<commit_message>
adding the 7 stages to build a machine learning model
</commit_message>
<xml_diff>
--- a/Diploma_Thesis.docx
+++ b/Diploma_Thesis.docx
@@ -7027,7 +7027,14 @@
           <w:b/>
           <w:bCs/>
         </w:rPr>
-        <w:t xml:space="preserve">.. </w:t>
+        <w:t>.</w:t>
+      </w:r>
+      <w:r>
+        <w:rPr>
+          <w:b/>
+          <w:bCs/>
+        </w:rPr>
+        <w:t xml:space="preserve">. </w:t>
       </w:r>
       <w:r>
         <w:t xml:space="preserve">4 </w:t>
@@ -7053,7 +7060,23 @@
           <w:sz w:val="24"/>
           <w:szCs w:val="24"/>
         </w:rPr>
-        <w:t xml:space="preserve">Βήματα εκτέλεσης του αλγορίθμου </w:t>
+        <w:t>Μέθοδοι</w:t>
+      </w:r>
+      <w:r>
+        <w:rPr>
+          <w:rFonts w:ascii="Arial" w:hAnsi="Arial" w:cs="Arial"/>
+          <w:sz w:val="24"/>
+          <w:szCs w:val="24"/>
+        </w:rPr>
+        <w:t xml:space="preserve"> Μηχανικής Μάθησης</w:t>
+      </w:r>
+      <w:r>
+        <w:rPr>
+          <w:rFonts w:ascii="Arial" w:hAnsi="Arial" w:cs="Arial"/>
+          <w:sz w:val="24"/>
+          <w:szCs w:val="24"/>
+        </w:rPr>
+        <w:t xml:space="preserve"> </w:t>
       </w:r>
       <w:r>
         <w:rPr>
@@ -7124,7 +7147,28 @@
           <w:sz w:val="24"/>
           <w:szCs w:val="24"/>
         </w:rPr>
-        <w:t xml:space="preserve">... </w:t>
+        <w:t>..</w:t>
+      </w:r>
+      <w:r>
+        <w:rPr>
+          <w:rFonts w:ascii="Arial" w:hAnsi="Arial" w:cs="Arial"/>
+          <w:b/>
+          <w:bCs/>
+          <w:sz w:val="24"/>
+          <w:szCs w:val="24"/>
+          <w:lang w:val="en-US"/>
+        </w:rPr>
+        <w:t>....</w:t>
+      </w:r>
+      <w:r>
+        <w:rPr>
+          <w:rFonts w:ascii="Arial" w:hAnsi="Arial" w:cs="Arial"/>
+          <w:b/>
+          <w:bCs/>
+          <w:sz w:val="24"/>
+          <w:szCs w:val="24"/>
+        </w:rPr>
+        <w:t xml:space="preserve">. </w:t>
       </w:r>
       <w:r>
         <w:rPr>
@@ -7226,7 +7270,21 @@
           <w:b/>
           <w:bCs/>
         </w:rPr>
-        <w:t>...........................................................</w:t>
+        <w:t>..........</w:t>
+      </w:r>
+      <w:r>
+        <w:rPr>
+          <w:b/>
+          <w:bCs/>
+        </w:rPr>
+        <w:t>.</w:t>
+      </w:r>
+      <w:r>
+        <w:rPr>
+          <w:b/>
+          <w:bCs/>
+        </w:rPr>
+        <w:t>.................................................</w:t>
       </w:r>
       <w:r>
         <w:rPr>
@@ -7266,17 +7324,35 @@
           <w:sz w:val="24"/>
           <w:szCs w:val="24"/>
         </w:rPr>
-        <w:t xml:space="preserve">Βήματα εκτέλεσης του αλγορίθμου </w:t>
-      </w:r>
-      <w:r>
-        <w:rPr>
-          <w:rFonts w:ascii="Arial" w:hAnsi="Arial" w:cs="Arial"/>
-          <w:b/>
-          <w:bCs/>
-          <w:sz w:val="24"/>
-          <w:szCs w:val="24"/>
-        </w:rPr>
-        <w:t>.......................</w:t>
+        <w:t>Τεχνικές Όρασης Υπολογιστών</w:t>
+      </w:r>
+      <w:r>
+        <w:rPr>
+          <w:rFonts w:ascii="Arial" w:hAnsi="Arial" w:cs="Arial"/>
+          <w:sz w:val="24"/>
+          <w:szCs w:val="24"/>
+        </w:rPr>
+        <w:t xml:space="preserve"> </w:t>
+      </w:r>
+      <w:r>
+        <w:rPr>
+          <w:rFonts w:ascii="Arial" w:hAnsi="Arial" w:cs="Arial"/>
+          <w:b/>
+          <w:bCs/>
+          <w:sz w:val="24"/>
+          <w:szCs w:val="24"/>
+        </w:rPr>
+        <w:t>…….</w:t>
+      </w:r>
+      <w:r>
+        <w:rPr>
+          <w:rFonts w:ascii="Arial" w:hAnsi="Arial" w:cs="Arial"/>
+          <w:b/>
+          <w:bCs/>
+          <w:sz w:val="24"/>
+          <w:szCs w:val="24"/>
+        </w:rPr>
+        <w:t>.....................</w:t>
       </w:r>
       <w:r>
         <w:rPr>
@@ -7422,20 +7498,29 @@
         <w:spacing w:line="360" w:lineRule="auto"/>
       </w:pPr>
       <w:r>
-        <w:t>Βασικές αρχές του αλγορίθμου</w:t>
-      </w:r>
-      <w:r>
-        <w:rPr>
-          <w:b/>
-          <w:bCs/>
-        </w:rPr>
-        <w:t>...........................................................</w:t>
-      </w:r>
-      <w:r>
-        <w:rPr>
-          <w:b/>
-          <w:bCs/>
-          <w:lang w:val="en-US"/>
+        <w:t>(Δεν το έχω σκεφτεί ακόμα)</w:t>
+      </w:r>
+      <w:r>
+        <w:t xml:space="preserve"> </w:t>
+      </w:r>
+      <w:r>
+        <w:rPr>
+          <w:b/>
+          <w:bCs/>
+        </w:rPr>
+        <w:t>.</w:t>
+      </w:r>
+      <w:r>
+        <w:rPr>
+          <w:b/>
+          <w:bCs/>
+        </w:rPr>
+        <w:t>..........................................................</w:t>
+      </w:r>
+      <w:r>
+        <w:rPr>
+          <w:b/>
+          <w:bCs/>
         </w:rPr>
         <w:t>.......</w:t>
       </w:r>
@@ -7470,7 +7555,15 @@
           <w:sz w:val="24"/>
           <w:szCs w:val="24"/>
         </w:rPr>
-        <w:t xml:space="preserve">Βήματα εκτέλεσης του αλγορίθμου </w:t>
+        <w:t>(Δεν το έχω σκεφτεί ακόμα)</w:t>
+      </w:r>
+      <w:r>
+        <w:rPr>
+          <w:rFonts w:ascii="Arial" w:hAnsi="Arial" w:cs="Arial"/>
+          <w:sz w:val="24"/>
+          <w:szCs w:val="24"/>
+        </w:rPr>
+        <w:t xml:space="preserve"> </w:t>
       </w:r>
       <w:r>
         <w:rPr>
@@ -7509,7 +7602,6 @@
           <w:bCs/>
           <w:sz w:val="24"/>
           <w:szCs w:val="24"/>
-          <w:lang w:val="en-US"/>
         </w:rPr>
         <w:t>......</w:t>
       </w:r>
@@ -7604,20 +7696,26 @@
         <w:spacing w:line="360" w:lineRule="auto"/>
       </w:pPr>
       <w:r>
-        <w:t>Βασικές αρχές του αλγορίθμου</w:t>
-      </w:r>
-      <w:r>
-        <w:rPr>
-          <w:b/>
-          <w:bCs/>
-        </w:rPr>
-        <w:t>............................................................</w:t>
-      </w:r>
-      <w:r>
-        <w:rPr>
-          <w:b/>
-          <w:bCs/>
-          <w:lang w:val="en-US"/>
+        <w:t xml:space="preserve">(Δεν το έχω σκεφτεί ακόμα) </w:t>
+      </w:r>
+      <w:r>
+        <w:rPr>
+          <w:b/>
+          <w:bCs/>
+        </w:rPr>
+        <w:t>….</w:t>
+      </w:r>
+      <w:r>
+        <w:rPr>
+          <w:b/>
+          <w:bCs/>
+        </w:rPr>
+        <w:t>...........................................................</w:t>
+      </w:r>
+      <w:r>
+        <w:rPr>
+          <w:b/>
+          <w:bCs/>
         </w:rPr>
         <w:t>.......</w:t>
       </w:r>
@@ -7652,26 +7750,53 @@
           <w:sz w:val="24"/>
           <w:szCs w:val="24"/>
         </w:rPr>
-        <w:t xml:space="preserve">Βήματα εκτέλεσης του αλγορίθμου </w:t>
-      </w:r>
-      <w:r>
-        <w:rPr>
-          <w:rFonts w:ascii="Arial" w:hAnsi="Arial" w:cs="Arial"/>
-          <w:b/>
-          <w:bCs/>
-          <w:sz w:val="24"/>
-          <w:szCs w:val="24"/>
-        </w:rPr>
-        <w:t>....................................................</w:t>
-      </w:r>
-      <w:r>
-        <w:rPr>
-          <w:rFonts w:ascii="Arial" w:hAnsi="Arial" w:cs="Arial"/>
-          <w:b/>
-          <w:bCs/>
-          <w:sz w:val="24"/>
-          <w:szCs w:val="24"/>
-          <w:lang w:val="en-US"/>
+        <w:t>(Δεν το έχω σκεφτεί ακόμα)</w:t>
+      </w:r>
+      <w:r>
+        <w:rPr>
+          <w:rFonts w:ascii="Arial" w:hAnsi="Arial" w:cs="Arial"/>
+          <w:sz w:val="24"/>
+          <w:szCs w:val="24"/>
+        </w:rPr>
+        <w:t xml:space="preserve"> </w:t>
+      </w:r>
+      <w:r>
+        <w:rPr>
+          <w:rFonts w:ascii="Arial" w:hAnsi="Arial" w:cs="Arial"/>
+          <w:b/>
+          <w:bCs/>
+          <w:sz w:val="24"/>
+          <w:szCs w:val="24"/>
+        </w:rPr>
+        <w:t>.............</w:t>
+      </w:r>
+      <w:r>
+        <w:rPr>
+          <w:rFonts w:ascii="Arial" w:hAnsi="Arial" w:cs="Arial"/>
+          <w:b/>
+          <w:bCs/>
+          <w:sz w:val="24"/>
+          <w:szCs w:val="24"/>
+        </w:rPr>
+        <w:t>...........</w:t>
+      </w:r>
+      <w:r>
+        <w:rPr>
+          <w:rFonts w:ascii="Arial" w:hAnsi="Arial" w:cs="Arial"/>
+          <w:b/>
+          <w:bCs/>
+          <w:sz w:val="24"/>
+          <w:szCs w:val="24"/>
+        </w:rPr>
+        <w:t>.......................................</w:t>
+      </w:r>
+      <w:r>
+        <w:rPr>
+          <w:rFonts w:ascii="Arial" w:hAnsi="Arial" w:cs="Arial"/>
+          <w:b/>
+          <w:bCs/>
+          <w:sz w:val="24"/>
+          <w:szCs w:val="24"/>
         </w:rPr>
         <w:t>.......</w:t>
       </w:r>
@@ -9621,184 +9746,107 @@
         <w:spacing w:line="360" w:lineRule="auto"/>
         <w:ind w:firstLine="227"/>
         <w:jc w:val="both"/>
-        <w:rPr>
-          <w:highlight w:val="red"/>
-        </w:rPr>
-      </w:pPr>
-      <w:r>
-        <w:rPr>
-          <w:highlight w:val="red"/>
-        </w:rPr>
+      </w:pPr>
+      <w:r>
         <w:t xml:space="preserve">Στην εποχή που ζούμε </w:t>
       </w:r>
       <w:r>
-        <w:rPr>
-          <w:highlight w:val="red"/>
-        </w:rPr>
-        <w:t xml:space="preserve">με την εξέλιξη της τεχνολογίας </w:t>
-      </w:r>
-      <w:r>
-        <w:rPr>
-          <w:highlight w:val="red"/>
-        </w:rPr>
+        <w:t>με την εξέλιξη της τεχνολογίας</w:t>
+      </w:r>
+      <w:r>
+        <w:t>,</w:t>
+      </w:r>
+      <w:r>
+        <w:t xml:space="preserve"> </w:t>
+      </w:r>
+      <w:r>
         <w:t>το πλήθος των δεδομένων έχει αυξηθεί δραματικά</w:t>
       </w:r>
       <w:r>
-        <w:rPr>
-          <w:highlight w:val="red"/>
-        </w:rPr>
         <w:t xml:space="preserve"> και συνεχίζει να αυξάνεται καθημερινά. Η π</w:t>
       </w:r>
       <w:r>
-        <w:rPr>
-          <w:highlight w:val="red"/>
-        </w:rPr>
         <w:t>ρόκληση για τους ερευνητές ήταν να βγάλουν νόημα</w:t>
       </w:r>
       <w:r>
-        <w:rPr>
-          <w:highlight w:val="red"/>
-        </w:rPr>
         <w:t xml:space="preserve"> και συμπεράσματα</w:t>
       </w:r>
       <w:r>
-        <w:rPr>
-          <w:highlight w:val="red"/>
-        </w:rPr>
         <w:t xml:space="preserve"> από αυτή την μάζα δεδομένων</w:t>
       </w:r>
       <w:r>
-        <w:rPr>
-          <w:highlight w:val="red"/>
-        </w:rPr>
         <w:t>. Γι’ αυτόν το σκοπό χρησιμοποιείται η</w:t>
       </w:r>
       <w:r>
-        <w:rPr>
-          <w:highlight w:val="red"/>
-        </w:rPr>
         <w:t xml:space="preserve"> Μηχανική Μάθηση</w:t>
       </w:r>
       <w:r>
-        <w:rPr>
-          <w:highlight w:val="red"/>
-        </w:rPr>
         <w:t xml:space="preserve"> (</w:t>
       </w:r>
       <w:r>
         <w:rPr>
-          <w:highlight w:val="red"/>
           <w:lang w:val="en-US"/>
         </w:rPr>
         <w:t>Machine</w:t>
       </w:r>
       <w:r>
-        <w:rPr>
-          <w:highlight w:val="red"/>
-        </w:rPr>
         <w:t xml:space="preserve"> </w:t>
       </w:r>
       <w:r>
         <w:rPr>
-          <w:highlight w:val="red"/>
           <w:lang w:val="en-US"/>
         </w:rPr>
         <w:t>Learning</w:t>
       </w:r>
       <w:r>
-        <w:rPr>
-          <w:highlight w:val="red"/>
-        </w:rPr>
         <w:t>)</w:t>
       </w:r>
       <w:r>
-        <w:rPr>
-          <w:highlight w:val="red"/>
-        </w:rPr>
         <w:t xml:space="preserve">. Η Μηχανική Μάθηση είναι </w:t>
       </w:r>
       <w:r>
-        <w:rPr>
-          <w:highlight w:val="red"/>
-        </w:rPr>
         <w:t>ένα υποπεδίο της επιστήμης των υπολογιστών με την χρήση του οποίου τα συστήματα υπολογιστών προσδίδουν νόημα στα δεδομένα όπως ο άνθρωπος.</w:t>
       </w:r>
       <w:r>
-        <w:rPr>
-          <w:highlight w:val="red"/>
-        </w:rPr>
         <w:t xml:space="preserve"> </w:t>
       </w:r>
       <w:r>
-        <w:rPr>
-          <w:highlight w:val="red"/>
-        </w:rPr>
         <w:t>Ουσιαστικά πρόκειται για ένα υποεπίπεδο της Τεχνητής Νοημοσύνης</w:t>
       </w:r>
       <w:r>
-        <w:rPr>
-          <w:highlight w:val="red"/>
-        </w:rPr>
         <w:t xml:space="preserve"> που </w:t>
       </w:r>
       <w:r>
-        <w:rPr>
-          <w:highlight w:val="red"/>
-        </w:rPr>
-        <w:t xml:space="preserve">αναγνωρίζει </w:t>
-      </w:r>
-      <w:r>
-        <w:rPr>
-          <w:highlight w:val="red"/>
-        </w:rPr>
+        <w:t>αναγνωρίζει</w:t>
+      </w:r>
+      <w:r>
+        <w:t xml:space="preserve"> </w:t>
+      </w:r>
+      <w:r>
         <w:t xml:space="preserve">πρότυπα στα </w:t>
       </w:r>
       <w:r>
-        <w:rPr>
-          <w:highlight w:val="red"/>
-        </w:rPr>
-        <w:t xml:space="preserve">δεδομένα χρησιμοποιώντας έναν αλγόριθμο ή μια μέθοδο. </w:t>
-      </w:r>
-      <w:r>
-        <w:rPr>
-          <w:highlight w:val="red"/>
-        </w:rPr>
+        <w:t xml:space="preserve">δεδομένα χρησιμοποιώντας έναν αλγόριθμο. </w:t>
+      </w:r>
+      <w:r>
         <w:t>Ο κύριος στόχος της Μηχανικής Μάθησης είναι η εκπαίδευση των υπολογιστικών συστημάτων</w:t>
       </w:r>
       <w:r>
-        <w:rPr>
-          <w:highlight w:val="red"/>
-        </w:rPr>
         <w:t xml:space="preserve"> μέσω της εμπειρίας χωρίς να επαναπρογραμματισ</w:t>
       </w:r>
       <w:r>
-        <w:rPr>
-          <w:highlight w:val="red"/>
-        </w:rPr>
         <w:t>τ</w:t>
       </w:r>
       <w:r>
-        <w:rPr>
-          <w:highlight w:val="red"/>
-        </w:rPr>
         <w:t>ούν</w:t>
       </w:r>
       <w:r>
-        <w:rPr>
-          <w:highlight w:val="red"/>
-        </w:rPr>
         <w:t xml:space="preserve"> ή να παρέμβει κάποιος άνθρωπος</w:t>
       </w:r>
       <w:r>
-        <w:rPr>
-          <w:highlight w:val="red"/>
-        </w:rPr>
         <w:t>. Ό</w:t>
       </w:r>
       <w:r>
-        <w:rPr>
-          <w:highlight w:val="red"/>
-        </w:rPr>
         <w:t>λα εξαρτώνται από τον αλγόριθμο ο οποίος βελτιώνει την συμπεριφορά του όσο αυξάνεται η εμπειρία του.</w:t>
       </w:r>
     </w:p>
@@ -9812,7 +9860,7 @@
           <w:rStyle w:val="Strong"/>
           <w:b w:val="0"/>
           <w:bCs w:val="0"/>
-          <w:color w:val="3A3A3A"/>
+          <w:color w:val="auto"/>
           <w:bdr w:val="none" w:sz="0" w:space="0" w:color="auto" w:frame="1"/>
           <w:shd w:val="clear" w:color="auto" w:fill="FFFFFF"/>
         </w:rPr>
@@ -9822,8 +9870,7 @@
           <w:rStyle w:val="Strong"/>
           <w:b w:val="0"/>
           <w:bCs w:val="0"/>
-          <w:color w:val="3A3A3A"/>
-          <w:highlight w:val="red"/>
+          <w:color w:val="auto"/>
           <w:bdr w:val="none" w:sz="0" w:space="0" w:color="auto" w:frame="1"/>
           <w:shd w:val="clear" w:color="auto" w:fill="FFFFFF"/>
         </w:rPr>
@@ -9834,8 +9881,7 @@
           <w:rStyle w:val="Strong"/>
           <w:b w:val="0"/>
           <w:bCs w:val="0"/>
-          <w:color w:val="3A3A3A"/>
-          <w:highlight w:val="red"/>
+          <w:color w:val="auto"/>
           <w:bdr w:val="none" w:sz="0" w:space="0" w:color="auto" w:frame="1"/>
           <w:shd w:val="clear" w:color="auto" w:fill="FFFFFF"/>
         </w:rPr>
@@ -9846,8 +9892,7 @@
           <w:rStyle w:val="Strong"/>
           <w:b w:val="0"/>
           <w:bCs w:val="0"/>
-          <w:color w:val="3A3A3A"/>
-          <w:highlight w:val="red"/>
+          <w:color w:val="auto"/>
           <w:bdr w:val="none" w:sz="0" w:space="0" w:color="auto" w:frame="1"/>
           <w:shd w:val="clear" w:color="auto" w:fill="FFFFFF"/>
         </w:rPr>
@@ -9858,8 +9903,7 @@
           <w:rStyle w:val="Strong"/>
           <w:b w:val="0"/>
           <w:bCs w:val="0"/>
-          <w:color w:val="3A3A3A"/>
-          <w:highlight w:val="red"/>
+          <w:color w:val="auto"/>
           <w:bdr w:val="none" w:sz="0" w:space="0" w:color="auto" w:frame="1"/>
           <w:shd w:val="clear" w:color="auto" w:fill="FFFFFF"/>
         </w:rPr>
@@ -9870,8 +9914,7 @@
           <w:rStyle w:val="Strong"/>
           <w:b w:val="0"/>
           <w:bCs w:val="0"/>
-          <w:color w:val="3A3A3A"/>
-          <w:highlight w:val="red"/>
+          <w:color w:val="auto"/>
           <w:bdr w:val="none" w:sz="0" w:space="0" w:color="auto" w:frame="1"/>
           <w:shd w:val="clear" w:color="auto" w:fill="FFFFFF"/>
         </w:rPr>
@@ -9882,8 +9925,7 @@
           <w:rStyle w:val="Strong"/>
           <w:b w:val="0"/>
           <w:bCs w:val="0"/>
-          <w:color w:val="3A3A3A"/>
-          <w:highlight w:val="red"/>
+          <w:color w:val="auto"/>
           <w:bdr w:val="none" w:sz="0" w:space="0" w:color="auto" w:frame="1"/>
           <w:shd w:val="clear" w:color="auto" w:fill="FFFFFF"/>
         </w:rPr>
@@ -9894,8 +9936,7 @@
           <w:rStyle w:val="Strong"/>
           <w:b w:val="0"/>
           <w:bCs w:val="0"/>
-          <w:color w:val="3A3A3A"/>
-          <w:highlight w:val="red"/>
+          <w:color w:val="auto"/>
           <w:bdr w:val="none" w:sz="0" w:space="0" w:color="auto" w:frame="1"/>
           <w:shd w:val="clear" w:color="auto" w:fill="FFFFFF"/>
         </w:rPr>
@@ -9906,8 +9947,7 @@
           <w:rStyle w:val="Strong"/>
           <w:b w:val="0"/>
           <w:bCs w:val="0"/>
-          <w:color w:val="3A3A3A"/>
-          <w:highlight w:val="red"/>
+          <w:color w:val="auto"/>
           <w:bdr w:val="none" w:sz="0" w:space="0" w:color="auto" w:frame="1"/>
           <w:shd w:val="clear" w:color="auto" w:fill="FFFFFF"/>
         </w:rPr>
@@ -9918,240 +9958,253 @@
           <w:rStyle w:val="Strong"/>
           <w:b w:val="0"/>
           <w:bCs w:val="0"/>
-          <w:color w:val="3A3A3A"/>
-          <w:highlight w:val="red"/>
+          <w:color w:val="auto"/>
           <w:bdr w:val="none" w:sz="0" w:space="0" w:color="auto" w:frame="1"/>
           <w:shd w:val="clear" w:color="auto" w:fill="FFFFFF"/>
         </w:rPr>
-        <w:t xml:space="preserve"> Με την Μηχανική Μάθηση ο προγραμματιστής μπορεί να φορτώνει έναν αλγόριθμο με ένα μεγάλο πλήθος δεδομένων</w:t>
+        <w:t xml:space="preserve"> Με την Μηχανική Μάθηση ο προγραμματιστής μπορεί να φορτώνει</w:t>
       </w:r>
       <w:r>
         <w:rPr>
           <w:rStyle w:val="Strong"/>
           <w:b w:val="0"/>
           <w:bCs w:val="0"/>
-          <w:color w:val="3A3A3A"/>
-          <w:highlight w:val="red"/>
+          <w:color w:val="auto"/>
           <w:bdr w:val="none" w:sz="0" w:space="0" w:color="auto" w:frame="1"/>
           <w:shd w:val="clear" w:color="auto" w:fill="FFFFFF"/>
         </w:rPr>
-        <w:t>.</w:t>
+        <w:t xml:space="preserve"> </w:t>
       </w:r>
       <w:r>
         <w:rPr>
           <w:rStyle w:val="Strong"/>
           <w:b w:val="0"/>
           <w:bCs w:val="0"/>
-          <w:color w:val="3A3A3A"/>
-          <w:highlight w:val="red"/>
+          <w:color w:val="auto"/>
           <w:bdr w:val="none" w:sz="0" w:space="0" w:color="auto" w:frame="1"/>
           <w:shd w:val="clear" w:color="auto" w:fill="FFFFFF"/>
         </w:rPr>
-        <w:t xml:space="preserve"> </w:t>
+        <w:t>έναν αλγόριθμο με ένα μεγάλο πλήθος δεδομένων</w:t>
       </w:r>
       <w:r>
         <w:rPr>
           <w:rStyle w:val="Strong"/>
           <w:b w:val="0"/>
           <w:bCs w:val="0"/>
-          <w:color w:val="3A3A3A"/>
-          <w:highlight w:val="red"/>
+          <w:color w:val="auto"/>
           <w:bdr w:val="none" w:sz="0" w:space="0" w:color="auto" w:frame="1"/>
           <w:shd w:val="clear" w:color="auto" w:fill="FFFFFF"/>
         </w:rPr>
-        <w:t>Έπειτα ο</w:t>
+        <w:t>.</w:t>
       </w:r>
       <w:r>
         <w:rPr>
           <w:rStyle w:val="Strong"/>
           <w:b w:val="0"/>
           <w:bCs w:val="0"/>
-          <w:color w:val="3A3A3A"/>
-          <w:highlight w:val="red"/>
+          <w:color w:val="auto"/>
           <w:bdr w:val="none" w:sz="0" w:space="0" w:color="auto" w:frame="1"/>
           <w:shd w:val="clear" w:color="auto" w:fill="FFFFFF"/>
         </w:rPr>
-        <w:t xml:space="preserve"> αλγόριθμος αναλύει τα δεδομένα</w:t>
+        <w:t xml:space="preserve"> </w:t>
       </w:r>
       <w:r>
         <w:rPr>
           <w:rStyle w:val="Strong"/>
           <w:b w:val="0"/>
           <w:bCs w:val="0"/>
-          <w:color w:val="3A3A3A"/>
-          <w:highlight w:val="red"/>
+          <w:color w:val="auto"/>
           <w:bdr w:val="none" w:sz="0" w:space="0" w:color="auto" w:frame="1"/>
           <w:shd w:val="clear" w:color="auto" w:fill="FFFFFF"/>
         </w:rPr>
-        <w:t>,</w:t>
+        <w:t>Έπειτα ο</w:t>
       </w:r>
       <w:r>
         <w:rPr>
           <w:rStyle w:val="Strong"/>
           <w:b w:val="0"/>
           <w:bCs w:val="0"/>
-          <w:color w:val="3A3A3A"/>
-          <w:highlight w:val="red"/>
+          <w:color w:val="auto"/>
           <w:bdr w:val="none" w:sz="0" w:space="0" w:color="auto" w:frame="1"/>
           <w:shd w:val="clear" w:color="auto" w:fill="FFFFFF"/>
         </w:rPr>
-        <w:t xml:space="preserve"> </w:t>
+        <w:t xml:space="preserve"> αλγόριθμος αναλύει τα δεδομένα</w:t>
       </w:r>
       <w:r>
         <w:rPr>
           <w:rStyle w:val="Strong"/>
           <w:b w:val="0"/>
           <w:bCs w:val="0"/>
-          <w:color w:val="3A3A3A"/>
-          <w:highlight w:val="red"/>
+          <w:color w:val="auto"/>
           <w:bdr w:val="none" w:sz="0" w:space="0" w:color="auto" w:frame="1"/>
           <w:shd w:val="clear" w:color="auto" w:fill="FFFFFF"/>
         </w:rPr>
-        <w:t>παράγει προβλέψεις και παίρνει αποφάσεις με βάση τα δεδομένα εισόδου</w:t>
+        <w:t>,</w:t>
       </w:r>
       <w:r>
         <w:rPr>
           <w:rStyle w:val="Strong"/>
           <w:b w:val="0"/>
           <w:bCs w:val="0"/>
-          <w:color w:val="3A3A3A"/>
-          <w:highlight w:val="red"/>
+          <w:color w:val="auto"/>
           <w:bdr w:val="none" w:sz="0" w:space="0" w:color="auto" w:frame="1"/>
           <w:shd w:val="clear" w:color="auto" w:fill="FFFFFF"/>
         </w:rPr>
-        <w:t>.</w:t>
+        <w:t xml:space="preserve"> </w:t>
       </w:r>
       <w:r>
         <w:rPr>
           <w:rStyle w:val="Strong"/>
           <w:b w:val="0"/>
           <w:bCs w:val="0"/>
-          <w:color w:val="3A3A3A"/>
-          <w:highlight w:val="red"/>
+          <w:color w:val="auto"/>
           <w:bdr w:val="none" w:sz="0" w:space="0" w:color="auto" w:frame="1"/>
           <w:shd w:val="clear" w:color="auto" w:fill="FFFFFF"/>
         </w:rPr>
-        <w:t xml:space="preserve"> Σε περίπτωση που παρατηρηθεί κάποιο σφάλμα τότε είναι εφικτό να διορθωθεί και να ενσωματωθεί στον αλγόριθμο αυτή η πληροφορία ώστε να βελτιωθεί η ικανότητα λήψης αποφάσεων του αλγ</w:t>
+        <w:t>παράγει προβλέψεις και παίρνει αποφάσεις με βάση τα δεδομένα εισόδου</w:t>
       </w:r>
       <w:r>
         <w:rPr>
           <w:rStyle w:val="Strong"/>
           <w:b w:val="0"/>
           <w:bCs w:val="0"/>
-          <w:color w:val="3A3A3A"/>
-          <w:highlight w:val="red"/>
+          <w:color w:val="auto"/>
           <w:bdr w:val="none" w:sz="0" w:space="0" w:color="auto" w:frame="1"/>
           <w:shd w:val="clear" w:color="auto" w:fill="FFFFFF"/>
         </w:rPr>
-        <w:t>ο</w:t>
+        <w:t>.</w:t>
       </w:r>
       <w:r>
         <w:rPr>
           <w:rStyle w:val="Strong"/>
           <w:b w:val="0"/>
           <w:bCs w:val="0"/>
-          <w:color w:val="3A3A3A"/>
-          <w:highlight w:val="red"/>
+          <w:color w:val="auto"/>
           <w:bdr w:val="none" w:sz="0" w:space="0" w:color="auto" w:frame="1"/>
           <w:shd w:val="clear" w:color="auto" w:fill="FFFFFF"/>
         </w:rPr>
-        <w:t>ρ</w:t>
+        <w:t xml:space="preserve"> Σε περίπτωση που παρατηρηθεί κάποιο σφάλμα τότε είναι εφικτό να διορθωθεί και να ενσωματωθεί στον αλγόριθμο αυτή η πληροφορία ώστε να βελτιωθεί η ικανότητα λήψης αποφάσεων του αλγ</w:t>
       </w:r>
       <w:r>
         <w:rPr>
           <w:rStyle w:val="Strong"/>
           <w:b w:val="0"/>
           <w:bCs w:val="0"/>
-          <w:color w:val="3A3A3A"/>
-          <w:highlight w:val="red"/>
+          <w:color w:val="auto"/>
           <w:bdr w:val="none" w:sz="0" w:space="0" w:color="auto" w:frame="1"/>
           <w:shd w:val="clear" w:color="auto" w:fill="FFFFFF"/>
         </w:rPr>
-        <w:t>ί</w:t>
+        <w:t>ο</w:t>
       </w:r>
       <w:r>
         <w:rPr>
           <w:rStyle w:val="Strong"/>
           <w:b w:val="0"/>
           <w:bCs w:val="0"/>
-          <w:color w:val="3A3A3A"/>
-          <w:highlight w:val="red"/>
+          <w:color w:val="auto"/>
           <w:bdr w:val="none" w:sz="0" w:space="0" w:color="auto" w:frame="1"/>
           <w:shd w:val="clear" w:color="auto" w:fill="FFFFFF"/>
         </w:rPr>
-        <w:t>θμου.</w:t>
+        <w:t>ρ</w:t>
       </w:r>
       <w:r>
         <w:rPr>
           <w:rStyle w:val="Strong"/>
           <w:b w:val="0"/>
           <w:bCs w:val="0"/>
-          <w:color w:val="3A3A3A"/>
-          <w:highlight w:val="red"/>
+          <w:color w:val="auto"/>
           <w:bdr w:val="none" w:sz="0" w:space="0" w:color="auto" w:frame="1"/>
           <w:shd w:val="clear" w:color="auto" w:fill="FFFFFF"/>
         </w:rPr>
-        <w:t xml:space="preserve"> Άρα</w:t>
+        <w:t>ί</w:t>
       </w:r>
       <w:r>
         <w:rPr>
           <w:rStyle w:val="Strong"/>
           <w:b w:val="0"/>
           <w:bCs w:val="0"/>
-          <w:color w:val="3A3A3A"/>
-          <w:highlight w:val="red"/>
+          <w:color w:val="auto"/>
           <w:bdr w:val="none" w:sz="0" w:space="0" w:color="auto" w:frame="1"/>
           <w:shd w:val="clear" w:color="auto" w:fill="FFFFFF"/>
         </w:rPr>
-        <w:t>,</w:t>
+        <w:t>θμου.</w:t>
       </w:r>
       <w:r>
         <w:rPr>
           <w:rStyle w:val="Strong"/>
           <w:b w:val="0"/>
           <w:bCs w:val="0"/>
-          <w:color w:val="3A3A3A"/>
-          <w:highlight w:val="red"/>
+          <w:color w:val="auto"/>
           <w:bdr w:val="none" w:sz="0" w:space="0" w:color="auto" w:frame="1"/>
           <w:shd w:val="clear" w:color="auto" w:fill="FFFFFF"/>
         </w:rPr>
-        <w:t xml:space="preserve"> στόχος της Μηχανικής Μάθησης είναι η </w:t>
+        <w:t xml:space="preserve"> Άρα</w:t>
       </w:r>
       <w:r>
         <w:rPr>
           <w:rStyle w:val="Strong"/>
           <w:b w:val="0"/>
           <w:bCs w:val="0"/>
-          <w:color w:val="3A3A3A"/>
-          <w:highlight w:val="red"/>
+          <w:color w:val="auto"/>
           <w:bdr w:val="none" w:sz="0" w:space="0" w:color="auto" w:frame="1"/>
           <w:shd w:val="clear" w:color="auto" w:fill="FFFFFF"/>
         </w:rPr>
-        <w:t xml:space="preserve">αποτελεσματική </w:t>
+        <w:t>,</w:t>
       </w:r>
       <w:r>
         <w:rPr>
           <w:rStyle w:val="Strong"/>
           <w:b w:val="0"/>
           <w:bCs w:val="0"/>
-          <w:color w:val="3A3A3A"/>
-          <w:highlight w:val="red"/>
+          <w:color w:val="auto"/>
           <w:bdr w:val="none" w:sz="0" w:space="0" w:color="auto" w:frame="1"/>
           <w:shd w:val="clear" w:color="auto" w:fill="FFFFFF"/>
         </w:rPr>
-        <w:t>επίλυση προβλημάτων</w:t>
+        <w:t xml:space="preserve"> στόχος της Μηχανικής Μάθησης είναι η </w:t>
       </w:r>
       <w:r>
         <w:rPr>
           <w:rStyle w:val="Strong"/>
           <w:b w:val="0"/>
           <w:bCs w:val="0"/>
-          <w:color w:val="3A3A3A"/>
-          <w:highlight w:val="red"/>
+          <w:color w:val="auto"/>
           <w:bdr w:val="none" w:sz="0" w:space="0" w:color="auto" w:frame="1"/>
           <w:shd w:val="clear" w:color="auto" w:fill="FFFFFF"/>
         </w:rPr>
+        <w:t xml:space="preserve">αποτελεσματική </w:t>
+      </w:r>
+      <w:r>
+        <w:rPr>
+          <w:rStyle w:val="Strong"/>
+          <w:b w:val="0"/>
+          <w:bCs w:val="0"/>
+          <w:color w:val="auto"/>
+          <w:bdr w:val="none" w:sz="0" w:space="0" w:color="auto" w:frame="1"/>
+          <w:shd w:val="clear" w:color="auto" w:fill="FFFFFF"/>
+        </w:rPr>
+        <w:t>επίλυση προβλημάτων</w:t>
+      </w:r>
+      <w:r>
+        <w:rPr>
+          <w:rStyle w:val="Strong"/>
+          <w:b w:val="0"/>
+          <w:bCs w:val="0"/>
+          <w:color w:val="auto"/>
+          <w:bdr w:val="none" w:sz="0" w:space="0" w:color="auto" w:frame="1"/>
+          <w:shd w:val="clear" w:color="auto" w:fill="FFFFFF"/>
+        </w:rPr>
         <w:t xml:space="preserve"> μεγάλης κλίμακας, η αυτοματοποίηση διάφορων καθημερινών εργασιών, η διευκόλυνση και η καλυτέρευση της ζωής του ανθρώπου.</w:t>
+      </w:r>
+      <w:r>
+        <w:rPr>
+          <w:rStyle w:val="Strong"/>
+          <w:b w:val="0"/>
+          <w:bCs w:val="0"/>
+          <w:color w:val="auto"/>
+          <w:bdr w:val="none" w:sz="0" w:space="0" w:color="auto" w:frame="1"/>
+          <w:shd w:val="clear" w:color="auto" w:fill="FFFFFF"/>
+        </w:rPr>
+        <w:t xml:space="preserve"> </w:t>
       </w:r>
     </w:p>
     <w:p>
@@ -10160,54 +10213,657 @@
         <w:spacing w:line="360" w:lineRule="auto"/>
         <w:ind w:firstLine="227"/>
         <w:jc w:val="both"/>
-      </w:pPr>
-      <w:r>
+        <w:rPr>
+          <w:rStyle w:val="Strong"/>
+          <w:color w:val="auto"/>
+          <w:bdr w:val="none" w:sz="0" w:space="0" w:color="auto" w:frame="1"/>
+          <w:shd w:val="clear" w:color="auto" w:fill="FFFFFF"/>
+        </w:rPr>
+      </w:pPr>
+      <w:r>
+        <w:rPr>
+          <w:rStyle w:val="Strong"/>
+          <w:color w:val="auto"/>
+          <w:bdr w:val="none" w:sz="0" w:space="0" w:color="auto" w:frame="1"/>
+          <w:shd w:val="clear" w:color="auto" w:fill="FFFFFF"/>
+        </w:rPr>
+        <w:t xml:space="preserve">Πότε </w:t>
+      </w:r>
+      <w:proofErr w:type="spellStart"/>
+      <w:r>
+        <w:rPr>
+          <w:rStyle w:val="Strong"/>
+          <w:color w:val="auto"/>
+          <w:bdr w:val="none" w:sz="0" w:space="0" w:color="auto" w:frame="1"/>
+          <w:shd w:val="clear" w:color="auto" w:fill="FFFFFF"/>
+        </w:rPr>
+        <w:t>χρειαζομαστε</w:t>
+      </w:r>
+      <w:proofErr w:type="spellEnd"/>
+      <w:r>
+        <w:rPr>
+          <w:rStyle w:val="Strong"/>
+          <w:color w:val="auto"/>
+          <w:bdr w:val="none" w:sz="0" w:space="0" w:color="auto" w:frame="1"/>
+          <w:shd w:val="clear" w:color="auto" w:fill="FFFFFF"/>
+        </w:rPr>
+        <w:t xml:space="preserve"> την </w:t>
+      </w:r>
+      <w:proofErr w:type="spellStart"/>
+      <w:r>
+        <w:rPr>
+          <w:rStyle w:val="Strong"/>
+          <w:color w:val="auto"/>
+          <w:bdr w:val="none" w:sz="0" w:space="0" w:color="auto" w:frame="1"/>
+          <w:shd w:val="clear" w:color="auto" w:fill="FFFFFF"/>
+        </w:rPr>
+        <w:t>Μηχανικη</w:t>
+      </w:r>
+      <w:proofErr w:type="spellEnd"/>
+      <w:r>
+        <w:rPr>
+          <w:rStyle w:val="Strong"/>
+          <w:color w:val="auto"/>
+          <w:bdr w:val="none" w:sz="0" w:space="0" w:color="auto" w:frame="1"/>
+          <w:shd w:val="clear" w:color="auto" w:fill="FFFFFF"/>
+        </w:rPr>
+        <w:t xml:space="preserve"> </w:t>
+      </w:r>
+      <w:proofErr w:type="spellStart"/>
+      <w:r>
+        <w:rPr>
+          <w:rStyle w:val="Strong"/>
+          <w:color w:val="auto"/>
+          <w:bdr w:val="none" w:sz="0" w:space="0" w:color="auto" w:frame="1"/>
+          <w:shd w:val="clear" w:color="auto" w:fill="FFFFFF"/>
+        </w:rPr>
+        <w:t>Μαθηση</w:t>
+      </w:r>
+      <w:proofErr w:type="spellEnd"/>
+      <w:r>
+        <w:rPr>
+          <w:rStyle w:val="Strong"/>
+          <w:color w:val="auto"/>
+          <w:bdr w:val="none" w:sz="0" w:space="0" w:color="auto" w:frame="1"/>
+          <w:shd w:val="clear" w:color="auto" w:fill="FFFFFF"/>
+        </w:rPr>
+        <w:t xml:space="preserve">; Προκλήσεις ΜΜ και τι </w:t>
+      </w:r>
+      <w:proofErr w:type="spellStart"/>
+      <w:r>
+        <w:rPr>
+          <w:rStyle w:val="Strong"/>
+          <w:color w:val="auto"/>
+          <w:bdr w:val="none" w:sz="0" w:space="0" w:color="auto" w:frame="1"/>
+          <w:shd w:val="clear" w:color="auto" w:fill="FFFFFF"/>
+        </w:rPr>
+        <w:t>πρεπει</w:t>
+      </w:r>
+      <w:proofErr w:type="spellEnd"/>
+      <w:r>
+        <w:rPr>
+          <w:rStyle w:val="Strong"/>
+          <w:color w:val="auto"/>
+          <w:bdr w:val="none" w:sz="0" w:space="0" w:color="auto" w:frame="1"/>
+          <w:shd w:val="clear" w:color="auto" w:fill="FFFFFF"/>
+        </w:rPr>
+        <w:t xml:space="preserve"> να </w:t>
+      </w:r>
+      <w:proofErr w:type="spellStart"/>
+      <w:r>
+        <w:rPr>
+          <w:rStyle w:val="Strong"/>
+          <w:color w:val="auto"/>
+          <w:bdr w:val="none" w:sz="0" w:space="0" w:color="auto" w:frame="1"/>
+          <w:shd w:val="clear" w:color="auto" w:fill="FFFFFF"/>
+        </w:rPr>
+        <w:t>προσεξουμε</w:t>
+      </w:r>
+      <w:proofErr w:type="spellEnd"/>
+      <w:r>
+        <w:rPr>
+          <w:rStyle w:val="Strong"/>
+          <w:color w:val="auto"/>
+          <w:bdr w:val="none" w:sz="0" w:space="0" w:color="auto" w:frame="1"/>
+          <w:shd w:val="clear" w:color="auto" w:fill="FFFFFF"/>
+        </w:rPr>
+        <w:t xml:space="preserve"> με τα </w:t>
+      </w:r>
+      <w:proofErr w:type="spellStart"/>
+      <w:r>
+        <w:rPr>
+          <w:rStyle w:val="Strong"/>
+          <w:color w:val="auto"/>
+          <w:bdr w:val="none" w:sz="0" w:space="0" w:color="auto" w:frame="1"/>
+          <w:shd w:val="clear" w:color="auto" w:fill="FFFFFF"/>
+        </w:rPr>
+        <w:t>δεδομενα</w:t>
+      </w:r>
+      <w:proofErr w:type="spellEnd"/>
+      <w:r>
+        <w:rPr>
+          <w:rStyle w:val="Strong"/>
+          <w:color w:val="auto"/>
+          <w:bdr w:val="none" w:sz="0" w:space="0" w:color="auto" w:frame="1"/>
+          <w:shd w:val="clear" w:color="auto" w:fill="FFFFFF"/>
+        </w:rPr>
+        <w:t>;</w:t>
+      </w:r>
+    </w:p>
+    <w:p>
+      <w:pPr>
+        <w:pStyle w:val="Default"/>
+        <w:spacing w:line="360" w:lineRule="auto"/>
+        <w:ind w:firstLine="227"/>
+        <w:jc w:val="both"/>
+        <w:rPr>
+          <w:rStyle w:val="Strong"/>
+          <w:color w:val="auto"/>
+          <w:u w:val="single"/>
+          <w:bdr w:val="none" w:sz="0" w:space="0" w:color="auto" w:frame="1"/>
+          <w:shd w:val="clear" w:color="auto" w:fill="FFFFFF"/>
+        </w:rPr>
+      </w:pPr>
+      <w:r>
+        <w:rPr>
+          <w:rStyle w:val="Strong"/>
+          <w:color w:val="auto"/>
+          <w:u w:val="single"/>
+          <w:bdr w:val="none" w:sz="0" w:space="0" w:color="auto" w:frame="1"/>
+          <w:shd w:val="clear" w:color="auto" w:fill="FFFFFF"/>
+        </w:rPr>
+        <w:lastRenderedPageBreak/>
+        <w:t xml:space="preserve">Επόμενο βήμα: </w:t>
+      </w:r>
+      <w:r>
+        <w:rPr>
+          <w:rStyle w:val="Strong"/>
+          <w:color w:val="auto"/>
+          <w:u w:val="single"/>
+          <w:bdr w:val="none" w:sz="0" w:space="0" w:color="auto" w:frame="1"/>
+          <w:shd w:val="clear" w:color="auto" w:fill="FFFFFF"/>
+        </w:rPr>
+        <w:t xml:space="preserve">πως </w:t>
+      </w:r>
+      <w:proofErr w:type="spellStart"/>
+      <w:r>
+        <w:rPr>
+          <w:rStyle w:val="Strong"/>
+          <w:color w:val="auto"/>
+          <w:u w:val="single"/>
+          <w:bdr w:val="none" w:sz="0" w:space="0" w:color="auto" w:frame="1"/>
+          <w:shd w:val="clear" w:color="auto" w:fill="FFFFFF"/>
+        </w:rPr>
+        <w:t>μαθαινει</w:t>
+      </w:r>
+      <w:proofErr w:type="spellEnd"/>
+      <w:r>
+        <w:rPr>
+          <w:rStyle w:val="Strong"/>
+          <w:color w:val="auto"/>
+          <w:u w:val="single"/>
+          <w:bdr w:val="none" w:sz="0" w:space="0" w:color="auto" w:frame="1"/>
+          <w:shd w:val="clear" w:color="auto" w:fill="FFFFFF"/>
+        </w:rPr>
+        <w:t xml:space="preserve"> μια </w:t>
+      </w:r>
+      <w:proofErr w:type="spellStart"/>
+      <w:r>
+        <w:rPr>
+          <w:rStyle w:val="Strong"/>
+          <w:color w:val="auto"/>
+          <w:u w:val="single"/>
+          <w:bdr w:val="none" w:sz="0" w:space="0" w:color="auto" w:frame="1"/>
+          <w:shd w:val="clear" w:color="auto" w:fill="FFFFFF"/>
+        </w:rPr>
+        <w:t>μηχανη</w:t>
+      </w:r>
+      <w:proofErr w:type="spellEnd"/>
+      <w:r>
+        <w:rPr>
+          <w:rStyle w:val="Strong"/>
+          <w:color w:val="auto"/>
+          <w:u w:val="single"/>
+          <w:bdr w:val="none" w:sz="0" w:space="0" w:color="auto" w:frame="1"/>
+          <w:shd w:val="clear" w:color="auto" w:fill="FFFFFF"/>
+        </w:rPr>
+        <w:t xml:space="preserve"> (τα </w:t>
+      </w:r>
+      <w:proofErr w:type="spellStart"/>
+      <w:r>
+        <w:rPr>
+          <w:rStyle w:val="Strong"/>
+          <w:color w:val="auto"/>
+          <w:u w:val="single"/>
+          <w:bdr w:val="none" w:sz="0" w:space="0" w:color="auto" w:frame="1"/>
+          <w:shd w:val="clear" w:color="auto" w:fill="FFFFFF"/>
+        </w:rPr>
+        <w:t>βηματα</w:t>
+      </w:r>
+      <w:proofErr w:type="spellEnd"/>
+      <w:r>
+        <w:rPr>
+          <w:rStyle w:val="Strong"/>
+          <w:color w:val="auto"/>
+          <w:u w:val="single"/>
+          <w:bdr w:val="none" w:sz="0" w:space="0" w:color="auto" w:frame="1"/>
+          <w:shd w:val="clear" w:color="auto" w:fill="FFFFFF"/>
+        </w:rPr>
+        <w:t>)</w:t>
+      </w:r>
+      <w:r>
+        <w:rPr>
+          <w:rStyle w:val="Strong"/>
+          <w:color w:val="auto"/>
+          <w:u w:val="single"/>
+          <w:bdr w:val="none" w:sz="0" w:space="0" w:color="auto" w:frame="1"/>
+          <w:shd w:val="clear" w:color="auto" w:fill="FFFFFF"/>
+        </w:rPr>
+        <w:t xml:space="preserve">; </w:t>
+      </w:r>
+      <w:r>
+        <w:rPr>
+          <w:rStyle w:val="Strong"/>
+          <w:color w:val="auto"/>
+          <w:u w:val="single"/>
+          <w:bdr w:val="none" w:sz="0" w:space="0" w:color="auto" w:frame="1"/>
+          <w:shd w:val="clear" w:color="auto" w:fill="FFFFFF"/>
+        </w:rPr>
+        <w:t xml:space="preserve">παρουσίαση των διαφόρων τεχνικών που χρησιμοποιούνται στην </w:t>
+      </w:r>
+      <w:r>
+        <w:rPr>
+          <w:rStyle w:val="Strong"/>
+          <w:color w:val="auto"/>
+          <w:u w:val="single"/>
+          <w:bdr w:val="none" w:sz="0" w:space="0" w:color="auto" w:frame="1"/>
+          <w:shd w:val="clear" w:color="auto" w:fill="FFFFFF"/>
+          <w:lang w:val="en-US"/>
+        </w:rPr>
+        <w:t>ML</w:t>
+      </w:r>
+      <w:r>
+        <w:rPr>
+          <w:rStyle w:val="Strong"/>
+          <w:color w:val="auto"/>
+          <w:u w:val="single"/>
+          <w:bdr w:val="none" w:sz="0" w:space="0" w:color="auto" w:frame="1"/>
+          <w:shd w:val="clear" w:color="auto" w:fill="FFFFFF"/>
+        </w:rPr>
+        <w:t>, δημιουργία σχήματος που να της παρουσιάζει και στο επόμενο κεφάλαιο η λεπτομερείς αναφορά του τρόπου λειτουργίας τους ώστε με βάση την εξήγηση να καταλήγω συμπερασματικά στην τεχνική που με βολεύει να χρησιμοποιήσω.</w:t>
+      </w:r>
+    </w:p>
+    <w:p>
+      <w:pPr>
+        <w:pStyle w:val="Default"/>
+        <w:spacing w:line="360" w:lineRule="auto"/>
+        <w:ind w:firstLine="227"/>
+        <w:jc w:val="both"/>
+        <w:rPr>
+          <w:rStyle w:val="Strong"/>
+          <w:color w:val="auto"/>
+          <w:u w:val="single"/>
+          <w:bdr w:val="none" w:sz="0" w:space="0" w:color="auto" w:frame="1"/>
+          <w:shd w:val="clear" w:color="auto" w:fill="FFFFFF"/>
+        </w:rPr>
+      </w:pPr>
+      <w:r>
+        <w:rPr>
+          <w:rStyle w:val="Strong"/>
+          <w:color w:val="auto"/>
+          <w:u w:val="single"/>
+          <w:bdr w:val="none" w:sz="0" w:space="0" w:color="auto" w:frame="1"/>
+          <w:shd w:val="clear" w:color="auto" w:fill="FFFFFF"/>
+        </w:rPr>
+        <w:t>Μήπως να πρόσθετα ακόμα ένα κεφάλαιο που να αναλύω την χρήση και την σημαντικότητα της μηχανικής μάθησης στην καθημερινότητα μας και πως αυτή μπορεί να συμβάλει στην καλυτέρευση της ζωής μας</w:t>
+      </w:r>
+      <w:r>
+        <w:rPr>
+          <w:rStyle w:val="Strong"/>
+          <w:color w:val="auto"/>
+          <w:u w:val="single"/>
+          <w:bdr w:val="none" w:sz="0" w:space="0" w:color="auto" w:frame="1"/>
+          <w:shd w:val="clear" w:color="auto" w:fill="FFFFFF"/>
+        </w:rPr>
+        <w:t>;</w:t>
+      </w:r>
+      <w:r>
+        <w:rPr>
+          <w:rStyle w:val="Strong"/>
+          <w:color w:val="auto"/>
+          <w:u w:val="single"/>
+          <w:bdr w:val="none" w:sz="0" w:space="0" w:color="auto" w:frame="1"/>
+          <w:shd w:val="clear" w:color="auto" w:fill="FFFFFF"/>
+        </w:rPr>
+        <w:t xml:space="preserve"> </w:t>
+      </w:r>
+      <w:r>
+        <w:rPr>
+          <w:rStyle w:val="Strong"/>
+          <w:color w:val="auto"/>
+          <w:u w:val="single"/>
+          <w:bdr w:val="none" w:sz="0" w:space="0" w:color="auto" w:frame="1"/>
+          <w:shd w:val="clear" w:color="auto" w:fill="FFFFFF"/>
+        </w:rPr>
+        <w:t xml:space="preserve">Το </w:t>
+      </w:r>
+      <w:proofErr w:type="spellStart"/>
+      <w:r>
+        <w:rPr>
+          <w:rStyle w:val="Strong"/>
+          <w:color w:val="auto"/>
+          <w:u w:val="single"/>
+          <w:bdr w:val="none" w:sz="0" w:space="0" w:color="auto" w:frame="1"/>
+          <w:shd w:val="clear" w:color="auto" w:fill="FFFFFF"/>
+        </w:rPr>
+        <w:t>ιδιο</w:t>
+      </w:r>
+      <w:proofErr w:type="spellEnd"/>
+      <w:r>
+        <w:rPr>
+          <w:rStyle w:val="Strong"/>
+          <w:color w:val="auto"/>
+          <w:u w:val="single"/>
+          <w:bdr w:val="none" w:sz="0" w:space="0" w:color="auto" w:frame="1"/>
+          <w:shd w:val="clear" w:color="auto" w:fill="FFFFFF"/>
+        </w:rPr>
+        <w:t xml:space="preserve"> και για την </w:t>
+      </w:r>
+      <w:proofErr w:type="spellStart"/>
+      <w:r>
+        <w:rPr>
+          <w:rStyle w:val="Strong"/>
+          <w:color w:val="auto"/>
+          <w:u w:val="single"/>
+          <w:bdr w:val="none" w:sz="0" w:space="0" w:color="auto" w:frame="1"/>
+          <w:shd w:val="clear" w:color="auto" w:fill="FFFFFF"/>
+        </w:rPr>
+        <w:t>οραση</w:t>
+      </w:r>
+      <w:proofErr w:type="spellEnd"/>
+      <w:r>
+        <w:rPr>
+          <w:rStyle w:val="Strong"/>
+          <w:color w:val="auto"/>
+          <w:u w:val="single"/>
+          <w:bdr w:val="none" w:sz="0" w:space="0" w:color="auto" w:frame="1"/>
+          <w:shd w:val="clear" w:color="auto" w:fill="FFFFFF"/>
+        </w:rPr>
+        <w:t xml:space="preserve"> </w:t>
+      </w:r>
+      <w:proofErr w:type="spellStart"/>
+      <w:r>
+        <w:rPr>
+          <w:rStyle w:val="Strong"/>
+          <w:color w:val="auto"/>
+          <w:u w:val="single"/>
+          <w:bdr w:val="none" w:sz="0" w:space="0" w:color="auto" w:frame="1"/>
+          <w:shd w:val="clear" w:color="auto" w:fill="FFFFFF"/>
+        </w:rPr>
+        <w:t>υπολογιστων</w:t>
+      </w:r>
+      <w:proofErr w:type="spellEnd"/>
+      <w:r>
+        <w:rPr>
+          <w:rStyle w:val="Strong"/>
+          <w:color w:val="auto"/>
+          <w:u w:val="single"/>
+          <w:bdr w:val="none" w:sz="0" w:space="0" w:color="auto" w:frame="1"/>
+          <w:shd w:val="clear" w:color="auto" w:fill="FFFFFF"/>
+        </w:rPr>
+        <w:t>.</w:t>
+      </w:r>
+    </w:p>
+    <w:p>
+      <w:pPr>
+        <w:pStyle w:val="Default"/>
+        <w:spacing w:line="360" w:lineRule="auto"/>
+        <w:ind w:firstLine="227"/>
+        <w:jc w:val="both"/>
         <w:rPr>
           <w:rStyle w:val="Strong"/>
           <w:b w:val="0"/>
           <w:bCs w:val="0"/>
-          <w:color w:val="3A3A3A"/>
+          <w:color w:val="auto"/>
           <w:bdr w:val="none" w:sz="0" w:space="0" w:color="auto" w:frame="1"/>
           <w:shd w:val="clear" w:color="auto" w:fill="FFFFFF"/>
         </w:rPr>
-        <w:t xml:space="preserve">Η μηχανική μάθηση διερευνά τη μελέτη και την κατασκευή αλγορίθμων που μπορούν να μαθαίνουν από τα δεδομένα και να κάνουν προβλέψεις σχετικά με </w:t>
-      </w:r>
-      <w:r>
+      </w:pPr>
+    </w:p>
+    <w:p>
+      <w:pPr>
+        <w:pStyle w:val="Default"/>
+        <w:spacing w:line="360" w:lineRule="auto"/>
+        <w:ind w:firstLine="227"/>
+        <w:jc w:val="both"/>
         <w:rPr>
           <w:rStyle w:val="Strong"/>
           <w:b w:val="0"/>
           <w:bCs w:val="0"/>
-          <w:color w:val="3A3A3A"/>
+          <w:color w:val="auto"/>
           <w:bdr w:val="none" w:sz="0" w:space="0" w:color="auto" w:frame="1"/>
           <w:shd w:val="clear" w:color="auto" w:fill="FFFFFF"/>
         </w:rPr>
-        <w:lastRenderedPageBreak/>
-        <w:t>αυτά.</w:t>
-      </w:r>
-      <w:r>
-        <w:rPr>
-          <w:color w:val="3A3A3A"/>
+      </w:pPr>
+    </w:p>
+    <w:p>
+      <w:pPr>
+        <w:pStyle w:val="Default"/>
+        <w:spacing w:line="360" w:lineRule="auto"/>
+        <w:jc w:val="both"/>
+        <w:rPr>
+          <w:color w:val="auto"/>
+          <w:bdr w:val="none" w:sz="0" w:space="0" w:color="auto" w:frame="1"/>
           <w:shd w:val="clear" w:color="auto" w:fill="FFFFFF"/>
         </w:rPr>
-        <w:t> Τέτοιοι αλγόριθμοι λειτουργούν κατασκευάζοντας μοντέλα από πειραματικά δεδομένα, προκειμένου να κάνουν προβλέψεις βασιζόμενες στα δεδομένα ή να εξάγουν αποφάσεις που εκφράζονται ως το αποτέλεσμα.</w:t>
-      </w:r>
-      <w:r>
-        <w:rPr>
-          <w:color w:val="3A3A3A"/>
+      </w:pPr>
+      <w:hyperlink r:id="rId8" w:history="1">
+        <w:r>
+          <w:rPr>
+            <w:rStyle w:val="Hyperlink"/>
+            <w:bdr w:val="none" w:sz="0" w:space="0" w:color="auto" w:frame="1"/>
+            <w:shd w:val="clear" w:color="auto" w:fill="FFFFFF"/>
+            <w:lang w:val="en-US"/>
+          </w:rPr>
+          <w:t>https</w:t>
+        </w:r>
+        <w:r>
+          <w:rPr>
+            <w:rStyle w:val="Hyperlink"/>
+            <w:bdr w:val="none" w:sz="0" w:space="0" w:color="auto" w:frame="1"/>
+            <w:shd w:val="clear" w:color="auto" w:fill="FFFFFF"/>
+          </w:rPr>
+          <w:t>://</w:t>
+        </w:r>
+        <w:r>
+          <w:rPr>
+            <w:rStyle w:val="Hyperlink"/>
+            <w:bdr w:val="none" w:sz="0" w:space="0" w:color="auto" w:frame="1"/>
+            <w:shd w:val="clear" w:color="auto" w:fill="FFFFFF"/>
+            <w:lang w:val="en-US"/>
+          </w:rPr>
+          <w:t>www</w:t>
+        </w:r>
+        <w:r>
+          <w:rPr>
+            <w:rStyle w:val="Hyperlink"/>
+            <w:bdr w:val="none" w:sz="0" w:space="0" w:color="auto" w:frame="1"/>
+            <w:shd w:val="clear" w:color="auto" w:fill="FFFFFF"/>
+          </w:rPr>
+          <w:t>.</w:t>
+        </w:r>
+        <w:proofErr w:type="spellStart"/>
+        <w:r>
+          <w:rPr>
+            <w:rStyle w:val="Hyperlink"/>
+            <w:bdr w:val="none" w:sz="0" w:space="0" w:color="auto" w:frame="1"/>
+            <w:shd w:val="clear" w:color="auto" w:fill="FFFFFF"/>
+            <w:lang w:val="en-US"/>
+          </w:rPr>
+          <w:t>tutorialspoint</w:t>
+        </w:r>
+        <w:proofErr w:type="spellEnd"/>
+        <w:r>
+          <w:rPr>
+            <w:rStyle w:val="Hyperlink"/>
+            <w:bdr w:val="none" w:sz="0" w:space="0" w:color="auto" w:frame="1"/>
+            <w:shd w:val="clear" w:color="auto" w:fill="FFFFFF"/>
+          </w:rPr>
+          <w:t>.</w:t>
+        </w:r>
+        <w:r>
+          <w:rPr>
+            <w:rStyle w:val="Hyperlink"/>
+            <w:bdr w:val="none" w:sz="0" w:space="0" w:color="auto" w:frame="1"/>
+            <w:shd w:val="clear" w:color="auto" w:fill="FFFFFF"/>
+            <w:lang w:val="en-US"/>
+          </w:rPr>
+          <w:t>com</w:t>
+        </w:r>
+        <w:r>
+          <w:rPr>
+            <w:rStyle w:val="Hyperlink"/>
+            <w:bdr w:val="none" w:sz="0" w:space="0" w:color="auto" w:frame="1"/>
+            <w:shd w:val="clear" w:color="auto" w:fill="FFFFFF"/>
+          </w:rPr>
+          <w:t>/</w:t>
+        </w:r>
+        <w:r>
+          <w:rPr>
+            <w:rStyle w:val="Hyperlink"/>
+            <w:bdr w:val="none" w:sz="0" w:space="0" w:color="auto" w:frame="1"/>
+            <w:shd w:val="clear" w:color="auto" w:fill="FFFFFF"/>
+            <w:lang w:val="en-US"/>
+          </w:rPr>
+          <w:t>machine</w:t>
+        </w:r>
+        <w:r>
+          <w:rPr>
+            <w:rStyle w:val="Hyperlink"/>
+            <w:bdr w:val="none" w:sz="0" w:space="0" w:color="auto" w:frame="1"/>
+            <w:shd w:val="clear" w:color="auto" w:fill="FFFFFF"/>
+          </w:rPr>
+          <w:t>_</w:t>
+        </w:r>
+        <w:r>
+          <w:rPr>
+            <w:rStyle w:val="Hyperlink"/>
+            <w:bdr w:val="none" w:sz="0" w:space="0" w:color="auto" w:frame="1"/>
+            <w:shd w:val="clear" w:color="auto" w:fill="FFFFFF"/>
+            <w:lang w:val="en-US"/>
+          </w:rPr>
+          <w:t>learning</w:t>
+        </w:r>
+        <w:r>
+          <w:rPr>
+            <w:rStyle w:val="Hyperlink"/>
+            <w:bdr w:val="none" w:sz="0" w:space="0" w:color="auto" w:frame="1"/>
+            <w:shd w:val="clear" w:color="auto" w:fill="FFFFFF"/>
+          </w:rPr>
+          <w:t>_</w:t>
+        </w:r>
+        <w:r>
+          <w:rPr>
+            <w:rStyle w:val="Hyperlink"/>
+            <w:bdr w:val="none" w:sz="0" w:space="0" w:color="auto" w:frame="1"/>
+            <w:shd w:val="clear" w:color="auto" w:fill="FFFFFF"/>
+            <w:lang w:val="en-US"/>
+          </w:rPr>
+          <w:t>with</w:t>
+        </w:r>
+        <w:r>
+          <w:rPr>
+            <w:rStyle w:val="Hyperlink"/>
+            <w:bdr w:val="none" w:sz="0" w:space="0" w:color="auto" w:frame="1"/>
+            <w:shd w:val="clear" w:color="auto" w:fill="FFFFFF"/>
+          </w:rPr>
+          <w:t>_</w:t>
+        </w:r>
+        <w:r>
+          <w:rPr>
+            <w:rStyle w:val="Hyperlink"/>
+            <w:bdr w:val="none" w:sz="0" w:space="0" w:color="auto" w:frame="1"/>
+            <w:shd w:val="clear" w:color="auto" w:fill="FFFFFF"/>
+            <w:lang w:val="en-US"/>
+          </w:rPr>
+          <w:t>python</w:t>
+        </w:r>
+        <w:r>
+          <w:rPr>
+            <w:rStyle w:val="Hyperlink"/>
+            <w:bdr w:val="none" w:sz="0" w:space="0" w:color="auto" w:frame="1"/>
+            <w:shd w:val="clear" w:color="auto" w:fill="FFFFFF"/>
+          </w:rPr>
+          <w:t>/</w:t>
+        </w:r>
+        <w:r>
+          <w:rPr>
+            <w:rStyle w:val="Hyperlink"/>
+            <w:bdr w:val="none" w:sz="0" w:space="0" w:color="auto" w:frame="1"/>
+            <w:shd w:val="clear" w:color="auto" w:fill="FFFFFF"/>
+            <w:lang w:val="en-US"/>
+          </w:rPr>
+          <w:t>index</w:t>
+        </w:r>
+        <w:r>
+          <w:rPr>
+            <w:rStyle w:val="Hyperlink"/>
+            <w:bdr w:val="none" w:sz="0" w:space="0" w:color="auto" w:frame="1"/>
+            <w:shd w:val="clear" w:color="auto" w:fill="FFFFFF"/>
+          </w:rPr>
+          <w:t>.</w:t>
+        </w:r>
+        <w:r>
+          <w:rPr>
+            <w:rStyle w:val="Hyperlink"/>
+            <w:bdr w:val="none" w:sz="0" w:space="0" w:color="auto" w:frame="1"/>
+            <w:shd w:val="clear" w:color="auto" w:fill="FFFFFF"/>
+            <w:lang w:val="en-US"/>
+          </w:rPr>
+          <w:t>htm</w:t>
+        </w:r>
+      </w:hyperlink>
+      <w:r>
+        <w:rPr>
+          <w:rStyle w:val="Hyperlink"/>
+          <w:bdr w:val="none" w:sz="0" w:space="0" w:color="auto" w:frame="1"/>
           <w:shd w:val="clear" w:color="auto" w:fill="FFFFFF"/>
         </w:rPr>
         <w:t xml:space="preserve"> </w:t>
       </w:r>
       <w:r>
-        <w:t xml:space="preserve">Πρόσφατα, οι οργανισμοί επενδύουν σε μεγάλο βαθμό σε νεότερες τεχνολογίες όπως η Τεχνητή Νοημοσύνη, η Μηχανική Μάθηση και η Βαθιά Μάθηση για να πάρουν τις βασικές πληροφορίες από δεδομένα για την εκτέλεση πολλών πραγματικών εργασιών και την επίλυση προβλημάτων. Μπορούμε να το ονομάσουμε δεδομένα βάσει αποφάσεων που λαμβάνονται από μηχανήματα, ιδίως για την αυτοματοποίηση της διαδικασίας. Αυτές οι αποφάσεις βάσει δεδομένων μπορούν να χρησιμοποιηθούν, αντί να χρησιμοποιούν λογική προγραμματισμού, σε προβλήματα που δεν μπορούν να προγραμματιστούν εγγενώς. Το γεγονός είναι ότι δεν μπορούμε να κάνουμε χωρίς ανθρώπινη νοημοσύνη, αλλά άλλη πτυχή είναι ότι όλοι πρέπει να λύσουμε πραγματικά προβλήματα με αποτελεσματικότητα σε τεράστια κλίμακα. </w:t>
+        <w:rPr>
+          <w:rStyle w:val="Hyperlink"/>
+        </w:rPr>
+        <w:t>(</w:t>
       </w:r>
       <w:proofErr w:type="spellStart"/>
       <w:r>
-        <w:t>Γι</w:t>
+        <w:rPr>
+          <w:rStyle w:val="Hyperlink"/>
+        </w:rPr>
+        <w:t>ειναι</w:t>
       </w:r>
       <w:proofErr w:type="spellEnd"/>
       <w:r>
-        <w:t xml:space="preserve"> 'αυτό προκύπτει η ανάγκη για μηχανική μάθηση.</w:t>
+        <w:rPr>
+          <w:rStyle w:val="Hyperlink"/>
+        </w:rPr>
+        <w:t xml:space="preserve"> </w:t>
+      </w:r>
+      <w:proofErr w:type="spellStart"/>
+      <w:r>
+        <w:rPr>
+          <w:rStyle w:val="Hyperlink"/>
+        </w:rPr>
+        <w:t>ψηλοίδιο</w:t>
+      </w:r>
+      <w:proofErr w:type="spellEnd"/>
+      <w:r>
+        <w:rPr>
+          <w:rStyle w:val="Hyperlink"/>
+        </w:rPr>
+        <w:t>)</w:t>
       </w:r>
     </w:p>
     <w:p>
@@ -10216,81 +10872,878 @@
         <w:spacing w:line="360" w:lineRule="auto"/>
         <w:ind w:firstLine="227"/>
         <w:jc w:val="both"/>
-      </w:pPr>
-      <w:r>
-        <w:t xml:space="preserve">Χρησιμοποιεί αλγόριθμους για να βοηθήσει τα συστήματα υπολογιστών να βελτιώσουν σταδιακά την απόδοσή τους. Οι αλγόριθμοι </w:t>
-      </w:r>
-      <w:r>
-        <w:rPr>
-          <w:lang w:val="en-US"/>
-        </w:rPr>
-        <w:t>Machine</w:t>
-      </w:r>
-      <w:r>
-        <w:t xml:space="preserve"> </w:t>
-      </w:r>
-      <w:r>
-        <w:rPr>
-          <w:lang w:val="en-US"/>
-        </w:rPr>
-        <w:t>Learning</w:t>
-      </w:r>
-      <w:r>
-        <w:t xml:space="preserve"> δημιουργούν αυτόματα ένα μαθηματικό μοντέλο χρησιμοποιώντας δείγματα δεδομένων - επίσης γνωστά ως "δεδομένα εκπαίδευσης" - για τη λήψη αποφάσεων χωρίς να προγραμματίζονται ειδικά για τη λήψη αυτών των αποφάσεων.</w:t>
-      </w:r>
-      <w:r>
-        <w:t xml:space="preserve"> </w:t>
-      </w:r>
+        <w:rPr>
+          <w:color w:val="auto"/>
+          <w:bdr w:val="none" w:sz="0" w:space="0" w:color="auto" w:frame="1"/>
+          <w:shd w:val="clear" w:color="auto" w:fill="FFFFFF"/>
+        </w:rPr>
+      </w:pPr>
     </w:p>
     <w:p>
       <w:pPr>
         <w:pStyle w:val="Default"/>
         <w:spacing w:line="360" w:lineRule="auto"/>
-        <w:ind w:firstLine="227"/>
-        <w:jc w:val="both"/>
-      </w:pPr>
-      <w:r>
-        <w:t>Τι είναι ένα πρότυπο αναγνώρισης.</w:t>
+        <w:jc w:val="both"/>
+      </w:pPr>
+      <w:hyperlink r:id="rId9" w:history="1">
+        <w:r>
+          <w:rPr>
+            <w:rStyle w:val="Hyperlink"/>
+            <w:lang w:val="en-US"/>
+          </w:rPr>
+          <w:t>https</w:t>
+        </w:r>
+        <w:r>
+          <w:rPr>
+            <w:rStyle w:val="Hyperlink"/>
+          </w:rPr>
+          <w:t>://</w:t>
+        </w:r>
+        <w:r>
+          <w:rPr>
+            <w:rStyle w:val="Hyperlink"/>
+            <w:lang w:val="en-US"/>
+          </w:rPr>
+          <w:t>www</w:t>
+        </w:r>
+        <w:r>
+          <w:rPr>
+            <w:rStyle w:val="Hyperlink"/>
+          </w:rPr>
+          <w:t>.</w:t>
+        </w:r>
+        <w:proofErr w:type="spellStart"/>
+        <w:r>
+          <w:rPr>
+            <w:rStyle w:val="Hyperlink"/>
+            <w:lang w:val="en-US"/>
+          </w:rPr>
+          <w:t>tutorialspoint</w:t>
+        </w:r>
+        <w:proofErr w:type="spellEnd"/>
+        <w:r>
+          <w:rPr>
+            <w:rStyle w:val="Hyperlink"/>
+          </w:rPr>
+          <w:t>.</w:t>
+        </w:r>
+        <w:r>
+          <w:rPr>
+            <w:rStyle w:val="Hyperlink"/>
+            <w:lang w:val="en-US"/>
+          </w:rPr>
+          <w:t>com</w:t>
+        </w:r>
+        <w:r>
+          <w:rPr>
+            <w:rStyle w:val="Hyperlink"/>
+          </w:rPr>
+          <w:t>/</w:t>
+        </w:r>
+        <w:r>
+          <w:rPr>
+            <w:rStyle w:val="Hyperlink"/>
+            <w:lang w:val="en-US"/>
+          </w:rPr>
+          <w:t>machine</w:t>
+        </w:r>
+        <w:r>
+          <w:rPr>
+            <w:rStyle w:val="Hyperlink"/>
+          </w:rPr>
+          <w:t>_</w:t>
+        </w:r>
+        <w:r>
+          <w:rPr>
+            <w:rStyle w:val="Hyperlink"/>
+            <w:lang w:val="en-US"/>
+          </w:rPr>
+          <w:t>learning</w:t>
+        </w:r>
+        <w:r>
+          <w:rPr>
+            <w:rStyle w:val="Hyperlink"/>
+          </w:rPr>
+          <w:t>_</w:t>
+        </w:r>
+        <w:r>
+          <w:rPr>
+            <w:rStyle w:val="Hyperlink"/>
+            <w:lang w:val="en-US"/>
+          </w:rPr>
+          <w:t>with</w:t>
+        </w:r>
+        <w:r>
+          <w:rPr>
+            <w:rStyle w:val="Hyperlink"/>
+          </w:rPr>
+          <w:t>_</w:t>
+        </w:r>
+        <w:r>
+          <w:rPr>
+            <w:rStyle w:val="Hyperlink"/>
+            <w:lang w:val="en-US"/>
+          </w:rPr>
+          <w:t>python</w:t>
+        </w:r>
+        <w:r>
+          <w:rPr>
+            <w:rStyle w:val="Hyperlink"/>
+          </w:rPr>
+          <w:t>/</w:t>
+        </w:r>
+        <w:r>
+          <w:rPr>
+            <w:rStyle w:val="Hyperlink"/>
+            <w:lang w:val="en-US"/>
+          </w:rPr>
+          <w:t>machine</w:t>
+        </w:r>
+        <w:r>
+          <w:rPr>
+            <w:rStyle w:val="Hyperlink"/>
+          </w:rPr>
+          <w:t>_</w:t>
+        </w:r>
+        <w:r>
+          <w:rPr>
+            <w:rStyle w:val="Hyperlink"/>
+            <w:lang w:val="en-US"/>
+          </w:rPr>
+          <w:t>learning</w:t>
+        </w:r>
+        <w:r>
+          <w:rPr>
+            <w:rStyle w:val="Hyperlink"/>
+          </w:rPr>
+          <w:t>_</w:t>
+        </w:r>
+        <w:r>
+          <w:rPr>
+            <w:rStyle w:val="Hyperlink"/>
+            <w:lang w:val="en-US"/>
+          </w:rPr>
+          <w:t>with</w:t>
+        </w:r>
+        <w:r>
+          <w:rPr>
+            <w:rStyle w:val="Hyperlink"/>
+          </w:rPr>
+          <w:t>_</w:t>
+        </w:r>
+        <w:r>
+          <w:rPr>
+            <w:rStyle w:val="Hyperlink"/>
+            <w:lang w:val="en-US"/>
+          </w:rPr>
+          <w:t>python</w:t>
+        </w:r>
+        <w:r>
+          <w:rPr>
+            <w:rStyle w:val="Hyperlink"/>
+          </w:rPr>
+          <w:t>_</w:t>
+        </w:r>
+        <w:r>
+          <w:rPr>
+            <w:rStyle w:val="Hyperlink"/>
+            <w:lang w:val="en-US"/>
+          </w:rPr>
+          <w:t>basics</w:t>
+        </w:r>
+        <w:r>
+          <w:rPr>
+            <w:rStyle w:val="Hyperlink"/>
+          </w:rPr>
+          <w:t>.</w:t>
+        </w:r>
+        <w:r>
+          <w:rPr>
+            <w:rStyle w:val="Hyperlink"/>
+            <w:lang w:val="en-US"/>
+          </w:rPr>
+          <w:t>htm</w:t>
+        </w:r>
+      </w:hyperlink>
+      <w:r>
+        <w:rPr>
+          <w:rStyle w:val="Hyperlink"/>
+        </w:rPr>
+        <w:t xml:space="preserve"> (</w:t>
+      </w:r>
+      <w:proofErr w:type="spellStart"/>
+      <w:r>
+        <w:rPr>
+          <w:rStyle w:val="Hyperlink"/>
+        </w:rPr>
+        <w:t>ειναι</w:t>
+      </w:r>
+      <w:proofErr w:type="spellEnd"/>
+      <w:r>
+        <w:rPr>
+          <w:rStyle w:val="Hyperlink"/>
+        </w:rPr>
+        <w:t xml:space="preserve"> </w:t>
+      </w:r>
+      <w:proofErr w:type="spellStart"/>
+      <w:r>
+        <w:rPr>
+          <w:rStyle w:val="Hyperlink"/>
+        </w:rPr>
+        <w:t>ψηλοίδιο</w:t>
+      </w:r>
+      <w:proofErr w:type="spellEnd"/>
+      <w:r>
+        <w:rPr>
+          <w:rStyle w:val="Hyperlink"/>
+        </w:rPr>
+        <w:t>)</w:t>
       </w:r>
     </w:p>
     <w:p>
       <w:pPr>
         <w:pStyle w:val="Default"/>
         <w:spacing w:line="360" w:lineRule="auto"/>
-        <w:ind w:firstLine="227"/>
-        <w:jc w:val="both"/>
-      </w:pPr>
-      <w:r>
-        <w:t xml:space="preserve">Διαφορά </w:t>
-      </w:r>
-      <w:r>
-        <w:rPr>
-          <w:lang w:val="en-US"/>
-        </w:rPr>
-        <w:t>A</w:t>
-      </w:r>
-      <w:r>
-        <w:t>.</w:t>
-      </w:r>
-      <w:r>
-        <w:rPr>
-          <w:lang w:val="en-US"/>
-        </w:rPr>
-        <w:t>I</w:t>
-      </w:r>
-      <w:r>
-        <w:t>.</w:t>
-      </w:r>
+        <w:jc w:val="both"/>
+      </w:pPr>
     </w:p>
     <w:p>
       <w:pPr>
         <w:pStyle w:val="Default"/>
         <w:spacing w:line="360" w:lineRule="auto"/>
-        <w:ind w:firstLine="227"/>
-        <w:jc w:val="both"/>
-      </w:pPr>
-      <w:r>
-        <w:t>Έρευνα που να αναφέρει το πλήθος των δεδομένων που παράγονται καθημερινά.</w:t>
+        <w:jc w:val="both"/>
+      </w:pPr>
+      <w:hyperlink r:id="rId10" w:history="1">
+        <w:r>
+          <w:rPr>
+            <w:rStyle w:val="Hyperlink"/>
+            <w:lang w:val="en-US"/>
+          </w:rPr>
+          <w:t>https</w:t>
+        </w:r>
+        <w:r>
+          <w:rPr>
+            <w:rStyle w:val="Hyperlink"/>
+          </w:rPr>
+          <w:t>://</w:t>
+        </w:r>
+        <w:r>
+          <w:rPr>
+            <w:rStyle w:val="Hyperlink"/>
+            <w:lang w:val="en-US"/>
+          </w:rPr>
+          <w:t>www</w:t>
+        </w:r>
+        <w:r>
+          <w:rPr>
+            <w:rStyle w:val="Hyperlink"/>
+          </w:rPr>
+          <w:t>.</w:t>
+        </w:r>
+        <w:r>
+          <w:rPr>
+            <w:rStyle w:val="Hyperlink"/>
+            <w:lang w:val="en-US"/>
+          </w:rPr>
+          <w:t>csc</w:t>
+        </w:r>
+        <w:r>
+          <w:rPr>
+            <w:rStyle w:val="Hyperlink"/>
+          </w:rPr>
+          <w:t>.</w:t>
+        </w:r>
+        <w:r>
+          <w:rPr>
+            <w:rStyle w:val="Hyperlink"/>
+            <w:lang w:val="en-US"/>
+          </w:rPr>
+          <w:t>com</w:t>
+        </w:r>
+        <w:r>
+          <w:rPr>
+            <w:rStyle w:val="Hyperlink"/>
+          </w:rPr>
+          <w:t>.</w:t>
+        </w:r>
+        <w:r>
+          <w:rPr>
+            <w:rStyle w:val="Hyperlink"/>
+            <w:lang w:val="en-US"/>
+          </w:rPr>
+          <w:t>gr</w:t>
+        </w:r>
+        <w:r>
+          <w:rPr>
+            <w:rStyle w:val="Hyperlink"/>
+          </w:rPr>
+          <w:t>/</w:t>
+        </w:r>
+        <w:r>
+          <w:rPr>
+            <w:rStyle w:val="Hyperlink"/>
+            <w:lang w:val="en-US"/>
+          </w:rPr>
+          <w:t>machine</w:t>
+        </w:r>
+        <w:r>
+          <w:rPr>
+            <w:rStyle w:val="Hyperlink"/>
+          </w:rPr>
+          <w:t>-</w:t>
+        </w:r>
+        <w:r>
+          <w:rPr>
+            <w:rStyle w:val="Hyperlink"/>
+            <w:lang w:val="en-US"/>
+          </w:rPr>
+          <w:t>learning</w:t>
+        </w:r>
+        <w:r>
+          <w:rPr>
+            <w:rStyle w:val="Hyperlink"/>
+          </w:rPr>
+          <w:t>-%</w:t>
+        </w:r>
+        <w:r>
+          <w:rPr>
+            <w:rStyle w:val="Hyperlink"/>
+            <w:lang w:val="en-US"/>
+          </w:rPr>
+          <w:t>CE</w:t>
+        </w:r>
+        <w:r>
+          <w:rPr>
+            <w:rStyle w:val="Hyperlink"/>
+          </w:rPr>
+          <w:t>%</w:t>
+        </w:r>
+        <w:r>
+          <w:rPr>
+            <w:rStyle w:val="Hyperlink"/>
+            <w:lang w:val="en-US"/>
+          </w:rPr>
+          <w:t>BC</w:t>
+        </w:r>
+        <w:r>
+          <w:rPr>
+            <w:rStyle w:val="Hyperlink"/>
+          </w:rPr>
+          <w:t>%</w:t>
+        </w:r>
+        <w:r>
+          <w:rPr>
+            <w:rStyle w:val="Hyperlink"/>
+            <w:lang w:val="en-US"/>
+          </w:rPr>
+          <w:t>CE</w:t>
+        </w:r>
+        <w:r>
+          <w:rPr>
+            <w:rStyle w:val="Hyperlink"/>
+          </w:rPr>
+          <w:t>%</w:t>
+        </w:r>
+        <w:r>
+          <w:rPr>
+            <w:rStyle w:val="Hyperlink"/>
+            <w:lang w:val="en-US"/>
+          </w:rPr>
+          <w:t>B</w:t>
+        </w:r>
+        <w:r>
+          <w:rPr>
+            <w:rStyle w:val="Hyperlink"/>
+          </w:rPr>
+          <w:t>7%</w:t>
+        </w:r>
+        <w:r>
+          <w:rPr>
+            <w:rStyle w:val="Hyperlink"/>
+            <w:lang w:val="en-US"/>
+          </w:rPr>
+          <w:t>CF</w:t>
+        </w:r>
+        <w:r>
+          <w:rPr>
+            <w:rStyle w:val="Hyperlink"/>
+          </w:rPr>
+          <w:t>%87%</w:t>
+        </w:r>
+        <w:r>
+          <w:rPr>
+            <w:rStyle w:val="Hyperlink"/>
+            <w:lang w:val="en-US"/>
+          </w:rPr>
+          <w:t>CE</w:t>
+        </w:r>
+        <w:r>
+          <w:rPr>
+            <w:rStyle w:val="Hyperlink"/>
+          </w:rPr>
+          <w:t>%</w:t>
+        </w:r>
+        <w:r>
+          <w:rPr>
+            <w:rStyle w:val="Hyperlink"/>
+            <w:lang w:val="en-US"/>
+          </w:rPr>
+          <w:t>B</w:t>
+        </w:r>
+        <w:r>
+          <w:rPr>
+            <w:rStyle w:val="Hyperlink"/>
+          </w:rPr>
+          <w:t>1%</w:t>
+        </w:r>
+        <w:r>
+          <w:rPr>
+            <w:rStyle w:val="Hyperlink"/>
+            <w:lang w:val="en-US"/>
+          </w:rPr>
+          <w:t>CE</w:t>
+        </w:r>
+        <w:r>
+          <w:rPr>
+            <w:rStyle w:val="Hyperlink"/>
+          </w:rPr>
+          <w:t>%</w:t>
+        </w:r>
+        <w:r>
+          <w:rPr>
+            <w:rStyle w:val="Hyperlink"/>
+            <w:lang w:val="en-US"/>
+          </w:rPr>
+          <w:t>BD</w:t>
+        </w:r>
+        <w:r>
+          <w:rPr>
+            <w:rStyle w:val="Hyperlink"/>
+          </w:rPr>
+          <w:t>%</w:t>
+        </w:r>
+        <w:r>
+          <w:rPr>
+            <w:rStyle w:val="Hyperlink"/>
+            <w:lang w:val="en-US"/>
+          </w:rPr>
+          <w:t>CE</w:t>
+        </w:r>
+        <w:r>
+          <w:rPr>
+            <w:rStyle w:val="Hyperlink"/>
+          </w:rPr>
+          <w:t>%</w:t>
+        </w:r>
+        <w:r>
+          <w:rPr>
+            <w:rStyle w:val="Hyperlink"/>
+            <w:lang w:val="en-US"/>
+          </w:rPr>
+          <w:t>B</w:t>
+        </w:r>
+        <w:r>
+          <w:rPr>
+            <w:rStyle w:val="Hyperlink"/>
+          </w:rPr>
+          <w:t>9%</w:t>
+        </w:r>
+        <w:r>
+          <w:rPr>
+            <w:rStyle w:val="Hyperlink"/>
+            <w:lang w:val="en-US"/>
+          </w:rPr>
+          <w:t>CE</w:t>
+        </w:r>
+        <w:r>
+          <w:rPr>
+            <w:rStyle w:val="Hyperlink"/>
+          </w:rPr>
+          <w:t>%</w:t>
+        </w:r>
+        <w:r>
+          <w:rPr>
+            <w:rStyle w:val="Hyperlink"/>
+            <w:lang w:val="en-US"/>
+          </w:rPr>
+          <w:t>BA</w:t>
+        </w:r>
+        <w:r>
+          <w:rPr>
+            <w:rStyle w:val="Hyperlink"/>
+          </w:rPr>
+          <w:t>%</w:t>
+        </w:r>
+        <w:r>
+          <w:rPr>
+            <w:rStyle w:val="Hyperlink"/>
+            <w:lang w:val="en-US"/>
+          </w:rPr>
+          <w:t>CE</w:t>
+        </w:r>
+        <w:r>
+          <w:rPr>
+            <w:rStyle w:val="Hyperlink"/>
+          </w:rPr>
+          <w:t>%</w:t>
+        </w:r>
+        <w:r>
+          <w:rPr>
+            <w:rStyle w:val="Hyperlink"/>
+            <w:lang w:val="en-US"/>
+          </w:rPr>
+          <w:t>AE</w:t>
+        </w:r>
+        <w:r>
+          <w:rPr>
+            <w:rStyle w:val="Hyperlink"/>
+          </w:rPr>
+          <w:t>-%</w:t>
+        </w:r>
+        <w:r>
+          <w:rPr>
+            <w:rStyle w:val="Hyperlink"/>
+            <w:lang w:val="en-US"/>
+          </w:rPr>
+          <w:t>CE</w:t>
+        </w:r>
+        <w:r>
+          <w:rPr>
+            <w:rStyle w:val="Hyperlink"/>
+          </w:rPr>
+          <w:t>%</w:t>
+        </w:r>
+        <w:r>
+          <w:rPr>
+            <w:rStyle w:val="Hyperlink"/>
+            <w:lang w:val="en-US"/>
+          </w:rPr>
+          <w:t>BC</w:t>
+        </w:r>
+        <w:r>
+          <w:rPr>
+            <w:rStyle w:val="Hyperlink"/>
+          </w:rPr>
+          <w:t>%</w:t>
+        </w:r>
+        <w:r>
+          <w:rPr>
+            <w:rStyle w:val="Hyperlink"/>
+            <w:lang w:val="en-US"/>
+          </w:rPr>
+          <w:t>CE</w:t>
+        </w:r>
+        <w:r>
+          <w:rPr>
+            <w:rStyle w:val="Hyperlink"/>
+          </w:rPr>
+          <w:t>%</w:t>
+        </w:r>
+        <w:r>
+          <w:rPr>
+            <w:rStyle w:val="Hyperlink"/>
+            <w:lang w:val="en-US"/>
+          </w:rPr>
+          <w:t>AC</w:t>
+        </w:r>
+        <w:r>
+          <w:rPr>
+            <w:rStyle w:val="Hyperlink"/>
+          </w:rPr>
+          <w:t>%</w:t>
+        </w:r>
+        <w:r>
+          <w:rPr>
+            <w:rStyle w:val="Hyperlink"/>
+            <w:lang w:val="en-US"/>
+          </w:rPr>
+          <w:t>CE</w:t>
+        </w:r>
+        <w:r>
+          <w:rPr>
+            <w:rStyle w:val="Hyperlink"/>
+          </w:rPr>
+          <w:t>%</w:t>
+        </w:r>
+        <w:r>
+          <w:rPr>
+            <w:rStyle w:val="Hyperlink"/>
+            <w:lang w:val="en-US"/>
+          </w:rPr>
+          <w:t>B</w:t>
+        </w:r>
+        <w:r>
+          <w:rPr>
+            <w:rStyle w:val="Hyperlink"/>
+          </w:rPr>
+          <w:t>8%</w:t>
+        </w:r>
+        <w:r>
+          <w:rPr>
+            <w:rStyle w:val="Hyperlink"/>
+            <w:lang w:val="en-US"/>
+          </w:rPr>
+          <w:t>CE</w:t>
+        </w:r>
+        <w:r>
+          <w:rPr>
+            <w:rStyle w:val="Hyperlink"/>
+          </w:rPr>
+          <w:t>%</w:t>
+        </w:r>
+        <w:r>
+          <w:rPr>
+            <w:rStyle w:val="Hyperlink"/>
+            <w:lang w:val="en-US"/>
+          </w:rPr>
+          <w:t>B</w:t>
+        </w:r>
+        <w:r>
+          <w:rPr>
+            <w:rStyle w:val="Hyperlink"/>
+          </w:rPr>
+          <w:t>7%</w:t>
+        </w:r>
+        <w:r>
+          <w:rPr>
+            <w:rStyle w:val="Hyperlink"/>
+            <w:lang w:val="en-US"/>
+          </w:rPr>
+          <w:t>CF</w:t>
+        </w:r>
+        <w:r>
+          <w:rPr>
+            <w:rStyle w:val="Hyperlink"/>
+          </w:rPr>
+          <w:t>%83%</w:t>
+        </w:r>
+        <w:r>
+          <w:rPr>
+            <w:rStyle w:val="Hyperlink"/>
+            <w:lang w:val="en-US"/>
+          </w:rPr>
+          <w:t>CE</w:t>
+        </w:r>
+        <w:r>
+          <w:rPr>
+            <w:rStyle w:val="Hyperlink"/>
+          </w:rPr>
+          <w:t>%</w:t>
+        </w:r>
+        <w:r>
+          <w:rPr>
+            <w:rStyle w:val="Hyperlink"/>
+            <w:lang w:val="en-US"/>
+          </w:rPr>
+          <w:t>B</w:t>
+        </w:r>
+        <w:r>
+          <w:rPr>
+            <w:rStyle w:val="Hyperlink"/>
+          </w:rPr>
+          <w:t>7-%</w:t>
+        </w:r>
+        <w:r>
+          <w:rPr>
+            <w:rStyle w:val="Hyperlink"/>
+            <w:lang w:val="en-US"/>
+          </w:rPr>
+          <w:t>CF</w:t>
+        </w:r>
+        <w:r>
+          <w:rPr>
+            <w:rStyle w:val="Hyperlink"/>
+          </w:rPr>
+          <w:t>%84%</w:t>
+        </w:r>
+        <w:r>
+          <w:rPr>
+            <w:rStyle w:val="Hyperlink"/>
+            <w:lang w:val="en-US"/>
+          </w:rPr>
+          <w:t>CE</w:t>
+        </w:r>
+        <w:r>
+          <w:rPr>
+            <w:rStyle w:val="Hyperlink"/>
+          </w:rPr>
+          <w:t>%</w:t>
+        </w:r>
+        <w:r>
+          <w:rPr>
+            <w:rStyle w:val="Hyperlink"/>
+            <w:lang w:val="en-US"/>
+          </w:rPr>
+          <w:t>B</w:t>
+        </w:r>
+        <w:r>
+          <w:rPr>
+            <w:rStyle w:val="Hyperlink"/>
+          </w:rPr>
+          <w:t>9-%</w:t>
+        </w:r>
+        <w:r>
+          <w:rPr>
+            <w:rStyle w:val="Hyperlink"/>
+            <w:lang w:val="en-US"/>
+          </w:rPr>
+          <w:t>CE</w:t>
+        </w:r>
+        <w:r>
+          <w:rPr>
+            <w:rStyle w:val="Hyperlink"/>
+          </w:rPr>
+          <w:t>%</w:t>
+        </w:r>
+        <w:r>
+          <w:rPr>
+            <w:rStyle w:val="Hyperlink"/>
+            <w:lang w:val="en-US"/>
+          </w:rPr>
+          <w:t>B</w:t>
+        </w:r>
+        <w:r>
+          <w:rPr>
+            <w:rStyle w:val="Hyperlink"/>
+          </w:rPr>
+          <w:t>5%</w:t>
+        </w:r>
+        <w:r>
+          <w:rPr>
+            <w:rStyle w:val="Hyperlink"/>
+            <w:lang w:val="en-US"/>
+          </w:rPr>
+          <w:t>CE</w:t>
+        </w:r>
+        <w:r>
+          <w:rPr>
+            <w:rStyle w:val="Hyperlink"/>
+          </w:rPr>
+          <w:t>%</w:t>
+        </w:r>
+        <w:r>
+          <w:rPr>
+            <w:rStyle w:val="Hyperlink"/>
+            <w:lang w:val="en-US"/>
+          </w:rPr>
+          <w:t>AF</w:t>
+        </w:r>
+        <w:r>
+          <w:rPr>
+            <w:rStyle w:val="Hyperlink"/>
+          </w:rPr>
+          <w:t>%</w:t>
+        </w:r>
+        <w:r>
+          <w:rPr>
+            <w:rStyle w:val="Hyperlink"/>
+            <w:lang w:val="en-US"/>
+          </w:rPr>
+          <w:t>CE</w:t>
+        </w:r>
+        <w:r>
+          <w:rPr>
+            <w:rStyle w:val="Hyperlink"/>
+          </w:rPr>
+          <w:t>%</w:t>
+        </w:r>
+        <w:r>
+          <w:rPr>
+            <w:rStyle w:val="Hyperlink"/>
+            <w:lang w:val="en-US"/>
+          </w:rPr>
+          <w:t>BD</w:t>
+        </w:r>
+        <w:r>
+          <w:rPr>
+            <w:rStyle w:val="Hyperlink"/>
+          </w:rPr>
+          <w:t>%</w:t>
+        </w:r>
+        <w:r>
+          <w:rPr>
+            <w:rStyle w:val="Hyperlink"/>
+            <w:lang w:val="en-US"/>
+          </w:rPr>
+          <w:t>CE</w:t>
+        </w:r>
+        <w:r>
+          <w:rPr>
+            <w:rStyle w:val="Hyperlink"/>
+          </w:rPr>
+          <w:t>%</w:t>
+        </w:r>
+        <w:r>
+          <w:rPr>
+            <w:rStyle w:val="Hyperlink"/>
+            <w:lang w:val="en-US"/>
+          </w:rPr>
+          <w:t>B</w:t>
+        </w:r>
+        <w:r>
+          <w:rPr>
+            <w:rStyle w:val="Hyperlink"/>
+          </w:rPr>
+          <w:t>1%</w:t>
+        </w:r>
+        <w:r>
+          <w:rPr>
+            <w:rStyle w:val="Hyperlink"/>
+            <w:lang w:val="en-US"/>
+          </w:rPr>
+          <w:t>CE</w:t>
+        </w:r>
+        <w:r>
+          <w:rPr>
+            <w:rStyle w:val="Hyperlink"/>
+          </w:rPr>
+          <w:t>%</w:t>
+        </w:r>
+        <w:r>
+          <w:rPr>
+            <w:rStyle w:val="Hyperlink"/>
+            <w:lang w:val="en-US"/>
+          </w:rPr>
+          <w:t>B</w:t>
+        </w:r>
+        <w:r>
+          <w:rPr>
+            <w:rStyle w:val="Hyperlink"/>
+          </w:rPr>
+          <w:t>9/</w:t>
+        </w:r>
+      </w:hyperlink>
+      <w:r>
+        <w:rPr>
+          <w:rStyle w:val="Hyperlink"/>
+        </w:rPr>
+        <w:t xml:space="preserve"> (</w:t>
+      </w:r>
+      <w:r>
+        <w:rPr>
+          <w:rStyle w:val="Hyperlink"/>
+        </w:rPr>
+        <w:t>ν</w:t>
+      </w:r>
+      <w:r>
+        <w:rPr>
+          <w:rStyle w:val="Hyperlink"/>
+        </w:rPr>
+        <w:t xml:space="preserve">α το </w:t>
+      </w:r>
+      <w:proofErr w:type="spellStart"/>
+      <w:r>
+        <w:rPr>
+          <w:rStyle w:val="Hyperlink"/>
+        </w:rPr>
+        <w:t>ξαναδω</w:t>
+      </w:r>
+      <w:proofErr w:type="spellEnd"/>
+      <w:r>
+        <w:rPr>
+          <w:rStyle w:val="Hyperlink"/>
+        </w:rPr>
+        <w:t>)</w:t>
       </w:r>
     </w:p>
     <w:p>
@@ -10306,7 +11759,7 @@
         <w:spacing w:line="360" w:lineRule="auto"/>
         <w:jc w:val="both"/>
       </w:pPr>
-      <w:hyperlink r:id="rId8" w:history="1">
+      <w:hyperlink r:id="rId11" w:history="1">
         <w:r>
           <w:rPr>
             <w:rStyle w:val="Hyperlink"/>
@@ -10325,7 +11778,7 @@
             <w:rStyle w:val="Hyperlink"/>
             <w:lang w:val="en-US"/>
           </w:rPr>
-          <w:t>www</w:t>
+          <w:t>repository</w:t>
         </w:r>
         <w:r>
           <w:rPr>
@@ -10339,7 +11792,7 @@
             <w:rStyle w:val="Hyperlink"/>
             <w:lang w:val="en-US"/>
           </w:rPr>
-          <w:t>tutorialspoint</w:t>
+          <w:t>kallipos</w:t>
         </w:r>
         <w:proofErr w:type="spellEnd"/>
         <w:r>
@@ -10353,7 +11806,7 @@
             <w:rStyle w:val="Hyperlink"/>
             <w:lang w:val="en-US"/>
           </w:rPr>
-          <w:t>com</w:t>
+          <w:t>gr</w:t>
         </w:r>
         <w:r>
           <w:rPr>
@@ -10366,132 +11819,76 @@
             <w:rStyle w:val="Hyperlink"/>
             <w:lang w:val="en-US"/>
           </w:rPr>
-          <w:t>machine</w:t>
-        </w:r>
-        <w:r>
-          <w:rPr>
-            <w:rStyle w:val="Hyperlink"/>
-          </w:rPr>
-          <w:t>_</w:t>
+          <w:t>bitstream</w:t>
+        </w:r>
+        <w:r>
+          <w:rPr>
+            <w:rStyle w:val="Hyperlink"/>
+          </w:rPr>
+          <w:t>/11419/3382/1/02_</w:t>
         </w:r>
         <w:r>
           <w:rPr>
             <w:rStyle w:val="Hyperlink"/>
             <w:lang w:val="en-US"/>
           </w:rPr>
-          <w:t>learning</w:t>
-        </w:r>
-        <w:r>
-          <w:rPr>
-            <w:rStyle w:val="Hyperlink"/>
-          </w:rPr>
-          <w:t>_</w:t>
+          <w:t>chapter</w:t>
+        </w:r>
+        <w:r>
+          <w:rPr>
+            <w:rStyle w:val="Hyperlink"/>
+          </w:rPr>
+          <w:t>_04.</w:t>
         </w:r>
         <w:r>
           <w:rPr>
             <w:rStyle w:val="Hyperlink"/>
             <w:lang w:val="en-US"/>
           </w:rPr>
-          <w:t>with</w:t>
-        </w:r>
-        <w:r>
-          <w:rPr>
-            <w:rStyle w:val="Hyperlink"/>
-          </w:rPr>
-          <w:t>_</w:t>
-        </w:r>
-        <w:r>
-          <w:rPr>
-            <w:rStyle w:val="Hyperlink"/>
-            <w:lang w:val="en-US"/>
-          </w:rPr>
-          <w:t>python</w:t>
-        </w:r>
-        <w:r>
-          <w:rPr>
-            <w:rStyle w:val="Hyperlink"/>
-          </w:rPr>
-          <w:t>/</w:t>
-        </w:r>
-        <w:r>
-          <w:rPr>
-            <w:rStyle w:val="Hyperlink"/>
-            <w:lang w:val="en-US"/>
-          </w:rPr>
-          <w:t>machine</w:t>
-        </w:r>
-        <w:r>
-          <w:rPr>
-            <w:rStyle w:val="Hyperlink"/>
-          </w:rPr>
-          <w:t>_</w:t>
-        </w:r>
-        <w:r>
-          <w:rPr>
-            <w:rStyle w:val="Hyperlink"/>
-            <w:lang w:val="en-US"/>
-          </w:rPr>
-          <w:t>learning</w:t>
-        </w:r>
-        <w:r>
-          <w:rPr>
-            <w:rStyle w:val="Hyperlink"/>
-          </w:rPr>
-          <w:t>_</w:t>
-        </w:r>
-        <w:r>
-          <w:rPr>
-            <w:rStyle w:val="Hyperlink"/>
-            <w:lang w:val="en-US"/>
-          </w:rPr>
-          <w:t>with</w:t>
-        </w:r>
-        <w:r>
-          <w:rPr>
-            <w:rStyle w:val="Hyperlink"/>
-          </w:rPr>
-          <w:t>_</w:t>
-        </w:r>
-        <w:r>
-          <w:rPr>
-            <w:rStyle w:val="Hyperlink"/>
-            <w:lang w:val="en-US"/>
-          </w:rPr>
-          <w:t>python</w:t>
-        </w:r>
-        <w:r>
-          <w:rPr>
-            <w:rStyle w:val="Hyperlink"/>
-          </w:rPr>
-          <w:t>_</w:t>
-        </w:r>
-        <w:r>
-          <w:rPr>
-            <w:rStyle w:val="Hyperlink"/>
-            <w:lang w:val="en-US"/>
-          </w:rPr>
-          <w:t>basics</w:t>
-        </w:r>
-        <w:r>
-          <w:rPr>
-            <w:rStyle w:val="Hyperlink"/>
-          </w:rPr>
-          <w:t>.</w:t>
-        </w:r>
-        <w:r>
-          <w:rPr>
-            <w:rStyle w:val="Hyperlink"/>
-            <w:lang w:val="en-US"/>
-          </w:rPr>
-          <w:t>htm</w:t>
+          <w:t>pdf</w:t>
         </w:r>
       </w:hyperlink>
+      <w:r>
+        <w:rPr>
+          <w:rStyle w:val="Hyperlink"/>
+        </w:rPr>
+        <w:t xml:space="preserve"> </w:t>
+      </w:r>
+      <w:r>
+        <w:rPr>
+          <w:rStyle w:val="Hyperlink"/>
+        </w:rPr>
+        <w:t>(</w:t>
+      </w:r>
+      <w:r>
+        <w:rPr>
+          <w:rStyle w:val="Hyperlink"/>
+        </w:rPr>
+        <w:t xml:space="preserve">να το </w:t>
+      </w:r>
+      <w:proofErr w:type="spellStart"/>
+      <w:r>
+        <w:rPr>
+          <w:rStyle w:val="Hyperlink"/>
+        </w:rPr>
+        <w:t>ξαναδω</w:t>
+      </w:r>
+      <w:proofErr w:type="spellEnd"/>
+      <w:r>
+        <w:rPr>
+          <w:rStyle w:val="Hyperlink"/>
+        </w:rPr>
+        <w:t>)</w:t>
+      </w:r>
     </w:p>
     <w:p>
       <w:pPr>
         <w:pStyle w:val="Default"/>
         <w:spacing w:line="360" w:lineRule="auto"/>
         <w:jc w:val="both"/>
+        <w:rPr>
+          <w:rStyle w:val="Hyperlink"/>
+        </w:rPr>
       </w:pPr>
     </w:p>
     <w:p>
@@ -10499,141 +11896,48 @@
         <w:pStyle w:val="Default"/>
         <w:spacing w:line="360" w:lineRule="auto"/>
         <w:jc w:val="both"/>
-      </w:pPr>
-      <w:hyperlink r:id="rId9" w:history="1">
-        <w:r>
-          <w:rPr>
-            <w:rStyle w:val="Hyperlink"/>
-            <w:lang w:val="en-US"/>
-          </w:rPr>
-          <w:t>https</w:t>
-        </w:r>
-        <w:r>
-          <w:rPr>
-            <w:rStyle w:val="Hyperlink"/>
-          </w:rPr>
-          <w:t>://</w:t>
-        </w:r>
-        <w:r>
-          <w:rPr>
-            <w:rStyle w:val="Hyperlink"/>
-            <w:lang w:val="en-US"/>
-          </w:rPr>
-          <w:t>www</w:t>
-        </w:r>
-        <w:r>
-          <w:rPr>
-            <w:rStyle w:val="Hyperlink"/>
-          </w:rPr>
-          <w:t>.</w:t>
-        </w:r>
-        <w:proofErr w:type="spellStart"/>
-        <w:r>
-          <w:rPr>
-            <w:rStyle w:val="Hyperlink"/>
-            <w:lang w:val="en-US"/>
-          </w:rPr>
-          <w:t>dataversity</w:t>
-        </w:r>
-        <w:proofErr w:type="spellEnd"/>
-        <w:r>
-          <w:rPr>
-            <w:rStyle w:val="Hyperlink"/>
-          </w:rPr>
-          <w:t>.</w:t>
-        </w:r>
-        <w:r>
-          <w:rPr>
-            <w:rStyle w:val="Hyperlink"/>
-            <w:lang w:val="en-US"/>
-          </w:rPr>
-          <w:t>net</w:t>
-        </w:r>
-        <w:r>
-          <w:rPr>
-            <w:rStyle w:val="Hyperlink"/>
-          </w:rPr>
-          <w:t>/</w:t>
-        </w:r>
-        <w:r>
-          <w:rPr>
-            <w:rStyle w:val="Hyperlink"/>
-            <w:lang w:val="en-US"/>
-          </w:rPr>
-          <w:t>a</w:t>
-        </w:r>
-        <w:r>
-          <w:rPr>
-            <w:rStyle w:val="Hyperlink"/>
-          </w:rPr>
-          <w:t>-</w:t>
-        </w:r>
-        <w:r>
-          <w:rPr>
-            <w:rStyle w:val="Hyperlink"/>
-            <w:lang w:val="en-US"/>
-          </w:rPr>
-          <w:t>brief</w:t>
-        </w:r>
-        <w:r>
-          <w:rPr>
-            <w:rStyle w:val="Hyperlink"/>
-          </w:rPr>
-          <w:t>-</w:t>
-        </w:r>
-        <w:r>
-          <w:rPr>
-            <w:rStyle w:val="Hyperlink"/>
-            <w:lang w:val="en-US"/>
-          </w:rPr>
-          <w:t>history</w:t>
-        </w:r>
-        <w:r>
-          <w:rPr>
-            <w:rStyle w:val="Hyperlink"/>
-          </w:rPr>
-          <w:t>-</w:t>
-        </w:r>
-        <w:r>
-          <w:rPr>
-            <w:rStyle w:val="Hyperlink"/>
-            <w:lang w:val="en-US"/>
-          </w:rPr>
-          <w:t>of</w:t>
-        </w:r>
-        <w:r>
-          <w:rPr>
-            <w:rStyle w:val="Hyperlink"/>
-          </w:rPr>
-          <w:t>-</w:t>
-        </w:r>
-        <w:r>
-          <w:rPr>
-            <w:rStyle w:val="Hyperlink"/>
-            <w:lang w:val="en-US"/>
-          </w:rPr>
-          <w:t>machine</w:t>
-        </w:r>
-        <w:r>
-          <w:rPr>
-            <w:rStyle w:val="Hyperlink"/>
-          </w:rPr>
-          <w:t>-</w:t>
-        </w:r>
-        <w:r>
-          <w:rPr>
-            <w:rStyle w:val="Hyperlink"/>
-            <w:lang w:val="en-US"/>
-          </w:rPr>
-          <w:t>learning</w:t>
-        </w:r>
-        <w:r>
-          <w:rPr>
-            <w:rStyle w:val="Hyperlink"/>
-          </w:rPr>
-          <w:t>/#</w:t>
-        </w:r>
-      </w:hyperlink>
+        <w:rPr>
+          <w:rStyle w:val="Hyperlink"/>
+          <w:color w:val="auto"/>
+          <w:u w:val="none"/>
+        </w:rPr>
+      </w:pPr>
+      <w:proofErr w:type="spellStart"/>
+      <w:r>
+        <w:rPr>
+          <w:rStyle w:val="Hyperlink"/>
+          <w:color w:val="auto"/>
+          <w:u w:val="none"/>
+        </w:rPr>
+        <w:t>ελεγχος</w:t>
+      </w:r>
+      <w:proofErr w:type="spellEnd"/>
+      <w:r>
+        <w:rPr>
+          <w:rStyle w:val="Hyperlink"/>
+          <w:color w:val="auto"/>
+          <w:u w:val="none"/>
+        </w:rPr>
+        <w:t xml:space="preserve"> των </w:t>
+      </w:r>
+      <w:proofErr w:type="spellStart"/>
+      <w:r>
+        <w:rPr>
+          <w:rStyle w:val="Hyperlink"/>
+          <w:color w:val="auto"/>
+          <w:u w:val="none"/>
+        </w:rPr>
+        <w:t>δεδομενων</w:t>
+      </w:r>
+      <w:proofErr w:type="spellEnd"/>
+      <w:r>
+        <w:rPr>
+          <w:rStyle w:val="Hyperlink"/>
+          <w:color w:val="auto"/>
+          <w:u w:val="none"/>
+        </w:rPr>
+        <w:t xml:space="preserve"> -&gt; </w:t>
+      </w:r>
     </w:p>
     <w:p>
       <w:pPr>
@@ -10641,6 +11945,231 @@
         <w:spacing w:line="360" w:lineRule="auto"/>
         <w:jc w:val="both"/>
       </w:pPr>
+      <w:hyperlink r:id="rId12" w:history="1">
+        <w:r>
+          <w:rPr>
+            <w:rStyle w:val="Hyperlink"/>
+            <w:lang w:val="en-US"/>
+          </w:rPr>
+          <w:t>https</w:t>
+        </w:r>
+        <w:r>
+          <w:rPr>
+            <w:rStyle w:val="Hyperlink"/>
+          </w:rPr>
+          <w:t>://</w:t>
+        </w:r>
+        <w:r>
+          <w:rPr>
+            <w:rStyle w:val="Hyperlink"/>
+            <w:lang w:val="en-US"/>
+          </w:rPr>
+          <w:t>www</w:t>
+        </w:r>
+        <w:r>
+          <w:rPr>
+            <w:rStyle w:val="Hyperlink"/>
+          </w:rPr>
+          <w:t>.</w:t>
+        </w:r>
+        <w:proofErr w:type="spellStart"/>
+        <w:r>
+          <w:rPr>
+            <w:rStyle w:val="Hyperlink"/>
+            <w:lang w:val="en-US"/>
+          </w:rPr>
+          <w:t>tutorialspoint</w:t>
+        </w:r>
+        <w:proofErr w:type="spellEnd"/>
+        <w:r>
+          <w:rPr>
+            <w:rStyle w:val="Hyperlink"/>
+          </w:rPr>
+          <w:t>.</w:t>
+        </w:r>
+        <w:r>
+          <w:rPr>
+            <w:rStyle w:val="Hyperlink"/>
+            <w:lang w:val="en-US"/>
+          </w:rPr>
+          <w:t>com</w:t>
+        </w:r>
+        <w:r>
+          <w:rPr>
+            <w:rStyle w:val="Hyperlink"/>
+          </w:rPr>
+          <w:t>/</w:t>
+        </w:r>
+        <w:r>
+          <w:rPr>
+            <w:rStyle w:val="Hyperlink"/>
+            <w:lang w:val="en-US"/>
+          </w:rPr>
+          <w:t>machine</w:t>
+        </w:r>
+        <w:r>
+          <w:rPr>
+            <w:rStyle w:val="Hyperlink"/>
+          </w:rPr>
+          <w:t>_</w:t>
+        </w:r>
+        <w:r>
+          <w:rPr>
+            <w:rStyle w:val="Hyperlink"/>
+            <w:lang w:val="en-US"/>
+          </w:rPr>
+          <w:t>learning</w:t>
+        </w:r>
+        <w:r>
+          <w:rPr>
+            <w:rStyle w:val="Hyperlink"/>
+          </w:rPr>
+          <w:t>_</w:t>
+        </w:r>
+        <w:r>
+          <w:rPr>
+            <w:rStyle w:val="Hyperlink"/>
+            <w:lang w:val="en-US"/>
+          </w:rPr>
+          <w:t>with</w:t>
+        </w:r>
+        <w:r>
+          <w:rPr>
+            <w:rStyle w:val="Hyperlink"/>
+          </w:rPr>
+          <w:t>_</w:t>
+        </w:r>
+        <w:r>
+          <w:rPr>
+            <w:rStyle w:val="Hyperlink"/>
+            <w:lang w:val="en-US"/>
+          </w:rPr>
+          <w:t>python</w:t>
+        </w:r>
+        <w:r>
+          <w:rPr>
+            <w:rStyle w:val="Hyperlink"/>
+          </w:rPr>
+          <w:t>/</w:t>
+        </w:r>
+        <w:r>
+          <w:rPr>
+            <w:rStyle w:val="Hyperlink"/>
+            <w:lang w:val="en-US"/>
+          </w:rPr>
+          <w:t>machine</w:t>
+        </w:r>
+        <w:r>
+          <w:rPr>
+            <w:rStyle w:val="Hyperlink"/>
+          </w:rPr>
+          <w:t>_</w:t>
+        </w:r>
+        <w:r>
+          <w:rPr>
+            <w:rStyle w:val="Hyperlink"/>
+            <w:lang w:val="en-US"/>
+          </w:rPr>
+          <w:t>learning</w:t>
+        </w:r>
+        <w:r>
+          <w:rPr>
+            <w:rStyle w:val="Hyperlink"/>
+          </w:rPr>
+          <w:t>_</w:t>
+        </w:r>
+        <w:r>
+          <w:rPr>
+            <w:rStyle w:val="Hyperlink"/>
+            <w:lang w:val="en-US"/>
+          </w:rPr>
+          <w:t>with</w:t>
+        </w:r>
+        <w:r>
+          <w:rPr>
+            <w:rStyle w:val="Hyperlink"/>
+          </w:rPr>
+          <w:t>_</w:t>
+        </w:r>
+        <w:r>
+          <w:rPr>
+            <w:rStyle w:val="Hyperlink"/>
+            <w:lang w:val="en-US"/>
+          </w:rPr>
+          <w:t>python</w:t>
+        </w:r>
+        <w:r>
+          <w:rPr>
+            <w:rStyle w:val="Hyperlink"/>
+          </w:rPr>
+          <w:t>_</w:t>
+        </w:r>
+        <w:r>
+          <w:rPr>
+            <w:rStyle w:val="Hyperlink"/>
+            <w:lang w:val="en-US"/>
+          </w:rPr>
+          <w:t>preparing</w:t>
+        </w:r>
+        <w:r>
+          <w:rPr>
+            <w:rStyle w:val="Hyperlink"/>
+          </w:rPr>
+          <w:t>_</w:t>
+        </w:r>
+        <w:r>
+          <w:rPr>
+            <w:rStyle w:val="Hyperlink"/>
+            <w:lang w:val="en-US"/>
+          </w:rPr>
+          <w:t>data</w:t>
+        </w:r>
+        <w:r>
+          <w:rPr>
+            <w:rStyle w:val="Hyperlink"/>
+          </w:rPr>
+          <w:t>.</w:t>
+        </w:r>
+        <w:r>
+          <w:rPr>
+            <w:rStyle w:val="Hyperlink"/>
+            <w:lang w:val="en-US"/>
+          </w:rPr>
+          <w:t>htm</w:t>
+        </w:r>
+      </w:hyperlink>
+      <w:r>
+        <w:rPr>
+          <w:rStyle w:val="Hyperlink"/>
+        </w:rPr>
+        <w:t xml:space="preserve"> (</w:t>
+      </w:r>
+      <w:r>
+        <w:rPr>
+          <w:rStyle w:val="Hyperlink"/>
+        </w:rPr>
+        <w:t xml:space="preserve">δεν το </w:t>
+      </w:r>
+      <w:proofErr w:type="spellStart"/>
+      <w:r>
+        <w:rPr>
+          <w:rStyle w:val="Hyperlink"/>
+        </w:rPr>
+        <w:t>εχω</w:t>
+      </w:r>
+      <w:proofErr w:type="spellEnd"/>
+      <w:r>
+        <w:rPr>
+          <w:rStyle w:val="Hyperlink"/>
+        </w:rPr>
+        <w:t xml:space="preserve"> δει</w:t>
+      </w:r>
+      <w:r>
+        <w:rPr>
+          <w:rStyle w:val="Hyperlink"/>
+        </w:rPr>
+        <w:t>)</w:t>
+      </w:r>
     </w:p>
     <w:p>
       <w:pPr>
@@ -10648,606 +12177,6 @@
         <w:spacing w:line="360" w:lineRule="auto"/>
         <w:jc w:val="both"/>
       </w:pPr>
-      <w:hyperlink r:id="rId10" w:history="1">
-        <w:r>
-          <w:rPr>
-            <w:rStyle w:val="Hyperlink"/>
-            <w:lang w:val="en-US"/>
-          </w:rPr>
-          <w:t>https</w:t>
-        </w:r>
-        <w:r>
-          <w:rPr>
-            <w:rStyle w:val="Hyperlink"/>
-          </w:rPr>
-          <w:t>://</w:t>
-        </w:r>
-        <w:r>
-          <w:rPr>
-            <w:rStyle w:val="Hyperlink"/>
-            <w:lang w:val="en-US"/>
-          </w:rPr>
-          <w:t>www</w:t>
-        </w:r>
-        <w:r>
-          <w:rPr>
-            <w:rStyle w:val="Hyperlink"/>
-          </w:rPr>
-          <w:t>.</w:t>
-        </w:r>
-        <w:r>
-          <w:rPr>
-            <w:rStyle w:val="Hyperlink"/>
-            <w:lang w:val="en-US"/>
-          </w:rPr>
-          <w:t>csc</w:t>
-        </w:r>
-        <w:r>
-          <w:rPr>
-            <w:rStyle w:val="Hyperlink"/>
-          </w:rPr>
-          <w:t>.</w:t>
-        </w:r>
-        <w:r>
-          <w:rPr>
-            <w:rStyle w:val="Hyperlink"/>
-            <w:lang w:val="en-US"/>
-          </w:rPr>
-          <w:t>com</w:t>
-        </w:r>
-        <w:r>
-          <w:rPr>
-            <w:rStyle w:val="Hyperlink"/>
-          </w:rPr>
-          <w:t>.</w:t>
-        </w:r>
-        <w:r>
-          <w:rPr>
-            <w:rStyle w:val="Hyperlink"/>
-            <w:lang w:val="en-US"/>
-          </w:rPr>
-          <w:t>gr</w:t>
-        </w:r>
-        <w:r>
-          <w:rPr>
-            <w:rStyle w:val="Hyperlink"/>
-          </w:rPr>
-          <w:t>/</w:t>
-        </w:r>
-        <w:r>
-          <w:rPr>
-            <w:rStyle w:val="Hyperlink"/>
-            <w:lang w:val="en-US"/>
-          </w:rPr>
-          <w:t>machine</w:t>
-        </w:r>
-        <w:r>
-          <w:rPr>
-            <w:rStyle w:val="Hyperlink"/>
-          </w:rPr>
-          <w:t>-</w:t>
-        </w:r>
-        <w:r>
-          <w:rPr>
-            <w:rStyle w:val="Hyperlink"/>
-            <w:lang w:val="en-US"/>
-          </w:rPr>
-          <w:t>learning</w:t>
-        </w:r>
-        <w:r>
-          <w:rPr>
-            <w:rStyle w:val="Hyperlink"/>
-          </w:rPr>
-          <w:t>-%</w:t>
-        </w:r>
-        <w:r>
-          <w:rPr>
-            <w:rStyle w:val="Hyperlink"/>
-            <w:lang w:val="en-US"/>
-          </w:rPr>
-          <w:t>CE</w:t>
-        </w:r>
-        <w:r>
-          <w:rPr>
-            <w:rStyle w:val="Hyperlink"/>
-          </w:rPr>
-          <w:t>%</w:t>
-        </w:r>
-        <w:r>
-          <w:rPr>
-            <w:rStyle w:val="Hyperlink"/>
-            <w:lang w:val="en-US"/>
-          </w:rPr>
-          <w:t>BC</w:t>
-        </w:r>
-        <w:r>
-          <w:rPr>
-            <w:rStyle w:val="Hyperlink"/>
-          </w:rPr>
-          <w:t>%</w:t>
-        </w:r>
-        <w:r>
-          <w:rPr>
-            <w:rStyle w:val="Hyperlink"/>
-            <w:lang w:val="en-US"/>
-          </w:rPr>
-          <w:t>CE</w:t>
-        </w:r>
-        <w:r>
-          <w:rPr>
-            <w:rStyle w:val="Hyperlink"/>
-          </w:rPr>
-          <w:t>%</w:t>
-        </w:r>
-        <w:r>
-          <w:rPr>
-            <w:rStyle w:val="Hyperlink"/>
-            <w:lang w:val="en-US"/>
-          </w:rPr>
-          <w:t>B</w:t>
-        </w:r>
-        <w:r>
-          <w:rPr>
-            <w:rStyle w:val="Hyperlink"/>
-          </w:rPr>
-          <w:t>7%</w:t>
-        </w:r>
-        <w:r>
-          <w:rPr>
-            <w:rStyle w:val="Hyperlink"/>
-            <w:lang w:val="en-US"/>
-          </w:rPr>
-          <w:t>CF</w:t>
-        </w:r>
-        <w:r>
-          <w:rPr>
-            <w:rStyle w:val="Hyperlink"/>
-          </w:rPr>
-          <w:t>%87%</w:t>
-        </w:r>
-        <w:r>
-          <w:rPr>
-            <w:rStyle w:val="Hyperlink"/>
-            <w:lang w:val="en-US"/>
-          </w:rPr>
-          <w:t>CE</w:t>
-        </w:r>
-        <w:r>
-          <w:rPr>
-            <w:rStyle w:val="Hyperlink"/>
-          </w:rPr>
-          <w:t>%</w:t>
-        </w:r>
-        <w:r>
-          <w:rPr>
-            <w:rStyle w:val="Hyperlink"/>
-            <w:lang w:val="en-US"/>
-          </w:rPr>
-          <w:t>B</w:t>
-        </w:r>
-        <w:r>
-          <w:rPr>
-            <w:rStyle w:val="Hyperlink"/>
-          </w:rPr>
-          <w:t>1%</w:t>
-        </w:r>
-        <w:r>
-          <w:rPr>
-            <w:rStyle w:val="Hyperlink"/>
-            <w:lang w:val="en-US"/>
-          </w:rPr>
-          <w:t>CE</w:t>
-        </w:r>
-        <w:r>
-          <w:rPr>
-            <w:rStyle w:val="Hyperlink"/>
-          </w:rPr>
-          <w:t>%</w:t>
-        </w:r>
-        <w:r>
-          <w:rPr>
-            <w:rStyle w:val="Hyperlink"/>
-            <w:lang w:val="en-US"/>
-          </w:rPr>
-          <w:t>BD</w:t>
-        </w:r>
-        <w:r>
-          <w:rPr>
-            <w:rStyle w:val="Hyperlink"/>
-          </w:rPr>
-          <w:t>%</w:t>
-        </w:r>
-        <w:r>
-          <w:rPr>
-            <w:rStyle w:val="Hyperlink"/>
-            <w:lang w:val="en-US"/>
-          </w:rPr>
-          <w:t>CE</w:t>
-        </w:r>
-        <w:r>
-          <w:rPr>
-            <w:rStyle w:val="Hyperlink"/>
-          </w:rPr>
-          <w:t>%</w:t>
-        </w:r>
-        <w:r>
-          <w:rPr>
-            <w:rStyle w:val="Hyperlink"/>
-            <w:lang w:val="en-US"/>
-          </w:rPr>
-          <w:t>B</w:t>
-        </w:r>
-        <w:r>
-          <w:rPr>
-            <w:rStyle w:val="Hyperlink"/>
-          </w:rPr>
-          <w:t>9%</w:t>
-        </w:r>
-        <w:r>
-          <w:rPr>
-            <w:rStyle w:val="Hyperlink"/>
-            <w:lang w:val="en-US"/>
-          </w:rPr>
-          <w:t>CE</w:t>
-        </w:r>
-        <w:r>
-          <w:rPr>
-            <w:rStyle w:val="Hyperlink"/>
-          </w:rPr>
-          <w:t>%</w:t>
-        </w:r>
-        <w:r>
-          <w:rPr>
-            <w:rStyle w:val="Hyperlink"/>
-            <w:lang w:val="en-US"/>
-          </w:rPr>
-          <w:t>BA</w:t>
-        </w:r>
-        <w:r>
-          <w:rPr>
-            <w:rStyle w:val="Hyperlink"/>
-          </w:rPr>
-          <w:t>%</w:t>
-        </w:r>
-        <w:r>
-          <w:rPr>
-            <w:rStyle w:val="Hyperlink"/>
-            <w:lang w:val="en-US"/>
-          </w:rPr>
-          <w:t>CE</w:t>
-        </w:r>
-        <w:r>
-          <w:rPr>
-            <w:rStyle w:val="Hyperlink"/>
-          </w:rPr>
-          <w:t>%</w:t>
-        </w:r>
-        <w:r>
-          <w:rPr>
-            <w:rStyle w:val="Hyperlink"/>
-            <w:lang w:val="en-US"/>
-          </w:rPr>
-          <w:t>AE</w:t>
-        </w:r>
-        <w:r>
-          <w:rPr>
-            <w:rStyle w:val="Hyperlink"/>
-          </w:rPr>
-          <w:t>-%</w:t>
-        </w:r>
-        <w:r>
-          <w:rPr>
-            <w:rStyle w:val="Hyperlink"/>
-            <w:lang w:val="en-US"/>
-          </w:rPr>
-          <w:t>CE</w:t>
-        </w:r>
-        <w:r>
-          <w:rPr>
-            <w:rStyle w:val="Hyperlink"/>
-          </w:rPr>
-          <w:t>%</w:t>
-        </w:r>
-        <w:r>
-          <w:rPr>
-            <w:rStyle w:val="Hyperlink"/>
-            <w:lang w:val="en-US"/>
-          </w:rPr>
-          <w:t>BC</w:t>
-        </w:r>
-        <w:r>
-          <w:rPr>
-            <w:rStyle w:val="Hyperlink"/>
-          </w:rPr>
-          <w:t>%</w:t>
-        </w:r>
-        <w:r>
-          <w:rPr>
-            <w:rStyle w:val="Hyperlink"/>
-            <w:lang w:val="en-US"/>
-          </w:rPr>
-          <w:t>CE</w:t>
-        </w:r>
-        <w:r>
-          <w:rPr>
-            <w:rStyle w:val="Hyperlink"/>
-          </w:rPr>
-          <w:t>%</w:t>
-        </w:r>
-        <w:r>
-          <w:rPr>
-            <w:rStyle w:val="Hyperlink"/>
-            <w:lang w:val="en-US"/>
-          </w:rPr>
-          <w:t>AC</w:t>
-        </w:r>
-        <w:r>
-          <w:rPr>
-            <w:rStyle w:val="Hyperlink"/>
-          </w:rPr>
-          <w:t>%</w:t>
-        </w:r>
-        <w:r>
-          <w:rPr>
-            <w:rStyle w:val="Hyperlink"/>
-            <w:lang w:val="en-US"/>
-          </w:rPr>
-          <w:t>CE</w:t>
-        </w:r>
-        <w:r>
-          <w:rPr>
-            <w:rStyle w:val="Hyperlink"/>
-          </w:rPr>
-          <w:t>%</w:t>
-        </w:r>
-        <w:r>
-          <w:rPr>
-            <w:rStyle w:val="Hyperlink"/>
-            <w:lang w:val="en-US"/>
-          </w:rPr>
-          <w:t>B</w:t>
-        </w:r>
-        <w:r>
-          <w:rPr>
-            <w:rStyle w:val="Hyperlink"/>
-          </w:rPr>
-          <w:t>8%</w:t>
-        </w:r>
-        <w:r>
-          <w:rPr>
-            <w:rStyle w:val="Hyperlink"/>
-            <w:lang w:val="en-US"/>
-          </w:rPr>
-          <w:t>CE</w:t>
-        </w:r>
-        <w:r>
-          <w:rPr>
-            <w:rStyle w:val="Hyperlink"/>
-          </w:rPr>
-          <w:t>%</w:t>
-        </w:r>
-        <w:r>
-          <w:rPr>
-            <w:rStyle w:val="Hyperlink"/>
-            <w:lang w:val="en-US"/>
-          </w:rPr>
-          <w:t>B</w:t>
-        </w:r>
-        <w:r>
-          <w:rPr>
-            <w:rStyle w:val="Hyperlink"/>
-          </w:rPr>
-          <w:t>7%</w:t>
-        </w:r>
-        <w:r>
-          <w:rPr>
-            <w:rStyle w:val="Hyperlink"/>
-            <w:lang w:val="en-US"/>
-          </w:rPr>
-          <w:t>CF</w:t>
-        </w:r>
-        <w:r>
-          <w:rPr>
-            <w:rStyle w:val="Hyperlink"/>
-          </w:rPr>
-          <w:t>%83%</w:t>
-        </w:r>
-        <w:r>
-          <w:rPr>
-            <w:rStyle w:val="Hyperlink"/>
-            <w:lang w:val="en-US"/>
-          </w:rPr>
-          <w:t>CE</w:t>
-        </w:r>
-        <w:r>
-          <w:rPr>
-            <w:rStyle w:val="Hyperlink"/>
-          </w:rPr>
-          <w:t>%</w:t>
-        </w:r>
-        <w:r>
-          <w:rPr>
-            <w:rStyle w:val="Hyperlink"/>
-            <w:lang w:val="en-US"/>
-          </w:rPr>
-          <w:t>B</w:t>
-        </w:r>
-        <w:r>
-          <w:rPr>
-            <w:rStyle w:val="Hyperlink"/>
-          </w:rPr>
-          <w:t>7-%</w:t>
-        </w:r>
-        <w:r>
-          <w:rPr>
-            <w:rStyle w:val="Hyperlink"/>
-            <w:lang w:val="en-US"/>
-          </w:rPr>
-          <w:t>CF</w:t>
-        </w:r>
-        <w:r>
-          <w:rPr>
-            <w:rStyle w:val="Hyperlink"/>
-          </w:rPr>
-          <w:t>%84%</w:t>
-        </w:r>
-        <w:r>
-          <w:rPr>
-            <w:rStyle w:val="Hyperlink"/>
-            <w:lang w:val="en-US"/>
-          </w:rPr>
-          <w:t>CE</w:t>
-        </w:r>
-        <w:r>
-          <w:rPr>
-            <w:rStyle w:val="Hyperlink"/>
-          </w:rPr>
-          <w:t>%</w:t>
-        </w:r>
-        <w:r>
-          <w:rPr>
-            <w:rStyle w:val="Hyperlink"/>
-            <w:lang w:val="en-US"/>
-          </w:rPr>
-          <w:t>B</w:t>
-        </w:r>
-        <w:r>
-          <w:rPr>
-            <w:rStyle w:val="Hyperlink"/>
-          </w:rPr>
-          <w:t>9-%</w:t>
-        </w:r>
-        <w:r>
-          <w:rPr>
-            <w:rStyle w:val="Hyperlink"/>
-            <w:lang w:val="en-US"/>
-          </w:rPr>
-          <w:t>CE</w:t>
-        </w:r>
-        <w:r>
-          <w:rPr>
-            <w:rStyle w:val="Hyperlink"/>
-          </w:rPr>
-          <w:t>%</w:t>
-        </w:r>
-        <w:r>
-          <w:rPr>
-            <w:rStyle w:val="Hyperlink"/>
-            <w:lang w:val="en-US"/>
-          </w:rPr>
-          <w:t>B</w:t>
-        </w:r>
-        <w:r>
-          <w:rPr>
-            <w:rStyle w:val="Hyperlink"/>
-          </w:rPr>
-          <w:t>5%</w:t>
-        </w:r>
-        <w:r>
-          <w:rPr>
-            <w:rStyle w:val="Hyperlink"/>
-            <w:lang w:val="en-US"/>
-          </w:rPr>
-          <w:t>CE</w:t>
-        </w:r>
-        <w:r>
-          <w:rPr>
-            <w:rStyle w:val="Hyperlink"/>
-          </w:rPr>
-          <w:t>%</w:t>
-        </w:r>
-        <w:r>
-          <w:rPr>
-            <w:rStyle w:val="Hyperlink"/>
-            <w:lang w:val="en-US"/>
-          </w:rPr>
-          <w:t>AF</w:t>
-        </w:r>
-        <w:r>
-          <w:rPr>
-            <w:rStyle w:val="Hyperlink"/>
-          </w:rPr>
-          <w:t>%</w:t>
-        </w:r>
-        <w:r>
-          <w:rPr>
-            <w:rStyle w:val="Hyperlink"/>
-            <w:lang w:val="en-US"/>
-          </w:rPr>
-          <w:t>CE</w:t>
-        </w:r>
-        <w:r>
-          <w:rPr>
-            <w:rStyle w:val="Hyperlink"/>
-          </w:rPr>
-          <w:t>%</w:t>
-        </w:r>
-        <w:r>
-          <w:rPr>
-            <w:rStyle w:val="Hyperlink"/>
-            <w:lang w:val="en-US"/>
-          </w:rPr>
-          <w:t>BD</w:t>
-        </w:r>
-        <w:r>
-          <w:rPr>
-            <w:rStyle w:val="Hyperlink"/>
-          </w:rPr>
-          <w:t>%</w:t>
-        </w:r>
-        <w:r>
-          <w:rPr>
-            <w:rStyle w:val="Hyperlink"/>
-            <w:lang w:val="en-US"/>
-          </w:rPr>
-          <w:t>CE</w:t>
-        </w:r>
-        <w:r>
-          <w:rPr>
-            <w:rStyle w:val="Hyperlink"/>
-          </w:rPr>
-          <w:t>%</w:t>
-        </w:r>
-        <w:r>
-          <w:rPr>
-            <w:rStyle w:val="Hyperlink"/>
-            <w:lang w:val="en-US"/>
-          </w:rPr>
-          <w:t>B</w:t>
-        </w:r>
-        <w:r>
-          <w:rPr>
-            <w:rStyle w:val="Hyperlink"/>
-          </w:rPr>
-          <w:t>1%</w:t>
-        </w:r>
-        <w:r>
-          <w:rPr>
-            <w:rStyle w:val="Hyperlink"/>
-            <w:lang w:val="en-US"/>
-          </w:rPr>
-          <w:t>CE</w:t>
-        </w:r>
-        <w:r>
-          <w:rPr>
-            <w:rStyle w:val="Hyperlink"/>
-          </w:rPr>
-          <w:t>%</w:t>
-        </w:r>
-        <w:r>
-          <w:rPr>
-            <w:rStyle w:val="Hyperlink"/>
-            <w:lang w:val="en-US"/>
-          </w:rPr>
-          <w:t>B</w:t>
-        </w:r>
-        <w:r>
-          <w:rPr>
-            <w:rStyle w:val="Hyperlink"/>
-          </w:rPr>
-          <w:t>9/</w:t>
-        </w:r>
-      </w:hyperlink>
     </w:p>
     <w:p>
       <w:pPr>
@@ -11262,124 +12191,275 @@
         <w:spacing w:line="360" w:lineRule="auto"/>
         <w:jc w:val="both"/>
       </w:pPr>
-      <w:hyperlink r:id="rId11" w:history="1">
-        <w:r>
-          <w:rPr>
-            <w:rStyle w:val="Hyperlink"/>
-            <w:lang w:val="en-US"/>
-          </w:rPr>
-          <w:t>https</w:t>
-        </w:r>
-        <w:r>
-          <w:rPr>
-            <w:rStyle w:val="Hyperlink"/>
-          </w:rPr>
-          <w:t>://</w:t>
-        </w:r>
-        <w:r>
-          <w:rPr>
-            <w:rStyle w:val="Hyperlink"/>
-            <w:lang w:val="en-US"/>
-          </w:rPr>
-          <w:t>repository</w:t>
-        </w:r>
-        <w:r>
-          <w:rPr>
-            <w:rStyle w:val="Hyperlink"/>
-          </w:rPr>
-          <w:t>.</w:t>
-        </w:r>
-        <w:proofErr w:type="spellStart"/>
-        <w:r>
-          <w:rPr>
-            <w:rStyle w:val="Hyperlink"/>
-            <w:lang w:val="en-US"/>
-          </w:rPr>
-          <w:t>kallipos</w:t>
-        </w:r>
-        <w:proofErr w:type="spellEnd"/>
-        <w:r>
-          <w:rPr>
-            <w:rStyle w:val="Hyperlink"/>
-          </w:rPr>
-          <w:t>.</w:t>
-        </w:r>
-        <w:r>
-          <w:rPr>
-            <w:rStyle w:val="Hyperlink"/>
-            <w:lang w:val="en-US"/>
-          </w:rPr>
-          <w:t>gr</w:t>
-        </w:r>
-        <w:r>
-          <w:rPr>
-            <w:rStyle w:val="Hyperlink"/>
-          </w:rPr>
-          <w:t>/</w:t>
-        </w:r>
-        <w:r>
-          <w:rPr>
-            <w:rStyle w:val="Hyperlink"/>
-            <w:lang w:val="en-US"/>
-          </w:rPr>
-          <w:t>bitstream</w:t>
-        </w:r>
-        <w:r>
-          <w:rPr>
-            <w:rStyle w:val="Hyperlink"/>
-          </w:rPr>
-          <w:t>/11419/3382/1/02_</w:t>
-        </w:r>
-        <w:r>
-          <w:rPr>
-            <w:rStyle w:val="Hyperlink"/>
-            <w:lang w:val="en-US"/>
-          </w:rPr>
-          <w:t>chapter</w:t>
-        </w:r>
-        <w:r>
-          <w:rPr>
-            <w:rStyle w:val="Hyperlink"/>
-          </w:rPr>
-          <w:t>_04.</w:t>
-        </w:r>
-        <w:r>
-          <w:rPr>
-            <w:rStyle w:val="Hyperlink"/>
-            <w:lang w:val="en-US"/>
-          </w:rPr>
-          <w:t>pdf</w:t>
+      <w:hyperlink r:id="rId13" w:history="1">
+        <w:r>
+          <w:rPr>
+            <w:rStyle w:val="Hyperlink"/>
+          </w:rPr>
+          <w:t>https://www.youtube.com/watch?v=nKW8Ndu7Mjw&amp;ab_channel=GoogleCloudTech</w:t>
         </w:r>
       </w:hyperlink>
+      <w:r>
+        <w:t xml:space="preserve"> -&gt; </w:t>
+      </w:r>
+      <w:r>
+        <w:t xml:space="preserve">Προκειμένου τα υπολογιστικά συστήματα να αποκαλούνται έξυπνα, χρειάζονται ένα μοντέλο. Ένα μοντέλο δημιουργείται μέσω της εκπαίδευσης, δηλαδή με βάση ορισμένα δεδομένα </w:t>
+      </w:r>
+      <w:r>
+        <w:t xml:space="preserve">που έχουν συλλεχθεί και σε συνδυασμό με την </w:t>
+      </w:r>
+      <w:r>
+        <w:lastRenderedPageBreak/>
+        <w:t>επιλογή ενός αλγορίθμου μηχανικής μάθησης, παράγεται ένα μοντέλο. Έπειτα με την χρήση αυτού του μοντέλου, είναι εφικτή η πρόβλεψη των αποτελεσμάτων και η παραγωγή συμπερασμάτων</w:t>
+      </w:r>
+      <w:r>
+        <w:t xml:space="preserve"> που έχουν ως σκοπό την βελτιστοποίηση.</w:t>
+      </w:r>
+      <w:r>
+        <w:t xml:space="preserve"> </w:t>
+      </w:r>
+      <w:r>
+        <w:t xml:space="preserve">Όμως, για να είναι εφικτή η έγκυρη πρόβλεψη των αποτελεσμάτων πρέπει πρώτα να ακολουθηθούν ορισμένα βήματα τα οποία θα διασφαλίσουν την εγκυρότητα και την αξιοπιστία των αποτελεσμάτων. </w:t>
+      </w:r>
+      <w:r>
+        <w:t xml:space="preserve">Τα βήματα </w:t>
+      </w:r>
+      <w:r>
+        <w:t>εκπαίδευσης ενός μοντέλου είναι τα εξής</w:t>
+      </w:r>
+      <w:r>
+        <w:t xml:space="preserve">: </w:t>
+      </w:r>
+      <w:r>
+        <w:t xml:space="preserve">συλλογή των δεδομένων, προετοιμασία των δεδομένων, </w:t>
+      </w:r>
+      <w:r>
+        <w:t>επιλογή αλγορίθμου, εκπαίδευση</w:t>
+      </w:r>
+      <w:r>
+        <w:t xml:space="preserve"> του μοντέλου</w:t>
+      </w:r>
+      <w:r>
+        <w:t xml:space="preserve">, </w:t>
+      </w:r>
+      <w:r>
+        <w:t>αξιολόγηση του μοντέλου</w:t>
+      </w:r>
+      <w:r>
+        <w:t>,</w:t>
+      </w:r>
+      <w:r>
+        <w:t xml:space="preserve"> </w:t>
+      </w:r>
+      <w:r>
+        <w:rPr>
+          <w:lang w:val="en-US"/>
+        </w:rPr>
+        <w:t>parameter</w:t>
+      </w:r>
+      <w:r>
+        <w:t xml:space="preserve"> </w:t>
+      </w:r>
+      <w:r>
+        <w:rPr>
+          <w:lang w:val="en-US"/>
+        </w:rPr>
+        <w:t>tuning</w:t>
+      </w:r>
+      <w:r>
+        <w:t xml:space="preserve"> </w:t>
+      </w:r>
+      <w:r>
+        <w:rPr>
+          <w:b/>
+          <w:bCs/>
+        </w:rPr>
+        <w:t>(</w:t>
+      </w:r>
+      <w:proofErr w:type="spellStart"/>
+      <w:r>
+        <w:rPr>
+          <w:b/>
+          <w:bCs/>
+        </w:rPr>
+        <w:t>ψάξτο</w:t>
+      </w:r>
+      <w:proofErr w:type="spellEnd"/>
+      <w:r>
+        <w:rPr>
+          <w:b/>
+          <w:bCs/>
+        </w:rPr>
+        <w:t>)</w:t>
+      </w:r>
+      <w:r>
+        <w:t xml:space="preserve"> </w:t>
+      </w:r>
+      <w:r>
+        <w:t>και παραγωγή προβλέψεων</w:t>
+      </w:r>
+      <w:r>
+        <w:t>.</w:t>
+      </w:r>
+      <w:r>
+        <w:t xml:space="preserve"> </w:t>
+      </w:r>
     </w:p>
     <w:p>
       <w:pPr>
         <w:pStyle w:val="Default"/>
         <w:spacing w:line="360" w:lineRule="auto"/>
-        <w:jc w:val="both"/>
-      </w:pPr>
+        <w:ind w:firstLine="720"/>
+        <w:jc w:val="both"/>
+      </w:pPr>
+      <w:r>
+        <w:t>Το πρώτο βήμα είναι η συλλογή των δεδομένων η οποία είναι εξαιρετικά σημαντική. Η ακρίβεια και η αξιοπιστία του μοντέλου που πρόκειται να παραχθεί εξαρτάται από τα δεδομένα από τα οποία εκπαιδεύεται. Όσα περισσότερα δεδομένα έχουμε τόσο καλύτερ</w:t>
+      </w:r>
+      <w:r>
+        <w:t>ες προβλέψεις</w:t>
+      </w:r>
+      <w:r>
+        <w:t xml:space="preserve"> </w:t>
+      </w:r>
+      <w:r>
+        <w:t xml:space="preserve">θα </w:t>
+      </w:r>
+      <w:r>
+        <w:t>παράγονται</w:t>
+      </w:r>
+      <w:r>
+        <w:t xml:space="preserve">. Επομένως, πρέπει να δοθεί μεγάλη έμφαση στην ποσότητα και την ποιότητα των δεδομένων. </w:t>
+      </w:r>
     </w:p>
     <w:p>
       <w:pPr>
         <w:pStyle w:val="Default"/>
         <w:spacing w:line="360" w:lineRule="auto"/>
-        <w:jc w:val="both"/>
-      </w:pPr>
-      <w:hyperlink r:id="rId12" w:history="1">
-        <w:r>
-          <w:rPr>
-            <w:rStyle w:val="Hyperlink"/>
-          </w:rPr>
-          <w:t>https://www.netapp.com/artificial-intelligence/what-is-machine-learning/</w:t>
-        </w:r>
-      </w:hyperlink>
+        <w:ind w:firstLine="720"/>
+        <w:jc w:val="both"/>
+      </w:pPr>
+      <w:r>
+        <w:t>Έπειτα</w:t>
+      </w:r>
+      <w:r>
+        <w:t xml:space="preserve"> ακολουθεί η προετοιμασία των δεδομένων</w:t>
+      </w:r>
+      <w:r>
+        <w:t xml:space="preserve"> όπου</w:t>
+      </w:r>
+      <w:r>
+        <w:t xml:space="preserve"> </w:t>
+      </w:r>
+      <w:r>
+        <w:t xml:space="preserve">τα </w:t>
+      </w:r>
+      <w:r>
+        <w:t>δεδομ</w:t>
+      </w:r>
+      <w:r>
+        <w:t>έ</w:t>
+      </w:r>
+      <w:r>
+        <w:t xml:space="preserve">να </w:t>
+      </w:r>
+      <w:r>
+        <w:t xml:space="preserve">τοποθετούνται </w:t>
+      </w:r>
+      <w:r>
+        <w:t>σε ένα σημε</w:t>
+      </w:r>
+      <w:r>
+        <w:t>ί</w:t>
+      </w:r>
+      <w:r>
+        <w:t xml:space="preserve">ο </w:t>
+      </w:r>
+      <w:r>
+        <w:t>ό</w:t>
+      </w:r>
+      <w:r>
+        <w:t>που μπ</w:t>
+      </w:r>
+      <w:r>
+        <w:t>ο</w:t>
+      </w:r>
+      <w:r>
+        <w:t>ρ</w:t>
+      </w:r>
+      <w:r>
+        <w:t xml:space="preserve">εί να τα επεξεργαστεί </w:t>
+      </w:r>
+      <w:r>
+        <w:t>ο αλγ</w:t>
+      </w:r>
+      <w:r>
+        <w:t>ό</w:t>
+      </w:r>
+      <w:r>
+        <w:t>ριθμο</w:t>
+      </w:r>
+      <w:r>
+        <w:t>ς, για παράδειγμα μία βάση δεδομένων. Αφού τοποθετηθούν τα δεδομένα στο σημείο</w:t>
+      </w:r>
+      <w:r>
+        <w:t xml:space="preserve"> αυτό</w:t>
+      </w:r>
+      <w:r>
+        <w:t>, αλλάζουμε την σειρά των δεδομένων ώστε να αποφύγουμε την επανάληψη κάποιου μοτίβου</w:t>
+      </w:r>
+      <w:r>
+        <w:t>. Τέλος, τα δεδομένα χωρίζονται σε δυο κατηγορίες</w:t>
+      </w:r>
+      <w:r>
+        <w:t>,</w:t>
+      </w:r>
+      <w:r>
+        <w:t xml:space="preserve"> </w:t>
+      </w:r>
+      <w:r>
+        <w:t>δεδομένα για εκπαίδευση και δεδομένα για αξιολόγηση</w:t>
+      </w:r>
+      <w:r>
+        <w:t xml:space="preserve">. </w:t>
+      </w:r>
+      <w:r>
+        <w:t xml:space="preserve">Αν χρησιμοποιηθούν όλα τα δεδομένα </w:t>
+      </w:r>
+      <w:r>
+        <w:t>για την εκπαίδευση του μοντέλου τότε δεν θα είναι εφικτή η αντικειμενική αξιολόγηση του μοντέλου, γι’ αυτό τα δεδομένα χωρίζονται στις παραπάνω κατηγορίες με την χρήση μίας αναλογίας (π.χ. 80/20).</w:t>
+      </w:r>
     </w:p>
     <w:p>
       <w:pPr>
         <w:pStyle w:val="Default"/>
         <w:spacing w:line="360" w:lineRule="auto"/>
-        <w:jc w:val="both"/>
-      </w:pPr>
+        <w:ind w:firstLine="720"/>
+        <w:jc w:val="both"/>
+      </w:pPr>
+      <w:r>
+        <w:t xml:space="preserve">Αφού συλλεχθούν τα δεδομένα και προετοιμαστούν, </w:t>
+      </w:r>
+      <w:r>
+        <w:t xml:space="preserve"> </w:t>
+      </w:r>
+      <w:r>
+        <w:t xml:space="preserve">Αφού εκπαιδευθεί επαρκώς </w:t>
+      </w:r>
+      <w:r>
+        <w:t>το μοντέλο…..</w:t>
+      </w:r>
+      <w:r>
+        <w:t xml:space="preserve"> </w:t>
+      </w:r>
+      <w:r>
+        <w:t>(</w:t>
+      </w:r>
+      <w:r>
+        <w:t>ΔΕΣ ΤΟ ΑΛΛΟ ΜΙΣΟ</w:t>
+      </w:r>
+      <w:r>
+        <w:t>)</w:t>
+      </w:r>
     </w:p>
     <w:p>
       <w:pPr>
@@ -11394,6 +12474,27 @@
         <w:spacing w:line="360" w:lineRule="auto"/>
         <w:jc w:val="both"/>
       </w:pPr>
+    </w:p>
+    <w:p>
+      <w:pPr>
+        <w:pStyle w:val="Default"/>
+        <w:spacing w:line="360" w:lineRule="auto"/>
+        <w:jc w:val="both"/>
+      </w:pPr>
+    </w:p>
+    <w:p>
+      <w:pPr>
+        <w:pStyle w:val="Default"/>
+        <w:spacing w:line="360" w:lineRule="auto"/>
+        <w:jc w:val="both"/>
+      </w:pPr>
+    </w:p>
+    <w:p>
+      <w:pPr>
+        <w:pStyle w:val="Default"/>
+        <w:spacing w:line="360" w:lineRule="auto"/>
+        <w:jc w:val="both"/>
+      </w:pPr>
       <w:r>
         <w:rPr>
           <w:b/>
@@ -11406,7 +12507,21 @@
           <w:b/>
           <w:bCs/>
         </w:rPr>
-        <w:t xml:space="preserve">.2 Ιστορική αναδρομή </w:t>
+        <w:t xml:space="preserve">.2 </w:t>
+      </w:r>
+      <w:r>
+        <w:rPr>
+          <w:b/>
+          <w:bCs/>
+        </w:rPr>
+        <w:t>Μέθοδοι Μηχανικής Μάθησης</w:t>
+      </w:r>
+      <w:r>
+        <w:rPr>
+          <w:b/>
+          <w:bCs/>
+        </w:rPr>
+        <w:t xml:space="preserve"> </w:t>
       </w:r>
     </w:p>
     <w:p>
@@ -11447,14 +12562,501 @@
     <w:p>
       <w:pPr>
         <w:spacing w:after="0" w:line="360" w:lineRule="auto"/>
-        <w:rPr>
-          <w:rFonts w:ascii="Arial" w:hAnsi="Arial" w:cs="Arial"/>
+        <w:ind w:firstLine="227"/>
+        <w:rPr>
+          <w:rFonts w:ascii="Arial" w:hAnsi="Arial" w:cs="Arial"/>
+          <w:sz w:val="24"/>
+          <w:szCs w:val="24"/>
+        </w:rPr>
+      </w:pPr>
+    </w:p>
+    <w:p>
+      <w:pPr>
+        <w:spacing w:after="0" w:line="360" w:lineRule="auto"/>
+        <w:ind w:firstLine="227"/>
+        <w:rPr>
+          <w:rFonts w:ascii="Arial" w:hAnsi="Arial" w:cs="Arial"/>
+          <w:sz w:val="24"/>
+          <w:szCs w:val="24"/>
+        </w:rPr>
+      </w:pPr>
+      <w:hyperlink r:id="rId14" w:history="1">
+        <w:r>
+          <w:rPr>
+            <w:rStyle w:val="Hyperlink"/>
+            <w:rFonts w:ascii="Arial" w:hAnsi="Arial" w:cs="Arial"/>
+            <w:sz w:val="24"/>
+            <w:szCs w:val="24"/>
+          </w:rPr>
+          <w:t>https://www.tutorialspoint.com/machine_learning_with_python/machine_learning_with_python_methods.htm</w:t>
+        </w:r>
+      </w:hyperlink>
+    </w:p>
+    <w:p>
+      <w:pPr>
+        <w:spacing w:after="0" w:line="360" w:lineRule="auto"/>
+        <w:ind w:firstLine="227"/>
+        <w:rPr>
+          <w:rFonts w:ascii="Arial" w:hAnsi="Arial" w:cs="Arial"/>
+          <w:sz w:val="24"/>
+          <w:szCs w:val="24"/>
+        </w:rPr>
+      </w:pPr>
+    </w:p>
+    <w:p>
+      <w:pPr>
+        <w:spacing w:after="0" w:line="360" w:lineRule="auto"/>
+        <w:rPr>
+          <w:rFonts w:ascii="Arial" w:hAnsi="Arial" w:cs="Arial"/>
+        </w:rPr>
+      </w:pPr>
+    </w:p>
+    <w:p>
+      <w:pPr>
+        <w:spacing w:after="0" w:line="360" w:lineRule="auto"/>
+        <w:rPr>
+          <w:rFonts w:ascii="Arial" w:hAnsi="Arial" w:cs="Arial"/>
+        </w:rPr>
+      </w:pPr>
+    </w:p>
+    <w:p>
+      <w:pPr>
+        <w:spacing w:after="0" w:line="360" w:lineRule="auto"/>
+        <w:rPr>
+          <w:rFonts w:ascii="Arial" w:hAnsi="Arial" w:cs="Arial"/>
+        </w:rPr>
+      </w:pPr>
+    </w:p>
+    <w:p>
+      <w:pPr>
+        <w:spacing w:after="0" w:line="360" w:lineRule="auto"/>
+        <w:rPr>
+          <w:rFonts w:ascii="Arial" w:hAnsi="Arial" w:cs="Arial"/>
+        </w:rPr>
+      </w:pPr>
+    </w:p>
+    <w:p>
+      <w:pPr>
+        <w:spacing w:after="0" w:line="360" w:lineRule="auto"/>
+        <w:rPr>
+          <w:rFonts w:ascii="Arial" w:hAnsi="Arial" w:cs="Arial"/>
+        </w:rPr>
+      </w:pPr>
+    </w:p>
+    <w:p>
+      <w:pPr>
+        <w:spacing w:after="0" w:line="360" w:lineRule="auto"/>
+        <w:rPr>
+          <w:rFonts w:ascii="Arial" w:hAnsi="Arial" w:cs="Arial"/>
+        </w:rPr>
+      </w:pPr>
+    </w:p>
+    <w:p>
+      <w:pPr>
+        <w:spacing w:after="0" w:line="360" w:lineRule="auto"/>
+        <w:rPr>
+          <w:rFonts w:ascii="Arial" w:hAnsi="Arial" w:cs="Arial"/>
+        </w:rPr>
+      </w:pPr>
+    </w:p>
+    <w:p>
+      <w:pPr>
+        <w:spacing w:after="0" w:line="360" w:lineRule="auto"/>
+        <w:rPr>
+          <w:rFonts w:ascii="Arial" w:hAnsi="Arial" w:cs="Arial"/>
+          <w:lang w:val="en-US"/>
+        </w:rPr>
+      </w:pPr>
+      <w:r>
+        <w:rPr>
+          <w:rFonts w:ascii="Arial" w:hAnsi="Arial" w:cs="Arial"/>
+          <w:lang w:val="en-US"/>
+        </w:rPr>
+        <w:t xml:space="preserve">Checked </w:t>
+      </w:r>
+      <w:r>
+        <w:rPr>
+          <w:rFonts w:ascii="Arial" w:hAnsi="Arial" w:cs="Arial"/>
+        </w:rPr>
+        <w:t>Πηγ</w:t>
+      </w:r>
+      <w:r>
+        <w:rPr>
+          <w:rFonts w:ascii="Arial" w:hAnsi="Arial" w:cs="Arial"/>
+        </w:rPr>
+        <w:t>έ</w:t>
+      </w:r>
+      <w:r>
+        <w:rPr>
+          <w:rFonts w:ascii="Arial" w:hAnsi="Arial" w:cs="Arial"/>
+        </w:rPr>
+        <w:t>ς</w:t>
+      </w:r>
+    </w:p>
+    <w:p>
+      <w:pPr>
+        <w:spacing w:after="0" w:line="360" w:lineRule="auto"/>
+        <w:rPr>
+          <w:rFonts w:ascii="Arial" w:hAnsi="Arial" w:cs="Arial"/>
+          <w:lang w:val="en-US"/>
+        </w:rPr>
+      </w:pPr>
+    </w:p>
+    <w:p>
+      <w:pPr>
+        <w:pStyle w:val="Default"/>
+        <w:spacing w:line="360" w:lineRule="auto"/>
+        <w:jc w:val="both"/>
+        <w:rPr>
+          <w:rStyle w:val="Hyperlink"/>
+          <w:lang w:val="en-US"/>
+        </w:rPr>
+      </w:pPr>
+      <w:hyperlink r:id="rId15" w:history="1">
+        <w:r>
+          <w:rPr>
+            <w:rStyle w:val="Hyperlink"/>
+            <w:lang w:val="en-US"/>
+          </w:rPr>
+          <w:t>https://www.netapp.com/artificial-intelligence/what-is-machine-learning/</w:t>
+        </w:r>
+      </w:hyperlink>
+    </w:p>
+    <w:p>
+      <w:pPr>
+        <w:pStyle w:val="Default"/>
+        <w:spacing w:line="360" w:lineRule="auto"/>
+        <w:jc w:val="both"/>
+        <w:rPr>
+          <w:lang w:val="en-US"/>
+        </w:rPr>
+      </w:pPr>
+      <w:hyperlink r:id="rId16" w:history="1">
+        <w:r>
+          <w:rPr>
+            <w:rStyle w:val="Hyperlink"/>
+            <w:lang w:val="en-US"/>
+          </w:rPr>
+          <w:t>https</w:t>
+        </w:r>
+        <w:r>
+          <w:rPr>
+            <w:rStyle w:val="Hyperlink"/>
+            <w:lang w:val="en-US"/>
+          </w:rPr>
+          <w:t>://</w:t>
+        </w:r>
+        <w:r>
+          <w:rPr>
+            <w:rStyle w:val="Hyperlink"/>
+            <w:lang w:val="en-US"/>
+          </w:rPr>
+          <w:t>www</w:t>
+        </w:r>
+        <w:r>
+          <w:rPr>
+            <w:rStyle w:val="Hyperlink"/>
+            <w:lang w:val="en-US"/>
+          </w:rPr>
+          <w:t>.</w:t>
+        </w:r>
+        <w:r>
+          <w:rPr>
+            <w:rStyle w:val="Hyperlink"/>
+            <w:lang w:val="en-US"/>
+          </w:rPr>
+          <w:t>dataversity</w:t>
+        </w:r>
+        <w:r>
+          <w:rPr>
+            <w:rStyle w:val="Hyperlink"/>
+            <w:lang w:val="en-US"/>
+          </w:rPr>
+          <w:t>.</w:t>
+        </w:r>
+        <w:r>
+          <w:rPr>
+            <w:rStyle w:val="Hyperlink"/>
+            <w:lang w:val="en-US"/>
+          </w:rPr>
+          <w:t>net</w:t>
+        </w:r>
+        <w:r>
+          <w:rPr>
+            <w:rStyle w:val="Hyperlink"/>
+            <w:lang w:val="en-US"/>
+          </w:rPr>
+          <w:t>/</w:t>
+        </w:r>
+        <w:r>
+          <w:rPr>
+            <w:rStyle w:val="Hyperlink"/>
+            <w:lang w:val="en-US"/>
+          </w:rPr>
+          <w:t>a</w:t>
+        </w:r>
+        <w:r>
+          <w:rPr>
+            <w:rStyle w:val="Hyperlink"/>
+            <w:lang w:val="en-US"/>
+          </w:rPr>
+          <w:t>-</w:t>
+        </w:r>
+        <w:r>
+          <w:rPr>
+            <w:rStyle w:val="Hyperlink"/>
+            <w:lang w:val="en-US"/>
+          </w:rPr>
+          <w:t>brief</w:t>
+        </w:r>
+        <w:r>
+          <w:rPr>
+            <w:rStyle w:val="Hyperlink"/>
+            <w:lang w:val="en-US"/>
+          </w:rPr>
+          <w:t>-</w:t>
+        </w:r>
+        <w:r>
+          <w:rPr>
+            <w:rStyle w:val="Hyperlink"/>
+            <w:lang w:val="en-US"/>
+          </w:rPr>
+          <w:t>history</w:t>
+        </w:r>
+        <w:r>
+          <w:rPr>
+            <w:rStyle w:val="Hyperlink"/>
+            <w:lang w:val="en-US"/>
+          </w:rPr>
+          <w:t>-</w:t>
+        </w:r>
+        <w:r>
+          <w:rPr>
+            <w:rStyle w:val="Hyperlink"/>
+            <w:lang w:val="en-US"/>
+          </w:rPr>
+          <w:t>of</w:t>
+        </w:r>
+        <w:r>
+          <w:rPr>
+            <w:rStyle w:val="Hyperlink"/>
+            <w:lang w:val="en-US"/>
+          </w:rPr>
+          <w:t>-</w:t>
+        </w:r>
+        <w:r>
+          <w:rPr>
+            <w:rStyle w:val="Hyperlink"/>
+            <w:lang w:val="en-US"/>
+          </w:rPr>
+          <w:t>machine</w:t>
+        </w:r>
+        <w:r>
+          <w:rPr>
+            <w:rStyle w:val="Hyperlink"/>
+            <w:lang w:val="en-US"/>
+          </w:rPr>
+          <w:t>-</w:t>
+        </w:r>
+        <w:r>
+          <w:rPr>
+            <w:rStyle w:val="Hyperlink"/>
+            <w:lang w:val="en-US"/>
+          </w:rPr>
+          <w:t>learning</w:t>
+        </w:r>
+        <w:r>
+          <w:rPr>
+            <w:rStyle w:val="Hyperlink"/>
+            <w:lang w:val="en-US"/>
+          </w:rPr>
+          <w:t>/#</w:t>
+        </w:r>
+      </w:hyperlink>
+    </w:p>
+    <w:p>
+      <w:pPr>
+        <w:spacing w:after="0" w:line="360" w:lineRule="auto"/>
+        <w:rPr>
+          <w:rFonts w:ascii="Arial" w:hAnsi="Arial" w:cs="Arial"/>
+          <w:lang w:val="en-US"/>
+        </w:rPr>
+      </w:pPr>
+    </w:p>
+    <w:p>
+      <w:pPr>
+        <w:spacing w:after="0" w:line="360" w:lineRule="auto"/>
+        <w:rPr>
+          <w:rFonts w:ascii="Arial" w:hAnsi="Arial" w:cs="Arial"/>
+          <w:lang w:val="en-US"/>
+        </w:rPr>
+      </w:pPr>
+    </w:p>
+    <w:p>
+      <w:pPr>
+        <w:spacing w:after="0" w:line="360" w:lineRule="auto"/>
+        <w:rPr>
+          <w:rFonts w:ascii="Arial" w:hAnsi="Arial" w:cs="Arial"/>
+          <w:lang w:val="en-US"/>
+        </w:rPr>
+      </w:pPr>
+    </w:p>
+    <w:p>
+      <w:pPr>
+        <w:spacing w:after="0" w:line="360" w:lineRule="auto"/>
+        <w:rPr>
+          <w:rFonts w:ascii="Arial" w:hAnsi="Arial" w:cs="Arial"/>
+          <w:lang w:val="en-US"/>
+        </w:rPr>
+      </w:pPr>
+    </w:p>
+    <w:p>
+      <w:pPr>
+        <w:spacing w:after="0" w:line="360" w:lineRule="auto"/>
+        <w:rPr>
+          <w:rFonts w:ascii="Arial" w:hAnsi="Arial" w:cs="Arial"/>
+          <w:lang w:val="en-US"/>
+        </w:rPr>
+      </w:pPr>
+    </w:p>
+    <w:p>
+      <w:pPr>
+        <w:spacing w:after="0" w:line="360" w:lineRule="auto"/>
+        <w:rPr>
+          <w:rFonts w:ascii="Arial" w:hAnsi="Arial" w:cs="Arial"/>
+          <w:lang w:val="en-US"/>
+        </w:rPr>
+      </w:pPr>
+    </w:p>
+    <w:p>
+      <w:pPr>
+        <w:spacing w:after="0" w:line="360" w:lineRule="auto"/>
+        <w:rPr>
+          <w:rFonts w:ascii="Arial" w:hAnsi="Arial" w:cs="Arial"/>
+          <w:lang w:val="en-US"/>
+        </w:rPr>
+      </w:pPr>
+    </w:p>
+    <w:p>
+      <w:pPr>
+        <w:spacing w:after="0" w:line="360" w:lineRule="auto"/>
+        <w:rPr>
+          <w:rFonts w:ascii="Arial" w:hAnsi="Arial" w:cs="Arial"/>
+          <w:lang w:val="en-US"/>
+        </w:rPr>
+      </w:pPr>
+    </w:p>
+    <w:p>
+      <w:pPr>
+        <w:spacing w:after="0" w:line="360" w:lineRule="auto"/>
+        <w:rPr>
+          <w:rFonts w:ascii="Arial" w:hAnsi="Arial" w:cs="Arial"/>
+          <w:lang w:val="en-US"/>
+        </w:rPr>
+      </w:pPr>
+    </w:p>
+    <w:p>
+      <w:pPr>
+        <w:spacing w:after="0" w:line="360" w:lineRule="auto"/>
+        <w:rPr>
+          <w:rFonts w:ascii="Arial" w:hAnsi="Arial" w:cs="Arial"/>
+          <w:lang w:val="en-US"/>
+        </w:rPr>
+      </w:pPr>
+    </w:p>
+    <w:p>
+      <w:pPr>
+        <w:spacing w:after="0" w:line="360" w:lineRule="auto"/>
+        <w:rPr>
+          <w:rFonts w:ascii="Arial" w:hAnsi="Arial" w:cs="Arial"/>
+          <w:lang w:val="en-US"/>
+        </w:rPr>
+      </w:pPr>
+    </w:p>
+    <w:p>
+      <w:pPr>
+        <w:spacing w:after="0" w:line="360" w:lineRule="auto"/>
+        <w:rPr>
+          <w:rFonts w:ascii="Arial" w:hAnsi="Arial" w:cs="Arial"/>
+          <w:lang w:val="en-US"/>
+        </w:rPr>
+      </w:pPr>
+    </w:p>
+    <w:p>
+      <w:pPr>
+        <w:spacing w:after="0" w:line="360" w:lineRule="auto"/>
+        <w:rPr>
+          <w:rFonts w:ascii="Arial" w:hAnsi="Arial" w:cs="Arial"/>
+          <w:lang w:val="en-US"/>
+        </w:rPr>
+      </w:pPr>
+    </w:p>
+    <w:p>
+      <w:pPr>
+        <w:spacing w:after="0" w:line="360" w:lineRule="auto"/>
+        <w:rPr>
+          <w:rFonts w:ascii="Arial" w:hAnsi="Arial" w:cs="Arial"/>
+          <w:lang w:val="en-US"/>
+        </w:rPr>
+      </w:pPr>
+    </w:p>
+    <w:p>
+      <w:pPr>
+        <w:spacing w:after="0" w:line="360" w:lineRule="auto"/>
+        <w:rPr>
+          <w:rFonts w:ascii="Arial" w:hAnsi="Arial" w:cs="Arial"/>
+          <w:lang w:val="en-US"/>
+        </w:rPr>
+      </w:pPr>
+    </w:p>
+    <w:p>
+      <w:pPr>
+        <w:spacing w:after="0" w:line="360" w:lineRule="auto"/>
+        <w:rPr>
+          <w:rFonts w:ascii="Arial" w:hAnsi="Arial" w:cs="Arial"/>
+          <w:lang w:val="en-US"/>
+        </w:rPr>
+      </w:pPr>
+    </w:p>
+    <w:p>
+      <w:pPr>
+        <w:spacing w:after="0" w:line="360" w:lineRule="auto"/>
+        <w:rPr>
+          <w:rFonts w:ascii="Arial" w:hAnsi="Arial" w:cs="Arial"/>
+          <w:lang w:val="en-US"/>
+        </w:rPr>
+      </w:pPr>
+    </w:p>
+    <w:p>
+      <w:pPr>
+        <w:spacing w:after="0" w:line="360" w:lineRule="auto"/>
+        <w:rPr>
+          <w:rFonts w:ascii="Arial" w:hAnsi="Arial" w:cs="Arial"/>
+          <w:lang w:val="en-US"/>
+        </w:rPr>
+      </w:pPr>
+    </w:p>
+    <w:p>
+      <w:pPr>
+        <w:spacing w:after="0" w:line="360" w:lineRule="auto"/>
+        <w:rPr>
+          <w:rFonts w:ascii="Arial" w:hAnsi="Arial" w:cs="Arial"/>
+          <w:lang w:val="en-US"/>
+        </w:rPr>
+      </w:pPr>
+    </w:p>
+    <w:p>
+      <w:pPr>
+        <w:spacing w:after="0" w:line="360" w:lineRule="auto"/>
+        <w:rPr>
+          <w:rFonts w:ascii="Arial" w:hAnsi="Arial" w:cs="Arial"/>
+          <w:lang w:val="en-US"/>
         </w:rPr>
       </w:pPr>
     </w:p>
     <w:sectPr>
-      <w:headerReference w:type="default" r:id="rId13"/>
-      <w:footerReference w:type="default" r:id="rId14"/>
+      <w:headerReference w:type="default" r:id="rId17"/>
+      <w:footerReference w:type="default" r:id="rId18"/>
       <w:pgSz w:w="11906" w:h="16838"/>
       <w:pgMar w:top="1440" w:right="1440" w:bottom="1440" w:left="1440" w:header="709" w:footer="709" w:gutter="284"/>
       <w:pgNumType w:start="0"/>
@@ -11514,7 +13116,13 @@
       <w:rPr>
         <w:noProof/>
       </w:rPr>
-      <w:t>16</w:t>
+      <w:t>1</w:t>
+    </w:r>
+    <w:r>
+      <w:rPr>
+        <w:noProof/>
+      </w:rPr>
+      <w:t>6</w:t>
     </w:r>
     <w:r>
       <w:rPr>
@@ -12507,6 +14115,18 @@
       <w:shd w:val="clear" w:color="auto" w:fill="E1DFDD"/>
     </w:rPr>
   </w:style>
+  <w:style w:type="character" w:styleId="FollowedHyperlink">
+    <w:name w:val="FollowedHyperlink"/>
+    <w:basedOn w:val="DefaultParagraphFont"/>
+    <w:uiPriority w:val="99"/>
+    <w:semiHidden/>
+    <w:unhideWhenUsed/>
+    <w:rsid w:val="00D82D6C"/>
+    <w:rPr>
+      <w:color w:val="800080" w:themeColor="followedHyperlink"/>
+      <w:u w:val="single"/>
+    </w:rPr>
+  </w:style>
 </w:styles>
 </file>
 

</xml_diff>

<commit_message>
Added content for the 7 steps
</commit_message>
<xml_diff>
--- a/Diploma_Thesis.docx
+++ b/Diploma_Thesis.docx
@@ -12200,17 +12200,59 @@
         </w:r>
       </w:hyperlink>
       <w:r>
-        <w:t xml:space="preserve"> -&gt; </w:t>
+        <w:t xml:space="preserve"> </w:t>
+      </w:r>
+    </w:p>
+    <w:p>
+      <w:pPr>
+        <w:pStyle w:val="Default"/>
+        <w:spacing w:line="360" w:lineRule="auto"/>
+        <w:jc w:val="both"/>
+      </w:pPr>
+      <w:hyperlink r:id="rId14" w:history="1">
+        <w:r>
+          <w:rPr>
+            <w:rStyle w:val="Hyperlink"/>
+          </w:rPr>
+          <w:t>https://www.kdnuggets.com/2020/05/guide-choose-right-machine-learning-algorithm.html</w:t>
+        </w:r>
+      </w:hyperlink>
+      <w:r>
+        <w:t xml:space="preserve"> </w:t>
+      </w:r>
+    </w:p>
+    <w:p>
+      <w:pPr>
+        <w:pStyle w:val="Default"/>
+        <w:spacing w:line="360" w:lineRule="auto"/>
+        <w:jc w:val="both"/>
+      </w:pPr>
+      <w:hyperlink r:id="rId15" w:history="1">
+        <w:r>
+          <w:rPr>
+            <w:rStyle w:val="Hyperlink"/>
+          </w:rPr>
+          <w:t>https://www.youtube.com/watch?v=GyrhVZnKM00&amp;ab_channel=DataMagic</w:t>
+        </w:r>
+      </w:hyperlink>
+      <w:r>
+        <w:t xml:space="preserve"> </w:t>
+      </w:r>
+    </w:p>
+    <w:p>
+      <w:pPr>
+        <w:pStyle w:val="Default"/>
+        <w:spacing w:line="360" w:lineRule="auto"/>
+        <w:jc w:val="both"/>
+      </w:pPr>
+      <w:r>
+        <w:t xml:space="preserve">-&gt; </w:t>
       </w:r>
       <w:r>
         <w:t xml:space="preserve">Προκειμένου τα υπολογιστικά συστήματα να αποκαλούνται έξυπνα, χρειάζονται ένα μοντέλο. Ένα μοντέλο δημιουργείται μέσω της εκπαίδευσης, δηλαδή με βάση ορισμένα δεδομένα </w:t>
       </w:r>
       <w:r>
-        <w:t xml:space="preserve">που έχουν συλλεχθεί και σε συνδυασμό με την </w:t>
-      </w:r>
-      <w:r>
-        <w:lastRenderedPageBreak/>
-        <w:t>επιλογή ενός αλγορίθμου μηχανικής μάθησης, παράγεται ένα μοντέλο. Έπειτα με την χρήση αυτού του μοντέλου, είναι εφικτή η πρόβλεψη των αποτελεσμάτων και η παραγωγή συμπερασμάτων</w:t>
+        <w:t>που έχουν συλλεχθεί και σε συνδυασμό με την επιλογή ενός αλγορίθμου μηχανικής μάθησης, παράγεται ένα μοντέλο. Έπειτα με την χρήση αυτού του μοντέλου, είναι εφικτή η πρόβλεψη των αποτελεσμάτων και η παραγωγή συμπερασμάτων</w:t>
       </w:r>
       <w:r>
         <w:t xml:space="preserve"> που έχουν ως σκοπό την βελτιστοποίηση.</w:t>
@@ -12313,7 +12355,13 @@
         <w:jc w:val="both"/>
       </w:pPr>
       <w:r>
-        <w:t>Το πρώτο βήμα είναι η συλλογή των δεδομένων η οποία είναι εξαιρετικά σημαντική. Η ακρίβεια και η αξιοπιστία του μοντέλου που πρόκειται να παραχθεί εξαρτάται από τα δεδομένα από τα οποία εκπαιδεύεται. Όσα περισσότερα δεδομένα έχουμε τόσο καλύτερ</w:t>
+        <w:t xml:space="preserve">Το πρώτο βήμα είναι η συλλογή των δεδομένων η οποία είναι εξαιρετικά σημαντική. Η ακρίβεια και η αξιοπιστία του μοντέλου που πρόκειται να παραχθεί εξαρτάται από τα δεδομένα από τα οποία εκπαιδεύεται. </w:t>
+      </w:r>
+      <w:r>
+        <w:t>Επίσης ό</w:t>
+      </w:r>
+      <w:r>
+        <w:t>σα περισσότερα δεδομένα έχουμε τόσο καλύτερ</w:t>
       </w:r>
       <w:r>
         <w:t>ες προβλέψεις</w:t>
@@ -12387,7 +12435,10 @@
         <w:t>ρ</w:t>
       </w:r>
       <w:r>
-        <w:t xml:space="preserve">εί να τα επεξεργαστεί </w:t>
+        <w:t xml:space="preserve">εί να τα </w:t>
+      </w:r>
+      <w:r>
+        <w:t xml:space="preserve">αντλήσει </w:t>
       </w:r>
       <w:r>
         <w:t>ο αλγ</w:t>
@@ -12405,10 +12456,49 @@
         <w:t xml:space="preserve"> αυτό</w:t>
       </w:r>
       <w:r>
-        <w:t>, αλλάζουμε την σειρά των δεδομένων ώστε να αποφύγουμε την επανάληψη κάποιου μοτίβου</w:t>
-      </w:r>
-      <w:r>
-        <w:t>. Τέλος, τα δεδομένα χωρίζονται σε δυο κατηγορίες</w:t>
+        <w:t>, αλλάζουμε την σειρά τ</w:t>
+      </w:r>
+      <w:r>
+        <w:t>ους</w:t>
+      </w:r>
+      <w:r>
+        <w:t xml:space="preserve"> ώστε να αποφύγουμε την επανάληψη κάποιου μοτίβου</w:t>
+      </w:r>
+      <w:r>
+        <w:t xml:space="preserve">. </w:t>
+      </w:r>
+      <w:r>
+        <w:t xml:space="preserve">Επίσης πρέπει να συλλεχθεί ίδιο πλήθος δεδομένων για κάθε κατηγορία. Για παράδειγμα, για να δημιουργηθεί ένα μοντέλο το οποίο αναγνωρίζει το γιασεμί και το νυχτολούλουδο πρέπει να εισάγουμε στο μοντέλο </w:t>
+      </w:r>
+      <w:r>
+        <w:rPr>
+          <w:color w:val="FF0000"/>
+        </w:rPr>
+        <w:t>ίδιο πλήθος φωτογραφ</w:t>
+      </w:r>
+      <w:r>
+        <w:rPr>
+          <w:color w:val="FF0000"/>
+        </w:rPr>
+        <w:t>ιών και για τις δύο κατηγορίες</w:t>
+      </w:r>
+      <w:r>
+        <w:rPr>
+          <w:color w:val="FF0000"/>
+        </w:rPr>
+        <w:t xml:space="preserve"> </w:t>
+      </w:r>
+      <w:r>
+        <w:t>ώστε να μην αναγνωρίζει την μία κατηγορία περισσότερο από την άλλη</w:t>
+      </w:r>
+      <w:r>
+        <w:t>.</w:t>
+      </w:r>
+      <w:r>
+        <w:t xml:space="preserve"> </w:t>
+      </w:r>
+      <w:r>
+        <w:t>Τέλος, τα δεδομένα χωρίζονται σε δυο κατηγορίες</w:t>
       </w:r>
       <w:r>
         <w:t>,</w:t>
@@ -12427,6 +12517,9 @@
       </w:r>
       <w:r>
         <w:t>για την εκπαίδευση του μοντέλου τότε δεν θα είναι εφικτή η αντικειμενική αξιολόγηση του μοντέλου, γι’ αυτό τα δεδομένα χωρίζονται στις παραπάνω κατηγορίες με την χρήση μίας αναλογίας (π.χ. 80/20).</w:t>
+      </w:r>
+      <w:r>
+        <w:t xml:space="preserve"> </w:t>
       </w:r>
     </w:p>
     <w:p>
@@ -12437,36 +12530,197 @@
         <w:jc w:val="both"/>
       </w:pPr>
       <w:r>
-        <w:t xml:space="preserve">Αφού συλλεχθούν τα δεδομένα και προετοιμαστούν, </w:t>
+        <w:t>Αφού συλλεχθούν</w:t>
       </w:r>
       <w:r>
         <w:t xml:space="preserve"> </w:t>
       </w:r>
       <w:r>
-        <w:t xml:space="preserve">Αφού εκπαιδευθεί επαρκώς </w:t>
-      </w:r>
-      <w:r>
-        <w:t>το μοντέλο…..</w:t>
+        <w:t xml:space="preserve">και </w:t>
+      </w:r>
+      <w:r>
+        <w:t>προετοιμαστούν</w:t>
       </w:r>
       <w:r>
         <w:t xml:space="preserve"> </w:t>
       </w:r>
       <w:r>
-        <w:t>(</w:t>
-      </w:r>
-      <w:r>
-        <w:t>ΔΕΣ ΤΟ ΑΛΛΟ ΜΙΣΟ</w:t>
-      </w:r>
-      <w:r>
-        <w:t>)</w:t>
+        <w:t>τα δεδομένα</w:t>
+      </w:r>
+      <w:r>
+        <w:t xml:space="preserve">, </w:t>
+      </w:r>
+      <w:r>
+        <w:t xml:space="preserve">το επόμενο βήμα είναι η επιλογή του αλγορίθμου. </w:t>
+      </w:r>
+      <w:r>
+        <w:t>Ανάλογα με τον τύπο των δεδομένων που έχουμε επιλ</w:t>
+      </w:r>
+      <w:r>
+        <w:t>έ</w:t>
+      </w:r>
+      <w:r>
+        <w:t>γουμε και τον αλγ</w:t>
+      </w:r>
+      <w:r>
+        <w:t>ό</w:t>
+      </w:r>
+      <w:r>
+        <w:t>ριθμο</w:t>
+      </w:r>
+      <w:r>
+        <w:t xml:space="preserve"> που θα χρησιμοποιηθεί κατά την εκπαίδευση</w:t>
+      </w:r>
+      <w:r>
+        <w:t xml:space="preserve">, για </w:t>
+      </w:r>
+      <w:r>
+        <w:lastRenderedPageBreak/>
+        <w:t>παρ</w:t>
+      </w:r>
+      <w:r>
+        <w:t>ά</w:t>
+      </w:r>
+      <w:r>
+        <w:t>δειγμα υπ</w:t>
+      </w:r>
+      <w:r>
+        <w:t>ά</w:t>
+      </w:r>
+      <w:r>
+        <w:t>ρχουν αλγ</w:t>
+      </w:r>
+      <w:r>
+        <w:t>ό</w:t>
+      </w:r>
+      <w:r>
+        <w:t>ριθμοι που παρ</w:t>
+      </w:r>
+      <w:r>
+        <w:t>ά</w:t>
+      </w:r>
+      <w:r>
+        <w:t>γουν καλ</w:t>
+      </w:r>
+      <w:r>
+        <w:t>ύ</w:t>
+      </w:r>
+      <w:r>
+        <w:t xml:space="preserve">τερα </w:t>
+      </w:r>
+      <w:r>
+        <w:t>μοντέλα για αριθμητικά δεδομένα</w:t>
+      </w:r>
+      <w:r>
+        <w:t xml:space="preserve">, </w:t>
+      </w:r>
+      <w:r>
+        <w:t xml:space="preserve">υπάρχουν αλγόριθμοι που παράγουν καλύτερα μοντέλα όταν έχουμε ως δεδομένα εικόνες </w:t>
+      </w:r>
+      <w:r>
+        <w:t>κ.</w:t>
+      </w:r>
+      <w:r>
+        <w:t>ο</w:t>
+      </w:r>
+      <w:r>
+        <w:t>.κ.</w:t>
+      </w:r>
+      <w:r>
+        <w:t xml:space="preserve"> Επ</w:t>
+      </w:r>
+      <w:r>
+        <w:t>ί</w:t>
+      </w:r>
+      <w:r>
+        <w:t>σης πα</w:t>
+      </w:r>
+      <w:r>
+        <w:t>ί</w:t>
+      </w:r>
+      <w:r>
+        <w:t xml:space="preserve">ζει </w:t>
+      </w:r>
+      <w:r>
+        <w:t>σημαντικό</w:t>
+      </w:r>
+      <w:r>
+        <w:t xml:space="preserve"> </w:t>
+      </w:r>
+      <w:r>
+        <w:t>ρόλο</w:t>
+      </w:r>
+      <w:r>
+        <w:t xml:space="preserve"> το </w:t>
+      </w:r>
+      <w:r>
+        <w:t>πλήθος</w:t>
+      </w:r>
+      <w:r>
+        <w:t xml:space="preserve"> των </w:t>
+      </w:r>
+      <w:r>
+        <w:t>χαρακτηριστικών</w:t>
+      </w:r>
+      <w:r>
+        <w:t xml:space="preserve"> που θα </w:t>
+      </w:r>
+      <w:r>
+        <w:t>χρησιμοποιηθούν</w:t>
+      </w:r>
+      <w:r>
+        <w:t xml:space="preserve"> κατά την </w:t>
+      </w:r>
+      <w:r>
+        <w:t>εκπαίδευση,</w:t>
+      </w:r>
+      <w:r>
+        <w:t xml:space="preserve"> για </w:t>
+      </w:r>
+      <w:r>
+        <w:t>παράδειγμα</w:t>
+      </w:r>
+      <w:r>
+        <w:t xml:space="preserve"> τ</w:t>
+      </w:r>
+      <w:r>
+        <w:t>α πέταλα του</w:t>
+      </w:r>
+      <w:r>
+        <w:t xml:space="preserve"> </w:t>
+      </w:r>
+      <w:r>
+        <w:t>γιασεμ</w:t>
+      </w:r>
+      <w:r>
+        <w:t>ιού</w:t>
+      </w:r>
+      <w:r>
+        <w:t xml:space="preserve"> </w:t>
+      </w:r>
+      <w:r>
+        <w:t xml:space="preserve">έχουν άσπρο χρώμα ενώ του νυχτολούλουδου έχουν φούξια χρώμα. </w:t>
       </w:r>
     </w:p>
     <w:p>
       <w:pPr>
         <w:pStyle w:val="Default"/>
         <w:spacing w:line="360" w:lineRule="auto"/>
-        <w:jc w:val="both"/>
-      </w:pPr>
+        <w:ind w:firstLine="720"/>
+        <w:jc w:val="both"/>
+      </w:pPr>
+      <w:r>
+        <w:t>Κατά την εκπαίδευση του μοντέλου, αφού τα δεδομένα έχουν επεξεργασ</w:t>
+      </w:r>
+      <w:r>
+        <w:t xml:space="preserve">τεί και έχουν διαχωριστεί σε κατηγορίες, δεδομένα για εκπαίδευση και δεδομένα για αξιολόγηση, </w:t>
+      </w:r>
+      <w:r>
+        <w:t xml:space="preserve">πλέον ο αλγόριθμος παίρνει τα δεδομένα </w:t>
+      </w:r>
+      <w:r>
+        <w:t>για εκπαίδευση</w:t>
+      </w:r>
     </w:p>
     <w:p>
       <w:pPr>
@@ -12495,6 +12749,13 @@
         <w:spacing w:line="360" w:lineRule="auto"/>
         <w:jc w:val="both"/>
       </w:pPr>
+    </w:p>
+    <w:p>
+      <w:pPr>
+        <w:pStyle w:val="Default"/>
+        <w:spacing w:line="360" w:lineRule="auto"/>
+        <w:jc w:val="both"/>
+      </w:pPr>
       <w:r>
         <w:rPr>
           <w:b/>
@@ -12580,7 +12841,7 @@
           <w:szCs w:val="24"/>
         </w:rPr>
       </w:pPr>
-      <w:hyperlink r:id="rId14" w:history="1">
+      <w:hyperlink r:id="rId16" w:history="1">
         <w:r>
           <w:rPr>
             <w:rStyle w:val="Hyperlink"/>
@@ -12712,7 +12973,7 @@
           <w:lang w:val="en-US"/>
         </w:rPr>
       </w:pPr>
-      <w:hyperlink r:id="rId15" w:history="1">
+      <w:hyperlink r:id="rId17" w:history="1">
         <w:r>
           <w:rPr>
             <w:rStyle w:val="Hyperlink"/>
@@ -12731,7 +12992,7 @@
           <w:lang w:val="en-US"/>
         </w:rPr>
       </w:pPr>
-      <w:hyperlink r:id="rId16" w:history="1">
+      <w:hyperlink r:id="rId18" w:history="1">
         <w:r>
           <w:rPr>
             <w:rStyle w:val="Hyperlink"/>
@@ -13055,8 +13316,8 @@
       </w:pPr>
     </w:p>
     <w:sectPr>
-      <w:headerReference w:type="default" r:id="rId17"/>
-      <w:footerReference w:type="default" r:id="rId18"/>
+      <w:headerReference w:type="default" r:id="rId19"/>
+      <w:footerReference w:type="default" r:id="rId20"/>
       <w:pgSz w:w="11906" w:h="16838"/>
       <w:pgMar w:top="1440" w:right="1440" w:bottom="1440" w:left="1440" w:header="709" w:footer="709" w:gutter="284"/>
       <w:pgNumType w:start="0"/>
@@ -13116,13 +13377,7 @@
       <w:rPr>
         <w:noProof/>
       </w:rPr>
-      <w:t>1</w:t>
-    </w:r>
-    <w:r>
-      <w:rPr>
-        <w:noProof/>
-      </w:rPr>
-      <w:t>6</w:t>
+      <w:t>16</w:t>
     </w:r>
     <w:r>
       <w:rPr>

</xml_diff>

<commit_message>
the 7 stages of learning are completed
</commit_message>
<xml_diff>
--- a/Diploma_Thesis.docx
+++ b/Diploma_Thesis.docx
@@ -3363,17 +3363,15 @@
         </w:rPr>
         <w:t>Ο/η κάτωθι υπογεγραμμένος/η ………………………………………………………….. του…………., με αριθμό μητρώου ………   φοιτητής/</w:t>
       </w:r>
-      <w:proofErr w:type="spellStart"/>
-      <w:r>
-        <w:rPr>
-          <w:rFonts w:ascii="Arial" w:hAnsi="Arial" w:cs="Arial"/>
-          <w:color w:val="000000"/>
-          <w:sz w:val="24"/>
-          <w:szCs w:val="24"/>
-        </w:rPr>
-        <w:t>τρια</w:t>
-      </w:r>
-      <w:proofErr w:type="spellEnd"/>
+      <w:r>
+        <w:rPr>
+          <w:rFonts w:ascii="Arial" w:hAnsi="Arial" w:cs="Arial"/>
+          <w:color w:val="000000"/>
+          <w:sz w:val="24"/>
+          <w:szCs w:val="24"/>
+        </w:rPr>
+        <w:t>τρία</w:t>
+      </w:r>
       <w:r>
         <w:rPr>
           <w:rFonts w:ascii="Arial" w:hAnsi="Arial" w:cs="Arial"/>
@@ -12196,7 +12194,19 @@
           <w:rPr>
             <w:rStyle w:val="Hyperlink"/>
           </w:rPr>
-          <w:t>https://www.youtube.com/watch?v=nKW8Ndu7Mjw&amp;ab_channel=GoogleCloudTech</w:t>
+          <w:t>https://www.youtube.com/watc</w:t>
+        </w:r>
+        <w:r>
+          <w:rPr>
+            <w:rStyle w:val="Hyperlink"/>
+          </w:rPr>
+          <w:t>h</w:t>
+        </w:r>
+        <w:r>
+          <w:rPr>
+            <w:rStyle w:val="Hyperlink"/>
+          </w:rPr>
+          <w:t>?v=nKW8Ndu7Mjw&amp;ab_channel=GoogleCloudTech</w:t>
         </w:r>
       </w:hyperlink>
       <w:r>
@@ -12214,7 +12224,19 @@
           <w:rPr>
             <w:rStyle w:val="Hyperlink"/>
           </w:rPr>
-          <w:t>https://www.kdnuggets.com/2020/05/guide-choose-right-machine-learning-algorithm.html</w:t>
+          <w:t>https://www.kdnuggets.com/</w:t>
+        </w:r>
+        <w:r>
+          <w:rPr>
+            <w:rStyle w:val="Hyperlink"/>
+          </w:rPr>
+          <w:t>2</w:t>
+        </w:r>
+        <w:r>
+          <w:rPr>
+            <w:rStyle w:val="Hyperlink"/>
+          </w:rPr>
+          <w:t>020/05/guide-choose-right-machine-learning-algorithm.html</w:t>
         </w:r>
       </w:hyperlink>
       <w:r>
@@ -12232,7 +12254,19 @@
           <w:rPr>
             <w:rStyle w:val="Hyperlink"/>
           </w:rPr>
-          <w:t>https://www.youtube.com/watch?v=GyrhVZnKM00&amp;ab_channel=DataMagic</w:t>
+          <w:t>https://www.youtube.com/watch?v=</w:t>
+        </w:r>
+        <w:r>
+          <w:rPr>
+            <w:rStyle w:val="Hyperlink"/>
+          </w:rPr>
+          <w:t>G</w:t>
+        </w:r>
+        <w:r>
+          <w:rPr>
+            <w:rStyle w:val="Hyperlink"/>
+          </w:rPr>
+          <w:t>yrhVZnKM00&amp;ab_channel=DataMagic</w:t>
         </w:r>
       </w:hyperlink>
       <w:r>
@@ -12245,6 +12279,36 @@
         <w:spacing w:line="360" w:lineRule="auto"/>
         <w:jc w:val="both"/>
       </w:pPr>
+      <w:hyperlink r:id="rId16" w:history="1">
+        <w:r>
+          <w:rPr>
+            <w:rStyle w:val="Hyperlink"/>
+          </w:rPr>
+          <w:t>https://en.wikipedia.org/wiki/Hyperparameter_(machine_learning)</w:t>
+        </w:r>
+      </w:hyperlink>
+    </w:p>
+    <w:p>
+      <w:pPr>
+        <w:pStyle w:val="Default"/>
+        <w:spacing w:line="360" w:lineRule="auto"/>
+        <w:jc w:val="both"/>
+      </w:pPr>
+      <w:hyperlink r:id="rId17" w:history="1">
+        <w:r>
+          <w:rPr>
+            <w:rStyle w:val="Hyperlink"/>
+          </w:rPr>
+          <w:t>https://riskspan.com/tuning-machine-learning-models/</w:t>
+        </w:r>
+      </w:hyperlink>
+    </w:p>
+    <w:p>
+      <w:pPr>
+        <w:pStyle w:val="Default"/>
+        <w:spacing w:line="360" w:lineRule="auto"/>
+        <w:jc w:val="both"/>
+      </w:pPr>
       <w:r>
         <w:t xml:space="preserve">-&gt; </w:t>
       </w:r>
@@ -12294,45 +12358,7 @@
         <w:t xml:space="preserve"> </w:t>
       </w:r>
       <w:r>
-        <w:rPr>
-          <w:lang w:val="en-US"/>
-        </w:rPr>
-        <w:t>parameter</w:t>
-      </w:r>
-      <w:r>
-        <w:t xml:space="preserve"> </w:t>
-      </w:r>
-      <w:r>
-        <w:rPr>
-          <w:lang w:val="en-US"/>
-        </w:rPr>
-        <w:t>tuning</w:t>
-      </w:r>
-      <w:r>
-        <w:t xml:space="preserve"> </w:t>
-      </w:r>
-      <w:r>
-        <w:rPr>
-          <w:b/>
-          <w:bCs/>
-        </w:rPr>
-        <w:t>(</w:t>
-      </w:r>
-      <w:proofErr w:type="spellStart"/>
-      <w:r>
-        <w:rPr>
-          <w:b/>
-          <w:bCs/>
-        </w:rPr>
-        <w:t>ψάξτο</w:t>
-      </w:r>
-      <w:proofErr w:type="spellEnd"/>
-      <w:r>
-        <w:rPr>
-          <w:b/>
-          <w:bCs/>
-        </w:rPr>
-        <w:t>)</w:t>
+        <w:t>ρύθμιση απόδοσης</w:t>
       </w:r>
       <w:r>
         <w:t xml:space="preserve"> </w:t>
@@ -12472,19 +12498,31 @@
       </w:r>
       <w:r>
         <w:rPr>
-          <w:color w:val="FF0000"/>
-        </w:rPr>
-        <w:t>ίδιο πλήθος φωτογραφ</w:t>
-      </w:r>
-      <w:r>
-        <w:rPr>
-          <w:color w:val="FF0000"/>
-        </w:rPr>
-        <w:t>ιών και για τις δύο κατηγορίες</w:t>
-      </w:r>
-      <w:r>
-        <w:rPr>
-          <w:color w:val="FF0000"/>
+          <w:color w:val="auto"/>
+        </w:rPr>
+        <w:t xml:space="preserve">ίδιο πλήθος φωτογραφιών και για </w:t>
+      </w:r>
+      <w:r>
+        <w:rPr>
+          <w:color w:val="auto"/>
+        </w:rPr>
+        <w:t>τα</w:t>
+      </w:r>
+      <w:r>
+        <w:rPr>
+          <w:color w:val="auto"/>
+        </w:rPr>
+        <w:t xml:space="preserve"> δύο </w:t>
+      </w:r>
+      <w:r>
+        <w:rPr>
+          <w:color w:val="auto"/>
+        </w:rPr>
+        <w:t>είδη λουλουδιών</w:t>
+      </w:r>
+      <w:r>
+        <w:rPr>
+          <w:color w:val="auto"/>
         </w:rPr>
         <w:t xml:space="preserve"> </w:t>
       </w:r>
@@ -12530,6 +12568,7 @@
         <w:jc w:val="both"/>
       </w:pPr>
       <w:r>
+        <w:lastRenderedPageBreak/>
         <w:t>Αφού συλλεχθούν</w:t>
       </w:r>
       <w:r>
@@ -12542,10 +12581,7 @@
         <w:t>προετοιμαστούν</w:t>
       </w:r>
       <w:r>
-        <w:t xml:space="preserve"> </w:t>
-      </w:r>
-      <w:r>
-        <w:t>τα δεδομένα</w:t>
+        <w:t xml:space="preserve"> τα δεδομένα</w:t>
       </w:r>
       <w:r>
         <w:t xml:space="preserve">, </w:t>
@@ -12572,11 +12608,7 @@
         <w:t xml:space="preserve"> που θα χρησιμοποιηθεί κατά την εκπαίδευση</w:t>
       </w:r>
       <w:r>
-        <w:t xml:space="preserve">, για </w:t>
-      </w:r>
-      <w:r>
-        <w:lastRenderedPageBreak/>
-        <w:t>παρ</w:t>
+        <w:t>, για παρ</w:t>
       </w:r>
       <w:r>
         <w:t>ά</w:t>
@@ -12710,7 +12742,7 @@
         <w:jc w:val="both"/>
       </w:pPr>
       <w:r>
-        <w:t>Κατά την εκπαίδευση του μοντέλου, αφού τα δεδομένα έχουν επεξεργασ</w:t>
+        <w:t>Κατά την εκπαίδευση του μοντέλου αφού τα δεδομένα έχουν επεξεργασ</w:t>
       </w:r>
       <w:r>
         <w:t xml:space="preserve">τεί και έχουν διαχωριστεί σε κατηγορίες, δεδομένα για εκπαίδευση και δεδομένα για αξιολόγηση, </w:t>
@@ -12720,33 +12752,415 @@
       </w:r>
       <w:r>
         <w:t>για εκπαίδευση</w:t>
+      </w:r>
+      <w:r>
+        <w:t xml:space="preserve"> και μαθαίνει με βάση τα χαρακτηριστικά</w:t>
+      </w:r>
+      <w:r>
+        <w:t xml:space="preserve"> του κάθε είδους</w:t>
+      </w:r>
+      <w:r>
+        <w:t xml:space="preserve">. </w:t>
+      </w:r>
+      <w:r>
+        <w:t>Δηλαδή, έχοντας τα χαρακτηριστικά του γιασεμιού και του νυχτολούλουδου ο αλγόριθμος π</w:t>
+      </w:r>
+      <w:r>
+        <w:t>λέον</w:t>
+      </w:r>
+      <w:r>
+        <w:t xml:space="preserve"> καταλαβαίνει και</w:t>
+      </w:r>
+      <w:r>
+        <w:t xml:space="preserve"> μαθαίνει ποια είναι τα χαρακτηριστικά του γιασεμιού και ποια του νυχτολούλουδου οπότε πλέον μπορεί να κάνει τον διαχωρισμό μεταξύ αυτών των δύο ειδών.</w:t>
       </w:r>
     </w:p>
     <w:p>
       <w:pPr>
         <w:pStyle w:val="Default"/>
         <w:spacing w:line="360" w:lineRule="auto"/>
-        <w:jc w:val="both"/>
-      </w:pPr>
+        <w:ind w:firstLine="720"/>
+        <w:jc w:val="both"/>
+      </w:pPr>
+      <w:r>
+        <w:t>Μετ</w:t>
+      </w:r>
+      <w:r>
+        <w:t>ά</w:t>
+      </w:r>
+      <w:r>
+        <w:t xml:space="preserve"> την εκπαίδευση του </w:t>
+      </w:r>
+      <w:r>
+        <w:t>μοντέλου</w:t>
+      </w:r>
+      <w:r>
+        <w:t xml:space="preserve"> </w:t>
+      </w:r>
+      <w:r>
+        <w:t>πρέπει</w:t>
+      </w:r>
+      <w:r>
+        <w:t xml:space="preserve"> να </w:t>
+      </w:r>
+      <w:r>
+        <w:t>μάθουμε</w:t>
+      </w:r>
+      <w:r>
+        <w:t xml:space="preserve"> την </w:t>
+      </w:r>
+      <w:r>
+        <w:t>ακρίβεια</w:t>
+      </w:r>
+      <w:r>
+        <w:t xml:space="preserve"> του, γι’ αυτό και είναι </w:t>
+      </w:r>
+      <w:r>
+        <w:t>σημαντική</w:t>
+      </w:r>
+      <w:r>
+        <w:t xml:space="preserve"> η </w:t>
+      </w:r>
+      <w:r>
+        <w:t>αξιολόγηση</w:t>
+      </w:r>
+      <w:r>
+        <w:t xml:space="preserve"> του </w:t>
+      </w:r>
+      <w:r>
+        <w:t>μοντέλου</w:t>
+      </w:r>
+      <w:r>
+        <w:t xml:space="preserve">. </w:t>
+      </w:r>
+      <w:r>
+        <w:t xml:space="preserve">Για να </w:t>
+      </w:r>
+      <w:r>
+        <w:t>μάθουμε</w:t>
+      </w:r>
+      <w:r>
+        <w:t xml:space="preserve"> την </w:t>
+      </w:r>
+      <w:r>
+        <w:t>ακρίβεια</w:t>
+      </w:r>
+      <w:r>
+        <w:t xml:space="preserve"> του </w:t>
+      </w:r>
+      <w:r>
+        <w:t>πρέπει</w:t>
+      </w:r>
+      <w:r>
+        <w:t xml:space="preserve"> να </w:t>
+      </w:r>
+      <w:r>
+        <w:t>γίνει</w:t>
+      </w:r>
+      <w:r>
+        <w:t xml:space="preserve"> </w:t>
+      </w:r>
+      <w:r>
+        <w:t>χρήση</w:t>
+      </w:r>
+      <w:r>
+        <w:t xml:space="preserve"> της </w:t>
+      </w:r>
+      <w:r>
+        <w:t>δεύτερης</w:t>
+      </w:r>
+      <w:r>
+        <w:t xml:space="preserve"> </w:t>
+      </w:r>
+      <w:r>
+        <w:t>κατηγορίας</w:t>
+      </w:r>
+      <w:r>
+        <w:t xml:space="preserve"> </w:t>
+      </w:r>
+      <w:r>
+        <w:t>δεδομένων</w:t>
+      </w:r>
+      <w:r>
+        <w:t xml:space="preserve">, </w:t>
+      </w:r>
+      <w:r>
+        <w:t>δηλαδή</w:t>
+      </w:r>
+      <w:r>
+        <w:t xml:space="preserve"> των </w:t>
+      </w:r>
+      <w:r>
+        <w:t>δεδομέν</w:t>
+      </w:r>
+      <w:r>
+        <w:t xml:space="preserve">ων </w:t>
+      </w:r>
+      <w:r>
+        <w:t xml:space="preserve">για </w:t>
+      </w:r>
+      <w:r>
+        <w:t>αξιολόγηση</w:t>
+      </w:r>
+      <w:r>
+        <w:t xml:space="preserve">. Έτσι γίνεται αντιληπτό </w:t>
+      </w:r>
+      <w:r>
+        <w:t>πόσο καλά έχει εκπαιδευθεί</w:t>
+      </w:r>
+      <w:r>
+        <w:t xml:space="preserve"> το μοντέλο</w:t>
+      </w:r>
+      <w:r>
+        <w:t xml:space="preserve"> βάση των δεδομένων για εκπαίδευση και </w:t>
+      </w:r>
+      <w:r>
+        <w:t>τ</w:t>
+      </w:r>
+      <w:r>
+        <w:t>ι</w:t>
+      </w:r>
+      <w:r>
+        <w:t>ς τιμές που έχουν δοθεί στις</w:t>
+      </w:r>
+      <w:r>
+        <w:t xml:space="preserve"> παραμέτρ</w:t>
+      </w:r>
+      <w:r>
+        <w:t>ους</w:t>
+      </w:r>
+      <w:r>
+        <w:t xml:space="preserve"> του αλγορίθμου.</w:t>
+      </w:r>
     </w:p>
     <w:p>
       <w:pPr>
         <w:pStyle w:val="Default"/>
         <w:spacing w:line="360" w:lineRule="auto"/>
-        <w:jc w:val="both"/>
-      </w:pPr>
+        <w:ind w:firstLine="720"/>
+        <w:jc w:val="both"/>
+      </w:pPr>
+      <w:r>
+        <w:t>Σε περίπτωση που</w:t>
+      </w:r>
+      <w:r>
+        <w:t xml:space="preserve"> ο αλγ</w:t>
+      </w:r>
+      <w:r>
+        <w:t>ό</w:t>
+      </w:r>
+      <w:r>
+        <w:t>ριθμος δεν παρ</w:t>
+      </w:r>
+      <w:r>
+        <w:t>ά</w:t>
+      </w:r>
+      <w:r>
+        <w:t xml:space="preserve">γει </w:t>
+      </w:r>
+      <w:r>
+        <w:t>τα επιθυμητά αποτελέσματα</w:t>
+      </w:r>
+      <w:r>
+        <w:t xml:space="preserve"> </w:t>
+      </w:r>
+      <w:r>
+        <w:t>πρέπει</w:t>
+      </w:r>
+      <w:r>
+        <w:t xml:space="preserve"> να </w:t>
+      </w:r>
+      <w:r>
+        <w:t>γίνουν</w:t>
+      </w:r>
+      <w:r>
+        <w:t xml:space="preserve"> </w:t>
+      </w:r>
+      <w:r>
+        <w:t>αλλαγές</w:t>
+      </w:r>
+      <w:r>
+        <w:t xml:space="preserve"> ώστε να </w:t>
+      </w:r>
+      <w:r>
+        <w:t>αυξηθεί</w:t>
+      </w:r>
+      <w:r>
+        <w:t xml:space="preserve"> η απ</w:t>
+      </w:r>
+      <w:r>
+        <w:t>ό</w:t>
+      </w:r>
+      <w:r>
+        <w:t xml:space="preserve">δοση του. Αυτό το </w:t>
+      </w:r>
+      <w:r>
+        <w:t>βήμα</w:t>
+      </w:r>
+      <w:r>
+        <w:t xml:space="preserve"> </w:t>
+      </w:r>
+      <w:r>
+        <w:t>ονομάζεται</w:t>
+      </w:r>
+      <w:r>
+        <w:t xml:space="preserve"> </w:t>
+      </w:r>
+      <w:r>
+        <w:t>ρύθμιση</w:t>
+      </w:r>
+      <w:r>
+        <w:t xml:space="preserve"> </w:t>
+      </w:r>
+      <w:r>
+        <w:t>απόδοσης</w:t>
+      </w:r>
+      <w:r>
+        <w:t>. Ουσιαστικ</w:t>
+      </w:r>
+      <w:r>
+        <w:t>ά,</w:t>
+      </w:r>
+      <w:r>
+        <w:t xml:space="preserve"> πρ</w:t>
+      </w:r>
+      <w:r>
+        <w:t>έ</w:t>
+      </w:r>
+      <w:r>
+        <w:t>πει ε</w:t>
+      </w:r>
+      <w:r>
+        <w:t>ί</w:t>
+      </w:r>
+      <w:r>
+        <w:t xml:space="preserve">τε να </w:t>
+      </w:r>
+      <w:r>
+        <w:t xml:space="preserve">ελεγχθούν </w:t>
+      </w:r>
+      <w:r>
+        <w:t xml:space="preserve">τα </w:t>
+      </w:r>
+      <w:r>
+        <w:t>δεδομένα</w:t>
+      </w:r>
+      <w:r>
+        <w:t xml:space="preserve"> </w:t>
+      </w:r>
+      <w:r>
+        <w:t>εκπαίδευσης</w:t>
+      </w:r>
+      <w:r>
+        <w:t xml:space="preserve"> </w:t>
+      </w:r>
+      <w:r>
+        <w:t xml:space="preserve">ξανά </w:t>
+      </w:r>
+      <w:r>
+        <w:t xml:space="preserve">ή να </w:t>
+      </w:r>
+      <w:r>
+        <w:t>αλλαχθούν οι</w:t>
+      </w:r>
+      <w:r>
+        <w:t xml:space="preserve"> </w:t>
+      </w:r>
+      <w:r>
+        <w:t>τιμές</w:t>
+      </w:r>
+      <w:r>
+        <w:t xml:space="preserve"> των </w:t>
+      </w:r>
+      <w:r>
+        <w:t>παραμέτρων</w:t>
+      </w:r>
+      <w:r>
+        <w:t xml:space="preserve"> του </w:t>
+      </w:r>
+      <w:r>
+        <w:t>αλγορίθμου</w:t>
+      </w:r>
+      <w:r>
+        <w:t>.</w:t>
+      </w:r>
+      <w:r>
+        <w:t xml:space="preserve"> </w:t>
+      </w:r>
+      <w:r>
+        <w:t>Όσο για την</w:t>
+      </w:r>
+      <w:r>
+        <w:t xml:space="preserve"> δεύτερη περίπτωση, </w:t>
+      </w:r>
+      <w:r>
+        <w:t>υπάρχουν μεταβλητές οι οποίες</w:t>
+      </w:r>
+      <w:r>
+        <w:t xml:space="preserve"> ελέγχουν την διαδικασία μάθησης του μοντέλου, για παράδειγμα σε έναν αλγόριθμο </w:t>
+      </w:r>
+      <w:proofErr w:type="spellStart"/>
+      <w:r>
+        <w:t>συσταδοποίησης</w:t>
+      </w:r>
+      <w:proofErr w:type="spellEnd"/>
+      <w:r>
+        <w:t xml:space="preserve"> επιλέγεται το πλήθος των συστάδων που θα χωριστούν τα δεδομένα. Γενικά αυτές οι παράμετροι επηρεάζουν την διαδικασία μάθησης και η ρύθμιση τους αποτελεί πειραματική διαδικασία καθώς κάθε σύνολο δεδομένων έχει διαφορετικές ανάγκες, οπότε η προσαρμογή είναι ένα πολύ βασικό χαρακτηριστικό για την δημιουργία</w:t>
+      </w:r>
+      <w:r>
+        <w:t xml:space="preserve"> ακριβών</w:t>
+      </w:r>
+      <w:r>
+        <w:t xml:space="preserve"> </w:t>
+      </w:r>
+      <w:r>
+        <w:t>και αξιόπιστων</w:t>
+      </w:r>
+      <w:r>
+        <w:t xml:space="preserve"> μοντέλων.</w:t>
+      </w:r>
     </w:p>
     <w:p>
       <w:pPr>
         <w:pStyle w:val="Default"/>
         <w:spacing w:line="360" w:lineRule="auto"/>
-        <w:jc w:val="both"/>
-      </w:pPr>
+        <w:ind w:firstLine="720"/>
+        <w:jc w:val="both"/>
+      </w:pPr>
+      <w:r>
+        <w:lastRenderedPageBreak/>
+        <w:t>Τέλος</w:t>
+      </w:r>
+      <w:r>
+        <w:t>, αφ</w:t>
+      </w:r>
+      <w:r>
+        <w:t xml:space="preserve">ού </w:t>
+      </w:r>
+      <w:r>
+        <w:t xml:space="preserve">η απόδοση του μοντέλου είναι υψηλή μένει η παραγωγή προβλέψεων. Σε αυτό το βήμα πλέον ο αλγόριθμος θεωρείται αξιόπιστος οπότε του δίνονται </w:t>
+      </w:r>
+      <w:r>
+        <w:t xml:space="preserve">νέα δεδομένα και παράγονται </w:t>
+      </w:r>
+      <w:r>
+        <w:t>προβλέψεις</w:t>
+      </w:r>
+      <w:r>
+        <w:t>, δηλαδή πλέον αν δοθεί στο μοντέλο μία φωτογραφία γιασεμιού ως είσοδος τότε το μοντέλο θα αναγνωρίσει ότι είναι γιασεμί, αντίστοιχα θα γίνει το ίδιο και στην περίπτωση που δοθούν ως είσοδο</w:t>
+      </w:r>
+      <w:r>
+        <w:t>ι</w:t>
+      </w:r>
+      <w:r>
+        <w:t xml:space="preserve"> φωτογραφίες του νυχτολούλουδου.</w:t>
+      </w:r>
     </w:p>
     <w:p>
       <w:pPr>
         <w:pStyle w:val="Default"/>
         <w:spacing w:line="360" w:lineRule="auto"/>
+        <w:ind w:firstLine="720"/>
         <w:jc w:val="both"/>
       </w:pPr>
     </w:p>
@@ -12756,6 +13170,20 @@
         <w:spacing w:line="360" w:lineRule="auto"/>
         <w:jc w:val="both"/>
       </w:pPr>
+    </w:p>
+    <w:p>
+      <w:pPr>
+        <w:pStyle w:val="Default"/>
+        <w:spacing w:line="360" w:lineRule="auto"/>
+        <w:jc w:val="both"/>
+      </w:pPr>
+    </w:p>
+    <w:p>
+      <w:pPr>
+        <w:pStyle w:val="Default"/>
+        <w:spacing w:line="360" w:lineRule="auto"/>
+        <w:jc w:val="both"/>
+      </w:pPr>
       <w:r>
         <w:rPr>
           <w:b/>
@@ -12841,7 +13269,7 @@
           <w:szCs w:val="24"/>
         </w:rPr>
       </w:pPr>
-      <w:hyperlink r:id="rId16" w:history="1">
+      <w:hyperlink r:id="rId18" w:history="1">
         <w:r>
           <w:rPr>
             <w:rStyle w:val="Hyperlink"/>
@@ -12973,7 +13401,7 @@
           <w:lang w:val="en-US"/>
         </w:rPr>
       </w:pPr>
-      <w:hyperlink r:id="rId17" w:history="1">
+      <w:hyperlink r:id="rId19" w:history="1">
         <w:r>
           <w:rPr>
             <w:rStyle w:val="Hyperlink"/>
@@ -12992,7 +13420,7 @@
           <w:lang w:val="en-US"/>
         </w:rPr>
       </w:pPr>
-      <w:hyperlink r:id="rId18" w:history="1">
+      <w:hyperlink r:id="rId20" w:history="1">
         <w:r>
           <w:rPr>
             <w:rStyle w:val="Hyperlink"/>
@@ -13316,8 +13744,8 @@
       </w:pPr>
     </w:p>
     <w:sectPr>
-      <w:headerReference w:type="default" r:id="rId19"/>
-      <w:footerReference w:type="default" r:id="rId20"/>
+      <w:headerReference w:type="default" r:id="rId21"/>
+      <w:footerReference w:type="default" r:id="rId22"/>
       <w:pgSz w:w="11906" w:h="16838"/>
       <w:pgMar w:top="1440" w:right="1440" w:bottom="1440" w:left="1440" w:header="709" w:footer="709" w:gutter="284"/>
       <w:pgNumType w:start="0"/>
@@ -14221,7 +14649,6 @@
   <w:style w:type="character" w:default="1" w:styleId="DefaultParagraphFont">
     <w:name w:val="Default Paragraph Font"/>
     <w:uiPriority w:val="1"/>
-    <w:semiHidden/>
     <w:unhideWhenUsed/>
   </w:style>
   <w:style w:type="table" w:default="1" w:styleId="TableNormal">

</xml_diff>

<commit_message>
added information about the A.I. section, adding the terminology of it
</commit_message>
<xml_diff>
--- a/Diploma_Thesis.docx
+++ b/Diploma_Thesis.docx
@@ -7152,7 +7152,29 @@
           <w:szCs w:val="24"/>
           <w:lang w:val="en-US"/>
         </w:rPr>
+        <w:t>...</w:t>
+      </w:r>
+      <w:r>
+        <w:rPr>
+          <w:rFonts w:ascii="Arial" w:hAnsi="Arial" w:cs="Arial"/>
+          <w:b/>
+          <w:bCs/>
+          <w:sz w:val="24"/>
+          <w:szCs w:val="24"/>
+          <w:lang w:val="en-US"/>
+        </w:rPr>
         <w:t>....</w:t>
+      </w:r>
+      <w:r>
+        <w:rPr>
+          <w:rFonts w:ascii="Arial" w:hAnsi="Arial" w:cs="Arial"/>
+          <w:b/>
+          <w:bCs/>
+          <w:sz w:val="24"/>
+          <w:szCs w:val="24"/>
+          <w:lang w:val="en-US"/>
+        </w:rPr>
+        <w:t>.</w:t>
       </w:r>
       <w:r>
         <w:rPr>
@@ -9423,123 +9445,775 @@
         <w:pStyle w:val="Default"/>
         <w:spacing w:line="360" w:lineRule="auto"/>
         <w:jc w:val="both"/>
-        <w:rPr>
-          <w:b/>
-          <w:bCs/>
-          <w:u w:val="single"/>
-        </w:rPr>
-      </w:pPr>
-      <w:r>
-        <w:rPr>
-          <w:b/>
-          <w:bCs/>
-          <w:u w:val="single"/>
-        </w:rPr>
-        <w:t>Αναλύω τι είναι η τεχνητή νοημοσύνη, τους τομείς τ</w:t>
-      </w:r>
-      <w:r>
-        <w:rPr>
-          <w:b/>
-          <w:bCs/>
-          <w:u w:val="single"/>
+      </w:pPr>
+      <w:r>
+        <w:rPr>
+          <w:b/>
+          <w:bCs/>
+        </w:rPr>
+        <w:t xml:space="preserve">1.2 </w:t>
+      </w:r>
+      <w:r>
+        <w:rPr>
+          <w:b/>
+          <w:bCs/>
+        </w:rPr>
+        <w:t>Η τεχνητή νοημοσύνη και η ενσωμάτωση της στις ζωές μας</w:t>
+      </w:r>
+    </w:p>
+    <w:p>
+      <w:pPr>
+        <w:spacing w:after="0" w:line="360" w:lineRule="auto"/>
+        <w:ind w:firstLine="227"/>
+        <w:jc w:val="both"/>
+        <w:rPr>
+          <w:rFonts w:ascii="Arial" w:hAnsi="Arial" w:cs="Arial"/>
+          <w:sz w:val="24"/>
+          <w:szCs w:val="24"/>
+        </w:rPr>
+      </w:pPr>
+      <w:r>
+        <w:rPr>
+          <w:rFonts w:ascii="Arial" w:hAnsi="Arial" w:cs="Arial"/>
+          <w:sz w:val="24"/>
+          <w:szCs w:val="24"/>
+        </w:rPr>
+        <w:t xml:space="preserve">Ο όρος της Τεχνητής Νοημοσύνης αρχικά συστήθηκε από τους φιλόσοφους οι οποίοι </w:t>
+      </w:r>
+      <w:r>
+        <w:rPr>
+          <w:rFonts w:ascii="Arial" w:hAnsi="Arial" w:cs="Arial"/>
+          <w:sz w:val="24"/>
+          <w:szCs w:val="24"/>
+        </w:rPr>
+        <w:t>προσπάθησαν να</w:t>
+      </w:r>
+      <w:r>
+        <w:rPr>
+          <w:rFonts w:ascii="Arial" w:hAnsi="Arial" w:cs="Arial"/>
+          <w:sz w:val="24"/>
+          <w:szCs w:val="24"/>
+        </w:rPr>
+        <w:t xml:space="preserve"> </w:t>
+      </w:r>
+      <w:r>
+        <w:rPr>
+          <w:rFonts w:ascii="Arial" w:hAnsi="Arial" w:cs="Arial"/>
+          <w:sz w:val="24"/>
+          <w:szCs w:val="24"/>
+        </w:rPr>
+        <w:t>σκ</w:t>
+      </w:r>
+      <w:r>
+        <w:rPr>
+          <w:rFonts w:ascii="Arial" w:hAnsi="Arial" w:cs="Arial"/>
+          <w:sz w:val="24"/>
+          <w:szCs w:val="24"/>
+        </w:rPr>
+        <w:t>εφτούν</w:t>
+      </w:r>
+      <w:r>
+        <w:rPr>
+          <w:rFonts w:ascii="Arial" w:hAnsi="Arial" w:cs="Arial"/>
+          <w:sz w:val="24"/>
+          <w:szCs w:val="24"/>
+        </w:rPr>
+        <w:t>,</w:t>
+      </w:r>
+      <w:r>
+        <w:rPr>
+          <w:rFonts w:ascii="Arial" w:hAnsi="Arial" w:cs="Arial"/>
+          <w:sz w:val="24"/>
+          <w:szCs w:val="24"/>
+        </w:rPr>
+        <w:t xml:space="preserve"> να</w:t>
+      </w:r>
+      <w:r>
+        <w:rPr>
+          <w:rFonts w:ascii="Arial" w:hAnsi="Arial" w:cs="Arial"/>
+          <w:sz w:val="24"/>
+          <w:szCs w:val="24"/>
+        </w:rPr>
+        <w:t xml:space="preserve"> οραματ</w:t>
+      </w:r>
+      <w:r>
+        <w:rPr>
+          <w:rFonts w:ascii="Arial" w:hAnsi="Arial" w:cs="Arial"/>
+          <w:sz w:val="24"/>
+          <w:szCs w:val="24"/>
+        </w:rPr>
+        <w:t>ι</w:t>
+      </w:r>
+      <w:r>
+        <w:rPr>
+          <w:rFonts w:ascii="Arial" w:hAnsi="Arial" w:cs="Arial"/>
+          <w:sz w:val="24"/>
+          <w:szCs w:val="24"/>
+        </w:rPr>
+        <w:t>στ</w:t>
+      </w:r>
+      <w:r>
+        <w:rPr>
+          <w:rFonts w:ascii="Arial" w:hAnsi="Arial" w:cs="Arial"/>
+          <w:sz w:val="24"/>
+          <w:szCs w:val="24"/>
+        </w:rPr>
+        <w:t xml:space="preserve">ούν </w:t>
+      </w:r>
+      <w:r>
+        <w:rPr>
+          <w:rFonts w:ascii="Arial" w:hAnsi="Arial" w:cs="Arial"/>
+          <w:sz w:val="24"/>
+          <w:szCs w:val="24"/>
+        </w:rPr>
+        <w:t>και να περιγράψουν την διαδικασία σκέψεις του ανθρώπου ενσωματωμένη σε μία μηχανή.</w:t>
+      </w:r>
+      <w:r>
+        <w:rPr>
+          <w:rFonts w:ascii="Arial" w:hAnsi="Arial" w:cs="Arial"/>
+          <w:sz w:val="24"/>
+          <w:szCs w:val="24"/>
+        </w:rPr>
+        <w:t xml:space="preserve"> Η συγκεκριμένη σκέψη κέντρισε το ενδιαφέρον των επιστημόνων του 20</w:t>
+      </w:r>
+      <w:r>
+        <w:rPr>
+          <w:rFonts w:ascii="Arial" w:hAnsi="Arial" w:cs="Arial"/>
+          <w:sz w:val="24"/>
+          <w:szCs w:val="24"/>
+          <w:vertAlign w:val="superscript"/>
+        </w:rPr>
+        <w:t>ου</w:t>
+      </w:r>
+      <w:r>
+        <w:rPr>
+          <w:rFonts w:ascii="Arial" w:hAnsi="Arial" w:cs="Arial"/>
+          <w:sz w:val="24"/>
+          <w:szCs w:val="24"/>
+        </w:rPr>
+        <w:t xml:space="preserve"> αιώνα</w:t>
+      </w:r>
+      <w:r>
+        <w:rPr>
+          <w:rFonts w:ascii="Arial" w:hAnsi="Arial" w:cs="Arial"/>
+          <w:sz w:val="24"/>
+          <w:szCs w:val="24"/>
+        </w:rPr>
+        <w:t xml:space="preserve">. Αυτό είχες αποτέλεσμα την ένωση </w:t>
+      </w:r>
+      <w:r>
+        <w:rPr>
+          <w:rFonts w:ascii="Arial" w:hAnsi="Arial" w:cs="Arial"/>
+          <w:sz w:val="24"/>
+          <w:szCs w:val="24"/>
+        </w:rPr>
+        <w:t xml:space="preserve">επιστημόνων </w:t>
+      </w:r>
+      <w:r>
+        <w:rPr>
+          <w:rFonts w:ascii="Arial" w:hAnsi="Arial" w:cs="Arial"/>
+          <w:sz w:val="24"/>
+          <w:szCs w:val="24"/>
+        </w:rPr>
+        <w:t xml:space="preserve">διαφόρων ειδών (μαθηματικών, </w:t>
+      </w:r>
+      <w:r>
+        <w:rPr>
+          <w:rFonts w:ascii="Arial" w:hAnsi="Arial" w:cs="Arial"/>
+          <w:sz w:val="24"/>
+          <w:szCs w:val="24"/>
+        </w:rPr>
+        <w:t>ψυχολόγων</w:t>
+      </w:r>
+      <w:r>
+        <w:rPr>
+          <w:rFonts w:ascii="Arial" w:hAnsi="Arial" w:cs="Arial"/>
+          <w:sz w:val="24"/>
+          <w:szCs w:val="24"/>
+        </w:rPr>
+        <w:t>,</w:t>
+      </w:r>
+      <w:r>
+        <w:rPr>
+          <w:rFonts w:ascii="Arial" w:hAnsi="Arial" w:cs="Arial"/>
+          <w:sz w:val="24"/>
+          <w:szCs w:val="24"/>
+        </w:rPr>
+        <w:t xml:space="preserve"> μηχανικών </w:t>
+      </w:r>
+      <w:r>
+        <w:rPr>
+          <w:rFonts w:ascii="Arial" w:hAnsi="Arial" w:cs="Arial"/>
+          <w:sz w:val="24"/>
+          <w:szCs w:val="24"/>
+        </w:rPr>
+        <w:t>κλπ.) για την διερεύνηση και την προσπάθεια υλοποίησης αυτής της ιδέας.</w:t>
+      </w:r>
+      <w:r>
+        <w:rPr>
+          <w:rFonts w:ascii="Arial" w:hAnsi="Arial" w:cs="Arial"/>
+          <w:sz w:val="24"/>
+          <w:szCs w:val="24"/>
+        </w:rPr>
+        <w:t xml:space="preserve"> Κάπως έτσι ξεκίνησε η ανάπτυξη της Τεχνητής Νοημοσύνης.</w:t>
+      </w:r>
+    </w:p>
+    <w:p>
+      <w:pPr>
+        <w:spacing w:after="0" w:line="360" w:lineRule="auto"/>
+        <w:ind w:firstLine="227"/>
+        <w:jc w:val="both"/>
+        <w:rPr>
+          <w:rFonts w:ascii="Arial" w:hAnsi="Arial" w:cs="Arial"/>
+          <w:sz w:val="24"/>
+          <w:szCs w:val="24"/>
+          <w:lang w:val="en-US"/>
+        </w:rPr>
+      </w:pPr>
+      <w:r>
+        <w:rPr>
+          <w:rFonts w:ascii="Arial" w:hAnsi="Arial" w:cs="Arial"/>
+          <w:sz w:val="24"/>
+          <w:szCs w:val="24"/>
+        </w:rPr>
+        <w:t xml:space="preserve"> </w:t>
+      </w:r>
+      <w:r>
+        <w:rPr>
+          <w:rFonts w:ascii="Arial" w:hAnsi="Arial" w:cs="Arial"/>
+          <w:sz w:val="24"/>
+          <w:szCs w:val="24"/>
+        </w:rPr>
+        <w:t>Ουσιαστικά, η</w:t>
+      </w:r>
+      <w:r>
+        <w:rPr>
+          <w:rFonts w:ascii="Arial" w:hAnsi="Arial" w:cs="Arial"/>
+          <w:sz w:val="24"/>
+          <w:szCs w:val="24"/>
+        </w:rPr>
+        <w:t xml:space="preserve"> Τεχνητή Νοημοσύνη ασχολείται με την αναπαραγωγή των νοητικών ικανοτήτων του ανθρώπου στις μηχανές.</w:t>
+      </w:r>
+      <w:r>
+        <w:rPr>
+          <w:rFonts w:ascii="Arial" w:hAnsi="Arial" w:cs="Arial"/>
+          <w:sz w:val="24"/>
+          <w:szCs w:val="24"/>
+        </w:rPr>
+        <w:t xml:space="preserve"> </w:t>
+      </w:r>
+      <w:r>
+        <w:rPr>
+          <w:rFonts w:ascii="Arial" w:hAnsi="Arial" w:cs="Arial"/>
+          <w:sz w:val="24"/>
+          <w:szCs w:val="24"/>
+        </w:rPr>
+        <w:t>Οι πιο βασικές νοητικές ικανότητες του ανθρώπου είναι η ικανότητα μάθησης,</w:t>
+      </w:r>
+      <w:r>
+        <w:rPr>
+          <w:rFonts w:ascii="Arial" w:hAnsi="Arial" w:cs="Arial"/>
+          <w:sz w:val="24"/>
+          <w:szCs w:val="24"/>
+        </w:rPr>
+        <w:t xml:space="preserve"> </w:t>
+      </w:r>
+      <w:r>
+        <w:rPr>
+          <w:rFonts w:ascii="Arial" w:hAnsi="Arial" w:cs="Arial"/>
+          <w:sz w:val="24"/>
+          <w:szCs w:val="24"/>
+        </w:rPr>
+        <w:t xml:space="preserve">λογικής και δημιουργικής σκέψης, η ικανότητα </w:t>
+      </w:r>
+      <w:proofErr w:type="spellStart"/>
+      <w:r>
+        <w:rPr>
+          <w:rFonts w:ascii="Arial" w:hAnsi="Arial" w:cs="Arial"/>
+          <w:sz w:val="24"/>
+          <w:szCs w:val="24"/>
+        </w:rPr>
+        <w:t>αυτοδιόρθωσ</w:t>
+      </w:r>
+      <w:r>
+        <w:rPr>
+          <w:rFonts w:ascii="Arial" w:hAnsi="Arial" w:cs="Arial"/>
+          <w:sz w:val="24"/>
+          <w:szCs w:val="24"/>
         </w:rPr>
         <w:t>η</w:t>
       </w:r>
       <w:r>
         <w:rPr>
-          <w:b/>
-          <w:bCs/>
-          <w:u w:val="single"/>
-        </w:rPr>
-        <w:t>ς ζωής μας οπού αλλάζει και βάζω σχεδιάγραμμα όπου θα αναλύω και θα δείχνει τις υποκατηγορίες της ΤΝ</w:t>
-      </w:r>
+          <w:rFonts w:ascii="Arial" w:hAnsi="Arial" w:cs="Arial"/>
+          <w:sz w:val="24"/>
+          <w:szCs w:val="24"/>
+        </w:rPr>
+        <w:t>ς</w:t>
+      </w:r>
+      <w:proofErr w:type="spellEnd"/>
+      <w:r>
+        <w:rPr>
+          <w:rFonts w:ascii="Arial" w:hAnsi="Arial" w:cs="Arial"/>
+          <w:sz w:val="24"/>
+          <w:szCs w:val="24"/>
+        </w:rPr>
+        <w:t xml:space="preserve"> και</w:t>
+      </w:r>
+      <w:r>
+        <w:rPr>
+          <w:rFonts w:ascii="Arial" w:hAnsi="Arial" w:cs="Arial"/>
+          <w:sz w:val="24"/>
+          <w:szCs w:val="24"/>
+        </w:rPr>
+        <w:t xml:space="preserve"> η</w:t>
+      </w:r>
+      <w:r>
+        <w:rPr>
+          <w:rFonts w:ascii="Arial" w:hAnsi="Arial" w:cs="Arial"/>
+          <w:sz w:val="24"/>
+          <w:szCs w:val="24"/>
+        </w:rPr>
+        <w:t xml:space="preserve"> </w:t>
+      </w:r>
+      <w:r>
+        <w:rPr>
+          <w:rFonts w:ascii="Arial" w:hAnsi="Arial" w:cs="Arial"/>
+          <w:sz w:val="24"/>
+          <w:szCs w:val="24"/>
+        </w:rPr>
+        <w:t>αντίληψη.</w:t>
+      </w:r>
+    </w:p>
+    <w:p>
+      <w:pPr>
+        <w:spacing w:after="0" w:line="360" w:lineRule="auto"/>
+        <w:ind w:firstLine="227"/>
+        <w:rPr>
+          <w:rFonts w:ascii="Arial" w:hAnsi="Arial" w:cs="Arial"/>
+          <w:sz w:val="24"/>
+          <w:szCs w:val="24"/>
+        </w:rPr>
+      </w:pPr>
     </w:p>
     <w:p>
       <w:pPr>
         <w:pStyle w:val="Default"/>
         <w:spacing w:line="360" w:lineRule="auto"/>
         <w:jc w:val="both"/>
+        <w:rPr>
+          <w:b/>
+          <w:bCs/>
+          <w:u w:val="single"/>
+        </w:rPr>
+      </w:pPr>
+      <w:r>
+        <w:rPr>
+          <w:b/>
+          <w:bCs/>
+          <w:u w:val="single"/>
+        </w:rPr>
+        <w:t>Αναλύω τι είναι η τεχνητή νοημοσύνη, τους τομείς τ</w:t>
+      </w:r>
+      <w:r>
+        <w:rPr>
+          <w:b/>
+          <w:bCs/>
+          <w:u w:val="single"/>
+        </w:rPr>
+        <w:t>η</w:t>
+      </w:r>
+      <w:r>
+        <w:rPr>
+          <w:b/>
+          <w:bCs/>
+          <w:u w:val="single"/>
+        </w:rPr>
+        <w:t>ς ζωής μας οπού αλλάζει και βάζω σχεδιάγραμμα όπου θα αναλύω και θα δείχνει τις υποκατηγορίες της ΤΝ</w:t>
+      </w:r>
+    </w:p>
+    <w:p>
+      <w:pPr>
+        <w:shd w:val="clear" w:color="auto" w:fill="FFFFFF"/>
+        <w:spacing w:after="150" w:line="240" w:lineRule="auto"/>
+        <w:jc w:val="both"/>
+        <w:textAlignment w:val="baseline"/>
+        <w:rPr>
+          <w:rFonts w:ascii="Arial" w:hAnsi="Arial" w:cs="Arial"/>
+          <w:b/>
+          <w:bCs/>
+          <w:color w:val="000000"/>
+          <w:sz w:val="24"/>
+          <w:szCs w:val="24"/>
+          <w:u w:val="single"/>
+        </w:rPr>
       </w:pPr>
       <w:hyperlink r:id="rId9" w:history="1">
         <w:r>
           <w:rPr>
             <w:rStyle w:val="Hyperlink"/>
-          </w:rPr>
-          <w:t>https://www.itu.int/en/mediacentre/backgrounders/Pages/artificial-intelligence-for-good.aspx</w:t>
+            <w:rFonts w:ascii="Arial" w:hAnsi="Arial" w:cs="Arial"/>
+            <w:b/>
+            <w:bCs/>
+            <w:sz w:val="24"/>
+            <w:szCs w:val="24"/>
+          </w:rPr>
+          <w:t>https://en.wikipedia.org/wiki/History_of_artificial_intelligence</w:t>
         </w:r>
       </w:hyperlink>
     </w:p>
     <w:p>
       <w:pPr>
-        <w:pStyle w:val="Default"/>
-        <w:spacing w:line="360" w:lineRule="auto"/>
-        <w:jc w:val="both"/>
-        <w:rPr>
-          <w:lang w:val="en-US"/>
-        </w:rPr>
-      </w:pPr>
-      <w:r>
-        <w:rPr>
-          <w:color w:val="444444"/>
+        <w:shd w:val="clear" w:color="auto" w:fill="FFFFFF"/>
+        <w:spacing w:after="150" w:line="240" w:lineRule="auto"/>
+        <w:jc w:val="both"/>
+        <w:textAlignment w:val="baseline"/>
+        <w:rPr>
+          <w:rStyle w:val="Hyperlink"/>
+          <w:rFonts w:ascii="Arial" w:eastAsia="Times New Roman" w:hAnsi="Arial" w:cs="Arial"/>
           <w:sz w:val="18"/>
           <w:szCs w:val="18"/>
+        </w:rPr>
+      </w:pPr>
+      <w:hyperlink r:id="rId10" w:history="1">
+        <w:r>
+          <w:rPr>
+            <w:rStyle w:val="Hyperlink"/>
+            <w:rFonts w:ascii="Arial" w:eastAsia="Times New Roman" w:hAnsi="Arial" w:cs="Arial"/>
+            <w:sz w:val="18"/>
+            <w:szCs w:val="18"/>
+            <w:lang w:val="en-US"/>
+          </w:rPr>
+          <w:t>https</w:t>
+        </w:r>
+        <w:r>
+          <w:rPr>
+            <w:rStyle w:val="Hyperlink"/>
+            <w:rFonts w:ascii="Arial" w:eastAsia="Times New Roman" w:hAnsi="Arial" w:cs="Arial"/>
+            <w:sz w:val="18"/>
+            <w:szCs w:val="18"/>
+          </w:rPr>
+          <w:t>://</w:t>
+        </w:r>
+        <w:proofErr w:type="spellStart"/>
+        <w:r>
+          <w:rPr>
+            <w:rStyle w:val="Hyperlink"/>
+            <w:rFonts w:ascii="Arial" w:eastAsia="Times New Roman" w:hAnsi="Arial" w:cs="Arial"/>
+            <w:sz w:val="18"/>
+            <w:szCs w:val="18"/>
+            <w:lang w:val="en-US"/>
+          </w:rPr>
+          <w:t>wsimag</w:t>
+        </w:r>
+        <w:proofErr w:type="spellEnd"/>
+        <w:r>
+          <w:rPr>
+            <w:rStyle w:val="Hyperlink"/>
+            <w:rFonts w:ascii="Arial" w:eastAsia="Times New Roman" w:hAnsi="Arial" w:cs="Arial"/>
+            <w:sz w:val="18"/>
+            <w:szCs w:val="18"/>
+          </w:rPr>
+          <w:t>.</w:t>
+        </w:r>
+        <w:r>
+          <w:rPr>
+            <w:rStyle w:val="Hyperlink"/>
+            <w:rFonts w:ascii="Arial" w:eastAsia="Times New Roman" w:hAnsi="Arial" w:cs="Arial"/>
+            <w:sz w:val="18"/>
+            <w:szCs w:val="18"/>
+            <w:lang w:val="en-US"/>
+          </w:rPr>
+          <w:t>com</w:t>
+        </w:r>
+        <w:r>
+          <w:rPr>
+            <w:rStyle w:val="Hyperlink"/>
+            <w:rFonts w:ascii="Arial" w:eastAsia="Times New Roman" w:hAnsi="Arial" w:cs="Arial"/>
+            <w:sz w:val="18"/>
+            <w:szCs w:val="18"/>
+          </w:rPr>
+          <w:t>/</w:t>
+        </w:r>
+        <w:r>
+          <w:rPr>
+            <w:rStyle w:val="Hyperlink"/>
+            <w:rFonts w:ascii="Arial" w:eastAsia="Times New Roman" w:hAnsi="Arial" w:cs="Arial"/>
+            <w:sz w:val="18"/>
+            <w:szCs w:val="18"/>
+            <w:lang w:val="en-US"/>
+          </w:rPr>
+          <w:t>science</w:t>
+        </w:r>
+        <w:r>
+          <w:rPr>
+            <w:rStyle w:val="Hyperlink"/>
+            <w:rFonts w:ascii="Arial" w:eastAsia="Times New Roman" w:hAnsi="Arial" w:cs="Arial"/>
+            <w:sz w:val="18"/>
+            <w:szCs w:val="18"/>
+          </w:rPr>
+          <w:t>-</w:t>
+        </w:r>
+        <w:r>
+          <w:rPr>
+            <w:rStyle w:val="Hyperlink"/>
+            <w:rFonts w:ascii="Arial" w:eastAsia="Times New Roman" w:hAnsi="Arial" w:cs="Arial"/>
+            <w:sz w:val="18"/>
+            <w:szCs w:val="18"/>
+            <w:lang w:val="en-US"/>
+          </w:rPr>
+          <w:t>and</w:t>
+        </w:r>
+        <w:r>
+          <w:rPr>
+            <w:rStyle w:val="Hyperlink"/>
+            <w:rFonts w:ascii="Arial" w:eastAsia="Times New Roman" w:hAnsi="Arial" w:cs="Arial"/>
+            <w:sz w:val="18"/>
+            <w:szCs w:val="18"/>
+          </w:rPr>
+          <w:t>-</w:t>
+        </w:r>
+        <w:r>
+          <w:rPr>
+            <w:rStyle w:val="Hyperlink"/>
+            <w:rFonts w:ascii="Arial" w:eastAsia="Times New Roman" w:hAnsi="Arial" w:cs="Arial"/>
+            <w:sz w:val="18"/>
+            <w:szCs w:val="18"/>
+            <w:lang w:val="en-US"/>
+          </w:rPr>
+          <w:t>technology</w:t>
+        </w:r>
+        <w:r>
+          <w:rPr>
+            <w:rStyle w:val="Hyperlink"/>
+            <w:rFonts w:ascii="Arial" w:eastAsia="Times New Roman" w:hAnsi="Arial" w:cs="Arial"/>
+            <w:sz w:val="18"/>
+            <w:szCs w:val="18"/>
+          </w:rPr>
+          <w:t>/64215-</w:t>
+        </w:r>
+        <w:r>
+          <w:rPr>
+            <w:rStyle w:val="Hyperlink"/>
+            <w:rFonts w:ascii="Arial" w:eastAsia="Times New Roman" w:hAnsi="Arial" w:cs="Arial"/>
+            <w:sz w:val="18"/>
+            <w:szCs w:val="18"/>
+            <w:lang w:val="en-US"/>
+          </w:rPr>
+          <w:t>artificial</w:t>
+        </w:r>
+        <w:r>
+          <w:rPr>
+            <w:rStyle w:val="Hyperlink"/>
+            <w:rFonts w:ascii="Arial" w:eastAsia="Times New Roman" w:hAnsi="Arial" w:cs="Arial"/>
+            <w:sz w:val="18"/>
+            <w:szCs w:val="18"/>
+          </w:rPr>
+          <w:t>-</w:t>
+        </w:r>
+        <w:r>
+          <w:rPr>
+            <w:rStyle w:val="Hyperlink"/>
+            <w:rFonts w:ascii="Arial" w:eastAsia="Times New Roman" w:hAnsi="Arial" w:cs="Arial"/>
+            <w:sz w:val="18"/>
+            <w:szCs w:val="18"/>
+            <w:lang w:val="en-US"/>
+          </w:rPr>
+          <w:t>intelligence</w:t>
+        </w:r>
+        <w:r>
+          <w:rPr>
+            <w:rStyle w:val="Hyperlink"/>
+            <w:rFonts w:ascii="Arial" w:eastAsia="Times New Roman" w:hAnsi="Arial" w:cs="Arial"/>
+            <w:sz w:val="18"/>
+            <w:szCs w:val="18"/>
+          </w:rPr>
+          <w:t>-</w:t>
+        </w:r>
+        <w:r>
+          <w:rPr>
+            <w:rStyle w:val="Hyperlink"/>
+            <w:rFonts w:ascii="Arial" w:eastAsia="Times New Roman" w:hAnsi="Arial" w:cs="Arial"/>
+            <w:sz w:val="18"/>
+            <w:szCs w:val="18"/>
+            <w:lang w:val="en-US"/>
+          </w:rPr>
+          <w:t>has</w:t>
+        </w:r>
+        <w:r>
+          <w:rPr>
+            <w:rStyle w:val="Hyperlink"/>
+            <w:rFonts w:ascii="Arial" w:eastAsia="Times New Roman" w:hAnsi="Arial" w:cs="Arial"/>
+            <w:sz w:val="18"/>
+            <w:szCs w:val="18"/>
+          </w:rPr>
+          <w:t>-</w:t>
+        </w:r>
+        <w:r>
+          <w:rPr>
+            <w:rStyle w:val="Hyperlink"/>
+            <w:rFonts w:ascii="Arial" w:eastAsia="Times New Roman" w:hAnsi="Arial" w:cs="Arial"/>
+            <w:sz w:val="18"/>
+            <w:szCs w:val="18"/>
+            <w:lang w:val="en-US"/>
+          </w:rPr>
+          <w:t>changed</w:t>
+        </w:r>
+        <w:r>
+          <w:rPr>
+            <w:rStyle w:val="Hyperlink"/>
+            <w:rFonts w:ascii="Arial" w:eastAsia="Times New Roman" w:hAnsi="Arial" w:cs="Arial"/>
+            <w:sz w:val="18"/>
+            <w:szCs w:val="18"/>
+          </w:rPr>
+          <w:t>-</w:t>
+        </w:r>
+        <w:r>
+          <w:rPr>
+            <w:rStyle w:val="Hyperlink"/>
+            <w:rFonts w:ascii="Arial" w:eastAsia="Times New Roman" w:hAnsi="Arial" w:cs="Arial"/>
+            <w:sz w:val="18"/>
+            <w:szCs w:val="18"/>
+            <w:lang w:val="en-US"/>
+          </w:rPr>
+          <w:t>our</w:t>
+        </w:r>
+        <w:r>
+          <w:rPr>
+            <w:rStyle w:val="Hyperlink"/>
+            <w:rFonts w:ascii="Arial" w:eastAsia="Times New Roman" w:hAnsi="Arial" w:cs="Arial"/>
+            <w:sz w:val="18"/>
+            <w:szCs w:val="18"/>
+          </w:rPr>
+          <w:t>-</w:t>
+        </w:r>
+        <w:r>
+          <w:rPr>
+            <w:rStyle w:val="Hyperlink"/>
+            <w:rFonts w:ascii="Arial" w:eastAsia="Times New Roman" w:hAnsi="Arial" w:cs="Arial"/>
+            <w:sz w:val="18"/>
+            <w:szCs w:val="18"/>
+            <w:lang w:val="en-US"/>
+          </w:rPr>
+          <w:t>world</w:t>
+        </w:r>
+      </w:hyperlink>
+    </w:p>
+    <w:p>
+      <w:pPr>
+        <w:shd w:val="clear" w:color="auto" w:fill="FFFFFF"/>
+        <w:spacing w:after="150" w:line="240" w:lineRule="auto"/>
+        <w:jc w:val="both"/>
+        <w:textAlignment w:val="baseline"/>
+        <w:rPr>
+          <w:rFonts w:ascii="Georgia" w:hAnsi="Georgia"/>
+          <w:color w:val="252525"/>
+          <w:sz w:val="26"/>
+          <w:szCs w:val="26"/>
+          <w:highlight w:val="yellow"/>
           <w:shd w:val="clear" w:color="auto" w:fill="FFFFFF"/>
           <w:lang w:val="en-US"/>
         </w:rPr>
-        <w:t>AI and other algorithms are used extensively in online search, entertainment, social media, self-driving cars, visual recognition, translation tools, smart assistants/speakers, voice-to-text and many other applications.​</w:t>
-      </w:r>
-    </w:p>
-    <w:p>
-      <w:pPr>
-        <w:numPr>
-          <w:ilvl w:val="0"/>
-          <w:numId w:val="5"/>
-        </w:numPr>
-        <w:shd w:val="clear" w:color="auto" w:fill="FFFFFF"/>
-        <w:spacing w:after="0" w:line="240" w:lineRule="auto"/>
-        <w:textAlignment w:val="baseline"/>
-        <w:rPr>
-          <w:rFonts w:ascii="inherit" w:eastAsia="Times New Roman" w:hAnsi="inherit" w:cs="Arial"/>
-          <w:color w:val="444444"/>
-          <w:sz w:val="18"/>
-          <w:szCs w:val="18"/>
-          <w:lang w:val="en-US"/>
-        </w:rPr>
-      </w:pPr>
-      <w:r>
-        <w:rPr>
-          <w:rFonts w:ascii="inherit" w:eastAsia="Times New Roman" w:hAnsi="inherit" w:cs="Arial"/>
-          <w:color w:val="444444"/>
-          <w:sz w:val="18"/>
-          <w:szCs w:val="18"/>
-          <w:lang w:val="en-US"/>
-        </w:rPr>
-        <w:t>Artificial Intelligence (AI) comprises a rich set of methods and disciplines, including vision, perception, speech and dialogue, decisions and planning, problem solving, robotics and other applications that enable self-learning. AI is best viewed as a set of technologies and techniques used to complement traditional human attributes, such as intelligence, analytical ability and other capabilities.</w:t>
-      </w:r>
-    </w:p>
-    <w:p>
-      <w:pPr>
-        <w:spacing w:after="0" w:line="360" w:lineRule="auto"/>
-        <w:ind w:firstLine="227"/>
-        <w:rPr>
-          <w:rFonts w:ascii="Arial" w:hAnsi="Arial" w:cs="Arial"/>
-          <w:color w:val="444444"/>
-          <w:sz w:val="18"/>
-          <w:szCs w:val="18"/>
+      </w:pPr>
+      <w:r>
+        <w:rPr>
+          <w:rFonts w:ascii="Georgia" w:hAnsi="Georgia"/>
+          <w:color w:val="252525"/>
+          <w:sz w:val="26"/>
+          <w:szCs w:val="26"/>
+          <w:highlight w:val="yellow"/>
           <w:shd w:val="clear" w:color="auto" w:fill="FFFFFF"/>
           <w:lang w:val="en-US"/>
         </w:rPr>
-      </w:pPr>
-      <w:r>
-        <w:rPr>
-          <w:rFonts w:ascii="Arial" w:hAnsi="Arial" w:cs="Arial"/>
-          <w:color w:val="444444"/>
-          <w:sz w:val="18"/>
-          <w:szCs w:val="18"/>
+        <w:t xml:space="preserve">the use of computer science programming to imitate human thought and action by </w:t>
+      </w:r>
+      <w:proofErr w:type="spellStart"/>
+      <w:r>
+        <w:rPr>
+          <w:rFonts w:ascii="Georgia" w:hAnsi="Georgia"/>
+          <w:color w:val="252525"/>
+          <w:sz w:val="26"/>
+          <w:szCs w:val="26"/>
+          <w:highlight w:val="yellow"/>
           <w:shd w:val="clear" w:color="auto" w:fill="FFFFFF"/>
           <w:lang w:val="en-US"/>
         </w:rPr>
-        <w:t>Developments in AI are closely tied to data policies, including data protection and privacy legislation.</w:t>
+        <w:t>analysing</w:t>
+      </w:r>
+      <w:proofErr w:type="spellEnd"/>
+      <w:r>
+        <w:rPr>
+          <w:rFonts w:ascii="Georgia" w:hAnsi="Georgia"/>
+          <w:color w:val="252525"/>
+          <w:sz w:val="26"/>
+          <w:szCs w:val="26"/>
+          <w:highlight w:val="yellow"/>
+          <w:shd w:val="clear" w:color="auto" w:fill="FFFFFF"/>
+          <w:lang w:val="en-US"/>
+        </w:rPr>
+        <w:t xml:space="preserve"> data and surroundings, solving or anticipating problems, </w:t>
+      </w:r>
+      <w:r>
+        <w:rPr>
+          <w:rFonts w:ascii="Georgia" w:hAnsi="Georgia"/>
+          <w:color w:val="252525"/>
+          <w:sz w:val="26"/>
+          <w:szCs w:val="26"/>
+          <w:highlight w:val="yellow"/>
+          <w:shd w:val="clear" w:color="auto" w:fill="FFFFFF"/>
+          <w:lang w:val="en-US"/>
+        </w:rPr>
+        <w:lastRenderedPageBreak/>
+        <w:t>learning of self-teaching or adapting to a variety of tasks.</w:t>
+      </w:r>
+      <w:r>
+        <w:rPr>
+          <w:rFonts w:ascii="Georgia" w:hAnsi="Georgia"/>
+          <w:color w:val="252525"/>
+          <w:sz w:val="26"/>
+          <w:szCs w:val="26"/>
+          <w:shd w:val="clear" w:color="auto" w:fill="FFFFFF"/>
+          <w:lang w:val="en-US"/>
+        </w:rPr>
+        <w:t xml:space="preserve"> AI can relieve humans of various repetitive tasks. The technology can learn work once and repeat it, as many times as desired by its human programmer. AI makes it possible for machines to learn from experience, adjust to new inputs and perform human-like tasks, from chess-playing computers to self-driving cars, which rely heavily on deep learning and natural language processing. </w:t>
+      </w:r>
+      <w:r>
+        <w:rPr>
+          <w:rFonts w:ascii="Georgia" w:hAnsi="Georgia"/>
+          <w:color w:val="252525"/>
+          <w:sz w:val="26"/>
+          <w:szCs w:val="26"/>
+          <w:highlight w:val="yellow"/>
+          <w:shd w:val="clear" w:color="auto" w:fill="FFFFFF"/>
+          <w:lang w:val="en-US"/>
+        </w:rPr>
+        <w:t xml:space="preserve">The basic objective of Artificial Intelligence, or the stimulation of cognitive </w:t>
+      </w:r>
+      <w:proofErr w:type="spellStart"/>
+      <w:r>
+        <w:rPr>
+          <w:rFonts w:ascii="Georgia" w:hAnsi="Georgia"/>
+          <w:color w:val="252525"/>
+          <w:sz w:val="26"/>
+          <w:szCs w:val="26"/>
+          <w:highlight w:val="yellow"/>
+          <w:shd w:val="clear" w:color="auto" w:fill="FFFFFF"/>
+          <w:lang w:val="en-US"/>
+        </w:rPr>
+        <w:t>behaviour</w:t>
+      </w:r>
+      <w:proofErr w:type="spellEnd"/>
+      <w:r>
+        <w:rPr>
+          <w:rFonts w:ascii="Georgia" w:hAnsi="Georgia"/>
+          <w:color w:val="252525"/>
+          <w:sz w:val="26"/>
+          <w:szCs w:val="26"/>
+          <w:highlight w:val="yellow"/>
+          <w:shd w:val="clear" w:color="auto" w:fill="FFFFFF"/>
+          <w:lang w:val="en-US"/>
+        </w:rPr>
+        <w:t>, is to enable computers to perform such intellectual tasks as decision making, problem solving, perception, understanding human communication in any language and translating among them</w:t>
       </w:r>
     </w:p>
     <w:p>
@@ -9558,10 +10232,185 @@
       </w:pPr>
       <w:r>
         <w:rPr>
+          <w:rFonts w:ascii="Georgia" w:hAnsi="Georgia"/>
+          <w:color w:val="252525"/>
+          <w:sz w:val="26"/>
+          <w:szCs w:val="26"/>
+          <w:highlight w:val="red"/>
+          <w:shd w:val="clear" w:color="auto" w:fill="FFFFFF"/>
+          <w:lang w:val="en-US"/>
+        </w:rPr>
+        <w:t>AI is the simulation of human intelligence processes by machines especially computer systems. These processes include learning, reasoning and self-correction.</w:t>
+      </w:r>
+      <w:r>
+        <w:rPr>
+          <w:rFonts w:ascii="Georgia" w:hAnsi="Georgia"/>
+          <w:color w:val="252525"/>
+          <w:sz w:val="26"/>
+          <w:szCs w:val="26"/>
+          <w:shd w:val="clear" w:color="auto" w:fill="FFFFFF"/>
+          <w:lang w:val="en-US"/>
+        </w:rPr>
+        <w:t xml:space="preserve"> Some of the applications of Artificial Intelligence include expert systems, speech, recognition and machine vision.</w:t>
+      </w:r>
+    </w:p>
+    <w:p>
+      <w:pPr>
+        <w:shd w:val="clear" w:color="auto" w:fill="FFFFFF"/>
+        <w:spacing w:after="150" w:line="240" w:lineRule="auto"/>
+        <w:jc w:val="both"/>
+        <w:textAlignment w:val="baseline"/>
+        <w:rPr>
+          <w:rFonts w:ascii="Georgia" w:hAnsi="Georgia"/>
+          <w:color w:val="252525"/>
+          <w:sz w:val="26"/>
+          <w:szCs w:val="26"/>
+          <w:shd w:val="clear" w:color="auto" w:fill="FFFFFF"/>
+          <w:lang w:val="en-US"/>
+        </w:rPr>
+      </w:pPr>
+      <w:r>
+        <w:rPr>
+          <w:rFonts w:ascii="Georgia" w:hAnsi="Georgia"/>
+          <w:color w:val="252525"/>
+          <w:sz w:val="26"/>
+          <w:szCs w:val="26"/>
+          <w:highlight w:val="red"/>
+          <w:shd w:val="clear" w:color="auto" w:fill="FFFFFF"/>
+          <w:lang w:val="en-US"/>
+        </w:rPr>
+        <w:t>is the term to describe a machine's learning, logic, reasoning, perception and creativity</w:t>
+      </w:r>
+      <w:r>
+        <w:rPr>
+          <w:rFonts w:ascii="Georgia" w:hAnsi="Georgia"/>
+          <w:color w:val="252525"/>
+          <w:sz w:val="26"/>
+          <w:szCs w:val="26"/>
+          <w:shd w:val="clear" w:color="auto" w:fill="FFFFFF"/>
+          <w:lang w:val="en-US"/>
+        </w:rPr>
+        <w:t xml:space="preserve"> which were once considered unique to humans but now replicated by technology and use in every industry.</w:t>
+      </w:r>
+      <w:r>
+        <w:rPr>
+          <w:rFonts w:ascii="Georgia" w:hAnsi="Georgia"/>
+          <w:color w:val="252525"/>
+          <w:sz w:val="26"/>
+          <w:szCs w:val="26"/>
+          <w:shd w:val="clear" w:color="auto" w:fill="FFFFFF"/>
+          <w:lang w:val="en-US"/>
+        </w:rPr>
+        <w:t xml:space="preserve"> </w:t>
+      </w:r>
+    </w:p>
+    <w:p>
+      <w:pPr>
+        <w:shd w:val="clear" w:color="auto" w:fill="FFFFFF"/>
+        <w:spacing w:after="150" w:line="240" w:lineRule="auto"/>
+        <w:jc w:val="both"/>
+        <w:textAlignment w:val="baseline"/>
+        <w:rPr>
+          <w:rFonts w:ascii="Georgia" w:hAnsi="Georgia"/>
+          <w:color w:val="252525"/>
+          <w:sz w:val="26"/>
+          <w:szCs w:val="26"/>
+          <w:shd w:val="clear" w:color="auto" w:fill="FFFFFF"/>
+          <w:lang w:val="en-US"/>
+        </w:rPr>
+      </w:pPr>
+      <w:r>
+        <w:rPr>
+          <w:rFonts w:ascii="Georgia" w:hAnsi="Georgia"/>
+          <w:color w:val="252525"/>
+          <w:sz w:val="26"/>
+          <w:szCs w:val="26"/>
+          <w:shd w:val="clear" w:color="auto" w:fill="FFFFFF"/>
+          <w:lang w:val="en-US"/>
+        </w:rPr>
+        <w:t>One type of AI that is quickly finding its way into most consumers’ homes is the voice assistant such as Apple's Siri, Amazon's Alexa, Google's Assistant and Microsoft's Cortana.</w:t>
+      </w:r>
+    </w:p>
+    <w:p>
+      <w:pPr>
+        <w:pStyle w:val="Default"/>
+        <w:spacing w:line="360" w:lineRule="auto"/>
+        <w:jc w:val="both"/>
+        <w:rPr>
+          <w:b/>
+          <w:bCs/>
+          <w:u w:val="single"/>
+          <w:lang w:val="en-US"/>
+        </w:rPr>
+      </w:pPr>
+    </w:p>
+    <w:p>
+      <w:pPr>
+        <w:pStyle w:val="Default"/>
+        <w:spacing w:line="360" w:lineRule="auto"/>
+        <w:jc w:val="both"/>
+        <w:rPr>
+          <w:b/>
+          <w:bCs/>
+          <w:u w:val="single"/>
+          <w:lang w:val="en-US"/>
+        </w:rPr>
+      </w:pPr>
+    </w:p>
+    <w:p>
+      <w:pPr>
+        <w:pStyle w:val="Default"/>
+        <w:spacing w:line="360" w:lineRule="auto"/>
+        <w:jc w:val="both"/>
+      </w:pPr>
+      <w:hyperlink r:id="rId11" w:history="1">
+        <w:r>
+          <w:rPr>
+            <w:rStyle w:val="Hyperlink"/>
+          </w:rPr>
+          <w:t>https://www.itu.int/en/mediacentre/backgrounders/Pages/artificial-intelligence-for-good.aspx</w:t>
+        </w:r>
+      </w:hyperlink>
+    </w:p>
+    <w:p>
+      <w:pPr>
+        <w:pStyle w:val="Default"/>
+        <w:spacing w:line="360" w:lineRule="auto"/>
+        <w:jc w:val="both"/>
+        <w:rPr>
+          <w:rFonts w:eastAsia="Times New Roman"/>
+          <w:color w:val="auto"/>
+          <w:sz w:val="22"/>
+          <w:szCs w:val="22"/>
+          <w:lang w:val="en-US"/>
+        </w:rPr>
+      </w:pPr>
+      <w:r>
+        <w:rPr>
+          <w:color w:val="auto"/>
+          <w:sz w:val="22"/>
+          <w:szCs w:val="22"/>
+          <w:highlight w:val="yellow"/>
+          <w:shd w:val="clear" w:color="auto" w:fill="FFFFFF"/>
+          <w:lang w:val="en-US"/>
+        </w:rPr>
+        <w:t>AI and other algorithms are used extensively in online search, entertainment, social media, self-driving cars, visual recognition, translation tools, smart assistants/speakers, voice-to-text and many other applications.​</w:t>
+      </w:r>
+    </w:p>
+    <w:p>
+      <w:pPr>
+        <w:shd w:val="clear" w:color="auto" w:fill="FFFFFF"/>
+        <w:spacing w:after="150" w:line="240" w:lineRule="auto"/>
+        <w:jc w:val="both"/>
+        <w:textAlignment w:val="baseline"/>
+        <w:rPr>
           <w:rFonts w:ascii="Arial" w:eastAsia="Times New Roman" w:hAnsi="Arial" w:cs="Arial"/>
-          <w:color w:val="444444"/>
-          <w:sz w:val="18"/>
-          <w:szCs w:val="18"/>
+          <w:lang w:val="en-US"/>
+        </w:rPr>
+      </w:pPr>
+      <w:r>
+        <w:rPr>
+          <w:rFonts w:ascii="Arial" w:eastAsia="Times New Roman" w:hAnsi="Arial" w:cs="Arial"/>
           <w:lang w:val="en-US"/>
         </w:rPr>
         <w:t>Artificial Intelligence (AI) comprises a set of widely different technologies, which can be broadly defined and grouped together as 'self-learning, adaptive systems'.  There are various approaches to defining AI:</w:t>
@@ -9575,21 +10424,16 @@
         </w:numPr>
         <w:shd w:val="clear" w:color="auto" w:fill="FFFFFF"/>
         <w:spacing w:after="0" w:line="240" w:lineRule="auto"/>
+        <w:jc w:val="both"/>
         <w:textAlignment w:val="baseline"/>
         <w:rPr>
-          <w:rFonts w:ascii="inherit" w:eastAsia="Times New Roman" w:hAnsi="inherit" w:cs="Arial"/>
-          <w:color w:val="444444"/>
-          <w:sz w:val="18"/>
-          <w:szCs w:val="18"/>
-          <w:lang w:val="en-US"/>
-        </w:rPr>
-      </w:pPr>
-      <w:r>
-        <w:rPr>
-          <w:rFonts w:ascii="inherit" w:eastAsia="Times New Roman" w:hAnsi="inherit" w:cs="Arial"/>
-          <w:color w:val="444444"/>
-          <w:sz w:val="18"/>
-          <w:szCs w:val="18"/>
+          <w:rFonts w:ascii="Arial" w:eastAsia="Times New Roman" w:hAnsi="Arial" w:cs="Arial"/>
+          <w:lang w:val="en-US"/>
+        </w:rPr>
+      </w:pPr>
+      <w:r>
+        <w:rPr>
+          <w:rFonts w:ascii="Arial" w:eastAsia="Times New Roman" w:hAnsi="Arial" w:cs="Arial"/>
           <w:lang w:val="en-US"/>
         </w:rPr>
         <w:t>In terms of technologies, techniques and/or approaches (e.g., a neural network approach to machine translation);</w:t>
@@ -9603,21 +10447,16 @@
         </w:numPr>
         <w:shd w:val="clear" w:color="auto" w:fill="FFFFFF"/>
         <w:spacing w:after="0" w:line="240" w:lineRule="auto"/>
+        <w:jc w:val="both"/>
         <w:textAlignment w:val="baseline"/>
         <w:rPr>
-          <w:rFonts w:ascii="inherit" w:eastAsia="Times New Roman" w:hAnsi="inherit" w:cs="Arial"/>
-          <w:color w:val="444444"/>
-          <w:sz w:val="18"/>
-          <w:szCs w:val="18"/>
-          <w:lang w:val="en-US"/>
-        </w:rPr>
-      </w:pPr>
-      <w:r>
-        <w:rPr>
-          <w:rFonts w:ascii="inherit" w:eastAsia="Times New Roman" w:hAnsi="inherit" w:cs="Arial"/>
-          <w:color w:val="444444"/>
-          <w:sz w:val="18"/>
-          <w:szCs w:val="18"/>
+          <w:rFonts w:ascii="Arial" w:eastAsia="Times New Roman" w:hAnsi="Arial" w:cs="Arial"/>
+          <w:lang w:val="en-US"/>
+        </w:rPr>
+      </w:pPr>
+      <w:r>
+        <w:rPr>
+          <w:rFonts w:ascii="Arial" w:eastAsia="Times New Roman" w:hAnsi="Arial" w:cs="Arial"/>
           <w:lang w:val="en-US"/>
         </w:rPr>
         <w:t>In terms of purpose (facial recognition, image recognition).</w:t>
@@ -9631,21 +10470,16 @@
         </w:numPr>
         <w:shd w:val="clear" w:color="auto" w:fill="FFFFFF"/>
         <w:spacing w:after="0" w:line="240" w:lineRule="auto"/>
+        <w:jc w:val="both"/>
         <w:textAlignment w:val="baseline"/>
         <w:rPr>
-          <w:rFonts w:ascii="inherit" w:eastAsia="Times New Roman" w:hAnsi="inherit" w:cs="Arial"/>
-          <w:color w:val="444444"/>
-          <w:sz w:val="18"/>
-          <w:szCs w:val="18"/>
-          <w:lang w:val="en-US"/>
-        </w:rPr>
-      </w:pPr>
-      <w:r>
-        <w:rPr>
-          <w:rFonts w:ascii="inherit" w:eastAsia="Times New Roman" w:hAnsi="inherit" w:cs="Arial"/>
-          <w:color w:val="444444"/>
-          <w:sz w:val="18"/>
-          <w:szCs w:val="18"/>
+          <w:rFonts w:ascii="Arial" w:eastAsia="Times New Roman" w:hAnsi="Arial" w:cs="Arial"/>
+          <w:lang w:val="en-US"/>
+        </w:rPr>
+      </w:pPr>
+      <w:r>
+        <w:rPr>
+          <w:rFonts w:ascii="Arial" w:eastAsia="Times New Roman" w:hAnsi="Arial" w:cs="Arial"/>
           <w:lang w:val="en-US"/>
         </w:rPr>
         <w:t>In terms of functions (e.g., the ability to understand language, recognize pictures, solve problems, and learn, according to the Cambridge Dictionary).</w:t>
@@ -9659,21 +10493,16 @@
         </w:numPr>
         <w:shd w:val="clear" w:color="auto" w:fill="FFFFFF"/>
         <w:spacing w:after="0" w:line="240" w:lineRule="auto"/>
+        <w:jc w:val="both"/>
         <w:textAlignment w:val="baseline"/>
         <w:rPr>
-          <w:rFonts w:ascii="inherit" w:eastAsia="Times New Roman" w:hAnsi="inherit" w:cs="Arial"/>
-          <w:color w:val="444444"/>
-          <w:sz w:val="18"/>
-          <w:szCs w:val="18"/>
-          <w:lang w:val="en-US"/>
-        </w:rPr>
-      </w:pPr>
-      <w:r>
-        <w:rPr>
-          <w:rFonts w:ascii="inherit" w:eastAsia="Times New Roman" w:hAnsi="inherit" w:cs="Arial"/>
-          <w:color w:val="444444"/>
-          <w:sz w:val="18"/>
-          <w:szCs w:val="18"/>
+          <w:rFonts w:ascii="Arial" w:eastAsia="Times New Roman" w:hAnsi="Arial" w:cs="Arial"/>
+          <w:lang w:val="en-US"/>
+        </w:rPr>
+      </w:pPr>
+      <w:r>
+        <w:rPr>
+          <w:rFonts w:ascii="Arial" w:eastAsia="Times New Roman" w:hAnsi="Arial" w:cs="Arial"/>
           <w:lang w:val="en-US"/>
         </w:rPr>
         <w:t>In terms of agents or machines or algorithms (e.g., robots, self-driving cars).</w:t>
@@ -9687,18 +10516,12 @@
         <w:textAlignment w:val="baseline"/>
         <w:rPr>
           <w:rFonts w:ascii="Arial" w:eastAsia="Times New Roman" w:hAnsi="Arial" w:cs="Arial"/>
-          <w:color w:val="444444"/>
-          <w:sz w:val="18"/>
-          <w:szCs w:val="18"/>
           <w:lang w:val="en-US"/>
         </w:rPr>
       </w:pPr>
       <w:r>
         <w:rPr>
           <w:rFonts w:ascii="Arial" w:eastAsia="Times New Roman" w:hAnsi="Arial" w:cs="Arial"/>
-          <w:color w:val="444444"/>
-          <w:sz w:val="18"/>
-          <w:szCs w:val="18"/>
           <w:lang w:val="en-US"/>
         </w:rPr>
         <w:t>AI comprises a rich set of methods and disciplines, including vision, perception, speech and dialogue, decisions and planning, problem-solving, robotics and other applications that enable self-learning. AI is best viewed as a set of technologies and techniques used to complement traditional human attributes, such as intelligence, analytical ability and other capabilities. AI, Machine Learning (ML) and modern data techniques have been greatly enabled by recent advances in computer processing, power and speed, and advances in AI depend in turn on advances in data techniques. </w:t>
@@ -9727,8 +10550,10 @@
           <w:shd w:val="clear" w:color="auto" w:fill="FFFFFF"/>
           <w:lang w:val="en-US"/>
         </w:rPr>
-        <w:t xml:space="preserve">From the research we do on the Internet to the goods that come to our door with a single click, technology is directly in our lives. Artificial Intelligence </w:t>
-      </w:r>
+        <w:lastRenderedPageBreak/>
+        <w:t xml:space="preserve">From the research we do on the Internet to the goods that come to our door with a single click, technology is directly in our lives. Artificial Intelligence has </w:t>
+      </w:r>
+      <w:proofErr w:type="spellStart"/>
       <w:r>
         <w:rPr>
           <w:rFonts w:ascii="Georgia" w:hAnsi="Georgia"/>
@@ -9738,10 +10563,9 @@
           <w:shd w:val="clear" w:color="auto" w:fill="FFFFFF"/>
           <w:lang w:val="en-US"/>
         </w:rPr>
-        <w:lastRenderedPageBreak/>
-        <w:t xml:space="preserve">has </w:t>
-      </w:r>
-      <w:proofErr w:type="spellStart"/>
+        <w:t>revolutionised</w:t>
+      </w:r>
+      <w:proofErr w:type="spellEnd"/>
       <w:r>
         <w:rPr>
           <w:rFonts w:ascii="Georgia" w:hAnsi="Georgia"/>
@@ -9751,10 +10575,475 @@
           <w:shd w:val="clear" w:color="auto" w:fill="FFFFFF"/>
           <w:lang w:val="en-US"/>
         </w:rPr>
-        <w:t>revolutionised</w:t>
+        <w:t xml:space="preserve"> technology in all industries and solved many problems faced by humanity.</w:t>
+      </w:r>
+    </w:p>
+    <w:p>
+      <w:pPr>
+        <w:shd w:val="clear" w:color="auto" w:fill="FFFFFF"/>
+        <w:spacing w:after="150" w:line="240" w:lineRule="auto"/>
+        <w:jc w:val="both"/>
+        <w:textAlignment w:val="baseline"/>
+        <w:rPr>
+          <w:rFonts w:ascii="Arial" w:hAnsi="Arial" w:cs="Arial"/>
+          <w:color w:val="444444"/>
+          <w:sz w:val="18"/>
+          <w:szCs w:val="18"/>
+          <w:shd w:val="clear" w:color="auto" w:fill="FFFFFF"/>
+          <w:lang w:val="en-US"/>
+        </w:rPr>
+      </w:pPr>
+      <w:r>
+        <w:rPr>
+          <w:rFonts w:ascii="Arial" w:hAnsi="Arial" w:cs="Arial"/>
+          <w:color w:val="444444"/>
+          <w:sz w:val="18"/>
+          <w:szCs w:val="18"/>
+          <w:shd w:val="clear" w:color="auto" w:fill="FFFFFF"/>
+          <w:lang w:val="en-US"/>
+        </w:rPr>
+        <w:t>In </w:t>
+      </w:r>
+      <w:r>
+        <w:rPr>
+          <w:rStyle w:val="Strong"/>
+          <w:rFonts w:ascii="inherit" w:hAnsi="inherit"/>
+          <w:color w:val="444444"/>
+          <w:bdr w:val="none" w:sz="0" w:space="0" w:color="auto" w:frame="1"/>
+          <w:shd w:val="clear" w:color="auto" w:fill="FFFFFF"/>
+          <w:lang w:val="en-US"/>
+        </w:rPr>
+        <w:t>healthcare</w:t>
+      </w:r>
+      <w:r>
+        <w:rPr>
+          <w:rFonts w:ascii="Arial" w:hAnsi="Arial" w:cs="Arial"/>
+          <w:color w:val="444444"/>
+          <w:sz w:val="18"/>
+          <w:szCs w:val="18"/>
+          <w:shd w:val="clear" w:color="auto" w:fill="FFFFFF"/>
+          <w:lang w:val="en-US"/>
+        </w:rPr>
+        <w:t xml:space="preserve"> for SDG3, AI is being used to help offer remote health checks and follow-up tools. AI can </w:t>
+      </w:r>
+      <w:proofErr w:type="spellStart"/>
+      <w:r>
+        <w:rPr>
+          <w:rFonts w:ascii="Arial" w:hAnsi="Arial" w:cs="Arial"/>
+          <w:color w:val="444444"/>
+          <w:sz w:val="18"/>
+          <w:szCs w:val="18"/>
+          <w:shd w:val="clear" w:color="auto" w:fill="FFFFFF"/>
+          <w:lang w:val="en-US"/>
+        </w:rPr>
+        <w:t>analyse</w:t>
       </w:r>
       <w:proofErr w:type="spellEnd"/>
       <w:r>
+        <w:rPr>
+          <w:rFonts w:ascii="Arial" w:hAnsi="Arial" w:cs="Arial"/>
+          <w:color w:val="444444"/>
+          <w:sz w:val="18"/>
+          <w:szCs w:val="18"/>
+          <w:shd w:val="clear" w:color="auto" w:fill="FFFFFF"/>
+          <w:lang w:val="en-US"/>
+        </w:rPr>
+        <w:t xml:space="preserve"> large amounts of data to bring together insights from across large populations of patients, improving diagnosis and predictive analysis. AI has been applied with some success to models for diagnosing COVID from lung scans and imagery, or to diagnosing the 'COVID' cough from other types of coughs. AI and big data have the potential to improve healthcare systems by optimizing workflows in hospitals, providing more accurate diagnoses, optimizing clinical decision-making and bringing better treatments and higher-quality care at a lower cost.  </w:t>
+      </w:r>
+    </w:p>
+    <w:p>
+      <w:pPr>
+        <w:numPr>
+          <w:ilvl w:val="0"/>
+          <w:numId w:val="7"/>
+        </w:numPr>
+        <w:shd w:val="clear" w:color="auto" w:fill="FFFFFF"/>
+        <w:spacing w:after="0" w:line="240" w:lineRule="auto"/>
+        <w:textAlignment w:val="baseline"/>
+        <w:rPr>
+          <w:rFonts w:ascii="Arial" w:eastAsia="Times New Roman" w:hAnsi="Arial" w:cs="Arial"/>
+          <w:color w:val="444444"/>
+          <w:sz w:val="18"/>
+          <w:szCs w:val="18"/>
+          <w:lang w:val="en-US"/>
+        </w:rPr>
+      </w:pPr>
+      <w:r>
+        <w:rPr>
+          <w:rFonts w:ascii="Arial" w:eastAsia="Times New Roman" w:hAnsi="Arial" w:cs="Arial"/>
+          <w:color w:val="444444"/>
+          <w:sz w:val="18"/>
+          <w:szCs w:val="18"/>
+          <w:lang w:val="en-US"/>
+        </w:rPr>
+        <w:t>In </w:t>
+      </w:r>
+      <w:r>
+        <w:rPr>
+          <w:rFonts w:ascii="Arial" w:eastAsia="Times New Roman" w:hAnsi="Arial" w:cs="Arial"/>
+          <w:b/>
+          <w:bCs/>
+          <w:color w:val="444444"/>
+          <w:sz w:val="18"/>
+          <w:szCs w:val="18"/>
+          <w:bdr w:val="none" w:sz="0" w:space="0" w:color="auto" w:frame="1"/>
+          <w:lang w:val="en-US"/>
+        </w:rPr>
+        <w:t>education</w:t>
+      </w:r>
+      <w:r>
+        <w:rPr>
+          <w:rFonts w:ascii="Arial" w:eastAsia="Times New Roman" w:hAnsi="Arial" w:cs="Arial"/>
+          <w:color w:val="444444"/>
+          <w:sz w:val="18"/>
+          <w:szCs w:val="18"/>
+          <w:lang w:val="en-US"/>
+        </w:rPr>
+        <w:t> for SDG4, AI is being used to monitor pupils' attention or to carry out emotional surveillance to determine how comfortable children are learning certain subjects, identifying students who are struggling before their test results become available. In many countries, AI is being used to develop personalized testing tools, to identify areas of weakness and help students improve.</w:t>
+      </w:r>
+    </w:p>
+    <w:p>
+      <w:pPr>
+        <w:numPr>
+          <w:ilvl w:val="0"/>
+          <w:numId w:val="7"/>
+        </w:numPr>
+        <w:shd w:val="clear" w:color="auto" w:fill="FFFFFF"/>
+        <w:spacing w:after="0" w:line="240" w:lineRule="auto"/>
+        <w:textAlignment w:val="baseline"/>
+        <w:rPr>
+          <w:rFonts w:ascii="Arial" w:eastAsia="Times New Roman" w:hAnsi="Arial" w:cs="Arial"/>
+          <w:color w:val="444444"/>
+          <w:sz w:val="18"/>
+          <w:szCs w:val="18"/>
+          <w:lang w:val="en-US"/>
+        </w:rPr>
+      </w:pPr>
+      <w:r>
+        <w:rPr>
+          <w:rFonts w:ascii="Arial" w:eastAsia="Times New Roman" w:hAnsi="Arial" w:cs="Arial"/>
+          <w:color w:val="444444"/>
+          <w:sz w:val="18"/>
+          <w:szCs w:val="18"/>
+          <w:lang w:val="en-US"/>
+        </w:rPr>
+        <w:t>In </w:t>
+      </w:r>
+      <w:r>
+        <w:rPr>
+          <w:rFonts w:ascii="Arial" w:eastAsia="Times New Roman" w:hAnsi="Arial" w:cs="Arial"/>
+          <w:b/>
+          <w:bCs/>
+          <w:color w:val="444444"/>
+          <w:sz w:val="18"/>
+          <w:szCs w:val="18"/>
+          <w:bdr w:val="none" w:sz="0" w:space="0" w:color="auto" w:frame="1"/>
+          <w:lang w:val="en-US"/>
+        </w:rPr>
+        <w:t>finance</w:t>
+      </w:r>
+      <w:r>
+        <w:rPr>
+          <w:rFonts w:ascii="Arial" w:eastAsia="Times New Roman" w:hAnsi="Arial" w:cs="Arial"/>
+          <w:color w:val="444444"/>
+          <w:sz w:val="18"/>
+          <w:szCs w:val="18"/>
+          <w:lang w:val="en-US"/>
+        </w:rPr>
+        <w:t>, AI commonly provides insights and assistance with accounting and investment work, including automating routine tasks and uncovering new data patterns that could help with micro-investments to combat poverty (SDG1) or introduce new financial services and infrastructure (SDG9).</w:t>
+      </w:r>
+    </w:p>
+    <w:p>
+      <w:pPr>
+        <w:numPr>
+          <w:ilvl w:val="0"/>
+          <w:numId w:val="7"/>
+        </w:numPr>
+        <w:shd w:val="clear" w:color="auto" w:fill="FFFFFF"/>
+        <w:spacing w:after="0" w:line="240" w:lineRule="auto"/>
+        <w:textAlignment w:val="baseline"/>
+        <w:rPr>
+          <w:rFonts w:ascii="Arial" w:eastAsia="Times New Roman" w:hAnsi="Arial" w:cs="Arial"/>
+          <w:color w:val="444444"/>
+          <w:sz w:val="18"/>
+          <w:szCs w:val="18"/>
+          <w:lang w:val="en-US"/>
+        </w:rPr>
+      </w:pPr>
+      <w:r>
+        <w:rPr>
+          <w:rFonts w:ascii="Arial" w:eastAsia="Times New Roman" w:hAnsi="Arial" w:cs="Arial"/>
+          <w:color w:val="444444"/>
+          <w:sz w:val="18"/>
+          <w:szCs w:val="18"/>
+          <w:lang w:val="en-US"/>
+        </w:rPr>
+        <w:t>In </w:t>
+      </w:r>
+      <w:r>
+        <w:rPr>
+          <w:rFonts w:ascii="Arial" w:eastAsia="Times New Roman" w:hAnsi="Arial" w:cs="Arial"/>
+          <w:b/>
+          <w:bCs/>
+          <w:color w:val="444444"/>
+          <w:sz w:val="18"/>
+          <w:szCs w:val="18"/>
+          <w:bdr w:val="none" w:sz="0" w:space="0" w:color="auto" w:frame="1"/>
+          <w:lang w:val="en-US"/>
+        </w:rPr>
+        <w:t>manufacturing</w:t>
+      </w:r>
+      <w:r>
+        <w:rPr>
+          <w:rFonts w:ascii="Arial" w:eastAsia="Times New Roman" w:hAnsi="Arial" w:cs="Arial"/>
+          <w:color w:val="444444"/>
+          <w:sz w:val="18"/>
+          <w:szCs w:val="18"/>
+          <w:lang w:val="en-US"/>
+        </w:rPr>
+        <w:t>, industry and sustainable economic growth (SDG8), the use of automation, fifth generation (5G) mobile telephony, the Internet of Things (IoT) and more extensive robotics has transformed factories, supply depots and warehouses throughout Asia and Europe and the Americas, enabling more efficient and effective manufacturing, production and distribution.</w:t>
+      </w:r>
+    </w:p>
+    <w:p>
+      <w:pPr>
+        <w:numPr>
+          <w:ilvl w:val="0"/>
+          <w:numId w:val="7"/>
+        </w:numPr>
+        <w:shd w:val="clear" w:color="auto" w:fill="FFFFFF"/>
+        <w:spacing w:after="0" w:line="240" w:lineRule="auto"/>
+        <w:textAlignment w:val="baseline"/>
+        <w:rPr>
+          <w:rFonts w:ascii="Arial" w:eastAsia="Times New Roman" w:hAnsi="Arial" w:cs="Arial"/>
+          <w:color w:val="444444"/>
+          <w:sz w:val="18"/>
+          <w:szCs w:val="18"/>
+          <w:lang w:val="en-US"/>
+        </w:rPr>
+      </w:pPr>
+      <w:r>
+        <w:rPr>
+          <w:rFonts w:ascii="Arial" w:eastAsia="Times New Roman" w:hAnsi="Arial" w:cs="Arial"/>
+          <w:color w:val="444444"/>
+          <w:sz w:val="18"/>
+          <w:szCs w:val="18"/>
+          <w:lang w:val="en-US"/>
+        </w:rPr>
+        <w:t>Online </w:t>
+      </w:r>
+      <w:r>
+        <w:rPr>
+          <w:rFonts w:ascii="Arial" w:eastAsia="Times New Roman" w:hAnsi="Arial" w:cs="Arial"/>
+          <w:b/>
+          <w:bCs/>
+          <w:color w:val="444444"/>
+          <w:sz w:val="18"/>
+          <w:szCs w:val="18"/>
+          <w:bdr w:val="none" w:sz="0" w:space="0" w:color="auto" w:frame="1"/>
+          <w:lang w:val="en-US"/>
+        </w:rPr>
+        <w:t>translation and publishing </w:t>
+      </w:r>
+      <w:r>
+        <w:rPr>
+          <w:rFonts w:ascii="Arial" w:eastAsia="Times New Roman" w:hAnsi="Arial" w:cs="Arial"/>
+          <w:color w:val="444444"/>
+          <w:sz w:val="18"/>
+          <w:szCs w:val="18"/>
+          <w:lang w:val="en-US"/>
+        </w:rPr>
+        <w:t>software has transformed online publishing, media, and the distribution of text and materials, including books and websites. Many industries now employ chatbots and intelligent assistants to cope with routine customer queries and concerns.</w:t>
+      </w:r>
+    </w:p>
+    <w:p>
+      <w:pPr>
+        <w:numPr>
+          <w:ilvl w:val="0"/>
+          <w:numId w:val="7"/>
+        </w:numPr>
+        <w:shd w:val="clear" w:color="auto" w:fill="FFFFFF"/>
+        <w:spacing w:after="0" w:line="240" w:lineRule="auto"/>
+        <w:textAlignment w:val="baseline"/>
+        <w:rPr>
+          <w:rFonts w:ascii="Arial" w:eastAsia="Times New Roman" w:hAnsi="Arial" w:cs="Arial"/>
+          <w:color w:val="444444"/>
+          <w:sz w:val="18"/>
+          <w:szCs w:val="18"/>
+          <w:lang w:val="en-US"/>
+        </w:rPr>
+      </w:pPr>
+      <w:r>
+        <w:rPr>
+          <w:rFonts w:ascii="Arial" w:eastAsia="Times New Roman" w:hAnsi="Arial" w:cs="Arial"/>
+          <w:color w:val="444444"/>
+          <w:sz w:val="18"/>
+          <w:szCs w:val="18"/>
+          <w:lang w:val="en-US"/>
+        </w:rPr>
+        <w:t>In </w:t>
+      </w:r>
+      <w:r>
+        <w:rPr>
+          <w:rFonts w:ascii="Arial" w:eastAsia="Times New Roman" w:hAnsi="Arial" w:cs="Arial"/>
+          <w:b/>
+          <w:bCs/>
+          <w:color w:val="444444"/>
+          <w:sz w:val="18"/>
+          <w:szCs w:val="18"/>
+          <w:bdr w:val="none" w:sz="0" w:space="0" w:color="auto" w:frame="1"/>
+          <w:lang w:val="en-US"/>
+        </w:rPr>
+        <w:t>transport</w:t>
+      </w:r>
+      <w:r>
+        <w:rPr>
+          <w:rFonts w:ascii="Arial" w:eastAsia="Times New Roman" w:hAnsi="Arial" w:cs="Arial"/>
+          <w:color w:val="444444"/>
+          <w:sz w:val="18"/>
+          <w:szCs w:val="18"/>
+          <w:lang w:val="en-US"/>
+        </w:rPr>
+        <w:t>, AI is helping facilitate fully autonomous vehicles and autonomous driving systems (ADS), which steadily improve their driving and navigation skills through self-learning programs, as well as for real-time traffic management through urban spaces.</w:t>
+      </w:r>
+    </w:p>
+    <w:p>
+      <w:pPr>
+        <w:numPr>
+          <w:ilvl w:val="0"/>
+          <w:numId w:val="7"/>
+        </w:numPr>
+        <w:shd w:val="clear" w:color="auto" w:fill="FFFFFF"/>
+        <w:spacing w:after="0" w:line="240" w:lineRule="auto"/>
+        <w:textAlignment w:val="baseline"/>
+        <w:rPr>
+          <w:rFonts w:ascii="Arial" w:eastAsia="Times New Roman" w:hAnsi="Arial" w:cs="Arial"/>
+          <w:color w:val="444444"/>
+          <w:sz w:val="18"/>
+          <w:szCs w:val="18"/>
+          <w:lang w:val="en-US"/>
+        </w:rPr>
+      </w:pPr>
+      <w:r>
+        <w:rPr>
+          <w:rFonts w:ascii="Arial" w:eastAsia="Times New Roman" w:hAnsi="Arial" w:cs="Arial"/>
+          <w:color w:val="444444"/>
+          <w:sz w:val="18"/>
+          <w:szCs w:val="18"/>
+          <w:lang w:val="en-US"/>
+        </w:rPr>
+        <w:t>In </w:t>
+      </w:r>
+      <w:r>
+        <w:rPr>
+          <w:rFonts w:ascii="Arial" w:eastAsia="Times New Roman" w:hAnsi="Arial" w:cs="Arial"/>
+          <w:b/>
+          <w:bCs/>
+          <w:color w:val="444444"/>
+          <w:sz w:val="18"/>
+          <w:szCs w:val="18"/>
+          <w:bdr w:val="none" w:sz="0" w:space="0" w:color="auto" w:frame="1"/>
+          <w:lang w:val="en-US"/>
+        </w:rPr>
+        <w:t>agriculture</w:t>
+      </w:r>
+      <w:r>
+        <w:rPr>
+          <w:rFonts w:ascii="Arial" w:eastAsia="Times New Roman" w:hAnsi="Arial" w:cs="Arial"/>
+          <w:color w:val="444444"/>
+          <w:sz w:val="18"/>
+          <w:szCs w:val="18"/>
+          <w:lang w:val="en-US"/>
+        </w:rPr>
+        <w:t xml:space="preserve">, AI can be used for farm management and predictive analytics based on data from crop, soil, and weather monitoring to support decision-making and to optimize the use of resources (water, fertilizers, etc.). It can help detect pests and diseases by </w:t>
+      </w:r>
+      <w:proofErr w:type="spellStart"/>
+      <w:r>
+        <w:rPr>
+          <w:rFonts w:ascii="Arial" w:eastAsia="Times New Roman" w:hAnsi="Arial" w:cs="Arial"/>
+          <w:color w:val="444444"/>
+          <w:sz w:val="18"/>
+          <w:szCs w:val="18"/>
+          <w:lang w:val="en-US"/>
+        </w:rPr>
+        <w:t>analysing</w:t>
+      </w:r>
+      <w:proofErr w:type="spellEnd"/>
+      <w:r>
+        <w:rPr>
+          <w:rFonts w:ascii="Arial" w:eastAsia="Times New Roman" w:hAnsi="Arial" w:cs="Arial"/>
+          <w:color w:val="444444"/>
+          <w:sz w:val="18"/>
+          <w:szCs w:val="18"/>
+          <w:lang w:val="en-US"/>
+        </w:rPr>
+        <w:t xml:space="preserve"> images of plants and data on the </w:t>
+      </w:r>
+      <w:proofErr w:type="spellStart"/>
+      <w:r>
+        <w:rPr>
+          <w:rFonts w:ascii="Arial" w:eastAsia="Times New Roman" w:hAnsi="Arial" w:cs="Arial"/>
+          <w:color w:val="444444"/>
+          <w:sz w:val="18"/>
+          <w:szCs w:val="18"/>
+          <w:lang w:val="en-US"/>
+        </w:rPr>
+        <w:t>behaviour</w:t>
+      </w:r>
+      <w:proofErr w:type="spellEnd"/>
+      <w:r>
+        <w:rPr>
+          <w:rFonts w:ascii="Arial" w:eastAsia="Times New Roman" w:hAnsi="Arial" w:cs="Arial"/>
+          <w:color w:val="444444"/>
+          <w:sz w:val="18"/>
+          <w:szCs w:val="18"/>
+          <w:lang w:val="en-US"/>
+        </w:rPr>
+        <w:t xml:space="preserve"> of livestock. Agricultural robots and automation are saving </w:t>
+      </w:r>
+      <w:proofErr w:type="spellStart"/>
+      <w:r>
+        <w:rPr>
+          <w:rFonts w:ascii="Arial" w:eastAsia="Times New Roman" w:hAnsi="Arial" w:cs="Arial"/>
+          <w:color w:val="444444"/>
+          <w:sz w:val="18"/>
+          <w:szCs w:val="18"/>
+          <w:lang w:val="en-US"/>
+        </w:rPr>
+        <w:t>labour</w:t>
+      </w:r>
+      <w:proofErr w:type="spellEnd"/>
+      <w:r>
+        <w:rPr>
+          <w:rFonts w:ascii="Arial" w:eastAsia="Times New Roman" w:hAnsi="Arial" w:cs="Arial"/>
+          <w:color w:val="444444"/>
+          <w:sz w:val="18"/>
+          <w:szCs w:val="18"/>
+          <w:lang w:val="en-US"/>
+        </w:rPr>
+        <w:t xml:space="preserve"> in many resource-consuming tasks.</w:t>
+      </w:r>
+    </w:p>
+    <w:p>
+      <w:pPr>
+        <w:shd w:val="clear" w:color="auto" w:fill="FFFFFF"/>
+        <w:spacing w:after="150" w:line="240" w:lineRule="auto"/>
+        <w:jc w:val="both"/>
+        <w:textAlignment w:val="baseline"/>
+        <w:rPr>
+          <w:rFonts w:ascii="Arial" w:eastAsia="Times New Roman" w:hAnsi="Arial" w:cs="Arial"/>
+          <w:color w:val="444444"/>
+          <w:sz w:val="18"/>
+          <w:szCs w:val="18"/>
+          <w:lang w:val="en-US"/>
+        </w:rPr>
+      </w:pPr>
+    </w:p>
+    <w:p>
+      <w:pPr>
+        <w:shd w:val="clear" w:color="auto" w:fill="FFFFFF"/>
+        <w:spacing w:after="150" w:line="240" w:lineRule="auto"/>
+        <w:jc w:val="both"/>
+        <w:textAlignment w:val="baseline"/>
         <w:rPr>
           <w:rFonts w:ascii="Georgia" w:hAnsi="Georgia"/>
           <w:color w:val="252525"/>
@@ -9763,475 +11052,8 @@
           <w:shd w:val="clear" w:color="auto" w:fill="FFFFFF"/>
           <w:lang w:val="en-US"/>
         </w:rPr>
-        <w:t xml:space="preserve"> technology in all industries and solved many problems faced by humanity.</w:t>
-      </w:r>
-    </w:p>
-    <w:p>
-      <w:pPr>
-        <w:shd w:val="clear" w:color="auto" w:fill="FFFFFF"/>
-        <w:spacing w:after="150" w:line="240" w:lineRule="auto"/>
-        <w:jc w:val="both"/>
-        <w:textAlignment w:val="baseline"/>
-        <w:rPr>
-          <w:rFonts w:ascii="Arial" w:hAnsi="Arial" w:cs="Arial"/>
-          <w:color w:val="444444"/>
-          <w:sz w:val="18"/>
-          <w:szCs w:val="18"/>
-          <w:shd w:val="clear" w:color="auto" w:fill="FFFFFF"/>
-          <w:lang w:val="en-US"/>
-        </w:rPr>
-      </w:pPr>
-      <w:r>
-        <w:rPr>
-          <w:rFonts w:ascii="Arial" w:hAnsi="Arial" w:cs="Arial"/>
-          <w:color w:val="444444"/>
-          <w:sz w:val="18"/>
-          <w:szCs w:val="18"/>
-          <w:shd w:val="clear" w:color="auto" w:fill="FFFFFF"/>
-          <w:lang w:val="en-US"/>
-        </w:rPr>
-        <w:t>In </w:t>
-      </w:r>
-      <w:r>
-        <w:rPr>
-          <w:rStyle w:val="Strong"/>
-          <w:rFonts w:ascii="inherit" w:hAnsi="inherit"/>
-          <w:color w:val="444444"/>
-          <w:bdr w:val="none" w:sz="0" w:space="0" w:color="auto" w:frame="1"/>
-          <w:shd w:val="clear" w:color="auto" w:fill="FFFFFF"/>
-          <w:lang w:val="en-US"/>
-        </w:rPr>
-        <w:t>healthcare</w:t>
-      </w:r>
-      <w:r>
-        <w:rPr>
-          <w:rFonts w:ascii="Arial" w:hAnsi="Arial" w:cs="Arial"/>
-          <w:color w:val="444444"/>
-          <w:sz w:val="18"/>
-          <w:szCs w:val="18"/>
-          <w:shd w:val="clear" w:color="auto" w:fill="FFFFFF"/>
-          <w:lang w:val="en-US"/>
-        </w:rPr>
-        <w:t xml:space="preserve"> for SDG3, AI is being used to help offer remote health checks and follow-up tools. AI can </w:t>
-      </w:r>
-      <w:proofErr w:type="spellStart"/>
-      <w:r>
-        <w:rPr>
-          <w:rFonts w:ascii="Arial" w:hAnsi="Arial" w:cs="Arial"/>
-          <w:color w:val="444444"/>
-          <w:sz w:val="18"/>
-          <w:szCs w:val="18"/>
-          <w:shd w:val="clear" w:color="auto" w:fill="FFFFFF"/>
-          <w:lang w:val="en-US"/>
-        </w:rPr>
-        <w:t>analyse</w:t>
-      </w:r>
-      <w:proofErr w:type="spellEnd"/>
-      <w:r>
-        <w:rPr>
-          <w:rFonts w:ascii="Arial" w:hAnsi="Arial" w:cs="Arial"/>
-          <w:color w:val="444444"/>
-          <w:sz w:val="18"/>
-          <w:szCs w:val="18"/>
-          <w:shd w:val="clear" w:color="auto" w:fill="FFFFFF"/>
-          <w:lang w:val="en-US"/>
-        </w:rPr>
-        <w:t xml:space="preserve"> large amounts of data to bring together insights from across large populations of patients, improving diagnosis and predictive analysis. AI has been applied with some success to models for diagnosing COVID from lung scans and imagery, or to diagnosing the 'COVID' cough from other types of coughs. AI and big data have the potential to improve healthcare systems by optimizing workflows in hospitals, providing more accurate diagnoses, optimizing clinical decision-making and bringing better treatments and higher-quality care at a lower cost.  </w:t>
-      </w:r>
-    </w:p>
-    <w:p>
-      <w:pPr>
-        <w:numPr>
-          <w:ilvl w:val="0"/>
-          <w:numId w:val="7"/>
-        </w:numPr>
-        <w:shd w:val="clear" w:color="auto" w:fill="FFFFFF"/>
-        <w:spacing w:after="0" w:line="240" w:lineRule="auto"/>
-        <w:textAlignment w:val="baseline"/>
-        <w:rPr>
-          <w:rFonts w:ascii="Arial" w:eastAsia="Times New Roman" w:hAnsi="Arial" w:cs="Arial"/>
-          <w:color w:val="444444"/>
-          <w:sz w:val="18"/>
-          <w:szCs w:val="18"/>
-          <w:lang w:val="en-US"/>
-        </w:rPr>
-      </w:pPr>
-      <w:r>
-        <w:rPr>
-          <w:rFonts w:ascii="Arial" w:eastAsia="Times New Roman" w:hAnsi="Arial" w:cs="Arial"/>
-          <w:color w:val="444444"/>
-          <w:sz w:val="18"/>
-          <w:szCs w:val="18"/>
-          <w:lang w:val="en-US"/>
-        </w:rPr>
-        <w:t>In </w:t>
-      </w:r>
-      <w:r>
-        <w:rPr>
-          <w:rFonts w:ascii="Arial" w:eastAsia="Times New Roman" w:hAnsi="Arial" w:cs="Arial"/>
-          <w:b/>
-          <w:bCs/>
-          <w:color w:val="444444"/>
-          <w:sz w:val="18"/>
-          <w:szCs w:val="18"/>
-          <w:bdr w:val="none" w:sz="0" w:space="0" w:color="auto" w:frame="1"/>
-          <w:lang w:val="en-US"/>
-        </w:rPr>
-        <w:t>education</w:t>
-      </w:r>
-      <w:r>
-        <w:rPr>
-          <w:rFonts w:ascii="Arial" w:eastAsia="Times New Roman" w:hAnsi="Arial" w:cs="Arial"/>
-          <w:color w:val="444444"/>
-          <w:sz w:val="18"/>
-          <w:szCs w:val="18"/>
-          <w:lang w:val="en-US"/>
-        </w:rPr>
-        <w:t> for SDG4, AI is being used to monitor pupils' attention or to carry out emotional surveillance to determine how comfortable children are learning certain subjects, identifying students who are struggling before their test results become available. In many countries, AI is being used to develop personalized testing tools, to identify areas of weakness and help students improve.</w:t>
-      </w:r>
-    </w:p>
-    <w:p>
-      <w:pPr>
-        <w:numPr>
-          <w:ilvl w:val="0"/>
-          <w:numId w:val="7"/>
-        </w:numPr>
-        <w:shd w:val="clear" w:color="auto" w:fill="FFFFFF"/>
-        <w:spacing w:after="0" w:line="240" w:lineRule="auto"/>
-        <w:textAlignment w:val="baseline"/>
-        <w:rPr>
-          <w:rFonts w:ascii="Arial" w:eastAsia="Times New Roman" w:hAnsi="Arial" w:cs="Arial"/>
-          <w:color w:val="444444"/>
-          <w:sz w:val="18"/>
-          <w:szCs w:val="18"/>
-          <w:lang w:val="en-US"/>
-        </w:rPr>
-      </w:pPr>
-      <w:r>
-        <w:rPr>
-          <w:rFonts w:ascii="Arial" w:eastAsia="Times New Roman" w:hAnsi="Arial" w:cs="Arial"/>
-          <w:color w:val="444444"/>
-          <w:sz w:val="18"/>
-          <w:szCs w:val="18"/>
-          <w:lang w:val="en-US"/>
-        </w:rPr>
-        <w:t>In </w:t>
-      </w:r>
-      <w:r>
-        <w:rPr>
-          <w:rFonts w:ascii="Arial" w:eastAsia="Times New Roman" w:hAnsi="Arial" w:cs="Arial"/>
-          <w:b/>
-          <w:bCs/>
-          <w:color w:val="444444"/>
-          <w:sz w:val="18"/>
-          <w:szCs w:val="18"/>
-          <w:bdr w:val="none" w:sz="0" w:space="0" w:color="auto" w:frame="1"/>
-          <w:lang w:val="en-US"/>
-        </w:rPr>
-        <w:t>finance</w:t>
-      </w:r>
-      <w:r>
-        <w:rPr>
-          <w:rFonts w:ascii="Arial" w:eastAsia="Times New Roman" w:hAnsi="Arial" w:cs="Arial"/>
-          <w:color w:val="444444"/>
-          <w:sz w:val="18"/>
-          <w:szCs w:val="18"/>
-          <w:lang w:val="en-US"/>
-        </w:rPr>
-        <w:t>, AI commonly provides insights and assistance with accounting and investment work, including automating routine tasks and uncovering new data patterns that could help with micro-investments to combat poverty (SDG1) or introduce new financial services and infrastructure (SDG9).</w:t>
-      </w:r>
-    </w:p>
-    <w:p>
-      <w:pPr>
-        <w:numPr>
-          <w:ilvl w:val="0"/>
-          <w:numId w:val="7"/>
-        </w:numPr>
-        <w:shd w:val="clear" w:color="auto" w:fill="FFFFFF"/>
-        <w:spacing w:after="0" w:line="240" w:lineRule="auto"/>
-        <w:textAlignment w:val="baseline"/>
-        <w:rPr>
-          <w:rFonts w:ascii="Arial" w:eastAsia="Times New Roman" w:hAnsi="Arial" w:cs="Arial"/>
-          <w:color w:val="444444"/>
-          <w:sz w:val="18"/>
-          <w:szCs w:val="18"/>
-          <w:lang w:val="en-US"/>
-        </w:rPr>
-      </w:pPr>
-      <w:r>
-        <w:rPr>
-          <w:rFonts w:ascii="Arial" w:eastAsia="Times New Roman" w:hAnsi="Arial" w:cs="Arial"/>
-          <w:color w:val="444444"/>
-          <w:sz w:val="18"/>
-          <w:szCs w:val="18"/>
-          <w:lang w:val="en-US"/>
-        </w:rPr>
-        <w:t>In </w:t>
-      </w:r>
-      <w:r>
-        <w:rPr>
-          <w:rFonts w:ascii="Arial" w:eastAsia="Times New Roman" w:hAnsi="Arial" w:cs="Arial"/>
-          <w:b/>
-          <w:bCs/>
-          <w:color w:val="444444"/>
-          <w:sz w:val="18"/>
-          <w:szCs w:val="18"/>
-          <w:bdr w:val="none" w:sz="0" w:space="0" w:color="auto" w:frame="1"/>
-          <w:lang w:val="en-US"/>
-        </w:rPr>
-        <w:t>manufacturing</w:t>
-      </w:r>
-      <w:r>
-        <w:rPr>
-          <w:rFonts w:ascii="Arial" w:eastAsia="Times New Roman" w:hAnsi="Arial" w:cs="Arial"/>
-          <w:color w:val="444444"/>
-          <w:sz w:val="18"/>
-          <w:szCs w:val="18"/>
-          <w:lang w:val="en-US"/>
-        </w:rPr>
-        <w:t>, industry and sustainable economic growth (SDG8), the use of automation, fifth generation (5G) mobile telephony, the Internet of Things (IoT) and more extensive robotics has transformed factories, supply depots and warehouses throughout Asia and Europe and the Americas, enabling more efficient and effective manufacturing, production and distribution.</w:t>
-      </w:r>
-    </w:p>
-    <w:p>
-      <w:pPr>
-        <w:numPr>
-          <w:ilvl w:val="0"/>
-          <w:numId w:val="7"/>
-        </w:numPr>
-        <w:shd w:val="clear" w:color="auto" w:fill="FFFFFF"/>
-        <w:spacing w:after="0" w:line="240" w:lineRule="auto"/>
-        <w:textAlignment w:val="baseline"/>
-        <w:rPr>
-          <w:rFonts w:ascii="Arial" w:eastAsia="Times New Roman" w:hAnsi="Arial" w:cs="Arial"/>
-          <w:color w:val="444444"/>
-          <w:sz w:val="18"/>
-          <w:szCs w:val="18"/>
-          <w:lang w:val="en-US"/>
-        </w:rPr>
-      </w:pPr>
-      <w:r>
-        <w:rPr>
-          <w:rFonts w:ascii="Arial" w:eastAsia="Times New Roman" w:hAnsi="Arial" w:cs="Arial"/>
-          <w:color w:val="444444"/>
-          <w:sz w:val="18"/>
-          <w:szCs w:val="18"/>
-          <w:lang w:val="en-US"/>
-        </w:rPr>
-        <w:t>Online </w:t>
-      </w:r>
-      <w:r>
-        <w:rPr>
-          <w:rFonts w:ascii="Arial" w:eastAsia="Times New Roman" w:hAnsi="Arial" w:cs="Arial"/>
-          <w:b/>
-          <w:bCs/>
-          <w:color w:val="444444"/>
-          <w:sz w:val="18"/>
-          <w:szCs w:val="18"/>
-          <w:bdr w:val="none" w:sz="0" w:space="0" w:color="auto" w:frame="1"/>
-          <w:lang w:val="en-US"/>
-        </w:rPr>
-        <w:t>translation and publishing </w:t>
-      </w:r>
-      <w:r>
-        <w:rPr>
-          <w:rFonts w:ascii="Arial" w:eastAsia="Times New Roman" w:hAnsi="Arial" w:cs="Arial"/>
-          <w:color w:val="444444"/>
-          <w:sz w:val="18"/>
-          <w:szCs w:val="18"/>
-          <w:lang w:val="en-US"/>
-        </w:rPr>
-        <w:t>software has transformed online publishing, media, and the distribution of text and materials, including books and websites. Many industries now employ chatbots and intelligent assistants to cope with routine customer queries and concerns.</w:t>
-      </w:r>
-    </w:p>
-    <w:p>
-      <w:pPr>
-        <w:numPr>
-          <w:ilvl w:val="0"/>
-          <w:numId w:val="7"/>
-        </w:numPr>
-        <w:shd w:val="clear" w:color="auto" w:fill="FFFFFF"/>
-        <w:spacing w:after="0" w:line="240" w:lineRule="auto"/>
-        <w:textAlignment w:val="baseline"/>
-        <w:rPr>
-          <w:rFonts w:ascii="Arial" w:eastAsia="Times New Roman" w:hAnsi="Arial" w:cs="Arial"/>
-          <w:color w:val="444444"/>
-          <w:sz w:val="18"/>
-          <w:szCs w:val="18"/>
-          <w:lang w:val="en-US"/>
-        </w:rPr>
-      </w:pPr>
-      <w:r>
-        <w:rPr>
-          <w:rFonts w:ascii="Arial" w:eastAsia="Times New Roman" w:hAnsi="Arial" w:cs="Arial"/>
-          <w:color w:val="444444"/>
-          <w:sz w:val="18"/>
-          <w:szCs w:val="18"/>
-          <w:lang w:val="en-US"/>
-        </w:rPr>
-        <w:t>In </w:t>
-      </w:r>
-      <w:r>
-        <w:rPr>
-          <w:rFonts w:ascii="Arial" w:eastAsia="Times New Roman" w:hAnsi="Arial" w:cs="Arial"/>
-          <w:b/>
-          <w:bCs/>
-          <w:color w:val="444444"/>
-          <w:sz w:val="18"/>
-          <w:szCs w:val="18"/>
-          <w:bdr w:val="none" w:sz="0" w:space="0" w:color="auto" w:frame="1"/>
-          <w:lang w:val="en-US"/>
-        </w:rPr>
-        <w:t>transport</w:t>
-      </w:r>
-      <w:r>
-        <w:rPr>
-          <w:rFonts w:ascii="Arial" w:eastAsia="Times New Roman" w:hAnsi="Arial" w:cs="Arial"/>
-          <w:color w:val="444444"/>
-          <w:sz w:val="18"/>
-          <w:szCs w:val="18"/>
-          <w:lang w:val="en-US"/>
-        </w:rPr>
-        <w:t>, AI is helping facilitate fully autonomous vehicles and autonomous driving systems (ADS), which steadily improve their driving and navigation skills through self-learning programs, as well as for real-time traffic management through urban spaces.</w:t>
-      </w:r>
-    </w:p>
-    <w:p>
-      <w:pPr>
-        <w:numPr>
-          <w:ilvl w:val="0"/>
-          <w:numId w:val="7"/>
-        </w:numPr>
-        <w:shd w:val="clear" w:color="auto" w:fill="FFFFFF"/>
-        <w:spacing w:after="0" w:line="240" w:lineRule="auto"/>
-        <w:textAlignment w:val="baseline"/>
-        <w:rPr>
-          <w:rFonts w:ascii="Arial" w:eastAsia="Times New Roman" w:hAnsi="Arial" w:cs="Arial"/>
-          <w:color w:val="444444"/>
-          <w:sz w:val="18"/>
-          <w:szCs w:val="18"/>
-          <w:lang w:val="en-US"/>
-        </w:rPr>
-      </w:pPr>
-      <w:r>
-        <w:rPr>
-          <w:rFonts w:ascii="Arial" w:eastAsia="Times New Roman" w:hAnsi="Arial" w:cs="Arial"/>
-          <w:color w:val="444444"/>
-          <w:sz w:val="18"/>
-          <w:szCs w:val="18"/>
-          <w:lang w:val="en-US"/>
-        </w:rPr>
-        <w:t>In </w:t>
-      </w:r>
-      <w:r>
-        <w:rPr>
-          <w:rFonts w:ascii="Arial" w:eastAsia="Times New Roman" w:hAnsi="Arial" w:cs="Arial"/>
-          <w:b/>
-          <w:bCs/>
-          <w:color w:val="444444"/>
-          <w:sz w:val="18"/>
-          <w:szCs w:val="18"/>
-          <w:bdr w:val="none" w:sz="0" w:space="0" w:color="auto" w:frame="1"/>
-          <w:lang w:val="en-US"/>
-        </w:rPr>
-        <w:t>agriculture</w:t>
-      </w:r>
-      <w:r>
-        <w:rPr>
-          <w:rFonts w:ascii="Arial" w:eastAsia="Times New Roman" w:hAnsi="Arial" w:cs="Arial"/>
-          <w:color w:val="444444"/>
-          <w:sz w:val="18"/>
-          <w:szCs w:val="18"/>
-          <w:lang w:val="en-US"/>
-        </w:rPr>
-        <w:t xml:space="preserve">, AI can be used for farm management and predictive analytics based on data from crop, soil, and weather monitoring to support decision-making and to optimize the use of resources (water, fertilizers, etc.). It can help detect pests and diseases by </w:t>
-      </w:r>
-      <w:proofErr w:type="spellStart"/>
-      <w:r>
-        <w:rPr>
-          <w:rFonts w:ascii="Arial" w:eastAsia="Times New Roman" w:hAnsi="Arial" w:cs="Arial"/>
-          <w:color w:val="444444"/>
-          <w:sz w:val="18"/>
-          <w:szCs w:val="18"/>
-          <w:lang w:val="en-US"/>
-        </w:rPr>
-        <w:t>analysing</w:t>
-      </w:r>
-      <w:proofErr w:type="spellEnd"/>
-      <w:r>
-        <w:rPr>
-          <w:rFonts w:ascii="Arial" w:eastAsia="Times New Roman" w:hAnsi="Arial" w:cs="Arial"/>
-          <w:color w:val="444444"/>
-          <w:sz w:val="18"/>
-          <w:szCs w:val="18"/>
-          <w:lang w:val="en-US"/>
-        </w:rPr>
-        <w:t xml:space="preserve"> images of plants and data on the </w:t>
-      </w:r>
-      <w:proofErr w:type="spellStart"/>
-      <w:r>
-        <w:rPr>
-          <w:rFonts w:ascii="Arial" w:eastAsia="Times New Roman" w:hAnsi="Arial" w:cs="Arial"/>
-          <w:color w:val="444444"/>
-          <w:sz w:val="18"/>
-          <w:szCs w:val="18"/>
-          <w:lang w:val="en-US"/>
-        </w:rPr>
-        <w:t>behaviour</w:t>
-      </w:r>
-      <w:proofErr w:type="spellEnd"/>
-      <w:r>
-        <w:rPr>
-          <w:rFonts w:ascii="Arial" w:eastAsia="Times New Roman" w:hAnsi="Arial" w:cs="Arial"/>
-          <w:color w:val="444444"/>
-          <w:sz w:val="18"/>
-          <w:szCs w:val="18"/>
-          <w:lang w:val="en-US"/>
-        </w:rPr>
-        <w:t xml:space="preserve"> of livestock. Agricultural robots and automation are saving </w:t>
-      </w:r>
-      <w:proofErr w:type="spellStart"/>
-      <w:r>
-        <w:rPr>
-          <w:rFonts w:ascii="Arial" w:eastAsia="Times New Roman" w:hAnsi="Arial" w:cs="Arial"/>
-          <w:color w:val="444444"/>
-          <w:sz w:val="18"/>
-          <w:szCs w:val="18"/>
-          <w:lang w:val="en-US"/>
-        </w:rPr>
-        <w:t>labour</w:t>
-      </w:r>
-      <w:proofErr w:type="spellEnd"/>
-      <w:r>
-        <w:rPr>
-          <w:rFonts w:ascii="Arial" w:eastAsia="Times New Roman" w:hAnsi="Arial" w:cs="Arial"/>
-          <w:color w:val="444444"/>
-          <w:sz w:val="18"/>
-          <w:szCs w:val="18"/>
-          <w:lang w:val="en-US"/>
-        </w:rPr>
-        <w:t xml:space="preserve"> in many resource-consuming tasks.</w:t>
-      </w:r>
-    </w:p>
-    <w:p>
-      <w:pPr>
-        <w:shd w:val="clear" w:color="auto" w:fill="FFFFFF"/>
-        <w:spacing w:after="150" w:line="240" w:lineRule="auto"/>
-        <w:jc w:val="both"/>
-        <w:textAlignment w:val="baseline"/>
-        <w:rPr>
-          <w:rFonts w:ascii="Arial" w:eastAsia="Times New Roman" w:hAnsi="Arial" w:cs="Arial"/>
-          <w:color w:val="444444"/>
-          <w:sz w:val="18"/>
-          <w:szCs w:val="18"/>
-          <w:lang w:val="en-US"/>
-        </w:rPr>
-      </w:pPr>
-    </w:p>
-    <w:p>
-      <w:pPr>
-        <w:shd w:val="clear" w:color="auto" w:fill="FFFFFF"/>
-        <w:spacing w:after="150" w:line="240" w:lineRule="auto"/>
-        <w:jc w:val="both"/>
-        <w:textAlignment w:val="baseline"/>
+      </w:pPr>
+      <w:r>
         <w:rPr>
           <w:rFonts w:ascii="Georgia" w:hAnsi="Georgia"/>
           <w:color w:val="252525"/>
@@ -10240,8 +11062,15 @@
           <w:shd w:val="clear" w:color="auto" w:fill="FFFFFF"/>
           <w:lang w:val="en-US"/>
         </w:rPr>
-      </w:pPr>
-      <w:r>
+        <w:t>The latest developments in Artificial Intelligence are chatbots, smart cars and IoT devices. The healthcare, banking, logistics and travel sectors all use Artificial Intelligence to provide a superior experience.</w:t>
+      </w:r>
+    </w:p>
+    <w:p>
+      <w:pPr>
+        <w:shd w:val="clear" w:color="auto" w:fill="FFFFFF"/>
+        <w:spacing w:after="150" w:line="240" w:lineRule="auto"/>
+        <w:jc w:val="both"/>
+        <w:textAlignment w:val="baseline"/>
         <w:rPr>
           <w:rFonts w:ascii="Georgia" w:hAnsi="Georgia"/>
           <w:color w:val="252525"/>
@@ -10250,15 +11079,8 @@
           <w:shd w:val="clear" w:color="auto" w:fill="FFFFFF"/>
           <w:lang w:val="en-US"/>
         </w:rPr>
-        <w:t>The latest developments in Artificial Intelligence are chatbots, smart cars and IoT devices. The healthcare, banking, logistics and travel sectors all use Artificial Intelligence to provide a superior experience.</w:t>
-      </w:r>
-    </w:p>
-    <w:p>
-      <w:pPr>
-        <w:shd w:val="clear" w:color="auto" w:fill="FFFFFF"/>
-        <w:spacing w:after="150" w:line="240" w:lineRule="auto"/>
-        <w:jc w:val="both"/>
-        <w:textAlignment w:val="baseline"/>
+      </w:pPr>
+      <w:r>
         <w:rPr>
           <w:rFonts w:ascii="Georgia" w:hAnsi="Georgia"/>
           <w:color w:val="252525"/>
@@ -10267,8 +11089,15 @@
           <w:shd w:val="clear" w:color="auto" w:fill="FFFFFF"/>
           <w:lang w:val="en-US"/>
         </w:rPr>
-      </w:pPr>
-      <w:r>
+        <w:t>The best examples of AI in daily life are travel navigation, smart home devices, smartphones, drones and smart cars. Tesla electric cars are a prime example of how Artificial Intelligence is impacting people’s daily lives, while companies like Amazon and Walmart are investing heavily in drone delivery programs.</w:t>
+      </w:r>
+    </w:p>
+    <w:p>
+      <w:pPr>
+        <w:shd w:val="clear" w:color="auto" w:fill="FFFFFF"/>
+        <w:spacing w:after="150" w:line="240" w:lineRule="auto"/>
+        <w:jc w:val="both"/>
+        <w:textAlignment w:val="baseline"/>
         <w:rPr>
           <w:rFonts w:ascii="Georgia" w:hAnsi="Georgia"/>
           <w:color w:val="252525"/>
@@ -10277,15 +11106,8 @@
           <w:shd w:val="clear" w:color="auto" w:fill="FFFFFF"/>
           <w:lang w:val="en-US"/>
         </w:rPr>
-        <w:t>The best examples of AI in daily life are travel navigation, smart home devices, smartphones, drones and smart cars. Tesla electric cars are a prime example of how Artificial Intelligence is impacting people’s daily lives, while companies like Amazon and Walmart are investing heavily in drone delivery programs.</w:t>
-      </w:r>
-    </w:p>
-    <w:p>
-      <w:pPr>
-        <w:shd w:val="clear" w:color="auto" w:fill="FFFFFF"/>
-        <w:spacing w:after="150" w:line="240" w:lineRule="auto"/>
-        <w:jc w:val="both"/>
-        <w:textAlignment w:val="baseline"/>
+      </w:pPr>
+      <w:r>
         <w:rPr>
           <w:rFonts w:ascii="Georgia" w:hAnsi="Georgia"/>
           <w:color w:val="252525"/>
@@ -10294,7 +11116,9 @@
           <w:shd w:val="clear" w:color="auto" w:fill="FFFFFF"/>
           <w:lang w:val="en-US"/>
         </w:rPr>
-      </w:pPr>
+        <w:t xml:space="preserve">The finance industry is using AI to </w:t>
+      </w:r>
+      <w:proofErr w:type="spellStart"/>
       <w:r>
         <w:rPr>
           <w:rFonts w:ascii="Georgia" w:hAnsi="Georgia"/>
@@ -10304,9 +11128,9 @@
           <w:shd w:val="clear" w:color="auto" w:fill="FFFFFF"/>
           <w:lang w:val="en-US"/>
         </w:rPr>
-        <w:t xml:space="preserve">The finance industry is using AI to </w:t>
-      </w:r>
-      <w:proofErr w:type="spellStart"/>
+        <w:t>analyse</w:t>
+      </w:r>
+      <w:proofErr w:type="spellEnd"/>
       <w:r>
         <w:rPr>
           <w:rFonts w:ascii="Georgia" w:hAnsi="Georgia"/>
@@ -10316,18 +11140,6 @@
           <w:shd w:val="clear" w:color="auto" w:fill="FFFFFF"/>
           <w:lang w:val="en-US"/>
         </w:rPr>
-        <w:t>analyse</w:t>
-      </w:r>
-      <w:proofErr w:type="spellEnd"/>
-      <w:r>
-        <w:rPr>
-          <w:rFonts w:ascii="Georgia" w:hAnsi="Georgia"/>
-          <w:color w:val="252525"/>
-          <w:sz w:val="26"/>
-          <w:szCs w:val="26"/>
-          <w:shd w:val="clear" w:color="auto" w:fill="FFFFFF"/>
-          <w:lang w:val="en-US"/>
-        </w:rPr>
         <w:t xml:space="preserve"> data to find the best avenues for investing money. Banking and the finance industry rely heavily on Artificial Intelligence, taking full advantage of this technology in customer service, fraud protection and more. A simple example is the automated email that a person receives from the bank whenever an out of the ordinary transaction is made.</w:t>
       </w:r>
     </w:p>
@@ -10375,389 +11187,6 @@
           <w:lang w:val="en-US"/>
         </w:rPr>
       </w:pPr>
-      <w:hyperlink r:id="rId10" w:history="1">
-        <w:r>
-          <w:rPr>
-            <w:rStyle w:val="Hyperlink"/>
-            <w:rFonts w:ascii="Arial" w:eastAsia="Times New Roman" w:hAnsi="Arial" w:cs="Arial"/>
-            <w:sz w:val="18"/>
-            <w:szCs w:val="18"/>
-            <w:lang w:val="en-US"/>
-          </w:rPr>
-          <w:t>https://wsimag.com/science-and-technology/64215-artificial-intelligence-has-changed-our-world</w:t>
-        </w:r>
-      </w:hyperlink>
-    </w:p>
-    <w:p>
-      <w:pPr>
-        <w:shd w:val="clear" w:color="auto" w:fill="FFFFFF"/>
-        <w:spacing w:after="150" w:line="240" w:lineRule="auto"/>
-        <w:jc w:val="both"/>
-        <w:textAlignment w:val="baseline"/>
-        <w:rPr>
-          <w:rFonts w:ascii="Georgia" w:hAnsi="Georgia"/>
-          <w:color w:val="252525"/>
-          <w:sz w:val="26"/>
-          <w:szCs w:val="26"/>
-          <w:shd w:val="clear" w:color="auto" w:fill="FFFFFF"/>
-          <w:lang w:val="en-US"/>
-        </w:rPr>
-      </w:pPr>
-      <w:r>
-        <w:rPr>
-          <w:rFonts w:ascii="Georgia" w:hAnsi="Georgia"/>
-          <w:color w:val="252525"/>
-          <w:sz w:val="26"/>
-          <w:szCs w:val="26"/>
-          <w:shd w:val="clear" w:color="auto" w:fill="FFFFFF"/>
-          <w:lang w:val="en-US"/>
-        </w:rPr>
-        <w:lastRenderedPageBreak/>
-        <w:t>Artificial Intelligence (AI) is the term to describe a machine's learning, logic, reasoning, perception and creativity which were once considered unique to humans but now replicated by technology and use in every industry.</w:t>
-      </w:r>
-      <w:r>
-        <w:rPr>
-          <w:rFonts w:ascii="Georgia" w:hAnsi="Georgia"/>
-          <w:color w:val="252525"/>
-          <w:sz w:val="26"/>
-          <w:szCs w:val="26"/>
-          <w:shd w:val="clear" w:color="auto" w:fill="FFFFFF"/>
-          <w:lang w:val="en-US"/>
-        </w:rPr>
-        <w:t xml:space="preserve"> </w:t>
-      </w:r>
-    </w:p>
-    <w:p>
-      <w:pPr>
-        <w:shd w:val="clear" w:color="auto" w:fill="FFFFFF"/>
-        <w:spacing w:after="150" w:line="240" w:lineRule="auto"/>
-        <w:jc w:val="both"/>
-        <w:textAlignment w:val="baseline"/>
-        <w:rPr>
-          <w:rFonts w:ascii="Georgia" w:hAnsi="Georgia"/>
-          <w:color w:val="252525"/>
-          <w:sz w:val="26"/>
-          <w:szCs w:val="26"/>
-          <w:shd w:val="clear" w:color="auto" w:fill="FFFFFF"/>
-          <w:lang w:val="en-US"/>
-        </w:rPr>
-      </w:pPr>
-      <w:r>
-        <w:rPr>
-          <w:rFonts w:ascii="Georgia" w:hAnsi="Georgia"/>
-          <w:color w:val="252525"/>
-          <w:sz w:val="26"/>
-          <w:szCs w:val="26"/>
-          <w:shd w:val="clear" w:color="auto" w:fill="FFFFFF"/>
-          <w:lang w:val="en-US"/>
-        </w:rPr>
-        <w:t xml:space="preserve">Artificial Intelligence is the use of computer science programming to imitate human thought and action by </w:t>
-      </w:r>
-      <w:proofErr w:type="spellStart"/>
-      <w:r>
-        <w:rPr>
-          <w:rFonts w:ascii="Georgia" w:hAnsi="Georgia"/>
-          <w:color w:val="252525"/>
-          <w:sz w:val="26"/>
-          <w:szCs w:val="26"/>
-          <w:shd w:val="clear" w:color="auto" w:fill="FFFFFF"/>
-          <w:lang w:val="en-US"/>
-        </w:rPr>
-        <w:t>analysing</w:t>
-      </w:r>
-      <w:proofErr w:type="spellEnd"/>
-      <w:r>
-        <w:rPr>
-          <w:rFonts w:ascii="Georgia" w:hAnsi="Georgia"/>
-          <w:color w:val="252525"/>
-          <w:sz w:val="26"/>
-          <w:szCs w:val="26"/>
-          <w:shd w:val="clear" w:color="auto" w:fill="FFFFFF"/>
-          <w:lang w:val="en-US"/>
-        </w:rPr>
-        <w:t xml:space="preserve"> data and surroundings, solving or anticipating problems, learning of self-teaching or adapting to a variety of tasks. AI can relieve humans of various repetitive tasks. The technology can learn work once and repeat it, as many times as desired by its human programmer. AI makes it possible for machines to learn from experience, adjust to new inputs and perform human-like tasks, from chess-playing computers to self-driving cars, which rely heavily on deep learning and natural language processing.</w:t>
-      </w:r>
-      <w:r>
-        <w:rPr>
-          <w:rFonts w:ascii="Georgia" w:hAnsi="Georgia"/>
-          <w:color w:val="252525"/>
-          <w:sz w:val="26"/>
-          <w:szCs w:val="26"/>
-          <w:shd w:val="clear" w:color="auto" w:fill="FFFFFF"/>
-          <w:lang w:val="en-US"/>
-        </w:rPr>
-        <w:t xml:space="preserve"> </w:t>
-      </w:r>
-    </w:p>
-    <w:p>
-      <w:pPr>
-        <w:shd w:val="clear" w:color="auto" w:fill="FFFFFF"/>
-        <w:spacing w:after="150" w:line="240" w:lineRule="auto"/>
-        <w:jc w:val="both"/>
-        <w:textAlignment w:val="baseline"/>
-        <w:rPr>
-          <w:rFonts w:ascii="Georgia" w:hAnsi="Georgia"/>
-          <w:color w:val="252525"/>
-          <w:sz w:val="26"/>
-          <w:szCs w:val="26"/>
-          <w:shd w:val="clear" w:color="auto" w:fill="FFFFFF"/>
-          <w:lang w:val="en-US"/>
-        </w:rPr>
-      </w:pPr>
-    </w:p>
-    <w:p>
-      <w:pPr>
-        <w:shd w:val="clear" w:color="auto" w:fill="FFFFFF"/>
-        <w:spacing w:after="150" w:line="240" w:lineRule="auto"/>
-        <w:jc w:val="both"/>
-        <w:textAlignment w:val="baseline"/>
-        <w:rPr>
-          <w:rFonts w:ascii="Georgia" w:hAnsi="Georgia"/>
-          <w:color w:val="252525"/>
-          <w:sz w:val="26"/>
-          <w:szCs w:val="26"/>
-          <w:shd w:val="clear" w:color="auto" w:fill="FFFFFF"/>
-          <w:lang w:val="en-US"/>
-        </w:rPr>
-      </w:pPr>
-      <w:r>
-        <w:rPr>
-          <w:rFonts w:ascii="Georgia" w:hAnsi="Georgia"/>
-          <w:color w:val="252525"/>
-          <w:sz w:val="26"/>
-          <w:szCs w:val="26"/>
-          <w:shd w:val="clear" w:color="auto" w:fill="FFFFFF"/>
-          <w:lang w:val="en-US"/>
-        </w:rPr>
-        <w:t xml:space="preserve">The basic objective of Artificial Intelligence, or the stimulation of cognitive </w:t>
-      </w:r>
-      <w:proofErr w:type="spellStart"/>
-      <w:r>
-        <w:rPr>
-          <w:rFonts w:ascii="Georgia" w:hAnsi="Georgia"/>
-          <w:color w:val="252525"/>
-          <w:sz w:val="26"/>
-          <w:szCs w:val="26"/>
-          <w:shd w:val="clear" w:color="auto" w:fill="FFFFFF"/>
-          <w:lang w:val="en-US"/>
-        </w:rPr>
-        <w:t>behaviour</w:t>
-      </w:r>
-      <w:proofErr w:type="spellEnd"/>
-      <w:r>
-        <w:rPr>
-          <w:rFonts w:ascii="Georgia" w:hAnsi="Georgia"/>
-          <w:color w:val="252525"/>
-          <w:sz w:val="26"/>
-          <w:szCs w:val="26"/>
-          <w:shd w:val="clear" w:color="auto" w:fill="FFFFFF"/>
-          <w:lang w:val="en-US"/>
-        </w:rPr>
-        <w:t>, is to enable computers to perform such intellectual tasks as decision making, problem solving, perception, understanding human communication in any language and translating among them.</w:t>
-      </w:r>
-    </w:p>
-    <w:p>
-      <w:pPr>
-        <w:shd w:val="clear" w:color="auto" w:fill="FFFFFF"/>
-        <w:spacing w:after="150" w:line="240" w:lineRule="auto"/>
-        <w:jc w:val="both"/>
-        <w:textAlignment w:val="baseline"/>
-        <w:rPr>
-          <w:rFonts w:ascii="Arial" w:eastAsia="Times New Roman" w:hAnsi="Arial" w:cs="Arial"/>
-          <w:color w:val="444444"/>
-          <w:sz w:val="18"/>
-          <w:szCs w:val="18"/>
-          <w:lang w:val="en-US"/>
-        </w:rPr>
-      </w:pPr>
-      <w:r>
-        <w:rPr>
-          <w:rFonts w:ascii="Georgia" w:hAnsi="Georgia"/>
-          <w:color w:val="252525"/>
-          <w:sz w:val="26"/>
-          <w:szCs w:val="26"/>
-          <w:shd w:val="clear" w:color="auto" w:fill="FFFFFF"/>
-          <w:lang w:val="en-US"/>
-        </w:rPr>
-        <w:t>AI is the simulation of human intelligence processes by machines especially computer systems. These processes include learning, reasoning and self-correction. Some of the applications of Artificial Intelligence include expert systems, speech, recognition and machine vision.</w:t>
-      </w:r>
-    </w:p>
-    <w:p>
-      <w:pPr>
-        <w:shd w:val="clear" w:color="auto" w:fill="FFFFFF"/>
-        <w:spacing w:after="150" w:line="240" w:lineRule="auto"/>
-        <w:jc w:val="both"/>
-        <w:textAlignment w:val="baseline"/>
-        <w:rPr>
-          <w:rFonts w:ascii="Georgia" w:hAnsi="Georgia"/>
-          <w:color w:val="252525"/>
-          <w:sz w:val="26"/>
-          <w:szCs w:val="26"/>
-          <w:shd w:val="clear" w:color="auto" w:fill="FFFFFF"/>
-          <w:lang w:val="en-US"/>
-        </w:rPr>
-      </w:pPr>
-      <w:r>
-        <w:rPr>
-          <w:rFonts w:ascii="Georgia" w:hAnsi="Georgia"/>
-          <w:color w:val="252525"/>
-          <w:sz w:val="26"/>
-          <w:szCs w:val="26"/>
-          <w:shd w:val="clear" w:color="auto" w:fill="FFFFFF"/>
-          <w:lang w:val="en-US"/>
-        </w:rPr>
-        <w:t>Powerful solutions and the capabilities of Artificial Intelligence are developing very rapidly, and AI systems have the ability to understand human emotions and respond to them.</w:t>
-      </w:r>
-    </w:p>
-    <w:p>
-      <w:pPr>
-        <w:shd w:val="clear" w:color="auto" w:fill="FFFFFF"/>
-        <w:spacing w:after="150" w:line="240" w:lineRule="auto"/>
-        <w:jc w:val="both"/>
-        <w:textAlignment w:val="baseline"/>
-        <w:rPr>
-          <w:rFonts w:ascii="Georgia" w:hAnsi="Georgia"/>
-          <w:color w:val="252525"/>
-          <w:sz w:val="26"/>
-          <w:szCs w:val="26"/>
-          <w:shd w:val="clear" w:color="auto" w:fill="FFFFFF"/>
-          <w:lang w:val="en-US"/>
-        </w:rPr>
-      </w:pPr>
-      <w:r>
-        <w:rPr>
-          <w:rFonts w:ascii="Georgia" w:hAnsi="Georgia"/>
-          <w:color w:val="252525"/>
-          <w:sz w:val="26"/>
-          <w:szCs w:val="26"/>
-          <w:shd w:val="clear" w:color="auto" w:fill="FFFFFF"/>
-          <w:lang w:val="en-US"/>
-        </w:rPr>
-        <w:t>One type of AI that is quickly finding its way into most consumers’ homes is the voice assistant such as Apple's Siri, Amazon's Alexa, Google's Assistant and Microsoft's Cortana.</w:t>
-      </w:r>
-    </w:p>
-    <w:p>
-      <w:pPr>
-        <w:shd w:val="clear" w:color="auto" w:fill="FFFFFF"/>
-        <w:spacing w:after="150" w:line="240" w:lineRule="auto"/>
-        <w:jc w:val="both"/>
-        <w:textAlignment w:val="baseline"/>
-        <w:rPr>
-          <w:rFonts w:ascii="Georgia" w:hAnsi="Georgia"/>
-          <w:color w:val="252525"/>
-          <w:sz w:val="26"/>
-          <w:szCs w:val="26"/>
-          <w:shd w:val="clear" w:color="auto" w:fill="FFFFFF"/>
-          <w:lang w:val="en-US"/>
-        </w:rPr>
-      </w:pPr>
-      <w:r>
-        <w:rPr>
-          <w:rFonts w:ascii="Georgia" w:hAnsi="Georgia"/>
-          <w:color w:val="252525"/>
-          <w:sz w:val="26"/>
-          <w:szCs w:val="26"/>
-          <w:shd w:val="clear" w:color="auto" w:fill="FFFFFF"/>
-          <w:lang w:val="en-US"/>
-        </w:rPr>
-        <w:t xml:space="preserve">Hanson </w:t>
-      </w:r>
-      <w:proofErr w:type="spellStart"/>
-      <w:r>
-        <w:rPr>
-          <w:rFonts w:ascii="Georgia" w:hAnsi="Georgia"/>
-          <w:color w:val="252525"/>
-          <w:sz w:val="26"/>
-          <w:szCs w:val="26"/>
-          <w:shd w:val="clear" w:color="auto" w:fill="FFFFFF"/>
-          <w:lang w:val="en-US"/>
-        </w:rPr>
-        <w:t>Robotic's</w:t>
-      </w:r>
-      <w:proofErr w:type="spellEnd"/>
-      <w:r>
-        <w:rPr>
-          <w:rFonts w:ascii="Georgia" w:hAnsi="Georgia"/>
-          <w:color w:val="252525"/>
-          <w:sz w:val="26"/>
-          <w:szCs w:val="26"/>
-          <w:shd w:val="clear" w:color="auto" w:fill="FFFFFF"/>
-          <w:lang w:val="en-US"/>
-        </w:rPr>
-        <w:t xml:space="preserve"> most advanced human-like robot Sophia personifies people’s dreams for the future of AI. Sofia is also a framework for cutting edge robotics and AI research, particularly for understanding human-robot interactions and their potential service and entertainment applications.</w:t>
-      </w:r>
-    </w:p>
-    <w:p>
-      <w:pPr>
-        <w:shd w:val="clear" w:color="auto" w:fill="FFFFFF"/>
-        <w:spacing w:after="150" w:line="240" w:lineRule="auto"/>
-        <w:jc w:val="both"/>
-        <w:textAlignment w:val="baseline"/>
-        <w:rPr>
-          <w:rFonts w:ascii="Georgia" w:hAnsi="Georgia"/>
-          <w:color w:val="252525"/>
-          <w:sz w:val="26"/>
-          <w:szCs w:val="26"/>
-          <w:shd w:val="clear" w:color="auto" w:fill="FFFFFF"/>
-          <w:lang w:val="en-US"/>
-        </w:rPr>
-      </w:pPr>
-      <w:r>
-        <w:rPr>
-          <w:rFonts w:ascii="Georgia" w:hAnsi="Georgia"/>
-          <w:color w:val="252525"/>
-          <w:sz w:val="26"/>
-          <w:szCs w:val="26"/>
-          <w:shd w:val="clear" w:color="auto" w:fill="FFFFFF"/>
-          <w:lang w:val="en-US"/>
-        </w:rPr>
-        <w:t>The Alexa virtual assistant developed by Amazon is learning faster than any other assistant, and can also control several smart devices, using itself as a home automation system. Alexa will typically take a few weeks to learn its owner’s habits using their smart home devices. Using AI technology in the cloud, Alexa builds up a picture of its owners' routines, paying attention to the time of day, weather patterns and even the changing of the season.</w:t>
-      </w:r>
-    </w:p>
-    <w:p>
-      <w:pPr>
-        <w:shd w:val="clear" w:color="auto" w:fill="FFFFFF"/>
-        <w:spacing w:after="150" w:line="240" w:lineRule="auto"/>
-        <w:jc w:val="both"/>
-        <w:textAlignment w:val="baseline"/>
-        <w:rPr>
-          <w:rFonts w:ascii="Arial" w:eastAsia="Times New Roman" w:hAnsi="Arial" w:cs="Arial"/>
-          <w:color w:val="444444"/>
-          <w:sz w:val="18"/>
-          <w:szCs w:val="18"/>
-          <w:lang w:val="en-US"/>
-        </w:rPr>
-      </w:pPr>
-    </w:p>
-    <w:p>
-      <w:pPr>
-        <w:shd w:val="clear" w:color="auto" w:fill="FFFFFF"/>
-        <w:spacing w:after="150" w:line="240" w:lineRule="auto"/>
-        <w:jc w:val="both"/>
-        <w:textAlignment w:val="baseline"/>
-        <w:rPr>
-          <w:rFonts w:ascii="Arial" w:eastAsia="Times New Roman" w:hAnsi="Arial" w:cs="Arial"/>
-          <w:color w:val="444444"/>
-          <w:sz w:val="18"/>
-          <w:szCs w:val="18"/>
-          <w:lang w:val="en-US"/>
-        </w:rPr>
-      </w:pPr>
-    </w:p>
-    <w:p>
-      <w:pPr>
-        <w:shd w:val="clear" w:color="auto" w:fill="FFFFFF"/>
-        <w:spacing w:after="150" w:line="240" w:lineRule="auto"/>
-        <w:jc w:val="both"/>
-        <w:textAlignment w:val="baseline"/>
-        <w:rPr>
-          <w:rFonts w:ascii="Arial" w:eastAsia="Times New Roman" w:hAnsi="Arial" w:cs="Arial"/>
-          <w:color w:val="444444"/>
-          <w:sz w:val="18"/>
-          <w:szCs w:val="18"/>
-          <w:lang w:val="en-US"/>
-        </w:rPr>
-      </w:pPr>
     </w:p>
     <w:p>
       <w:pPr>
@@ -10768,7 +11197,7 @@
           <w:lang w:val="en-US"/>
         </w:rPr>
       </w:pPr>
-      <w:hyperlink r:id="rId11" w:history="1">
+      <w:hyperlink r:id="rId12" w:history="1">
         <w:r>
           <w:rPr>
             <w:rStyle w:val="Hyperlink"/>
@@ -10954,6 +11383,9 @@
         <w:pStyle w:val="Default"/>
         <w:spacing w:line="360" w:lineRule="auto"/>
         <w:jc w:val="both"/>
+        <w:rPr>
+          <w:lang w:val="en-US"/>
+        </w:rPr>
       </w:pPr>
     </w:p>
     <w:p>
@@ -10971,36 +11403,9 @@
         <w:pStyle w:val="Default"/>
         <w:spacing w:line="360" w:lineRule="auto"/>
         <w:jc w:val="both"/>
-        <w:rPr>
-          <w:lang w:val="en-US"/>
-        </w:rPr>
-      </w:pPr>
-      <w:r>
-        <w:rPr>
-          <w:lang w:val="en-US"/>
-        </w:rPr>
+      </w:pPr>
+      <w:r>
         <w:t xml:space="preserve">-&gt;   </w:t>
-      </w:r>
-    </w:p>
-    <w:p>
-      <w:pPr>
-        <w:pStyle w:val="Default"/>
-        <w:spacing w:line="360" w:lineRule="auto"/>
-        <w:jc w:val="both"/>
-      </w:pPr>
-      <w:r>
-        <w:rPr>
-          <w:b/>
-          <w:bCs/>
-        </w:rPr>
-        <w:t xml:space="preserve">1.2 </w:t>
-      </w:r>
-      <w:r>
-        <w:rPr>
-          <w:b/>
-          <w:bCs/>
-        </w:rPr>
-        <w:t>Η τεχνητή νοημοσύνη και η ενσωμάτωση της στις ζωές μας</w:t>
       </w:r>
     </w:p>
     <w:p>
@@ -11013,30 +11418,6 @@
           <w:szCs w:val="24"/>
         </w:rPr>
       </w:pPr>
-      <w:r>
-        <w:rPr>
-          <w:rFonts w:ascii="Arial" w:hAnsi="Arial" w:cs="Arial"/>
-          <w:sz w:val="24"/>
-          <w:szCs w:val="24"/>
-        </w:rPr>
-        <w:t xml:space="preserve">Κατά καιρούς και από διάφορα εκπαιδευτικά ιδρύματα έχουν αναπτυχθεί πρότυπα συγγραφής </w:t>
-      </w:r>
-      <w:r>
-        <w:rPr>
-          <w:rFonts w:ascii="Arial" w:hAnsi="Arial" w:cs="Arial"/>
-          <w:sz w:val="24"/>
-          <w:szCs w:val="24"/>
-        </w:rPr>
-        <w:t>διπλωματικών</w:t>
-      </w:r>
-      <w:r>
-        <w:rPr>
-          <w:rFonts w:ascii="Arial" w:hAnsi="Arial" w:cs="Arial"/>
-          <w:sz w:val="24"/>
-          <w:szCs w:val="24"/>
-        </w:rPr>
-        <w:t xml:space="preserve"> εργασιών.</w:t>
-      </w:r>
     </w:p>
     <w:p>
       <w:pPr>
@@ -11046,7 +11427,6 @@
           <w:rFonts w:ascii="Arial" w:hAnsi="Arial" w:cs="Arial"/>
           <w:sz w:val="24"/>
           <w:szCs w:val="24"/>
-          <w:lang w:val="en-US"/>
         </w:rPr>
       </w:pPr>
     </w:p>
@@ -11057,7 +11437,6 @@
           <w:rFonts w:ascii="Arial" w:hAnsi="Arial" w:cs="Arial"/>
           <w:sz w:val="24"/>
           <w:szCs w:val="24"/>
-          <w:lang w:val="en-US"/>
         </w:rPr>
       </w:pPr>
     </w:p>
@@ -11068,7 +11447,6 @@
           <w:rFonts w:ascii="Arial" w:hAnsi="Arial" w:cs="Arial"/>
           <w:sz w:val="24"/>
           <w:szCs w:val="24"/>
-          <w:lang w:val="en-US"/>
         </w:rPr>
       </w:pPr>
     </w:p>
@@ -11398,7 +11776,7 @@
           <w:shd w:val="clear" w:color="auto" w:fill="FFFFFF"/>
         </w:rPr>
       </w:pPr>
-      <w:hyperlink r:id="rId12" w:history="1">
+      <w:hyperlink r:id="rId13" w:history="1">
         <w:r>
           <w:rPr>
             <w:rStyle w:val="Hyperlink"/>
@@ -11624,7 +12002,7 @@
         <w:spacing w:line="360" w:lineRule="auto"/>
         <w:jc w:val="both"/>
       </w:pPr>
-      <w:hyperlink r:id="rId13" w:history="1">
+      <w:hyperlink r:id="rId14" w:history="1">
         <w:r>
           <w:rPr>
             <w:rStyle w:val="Hyperlink"/>
@@ -11850,7 +12228,7 @@
         <w:spacing w:line="360" w:lineRule="auto"/>
         <w:jc w:val="both"/>
       </w:pPr>
-      <w:hyperlink r:id="rId14" w:history="1">
+      <w:hyperlink r:id="rId15" w:history="1">
         <w:r>
           <w:rPr>
             <w:rStyle w:val="Hyperlink"/>
@@ -12490,7 +12868,7 @@
         <w:spacing w:line="360" w:lineRule="auto"/>
         <w:jc w:val="both"/>
       </w:pPr>
-      <w:hyperlink r:id="rId15" w:history="1">
+      <w:hyperlink r:id="rId16" w:history="1">
         <w:r>
           <w:rPr>
             <w:rStyle w:val="Hyperlink"/>
@@ -12867,7 +13245,7 @@
           <w:bdr w:val="none" w:sz="0" w:space="0" w:color="auto" w:frame="1"/>
           <w:shd w:val="clear" w:color="auto" w:fill="FFFFFF"/>
         </w:rPr>
-        <w:t xml:space="preserve"> αλγόριθμο ένα </w:t>
+        <w:t xml:space="preserve"> αλγόριθμο ένα μεγάλο πλήθος δεδομένων</w:t>
       </w:r>
       <w:r>
         <w:rPr>
@@ -12878,8 +13256,7 @@
           <w:bdr w:val="none" w:sz="0" w:space="0" w:color="auto" w:frame="1"/>
           <w:shd w:val="clear" w:color="auto" w:fill="FFFFFF"/>
         </w:rPr>
-        <w:lastRenderedPageBreak/>
-        <w:t>μεγάλο πλήθος δεδομένων</w:t>
+        <w:t>.</w:t>
       </w:r>
       <w:r>
         <w:rPr>
@@ -12890,7 +13267,7 @@
           <w:bdr w:val="none" w:sz="0" w:space="0" w:color="auto" w:frame="1"/>
           <w:shd w:val="clear" w:color="auto" w:fill="FFFFFF"/>
         </w:rPr>
-        <w:t>.</w:t>
+        <w:t xml:space="preserve"> </w:t>
       </w:r>
       <w:r>
         <w:rPr>
@@ -12901,7 +13278,7 @@
           <w:bdr w:val="none" w:sz="0" w:space="0" w:color="auto" w:frame="1"/>
           <w:shd w:val="clear" w:color="auto" w:fill="FFFFFF"/>
         </w:rPr>
-        <w:t xml:space="preserve"> </w:t>
+        <w:t>Έπειτα ο</w:t>
       </w:r>
       <w:r>
         <w:rPr>
@@ -12912,7 +13289,7 @@
           <w:bdr w:val="none" w:sz="0" w:space="0" w:color="auto" w:frame="1"/>
           <w:shd w:val="clear" w:color="auto" w:fill="FFFFFF"/>
         </w:rPr>
-        <w:t>Έπειτα ο</w:t>
+        <w:t xml:space="preserve"> αλγόριθμος αναλύει τα δεδομένα</w:t>
       </w:r>
       <w:r>
         <w:rPr>
@@ -12923,7 +13300,7 @@
           <w:bdr w:val="none" w:sz="0" w:space="0" w:color="auto" w:frame="1"/>
           <w:shd w:val="clear" w:color="auto" w:fill="FFFFFF"/>
         </w:rPr>
-        <w:t xml:space="preserve"> αλγόριθμος αναλύει τα δεδομένα</w:t>
+        <w:t>,</w:t>
       </w:r>
       <w:r>
         <w:rPr>
@@ -12934,7 +13311,7 @@
           <w:bdr w:val="none" w:sz="0" w:space="0" w:color="auto" w:frame="1"/>
           <w:shd w:val="clear" w:color="auto" w:fill="FFFFFF"/>
         </w:rPr>
-        <w:t>,</w:t>
+        <w:t xml:space="preserve"> </w:t>
       </w:r>
       <w:r>
         <w:rPr>
@@ -12945,7 +13322,7 @@
           <w:bdr w:val="none" w:sz="0" w:space="0" w:color="auto" w:frame="1"/>
           <w:shd w:val="clear" w:color="auto" w:fill="FFFFFF"/>
         </w:rPr>
-        <w:t xml:space="preserve"> </w:t>
+        <w:t>παράγει προβλέψεις και παίρνει αποφάσεις με βάση τα δεδομένα εισόδου</w:t>
       </w:r>
       <w:r>
         <w:rPr>
@@ -12956,7 +13333,7 @@
           <w:bdr w:val="none" w:sz="0" w:space="0" w:color="auto" w:frame="1"/>
           <w:shd w:val="clear" w:color="auto" w:fill="FFFFFF"/>
         </w:rPr>
-        <w:t>παράγει προβλέψεις και παίρνει αποφάσεις με βάση τα δεδομένα εισόδου</w:t>
+        <w:t>.</w:t>
       </w:r>
       <w:r>
         <w:rPr>
@@ -12967,7 +13344,7 @@
           <w:bdr w:val="none" w:sz="0" w:space="0" w:color="auto" w:frame="1"/>
           <w:shd w:val="clear" w:color="auto" w:fill="FFFFFF"/>
         </w:rPr>
-        <w:t>.</w:t>
+        <w:t xml:space="preserve"> Σε περίπτωση που παρατηρηθεί κάποιο σφάλμα τότε είναι εφικτό να διορθωθεί και να </w:t>
       </w:r>
       <w:r>
         <w:rPr>
@@ -12978,7 +13355,8 @@
           <w:bdr w:val="none" w:sz="0" w:space="0" w:color="auto" w:frame="1"/>
           <w:shd w:val="clear" w:color="auto" w:fill="FFFFFF"/>
         </w:rPr>
-        <w:t xml:space="preserve"> Σε περίπτωση που παρατηρηθεί κάποιο σφάλμα τότε είναι εφικτό να διορθωθεί και να ενσωματωθεί στον αλγόριθμο αυτή η πληροφορία ώστε να βελτιωθεί η ικανότητα λήψης αποφάσεων του αλγ</w:t>
+        <w:lastRenderedPageBreak/>
+        <w:t>ενσωματωθεί στον αλγόριθμο αυτή η πληροφορία ώστε να βελτιωθεί η ικανότητα λήψης αποφάσεων του αλγ</w:t>
       </w:r>
       <w:r>
         <w:rPr>
@@ -13508,7 +13886,7 @@
         <w:spacing w:line="360" w:lineRule="auto"/>
         <w:jc w:val="both"/>
       </w:pPr>
-      <w:hyperlink r:id="rId16" w:history="1">
+      <w:hyperlink r:id="rId17" w:history="1">
         <w:r>
           <w:rPr>
             <w:rStyle w:val="Hyperlink"/>
@@ -13840,7 +14218,7 @@
         <w:spacing w:line="360" w:lineRule="auto"/>
         <w:jc w:val="both"/>
       </w:pPr>
-      <w:hyperlink r:id="rId17" w:history="1">
+      <w:hyperlink r:id="rId18" w:history="1">
         <w:r>
           <w:rPr>
             <w:rStyle w:val="Hyperlink"/>
@@ -13858,7 +14236,7 @@
         <w:spacing w:line="360" w:lineRule="auto"/>
         <w:jc w:val="both"/>
       </w:pPr>
-      <w:hyperlink r:id="rId18" w:history="1">
+      <w:hyperlink r:id="rId19" w:history="1">
         <w:r>
           <w:rPr>
             <w:rStyle w:val="Hyperlink"/>
@@ -13876,7 +14254,7 @@
         <w:spacing w:line="360" w:lineRule="auto"/>
         <w:jc w:val="both"/>
       </w:pPr>
-      <w:hyperlink r:id="rId19" w:history="1">
+      <w:hyperlink r:id="rId20" w:history="1">
         <w:r>
           <w:rPr>
             <w:rStyle w:val="Hyperlink"/>
@@ -13894,7 +14272,7 @@
         <w:spacing w:line="360" w:lineRule="auto"/>
         <w:jc w:val="both"/>
       </w:pPr>
-      <w:hyperlink r:id="rId20" w:history="1">
+      <w:hyperlink r:id="rId21" w:history="1">
         <w:r>
           <w:rPr>
             <w:rStyle w:val="Hyperlink"/>
@@ -13909,7 +14287,7 @@
         <w:spacing w:line="360" w:lineRule="auto"/>
         <w:jc w:val="both"/>
       </w:pPr>
-      <w:hyperlink r:id="rId21" w:history="1">
+      <w:hyperlink r:id="rId22" w:history="1">
         <w:r>
           <w:rPr>
             <w:rStyle w:val="Hyperlink"/>
@@ -13928,7 +14306,11 @@
         <w:t xml:space="preserve">-&gt; </w:t>
       </w:r>
       <w:r>
-        <w:t xml:space="preserve">Προκειμένου τα υπολογιστικά συστήματα να αποκαλούνται έξυπνα, χρειάζονται ένα μοντέλο. Ένα μοντέλο δημιουργείται μέσω της εκπαίδευσης, δηλαδή με βάση ορισμένα δεδομένα </w:t>
+        <w:t xml:space="preserve">Προκειμένου τα υπολογιστικά συστήματα να αποκαλούνται έξυπνα, χρειάζονται ένα μοντέλο. Ένα μοντέλο δημιουργείται μέσω της εκπαίδευσης, δηλαδή με βάση </w:t>
+      </w:r>
+      <w:r>
+        <w:lastRenderedPageBreak/>
+        <w:t xml:space="preserve">ορισμένα δεδομένα </w:t>
       </w:r>
       <w:r>
         <w:t>που έχουν συλλεχθεί και σε συνδυασμό με την επιλογή ενός αλγορίθμου μηχανικής μάθησης, παράγεται ένα μοντέλο. Έπειτα με την χρήση αυτού του μοντέλου, είναι εφικτή η πρόβλεψη των αποτελεσμάτων και η παραγωγή συμπερασμάτων</w:t>
@@ -14222,94 +14604,91 @@
         <w:t xml:space="preserve"> που θα χρησιμοποιηθεί κατά την εκπαίδευση</w:t>
       </w:r>
       <w:r>
-        <w:t xml:space="preserve">, για </w:t>
+        <w:t>, για παρ</w:t>
+      </w:r>
+      <w:r>
+        <w:t>ά</w:t>
+      </w:r>
+      <w:r>
+        <w:t>δειγμα υπ</w:t>
+      </w:r>
+      <w:r>
+        <w:t>ά</w:t>
+      </w:r>
+      <w:r>
+        <w:t>ρχουν αλγ</w:t>
+      </w:r>
+      <w:r>
+        <w:t>ό</w:t>
+      </w:r>
+      <w:r>
+        <w:t>ριθμοι που παρ</w:t>
+      </w:r>
+      <w:r>
+        <w:t>ά</w:t>
+      </w:r>
+      <w:r>
+        <w:t>γουν καλ</w:t>
+      </w:r>
+      <w:r>
+        <w:t>ύ</w:t>
+      </w:r>
+      <w:r>
+        <w:t xml:space="preserve">τερα </w:t>
+      </w:r>
+      <w:r>
+        <w:t>μοντέλα για αριθμητικά δεδομένα</w:t>
+      </w:r>
+      <w:r>
+        <w:t xml:space="preserve">, </w:t>
+      </w:r>
+      <w:r>
+        <w:t xml:space="preserve">υπάρχουν αλγόριθμοι που παράγουν καλύτερα μοντέλα όταν έχουμε ως δεδομένα εικόνες </w:t>
+      </w:r>
+      <w:r>
+        <w:t>κ.</w:t>
+      </w:r>
+      <w:r>
+        <w:t>ο</w:t>
+      </w:r>
+      <w:r>
+        <w:t>.κ.</w:t>
+      </w:r>
+      <w:r>
+        <w:t xml:space="preserve"> Επ</w:t>
+      </w:r>
+      <w:r>
+        <w:t>ί</w:t>
+      </w:r>
+      <w:r>
+        <w:t>σης πα</w:t>
+      </w:r>
+      <w:r>
+        <w:t>ί</w:t>
+      </w:r>
+      <w:r>
+        <w:t xml:space="preserve">ζει </w:t>
+      </w:r>
+      <w:r>
+        <w:t>σημαντικό</w:t>
+      </w:r>
+      <w:r>
+        <w:t xml:space="preserve"> </w:t>
+      </w:r>
+      <w:r>
+        <w:t>ρόλο</w:t>
+      </w:r>
+      <w:r>
+        <w:t xml:space="preserve"> το </w:t>
+      </w:r>
+      <w:r>
+        <w:t>πλήθος</w:t>
+      </w:r>
+      <w:r>
+        <w:t xml:space="preserve"> των </w:t>
       </w:r>
       <w:r>
         <w:lastRenderedPageBreak/>
-        <w:t>παρ</w:t>
-      </w:r>
-      <w:r>
-        <w:t>ά</w:t>
-      </w:r>
-      <w:r>
-        <w:t>δειγμα υπ</w:t>
-      </w:r>
-      <w:r>
-        <w:t>ά</w:t>
-      </w:r>
-      <w:r>
-        <w:t>ρχουν αλγ</w:t>
-      </w:r>
-      <w:r>
-        <w:t>ό</w:t>
-      </w:r>
-      <w:r>
-        <w:t>ριθμοι που παρ</w:t>
-      </w:r>
-      <w:r>
-        <w:t>ά</w:t>
-      </w:r>
-      <w:r>
-        <w:t>γουν καλ</w:t>
-      </w:r>
-      <w:r>
-        <w:t>ύ</w:t>
-      </w:r>
-      <w:r>
-        <w:t xml:space="preserve">τερα </w:t>
-      </w:r>
-      <w:r>
-        <w:t>μοντέλα για αριθμητικά δεδομένα</w:t>
-      </w:r>
-      <w:r>
-        <w:t xml:space="preserve">, </w:t>
-      </w:r>
-      <w:r>
-        <w:t xml:space="preserve">υπάρχουν αλγόριθμοι που παράγουν καλύτερα μοντέλα όταν έχουμε ως δεδομένα εικόνες </w:t>
-      </w:r>
-      <w:r>
-        <w:t>κ.</w:t>
-      </w:r>
-      <w:r>
-        <w:t>ο</w:t>
-      </w:r>
-      <w:r>
-        <w:t>.κ.</w:t>
-      </w:r>
-      <w:r>
-        <w:t xml:space="preserve"> Επ</w:t>
-      </w:r>
-      <w:r>
-        <w:t>ί</w:t>
-      </w:r>
-      <w:r>
-        <w:t>σης πα</w:t>
-      </w:r>
-      <w:r>
-        <w:t>ί</w:t>
-      </w:r>
-      <w:r>
-        <w:t xml:space="preserve">ζει </w:t>
-      </w:r>
-      <w:r>
-        <w:t>σημαντικό</w:t>
-      </w:r>
-      <w:r>
-        <w:t xml:space="preserve"> </w:t>
-      </w:r>
-      <w:r>
-        <w:t>ρόλο</w:t>
-      </w:r>
-      <w:r>
-        <w:t xml:space="preserve"> το </w:t>
-      </w:r>
-      <w:r>
-        <w:t>πλήθος</w:t>
-      </w:r>
-      <w:r>
-        <w:t xml:space="preserve"> των </w:t>
-      </w:r>
-      <w:r>
         <w:t>χαρακτηριστικών</w:t>
       </w:r>
       <w:r>
@@ -14756,11 +15135,7 @@
         <w:t>προβλέψεις</w:t>
       </w:r>
       <w:r>
-        <w:t xml:space="preserve">, δηλαδή πλέον αν δοθεί στο μοντέλο μία φωτογραφία γιασεμιού ως είσοδος τότε το μοντέλο θα αναγνωρίσει ότι </w:t>
-      </w:r>
-      <w:r>
-        <w:lastRenderedPageBreak/>
-        <w:t>είναι γιασεμί, αντίστοιχα θα γίνει το ίδιο και στην περίπτωση που δοθούν ως είσοδο</w:t>
+        <w:t>, δηλαδή πλέον αν δοθεί στο μοντέλο μία φωτογραφία γιασεμιού ως είσοδος τότε το μοντέλο θα αναγνωρίσει ότι είναι γιασεμί, αντίστοιχα θα γίνει το ίδιο και στην περίπτωση που δοθούν ως είσοδο</w:t>
       </w:r>
       <w:r>
         <w:t>ι</w:t>
@@ -15042,7 +15417,7 @@
           <w:szCs w:val="24"/>
         </w:rPr>
       </w:pPr>
-      <w:hyperlink r:id="rId22" w:history="1">
+      <w:hyperlink r:id="rId23" w:history="1">
         <w:r>
           <w:rPr>
             <w:rStyle w:val="Hyperlink"/>
@@ -15229,7 +15604,7 @@
           <w:lang w:val="en-US"/>
         </w:rPr>
       </w:pPr>
-      <w:hyperlink r:id="rId23" w:history="1">
+      <w:hyperlink r:id="rId24" w:history="1">
         <w:r>
           <w:rPr>
             <w:rStyle w:val="Hyperlink"/>
@@ -15248,7 +15623,7 @@
           <w:lang w:val="en-US"/>
         </w:rPr>
       </w:pPr>
-      <w:hyperlink r:id="rId24" w:history="1">
+      <w:hyperlink r:id="rId25" w:history="1">
         <w:r>
           <w:rPr>
             <w:rStyle w:val="Hyperlink"/>
@@ -15498,6 +15873,7 @@
           <w:b/>
           <w:bCs/>
         </w:rPr>
+        <w:lastRenderedPageBreak/>
         <w:t>3</w:t>
       </w:r>
       <w:r>
@@ -15800,7 +16176,6 @@
           <w:szCs w:val="18"/>
           <w:lang w:val="en-US"/>
         </w:rPr>
-        <w:lastRenderedPageBreak/>
         <w:t>Policy and regulatory frameworks for AI remain at an initial, formative stage. Key policy questions that have arisen relate to:</w:t>
       </w:r>
     </w:p>
@@ -15885,6 +16260,7 @@
           <w:szCs w:val="18"/>
           <w:lang w:val="en-US"/>
         </w:rPr>
+        <w:lastRenderedPageBreak/>
         <w:t>Purposes for which they are used; as well as</w:t>
       </w:r>
     </w:p>
@@ -16435,24 +16811,187 @@
         <w:spacing w:after="0" w:line="360" w:lineRule="auto"/>
         <w:rPr>
           <w:rFonts w:ascii="Arial" w:hAnsi="Arial" w:cs="Arial"/>
-          <w:lang w:val="en-US"/>
-        </w:rPr>
-      </w:pPr>
-      <w:r>
-        <w:rPr>
-          <w:rFonts w:ascii="Arial" w:hAnsi="Arial" w:cs="Arial"/>
           <w:color w:val="444444"/>
           <w:sz w:val="18"/>
           <w:szCs w:val="18"/>
           <w:shd w:val="clear" w:color="auto" w:fill="FFFFFF"/>
           <w:lang w:val="en-US"/>
         </w:rPr>
+      </w:pPr>
+      <w:r>
+        <w:rPr>
+          <w:rFonts w:ascii="Arial" w:hAnsi="Arial" w:cs="Arial"/>
+          <w:color w:val="444444"/>
+          <w:sz w:val="18"/>
+          <w:szCs w:val="18"/>
+          <w:shd w:val="clear" w:color="auto" w:fill="FFFFFF"/>
+          <w:lang w:val="en-US"/>
+        </w:rPr>
         <w:t>The use of AI tools and techniques is driving new opportunities across many diverse domains.</w:t>
       </w:r>
     </w:p>
+    <w:p>
+      <w:pPr>
+        <w:spacing w:after="0" w:line="360" w:lineRule="auto"/>
+        <w:rPr>
+          <w:rFonts w:ascii="Arial" w:hAnsi="Arial" w:cs="Arial"/>
+          <w:color w:val="444444"/>
+          <w:sz w:val="18"/>
+          <w:szCs w:val="18"/>
+          <w:shd w:val="clear" w:color="auto" w:fill="FFFFFF"/>
+          <w:lang w:val="en-US"/>
+        </w:rPr>
+      </w:pPr>
+    </w:p>
+    <w:p>
+      <w:pPr>
+        <w:shd w:val="clear" w:color="auto" w:fill="FFFFFF"/>
+        <w:spacing w:after="150" w:line="240" w:lineRule="auto"/>
+        <w:jc w:val="both"/>
+        <w:textAlignment w:val="baseline"/>
+        <w:rPr>
+          <w:rFonts w:ascii="Georgia" w:hAnsi="Georgia"/>
+          <w:color w:val="252525"/>
+          <w:sz w:val="26"/>
+          <w:szCs w:val="26"/>
+          <w:shd w:val="clear" w:color="auto" w:fill="FFFFFF"/>
+          <w:lang w:val="en-US"/>
+        </w:rPr>
+      </w:pPr>
+      <w:r>
+        <w:rPr>
+          <w:rFonts w:ascii="Georgia" w:hAnsi="Georgia"/>
+          <w:color w:val="252525"/>
+          <w:sz w:val="26"/>
+          <w:szCs w:val="26"/>
+          <w:shd w:val="clear" w:color="auto" w:fill="FFFFFF"/>
+          <w:lang w:val="en-US"/>
+        </w:rPr>
+        <w:t>The Alexa virtual assistant developed by Amazon is learning faster than any other assistant, and can also control several smart devices, using itself as a home automation system. Alexa will typically take a few weeks to learn its owner’s habits using their smart home devices. Using AI technology in the cloud, Alexa builds up a picture of its owners' routines, paying attention to the time of day, weather patterns and even the changing of the season.</w:t>
+      </w:r>
+    </w:p>
+    <w:p>
+      <w:pPr>
+        <w:shd w:val="clear" w:color="auto" w:fill="FFFFFF"/>
+        <w:spacing w:after="150" w:line="240" w:lineRule="auto"/>
+        <w:jc w:val="both"/>
+        <w:textAlignment w:val="baseline"/>
+        <w:rPr>
+          <w:rFonts w:ascii="Georgia" w:hAnsi="Georgia"/>
+          <w:color w:val="252525"/>
+          <w:sz w:val="26"/>
+          <w:szCs w:val="26"/>
+          <w:shd w:val="clear" w:color="auto" w:fill="FFFFFF"/>
+          <w:lang w:val="en-US"/>
+        </w:rPr>
+      </w:pPr>
+      <w:r>
+        <w:rPr>
+          <w:rFonts w:ascii="Georgia" w:hAnsi="Georgia"/>
+          <w:color w:val="252525"/>
+          <w:sz w:val="26"/>
+          <w:szCs w:val="26"/>
+          <w:shd w:val="clear" w:color="auto" w:fill="FFFFFF"/>
+          <w:lang w:val="en-US"/>
+        </w:rPr>
+        <w:t>Powerful solutions and the capabilities of Artificial Intelligence are developing very rapidly, and AI systems have the ability to understand human emotions and respond to them.</w:t>
+      </w:r>
+    </w:p>
+    <w:p>
+      <w:pPr>
+        <w:shd w:val="clear" w:color="auto" w:fill="FFFFFF"/>
+        <w:spacing w:after="150" w:line="240" w:lineRule="auto"/>
+        <w:jc w:val="both"/>
+        <w:textAlignment w:val="baseline"/>
+        <w:rPr>
+          <w:rFonts w:ascii="Georgia" w:hAnsi="Georgia"/>
+          <w:color w:val="252525"/>
+          <w:sz w:val="26"/>
+          <w:szCs w:val="26"/>
+          <w:shd w:val="clear" w:color="auto" w:fill="FFFFFF"/>
+          <w:lang w:val="en-US"/>
+        </w:rPr>
+      </w:pPr>
+      <w:r>
+        <w:rPr>
+          <w:rFonts w:ascii="Georgia" w:hAnsi="Georgia"/>
+          <w:color w:val="252525"/>
+          <w:sz w:val="26"/>
+          <w:szCs w:val="26"/>
+          <w:shd w:val="clear" w:color="auto" w:fill="FFFFFF"/>
+          <w:lang w:val="en-US"/>
+        </w:rPr>
+        <w:t xml:space="preserve">Hanson </w:t>
+      </w:r>
+      <w:proofErr w:type="spellStart"/>
+      <w:r>
+        <w:rPr>
+          <w:rFonts w:ascii="Georgia" w:hAnsi="Georgia"/>
+          <w:color w:val="252525"/>
+          <w:sz w:val="26"/>
+          <w:szCs w:val="26"/>
+          <w:shd w:val="clear" w:color="auto" w:fill="FFFFFF"/>
+          <w:lang w:val="en-US"/>
+        </w:rPr>
+        <w:t>Robotic's</w:t>
+      </w:r>
+      <w:proofErr w:type="spellEnd"/>
+      <w:r>
+        <w:rPr>
+          <w:rFonts w:ascii="Georgia" w:hAnsi="Georgia"/>
+          <w:color w:val="252525"/>
+          <w:sz w:val="26"/>
+          <w:szCs w:val="26"/>
+          <w:shd w:val="clear" w:color="auto" w:fill="FFFFFF"/>
+          <w:lang w:val="en-US"/>
+        </w:rPr>
+        <w:t xml:space="preserve"> most advanced human-like robot Sophia personifies people’s dreams for the future of AI. Sofia is also a framework for cutting edge </w:t>
+      </w:r>
+      <w:r>
+        <w:rPr>
+          <w:rFonts w:ascii="Georgia" w:hAnsi="Georgia"/>
+          <w:color w:val="252525"/>
+          <w:sz w:val="26"/>
+          <w:szCs w:val="26"/>
+          <w:shd w:val="clear" w:color="auto" w:fill="FFFFFF"/>
+          <w:lang w:val="en-US"/>
+        </w:rPr>
+        <w:lastRenderedPageBreak/>
+        <w:t>robotics and AI research, particularly for understanding human-robot interactions and their potential service and entertainment applications.</w:t>
+      </w:r>
+    </w:p>
+    <w:p>
+      <w:pPr>
+        <w:spacing w:after="0" w:line="360" w:lineRule="auto"/>
+        <w:ind w:firstLine="227"/>
+        <w:jc w:val="both"/>
+        <w:rPr>
+          <w:rFonts w:ascii="Arial" w:hAnsi="Arial" w:cs="Arial"/>
+          <w:shd w:val="clear" w:color="auto" w:fill="FFFFFF"/>
+          <w:lang w:val="en-US"/>
+        </w:rPr>
+      </w:pPr>
+      <w:r>
+        <w:rPr>
+          <w:rFonts w:ascii="Arial" w:hAnsi="Arial" w:cs="Arial"/>
+          <w:shd w:val="clear" w:color="auto" w:fill="FFFFFF"/>
+          <w:lang w:val="en-US"/>
+        </w:rPr>
+        <w:t>Developments in AI are closely tied to data policies, including data protection and privacy legislation.</w:t>
+      </w:r>
+    </w:p>
+    <w:p>
+      <w:pPr>
+        <w:spacing w:after="0" w:line="360" w:lineRule="auto"/>
+        <w:rPr>
+          <w:rFonts w:ascii="Arial" w:hAnsi="Arial" w:cs="Arial"/>
+          <w:lang w:val="en-US"/>
+        </w:rPr>
+      </w:pPr>
+    </w:p>
     <w:sectPr>
-      <w:headerReference w:type="default" r:id="rId25"/>
-      <w:footerReference w:type="default" r:id="rId26"/>
+      <w:headerReference w:type="default" r:id="rId26"/>
+      <w:footerReference w:type="default" r:id="rId27"/>
       <w:pgSz w:w="11906" w:h="16838"/>
       <w:pgMar w:top="1440" w:right="1440" w:bottom="1440" w:left="1440" w:header="709" w:footer="709" w:gutter="284"/>
       <w:pgNumType w:start="0"/>
@@ -16512,13 +17051,7 @@
       <w:rPr>
         <w:noProof/>
       </w:rPr>
-      <w:t>1</w:t>
-    </w:r>
-    <w:r>
-      <w:rPr>
-        <w:noProof/>
-      </w:rPr>
-      <w:t>6</w:t>
+      <w:t>16</w:t>
     </w:r>
     <w:r>
       <w:rPr>

</xml_diff>

<commit_message>
added more info about what is A.I.
</commit_message>
<xml_diff>
--- a/Diploma_Thesis.docx
+++ b/Diploma_Thesis.docx
@@ -6652,6 +6652,9 @@
         <w:spacing w:line="360" w:lineRule="auto"/>
       </w:pPr>
       <w:r>
+        <w:t xml:space="preserve"> </w:t>
+      </w:r>
+      <w:r>
         <w:t xml:space="preserve">Περιγραφή του αντικειμένου της </w:t>
       </w:r>
       <w:r>
@@ -6696,7 +6699,7 @@
           <w:b/>
           <w:bCs/>
         </w:rPr>
-        <w:t>.............</w:t>
+        <w:t>............</w:t>
       </w:r>
       <w:r>
         <w:rPr>
@@ -6719,17 +6722,44 @@
         <w:spacing w:line="360" w:lineRule="auto"/>
       </w:pPr>
       <w:r>
-        <w:t>Η τεχνητή νοημοσύνη και η ενσωμάτωση της στις ζωές μας</w:t>
-      </w:r>
-      <w:r>
         <w:t xml:space="preserve"> </w:t>
       </w:r>
       <w:r>
-        <w:rPr>
-          <w:b/>
-          <w:bCs/>
-        </w:rPr>
-        <w:t>…..</w:t>
+        <w:t>Ορισμός της</w:t>
+      </w:r>
+      <w:r>
+        <w:t xml:space="preserve"> </w:t>
+      </w:r>
+      <w:r>
+        <w:t>Τ</w:t>
+      </w:r>
+      <w:r>
+        <w:t>εχνητή</w:t>
+      </w:r>
+      <w:r>
+        <w:t>ς</w:t>
+      </w:r>
+      <w:r>
+        <w:t xml:space="preserve"> </w:t>
+      </w:r>
+      <w:r>
+        <w:t>Ν</w:t>
+      </w:r>
+      <w:r>
+        <w:t>οημοσύνη</w:t>
+      </w:r>
+      <w:r>
+        <w:t>ς</w:t>
+      </w:r>
+      <w:r>
+        <w:t xml:space="preserve"> </w:t>
+      </w:r>
+      <w:r>
+        <w:rPr>
+          <w:b/>
+          <w:bCs/>
+        </w:rPr>
+        <w:t>….</w:t>
       </w:r>
       <w:r>
         <w:rPr>
@@ -6757,7 +6787,21 @@
           <w:b/>
           <w:bCs/>
         </w:rPr>
-        <w:t>......</w:t>
+        <w:t>..</w:t>
+      </w:r>
+      <w:r>
+        <w:rPr>
+          <w:b/>
+          <w:bCs/>
+        </w:rPr>
+        <w:t>......................................</w:t>
+      </w:r>
+      <w:r>
+        <w:rPr>
+          <w:b/>
+          <w:bCs/>
+        </w:rPr>
+        <w:t>....</w:t>
       </w:r>
       <w:r>
         <w:rPr>
@@ -6778,14 +6822,28 @@
           <w:b/>
           <w:bCs/>
         </w:rPr>
-        <w:t>.....</w:t>
-      </w:r>
-      <w:r>
-        <w:rPr>
-          <w:b/>
-          <w:bCs/>
-        </w:rPr>
-        <w:t xml:space="preserve">. </w:t>
+        <w:t>...</w:t>
+      </w:r>
+      <w:r>
+        <w:rPr>
+          <w:b/>
+          <w:bCs/>
+        </w:rPr>
+        <w:t>.</w:t>
+      </w:r>
+      <w:r>
+        <w:rPr>
+          <w:b/>
+          <w:bCs/>
+        </w:rPr>
+        <w:t>.</w:t>
+      </w:r>
+      <w:r>
+        <w:rPr>
+          <w:b/>
+          <w:bCs/>
+        </w:rPr>
+        <w:t xml:space="preserve"> </w:t>
       </w:r>
       <w:r>
         <w:t xml:space="preserve">2 </w:t>
@@ -6801,12 +6859,27 @@
         <w:spacing w:line="360" w:lineRule="auto"/>
       </w:pPr>
       <w:r>
-        <w:t>Διαχωρισμός των κλάδων της τεχνητής νοημοσύνης</w:t>
-      </w:r>
-      <w:r>
         <w:t xml:space="preserve"> </w:t>
       </w:r>
       <w:r>
+        <w:t xml:space="preserve">Διαχωρισμός των κλάδων της </w:t>
+      </w:r>
+      <w:r>
+        <w:t>Τ</w:t>
+      </w:r>
+      <w:r>
+        <w:t xml:space="preserve">εχνητής </w:t>
+      </w:r>
+      <w:r>
+        <w:t>Ν</w:t>
+      </w:r>
+      <w:r>
+        <w:t>οημοσύνης</w:t>
+      </w:r>
+      <w:r>
+        <w:t xml:space="preserve"> </w:t>
+      </w:r>
+      <w:r>
         <w:rPr>
           <w:b/>
           <w:bCs/>
@@ -6860,7 +6933,7 @@
           <w:b/>
           <w:bCs/>
         </w:rPr>
-        <w:t>.....</w:t>
+        <w:t>..</w:t>
       </w:r>
       <w:r>
         <w:rPr>
@@ -9458,7 +9531,63 @@
           <w:b/>
           <w:bCs/>
         </w:rPr>
-        <w:t>Η τεχνητή νοημοσύνη και η ενσωμάτωση της στις ζωές μας</w:t>
+        <w:t>Ορισμός της</w:t>
+      </w:r>
+      <w:r>
+        <w:rPr>
+          <w:b/>
+          <w:bCs/>
+        </w:rPr>
+        <w:t xml:space="preserve"> </w:t>
+      </w:r>
+      <w:r>
+        <w:rPr>
+          <w:b/>
+          <w:bCs/>
+        </w:rPr>
+        <w:t>Τ</w:t>
+      </w:r>
+      <w:r>
+        <w:rPr>
+          <w:b/>
+          <w:bCs/>
+        </w:rPr>
+        <w:t>εχνητή</w:t>
+      </w:r>
+      <w:r>
+        <w:rPr>
+          <w:b/>
+          <w:bCs/>
+        </w:rPr>
+        <w:t>ς</w:t>
+      </w:r>
+      <w:r>
+        <w:rPr>
+          <w:b/>
+          <w:bCs/>
+        </w:rPr>
+        <w:t xml:space="preserve"> </w:t>
+      </w:r>
+      <w:r>
+        <w:rPr>
+          <w:b/>
+          <w:bCs/>
+        </w:rPr>
+        <w:t>Ν</w:t>
+      </w:r>
+      <w:r>
+        <w:rPr>
+          <w:b/>
+          <w:bCs/>
+        </w:rPr>
+        <w:t>οημοσύνη</w:t>
+      </w:r>
+      <w:r>
+        <w:rPr>
+          <w:b/>
+          <w:bCs/>
+        </w:rPr>
+        <w:t>ς</w:t>
       </w:r>
     </w:p>
     <w:p>
@@ -9486,15 +9615,7 @@
           <w:sz w:val="24"/>
           <w:szCs w:val="24"/>
         </w:rPr>
-        <w:t>προσπάθησαν να</w:t>
-      </w:r>
-      <w:r>
-        <w:rPr>
-          <w:rFonts w:ascii="Arial" w:hAnsi="Arial" w:cs="Arial"/>
-          <w:sz w:val="24"/>
-          <w:szCs w:val="24"/>
-        </w:rPr>
-        <w:t xml:space="preserve"> </w:t>
+        <w:t xml:space="preserve">προσπάθησαν να </w:t>
       </w:r>
       <w:r>
         <w:rPr>
@@ -9599,23 +9720,39 @@
           <w:sz w:val="24"/>
           <w:szCs w:val="24"/>
         </w:rPr>
-        <w:t xml:space="preserve">. Αυτό είχες αποτέλεσμα την ένωση </w:t>
-      </w:r>
-      <w:r>
-        <w:rPr>
-          <w:rFonts w:ascii="Arial" w:hAnsi="Arial" w:cs="Arial"/>
-          <w:sz w:val="24"/>
-          <w:szCs w:val="24"/>
-        </w:rPr>
-        <w:t xml:space="preserve">επιστημόνων </w:t>
-      </w:r>
-      <w:r>
-        <w:rPr>
-          <w:rFonts w:ascii="Arial" w:hAnsi="Arial" w:cs="Arial"/>
-          <w:sz w:val="24"/>
-          <w:szCs w:val="24"/>
-        </w:rPr>
-        <w:t xml:space="preserve">διαφόρων ειδών (μαθηματικών, </w:t>
+        <w:t xml:space="preserve">. Αυτό είχε </w:t>
+      </w:r>
+      <w:r>
+        <w:rPr>
+          <w:rFonts w:ascii="Arial" w:hAnsi="Arial" w:cs="Arial"/>
+          <w:sz w:val="24"/>
+          <w:szCs w:val="24"/>
+        </w:rPr>
+        <w:t xml:space="preserve">ως </w:t>
+      </w:r>
+      <w:r>
+        <w:rPr>
+          <w:rFonts w:ascii="Arial" w:hAnsi="Arial" w:cs="Arial"/>
+          <w:sz w:val="24"/>
+          <w:szCs w:val="24"/>
+        </w:rPr>
+        <w:t xml:space="preserve">αποτέλεσμα την ένωση επιστημόνων </w:t>
+      </w:r>
+      <w:r>
+        <w:rPr>
+          <w:rFonts w:ascii="Arial" w:hAnsi="Arial" w:cs="Arial"/>
+          <w:sz w:val="24"/>
+          <w:szCs w:val="24"/>
+        </w:rPr>
+        <w:t xml:space="preserve">από διάφορες κατευθύνσεις </w:t>
+      </w:r>
+      <w:r>
+        <w:rPr>
+          <w:rFonts w:ascii="Arial" w:hAnsi="Arial" w:cs="Arial"/>
+          <w:sz w:val="24"/>
+          <w:szCs w:val="24"/>
+        </w:rPr>
+        <w:t xml:space="preserve">(μαθηματικών, </w:t>
       </w:r>
       <w:r>
         <w:rPr>
@@ -9667,7 +9804,6 @@
           <w:rFonts w:ascii="Arial" w:hAnsi="Arial" w:cs="Arial"/>
           <w:sz w:val="24"/>
           <w:szCs w:val="24"/>
-          <w:lang w:val="en-US"/>
         </w:rPr>
       </w:pPr>
       <w:r>
@@ -9684,15 +9820,15 @@
           <w:sz w:val="24"/>
           <w:szCs w:val="24"/>
         </w:rPr>
-        <w:t>Ουσιαστικά, η</w:t>
-      </w:r>
-      <w:r>
-        <w:rPr>
-          <w:rFonts w:ascii="Arial" w:hAnsi="Arial" w:cs="Arial"/>
-          <w:sz w:val="24"/>
-          <w:szCs w:val="24"/>
-        </w:rPr>
-        <w:t xml:space="preserve"> Τεχνητή Νοημοσύνη ασχολείται με την αναπαραγωγή των νοητικών ικανοτήτων του ανθρώπου στις μηχανές.</w:t>
+        <w:t xml:space="preserve">Η </w:t>
+      </w:r>
+      <w:r>
+        <w:rPr>
+          <w:rFonts w:ascii="Arial" w:hAnsi="Arial" w:cs="Arial"/>
+          <w:sz w:val="24"/>
+          <w:szCs w:val="24"/>
+        </w:rPr>
+        <w:t>Τεχνητή Νοημοσύνη ασχολείται με την αναπαραγωγή των νοητικών ικανοτήτων του ανθρώπου στις μηχανές.</w:t>
       </w:r>
       <w:r>
         <w:rPr>
@@ -9783,6 +9919,271 @@
           <w:szCs w:val="24"/>
         </w:rPr>
         <w:t>αντίληψη.</w:t>
+      </w:r>
+      <w:r>
+        <w:rPr>
+          <w:rFonts w:ascii="Arial" w:hAnsi="Arial" w:cs="Arial"/>
+          <w:sz w:val="24"/>
+          <w:szCs w:val="24"/>
+        </w:rPr>
+        <w:t xml:space="preserve"> </w:t>
+      </w:r>
+      <w:r>
+        <w:rPr>
+          <w:rFonts w:ascii="Arial" w:hAnsi="Arial" w:cs="Arial"/>
+          <w:sz w:val="24"/>
+          <w:szCs w:val="24"/>
+        </w:rPr>
+        <w:t xml:space="preserve">Ανάλογα με την τεχνική, τον σκοπό </w:t>
+      </w:r>
+      <w:r>
+        <w:rPr>
+          <w:rFonts w:ascii="Arial" w:hAnsi="Arial" w:cs="Arial"/>
+          <w:sz w:val="24"/>
+          <w:szCs w:val="24"/>
+        </w:rPr>
+        <w:t xml:space="preserve">, την εφαρμογή </w:t>
+      </w:r>
+      <w:r>
+        <w:rPr>
+          <w:rFonts w:ascii="Arial" w:hAnsi="Arial" w:cs="Arial"/>
+          <w:sz w:val="24"/>
+          <w:szCs w:val="24"/>
+        </w:rPr>
+        <w:t>και τις λειτουργίες ο όρος τ</w:t>
+      </w:r>
+      <w:r>
+        <w:rPr>
+          <w:rFonts w:ascii="Arial" w:hAnsi="Arial" w:cs="Arial"/>
+          <w:sz w:val="24"/>
+          <w:szCs w:val="24"/>
+        </w:rPr>
+        <w:t>η</w:t>
+      </w:r>
+      <w:r>
+        <w:rPr>
+          <w:rFonts w:ascii="Arial" w:hAnsi="Arial" w:cs="Arial"/>
+          <w:sz w:val="24"/>
+          <w:szCs w:val="24"/>
+        </w:rPr>
+        <w:t>ς</w:t>
+      </w:r>
+      <w:r>
+        <w:rPr>
+          <w:rFonts w:ascii="Arial" w:hAnsi="Arial" w:cs="Arial"/>
+          <w:sz w:val="24"/>
+          <w:szCs w:val="24"/>
+        </w:rPr>
+        <w:t xml:space="preserve"> Τεχνητή</w:t>
+      </w:r>
+      <w:r>
+        <w:rPr>
+          <w:rFonts w:ascii="Arial" w:hAnsi="Arial" w:cs="Arial"/>
+          <w:sz w:val="24"/>
+          <w:szCs w:val="24"/>
+        </w:rPr>
+        <w:t>ς</w:t>
+      </w:r>
+      <w:r>
+        <w:rPr>
+          <w:rFonts w:ascii="Arial" w:hAnsi="Arial" w:cs="Arial"/>
+          <w:sz w:val="24"/>
+          <w:szCs w:val="24"/>
+        </w:rPr>
+        <w:t xml:space="preserve"> Νοημοσύνη</w:t>
+      </w:r>
+      <w:r>
+        <w:rPr>
+          <w:rFonts w:ascii="Arial" w:hAnsi="Arial" w:cs="Arial"/>
+          <w:sz w:val="24"/>
+          <w:szCs w:val="24"/>
+        </w:rPr>
+        <w:t>ς</w:t>
+      </w:r>
+      <w:r>
+        <w:rPr>
+          <w:rFonts w:ascii="Arial" w:hAnsi="Arial" w:cs="Arial"/>
+          <w:sz w:val="24"/>
+          <w:szCs w:val="24"/>
+        </w:rPr>
+        <w:t xml:space="preserve"> μπορεί να </w:t>
+      </w:r>
+      <w:r>
+        <w:rPr>
+          <w:rFonts w:ascii="Arial" w:hAnsi="Arial" w:cs="Arial"/>
+          <w:sz w:val="24"/>
+          <w:szCs w:val="24"/>
+        </w:rPr>
+        <w:t xml:space="preserve">αλλάξει και να </w:t>
+      </w:r>
+      <w:r>
+        <w:rPr>
+          <w:rFonts w:ascii="Arial" w:hAnsi="Arial" w:cs="Arial"/>
+          <w:sz w:val="24"/>
+          <w:szCs w:val="24"/>
+        </w:rPr>
+        <w:t>γενικευθεί.</w:t>
+      </w:r>
+      <w:r>
+        <w:rPr>
+          <w:rFonts w:ascii="Arial" w:hAnsi="Arial" w:cs="Arial"/>
+          <w:sz w:val="24"/>
+          <w:szCs w:val="24"/>
+        </w:rPr>
+        <w:t xml:space="preserve"> Στην ουσία όμως είναι</w:t>
+      </w:r>
+      <w:r>
+        <w:rPr>
+          <w:rFonts w:ascii="Arial" w:hAnsi="Arial" w:cs="Arial"/>
+          <w:sz w:val="24"/>
+          <w:szCs w:val="24"/>
+        </w:rPr>
+        <w:t xml:space="preserve"> </w:t>
+      </w:r>
+      <w:r>
+        <w:rPr>
+          <w:rFonts w:ascii="Arial" w:hAnsi="Arial" w:cs="Arial"/>
+          <w:sz w:val="24"/>
+          <w:szCs w:val="24"/>
+        </w:rPr>
+        <w:t xml:space="preserve">ένα σύνολο τεχνολογιών και τεχνικών που συμπληρώνουν </w:t>
+      </w:r>
+      <w:r>
+        <w:rPr>
+          <w:rFonts w:ascii="Arial" w:hAnsi="Arial" w:cs="Arial"/>
+          <w:sz w:val="24"/>
+          <w:szCs w:val="24"/>
+        </w:rPr>
+        <w:t>τις νοητικές λειτουργίες</w:t>
+      </w:r>
+      <w:r>
+        <w:rPr>
+          <w:rFonts w:ascii="Arial" w:hAnsi="Arial" w:cs="Arial"/>
+          <w:sz w:val="24"/>
+          <w:szCs w:val="24"/>
+        </w:rPr>
+        <w:t xml:space="preserve"> των ανθρώπων όπως η αναλυτική ικανότητα, η ευφυΐα και άλλες δυνατότητες.</w:t>
+      </w:r>
+    </w:p>
+    <w:p>
+      <w:pPr>
+        <w:spacing w:after="0" w:line="360" w:lineRule="auto"/>
+        <w:ind w:firstLine="227"/>
+        <w:jc w:val="both"/>
+        <w:rPr>
+          <w:rFonts w:ascii="Arial" w:hAnsi="Arial" w:cs="Arial"/>
+          <w:sz w:val="24"/>
+          <w:szCs w:val="24"/>
+        </w:rPr>
+      </w:pPr>
+      <w:r>
+        <w:rPr>
+          <w:rFonts w:ascii="Arial" w:hAnsi="Arial" w:cs="Arial"/>
+          <w:sz w:val="24"/>
+          <w:szCs w:val="24"/>
+        </w:rPr>
+        <w:t>Αναλύοντας τα δεδομένα και το περιβάλλον, λύνοντας προβλήματα, μαθαίνοντας μόνο του ή να προσαρμόζεται σε ένα πλήθος καθηκόντων.</w:t>
+      </w:r>
+    </w:p>
+    <w:p>
+      <w:pPr>
+        <w:spacing w:after="0" w:line="360" w:lineRule="auto"/>
+        <w:ind w:firstLine="227"/>
+        <w:jc w:val="both"/>
+        <w:rPr>
+          <w:rFonts w:ascii="Arial" w:hAnsi="Arial" w:cs="Arial"/>
+          <w:sz w:val="24"/>
+          <w:szCs w:val="24"/>
+        </w:rPr>
+      </w:pPr>
+    </w:p>
+    <w:p>
+      <w:pPr>
+        <w:spacing w:after="0" w:line="360" w:lineRule="auto"/>
+        <w:ind w:firstLine="227"/>
+        <w:jc w:val="both"/>
+        <w:rPr>
+          <w:rFonts w:ascii="Arial" w:hAnsi="Arial" w:cs="Arial"/>
+          <w:sz w:val="24"/>
+          <w:szCs w:val="24"/>
+        </w:rPr>
+      </w:pPr>
+      <w:r>
+        <w:rPr>
+          <w:rFonts w:ascii="Arial" w:hAnsi="Arial" w:cs="Arial"/>
+          <w:sz w:val="24"/>
+          <w:szCs w:val="24"/>
+        </w:rPr>
+        <w:lastRenderedPageBreak/>
+        <w:t xml:space="preserve">Ουσιαστικά γίνεται η προσπάθεια μίμησης της ανθρώπινης </w:t>
+      </w:r>
+      <w:r>
+        <w:rPr>
+          <w:rFonts w:ascii="Arial" w:hAnsi="Arial" w:cs="Arial"/>
+          <w:sz w:val="24"/>
+          <w:szCs w:val="24"/>
+        </w:rPr>
+        <w:t xml:space="preserve">σκέψης και δράσης </w:t>
+      </w:r>
+      <w:r>
+        <w:rPr>
+          <w:rFonts w:ascii="Arial" w:hAnsi="Arial" w:cs="Arial"/>
+          <w:sz w:val="24"/>
+          <w:szCs w:val="24"/>
+        </w:rPr>
+        <w:t>Α</w:t>
+      </w:r>
+      <w:r>
+        <w:rPr>
+          <w:rFonts w:ascii="Arial" w:hAnsi="Arial" w:cs="Arial"/>
+          <w:sz w:val="24"/>
+          <w:szCs w:val="24"/>
+        </w:rPr>
+        <w:t>ναλύοντας τα δεδομένα και το περιβάλλον, λύνοντας προβλήματα,</w:t>
+      </w:r>
+      <w:r>
+        <w:rPr>
+          <w:rFonts w:ascii="Arial" w:hAnsi="Arial" w:cs="Arial"/>
+          <w:sz w:val="24"/>
+          <w:szCs w:val="24"/>
+        </w:rPr>
+        <w:t xml:space="preserve"> μαθαίνοντας μόνο του ή να προσαρμόζεται</w:t>
+      </w:r>
+      <w:r>
+        <w:rPr>
+          <w:rFonts w:ascii="Arial" w:hAnsi="Arial" w:cs="Arial"/>
+          <w:sz w:val="24"/>
+          <w:szCs w:val="24"/>
+        </w:rPr>
+        <w:t xml:space="preserve"> </w:t>
+      </w:r>
+      <w:r>
+        <w:rPr>
+          <w:rFonts w:ascii="Arial" w:hAnsi="Arial" w:cs="Arial"/>
+          <w:sz w:val="24"/>
+          <w:szCs w:val="24"/>
+        </w:rPr>
+        <w:t>σε ένα πλήθος καθηκόντων.</w:t>
+      </w:r>
+    </w:p>
+    <w:p>
+      <w:pPr>
+        <w:spacing w:after="0" w:line="360" w:lineRule="auto"/>
+        <w:ind w:firstLine="227"/>
+        <w:jc w:val="both"/>
+        <w:rPr>
+          <w:rFonts w:ascii="Arial" w:hAnsi="Arial" w:cs="Arial"/>
+          <w:sz w:val="24"/>
+          <w:szCs w:val="24"/>
+        </w:rPr>
+      </w:pPr>
+      <w:r>
+        <w:rPr>
+          <w:rFonts w:ascii="Arial" w:hAnsi="Arial" w:cs="Arial"/>
+          <w:sz w:val="24"/>
+          <w:szCs w:val="24"/>
+        </w:rPr>
+        <w:t xml:space="preserve">Να γίνει εφικτό για τους υπολογιστές να πραγματοποιούν ευφυή λειτουργίες όπως λήψη αποφάσεων, λύση προβλημάτων, κατανόηση διαφόρων γλωσσών κλπ. </w:t>
       </w:r>
     </w:p>
     <w:p>
@@ -9873,6 +10274,7 @@
           <w:rFonts w:ascii="Arial" w:eastAsia="Times New Roman" w:hAnsi="Arial" w:cs="Arial"/>
           <w:sz w:val="18"/>
           <w:szCs w:val="18"/>
+          <w:lang w:val="en-US"/>
         </w:rPr>
       </w:pPr>
       <w:hyperlink r:id="rId10" w:history="1">
@@ -10098,6 +10500,185 @@
           <w:t>world</w:t>
         </w:r>
       </w:hyperlink>
+    </w:p>
+    <w:p>
+      <w:pPr>
+        <w:shd w:val="clear" w:color="auto" w:fill="FFFFFF"/>
+        <w:spacing w:after="150" w:line="240" w:lineRule="auto"/>
+        <w:jc w:val="both"/>
+        <w:textAlignment w:val="baseline"/>
+        <w:rPr>
+          <w:rFonts w:ascii="Arial" w:eastAsia="Times New Roman" w:hAnsi="Arial" w:cs="Arial"/>
+          <w:highlight w:val="red"/>
+          <w:lang w:val="en-US"/>
+        </w:rPr>
+      </w:pPr>
+      <w:r>
+        <w:rPr>
+          <w:rFonts w:ascii="Arial" w:eastAsia="Times New Roman" w:hAnsi="Arial" w:cs="Arial"/>
+          <w:highlight w:val="red"/>
+          <w:lang w:val="en-US"/>
+        </w:rPr>
+        <w:t>Artificial Intelligence (AI) comprises a set of widely different technologies, which can be broadly defined and grouped together as 'self-learning, adaptive systems'.  There are various approaches to defining AI:</w:t>
+      </w:r>
+    </w:p>
+    <w:p>
+      <w:pPr>
+        <w:numPr>
+          <w:ilvl w:val="0"/>
+          <w:numId w:val="6"/>
+        </w:numPr>
+        <w:shd w:val="clear" w:color="auto" w:fill="FFFFFF"/>
+        <w:spacing w:after="0" w:line="240" w:lineRule="auto"/>
+        <w:jc w:val="both"/>
+        <w:textAlignment w:val="baseline"/>
+        <w:rPr>
+          <w:rFonts w:ascii="Arial" w:eastAsia="Times New Roman" w:hAnsi="Arial" w:cs="Arial"/>
+          <w:highlight w:val="red"/>
+          <w:lang w:val="en-US"/>
+        </w:rPr>
+      </w:pPr>
+      <w:r>
+        <w:rPr>
+          <w:rFonts w:ascii="Arial" w:eastAsia="Times New Roman" w:hAnsi="Arial" w:cs="Arial"/>
+          <w:highlight w:val="red"/>
+          <w:lang w:val="en-US"/>
+        </w:rPr>
+        <w:t>In terms of technologies, techniques and/or approaches (e.g., a neural network approach to machine translation);</w:t>
+      </w:r>
+    </w:p>
+    <w:p>
+      <w:pPr>
+        <w:numPr>
+          <w:ilvl w:val="0"/>
+          <w:numId w:val="6"/>
+        </w:numPr>
+        <w:shd w:val="clear" w:color="auto" w:fill="FFFFFF"/>
+        <w:spacing w:after="0" w:line="240" w:lineRule="auto"/>
+        <w:jc w:val="both"/>
+        <w:textAlignment w:val="baseline"/>
+        <w:rPr>
+          <w:rFonts w:ascii="Arial" w:eastAsia="Times New Roman" w:hAnsi="Arial" w:cs="Arial"/>
+          <w:highlight w:val="red"/>
+          <w:lang w:val="en-US"/>
+        </w:rPr>
+      </w:pPr>
+      <w:r>
+        <w:rPr>
+          <w:rFonts w:ascii="Arial" w:eastAsia="Times New Roman" w:hAnsi="Arial" w:cs="Arial"/>
+          <w:highlight w:val="red"/>
+          <w:lang w:val="en-US"/>
+        </w:rPr>
+        <w:t>In terms of purpose (facial recognition, image recognition).</w:t>
+      </w:r>
+    </w:p>
+    <w:p>
+      <w:pPr>
+        <w:numPr>
+          <w:ilvl w:val="0"/>
+          <w:numId w:val="6"/>
+        </w:numPr>
+        <w:shd w:val="clear" w:color="auto" w:fill="FFFFFF"/>
+        <w:spacing w:after="0" w:line="240" w:lineRule="auto"/>
+        <w:jc w:val="both"/>
+        <w:textAlignment w:val="baseline"/>
+        <w:rPr>
+          <w:rFonts w:ascii="Arial" w:eastAsia="Times New Roman" w:hAnsi="Arial" w:cs="Arial"/>
+          <w:highlight w:val="red"/>
+          <w:lang w:val="en-US"/>
+        </w:rPr>
+      </w:pPr>
+      <w:r>
+        <w:rPr>
+          <w:rFonts w:ascii="Arial" w:eastAsia="Times New Roman" w:hAnsi="Arial" w:cs="Arial"/>
+          <w:highlight w:val="red"/>
+          <w:lang w:val="en-US"/>
+        </w:rPr>
+        <w:t>In terms of functions (e.g., the ability to understand language, recognize pictures, solve problems, and learn, according to the Cambridge Dictionary).</w:t>
+      </w:r>
+    </w:p>
+    <w:p>
+      <w:pPr>
+        <w:numPr>
+          <w:ilvl w:val="0"/>
+          <w:numId w:val="6"/>
+        </w:numPr>
+        <w:shd w:val="clear" w:color="auto" w:fill="FFFFFF"/>
+        <w:spacing w:after="0" w:line="240" w:lineRule="auto"/>
+        <w:jc w:val="both"/>
+        <w:textAlignment w:val="baseline"/>
+        <w:rPr>
+          <w:rFonts w:ascii="Arial" w:eastAsia="Times New Roman" w:hAnsi="Arial" w:cs="Arial"/>
+          <w:highlight w:val="red"/>
+          <w:lang w:val="en-US"/>
+        </w:rPr>
+      </w:pPr>
+      <w:r>
+        <w:rPr>
+          <w:rFonts w:ascii="Arial" w:eastAsia="Times New Roman" w:hAnsi="Arial" w:cs="Arial"/>
+          <w:highlight w:val="red"/>
+          <w:lang w:val="en-US"/>
+        </w:rPr>
+        <w:t>In terms of agents or machines or algorithms (e.g., robots, self-driving cars).</w:t>
+      </w:r>
+    </w:p>
+    <w:p>
+      <w:pPr>
+        <w:shd w:val="clear" w:color="auto" w:fill="FFFFFF"/>
+        <w:spacing w:after="150" w:line="240" w:lineRule="auto"/>
+        <w:jc w:val="both"/>
+        <w:textAlignment w:val="baseline"/>
+        <w:rPr>
+          <w:rFonts w:ascii="Arial" w:eastAsia="Times New Roman" w:hAnsi="Arial" w:cs="Arial"/>
+          <w:lang w:val="en-US"/>
+        </w:rPr>
+      </w:pPr>
+      <w:r>
+        <w:rPr>
+          <w:rFonts w:ascii="Arial" w:eastAsia="Times New Roman" w:hAnsi="Arial" w:cs="Arial"/>
+          <w:highlight w:val="yellow"/>
+          <w:lang w:val="en-US"/>
+        </w:rPr>
+        <w:t xml:space="preserve">AI comprises a rich set of methods and disciplines, including vision, perception, speech and dialogue, decisions and planning, problem-solving, robotics and other applications that enable self-learning. </w:t>
+      </w:r>
+      <w:r>
+        <w:rPr>
+          <w:rFonts w:ascii="Arial" w:eastAsia="Times New Roman" w:hAnsi="Arial" w:cs="Arial"/>
+          <w:highlight w:val="red"/>
+          <w:lang w:val="en-US"/>
+        </w:rPr>
+        <w:t xml:space="preserve">AI is best viewed as a set of technologies and techniques used to complement traditional human attributes, such as intelligence, analytical ability and other capabilities. </w:t>
+      </w:r>
+      <w:r>
+        <w:rPr>
+          <w:rFonts w:ascii="Arial" w:eastAsia="Times New Roman" w:hAnsi="Arial" w:cs="Arial"/>
+          <w:highlight w:val="yellow"/>
+          <w:lang w:val="en-US"/>
+        </w:rPr>
+        <w:t>AI, Machine Learning (ML) and modern data techniques have been greatly enabled by recent advances in computer processing, power and speed, and advances in AI depend in turn on advances in data techniques.</w:t>
+      </w:r>
+      <w:r>
+        <w:rPr>
+          <w:rFonts w:ascii="Arial" w:eastAsia="Times New Roman" w:hAnsi="Arial" w:cs="Arial"/>
+          <w:lang w:val="en-US"/>
+        </w:rPr>
+        <w:t> </w:t>
+      </w:r>
+    </w:p>
+    <w:p>
+      <w:pPr>
+        <w:shd w:val="clear" w:color="auto" w:fill="FFFFFF"/>
+        <w:spacing w:after="150" w:line="240" w:lineRule="auto"/>
+        <w:jc w:val="both"/>
+        <w:textAlignment w:val="baseline"/>
+        <w:rPr>
+          <w:rStyle w:val="Hyperlink"/>
+          <w:rFonts w:ascii="Arial" w:eastAsia="Times New Roman" w:hAnsi="Arial" w:cs="Arial"/>
+          <w:sz w:val="18"/>
+          <w:szCs w:val="18"/>
+          <w:lang w:val="en-US"/>
+        </w:rPr>
+      </w:pPr>
     </w:p>
     <w:p>
       <w:pPr>
@@ -10121,13 +10702,49 @@
           <w:color w:val="252525"/>
           <w:sz w:val="26"/>
           <w:szCs w:val="26"/>
-          <w:highlight w:val="yellow"/>
+          <w:highlight w:val="red"/>
           <w:shd w:val="clear" w:color="auto" w:fill="FFFFFF"/>
           <w:lang w:val="en-US"/>
         </w:rPr>
         <w:t xml:space="preserve">the use of computer science programming to imitate human thought and action by </w:t>
       </w:r>
       <w:proofErr w:type="spellStart"/>
+      <w:r>
+        <w:rPr>
+          <w:rFonts w:ascii="Georgia" w:hAnsi="Georgia"/>
+          <w:color w:val="252525"/>
+          <w:sz w:val="26"/>
+          <w:szCs w:val="26"/>
+          <w:highlight w:val="red"/>
+          <w:shd w:val="clear" w:color="auto" w:fill="FFFFFF"/>
+          <w:lang w:val="en-US"/>
+        </w:rPr>
+        <w:t>analysing</w:t>
+      </w:r>
+      <w:proofErr w:type="spellEnd"/>
+      <w:r>
+        <w:rPr>
+          <w:rFonts w:ascii="Georgia" w:hAnsi="Georgia"/>
+          <w:color w:val="252525"/>
+          <w:sz w:val="26"/>
+          <w:szCs w:val="26"/>
+          <w:highlight w:val="red"/>
+          <w:shd w:val="clear" w:color="auto" w:fill="FFFFFF"/>
+          <w:lang w:val="en-US"/>
+        </w:rPr>
+        <w:t xml:space="preserve"> data and surroundings, solving or anticipating problems, learning of self-teaching or adapting to a variety of tasks.</w:t>
+      </w:r>
+      <w:r>
+        <w:rPr>
+          <w:rFonts w:ascii="Georgia" w:hAnsi="Georgia"/>
+          <w:color w:val="252525"/>
+          <w:sz w:val="26"/>
+          <w:szCs w:val="26"/>
+          <w:shd w:val="clear" w:color="auto" w:fill="FFFFFF"/>
+          <w:lang w:val="en-US"/>
+        </w:rPr>
+        <w:t xml:space="preserve"> </w:t>
+      </w:r>
       <w:r>
         <w:rPr>
           <w:rFonts w:ascii="Georgia" w:hAnsi="Georgia"/>
@@ -10138,9 +10755,159 @@
           <w:shd w:val="clear" w:color="auto" w:fill="FFFFFF"/>
           <w:lang w:val="en-US"/>
         </w:rPr>
-        <w:t>analysing</w:t>
+        <w:t>AI can relieve humans of various repetitive tasks. The technology can learn work once and repeat it, as many times as desired by its human programmer. AI makes it possible for machines to learn from experience, adjust to new inputs and perform human-like tasks, from chess-playing computers to self-driving cars, which rely heavily on deep learning and natural language processing.</w:t>
+      </w:r>
+      <w:r>
+        <w:rPr>
+          <w:rFonts w:ascii="Georgia" w:hAnsi="Georgia"/>
+          <w:color w:val="252525"/>
+          <w:sz w:val="26"/>
+          <w:szCs w:val="26"/>
+          <w:shd w:val="clear" w:color="auto" w:fill="FFFFFF"/>
+          <w:lang w:val="en-US"/>
+        </w:rPr>
+        <w:t xml:space="preserve"> </w:t>
+      </w:r>
+      <w:r>
+        <w:rPr>
+          <w:rFonts w:ascii="Georgia" w:hAnsi="Georgia"/>
+          <w:color w:val="252525"/>
+          <w:sz w:val="26"/>
+          <w:szCs w:val="26"/>
+          <w:highlight w:val="red"/>
+          <w:shd w:val="clear" w:color="auto" w:fill="FFFFFF"/>
+          <w:lang w:val="en-US"/>
+        </w:rPr>
+        <w:t xml:space="preserve">The basic objective of Artificial Intelligence, or the stimulation of cognitive </w:t>
+      </w:r>
+      <w:proofErr w:type="spellStart"/>
+      <w:r>
+        <w:rPr>
+          <w:rFonts w:ascii="Georgia" w:hAnsi="Georgia"/>
+          <w:color w:val="252525"/>
+          <w:sz w:val="26"/>
+          <w:szCs w:val="26"/>
+          <w:highlight w:val="red"/>
+          <w:shd w:val="clear" w:color="auto" w:fill="FFFFFF"/>
+          <w:lang w:val="en-US"/>
+        </w:rPr>
+        <w:t>behaviour</w:t>
       </w:r>
       <w:proofErr w:type="spellEnd"/>
+      <w:r>
+        <w:rPr>
+          <w:rFonts w:ascii="Georgia" w:hAnsi="Georgia"/>
+          <w:color w:val="252525"/>
+          <w:sz w:val="26"/>
+          <w:szCs w:val="26"/>
+          <w:highlight w:val="red"/>
+          <w:shd w:val="clear" w:color="auto" w:fill="FFFFFF"/>
+          <w:lang w:val="en-US"/>
+        </w:rPr>
+        <w:t>, is to enable computers to perform such intellectual tasks as decision making, problem solving, perception, understanding human communication in any language and translating among them</w:t>
+      </w:r>
+    </w:p>
+    <w:p>
+      <w:pPr>
+        <w:shd w:val="clear" w:color="auto" w:fill="FFFFFF"/>
+        <w:spacing w:after="150" w:line="240" w:lineRule="auto"/>
+        <w:jc w:val="both"/>
+        <w:textAlignment w:val="baseline"/>
+        <w:rPr>
+          <w:rFonts w:ascii="Arial" w:eastAsia="Times New Roman" w:hAnsi="Arial" w:cs="Arial"/>
+          <w:color w:val="444444"/>
+          <w:sz w:val="18"/>
+          <w:szCs w:val="18"/>
+          <w:lang w:val="en-US"/>
+        </w:rPr>
+      </w:pPr>
+      <w:r>
+        <w:rPr>
+          <w:rFonts w:ascii="Georgia" w:hAnsi="Georgia"/>
+          <w:color w:val="252525"/>
+          <w:sz w:val="26"/>
+          <w:szCs w:val="26"/>
+          <w:highlight w:val="red"/>
+          <w:shd w:val="clear" w:color="auto" w:fill="FFFFFF"/>
+          <w:lang w:val="en-US"/>
+        </w:rPr>
+        <w:t>AI is the simulation of human intelligence processes by machines especially computer systems. These processes include learning, reasoning and self-</w:t>
+      </w:r>
+      <w:r>
+        <w:rPr>
+          <w:rFonts w:ascii="Georgia" w:hAnsi="Georgia"/>
+          <w:color w:val="252525"/>
+          <w:sz w:val="26"/>
+          <w:szCs w:val="26"/>
+          <w:highlight w:val="red"/>
+          <w:shd w:val="clear" w:color="auto" w:fill="FFFFFF"/>
+          <w:lang w:val="en-US"/>
+        </w:rPr>
+        <w:lastRenderedPageBreak/>
+        <w:t>correction.</w:t>
+      </w:r>
+      <w:r>
+        <w:rPr>
+          <w:rFonts w:ascii="Georgia" w:hAnsi="Georgia"/>
+          <w:color w:val="252525"/>
+          <w:sz w:val="26"/>
+          <w:szCs w:val="26"/>
+          <w:shd w:val="clear" w:color="auto" w:fill="FFFFFF"/>
+          <w:lang w:val="en-US"/>
+        </w:rPr>
+        <w:t xml:space="preserve"> </w:t>
+      </w:r>
+      <w:r>
+        <w:rPr>
+          <w:rFonts w:ascii="Georgia" w:hAnsi="Georgia"/>
+          <w:color w:val="252525"/>
+          <w:sz w:val="26"/>
+          <w:szCs w:val="26"/>
+          <w:highlight w:val="green"/>
+          <w:shd w:val="clear" w:color="auto" w:fill="FFFFFF"/>
+          <w:lang w:val="en-US"/>
+        </w:rPr>
+        <w:t>Some of the applications of Artificial Intelligence include expert systems, speech, recognition and machine vision.</w:t>
+      </w:r>
+    </w:p>
+    <w:p>
+      <w:pPr>
+        <w:shd w:val="clear" w:color="auto" w:fill="FFFFFF"/>
+        <w:spacing w:after="150" w:line="240" w:lineRule="auto"/>
+        <w:jc w:val="both"/>
+        <w:textAlignment w:val="baseline"/>
+        <w:rPr>
+          <w:rFonts w:ascii="Georgia" w:hAnsi="Georgia"/>
+          <w:color w:val="252525"/>
+          <w:sz w:val="26"/>
+          <w:szCs w:val="26"/>
+          <w:shd w:val="clear" w:color="auto" w:fill="FFFFFF"/>
+          <w:lang w:val="en-US"/>
+        </w:rPr>
+      </w:pPr>
+      <w:r>
+        <w:rPr>
+          <w:rFonts w:ascii="Georgia" w:hAnsi="Georgia"/>
+          <w:color w:val="252525"/>
+          <w:sz w:val="26"/>
+          <w:szCs w:val="26"/>
+          <w:highlight w:val="red"/>
+          <w:shd w:val="clear" w:color="auto" w:fill="FFFFFF"/>
+          <w:lang w:val="en-US"/>
+        </w:rPr>
+        <w:t>is the term to describe a machine's learning, logic, reasoning, perception and creativity</w:t>
+      </w:r>
+      <w:r>
+        <w:rPr>
+          <w:rFonts w:ascii="Georgia" w:hAnsi="Georgia"/>
+          <w:color w:val="252525"/>
+          <w:sz w:val="26"/>
+          <w:szCs w:val="26"/>
+          <w:shd w:val="clear" w:color="auto" w:fill="FFFFFF"/>
+          <w:lang w:val="en-US"/>
+        </w:rPr>
+        <w:t xml:space="preserve"> </w:t>
+      </w:r>
       <w:r>
         <w:rPr>
           <w:rFonts w:ascii="Georgia" w:hAnsi="Georgia"/>
@@ -10151,20 +10918,7 @@
           <w:shd w:val="clear" w:color="auto" w:fill="FFFFFF"/>
           <w:lang w:val="en-US"/>
         </w:rPr>
-        <w:t xml:space="preserve"> data and surroundings, solving or anticipating problems, </w:t>
-      </w:r>
-      <w:r>
-        <w:rPr>
-          <w:rFonts w:ascii="Georgia" w:hAnsi="Georgia"/>
-          <w:color w:val="252525"/>
-          <w:sz w:val="26"/>
-          <w:szCs w:val="26"/>
-          <w:highlight w:val="yellow"/>
-          <w:shd w:val="clear" w:color="auto" w:fill="FFFFFF"/>
-          <w:lang w:val="en-US"/>
-        </w:rPr>
-        <w:lastRenderedPageBreak/>
-        <w:t>learning of self-teaching or adapting to a variety of tasks.</w:t>
+        <w:t>which were once considered unique to humans but now replicated by technology and use in every industry.</w:t>
       </w:r>
       <w:r>
         <w:rPr>
@@ -10175,45 +10929,7 @@
           <w:shd w:val="clear" w:color="auto" w:fill="FFFFFF"/>
           <w:lang w:val="en-US"/>
         </w:rPr>
-        <w:t xml:space="preserve"> AI can relieve humans of various repetitive tasks. The technology can learn work once and repeat it, as many times as desired by its human programmer. AI makes it possible for machines to learn from experience, adjust to new inputs and perform human-like tasks, from chess-playing computers to self-driving cars, which rely heavily on deep learning and natural language processing. </w:t>
-      </w:r>
-      <w:r>
-        <w:rPr>
-          <w:rFonts w:ascii="Georgia" w:hAnsi="Georgia"/>
-          <w:color w:val="252525"/>
-          <w:sz w:val="26"/>
-          <w:szCs w:val="26"/>
-          <w:highlight w:val="yellow"/>
-          <w:shd w:val="clear" w:color="auto" w:fill="FFFFFF"/>
-          <w:lang w:val="en-US"/>
-        </w:rPr>
-        <w:t xml:space="preserve">The basic objective of Artificial Intelligence, or the stimulation of cognitive </w:t>
-      </w:r>
-      <w:proofErr w:type="spellStart"/>
-      <w:r>
-        <w:rPr>
-          <w:rFonts w:ascii="Georgia" w:hAnsi="Georgia"/>
-          <w:color w:val="252525"/>
-          <w:sz w:val="26"/>
-          <w:szCs w:val="26"/>
-          <w:highlight w:val="yellow"/>
-          <w:shd w:val="clear" w:color="auto" w:fill="FFFFFF"/>
-          <w:lang w:val="en-US"/>
-        </w:rPr>
-        <w:t>behaviour</w:t>
-      </w:r>
-      <w:proofErr w:type="spellEnd"/>
-      <w:r>
-        <w:rPr>
-          <w:rFonts w:ascii="Georgia" w:hAnsi="Georgia"/>
-          <w:color w:val="252525"/>
-          <w:sz w:val="26"/>
-          <w:szCs w:val="26"/>
-          <w:highlight w:val="yellow"/>
-          <w:shd w:val="clear" w:color="auto" w:fill="FFFFFF"/>
-          <w:lang w:val="en-US"/>
-        </w:rPr>
-        <w:t>, is to enable computers to perform such intellectual tasks as decision making, problem solving, perception, understanding human communication in any language and translating among them</w:t>
+        <w:t xml:space="preserve"> </w:t>
       </w:r>
     </w:p>
     <w:p>
@@ -10222,27 +10938,6 @@
         <w:spacing w:after="150" w:line="240" w:lineRule="auto"/>
         <w:jc w:val="both"/>
         <w:textAlignment w:val="baseline"/>
-        <w:rPr>
-          <w:rFonts w:ascii="Arial" w:eastAsia="Times New Roman" w:hAnsi="Arial" w:cs="Arial"/>
-          <w:color w:val="444444"/>
-          <w:sz w:val="18"/>
-          <w:szCs w:val="18"/>
-          <w:lang w:val="en-US"/>
-        </w:rPr>
-      </w:pPr>
-      <w:r>
-        <w:rPr>
-          <w:rFonts w:ascii="Georgia" w:hAnsi="Georgia"/>
-          <w:color w:val="252525"/>
-          <w:sz w:val="26"/>
-          <w:szCs w:val="26"/>
-          <w:highlight w:val="red"/>
-          <w:shd w:val="clear" w:color="auto" w:fill="FFFFFF"/>
-          <w:lang w:val="en-US"/>
-        </w:rPr>
-        <w:t>AI is the simulation of human intelligence processes by machines especially computer systems. These processes include learning, reasoning and self-correction.</w:t>
-      </w:r>
-      <w:r>
         <w:rPr>
           <w:rFonts w:ascii="Georgia" w:hAnsi="Georgia"/>
           <w:color w:val="252525"/>
@@ -10251,8 +10946,602 @@
           <w:shd w:val="clear" w:color="auto" w:fill="FFFFFF"/>
           <w:lang w:val="en-US"/>
         </w:rPr>
-        <w:t xml:space="preserve"> Some of the applications of Artificial Intelligence include expert systems, speech, recognition and machine vision.</w:t>
-      </w:r>
+      </w:pPr>
+      <w:r>
+        <w:rPr>
+          <w:rFonts w:ascii="Georgia" w:hAnsi="Georgia"/>
+          <w:color w:val="252525"/>
+          <w:sz w:val="26"/>
+          <w:szCs w:val="26"/>
+          <w:highlight w:val="green"/>
+          <w:shd w:val="clear" w:color="auto" w:fill="FFFFFF"/>
+          <w:lang w:val="en-US"/>
+        </w:rPr>
+        <w:t>One type of AI that is quickly finding its way into most consumers’ homes is the voice assistant such as Apple's Siri, Amazon's Alexa, Google's Assistant and Microsoft's Cortana.</w:t>
+      </w:r>
+    </w:p>
+    <w:p>
+      <w:pPr>
+        <w:pStyle w:val="Default"/>
+        <w:spacing w:line="360" w:lineRule="auto"/>
+        <w:jc w:val="both"/>
+        <w:rPr>
+          <w:b/>
+          <w:bCs/>
+          <w:u w:val="single"/>
+          <w:lang w:val="en-US"/>
+        </w:rPr>
+      </w:pPr>
+    </w:p>
+    <w:p>
+      <w:pPr>
+        <w:pStyle w:val="Default"/>
+        <w:spacing w:line="360" w:lineRule="auto"/>
+        <w:jc w:val="both"/>
+        <w:rPr>
+          <w:b/>
+          <w:bCs/>
+          <w:u w:val="single"/>
+          <w:lang w:val="en-US"/>
+        </w:rPr>
+      </w:pPr>
+    </w:p>
+    <w:p>
+      <w:pPr>
+        <w:pStyle w:val="Default"/>
+        <w:spacing w:line="360" w:lineRule="auto"/>
+        <w:jc w:val="both"/>
+        <w:rPr>
+          <w:lang w:val="en-US"/>
+        </w:rPr>
+      </w:pPr>
+      <w:hyperlink r:id="rId11" w:history="1">
+        <w:r>
+          <w:rPr>
+            <w:rStyle w:val="Hyperlink"/>
+            <w:lang w:val="en-US"/>
+          </w:rPr>
+          <w:t>https://www.itu.int/en/mediacentre/backgrounders/Pages/artificial-intelligence-for-good.aspx</w:t>
+        </w:r>
+      </w:hyperlink>
+    </w:p>
+    <w:p>
+      <w:pPr>
+        <w:pStyle w:val="Default"/>
+        <w:spacing w:line="360" w:lineRule="auto"/>
+        <w:jc w:val="both"/>
+        <w:rPr>
+          <w:rFonts w:eastAsia="Times New Roman"/>
+          <w:color w:val="auto"/>
+          <w:sz w:val="22"/>
+          <w:szCs w:val="22"/>
+          <w:lang w:val="en-US"/>
+        </w:rPr>
+      </w:pPr>
+      <w:r>
+        <w:rPr>
+          <w:color w:val="auto"/>
+          <w:sz w:val="22"/>
+          <w:szCs w:val="22"/>
+          <w:highlight w:val="green"/>
+          <w:shd w:val="clear" w:color="auto" w:fill="FFFFFF"/>
+          <w:lang w:val="en-US"/>
+        </w:rPr>
+        <w:t>AI and other algorithms are used extensively in online search, entertainment, social media, self-driving cars, visual recognition, translation tools, smart assistants/speakers, voice-to-text and many other applications.​</w:t>
+      </w:r>
+    </w:p>
+    <w:p>
+      <w:pPr>
+        <w:shd w:val="clear" w:color="auto" w:fill="FFFFFF"/>
+        <w:spacing w:after="150" w:line="240" w:lineRule="auto"/>
+        <w:jc w:val="both"/>
+        <w:textAlignment w:val="baseline"/>
+        <w:rPr>
+          <w:rFonts w:ascii="Arial" w:eastAsia="Times New Roman" w:hAnsi="Arial" w:cs="Arial"/>
+          <w:color w:val="444444"/>
+          <w:sz w:val="18"/>
+          <w:szCs w:val="18"/>
+          <w:lang w:val="en-US"/>
+        </w:rPr>
+      </w:pPr>
+      <w:r>
+        <w:rPr>
+          <w:rFonts w:ascii="Georgia" w:hAnsi="Georgia"/>
+          <w:color w:val="252525"/>
+          <w:sz w:val="26"/>
+          <w:szCs w:val="26"/>
+          <w:highlight w:val="green"/>
+          <w:shd w:val="clear" w:color="auto" w:fill="FFFFFF"/>
+          <w:lang w:val="en-US"/>
+        </w:rPr>
+        <w:t xml:space="preserve">From the research we do on the Internet to the goods that come to our door with a single click, technology is directly in our lives. Artificial Intelligence has </w:t>
+      </w:r>
+      <w:proofErr w:type="spellStart"/>
+      <w:r>
+        <w:rPr>
+          <w:rFonts w:ascii="Georgia" w:hAnsi="Georgia"/>
+          <w:color w:val="252525"/>
+          <w:sz w:val="26"/>
+          <w:szCs w:val="26"/>
+          <w:highlight w:val="green"/>
+          <w:shd w:val="clear" w:color="auto" w:fill="FFFFFF"/>
+          <w:lang w:val="en-US"/>
+        </w:rPr>
+        <w:t>revolutionised</w:t>
+      </w:r>
+      <w:proofErr w:type="spellEnd"/>
+      <w:r>
+        <w:rPr>
+          <w:rFonts w:ascii="Georgia" w:hAnsi="Georgia"/>
+          <w:color w:val="252525"/>
+          <w:sz w:val="26"/>
+          <w:szCs w:val="26"/>
+          <w:highlight w:val="green"/>
+          <w:shd w:val="clear" w:color="auto" w:fill="FFFFFF"/>
+          <w:lang w:val="en-US"/>
+        </w:rPr>
+        <w:t xml:space="preserve"> technology in all industries and solved many problems faced by humanity.</w:t>
+      </w:r>
+    </w:p>
+    <w:p>
+      <w:pPr>
+        <w:shd w:val="clear" w:color="auto" w:fill="FFFFFF"/>
+        <w:spacing w:after="150" w:line="240" w:lineRule="auto"/>
+        <w:jc w:val="both"/>
+        <w:textAlignment w:val="baseline"/>
+        <w:rPr>
+          <w:rFonts w:ascii="Arial" w:hAnsi="Arial" w:cs="Arial"/>
+          <w:color w:val="444444"/>
+          <w:sz w:val="18"/>
+          <w:szCs w:val="18"/>
+          <w:shd w:val="clear" w:color="auto" w:fill="FFFFFF"/>
+          <w:lang w:val="en-US"/>
+        </w:rPr>
+      </w:pPr>
+      <w:r>
+        <w:rPr>
+          <w:rFonts w:ascii="Arial" w:hAnsi="Arial" w:cs="Arial"/>
+          <w:color w:val="444444"/>
+          <w:sz w:val="18"/>
+          <w:szCs w:val="18"/>
+          <w:shd w:val="clear" w:color="auto" w:fill="FFFFFF"/>
+          <w:lang w:val="en-US"/>
+        </w:rPr>
+        <w:t>In </w:t>
+      </w:r>
+      <w:r>
+        <w:rPr>
+          <w:rStyle w:val="Strong"/>
+          <w:rFonts w:ascii="inherit" w:hAnsi="inherit"/>
+          <w:color w:val="444444"/>
+          <w:bdr w:val="none" w:sz="0" w:space="0" w:color="auto" w:frame="1"/>
+          <w:shd w:val="clear" w:color="auto" w:fill="FFFFFF"/>
+          <w:lang w:val="en-US"/>
+        </w:rPr>
+        <w:t>healthcare</w:t>
+      </w:r>
+      <w:r>
+        <w:rPr>
+          <w:rFonts w:ascii="Arial" w:hAnsi="Arial" w:cs="Arial"/>
+          <w:color w:val="444444"/>
+          <w:sz w:val="18"/>
+          <w:szCs w:val="18"/>
+          <w:shd w:val="clear" w:color="auto" w:fill="FFFFFF"/>
+          <w:lang w:val="en-US"/>
+        </w:rPr>
+        <w:t xml:space="preserve"> for SDG3, AI is being used to help offer remote health checks and follow-up tools. AI can </w:t>
+      </w:r>
+      <w:proofErr w:type="spellStart"/>
+      <w:r>
+        <w:rPr>
+          <w:rFonts w:ascii="Arial" w:hAnsi="Arial" w:cs="Arial"/>
+          <w:color w:val="444444"/>
+          <w:sz w:val="18"/>
+          <w:szCs w:val="18"/>
+          <w:shd w:val="clear" w:color="auto" w:fill="FFFFFF"/>
+          <w:lang w:val="en-US"/>
+        </w:rPr>
+        <w:t>analyse</w:t>
+      </w:r>
+      <w:proofErr w:type="spellEnd"/>
+      <w:r>
+        <w:rPr>
+          <w:rFonts w:ascii="Arial" w:hAnsi="Arial" w:cs="Arial"/>
+          <w:color w:val="444444"/>
+          <w:sz w:val="18"/>
+          <w:szCs w:val="18"/>
+          <w:shd w:val="clear" w:color="auto" w:fill="FFFFFF"/>
+          <w:lang w:val="en-US"/>
+        </w:rPr>
+        <w:t xml:space="preserve"> large amounts of data to bring together insights from across large populations of patients, improving diagnosis and predictive analysis. AI has been applied with some success to models for diagnosing COVID from lung scans and imagery, or to diagnosing the 'COVID' cough from other types of coughs. AI and big data have the potential to improve healthcare systems by optimizing workflows in hospitals, providing more accurate diagnoses, optimizing clinical decision-making and bringing better treatments and higher-quality care at a lower cost.  </w:t>
+      </w:r>
+    </w:p>
+    <w:p>
+      <w:pPr>
+        <w:numPr>
+          <w:ilvl w:val="0"/>
+          <w:numId w:val="7"/>
+        </w:numPr>
+        <w:shd w:val="clear" w:color="auto" w:fill="FFFFFF"/>
+        <w:spacing w:after="0" w:line="240" w:lineRule="auto"/>
+        <w:textAlignment w:val="baseline"/>
+        <w:rPr>
+          <w:rFonts w:ascii="Arial" w:eastAsia="Times New Roman" w:hAnsi="Arial" w:cs="Arial"/>
+          <w:color w:val="444444"/>
+          <w:sz w:val="18"/>
+          <w:szCs w:val="18"/>
+          <w:lang w:val="en-US"/>
+        </w:rPr>
+      </w:pPr>
+      <w:r>
+        <w:rPr>
+          <w:rFonts w:ascii="Arial" w:eastAsia="Times New Roman" w:hAnsi="Arial" w:cs="Arial"/>
+          <w:color w:val="444444"/>
+          <w:sz w:val="18"/>
+          <w:szCs w:val="18"/>
+          <w:lang w:val="en-US"/>
+        </w:rPr>
+        <w:t>In </w:t>
+      </w:r>
+      <w:r>
+        <w:rPr>
+          <w:rFonts w:ascii="Arial" w:eastAsia="Times New Roman" w:hAnsi="Arial" w:cs="Arial"/>
+          <w:b/>
+          <w:bCs/>
+          <w:color w:val="444444"/>
+          <w:sz w:val="18"/>
+          <w:szCs w:val="18"/>
+          <w:bdr w:val="none" w:sz="0" w:space="0" w:color="auto" w:frame="1"/>
+          <w:lang w:val="en-US"/>
+        </w:rPr>
+        <w:t>education</w:t>
+      </w:r>
+      <w:r>
+        <w:rPr>
+          <w:rFonts w:ascii="Arial" w:eastAsia="Times New Roman" w:hAnsi="Arial" w:cs="Arial"/>
+          <w:color w:val="444444"/>
+          <w:sz w:val="18"/>
+          <w:szCs w:val="18"/>
+          <w:lang w:val="en-US"/>
+        </w:rPr>
+        <w:t> for SDG4, AI is being used to monitor pupils' attention or to carry out emotional surveillance to determine how comfortable children are learning certain subjects, identifying students who are struggling before their test results become available. In many countries, AI is being used to develop personalized testing tools, to identify areas of weakness and help students improve.</w:t>
+      </w:r>
+    </w:p>
+    <w:p>
+      <w:pPr>
+        <w:numPr>
+          <w:ilvl w:val="0"/>
+          <w:numId w:val="7"/>
+        </w:numPr>
+        <w:shd w:val="clear" w:color="auto" w:fill="FFFFFF"/>
+        <w:spacing w:after="0" w:line="240" w:lineRule="auto"/>
+        <w:textAlignment w:val="baseline"/>
+        <w:rPr>
+          <w:rFonts w:ascii="Arial" w:eastAsia="Times New Roman" w:hAnsi="Arial" w:cs="Arial"/>
+          <w:color w:val="444444"/>
+          <w:sz w:val="18"/>
+          <w:szCs w:val="18"/>
+          <w:lang w:val="en-US"/>
+        </w:rPr>
+      </w:pPr>
+      <w:r>
+        <w:rPr>
+          <w:rFonts w:ascii="Arial" w:eastAsia="Times New Roman" w:hAnsi="Arial" w:cs="Arial"/>
+          <w:color w:val="444444"/>
+          <w:sz w:val="18"/>
+          <w:szCs w:val="18"/>
+          <w:lang w:val="en-US"/>
+        </w:rPr>
+        <w:t>In </w:t>
+      </w:r>
+      <w:r>
+        <w:rPr>
+          <w:rFonts w:ascii="Arial" w:eastAsia="Times New Roman" w:hAnsi="Arial" w:cs="Arial"/>
+          <w:b/>
+          <w:bCs/>
+          <w:color w:val="444444"/>
+          <w:sz w:val="18"/>
+          <w:szCs w:val="18"/>
+          <w:bdr w:val="none" w:sz="0" w:space="0" w:color="auto" w:frame="1"/>
+          <w:lang w:val="en-US"/>
+        </w:rPr>
+        <w:t>finance</w:t>
+      </w:r>
+      <w:r>
+        <w:rPr>
+          <w:rFonts w:ascii="Arial" w:eastAsia="Times New Roman" w:hAnsi="Arial" w:cs="Arial"/>
+          <w:color w:val="444444"/>
+          <w:sz w:val="18"/>
+          <w:szCs w:val="18"/>
+          <w:lang w:val="en-US"/>
+        </w:rPr>
+        <w:t>, AI commonly provides insights and assistance with accounting and investment work, including automating routine tasks and uncovering new data patterns that could help with micro-investments to combat poverty (SDG1) or introduce new financial services and infrastructure (SDG9).</w:t>
+      </w:r>
+    </w:p>
+    <w:p>
+      <w:pPr>
+        <w:numPr>
+          <w:ilvl w:val="0"/>
+          <w:numId w:val="7"/>
+        </w:numPr>
+        <w:shd w:val="clear" w:color="auto" w:fill="FFFFFF"/>
+        <w:spacing w:after="0" w:line="240" w:lineRule="auto"/>
+        <w:textAlignment w:val="baseline"/>
+        <w:rPr>
+          <w:rFonts w:ascii="Arial" w:eastAsia="Times New Roman" w:hAnsi="Arial" w:cs="Arial"/>
+          <w:color w:val="444444"/>
+          <w:sz w:val="18"/>
+          <w:szCs w:val="18"/>
+          <w:lang w:val="en-US"/>
+        </w:rPr>
+      </w:pPr>
+      <w:r>
+        <w:rPr>
+          <w:rFonts w:ascii="Arial" w:eastAsia="Times New Roman" w:hAnsi="Arial" w:cs="Arial"/>
+          <w:color w:val="444444"/>
+          <w:sz w:val="18"/>
+          <w:szCs w:val="18"/>
+          <w:lang w:val="en-US"/>
+        </w:rPr>
+        <w:t>In </w:t>
+      </w:r>
+      <w:r>
+        <w:rPr>
+          <w:rFonts w:ascii="Arial" w:eastAsia="Times New Roman" w:hAnsi="Arial" w:cs="Arial"/>
+          <w:b/>
+          <w:bCs/>
+          <w:color w:val="444444"/>
+          <w:sz w:val="18"/>
+          <w:szCs w:val="18"/>
+          <w:bdr w:val="none" w:sz="0" w:space="0" w:color="auto" w:frame="1"/>
+          <w:lang w:val="en-US"/>
+        </w:rPr>
+        <w:t>manufacturing</w:t>
+      </w:r>
+      <w:r>
+        <w:rPr>
+          <w:rFonts w:ascii="Arial" w:eastAsia="Times New Roman" w:hAnsi="Arial" w:cs="Arial"/>
+          <w:color w:val="444444"/>
+          <w:sz w:val="18"/>
+          <w:szCs w:val="18"/>
+          <w:lang w:val="en-US"/>
+        </w:rPr>
+        <w:t>, industry and sustainable economic growth (SDG8), the use of automation, fifth generation (5G) mobile telephony, the Internet of Things (IoT) and more extensive robotics has transformed factories, supply depots and warehouses throughout Asia and Europe and the Americas, enabling more efficient and effective manufacturing, production and distribution.</w:t>
+      </w:r>
+    </w:p>
+    <w:p>
+      <w:pPr>
+        <w:numPr>
+          <w:ilvl w:val="0"/>
+          <w:numId w:val="7"/>
+        </w:numPr>
+        <w:shd w:val="clear" w:color="auto" w:fill="FFFFFF"/>
+        <w:spacing w:after="0" w:line="240" w:lineRule="auto"/>
+        <w:textAlignment w:val="baseline"/>
+        <w:rPr>
+          <w:rFonts w:ascii="Arial" w:eastAsia="Times New Roman" w:hAnsi="Arial" w:cs="Arial"/>
+          <w:color w:val="444444"/>
+          <w:sz w:val="18"/>
+          <w:szCs w:val="18"/>
+          <w:lang w:val="en-US"/>
+        </w:rPr>
+      </w:pPr>
+      <w:r>
+        <w:rPr>
+          <w:rFonts w:ascii="Arial" w:eastAsia="Times New Roman" w:hAnsi="Arial" w:cs="Arial"/>
+          <w:color w:val="444444"/>
+          <w:sz w:val="18"/>
+          <w:szCs w:val="18"/>
+          <w:lang w:val="en-US"/>
+        </w:rPr>
+        <w:t>Online </w:t>
+      </w:r>
+      <w:r>
+        <w:rPr>
+          <w:rFonts w:ascii="Arial" w:eastAsia="Times New Roman" w:hAnsi="Arial" w:cs="Arial"/>
+          <w:b/>
+          <w:bCs/>
+          <w:color w:val="444444"/>
+          <w:sz w:val="18"/>
+          <w:szCs w:val="18"/>
+          <w:bdr w:val="none" w:sz="0" w:space="0" w:color="auto" w:frame="1"/>
+          <w:lang w:val="en-US"/>
+        </w:rPr>
+        <w:t>translation and publishing </w:t>
+      </w:r>
+      <w:r>
+        <w:rPr>
+          <w:rFonts w:ascii="Arial" w:eastAsia="Times New Roman" w:hAnsi="Arial" w:cs="Arial"/>
+          <w:color w:val="444444"/>
+          <w:sz w:val="18"/>
+          <w:szCs w:val="18"/>
+          <w:lang w:val="en-US"/>
+        </w:rPr>
+        <w:t>software has transformed online publishing, media, and the distribution of text and materials, including books and websites. Many industries now employ chatbots and intelligent assistants to cope with routine customer queries and concerns.</w:t>
+      </w:r>
+    </w:p>
+    <w:p>
+      <w:pPr>
+        <w:numPr>
+          <w:ilvl w:val="0"/>
+          <w:numId w:val="7"/>
+        </w:numPr>
+        <w:shd w:val="clear" w:color="auto" w:fill="FFFFFF"/>
+        <w:spacing w:after="0" w:line="240" w:lineRule="auto"/>
+        <w:textAlignment w:val="baseline"/>
+        <w:rPr>
+          <w:rFonts w:ascii="Arial" w:eastAsia="Times New Roman" w:hAnsi="Arial" w:cs="Arial"/>
+          <w:color w:val="444444"/>
+          <w:sz w:val="18"/>
+          <w:szCs w:val="18"/>
+          <w:lang w:val="en-US"/>
+        </w:rPr>
+      </w:pPr>
+      <w:r>
+        <w:rPr>
+          <w:rFonts w:ascii="Arial" w:eastAsia="Times New Roman" w:hAnsi="Arial" w:cs="Arial"/>
+          <w:color w:val="444444"/>
+          <w:sz w:val="18"/>
+          <w:szCs w:val="18"/>
+          <w:lang w:val="en-US"/>
+        </w:rPr>
+        <w:t>In </w:t>
+      </w:r>
+      <w:r>
+        <w:rPr>
+          <w:rFonts w:ascii="Arial" w:eastAsia="Times New Roman" w:hAnsi="Arial" w:cs="Arial"/>
+          <w:b/>
+          <w:bCs/>
+          <w:color w:val="444444"/>
+          <w:sz w:val="18"/>
+          <w:szCs w:val="18"/>
+          <w:bdr w:val="none" w:sz="0" w:space="0" w:color="auto" w:frame="1"/>
+          <w:lang w:val="en-US"/>
+        </w:rPr>
+        <w:t>transport</w:t>
+      </w:r>
+      <w:r>
+        <w:rPr>
+          <w:rFonts w:ascii="Arial" w:eastAsia="Times New Roman" w:hAnsi="Arial" w:cs="Arial"/>
+          <w:color w:val="444444"/>
+          <w:sz w:val="18"/>
+          <w:szCs w:val="18"/>
+          <w:lang w:val="en-US"/>
+        </w:rPr>
+        <w:t>, AI is helping facilitate fully autonomous vehicles and autonomous driving systems (ADS), which steadily improve their driving and navigation skills through self-learning programs, as well as for real-time traffic management through urban spaces.</w:t>
+      </w:r>
+    </w:p>
+    <w:p>
+      <w:pPr>
+        <w:numPr>
+          <w:ilvl w:val="0"/>
+          <w:numId w:val="7"/>
+        </w:numPr>
+        <w:shd w:val="clear" w:color="auto" w:fill="FFFFFF"/>
+        <w:spacing w:after="0" w:line="240" w:lineRule="auto"/>
+        <w:textAlignment w:val="baseline"/>
+        <w:rPr>
+          <w:rFonts w:ascii="Arial" w:eastAsia="Times New Roman" w:hAnsi="Arial" w:cs="Arial"/>
+          <w:color w:val="444444"/>
+          <w:sz w:val="18"/>
+          <w:szCs w:val="18"/>
+          <w:lang w:val="en-US"/>
+        </w:rPr>
+      </w:pPr>
+      <w:r>
+        <w:rPr>
+          <w:rFonts w:ascii="Arial" w:eastAsia="Times New Roman" w:hAnsi="Arial" w:cs="Arial"/>
+          <w:color w:val="444444"/>
+          <w:sz w:val="18"/>
+          <w:szCs w:val="18"/>
+          <w:lang w:val="en-US"/>
+        </w:rPr>
+        <w:t>In </w:t>
+      </w:r>
+      <w:r>
+        <w:rPr>
+          <w:rFonts w:ascii="Arial" w:eastAsia="Times New Roman" w:hAnsi="Arial" w:cs="Arial"/>
+          <w:b/>
+          <w:bCs/>
+          <w:color w:val="444444"/>
+          <w:sz w:val="18"/>
+          <w:szCs w:val="18"/>
+          <w:bdr w:val="none" w:sz="0" w:space="0" w:color="auto" w:frame="1"/>
+          <w:lang w:val="en-US"/>
+        </w:rPr>
+        <w:t>agriculture</w:t>
+      </w:r>
+      <w:r>
+        <w:rPr>
+          <w:rFonts w:ascii="Arial" w:eastAsia="Times New Roman" w:hAnsi="Arial" w:cs="Arial"/>
+          <w:color w:val="444444"/>
+          <w:sz w:val="18"/>
+          <w:szCs w:val="18"/>
+          <w:lang w:val="en-US"/>
+        </w:rPr>
+        <w:t xml:space="preserve">, AI can be used for farm management and predictive analytics based on data from crop, soil, and weather monitoring to support decision-making and to optimize the use of resources (water, fertilizers, etc.). It can help detect pests and diseases by </w:t>
+      </w:r>
+      <w:proofErr w:type="spellStart"/>
+      <w:r>
+        <w:rPr>
+          <w:rFonts w:ascii="Arial" w:eastAsia="Times New Roman" w:hAnsi="Arial" w:cs="Arial"/>
+          <w:color w:val="444444"/>
+          <w:sz w:val="18"/>
+          <w:szCs w:val="18"/>
+          <w:lang w:val="en-US"/>
+        </w:rPr>
+        <w:t>analysing</w:t>
+      </w:r>
+      <w:proofErr w:type="spellEnd"/>
+      <w:r>
+        <w:rPr>
+          <w:rFonts w:ascii="Arial" w:eastAsia="Times New Roman" w:hAnsi="Arial" w:cs="Arial"/>
+          <w:color w:val="444444"/>
+          <w:sz w:val="18"/>
+          <w:szCs w:val="18"/>
+          <w:lang w:val="en-US"/>
+        </w:rPr>
+        <w:t xml:space="preserve"> images of plants and data on the </w:t>
+      </w:r>
+      <w:proofErr w:type="spellStart"/>
+      <w:r>
+        <w:rPr>
+          <w:rFonts w:ascii="Arial" w:eastAsia="Times New Roman" w:hAnsi="Arial" w:cs="Arial"/>
+          <w:color w:val="444444"/>
+          <w:sz w:val="18"/>
+          <w:szCs w:val="18"/>
+          <w:lang w:val="en-US"/>
+        </w:rPr>
+        <w:t>behaviour</w:t>
+      </w:r>
+      <w:proofErr w:type="spellEnd"/>
+      <w:r>
+        <w:rPr>
+          <w:rFonts w:ascii="Arial" w:eastAsia="Times New Roman" w:hAnsi="Arial" w:cs="Arial"/>
+          <w:color w:val="444444"/>
+          <w:sz w:val="18"/>
+          <w:szCs w:val="18"/>
+          <w:lang w:val="en-US"/>
+        </w:rPr>
+        <w:t xml:space="preserve"> of livestock. Agricultural robots and automation are saving </w:t>
+      </w:r>
+      <w:proofErr w:type="spellStart"/>
+      <w:r>
+        <w:rPr>
+          <w:rFonts w:ascii="Arial" w:eastAsia="Times New Roman" w:hAnsi="Arial" w:cs="Arial"/>
+          <w:color w:val="444444"/>
+          <w:sz w:val="18"/>
+          <w:szCs w:val="18"/>
+          <w:lang w:val="en-US"/>
+        </w:rPr>
+        <w:t>labour</w:t>
+      </w:r>
+      <w:proofErr w:type="spellEnd"/>
+      <w:r>
+        <w:rPr>
+          <w:rFonts w:ascii="Arial" w:eastAsia="Times New Roman" w:hAnsi="Arial" w:cs="Arial"/>
+          <w:color w:val="444444"/>
+          <w:sz w:val="18"/>
+          <w:szCs w:val="18"/>
+          <w:lang w:val="en-US"/>
+        </w:rPr>
+        <w:t xml:space="preserve"> in many resource-consuming tasks.</w:t>
+      </w:r>
+    </w:p>
+    <w:p>
+      <w:pPr>
+        <w:shd w:val="clear" w:color="auto" w:fill="FFFFFF"/>
+        <w:spacing w:after="150" w:line="240" w:lineRule="auto"/>
+        <w:jc w:val="both"/>
+        <w:textAlignment w:val="baseline"/>
+        <w:rPr>
+          <w:rFonts w:ascii="Arial" w:eastAsia="Times New Roman" w:hAnsi="Arial" w:cs="Arial"/>
+          <w:color w:val="444444"/>
+          <w:sz w:val="18"/>
+          <w:szCs w:val="18"/>
+          <w:lang w:val="en-US"/>
+        </w:rPr>
+      </w:pPr>
     </w:p>
     <w:p>
       <w:pPr>
@@ -10275,13 +11564,19 @@
           <w:color w:val="252525"/>
           <w:sz w:val="26"/>
           <w:szCs w:val="26"/>
-          <w:highlight w:val="red"/>
           <w:shd w:val="clear" w:color="auto" w:fill="FFFFFF"/>
           <w:lang w:val="en-US"/>
         </w:rPr>
-        <w:t>is the term to describe a machine's learning, logic, reasoning, perception and creativity</w:t>
-      </w:r>
-      <w:r>
+        <w:lastRenderedPageBreak/>
+        <w:t>The latest developments in Artificial Intelligence are chatbots, smart cars and IoT devices. The healthcare, banking, logistics and travel sectors all use Artificial Intelligence to provide a superior experience.</w:t>
+      </w:r>
+    </w:p>
+    <w:p>
+      <w:pPr>
+        <w:shd w:val="clear" w:color="auto" w:fill="FFFFFF"/>
+        <w:spacing w:after="150" w:line="240" w:lineRule="auto"/>
+        <w:jc w:val="both"/>
+        <w:textAlignment w:val="baseline"/>
         <w:rPr>
           <w:rFonts w:ascii="Georgia" w:hAnsi="Georgia"/>
           <w:color w:val="252525"/>
@@ -10290,8 +11585,7 @@
           <w:shd w:val="clear" w:color="auto" w:fill="FFFFFF"/>
           <w:lang w:val="en-US"/>
         </w:rPr>
-        <w:t xml:space="preserve"> which were once considered unique to humans but now replicated by technology and use in every industry.</w:t>
-      </w:r>
+      </w:pPr>
       <w:r>
         <w:rPr>
           <w:rFonts w:ascii="Georgia" w:hAnsi="Georgia"/>
@@ -10301,7 +11595,7 @@
           <w:shd w:val="clear" w:color="auto" w:fill="FFFFFF"/>
           <w:lang w:val="en-US"/>
         </w:rPr>
-        <w:t xml:space="preserve"> </w:t>
+        <w:t>The best examples of AI in daily life are travel navigation, smart home devices, smartphones, drones and smart cars. Tesla electric cars are a prime example of how Artificial Intelligence is impacting people’s daily lives, while companies like Amazon and Walmart are investing heavily in drone delivery programs.</w:t>
       </w:r>
     </w:p>
     <w:p>
@@ -10328,219 +11622,9 @@
           <w:shd w:val="clear" w:color="auto" w:fill="FFFFFF"/>
           <w:lang w:val="en-US"/>
         </w:rPr>
-        <w:t>One type of AI that is quickly finding its way into most consumers’ homes is the voice assistant such as Apple's Siri, Amazon's Alexa, Google's Assistant and Microsoft's Cortana.</w:t>
-      </w:r>
-    </w:p>
-    <w:p>
-      <w:pPr>
-        <w:pStyle w:val="Default"/>
-        <w:spacing w:line="360" w:lineRule="auto"/>
-        <w:jc w:val="both"/>
-        <w:rPr>
-          <w:b/>
-          <w:bCs/>
-          <w:u w:val="single"/>
-          <w:lang w:val="en-US"/>
-        </w:rPr>
-      </w:pPr>
-    </w:p>
-    <w:p>
-      <w:pPr>
-        <w:pStyle w:val="Default"/>
-        <w:spacing w:line="360" w:lineRule="auto"/>
-        <w:jc w:val="both"/>
-        <w:rPr>
-          <w:b/>
-          <w:bCs/>
-          <w:u w:val="single"/>
-          <w:lang w:val="en-US"/>
-        </w:rPr>
-      </w:pPr>
-    </w:p>
-    <w:p>
-      <w:pPr>
-        <w:pStyle w:val="Default"/>
-        <w:spacing w:line="360" w:lineRule="auto"/>
-        <w:jc w:val="both"/>
-      </w:pPr>
-      <w:hyperlink r:id="rId11" w:history="1">
-        <w:r>
-          <w:rPr>
-            <w:rStyle w:val="Hyperlink"/>
-          </w:rPr>
-          <w:t>https://www.itu.int/en/mediacentre/backgrounders/Pages/artificial-intelligence-for-good.aspx</w:t>
-        </w:r>
-      </w:hyperlink>
-    </w:p>
-    <w:p>
-      <w:pPr>
-        <w:pStyle w:val="Default"/>
-        <w:spacing w:line="360" w:lineRule="auto"/>
-        <w:jc w:val="both"/>
-        <w:rPr>
-          <w:rFonts w:eastAsia="Times New Roman"/>
-          <w:color w:val="auto"/>
-          <w:sz w:val="22"/>
-          <w:szCs w:val="22"/>
-          <w:lang w:val="en-US"/>
-        </w:rPr>
-      </w:pPr>
-      <w:r>
-        <w:rPr>
-          <w:color w:val="auto"/>
-          <w:sz w:val="22"/>
-          <w:szCs w:val="22"/>
-          <w:highlight w:val="yellow"/>
-          <w:shd w:val="clear" w:color="auto" w:fill="FFFFFF"/>
-          <w:lang w:val="en-US"/>
-        </w:rPr>
-        <w:t>AI and other algorithms are used extensively in online search, entertainment, social media, self-driving cars, visual recognition, translation tools, smart assistants/speakers, voice-to-text and many other applications.​</w:t>
-      </w:r>
-    </w:p>
-    <w:p>
-      <w:pPr>
-        <w:shd w:val="clear" w:color="auto" w:fill="FFFFFF"/>
-        <w:spacing w:after="150" w:line="240" w:lineRule="auto"/>
-        <w:jc w:val="both"/>
-        <w:textAlignment w:val="baseline"/>
-        <w:rPr>
-          <w:rFonts w:ascii="Arial" w:eastAsia="Times New Roman" w:hAnsi="Arial" w:cs="Arial"/>
-          <w:lang w:val="en-US"/>
-        </w:rPr>
-      </w:pPr>
-      <w:r>
-        <w:rPr>
-          <w:rFonts w:ascii="Arial" w:eastAsia="Times New Roman" w:hAnsi="Arial" w:cs="Arial"/>
-          <w:lang w:val="en-US"/>
-        </w:rPr>
-        <w:t>Artificial Intelligence (AI) comprises a set of widely different technologies, which can be broadly defined and grouped together as 'self-learning, adaptive systems'.  There are various approaches to defining AI:</w:t>
-      </w:r>
-    </w:p>
-    <w:p>
-      <w:pPr>
-        <w:numPr>
-          <w:ilvl w:val="0"/>
-          <w:numId w:val="6"/>
-        </w:numPr>
-        <w:shd w:val="clear" w:color="auto" w:fill="FFFFFF"/>
-        <w:spacing w:after="0" w:line="240" w:lineRule="auto"/>
-        <w:jc w:val="both"/>
-        <w:textAlignment w:val="baseline"/>
-        <w:rPr>
-          <w:rFonts w:ascii="Arial" w:eastAsia="Times New Roman" w:hAnsi="Arial" w:cs="Arial"/>
-          <w:lang w:val="en-US"/>
-        </w:rPr>
-      </w:pPr>
-      <w:r>
-        <w:rPr>
-          <w:rFonts w:ascii="Arial" w:eastAsia="Times New Roman" w:hAnsi="Arial" w:cs="Arial"/>
-          <w:lang w:val="en-US"/>
-        </w:rPr>
-        <w:t>In terms of technologies, techniques and/or approaches (e.g., a neural network approach to machine translation);</w:t>
-      </w:r>
-    </w:p>
-    <w:p>
-      <w:pPr>
-        <w:numPr>
-          <w:ilvl w:val="0"/>
-          <w:numId w:val="6"/>
-        </w:numPr>
-        <w:shd w:val="clear" w:color="auto" w:fill="FFFFFF"/>
-        <w:spacing w:after="0" w:line="240" w:lineRule="auto"/>
-        <w:jc w:val="both"/>
-        <w:textAlignment w:val="baseline"/>
-        <w:rPr>
-          <w:rFonts w:ascii="Arial" w:eastAsia="Times New Roman" w:hAnsi="Arial" w:cs="Arial"/>
-          <w:lang w:val="en-US"/>
-        </w:rPr>
-      </w:pPr>
-      <w:r>
-        <w:rPr>
-          <w:rFonts w:ascii="Arial" w:eastAsia="Times New Roman" w:hAnsi="Arial" w:cs="Arial"/>
-          <w:lang w:val="en-US"/>
-        </w:rPr>
-        <w:t>In terms of purpose (facial recognition, image recognition).</w:t>
-      </w:r>
-    </w:p>
-    <w:p>
-      <w:pPr>
-        <w:numPr>
-          <w:ilvl w:val="0"/>
-          <w:numId w:val="6"/>
-        </w:numPr>
-        <w:shd w:val="clear" w:color="auto" w:fill="FFFFFF"/>
-        <w:spacing w:after="0" w:line="240" w:lineRule="auto"/>
-        <w:jc w:val="both"/>
-        <w:textAlignment w:val="baseline"/>
-        <w:rPr>
-          <w:rFonts w:ascii="Arial" w:eastAsia="Times New Roman" w:hAnsi="Arial" w:cs="Arial"/>
-          <w:lang w:val="en-US"/>
-        </w:rPr>
-      </w:pPr>
-      <w:r>
-        <w:rPr>
-          <w:rFonts w:ascii="Arial" w:eastAsia="Times New Roman" w:hAnsi="Arial" w:cs="Arial"/>
-          <w:lang w:val="en-US"/>
-        </w:rPr>
-        <w:t>In terms of functions (e.g., the ability to understand language, recognize pictures, solve problems, and learn, according to the Cambridge Dictionary).</w:t>
-      </w:r>
-    </w:p>
-    <w:p>
-      <w:pPr>
-        <w:numPr>
-          <w:ilvl w:val="0"/>
-          <w:numId w:val="6"/>
-        </w:numPr>
-        <w:shd w:val="clear" w:color="auto" w:fill="FFFFFF"/>
-        <w:spacing w:after="0" w:line="240" w:lineRule="auto"/>
-        <w:jc w:val="both"/>
-        <w:textAlignment w:val="baseline"/>
-        <w:rPr>
-          <w:rFonts w:ascii="Arial" w:eastAsia="Times New Roman" w:hAnsi="Arial" w:cs="Arial"/>
-          <w:lang w:val="en-US"/>
-        </w:rPr>
-      </w:pPr>
-      <w:r>
-        <w:rPr>
-          <w:rFonts w:ascii="Arial" w:eastAsia="Times New Roman" w:hAnsi="Arial" w:cs="Arial"/>
-          <w:lang w:val="en-US"/>
-        </w:rPr>
-        <w:t>In terms of agents or machines or algorithms (e.g., robots, self-driving cars).</w:t>
-      </w:r>
-    </w:p>
-    <w:p>
-      <w:pPr>
-        <w:shd w:val="clear" w:color="auto" w:fill="FFFFFF"/>
-        <w:spacing w:after="150" w:line="240" w:lineRule="auto"/>
-        <w:jc w:val="both"/>
-        <w:textAlignment w:val="baseline"/>
-        <w:rPr>
-          <w:rFonts w:ascii="Arial" w:eastAsia="Times New Roman" w:hAnsi="Arial" w:cs="Arial"/>
-          <w:lang w:val="en-US"/>
-        </w:rPr>
-      </w:pPr>
-      <w:r>
-        <w:rPr>
-          <w:rFonts w:ascii="Arial" w:eastAsia="Times New Roman" w:hAnsi="Arial" w:cs="Arial"/>
-          <w:lang w:val="en-US"/>
-        </w:rPr>
-        <w:t>AI comprises a rich set of methods and disciplines, including vision, perception, speech and dialogue, decisions and planning, problem-solving, robotics and other applications that enable self-learning. AI is best viewed as a set of technologies and techniques used to complement traditional human attributes, such as intelligence, analytical ability and other capabilities. AI, Machine Learning (ML) and modern data techniques have been greatly enabled by recent advances in computer processing, power and speed, and advances in AI depend in turn on advances in data techniques. </w:t>
-      </w:r>
-    </w:p>
-    <w:p>
-      <w:pPr>
-        <w:shd w:val="clear" w:color="auto" w:fill="FFFFFF"/>
-        <w:spacing w:after="150" w:line="240" w:lineRule="auto"/>
-        <w:jc w:val="both"/>
-        <w:textAlignment w:val="baseline"/>
-        <w:rPr>
-          <w:rFonts w:ascii="Arial" w:eastAsia="Times New Roman" w:hAnsi="Arial" w:cs="Arial"/>
-          <w:color w:val="444444"/>
-          <w:sz w:val="18"/>
-          <w:szCs w:val="18"/>
-          <w:lang w:val="en-US"/>
-        </w:rPr>
-      </w:pPr>
+        <w:t xml:space="preserve">The finance industry is using AI to </w:t>
+      </w:r>
+      <w:proofErr w:type="spellStart"/>
       <w:r>
         <w:rPr>
           <w:rFonts w:ascii="Georgia" w:hAnsi="Georgia"/>
@@ -10550,10 +11634,9 @@
           <w:shd w:val="clear" w:color="auto" w:fill="FFFFFF"/>
           <w:lang w:val="en-US"/>
         </w:rPr>
-        <w:lastRenderedPageBreak/>
-        <w:t xml:space="preserve">From the research we do on the Internet to the goods that come to our door with a single click, technology is directly in our lives. Artificial Intelligence has </w:t>
-      </w:r>
-      <w:proofErr w:type="spellStart"/>
+        <w:t>analyse</w:t>
+      </w:r>
+      <w:proofErr w:type="spellEnd"/>
       <w:r>
         <w:rPr>
           <w:rFonts w:ascii="Georgia" w:hAnsi="Georgia"/>
@@ -10563,19 +11646,7 @@
           <w:shd w:val="clear" w:color="auto" w:fill="FFFFFF"/>
           <w:lang w:val="en-US"/>
         </w:rPr>
-        <w:t>revolutionised</w:t>
-      </w:r>
-      <w:proofErr w:type="spellEnd"/>
-      <w:r>
-        <w:rPr>
-          <w:rFonts w:ascii="Georgia" w:hAnsi="Georgia"/>
-          <w:color w:val="252525"/>
-          <w:sz w:val="26"/>
-          <w:szCs w:val="26"/>
-          <w:shd w:val="clear" w:color="auto" w:fill="FFFFFF"/>
-          <w:lang w:val="en-US"/>
-        </w:rPr>
-        <w:t xml:space="preserve"> technology in all industries and solved many problems faced by humanity.</w:t>
+        <w:t xml:space="preserve"> data to find the best avenues for investing money. Banking and the finance industry rely heavily on Artificial Intelligence, taking full advantage of this technology in customer service, fraud protection and more. A simple example is the automated email that a person receives from the bank whenever an out of the ordinary transaction is made.</w:t>
       </w:r>
     </w:p>
     <w:p>
@@ -10583,82 +11654,6 @@
         <w:shd w:val="clear" w:color="auto" w:fill="FFFFFF"/>
         <w:spacing w:after="150" w:line="240" w:lineRule="auto"/>
         <w:jc w:val="both"/>
-        <w:textAlignment w:val="baseline"/>
-        <w:rPr>
-          <w:rFonts w:ascii="Arial" w:hAnsi="Arial" w:cs="Arial"/>
-          <w:color w:val="444444"/>
-          <w:sz w:val="18"/>
-          <w:szCs w:val="18"/>
-          <w:shd w:val="clear" w:color="auto" w:fill="FFFFFF"/>
-          <w:lang w:val="en-US"/>
-        </w:rPr>
-      </w:pPr>
-      <w:r>
-        <w:rPr>
-          <w:rFonts w:ascii="Arial" w:hAnsi="Arial" w:cs="Arial"/>
-          <w:color w:val="444444"/>
-          <w:sz w:val="18"/>
-          <w:szCs w:val="18"/>
-          <w:shd w:val="clear" w:color="auto" w:fill="FFFFFF"/>
-          <w:lang w:val="en-US"/>
-        </w:rPr>
-        <w:t>In </w:t>
-      </w:r>
-      <w:r>
-        <w:rPr>
-          <w:rStyle w:val="Strong"/>
-          <w:rFonts w:ascii="inherit" w:hAnsi="inherit"/>
-          <w:color w:val="444444"/>
-          <w:bdr w:val="none" w:sz="0" w:space="0" w:color="auto" w:frame="1"/>
-          <w:shd w:val="clear" w:color="auto" w:fill="FFFFFF"/>
-          <w:lang w:val="en-US"/>
-        </w:rPr>
-        <w:t>healthcare</w:t>
-      </w:r>
-      <w:r>
-        <w:rPr>
-          <w:rFonts w:ascii="Arial" w:hAnsi="Arial" w:cs="Arial"/>
-          <w:color w:val="444444"/>
-          <w:sz w:val="18"/>
-          <w:szCs w:val="18"/>
-          <w:shd w:val="clear" w:color="auto" w:fill="FFFFFF"/>
-          <w:lang w:val="en-US"/>
-        </w:rPr>
-        <w:t xml:space="preserve"> for SDG3, AI is being used to help offer remote health checks and follow-up tools. AI can </w:t>
-      </w:r>
-      <w:proofErr w:type="spellStart"/>
-      <w:r>
-        <w:rPr>
-          <w:rFonts w:ascii="Arial" w:hAnsi="Arial" w:cs="Arial"/>
-          <w:color w:val="444444"/>
-          <w:sz w:val="18"/>
-          <w:szCs w:val="18"/>
-          <w:shd w:val="clear" w:color="auto" w:fill="FFFFFF"/>
-          <w:lang w:val="en-US"/>
-        </w:rPr>
-        <w:t>analyse</w:t>
-      </w:r>
-      <w:proofErr w:type="spellEnd"/>
-      <w:r>
-        <w:rPr>
-          <w:rFonts w:ascii="Arial" w:hAnsi="Arial" w:cs="Arial"/>
-          <w:color w:val="444444"/>
-          <w:sz w:val="18"/>
-          <w:szCs w:val="18"/>
-          <w:shd w:val="clear" w:color="auto" w:fill="FFFFFF"/>
-          <w:lang w:val="en-US"/>
-        </w:rPr>
-        <w:t xml:space="preserve"> large amounts of data to bring together insights from across large populations of patients, improving diagnosis and predictive analysis. AI has been applied with some success to models for diagnosing COVID from lung scans and imagery, or to diagnosing the 'COVID' cough from other types of coughs. AI and big data have the potential to improve healthcare systems by optimizing workflows in hospitals, providing more accurate diagnoses, optimizing clinical decision-making and bringing better treatments and higher-quality care at a lower cost.  </w:t>
-      </w:r>
-    </w:p>
-    <w:p>
-      <w:pPr>
-        <w:numPr>
-          <w:ilvl w:val="0"/>
-          <w:numId w:val="7"/>
-        </w:numPr>
-        <w:shd w:val="clear" w:color="auto" w:fill="FFFFFF"/>
-        <w:spacing w:after="0" w:line="240" w:lineRule="auto"/>
         <w:textAlignment w:val="baseline"/>
         <w:rPr>
           <w:rFonts w:ascii="Arial" w:eastAsia="Times New Roman" w:hAnsi="Arial" w:cs="Arial"/>
@@ -10668,7 +11663,13 @@
           <w:lang w:val="en-US"/>
         </w:rPr>
       </w:pPr>
-      <w:r>
+    </w:p>
+    <w:p>
+      <w:pPr>
+        <w:shd w:val="clear" w:color="auto" w:fill="FFFFFF"/>
+        <w:spacing w:after="150" w:line="240" w:lineRule="auto"/>
+        <w:jc w:val="both"/>
+        <w:textAlignment w:val="baseline"/>
         <w:rPr>
           <w:rFonts w:ascii="Arial" w:eastAsia="Times New Roman" w:hAnsi="Arial" w:cs="Arial"/>
           <w:color w:val="444444"/>
@@ -10676,22 +11677,14 @@
           <w:szCs w:val="18"/>
           <w:lang w:val="en-US"/>
         </w:rPr>
-        <w:t>In </w:t>
-      </w:r>
-      <w:r>
-        <w:rPr>
-          <w:rFonts w:ascii="Arial" w:eastAsia="Times New Roman" w:hAnsi="Arial" w:cs="Arial"/>
-          <w:b/>
-          <w:bCs/>
-          <w:color w:val="444444"/>
-          <w:sz w:val="18"/>
-          <w:szCs w:val="18"/>
-          <w:bdr w:val="none" w:sz="0" w:space="0" w:color="auto" w:frame="1"/>
-          <w:lang w:val="en-US"/>
-        </w:rPr>
-        <w:t>education</w:t>
-      </w:r>
-      <w:r>
+      </w:pPr>
+    </w:p>
+    <w:p>
+      <w:pPr>
+        <w:shd w:val="clear" w:color="auto" w:fill="FFFFFF"/>
+        <w:spacing w:after="150" w:line="240" w:lineRule="auto"/>
+        <w:jc w:val="both"/>
+        <w:textAlignment w:val="baseline"/>
         <w:rPr>
           <w:rFonts w:ascii="Arial" w:eastAsia="Times New Roman" w:hAnsi="Arial" w:cs="Arial"/>
           <w:color w:val="444444"/>
@@ -10699,493 +11692,6 @@
           <w:szCs w:val="18"/>
           <w:lang w:val="en-US"/>
         </w:rPr>
-        <w:t> for SDG4, AI is being used to monitor pupils' attention or to carry out emotional surveillance to determine how comfortable children are learning certain subjects, identifying students who are struggling before their test results become available. In many countries, AI is being used to develop personalized testing tools, to identify areas of weakness and help students improve.</w:t>
-      </w:r>
-    </w:p>
-    <w:p>
-      <w:pPr>
-        <w:numPr>
-          <w:ilvl w:val="0"/>
-          <w:numId w:val="7"/>
-        </w:numPr>
-        <w:shd w:val="clear" w:color="auto" w:fill="FFFFFF"/>
-        <w:spacing w:after="0" w:line="240" w:lineRule="auto"/>
-        <w:textAlignment w:val="baseline"/>
-        <w:rPr>
-          <w:rFonts w:ascii="Arial" w:eastAsia="Times New Roman" w:hAnsi="Arial" w:cs="Arial"/>
-          <w:color w:val="444444"/>
-          <w:sz w:val="18"/>
-          <w:szCs w:val="18"/>
-          <w:lang w:val="en-US"/>
-        </w:rPr>
-      </w:pPr>
-      <w:r>
-        <w:rPr>
-          <w:rFonts w:ascii="Arial" w:eastAsia="Times New Roman" w:hAnsi="Arial" w:cs="Arial"/>
-          <w:color w:val="444444"/>
-          <w:sz w:val="18"/>
-          <w:szCs w:val="18"/>
-          <w:lang w:val="en-US"/>
-        </w:rPr>
-        <w:t>In </w:t>
-      </w:r>
-      <w:r>
-        <w:rPr>
-          <w:rFonts w:ascii="Arial" w:eastAsia="Times New Roman" w:hAnsi="Arial" w:cs="Arial"/>
-          <w:b/>
-          <w:bCs/>
-          <w:color w:val="444444"/>
-          <w:sz w:val="18"/>
-          <w:szCs w:val="18"/>
-          <w:bdr w:val="none" w:sz="0" w:space="0" w:color="auto" w:frame="1"/>
-          <w:lang w:val="en-US"/>
-        </w:rPr>
-        <w:t>finance</w:t>
-      </w:r>
-      <w:r>
-        <w:rPr>
-          <w:rFonts w:ascii="Arial" w:eastAsia="Times New Roman" w:hAnsi="Arial" w:cs="Arial"/>
-          <w:color w:val="444444"/>
-          <w:sz w:val="18"/>
-          <w:szCs w:val="18"/>
-          <w:lang w:val="en-US"/>
-        </w:rPr>
-        <w:t>, AI commonly provides insights and assistance with accounting and investment work, including automating routine tasks and uncovering new data patterns that could help with micro-investments to combat poverty (SDG1) or introduce new financial services and infrastructure (SDG9).</w:t>
-      </w:r>
-    </w:p>
-    <w:p>
-      <w:pPr>
-        <w:numPr>
-          <w:ilvl w:val="0"/>
-          <w:numId w:val="7"/>
-        </w:numPr>
-        <w:shd w:val="clear" w:color="auto" w:fill="FFFFFF"/>
-        <w:spacing w:after="0" w:line="240" w:lineRule="auto"/>
-        <w:textAlignment w:val="baseline"/>
-        <w:rPr>
-          <w:rFonts w:ascii="Arial" w:eastAsia="Times New Roman" w:hAnsi="Arial" w:cs="Arial"/>
-          <w:color w:val="444444"/>
-          <w:sz w:val="18"/>
-          <w:szCs w:val="18"/>
-          <w:lang w:val="en-US"/>
-        </w:rPr>
-      </w:pPr>
-      <w:r>
-        <w:rPr>
-          <w:rFonts w:ascii="Arial" w:eastAsia="Times New Roman" w:hAnsi="Arial" w:cs="Arial"/>
-          <w:color w:val="444444"/>
-          <w:sz w:val="18"/>
-          <w:szCs w:val="18"/>
-          <w:lang w:val="en-US"/>
-        </w:rPr>
-        <w:t>In </w:t>
-      </w:r>
-      <w:r>
-        <w:rPr>
-          <w:rFonts w:ascii="Arial" w:eastAsia="Times New Roman" w:hAnsi="Arial" w:cs="Arial"/>
-          <w:b/>
-          <w:bCs/>
-          <w:color w:val="444444"/>
-          <w:sz w:val="18"/>
-          <w:szCs w:val="18"/>
-          <w:bdr w:val="none" w:sz="0" w:space="0" w:color="auto" w:frame="1"/>
-          <w:lang w:val="en-US"/>
-        </w:rPr>
-        <w:t>manufacturing</w:t>
-      </w:r>
-      <w:r>
-        <w:rPr>
-          <w:rFonts w:ascii="Arial" w:eastAsia="Times New Roman" w:hAnsi="Arial" w:cs="Arial"/>
-          <w:color w:val="444444"/>
-          <w:sz w:val="18"/>
-          <w:szCs w:val="18"/>
-          <w:lang w:val="en-US"/>
-        </w:rPr>
-        <w:t>, industry and sustainable economic growth (SDG8), the use of automation, fifth generation (5G) mobile telephony, the Internet of Things (IoT) and more extensive robotics has transformed factories, supply depots and warehouses throughout Asia and Europe and the Americas, enabling more efficient and effective manufacturing, production and distribution.</w:t>
-      </w:r>
-    </w:p>
-    <w:p>
-      <w:pPr>
-        <w:numPr>
-          <w:ilvl w:val="0"/>
-          <w:numId w:val="7"/>
-        </w:numPr>
-        <w:shd w:val="clear" w:color="auto" w:fill="FFFFFF"/>
-        <w:spacing w:after="0" w:line="240" w:lineRule="auto"/>
-        <w:textAlignment w:val="baseline"/>
-        <w:rPr>
-          <w:rFonts w:ascii="Arial" w:eastAsia="Times New Roman" w:hAnsi="Arial" w:cs="Arial"/>
-          <w:color w:val="444444"/>
-          <w:sz w:val="18"/>
-          <w:szCs w:val="18"/>
-          <w:lang w:val="en-US"/>
-        </w:rPr>
-      </w:pPr>
-      <w:r>
-        <w:rPr>
-          <w:rFonts w:ascii="Arial" w:eastAsia="Times New Roman" w:hAnsi="Arial" w:cs="Arial"/>
-          <w:color w:val="444444"/>
-          <w:sz w:val="18"/>
-          <w:szCs w:val="18"/>
-          <w:lang w:val="en-US"/>
-        </w:rPr>
-        <w:t>Online </w:t>
-      </w:r>
-      <w:r>
-        <w:rPr>
-          <w:rFonts w:ascii="Arial" w:eastAsia="Times New Roman" w:hAnsi="Arial" w:cs="Arial"/>
-          <w:b/>
-          <w:bCs/>
-          <w:color w:val="444444"/>
-          <w:sz w:val="18"/>
-          <w:szCs w:val="18"/>
-          <w:bdr w:val="none" w:sz="0" w:space="0" w:color="auto" w:frame="1"/>
-          <w:lang w:val="en-US"/>
-        </w:rPr>
-        <w:t>translation and publishing </w:t>
-      </w:r>
-      <w:r>
-        <w:rPr>
-          <w:rFonts w:ascii="Arial" w:eastAsia="Times New Roman" w:hAnsi="Arial" w:cs="Arial"/>
-          <w:color w:val="444444"/>
-          <w:sz w:val="18"/>
-          <w:szCs w:val="18"/>
-          <w:lang w:val="en-US"/>
-        </w:rPr>
-        <w:t>software has transformed online publishing, media, and the distribution of text and materials, including books and websites. Many industries now employ chatbots and intelligent assistants to cope with routine customer queries and concerns.</w:t>
-      </w:r>
-    </w:p>
-    <w:p>
-      <w:pPr>
-        <w:numPr>
-          <w:ilvl w:val="0"/>
-          <w:numId w:val="7"/>
-        </w:numPr>
-        <w:shd w:val="clear" w:color="auto" w:fill="FFFFFF"/>
-        <w:spacing w:after="0" w:line="240" w:lineRule="auto"/>
-        <w:textAlignment w:val="baseline"/>
-        <w:rPr>
-          <w:rFonts w:ascii="Arial" w:eastAsia="Times New Roman" w:hAnsi="Arial" w:cs="Arial"/>
-          <w:color w:val="444444"/>
-          <w:sz w:val="18"/>
-          <w:szCs w:val="18"/>
-          <w:lang w:val="en-US"/>
-        </w:rPr>
-      </w:pPr>
-      <w:r>
-        <w:rPr>
-          <w:rFonts w:ascii="Arial" w:eastAsia="Times New Roman" w:hAnsi="Arial" w:cs="Arial"/>
-          <w:color w:val="444444"/>
-          <w:sz w:val="18"/>
-          <w:szCs w:val="18"/>
-          <w:lang w:val="en-US"/>
-        </w:rPr>
-        <w:t>In </w:t>
-      </w:r>
-      <w:r>
-        <w:rPr>
-          <w:rFonts w:ascii="Arial" w:eastAsia="Times New Roman" w:hAnsi="Arial" w:cs="Arial"/>
-          <w:b/>
-          <w:bCs/>
-          <w:color w:val="444444"/>
-          <w:sz w:val="18"/>
-          <w:szCs w:val="18"/>
-          <w:bdr w:val="none" w:sz="0" w:space="0" w:color="auto" w:frame="1"/>
-          <w:lang w:val="en-US"/>
-        </w:rPr>
-        <w:t>transport</w:t>
-      </w:r>
-      <w:r>
-        <w:rPr>
-          <w:rFonts w:ascii="Arial" w:eastAsia="Times New Roman" w:hAnsi="Arial" w:cs="Arial"/>
-          <w:color w:val="444444"/>
-          <w:sz w:val="18"/>
-          <w:szCs w:val="18"/>
-          <w:lang w:val="en-US"/>
-        </w:rPr>
-        <w:t>, AI is helping facilitate fully autonomous vehicles and autonomous driving systems (ADS), which steadily improve their driving and navigation skills through self-learning programs, as well as for real-time traffic management through urban spaces.</w:t>
-      </w:r>
-    </w:p>
-    <w:p>
-      <w:pPr>
-        <w:numPr>
-          <w:ilvl w:val="0"/>
-          <w:numId w:val="7"/>
-        </w:numPr>
-        <w:shd w:val="clear" w:color="auto" w:fill="FFFFFF"/>
-        <w:spacing w:after="0" w:line="240" w:lineRule="auto"/>
-        <w:textAlignment w:val="baseline"/>
-        <w:rPr>
-          <w:rFonts w:ascii="Arial" w:eastAsia="Times New Roman" w:hAnsi="Arial" w:cs="Arial"/>
-          <w:color w:val="444444"/>
-          <w:sz w:val="18"/>
-          <w:szCs w:val="18"/>
-          <w:lang w:val="en-US"/>
-        </w:rPr>
-      </w:pPr>
-      <w:r>
-        <w:rPr>
-          <w:rFonts w:ascii="Arial" w:eastAsia="Times New Roman" w:hAnsi="Arial" w:cs="Arial"/>
-          <w:color w:val="444444"/>
-          <w:sz w:val="18"/>
-          <w:szCs w:val="18"/>
-          <w:lang w:val="en-US"/>
-        </w:rPr>
-        <w:t>In </w:t>
-      </w:r>
-      <w:r>
-        <w:rPr>
-          <w:rFonts w:ascii="Arial" w:eastAsia="Times New Roman" w:hAnsi="Arial" w:cs="Arial"/>
-          <w:b/>
-          <w:bCs/>
-          <w:color w:val="444444"/>
-          <w:sz w:val="18"/>
-          <w:szCs w:val="18"/>
-          <w:bdr w:val="none" w:sz="0" w:space="0" w:color="auto" w:frame="1"/>
-          <w:lang w:val="en-US"/>
-        </w:rPr>
-        <w:t>agriculture</w:t>
-      </w:r>
-      <w:r>
-        <w:rPr>
-          <w:rFonts w:ascii="Arial" w:eastAsia="Times New Roman" w:hAnsi="Arial" w:cs="Arial"/>
-          <w:color w:val="444444"/>
-          <w:sz w:val="18"/>
-          <w:szCs w:val="18"/>
-          <w:lang w:val="en-US"/>
-        </w:rPr>
-        <w:t xml:space="preserve">, AI can be used for farm management and predictive analytics based on data from crop, soil, and weather monitoring to support decision-making and to optimize the use of resources (water, fertilizers, etc.). It can help detect pests and diseases by </w:t>
-      </w:r>
-      <w:proofErr w:type="spellStart"/>
-      <w:r>
-        <w:rPr>
-          <w:rFonts w:ascii="Arial" w:eastAsia="Times New Roman" w:hAnsi="Arial" w:cs="Arial"/>
-          <w:color w:val="444444"/>
-          <w:sz w:val="18"/>
-          <w:szCs w:val="18"/>
-          <w:lang w:val="en-US"/>
-        </w:rPr>
-        <w:t>analysing</w:t>
-      </w:r>
-      <w:proofErr w:type="spellEnd"/>
-      <w:r>
-        <w:rPr>
-          <w:rFonts w:ascii="Arial" w:eastAsia="Times New Roman" w:hAnsi="Arial" w:cs="Arial"/>
-          <w:color w:val="444444"/>
-          <w:sz w:val="18"/>
-          <w:szCs w:val="18"/>
-          <w:lang w:val="en-US"/>
-        </w:rPr>
-        <w:t xml:space="preserve"> images of plants and data on the </w:t>
-      </w:r>
-      <w:proofErr w:type="spellStart"/>
-      <w:r>
-        <w:rPr>
-          <w:rFonts w:ascii="Arial" w:eastAsia="Times New Roman" w:hAnsi="Arial" w:cs="Arial"/>
-          <w:color w:val="444444"/>
-          <w:sz w:val="18"/>
-          <w:szCs w:val="18"/>
-          <w:lang w:val="en-US"/>
-        </w:rPr>
-        <w:t>behaviour</w:t>
-      </w:r>
-      <w:proofErr w:type="spellEnd"/>
-      <w:r>
-        <w:rPr>
-          <w:rFonts w:ascii="Arial" w:eastAsia="Times New Roman" w:hAnsi="Arial" w:cs="Arial"/>
-          <w:color w:val="444444"/>
-          <w:sz w:val="18"/>
-          <w:szCs w:val="18"/>
-          <w:lang w:val="en-US"/>
-        </w:rPr>
-        <w:t xml:space="preserve"> of livestock. Agricultural robots and automation are saving </w:t>
-      </w:r>
-      <w:proofErr w:type="spellStart"/>
-      <w:r>
-        <w:rPr>
-          <w:rFonts w:ascii="Arial" w:eastAsia="Times New Roman" w:hAnsi="Arial" w:cs="Arial"/>
-          <w:color w:val="444444"/>
-          <w:sz w:val="18"/>
-          <w:szCs w:val="18"/>
-          <w:lang w:val="en-US"/>
-        </w:rPr>
-        <w:t>labour</w:t>
-      </w:r>
-      <w:proofErr w:type="spellEnd"/>
-      <w:r>
-        <w:rPr>
-          <w:rFonts w:ascii="Arial" w:eastAsia="Times New Roman" w:hAnsi="Arial" w:cs="Arial"/>
-          <w:color w:val="444444"/>
-          <w:sz w:val="18"/>
-          <w:szCs w:val="18"/>
-          <w:lang w:val="en-US"/>
-        </w:rPr>
-        <w:t xml:space="preserve"> in many resource-consuming tasks.</w:t>
-      </w:r>
-    </w:p>
-    <w:p>
-      <w:pPr>
-        <w:shd w:val="clear" w:color="auto" w:fill="FFFFFF"/>
-        <w:spacing w:after="150" w:line="240" w:lineRule="auto"/>
-        <w:jc w:val="both"/>
-        <w:textAlignment w:val="baseline"/>
-        <w:rPr>
-          <w:rFonts w:ascii="Arial" w:eastAsia="Times New Roman" w:hAnsi="Arial" w:cs="Arial"/>
-          <w:color w:val="444444"/>
-          <w:sz w:val="18"/>
-          <w:szCs w:val="18"/>
-          <w:lang w:val="en-US"/>
-        </w:rPr>
-      </w:pPr>
-    </w:p>
-    <w:p>
-      <w:pPr>
-        <w:shd w:val="clear" w:color="auto" w:fill="FFFFFF"/>
-        <w:spacing w:after="150" w:line="240" w:lineRule="auto"/>
-        <w:jc w:val="both"/>
-        <w:textAlignment w:val="baseline"/>
-        <w:rPr>
-          <w:rFonts w:ascii="Georgia" w:hAnsi="Georgia"/>
-          <w:color w:val="252525"/>
-          <w:sz w:val="26"/>
-          <w:szCs w:val="26"/>
-          <w:shd w:val="clear" w:color="auto" w:fill="FFFFFF"/>
-          <w:lang w:val="en-US"/>
-        </w:rPr>
-      </w:pPr>
-      <w:r>
-        <w:rPr>
-          <w:rFonts w:ascii="Georgia" w:hAnsi="Georgia"/>
-          <w:color w:val="252525"/>
-          <w:sz w:val="26"/>
-          <w:szCs w:val="26"/>
-          <w:shd w:val="clear" w:color="auto" w:fill="FFFFFF"/>
-          <w:lang w:val="en-US"/>
-        </w:rPr>
-        <w:t>The latest developments in Artificial Intelligence are chatbots, smart cars and IoT devices. The healthcare, banking, logistics and travel sectors all use Artificial Intelligence to provide a superior experience.</w:t>
-      </w:r>
-    </w:p>
-    <w:p>
-      <w:pPr>
-        <w:shd w:val="clear" w:color="auto" w:fill="FFFFFF"/>
-        <w:spacing w:after="150" w:line="240" w:lineRule="auto"/>
-        <w:jc w:val="both"/>
-        <w:textAlignment w:val="baseline"/>
-        <w:rPr>
-          <w:rFonts w:ascii="Georgia" w:hAnsi="Georgia"/>
-          <w:color w:val="252525"/>
-          <w:sz w:val="26"/>
-          <w:szCs w:val="26"/>
-          <w:shd w:val="clear" w:color="auto" w:fill="FFFFFF"/>
-          <w:lang w:val="en-US"/>
-        </w:rPr>
-      </w:pPr>
-      <w:r>
-        <w:rPr>
-          <w:rFonts w:ascii="Georgia" w:hAnsi="Georgia"/>
-          <w:color w:val="252525"/>
-          <w:sz w:val="26"/>
-          <w:szCs w:val="26"/>
-          <w:shd w:val="clear" w:color="auto" w:fill="FFFFFF"/>
-          <w:lang w:val="en-US"/>
-        </w:rPr>
-        <w:t>The best examples of AI in daily life are travel navigation, smart home devices, smartphones, drones and smart cars. Tesla electric cars are a prime example of how Artificial Intelligence is impacting people’s daily lives, while companies like Amazon and Walmart are investing heavily in drone delivery programs.</w:t>
-      </w:r>
-    </w:p>
-    <w:p>
-      <w:pPr>
-        <w:shd w:val="clear" w:color="auto" w:fill="FFFFFF"/>
-        <w:spacing w:after="150" w:line="240" w:lineRule="auto"/>
-        <w:jc w:val="both"/>
-        <w:textAlignment w:val="baseline"/>
-        <w:rPr>
-          <w:rFonts w:ascii="Georgia" w:hAnsi="Georgia"/>
-          <w:color w:val="252525"/>
-          <w:sz w:val="26"/>
-          <w:szCs w:val="26"/>
-          <w:shd w:val="clear" w:color="auto" w:fill="FFFFFF"/>
-          <w:lang w:val="en-US"/>
-        </w:rPr>
-      </w:pPr>
-      <w:r>
-        <w:rPr>
-          <w:rFonts w:ascii="Georgia" w:hAnsi="Georgia"/>
-          <w:color w:val="252525"/>
-          <w:sz w:val="26"/>
-          <w:szCs w:val="26"/>
-          <w:shd w:val="clear" w:color="auto" w:fill="FFFFFF"/>
-          <w:lang w:val="en-US"/>
-        </w:rPr>
-        <w:t xml:space="preserve">The finance industry is using AI to </w:t>
-      </w:r>
-      <w:proofErr w:type="spellStart"/>
-      <w:r>
-        <w:rPr>
-          <w:rFonts w:ascii="Georgia" w:hAnsi="Georgia"/>
-          <w:color w:val="252525"/>
-          <w:sz w:val="26"/>
-          <w:szCs w:val="26"/>
-          <w:shd w:val="clear" w:color="auto" w:fill="FFFFFF"/>
-          <w:lang w:val="en-US"/>
-        </w:rPr>
-        <w:t>analyse</w:t>
-      </w:r>
-      <w:proofErr w:type="spellEnd"/>
-      <w:r>
-        <w:rPr>
-          <w:rFonts w:ascii="Georgia" w:hAnsi="Georgia"/>
-          <w:color w:val="252525"/>
-          <w:sz w:val="26"/>
-          <w:szCs w:val="26"/>
-          <w:shd w:val="clear" w:color="auto" w:fill="FFFFFF"/>
-          <w:lang w:val="en-US"/>
-        </w:rPr>
-        <w:t xml:space="preserve"> data to find the best avenues for investing money. Banking and the finance industry rely heavily on Artificial Intelligence, taking full advantage of this technology in customer service, fraud protection and more. A simple example is the automated email that a person receives from the bank whenever an out of the ordinary transaction is made.</w:t>
-      </w:r>
-    </w:p>
-    <w:p>
-      <w:pPr>
-        <w:shd w:val="clear" w:color="auto" w:fill="FFFFFF"/>
-        <w:spacing w:after="150" w:line="240" w:lineRule="auto"/>
-        <w:jc w:val="both"/>
-        <w:textAlignment w:val="baseline"/>
-        <w:rPr>
-          <w:rFonts w:ascii="Arial" w:eastAsia="Times New Roman" w:hAnsi="Arial" w:cs="Arial"/>
-          <w:color w:val="444444"/>
-          <w:sz w:val="18"/>
-          <w:szCs w:val="18"/>
-          <w:lang w:val="en-US"/>
-        </w:rPr>
-      </w:pPr>
-    </w:p>
-    <w:p>
-      <w:pPr>
-        <w:shd w:val="clear" w:color="auto" w:fill="FFFFFF"/>
-        <w:spacing w:after="150" w:line="240" w:lineRule="auto"/>
-        <w:jc w:val="both"/>
-        <w:textAlignment w:val="baseline"/>
-        <w:rPr>
-          <w:rFonts w:ascii="Arial" w:eastAsia="Times New Roman" w:hAnsi="Arial" w:cs="Arial"/>
-          <w:color w:val="444444"/>
-          <w:sz w:val="18"/>
-          <w:szCs w:val="18"/>
-          <w:lang w:val="en-US"/>
-        </w:rPr>
-      </w:pPr>
-    </w:p>
-    <w:p>
-      <w:pPr>
-        <w:shd w:val="clear" w:color="auto" w:fill="FFFFFF"/>
-        <w:spacing w:after="150" w:line="240" w:lineRule="auto"/>
-        <w:jc w:val="both"/>
-        <w:textAlignment w:val="baseline"/>
-        <w:rPr>
-          <w:rFonts w:ascii="Arial" w:eastAsia="Times New Roman" w:hAnsi="Arial" w:cs="Arial"/>
-          <w:color w:val="444444"/>
-          <w:sz w:val="18"/>
-          <w:szCs w:val="18"/>
-          <w:lang w:val="en-US"/>
-        </w:rPr>
       </w:pPr>
     </w:p>
     <w:p>
@@ -11373,29 +11879,6 @@
         <w:pStyle w:val="Default"/>
         <w:spacing w:line="360" w:lineRule="auto"/>
         <w:jc w:val="both"/>
-        <w:rPr>
-          <w:lang w:val="en-US"/>
-        </w:rPr>
-      </w:pPr>
-    </w:p>
-    <w:p>
-      <w:pPr>
-        <w:pStyle w:val="Default"/>
-        <w:spacing w:line="360" w:lineRule="auto"/>
-        <w:jc w:val="both"/>
-        <w:rPr>
-          <w:lang w:val="en-US"/>
-        </w:rPr>
-      </w:pPr>
-    </w:p>
-    <w:p>
-      <w:pPr>
-        <w:pStyle w:val="Default"/>
-        <w:spacing w:line="360" w:lineRule="auto"/>
-        <w:jc w:val="both"/>
-        <w:rPr>
-          <w:lang w:val="en-US"/>
-        </w:rPr>
       </w:pPr>
     </w:p>
     <w:p>
@@ -13108,7 +13591,11 @@
         <w:t>. Ό</w:t>
       </w:r>
       <w:r>
-        <w:t>λα εξαρτώνται από τον αλγόριθμο ο οποίος βελτιώνει την συμπεριφορά του όσο αυξάνεται η εμπειρία του.</w:t>
+        <w:t xml:space="preserve">λα εξαρτώνται από </w:t>
+      </w:r>
+      <w:r>
+        <w:lastRenderedPageBreak/>
+        <w:t>τον αλγόριθμο ο οποίος βελτιώνει την συμπεριφορά του όσο αυξάνεται η εμπειρία του.</w:t>
       </w:r>
     </w:p>
     <w:p>
@@ -13344,7 +13831,7 @@
           <w:bdr w:val="none" w:sz="0" w:space="0" w:color="auto" w:frame="1"/>
           <w:shd w:val="clear" w:color="auto" w:fill="FFFFFF"/>
         </w:rPr>
-        <w:t xml:space="preserve"> Σε περίπτωση που παρατηρηθεί κάποιο σφάλμα τότε είναι εφικτό να διορθωθεί και να </w:t>
+        <w:t xml:space="preserve"> Σε περίπτωση που παρατηρηθεί κάποιο σφάλμα τότε είναι εφικτό να διορθωθεί και να ενσωματωθεί στον αλγόριθμο αυτή η πληροφορία ώστε να βελτιωθεί η ικανότητα λήψης αποφάσεων του αλγ</w:t>
       </w:r>
       <w:r>
         <w:rPr>
@@ -13355,8 +13842,7 @@
           <w:bdr w:val="none" w:sz="0" w:space="0" w:color="auto" w:frame="1"/>
           <w:shd w:val="clear" w:color="auto" w:fill="FFFFFF"/>
         </w:rPr>
-        <w:lastRenderedPageBreak/>
-        <w:t>ενσωματωθεί στον αλγόριθμο αυτή η πληροφορία ώστε να βελτιωθεί η ικανότητα λήψης αποφάσεων του αλγ</w:t>
+        <w:t>ο</w:t>
       </w:r>
       <w:r>
         <w:rPr>
@@ -13367,7 +13853,7 @@
           <w:bdr w:val="none" w:sz="0" w:space="0" w:color="auto" w:frame="1"/>
           <w:shd w:val="clear" w:color="auto" w:fill="FFFFFF"/>
         </w:rPr>
-        <w:t>ο</w:t>
+        <w:t>ρ</w:t>
       </w:r>
       <w:r>
         <w:rPr>
@@ -13378,7 +13864,7 @@
           <w:bdr w:val="none" w:sz="0" w:space="0" w:color="auto" w:frame="1"/>
           <w:shd w:val="clear" w:color="auto" w:fill="FFFFFF"/>
         </w:rPr>
-        <w:t>ρ</w:t>
+        <w:t>ί</w:t>
       </w:r>
       <w:r>
         <w:rPr>
@@ -13389,7 +13875,7 @@
           <w:bdr w:val="none" w:sz="0" w:space="0" w:color="auto" w:frame="1"/>
           <w:shd w:val="clear" w:color="auto" w:fill="FFFFFF"/>
         </w:rPr>
-        <w:t>ί</w:t>
+        <w:t>θμου.</w:t>
       </w:r>
       <w:r>
         <w:rPr>
@@ -13400,7 +13886,7 @@
           <w:bdr w:val="none" w:sz="0" w:space="0" w:color="auto" w:frame="1"/>
           <w:shd w:val="clear" w:color="auto" w:fill="FFFFFF"/>
         </w:rPr>
-        <w:t>θμου.</w:t>
+        <w:t xml:space="preserve"> Άρα</w:t>
       </w:r>
       <w:r>
         <w:rPr>
@@ -13411,7 +13897,7 @@
           <w:bdr w:val="none" w:sz="0" w:space="0" w:color="auto" w:frame="1"/>
           <w:shd w:val="clear" w:color="auto" w:fill="FFFFFF"/>
         </w:rPr>
-        <w:t xml:space="preserve"> Άρα</w:t>
+        <w:t>,</w:t>
       </w:r>
       <w:r>
         <w:rPr>
@@ -13422,7 +13908,7 @@
           <w:bdr w:val="none" w:sz="0" w:space="0" w:color="auto" w:frame="1"/>
           <w:shd w:val="clear" w:color="auto" w:fill="FFFFFF"/>
         </w:rPr>
-        <w:t>,</w:t>
+        <w:t xml:space="preserve"> στόχος της Μηχανικής Μάθησης είναι η </w:t>
       </w:r>
       <w:r>
         <w:rPr>
@@ -13433,7 +13919,7 @@
           <w:bdr w:val="none" w:sz="0" w:space="0" w:color="auto" w:frame="1"/>
           <w:shd w:val="clear" w:color="auto" w:fill="FFFFFF"/>
         </w:rPr>
-        <w:t xml:space="preserve"> στόχος της Μηχανικής Μάθησης είναι η </w:t>
+        <w:t xml:space="preserve">αποτελεσματική </w:t>
       </w:r>
       <w:r>
         <w:rPr>
@@ -13444,7 +13930,7 @@
           <w:bdr w:val="none" w:sz="0" w:space="0" w:color="auto" w:frame="1"/>
           <w:shd w:val="clear" w:color="auto" w:fill="FFFFFF"/>
         </w:rPr>
-        <w:t xml:space="preserve">αποτελεσματική </w:t>
+        <w:t>επίλυση προβλημάτων</w:t>
       </w:r>
       <w:r>
         <w:rPr>
@@ -13455,7 +13941,7 @@
           <w:bdr w:val="none" w:sz="0" w:space="0" w:color="auto" w:frame="1"/>
           <w:shd w:val="clear" w:color="auto" w:fill="FFFFFF"/>
         </w:rPr>
-        <w:t>επίλυση προβλημάτων</w:t>
+        <w:t xml:space="preserve"> μεγάλης κλίμακας, η αυτοματοποίηση διάφορων καθημερινών εργασιών, η διευκόλυνση και η καλυτέρευση της ζωής του ανθρώπου.</w:t>
       </w:r>
       <w:r>
         <w:rPr>
@@ -13466,9 +13952,15 @@
           <w:bdr w:val="none" w:sz="0" w:space="0" w:color="auto" w:frame="1"/>
           <w:shd w:val="clear" w:color="auto" w:fill="FFFFFF"/>
         </w:rPr>
-        <w:t xml:space="preserve"> μεγάλης κλίμακας, η αυτοματοποίηση διάφορων καθημερινών εργασιών, η διευκόλυνση και η καλυτέρευση της ζωής του ανθρώπου.</w:t>
-      </w:r>
-      <w:r>
+        <w:t xml:space="preserve"> </w:t>
+      </w:r>
+    </w:p>
+    <w:p>
+      <w:pPr>
+        <w:pStyle w:val="Default"/>
+        <w:spacing w:line="360" w:lineRule="auto"/>
+        <w:ind w:firstLine="227"/>
+        <w:jc w:val="both"/>
         <w:rPr>
           <w:rStyle w:val="Strong"/>
           <w:b w:val="0"/>
@@ -13477,15 +13969,8 @@
           <w:bdr w:val="none" w:sz="0" w:space="0" w:color="auto" w:frame="1"/>
           <w:shd w:val="clear" w:color="auto" w:fill="FFFFFF"/>
         </w:rPr>
-        <w:t xml:space="preserve"> </w:t>
-      </w:r>
-    </w:p>
-    <w:p>
-      <w:pPr>
-        <w:pStyle w:val="Default"/>
-        <w:spacing w:line="360" w:lineRule="auto"/>
-        <w:ind w:firstLine="227"/>
-        <w:jc w:val="both"/>
+      </w:pPr>
+      <w:r>
         <w:rPr>
           <w:rStyle w:val="Strong"/>
           <w:b w:val="0"/>
@@ -13494,8 +13979,15 @@
           <w:bdr w:val="none" w:sz="0" w:space="0" w:color="auto" w:frame="1"/>
           <w:shd w:val="clear" w:color="auto" w:fill="FFFFFF"/>
         </w:rPr>
-      </w:pPr>
-      <w:r>
+        <w:t>(Χρειάζομαι μια συνδετική παράγραφο μεταξύ αυτού και του επόμενου κειμένου)</w:t>
+      </w:r>
+    </w:p>
+    <w:p>
+      <w:pPr>
+        <w:pStyle w:val="Default"/>
+        <w:spacing w:line="360" w:lineRule="auto"/>
+        <w:ind w:firstLine="227"/>
+        <w:jc w:val="both"/>
         <w:rPr>
           <w:rStyle w:val="Strong"/>
           <w:b w:val="0"/>
@@ -13504,8 +13996,7 @@
           <w:bdr w:val="none" w:sz="0" w:space="0" w:color="auto" w:frame="1"/>
           <w:shd w:val="clear" w:color="auto" w:fill="FFFFFF"/>
         </w:rPr>
-        <w:t>(Χρειάζομαι μια συνδετική παράγραφο μεταξύ αυτού και του επόμενου κειμένου)</w:t>
-      </w:r>
+      </w:pPr>
     </w:p>
     <w:p>
       <w:pPr>
@@ -13547,22 +14038,6 @@
         <w:jc w:val="both"/>
         <w:rPr>
           <w:rStyle w:val="Strong"/>
-          <w:b w:val="0"/>
-          <w:bCs w:val="0"/>
-          <w:color w:val="auto"/>
-          <w:bdr w:val="none" w:sz="0" w:space="0" w:color="auto" w:frame="1"/>
-          <w:shd w:val="clear" w:color="auto" w:fill="FFFFFF"/>
-        </w:rPr>
-      </w:pPr>
-    </w:p>
-    <w:p>
-      <w:pPr>
-        <w:pStyle w:val="Default"/>
-        <w:spacing w:line="360" w:lineRule="auto"/>
-        <w:ind w:firstLine="227"/>
-        <w:jc w:val="both"/>
-        <w:rPr>
-          <w:rStyle w:val="Strong"/>
           <w:color w:val="auto"/>
           <w:bdr w:val="none" w:sz="0" w:space="0" w:color="auto" w:frame="1"/>
           <w:shd w:val="clear" w:color="auto" w:fill="FFFFFF"/>
@@ -14306,11 +14781,7 @@
         <w:t xml:space="preserve">-&gt; </w:t>
       </w:r>
       <w:r>
-        <w:t xml:space="preserve">Προκειμένου τα υπολογιστικά συστήματα να αποκαλούνται έξυπνα, χρειάζονται ένα μοντέλο. Ένα μοντέλο δημιουργείται μέσω της εκπαίδευσης, δηλαδή με βάση </w:t>
-      </w:r>
-      <w:r>
-        <w:lastRenderedPageBreak/>
-        <w:t xml:space="preserve">ορισμένα δεδομένα </w:t>
+        <w:t xml:space="preserve">Προκειμένου τα υπολογιστικά συστήματα να αποκαλούνται έξυπνα, χρειάζονται ένα μοντέλο. Ένα μοντέλο δημιουργείται μέσω της εκπαίδευσης, δηλαδή με βάση ορισμένα δεδομένα </w:t>
       </w:r>
       <w:r>
         <w:t>που έχουν συλλεχθεί και σε συνδυασμό με την επιλογή ενός αλγορίθμου μηχανικής μάθησης, παράγεται ένα μοντέλο. Έπειτα με την χρήση αυτού του μοντέλου, είναι εφικτή η πρόβλεψη των αποτελεσμάτων και η παραγωγή συμπερασμάτων</w:t>
@@ -14491,7 +14962,11 @@
         <w:t xml:space="preserve">. </w:t>
       </w:r>
       <w:r>
-        <w:t xml:space="preserve">Επίσης πρέπει να συλλεχθεί ίδιο πλήθος δεδομένων για κάθε κατηγορία. Για παράδειγμα, για να δημιουργηθεί ένα μοντέλο το οποίο αναγνωρίζει το γιασεμί και το νυχτολούλουδο πρέπει να εισάγουμε στο μοντέλο </w:t>
+        <w:t xml:space="preserve">Επίσης πρέπει να συλλεχθεί ίδιο πλήθος δεδομένων για κάθε κατηγορία. Για παράδειγμα, για να δημιουργηθεί ένα μοντέλο το οποίο αναγνωρίζει το γιασεμί </w:t>
+      </w:r>
+      <w:r>
+        <w:lastRenderedPageBreak/>
+        <w:t xml:space="preserve">και το νυχτολούλουδο πρέπει να εισάγουμε στο μοντέλο </w:t>
       </w:r>
       <w:r>
         <w:rPr>
@@ -14688,7 +15163,6 @@
         <w:t xml:space="preserve"> των </w:t>
       </w:r>
       <w:r>
-        <w:lastRenderedPageBreak/>
         <w:t>χαρακτηριστικών</w:t>
       </w:r>
       <w:r>
@@ -15094,7 +15568,11 @@
         <w:t>υπάρχουν μεταβλητές οι οποίες</w:t>
       </w:r>
       <w:r>
-        <w:t xml:space="preserve"> ελέγχουν την διαδικασία μάθησης του μοντέλου, για παράδειγμα σε έναν αλγόριθμο συσταδοποίησης επιλέγεται το πλήθος των συστάδων που θα χωριστούν τα δεδομένα. Γενικά αυτές οι παράμετροι επηρεάζουν την διαδικασία μάθησης και η ρύθμιση τους αποτελεί πειραματική διαδικασία καθώς κάθε σύνολο δεδομένων έχει διαφορετικές ανάγκες, οπότε η προσαρμογή είναι ένα πολύ βασικό χαρακτηριστικό για την δημιουργία</w:t>
+        <w:t xml:space="preserve"> ελέγχουν την </w:t>
+      </w:r>
+      <w:r>
+        <w:lastRenderedPageBreak/>
+        <w:t>διαδικασία μάθησης του μοντέλου, για παράδειγμα σε έναν αλγόριθμο συσταδοποίησης επιλέγεται το πλήθος των συστάδων που θα χωριστούν τα δεδομένα. Γενικά αυτές οι παράμετροι επηρεάζουν την διαδικασία μάθησης και η ρύθμιση τους αποτελεί πειραματική διαδικασία καθώς κάθε σύνολο δεδομένων έχει διαφορετικές ανάγκες, οπότε η προσαρμογή είναι ένα πολύ βασικό χαρακτηριστικό για την δημιουργία</w:t>
       </w:r>
       <w:r>
         <w:t xml:space="preserve"> ακριβών</w:t>
@@ -15873,7 +16351,6 @@
           <w:b/>
           <w:bCs/>
         </w:rPr>
-        <w:lastRenderedPageBreak/>
         <w:t>3</w:t>
       </w:r>
       <w:r>
@@ -16064,6 +16541,7 @@
           <w:shd w:val="clear" w:color="auto" w:fill="FFFFFF"/>
           <w:lang w:val="en-US"/>
         </w:rPr>
+        <w:lastRenderedPageBreak/>
         <w:t>Criminal justice algorithms could have a function in supporting the rule of law in the criminal justice system. AI could be used to predict crime and, thanks to AI, we will see judgments from which human bias and the emotional way of thinking of judges have been removed.</w:t>
       </w:r>
     </w:p>
@@ -16260,7 +16738,6 @@
           <w:szCs w:val="18"/>
           <w:lang w:val="en-US"/>
         </w:rPr>
-        <w:lastRenderedPageBreak/>
         <w:t>Purposes for which they are used; as well as</w:t>
       </w:r>
     </w:p>
@@ -16753,7 +17230,18 @@
           <w:szCs w:val="18"/>
           <w:lang w:val="en-US"/>
         </w:rPr>
-        <w:t> AI can tackle many problems, but there is only a limited pool of experts who know how to apply AI ethically. Many researchers point to the need to involve sociologists and policy-makers in discussions, rather than assume that AI designed by a narrow pool of 'technologists', computer engineers and data scientists will be used ethically. Education is key to learn about the responsible use of AI. </w:t>
+        <w:t xml:space="preserve"> AI can tackle many problems, but there is only a limited pool of experts who know how to apply AI ethically. Many researchers point to the need to involve sociologists and policy-makers in discussions, rather than assume that AI designed by a narrow pool of </w:t>
+      </w:r>
+      <w:r>
+        <w:rPr>
+          <w:rFonts w:ascii="Arial" w:eastAsia="Times New Roman" w:hAnsi="Arial" w:cs="Arial"/>
+          <w:color w:val="444444"/>
+          <w:sz w:val="18"/>
+          <w:szCs w:val="18"/>
+          <w:lang w:val="en-US"/>
+        </w:rPr>
+        <w:lastRenderedPageBreak/>
+        <w:t>'technologists', computer engineers and data scientists will be used ethically. Education is key to learn about the responsible use of AI. </w:t>
       </w:r>
     </w:p>
     <w:p>
@@ -16945,19 +17433,7 @@
           <w:shd w:val="clear" w:color="auto" w:fill="FFFFFF"/>
           <w:lang w:val="en-US"/>
         </w:rPr>
-        <w:t xml:space="preserve"> most advanced human-like robot Sophia personifies people’s dreams for the future of AI. Sofia is also a framework for cutting edge </w:t>
-      </w:r>
-      <w:r>
-        <w:rPr>
-          <w:rFonts w:ascii="Georgia" w:hAnsi="Georgia"/>
-          <w:color w:val="252525"/>
-          <w:sz w:val="26"/>
-          <w:szCs w:val="26"/>
-          <w:shd w:val="clear" w:color="auto" w:fill="FFFFFF"/>
-          <w:lang w:val="en-US"/>
-        </w:rPr>
-        <w:lastRenderedPageBreak/>
-        <w:t>robotics and AI research, particularly for understanding human-robot interactions and their potential service and entertainment applications.</w:t>
+        <w:t xml:space="preserve"> most advanced human-like robot Sophia personifies people’s dreams for the future of AI. Sofia is also a framework for cutting edge robotics and AI research, particularly for understanding human-robot interactions and their potential service and entertainment applications.</w:t>
       </w:r>
     </w:p>
     <w:p>
@@ -18993,6 +19469,72 @@
       <w:lang w:val="en-US"/>
     </w:rPr>
   </w:style>
+  <w:style w:type="character" w:styleId="CommentReference">
+    <w:name w:val="annotation reference"/>
+    <w:basedOn w:val="DefaultParagraphFont"/>
+    <w:uiPriority w:val="99"/>
+    <w:semiHidden/>
+    <w:unhideWhenUsed/>
+    <w:rsid w:val="00194D8F"/>
+    <w:rPr>
+      <w:sz w:val="16"/>
+      <w:szCs w:val="16"/>
+    </w:rPr>
+  </w:style>
+  <w:style w:type="paragraph" w:styleId="CommentText">
+    <w:name w:val="annotation text"/>
+    <w:basedOn w:val="Normal"/>
+    <w:link w:val="CommentTextChar"/>
+    <w:uiPriority w:val="99"/>
+    <w:semiHidden/>
+    <w:unhideWhenUsed/>
+    <w:rsid w:val="00194D8F"/>
+    <w:pPr>
+      <w:spacing w:line="240" w:lineRule="auto"/>
+    </w:pPr>
+    <w:rPr>
+      <w:sz w:val="20"/>
+      <w:szCs w:val="20"/>
+    </w:rPr>
+  </w:style>
+  <w:style w:type="character" w:customStyle="1" w:styleId="CommentTextChar">
+    <w:name w:val="Comment Text Char"/>
+    <w:basedOn w:val="DefaultParagraphFont"/>
+    <w:link w:val="CommentText"/>
+    <w:uiPriority w:val="99"/>
+    <w:semiHidden/>
+    <w:rsid w:val="00194D8F"/>
+    <w:rPr>
+      <w:lang w:val="el-GR"/>
+    </w:rPr>
+  </w:style>
+  <w:style w:type="paragraph" w:styleId="CommentSubject">
+    <w:name w:val="annotation subject"/>
+    <w:basedOn w:val="CommentText"/>
+    <w:next w:val="CommentText"/>
+    <w:link w:val="CommentSubjectChar"/>
+    <w:uiPriority w:val="99"/>
+    <w:semiHidden/>
+    <w:unhideWhenUsed/>
+    <w:rsid w:val="00194D8F"/>
+    <w:rPr>
+      <w:b/>
+      <w:bCs/>
+    </w:rPr>
+  </w:style>
+  <w:style w:type="character" w:customStyle="1" w:styleId="CommentSubjectChar">
+    <w:name w:val="Comment Subject Char"/>
+    <w:basedOn w:val="CommentTextChar"/>
+    <w:link w:val="CommentSubject"/>
+    <w:uiPriority w:val="99"/>
+    <w:semiHidden/>
+    <w:rsid w:val="00194D8F"/>
+    <w:rPr>
+      <w:b/>
+      <w:bCs/>
+      <w:lang w:val="el-GR"/>
+    </w:rPr>
+  </w:style>
 </w:styles>
 </file>
 

</xml_diff>

<commit_message>
finished the explanation of A.I., now i will write about its use
</commit_message>
<xml_diff>
--- a/Diploma_Thesis.docx
+++ b/Diploma_Thesis.docx
@@ -2,7 +2,13 @@
 <file path=word/document.xml><?xml version="1.0" encoding="utf-8"?>
 <w:document xmlns:wpc="http://schemas.microsoft.com/office/word/2010/wordprocessingCanvas" xmlns:cx="http://schemas.microsoft.com/office/drawing/2014/chartex" xmlns:cx1="http://schemas.microsoft.com/office/drawing/2015/9/8/chartex" xmlns:cx2="http://schemas.microsoft.com/office/drawing/2015/10/21/chartex" xmlns:cx3="http://schemas.microsoft.com/office/drawing/2016/5/9/chartex" xmlns:cx4="http://schemas.microsoft.com/office/drawing/2016/5/10/chartex" xmlns:cx5="http://schemas.microsoft.com/office/drawing/2016/5/11/chartex" xmlns:cx6="http://schemas.microsoft.com/office/drawing/2016/5/12/chartex" xmlns:cx7="http://schemas.microsoft.com/office/drawing/2016/5/13/chartex" xmlns:cx8="http://schemas.microsoft.com/office/drawing/2016/5/14/chartex" xmlns:mc="http://schemas.openxmlformats.org/markup-compatibility/2006" xmlns:aink="http://schemas.microsoft.com/office/drawing/2016/ink" xmlns:am3d="http://schemas.microsoft.com/office/drawing/2017/model3d" xmlns:o="urn:schemas-microsoft-com:office:office" xmlns:r="http://schemas.openxmlformats.org/officeDocument/2006/relationships" xmlns:m="http://schemas.openxmlformats.org/officeDocument/2006/math" xmlns:v="urn:schemas-microsoft-com:vml" xmlns:wp14="http://schemas.microsoft.com/office/word/2010/wordprocessingDrawing" xmlns:wp="http://schemas.openxmlformats.org/drawingml/2006/wordprocessingDrawing" xmlns:w10="urn:schemas-microsoft-com:office:word" xmlns:w="http://schemas.openxmlformats.org/wordprocessingml/2006/main" xmlns:w14="http://schemas.microsoft.com/office/word/2010/wordml" xmlns:w15="http://schemas.microsoft.com/office/word/2012/wordml" xmlns:w16cex="http://schemas.microsoft.com/office/word/2018/wordml/cex" xmlns:w16cid="http://schemas.microsoft.com/office/word/2016/wordml/cid" xmlns:w16="http://schemas.microsoft.com/office/word/2018/wordml" xmlns:w16se="http://schemas.microsoft.com/office/word/2015/wordml/symex" xmlns:wpg="http://schemas.microsoft.com/office/word/2010/wordprocessingGroup" xmlns:wpi="http://schemas.microsoft.com/office/word/2010/wordprocessingInk" xmlns:wne="http://schemas.microsoft.com/office/word/2006/wordml" xmlns:wps="http://schemas.microsoft.com/office/word/2010/wordprocessingShape" mc:Ignorable="w14 w15 w16se w16cid w16 w16cex wp14">
   <w:body>
-    <w:p/>
+    <w:p>
+      <w:pPr>
+        <w:rPr>
+          <w:lang w:val="en-US"/>
+        </w:rPr>
+      </w:pPr>
+    </w:p>
     <w:p/>
     <w:p/>
     <w:p/>
@@ -9844,7 +9850,23 @@
           <w:sz w:val="24"/>
           <w:szCs w:val="24"/>
         </w:rPr>
-        <w:t>Οι πιο βασικές νοητικές ικανότητες του ανθρώπου είναι η ικανότητα μάθησης,</w:t>
+        <w:t>Ανάλογα με τ</w:t>
+      </w:r>
+      <w:r>
+        <w:rPr>
+          <w:rFonts w:ascii="Arial" w:hAnsi="Arial" w:cs="Arial"/>
+          <w:sz w:val="24"/>
+          <w:szCs w:val="24"/>
+        </w:rPr>
+        <w:t xml:space="preserve">ο πως θα προσεγγιστεί η Τεχνητή Νοημοσύνη δηλαδή είτε με βάση την </w:t>
+      </w:r>
+      <w:r>
+        <w:rPr>
+          <w:rFonts w:ascii="Arial" w:hAnsi="Arial" w:cs="Arial"/>
+          <w:sz w:val="24"/>
+          <w:szCs w:val="24"/>
+        </w:rPr>
+        <w:t>τεχνική</w:t>
       </w:r>
       <w:r>
         <w:rPr>
@@ -9860,16 +9882,127 @@
           <w:sz w:val="24"/>
           <w:szCs w:val="24"/>
         </w:rPr>
-        <w:t xml:space="preserve">λογικής και δημιουργικής σκέψης, η ικανότητα </w:t>
-      </w:r>
-      <w:proofErr w:type="spellStart"/>
-      <w:r>
-        <w:rPr>
-          <w:rFonts w:ascii="Arial" w:hAnsi="Arial" w:cs="Arial"/>
-          <w:sz w:val="24"/>
-          <w:szCs w:val="24"/>
-        </w:rPr>
-        <w:t>αυτοδιόρθωσ</w:t>
+        <w:t>που θα χρησιμοποιηθεί</w:t>
+      </w:r>
+      <w:r>
+        <w:rPr>
+          <w:rFonts w:ascii="Arial" w:hAnsi="Arial" w:cs="Arial"/>
+          <w:sz w:val="24"/>
+          <w:szCs w:val="24"/>
+        </w:rPr>
+        <w:t xml:space="preserve">, </w:t>
+      </w:r>
+      <w:r>
+        <w:rPr>
+          <w:rFonts w:ascii="Arial" w:hAnsi="Arial" w:cs="Arial"/>
+          <w:sz w:val="24"/>
+          <w:szCs w:val="24"/>
+        </w:rPr>
+        <w:t xml:space="preserve">είτε με βάση </w:t>
+      </w:r>
+      <w:r>
+        <w:rPr>
+          <w:rFonts w:ascii="Arial" w:hAnsi="Arial" w:cs="Arial"/>
+          <w:sz w:val="24"/>
+          <w:szCs w:val="24"/>
+        </w:rPr>
+        <w:t>τον σκοπό</w:t>
+      </w:r>
+      <w:r>
+        <w:rPr>
+          <w:rFonts w:ascii="Arial" w:hAnsi="Arial" w:cs="Arial"/>
+          <w:sz w:val="24"/>
+          <w:szCs w:val="24"/>
+        </w:rPr>
+        <w:t xml:space="preserve"> που </w:t>
+      </w:r>
+      <w:r>
+        <w:rPr>
+          <w:rFonts w:ascii="Arial" w:hAnsi="Arial" w:cs="Arial"/>
+          <w:sz w:val="24"/>
+          <w:szCs w:val="24"/>
+        </w:rPr>
+        <w:t>έχουμε</w:t>
+      </w:r>
+      <w:r>
+        <w:rPr>
+          <w:rFonts w:ascii="Arial" w:hAnsi="Arial" w:cs="Arial"/>
+          <w:sz w:val="24"/>
+          <w:szCs w:val="24"/>
+        </w:rPr>
+        <w:t xml:space="preserve">, </w:t>
+      </w:r>
+      <w:r>
+        <w:rPr>
+          <w:rFonts w:ascii="Arial" w:hAnsi="Arial" w:cs="Arial"/>
+          <w:sz w:val="24"/>
+          <w:szCs w:val="24"/>
+        </w:rPr>
+        <w:t>είτε με βάση</w:t>
+      </w:r>
+      <w:r>
+        <w:rPr>
+          <w:rFonts w:ascii="Arial" w:hAnsi="Arial" w:cs="Arial"/>
+          <w:sz w:val="24"/>
+          <w:szCs w:val="24"/>
+        </w:rPr>
+        <w:t xml:space="preserve"> </w:t>
+      </w:r>
+      <w:r>
+        <w:rPr>
+          <w:rFonts w:ascii="Arial" w:hAnsi="Arial" w:cs="Arial"/>
+          <w:sz w:val="24"/>
+          <w:szCs w:val="24"/>
+        </w:rPr>
+        <w:t>την εφαρμογ</w:t>
+      </w:r>
+      <w:r>
+        <w:rPr>
+          <w:rFonts w:ascii="Arial" w:hAnsi="Arial" w:cs="Arial"/>
+          <w:sz w:val="24"/>
+          <w:szCs w:val="24"/>
+        </w:rPr>
+        <w:t xml:space="preserve">ή ή </w:t>
+      </w:r>
+      <w:r>
+        <w:rPr>
+          <w:rFonts w:ascii="Arial" w:hAnsi="Arial" w:cs="Arial"/>
+          <w:sz w:val="24"/>
+          <w:szCs w:val="24"/>
+        </w:rPr>
+        <w:t>είτε με βάση</w:t>
+      </w:r>
+      <w:r>
+        <w:rPr>
+          <w:rFonts w:ascii="Arial" w:hAnsi="Arial" w:cs="Arial"/>
+          <w:sz w:val="24"/>
+          <w:szCs w:val="24"/>
+        </w:rPr>
+        <w:t xml:space="preserve"> </w:t>
+      </w:r>
+      <w:r>
+        <w:rPr>
+          <w:rFonts w:ascii="Arial" w:hAnsi="Arial" w:cs="Arial"/>
+          <w:sz w:val="24"/>
+          <w:szCs w:val="24"/>
+        </w:rPr>
+        <w:t>τις λειτουργίες</w:t>
+      </w:r>
+      <w:r>
+        <w:rPr>
+          <w:rFonts w:ascii="Arial" w:hAnsi="Arial" w:cs="Arial"/>
+          <w:sz w:val="24"/>
+          <w:szCs w:val="24"/>
+        </w:rPr>
+        <w:t xml:space="preserve"> που θέλουμε, </w:t>
+      </w:r>
+      <w:r>
+        <w:rPr>
+          <w:rFonts w:ascii="Arial" w:hAnsi="Arial" w:cs="Arial"/>
+          <w:sz w:val="24"/>
+          <w:szCs w:val="24"/>
+        </w:rPr>
+        <w:t xml:space="preserve"> ο όρος τ</w:t>
       </w:r>
       <w:r>
         <w:rPr>
@@ -9887,7 +10020,487 @@
         </w:rPr>
         <w:t>ς</w:t>
       </w:r>
-      <w:proofErr w:type="spellEnd"/>
+      <w:r>
+        <w:rPr>
+          <w:rFonts w:ascii="Arial" w:hAnsi="Arial" w:cs="Arial"/>
+          <w:sz w:val="24"/>
+          <w:szCs w:val="24"/>
+        </w:rPr>
+        <w:t xml:space="preserve"> Τεχνητή</w:t>
+      </w:r>
+      <w:r>
+        <w:rPr>
+          <w:rFonts w:ascii="Arial" w:hAnsi="Arial" w:cs="Arial"/>
+          <w:sz w:val="24"/>
+          <w:szCs w:val="24"/>
+        </w:rPr>
+        <w:t>ς</w:t>
+      </w:r>
+      <w:r>
+        <w:rPr>
+          <w:rFonts w:ascii="Arial" w:hAnsi="Arial" w:cs="Arial"/>
+          <w:sz w:val="24"/>
+          <w:szCs w:val="24"/>
+        </w:rPr>
+        <w:t xml:space="preserve"> Νοημοσύνη</w:t>
+      </w:r>
+      <w:r>
+        <w:rPr>
+          <w:rFonts w:ascii="Arial" w:hAnsi="Arial" w:cs="Arial"/>
+          <w:sz w:val="24"/>
+          <w:szCs w:val="24"/>
+        </w:rPr>
+        <w:t>ς</w:t>
+      </w:r>
+      <w:r>
+        <w:rPr>
+          <w:rFonts w:ascii="Arial" w:hAnsi="Arial" w:cs="Arial"/>
+          <w:sz w:val="24"/>
+          <w:szCs w:val="24"/>
+        </w:rPr>
+        <w:t xml:space="preserve"> μπορεί να </w:t>
+      </w:r>
+      <w:r>
+        <w:rPr>
+          <w:rFonts w:ascii="Arial" w:hAnsi="Arial" w:cs="Arial"/>
+          <w:sz w:val="24"/>
+          <w:szCs w:val="24"/>
+        </w:rPr>
+        <w:t xml:space="preserve">αλλάξει και να </w:t>
+      </w:r>
+      <w:r>
+        <w:rPr>
+          <w:rFonts w:ascii="Arial" w:hAnsi="Arial" w:cs="Arial"/>
+          <w:sz w:val="24"/>
+          <w:szCs w:val="24"/>
+        </w:rPr>
+        <w:t>γενικευθεί.</w:t>
+      </w:r>
+      <w:r>
+        <w:rPr>
+          <w:rFonts w:ascii="Arial" w:hAnsi="Arial" w:cs="Arial"/>
+          <w:sz w:val="24"/>
+          <w:szCs w:val="24"/>
+        </w:rPr>
+        <w:t xml:space="preserve"> Στην ουσία όμως είναι</w:t>
+      </w:r>
+      <w:r>
+        <w:rPr>
+          <w:rFonts w:ascii="Arial" w:hAnsi="Arial" w:cs="Arial"/>
+          <w:sz w:val="24"/>
+          <w:szCs w:val="24"/>
+        </w:rPr>
+        <w:t xml:space="preserve"> </w:t>
+      </w:r>
+      <w:r>
+        <w:rPr>
+          <w:rFonts w:ascii="Arial" w:hAnsi="Arial" w:cs="Arial"/>
+          <w:sz w:val="24"/>
+          <w:szCs w:val="24"/>
+        </w:rPr>
+        <w:t xml:space="preserve">ένα σύνολο τεχνολογιών και τεχνικών που συμπληρώνουν </w:t>
+      </w:r>
+      <w:r>
+        <w:rPr>
+          <w:rFonts w:ascii="Arial" w:hAnsi="Arial" w:cs="Arial"/>
+          <w:sz w:val="24"/>
+          <w:szCs w:val="24"/>
+        </w:rPr>
+        <w:t>τις νοητικές λειτουργίες</w:t>
+      </w:r>
+      <w:r>
+        <w:rPr>
+          <w:rFonts w:ascii="Arial" w:hAnsi="Arial" w:cs="Arial"/>
+          <w:sz w:val="24"/>
+          <w:szCs w:val="24"/>
+        </w:rPr>
+        <w:t xml:space="preserve"> των ανθρώπων</w:t>
+      </w:r>
+      <w:r>
+        <w:rPr>
+          <w:rFonts w:ascii="Arial" w:hAnsi="Arial" w:cs="Arial"/>
+          <w:sz w:val="24"/>
+          <w:szCs w:val="24"/>
+        </w:rPr>
+        <w:t xml:space="preserve">. </w:t>
+      </w:r>
+      <w:r>
+        <w:rPr>
+          <w:rFonts w:ascii="Arial" w:hAnsi="Arial" w:cs="Arial"/>
+          <w:sz w:val="24"/>
+          <w:szCs w:val="24"/>
+        </w:rPr>
+        <w:t>Μερικές από τις βασικές και σημαντικές</w:t>
+      </w:r>
+      <w:r>
+        <w:rPr>
+          <w:rFonts w:ascii="Arial" w:hAnsi="Arial" w:cs="Arial"/>
+          <w:sz w:val="24"/>
+          <w:szCs w:val="24"/>
+        </w:rPr>
+        <w:t xml:space="preserve"> </w:t>
+      </w:r>
+      <w:r>
+        <w:rPr>
+          <w:rFonts w:ascii="Arial" w:hAnsi="Arial" w:cs="Arial"/>
+          <w:sz w:val="24"/>
+          <w:szCs w:val="24"/>
+        </w:rPr>
+        <w:t>νοητικές λειτουργίες του ανθρώπου είναι</w:t>
+      </w:r>
+      <w:r>
+        <w:rPr>
+          <w:rFonts w:ascii="Arial" w:hAnsi="Arial" w:cs="Arial"/>
+          <w:sz w:val="24"/>
+          <w:szCs w:val="24"/>
+        </w:rPr>
+        <w:t xml:space="preserve"> </w:t>
+      </w:r>
+      <w:r>
+        <w:rPr>
+          <w:rFonts w:ascii="Arial" w:hAnsi="Arial" w:cs="Arial"/>
+          <w:sz w:val="24"/>
+          <w:szCs w:val="24"/>
+        </w:rPr>
+        <w:t>η δυνατότητα αναλυτικής σκέψης</w:t>
+      </w:r>
+      <w:r>
+        <w:rPr>
+          <w:rFonts w:ascii="Arial" w:hAnsi="Arial" w:cs="Arial"/>
+          <w:sz w:val="24"/>
+          <w:szCs w:val="24"/>
+        </w:rPr>
+        <w:t xml:space="preserve">, </w:t>
+      </w:r>
+      <w:r>
+        <w:rPr>
+          <w:rFonts w:ascii="Arial" w:hAnsi="Arial" w:cs="Arial"/>
+          <w:sz w:val="24"/>
+          <w:szCs w:val="24"/>
+        </w:rPr>
+        <w:t>η</w:t>
+      </w:r>
+      <w:r>
+        <w:rPr>
+          <w:rFonts w:ascii="Arial" w:hAnsi="Arial" w:cs="Arial"/>
+          <w:sz w:val="24"/>
+          <w:szCs w:val="24"/>
+        </w:rPr>
+        <w:t xml:space="preserve"> επίλυση προβλημάτων, η</w:t>
+      </w:r>
+      <w:r>
+        <w:rPr>
+          <w:rFonts w:ascii="Arial" w:hAnsi="Arial" w:cs="Arial"/>
+          <w:sz w:val="24"/>
+          <w:szCs w:val="24"/>
+        </w:rPr>
+        <w:t xml:space="preserve"> αυτοδιόρθωση</w:t>
+      </w:r>
+      <w:r>
+        <w:rPr>
+          <w:rFonts w:ascii="Arial" w:hAnsi="Arial" w:cs="Arial"/>
+          <w:sz w:val="24"/>
+          <w:szCs w:val="24"/>
+        </w:rPr>
+        <w:t>,</w:t>
+      </w:r>
+      <w:r>
+        <w:rPr>
+          <w:rFonts w:ascii="Arial" w:hAnsi="Arial" w:cs="Arial"/>
+          <w:sz w:val="24"/>
+          <w:szCs w:val="24"/>
+        </w:rPr>
+        <w:t xml:space="preserve"> η ικανότητα λογικής και δημιουργικής σκέψης</w:t>
+      </w:r>
+      <w:r>
+        <w:rPr>
+          <w:rFonts w:ascii="Arial" w:hAnsi="Arial" w:cs="Arial"/>
+          <w:sz w:val="24"/>
+          <w:szCs w:val="24"/>
+        </w:rPr>
+        <w:t xml:space="preserve"> </w:t>
+      </w:r>
+      <w:r>
+        <w:rPr>
+          <w:rFonts w:ascii="Arial" w:hAnsi="Arial" w:cs="Arial"/>
+          <w:sz w:val="24"/>
+          <w:szCs w:val="24"/>
+        </w:rPr>
+        <w:t xml:space="preserve">και η </w:t>
+      </w:r>
+      <w:r>
+        <w:rPr>
+          <w:rFonts w:ascii="Arial" w:hAnsi="Arial" w:cs="Arial"/>
+          <w:sz w:val="24"/>
+          <w:szCs w:val="24"/>
+        </w:rPr>
+        <w:t>αντίληψη</w:t>
+      </w:r>
+      <w:r>
+        <w:rPr>
+          <w:rFonts w:ascii="Arial" w:hAnsi="Arial" w:cs="Arial"/>
+          <w:sz w:val="24"/>
+          <w:szCs w:val="24"/>
+        </w:rPr>
+        <w:t>.</w:t>
+      </w:r>
+      <w:r>
+        <w:rPr>
+          <w:rFonts w:ascii="Arial" w:hAnsi="Arial" w:cs="Arial"/>
+          <w:sz w:val="24"/>
+          <w:szCs w:val="24"/>
+        </w:rPr>
+        <w:t xml:space="preserve"> Γενικά </w:t>
+      </w:r>
+      <w:r>
+        <w:rPr>
+          <w:rFonts w:ascii="Arial" w:hAnsi="Arial" w:cs="Arial"/>
+          <w:sz w:val="24"/>
+          <w:szCs w:val="24"/>
+        </w:rPr>
+        <w:t xml:space="preserve">η </w:t>
+      </w:r>
+      <w:r>
+        <w:rPr>
+          <w:rFonts w:ascii="Arial" w:hAnsi="Arial" w:cs="Arial"/>
+          <w:sz w:val="24"/>
+          <w:szCs w:val="24"/>
+        </w:rPr>
+        <w:t>υλοποίηση</w:t>
+      </w:r>
+      <w:r>
+        <w:rPr>
+          <w:rFonts w:ascii="Arial" w:hAnsi="Arial" w:cs="Arial"/>
+          <w:sz w:val="24"/>
+          <w:szCs w:val="24"/>
+        </w:rPr>
+        <w:t xml:space="preserve"> της </w:t>
+      </w:r>
+      <w:r>
+        <w:rPr>
+          <w:rFonts w:ascii="Arial" w:hAnsi="Arial" w:cs="Arial"/>
+          <w:sz w:val="24"/>
+          <w:szCs w:val="24"/>
+        </w:rPr>
+        <w:t>αντίληψη</w:t>
+      </w:r>
+      <w:r>
+        <w:rPr>
+          <w:rFonts w:ascii="Arial" w:hAnsi="Arial" w:cs="Arial"/>
+          <w:sz w:val="24"/>
+          <w:szCs w:val="24"/>
+        </w:rPr>
+        <w:t>ς</w:t>
+      </w:r>
+      <w:r>
+        <w:rPr>
+          <w:rFonts w:ascii="Arial" w:hAnsi="Arial" w:cs="Arial"/>
+          <w:sz w:val="24"/>
+          <w:szCs w:val="24"/>
+        </w:rPr>
+        <w:t xml:space="preserve"> </w:t>
+      </w:r>
+      <w:r>
+        <w:rPr>
+          <w:rFonts w:ascii="Arial" w:hAnsi="Arial" w:cs="Arial"/>
+          <w:sz w:val="24"/>
+          <w:szCs w:val="24"/>
+        </w:rPr>
+        <w:t xml:space="preserve">παίζει ένα μεγάλο ρόλο </w:t>
+      </w:r>
+      <w:r>
+        <w:rPr>
+          <w:rFonts w:ascii="Arial" w:hAnsi="Arial" w:cs="Arial"/>
+          <w:sz w:val="24"/>
+          <w:szCs w:val="24"/>
+        </w:rPr>
+        <w:t>για την ανάπτυξη ενός προηγμένου ευφυούς συστήματος</w:t>
+      </w:r>
+      <w:r>
+        <w:rPr>
+          <w:rFonts w:ascii="Arial" w:hAnsi="Arial" w:cs="Arial"/>
+          <w:sz w:val="24"/>
+          <w:szCs w:val="24"/>
+        </w:rPr>
+        <w:t xml:space="preserve"> και </w:t>
+      </w:r>
+      <w:r>
+        <w:rPr>
+          <w:rFonts w:ascii="Arial" w:hAnsi="Arial" w:cs="Arial"/>
+          <w:sz w:val="24"/>
+          <w:szCs w:val="24"/>
+        </w:rPr>
+        <w:t xml:space="preserve">για την </w:t>
+      </w:r>
+      <w:r>
+        <w:rPr>
+          <w:rFonts w:ascii="Arial" w:hAnsi="Arial" w:cs="Arial"/>
+          <w:sz w:val="24"/>
+          <w:szCs w:val="24"/>
+        </w:rPr>
+        <w:lastRenderedPageBreak/>
+        <w:t>εφαρμογή μερικών δυνατοτήτων της Τεχνητής Νοημοσύνης όπως η όραση υπολογιστών</w:t>
+      </w:r>
+      <w:r>
+        <w:rPr>
+          <w:rFonts w:ascii="Arial" w:hAnsi="Arial" w:cs="Arial"/>
+          <w:sz w:val="24"/>
+          <w:szCs w:val="24"/>
+        </w:rPr>
+        <w:t xml:space="preserve"> και η ομιλία</w:t>
+      </w:r>
+      <w:r>
+        <w:rPr>
+          <w:rFonts w:ascii="Arial" w:hAnsi="Arial" w:cs="Arial"/>
+          <w:sz w:val="24"/>
+          <w:szCs w:val="24"/>
+        </w:rPr>
+        <w:t xml:space="preserve">. </w:t>
+      </w:r>
+      <w:r>
+        <w:rPr>
+          <w:rFonts w:ascii="Arial" w:hAnsi="Arial" w:cs="Arial"/>
+          <w:sz w:val="24"/>
+          <w:szCs w:val="24"/>
+        </w:rPr>
+        <w:t>Ο άνθρωπος αντιλαμβάνεται</w:t>
+      </w:r>
+      <w:r>
+        <w:rPr>
+          <w:rFonts w:ascii="Arial" w:hAnsi="Arial" w:cs="Arial"/>
+          <w:sz w:val="24"/>
+          <w:szCs w:val="24"/>
+        </w:rPr>
+        <w:t xml:space="preserve"> και </w:t>
+      </w:r>
+      <w:r>
+        <w:rPr>
+          <w:rFonts w:ascii="Arial" w:hAnsi="Arial" w:cs="Arial"/>
+          <w:sz w:val="24"/>
+          <w:szCs w:val="24"/>
+        </w:rPr>
+        <w:t>ερμηνεύει μέσω τον αισθήσεων του τα διάφορα ερεθίσματα που δέχεται από το περιβάλλον</w:t>
+      </w:r>
+      <w:r>
+        <w:rPr>
+          <w:rFonts w:ascii="Arial" w:hAnsi="Arial" w:cs="Arial"/>
+          <w:sz w:val="24"/>
+          <w:szCs w:val="24"/>
+        </w:rPr>
+        <w:t xml:space="preserve">. Αυτό πυροδοτεί την διαδικασία της σκέψης φτάνοντας κάποια στιγμή στην λήψη απόφασης </w:t>
+      </w:r>
+      <w:r>
+        <w:rPr>
+          <w:rFonts w:ascii="Arial" w:hAnsi="Arial" w:cs="Arial"/>
+          <w:sz w:val="24"/>
+          <w:szCs w:val="24"/>
+        </w:rPr>
+        <w:t xml:space="preserve">και αντίδρασης. </w:t>
+      </w:r>
+      <w:r>
+        <w:rPr>
+          <w:rFonts w:ascii="Arial" w:hAnsi="Arial" w:cs="Arial"/>
+          <w:sz w:val="24"/>
+          <w:szCs w:val="24"/>
+        </w:rPr>
+        <w:t>Με βάση τα παραπάνω, ένα ευφυές σύστημα χρειάζεται οπτικά και ακουστικά αισθητήρια μέσα σε συνδυασμό με έναν νου ο οποίος θα δέχεται και θα επεξεργάζεται τα σήματα των αισθητήριων μέσων. Έτσι θα μπορεί πρώτα να σκέφτεται και έπειτα να δρα.</w:t>
+      </w:r>
+      <w:r>
+        <w:rPr>
+          <w:rFonts w:ascii="Arial" w:hAnsi="Arial" w:cs="Arial"/>
+          <w:sz w:val="24"/>
+          <w:szCs w:val="24"/>
+        </w:rPr>
+        <w:t xml:space="preserve"> </w:t>
+      </w:r>
+      <w:r>
+        <w:rPr>
+          <w:rFonts w:ascii="Arial" w:hAnsi="Arial" w:cs="Arial"/>
+          <w:sz w:val="24"/>
+          <w:szCs w:val="24"/>
+        </w:rPr>
+        <w:t>Ο απώτερος σκοπός είναι μέσ</w:t>
+      </w:r>
+      <w:r>
+        <w:rPr>
+          <w:rFonts w:ascii="Arial" w:hAnsi="Arial" w:cs="Arial"/>
+          <w:sz w:val="24"/>
+          <w:szCs w:val="24"/>
+        </w:rPr>
+        <w:t>ω</w:t>
+      </w:r>
+      <w:r>
+        <w:rPr>
+          <w:rFonts w:ascii="Arial" w:hAnsi="Arial" w:cs="Arial"/>
+          <w:sz w:val="24"/>
+          <w:szCs w:val="24"/>
+        </w:rPr>
+        <w:t xml:space="preserve"> της ανάλυσης των</w:t>
+      </w:r>
+      <w:r>
+        <w:rPr>
+          <w:rFonts w:ascii="Arial" w:hAnsi="Arial" w:cs="Arial"/>
+          <w:sz w:val="24"/>
+          <w:szCs w:val="24"/>
+        </w:rPr>
+        <w:t xml:space="preserve"> δεδομέν</w:t>
+      </w:r>
+      <w:r>
+        <w:rPr>
+          <w:rFonts w:ascii="Arial" w:hAnsi="Arial" w:cs="Arial"/>
+          <w:sz w:val="24"/>
+          <w:szCs w:val="24"/>
+        </w:rPr>
+        <w:t>ων</w:t>
+      </w:r>
+      <w:r>
+        <w:rPr>
+          <w:rFonts w:ascii="Arial" w:hAnsi="Arial" w:cs="Arial"/>
+          <w:sz w:val="24"/>
+          <w:szCs w:val="24"/>
+        </w:rPr>
+        <w:t xml:space="preserve"> </w:t>
+      </w:r>
+      <w:r>
+        <w:rPr>
+          <w:rFonts w:ascii="Arial" w:hAnsi="Arial" w:cs="Arial"/>
+          <w:sz w:val="24"/>
+          <w:szCs w:val="24"/>
+        </w:rPr>
+        <w:t xml:space="preserve">που δέχεται (είτε από το </w:t>
+      </w:r>
+      <w:r>
+        <w:rPr>
+          <w:rFonts w:ascii="Arial" w:hAnsi="Arial" w:cs="Arial"/>
+          <w:sz w:val="24"/>
+          <w:szCs w:val="24"/>
+        </w:rPr>
+        <w:t>περιβάλλον</w:t>
+      </w:r>
+      <w:r>
+        <w:rPr>
+          <w:rFonts w:ascii="Arial" w:hAnsi="Arial" w:cs="Arial"/>
+          <w:sz w:val="24"/>
+          <w:szCs w:val="24"/>
+        </w:rPr>
+        <w:t xml:space="preserve"> είτε από έναν προγραμματιστή) μία μηχανή να μαθαίνει</w:t>
+      </w:r>
+      <w:r>
+        <w:rPr>
+          <w:rFonts w:ascii="Arial" w:hAnsi="Arial" w:cs="Arial"/>
+          <w:sz w:val="24"/>
+          <w:szCs w:val="24"/>
+        </w:rPr>
+        <w:t>,</w:t>
+      </w:r>
+      <w:r>
+        <w:rPr>
+          <w:rFonts w:ascii="Arial" w:hAnsi="Arial" w:cs="Arial"/>
+          <w:sz w:val="24"/>
+          <w:szCs w:val="24"/>
+        </w:rPr>
+        <w:t xml:space="preserve"> να εξελίσσεται</w:t>
+      </w:r>
       <w:r>
         <w:rPr>
           <w:rFonts w:ascii="Arial" w:hAnsi="Arial" w:cs="Arial"/>
@@ -9902,14 +10515,6 @@
           <w:sz w:val="24"/>
           <w:szCs w:val="24"/>
         </w:rPr>
-        <w:t xml:space="preserve"> η</w:t>
-      </w:r>
-      <w:r>
-        <w:rPr>
-          <w:rFonts w:ascii="Arial" w:hAnsi="Arial" w:cs="Arial"/>
-          <w:sz w:val="24"/>
-          <w:szCs w:val="24"/>
-        </w:rPr>
         <w:t xml:space="preserve"> </w:t>
       </w:r>
       <w:r>
@@ -9918,7 +10523,15 @@
           <w:sz w:val="24"/>
           <w:szCs w:val="24"/>
         </w:rPr>
-        <w:t>αντίληψη.</w:t>
+        <w:t>να προσαρμόζεται σε διάφορες καταστάσεις</w:t>
+      </w:r>
+      <w:r>
+        <w:rPr>
+          <w:rFonts w:ascii="Arial" w:hAnsi="Arial" w:cs="Arial"/>
+          <w:sz w:val="24"/>
+          <w:szCs w:val="24"/>
+        </w:rPr>
+        <w:t>.</w:t>
       </w:r>
       <w:r>
         <w:rPr>
@@ -9927,142 +10540,6 @@
           <w:szCs w:val="24"/>
         </w:rPr>
         <w:t xml:space="preserve"> </w:t>
-      </w:r>
-      <w:r>
-        <w:rPr>
-          <w:rFonts w:ascii="Arial" w:hAnsi="Arial" w:cs="Arial"/>
-          <w:sz w:val="24"/>
-          <w:szCs w:val="24"/>
-        </w:rPr>
-        <w:t xml:space="preserve">Ανάλογα με την τεχνική, τον σκοπό </w:t>
-      </w:r>
-      <w:r>
-        <w:rPr>
-          <w:rFonts w:ascii="Arial" w:hAnsi="Arial" w:cs="Arial"/>
-          <w:sz w:val="24"/>
-          <w:szCs w:val="24"/>
-        </w:rPr>
-        <w:t xml:space="preserve">, την εφαρμογή </w:t>
-      </w:r>
-      <w:r>
-        <w:rPr>
-          <w:rFonts w:ascii="Arial" w:hAnsi="Arial" w:cs="Arial"/>
-          <w:sz w:val="24"/>
-          <w:szCs w:val="24"/>
-        </w:rPr>
-        <w:t>και τις λειτουργίες ο όρος τ</w:t>
-      </w:r>
-      <w:r>
-        <w:rPr>
-          <w:rFonts w:ascii="Arial" w:hAnsi="Arial" w:cs="Arial"/>
-          <w:sz w:val="24"/>
-          <w:szCs w:val="24"/>
-        </w:rPr>
-        <w:t>η</w:t>
-      </w:r>
-      <w:r>
-        <w:rPr>
-          <w:rFonts w:ascii="Arial" w:hAnsi="Arial" w:cs="Arial"/>
-          <w:sz w:val="24"/>
-          <w:szCs w:val="24"/>
-        </w:rPr>
-        <w:t>ς</w:t>
-      </w:r>
-      <w:r>
-        <w:rPr>
-          <w:rFonts w:ascii="Arial" w:hAnsi="Arial" w:cs="Arial"/>
-          <w:sz w:val="24"/>
-          <w:szCs w:val="24"/>
-        </w:rPr>
-        <w:t xml:space="preserve"> Τεχνητή</w:t>
-      </w:r>
-      <w:r>
-        <w:rPr>
-          <w:rFonts w:ascii="Arial" w:hAnsi="Arial" w:cs="Arial"/>
-          <w:sz w:val="24"/>
-          <w:szCs w:val="24"/>
-        </w:rPr>
-        <w:t>ς</w:t>
-      </w:r>
-      <w:r>
-        <w:rPr>
-          <w:rFonts w:ascii="Arial" w:hAnsi="Arial" w:cs="Arial"/>
-          <w:sz w:val="24"/>
-          <w:szCs w:val="24"/>
-        </w:rPr>
-        <w:t xml:space="preserve"> Νοημοσύνη</w:t>
-      </w:r>
-      <w:r>
-        <w:rPr>
-          <w:rFonts w:ascii="Arial" w:hAnsi="Arial" w:cs="Arial"/>
-          <w:sz w:val="24"/>
-          <w:szCs w:val="24"/>
-        </w:rPr>
-        <w:t>ς</w:t>
-      </w:r>
-      <w:r>
-        <w:rPr>
-          <w:rFonts w:ascii="Arial" w:hAnsi="Arial" w:cs="Arial"/>
-          <w:sz w:val="24"/>
-          <w:szCs w:val="24"/>
-        </w:rPr>
-        <w:t xml:space="preserve"> μπορεί να </w:t>
-      </w:r>
-      <w:r>
-        <w:rPr>
-          <w:rFonts w:ascii="Arial" w:hAnsi="Arial" w:cs="Arial"/>
-          <w:sz w:val="24"/>
-          <w:szCs w:val="24"/>
-        </w:rPr>
-        <w:t xml:space="preserve">αλλάξει και να </w:t>
-      </w:r>
-      <w:r>
-        <w:rPr>
-          <w:rFonts w:ascii="Arial" w:hAnsi="Arial" w:cs="Arial"/>
-          <w:sz w:val="24"/>
-          <w:szCs w:val="24"/>
-        </w:rPr>
-        <w:t>γενικευθεί.</w:t>
-      </w:r>
-      <w:r>
-        <w:rPr>
-          <w:rFonts w:ascii="Arial" w:hAnsi="Arial" w:cs="Arial"/>
-          <w:sz w:val="24"/>
-          <w:szCs w:val="24"/>
-        </w:rPr>
-        <w:t xml:space="preserve"> Στην ουσία όμως είναι</w:t>
-      </w:r>
-      <w:r>
-        <w:rPr>
-          <w:rFonts w:ascii="Arial" w:hAnsi="Arial" w:cs="Arial"/>
-          <w:sz w:val="24"/>
-          <w:szCs w:val="24"/>
-        </w:rPr>
-        <w:t xml:space="preserve"> </w:t>
-      </w:r>
-      <w:r>
-        <w:rPr>
-          <w:rFonts w:ascii="Arial" w:hAnsi="Arial" w:cs="Arial"/>
-          <w:sz w:val="24"/>
-          <w:szCs w:val="24"/>
-        </w:rPr>
-        <w:t xml:space="preserve">ένα σύνολο τεχνολογιών και τεχνικών που συμπληρώνουν </w:t>
-      </w:r>
-      <w:r>
-        <w:rPr>
-          <w:rFonts w:ascii="Arial" w:hAnsi="Arial" w:cs="Arial"/>
-          <w:sz w:val="24"/>
-          <w:szCs w:val="24"/>
-        </w:rPr>
-        <w:t>τις νοητικές λειτουργίες</w:t>
-      </w:r>
-      <w:r>
-        <w:rPr>
-          <w:rFonts w:ascii="Arial" w:hAnsi="Arial" w:cs="Arial"/>
-          <w:sz w:val="24"/>
-          <w:szCs w:val="24"/>
-        </w:rPr>
-        <w:t xml:space="preserve"> των ανθρώπων όπως η αναλυτική ικανότητα, η ευφυΐα και άλλες δυνατότητες.</w:t>
       </w:r>
     </w:p>
     <w:p>
@@ -10082,72 +10559,127 @@
           <w:sz w:val="24"/>
           <w:szCs w:val="24"/>
         </w:rPr>
-        <w:t>Αναλύοντας τα δεδομένα και το περιβάλλον, λύνοντας προβλήματα, μαθαίνοντας μόνο του ή να προσαρμόζεται σε ένα πλήθος καθηκόντων.</w:t>
-      </w:r>
-    </w:p>
-    <w:p>
-      <w:pPr>
-        <w:spacing w:after="0" w:line="360" w:lineRule="auto"/>
-        <w:ind w:firstLine="227"/>
-        <w:jc w:val="both"/>
-        <w:rPr>
-          <w:rFonts w:ascii="Arial" w:hAnsi="Arial" w:cs="Arial"/>
-          <w:sz w:val="24"/>
-          <w:szCs w:val="24"/>
-        </w:rPr>
-      </w:pPr>
-    </w:p>
-    <w:p>
-      <w:pPr>
-        <w:spacing w:after="0" w:line="360" w:lineRule="auto"/>
-        <w:ind w:firstLine="227"/>
-        <w:jc w:val="both"/>
-        <w:rPr>
-          <w:rFonts w:ascii="Arial" w:hAnsi="Arial" w:cs="Arial"/>
-          <w:sz w:val="24"/>
-          <w:szCs w:val="24"/>
-        </w:rPr>
-      </w:pPr>
-      <w:r>
-        <w:rPr>
-          <w:rFonts w:ascii="Arial" w:hAnsi="Arial" w:cs="Arial"/>
-          <w:sz w:val="24"/>
-          <w:szCs w:val="24"/>
-        </w:rPr>
-        <w:lastRenderedPageBreak/>
-        <w:t xml:space="preserve">Ουσιαστικά γίνεται η προσπάθεια μίμησης της ανθρώπινης </w:t>
-      </w:r>
-      <w:r>
-        <w:rPr>
-          <w:rFonts w:ascii="Arial" w:hAnsi="Arial" w:cs="Arial"/>
-          <w:sz w:val="24"/>
-          <w:szCs w:val="24"/>
-        </w:rPr>
-        <w:t xml:space="preserve">σκέψης και δράσης </w:t>
-      </w:r>
-      <w:r>
-        <w:rPr>
-          <w:rFonts w:ascii="Arial" w:hAnsi="Arial" w:cs="Arial"/>
-          <w:sz w:val="24"/>
-          <w:szCs w:val="24"/>
-        </w:rPr>
-        <w:t>Α</w:t>
-      </w:r>
-      <w:r>
-        <w:rPr>
-          <w:rFonts w:ascii="Arial" w:hAnsi="Arial" w:cs="Arial"/>
-          <w:sz w:val="24"/>
-          <w:szCs w:val="24"/>
-        </w:rPr>
-        <w:t>ναλύοντας τα δεδομένα και το περιβάλλον, λύνοντας προβλήματα,</w:t>
-      </w:r>
-      <w:r>
-        <w:rPr>
-          <w:rFonts w:ascii="Arial" w:hAnsi="Arial" w:cs="Arial"/>
-          <w:sz w:val="24"/>
-          <w:szCs w:val="24"/>
-        </w:rPr>
-        <w:t xml:space="preserve"> μαθαίνοντας μόνο του ή να προσαρμόζεται</w:t>
+        <w:t>Έχοντας ως βάση τις παραπάνω πληροφορίες</w:t>
+      </w:r>
+      <w:r>
+        <w:rPr>
+          <w:rFonts w:ascii="Arial" w:hAnsi="Arial" w:cs="Arial"/>
+          <w:sz w:val="24"/>
+          <w:szCs w:val="24"/>
+        </w:rPr>
+        <w:t xml:space="preserve"> κ</w:t>
+      </w:r>
+      <w:r>
+        <w:rPr>
+          <w:rFonts w:ascii="Arial" w:hAnsi="Arial" w:cs="Arial"/>
+          <w:sz w:val="24"/>
+          <w:szCs w:val="24"/>
+        </w:rPr>
+        <w:t>ατανόηση τ</w:t>
+      </w:r>
+      <w:r>
+        <w:rPr>
+          <w:rFonts w:ascii="Arial" w:hAnsi="Arial" w:cs="Arial"/>
+          <w:sz w:val="24"/>
+          <w:szCs w:val="24"/>
+        </w:rPr>
+        <w:t>η</w:t>
+      </w:r>
+      <w:r>
+        <w:rPr>
+          <w:rFonts w:ascii="Arial" w:hAnsi="Arial" w:cs="Arial"/>
+          <w:sz w:val="24"/>
+          <w:szCs w:val="24"/>
+        </w:rPr>
+        <w:t>ς ανθρώπινης ομιλίας</w:t>
+      </w:r>
+      <w:r>
+        <w:rPr>
+          <w:rFonts w:ascii="Arial" w:hAnsi="Arial" w:cs="Arial"/>
+          <w:sz w:val="24"/>
+          <w:szCs w:val="24"/>
+        </w:rPr>
+        <w:t>, δυνατ</w:t>
+      </w:r>
+      <w:r>
+        <w:rPr>
+          <w:rFonts w:ascii="Arial" w:hAnsi="Arial" w:cs="Arial"/>
+          <w:sz w:val="24"/>
+          <w:szCs w:val="24"/>
+        </w:rPr>
+        <w:t>ότητα</w:t>
+      </w:r>
+      <w:r>
+        <w:rPr>
+          <w:rFonts w:ascii="Arial" w:hAnsi="Arial" w:cs="Arial"/>
+          <w:sz w:val="24"/>
+          <w:szCs w:val="24"/>
+        </w:rPr>
+        <w:t xml:space="preserve"> ομιλ</w:t>
+      </w:r>
+      <w:r>
+        <w:rPr>
+          <w:rFonts w:ascii="Arial" w:hAnsi="Arial" w:cs="Arial"/>
+          <w:sz w:val="24"/>
+          <w:szCs w:val="24"/>
+        </w:rPr>
+        <w:t>ί</w:t>
+      </w:r>
+      <w:r>
+        <w:rPr>
+          <w:rFonts w:ascii="Arial" w:hAnsi="Arial" w:cs="Arial"/>
+          <w:sz w:val="24"/>
+          <w:szCs w:val="24"/>
+        </w:rPr>
+        <w:t>ας</w:t>
+      </w:r>
+      <w:r>
+        <w:rPr>
+          <w:rFonts w:ascii="Arial" w:hAnsi="Arial" w:cs="Arial"/>
+          <w:sz w:val="24"/>
+          <w:szCs w:val="24"/>
+        </w:rPr>
+        <w:t>, ό</w:t>
+      </w:r>
+      <w:r>
+        <w:rPr>
+          <w:rFonts w:ascii="Arial" w:hAnsi="Arial" w:cs="Arial"/>
+          <w:sz w:val="24"/>
+          <w:szCs w:val="24"/>
+        </w:rPr>
+        <w:t>ραση</w:t>
+      </w:r>
+      <w:r>
+        <w:rPr>
+          <w:rFonts w:ascii="Arial" w:hAnsi="Arial" w:cs="Arial"/>
+          <w:sz w:val="24"/>
+          <w:szCs w:val="24"/>
+        </w:rPr>
+        <w:t xml:space="preserve"> υπολογιστ</w:t>
+      </w:r>
+      <w:r>
+        <w:rPr>
+          <w:rFonts w:ascii="Arial" w:hAnsi="Arial" w:cs="Arial"/>
+          <w:sz w:val="24"/>
+          <w:szCs w:val="24"/>
+        </w:rPr>
+        <w:t>ώ</w:t>
+      </w:r>
+      <w:r>
+        <w:rPr>
+          <w:rFonts w:ascii="Arial" w:hAnsi="Arial" w:cs="Arial"/>
+          <w:sz w:val="24"/>
+          <w:szCs w:val="24"/>
+        </w:rPr>
+        <w:t>ν</w:t>
+      </w:r>
+      <w:r>
+        <w:rPr>
+          <w:rFonts w:ascii="Arial" w:hAnsi="Arial" w:cs="Arial"/>
+          <w:sz w:val="24"/>
+          <w:szCs w:val="24"/>
+        </w:rPr>
+        <w:t xml:space="preserve">, </w:t>
       </w:r>
       <w:r>
         <w:rPr>
@@ -10163,27 +10695,39 @@
           <w:sz w:val="24"/>
           <w:szCs w:val="24"/>
         </w:rPr>
-        <w:t>σε ένα πλήθος καθηκόντων.</w:t>
-      </w:r>
-    </w:p>
-    <w:p>
-      <w:pPr>
-        <w:spacing w:after="0" w:line="360" w:lineRule="auto"/>
-        <w:ind w:firstLine="227"/>
-        <w:jc w:val="both"/>
-        <w:rPr>
-          <w:rFonts w:ascii="Arial" w:hAnsi="Arial" w:cs="Arial"/>
-          <w:sz w:val="24"/>
-          <w:szCs w:val="24"/>
-        </w:rPr>
-      </w:pPr>
-      <w:r>
-        <w:rPr>
-          <w:rFonts w:ascii="Arial" w:hAnsi="Arial" w:cs="Arial"/>
-          <w:sz w:val="24"/>
-          <w:szCs w:val="24"/>
-        </w:rPr>
-        <w:t xml:space="preserve">Να γίνει εφικτό για τους υπολογιστές να πραγματοποιούν ευφυή λειτουργίες όπως λήψη αποφάσεων, λύση προβλημάτων, κατανόηση διαφόρων γλωσσών κλπ. </w:t>
+        <w:t xml:space="preserve">κατανόηση διαφόρων γλωσσών </w:t>
+      </w:r>
+      <w:r>
+        <w:rPr>
+          <w:rFonts w:ascii="Arial" w:hAnsi="Arial" w:cs="Arial"/>
+          <w:sz w:val="24"/>
+          <w:szCs w:val="24"/>
+        </w:rPr>
+        <w:t>και μετάφραση από την μία γλώσσα σ</w:t>
+      </w:r>
+      <w:r>
+        <w:rPr>
+          <w:rFonts w:ascii="Arial" w:hAnsi="Arial" w:cs="Arial"/>
+          <w:sz w:val="24"/>
+          <w:szCs w:val="24"/>
+        </w:rPr>
+        <w:t>την</w:t>
+      </w:r>
+      <w:r>
+        <w:rPr>
+          <w:rFonts w:ascii="Arial" w:hAnsi="Arial" w:cs="Arial"/>
+          <w:sz w:val="24"/>
+          <w:szCs w:val="24"/>
+        </w:rPr>
+        <w:t xml:space="preserve"> άλλη</w:t>
+      </w:r>
+      <w:r>
+        <w:rPr>
+          <w:rFonts w:ascii="Arial" w:hAnsi="Arial" w:cs="Arial"/>
+          <w:sz w:val="24"/>
+          <w:szCs w:val="24"/>
+        </w:rPr>
+        <w:t>.</w:t>
       </w:r>
     </w:p>
     <w:p>
@@ -10212,17 +10756,19 @@
         <w:rPr>
           <w:b/>
           <w:bCs/>
+          <w:strike/>
           <w:u w:val="single"/>
         </w:rPr>
-        <w:t>Αναλύω τι είναι η τεχνητή νοημοσύνη, τους τομείς τ</w:t>
-      </w:r>
-      <w:r>
-        <w:rPr>
-          <w:b/>
-          <w:bCs/>
+        <w:t>Αναλύω τι είναι η τεχνητή νοημοσύνη</w:t>
+      </w:r>
+      <w:r>
+        <w:rPr>
+          <w:b/>
+          <w:bCs/>
+          <w:strike/>
           <w:u w:val="single"/>
         </w:rPr>
-        <w:t>η</w:t>
+        <w:t>,</w:t>
       </w:r>
       <w:r>
         <w:rPr>
@@ -10230,7 +10776,23 @@
           <w:bCs/>
           <w:u w:val="single"/>
         </w:rPr>
-        <w:t>ς ζωής μας οπού αλλάζει και βάζω σχεδιάγραμμα όπου θα αναλύω και θα δείχνει τις υποκατηγορίες της ΤΝ</w:t>
+        <w:t xml:space="preserve"> </w:t>
+      </w:r>
+      <w:r>
+        <w:rPr>
+          <w:b/>
+          <w:bCs/>
+          <w:u w:val="single"/>
+        </w:rPr>
+        <w:t xml:space="preserve">εφαρμογές της τεχνητής νοημοσύνης όπως ρομποτική αναγνώριση διάφορων γλωσσών και </w:t>
+      </w:r>
+      <w:r>
+        <w:rPr>
+          <w:b/>
+          <w:bCs/>
+          <w:u w:val="single"/>
+        </w:rPr>
+        <w:t>βάζω σχεδιάγραμμα όπου θα αναλύω και θα δείχνει τις υποκατηγορίες της ΤΝ</w:t>
       </w:r>
     </w:p>
     <w:p>
@@ -10274,7 +10836,6 @@
           <w:rFonts w:ascii="Arial" w:eastAsia="Times New Roman" w:hAnsi="Arial" w:cs="Arial"/>
           <w:sz w:val="18"/>
           <w:szCs w:val="18"/>
-          <w:lang w:val="en-US"/>
         </w:rPr>
       </w:pPr>
       <w:hyperlink r:id="rId10" w:history="1">
@@ -10621,64 +11182,6 @@
         </w:rPr>
         <w:t>In terms of agents or machines or algorithms (e.g., robots, self-driving cars).</w:t>
       </w:r>
-    </w:p>
-    <w:p>
-      <w:pPr>
-        <w:shd w:val="clear" w:color="auto" w:fill="FFFFFF"/>
-        <w:spacing w:after="150" w:line="240" w:lineRule="auto"/>
-        <w:jc w:val="both"/>
-        <w:textAlignment w:val="baseline"/>
-        <w:rPr>
-          <w:rFonts w:ascii="Arial" w:eastAsia="Times New Roman" w:hAnsi="Arial" w:cs="Arial"/>
-          <w:lang w:val="en-US"/>
-        </w:rPr>
-      </w:pPr>
-      <w:r>
-        <w:rPr>
-          <w:rFonts w:ascii="Arial" w:eastAsia="Times New Roman" w:hAnsi="Arial" w:cs="Arial"/>
-          <w:highlight w:val="yellow"/>
-          <w:lang w:val="en-US"/>
-        </w:rPr>
-        <w:t xml:space="preserve">AI comprises a rich set of methods and disciplines, including vision, perception, speech and dialogue, decisions and planning, problem-solving, robotics and other applications that enable self-learning. </w:t>
-      </w:r>
-      <w:r>
-        <w:rPr>
-          <w:rFonts w:ascii="Arial" w:eastAsia="Times New Roman" w:hAnsi="Arial" w:cs="Arial"/>
-          <w:highlight w:val="red"/>
-          <w:lang w:val="en-US"/>
-        </w:rPr>
-        <w:t xml:space="preserve">AI is best viewed as a set of technologies and techniques used to complement traditional human attributes, such as intelligence, analytical ability and other capabilities. </w:t>
-      </w:r>
-      <w:r>
-        <w:rPr>
-          <w:rFonts w:ascii="Arial" w:eastAsia="Times New Roman" w:hAnsi="Arial" w:cs="Arial"/>
-          <w:highlight w:val="yellow"/>
-          <w:lang w:val="en-US"/>
-        </w:rPr>
-        <w:t>AI, Machine Learning (ML) and modern data techniques have been greatly enabled by recent advances in computer processing, power and speed, and advances in AI depend in turn on advances in data techniques.</w:t>
-      </w:r>
-      <w:r>
-        <w:rPr>
-          <w:rFonts w:ascii="Arial" w:eastAsia="Times New Roman" w:hAnsi="Arial" w:cs="Arial"/>
-          <w:lang w:val="en-US"/>
-        </w:rPr>
-        <w:t> </w:t>
-      </w:r>
-    </w:p>
-    <w:p>
-      <w:pPr>
-        <w:shd w:val="clear" w:color="auto" w:fill="FFFFFF"/>
-        <w:spacing w:after="150" w:line="240" w:lineRule="auto"/>
-        <w:jc w:val="both"/>
-        <w:textAlignment w:val="baseline"/>
-        <w:rPr>
-          <w:rStyle w:val="Hyperlink"/>
-          <w:rFonts w:ascii="Arial" w:eastAsia="Times New Roman" w:hAnsi="Arial" w:cs="Arial"/>
-          <w:sz w:val="18"/>
-          <w:szCs w:val="18"/>
-          <w:lang w:val="en-US"/>
-        </w:rPr>
-      </w:pPr>
     </w:p>
     <w:p>
       <w:pPr>
@@ -10698,6 +11201,22 @@
       </w:pPr>
       <w:r>
         <w:rPr>
+          <w:rFonts w:ascii="Arial" w:eastAsia="Times New Roman" w:hAnsi="Arial" w:cs="Arial"/>
+          <w:highlight w:val="red"/>
+          <w:lang w:val="en-US"/>
+        </w:rPr>
+        <w:t xml:space="preserve">AI comprises a rich set of methods and disciplines, including vision, perception, speech and dialogue, decisions and planning, problem-solving, robotics and other applications that enable self-learning. </w:t>
+      </w:r>
+      <w:r>
+        <w:rPr>
+          <w:rFonts w:ascii="Arial" w:eastAsia="Times New Roman" w:hAnsi="Arial" w:cs="Arial"/>
+          <w:highlight w:val="red"/>
+          <w:lang w:val="en-US"/>
+        </w:rPr>
+        <w:t xml:space="preserve">AI is best viewed as a set of technologies and techniques used to complement traditional human attributes, such as intelligence, analytical ability and other capabilities. </w:t>
+      </w:r>
+      <w:r>
+        <w:rPr>
           <w:rFonts w:ascii="Georgia" w:hAnsi="Georgia"/>
           <w:color w:val="252525"/>
           <w:sz w:val="26"/>
@@ -10755,7 +11274,20 @@
           <w:shd w:val="clear" w:color="auto" w:fill="FFFFFF"/>
           <w:lang w:val="en-US"/>
         </w:rPr>
-        <w:t>AI can relieve humans of various repetitive tasks. The technology can learn work once and repeat it, as many times as desired by its human programmer. AI makes it possible for machines to learn from experience, adjust to new inputs and perform human-like tasks, from chess-playing computers to self-driving cars, which rely heavily on deep learning and natural language processing.</w:t>
+        <w:t xml:space="preserve">AI can relieve humans of various repetitive tasks. The technology can learn work once and repeat it, as many times as desired by its human programmer. AI makes it possible for machines to learn from experience, adjust to new inputs and perform human-like tasks, from chess-playing </w:t>
+      </w:r>
+      <w:r>
+        <w:rPr>
+          <w:rFonts w:ascii="Georgia" w:hAnsi="Georgia"/>
+          <w:color w:val="252525"/>
+          <w:sz w:val="26"/>
+          <w:szCs w:val="26"/>
+          <w:highlight w:val="yellow"/>
+          <w:shd w:val="clear" w:color="auto" w:fill="FFFFFF"/>
+          <w:lang w:val="en-US"/>
+        </w:rPr>
+        <w:lastRenderedPageBreak/>
+        <w:t>computers to self-driving cars, which rely heavily on deep learning and natural language processing.</w:t>
       </w:r>
       <w:r>
         <w:rPr>
@@ -10831,8 +11363,47 @@
           <w:shd w:val="clear" w:color="auto" w:fill="FFFFFF"/>
           <w:lang w:val="en-US"/>
         </w:rPr>
-        <w:t>AI is the simulation of human intelligence processes by machines especially computer systems. These processes include learning, reasoning and self-</w:t>
-      </w:r>
+        <w:t>AI is the simulation of human intelligence processes by machines especially computer systems. These processes include learning, reasoning and self-correction.</w:t>
+      </w:r>
+      <w:r>
+        <w:rPr>
+          <w:rFonts w:ascii="Georgia" w:hAnsi="Georgia"/>
+          <w:color w:val="252525"/>
+          <w:sz w:val="26"/>
+          <w:szCs w:val="26"/>
+          <w:shd w:val="clear" w:color="auto" w:fill="FFFFFF"/>
+          <w:lang w:val="en-US"/>
+        </w:rPr>
+        <w:t xml:space="preserve"> </w:t>
+      </w:r>
+      <w:r>
+        <w:rPr>
+          <w:rFonts w:ascii="Georgia" w:hAnsi="Georgia"/>
+          <w:color w:val="252525"/>
+          <w:sz w:val="26"/>
+          <w:szCs w:val="26"/>
+          <w:highlight w:val="green"/>
+          <w:shd w:val="clear" w:color="auto" w:fill="FFFFFF"/>
+          <w:lang w:val="en-US"/>
+        </w:rPr>
+        <w:t>Some of the applications of Artificial Intelligence include expert systems, speech, recognition and machine vision.</w:t>
+      </w:r>
+    </w:p>
+    <w:p>
+      <w:pPr>
+        <w:shd w:val="clear" w:color="auto" w:fill="FFFFFF"/>
+        <w:spacing w:after="150" w:line="240" w:lineRule="auto"/>
+        <w:jc w:val="both"/>
+        <w:textAlignment w:val="baseline"/>
+        <w:rPr>
+          <w:rFonts w:ascii="Georgia" w:hAnsi="Georgia"/>
+          <w:color w:val="252525"/>
+          <w:sz w:val="26"/>
+          <w:szCs w:val="26"/>
+          <w:shd w:val="clear" w:color="auto" w:fill="FFFFFF"/>
+          <w:lang w:val="en-US"/>
+        </w:rPr>
+      </w:pPr>
       <w:r>
         <w:rPr>
           <w:rFonts w:ascii="Georgia" w:hAnsi="Georgia"/>
@@ -10843,8 +11414,7 @@
           <w:shd w:val="clear" w:color="auto" w:fill="FFFFFF"/>
           <w:lang w:val="en-US"/>
         </w:rPr>
-        <w:lastRenderedPageBreak/>
-        <w:t>correction.</w:t>
+        <w:t>is the term to describe a machine's learning, logic, reasoning, perception and creativity</w:t>
       </w:r>
       <w:r>
         <w:rPr>
@@ -10857,6 +11427,45 @@
         </w:rPr>
         <w:t xml:space="preserve"> </w:t>
       </w:r>
+      <w:r>
+        <w:rPr>
+          <w:rFonts w:ascii="Georgia" w:hAnsi="Georgia"/>
+          <w:color w:val="252525"/>
+          <w:sz w:val="26"/>
+          <w:szCs w:val="26"/>
+          <w:highlight w:val="yellow"/>
+          <w:shd w:val="clear" w:color="auto" w:fill="FFFFFF"/>
+          <w:lang w:val="en-US"/>
+        </w:rPr>
+        <w:t>which were once considered unique to humans but now replicated by technology and use in every industry.</w:t>
+      </w:r>
+      <w:r>
+        <w:rPr>
+          <w:rFonts w:ascii="Georgia" w:hAnsi="Georgia"/>
+          <w:color w:val="252525"/>
+          <w:sz w:val="26"/>
+          <w:szCs w:val="26"/>
+          <w:shd w:val="clear" w:color="auto" w:fill="FFFFFF"/>
+          <w:lang w:val="en-US"/>
+        </w:rPr>
+        <w:t xml:space="preserve"> </w:t>
+      </w:r>
+    </w:p>
+    <w:p>
+      <w:pPr>
+        <w:shd w:val="clear" w:color="auto" w:fill="FFFFFF"/>
+        <w:spacing w:after="150" w:line="240" w:lineRule="auto"/>
+        <w:jc w:val="both"/>
+        <w:textAlignment w:val="baseline"/>
+        <w:rPr>
+          <w:rFonts w:ascii="Georgia" w:hAnsi="Georgia"/>
+          <w:color w:val="252525"/>
+          <w:sz w:val="26"/>
+          <w:szCs w:val="26"/>
+          <w:shd w:val="clear" w:color="auto" w:fill="FFFFFF"/>
+          <w:lang w:val="en-US"/>
+        </w:rPr>
+      </w:pPr>
       <w:r>
         <w:rPr>
           <w:rFonts w:ascii="Georgia" w:hAnsi="Georgia"/>
@@ -10867,7 +11476,77 @@
           <w:shd w:val="clear" w:color="auto" w:fill="FFFFFF"/>
           <w:lang w:val="en-US"/>
         </w:rPr>
-        <w:t>Some of the applications of Artificial Intelligence include expert systems, speech, recognition and machine vision.</w:t>
+        <w:t>One type of AI that is quickly finding its way into most consumers’ homes is the voice assistant such as Apple's Siri, Amazon's Alexa, Google's Assistant and Microsoft's Cortana.</w:t>
+      </w:r>
+    </w:p>
+    <w:p>
+      <w:pPr>
+        <w:pStyle w:val="Default"/>
+        <w:spacing w:line="360" w:lineRule="auto"/>
+        <w:jc w:val="both"/>
+        <w:rPr>
+          <w:b/>
+          <w:bCs/>
+          <w:u w:val="single"/>
+          <w:lang w:val="en-US"/>
+        </w:rPr>
+      </w:pPr>
+    </w:p>
+    <w:p>
+      <w:pPr>
+        <w:pStyle w:val="Default"/>
+        <w:spacing w:line="360" w:lineRule="auto"/>
+        <w:jc w:val="both"/>
+        <w:rPr>
+          <w:b/>
+          <w:bCs/>
+          <w:u w:val="single"/>
+          <w:lang w:val="en-US"/>
+        </w:rPr>
+      </w:pPr>
+    </w:p>
+    <w:p>
+      <w:pPr>
+        <w:pStyle w:val="Default"/>
+        <w:spacing w:line="360" w:lineRule="auto"/>
+        <w:jc w:val="both"/>
+        <w:rPr>
+          <w:lang w:val="en-US"/>
+        </w:rPr>
+      </w:pPr>
+      <w:hyperlink r:id="rId11" w:history="1">
+        <w:r>
+          <w:rPr>
+            <w:rStyle w:val="Hyperlink"/>
+            <w:lang w:val="en-US"/>
+          </w:rPr>
+          <w:t>https://www.itu.int/en/mediacentre/backgrounders/Pages/artificial-intelligence-for-good.aspx</w:t>
+        </w:r>
+      </w:hyperlink>
+    </w:p>
+    <w:p>
+      <w:pPr>
+        <w:pStyle w:val="Default"/>
+        <w:spacing w:line="360" w:lineRule="auto"/>
+        <w:jc w:val="both"/>
+        <w:rPr>
+          <w:rFonts w:eastAsia="Times New Roman"/>
+          <w:color w:val="auto"/>
+          <w:sz w:val="22"/>
+          <w:szCs w:val="22"/>
+          <w:lang w:val="en-US"/>
+        </w:rPr>
+      </w:pPr>
+      <w:r>
+        <w:rPr>
+          <w:color w:val="auto"/>
+          <w:sz w:val="22"/>
+          <w:szCs w:val="22"/>
+          <w:highlight w:val="green"/>
+          <w:shd w:val="clear" w:color="auto" w:fill="FFFFFF"/>
+          <w:lang w:val="en-US"/>
+        </w:rPr>
+        <w:t>AI and other algorithms are used extensively in online search, entertainment, social media, self-driving cars, visual recognition, translation tools, smart assistants/speakers, voice-to-text and many other applications.​</w:t>
       </w:r>
     </w:p>
     <w:p>
@@ -10877,73 +11556,10 @@
         <w:jc w:val="both"/>
         <w:textAlignment w:val="baseline"/>
         <w:rPr>
-          <w:rFonts w:ascii="Georgia" w:hAnsi="Georgia"/>
-          <w:color w:val="252525"/>
-          <w:sz w:val="26"/>
-          <w:szCs w:val="26"/>
-          <w:shd w:val="clear" w:color="auto" w:fill="FFFFFF"/>
-          <w:lang w:val="en-US"/>
-        </w:rPr>
-      </w:pPr>
-      <w:r>
-        <w:rPr>
-          <w:rFonts w:ascii="Georgia" w:hAnsi="Georgia"/>
-          <w:color w:val="252525"/>
-          <w:sz w:val="26"/>
-          <w:szCs w:val="26"/>
-          <w:highlight w:val="red"/>
-          <w:shd w:val="clear" w:color="auto" w:fill="FFFFFF"/>
-          <w:lang w:val="en-US"/>
-        </w:rPr>
-        <w:t>is the term to describe a machine's learning, logic, reasoning, perception and creativity</w:t>
-      </w:r>
-      <w:r>
-        <w:rPr>
-          <w:rFonts w:ascii="Georgia" w:hAnsi="Georgia"/>
-          <w:color w:val="252525"/>
-          <w:sz w:val="26"/>
-          <w:szCs w:val="26"/>
-          <w:shd w:val="clear" w:color="auto" w:fill="FFFFFF"/>
-          <w:lang w:val="en-US"/>
-        </w:rPr>
-        <w:t xml:space="preserve"> </w:t>
-      </w:r>
-      <w:r>
-        <w:rPr>
-          <w:rFonts w:ascii="Georgia" w:hAnsi="Georgia"/>
-          <w:color w:val="252525"/>
-          <w:sz w:val="26"/>
-          <w:szCs w:val="26"/>
-          <w:highlight w:val="yellow"/>
-          <w:shd w:val="clear" w:color="auto" w:fill="FFFFFF"/>
-          <w:lang w:val="en-US"/>
-        </w:rPr>
-        <w:t>which were once considered unique to humans but now replicated by technology and use in every industry.</w:t>
-      </w:r>
-      <w:r>
-        <w:rPr>
-          <w:rFonts w:ascii="Georgia" w:hAnsi="Georgia"/>
-          <w:color w:val="252525"/>
-          <w:sz w:val="26"/>
-          <w:szCs w:val="26"/>
-          <w:shd w:val="clear" w:color="auto" w:fill="FFFFFF"/>
-          <w:lang w:val="en-US"/>
-        </w:rPr>
-        <w:t xml:space="preserve"> </w:t>
-      </w:r>
-    </w:p>
-    <w:p>
-      <w:pPr>
-        <w:shd w:val="clear" w:color="auto" w:fill="FFFFFF"/>
-        <w:spacing w:after="150" w:line="240" w:lineRule="auto"/>
-        <w:jc w:val="both"/>
-        <w:textAlignment w:val="baseline"/>
-        <w:rPr>
-          <w:rFonts w:ascii="Georgia" w:hAnsi="Georgia"/>
-          <w:color w:val="252525"/>
-          <w:sz w:val="26"/>
-          <w:szCs w:val="26"/>
-          <w:shd w:val="clear" w:color="auto" w:fill="FFFFFF"/>
+          <w:rFonts w:ascii="Arial" w:eastAsia="Times New Roman" w:hAnsi="Arial" w:cs="Arial"/>
+          <w:color w:val="444444"/>
+          <w:sz w:val="18"/>
+          <w:szCs w:val="18"/>
           <w:lang w:val="en-US"/>
         </w:rPr>
       </w:pPr>
@@ -10957,93 +11573,9 @@
           <w:shd w:val="clear" w:color="auto" w:fill="FFFFFF"/>
           <w:lang w:val="en-US"/>
         </w:rPr>
-        <w:t>One type of AI that is quickly finding its way into most consumers’ homes is the voice assistant such as Apple's Siri, Amazon's Alexa, Google's Assistant and Microsoft's Cortana.</w:t>
-      </w:r>
-    </w:p>
-    <w:p>
-      <w:pPr>
-        <w:pStyle w:val="Default"/>
-        <w:spacing w:line="360" w:lineRule="auto"/>
-        <w:jc w:val="both"/>
-        <w:rPr>
-          <w:b/>
-          <w:bCs/>
-          <w:u w:val="single"/>
-          <w:lang w:val="en-US"/>
-        </w:rPr>
-      </w:pPr>
-    </w:p>
-    <w:p>
-      <w:pPr>
-        <w:pStyle w:val="Default"/>
-        <w:spacing w:line="360" w:lineRule="auto"/>
-        <w:jc w:val="both"/>
-        <w:rPr>
-          <w:b/>
-          <w:bCs/>
-          <w:u w:val="single"/>
-          <w:lang w:val="en-US"/>
-        </w:rPr>
-      </w:pPr>
-    </w:p>
-    <w:p>
-      <w:pPr>
-        <w:pStyle w:val="Default"/>
-        <w:spacing w:line="360" w:lineRule="auto"/>
-        <w:jc w:val="both"/>
-        <w:rPr>
-          <w:lang w:val="en-US"/>
-        </w:rPr>
-      </w:pPr>
-      <w:hyperlink r:id="rId11" w:history="1">
-        <w:r>
-          <w:rPr>
-            <w:rStyle w:val="Hyperlink"/>
-            <w:lang w:val="en-US"/>
-          </w:rPr>
-          <w:t>https://www.itu.int/en/mediacentre/backgrounders/Pages/artificial-intelligence-for-good.aspx</w:t>
-        </w:r>
-      </w:hyperlink>
-    </w:p>
-    <w:p>
-      <w:pPr>
-        <w:pStyle w:val="Default"/>
-        <w:spacing w:line="360" w:lineRule="auto"/>
-        <w:jc w:val="both"/>
-        <w:rPr>
-          <w:rFonts w:eastAsia="Times New Roman"/>
-          <w:color w:val="auto"/>
-          <w:sz w:val="22"/>
-          <w:szCs w:val="22"/>
-          <w:lang w:val="en-US"/>
-        </w:rPr>
-      </w:pPr>
-      <w:r>
-        <w:rPr>
-          <w:color w:val="auto"/>
-          <w:sz w:val="22"/>
-          <w:szCs w:val="22"/>
-          <w:highlight w:val="green"/>
-          <w:shd w:val="clear" w:color="auto" w:fill="FFFFFF"/>
-          <w:lang w:val="en-US"/>
-        </w:rPr>
-        <w:t>AI and other algorithms are used extensively in online search, entertainment, social media, self-driving cars, visual recognition, translation tools, smart assistants/speakers, voice-to-text and many other applications.​</w:t>
-      </w:r>
-    </w:p>
-    <w:p>
-      <w:pPr>
-        <w:shd w:val="clear" w:color="auto" w:fill="FFFFFF"/>
-        <w:spacing w:after="150" w:line="240" w:lineRule="auto"/>
-        <w:jc w:val="both"/>
-        <w:textAlignment w:val="baseline"/>
-        <w:rPr>
-          <w:rFonts w:ascii="Arial" w:eastAsia="Times New Roman" w:hAnsi="Arial" w:cs="Arial"/>
-          <w:color w:val="444444"/>
-          <w:sz w:val="18"/>
-          <w:szCs w:val="18"/>
-          <w:lang w:val="en-US"/>
-        </w:rPr>
-      </w:pPr>
+        <w:t xml:space="preserve">From the research we do on the Internet to the goods that come to our door with a single click, technology is directly in our lives. Artificial Intelligence has </w:t>
+      </w:r>
+      <w:proofErr w:type="spellStart"/>
       <w:r>
         <w:rPr>
           <w:rFonts w:ascii="Georgia" w:hAnsi="Georgia"/>
@@ -11054,9 +11586,9 @@
           <w:shd w:val="clear" w:color="auto" w:fill="FFFFFF"/>
           <w:lang w:val="en-US"/>
         </w:rPr>
-        <w:t xml:space="preserve">From the research we do on the Internet to the goods that come to our door with a single click, technology is directly in our lives. Artificial Intelligence has </w:t>
-      </w:r>
-      <w:proofErr w:type="spellStart"/>
+        <w:t>revolutionised</w:t>
+      </w:r>
+      <w:proofErr w:type="spellEnd"/>
       <w:r>
         <w:rPr>
           <w:rFonts w:ascii="Georgia" w:hAnsi="Georgia"/>
@@ -11067,19 +11599,6 @@
           <w:shd w:val="clear" w:color="auto" w:fill="FFFFFF"/>
           <w:lang w:val="en-US"/>
         </w:rPr>
-        <w:t>revolutionised</w:t>
-      </w:r>
-      <w:proofErr w:type="spellEnd"/>
-      <w:r>
-        <w:rPr>
-          <w:rFonts w:ascii="Georgia" w:hAnsi="Georgia"/>
-          <w:color w:val="252525"/>
-          <w:sz w:val="26"/>
-          <w:szCs w:val="26"/>
-          <w:highlight w:val="green"/>
-          <w:shd w:val="clear" w:color="auto" w:fill="FFFFFF"/>
-          <w:lang w:val="en-US"/>
-        </w:rPr>
         <w:t xml:space="preserve"> technology in all industries and solved many problems faced by humanity.</w:t>
       </w:r>
     </w:p>
@@ -11334,6 +11853,7 @@
           <w:szCs w:val="18"/>
           <w:lang w:val="en-US"/>
         </w:rPr>
+        <w:lastRenderedPageBreak/>
         <w:t>Online </w:t>
       </w:r>
       <w:r>
@@ -11567,7 +12087,6 @@
           <w:shd w:val="clear" w:color="auto" w:fill="FFFFFF"/>
           <w:lang w:val="en-US"/>
         </w:rPr>
-        <w:lastRenderedPageBreak/>
         <w:t>The latest developments in Artificial Intelligence are chatbots, smart cars and IoT devices. The healthcare, banking, logistics and travel sectors all use Artificial Intelligence to provide a superior experience.</w:t>
       </w:r>
     </w:p>
@@ -11879,6 +12398,9 @@
         <w:pStyle w:val="Default"/>
         <w:spacing w:line="360" w:lineRule="auto"/>
         <w:jc w:val="both"/>
+        <w:rPr>
+          <w:lang w:val="en-US"/>
+        </w:rPr>
       </w:pPr>
     </w:p>
     <w:p>
@@ -13549,7 +14071,11 @@
         <w:t xml:space="preserve">. Η Μηχανική Μάθηση είναι </w:t>
       </w:r>
       <w:r>
-        <w:t>ένα υποπεδίο της επιστήμης των υπολογιστών με την χρήση του οποίου τα συστήματα υπολογιστών προσδίδουν νόημα στα δεδομένα όπως ο άνθρωπος.</w:t>
+        <w:t xml:space="preserve">ένα υποπεδίο της επιστήμης των </w:t>
+      </w:r>
+      <w:r>
+        <w:lastRenderedPageBreak/>
+        <w:t>υπολογιστών με την χρήση του οποίου τα συστήματα υπολογιστών προσδίδουν νόημα στα δεδομένα όπως ο άνθρωπος.</w:t>
       </w:r>
       <w:r>
         <w:t xml:space="preserve"> </w:t>
@@ -13591,11 +14117,7 @@
         <w:t>. Ό</w:t>
       </w:r>
       <w:r>
-        <w:t xml:space="preserve">λα εξαρτώνται από </w:t>
-      </w:r>
-      <w:r>
-        <w:lastRenderedPageBreak/>
-        <w:t>τον αλγόριθμο ο οποίος βελτιώνει την συμπεριφορά του όσο αυξάνεται η εμπειρία του.</w:t>
+        <w:t>λα εξαρτώνται από τον αλγόριθμο ο οποίος βελτιώνει την συμπεριφορά του όσο αυξάνεται η εμπειρία του.</w:t>
       </w:r>
     </w:p>
     <w:p>
@@ -14208,6 +14730,7 @@
           <w:bdr w:val="none" w:sz="0" w:space="0" w:color="auto" w:frame="1"/>
           <w:shd w:val="clear" w:color="auto" w:fill="FFFFFF"/>
         </w:rPr>
+        <w:lastRenderedPageBreak/>
         <w:t>Μήπως να πρόσθετα ακόμα ένα κεφάλαιο που να αναλύω την χρήση και την σημαντικότητα της μηχανικής μάθησης στην καθημερινότητα μας και πως αυτή μπορεί να συμβάλει στην καλυτέρευση της ζωής μας</w:t>
       </w:r>
       <w:r>
@@ -14881,6 +15404,7 @@
         <w:jc w:val="both"/>
       </w:pPr>
       <w:r>
+        <w:lastRenderedPageBreak/>
         <w:t>Έπειτα</w:t>
       </w:r>
       <w:r>
@@ -14962,11 +15486,7 @@
         <w:t xml:space="preserve">. </w:t>
       </w:r>
       <w:r>
-        <w:t xml:space="preserve">Επίσης πρέπει να συλλεχθεί ίδιο πλήθος δεδομένων για κάθε κατηγορία. Για παράδειγμα, για να δημιουργηθεί ένα μοντέλο το οποίο αναγνωρίζει το γιασεμί </w:t>
-      </w:r>
-      <w:r>
-        <w:lastRenderedPageBreak/>
-        <w:t xml:space="preserve">και το νυχτολούλουδο πρέπει να εισάγουμε στο μοντέλο </w:t>
+        <w:t xml:space="preserve">Επίσης πρέπει να συλλεχθεί ίδιο πλήθος δεδομένων για κάθε κατηγορία. Για παράδειγμα, για να δημιουργηθεί ένα μοντέλο το οποίο αναγνωρίζει το γιασεμί και το νυχτολούλουδο πρέπει να εισάγουμε στο μοντέλο </w:t>
       </w:r>
       <w:r>
         <w:rPr>
@@ -15380,7 +15900,11 @@
         <w:t>πόσο καλά έχει εκπαιδευθεί</w:t>
       </w:r>
       <w:r>
-        <w:t xml:space="preserve"> το μοντέλο</w:t>
+        <w:t xml:space="preserve"> το </w:t>
+      </w:r>
+      <w:r>
+        <w:lastRenderedPageBreak/>
+        <w:t>μοντέλο</w:t>
       </w:r>
       <w:r>
         <w:t xml:space="preserve"> βάση των δεδομένων για εκπαίδευση και </w:t>
@@ -15568,11 +16092,7 @@
         <w:t>υπάρχουν μεταβλητές οι οποίες</w:t>
       </w:r>
       <w:r>
-        <w:t xml:space="preserve"> ελέγχουν την </w:t>
-      </w:r>
-      <w:r>
-        <w:lastRenderedPageBreak/>
-        <w:t>διαδικασία μάθησης του μοντέλου, για παράδειγμα σε έναν αλγόριθμο συσταδοποίησης επιλέγεται το πλήθος των συστάδων που θα χωριστούν τα δεδομένα. Γενικά αυτές οι παράμετροι επηρεάζουν την διαδικασία μάθησης και η ρύθμιση τους αποτελεί πειραματική διαδικασία καθώς κάθε σύνολο δεδομένων έχει διαφορετικές ανάγκες, οπότε η προσαρμογή είναι ένα πολύ βασικό χαρακτηριστικό για την δημιουργία</w:t>
+        <w:t xml:space="preserve"> ελέγχουν την διαδικασία μάθησης του μοντέλου, για παράδειγμα σε έναν αλγόριθμο συσταδοποίησης επιλέγεται το πλήθος των συστάδων που θα χωριστούν τα δεδομένα. Γενικά αυτές οι παράμετροι επηρεάζουν την διαδικασία μάθησης και η ρύθμιση τους αποτελεί πειραματική διαδικασία καθώς κάθε σύνολο δεδομένων έχει διαφορετικές ανάγκες, οπότε η προσαρμογή είναι ένα πολύ βασικό χαρακτηριστικό για την δημιουργία</w:t>
       </w:r>
       <w:r>
         <w:t xml:space="preserve"> ακριβών</w:t>
@@ -16472,6 +16992,7 @@
           <w:szCs w:val="26"/>
           <w:lang w:val="en-US"/>
         </w:rPr>
+        <w:lastRenderedPageBreak/>
         <w:t>We can expect a totally different future for healthcare, with operations being performed by a robot surgeon. A physical surgeon will only be a spectator. Nanotechnology engineers have 3D-printed a lifelike functional blood vessel network that could pave the way towards artificial organs and regenerative therapies.</w:t>
       </w:r>
     </w:p>
@@ -16541,7 +17062,6 @@
           <w:shd w:val="clear" w:color="auto" w:fill="FFFFFF"/>
           <w:lang w:val="en-US"/>
         </w:rPr>
-        <w:lastRenderedPageBreak/>
         <w:t>Criminal justice algorithms could have a function in supporting the rule of law in the criminal justice system. AI could be used to predict crime and, thanks to AI, we will see judgments from which human bias and the emotional way of thinking of judges have been removed.</w:t>
       </w:r>
     </w:p>
@@ -17085,7 +17605,18 @@
           <w:szCs w:val="18"/>
           <w:lang w:val="en-US"/>
         </w:rPr>
-        <w:t> While AI can be used for extremely useful purposes, it can also inadvertently generate poor or inappropriate purposes or unintended outcomes. There is growing concern about issues of racial, disability and gender bias in AI and machine learning algorithms, and their wider impact on society at large. The accuracy of an AI ML model depends on the quality and the amount of data that an AI model is trained on. In real life, data is often poorly labelled. Standardization of data sets is needed. Data are also often biased. Training courses on the ethical applications of AI are needed, and not just for computer engineering students. </w:t>
+        <w:t xml:space="preserve"> While AI can be used for extremely useful purposes, it can also inadvertently generate poor or inappropriate purposes or unintended outcomes. There is growing concern about issues of racial, disability and gender bias in AI and machine learning algorithms, and their wider impact on society at large. The accuracy of an AI ML model depends on the quality and the amount of data that an AI model is trained on. In real life, data is often poorly labelled. Standardization of data sets is needed. </w:t>
+      </w:r>
+      <w:r>
+        <w:rPr>
+          <w:rFonts w:ascii="Arial" w:eastAsia="Times New Roman" w:hAnsi="Arial" w:cs="Arial"/>
+          <w:color w:val="444444"/>
+          <w:sz w:val="18"/>
+          <w:szCs w:val="18"/>
+          <w:lang w:val="en-US"/>
+        </w:rPr>
+        <w:lastRenderedPageBreak/>
+        <w:t>Data are also often biased. Training courses on the ethical applications of AI are needed, and not just for computer engineering students. </w:t>
       </w:r>
     </w:p>
     <w:p>
@@ -17230,18 +17761,7 @@
           <w:szCs w:val="18"/>
           <w:lang w:val="en-US"/>
         </w:rPr>
-        <w:t xml:space="preserve"> AI can tackle many problems, but there is only a limited pool of experts who know how to apply AI ethically. Many researchers point to the need to involve sociologists and policy-makers in discussions, rather than assume that AI designed by a narrow pool of </w:t>
-      </w:r>
-      <w:r>
-        <w:rPr>
-          <w:rFonts w:ascii="Arial" w:eastAsia="Times New Roman" w:hAnsi="Arial" w:cs="Arial"/>
-          <w:color w:val="444444"/>
-          <w:sz w:val="18"/>
-          <w:szCs w:val="18"/>
-          <w:lang w:val="en-US"/>
-        </w:rPr>
-        <w:lastRenderedPageBreak/>
-        <w:t>'technologists', computer engineers and data scientists will be used ethically. Education is key to learn about the responsible use of AI. </w:t>
+        <w:t> AI can tackle many problems, but there is only a limited pool of experts who know how to apply AI ethically. Many researchers point to the need to involve sociologists and policy-makers in discussions, rather than assume that AI designed by a narrow pool of 'technologists', computer engineers and data scientists will be used ethically. Education is key to learn about the responsible use of AI. </w:t>
       </w:r>
     </w:p>
     <w:p>
@@ -17464,10 +17984,29 @@
           <w:lang w:val="en-US"/>
         </w:rPr>
       </w:pPr>
+      <w:hyperlink r:id="rId26" w:history="1">
+        <w:r>
+          <w:rPr>
+            <w:rStyle w:val="Hyperlink"/>
+            <w:rFonts w:ascii="Arial" w:hAnsi="Arial" w:cs="Arial"/>
+            <w:lang w:val="en-US"/>
+          </w:rPr>
+          <w:t>https://www.protothema.gr/technology/article/1143691/gia-proti-fora-vouvos-borei-na-milisei-hari-stin-tehniti-noimosuni/</w:t>
+        </w:r>
+      </w:hyperlink>
+    </w:p>
+    <w:p>
+      <w:pPr>
+        <w:spacing w:after="0" w:line="360" w:lineRule="auto"/>
+        <w:rPr>
+          <w:rFonts w:ascii="Arial" w:hAnsi="Arial" w:cs="Arial"/>
+          <w:lang w:val="en-US"/>
+        </w:rPr>
+      </w:pPr>
     </w:p>
     <w:sectPr>
-      <w:headerReference w:type="default" r:id="rId26"/>
-      <w:footerReference w:type="default" r:id="rId27"/>
+      <w:headerReference w:type="default" r:id="rId27"/>
+      <w:footerReference w:type="default" r:id="rId28"/>
       <w:pgSz w:w="11906" w:h="16838"/>
       <w:pgMar w:top="1440" w:right="1440" w:bottom="1440" w:left="1440" w:header="709" w:footer="709" w:gutter="284"/>
       <w:pgNumType w:start="0"/>

</xml_diff>

<commit_message>
just started the subsection 1.3, writing about A.I.'s subcategories
</commit_message>
<xml_diff>
--- a/Diploma_Thesis.docx
+++ b/Diploma_Thesis.docx
@@ -6544,6 +6544,13 @@
     </w:p>
     <w:sdt>
       <w:sdtPr>
+        <w:rPr>
+          <w:rFonts w:ascii="Calibri" w:eastAsia="Calibri" w:hAnsi="Calibri" w:cs="Times New Roman"/>
+          <w:color w:val="auto"/>
+          <w:sz w:val="22"/>
+          <w:szCs w:val="22"/>
+          <w:lang w:val="el-GR"/>
+        </w:rPr>
         <w:id w:val="-451859771"/>
         <w:docPartObj>
           <w:docPartGallery w:val="Table of Contents"/>
@@ -6552,14 +6559,9 @@
       </w:sdtPr>
       <w:sdtEndPr>
         <w:rPr>
-          <w:rFonts w:ascii="Calibri" w:eastAsia="Calibri" w:hAnsi="Calibri" w:cs="Times New Roman"/>
           <w:b/>
           <w:bCs/>
           <w:noProof/>
-          <w:color w:val="auto"/>
-          <w:sz w:val="22"/>
-          <w:szCs w:val="22"/>
-          <w:lang w:val="el-GR"/>
         </w:rPr>
       </w:sdtEndPr>
       <w:sdtContent>
@@ -8873,6 +8875,7 @@
           <w:rFonts w:ascii="Arial" w:hAnsi="Arial" w:cs="Arial"/>
           <w:sz w:val="24"/>
           <w:szCs w:val="24"/>
+          <w:lang w:val="el-GR"/>
         </w:rPr>
       </w:pPr>
       <w:bookmarkStart w:id="1" w:name="_Toc86753508"/>
@@ -8881,6 +8884,7 @@
           <w:rFonts w:ascii="Arial" w:hAnsi="Arial" w:cs="Arial"/>
           <w:sz w:val="24"/>
           <w:szCs w:val="24"/>
+          <w:lang w:val="el-GR"/>
         </w:rPr>
         <w:t xml:space="preserve">1.1 Περιγραφή του αντικειμένου της </w:t>
       </w:r>
@@ -8889,6 +8893,7 @@
           <w:rFonts w:ascii="Arial" w:hAnsi="Arial" w:cs="Arial"/>
           <w:sz w:val="24"/>
           <w:szCs w:val="24"/>
+          <w:lang w:val="el-GR"/>
         </w:rPr>
         <w:t>διπλωματικής</w:t>
       </w:r>
@@ -8897,6 +8902,7 @@
           <w:rFonts w:ascii="Arial" w:hAnsi="Arial" w:cs="Arial"/>
           <w:sz w:val="24"/>
           <w:szCs w:val="24"/>
+          <w:lang w:val="el-GR"/>
         </w:rPr>
         <w:t xml:space="preserve"> εργασίας</w:t>
       </w:r>
@@ -8906,6 +8912,7 @@
           <w:rFonts w:ascii="Arial" w:hAnsi="Arial" w:cs="Arial"/>
           <w:sz w:val="24"/>
           <w:szCs w:val="24"/>
+          <w:lang w:val="el-GR"/>
         </w:rPr>
         <w:t xml:space="preserve"> </w:t>
       </w:r>
@@ -8948,6 +8955,7 @@
           <w:rFonts w:ascii="Arial" w:hAnsi="Arial" w:cs="Arial"/>
           <w:sz w:val="24"/>
           <w:szCs w:val="24"/>
+          <w:lang w:val="el-GR"/>
         </w:rPr>
       </w:pPr>
       <w:bookmarkStart w:id="2" w:name="_Toc86753509"/>
@@ -8956,106 +8964,92 @@
           <w:rFonts w:ascii="Arial" w:hAnsi="Arial" w:cs="Arial"/>
           <w:sz w:val="24"/>
           <w:szCs w:val="24"/>
+          <w:lang w:val="el-GR"/>
         </w:rPr>
         <w:t xml:space="preserve">1.2 </w:t>
       </w:r>
-      <w:proofErr w:type="spellStart"/>
-      <w:r>
-        <w:rPr>
-          <w:rFonts w:ascii="Arial" w:hAnsi="Arial" w:cs="Arial"/>
-          <w:sz w:val="24"/>
-          <w:szCs w:val="24"/>
-        </w:rPr>
-        <w:t>Ορισμός</w:t>
-      </w:r>
-      <w:proofErr w:type="spellEnd"/>
-      <w:r>
-        <w:rPr>
-          <w:rFonts w:ascii="Arial" w:hAnsi="Arial" w:cs="Arial"/>
-          <w:sz w:val="24"/>
-          <w:szCs w:val="24"/>
+      <w:r>
+        <w:rPr>
+          <w:rFonts w:ascii="Arial" w:hAnsi="Arial" w:cs="Arial"/>
+          <w:sz w:val="24"/>
+          <w:szCs w:val="24"/>
+          <w:lang w:val="el-GR"/>
+        </w:rPr>
+        <w:t>Ορισμός της</w:t>
+      </w:r>
+      <w:r>
+        <w:rPr>
+          <w:rFonts w:ascii="Arial" w:hAnsi="Arial" w:cs="Arial"/>
+          <w:sz w:val="24"/>
+          <w:szCs w:val="24"/>
+          <w:lang w:val="el-GR"/>
         </w:rPr>
         <w:t xml:space="preserve"> </w:t>
       </w:r>
-      <w:proofErr w:type="spellStart"/>
-      <w:r>
-        <w:rPr>
-          <w:rFonts w:ascii="Arial" w:hAnsi="Arial" w:cs="Arial"/>
-          <w:sz w:val="24"/>
-          <w:szCs w:val="24"/>
-        </w:rPr>
-        <w:t>της</w:t>
-      </w:r>
-      <w:proofErr w:type="spellEnd"/>
-      <w:r>
-        <w:rPr>
-          <w:rFonts w:ascii="Arial" w:hAnsi="Arial" w:cs="Arial"/>
-          <w:sz w:val="24"/>
-          <w:szCs w:val="24"/>
+      <w:r>
+        <w:rPr>
+          <w:rFonts w:ascii="Arial" w:hAnsi="Arial" w:cs="Arial"/>
+          <w:sz w:val="24"/>
+          <w:szCs w:val="24"/>
+          <w:lang w:val="el-GR"/>
+        </w:rPr>
+        <w:t>Τ</w:t>
+      </w:r>
+      <w:r>
+        <w:rPr>
+          <w:rFonts w:ascii="Arial" w:hAnsi="Arial" w:cs="Arial"/>
+          <w:sz w:val="24"/>
+          <w:szCs w:val="24"/>
+          <w:lang w:val="el-GR"/>
+        </w:rPr>
+        <w:t>εχνητή</w:t>
+      </w:r>
+      <w:r>
+        <w:rPr>
+          <w:rFonts w:ascii="Arial" w:hAnsi="Arial" w:cs="Arial"/>
+          <w:sz w:val="24"/>
+          <w:szCs w:val="24"/>
+          <w:lang w:val="el-GR"/>
+        </w:rPr>
+        <w:t>ς</w:t>
+      </w:r>
+      <w:r>
+        <w:rPr>
+          <w:rFonts w:ascii="Arial" w:hAnsi="Arial" w:cs="Arial"/>
+          <w:sz w:val="24"/>
+          <w:szCs w:val="24"/>
+          <w:lang w:val="el-GR"/>
         </w:rPr>
         <w:t xml:space="preserve"> </w:t>
       </w:r>
-      <w:proofErr w:type="spellStart"/>
-      <w:r>
-        <w:rPr>
-          <w:rFonts w:ascii="Arial" w:hAnsi="Arial" w:cs="Arial"/>
-          <w:sz w:val="24"/>
-          <w:szCs w:val="24"/>
-        </w:rPr>
-        <w:t>Τ</w:t>
-      </w:r>
-      <w:r>
-        <w:rPr>
-          <w:rFonts w:ascii="Arial" w:hAnsi="Arial" w:cs="Arial"/>
-          <w:sz w:val="24"/>
-          <w:szCs w:val="24"/>
-        </w:rPr>
-        <w:t>εχνητή</w:t>
-      </w:r>
-      <w:r>
-        <w:rPr>
-          <w:rFonts w:ascii="Arial" w:hAnsi="Arial" w:cs="Arial"/>
-          <w:sz w:val="24"/>
-          <w:szCs w:val="24"/>
+      <w:r>
+        <w:rPr>
+          <w:rFonts w:ascii="Arial" w:hAnsi="Arial" w:cs="Arial"/>
+          <w:sz w:val="24"/>
+          <w:szCs w:val="24"/>
+          <w:lang w:val="el-GR"/>
+        </w:rPr>
+        <w:t>Ν</w:t>
+      </w:r>
+      <w:r>
+        <w:rPr>
+          <w:rFonts w:ascii="Arial" w:hAnsi="Arial" w:cs="Arial"/>
+          <w:sz w:val="24"/>
+          <w:szCs w:val="24"/>
+          <w:lang w:val="el-GR"/>
+        </w:rPr>
+        <w:t>οημοσύνη</w:t>
+      </w:r>
+      <w:r>
+        <w:rPr>
+          <w:rFonts w:ascii="Arial" w:hAnsi="Arial" w:cs="Arial"/>
+          <w:sz w:val="24"/>
+          <w:szCs w:val="24"/>
+          <w:lang w:val="el-GR"/>
         </w:rPr>
         <w:t>ς</w:t>
       </w:r>
-      <w:proofErr w:type="spellEnd"/>
-      <w:r>
-        <w:rPr>
-          <w:rFonts w:ascii="Arial" w:hAnsi="Arial" w:cs="Arial"/>
-          <w:sz w:val="24"/>
-          <w:szCs w:val="24"/>
-        </w:rPr>
-        <w:t xml:space="preserve"> </w:t>
-      </w:r>
-      <w:proofErr w:type="spellStart"/>
-      <w:r>
-        <w:rPr>
-          <w:rFonts w:ascii="Arial" w:hAnsi="Arial" w:cs="Arial"/>
-          <w:sz w:val="24"/>
-          <w:szCs w:val="24"/>
-        </w:rPr>
-        <w:t>Ν</w:t>
-      </w:r>
-      <w:r>
-        <w:rPr>
-          <w:rFonts w:ascii="Arial" w:hAnsi="Arial" w:cs="Arial"/>
-          <w:sz w:val="24"/>
-          <w:szCs w:val="24"/>
-        </w:rPr>
-        <w:t>οημοσύνη</w:t>
-      </w:r>
-      <w:r>
-        <w:rPr>
-          <w:rFonts w:ascii="Arial" w:hAnsi="Arial" w:cs="Arial"/>
-          <w:sz w:val="24"/>
-          <w:szCs w:val="24"/>
-        </w:rPr>
-        <w:t>ς</w:t>
-      </w:r>
       <w:bookmarkEnd w:id="2"/>
-      <w:proofErr w:type="spellEnd"/>
     </w:p>
     <w:p>
       <w:pPr>
@@ -9920,11 +9914,6 @@
         <w:spacing w:after="0" w:line="360" w:lineRule="auto"/>
         <w:ind w:firstLine="227"/>
         <w:jc w:val="both"/>
-        <w:rPr>
-          <w:rFonts w:ascii="Arial" w:hAnsi="Arial" w:cs="Arial"/>
-          <w:sz w:val="24"/>
-          <w:szCs w:val="24"/>
-        </w:rPr>
       </w:pPr>
       <w:r>
         <w:rPr>
@@ -10036,7 +10025,23 @@
           <w:sz w:val="24"/>
           <w:szCs w:val="24"/>
         </w:rPr>
-        <w:t>ς. Αρχικά με την χρήση της οι άνθρωποι θα έχουν περισσότερο ελεύθερο χρόνο</w:t>
+        <w:t xml:space="preserve">ς. Αρχικά με την χρήση </w:t>
+      </w:r>
+      <w:r>
+        <w:rPr>
+          <w:rFonts w:ascii="Arial" w:hAnsi="Arial" w:cs="Arial"/>
+          <w:sz w:val="24"/>
+          <w:szCs w:val="24"/>
+        </w:rPr>
+        <w:t>της,</w:t>
+      </w:r>
+      <w:r>
+        <w:rPr>
+          <w:rFonts w:ascii="Arial" w:hAnsi="Arial" w:cs="Arial"/>
+          <w:sz w:val="24"/>
+          <w:szCs w:val="24"/>
+        </w:rPr>
+        <w:t xml:space="preserve"> οι άνθρωποι θα έχουν περισσότερο ελεύθερο χρόνο</w:t>
       </w:r>
       <w:r>
         <w:rPr>
@@ -10452,7 +10457,55 @@
           <w:sz w:val="24"/>
           <w:szCs w:val="24"/>
         </w:rPr>
-        <w:t>κατανόηση διαφόρων γλωσσών</w:t>
+        <w:t>κατανόηση διαφόρων γλωσσών,</w:t>
+      </w:r>
+      <w:r>
+        <w:rPr>
+          <w:rFonts w:ascii="Arial" w:hAnsi="Arial" w:cs="Arial"/>
+          <w:sz w:val="24"/>
+          <w:szCs w:val="24"/>
+        </w:rPr>
+        <w:t xml:space="preserve"> η</w:t>
+      </w:r>
+      <w:r>
+        <w:rPr>
+          <w:rFonts w:ascii="Arial" w:hAnsi="Arial" w:cs="Arial"/>
+          <w:sz w:val="24"/>
+          <w:szCs w:val="24"/>
+        </w:rPr>
+        <w:t xml:space="preserve"> δυνατ</w:t>
+      </w:r>
+      <w:r>
+        <w:rPr>
+          <w:rFonts w:ascii="Arial" w:hAnsi="Arial" w:cs="Arial"/>
+          <w:sz w:val="24"/>
+          <w:szCs w:val="24"/>
+        </w:rPr>
+        <w:t>ότητα</w:t>
+      </w:r>
+      <w:r>
+        <w:rPr>
+          <w:rFonts w:ascii="Arial" w:hAnsi="Arial" w:cs="Arial"/>
+          <w:sz w:val="24"/>
+          <w:szCs w:val="24"/>
+        </w:rPr>
+        <w:t xml:space="preserve"> ομιλ</w:t>
+      </w:r>
+      <w:r>
+        <w:rPr>
+          <w:rFonts w:ascii="Arial" w:hAnsi="Arial" w:cs="Arial"/>
+          <w:sz w:val="24"/>
+          <w:szCs w:val="24"/>
+        </w:rPr>
+        <w:t>ί</w:t>
+      </w:r>
+      <w:r>
+        <w:rPr>
+          <w:rFonts w:ascii="Arial" w:hAnsi="Arial" w:cs="Arial"/>
+          <w:sz w:val="24"/>
+          <w:szCs w:val="24"/>
+        </w:rPr>
+        <w:t>ας</w:t>
       </w:r>
       <w:r>
         <w:rPr>
@@ -10476,62 +10529,6 @@
           <w:sz w:val="24"/>
           <w:szCs w:val="24"/>
         </w:rPr>
-        <w:t xml:space="preserve"> δυνατ</w:t>
-      </w:r>
-      <w:r>
-        <w:rPr>
-          <w:rFonts w:ascii="Arial" w:hAnsi="Arial" w:cs="Arial"/>
-          <w:sz w:val="24"/>
-          <w:szCs w:val="24"/>
-        </w:rPr>
-        <w:t>ότητα</w:t>
-      </w:r>
-      <w:r>
-        <w:rPr>
-          <w:rFonts w:ascii="Arial" w:hAnsi="Arial" w:cs="Arial"/>
-          <w:sz w:val="24"/>
-          <w:szCs w:val="24"/>
-        </w:rPr>
-        <w:t xml:space="preserve"> ομιλ</w:t>
-      </w:r>
-      <w:r>
-        <w:rPr>
-          <w:rFonts w:ascii="Arial" w:hAnsi="Arial" w:cs="Arial"/>
-          <w:sz w:val="24"/>
-          <w:szCs w:val="24"/>
-        </w:rPr>
-        <w:t>ί</w:t>
-      </w:r>
-      <w:r>
-        <w:rPr>
-          <w:rFonts w:ascii="Arial" w:hAnsi="Arial" w:cs="Arial"/>
-          <w:sz w:val="24"/>
-          <w:szCs w:val="24"/>
-        </w:rPr>
-        <w:t>ας</w:t>
-      </w:r>
-      <w:r>
-        <w:rPr>
-          <w:rFonts w:ascii="Arial" w:hAnsi="Arial" w:cs="Arial"/>
-          <w:sz w:val="24"/>
-          <w:szCs w:val="24"/>
-        </w:rPr>
-        <w:t>,</w:t>
-      </w:r>
-      <w:r>
-        <w:rPr>
-          <w:rFonts w:ascii="Arial" w:hAnsi="Arial" w:cs="Arial"/>
-          <w:sz w:val="24"/>
-          <w:szCs w:val="24"/>
-        </w:rPr>
-        <w:t xml:space="preserve"> η</w:t>
-      </w:r>
-      <w:r>
-        <w:rPr>
-          <w:rFonts w:ascii="Arial" w:hAnsi="Arial" w:cs="Arial"/>
-          <w:sz w:val="24"/>
-          <w:szCs w:val="24"/>
-        </w:rPr>
         <w:t xml:space="preserve"> ρομποτική</w:t>
       </w:r>
       <w:r>
@@ -10543,7 +10540,94 @@
         <w:t>, η αναγνώριση ανθρώπων και άλλων αντικειμένων μέσω φωτογραφιών κλπ. Η λίστα των δυνατοτήτων και των εφαρμογών της Τεχνητής Νοημοσύνης συνεχίζει να αυξάνεται και να εμπλουτίζεται όσο περνάει ο καιρός καθώς προκύπτουν νέες ανάγκες και ιδέες.</w:t>
       </w:r>
       <w:r>
-        <w:t xml:space="preserve">  </w:t>
+        <w:t xml:space="preserve"> </w:t>
+      </w:r>
+    </w:p>
+    <w:p>
+      <w:pPr>
+        <w:pStyle w:val="Heading2"/>
+        <w:rPr>
+          <w:rFonts w:ascii="Arial" w:hAnsi="Arial" w:cs="Arial"/>
+          <w:sz w:val="24"/>
+          <w:szCs w:val="24"/>
+          <w:lang w:val="el-GR"/>
+        </w:rPr>
+      </w:pPr>
+      <w:bookmarkStart w:id="3" w:name="_Toc86753510"/>
+    </w:p>
+    <w:p>
+      <w:pPr>
+        <w:pStyle w:val="Heading2"/>
+        <w:rPr>
+          <w:rFonts w:ascii="Arial" w:hAnsi="Arial" w:cs="Arial"/>
+          <w:sz w:val="24"/>
+          <w:szCs w:val="24"/>
+          <w:lang w:val="el-GR"/>
+        </w:rPr>
+      </w:pPr>
+      <w:r>
+        <w:rPr>
+          <w:rFonts w:ascii="Arial" w:hAnsi="Arial" w:cs="Arial"/>
+          <w:sz w:val="24"/>
+          <w:szCs w:val="24"/>
+          <w:lang w:val="el-GR"/>
+        </w:rPr>
+        <w:t xml:space="preserve">1.3 Διαχωρισμός της </w:t>
+      </w:r>
+      <w:r>
+        <w:rPr>
+          <w:rFonts w:ascii="Arial" w:hAnsi="Arial" w:cs="Arial"/>
+          <w:sz w:val="24"/>
+          <w:szCs w:val="24"/>
+          <w:lang w:val="el-GR"/>
+        </w:rPr>
+        <w:t>Τ</w:t>
+      </w:r>
+      <w:r>
+        <w:rPr>
+          <w:rFonts w:ascii="Arial" w:hAnsi="Arial" w:cs="Arial"/>
+          <w:sz w:val="24"/>
+          <w:szCs w:val="24"/>
+          <w:lang w:val="el-GR"/>
+        </w:rPr>
+        <w:t xml:space="preserve">εχνητής </w:t>
+      </w:r>
+      <w:r>
+        <w:rPr>
+          <w:rFonts w:ascii="Arial" w:hAnsi="Arial" w:cs="Arial"/>
+          <w:sz w:val="24"/>
+          <w:szCs w:val="24"/>
+          <w:lang w:val="el-GR"/>
+        </w:rPr>
+        <w:t>Ν</w:t>
+      </w:r>
+      <w:r>
+        <w:rPr>
+          <w:rFonts w:ascii="Arial" w:hAnsi="Arial" w:cs="Arial"/>
+          <w:sz w:val="24"/>
+          <w:szCs w:val="24"/>
+          <w:lang w:val="el-GR"/>
+        </w:rPr>
+        <w:t>οημοσύνης</w:t>
+      </w:r>
+      <w:bookmarkEnd w:id="3"/>
+      <w:r>
+        <w:rPr>
+          <w:rFonts w:ascii="Arial" w:hAnsi="Arial" w:cs="Arial"/>
+          <w:sz w:val="24"/>
+          <w:szCs w:val="24"/>
+          <w:lang w:val="el-GR"/>
+        </w:rPr>
+        <w:t xml:space="preserve"> </w:t>
+      </w:r>
+      <w:r>
+        <w:rPr>
+          <w:rFonts w:ascii="Arial" w:hAnsi="Arial" w:cs="Arial"/>
+          <w:sz w:val="24"/>
+          <w:szCs w:val="24"/>
+          <w:lang w:val="el-GR"/>
+        </w:rPr>
+        <w:t>σε υποκατηγορίες</w:t>
       </w:r>
     </w:p>
     <w:p>
@@ -10555,13 +10639,906 @@
           <w:rFonts w:ascii="Arial" w:hAnsi="Arial" w:cs="Arial"/>
           <w:sz w:val="24"/>
           <w:szCs w:val="24"/>
-        </w:rPr>
-      </w:pPr>
+          <w:lang w:val="en-US"/>
+        </w:rPr>
+      </w:pPr>
+      <w:r>
+        <w:rPr>
+          <w:rFonts w:ascii="Arial" w:hAnsi="Arial" w:cs="Arial"/>
+          <w:sz w:val="24"/>
+          <w:szCs w:val="24"/>
+        </w:rPr>
+        <w:t>Στην προηγούμενη ενότητα έγινε μία σύντομη παρουσίαση της Τεχνητής Νοημοσύνης. Δόθηκε ο ορισμός της, εξετάστηκαν</w:t>
+      </w:r>
+      <w:r>
+        <w:rPr>
+          <w:rFonts w:ascii="Arial" w:hAnsi="Arial" w:cs="Arial"/>
+          <w:sz w:val="24"/>
+          <w:szCs w:val="24"/>
+        </w:rPr>
+        <w:t xml:space="preserve"> ορισμένες σύγχρονες εφαρμογές της και</w:t>
+      </w:r>
+      <w:r>
+        <w:rPr>
+          <w:rFonts w:ascii="Arial" w:hAnsi="Arial" w:cs="Arial"/>
+          <w:sz w:val="24"/>
+          <w:szCs w:val="24"/>
+        </w:rPr>
+        <w:t xml:space="preserve"> </w:t>
+      </w:r>
+      <w:r>
+        <w:rPr>
+          <w:rFonts w:ascii="Arial" w:hAnsi="Arial" w:cs="Arial"/>
+          <w:sz w:val="24"/>
+          <w:szCs w:val="24"/>
+        </w:rPr>
+        <w:t xml:space="preserve">συζητήθηκαν </w:t>
+      </w:r>
+      <w:r>
+        <w:rPr>
+          <w:rFonts w:ascii="Arial" w:hAnsi="Arial" w:cs="Arial"/>
+          <w:sz w:val="24"/>
+          <w:szCs w:val="24"/>
+        </w:rPr>
+        <w:t xml:space="preserve">μερικά </w:t>
+      </w:r>
+      <w:r>
+        <w:rPr>
+          <w:rFonts w:ascii="Arial" w:hAnsi="Arial" w:cs="Arial"/>
+          <w:sz w:val="24"/>
+          <w:szCs w:val="24"/>
+        </w:rPr>
+        <w:t xml:space="preserve">από τα </w:t>
+      </w:r>
+      <w:r>
+        <w:rPr>
+          <w:rFonts w:ascii="Arial" w:hAnsi="Arial" w:cs="Arial"/>
+          <w:sz w:val="24"/>
+          <w:szCs w:val="24"/>
+        </w:rPr>
+        <w:t>οφέλη</w:t>
+      </w:r>
+      <w:r>
+        <w:rPr>
+          <w:rFonts w:ascii="Arial" w:hAnsi="Arial" w:cs="Arial"/>
+          <w:sz w:val="24"/>
+          <w:szCs w:val="24"/>
+        </w:rPr>
+        <w:t xml:space="preserve"> της</w:t>
+      </w:r>
+      <w:r>
+        <w:rPr>
+          <w:rFonts w:ascii="Arial" w:hAnsi="Arial" w:cs="Arial"/>
+          <w:sz w:val="24"/>
+          <w:szCs w:val="24"/>
+        </w:rPr>
+        <w:t xml:space="preserve">. </w:t>
+      </w:r>
+      <w:r>
+        <w:rPr>
+          <w:rFonts w:ascii="Arial" w:hAnsi="Arial" w:cs="Arial"/>
+          <w:sz w:val="24"/>
+          <w:szCs w:val="24"/>
+        </w:rPr>
+        <w:t xml:space="preserve">Έχοντας </w:t>
+      </w:r>
+      <w:r>
+        <w:rPr>
+          <w:rFonts w:ascii="Arial" w:hAnsi="Arial" w:cs="Arial"/>
+          <w:sz w:val="24"/>
+          <w:szCs w:val="24"/>
+        </w:rPr>
+        <w:t>κατά νου τα παραπάνω προκύπτουν νέες απορίες για αυτό τον τομέα της Επιστήμης των Υπολογιστών</w:t>
+      </w:r>
+      <w:r>
+        <w:rPr>
+          <w:rFonts w:ascii="Arial" w:hAnsi="Arial" w:cs="Arial"/>
+          <w:sz w:val="24"/>
+          <w:szCs w:val="24"/>
+        </w:rPr>
+        <w:t>,</w:t>
+      </w:r>
+      <w:r>
+        <w:rPr>
+          <w:rFonts w:ascii="Arial" w:hAnsi="Arial" w:cs="Arial"/>
+          <w:sz w:val="24"/>
+          <w:szCs w:val="24"/>
+        </w:rPr>
+        <w:t xml:space="preserve"> όπως «Όλες αυτές οι εφαρμογές ανήκουν στην Τεχνητή Νοημοσύνη ή υπάρχουν υποκατηγορίες</w:t>
+      </w:r>
+      <w:r>
+        <w:rPr>
+          <w:rFonts w:ascii="Arial" w:hAnsi="Arial" w:cs="Arial"/>
+          <w:sz w:val="24"/>
+          <w:szCs w:val="24"/>
+        </w:rPr>
+        <w:t>;</w:t>
+      </w:r>
+      <w:r>
+        <w:rPr>
+          <w:rFonts w:ascii="Arial" w:hAnsi="Arial" w:cs="Arial"/>
+          <w:sz w:val="24"/>
+          <w:szCs w:val="24"/>
+        </w:rPr>
+        <w:t>», «Όλες αυτές οι λειτουργίες που είδαμε</w:t>
+      </w:r>
+      <w:r>
+        <w:rPr>
+          <w:rFonts w:ascii="Arial" w:hAnsi="Arial" w:cs="Arial"/>
+          <w:sz w:val="24"/>
+          <w:szCs w:val="24"/>
+        </w:rPr>
+        <w:t xml:space="preserve"> στο ορισμό της </w:t>
+      </w:r>
+      <w:r>
+        <w:rPr>
+          <w:rFonts w:ascii="Arial" w:hAnsi="Arial" w:cs="Arial"/>
+          <w:sz w:val="24"/>
+          <w:szCs w:val="24"/>
+        </w:rPr>
+        <w:t>Τεχνητή</w:t>
+      </w:r>
+      <w:r>
+        <w:rPr>
+          <w:rFonts w:ascii="Arial" w:hAnsi="Arial" w:cs="Arial"/>
+          <w:sz w:val="24"/>
+          <w:szCs w:val="24"/>
+        </w:rPr>
+        <w:t>ς</w:t>
+      </w:r>
+      <w:r>
+        <w:rPr>
+          <w:rFonts w:ascii="Arial" w:hAnsi="Arial" w:cs="Arial"/>
+          <w:sz w:val="24"/>
+          <w:szCs w:val="24"/>
+        </w:rPr>
+        <w:t xml:space="preserve"> Νοημοσύνη</w:t>
+      </w:r>
+      <w:r>
+        <w:rPr>
+          <w:rFonts w:ascii="Arial" w:hAnsi="Arial" w:cs="Arial"/>
+          <w:sz w:val="24"/>
+          <w:szCs w:val="24"/>
+        </w:rPr>
+        <w:t>ς πως και πότε υλοποιούνται</w:t>
+      </w:r>
+      <w:r>
+        <w:rPr>
+          <w:rFonts w:ascii="Arial" w:hAnsi="Arial" w:cs="Arial"/>
+          <w:sz w:val="24"/>
+          <w:szCs w:val="24"/>
+        </w:rPr>
+        <w:t>;</w:t>
+      </w:r>
+      <w:r>
+        <w:rPr>
+          <w:rFonts w:ascii="Arial" w:hAnsi="Arial" w:cs="Arial"/>
+          <w:sz w:val="24"/>
+          <w:szCs w:val="24"/>
+        </w:rPr>
+        <w:t xml:space="preserve"> Κατηγοριοποιούνται κάπου</w:t>
+      </w:r>
+      <w:r>
+        <w:rPr>
+          <w:rFonts w:ascii="Arial" w:hAnsi="Arial" w:cs="Arial"/>
+          <w:sz w:val="24"/>
+          <w:szCs w:val="24"/>
+        </w:rPr>
+        <w:t>;</w:t>
+      </w:r>
+      <w:r>
+        <w:rPr>
+          <w:rFonts w:ascii="Arial" w:hAnsi="Arial" w:cs="Arial"/>
+          <w:sz w:val="24"/>
+          <w:szCs w:val="24"/>
+        </w:rPr>
+        <w:t>»</w:t>
+      </w:r>
+      <w:r>
+        <w:rPr>
+          <w:rFonts w:ascii="Arial" w:hAnsi="Arial" w:cs="Arial"/>
+          <w:sz w:val="24"/>
+          <w:szCs w:val="24"/>
+        </w:rPr>
+        <w:t>.</w:t>
+      </w:r>
+      <w:r>
+        <w:rPr>
+          <w:rFonts w:ascii="Arial" w:hAnsi="Arial" w:cs="Arial"/>
+          <w:sz w:val="24"/>
+          <w:szCs w:val="24"/>
+        </w:rPr>
+        <w:t xml:space="preserve"> Σε αυτό το υποκεφάλαιο, θα απαντηθούν οι παραπάνω ερωτήσεις καθώς και πολλές άλλες που πιθανόν υπάρχουν </w:t>
+      </w:r>
+      <w:r>
+        <w:rPr>
+          <w:rFonts w:ascii="Arial" w:hAnsi="Arial" w:cs="Arial"/>
+          <w:sz w:val="24"/>
+          <w:szCs w:val="24"/>
+        </w:rPr>
+        <w:t xml:space="preserve">ή </w:t>
+      </w:r>
+      <w:r>
+        <w:rPr>
+          <w:rFonts w:ascii="Arial" w:hAnsi="Arial" w:cs="Arial"/>
+          <w:sz w:val="24"/>
+          <w:szCs w:val="24"/>
+        </w:rPr>
+        <w:t>έχουν προκύψει.</w:t>
+      </w:r>
     </w:p>
     <w:p>
       <w:pPr>
         <w:spacing w:after="0" w:line="360" w:lineRule="auto"/>
         <w:ind w:firstLine="227"/>
+        <w:jc w:val="both"/>
+        <w:rPr>
+          <w:rFonts w:ascii="Arial" w:hAnsi="Arial" w:cs="Arial"/>
+          <w:sz w:val="24"/>
+          <w:szCs w:val="24"/>
+        </w:rPr>
+      </w:pPr>
+      <w:r>
+        <w:rPr>
+          <w:rFonts w:ascii="Arial" w:hAnsi="Arial" w:cs="Arial"/>
+          <w:sz w:val="24"/>
+          <w:szCs w:val="24"/>
+        </w:rPr>
+        <w:t>Ο τομέας της Τεχνητής Νοημοσύνης διακρίνεται σε 6 κύριες κατηγορίες όπως φαίνεται στην επόμενη φωτογραφία</w:t>
+      </w:r>
+      <w:r>
+        <w:rPr>
+          <w:rFonts w:ascii="Arial" w:hAnsi="Arial" w:cs="Arial"/>
+          <w:sz w:val="24"/>
+          <w:szCs w:val="24"/>
+        </w:rPr>
+        <w:t>:</w:t>
+      </w:r>
+      <w:r>
+        <w:rPr>
+          <w:rFonts w:ascii="Arial" w:hAnsi="Arial" w:cs="Arial"/>
+          <w:sz w:val="24"/>
+          <w:szCs w:val="24"/>
+        </w:rPr>
+        <w:t xml:space="preserve"> </w:t>
+      </w:r>
+      <w:r>
+        <w:rPr>
+          <w:rFonts w:ascii="Arial" w:hAnsi="Arial" w:cs="Arial"/>
+          <w:sz w:val="24"/>
+          <w:szCs w:val="24"/>
+        </w:rPr>
+        <w:t xml:space="preserve">Το </w:t>
+      </w:r>
+      <w:proofErr w:type="spellStart"/>
+      <w:r>
+        <w:rPr>
+          <w:rFonts w:ascii="Arial" w:hAnsi="Arial" w:cs="Arial"/>
+          <w:sz w:val="24"/>
+          <w:szCs w:val="24"/>
+        </w:rPr>
+        <w:t>κλασσικο</w:t>
+      </w:r>
+      <w:proofErr w:type="spellEnd"/>
+      <w:r>
+        <w:rPr>
+          <w:rFonts w:ascii="Arial" w:hAnsi="Arial" w:cs="Arial"/>
+          <w:sz w:val="24"/>
+          <w:szCs w:val="24"/>
+        </w:rPr>
+        <w:t xml:space="preserve"> </w:t>
+      </w:r>
+      <w:proofErr w:type="spellStart"/>
+      <w:r>
+        <w:rPr>
+          <w:rFonts w:ascii="Arial" w:hAnsi="Arial" w:cs="Arial"/>
+          <w:sz w:val="24"/>
+          <w:szCs w:val="24"/>
+        </w:rPr>
+        <w:t>σχημα</w:t>
+      </w:r>
+      <w:proofErr w:type="spellEnd"/>
+      <w:r>
+        <w:rPr>
+          <w:rFonts w:ascii="Arial" w:hAnsi="Arial" w:cs="Arial"/>
+          <w:sz w:val="24"/>
+          <w:szCs w:val="24"/>
+        </w:rPr>
+        <w:t xml:space="preserve"> που </w:t>
+      </w:r>
+      <w:proofErr w:type="spellStart"/>
+      <w:r>
+        <w:rPr>
+          <w:rFonts w:ascii="Arial" w:hAnsi="Arial" w:cs="Arial"/>
+          <w:sz w:val="24"/>
+          <w:szCs w:val="24"/>
+        </w:rPr>
+        <w:t>βλεπουμε</w:t>
+      </w:r>
+      <w:proofErr w:type="spellEnd"/>
+      <w:r>
+        <w:rPr>
+          <w:rFonts w:ascii="Arial" w:hAnsi="Arial" w:cs="Arial"/>
+          <w:sz w:val="24"/>
+          <w:szCs w:val="24"/>
+        </w:rPr>
+        <w:t xml:space="preserve"> όταν </w:t>
+      </w:r>
+      <w:proofErr w:type="spellStart"/>
+      <w:r>
+        <w:rPr>
+          <w:rFonts w:ascii="Arial" w:hAnsi="Arial" w:cs="Arial"/>
+          <w:sz w:val="24"/>
+          <w:szCs w:val="24"/>
+        </w:rPr>
+        <w:t>αναφερομαστε</w:t>
+      </w:r>
+      <w:proofErr w:type="spellEnd"/>
+      <w:r>
+        <w:rPr>
+          <w:rFonts w:ascii="Arial" w:hAnsi="Arial" w:cs="Arial"/>
+          <w:sz w:val="24"/>
+          <w:szCs w:val="24"/>
+        </w:rPr>
+        <w:t xml:space="preserve"> στην </w:t>
+      </w:r>
+      <w:proofErr w:type="spellStart"/>
+      <w:r>
+        <w:rPr>
+          <w:rFonts w:ascii="Arial" w:hAnsi="Arial" w:cs="Arial"/>
+          <w:sz w:val="24"/>
+          <w:szCs w:val="24"/>
+        </w:rPr>
+        <w:t>τεχνητη</w:t>
+      </w:r>
+      <w:proofErr w:type="spellEnd"/>
+      <w:r>
+        <w:rPr>
+          <w:rFonts w:ascii="Arial" w:hAnsi="Arial" w:cs="Arial"/>
+          <w:sz w:val="24"/>
+          <w:szCs w:val="24"/>
+        </w:rPr>
+        <w:t xml:space="preserve"> </w:t>
+      </w:r>
+      <w:proofErr w:type="spellStart"/>
+      <w:r>
+        <w:rPr>
+          <w:rFonts w:ascii="Arial" w:hAnsi="Arial" w:cs="Arial"/>
+          <w:sz w:val="24"/>
+          <w:szCs w:val="24"/>
+        </w:rPr>
+        <w:t>νοημοσυνη</w:t>
+      </w:r>
+      <w:proofErr w:type="spellEnd"/>
+      <w:r>
+        <w:rPr>
+          <w:rFonts w:ascii="Arial" w:hAnsi="Arial" w:cs="Arial"/>
+          <w:sz w:val="24"/>
+          <w:szCs w:val="24"/>
+        </w:rPr>
+        <w:t xml:space="preserve"> είναι αυτό με τους τρεις </w:t>
+      </w:r>
+      <w:proofErr w:type="spellStart"/>
+      <w:r>
+        <w:rPr>
+          <w:rFonts w:ascii="Arial" w:hAnsi="Arial" w:cs="Arial"/>
+          <w:sz w:val="24"/>
+          <w:szCs w:val="24"/>
+        </w:rPr>
+        <w:t>ομοκεντρους</w:t>
+      </w:r>
+      <w:proofErr w:type="spellEnd"/>
+      <w:r>
+        <w:rPr>
+          <w:rFonts w:ascii="Arial" w:hAnsi="Arial" w:cs="Arial"/>
+          <w:sz w:val="24"/>
+          <w:szCs w:val="24"/>
+        </w:rPr>
+        <w:t xml:space="preserve"> </w:t>
+      </w:r>
+      <w:proofErr w:type="spellStart"/>
+      <w:r>
+        <w:rPr>
+          <w:rFonts w:ascii="Arial" w:hAnsi="Arial" w:cs="Arial"/>
+          <w:sz w:val="24"/>
+          <w:szCs w:val="24"/>
+        </w:rPr>
+        <w:t>κυκλους</w:t>
+      </w:r>
+      <w:proofErr w:type="spellEnd"/>
+      <w:r>
+        <w:rPr>
+          <w:rFonts w:ascii="Arial" w:hAnsi="Arial" w:cs="Arial"/>
+          <w:sz w:val="24"/>
+          <w:szCs w:val="24"/>
+        </w:rPr>
+        <w:t xml:space="preserve"> (</w:t>
+      </w:r>
+      <w:proofErr w:type="spellStart"/>
+      <w:r>
+        <w:rPr>
+          <w:rFonts w:ascii="Arial" w:hAnsi="Arial" w:cs="Arial"/>
+          <w:sz w:val="24"/>
+          <w:szCs w:val="24"/>
+        </w:rPr>
+        <w:t>παρακατω</w:t>
+      </w:r>
+      <w:proofErr w:type="spellEnd"/>
+      <w:r>
+        <w:rPr>
+          <w:rFonts w:ascii="Arial" w:hAnsi="Arial" w:cs="Arial"/>
+          <w:sz w:val="24"/>
+          <w:szCs w:val="24"/>
+        </w:rPr>
+        <w:t xml:space="preserve"> θα </w:t>
+      </w:r>
+      <w:proofErr w:type="spellStart"/>
+      <w:r>
+        <w:rPr>
+          <w:rFonts w:ascii="Arial" w:hAnsi="Arial" w:cs="Arial"/>
+          <w:sz w:val="24"/>
+          <w:szCs w:val="24"/>
+        </w:rPr>
+        <w:t>φαινεται</w:t>
+      </w:r>
+      <w:proofErr w:type="spellEnd"/>
+      <w:r>
+        <w:rPr>
+          <w:rFonts w:ascii="Arial" w:hAnsi="Arial" w:cs="Arial"/>
+          <w:sz w:val="24"/>
+          <w:szCs w:val="24"/>
+        </w:rPr>
+        <w:t xml:space="preserve"> το </w:t>
+      </w:r>
+      <w:proofErr w:type="spellStart"/>
+      <w:r>
+        <w:rPr>
+          <w:rFonts w:ascii="Arial" w:hAnsi="Arial" w:cs="Arial"/>
+          <w:sz w:val="24"/>
+          <w:szCs w:val="24"/>
+        </w:rPr>
+        <w:t>σχημα</w:t>
+      </w:r>
+      <w:proofErr w:type="spellEnd"/>
+      <w:r>
+        <w:rPr>
+          <w:rFonts w:ascii="Arial" w:hAnsi="Arial" w:cs="Arial"/>
+          <w:sz w:val="24"/>
+          <w:szCs w:val="24"/>
+        </w:rPr>
+        <w:t>)</w:t>
+      </w:r>
+    </w:p>
+    <w:p>
+      <w:pPr>
+        <w:spacing w:after="0" w:line="360" w:lineRule="auto"/>
+        <w:ind w:firstLine="227"/>
+        <w:jc w:val="center"/>
+        <w:rPr>
+          <w:rFonts w:ascii="Arial" w:hAnsi="Arial" w:cs="Arial"/>
+          <w:sz w:val="24"/>
+          <w:szCs w:val="24"/>
+        </w:rPr>
+      </w:pPr>
+      <w:r>
+        <w:rPr>
+          <w:noProof/>
+        </w:rPr>
+        <w:drawing>
+          <wp:inline distT="0" distB="0" distL="0" distR="0" wp14:anchorId="56160AE2" wp14:editId="1B573E21">
+            <wp:extent cx="3111500" cy="3365500"/>
+            <wp:effectExtent l="0" t="0" r="0" b="6350"/>
+            <wp:docPr id="1" name="Picture 1" descr="Sub-fields of Artificial Intelligence"/>
+            <wp:cNvGraphicFramePr>
+              <a:graphicFrameLocks xmlns:a="http://schemas.openxmlformats.org/drawingml/2006/main" noChangeAspect="1"/>
+            </wp:cNvGraphicFramePr>
+            <a:graphic xmlns:a="http://schemas.openxmlformats.org/drawingml/2006/main">
+              <a:graphicData uri="http://schemas.openxmlformats.org/drawingml/2006/picture">
+                <pic:pic xmlns:pic="http://schemas.openxmlformats.org/drawingml/2006/picture">
+                  <pic:nvPicPr>
+                    <pic:cNvPr id="0" name="Picture 1" descr="Sub-fields of Artificial Intelligence"/>
+                    <pic:cNvPicPr>
+                      <a:picLocks noChangeAspect="1" noChangeArrowheads="1"/>
+                    </pic:cNvPicPr>
+                  </pic:nvPicPr>
+                  <pic:blipFill>
+                    <a:blip r:embed="rId9">
+                      <a:extLst>
+                        <a:ext uri="{28A0092B-C50C-407E-A947-70E740481C1C}">
+                          <a14:useLocalDpi xmlns:a14="http://schemas.microsoft.com/office/drawing/2010/main" val="0"/>
+                        </a:ext>
+                      </a:extLst>
+                    </a:blip>
+                    <a:srcRect/>
+                    <a:stretch>
+                      <a:fillRect/>
+                    </a:stretch>
+                  </pic:blipFill>
+                  <pic:spPr bwMode="auto">
+                    <a:xfrm>
+                      <a:off x="0" y="0"/>
+                      <a:ext cx="3111500" cy="3365500"/>
+                    </a:xfrm>
+                    <a:prstGeom prst="rect">
+                      <a:avLst/>
+                    </a:prstGeom>
+                    <a:noFill/>
+                    <a:ln>
+                      <a:noFill/>
+                    </a:ln>
+                  </pic:spPr>
+                </pic:pic>
+              </a:graphicData>
+            </a:graphic>
+          </wp:inline>
+        </w:drawing>
+      </w:r>
+    </w:p>
+    <w:p>
+      <w:pPr>
+        <w:spacing w:after="0" w:line="360" w:lineRule="auto"/>
+        <w:ind w:firstLine="227"/>
+        <w:jc w:val="both"/>
+        <w:rPr>
+          <w:rFonts w:ascii="Arial" w:hAnsi="Arial" w:cs="Arial"/>
+          <w:sz w:val="24"/>
+          <w:szCs w:val="24"/>
+          <w:lang w:val="en-US"/>
+        </w:rPr>
+      </w:pPr>
+      <w:r>
+        <w:rPr>
+          <w:rFonts w:ascii="Arial" w:hAnsi="Arial" w:cs="Arial"/>
+          <w:sz w:val="24"/>
+          <w:szCs w:val="24"/>
+          <w:lang w:val="en-US"/>
+        </w:rPr>
+        <w:t>Symbolic learning, machine learning (machines learn from data)</w:t>
+      </w:r>
+    </w:p>
+    <w:p>
+      <w:pPr>
+        <w:pStyle w:val="ListParagraph"/>
+        <w:numPr>
+          <w:ilvl w:val="0"/>
+          <w:numId w:val="11"/>
+        </w:numPr>
+        <w:spacing w:after="0" w:line="360" w:lineRule="auto"/>
+        <w:jc w:val="both"/>
+        <w:rPr>
+          <w:rFonts w:ascii="Arial" w:hAnsi="Arial" w:cs="Arial"/>
+          <w:sz w:val="24"/>
+          <w:szCs w:val="24"/>
+        </w:rPr>
+      </w:pPr>
+      <w:proofErr w:type="spellStart"/>
+      <w:r>
+        <w:rPr>
+          <w:rFonts w:ascii="Arial" w:hAnsi="Arial" w:cs="Arial"/>
+          <w:sz w:val="24"/>
+          <w:szCs w:val="24"/>
+        </w:rPr>
+        <w:t>Μπορω</w:t>
+      </w:r>
+      <w:proofErr w:type="spellEnd"/>
+      <w:r>
+        <w:rPr>
+          <w:rFonts w:ascii="Arial" w:hAnsi="Arial" w:cs="Arial"/>
+          <w:sz w:val="24"/>
+          <w:szCs w:val="24"/>
+        </w:rPr>
+        <w:t xml:space="preserve"> να </w:t>
+      </w:r>
+      <w:proofErr w:type="spellStart"/>
+      <w:r>
+        <w:rPr>
+          <w:rFonts w:ascii="Arial" w:hAnsi="Arial" w:cs="Arial"/>
+          <w:sz w:val="24"/>
+          <w:szCs w:val="24"/>
+        </w:rPr>
+        <w:t>βαλω</w:t>
+      </w:r>
+      <w:proofErr w:type="spellEnd"/>
+      <w:r>
+        <w:rPr>
+          <w:rFonts w:ascii="Arial" w:hAnsi="Arial" w:cs="Arial"/>
+          <w:sz w:val="24"/>
+          <w:szCs w:val="24"/>
+        </w:rPr>
+        <w:t xml:space="preserve"> το </w:t>
+      </w:r>
+      <w:proofErr w:type="spellStart"/>
+      <w:r>
+        <w:rPr>
+          <w:rFonts w:ascii="Arial" w:hAnsi="Arial" w:cs="Arial"/>
+          <w:sz w:val="24"/>
+          <w:szCs w:val="24"/>
+        </w:rPr>
+        <w:t>σχημα</w:t>
+      </w:r>
+      <w:proofErr w:type="spellEnd"/>
+      <w:r>
+        <w:rPr>
+          <w:rFonts w:ascii="Arial" w:hAnsi="Arial" w:cs="Arial"/>
+          <w:sz w:val="24"/>
+          <w:szCs w:val="24"/>
+        </w:rPr>
+        <w:t xml:space="preserve"> με τους </w:t>
+      </w:r>
+      <w:proofErr w:type="spellStart"/>
+      <w:r>
+        <w:rPr>
+          <w:rFonts w:ascii="Arial" w:hAnsi="Arial" w:cs="Arial"/>
+          <w:sz w:val="24"/>
+          <w:szCs w:val="24"/>
+        </w:rPr>
+        <w:t>ομοκεντρους</w:t>
+      </w:r>
+      <w:proofErr w:type="spellEnd"/>
+      <w:r>
+        <w:rPr>
+          <w:rFonts w:ascii="Arial" w:hAnsi="Arial" w:cs="Arial"/>
+          <w:sz w:val="24"/>
+          <w:szCs w:val="24"/>
+        </w:rPr>
+        <w:t xml:space="preserve"> </w:t>
+      </w:r>
+      <w:proofErr w:type="spellStart"/>
+      <w:r>
+        <w:rPr>
+          <w:rFonts w:ascii="Arial" w:hAnsi="Arial" w:cs="Arial"/>
+          <w:sz w:val="24"/>
+          <w:szCs w:val="24"/>
+        </w:rPr>
+        <w:t>κυκλους</w:t>
+      </w:r>
+      <w:proofErr w:type="spellEnd"/>
+      <w:r>
+        <w:rPr>
+          <w:rFonts w:ascii="Arial" w:hAnsi="Arial" w:cs="Arial"/>
+          <w:sz w:val="24"/>
+          <w:szCs w:val="24"/>
+        </w:rPr>
+        <w:t xml:space="preserve"> με </w:t>
+      </w:r>
+      <w:r>
+        <w:rPr>
+          <w:rFonts w:ascii="Arial" w:hAnsi="Arial" w:cs="Arial"/>
+          <w:sz w:val="24"/>
+          <w:szCs w:val="24"/>
+          <w:lang w:val="en-US"/>
+        </w:rPr>
+        <w:t>Machine</w:t>
+      </w:r>
+      <w:r>
+        <w:rPr>
+          <w:rFonts w:ascii="Arial" w:hAnsi="Arial" w:cs="Arial"/>
+          <w:sz w:val="24"/>
+          <w:szCs w:val="24"/>
+        </w:rPr>
+        <w:t xml:space="preserve"> </w:t>
+      </w:r>
+      <w:r>
+        <w:rPr>
+          <w:rFonts w:ascii="Arial" w:hAnsi="Arial" w:cs="Arial"/>
+          <w:sz w:val="24"/>
+          <w:szCs w:val="24"/>
+          <w:lang w:val="en-US"/>
+        </w:rPr>
+        <w:t>Learning</w:t>
+      </w:r>
+      <w:r>
+        <w:rPr>
+          <w:rFonts w:ascii="Arial" w:hAnsi="Arial" w:cs="Arial"/>
+          <w:sz w:val="24"/>
+          <w:szCs w:val="24"/>
+        </w:rPr>
+        <w:t xml:space="preserve"> </w:t>
+      </w:r>
+      <w:r>
+        <w:rPr>
+          <w:rFonts w:ascii="Arial" w:hAnsi="Arial" w:cs="Arial"/>
+          <w:sz w:val="24"/>
+          <w:szCs w:val="24"/>
+          <w:lang w:val="en-US"/>
+        </w:rPr>
+        <w:t>and</w:t>
+      </w:r>
+      <w:r>
+        <w:rPr>
+          <w:rFonts w:ascii="Arial" w:hAnsi="Arial" w:cs="Arial"/>
+          <w:sz w:val="24"/>
+          <w:szCs w:val="24"/>
+        </w:rPr>
+        <w:t xml:space="preserve"> </w:t>
+      </w:r>
+      <w:r>
+        <w:rPr>
+          <w:rFonts w:ascii="Arial" w:hAnsi="Arial" w:cs="Arial"/>
+          <w:sz w:val="24"/>
+          <w:szCs w:val="24"/>
+          <w:lang w:val="en-US"/>
+        </w:rPr>
+        <w:t>Deep</w:t>
+      </w:r>
+      <w:r>
+        <w:rPr>
+          <w:rFonts w:ascii="Arial" w:hAnsi="Arial" w:cs="Arial"/>
+          <w:sz w:val="24"/>
+          <w:szCs w:val="24"/>
+        </w:rPr>
+        <w:t xml:space="preserve"> </w:t>
+      </w:r>
+      <w:r>
+        <w:rPr>
+          <w:rFonts w:ascii="Arial" w:hAnsi="Arial" w:cs="Arial"/>
+          <w:sz w:val="24"/>
+          <w:szCs w:val="24"/>
+          <w:lang w:val="en-US"/>
+        </w:rPr>
+        <w:t>Learning</w:t>
+      </w:r>
+    </w:p>
+    <w:p>
+      <w:pPr>
+        <w:pStyle w:val="ListParagraph"/>
+        <w:numPr>
+          <w:ilvl w:val="0"/>
+          <w:numId w:val="11"/>
+        </w:numPr>
+        <w:spacing w:after="0" w:line="360" w:lineRule="auto"/>
+        <w:jc w:val="both"/>
+        <w:rPr>
+          <w:rFonts w:ascii="Arial" w:hAnsi="Arial" w:cs="Arial"/>
+          <w:sz w:val="24"/>
+          <w:szCs w:val="24"/>
+        </w:rPr>
+      </w:pPr>
+    </w:p>
+    <w:p>
+      <w:pPr>
+        <w:spacing w:after="0" w:line="360" w:lineRule="auto"/>
+        <w:jc w:val="both"/>
+        <w:rPr>
+          <w:rFonts w:ascii="Arial" w:hAnsi="Arial" w:cs="Arial"/>
+          <w:sz w:val="24"/>
+          <w:szCs w:val="24"/>
+        </w:rPr>
+      </w:pPr>
+    </w:p>
+    <w:p>
+      <w:pPr>
+        <w:spacing w:after="0" w:line="360" w:lineRule="auto"/>
+        <w:jc w:val="both"/>
+        <w:rPr>
+          <w:rFonts w:ascii="Arial" w:hAnsi="Arial" w:cs="Arial"/>
+          <w:sz w:val="24"/>
+          <w:szCs w:val="24"/>
+        </w:rPr>
+      </w:pPr>
+    </w:p>
+    <w:p>
+      <w:pPr>
+        <w:spacing w:after="0" w:line="360" w:lineRule="auto"/>
+        <w:jc w:val="both"/>
+        <w:rPr>
+          <w:rFonts w:ascii="Arial" w:hAnsi="Arial" w:cs="Arial"/>
+          <w:sz w:val="24"/>
+          <w:szCs w:val="24"/>
+        </w:rPr>
+      </w:pPr>
+    </w:p>
+    <w:p>
+      <w:pPr>
+        <w:spacing w:after="0" w:line="360" w:lineRule="auto"/>
+        <w:jc w:val="both"/>
+        <w:rPr>
+          <w:rFonts w:ascii="Arial" w:hAnsi="Arial" w:cs="Arial"/>
+          <w:sz w:val="24"/>
+          <w:szCs w:val="24"/>
+        </w:rPr>
+      </w:pPr>
+    </w:p>
+    <w:p>
+      <w:pPr>
+        <w:spacing w:after="0" w:line="360" w:lineRule="auto"/>
+        <w:jc w:val="both"/>
+        <w:rPr>
+          <w:rFonts w:ascii="Arial" w:hAnsi="Arial" w:cs="Arial"/>
+          <w:sz w:val="24"/>
+          <w:szCs w:val="24"/>
+        </w:rPr>
+      </w:pPr>
+    </w:p>
+    <w:p>
+      <w:pPr>
+        <w:spacing w:after="0" w:line="360" w:lineRule="auto"/>
+        <w:jc w:val="both"/>
+        <w:rPr>
+          <w:rFonts w:ascii="Arial" w:hAnsi="Arial" w:cs="Arial"/>
+          <w:sz w:val="24"/>
+          <w:szCs w:val="24"/>
+        </w:rPr>
+      </w:pPr>
+    </w:p>
+    <w:p>
+      <w:pPr>
+        <w:spacing w:after="0" w:line="360" w:lineRule="auto"/>
+        <w:jc w:val="both"/>
+        <w:rPr>
+          <w:rFonts w:ascii="Arial" w:hAnsi="Arial" w:cs="Arial"/>
+          <w:sz w:val="24"/>
+          <w:szCs w:val="24"/>
+        </w:rPr>
+      </w:pPr>
+    </w:p>
+    <w:p>
+      <w:pPr>
+        <w:spacing w:after="0" w:line="360" w:lineRule="auto"/>
+        <w:jc w:val="both"/>
+        <w:rPr>
+          <w:rFonts w:ascii="Arial" w:hAnsi="Arial" w:cs="Arial"/>
+          <w:sz w:val="24"/>
+          <w:szCs w:val="24"/>
+        </w:rPr>
+      </w:pPr>
+    </w:p>
+    <w:p>
+      <w:pPr>
+        <w:spacing w:after="0" w:line="360" w:lineRule="auto"/>
+        <w:jc w:val="both"/>
+        <w:rPr>
+          <w:rFonts w:ascii="Arial" w:hAnsi="Arial" w:cs="Arial"/>
+          <w:sz w:val="24"/>
+          <w:szCs w:val="24"/>
+        </w:rPr>
+      </w:pPr>
+    </w:p>
+    <w:p>
+      <w:pPr>
+        <w:spacing w:after="0" w:line="360" w:lineRule="auto"/>
+        <w:jc w:val="both"/>
+        <w:rPr>
+          <w:rFonts w:ascii="Arial" w:hAnsi="Arial" w:cs="Arial"/>
+          <w:sz w:val="24"/>
+          <w:szCs w:val="24"/>
+        </w:rPr>
+      </w:pPr>
+    </w:p>
+    <w:p>
+      <w:pPr>
+        <w:spacing w:after="0" w:line="360" w:lineRule="auto"/>
+        <w:jc w:val="both"/>
+        <w:rPr>
+          <w:rFonts w:ascii="Arial" w:hAnsi="Arial" w:cs="Arial"/>
+          <w:sz w:val="24"/>
+          <w:szCs w:val="24"/>
+        </w:rPr>
+      </w:pPr>
+    </w:p>
+    <w:p>
+      <w:pPr>
+        <w:spacing w:after="0" w:line="360" w:lineRule="auto"/>
+        <w:rPr>
+          <w:rFonts w:ascii="Arial" w:hAnsi="Arial" w:cs="Arial"/>
+          <w:sz w:val="24"/>
+          <w:szCs w:val="24"/>
+        </w:rPr>
+      </w:pPr>
+    </w:p>
+    <w:p>
+      <w:pPr>
+        <w:spacing w:after="0" w:line="360" w:lineRule="auto"/>
+        <w:rPr>
+          <w:rFonts w:ascii="Arial" w:hAnsi="Arial" w:cs="Arial"/>
+          <w:sz w:val="24"/>
+          <w:szCs w:val="24"/>
+        </w:rPr>
+      </w:pPr>
+    </w:p>
+    <w:p>
+      <w:pPr>
+        <w:spacing w:after="0" w:line="360" w:lineRule="auto"/>
         <w:rPr>
           <w:rFonts w:ascii="Arial" w:hAnsi="Arial" w:cs="Arial"/>
           <w:sz w:val="24"/>
@@ -10573,307 +11550,11 @@
       <w:pPr>
         <w:pStyle w:val="Default"/>
         <w:spacing w:line="360" w:lineRule="auto"/>
-        <w:jc w:val="both"/>
-        <w:rPr>
-          <w:b/>
-          <w:bCs/>
-          <w:u w:val="single"/>
-        </w:rPr>
-      </w:pPr>
-      <w:r>
-        <w:rPr>
-          <w:b/>
-          <w:bCs/>
-          <w:u w:val="single"/>
-        </w:rPr>
-        <w:t>βάζω σχεδιάγραμμα όπου θα αναλύω και θα δείχνει τις υποκατηγορίες της ΤΝ</w:t>
-      </w:r>
-    </w:p>
-    <w:p>
-      <w:pPr>
-        <w:spacing w:after="0" w:line="360" w:lineRule="auto"/>
-        <w:ind w:firstLine="227"/>
-        <w:rPr>
-          <w:rFonts w:ascii="Arial" w:hAnsi="Arial" w:cs="Arial"/>
-          <w:sz w:val="24"/>
-          <w:szCs w:val="24"/>
-        </w:rPr>
-      </w:pPr>
-    </w:p>
-    <w:p>
-      <w:pPr>
-        <w:spacing w:after="0" w:line="360" w:lineRule="auto"/>
-        <w:ind w:firstLine="227"/>
-        <w:rPr>
-          <w:rFonts w:ascii="Arial" w:hAnsi="Arial" w:cs="Arial"/>
-          <w:sz w:val="24"/>
-          <w:szCs w:val="24"/>
-        </w:rPr>
-      </w:pPr>
-    </w:p>
-    <w:p>
-      <w:pPr>
-        <w:spacing w:after="0" w:line="360" w:lineRule="auto"/>
-        <w:rPr>
-          <w:rFonts w:ascii="Arial" w:hAnsi="Arial" w:cs="Arial"/>
-          <w:sz w:val="24"/>
-          <w:szCs w:val="24"/>
-        </w:rPr>
-      </w:pPr>
-    </w:p>
-    <w:p>
-      <w:pPr>
-        <w:spacing w:after="0" w:line="360" w:lineRule="auto"/>
-        <w:rPr>
-          <w:rFonts w:ascii="Arial" w:hAnsi="Arial" w:cs="Arial"/>
-          <w:sz w:val="24"/>
-          <w:szCs w:val="24"/>
-        </w:rPr>
-      </w:pPr>
-    </w:p>
-    <w:p>
-      <w:pPr>
-        <w:pStyle w:val="Heading2"/>
-        <w:rPr>
-          <w:rFonts w:ascii="Arial" w:hAnsi="Arial" w:cs="Arial"/>
-          <w:sz w:val="24"/>
-          <w:szCs w:val="24"/>
-          <w:lang w:val="el-GR"/>
-        </w:rPr>
-      </w:pPr>
-      <w:bookmarkStart w:id="3" w:name="_Toc86753510"/>
-      <w:r>
-        <w:rPr>
-          <w:rFonts w:ascii="Arial" w:hAnsi="Arial" w:cs="Arial"/>
-          <w:sz w:val="24"/>
-          <w:szCs w:val="24"/>
-          <w:lang w:val="el-GR"/>
-        </w:rPr>
-        <w:t xml:space="preserve">1.3 Διαχωρισμός των κλάδων της </w:t>
-      </w:r>
-      <w:r>
-        <w:rPr>
-          <w:rFonts w:ascii="Arial" w:hAnsi="Arial" w:cs="Arial"/>
-          <w:sz w:val="24"/>
-          <w:szCs w:val="24"/>
-          <w:lang w:val="el-GR"/>
-        </w:rPr>
-        <w:t>Τ</w:t>
-      </w:r>
-      <w:r>
-        <w:rPr>
-          <w:rFonts w:ascii="Arial" w:hAnsi="Arial" w:cs="Arial"/>
-          <w:sz w:val="24"/>
-          <w:szCs w:val="24"/>
-          <w:lang w:val="el-GR"/>
-        </w:rPr>
-        <w:t xml:space="preserve">εχνητής </w:t>
-      </w:r>
-      <w:r>
-        <w:rPr>
-          <w:rFonts w:ascii="Arial" w:hAnsi="Arial" w:cs="Arial"/>
-          <w:sz w:val="24"/>
-          <w:szCs w:val="24"/>
-          <w:lang w:val="el-GR"/>
-        </w:rPr>
-        <w:t>Ν</w:t>
-      </w:r>
-      <w:r>
-        <w:rPr>
-          <w:rFonts w:ascii="Arial" w:hAnsi="Arial" w:cs="Arial"/>
-          <w:sz w:val="24"/>
-          <w:szCs w:val="24"/>
-          <w:lang w:val="el-GR"/>
-        </w:rPr>
-        <w:t>οημοσύνης</w:t>
-      </w:r>
-      <w:bookmarkEnd w:id="3"/>
-    </w:p>
-    <w:p>
-      <w:pPr>
-        <w:spacing w:after="0" w:line="360" w:lineRule="auto"/>
-        <w:ind w:firstLine="227"/>
-        <w:rPr>
-          <w:rFonts w:ascii="Arial" w:hAnsi="Arial" w:cs="Arial"/>
-          <w:sz w:val="24"/>
-          <w:szCs w:val="24"/>
-        </w:rPr>
-      </w:pPr>
-      <w:r>
-        <w:rPr>
-          <w:rFonts w:ascii="Arial" w:hAnsi="Arial" w:cs="Arial"/>
-          <w:sz w:val="24"/>
-          <w:szCs w:val="24"/>
-        </w:rPr>
-        <w:t xml:space="preserve">Κατά καιρούς και από διάφορα εκπαιδευτικά ιδρύματα έχουν αναπτυχθεί πρότυπα συγγραφής </w:t>
-      </w:r>
-      <w:r>
-        <w:rPr>
-          <w:rFonts w:ascii="Arial" w:hAnsi="Arial" w:cs="Arial"/>
-          <w:sz w:val="24"/>
-          <w:szCs w:val="24"/>
-        </w:rPr>
-        <w:t>διπλωματικών</w:t>
-      </w:r>
-      <w:r>
-        <w:rPr>
-          <w:rFonts w:ascii="Arial" w:hAnsi="Arial" w:cs="Arial"/>
-          <w:sz w:val="24"/>
-          <w:szCs w:val="24"/>
-        </w:rPr>
-        <w:t xml:space="preserve"> εργασιών.</w:t>
-      </w:r>
-    </w:p>
-    <w:p>
-      <w:pPr>
-        <w:spacing w:after="0" w:line="360" w:lineRule="auto"/>
-        <w:rPr>
-          <w:rFonts w:ascii="Arial" w:hAnsi="Arial" w:cs="Arial"/>
-          <w:sz w:val="24"/>
-          <w:szCs w:val="24"/>
-        </w:rPr>
-      </w:pPr>
-    </w:p>
-    <w:p>
-      <w:pPr>
-        <w:spacing w:after="0" w:line="360" w:lineRule="auto"/>
-        <w:rPr>
-          <w:rFonts w:ascii="Arial" w:hAnsi="Arial" w:cs="Arial"/>
-          <w:sz w:val="24"/>
-          <w:szCs w:val="24"/>
-        </w:rPr>
-      </w:pPr>
-    </w:p>
-    <w:p>
-      <w:pPr>
-        <w:spacing w:after="0" w:line="360" w:lineRule="auto"/>
-        <w:rPr>
-          <w:rFonts w:ascii="Arial" w:hAnsi="Arial" w:cs="Arial"/>
-          <w:sz w:val="24"/>
-          <w:szCs w:val="24"/>
-        </w:rPr>
-      </w:pPr>
-    </w:p>
-    <w:p>
-      <w:pPr>
-        <w:spacing w:after="0" w:line="360" w:lineRule="auto"/>
-        <w:rPr>
-          <w:rFonts w:ascii="Arial" w:hAnsi="Arial" w:cs="Arial"/>
-          <w:sz w:val="24"/>
-          <w:szCs w:val="24"/>
-        </w:rPr>
-      </w:pPr>
-    </w:p>
-    <w:p>
-      <w:pPr>
-        <w:spacing w:after="0" w:line="360" w:lineRule="auto"/>
-        <w:rPr>
-          <w:rFonts w:ascii="Arial" w:hAnsi="Arial" w:cs="Arial"/>
-          <w:sz w:val="24"/>
-          <w:szCs w:val="24"/>
-        </w:rPr>
-      </w:pPr>
-    </w:p>
-    <w:p>
-      <w:pPr>
-        <w:spacing w:after="0" w:line="360" w:lineRule="auto"/>
-        <w:rPr>
-          <w:rFonts w:ascii="Arial" w:hAnsi="Arial" w:cs="Arial"/>
-          <w:sz w:val="24"/>
-          <w:szCs w:val="24"/>
-        </w:rPr>
-      </w:pPr>
-    </w:p>
-    <w:p>
-      <w:pPr>
-        <w:spacing w:after="0" w:line="360" w:lineRule="auto"/>
-        <w:rPr>
-          <w:rFonts w:ascii="Arial" w:hAnsi="Arial" w:cs="Arial"/>
-          <w:sz w:val="24"/>
-          <w:szCs w:val="24"/>
-        </w:rPr>
-      </w:pPr>
-    </w:p>
-    <w:p>
-      <w:pPr>
-        <w:spacing w:after="0" w:line="360" w:lineRule="auto"/>
-        <w:rPr>
-          <w:rFonts w:ascii="Arial" w:hAnsi="Arial" w:cs="Arial"/>
-          <w:sz w:val="24"/>
-          <w:szCs w:val="24"/>
-        </w:rPr>
-      </w:pPr>
-    </w:p>
-    <w:p>
-      <w:pPr>
-        <w:spacing w:after="0" w:line="360" w:lineRule="auto"/>
-        <w:rPr>
-          <w:rFonts w:ascii="Arial" w:hAnsi="Arial" w:cs="Arial"/>
-          <w:sz w:val="24"/>
-          <w:szCs w:val="24"/>
-        </w:rPr>
-      </w:pPr>
-    </w:p>
-    <w:p>
-      <w:pPr>
-        <w:spacing w:after="0" w:line="360" w:lineRule="auto"/>
-        <w:rPr>
-          <w:rFonts w:ascii="Arial" w:hAnsi="Arial" w:cs="Arial"/>
-          <w:sz w:val="24"/>
-          <w:szCs w:val="24"/>
-        </w:rPr>
-      </w:pPr>
-    </w:p>
-    <w:p>
-      <w:pPr>
-        <w:spacing w:after="0" w:line="360" w:lineRule="auto"/>
-        <w:rPr>
-          <w:rFonts w:ascii="Arial" w:hAnsi="Arial" w:cs="Arial"/>
-          <w:sz w:val="24"/>
-          <w:szCs w:val="24"/>
-        </w:rPr>
-      </w:pPr>
-    </w:p>
-    <w:p>
-      <w:pPr>
-        <w:spacing w:after="0" w:line="360" w:lineRule="auto"/>
-        <w:rPr>
-          <w:rFonts w:ascii="Arial" w:hAnsi="Arial" w:cs="Arial"/>
-          <w:sz w:val="24"/>
-          <w:szCs w:val="24"/>
-        </w:rPr>
-      </w:pPr>
-    </w:p>
-    <w:p>
-      <w:pPr>
-        <w:spacing w:after="0" w:line="360" w:lineRule="auto"/>
-        <w:rPr>
-          <w:rFonts w:ascii="Arial" w:hAnsi="Arial" w:cs="Arial"/>
-          <w:sz w:val="24"/>
-          <w:szCs w:val="24"/>
-        </w:rPr>
-      </w:pPr>
-    </w:p>
-    <w:p>
-      <w:pPr>
-        <w:spacing w:after="0" w:line="360" w:lineRule="auto"/>
-        <w:rPr>
-          <w:rFonts w:ascii="Arial" w:hAnsi="Arial" w:cs="Arial"/>
-          <w:sz w:val="24"/>
-          <w:szCs w:val="24"/>
-        </w:rPr>
-      </w:pPr>
-    </w:p>
-    <w:p>
-      <w:pPr>
-        <w:pStyle w:val="Default"/>
-        <w:spacing w:line="360" w:lineRule="auto"/>
         <w:rPr>
           <w:b/>
           <w:bCs/>
           <w:sz w:val="28"/>
           <w:szCs w:val="28"/>
-          <w:lang w:val="en-US"/>
         </w:rPr>
       </w:pPr>
       <w:r>
@@ -10891,7 +11572,6 @@
           <w:bCs/>
           <w:sz w:val="28"/>
           <w:szCs w:val="28"/>
-          <w:lang w:val="en-US"/>
         </w:rPr>
         <w:t>2</w:t>
       </w:r>
@@ -10947,6 +11627,7 @@
           <w:rFonts w:ascii="Arial" w:hAnsi="Arial" w:cs="Arial"/>
           <w:sz w:val="24"/>
           <w:szCs w:val="24"/>
+          <w:lang w:val="el-GR"/>
         </w:rPr>
       </w:pPr>
       <w:bookmarkStart w:id="5" w:name="_Toc86753512"/>
@@ -10955,6 +11636,7 @@
           <w:rFonts w:ascii="Arial" w:hAnsi="Arial" w:cs="Arial"/>
           <w:sz w:val="24"/>
           <w:szCs w:val="24"/>
+          <w:lang w:val="el-GR"/>
         </w:rPr>
         <w:t xml:space="preserve">2.1 Τι είναι η </w:t>
       </w:r>
@@ -10963,6 +11645,7 @@
           <w:rFonts w:ascii="Arial" w:hAnsi="Arial" w:cs="Arial"/>
           <w:sz w:val="24"/>
           <w:szCs w:val="24"/>
+          <w:lang w:val="el-GR"/>
         </w:rPr>
         <w:t>Μ</w:t>
       </w:r>
@@ -10971,6 +11654,7 @@
           <w:rFonts w:ascii="Arial" w:hAnsi="Arial" w:cs="Arial"/>
           <w:sz w:val="24"/>
           <w:szCs w:val="24"/>
+          <w:lang w:val="el-GR"/>
         </w:rPr>
         <w:t xml:space="preserve">ηχανική </w:t>
       </w:r>
@@ -10979,6 +11663,7 @@
           <w:rFonts w:ascii="Arial" w:hAnsi="Arial" w:cs="Arial"/>
           <w:sz w:val="24"/>
           <w:szCs w:val="24"/>
+          <w:lang w:val="el-GR"/>
         </w:rPr>
         <w:t>Μ</w:t>
       </w:r>
@@ -10987,6 +11672,7 @@
           <w:rFonts w:ascii="Arial" w:hAnsi="Arial" w:cs="Arial"/>
           <w:sz w:val="24"/>
           <w:szCs w:val="24"/>
+          <w:lang w:val="el-GR"/>
         </w:rPr>
         <w:t>ά</w:t>
       </w:r>
@@ -10995,6 +11681,7 @@
           <w:rFonts w:ascii="Arial" w:hAnsi="Arial" w:cs="Arial"/>
           <w:sz w:val="24"/>
           <w:szCs w:val="24"/>
+          <w:lang w:val="el-GR"/>
         </w:rPr>
         <w:t>θηση</w:t>
       </w:r>
@@ -11011,7 +11698,7 @@
           <w:shd w:val="clear" w:color="auto" w:fill="FFFFFF"/>
         </w:rPr>
       </w:pPr>
-      <w:hyperlink r:id="rId9" w:history="1">
+      <w:hyperlink r:id="rId10" w:history="1">
         <w:r>
           <w:rPr>
             <w:rStyle w:val="Hyperlink"/>
@@ -11237,7 +11924,7 @@
         <w:spacing w:line="360" w:lineRule="auto"/>
         <w:jc w:val="both"/>
       </w:pPr>
-      <w:hyperlink r:id="rId10" w:history="1">
+      <w:hyperlink r:id="rId11" w:history="1">
         <w:r>
           <w:rPr>
             <w:rStyle w:val="Hyperlink"/>
@@ -11463,7 +12150,7 @@
         <w:spacing w:line="360" w:lineRule="auto"/>
         <w:jc w:val="both"/>
       </w:pPr>
-      <w:hyperlink r:id="rId11" w:history="1">
+      <w:hyperlink r:id="rId12" w:history="1">
         <w:r>
           <w:rPr>
             <w:rStyle w:val="Hyperlink"/>
@@ -12103,7 +12790,7 @@
         <w:spacing w:line="360" w:lineRule="auto"/>
         <w:jc w:val="both"/>
       </w:pPr>
-      <w:hyperlink r:id="rId12" w:history="1">
+      <w:hyperlink r:id="rId13" w:history="1">
         <w:r>
           <w:rPr>
             <w:rStyle w:val="Hyperlink"/>
@@ -12244,6 +12931,7 @@
         <w:jc w:val="both"/>
       </w:pPr>
       <w:r>
+        <w:lastRenderedPageBreak/>
         <w:t xml:space="preserve">Στην εποχή που ζούμε </w:t>
       </w:r>
       <w:r>
@@ -12480,7 +13168,7 @@
           <w:bdr w:val="none" w:sz="0" w:space="0" w:color="auto" w:frame="1"/>
           <w:shd w:val="clear" w:color="auto" w:fill="FFFFFF"/>
         </w:rPr>
-        <w:t xml:space="preserve"> αλγόριθμο ένα </w:t>
+        <w:t xml:space="preserve"> αλγόριθμο ένα μεγάλο πλήθος δεδομένων</w:t>
       </w:r>
       <w:r>
         <w:rPr>
@@ -12491,8 +13179,7 @@
           <w:bdr w:val="none" w:sz="0" w:space="0" w:color="auto" w:frame="1"/>
           <w:shd w:val="clear" w:color="auto" w:fill="FFFFFF"/>
         </w:rPr>
-        <w:lastRenderedPageBreak/>
-        <w:t>μεγάλο πλήθος δεδομένων</w:t>
+        <w:t>.</w:t>
       </w:r>
       <w:r>
         <w:rPr>
@@ -12503,7 +13190,7 @@
           <w:bdr w:val="none" w:sz="0" w:space="0" w:color="auto" w:frame="1"/>
           <w:shd w:val="clear" w:color="auto" w:fill="FFFFFF"/>
         </w:rPr>
-        <w:t>.</w:t>
+        <w:t xml:space="preserve"> </w:t>
       </w:r>
       <w:r>
         <w:rPr>
@@ -12514,7 +13201,7 @@
           <w:bdr w:val="none" w:sz="0" w:space="0" w:color="auto" w:frame="1"/>
           <w:shd w:val="clear" w:color="auto" w:fill="FFFFFF"/>
         </w:rPr>
-        <w:t xml:space="preserve"> </w:t>
+        <w:t>Έπειτα ο</w:t>
       </w:r>
       <w:r>
         <w:rPr>
@@ -12525,7 +13212,7 @@
           <w:bdr w:val="none" w:sz="0" w:space="0" w:color="auto" w:frame="1"/>
           <w:shd w:val="clear" w:color="auto" w:fill="FFFFFF"/>
         </w:rPr>
-        <w:t>Έπειτα ο</w:t>
+        <w:t xml:space="preserve"> αλγόριθμος αναλύει τα δεδομένα</w:t>
       </w:r>
       <w:r>
         <w:rPr>
@@ -12536,7 +13223,7 @@
           <w:bdr w:val="none" w:sz="0" w:space="0" w:color="auto" w:frame="1"/>
           <w:shd w:val="clear" w:color="auto" w:fill="FFFFFF"/>
         </w:rPr>
-        <w:t xml:space="preserve"> αλγόριθμος αναλύει τα δεδομένα</w:t>
+        <w:t>,</w:t>
       </w:r>
       <w:r>
         <w:rPr>
@@ -12547,7 +13234,7 @@
           <w:bdr w:val="none" w:sz="0" w:space="0" w:color="auto" w:frame="1"/>
           <w:shd w:val="clear" w:color="auto" w:fill="FFFFFF"/>
         </w:rPr>
-        <w:t>,</w:t>
+        <w:t xml:space="preserve"> </w:t>
       </w:r>
       <w:r>
         <w:rPr>
@@ -12558,7 +13245,7 @@
           <w:bdr w:val="none" w:sz="0" w:space="0" w:color="auto" w:frame="1"/>
           <w:shd w:val="clear" w:color="auto" w:fill="FFFFFF"/>
         </w:rPr>
-        <w:t xml:space="preserve"> </w:t>
+        <w:t>παράγει προβλέψεις και παίρνει αποφάσεις με βάση τα δεδομένα εισόδου</w:t>
       </w:r>
       <w:r>
         <w:rPr>
@@ -12569,7 +13256,7 @@
           <w:bdr w:val="none" w:sz="0" w:space="0" w:color="auto" w:frame="1"/>
           <w:shd w:val="clear" w:color="auto" w:fill="FFFFFF"/>
         </w:rPr>
-        <w:t>παράγει προβλέψεις και παίρνει αποφάσεις με βάση τα δεδομένα εισόδου</w:t>
+        <w:t>.</w:t>
       </w:r>
       <w:r>
         <w:rPr>
@@ -12580,7 +13267,7 @@
           <w:bdr w:val="none" w:sz="0" w:space="0" w:color="auto" w:frame="1"/>
           <w:shd w:val="clear" w:color="auto" w:fill="FFFFFF"/>
         </w:rPr>
-        <w:t>.</w:t>
+        <w:t xml:space="preserve"> Σε περίπτωση που παρατηρηθεί κάποιο σφάλμα τότε είναι εφικτό να διορθωθεί και να ενσωματωθεί στον αλγόριθμο αυτή η πληροφορία ώστε να βελτιωθεί η ικανότητα λήψης αποφάσεων του αλγ</w:t>
       </w:r>
       <w:r>
         <w:rPr>
@@ -12591,7 +13278,7 @@
           <w:bdr w:val="none" w:sz="0" w:space="0" w:color="auto" w:frame="1"/>
           <w:shd w:val="clear" w:color="auto" w:fill="FFFFFF"/>
         </w:rPr>
-        <w:t xml:space="preserve"> Σε περίπτωση που παρατηρηθεί κάποιο σφάλμα τότε είναι εφικτό να διορθωθεί και να ενσωματωθεί στον αλγόριθμο αυτή η πληροφορία ώστε να βελτιωθεί η ικανότητα λήψης αποφάσεων του αλγ</w:t>
+        <w:t>ο</w:t>
       </w:r>
       <w:r>
         <w:rPr>
@@ -12602,7 +13289,7 @@
           <w:bdr w:val="none" w:sz="0" w:space="0" w:color="auto" w:frame="1"/>
           <w:shd w:val="clear" w:color="auto" w:fill="FFFFFF"/>
         </w:rPr>
-        <w:t>ο</w:t>
+        <w:t>ρ</w:t>
       </w:r>
       <w:r>
         <w:rPr>
@@ -12613,7 +13300,7 @@
           <w:bdr w:val="none" w:sz="0" w:space="0" w:color="auto" w:frame="1"/>
           <w:shd w:val="clear" w:color="auto" w:fill="FFFFFF"/>
         </w:rPr>
-        <w:t>ρ</w:t>
+        <w:t>ί</w:t>
       </w:r>
       <w:r>
         <w:rPr>
@@ -12624,7 +13311,7 @@
           <w:bdr w:val="none" w:sz="0" w:space="0" w:color="auto" w:frame="1"/>
           <w:shd w:val="clear" w:color="auto" w:fill="FFFFFF"/>
         </w:rPr>
-        <w:t>ί</w:t>
+        <w:t>θμου.</w:t>
       </w:r>
       <w:r>
         <w:rPr>
@@ -12635,7 +13322,7 @@
           <w:bdr w:val="none" w:sz="0" w:space="0" w:color="auto" w:frame="1"/>
           <w:shd w:val="clear" w:color="auto" w:fill="FFFFFF"/>
         </w:rPr>
-        <w:t>θμου.</w:t>
+        <w:t xml:space="preserve"> Άρα</w:t>
       </w:r>
       <w:r>
         <w:rPr>
@@ -12646,7 +13333,7 @@
           <w:bdr w:val="none" w:sz="0" w:space="0" w:color="auto" w:frame="1"/>
           <w:shd w:val="clear" w:color="auto" w:fill="FFFFFF"/>
         </w:rPr>
-        <w:t xml:space="preserve"> Άρα</w:t>
+        <w:t>,</w:t>
       </w:r>
       <w:r>
         <w:rPr>
@@ -12657,7 +13344,7 @@
           <w:bdr w:val="none" w:sz="0" w:space="0" w:color="auto" w:frame="1"/>
           <w:shd w:val="clear" w:color="auto" w:fill="FFFFFF"/>
         </w:rPr>
-        <w:t>,</w:t>
+        <w:t xml:space="preserve"> στόχος της Μηχανικής Μάθησης είναι η </w:t>
       </w:r>
       <w:r>
         <w:rPr>
@@ -12668,7 +13355,7 @@
           <w:bdr w:val="none" w:sz="0" w:space="0" w:color="auto" w:frame="1"/>
           <w:shd w:val="clear" w:color="auto" w:fill="FFFFFF"/>
         </w:rPr>
-        <w:t xml:space="preserve"> στόχος της Μηχανικής Μάθησης είναι η </w:t>
+        <w:t xml:space="preserve">αποτελεσματική </w:t>
       </w:r>
       <w:r>
         <w:rPr>
@@ -12679,7 +13366,7 @@
           <w:bdr w:val="none" w:sz="0" w:space="0" w:color="auto" w:frame="1"/>
           <w:shd w:val="clear" w:color="auto" w:fill="FFFFFF"/>
         </w:rPr>
-        <w:t xml:space="preserve">αποτελεσματική </w:t>
+        <w:t>επίλυση προβλημάτων</w:t>
       </w:r>
       <w:r>
         <w:rPr>
@@ -12690,7 +13377,7 @@
           <w:bdr w:val="none" w:sz="0" w:space="0" w:color="auto" w:frame="1"/>
           <w:shd w:val="clear" w:color="auto" w:fill="FFFFFF"/>
         </w:rPr>
-        <w:t>επίλυση προβλημάτων</w:t>
+        <w:t xml:space="preserve"> μεγάλης κλίμακας, η αυτοματοποίηση διάφορων καθημερινών εργασιών, η διευκόλυνση και η καλυτέρευση της ζωής του ανθρώπου.</w:t>
       </w:r>
       <w:r>
         <w:rPr>
@@ -12701,9 +13388,15 @@
           <w:bdr w:val="none" w:sz="0" w:space="0" w:color="auto" w:frame="1"/>
           <w:shd w:val="clear" w:color="auto" w:fill="FFFFFF"/>
         </w:rPr>
-        <w:t xml:space="preserve"> μεγάλης κλίμακας, η αυτοματοποίηση διάφορων καθημερινών εργασιών, η διευκόλυνση και η καλυτέρευση της ζωής του ανθρώπου.</w:t>
-      </w:r>
-      <w:r>
+        <w:t xml:space="preserve"> </w:t>
+      </w:r>
+    </w:p>
+    <w:p>
+      <w:pPr>
+        <w:pStyle w:val="Default"/>
+        <w:spacing w:line="360" w:lineRule="auto"/>
+        <w:ind w:firstLine="227"/>
+        <w:jc w:val="both"/>
         <w:rPr>
           <w:rStyle w:val="Strong"/>
           <w:b w:val="0"/>
@@ -12712,15 +13405,8 @@
           <w:bdr w:val="none" w:sz="0" w:space="0" w:color="auto" w:frame="1"/>
           <w:shd w:val="clear" w:color="auto" w:fill="FFFFFF"/>
         </w:rPr>
-        <w:t xml:space="preserve"> </w:t>
-      </w:r>
-    </w:p>
-    <w:p>
-      <w:pPr>
-        <w:pStyle w:val="Default"/>
-        <w:spacing w:line="360" w:lineRule="auto"/>
-        <w:ind w:firstLine="227"/>
-        <w:jc w:val="both"/>
+      </w:pPr>
+      <w:r>
         <w:rPr>
           <w:rStyle w:val="Strong"/>
           <w:b w:val="0"/>
@@ -12729,8 +13415,15 @@
           <w:bdr w:val="none" w:sz="0" w:space="0" w:color="auto" w:frame="1"/>
           <w:shd w:val="clear" w:color="auto" w:fill="FFFFFF"/>
         </w:rPr>
-      </w:pPr>
-      <w:r>
+        <w:t>(Χρειάζομαι μια συνδετική παράγραφο μεταξύ αυτού και του επόμενου κειμένου)</w:t>
+      </w:r>
+    </w:p>
+    <w:p>
+      <w:pPr>
+        <w:pStyle w:val="Default"/>
+        <w:spacing w:line="360" w:lineRule="auto"/>
+        <w:ind w:firstLine="227"/>
+        <w:jc w:val="both"/>
         <w:rPr>
           <w:rStyle w:val="Strong"/>
           <w:b w:val="0"/>
@@ -12739,8 +13432,7 @@
           <w:bdr w:val="none" w:sz="0" w:space="0" w:color="auto" w:frame="1"/>
           <w:shd w:val="clear" w:color="auto" w:fill="FFFFFF"/>
         </w:rPr>
-        <w:t>(Χρειάζομαι μια συνδετική παράγραφο μεταξύ αυτού και του επόμενου κειμένου)</w:t>
-      </w:r>
+      </w:pPr>
     </w:p>
     <w:p>
       <w:pPr>
@@ -12782,22 +13474,6 @@
         <w:jc w:val="both"/>
         <w:rPr>
           <w:rStyle w:val="Strong"/>
-          <w:b w:val="0"/>
-          <w:bCs w:val="0"/>
-          <w:color w:val="auto"/>
-          <w:bdr w:val="none" w:sz="0" w:space="0" w:color="auto" w:frame="1"/>
-          <w:shd w:val="clear" w:color="auto" w:fill="FFFFFF"/>
-        </w:rPr>
-      </w:pPr>
-    </w:p>
-    <w:p>
-      <w:pPr>
-        <w:pStyle w:val="Default"/>
-        <w:spacing w:line="360" w:lineRule="auto"/>
-        <w:ind w:firstLine="227"/>
-        <w:jc w:val="both"/>
-        <w:rPr>
-          <w:rStyle w:val="Strong"/>
           <w:color w:val="auto"/>
           <w:bdr w:val="none" w:sz="0" w:space="0" w:color="auto" w:frame="1"/>
           <w:shd w:val="clear" w:color="auto" w:fill="FFFFFF"/>
@@ -12943,6 +13619,7 @@
           <w:bdr w:val="none" w:sz="0" w:space="0" w:color="auto" w:frame="1"/>
           <w:shd w:val="clear" w:color="auto" w:fill="FFFFFF"/>
         </w:rPr>
+        <w:lastRenderedPageBreak/>
         <w:t>Επόμενο βήμα:, δημιουργία σχήματος που να της παρουσιάζει και στο επόμενο κεφάλαιο η λεπτομερείς αναφορά του τρόπου λειτουργίας τους ώστε με βάση την εξήγηση να καταλήγω συμπερασματικά στην τεχνική που με βολεύει να χρησιμοποιήσω.</w:t>
       </w:r>
     </w:p>
@@ -13006,7 +13683,7 @@
         <w:spacing w:line="360" w:lineRule="auto"/>
         <w:jc w:val="both"/>
       </w:pPr>
-      <w:hyperlink r:id="rId13" w:history="1">
+      <w:hyperlink r:id="rId14" w:history="1">
         <w:r>
           <w:rPr>
             <w:rStyle w:val="Hyperlink"/>
@@ -13372,11 +14049,7 @@
         <w:t>επιλογή αλγορίθμου, εκπαίδευση</w:t>
       </w:r>
       <w:r>
-        <w:t xml:space="preserve"> του </w:t>
-      </w:r>
-      <w:r>
-        <w:lastRenderedPageBreak/>
-        <w:t>μοντέλου</w:t>
+        <w:t xml:space="preserve"> του μοντέλου</w:t>
       </w:r>
       <w:r>
         <w:t xml:space="preserve">, </w:t>
@@ -13533,7 +14206,14 @@
         <w:rPr>
           <w:color w:val="auto"/>
         </w:rPr>
-        <w:t xml:space="preserve">ίδιο πλήθος φωτογραφιών και για </w:t>
+        <w:t xml:space="preserve">ίδιο πλήθος φωτογραφιών </w:t>
+      </w:r>
+      <w:r>
+        <w:rPr>
+          <w:color w:val="auto"/>
+        </w:rPr>
+        <w:lastRenderedPageBreak/>
+        <w:t xml:space="preserve">και για </w:t>
       </w:r>
       <w:r>
         <w:rPr>
@@ -13804,11 +14484,7 @@
         <w:t xml:space="preserve"> καταλαβαίνει και</w:t>
       </w:r>
       <w:r>
-        <w:t xml:space="preserve"> </w:t>
-      </w:r>
-      <w:r>
-        <w:lastRenderedPageBreak/>
-        <w:t>μαθαίνει ποια είναι τα χαρακτηριστικά του γιασεμιού και ποια του νυχτολούλουδου οπότε πλέον μπορεί να κάνει τον διαχωρισμό μεταξύ αυτών των δύο ειδών.</w:t>
+        <w:t xml:space="preserve"> μαθαίνει ποια είναι τα χαρακτηριστικά του γιασεμιού και ποια του νυχτολούλουδου οπότε πλέον μπορεί να κάνει τον διαχωρισμό μεταξύ αυτών των δύο ειδών.</w:t>
       </w:r>
     </w:p>
     <w:p>
@@ -14133,7 +14809,11 @@
         <w:t>υπάρχουν μεταβλητές οι οποίες</w:t>
       </w:r>
       <w:r>
-        <w:t xml:space="preserve"> ελέγχουν την διαδικασία μάθησης του μοντέλου, για παράδειγμα σε έναν αλγόριθμο συσταδοποίησης επιλέγεται το πλήθος των συστάδων που θα χωριστούν τα δεδομένα. Γενικά αυτές οι παράμετροι επηρεάζουν την διαδικασία μάθησης και η ρύθμιση τους αποτελεί πειραματική διαδικασία καθώς κάθε σύνολο δεδομένων έχει διαφορετικές ανάγκες, οπότε η προσαρμογή είναι ένα πολύ βασικό χαρακτηριστικό για την δημιουργία</w:t>
+        <w:t xml:space="preserve"> ελέγχουν την διαδικασία μάθησης του μοντέλου, για παράδειγμα σε έναν αλγόριθμο </w:t>
+      </w:r>
+      <w:r>
+        <w:lastRenderedPageBreak/>
+        <w:t>συσταδοποίησης επιλέγεται το πλήθος των συστάδων που θα χωριστούν τα δεδομένα. Γενικά αυτές οι παράμετροι επηρεάζουν την διαδικασία μάθησης και η ρύθμιση τους αποτελεί πειραματική διαδικασία καθώς κάθε σύνολο δεδομένων έχει διαφορετικές ανάγκες, οπότε η προσαρμογή είναι ένα πολύ βασικό χαρακτηριστικό για την δημιουργία</w:t>
       </w:r>
       <w:r>
         <w:t xml:space="preserve"> ακριβών</w:t>
@@ -14305,6 +14985,7 @@
           <w:rFonts w:ascii="Arial" w:hAnsi="Arial" w:cs="Arial"/>
           <w:sz w:val="24"/>
           <w:szCs w:val="24"/>
+          <w:lang w:val="el-GR"/>
         </w:rPr>
       </w:pPr>
       <w:bookmarkStart w:id="6" w:name="_Toc86753513"/>
@@ -14313,6 +14994,7 @@
           <w:rFonts w:ascii="Arial" w:hAnsi="Arial" w:cs="Arial"/>
           <w:sz w:val="24"/>
           <w:szCs w:val="24"/>
+          <w:lang w:val="el-GR"/>
         </w:rPr>
         <w:t xml:space="preserve">2.2 </w:t>
       </w:r>
@@ -14321,6 +15003,7 @@
           <w:rFonts w:ascii="Arial" w:hAnsi="Arial" w:cs="Arial"/>
           <w:sz w:val="24"/>
           <w:szCs w:val="24"/>
+          <w:lang w:val="el-GR"/>
         </w:rPr>
         <w:t>Μέθοδοι Μηχανικής Μάθησης</w:t>
       </w:r>
@@ -14330,6 +15013,7 @@
           <w:rFonts w:ascii="Arial" w:hAnsi="Arial" w:cs="Arial"/>
           <w:sz w:val="24"/>
           <w:szCs w:val="24"/>
+          <w:lang w:val="el-GR"/>
         </w:rPr>
         <w:t xml:space="preserve"> </w:t>
       </w:r>
@@ -14350,7 +15034,6 @@
           <w:sz w:val="24"/>
           <w:szCs w:val="24"/>
         </w:rPr>
-        <w:lastRenderedPageBreak/>
         <w:t xml:space="preserve">Κατά καιρούς και από διάφορα εκπαιδευτικά ιδρύματα έχουν αναπτυχθεί πρότυπα συγγραφής </w:t>
       </w:r>
       <w:r>
@@ -14458,7 +15141,7 @@
           <w:szCs w:val="24"/>
         </w:rPr>
       </w:pPr>
-      <w:hyperlink r:id="rId14" w:history="1">
+      <w:hyperlink r:id="rId15" w:history="1">
         <w:r>
           <w:rPr>
             <w:rStyle w:val="Hyperlink"/>
@@ -14624,7 +15307,6 @@
           <w:bCs/>
           <w:sz w:val="28"/>
           <w:szCs w:val="28"/>
-          <w:lang w:val="en-US"/>
         </w:rPr>
       </w:pPr>
       <w:r>
@@ -14642,7 +15324,6 @@
           <w:bCs/>
           <w:sz w:val="28"/>
           <w:szCs w:val="28"/>
-          <w:lang w:val="en-US"/>
         </w:rPr>
         <w:t>3</w:t>
       </w:r>
@@ -14667,7 +15348,6 @@
           <w:bCs/>
           <w:sz w:val="28"/>
           <w:szCs w:val="28"/>
-          <w:lang w:val="en-US"/>
         </w:rPr>
       </w:pPr>
       <w:bookmarkStart w:id="7" w:name="_Toc86753514"/>
@@ -14690,7 +15370,6 @@
           <w:color w:val="auto"/>
           <w:sz w:val="28"/>
           <w:szCs w:val="28"/>
-          <w:lang w:val="en-US"/>
         </w:rPr>
         <w:t xml:space="preserve"> </w:t>
       </w:r>
@@ -14713,9 +15392,6 @@
         <w:spacing w:line="360" w:lineRule="auto"/>
         <w:ind w:firstLine="227"/>
         <w:jc w:val="both"/>
-        <w:rPr>
-          <w:lang w:val="en-US"/>
-        </w:rPr>
       </w:pPr>
     </w:p>
     <w:p>
@@ -14756,7 +15432,6 @@
           <w:rFonts w:ascii="Arial" w:hAnsi="Arial" w:cs="Arial"/>
           <w:sz w:val="24"/>
           <w:szCs w:val="24"/>
-          <w:lang w:val="en-US"/>
         </w:rPr>
       </w:pPr>
     </w:p>
@@ -14767,7 +15442,6 @@
           <w:rFonts w:ascii="Arial" w:hAnsi="Arial" w:cs="Arial"/>
           <w:sz w:val="24"/>
           <w:szCs w:val="24"/>
-          <w:lang w:val="en-US"/>
         </w:rPr>
       </w:pPr>
     </w:p>
@@ -15294,7 +15968,6 @@
           <w:szCs w:val="26"/>
           <w:lang w:val="en-US"/>
         </w:rPr>
-        <w:lastRenderedPageBreak/>
         <w:t xml:space="preserve">Social robots can be used in health and educational systems to support therapists and can be programmed to </w:t>
       </w:r>
       <w:proofErr w:type="spellStart"/>
@@ -15481,6 +16154,7 @@
           <w:szCs w:val="18"/>
           <w:lang w:val="en-US"/>
         </w:rPr>
+        <w:lastRenderedPageBreak/>
         <w:t>Use, accuracy and methods used by AI tools, including in relation to humans, including the development of bias in machine learning models and the data used to train them;</w:t>
       </w:r>
     </w:p>
@@ -15944,18 +16618,7 @@
           <w:szCs w:val="18"/>
           <w:lang w:val="en-US"/>
         </w:rPr>
-        <w:t xml:space="preserve">Security breaches due to cyber-attacks can have horrific consequences. Techniques such as federated learning can reduce the risks by enabling AI models </w:t>
-      </w:r>
-      <w:r>
-        <w:rPr>
-          <w:rFonts w:ascii="Arial" w:eastAsia="Times New Roman" w:hAnsi="Arial" w:cs="Arial"/>
-          <w:color w:val="444444"/>
-          <w:sz w:val="18"/>
-          <w:szCs w:val="18"/>
-          <w:lang w:val="en-US"/>
-        </w:rPr>
-        <w:lastRenderedPageBreak/>
-        <w:t>to be trained across devices that hold data locally, without exchanging them,  while privacy-preserving technologies help ensure personal data protection. </w:t>
+        <w:t>Security breaches due to cyber-attacks can have horrific consequences. Techniques such as federated learning can reduce the risks by enabling AI models to be trained across devices that hold data locally, without exchanging them,  while privacy-preserving technologies help ensure personal data protection. </w:t>
       </w:r>
     </w:p>
     <w:p>
@@ -16164,6 +16827,7 @@
           <w:shd w:val="clear" w:color="auto" w:fill="FFFFFF"/>
           <w:lang w:val="en-US"/>
         </w:rPr>
+        <w:lastRenderedPageBreak/>
         <w:t xml:space="preserve">Hanson </w:t>
       </w:r>
       <w:proofErr w:type="spellStart"/>
@@ -16220,7 +16884,7 @@
           <w:lang w:val="en-US"/>
         </w:rPr>
       </w:pPr>
-      <w:hyperlink r:id="rId15" w:history="1">
+      <w:hyperlink r:id="rId16" w:history="1">
         <w:r>
           <w:rPr>
             <w:rStyle w:val="Hyperlink"/>
@@ -16532,7 +17196,6 @@
           <w:szCs w:val="18"/>
           <w:lang w:val="en-US"/>
         </w:rPr>
-        <w:lastRenderedPageBreak/>
         <w:t>In </w:t>
       </w:r>
       <w:r>
@@ -16793,7 +17456,19 @@
           <w:shd w:val="clear" w:color="auto" w:fill="FFFFFF"/>
           <w:lang w:val="en-US"/>
         </w:rPr>
-        <w:t xml:space="preserve"> data to find the best avenues for investing money. Banking and the finance industry rely heavily on Artificial Intelligence, taking full advantage of this technology in customer service, fraud protection and more. A simple example is the automated email that a person receives from the bank whenever an out of the ordinary transaction is made.</w:t>
+        <w:t xml:space="preserve"> data to find the best avenues for investing money. Banking and the finance industry rely heavily on Artificial Intelligence, taking full advantage of this technology in customer service, fraud protection and more. A simple example is the automated email that a </w:t>
+      </w:r>
+      <w:r>
+        <w:rPr>
+          <w:rFonts w:ascii="Georgia" w:hAnsi="Georgia"/>
+          <w:color w:val="252525"/>
+          <w:sz w:val="26"/>
+          <w:szCs w:val="26"/>
+          <w:shd w:val="clear" w:color="auto" w:fill="FFFFFF"/>
+          <w:lang w:val="en-US"/>
+        </w:rPr>
+        <w:lastRenderedPageBreak/>
+        <w:t>person receives from the bank whenever an out of the ordinary transaction is made.</w:t>
       </w:r>
     </w:p>
     <w:p>
@@ -16816,7 +17491,7 @@
           <w:lang w:val="en-US"/>
         </w:rPr>
       </w:pPr>
-      <w:hyperlink r:id="rId16" w:history="1">
+      <w:hyperlink r:id="rId17" w:history="1">
         <w:r>
           <w:rPr>
             <w:rStyle w:val="Hyperlink"/>
@@ -16836,7 +17511,7 @@
           <w:lang w:val="en-US"/>
         </w:rPr>
       </w:pPr>
-      <w:hyperlink r:id="rId17" w:history="1">
+      <w:hyperlink r:id="rId18" w:history="1">
         <w:r>
           <w:rPr>
             <w:rStyle w:val="Hyperlink"/>
@@ -17121,27 +17796,13 @@
           <w:lang w:val="en-US"/>
         </w:rPr>
       </w:pPr>
-      <w:hyperlink r:id="rId18" w:history="1">
+      <w:hyperlink r:id="rId19" w:history="1">
         <w:r>
           <w:rPr>
             <w:rStyle w:val="Hyperlink"/>
             <w:lang w:val="en-US"/>
           </w:rPr>
-          <w:t>https://www.netapp.com/artificial-intelligenc</w:t>
-        </w:r>
-        <w:r>
-          <w:rPr>
-            <w:rStyle w:val="Hyperlink"/>
-            <w:lang w:val="en-US"/>
-          </w:rPr>
-          <w:t>e</w:t>
-        </w:r>
-        <w:r>
-          <w:rPr>
-            <w:rStyle w:val="Hyperlink"/>
-            <w:lang w:val="en-US"/>
-          </w:rPr>
-          <w:t>/what-is-machine-learning/</w:t>
+          <w:t>https://www.netapp.com/artificial-intelligence/what-is-machine-learning/</w:t>
         </w:r>
       </w:hyperlink>
     </w:p>
@@ -17154,7 +17815,7 @@
           <w:lang w:val="en-US"/>
         </w:rPr>
       </w:pPr>
-      <w:hyperlink r:id="rId19" w:history="1">
+      <w:hyperlink r:id="rId20" w:history="1">
         <w:r>
           <w:rPr>
             <w:rStyle w:val="Hyperlink"/>
@@ -17244,21 +17905,7 @@
             <w:rStyle w:val="Hyperlink"/>
             <w:lang w:val="en-US"/>
           </w:rPr>
-          <w:t>hi</w:t>
-        </w:r>
-        <w:r>
-          <w:rPr>
-            <w:rStyle w:val="Hyperlink"/>
-            <w:lang w:val="en-US"/>
-          </w:rPr>
-          <w:t>s</w:t>
-        </w:r>
-        <w:r>
-          <w:rPr>
-            <w:rStyle w:val="Hyperlink"/>
-            <w:lang w:val="en-US"/>
-          </w:rPr>
-          <w:t>tory</w:t>
+          <w:t>history</w:t>
         </w:r>
         <w:r>
           <w:rPr>
@@ -17326,7 +17973,7 @@
           <w:lang w:val="en-US"/>
         </w:rPr>
       </w:pPr>
-      <w:hyperlink r:id="rId20" w:history="1">
+      <w:hyperlink r:id="rId21" w:history="1">
         <w:r>
           <w:rPr>
             <w:rStyle w:val="Hyperlink"/>
@@ -17335,27 +17982,7 @@
             <w:szCs w:val="24"/>
             <w:lang w:val="en-US"/>
           </w:rPr>
-          <w:t>https://en.wikipedia.org/wiki/History_of_artific</w:t>
-        </w:r>
-        <w:r>
-          <w:rPr>
-            <w:rStyle w:val="Hyperlink"/>
-            <w:rFonts w:ascii="Arial" w:hAnsi="Arial" w:cs="Arial"/>
-            <w:sz w:val="24"/>
-            <w:szCs w:val="24"/>
-            <w:lang w:val="en-US"/>
-          </w:rPr>
-          <w:t>i</w:t>
-        </w:r>
-        <w:r>
-          <w:rPr>
-            <w:rStyle w:val="Hyperlink"/>
-            <w:rFonts w:ascii="Arial" w:hAnsi="Arial" w:cs="Arial"/>
-            <w:sz w:val="24"/>
-            <w:szCs w:val="24"/>
-            <w:lang w:val="en-US"/>
-          </w:rPr>
-          <w:t>al_intelligence</w:t>
+          <w:t>https://en.wikipedia.org/wiki/History_of_artificial_intelligence</w:t>
         </w:r>
       </w:hyperlink>
     </w:p>
@@ -17373,7 +18000,7 @@
           <w:lang w:val="en-US"/>
         </w:rPr>
       </w:pPr>
-      <w:hyperlink r:id="rId21" w:history="1">
+      <w:hyperlink r:id="rId22" w:history="1">
         <w:r>
           <w:rPr>
             <w:rStyle w:val="Hyperlink"/>
@@ -17615,7 +18242,7 @@
           <w:lang w:val="en-US"/>
         </w:rPr>
       </w:pPr>
-      <w:hyperlink r:id="rId22" w:history="1">
+      <w:hyperlink r:id="rId23" w:history="1">
         <w:r>
           <w:rPr>
             <w:rStyle w:val="Hyperlink"/>
@@ -17630,11 +18257,15 @@
         <w:pStyle w:val="Default"/>
         <w:spacing w:line="360" w:lineRule="auto"/>
         <w:jc w:val="both"/>
-      </w:pPr>
-      <w:hyperlink r:id="rId23" w:history="1">
-        <w:r>
-          <w:rPr>
-            <w:rStyle w:val="Hyperlink"/>
+        <w:rPr>
+          <w:lang w:val="en-US"/>
+        </w:rPr>
+      </w:pPr>
+      <w:hyperlink r:id="rId24" w:history="1">
+        <w:r>
+          <w:rPr>
+            <w:rStyle w:val="Hyperlink"/>
+            <w:lang w:val="en-US"/>
           </w:rPr>
           <w:t>https://www.kdnuggets.com/2020/05/guide-choose-right-machine-learning-algorithm.html</w:t>
         </w:r>
@@ -17645,11 +18276,15 @@
         <w:pStyle w:val="Default"/>
         <w:spacing w:line="360" w:lineRule="auto"/>
         <w:jc w:val="both"/>
-      </w:pPr>
-      <w:hyperlink r:id="rId24" w:history="1">
-        <w:r>
-          <w:rPr>
-            <w:rStyle w:val="Hyperlink"/>
+        <w:rPr>
+          <w:lang w:val="en-US"/>
+        </w:rPr>
+      </w:pPr>
+      <w:hyperlink r:id="rId25" w:history="1">
+        <w:r>
+          <w:rPr>
+            <w:rStyle w:val="Hyperlink"/>
+            <w:lang w:val="en-US"/>
           </w:rPr>
           <w:t>https://www.youtube.com/watch?v=GyrhVZnKM00&amp;ab_channel=DataMagic</w:t>
         </w:r>
@@ -17660,11 +18295,15 @@
         <w:pStyle w:val="Default"/>
         <w:spacing w:line="360" w:lineRule="auto"/>
         <w:jc w:val="both"/>
-      </w:pPr>
-      <w:hyperlink r:id="rId25" w:history="1">
-        <w:r>
-          <w:rPr>
-            <w:rStyle w:val="Hyperlink"/>
+        <w:rPr>
+          <w:lang w:val="en-US"/>
+        </w:rPr>
+      </w:pPr>
+      <w:hyperlink r:id="rId26" w:history="1">
+        <w:r>
+          <w:rPr>
+            <w:rStyle w:val="Hyperlink"/>
+            <w:lang w:val="en-US"/>
           </w:rPr>
           <w:t>https://en.wikipedia.org/wiki/Hyperparameter_(machine_learning)</w:t>
         </w:r>
@@ -17677,12 +18316,14 @@
         <w:jc w:val="both"/>
         <w:rPr>
           <w:rStyle w:val="Hyperlink"/>
-        </w:rPr>
-      </w:pPr>
-      <w:hyperlink r:id="rId26" w:history="1">
-        <w:r>
-          <w:rPr>
-            <w:rStyle w:val="Hyperlink"/>
+          <w:lang w:val="en-US"/>
+        </w:rPr>
+      </w:pPr>
+      <w:hyperlink r:id="rId27" w:history="1">
+        <w:r>
+          <w:rPr>
+            <w:rStyle w:val="Hyperlink"/>
+            <w:lang w:val="en-US"/>
           </w:rPr>
           <w:t>https://riskspan.com/tuning-machine-learning-models/</w:t>
         </w:r>
@@ -17695,12 +18336,14 @@
         <w:jc w:val="both"/>
         <w:rPr>
           <w:rStyle w:val="Hyperlink"/>
-        </w:rPr>
-      </w:pPr>
-      <w:hyperlink r:id="rId27" w:history="1">
-        <w:r>
-          <w:rPr>
-            <w:rStyle w:val="Hyperlink"/>
+          <w:lang w:val="en-US"/>
+        </w:rPr>
+      </w:pPr>
+      <w:hyperlink r:id="rId28" w:history="1">
+        <w:r>
+          <w:rPr>
+            <w:rStyle w:val="Hyperlink"/>
+            <w:lang w:val="en-US"/>
           </w:rPr>
           <w:t>https://searchenterpriseai.techtarget.com/feature/How-to-build-a-machine-learning-model-in-7-steps</w:t>
         </w:r>
@@ -17716,7 +18359,7 @@
           <w:lang w:val="en-US"/>
         </w:rPr>
       </w:pPr>
-      <w:hyperlink r:id="rId28" w:history="1">
+      <w:hyperlink r:id="rId29" w:history="1">
         <w:r>
           <w:rPr>
             <w:rStyle w:val="Hyperlink"/>
@@ -17727,6 +18370,7 @@
         <w:r>
           <w:rPr>
             <w:rStyle w:val="Hyperlink"/>
+            <w:lang w:val="en-US"/>
           </w:rPr>
           <w:t>://</w:t>
         </w:r>
@@ -17740,10 +18384,10 @@
         <w:r>
           <w:rPr>
             <w:rStyle w:val="Hyperlink"/>
+            <w:lang w:val="en-US"/>
           </w:rPr>
           <w:t>.</w:t>
         </w:r>
-        <w:proofErr w:type="spellStart"/>
         <w:r>
           <w:rPr>
             <w:rStyle w:val="Hyperlink"/>
@@ -17751,10 +18395,10 @@
           </w:rPr>
           <w:t>itu</w:t>
         </w:r>
-        <w:proofErr w:type="spellEnd"/>
-        <w:r>
-          <w:rPr>
-            <w:rStyle w:val="Hyperlink"/>
+        <w:r>
+          <w:rPr>
+            <w:rStyle w:val="Hyperlink"/>
+            <w:lang w:val="en-US"/>
           </w:rPr>
           <w:t>.</w:t>
         </w:r>
@@ -17768,10 +18412,10 @@
         <w:r>
           <w:rPr>
             <w:rStyle w:val="Hyperlink"/>
+            <w:lang w:val="en-US"/>
           </w:rPr>
           <w:t>/</w:t>
         </w:r>
-        <w:proofErr w:type="spellStart"/>
         <w:r>
           <w:rPr>
             <w:rStyle w:val="Hyperlink"/>
@@ -17779,14 +18423,13 @@
           </w:rPr>
           <w:t>en</w:t>
         </w:r>
-        <w:proofErr w:type="spellEnd"/>
-        <w:r>
-          <w:rPr>
-            <w:rStyle w:val="Hyperlink"/>
+        <w:r>
+          <w:rPr>
+            <w:rStyle w:val="Hyperlink"/>
+            <w:lang w:val="en-US"/>
           </w:rPr>
           <w:t>/</w:t>
         </w:r>
-        <w:proofErr w:type="spellStart"/>
         <w:r>
           <w:rPr>
             <w:rStyle w:val="Hyperlink"/>
@@ -17794,10 +18437,10 @@
           </w:rPr>
           <w:t>mediacentre</w:t>
         </w:r>
-        <w:proofErr w:type="spellEnd"/>
-        <w:r>
-          <w:rPr>
-            <w:rStyle w:val="Hyperlink"/>
+        <w:r>
+          <w:rPr>
+            <w:rStyle w:val="Hyperlink"/>
+            <w:lang w:val="en-US"/>
           </w:rPr>
           <w:t>/</w:t>
         </w:r>
@@ -17811,6 +18454,7 @@
         <w:r>
           <w:rPr>
             <w:rStyle w:val="Hyperlink"/>
+            <w:lang w:val="en-US"/>
           </w:rPr>
           <w:t>/</w:t>
         </w:r>
@@ -17824,6 +18468,7 @@
         <w:r>
           <w:rPr>
             <w:rStyle w:val="Hyperlink"/>
+            <w:lang w:val="en-US"/>
           </w:rPr>
           <w:t>/</w:t>
         </w:r>
@@ -17837,6 +18482,7 @@
         <w:r>
           <w:rPr>
             <w:rStyle w:val="Hyperlink"/>
+            <w:lang w:val="en-US"/>
           </w:rPr>
           <w:t>-</w:t>
         </w:r>
@@ -17850,6 +18496,7 @@
         <w:r>
           <w:rPr>
             <w:rStyle w:val="Hyperlink"/>
+            <w:lang w:val="en-US"/>
           </w:rPr>
           <w:t>-</w:t>
         </w:r>
@@ -17863,6 +18510,7 @@
         <w:r>
           <w:rPr>
             <w:rStyle w:val="Hyperlink"/>
+            <w:lang w:val="en-US"/>
           </w:rPr>
           <w:t>-</w:t>
         </w:r>
@@ -17876,10 +18524,10 @@
         <w:r>
           <w:rPr>
             <w:rStyle w:val="Hyperlink"/>
+            <w:lang w:val="en-US"/>
           </w:rPr>
           <w:t>.</w:t>
         </w:r>
-        <w:proofErr w:type="spellStart"/>
         <w:r>
           <w:rPr>
             <w:rStyle w:val="Hyperlink"/>
@@ -17887,7 +18535,6 @@
           </w:rPr>
           <w:t>aspx</w:t>
         </w:r>
-        <w:proofErr w:type="spellEnd"/>
       </w:hyperlink>
     </w:p>
     <w:p>
@@ -17899,7 +18546,7 @@
           <w:lang w:val="en-US"/>
         </w:rPr>
       </w:pPr>
-      <w:hyperlink r:id="rId29" w:history="1">
+      <w:hyperlink r:id="rId30" w:history="1">
         <w:r>
           <w:rPr>
             <w:rStyle w:val="Hyperlink"/>
@@ -17931,8 +18578,8 @@
       </w:pPr>
     </w:p>
     <w:sectPr>
-      <w:headerReference w:type="default" r:id="rId30"/>
-      <w:footerReference w:type="default" r:id="rId31"/>
+      <w:headerReference w:type="default" r:id="rId31"/>
+      <w:footerReference w:type="default" r:id="rId32"/>
       <w:pgSz w:w="11906" w:h="16838"/>
       <w:pgMar w:top="1440" w:right="1440" w:bottom="1440" w:left="1440" w:header="709" w:footer="709" w:gutter="284"/>
       <w:pgNumType w:start="0"/>
@@ -18660,6 +19307,119 @@
     </w:lvl>
   </w:abstractNum>
   <w:abstractNum w:abstractNumId="5" w15:restartNumberingAfterBreak="0">
+    <w:nsid w:val="50033AFB"/>
+    <w:multiLevelType w:val="hybridMultilevel"/>
+    <w:tmpl w:val="E1D68A82"/>
+    <w:lvl w:ilvl="0" w:tplc="67662AA8">
+      <w:start w:val="1"/>
+      <w:numFmt w:val="bullet"/>
+      <w:lvlText w:val="-"/>
+      <w:lvlJc w:val="left"/>
+      <w:pPr>
+        <w:ind w:left="587" w:hanging="360"/>
+      </w:pPr>
+      <w:rPr>
+        <w:rFonts w:ascii="Arial" w:eastAsia="Calibri" w:hAnsi="Arial" w:cs="Arial" w:hint="default"/>
+      </w:rPr>
+    </w:lvl>
+    <w:lvl w:ilvl="1" w:tplc="04090003" w:tentative="1">
+      <w:start w:val="1"/>
+      <w:numFmt w:val="bullet"/>
+      <w:lvlText w:val="o"/>
+      <w:lvlJc w:val="left"/>
+      <w:pPr>
+        <w:ind w:left="1307" w:hanging="360"/>
+      </w:pPr>
+      <w:rPr>
+        <w:rFonts w:ascii="Courier New" w:hAnsi="Courier New" w:cs="Courier New" w:hint="default"/>
+      </w:rPr>
+    </w:lvl>
+    <w:lvl w:ilvl="2" w:tplc="04090005" w:tentative="1">
+      <w:start w:val="1"/>
+      <w:numFmt w:val="bullet"/>
+      <w:lvlText w:val=""/>
+      <w:lvlJc w:val="left"/>
+      <w:pPr>
+        <w:ind w:left="2027" w:hanging="360"/>
+      </w:pPr>
+      <w:rPr>
+        <w:rFonts w:ascii="Wingdings" w:hAnsi="Wingdings" w:hint="default"/>
+      </w:rPr>
+    </w:lvl>
+    <w:lvl w:ilvl="3" w:tplc="04090001" w:tentative="1">
+      <w:start w:val="1"/>
+      <w:numFmt w:val="bullet"/>
+      <w:lvlText w:val=""/>
+      <w:lvlJc w:val="left"/>
+      <w:pPr>
+        <w:ind w:left="2747" w:hanging="360"/>
+      </w:pPr>
+      <w:rPr>
+        <w:rFonts w:ascii="Symbol" w:hAnsi="Symbol" w:hint="default"/>
+      </w:rPr>
+    </w:lvl>
+    <w:lvl w:ilvl="4" w:tplc="04090003" w:tentative="1">
+      <w:start w:val="1"/>
+      <w:numFmt w:val="bullet"/>
+      <w:lvlText w:val="o"/>
+      <w:lvlJc w:val="left"/>
+      <w:pPr>
+        <w:ind w:left="3467" w:hanging="360"/>
+      </w:pPr>
+      <w:rPr>
+        <w:rFonts w:ascii="Courier New" w:hAnsi="Courier New" w:cs="Courier New" w:hint="default"/>
+      </w:rPr>
+    </w:lvl>
+    <w:lvl w:ilvl="5" w:tplc="04090005" w:tentative="1">
+      <w:start w:val="1"/>
+      <w:numFmt w:val="bullet"/>
+      <w:lvlText w:val=""/>
+      <w:lvlJc w:val="left"/>
+      <w:pPr>
+        <w:ind w:left="4187" w:hanging="360"/>
+      </w:pPr>
+      <w:rPr>
+        <w:rFonts w:ascii="Wingdings" w:hAnsi="Wingdings" w:hint="default"/>
+      </w:rPr>
+    </w:lvl>
+    <w:lvl w:ilvl="6" w:tplc="04090001" w:tentative="1">
+      <w:start w:val="1"/>
+      <w:numFmt w:val="bullet"/>
+      <w:lvlText w:val=""/>
+      <w:lvlJc w:val="left"/>
+      <w:pPr>
+        <w:ind w:left="4907" w:hanging="360"/>
+      </w:pPr>
+      <w:rPr>
+        <w:rFonts w:ascii="Symbol" w:hAnsi="Symbol" w:hint="default"/>
+      </w:rPr>
+    </w:lvl>
+    <w:lvl w:ilvl="7" w:tplc="04090003" w:tentative="1">
+      <w:start w:val="1"/>
+      <w:numFmt w:val="bullet"/>
+      <w:lvlText w:val="o"/>
+      <w:lvlJc w:val="left"/>
+      <w:pPr>
+        <w:ind w:left="5627" w:hanging="360"/>
+      </w:pPr>
+      <w:rPr>
+        <w:rFonts w:ascii="Courier New" w:hAnsi="Courier New" w:cs="Courier New" w:hint="default"/>
+      </w:rPr>
+    </w:lvl>
+    <w:lvl w:ilvl="8" w:tplc="04090005" w:tentative="1">
+      <w:start w:val="1"/>
+      <w:numFmt w:val="bullet"/>
+      <w:lvlText w:val=""/>
+      <w:lvlJc w:val="left"/>
+      <w:pPr>
+        <w:ind w:left="6347" w:hanging="360"/>
+      </w:pPr>
+      <w:rPr>
+        <w:rFonts w:ascii="Wingdings" w:hAnsi="Wingdings" w:hint="default"/>
+      </w:rPr>
+    </w:lvl>
+  </w:abstractNum>
+  <w:abstractNum w:abstractNumId="6" w15:restartNumberingAfterBreak="0">
     <w:nsid w:val="5AE005C9"/>
     <w:multiLevelType w:val="hybridMultilevel"/>
     <w:tmpl w:val="C8CE1146"/>
@@ -18773,7 +19533,7 @@
       </w:rPr>
     </w:lvl>
   </w:abstractNum>
-  <w:abstractNum w:abstractNumId="6" w15:restartNumberingAfterBreak="0">
+  <w:abstractNum w:abstractNumId="7" w15:restartNumberingAfterBreak="0">
     <w:nsid w:val="5B8F51A3"/>
     <w:multiLevelType w:val="multilevel"/>
     <w:tmpl w:val="34EA6E84"/>
@@ -18922,7 +19682,7 @@
       </w:rPr>
     </w:lvl>
   </w:abstractNum>
-  <w:abstractNum w:abstractNumId="7" w15:restartNumberingAfterBreak="0">
+  <w:abstractNum w:abstractNumId="8" w15:restartNumberingAfterBreak="0">
     <w:nsid w:val="5E827CEE"/>
     <w:multiLevelType w:val="multilevel"/>
     <w:tmpl w:val="01A43306"/>
@@ -19071,7 +19831,7 @@
       </w:rPr>
     </w:lvl>
   </w:abstractNum>
-  <w:abstractNum w:abstractNumId="8" w15:restartNumberingAfterBreak="0">
+  <w:abstractNum w:abstractNumId="9" w15:restartNumberingAfterBreak="0">
     <w:nsid w:val="61FF3AD8"/>
     <w:multiLevelType w:val="multilevel"/>
     <w:tmpl w:val="63EE3614"/>
@@ -19184,7 +19944,7 @@
       </w:pPr>
     </w:lvl>
   </w:abstractNum>
-  <w:abstractNum w:abstractNumId="9" w15:restartNumberingAfterBreak="0">
+  <w:abstractNum w:abstractNumId="10" w15:restartNumberingAfterBreak="0">
     <w:nsid w:val="773F6CE2"/>
     <w:multiLevelType w:val="hybridMultilevel"/>
     <w:tmpl w:val="51B4EF22"/>
@@ -19298,13 +20058,13 @@
     </w:lvl>
   </w:abstractNum>
   <w:num w:numId="1">
-    <w:abstractNumId w:val="9"/>
+    <w:abstractNumId w:val="10"/>
   </w:num>
   <w:num w:numId="2">
     <w:abstractNumId w:val="4"/>
   </w:num>
   <w:num w:numId="3">
-    <w:abstractNumId w:val="5"/>
+    <w:abstractNumId w:val="6"/>
   </w:num>
   <w:num w:numId="4">
     <w:abstractNumId w:val="1"/>
@@ -19313,19 +20073,22 @@
     <w:abstractNumId w:val="3"/>
   </w:num>
   <w:num w:numId="6">
-    <w:abstractNumId w:val="7"/>
+    <w:abstractNumId w:val="8"/>
   </w:num>
   <w:num w:numId="7">
     <w:abstractNumId w:val="0"/>
   </w:num>
   <w:num w:numId="8">
-    <w:abstractNumId w:val="8"/>
+    <w:abstractNumId w:val="9"/>
   </w:num>
   <w:num w:numId="9">
     <w:abstractNumId w:val="2"/>
   </w:num>
   <w:num w:numId="10">
-    <w:abstractNumId w:val="6"/>
+    <w:abstractNumId w:val="7"/>
+  </w:num>
+  <w:num w:numId="11">
+    <w:abstractNumId w:val="5"/>
   </w:num>
 </w:numbering>
 </file>

</xml_diff>

<commit_message>
the next step is to dive deep at the subcategories of A.I.
</commit_message>
<xml_diff>
--- a/Diploma_Thesis.docx
+++ b/Diploma_Thesis.docx
@@ -10639,7 +10639,6 @@
           <w:rFonts w:ascii="Arial" w:hAnsi="Arial" w:cs="Arial"/>
           <w:sz w:val="24"/>
           <w:szCs w:val="24"/>
-          <w:lang w:val="en-US"/>
         </w:rPr>
       </w:pPr>
       <w:r>
@@ -11671,23 +11670,95 @@
           <w:szCs w:val="24"/>
         </w:rPr>
         <w:lastRenderedPageBreak/>
-        <w:t xml:space="preserve">Είναι ένα από τα κλασσικά σχήματα τα οποία παρουσιάζουν οπτικά, </w:t>
-      </w:r>
-      <w:r>
-        <w:rPr>
-          <w:rFonts w:ascii="Arial" w:hAnsi="Arial" w:cs="Arial"/>
-          <w:sz w:val="24"/>
-          <w:szCs w:val="24"/>
-        </w:rPr>
-        <w:t xml:space="preserve">τις </w:t>
-      </w:r>
-      <w:r>
-        <w:rPr>
-          <w:rFonts w:ascii="Arial" w:hAnsi="Arial" w:cs="Arial"/>
-          <w:sz w:val="24"/>
-          <w:szCs w:val="24"/>
-        </w:rPr>
-        <w:t>υποκατηγορίες της Τεχνητής</w:t>
+        <w:t>Κάθε μία από αυτές</w:t>
+      </w:r>
+      <w:r>
+        <w:rPr>
+          <w:rFonts w:ascii="Arial" w:hAnsi="Arial" w:cs="Arial"/>
+          <w:sz w:val="24"/>
+          <w:szCs w:val="24"/>
+        </w:rPr>
+        <w:t xml:space="preserve"> τις κατηγορίες </w:t>
+      </w:r>
+      <w:r>
+        <w:rPr>
+          <w:rFonts w:ascii="Arial" w:hAnsi="Arial" w:cs="Arial"/>
+          <w:sz w:val="24"/>
+          <w:szCs w:val="24"/>
+        </w:rPr>
+        <w:t xml:space="preserve">βοηθά </w:t>
+      </w:r>
+      <w:r>
+        <w:rPr>
+          <w:rFonts w:ascii="Arial" w:hAnsi="Arial" w:cs="Arial"/>
+          <w:sz w:val="24"/>
+          <w:szCs w:val="24"/>
+        </w:rPr>
+        <w:t xml:space="preserve">με διαφορετικό τρόπο </w:t>
+      </w:r>
+      <w:r>
+        <w:rPr>
+          <w:rFonts w:ascii="Arial" w:hAnsi="Arial" w:cs="Arial"/>
+          <w:sz w:val="24"/>
+          <w:szCs w:val="24"/>
+        </w:rPr>
+        <w:t xml:space="preserve">στην μίμηση ορισμένων διανοητικών ικανοτήτων του ανθρώπινου εγκεφάλου. </w:t>
+      </w:r>
+      <w:r>
+        <w:rPr>
+          <w:rFonts w:ascii="Arial" w:hAnsi="Arial" w:cs="Arial"/>
+          <w:sz w:val="24"/>
+          <w:szCs w:val="24"/>
+        </w:rPr>
+        <w:t>Κάθε μία έχει τα δικά της χαρακτηριστικά καθώς και τις δικές τεχνικές και λειτουργίες. Αξίζει να παρουσιαστούν και να σχολιαστούν όλες οι υποκατηγορίες για να κατανοηθούν καλύτερα οι δυνατότητες της Τεχνητής Νοημοσύνης</w:t>
+      </w:r>
+      <w:r>
+        <w:rPr>
+          <w:rFonts w:ascii="Arial" w:hAnsi="Arial" w:cs="Arial"/>
+          <w:sz w:val="24"/>
+          <w:szCs w:val="24"/>
+        </w:rPr>
+        <w:t xml:space="preserve"> </w:t>
+      </w:r>
+      <w:r>
+        <w:rPr>
+          <w:rFonts w:ascii="Arial" w:hAnsi="Arial" w:cs="Arial"/>
+          <w:sz w:val="24"/>
+          <w:szCs w:val="24"/>
+        </w:rPr>
+        <w:t>στο σύνολο της</w:t>
+      </w:r>
+      <w:r>
+        <w:rPr>
+          <w:rFonts w:ascii="Arial" w:hAnsi="Arial" w:cs="Arial"/>
+          <w:sz w:val="24"/>
+          <w:szCs w:val="24"/>
+        </w:rPr>
+        <w:t>.</w:t>
+      </w:r>
+      <w:r>
+        <w:rPr>
+          <w:rFonts w:ascii="Arial" w:hAnsi="Arial" w:cs="Arial"/>
+          <w:sz w:val="24"/>
+          <w:szCs w:val="24"/>
+        </w:rPr>
+        <w:t xml:space="preserve"> </w:t>
+      </w:r>
+      <w:r>
+        <w:rPr>
+          <w:rFonts w:ascii="Arial" w:hAnsi="Arial" w:cs="Arial"/>
+          <w:sz w:val="24"/>
+          <w:szCs w:val="24"/>
+        </w:rPr>
+        <w:t xml:space="preserve">Θα εξαιρεθεί η Μηχανική Μάθηση καθώς το επόμενο κεφάλαιο </w:t>
+      </w:r>
+      <w:r>
+        <w:rPr>
+          <w:rFonts w:ascii="Arial" w:hAnsi="Arial" w:cs="Arial"/>
+          <w:sz w:val="24"/>
+          <w:szCs w:val="24"/>
+        </w:rPr>
+        <w:t>είναι αφιερωμένο στην συγκεκριμένη υποκατηγορία.</w:t>
       </w:r>
     </w:p>
     <w:p>
@@ -11699,127 +11770,108 @@
           <w:rFonts w:ascii="Arial" w:hAnsi="Arial" w:cs="Arial"/>
           <w:sz w:val="24"/>
           <w:szCs w:val="24"/>
-          <w:lang w:val="en-US"/>
-        </w:rPr>
-      </w:pPr>
-      <w:r>
-        <w:rPr>
-          <w:rFonts w:ascii="Arial" w:hAnsi="Arial" w:cs="Arial"/>
-          <w:sz w:val="24"/>
-          <w:szCs w:val="24"/>
-          <w:lang w:val="en-US"/>
-        </w:rPr>
-        <w:t>Symbolic learning, machine learning (machines learn from data)</w:t>
-      </w:r>
-    </w:p>
-    <w:p>
-      <w:pPr>
-        <w:pStyle w:val="ListParagraph"/>
-        <w:numPr>
-          <w:ilvl w:val="0"/>
-          <w:numId w:val="11"/>
-        </w:numPr>
+        </w:rPr>
+      </w:pPr>
+    </w:p>
+    <w:p>
+      <w:pPr>
         <w:spacing w:after="0" w:line="360" w:lineRule="auto"/>
         <w:jc w:val="both"/>
         <w:rPr>
           <w:rFonts w:ascii="Arial" w:hAnsi="Arial" w:cs="Arial"/>
-          <w:sz w:val="24"/>
-          <w:szCs w:val="24"/>
-        </w:rPr>
-      </w:pPr>
-      <w:r>
-        <w:rPr>
-          <w:rFonts w:ascii="Arial" w:hAnsi="Arial" w:cs="Arial"/>
-          <w:sz w:val="24"/>
-          <w:szCs w:val="24"/>
-        </w:rPr>
-        <w:t xml:space="preserve">Μπορω να βαλω το σχημα με τους ομοκεντρους κυκλους με </w:t>
-      </w:r>
-      <w:r>
-        <w:rPr>
-          <w:rFonts w:ascii="Arial" w:hAnsi="Arial" w:cs="Arial"/>
-          <w:sz w:val="24"/>
-          <w:szCs w:val="24"/>
-          <w:lang w:val="en-US"/>
-        </w:rPr>
-        <w:t>Machine</w:t>
-      </w:r>
-      <w:r>
-        <w:rPr>
-          <w:rFonts w:ascii="Arial" w:hAnsi="Arial" w:cs="Arial"/>
-          <w:sz w:val="24"/>
-          <w:szCs w:val="24"/>
-        </w:rPr>
-        <w:t xml:space="preserve"> </w:t>
-      </w:r>
-      <w:r>
-        <w:rPr>
-          <w:rFonts w:ascii="Arial" w:hAnsi="Arial" w:cs="Arial"/>
-          <w:sz w:val="24"/>
-          <w:szCs w:val="24"/>
-          <w:lang w:val="en-US"/>
-        </w:rPr>
-        <w:t>Learning</w:t>
-      </w:r>
-      <w:r>
-        <w:rPr>
-          <w:rFonts w:ascii="Arial" w:hAnsi="Arial" w:cs="Arial"/>
-          <w:sz w:val="24"/>
-          <w:szCs w:val="24"/>
-        </w:rPr>
-        <w:t xml:space="preserve"> </w:t>
-      </w:r>
-      <w:r>
-        <w:rPr>
-          <w:rFonts w:ascii="Arial" w:hAnsi="Arial" w:cs="Arial"/>
-          <w:sz w:val="24"/>
-          <w:szCs w:val="24"/>
-          <w:lang w:val="en-US"/>
-        </w:rPr>
-        <w:t>and</w:t>
-      </w:r>
-      <w:r>
-        <w:rPr>
-          <w:rFonts w:ascii="Arial" w:hAnsi="Arial" w:cs="Arial"/>
-          <w:sz w:val="24"/>
-          <w:szCs w:val="24"/>
-        </w:rPr>
-        <w:t xml:space="preserve"> </w:t>
-      </w:r>
-      <w:r>
-        <w:rPr>
-          <w:rFonts w:ascii="Arial" w:hAnsi="Arial" w:cs="Arial"/>
-          <w:sz w:val="24"/>
-          <w:szCs w:val="24"/>
-          <w:lang w:val="en-US"/>
-        </w:rPr>
-        <w:t>Deep</w:t>
-      </w:r>
-      <w:r>
-        <w:rPr>
-          <w:rFonts w:ascii="Arial" w:hAnsi="Arial" w:cs="Arial"/>
-          <w:sz w:val="24"/>
-          <w:szCs w:val="24"/>
-        </w:rPr>
-        <w:t xml:space="preserve"> </w:t>
-      </w:r>
-      <w:r>
-        <w:rPr>
-          <w:rFonts w:ascii="Arial" w:hAnsi="Arial" w:cs="Arial"/>
-          <w:sz w:val="24"/>
-          <w:szCs w:val="24"/>
-          <w:lang w:val="en-US"/>
-        </w:rPr>
-        <w:t>Learning</w:t>
-      </w:r>
-    </w:p>
-    <w:p>
-      <w:pPr>
-        <w:pStyle w:val="ListParagraph"/>
-        <w:numPr>
-          <w:ilvl w:val="0"/>
-          <w:numId w:val="11"/>
-        </w:numPr>
+          <w:b/>
+          <w:bCs/>
+          <w:sz w:val="24"/>
+          <w:szCs w:val="24"/>
+          <w:u w:val="single"/>
+        </w:rPr>
+      </w:pPr>
+      <w:r>
+        <w:rPr>
+          <w:rFonts w:ascii="Arial" w:hAnsi="Arial" w:cs="Arial"/>
+          <w:b/>
+          <w:bCs/>
+          <w:sz w:val="24"/>
+          <w:szCs w:val="24"/>
+          <w:u w:val="single"/>
+        </w:rPr>
+        <w:t xml:space="preserve">Έπειτα παίρνω τις πληροφορίες από κάθε άρθρο για την κάθε </w:t>
+      </w:r>
+      <w:proofErr w:type="spellStart"/>
+      <w:r>
+        <w:rPr>
+          <w:rFonts w:ascii="Arial" w:hAnsi="Arial" w:cs="Arial"/>
+          <w:b/>
+          <w:bCs/>
+          <w:sz w:val="24"/>
+          <w:szCs w:val="24"/>
+          <w:u w:val="single"/>
+        </w:rPr>
+        <w:t>κατηγορια</w:t>
+      </w:r>
+      <w:proofErr w:type="spellEnd"/>
+      <w:r>
+        <w:rPr>
+          <w:rFonts w:ascii="Arial" w:hAnsi="Arial" w:cs="Arial"/>
+          <w:b/>
+          <w:bCs/>
+          <w:sz w:val="24"/>
+          <w:szCs w:val="24"/>
+          <w:u w:val="single"/>
+        </w:rPr>
+        <w:t xml:space="preserve">, τα </w:t>
+      </w:r>
+      <w:proofErr w:type="spellStart"/>
+      <w:r>
+        <w:rPr>
+          <w:rFonts w:ascii="Arial" w:hAnsi="Arial" w:cs="Arial"/>
+          <w:b/>
+          <w:bCs/>
+          <w:sz w:val="24"/>
+          <w:szCs w:val="24"/>
+          <w:u w:val="single"/>
+        </w:rPr>
+        <w:t>γραφω</w:t>
+      </w:r>
+      <w:proofErr w:type="spellEnd"/>
+      <w:r>
+        <w:rPr>
+          <w:rFonts w:ascii="Arial" w:hAnsi="Arial" w:cs="Arial"/>
+          <w:b/>
+          <w:bCs/>
+          <w:sz w:val="24"/>
+          <w:szCs w:val="24"/>
+          <w:u w:val="single"/>
+        </w:rPr>
+        <w:t xml:space="preserve"> εδώ και </w:t>
+      </w:r>
+      <w:proofErr w:type="spellStart"/>
+      <w:r>
+        <w:rPr>
+          <w:rFonts w:ascii="Arial" w:hAnsi="Arial" w:cs="Arial"/>
+          <w:b/>
+          <w:bCs/>
+          <w:sz w:val="24"/>
+          <w:szCs w:val="24"/>
+          <w:u w:val="single"/>
+        </w:rPr>
+        <w:t>μετα</w:t>
+      </w:r>
+      <w:proofErr w:type="spellEnd"/>
+      <w:r>
+        <w:rPr>
+          <w:rFonts w:ascii="Arial" w:hAnsi="Arial" w:cs="Arial"/>
+          <w:b/>
+          <w:bCs/>
+          <w:sz w:val="24"/>
+          <w:szCs w:val="24"/>
+          <w:u w:val="single"/>
+        </w:rPr>
+        <w:t xml:space="preserve"> τα συνδέω και τα εμπλουτίζω</w:t>
+      </w:r>
+    </w:p>
+    <w:p>
+      <w:pPr>
         <w:spacing w:after="0" w:line="360" w:lineRule="auto"/>
         <w:jc w:val="both"/>
         <w:rPr>
@@ -11828,6 +11880,17 @@
           <w:szCs w:val="24"/>
         </w:rPr>
       </w:pPr>
+      <w:hyperlink r:id="rId11" w:history="1">
+        <w:r>
+          <w:rPr>
+            <w:rStyle w:val="Hyperlink"/>
+            <w:rFonts w:ascii="Arial" w:hAnsi="Arial" w:cs="Arial"/>
+            <w:sz w:val="24"/>
+            <w:szCs w:val="24"/>
+          </w:rPr>
+          <w:t>https://www.analyticssteps.com/blogs/6-major-branches-artificial-intelligence-ai</w:t>
+        </w:r>
+      </w:hyperlink>
     </w:p>
     <w:p>
       <w:pPr>
@@ -11839,6 +11902,149 @@
           <w:szCs w:val="24"/>
         </w:rPr>
       </w:pPr>
+      <w:hyperlink r:id="rId12" w:history="1">
+        <w:r>
+          <w:rPr>
+            <w:rStyle w:val="Hyperlink"/>
+            <w:rFonts w:ascii="Arial" w:hAnsi="Arial" w:cs="Arial"/>
+            <w:sz w:val="24"/>
+            <w:szCs w:val="24"/>
+          </w:rPr>
+          <w:t>https://medium.com/@neha49712/artificial-intelligence-and-its-sub-fields-a5a63d8263e8</w:t>
+        </w:r>
+      </w:hyperlink>
+    </w:p>
+    <w:p>
+      <w:pPr>
+        <w:spacing w:after="0" w:line="360" w:lineRule="auto"/>
+        <w:jc w:val="both"/>
+        <w:rPr>
+          <w:rFonts w:ascii="Arial" w:hAnsi="Arial" w:cs="Arial"/>
+          <w:sz w:val="24"/>
+          <w:szCs w:val="24"/>
+        </w:rPr>
+      </w:pPr>
+      <w:hyperlink r:id="rId13" w:history="1">
+        <w:r>
+          <w:rPr>
+            <w:rStyle w:val="Hyperlink"/>
+            <w:rFonts w:ascii="Arial" w:hAnsi="Arial" w:cs="Arial"/>
+            <w:sz w:val="24"/>
+            <w:szCs w:val="24"/>
+          </w:rPr>
+          <w:t>https://www.javatpoint.com/subsets-of-ai</w:t>
+        </w:r>
+      </w:hyperlink>
+    </w:p>
+    <w:p>
+      <w:pPr>
+        <w:spacing w:after="0" w:line="360" w:lineRule="auto"/>
+        <w:jc w:val="both"/>
+        <w:rPr>
+          <w:rFonts w:ascii="Arial" w:hAnsi="Arial" w:cs="Arial"/>
+          <w:sz w:val="24"/>
+          <w:szCs w:val="24"/>
+        </w:rPr>
+      </w:pPr>
+      <w:hyperlink r:id="rId14" w:history="1">
+        <w:r>
+          <w:rPr>
+            <w:rStyle w:val="Hyperlink"/>
+            <w:rFonts w:ascii="Arial" w:hAnsi="Arial" w:cs="Arial"/>
+            <w:sz w:val="24"/>
+            <w:szCs w:val="24"/>
+          </w:rPr>
+          <w:t>https://www.softwaretestinghelp.com/what-is-artificial-intelligence/</w:t>
+        </w:r>
+      </w:hyperlink>
+    </w:p>
+    <w:p>
+      <w:pPr>
+        <w:spacing w:after="0" w:line="360" w:lineRule="auto"/>
+        <w:jc w:val="both"/>
+        <w:rPr>
+          <w:rFonts w:ascii="Arial" w:hAnsi="Arial" w:cs="Arial"/>
+          <w:sz w:val="24"/>
+          <w:szCs w:val="24"/>
+        </w:rPr>
+      </w:pPr>
+      <w:hyperlink r:id="rId15" w:history="1">
+        <w:r>
+          <w:rPr>
+            <w:rStyle w:val="Hyperlink"/>
+            <w:rFonts w:ascii="Arial" w:hAnsi="Arial" w:cs="Arial"/>
+            <w:sz w:val="24"/>
+            <w:szCs w:val="24"/>
+          </w:rPr>
+          <w:t>https://rancholabs.medium.com/6-major-sub-fields-of-artificial-intelligence-77f6a5b28109</w:t>
+        </w:r>
+      </w:hyperlink>
+    </w:p>
+    <w:p>
+      <w:pPr>
+        <w:spacing w:after="0" w:line="360" w:lineRule="auto"/>
+        <w:jc w:val="both"/>
+        <w:rPr>
+          <w:rFonts w:ascii="Arial" w:hAnsi="Arial" w:cs="Arial"/>
+          <w:sz w:val="24"/>
+          <w:szCs w:val="24"/>
+        </w:rPr>
+      </w:pPr>
+      <w:hyperlink r:id="rId16" w:history="1">
+        <w:r>
+          <w:rPr>
+            <w:rStyle w:val="Hyperlink"/>
+            <w:rFonts w:ascii="Arial" w:hAnsi="Arial" w:cs="Arial"/>
+            <w:sz w:val="24"/>
+            <w:szCs w:val="24"/>
+          </w:rPr>
+          <w:t>https://mockstudy.com/what-are-the-different-branches-of-artificial-intelligence-and-the-progress-made-in-their-fields/</w:t>
+        </w:r>
+      </w:hyperlink>
+    </w:p>
+    <w:p>
+      <w:pPr>
+        <w:spacing w:after="0" w:line="360" w:lineRule="auto"/>
+        <w:jc w:val="both"/>
+        <w:rPr>
+          <w:rFonts w:ascii="Arial" w:hAnsi="Arial" w:cs="Arial"/>
+          <w:sz w:val="24"/>
+          <w:szCs w:val="24"/>
+        </w:rPr>
+      </w:pPr>
+      <w:hyperlink r:id="rId17" w:history="1">
+        <w:r>
+          <w:rPr>
+            <w:rStyle w:val="Hyperlink"/>
+            <w:rFonts w:ascii="Arial" w:hAnsi="Arial" w:cs="Arial"/>
+            <w:sz w:val="24"/>
+            <w:szCs w:val="24"/>
+          </w:rPr>
+          <w:t>https://www.youtube.com/watch?v=np1sJ08Q7lw&amp;ab_channel=IBM</w:t>
+        </w:r>
+      </w:hyperlink>
+    </w:p>
+    <w:p>
+      <w:pPr>
+        <w:spacing w:after="0" w:line="360" w:lineRule="auto"/>
+        <w:jc w:val="both"/>
+        <w:rPr>
+          <w:rFonts w:ascii="Arial" w:hAnsi="Arial" w:cs="Arial"/>
+          <w:sz w:val="24"/>
+          <w:szCs w:val="24"/>
+        </w:rPr>
+      </w:pPr>
+      <w:hyperlink r:id="rId18" w:history="1">
+        <w:r>
+          <w:rPr>
+            <w:rStyle w:val="Hyperlink"/>
+            <w:rFonts w:ascii="Arial" w:hAnsi="Arial" w:cs="Arial"/>
+            <w:sz w:val="24"/>
+            <w:szCs w:val="24"/>
+          </w:rPr>
+          <w:t>https://intellipaat.com/blog/what-is-artificial-intelligence/</w:t>
+        </w:r>
+      </w:hyperlink>
     </w:p>
     <w:p>
       <w:pPr>
@@ -11998,6 +12204,7 @@
           <w:sz w:val="28"/>
           <w:szCs w:val="28"/>
         </w:rPr>
+        <w:lastRenderedPageBreak/>
         <w:t xml:space="preserve">ΚΕΦΑΛΑΙΟ </w:t>
       </w:r>
       <w:r>
@@ -12132,7 +12339,7 @@
           <w:shd w:val="clear" w:color="auto" w:fill="FFFFFF"/>
         </w:rPr>
       </w:pPr>
-      <w:hyperlink r:id="rId11" w:history="1">
+      <w:hyperlink r:id="rId19" w:history="1">
         <w:r>
           <w:rPr>
             <w:rStyle w:val="Hyperlink"/>
@@ -12308,7 +12515,35 @@
         <w:rPr>
           <w:rStyle w:val="Hyperlink"/>
         </w:rPr>
-        <w:t>(ειναι ψηλοίδιο)</w:t>
+        <w:t>(</w:t>
+      </w:r>
+      <w:proofErr w:type="spellStart"/>
+      <w:r>
+        <w:rPr>
+          <w:rStyle w:val="Hyperlink"/>
+        </w:rPr>
+        <w:t>ειναι</w:t>
+      </w:r>
+      <w:proofErr w:type="spellEnd"/>
+      <w:r>
+        <w:rPr>
+          <w:rStyle w:val="Hyperlink"/>
+        </w:rPr>
+        <w:t xml:space="preserve"> </w:t>
+      </w:r>
+      <w:proofErr w:type="spellStart"/>
+      <w:r>
+        <w:rPr>
+          <w:rStyle w:val="Hyperlink"/>
+        </w:rPr>
+        <w:t>ψηλοίδιο</w:t>
+      </w:r>
+      <w:proofErr w:type="spellEnd"/>
+      <w:r>
+        <w:rPr>
+          <w:rStyle w:val="Hyperlink"/>
+        </w:rPr>
+        <w:t>)</w:t>
       </w:r>
     </w:p>
     <w:p>
@@ -12330,7 +12565,7 @@
         <w:spacing w:line="360" w:lineRule="auto"/>
         <w:jc w:val="both"/>
       </w:pPr>
-      <w:hyperlink r:id="rId12" w:history="1">
+      <w:hyperlink r:id="rId20" w:history="1">
         <w:r>
           <w:rPr>
             <w:rStyle w:val="Hyperlink"/>
@@ -12512,7 +12747,35 @@
         <w:rPr>
           <w:rStyle w:val="Hyperlink"/>
         </w:rPr>
-        <w:t xml:space="preserve"> (ειναι ψηλοίδιο)</w:t>
+        <w:t xml:space="preserve"> (</w:t>
+      </w:r>
+      <w:proofErr w:type="spellStart"/>
+      <w:r>
+        <w:rPr>
+          <w:rStyle w:val="Hyperlink"/>
+        </w:rPr>
+        <w:t>ειναι</w:t>
+      </w:r>
+      <w:proofErr w:type="spellEnd"/>
+      <w:r>
+        <w:rPr>
+          <w:rStyle w:val="Hyperlink"/>
+        </w:rPr>
+        <w:t xml:space="preserve"> </w:t>
+      </w:r>
+      <w:proofErr w:type="spellStart"/>
+      <w:r>
+        <w:rPr>
+          <w:rStyle w:val="Hyperlink"/>
+        </w:rPr>
+        <w:t>ψηλοίδιο</w:t>
+      </w:r>
+      <w:proofErr w:type="spellEnd"/>
+      <w:r>
+        <w:rPr>
+          <w:rStyle w:val="Hyperlink"/>
+        </w:rPr>
+        <w:t>)</w:t>
       </w:r>
     </w:p>
     <w:p>
@@ -12528,7 +12791,7 @@
         <w:spacing w:line="360" w:lineRule="auto"/>
         <w:jc w:val="both"/>
       </w:pPr>
-      <w:hyperlink r:id="rId13" w:history="1">
+      <w:hyperlink r:id="rId21" w:history="1">
         <w:r>
           <w:rPr>
             <w:rStyle w:val="Hyperlink"/>
@@ -13138,8 +13401,16 @@
         <w:rPr>
           <w:rStyle w:val="Hyperlink"/>
         </w:rPr>
-        <w:t>να το ξαναδω</w:t>
-      </w:r>
+        <w:t xml:space="preserve">να το </w:t>
+      </w:r>
+      <w:proofErr w:type="spellStart"/>
+      <w:r>
+        <w:rPr>
+          <w:rStyle w:val="Hyperlink"/>
+        </w:rPr>
+        <w:t>ξαναδω</w:t>
+      </w:r>
+      <w:proofErr w:type="spellEnd"/>
       <w:r>
         <w:rPr>
           <w:rStyle w:val="Hyperlink"/>
@@ -13160,7 +13431,7 @@
         <w:spacing w:line="360" w:lineRule="auto"/>
         <w:jc w:val="both"/>
       </w:pPr>
-      <w:hyperlink r:id="rId14" w:history="1">
+      <w:hyperlink r:id="rId22" w:history="1">
         <w:r>
           <w:rPr>
             <w:rStyle w:val="Hyperlink"/>
@@ -13187,6 +13458,7 @@
           </w:rPr>
           <w:t>.</w:t>
         </w:r>
+        <w:proofErr w:type="spellStart"/>
         <w:r>
           <w:rPr>
             <w:rStyle w:val="Hyperlink"/>
@@ -13194,6 +13466,7 @@
           </w:rPr>
           <w:t>kallipos</w:t>
         </w:r>
+        <w:proofErr w:type="spellEnd"/>
         <w:r>
           <w:rPr>
             <w:rStyle w:val="Hyperlink"/>
@@ -13263,8 +13536,16 @@
         <w:rPr>
           <w:rStyle w:val="Hyperlink"/>
         </w:rPr>
-        <w:t>να το ξαναδω</w:t>
-      </w:r>
+        <w:t xml:space="preserve">να το </w:t>
+      </w:r>
+      <w:proofErr w:type="spellStart"/>
+      <w:r>
+        <w:rPr>
+          <w:rStyle w:val="Hyperlink"/>
+        </w:rPr>
+        <w:t>ξαναδω</w:t>
+      </w:r>
+      <w:proofErr w:type="spellEnd"/>
       <w:r>
         <w:rPr>
           <w:rStyle w:val="Hyperlink"/>
@@ -13417,6 +13698,7 @@
           <w:bdr w:val="none" w:sz="0" w:space="0" w:color="auto" w:frame="1"/>
           <w:shd w:val="clear" w:color="auto" w:fill="FFFFFF"/>
         </w:rPr>
+        <w:lastRenderedPageBreak/>
         <w:t>Ο άνθρωπος είναι το πιο ευφυές είδος που υπάρχει αυτή την στιγμή στην Γη διότι μπορεί να λύσει σύνθετα προβλήματα, μπορεί να σκεφτεί σύνθετα πράγματα, να κατανοήσει σύνθετες έννοιες και να μάθει</w:t>
       </w:r>
       <w:r>
@@ -13736,7 +14018,7 @@
           <w:bdr w:val="none" w:sz="0" w:space="0" w:color="auto" w:frame="1"/>
           <w:shd w:val="clear" w:color="auto" w:fill="FFFFFF"/>
         </w:rPr>
-        <w:t xml:space="preserve"> μεγάλης κλίμακας, η αυτοματοποίηση </w:t>
+        <w:t xml:space="preserve"> μεγάλης κλίμακας, η αυτοματοποίηση διάφορων καθημερινών εργασιών, η διευκόλυνση και η καλυτέρευση της ζωής του ανθρώπου.</w:t>
       </w:r>
       <w:r>
         <w:rPr>
@@ -13747,10 +14029,15 @@
           <w:bdr w:val="none" w:sz="0" w:space="0" w:color="auto" w:frame="1"/>
           <w:shd w:val="clear" w:color="auto" w:fill="FFFFFF"/>
         </w:rPr>
-        <w:lastRenderedPageBreak/>
-        <w:t>διάφορων καθημερινών εργασιών, η διευκόλυνση και η καλυτέρευση της ζωής του ανθρώπου.</w:t>
-      </w:r>
-      <w:r>
+        <w:t xml:space="preserve"> </w:t>
+      </w:r>
+    </w:p>
+    <w:p>
+      <w:pPr>
+        <w:pStyle w:val="Default"/>
+        <w:spacing w:line="360" w:lineRule="auto"/>
+        <w:ind w:firstLine="227"/>
+        <w:jc w:val="both"/>
         <w:rPr>
           <w:rStyle w:val="Strong"/>
           <w:b w:val="0"/>
@@ -13759,15 +14046,8 @@
           <w:bdr w:val="none" w:sz="0" w:space="0" w:color="auto" w:frame="1"/>
           <w:shd w:val="clear" w:color="auto" w:fill="FFFFFF"/>
         </w:rPr>
-        <w:t xml:space="preserve"> </w:t>
-      </w:r>
-    </w:p>
-    <w:p>
-      <w:pPr>
-        <w:pStyle w:val="Default"/>
-        <w:spacing w:line="360" w:lineRule="auto"/>
-        <w:ind w:firstLine="227"/>
-        <w:jc w:val="both"/>
+      </w:pPr>
+      <w:r>
         <w:rPr>
           <w:rStyle w:val="Strong"/>
           <w:b w:val="0"/>
@@ -13776,8 +14056,15 @@
           <w:bdr w:val="none" w:sz="0" w:space="0" w:color="auto" w:frame="1"/>
           <w:shd w:val="clear" w:color="auto" w:fill="FFFFFF"/>
         </w:rPr>
-      </w:pPr>
-      <w:r>
+        <w:t>(Χρειάζομαι μια συνδετική παράγραφο μεταξύ αυτού και του επόμενου κειμένου)</w:t>
+      </w:r>
+    </w:p>
+    <w:p>
+      <w:pPr>
+        <w:pStyle w:val="Default"/>
+        <w:spacing w:line="360" w:lineRule="auto"/>
+        <w:ind w:firstLine="227"/>
+        <w:jc w:val="both"/>
         <w:rPr>
           <w:rStyle w:val="Strong"/>
           <w:b w:val="0"/>
@@ -13786,8 +14073,7 @@
           <w:bdr w:val="none" w:sz="0" w:space="0" w:color="auto" w:frame="1"/>
           <w:shd w:val="clear" w:color="auto" w:fill="FFFFFF"/>
         </w:rPr>
-        <w:t>(Χρειάζομαι μια συνδετική παράγραφο μεταξύ αυτού και του επόμενου κειμένου)</w:t>
-      </w:r>
+      </w:pPr>
     </w:p>
     <w:p>
       <w:pPr>
@@ -13829,22 +14115,6 @@
         <w:jc w:val="both"/>
         <w:rPr>
           <w:rStyle w:val="Strong"/>
-          <w:b w:val="0"/>
-          <w:bCs w:val="0"/>
-          <w:color w:val="auto"/>
-          <w:bdr w:val="none" w:sz="0" w:space="0" w:color="auto" w:frame="1"/>
-          <w:shd w:val="clear" w:color="auto" w:fill="FFFFFF"/>
-        </w:rPr>
-      </w:pPr>
-    </w:p>
-    <w:p>
-      <w:pPr>
-        <w:pStyle w:val="Default"/>
-        <w:spacing w:line="360" w:lineRule="auto"/>
-        <w:ind w:firstLine="227"/>
-        <w:jc w:val="both"/>
-        <w:rPr>
-          <w:rStyle w:val="Strong"/>
           <w:color w:val="auto"/>
           <w:bdr w:val="none" w:sz="0" w:space="0" w:color="auto" w:frame="1"/>
           <w:shd w:val="clear" w:color="auto" w:fill="FFFFFF"/>
@@ -14053,7 +14323,7 @@
         <w:spacing w:line="360" w:lineRule="auto"/>
         <w:jc w:val="both"/>
       </w:pPr>
-      <w:hyperlink r:id="rId15" w:history="1">
+      <w:hyperlink r:id="rId23" w:history="1">
         <w:r>
           <w:rPr>
             <w:rStyle w:val="Hyperlink"/>
@@ -14392,7 +14662,11 @@
         <w:t xml:space="preserve">Προκειμένου τα υπολογιστικά συστήματα να αποκαλούνται έξυπνα, χρειάζονται ένα μοντέλο. Ένα μοντέλο δημιουργείται μέσω της εκπαίδευσης, δηλαδή με βάση ορισμένα δεδομένα </w:t>
       </w:r>
       <w:r>
-        <w:t>που έχουν συλλεχθεί και σε συνδυασμό με την επιλογή ενός αλγορίθμου μηχανικής μάθησης, παράγεται ένα μοντέλο. Έπειτα με την χρήση αυτού του μοντέλου, είναι εφικτή η πρόβλεψη των αποτελεσμάτων και η παραγωγή συμπερασμάτων</w:t>
+        <w:t xml:space="preserve">που έχουν συλλεχθεί και σε συνδυασμό με την επιλογή ενός </w:t>
+      </w:r>
+      <w:r>
+        <w:lastRenderedPageBreak/>
+        <w:t>αλγορίθμου μηχανικής μάθησης, παράγεται ένα μοντέλο. Έπειτα με την χρήση αυτού του μοντέλου, είναι εφικτή η πρόβλεψη των αποτελεσμάτων και η παραγωγή συμπερασμάτων</w:t>
       </w:r>
       <w:r>
         <w:t xml:space="preserve"> που έχουν ως σκοπό την βελτιστοποίηση.</w:t>
@@ -14463,11 +14737,7 @@
         <w:t>Επίσης ό</w:t>
       </w:r>
       <w:r>
-        <w:t xml:space="preserve">σα περισσότερα </w:t>
-      </w:r>
-      <w:r>
-        <w:lastRenderedPageBreak/>
-        <w:t>δεδομένα έχουμε τόσο καλύτερ</w:t>
+        <w:t>σα περισσότερα δεδομένα έχουμε τόσο καλύτερ</w:t>
       </w:r>
       <w:r>
         <w:t>ες προβλέψεις</w:t>
@@ -14792,7 +15062,11 @@
         <w:t>παράδειγμα</w:t>
       </w:r>
       <w:r>
-        <w:t xml:space="preserve"> τ</w:t>
+        <w:t xml:space="preserve"> </w:t>
+      </w:r>
+      <w:r>
+        <w:lastRenderedPageBreak/>
+        <w:t>τ</w:t>
       </w:r>
       <w:r>
         <w:t>α πέταλα του</w:t>
@@ -14970,7 +15244,6 @@
         <w:t xml:space="preserve"> των </w:t>
       </w:r>
       <w:r>
-        <w:lastRenderedPageBreak/>
         <w:t>δεδομέν</w:t>
       </w:r>
       <w:r>
@@ -15505,7 +15778,7 @@
           <w:szCs w:val="24"/>
         </w:rPr>
       </w:pPr>
-      <w:hyperlink r:id="rId16" w:history="1">
+      <w:hyperlink r:id="rId24" w:history="1">
         <w:r>
           <w:rPr>
             <w:rStyle w:val="Hyperlink"/>
@@ -15827,6 +16100,7 @@
           <w:sz w:val="28"/>
           <w:szCs w:val="28"/>
         </w:rPr>
+        <w:lastRenderedPageBreak/>
         <w:t xml:space="preserve">ΚΕΦΑΛΑΙΟ </w:t>
       </w:r>
       <w:r>
@@ -16286,58 +16560,9 @@
           <w:shd w:val="clear" w:color="auto" w:fill="FFFFFF"/>
           <w:lang w:val="en-US"/>
         </w:rPr>
-        <w:t>If coded properly, AI would have a lower error rate than humans. It would have incredible precision, accuracy and speed, and would not be affected by hostile environments, thus able to complete dangerous tasks, explore in space and endure problems that would injure or kill people.</w:t>
-      </w:r>
-    </w:p>
-    <w:p>
-      <w:pPr>
-        <w:shd w:val="clear" w:color="auto" w:fill="FFFFFF"/>
-        <w:spacing w:after="270" w:line="240" w:lineRule="auto"/>
-        <w:rPr>
-          <w:rFonts w:ascii="Georgia" w:eastAsia="Times New Roman" w:hAnsi="Georgia"/>
-          <w:color w:val="252525"/>
-          <w:sz w:val="26"/>
-          <w:szCs w:val="26"/>
-          <w:lang w:val="en-US"/>
-        </w:rPr>
-      </w:pPr>
-      <w:r>
-        <w:rPr>
-          <w:rFonts w:ascii="Georgia" w:eastAsia="Times New Roman" w:hAnsi="Georgia"/>
-          <w:color w:val="252525"/>
-          <w:sz w:val="26"/>
-          <w:szCs w:val="26"/>
-          <w:lang w:val="en-US"/>
-        </w:rPr>
-        <w:t>We can expect a totally different future for healthcare, with operations being performed by a robot surgeon. A physical surgeon will only be a spectator. Nanotechnology engineers have 3D-printed a lifelike functional blood vessel network that could pave the way towards artificial organs and regenerative therapies.</w:t>
-      </w:r>
-    </w:p>
-    <w:p>
-      <w:pPr>
-        <w:shd w:val="clear" w:color="auto" w:fill="FFFFFF"/>
-        <w:spacing w:after="270" w:line="240" w:lineRule="auto"/>
-        <w:rPr>
-          <w:rFonts w:ascii="Georgia" w:eastAsia="Times New Roman" w:hAnsi="Georgia"/>
-          <w:color w:val="252525"/>
-          <w:sz w:val="26"/>
-          <w:szCs w:val="26"/>
-          <w:lang w:val="en-US"/>
-        </w:rPr>
-      </w:pPr>
-      <w:r>
-        <w:rPr>
-          <w:rFonts w:ascii="Georgia" w:eastAsia="Times New Roman" w:hAnsi="Georgia"/>
-          <w:color w:val="252525"/>
-          <w:sz w:val="26"/>
-          <w:szCs w:val="26"/>
-          <w:lang w:val="en-US"/>
-        </w:rPr>
-        <w:t>Social robots can be used in health and educational systems to support therapists and can be programmed to practise vocabulary with children.</w:t>
-      </w:r>
-    </w:p>
-    <w:p>
-      <w:pPr>
-        <w:spacing w:after="0" w:line="360" w:lineRule="auto"/>
+        <w:t xml:space="preserve">If coded properly, AI would have a lower error rate than humans. It would have incredible precision, accuracy and speed, and would not be affected by </w:t>
+      </w:r>
+      <w:r>
         <w:rPr>
           <w:rFonts w:ascii="Georgia" w:hAnsi="Georgia"/>
           <w:color w:val="252525"/>
@@ -16346,8 +16571,81 @@
           <w:shd w:val="clear" w:color="auto" w:fill="FFFFFF"/>
           <w:lang w:val="en-US"/>
         </w:rPr>
-      </w:pPr>
-      <w:r>
+        <w:lastRenderedPageBreak/>
+        <w:t>hostile environments, thus able to complete dangerous tasks, explore in space and endure problems that would injure or kill people.</w:t>
+      </w:r>
+    </w:p>
+    <w:p>
+      <w:pPr>
+        <w:shd w:val="clear" w:color="auto" w:fill="FFFFFF"/>
+        <w:spacing w:after="270" w:line="240" w:lineRule="auto"/>
+        <w:rPr>
+          <w:rFonts w:ascii="Georgia" w:eastAsia="Times New Roman" w:hAnsi="Georgia"/>
+          <w:color w:val="252525"/>
+          <w:sz w:val="26"/>
+          <w:szCs w:val="26"/>
+          <w:lang w:val="en-US"/>
+        </w:rPr>
+      </w:pPr>
+      <w:r>
+        <w:rPr>
+          <w:rFonts w:ascii="Georgia" w:eastAsia="Times New Roman" w:hAnsi="Georgia"/>
+          <w:color w:val="252525"/>
+          <w:sz w:val="26"/>
+          <w:szCs w:val="26"/>
+          <w:lang w:val="en-US"/>
+        </w:rPr>
+        <w:t>We can expect a totally different future for healthcare, with operations being performed by a robot surgeon. A physical surgeon will only be a spectator. Nanotechnology engineers have 3D-printed a lifelike functional blood vessel network that could pave the way towards artificial organs and regenerative therapies.</w:t>
+      </w:r>
+    </w:p>
+    <w:p>
+      <w:pPr>
+        <w:shd w:val="clear" w:color="auto" w:fill="FFFFFF"/>
+        <w:spacing w:after="270" w:line="240" w:lineRule="auto"/>
+        <w:rPr>
+          <w:rFonts w:ascii="Georgia" w:eastAsia="Times New Roman" w:hAnsi="Georgia"/>
+          <w:color w:val="252525"/>
+          <w:sz w:val="26"/>
+          <w:szCs w:val="26"/>
+          <w:lang w:val="en-US"/>
+        </w:rPr>
+      </w:pPr>
+      <w:r>
+        <w:rPr>
+          <w:rFonts w:ascii="Georgia" w:eastAsia="Times New Roman" w:hAnsi="Georgia"/>
+          <w:color w:val="252525"/>
+          <w:sz w:val="26"/>
+          <w:szCs w:val="26"/>
+          <w:lang w:val="en-US"/>
+        </w:rPr>
+        <w:t xml:space="preserve">Social robots can be used in health and educational systems to support therapists and can be programmed to </w:t>
+      </w:r>
+      <w:proofErr w:type="spellStart"/>
+      <w:r>
+        <w:rPr>
+          <w:rFonts w:ascii="Georgia" w:eastAsia="Times New Roman" w:hAnsi="Georgia"/>
+          <w:color w:val="252525"/>
+          <w:sz w:val="26"/>
+          <w:szCs w:val="26"/>
+          <w:lang w:val="en-US"/>
+        </w:rPr>
+        <w:t>practise</w:t>
+      </w:r>
+      <w:proofErr w:type="spellEnd"/>
+      <w:r>
+        <w:rPr>
+          <w:rFonts w:ascii="Georgia" w:eastAsia="Times New Roman" w:hAnsi="Georgia"/>
+          <w:color w:val="252525"/>
+          <w:sz w:val="26"/>
+          <w:szCs w:val="26"/>
+          <w:lang w:val="en-US"/>
+        </w:rPr>
+        <w:t xml:space="preserve"> vocabulary with children.</w:t>
+      </w:r>
+    </w:p>
+    <w:p>
+      <w:pPr>
+        <w:spacing w:after="0" w:line="360" w:lineRule="auto"/>
         <w:rPr>
           <w:rFonts w:ascii="Georgia" w:hAnsi="Georgia"/>
           <w:color w:val="252525"/>
@@ -16356,8 +16654,7 @@
           <w:shd w:val="clear" w:color="auto" w:fill="FFFFFF"/>
           <w:lang w:val="en-US"/>
         </w:rPr>
-        <w:t xml:space="preserve">Criminal justice algorithms could have a function in supporting the rule of law in the criminal justice system. AI could be used to predict crime and, </w:t>
-      </w:r>
+      </w:pPr>
       <w:r>
         <w:rPr>
           <w:rFonts w:ascii="Georgia" w:hAnsi="Georgia"/>
@@ -16367,8 +16664,7 @@
           <w:shd w:val="clear" w:color="auto" w:fill="FFFFFF"/>
           <w:lang w:val="en-US"/>
         </w:rPr>
-        <w:lastRenderedPageBreak/>
-        <w:t>thanks to AI, we will see judgments from which human bias and the emotional way of thinking of judges have been removed.</w:t>
+        <w:t>Criminal justice algorithms could have a function in supporting the rule of law in the criminal justice system. AI could be used to predict crime and, thanks to AI, we will see judgments from which human bias and the emotional way of thinking of judges have been removed.</w:t>
       </w:r>
     </w:p>
     <w:p>
@@ -16392,12 +16688,10 @@
           <w:shd w:val="clear" w:color="auto" w:fill="FFFFFF"/>
           <w:lang w:val="en-US"/>
         </w:rPr>
-        <w:t>Smart weather forecasting has given us a much-needed insight into extreme climatic events and AI has aptly demonstrated its indispensability in analysing smart disaster responses.</w:t>
-      </w:r>
-    </w:p>
-    <w:p>
-      <w:pPr>
-        <w:spacing w:after="0" w:line="360" w:lineRule="auto"/>
+        <w:t xml:space="preserve">Smart weather forecasting has given us a much-needed insight into extreme climatic events and AI has aptly demonstrated its indispensability in </w:t>
+      </w:r>
+      <w:proofErr w:type="spellStart"/>
+      <w:r>
         <w:rPr>
           <w:rFonts w:ascii="Georgia" w:hAnsi="Georgia"/>
           <w:color w:val="252525"/>
@@ -16406,11 +16700,10 @@
           <w:shd w:val="clear" w:color="auto" w:fill="FFFFFF"/>
           <w:lang w:val="en-US"/>
         </w:rPr>
-      </w:pPr>
-    </w:p>
-    <w:p>
-      <w:pPr>
-        <w:spacing w:after="0" w:line="360" w:lineRule="auto"/>
+        <w:t>analysing</w:t>
+      </w:r>
+      <w:proofErr w:type="spellEnd"/>
+      <w:r>
         <w:rPr>
           <w:rFonts w:ascii="Georgia" w:hAnsi="Georgia"/>
           <w:color w:val="252525"/>
@@ -16419,7 +16712,8 @@
           <w:shd w:val="clear" w:color="auto" w:fill="FFFFFF"/>
           <w:lang w:val="en-US"/>
         </w:rPr>
-      </w:pPr>
+        <w:t xml:space="preserve"> smart disaster responses.</w:t>
+      </w:r>
     </w:p>
     <w:p>
       <w:pPr>
@@ -16436,6 +16730,32 @@
     </w:p>
     <w:p>
       <w:pPr>
+        <w:spacing w:after="0" w:line="360" w:lineRule="auto"/>
+        <w:rPr>
+          <w:rFonts w:ascii="Georgia" w:hAnsi="Georgia"/>
+          <w:color w:val="252525"/>
+          <w:sz w:val="26"/>
+          <w:szCs w:val="26"/>
+          <w:shd w:val="clear" w:color="auto" w:fill="FFFFFF"/>
+          <w:lang w:val="en-US"/>
+        </w:rPr>
+      </w:pPr>
+    </w:p>
+    <w:p>
+      <w:pPr>
+        <w:spacing w:after="0" w:line="360" w:lineRule="auto"/>
+        <w:rPr>
+          <w:rFonts w:ascii="Georgia" w:hAnsi="Georgia"/>
+          <w:color w:val="252525"/>
+          <w:sz w:val="26"/>
+          <w:szCs w:val="26"/>
+          <w:shd w:val="clear" w:color="auto" w:fill="FFFFFF"/>
+          <w:lang w:val="en-US"/>
+        </w:rPr>
+      </w:pPr>
+    </w:p>
+    <w:p>
+      <w:pPr>
         <w:shd w:val="clear" w:color="auto" w:fill="FFFFFF"/>
         <w:spacing w:after="150" w:line="240" w:lineRule="auto"/>
         <w:jc w:val="both"/>
@@ -16677,7 +16997,29 @@
           <w:szCs w:val="18"/>
           <w:lang w:val="en-US"/>
         </w:rPr>
-        <w:t>(e.g. convincing programmed videos of high-profile personalities saying or doing things the video creator has requested)</w:t>
+        <w:t>(</w:t>
+      </w:r>
+      <w:proofErr w:type="gramStart"/>
+      <w:r>
+        <w:rPr>
+          <w:rFonts w:ascii="Arial" w:eastAsia="Times New Roman" w:hAnsi="Arial" w:cs="Arial"/>
+          <w:color w:val="444444"/>
+          <w:sz w:val="18"/>
+          <w:szCs w:val="18"/>
+          <w:lang w:val="en-US"/>
+        </w:rPr>
+        <w:t>e.g.</w:t>
+      </w:r>
+      <w:proofErr w:type="gramEnd"/>
+      <w:r>
+        <w:rPr>
+          <w:rFonts w:ascii="Arial" w:eastAsia="Times New Roman" w:hAnsi="Arial" w:cs="Arial"/>
+          <w:color w:val="444444"/>
+          <w:sz w:val="18"/>
+          <w:szCs w:val="18"/>
+          <w:lang w:val="en-US"/>
+        </w:rPr>
+        <w:t xml:space="preserve"> convincing programmed videos of high-profile personalities saying or doing things the video creator has requested)</w:t>
       </w:r>
       <w:r>
         <w:rPr>
@@ -16855,6 +17197,7 @@
           <w:bdr w:val="none" w:sz="0" w:space="0" w:color="auto" w:frame="1"/>
           <w:lang w:val="en-US"/>
         </w:rPr>
+        <w:lastRenderedPageBreak/>
         <w:t>Bias:</w:t>
       </w:r>
       <w:r>
@@ -16947,7 +17290,29 @@
           <w:szCs w:val="18"/>
           <w:lang w:val="en-US"/>
         </w:rPr>
-        <w:t>Security breaches due to cyber-attacks can have horrific consequences. Techniques such as federated learning can reduce the risks by enabling AI models to be trained across devices that hold data locally, without exchanging them,  while privacy-preserving technologies help ensure personal data protection. </w:t>
+        <w:t xml:space="preserve">Security breaches due to cyber-attacks can have horrific consequences. Techniques such as federated learning can reduce the risks by enabling AI models to be trained across devices that hold data locally, without exchanging </w:t>
+      </w:r>
+      <w:proofErr w:type="gramStart"/>
+      <w:r>
+        <w:rPr>
+          <w:rFonts w:ascii="Arial" w:eastAsia="Times New Roman" w:hAnsi="Arial" w:cs="Arial"/>
+          <w:color w:val="444444"/>
+          <w:sz w:val="18"/>
+          <w:szCs w:val="18"/>
+          <w:lang w:val="en-US"/>
+        </w:rPr>
+        <w:t>them,  while</w:t>
+      </w:r>
+      <w:proofErr w:type="gramEnd"/>
+      <w:r>
+        <w:rPr>
+          <w:rFonts w:ascii="Arial" w:eastAsia="Times New Roman" w:hAnsi="Arial" w:cs="Arial"/>
+          <w:color w:val="444444"/>
+          <w:sz w:val="18"/>
+          <w:szCs w:val="18"/>
+          <w:lang w:val="en-US"/>
+        </w:rPr>
+        <w:t xml:space="preserve"> privacy-preserving technologies help ensure personal data protection. </w:t>
       </w:r>
     </w:p>
     <w:p>
@@ -17156,7 +17521,31 @@
           <w:shd w:val="clear" w:color="auto" w:fill="FFFFFF"/>
           <w:lang w:val="en-US"/>
         </w:rPr>
-        <w:t>Hanson Robotic's most advanced human-like robot Sophia personifies people’s dreams for the future of AI. Sofia is also a framework for cutting edge robotics and AI research, particularly for understanding human-robot interactions and their potential service and entertainment applications.</w:t>
+        <w:t xml:space="preserve">Hanson </w:t>
+      </w:r>
+      <w:proofErr w:type="spellStart"/>
+      <w:r>
+        <w:rPr>
+          <w:rFonts w:ascii="Georgia" w:hAnsi="Georgia"/>
+          <w:color w:val="252525"/>
+          <w:sz w:val="26"/>
+          <w:szCs w:val="26"/>
+          <w:shd w:val="clear" w:color="auto" w:fill="FFFFFF"/>
+          <w:lang w:val="en-US"/>
+        </w:rPr>
+        <w:t>Robotic's</w:t>
+      </w:r>
+      <w:proofErr w:type="spellEnd"/>
+      <w:r>
+        <w:rPr>
+          <w:rFonts w:ascii="Georgia" w:hAnsi="Georgia"/>
+          <w:color w:val="252525"/>
+          <w:sz w:val="26"/>
+          <w:szCs w:val="26"/>
+          <w:shd w:val="clear" w:color="auto" w:fill="FFFFFF"/>
+          <w:lang w:val="en-US"/>
+        </w:rPr>
+        <w:t xml:space="preserve"> most advanced human-like robot Sophia personifies people’s dreams for the future of AI. Sofia is also a framework for cutting edge robotics and AI research, particularly for understanding human-robot interactions and their potential service and entertainment applications.</w:t>
       </w:r>
     </w:p>
     <w:p>
@@ -17188,7 +17577,7 @@
           <w:lang w:val="en-US"/>
         </w:rPr>
       </w:pPr>
-      <w:hyperlink r:id="rId17" w:history="1">
+      <w:hyperlink r:id="rId25" w:history="1">
         <w:r>
           <w:rPr>
             <w:rStyle w:val="Hyperlink"/>
@@ -17244,7 +17633,31 @@
           <w:shd w:val="clear" w:color="auto" w:fill="FFFFFF"/>
           <w:lang w:val="en-US"/>
         </w:rPr>
-        <w:t> for SDG3, AI is being used to help offer remote health checks and follow-up tools. AI can analyse large amounts of data to bring together insights from across large populations of patients, improving diagnosis and predictive analysis. AI has been applied with some success to models for diagnosing COVID from lung scans and imagery, or to diagnosing the 'COVID' cough from other types of coughs. AI and big data have the potential to improve healthcare systems by optimizing workflows in hospitals, providing more accurate diagnoses, optimizing clinical decision-making and bringing better treatments and higher-quality care at a lower cost.  </w:t>
+        <w:t xml:space="preserve"> for SDG3, AI is being used to help offer remote health checks and follow-up tools. AI can </w:t>
+      </w:r>
+      <w:proofErr w:type="spellStart"/>
+      <w:r>
+        <w:rPr>
+          <w:rFonts w:ascii="Arial" w:hAnsi="Arial" w:cs="Arial"/>
+          <w:color w:val="444444"/>
+          <w:sz w:val="18"/>
+          <w:szCs w:val="18"/>
+          <w:shd w:val="clear" w:color="auto" w:fill="FFFFFF"/>
+          <w:lang w:val="en-US"/>
+        </w:rPr>
+        <w:t>analyse</w:t>
+      </w:r>
+      <w:proofErr w:type="spellEnd"/>
+      <w:r>
+        <w:rPr>
+          <w:rFonts w:ascii="Arial" w:hAnsi="Arial" w:cs="Arial"/>
+          <w:color w:val="444444"/>
+          <w:sz w:val="18"/>
+          <w:szCs w:val="18"/>
+          <w:shd w:val="clear" w:color="auto" w:fill="FFFFFF"/>
+          <w:lang w:val="en-US"/>
+        </w:rPr>
+        <w:t xml:space="preserve"> large amounts of data to bring together insights from across large populations of patients, improving diagnosis and predictive analysis. AI has been applied with some success to models for diagnosing COVID from lung scans and imagery, or to diagnosing the 'COVID' cough from other types of coughs. AI and big data have the potential to improve healthcare systems by optimizing workflows in hospitals, providing more accurate diagnoses, optimizing clinical decision-making and bringing better treatments and higher-quality care at a lower cost.  </w:t>
       </w:r>
     </w:p>
     <w:p>
@@ -17323,6 +17736,7 @@
           <w:szCs w:val="18"/>
           <w:lang w:val="en-US"/>
         </w:rPr>
+        <w:lastRenderedPageBreak/>
         <w:t>In </w:t>
       </w:r>
       <w:r>
@@ -17550,7 +17964,73 @@
           <w:szCs w:val="18"/>
           <w:lang w:val="en-US"/>
         </w:rPr>
-        <w:t>, AI can be used for farm management and predictive analytics based on data from crop, soil, and weather monitoring to support decision-making and to optimize the use of resources (water, fertilizers, etc.). It can help detect pests and diseases by analysing images of plants and data on the behaviour of livestock. Agricultural robots and automation are saving labour in many resource-consuming tasks.</w:t>
+        <w:t xml:space="preserve">, AI can be used for farm management and predictive analytics based on data from crop, soil, and weather monitoring to support decision-making and to optimize the use of resources (water, fertilizers, etc.). It can help detect pests and diseases by </w:t>
+      </w:r>
+      <w:proofErr w:type="spellStart"/>
+      <w:r>
+        <w:rPr>
+          <w:rFonts w:ascii="Arial" w:eastAsia="Times New Roman" w:hAnsi="Arial" w:cs="Arial"/>
+          <w:color w:val="444444"/>
+          <w:sz w:val="18"/>
+          <w:szCs w:val="18"/>
+          <w:lang w:val="en-US"/>
+        </w:rPr>
+        <w:t>analysing</w:t>
+      </w:r>
+      <w:proofErr w:type="spellEnd"/>
+      <w:r>
+        <w:rPr>
+          <w:rFonts w:ascii="Arial" w:eastAsia="Times New Roman" w:hAnsi="Arial" w:cs="Arial"/>
+          <w:color w:val="444444"/>
+          <w:sz w:val="18"/>
+          <w:szCs w:val="18"/>
+          <w:lang w:val="en-US"/>
+        </w:rPr>
+        <w:t xml:space="preserve"> images of plants and data on the </w:t>
+      </w:r>
+      <w:proofErr w:type="spellStart"/>
+      <w:r>
+        <w:rPr>
+          <w:rFonts w:ascii="Arial" w:eastAsia="Times New Roman" w:hAnsi="Arial" w:cs="Arial"/>
+          <w:color w:val="444444"/>
+          <w:sz w:val="18"/>
+          <w:szCs w:val="18"/>
+          <w:lang w:val="en-US"/>
+        </w:rPr>
+        <w:t>behaviour</w:t>
+      </w:r>
+      <w:proofErr w:type="spellEnd"/>
+      <w:r>
+        <w:rPr>
+          <w:rFonts w:ascii="Arial" w:eastAsia="Times New Roman" w:hAnsi="Arial" w:cs="Arial"/>
+          <w:color w:val="444444"/>
+          <w:sz w:val="18"/>
+          <w:szCs w:val="18"/>
+          <w:lang w:val="en-US"/>
+        </w:rPr>
+        <w:t xml:space="preserve"> of livestock. Agricultural robots and automation are saving </w:t>
+      </w:r>
+      <w:proofErr w:type="spellStart"/>
+      <w:r>
+        <w:rPr>
+          <w:rFonts w:ascii="Arial" w:eastAsia="Times New Roman" w:hAnsi="Arial" w:cs="Arial"/>
+          <w:color w:val="444444"/>
+          <w:sz w:val="18"/>
+          <w:szCs w:val="18"/>
+          <w:lang w:val="en-US"/>
+        </w:rPr>
+        <w:t>labour</w:t>
+      </w:r>
+      <w:proofErr w:type="spellEnd"/>
+      <w:r>
+        <w:rPr>
+          <w:rFonts w:ascii="Arial" w:eastAsia="Times New Roman" w:hAnsi="Arial" w:cs="Arial"/>
+          <w:color w:val="444444"/>
+          <w:sz w:val="18"/>
+          <w:szCs w:val="18"/>
+          <w:lang w:val="en-US"/>
+        </w:rPr>
+        <w:t xml:space="preserve"> in many resource-consuming tasks.</w:t>
       </w:r>
     </w:p>
     <w:p>
@@ -17592,7 +18072,6 @@
           <w:shd w:val="clear" w:color="auto" w:fill="FFFFFF"/>
           <w:lang w:val="en-US"/>
         </w:rPr>
-        <w:lastRenderedPageBreak/>
         <w:t>The latest developments in Artificial Intelligence are chatbots, smart cars and IoT devices. The healthcare, banking, logistics and travel sectors all use Artificial Intelligence to provide a superior experience.</w:t>
       </w:r>
     </w:p>
@@ -17647,7 +18126,31 @@
           <w:shd w:val="clear" w:color="auto" w:fill="FFFFFF"/>
           <w:lang w:val="en-US"/>
         </w:rPr>
-        <w:t>The finance industry is using AI to analyse data to find the best avenues for investing money. Banking and the finance industry rely heavily on Artificial Intelligence, taking full advantage of this technology in customer service, fraud protection and more. A simple example is the automated email that a person receives from the bank whenever an out of the ordinary transaction is made.</w:t>
+        <w:t xml:space="preserve">The finance industry is using AI to </w:t>
+      </w:r>
+      <w:proofErr w:type="spellStart"/>
+      <w:r>
+        <w:rPr>
+          <w:rFonts w:ascii="Georgia" w:hAnsi="Georgia"/>
+          <w:color w:val="252525"/>
+          <w:sz w:val="26"/>
+          <w:szCs w:val="26"/>
+          <w:shd w:val="clear" w:color="auto" w:fill="FFFFFF"/>
+          <w:lang w:val="en-US"/>
+        </w:rPr>
+        <w:t>analyse</w:t>
+      </w:r>
+      <w:proofErr w:type="spellEnd"/>
+      <w:r>
+        <w:rPr>
+          <w:rFonts w:ascii="Georgia" w:hAnsi="Georgia"/>
+          <w:color w:val="252525"/>
+          <w:sz w:val="26"/>
+          <w:szCs w:val="26"/>
+          <w:shd w:val="clear" w:color="auto" w:fill="FFFFFF"/>
+          <w:lang w:val="en-US"/>
+        </w:rPr>
+        <w:t xml:space="preserve"> data to find the best avenues for investing money. Banking and the finance industry rely heavily on Artificial Intelligence, taking full advantage of this technology in customer service, fraud protection and more. A simple example is the automated email that a person receives from the bank whenever an out of the ordinary transaction is made.</w:t>
       </w:r>
     </w:p>
     <w:p>
@@ -17670,7 +18173,7 @@
           <w:lang w:val="en-US"/>
         </w:rPr>
       </w:pPr>
-      <w:hyperlink r:id="rId18" w:history="1">
+      <w:hyperlink r:id="rId26" w:history="1">
         <w:r>
           <w:rPr>
             <w:rStyle w:val="Hyperlink"/>
@@ -17690,7 +18193,7 @@
           <w:lang w:val="en-US"/>
         </w:rPr>
       </w:pPr>
-      <w:hyperlink r:id="rId19" w:history="1">
+      <w:hyperlink r:id="rId27" w:history="1">
         <w:r>
           <w:rPr>
             <w:rStyle w:val="Hyperlink"/>
@@ -17975,7 +18478,7 @@
           <w:lang w:val="en-US"/>
         </w:rPr>
       </w:pPr>
-      <w:hyperlink r:id="rId20" w:history="1">
+      <w:hyperlink r:id="rId28" w:history="1">
         <w:r>
           <w:rPr>
             <w:rStyle w:val="Hyperlink"/>
@@ -17994,7 +18497,7 @@
           <w:lang w:val="en-US"/>
         </w:rPr>
       </w:pPr>
-      <w:hyperlink r:id="rId21" w:history="1">
+      <w:hyperlink r:id="rId29" w:history="1">
         <w:r>
           <w:rPr>
             <w:rStyle w:val="Hyperlink"/>
@@ -18152,7 +18655,7 @@
           <w:lang w:val="en-US"/>
         </w:rPr>
       </w:pPr>
-      <w:hyperlink r:id="rId22" w:history="1">
+      <w:hyperlink r:id="rId30" w:history="1">
         <w:r>
           <w:rPr>
             <w:rStyle w:val="Hyperlink"/>
@@ -18179,7 +18682,7 @@
           <w:lang w:val="en-US"/>
         </w:rPr>
       </w:pPr>
-      <w:hyperlink r:id="rId23" w:history="1">
+      <w:hyperlink r:id="rId31" w:history="1">
         <w:r>
           <w:rPr>
             <w:rStyle w:val="Hyperlink"/>
@@ -18421,7 +18924,7 @@
           <w:lang w:val="en-US"/>
         </w:rPr>
       </w:pPr>
-      <w:hyperlink r:id="rId24" w:history="1">
+      <w:hyperlink r:id="rId32" w:history="1">
         <w:r>
           <w:rPr>
             <w:rStyle w:val="Hyperlink"/>
@@ -18440,7 +18943,7 @@
           <w:lang w:val="en-US"/>
         </w:rPr>
       </w:pPr>
-      <w:hyperlink r:id="rId25" w:history="1">
+      <w:hyperlink r:id="rId33" w:history="1">
         <w:r>
           <w:rPr>
             <w:rStyle w:val="Hyperlink"/>
@@ -18459,7 +18962,7 @@
           <w:lang w:val="en-US"/>
         </w:rPr>
       </w:pPr>
-      <w:hyperlink r:id="rId26" w:history="1">
+      <w:hyperlink r:id="rId34" w:history="1">
         <w:r>
           <w:rPr>
             <w:rStyle w:val="Hyperlink"/>
@@ -18478,7 +18981,7 @@
           <w:lang w:val="en-US"/>
         </w:rPr>
       </w:pPr>
-      <w:hyperlink r:id="rId27" w:history="1">
+      <w:hyperlink r:id="rId35" w:history="1">
         <w:r>
           <w:rPr>
             <w:rStyle w:val="Hyperlink"/>
@@ -18498,7 +19001,7 @@
           <w:lang w:val="en-US"/>
         </w:rPr>
       </w:pPr>
-      <w:hyperlink r:id="rId28" w:history="1">
+      <w:hyperlink r:id="rId36" w:history="1">
         <w:r>
           <w:rPr>
             <w:rStyle w:val="Hyperlink"/>
@@ -18518,7 +19021,7 @@
           <w:lang w:val="en-US"/>
         </w:rPr>
       </w:pPr>
-      <w:hyperlink r:id="rId29" w:history="1">
+      <w:hyperlink r:id="rId37" w:history="1">
         <w:r>
           <w:rPr>
             <w:rStyle w:val="Hyperlink"/>
@@ -18538,7 +19041,7 @@
           <w:lang w:val="en-US"/>
         </w:rPr>
       </w:pPr>
-      <w:hyperlink r:id="rId30" w:history="1">
+      <w:hyperlink r:id="rId38" w:history="1">
         <w:r>
           <w:rPr>
             <w:rStyle w:val="Hyperlink"/>
@@ -18725,7 +19228,7 @@
           <w:lang w:val="en-US"/>
         </w:rPr>
       </w:pPr>
-      <w:hyperlink r:id="rId31" w:history="1">
+      <w:hyperlink r:id="rId39" w:history="1">
         <w:r>
           <w:rPr>
             <w:rStyle w:val="Hyperlink"/>
@@ -18744,7 +19247,7 @@
           <w:lang w:val="en-US"/>
         </w:rPr>
       </w:pPr>
-      <w:hyperlink r:id="rId32" w:history="1">
+      <w:hyperlink r:id="rId40" w:history="1">
         <w:r>
           <w:rPr>
             <w:rStyle w:val="Hyperlink"/>
@@ -18776,8 +19279,8 @@
       </w:pPr>
     </w:p>
     <w:sectPr>
-      <w:headerReference w:type="default" r:id="rId33"/>
-      <w:footerReference w:type="default" r:id="rId34"/>
+      <w:headerReference w:type="default" r:id="rId41"/>
+      <w:footerReference w:type="default" r:id="rId42"/>
       <w:pgSz w:w="11906" w:h="16838"/>
       <w:pgMar w:top="1440" w:right="1440" w:bottom="1440" w:left="1440" w:header="709" w:footer="709" w:gutter="284"/>
       <w:pgNumType w:start="0"/>
@@ -18837,7 +19340,13 @@
       <w:rPr>
         <w:noProof/>
       </w:rPr>
-      <w:t>16</w:t>
+      <w:t>1</w:t>
+    </w:r>
+    <w:r>
+      <w:rPr>
+        <w:noProof/>
+      </w:rPr>
+      <w:t>6</w:t>
     </w:r>
     <w:r>
       <w:rPr>
@@ -20970,6 +21479,7 @@
   <w:style w:type="character" w:default="1" w:styleId="DefaultParagraphFont">
     <w:name w:val="Default Paragraph Font"/>
     <w:uiPriority w:val="1"/>
+    <w:semiHidden/>
     <w:unhideWhenUsed/>
   </w:style>
   <w:style w:type="table" w:default="1" w:styleId="TableNormal">

</xml_diff>

<commit_message>
neural networks added some information about them
</commit_message>
<xml_diff>
--- a/Diploma_Thesis.docx
+++ b/Diploma_Thesis.docx
@@ -11890,7 +11890,23 @@
           <w:sz w:val="24"/>
           <w:szCs w:val="24"/>
         </w:rPr>
-        <w:t>Κάθε μία έχει τα δικά της χαρακτηριστικά καθώς και τις δικές τεχνικές και λειτουργίες. Αξίζει να παρουσιαστούν και να σχολιαστούν όλες οι υποκατηγορίες για να κατανοηθούν καλύτερα οι δυνατότητες της Τεχνητής Νοημοσύνης</w:t>
+        <w:t xml:space="preserve">Κάθε μία έχει τα δικά της χαρακτηριστικά καθώς και τις δικές </w:t>
+      </w:r>
+      <w:r>
+        <w:rPr>
+          <w:rFonts w:ascii="Arial" w:hAnsi="Arial" w:cs="Arial"/>
+          <w:sz w:val="24"/>
+          <w:szCs w:val="24"/>
+        </w:rPr>
+        <w:t xml:space="preserve">της </w:t>
+      </w:r>
+      <w:r>
+        <w:rPr>
+          <w:rFonts w:ascii="Arial" w:hAnsi="Arial" w:cs="Arial"/>
+          <w:sz w:val="24"/>
+          <w:szCs w:val="24"/>
+        </w:rPr>
+        <w:t>τεχνικές και λειτουργίες. Αξίζει να παρουσιαστούν και να σχολιαστούν όλες οι υποκατηγορίες για να κατανοηθούν καλύτερα οι δυνατότητες της Τεχνητής Νοημοσύνης</w:t>
       </w:r>
       <w:r>
         <w:rPr>
@@ -11952,115 +11968,1785 @@
           <w:szCs w:val="24"/>
         </w:rPr>
       </w:pPr>
+      <w:r>
+        <w:rPr>
+          <w:rFonts w:ascii="Arial" w:hAnsi="Arial" w:cs="Arial"/>
+          <w:sz w:val="24"/>
+          <w:szCs w:val="24"/>
+        </w:rPr>
+        <w:t xml:space="preserve">Η πρώτη υποκατηγορία που πρόκειται να αναλυθεί φέρει το όνομα </w:t>
+      </w:r>
+      <w:r>
+        <w:rPr>
+          <w:rFonts w:ascii="Arial" w:hAnsi="Arial" w:cs="Arial"/>
+          <w:sz w:val="24"/>
+          <w:szCs w:val="24"/>
+          <w:lang w:val="en-US"/>
+        </w:rPr>
+        <w:t>Neural</w:t>
+      </w:r>
+      <w:r>
+        <w:rPr>
+          <w:rFonts w:ascii="Arial" w:hAnsi="Arial" w:cs="Arial"/>
+          <w:sz w:val="24"/>
+          <w:szCs w:val="24"/>
+        </w:rPr>
+        <w:t xml:space="preserve"> </w:t>
+      </w:r>
+      <w:r>
+        <w:rPr>
+          <w:rFonts w:ascii="Arial" w:hAnsi="Arial" w:cs="Arial"/>
+          <w:sz w:val="24"/>
+          <w:szCs w:val="24"/>
+          <w:lang w:val="en-US"/>
+        </w:rPr>
+        <w:t>Networks</w:t>
+      </w:r>
+      <w:r>
+        <w:rPr>
+          <w:rFonts w:ascii="Arial" w:hAnsi="Arial" w:cs="Arial"/>
+          <w:sz w:val="24"/>
+          <w:szCs w:val="24"/>
+        </w:rPr>
+        <w:t xml:space="preserve"> ή αλλιώς Νευρωνικά Δίκτυα</w:t>
+      </w:r>
+      <w:r>
+        <w:rPr>
+          <w:rFonts w:ascii="Arial" w:hAnsi="Arial" w:cs="Arial"/>
+          <w:sz w:val="24"/>
+          <w:szCs w:val="24"/>
+        </w:rPr>
+        <w:t xml:space="preserve">. </w:t>
+      </w:r>
+      <w:r>
+        <w:rPr>
+          <w:rFonts w:ascii="Arial" w:hAnsi="Arial" w:cs="Arial"/>
+          <w:sz w:val="24"/>
+          <w:szCs w:val="24"/>
+        </w:rPr>
+        <w:t>Κατά</w:t>
+      </w:r>
+      <w:r>
+        <w:rPr>
+          <w:rFonts w:ascii="Arial" w:hAnsi="Arial" w:cs="Arial"/>
+          <w:sz w:val="24"/>
+          <w:szCs w:val="24"/>
+        </w:rPr>
+        <w:t xml:space="preserve"> </w:t>
+      </w:r>
+      <w:r>
+        <w:rPr>
+          <w:rFonts w:ascii="Arial" w:hAnsi="Arial" w:cs="Arial"/>
+          <w:sz w:val="24"/>
+          <w:szCs w:val="24"/>
+        </w:rPr>
+        <w:t>την</w:t>
+      </w:r>
+      <w:r>
+        <w:rPr>
+          <w:rFonts w:ascii="Arial" w:hAnsi="Arial" w:cs="Arial"/>
+          <w:sz w:val="24"/>
+          <w:szCs w:val="24"/>
+        </w:rPr>
+        <w:t xml:space="preserve"> </w:t>
+      </w:r>
+      <w:r>
+        <w:rPr>
+          <w:rFonts w:ascii="Arial" w:hAnsi="Arial" w:cs="Arial"/>
+          <w:sz w:val="24"/>
+          <w:szCs w:val="24"/>
+        </w:rPr>
+        <w:t>ανάπτυξη</w:t>
+      </w:r>
+      <w:r>
+        <w:rPr>
+          <w:rFonts w:ascii="Arial" w:hAnsi="Arial" w:cs="Arial"/>
+          <w:sz w:val="24"/>
+          <w:szCs w:val="24"/>
+        </w:rPr>
+        <w:t xml:space="preserve"> </w:t>
+      </w:r>
+      <w:r>
+        <w:rPr>
+          <w:rFonts w:ascii="Arial" w:hAnsi="Arial" w:cs="Arial"/>
+          <w:sz w:val="24"/>
+          <w:szCs w:val="24"/>
+        </w:rPr>
+        <w:t>της</w:t>
+      </w:r>
+      <w:r>
+        <w:rPr>
+          <w:rFonts w:ascii="Arial" w:hAnsi="Arial" w:cs="Arial"/>
+          <w:sz w:val="24"/>
+          <w:szCs w:val="24"/>
+        </w:rPr>
+        <w:t xml:space="preserve"> </w:t>
+      </w:r>
+      <w:r>
+        <w:rPr>
+          <w:rFonts w:ascii="Arial" w:hAnsi="Arial" w:cs="Arial"/>
+          <w:sz w:val="24"/>
+          <w:szCs w:val="24"/>
+        </w:rPr>
+        <w:t>Τεχνητής</w:t>
+      </w:r>
+      <w:r>
+        <w:rPr>
+          <w:rFonts w:ascii="Arial" w:hAnsi="Arial" w:cs="Arial"/>
+          <w:sz w:val="24"/>
+          <w:szCs w:val="24"/>
+        </w:rPr>
+        <w:t xml:space="preserve"> </w:t>
+      </w:r>
+      <w:r>
+        <w:rPr>
+          <w:rFonts w:ascii="Arial" w:hAnsi="Arial" w:cs="Arial"/>
+          <w:sz w:val="24"/>
+          <w:szCs w:val="24"/>
+        </w:rPr>
+        <w:t>Νοημοσύνης</w:t>
+      </w:r>
+      <w:r>
+        <w:rPr>
+          <w:rFonts w:ascii="Arial" w:hAnsi="Arial" w:cs="Arial"/>
+          <w:sz w:val="24"/>
+          <w:szCs w:val="24"/>
+        </w:rPr>
+        <w:t xml:space="preserve"> </w:t>
+      </w:r>
+      <w:r>
+        <w:rPr>
+          <w:rFonts w:ascii="Arial" w:hAnsi="Arial" w:cs="Arial"/>
+          <w:sz w:val="24"/>
+          <w:szCs w:val="24"/>
+        </w:rPr>
+        <w:t>αρκετοί</w:t>
+      </w:r>
+      <w:r>
+        <w:rPr>
+          <w:rFonts w:ascii="Arial" w:hAnsi="Arial" w:cs="Arial"/>
+          <w:sz w:val="24"/>
+          <w:szCs w:val="24"/>
+        </w:rPr>
+        <w:t xml:space="preserve"> </w:t>
+      </w:r>
+      <w:r>
+        <w:rPr>
+          <w:rFonts w:ascii="Arial" w:hAnsi="Arial" w:cs="Arial"/>
+          <w:sz w:val="24"/>
+          <w:szCs w:val="24"/>
+        </w:rPr>
+        <w:t>επιστήμονες</w:t>
+      </w:r>
+      <w:r>
+        <w:rPr>
+          <w:rFonts w:ascii="Arial" w:hAnsi="Arial" w:cs="Arial"/>
+          <w:sz w:val="24"/>
+          <w:szCs w:val="24"/>
+        </w:rPr>
+        <w:t xml:space="preserve"> (</w:t>
+      </w:r>
+      <w:r>
+        <w:rPr>
+          <w:rFonts w:ascii="Arial" w:hAnsi="Arial" w:cs="Arial"/>
+          <w:sz w:val="24"/>
+          <w:szCs w:val="24"/>
+          <w:lang w:val="en-US"/>
+        </w:rPr>
+        <w:t>Wikipedia</w:t>
+      </w:r>
+      <w:r>
+        <w:rPr>
+          <w:rFonts w:ascii="Arial" w:hAnsi="Arial" w:cs="Arial"/>
+          <w:sz w:val="24"/>
+          <w:szCs w:val="24"/>
+        </w:rPr>
+        <w:t xml:space="preserve"> </w:t>
+      </w:r>
+      <w:r>
+        <w:rPr>
+          <w:rFonts w:ascii="Arial" w:hAnsi="Arial" w:cs="Arial"/>
+          <w:sz w:val="24"/>
+          <w:szCs w:val="24"/>
+          <w:lang w:val="en-US"/>
+        </w:rPr>
+        <w:t>link</w:t>
+      </w:r>
+      <w:r>
+        <w:rPr>
+          <w:rFonts w:ascii="Arial" w:hAnsi="Arial" w:cs="Arial"/>
+          <w:sz w:val="24"/>
+          <w:szCs w:val="24"/>
+        </w:rPr>
+        <w:t>)</w:t>
+      </w:r>
+      <w:r>
+        <w:rPr>
+          <w:rFonts w:ascii="Arial" w:hAnsi="Arial" w:cs="Arial"/>
+          <w:sz w:val="24"/>
+          <w:szCs w:val="24"/>
+        </w:rPr>
+        <w:t xml:space="preserve"> αναρωτήθηκαν και ασχολήθηκαν με το εξής ερώτημα, «Πώς θα μπορεί να σκέφτεται ένα υπολογιστικό σύστημα</w:t>
+      </w:r>
+      <w:r>
+        <w:rPr>
+          <w:rFonts w:ascii="Arial" w:hAnsi="Arial" w:cs="Arial"/>
+          <w:sz w:val="24"/>
+          <w:szCs w:val="24"/>
+        </w:rPr>
+        <w:t>;</w:t>
+      </w:r>
+      <w:r>
+        <w:rPr>
+          <w:rFonts w:ascii="Arial" w:hAnsi="Arial" w:cs="Arial"/>
+          <w:sz w:val="24"/>
+          <w:szCs w:val="24"/>
+        </w:rPr>
+        <w:t>». Αυτό</w:t>
+      </w:r>
+      <w:r>
+        <w:rPr>
+          <w:rFonts w:ascii="Arial" w:hAnsi="Arial" w:cs="Arial"/>
+          <w:sz w:val="24"/>
+          <w:szCs w:val="24"/>
+        </w:rPr>
+        <w:t xml:space="preserve"> </w:t>
+      </w:r>
+      <w:r>
+        <w:rPr>
+          <w:rFonts w:ascii="Arial" w:hAnsi="Arial" w:cs="Arial"/>
+          <w:sz w:val="24"/>
+          <w:szCs w:val="24"/>
+        </w:rPr>
+        <w:t>το</w:t>
+      </w:r>
+      <w:r>
+        <w:rPr>
+          <w:rFonts w:ascii="Arial" w:hAnsi="Arial" w:cs="Arial"/>
+          <w:sz w:val="24"/>
+          <w:szCs w:val="24"/>
+        </w:rPr>
+        <w:t xml:space="preserve"> </w:t>
+      </w:r>
+      <w:r>
+        <w:rPr>
+          <w:rFonts w:ascii="Arial" w:hAnsi="Arial" w:cs="Arial"/>
+          <w:sz w:val="24"/>
+          <w:szCs w:val="24"/>
+        </w:rPr>
+        <w:t>ερώτημα</w:t>
+      </w:r>
+      <w:r>
+        <w:rPr>
+          <w:rFonts w:ascii="Arial" w:hAnsi="Arial" w:cs="Arial"/>
+          <w:sz w:val="24"/>
+          <w:szCs w:val="24"/>
+        </w:rPr>
+        <w:t xml:space="preserve"> </w:t>
+      </w:r>
+      <w:r>
+        <w:rPr>
+          <w:rFonts w:ascii="Arial" w:hAnsi="Arial" w:cs="Arial"/>
+          <w:sz w:val="24"/>
+          <w:szCs w:val="24"/>
+        </w:rPr>
+        <w:t>ώθησε</w:t>
+      </w:r>
+      <w:r>
+        <w:rPr>
+          <w:rFonts w:ascii="Arial" w:hAnsi="Arial" w:cs="Arial"/>
+          <w:sz w:val="24"/>
+          <w:szCs w:val="24"/>
+        </w:rPr>
+        <w:t xml:space="preserve"> </w:t>
+      </w:r>
+      <w:r>
+        <w:rPr>
+          <w:rFonts w:ascii="Arial" w:hAnsi="Arial" w:cs="Arial"/>
+          <w:sz w:val="24"/>
+          <w:szCs w:val="24"/>
+        </w:rPr>
+        <w:t>τους επιστήμονες στην ανακάλυψη των Νευρωνικών Δικτύων. Τα</w:t>
+      </w:r>
+      <w:r>
+        <w:rPr>
+          <w:rFonts w:ascii="Arial" w:hAnsi="Arial" w:cs="Arial"/>
+          <w:sz w:val="24"/>
+          <w:szCs w:val="24"/>
+        </w:rPr>
+        <w:t xml:space="preserve"> </w:t>
+      </w:r>
+      <w:r>
+        <w:rPr>
+          <w:rFonts w:ascii="Arial" w:hAnsi="Arial" w:cs="Arial"/>
+          <w:sz w:val="24"/>
+          <w:szCs w:val="24"/>
+        </w:rPr>
+        <w:t>Νευρωνικά</w:t>
+      </w:r>
+      <w:r>
+        <w:rPr>
+          <w:rFonts w:ascii="Arial" w:hAnsi="Arial" w:cs="Arial"/>
+          <w:sz w:val="24"/>
+          <w:szCs w:val="24"/>
+        </w:rPr>
+        <w:t xml:space="preserve"> </w:t>
+      </w:r>
+      <w:r>
+        <w:rPr>
+          <w:rFonts w:ascii="Arial" w:hAnsi="Arial" w:cs="Arial"/>
+          <w:sz w:val="24"/>
+          <w:szCs w:val="24"/>
+        </w:rPr>
+        <w:t>Δίκτυα</w:t>
+      </w:r>
+      <w:r>
+        <w:rPr>
+          <w:rFonts w:ascii="Arial" w:hAnsi="Arial" w:cs="Arial"/>
+          <w:sz w:val="24"/>
+          <w:szCs w:val="24"/>
+        </w:rPr>
+        <w:t xml:space="preserve"> </w:t>
+      </w:r>
+      <w:r>
+        <w:rPr>
+          <w:rFonts w:ascii="Arial" w:hAnsi="Arial" w:cs="Arial"/>
+          <w:sz w:val="24"/>
+          <w:szCs w:val="24"/>
+        </w:rPr>
+        <w:t>αντιγράφουν</w:t>
+      </w:r>
+      <w:r>
+        <w:rPr>
+          <w:rFonts w:ascii="Arial" w:hAnsi="Arial" w:cs="Arial"/>
+          <w:sz w:val="24"/>
+          <w:szCs w:val="24"/>
+        </w:rPr>
+        <w:t xml:space="preserve"> </w:t>
+      </w:r>
+      <w:r>
+        <w:rPr>
+          <w:rFonts w:ascii="Arial" w:hAnsi="Arial" w:cs="Arial"/>
+          <w:sz w:val="24"/>
+          <w:szCs w:val="24"/>
+        </w:rPr>
+        <w:t>τον</w:t>
+      </w:r>
+      <w:r>
+        <w:rPr>
+          <w:rFonts w:ascii="Arial" w:hAnsi="Arial" w:cs="Arial"/>
+          <w:sz w:val="24"/>
+          <w:szCs w:val="24"/>
+        </w:rPr>
+        <w:t xml:space="preserve"> </w:t>
+      </w:r>
+      <w:r>
+        <w:rPr>
+          <w:rFonts w:ascii="Arial" w:hAnsi="Arial" w:cs="Arial"/>
+          <w:sz w:val="24"/>
+          <w:szCs w:val="24"/>
+        </w:rPr>
+        <w:t>ανθρώπινο</w:t>
+      </w:r>
+      <w:r>
+        <w:rPr>
+          <w:rFonts w:ascii="Arial" w:hAnsi="Arial" w:cs="Arial"/>
+          <w:sz w:val="24"/>
+          <w:szCs w:val="24"/>
+        </w:rPr>
+        <w:t xml:space="preserve"> </w:t>
+      </w:r>
+      <w:r>
+        <w:rPr>
+          <w:rFonts w:ascii="Arial" w:hAnsi="Arial" w:cs="Arial"/>
+          <w:sz w:val="24"/>
+          <w:szCs w:val="24"/>
+        </w:rPr>
+        <w:t>εγκέφαλο</w:t>
+      </w:r>
+      <w:r>
+        <w:rPr>
+          <w:rFonts w:ascii="Arial" w:hAnsi="Arial" w:cs="Arial"/>
+          <w:sz w:val="24"/>
+          <w:szCs w:val="24"/>
+        </w:rPr>
+        <w:t xml:space="preserve">, </w:t>
+      </w:r>
+      <w:r>
+        <w:rPr>
+          <w:rFonts w:ascii="Arial" w:hAnsi="Arial" w:cs="Arial"/>
+          <w:sz w:val="24"/>
+          <w:szCs w:val="24"/>
+        </w:rPr>
+        <w:t xml:space="preserve">δηλαδή τον τρόπο </w:t>
+      </w:r>
+      <w:r>
+        <w:rPr>
+          <w:rFonts w:ascii="Arial" w:hAnsi="Arial" w:cs="Arial"/>
+          <w:sz w:val="24"/>
+          <w:szCs w:val="24"/>
+        </w:rPr>
+        <w:t>με τον οποίο λειτουργεί.</w:t>
+      </w:r>
+      <w:r>
+        <w:rPr>
+          <w:rFonts w:ascii="Arial" w:hAnsi="Arial" w:cs="Arial"/>
+          <w:sz w:val="24"/>
+          <w:szCs w:val="24"/>
+        </w:rPr>
+        <w:t xml:space="preserve"> Αυτός</w:t>
+      </w:r>
+      <w:r>
+        <w:rPr>
+          <w:rFonts w:ascii="Arial" w:hAnsi="Arial" w:cs="Arial"/>
+          <w:sz w:val="24"/>
+          <w:szCs w:val="24"/>
+        </w:rPr>
+        <w:t xml:space="preserve"> </w:t>
+      </w:r>
+      <w:r>
+        <w:rPr>
+          <w:rFonts w:ascii="Arial" w:hAnsi="Arial" w:cs="Arial"/>
+          <w:sz w:val="24"/>
+          <w:szCs w:val="24"/>
+        </w:rPr>
+        <w:t>ο</w:t>
+      </w:r>
+      <w:r>
+        <w:rPr>
+          <w:rFonts w:ascii="Arial" w:hAnsi="Arial" w:cs="Arial"/>
+          <w:sz w:val="24"/>
+          <w:szCs w:val="24"/>
+        </w:rPr>
+        <w:t xml:space="preserve"> </w:t>
+      </w:r>
+      <w:r>
+        <w:rPr>
+          <w:rFonts w:ascii="Arial" w:hAnsi="Arial" w:cs="Arial"/>
+          <w:sz w:val="24"/>
+          <w:szCs w:val="24"/>
+        </w:rPr>
+        <w:t>τομέας</w:t>
+      </w:r>
+      <w:r>
+        <w:rPr>
+          <w:rFonts w:ascii="Arial" w:hAnsi="Arial" w:cs="Arial"/>
+          <w:sz w:val="24"/>
+          <w:szCs w:val="24"/>
+        </w:rPr>
+        <w:t xml:space="preserve"> </w:t>
+      </w:r>
+      <w:r>
+        <w:rPr>
+          <w:rFonts w:ascii="Arial" w:hAnsi="Arial" w:cs="Arial"/>
+          <w:sz w:val="24"/>
+          <w:szCs w:val="24"/>
+        </w:rPr>
+        <w:t>της</w:t>
+      </w:r>
+      <w:r>
+        <w:rPr>
+          <w:rFonts w:ascii="Arial" w:hAnsi="Arial" w:cs="Arial"/>
+          <w:sz w:val="24"/>
+          <w:szCs w:val="24"/>
+        </w:rPr>
+        <w:t xml:space="preserve"> </w:t>
+      </w:r>
+      <w:r>
+        <w:rPr>
+          <w:rFonts w:ascii="Arial" w:hAnsi="Arial" w:cs="Arial"/>
+          <w:sz w:val="24"/>
+          <w:szCs w:val="24"/>
+        </w:rPr>
+        <w:t>Τεχνητής</w:t>
+      </w:r>
+      <w:r>
+        <w:rPr>
+          <w:rFonts w:ascii="Arial" w:hAnsi="Arial" w:cs="Arial"/>
+          <w:sz w:val="24"/>
+          <w:szCs w:val="24"/>
+        </w:rPr>
+        <w:t xml:space="preserve"> </w:t>
+      </w:r>
+      <w:r>
+        <w:rPr>
+          <w:rFonts w:ascii="Arial" w:hAnsi="Arial" w:cs="Arial"/>
+          <w:sz w:val="24"/>
+          <w:szCs w:val="24"/>
+        </w:rPr>
+        <w:t>Νοημοσύνης</w:t>
+      </w:r>
+      <w:r>
+        <w:rPr>
+          <w:rFonts w:ascii="Arial" w:hAnsi="Arial" w:cs="Arial"/>
+          <w:sz w:val="24"/>
+          <w:szCs w:val="24"/>
+        </w:rPr>
+        <w:t xml:space="preserve"> </w:t>
+      </w:r>
+      <w:r>
+        <w:rPr>
+          <w:rFonts w:ascii="Arial" w:hAnsi="Arial" w:cs="Arial"/>
+          <w:sz w:val="24"/>
+          <w:szCs w:val="24"/>
+        </w:rPr>
+        <w:t>μπορεί να αποκαλεστεί και «Το μυαλό της Τεχνητής Νοημοσύνης» αφού</w:t>
+      </w:r>
+      <w:r>
+        <w:rPr>
+          <w:rFonts w:ascii="Arial" w:hAnsi="Arial" w:cs="Arial"/>
+          <w:sz w:val="24"/>
+          <w:szCs w:val="24"/>
+        </w:rPr>
+        <w:t xml:space="preserve"> χρησιμοποιεί την νευροεπιστήμη, ένας κλάδος της βιολογίας όπου ασχολείται με την επιστημονική μελέτη του νευρικού συστήματος</w:t>
+      </w:r>
+      <w:r>
+        <w:rPr>
+          <w:rFonts w:ascii="Arial" w:hAnsi="Arial" w:cs="Arial"/>
+          <w:sz w:val="24"/>
+          <w:szCs w:val="24"/>
+        </w:rPr>
+        <w:t xml:space="preserve"> του ανθρώπου. Συγκεκριμένα</w:t>
+      </w:r>
+      <w:r>
+        <w:rPr>
+          <w:rFonts w:ascii="Arial" w:hAnsi="Arial" w:cs="Arial"/>
+          <w:sz w:val="24"/>
+          <w:szCs w:val="24"/>
+        </w:rPr>
+        <w:t xml:space="preserve"> </w:t>
+      </w:r>
+      <w:r>
+        <w:rPr>
+          <w:rFonts w:ascii="Arial" w:hAnsi="Arial" w:cs="Arial"/>
+          <w:sz w:val="24"/>
+          <w:szCs w:val="24"/>
+        </w:rPr>
+        <w:t>στα</w:t>
+      </w:r>
+      <w:r>
+        <w:rPr>
+          <w:rFonts w:ascii="Arial" w:hAnsi="Arial" w:cs="Arial"/>
+          <w:sz w:val="24"/>
+          <w:szCs w:val="24"/>
+        </w:rPr>
+        <w:t xml:space="preserve"> </w:t>
+      </w:r>
+      <w:r>
+        <w:rPr>
+          <w:rFonts w:ascii="Arial" w:hAnsi="Arial" w:cs="Arial"/>
+          <w:sz w:val="24"/>
+          <w:szCs w:val="24"/>
+        </w:rPr>
+        <w:t>Νευρωνικά</w:t>
+      </w:r>
+      <w:r>
+        <w:rPr>
+          <w:rFonts w:ascii="Arial" w:hAnsi="Arial" w:cs="Arial"/>
+          <w:sz w:val="24"/>
+          <w:szCs w:val="24"/>
+        </w:rPr>
+        <w:t xml:space="preserve"> </w:t>
+      </w:r>
+      <w:r>
+        <w:rPr>
+          <w:rFonts w:ascii="Arial" w:hAnsi="Arial" w:cs="Arial"/>
+          <w:sz w:val="24"/>
+          <w:szCs w:val="24"/>
+        </w:rPr>
+        <w:t>Δίκτυα</w:t>
+      </w:r>
+      <w:r>
+        <w:rPr>
+          <w:rFonts w:ascii="Arial" w:hAnsi="Arial" w:cs="Arial"/>
+          <w:sz w:val="24"/>
+          <w:szCs w:val="24"/>
+        </w:rPr>
+        <w:t xml:space="preserve"> </w:t>
+      </w:r>
+      <w:r>
+        <w:rPr>
+          <w:rFonts w:ascii="Arial" w:hAnsi="Arial" w:cs="Arial"/>
+          <w:sz w:val="24"/>
+          <w:szCs w:val="24"/>
+        </w:rPr>
+        <w:t>είναι</w:t>
+      </w:r>
+      <w:r>
+        <w:rPr>
+          <w:rFonts w:ascii="Arial" w:hAnsi="Arial" w:cs="Arial"/>
+          <w:sz w:val="24"/>
+          <w:szCs w:val="24"/>
+        </w:rPr>
+        <w:t xml:space="preserve"> </w:t>
+      </w:r>
+      <w:r>
+        <w:rPr>
+          <w:rFonts w:ascii="Arial" w:hAnsi="Arial" w:cs="Arial"/>
+          <w:sz w:val="24"/>
+          <w:szCs w:val="24"/>
+        </w:rPr>
+        <w:t>πιο</w:t>
+      </w:r>
+      <w:r>
+        <w:rPr>
+          <w:rFonts w:ascii="Arial" w:hAnsi="Arial" w:cs="Arial"/>
+          <w:sz w:val="24"/>
+          <w:szCs w:val="24"/>
+        </w:rPr>
+        <w:t xml:space="preserve"> </w:t>
+      </w:r>
+      <w:r>
+        <w:rPr>
+          <w:rFonts w:ascii="Arial" w:hAnsi="Arial" w:cs="Arial"/>
+          <w:sz w:val="24"/>
+          <w:szCs w:val="24"/>
+        </w:rPr>
+        <w:t>σημαντική</w:t>
+      </w:r>
+      <w:r>
+        <w:rPr>
+          <w:rFonts w:ascii="Arial" w:hAnsi="Arial" w:cs="Arial"/>
+          <w:sz w:val="24"/>
+          <w:szCs w:val="24"/>
+        </w:rPr>
+        <w:t xml:space="preserve"> </w:t>
+      </w:r>
+      <w:r>
+        <w:rPr>
+          <w:rFonts w:ascii="Arial" w:hAnsi="Arial" w:cs="Arial"/>
+          <w:sz w:val="24"/>
+          <w:szCs w:val="24"/>
+        </w:rPr>
+        <w:t>η</w:t>
+      </w:r>
+      <w:r>
+        <w:rPr>
+          <w:rFonts w:ascii="Arial" w:hAnsi="Arial" w:cs="Arial"/>
+          <w:sz w:val="24"/>
+          <w:szCs w:val="24"/>
+        </w:rPr>
+        <w:t xml:space="preserve"> </w:t>
+      </w:r>
+      <w:r>
+        <w:rPr>
+          <w:rFonts w:ascii="Arial" w:hAnsi="Arial" w:cs="Arial"/>
+          <w:sz w:val="24"/>
+          <w:szCs w:val="24"/>
+        </w:rPr>
+        <w:t>λειτουργία</w:t>
+      </w:r>
+      <w:r>
+        <w:rPr>
+          <w:rFonts w:ascii="Arial" w:hAnsi="Arial" w:cs="Arial"/>
+          <w:sz w:val="24"/>
+          <w:szCs w:val="24"/>
+        </w:rPr>
+        <w:t xml:space="preserve"> </w:t>
+      </w:r>
+      <w:r>
+        <w:rPr>
+          <w:rFonts w:ascii="Arial" w:hAnsi="Arial" w:cs="Arial"/>
+          <w:sz w:val="24"/>
+          <w:szCs w:val="24"/>
+        </w:rPr>
+        <w:t xml:space="preserve">του εγκεφάλου </w:t>
+      </w:r>
+      <w:r>
+        <w:rPr>
+          <w:rFonts w:ascii="Arial" w:hAnsi="Arial" w:cs="Arial"/>
+          <w:sz w:val="24"/>
+          <w:szCs w:val="24"/>
+        </w:rPr>
+        <w:t>γι’ αυτό και ασχολούνται πιο πολύ με τα νεύρα</w:t>
+      </w:r>
+      <w:r>
+        <w:rPr>
+          <w:rFonts w:ascii="Arial" w:hAnsi="Arial" w:cs="Arial"/>
+          <w:sz w:val="24"/>
+          <w:szCs w:val="24"/>
+        </w:rPr>
+        <w:t xml:space="preserve"> </w:t>
+      </w:r>
+      <w:r>
+        <w:rPr>
+          <w:rFonts w:ascii="Arial" w:hAnsi="Arial" w:cs="Arial"/>
+          <w:sz w:val="24"/>
+          <w:szCs w:val="24"/>
+        </w:rPr>
+        <w:t>και το νευρικό σύστημα του εγκεφάλου.</w:t>
+      </w:r>
+      <w:r>
+        <w:rPr>
+          <w:rFonts w:ascii="Arial" w:hAnsi="Arial" w:cs="Arial"/>
+          <w:sz w:val="24"/>
+          <w:szCs w:val="24"/>
+        </w:rPr>
+        <w:t xml:space="preserve"> </w:t>
+      </w:r>
+      <w:r>
+        <w:rPr>
+          <w:rFonts w:ascii="Arial" w:hAnsi="Arial" w:cs="Arial"/>
+          <w:sz w:val="24"/>
+          <w:szCs w:val="24"/>
+        </w:rPr>
+        <w:t>Ο</w:t>
+      </w:r>
+      <w:r>
+        <w:rPr>
+          <w:rFonts w:ascii="Arial" w:hAnsi="Arial" w:cs="Arial"/>
+          <w:sz w:val="24"/>
+          <w:szCs w:val="24"/>
+        </w:rPr>
+        <w:t xml:space="preserve"> </w:t>
+      </w:r>
+      <w:r>
+        <w:rPr>
+          <w:rFonts w:ascii="Arial" w:hAnsi="Arial" w:cs="Arial"/>
+          <w:sz w:val="24"/>
+          <w:szCs w:val="24"/>
+        </w:rPr>
+        <w:t>σκοπός των Νευρωνικών Δικτύων είναι ο προγραμματισμός νευρώνων στα υπολογιστικά συστήματα</w:t>
+      </w:r>
+      <w:r>
+        <w:rPr>
+          <w:rFonts w:ascii="Arial" w:hAnsi="Arial" w:cs="Arial"/>
+          <w:sz w:val="24"/>
+          <w:szCs w:val="24"/>
+        </w:rPr>
+        <w:t xml:space="preserve"> </w:t>
+      </w:r>
+      <w:r>
+        <w:rPr>
+          <w:rFonts w:ascii="Arial" w:hAnsi="Arial" w:cs="Arial"/>
+          <w:sz w:val="24"/>
+          <w:szCs w:val="24"/>
+        </w:rPr>
+        <w:t>ώστε ένα σύστημα να μπορεί να λύσει προβλήματα όπως ο άνθρωπος</w:t>
+      </w:r>
+      <w:r>
+        <w:rPr>
+          <w:rFonts w:ascii="Arial" w:hAnsi="Arial" w:cs="Arial"/>
+          <w:sz w:val="24"/>
+          <w:szCs w:val="24"/>
+        </w:rPr>
+        <w:t>.</w:t>
+      </w:r>
+      <w:r>
+        <w:rPr>
+          <w:rFonts w:ascii="Arial" w:hAnsi="Arial" w:cs="Arial"/>
+          <w:sz w:val="24"/>
+          <w:szCs w:val="24"/>
+        </w:rPr>
+        <w:t xml:space="preserve"> </w:t>
+      </w:r>
+      <w:r>
+        <w:rPr>
+          <w:rFonts w:ascii="Arial" w:hAnsi="Arial" w:cs="Arial"/>
+          <w:sz w:val="24"/>
+          <w:szCs w:val="24"/>
+        </w:rPr>
+        <w:t>Με την παραγωγή των τεχνικών νευρώνων και των νευρωνικών συνάψεων</w:t>
+      </w:r>
+      <w:r>
+        <w:rPr>
+          <w:rFonts w:ascii="Arial" w:hAnsi="Arial" w:cs="Arial"/>
+          <w:sz w:val="24"/>
+          <w:szCs w:val="24"/>
+        </w:rPr>
+        <w:t>, καταφέρνουμε να μιμηθούμε σε έναν βαθμό τον ανθρώπινο εγκέφαλο, το μόνο που απομένει είναι να δούμε τις δυνατότητες και την αποτελεσματικότητα τους.</w:t>
+      </w:r>
+    </w:p>
+    <w:p>
+      <w:pPr>
+        <w:spacing w:after="0" w:line="360" w:lineRule="auto"/>
+        <w:ind w:firstLine="227"/>
+        <w:jc w:val="both"/>
+        <w:rPr>
+          <w:rFonts w:ascii="Arial" w:hAnsi="Arial" w:cs="Arial"/>
+          <w:sz w:val="24"/>
+          <w:szCs w:val="24"/>
+        </w:rPr>
+      </w:pPr>
+      <w:r>
+        <w:rPr>
+          <w:rFonts w:ascii="Arial" w:hAnsi="Arial" w:cs="Arial"/>
+          <w:sz w:val="24"/>
+          <w:szCs w:val="24"/>
+        </w:rPr>
+        <w:t xml:space="preserve">Εφόσον παρουσιάστηκε η έννοια των Νευρωνικών Δικτύων τώρα θα αναλυθεί σε ένα βαθμό, τι εννοούμε με την έννοια τεχνικός νευρώνας και τι </w:t>
+      </w:r>
+      <w:r>
+        <w:rPr>
+          <w:rFonts w:ascii="Arial" w:hAnsi="Arial" w:cs="Arial"/>
+          <w:sz w:val="24"/>
+          <w:szCs w:val="24"/>
+        </w:rPr>
+        <w:t>είναι πρακτικά ένα νευρωνικό δίκτυο</w:t>
+      </w:r>
+      <w:r>
+        <w:rPr>
+          <w:rFonts w:ascii="Arial" w:hAnsi="Arial" w:cs="Arial"/>
+          <w:sz w:val="24"/>
+          <w:szCs w:val="24"/>
+        </w:rPr>
+        <w:t>.</w:t>
+      </w:r>
+      <w:r>
+        <w:rPr>
+          <w:rFonts w:ascii="Arial" w:hAnsi="Arial" w:cs="Arial"/>
+          <w:sz w:val="24"/>
+          <w:szCs w:val="24"/>
+        </w:rPr>
+        <w:t xml:space="preserve"> </w:t>
+      </w:r>
+      <w:r>
+        <w:rPr>
+          <w:rFonts w:ascii="Arial" w:hAnsi="Arial" w:cs="Arial"/>
+          <w:sz w:val="24"/>
+          <w:szCs w:val="24"/>
+        </w:rPr>
+        <w:t>Για να γίνει κατανοητό πως δουλεύει ένα νευρωνικό δίκτυο αρκεί να κατανοηθεί η λειτουργία του τεχνητού νευρώνα.</w:t>
+      </w:r>
+      <w:r>
+        <w:rPr>
+          <w:rFonts w:ascii="Arial" w:hAnsi="Arial" w:cs="Arial"/>
+          <w:sz w:val="24"/>
+          <w:szCs w:val="24"/>
+        </w:rPr>
+        <w:t xml:space="preserve"> </w:t>
+      </w:r>
+      <w:r>
+        <w:rPr>
+          <w:rFonts w:ascii="Arial" w:hAnsi="Arial" w:cs="Arial"/>
+          <w:sz w:val="24"/>
+          <w:szCs w:val="24"/>
+        </w:rPr>
+        <w:t xml:space="preserve">Αρχικά ο τεχνητός νευρώνας αποκαλείται ως </w:t>
+      </w:r>
+      <w:r>
+        <w:rPr>
+          <w:rFonts w:ascii="Arial" w:hAnsi="Arial" w:cs="Arial"/>
+          <w:sz w:val="24"/>
+          <w:szCs w:val="24"/>
+          <w:lang w:val="en-US"/>
+        </w:rPr>
+        <w:t>perceptron</w:t>
+      </w:r>
+      <w:r>
+        <w:rPr>
+          <w:rFonts w:ascii="Arial" w:hAnsi="Arial" w:cs="Arial"/>
+          <w:sz w:val="24"/>
+          <w:szCs w:val="24"/>
+        </w:rPr>
+        <w:t xml:space="preserve"> </w:t>
+      </w:r>
+      <w:r>
+        <w:rPr>
+          <w:rFonts w:ascii="Arial" w:hAnsi="Arial" w:cs="Arial"/>
+          <w:sz w:val="24"/>
+          <w:szCs w:val="24"/>
+        </w:rPr>
+        <w:t xml:space="preserve">όπου στην πραγματικότητα είναι </w:t>
+      </w:r>
+      <w:r>
+        <w:rPr>
+          <w:rFonts w:ascii="Arial" w:hAnsi="Arial" w:cs="Arial"/>
+          <w:sz w:val="24"/>
+          <w:szCs w:val="24"/>
+        </w:rPr>
+        <w:t>το απλούστερο νευρωνικό δίκτυο</w:t>
+      </w:r>
+      <w:r>
+        <w:rPr>
+          <w:rFonts w:ascii="Arial" w:hAnsi="Arial" w:cs="Arial"/>
+          <w:sz w:val="24"/>
+          <w:szCs w:val="24"/>
+        </w:rPr>
+        <w:t xml:space="preserve"> ενός επιπέδου.</w:t>
+      </w:r>
+      <w:r>
+        <w:rPr>
+          <w:rFonts w:ascii="Arial" w:hAnsi="Arial" w:cs="Arial"/>
+          <w:sz w:val="24"/>
+          <w:szCs w:val="24"/>
+        </w:rPr>
+        <w:t xml:space="preserve"> </w:t>
+      </w:r>
+      <w:r>
+        <w:rPr>
+          <w:rFonts w:ascii="Arial" w:hAnsi="Arial" w:cs="Arial"/>
+          <w:sz w:val="24"/>
+          <w:szCs w:val="24"/>
+        </w:rPr>
+        <w:t>Ουσιαστικά με την χρήση του μπορούμε να κάνουμε δυαδική ταξινόμηση</w:t>
+      </w:r>
+      <w:r>
+        <w:rPr>
+          <w:rFonts w:ascii="Arial" w:hAnsi="Arial" w:cs="Arial"/>
+          <w:sz w:val="24"/>
+          <w:szCs w:val="24"/>
+        </w:rPr>
+        <w:t xml:space="preserve"> στα δεδομένα που δέχεται ως είσοδο.</w:t>
+      </w:r>
+      <w:r>
+        <w:rPr>
+          <w:rFonts w:ascii="Arial" w:hAnsi="Arial" w:cs="Arial"/>
+          <w:sz w:val="24"/>
+          <w:szCs w:val="24"/>
+        </w:rPr>
+        <w:t xml:space="preserve"> </w:t>
+      </w:r>
+    </w:p>
+    <w:p>
+      <w:pPr>
+        <w:spacing w:after="0" w:line="360" w:lineRule="auto"/>
+        <w:ind w:firstLine="227"/>
+        <w:jc w:val="both"/>
+        <w:rPr>
+          <w:rFonts w:ascii="Arial" w:hAnsi="Arial" w:cs="Arial"/>
+          <w:sz w:val="24"/>
+          <w:szCs w:val="24"/>
+          <w:lang w:val="en-US"/>
+        </w:rPr>
+      </w:pPr>
+      <w:proofErr w:type="spellStart"/>
+      <w:r>
+        <w:rPr>
+          <w:rFonts w:ascii="Arial" w:hAnsi="Arial" w:cs="Arial"/>
+          <w:sz w:val="24"/>
+          <w:szCs w:val="24"/>
+          <w:lang w:val="en-US"/>
+        </w:rPr>
+        <w:t>Eikona</w:t>
+      </w:r>
+      <w:proofErr w:type="spellEnd"/>
+      <w:r>
+        <w:rPr>
+          <w:rFonts w:ascii="Arial" w:hAnsi="Arial" w:cs="Arial"/>
+          <w:sz w:val="24"/>
+          <w:szCs w:val="24"/>
+          <w:lang w:val="en-US"/>
+        </w:rPr>
+        <w:t xml:space="preserve"> perceptron</w:t>
+      </w:r>
+    </w:p>
+    <w:p>
+      <w:pPr>
+        <w:spacing w:after="0" w:line="360" w:lineRule="auto"/>
+        <w:ind w:firstLine="227"/>
+        <w:jc w:val="both"/>
+        <w:rPr>
+          <w:rFonts w:ascii="Arial" w:hAnsi="Arial" w:cs="Arial"/>
+          <w:sz w:val="24"/>
+          <w:szCs w:val="24"/>
+        </w:rPr>
+      </w:pPr>
+      <w:proofErr w:type="spellStart"/>
+      <w:r>
+        <w:rPr>
+          <w:rFonts w:ascii="Arial" w:hAnsi="Arial" w:cs="Arial"/>
+          <w:sz w:val="24"/>
+          <w:szCs w:val="24"/>
+        </w:rPr>
+        <w:t>Αποτελειται</w:t>
+      </w:r>
+      <w:proofErr w:type="spellEnd"/>
+      <w:r>
+        <w:rPr>
+          <w:rFonts w:ascii="Arial" w:hAnsi="Arial" w:cs="Arial"/>
+          <w:sz w:val="24"/>
+          <w:szCs w:val="24"/>
+        </w:rPr>
+        <w:t xml:space="preserve"> από τις </w:t>
+      </w:r>
+      <w:proofErr w:type="spellStart"/>
+      <w:r>
+        <w:rPr>
+          <w:rFonts w:ascii="Arial" w:hAnsi="Arial" w:cs="Arial"/>
+          <w:sz w:val="24"/>
+          <w:szCs w:val="24"/>
+        </w:rPr>
+        <w:t>εισοδους</w:t>
+      </w:r>
+      <w:proofErr w:type="spellEnd"/>
+      <w:r>
+        <w:rPr>
+          <w:rFonts w:ascii="Arial" w:hAnsi="Arial" w:cs="Arial"/>
+          <w:sz w:val="24"/>
+          <w:szCs w:val="24"/>
+        </w:rPr>
+        <w:t xml:space="preserve">, τα </w:t>
+      </w:r>
+      <w:proofErr w:type="spellStart"/>
+      <w:r>
+        <w:rPr>
+          <w:rFonts w:ascii="Arial" w:hAnsi="Arial" w:cs="Arial"/>
+          <w:sz w:val="24"/>
+          <w:szCs w:val="24"/>
+        </w:rPr>
+        <w:t>βαρυ</w:t>
+      </w:r>
+      <w:proofErr w:type="spellEnd"/>
+      <w:r>
+        <w:rPr>
+          <w:rFonts w:ascii="Arial" w:hAnsi="Arial" w:cs="Arial"/>
+          <w:sz w:val="24"/>
+          <w:szCs w:val="24"/>
+        </w:rPr>
+        <w:t xml:space="preserve">, το </w:t>
+      </w:r>
+      <w:r>
+        <w:rPr>
+          <w:rFonts w:ascii="Arial" w:hAnsi="Arial" w:cs="Arial"/>
+          <w:sz w:val="24"/>
+          <w:szCs w:val="24"/>
+          <w:lang w:val="en-US"/>
+        </w:rPr>
+        <w:t>bias</w:t>
+      </w:r>
+      <w:r>
+        <w:rPr>
+          <w:rFonts w:ascii="Arial" w:hAnsi="Arial" w:cs="Arial"/>
+          <w:sz w:val="24"/>
+          <w:szCs w:val="24"/>
+        </w:rPr>
+        <w:t xml:space="preserve"> </w:t>
+      </w:r>
+      <w:r>
+        <w:rPr>
+          <w:rFonts w:ascii="Arial" w:hAnsi="Arial" w:cs="Arial"/>
+          <w:sz w:val="24"/>
+          <w:szCs w:val="24"/>
+        </w:rPr>
+        <w:t xml:space="preserve">και την </w:t>
+      </w:r>
+      <w:proofErr w:type="spellStart"/>
+      <w:r>
+        <w:rPr>
+          <w:rFonts w:ascii="Arial" w:hAnsi="Arial" w:cs="Arial"/>
+          <w:sz w:val="24"/>
+          <w:szCs w:val="24"/>
+        </w:rPr>
+        <w:t>συναρτηση</w:t>
+      </w:r>
+      <w:proofErr w:type="spellEnd"/>
+      <w:r>
+        <w:rPr>
+          <w:rFonts w:ascii="Arial" w:hAnsi="Arial" w:cs="Arial"/>
+          <w:sz w:val="24"/>
+          <w:szCs w:val="24"/>
+        </w:rPr>
+        <w:t xml:space="preserve"> </w:t>
+      </w:r>
+    </w:p>
+    <w:p>
+      <w:pPr>
+        <w:spacing w:after="0" w:line="360" w:lineRule="auto"/>
+        <w:ind w:firstLine="227"/>
+        <w:jc w:val="both"/>
+        <w:rPr>
+          <w:rFonts w:ascii="Arial" w:hAnsi="Arial" w:cs="Arial"/>
+          <w:sz w:val="24"/>
+          <w:szCs w:val="24"/>
+        </w:rPr>
+      </w:pPr>
+    </w:p>
+    <w:p>
+      <w:pPr>
+        <w:pStyle w:val="NormalWeb"/>
+        <w:shd w:val="clear" w:color="auto" w:fill="FFFFFF"/>
+        <w:spacing w:before="0" w:beforeAutospacing="0" w:after="384" w:afterAutospacing="0"/>
+        <w:jc w:val="both"/>
+        <w:textAlignment w:val="baseline"/>
+        <w:rPr>
+          <w:rFonts w:ascii="Arial" w:hAnsi="Arial" w:cs="Arial"/>
+          <w:b/>
+          <w:bCs/>
+          <w:color w:val="4B4F58"/>
+          <w:u w:val="single"/>
+          <w:lang w:val="el-GR"/>
+        </w:rPr>
+      </w:pPr>
+      <w:r>
+        <w:rPr>
+          <w:rFonts w:ascii="Arial" w:hAnsi="Arial" w:cs="Arial"/>
+          <w:b/>
+          <w:bCs/>
+          <w:color w:val="4B4F58"/>
+          <w:u w:val="single"/>
+          <w:lang w:val="el-GR"/>
+        </w:rPr>
+        <w:lastRenderedPageBreak/>
+        <w:t xml:space="preserve">Να </w:t>
+      </w:r>
+      <w:proofErr w:type="spellStart"/>
+      <w:r>
+        <w:rPr>
+          <w:rFonts w:ascii="Arial" w:hAnsi="Arial" w:cs="Arial"/>
+          <w:b/>
+          <w:bCs/>
+          <w:color w:val="4B4F58"/>
+          <w:u w:val="single"/>
+          <w:lang w:val="el-GR"/>
+        </w:rPr>
+        <w:t>ψαξω</w:t>
+      </w:r>
+      <w:proofErr w:type="spellEnd"/>
+      <w:r>
+        <w:rPr>
+          <w:rFonts w:ascii="Arial" w:hAnsi="Arial" w:cs="Arial"/>
+          <w:b/>
+          <w:bCs/>
+          <w:color w:val="4B4F58"/>
+          <w:u w:val="single"/>
+          <w:lang w:val="el-GR"/>
+        </w:rPr>
+        <w:t xml:space="preserve"> και να </w:t>
+      </w:r>
+      <w:proofErr w:type="spellStart"/>
+      <w:r>
+        <w:rPr>
+          <w:rFonts w:ascii="Arial" w:hAnsi="Arial" w:cs="Arial"/>
+          <w:b/>
+          <w:bCs/>
+          <w:color w:val="4B4F58"/>
+          <w:u w:val="single"/>
+          <w:lang w:val="el-GR"/>
+        </w:rPr>
+        <w:t>μαθω</w:t>
+      </w:r>
+      <w:proofErr w:type="spellEnd"/>
+      <w:r>
+        <w:rPr>
+          <w:rFonts w:ascii="Arial" w:hAnsi="Arial" w:cs="Arial"/>
+          <w:b/>
+          <w:bCs/>
+          <w:color w:val="4B4F58"/>
+          <w:u w:val="single"/>
+          <w:lang w:val="el-GR"/>
+        </w:rPr>
+        <w:t xml:space="preserve"> τι είναι ο </w:t>
+      </w:r>
+      <w:r>
+        <w:rPr>
+          <w:rFonts w:ascii="Arial" w:hAnsi="Arial" w:cs="Arial"/>
+          <w:b/>
+          <w:bCs/>
+          <w:color w:val="4B4F58"/>
+          <w:u w:val="single"/>
+        </w:rPr>
+        <w:t>perceptron</w:t>
+      </w:r>
+      <w:r>
+        <w:rPr>
+          <w:rFonts w:ascii="Arial" w:hAnsi="Arial" w:cs="Arial"/>
+          <w:b/>
+          <w:bCs/>
+          <w:color w:val="4B4F58"/>
+          <w:u w:val="single"/>
+          <w:lang w:val="el-GR"/>
+        </w:rPr>
+        <w:t>.</w:t>
+      </w:r>
+    </w:p>
+    <w:p>
+      <w:pPr>
+        <w:pStyle w:val="NormalWeb"/>
+        <w:shd w:val="clear" w:color="auto" w:fill="FFFFFF"/>
+        <w:rPr>
+          <w:rFonts w:ascii="Ubuntu" w:hAnsi="Ubuntu"/>
+          <w:color w:val="1D2129"/>
+          <w:sz w:val="28"/>
+          <w:szCs w:val="28"/>
+          <w:shd w:val="clear" w:color="auto" w:fill="FFFFFF"/>
+        </w:rPr>
+      </w:pPr>
+      <w:r>
+        <w:rPr>
+          <w:rFonts w:ascii="Ubuntu" w:hAnsi="Ubuntu"/>
+          <w:color w:val="1D2129"/>
+          <w:sz w:val="28"/>
+          <w:szCs w:val="28"/>
+        </w:rPr>
+        <w:t xml:space="preserve">Binary classifiers decide </w:t>
+      </w:r>
+      <w:proofErr w:type="spellStart"/>
+      <w:r>
+        <w:rPr>
+          <w:rFonts w:ascii="Ubuntu" w:hAnsi="Ubuntu"/>
+          <w:color w:val="1D2129"/>
+          <w:sz w:val="28"/>
+          <w:szCs w:val="28"/>
+        </w:rPr>
+        <w:t>hether</w:t>
+      </w:r>
+      <w:proofErr w:type="spellEnd"/>
+      <w:r>
+        <w:rPr>
+          <w:rFonts w:ascii="Ubuntu" w:hAnsi="Ubuntu"/>
+          <w:color w:val="1D2129"/>
+          <w:sz w:val="28"/>
+          <w:szCs w:val="28"/>
+        </w:rPr>
+        <w:t xml:space="preserve"> an input, usually represented by a series of </w:t>
+      </w:r>
+      <w:hyperlink r:id="rId11" w:history="1">
+        <w:r>
+          <w:rPr>
+            <w:rStyle w:val="Hyperlink"/>
+            <w:rFonts w:ascii="Ubuntu" w:hAnsi="Ubuntu"/>
+            <w:sz w:val="28"/>
+            <w:szCs w:val="28"/>
+          </w:rPr>
+          <w:t>vectors</w:t>
+        </w:r>
+      </w:hyperlink>
+      <w:r>
+        <w:rPr>
+          <w:rFonts w:ascii="Ubuntu" w:hAnsi="Ubuntu"/>
+          <w:color w:val="1D2129"/>
+          <w:sz w:val="28"/>
+          <w:szCs w:val="28"/>
+        </w:rPr>
+        <w:t>, belongs to a specific class.</w:t>
+      </w:r>
+      <w:r>
+        <w:rPr>
+          <w:rFonts w:ascii="Ubuntu" w:hAnsi="Ubuntu"/>
+          <w:color w:val="1D2129"/>
+          <w:sz w:val="28"/>
+          <w:szCs w:val="28"/>
+        </w:rPr>
+        <w:t xml:space="preserve"> </w:t>
+      </w:r>
+      <w:r>
+        <w:rPr>
+          <w:rFonts w:ascii="Ubuntu" w:hAnsi="Ubuntu"/>
+          <w:color w:val="1D2129"/>
+          <w:sz w:val="28"/>
+          <w:szCs w:val="28"/>
+        </w:rPr>
+        <w:t>In short, a perceptron is a single-layer </w:t>
+      </w:r>
+      <w:hyperlink r:id="rId12" w:history="1">
+        <w:r>
+          <w:rPr>
+            <w:rStyle w:val="Hyperlink"/>
+            <w:rFonts w:ascii="Ubuntu" w:hAnsi="Ubuntu"/>
+            <w:sz w:val="28"/>
+            <w:szCs w:val="28"/>
+          </w:rPr>
+          <w:t>neural network</w:t>
+        </w:r>
+      </w:hyperlink>
+      <w:r>
+        <w:rPr>
+          <w:rFonts w:ascii="Ubuntu" w:hAnsi="Ubuntu"/>
+          <w:color w:val="1D2129"/>
+          <w:sz w:val="28"/>
+          <w:szCs w:val="28"/>
+        </w:rPr>
+        <w:t>. They consist of four main parts including input values, weights and bias, net sum, and an </w:t>
+      </w:r>
+      <w:hyperlink r:id="rId13" w:history="1">
+        <w:r>
+          <w:rPr>
+            <w:rStyle w:val="Hyperlink"/>
+            <w:rFonts w:ascii="Ubuntu" w:hAnsi="Ubuntu"/>
+            <w:sz w:val="28"/>
+            <w:szCs w:val="28"/>
+          </w:rPr>
+          <w:t xml:space="preserve">activation </w:t>
+        </w:r>
+        <w:proofErr w:type="spellStart"/>
+        <w:r>
+          <w:rPr>
+            <w:rStyle w:val="Hyperlink"/>
+            <w:rFonts w:ascii="Ubuntu" w:hAnsi="Ubuntu"/>
+            <w:sz w:val="28"/>
+            <w:szCs w:val="28"/>
+          </w:rPr>
+          <w:t>function</w:t>
+        </w:r>
+      </w:hyperlink>
+      <w:r>
+        <w:rPr>
+          <w:rFonts w:ascii="Ubuntu" w:hAnsi="Ubuntu"/>
+          <w:color w:val="1D2129"/>
+          <w:sz w:val="28"/>
+          <w:szCs w:val="28"/>
+        </w:rPr>
+        <w:t>.</w:t>
+      </w:r>
+      <w:r>
+        <w:rPr>
+          <w:rFonts w:ascii="Ubuntu" w:hAnsi="Ubuntu"/>
+          <w:color w:val="1D2129"/>
+          <w:sz w:val="28"/>
+          <w:szCs w:val="28"/>
+          <w:shd w:val="clear" w:color="auto" w:fill="FFFFFF"/>
+        </w:rPr>
+        <w:t>The</w:t>
+      </w:r>
+      <w:proofErr w:type="spellEnd"/>
+      <w:r>
+        <w:rPr>
+          <w:rFonts w:ascii="Ubuntu" w:hAnsi="Ubuntu"/>
+          <w:color w:val="1D2129"/>
+          <w:sz w:val="28"/>
+          <w:szCs w:val="28"/>
+          <w:shd w:val="clear" w:color="auto" w:fill="FFFFFF"/>
+        </w:rPr>
+        <w:t xml:space="preserve"> process begins by taking all the input values and multiplying them by their weights. Then, all of these multiplied values are added together to create the weighted sum. The weighted sum is then applied to the activation function, producing the perceptron's output. The activation function plays the integral role of ensuring the output is mapped between required values such as (0,1) or (-1,1). It is important to note that the weight of an input is indicative of the strength of a node. Similarly, an input's bias value gives the ability to shift the activation function curve up or down</w:t>
+      </w:r>
+      <w:r>
+        <w:rPr>
+          <w:rFonts w:ascii="Ubuntu" w:hAnsi="Ubuntu"/>
+          <w:color w:val="1D2129"/>
+          <w:sz w:val="28"/>
+          <w:szCs w:val="28"/>
+          <w:shd w:val="clear" w:color="auto" w:fill="FFFFFF"/>
+        </w:rPr>
+        <w:t>.</w:t>
+      </w:r>
+      <w:r>
+        <w:rPr>
+          <w:rFonts w:ascii="Arial" w:hAnsi="Arial" w:cs="Arial"/>
+          <w:sz w:val="28"/>
+          <w:szCs w:val="28"/>
+        </w:rPr>
+        <w:t xml:space="preserve"> </w:t>
+      </w:r>
+      <w:r>
+        <w:rPr>
+          <w:rFonts w:ascii="Georgia" w:hAnsi="Georgia"/>
+          <w:color w:val="292929"/>
+          <w:spacing w:val="-1"/>
+          <w:sz w:val="28"/>
+          <w:szCs w:val="28"/>
+          <w:shd w:val="clear" w:color="auto" w:fill="FFFFFF"/>
+        </w:rPr>
+        <w:t>Neural Networks are </w:t>
+      </w:r>
+      <w:r>
+        <w:rPr>
+          <w:rStyle w:val="Strong"/>
+          <w:rFonts w:ascii="Georgia" w:hAnsi="Georgia"/>
+          <w:color w:val="292929"/>
+          <w:spacing w:val="-1"/>
+          <w:sz w:val="28"/>
+          <w:szCs w:val="28"/>
+          <w:shd w:val="clear" w:color="auto" w:fill="FFFFFF"/>
+        </w:rPr>
+        <w:t xml:space="preserve">widely used for fraud </w:t>
+      </w:r>
+      <w:proofErr w:type="spellStart"/>
+      <w:r>
+        <w:rPr>
+          <w:rStyle w:val="Strong"/>
+          <w:rFonts w:ascii="Georgia" w:hAnsi="Georgia"/>
+          <w:color w:val="292929"/>
+          <w:spacing w:val="-1"/>
+          <w:sz w:val="28"/>
+          <w:szCs w:val="28"/>
+          <w:shd w:val="clear" w:color="auto" w:fill="FFFFFF"/>
+        </w:rPr>
+        <w:t>dete</w:t>
+      </w:r>
+      <w:proofErr w:type="spellEnd"/>
+      <w:r>
+        <w:rPr>
+          <w:rStyle w:val="Strong"/>
+          <w:rFonts w:ascii="Georgia" w:hAnsi="Georgia"/>
+          <w:color w:val="292929"/>
+          <w:spacing w:val="-1"/>
+          <w:sz w:val="28"/>
+          <w:szCs w:val="28"/>
+          <w:shd w:val="clear" w:color="auto" w:fill="FFFFFF"/>
+        </w:rPr>
+        <w:t xml:space="preserve"> </w:t>
+      </w:r>
+      <w:proofErr w:type="spellStart"/>
+      <w:r>
+        <w:rPr>
+          <w:rStyle w:val="Strong"/>
+          <w:rFonts w:ascii="Georgia" w:hAnsi="Georgia"/>
+          <w:color w:val="292929"/>
+          <w:spacing w:val="-1"/>
+          <w:sz w:val="28"/>
+          <w:szCs w:val="28"/>
+          <w:shd w:val="clear" w:color="auto" w:fill="FFFFFF"/>
+        </w:rPr>
+        <w:t>ction</w:t>
+      </w:r>
+      <w:proofErr w:type="spellEnd"/>
+      <w:r>
+        <w:rPr>
+          <w:rStyle w:val="Strong"/>
+          <w:rFonts w:ascii="Georgia" w:hAnsi="Georgia"/>
+          <w:color w:val="292929"/>
+          <w:spacing w:val="-1"/>
+          <w:sz w:val="28"/>
+          <w:szCs w:val="28"/>
+          <w:shd w:val="clear" w:color="auto" w:fill="FFFFFF"/>
+        </w:rPr>
+        <w:t>, risk analysis, stock-exchange prediction</w:t>
+      </w:r>
+      <w:r>
+        <w:rPr>
+          <w:rFonts w:ascii="Georgia" w:hAnsi="Georgia"/>
+          <w:color w:val="292929"/>
+          <w:spacing w:val="-1"/>
+          <w:sz w:val="28"/>
+          <w:szCs w:val="28"/>
+          <w:shd w:val="clear" w:color="auto" w:fill="FFFFFF"/>
+        </w:rPr>
+        <w:t xml:space="preserve">, sales prediction, and many other purposes. </w:t>
+      </w:r>
+    </w:p>
+    <w:p>
+      <w:pPr>
+        <w:pStyle w:val="NormalWeb"/>
+        <w:shd w:val="clear" w:color="auto" w:fill="FFFFFF"/>
+        <w:spacing w:before="0" w:beforeAutospacing="0" w:after="384" w:afterAutospacing="0"/>
+        <w:jc w:val="both"/>
+        <w:textAlignment w:val="baseline"/>
+        <w:rPr>
+          <w:rFonts w:ascii="Arial" w:hAnsi="Arial" w:cs="Arial"/>
+          <w:color w:val="292929"/>
+          <w:spacing w:val="-1"/>
+          <w:sz w:val="28"/>
+          <w:szCs w:val="28"/>
+          <w:shd w:val="clear" w:color="auto" w:fill="FFFFFF"/>
+        </w:rPr>
+      </w:pPr>
+      <w:r>
+        <w:rPr>
+          <w:rFonts w:ascii="Arial" w:hAnsi="Arial" w:cs="Arial"/>
+          <w:color w:val="292929"/>
+          <w:spacing w:val="-1"/>
+          <w:sz w:val="28"/>
+          <w:szCs w:val="28"/>
+          <w:shd w:val="clear" w:color="auto" w:fill="FFFFFF"/>
+        </w:rPr>
+        <w:t>A</w:t>
+      </w:r>
+      <w:r>
+        <w:rPr>
+          <w:rFonts w:ascii="Arial" w:hAnsi="Arial" w:cs="Arial"/>
+          <w:color w:val="292929"/>
+          <w:spacing w:val="-1"/>
+          <w:sz w:val="28"/>
+          <w:szCs w:val="28"/>
+          <w:shd w:val="clear" w:color="auto" w:fill="FFFFFF"/>
+        </w:rPr>
+        <w:t> </w:t>
+      </w:r>
+      <w:hyperlink r:id="rId14" w:tgtFrame="_blank" w:history="1">
+        <w:r>
+          <w:rPr>
+            <w:rStyle w:val="Strong"/>
+            <w:rFonts w:ascii="Arial" w:hAnsi="Arial" w:cs="Arial"/>
+            <w:color w:val="0000FF"/>
+            <w:spacing w:val="-1"/>
+            <w:sz w:val="28"/>
+            <w:szCs w:val="28"/>
+            <w:u w:val="single"/>
+            <w:shd w:val="clear" w:color="auto" w:fill="FFFFFF"/>
+          </w:rPr>
+          <w:t>neural network</w:t>
+        </w:r>
+      </w:hyperlink>
+      <w:r>
+        <w:rPr>
+          <w:rFonts w:ascii="Arial" w:hAnsi="Arial" w:cs="Arial"/>
+          <w:color w:val="292929"/>
+          <w:spacing w:val="-1"/>
+          <w:sz w:val="28"/>
+          <w:szCs w:val="28"/>
+          <w:shd w:val="clear" w:color="auto" w:fill="FFFFFF"/>
+        </w:rPr>
+        <w:t> is a </w:t>
+      </w:r>
+      <w:r>
+        <w:rPr>
+          <w:rStyle w:val="Strong"/>
+          <w:rFonts w:ascii="Arial" w:hAnsi="Arial" w:cs="Arial"/>
+          <w:color w:val="292929"/>
+          <w:spacing w:val="-1"/>
+          <w:sz w:val="28"/>
+          <w:szCs w:val="28"/>
+          <w:shd w:val="clear" w:color="auto" w:fill="FFFFFF"/>
+        </w:rPr>
+        <w:t>set of algorithms </w:t>
+      </w:r>
+      <w:r>
+        <w:rPr>
+          <w:rFonts w:ascii="Arial" w:hAnsi="Arial" w:cs="Arial"/>
+          <w:color w:val="292929"/>
+          <w:spacing w:val="-1"/>
+          <w:sz w:val="28"/>
+          <w:szCs w:val="28"/>
+          <w:shd w:val="clear" w:color="auto" w:fill="FFFFFF"/>
+        </w:rPr>
+        <w:t>that are </w:t>
+      </w:r>
+      <w:r>
+        <w:rPr>
+          <w:rStyle w:val="Strong"/>
+          <w:rFonts w:ascii="Arial" w:hAnsi="Arial" w:cs="Arial"/>
+          <w:color w:val="292929"/>
+          <w:spacing w:val="-1"/>
+          <w:sz w:val="28"/>
+          <w:szCs w:val="28"/>
+          <w:shd w:val="clear" w:color="auto" w:fill="FFFFFF"/>
+        </w:rPr>
+        <w:t>used to identify elemental correlations among large amounts of data.</w:t>
+      </w:r>
+      <w:r>
+        <w:rPr>
+          <w:rFonts w:ascii="Arial" w:hAnsi="Arial" w:cs="Arial"/>
+          <w:color w:val="4B4F58"/>
+          <w:sz w:val="28"/>
+          <w:szCs w:val="28"/>
+        </w:rPr>
+        <w:t xml:space="preserve"> It finds the relationship between data through a process similar to the human brain where artificial neurons are referred to as </w:t>
+      </w:r>
+      <w:proofErr w:type="spellStart"/>
+      <w:r>
+        <w:rPr>
+          <w:rFonts w:ascii="Arial" w:hAnsi="Arial" w:cs="Arial"/>
+          <w:color w:val="4B4F58"/>
+          <w:sz w:val="28"/>
+          <w:szCs w:val="28"/>
+        </w:rPr>
+        <w:t>perceptrons</w:t>
+      </w:r>
+      <w:proofErr w:type="spellEnd"/>
+      <w:r>
+        <w:rPr>
+          <w:rFonts w:ascii="Arial" w:hAnsi="Arial" w:cs="Arial"/>
+          <w:color w:val="4B4F58"/>
+          <w:sz w:val="28"/>
+          <w:szCs w:val="28"/>
+        </w:rPr>
+        <w:t>.</w:t>
+      </w:r>
     </w:p>
     <w:p>
       <w:pPr>
         <w:spacing w:after="0" w:line="360" w:lineRule="auto"/>
         <w:jc w:val="both"/>
         <w:rPr>
-          <w:rFonts w:ascii="Arial" w:hAnsi="Arial" w:cs="Arial"/>
-          <w:b/>
-          <w:bCs/>
-          <w:sz w:val="24"/>
-          <w:szCs w:val="24"/>
-          <w:u w:val="single"/>
-        </w:rPr>
-      </w:pPr>
-      <w:r>
-        <w:rPr>
-          <w:rFonts w:ascii="Arial" w:hAnsi="Arial" w:cs="Arial"/>
-          <w:b/>
-          <w:bCs/>
-          <w:sz w:val="24"/>
-          <w:szCs w:val="24"/>
-          <w:u w:val="single"/>
-        </w:rPr>
-        <w:t xml:space="preserve">Έπειτα παίρνω τις πληροφορίες από κάθε άρθρο για την κάθε </w:t>
-      </w:r>
-      <w:proofErr w:type="spellStart"/>
-      <w:r>
-        <w:rPr>
-          <w:rFonts w:ascii="Arial" w:hAnsi="Arial" w:cs="Arial"/>
-          <w:b/>
-          <w:bCs/>
-          <w:sz w:val="24"/>
-          <w:szCs w:val="24"/>
-          <w:u w:val="single"/>
-        </w:rPr>
-        <w:t>κατηγορια</w:t>
-      </w:r>
-      <w:proofErr w:type="spellEnd"/>
-      <w:r>
-        <w:rPr>
-          <w:rFonts w:ascii="Arial" w:hAnsi="Arial" w:cs="Arial"/>
-          <w:b/>
-          <w:bCs/>
-          <w:sz w:val="24"/>
-          <w:szCs w:val="24"/>
-          <w:u w:val="single"/>
-        </w:rPr>
-        <w:t xml:space="preserve">, τα </w:t>
-      </w:r>
-      <w:proofErr w:type="spellStart"/>
-      <w:r>
-        <w:rPr>
-          <w:rFonts w:ascii="Arial" w:hAnsi="Arial" w:cs="Arial"/>
-          <w:b/>
-          <w:bCs/>
-          <w:sz w:val="24"/>
-          <w:szCs w:val="24"/>
-          <w:u w:val="single"/>
-        </w:rPr>
-        <w:t>γραφω</w:t>
-      </w:r>
-      <w:proofErr w:type="spellEnd"/>
-      <w:r>
-        <w:rPr>
-          <w:rFonts w:ascii="Arial" w:hAnsi="Arial" w:cs="Arial"/>
-          <w:b/>
-          <w:bCs/>
-          <w:sz w:val="24"/>
-          <w:szCs w:val="24"/>
-          <w:u w:val="single"/>
-        </w:rPr>
-        <w:t xml:space="preserve"> εδώ και </w:t>
-      </w:r>
-      <w:proofErr w:type="spellStart"/>
-      <w:r>
-        <w:rPr>
-          <w:rFonts w:ascii="Arial" w:hAnsi="Arial" w:cs="Arial"/>
-          <w:b/>
-          <w:bCs/>
-          <w:sz w:val="24"/>
-          <w:szCs w:val="24"/>
-          <w:u w:val="single"/>
-        </w:rPr>
-        <w:t>μετα</w:t>
-      </w:r>
-      <w:proofErr w:type="spellEnd"/>
-      <w:r>
-        <w:rPr>
-          <w:rFonts w:ascii="Arial" w:hAnsi="Arial" w:cs="Arial"/>
-          <w:b/>
-          <w:bCs/>
-          <w:sz w:val="24"/>
-          <w:szCs w:val="24"/>
-          <w:u w:val="single"/>
-        </w:rPr>
-        <w:t xml:space="preserve"> τα συνδέω και τα εμπλουτίζω</w:t>
-      </w:r>
+          <w:rFonts w:ascii="Work Sans" w:eastAsia="Times New Roman" w:hAnsi="Work Sans"/>
+          <w:color w:val="3A3A3A"/>
+          <w:sz w:val="24"/>
+          <w:szCs w:val="24"/>
+          <w:lang w:val="en-US"/>
+        </w:rPr>
+      </w:pPr>
     </w:p>
     <w:p>
       <w:pPr>
         <w:spacing w:after="0" w:line="360" w:lineRule="auto"/>
         <w:jc w:val="both"/>
         <w:rPr>
-          <w:rFonts w:ascii="Arial" w:hAnsi="Arial" w:cs="Arial"/>
-          <w:sz w:val="24"/>
-          <w:szCs w:val="24"/>
-        </w:rPr>
-      </w:pPr>
-      <w:hyperlink r:id="rId11" w:history="1">
+          <w:rFonts w:asciiTheme="minorHAnsi" w:hAnsiTheme="minorHAnsi" w:cs="Arial"/>
+          <w:sz w:val="24"/>
+          <w:szCs w:val="24"/>
+          <w:lang w:val="en-US"/>
+        </w:rPr>
+      </w:pPr>
+      <w:r>
+        <w:rPr>
+          <w:rFonts w:asciiTheme="minorHAnsi" w:hAnsiTheme="minorHAnsi" w:cs="Arial"/>
+          <w:sz w:val="24"/>
+          <w:szCs w:val="24"/>
+        </w:rPr>
+        <w:t>Για</w:t>
+      </w:r>
+      <w:r>
+        <w:rPr>
+          <w:rFonts w:asciiTheme="minorHAnsi" w:hAnsiTheme="minorHAnsi" w:cs="Arial"/>
+          <w:sz w:val="24"/>
+          <w:szCs w:val="24"/>
+          <w:lang w:val="en-US"/>
+        </w:rPr>
+        <w:t xml:space="preserve"> </w:t>
+      </w:r>
+      <w:r>
+        <w:rPr>
+          <w:rFonts w:asciiTheme="minorHAnsi" w:hAnsiTheme="minorHAnsi" w:cs="Arial"/>
+          <w:sz w:val="24"/>
+          <w:szCs w:val="24"/>
+        </w:rPr>
+        <w:t>το</w:t>
+      </w:r>
+      <w:r>
+        <w:rPr>
+          <w:rFonts w:asciiTheme="minorHAnsi" w:hAnsiTheme="minorHAnsi" w:cs="Arial"/>
+          <w:sz w:val="24"/>
+          <w:szCs w:val="24"/>
+          <w:lang w:val="en-US"/>
+        </w:rPr>
+        <w:t xml:space="preserve"> </w:t>
+      </w:r>
+      <w:r>
+        <w:rPr>
+          <w:rFonts w:asciiTheme="minorHAnsi" w:hAnsiTheme="minorHAnsi" w:cs="Arial"/>
+          <w:sz w:val="24"/>
+          <w:szCs w:val="24"/>
+          <w:lang w:val="en-US"/>
+        </w:rPr>
+        <w:t xml:space="preserve">Deep Learning, </w:t>
+      </w:r>
+      <w:r>
+        <w:rPr>
+          <w:rFonts w:ascii="Work Sans" w:hAnsi="Work Sans"/>
+          <w:color w:val="3A3A3A"/>
+          <w:sz w:val="23"/>
+          <w:szCs w:val="23"/>
+          <w:shd w:val="clear" w:color="auto" w:fill="FFFFFF"/>
+          <w:lang w:val="en-US"/>
+        </w:rPr>
+        <w:t>Deep learning in association with the neural networks can unfold the multiple layers of hidden data including the output layer of complex problems and is an aide for the subfields like speech recognition, natural language processing, and computer vision, etc.</w:t>
+      </w:r>
+    </w:p>
+    <w:p>
+      <w:pPr>
+        <w:spacing w:after="0" w:line="360" w:lineRule="auto"/>
+        <w:ind w:firstLine="227"/>
+        <w:jc w:val="both"/>
+        <w:rPr>
+          <w:rFonts w:ascii="Arial" w:hAnsi="Arial" w:cs="Arial"/>
+          <w:sz w:val="24"/>
+          <w:szCs w:val="24"/>
+          <w:lang w:val="en-US"/>
+        </w:rPr>
+      </w:pPr>
+    </w:p>
+    <w:p>
+      <w:pPr>
+        <w:spacing w:after="0" w:line="360" w:lineRule="auto"/>
+        <w:ind w:firstLine="227"/>
+        <w:jc w:val="both"/>
+        <w:rPr>
+          <w:rFonts w:ascii="Arial" w:hAnsi="Arial" w:cs="Arial"/>
+          <w:sz w:val="24"/>
+          <w:szCs w:val="24"/>
+          <w:lang w:val="en-US"/>
+        </w:rPr>
+      </w:pPr>
+    </w:p>
+    <w:p>
+      <w:pPr>
+        <w:spacing w:after="0" w:line="360" w:lineRule="auto"/>
+        <w:jc w:val="both"/>
+        <w:rPr>
+          <w:rFonts w:ascii="Arial" w:hAnsi="Arial" w:cs="Arial"/>
+          <w:b/>
+          <w:bCs/>
+          <w:sz w:val="24"/>
+          <w:szCs w:val="24"/>
+          <w:u w:val="single"/>
+        </w:rPr>
+      </w:pPr>
+      <w:r>
+        <w:rPr>
+          <w:rFonts w:ascii="Arial" w:hAnsi="Arial" w:cs="Arial"/>
+          <w:b/>
+          <w:bCs/>
+          <w:sz w:val="24"/>
+          <w:szCs w:val="24"/>
+          <w:u w:val="single"/>
+        </w:rPr>
+        <w:t xml:space="preserve">Έπειτα παίρνω τις πληροφορίες από κάθε άρθρο για την κάθε </w:t>
+      </w:r>
+      <w:proofErr w:type="spellStart"/>
+      <w:r>
+        <w:rPr>
+          <w:rFonts w:ascii="Arial" w:hAnsi="Arial" w:cs="Arial"/>
+          <w:b/>
+          <w:bCs/>
+          <w:sz w:val="24"/>
+          <w:szCs w:val="24"/>
+          <w:u w:val="single"/>
+        </w:rPr>
+        <w:t>κατηγορια</w:t>
+      </w:r>
+      <w:proofErr w:type="spellEnd"/>
+      <w:r>
+        <w:rPr>
+          <w:rFonts w:ascii="Arial" w:hAnsi="Arial" w:cs="Arial"/>
+          <w:b/>
+          <w:bCs/>
+          <w:sz w:val="24"/>
+          <w:szCs w:val="24"/>
+          <w:u w:val="single"/>
+        </w:rPr>
+        <w:t xml:space="preserve">, τα </w:t>
+      </w:r>
+      <w:proofErr w:type="spellStart"/>
+      <w:r>
+        <w:rPr>
+          <w:rFonts w:ascii="Arial" w:hAnsi="Arial" w:cs="Arial"/>
+          <w:b/>
+          <w:bCs/>
+          <w:sz w:val="24"/>
+          <w:szCs w:val="24"/>
+          <w:u w:val="single"/>
+        </w:rPr>
+        <w:t>γραφω</w:t>
+      </w:r>
+      <w:proofErr w:type="spellEnd"/>
+      <w:r>
+        <w:rPr>
+          <w:rFonts w:ascii="Arial" w:hAnsi="Arial" w:cs="Arial"/>
+          <w:b/>
+          <w:bCs/>
+          <w:sz w:val="24"/>
+          <w:szCs w:val="24"/>
+          <w:u w:val="single"/>
+        </w:rPr>
+        <w:t xml:space="preserve"> εδώ και </w:t>
+      </w:r>
+      <w:proofErr w:type="spellStart"/>
+      <w:r>
+        <w:rPr>
+          <w:rFonts w:ascii="Arial" w:hAnsi="Arial" w:cs="Arial"/>
+          <w:b/>
+          <w:bCs/>
+          <w:sz w:val="24"/>
+          <w:szCs w:val="24"/>
+          <w:u w:val="single"/>
+        </w:rPr>
+        <w:t>μετα</w:t>
+      </w:r>
+      <w:proofErr w:type="spellEnd"/>
+      <w:r>
+        <w:rPr>
+          <w:rFonts w:ascii="Arial" w:hAnsi="Arial" w:cs="Arial"/>
+          <w:b/>
+          <w:bCs/>
+          <w:sz w:val="24"/>
+          <w:szCs w:val="24"/>
+          <w:u w:val="single"/>
+        </w:rPr>
+        <w:t xml:space="preserve"> τα συνδέω και τα εμπλουτίζω</w:t>
+      </w:r>
+    </w:p>
+    <w:p>
+      <w:pPr>
+        <w:spacing w:after="0" w:line="360" w:lineRule="auto"/>
+        <w:jc w:val="both"/>
+        <w:rPr>
+          <w:rFonts w:ascii="Arial" w:hAnsi="Arial" w:cs="Arial"/>
+          <w:sz w:val="24"/>
+          <w:szCs w:val="24"/>
+        </w:rPr>
+      </w:pPr>
+      <w:hyperlink r:id="rId15" w:history="1">
         <w:r>
           <w:rPr>
             <w:rStyle w:val="Hyperlink"/>
@@ -12082,7 +13768,7 @@
           <w:szCs w:val="24"/>
         </w:rPr>
       </w:pPr>
-      <w:hyperlink r:id="rId12" w:history="1">
+      <w:hyperlink r:id="rId16" w:history="1">
         <w:r>
           <w:rPr>
             <w:rStyle w:val="Hyperlink"/>
@@ -12104,7 +13790,7 @@
           <w:szCs w:val="24"/>
         </w:rPr>
       </w:pPr>
-      <w:hyperlink r:id="rId13" w:history="1">
+      <w:hyperlink r:id="rId17" w:history="1">
         <w:r>
           <w:rPr>
             <w:rStyle w:val="Hyperlink"/>
@@ -12126,7 +13812,7 @@
           <w:szCs w:val="24"/>
         </w:rPr>
       </w:pPr>
-      <w:hyperlink r:id="rId14" w:history="1">
+      <w:hyperlink r:id="rId18" w:history="1">
         <w:r>
           <w:rPr>
             <w:rStyle w:val="Hyperlink"/>
@@ -12148,7 +13834,7 @@
           <w:szCs w:val="24"/>
         </w:rPr>
       </w:pPr>
-      <w:hyperlink r:id="rId15" w:history="1">
+      <w:hyperlink r:id="rId19" w:history="1">
         <w:r>
           <w:rPr>
             <w:rStyle w:val="Hyperlink"/>
@@ -12170,7 +13856,7 @@
           <w:szCs w:val="24"/>
         </w:rPr>
       </w:pPr>
-      <w:hyperlink r:id="rId16" w:history="1">
+      <w:hyperlink r:id="rId20" w:history="1">
         <w:r>
           <w:rPr>
             <w:rStyle w:val="Hyperlink"/>
@@ -12192,7 +13878,7 @@
           <w:szCs w:val="24"/>
         </w:rPr>
       </w:pPr>
-      <w:hyperlink r:id="rId17" w:history="1">
+      <w:hyperlink r:id="rId21" w:history="1">
         <w:r>
           <w:rPr>
             <w:rStyle w:val="Hyperlink"/>
@@ -12214,7 +13900,7 @@
           <w:szCs w:val="24"/>
         </w:rPr>
       </w:pPr>
-      <w:hyperlink r:id="rId18" w:history="1">
+      <w:hyperlink r:id="rId22" w:history="1">
         <w:r>
           <w:rPr>
             <w:rStyle w:val="Hyperlink"/>
@@ -12236,6 +13922,35 @@
           <w:szCs w:val="24"/>
         </w:rPr>
       </w:pPr>
+      <w:hyperlink r:id="rId23" w:history="1">
+        <w:r>
+          <w:rPr>
+            <w:rStyle w:val="Hyperlink"/>
+            <w:rFonts w:ascii="Arial" w:hAnsi="Arial" w:cs="Arial"/>
+            <w:sz w:val="24"/>
+            <w:szCs w:val="24"/>
+          </w:rPr>
+          <w:t>https://toward</w:t>
+        </w:r>
+        <w:r>
+          <w:rPr>
+            <w:rStyle w:val="Hyperlink"/>
+            <w:rFonts w:ascii="Arial" w:hAnsi="Arial" w:cs="Arial"/>
+            <w:sz w:val="24"/>
+            <w:szCs w:val="24"/>
+          </w:rPr>
+          <w:t>s</w:t>
+        </w:r>
+        <w:r>
+          <w:rPr>
+            <w:rStyle w:val="Hyperlink"/>
+            <w:rFonts w:ascii="Arial" w:hAnsi="Arial" w:cs="Arial"/>
+            <w:sz w:val="24"/>
+            <w:szCs w:val="24"/>
+          </w:rPr>
+          <w:t>datascience.com/what-the-hell-is-perceptron-626217814f53</w:t>
+        </w:r>
+      </w:hyperlink>
     </w:p>
     <w:p>
       <w:pPr>
@@ -12247,17 +13962,40 @@
           <w:szCs w:val="24"/>
         </w:rPr>
       </w:pPr>
+      <w:hyperlink r:id="rId24" w:history="1">
+        <w:r>
+          <w:rPr>
+            <w:rStyle w:val="Hyperlink"/>
+            <w:rFonts w:ascii="Arial" w:hAnsi="Arial" w:cs="Arial"/>
+            <w:sz w:val="24"/>
+            <w:szCs w:val="24"/>
+          </w:rPr>
+          <w:t>https://natureofcode.com/book/chapter-10-neural-networks/</w:t>
+        </w:r>
+      </w:hyperlink>
     </w:p>
     <w:p>
       <w:pPr>
         <w:spacing w:after="0" w:line="360" w:lineRule="auto"/>
         <w:jc w:val="both"/>
         <w:rPr>
-          <w:rFonts w:ascii="Arial" w:hAnsi="Arial" w:cs="Arial"/>
-          <w:sz w:val="24"/>
-          <w:szCs w:val="24"/>
-        </w:rPr>
-      </w:pPr>
+          <w:rStyle w:val="Hyperlink"/>
+          <w:rFonts w:ascii="Arial" w:hAnsi="Arial" w:cs="Arial"/>
+          <w:sz w:val="24"/>
+          <w:szCs w:val="24"/>
+        </w:rPr>
+      </w:pPr>
+      <w:hyperlink r:id="rId25" w:history="1">
+        <w:r>
+          <w:rPr>
+            <w:rStyle w:val="Hyperlink"/>
+            <w:rFonts w:ascii="Arial" w:hAnsi="Arial" w:cs="Arial"/>
+            <w:sz w:val="24"/>
+            <w:szCs w:val="24"/>
+          </w:rPr>
+          <w:t>https://www.youtube.com/watch?v=bfmFfD2RIcg&amp;ab_channel=Simplilearn</w:t>
+        </w:r>
+      </w:hyperlink>
     </w:p>
     <w:p>
       <w:pPr>
@@ -12269,6 +14007,17 @@
           <w:szCs w:val="24"/>
         </w:rPr>
       </w:pPr>
+      <w:hyperlink r:id="rId26" w:history="1">
+        <w:r>
+          <w:rPr>
+            <w:rStyle w:val="Hyperlink"/>
+            <w:rFonts w:ascii="Arial" w:hAnsi="Arial" w:cs="Arial"/>
+            <w:sz w:val="24"/>
+            <w:szCs w:val="24"/>
+          </w:rPr>
+          <w:t>https://en.wikipedia.org/wiki/Neural_network#History</w:t>
+        </w:r>
+      </w:hyperlink>
     </w:p>
     <w:p>
       <w:pPr>
@@ -12280,6 +14029,17 @@
           <w:szCs w:val="24"/>
         </w:rPr>
       </w:pPr>
+      <w:hyperlink r:id="rId27" w:history="1">
+        <w:r>
+          <w:rPr>
+            <w:rStyle w:val="Hyperlink"/>
+            <w:rFonts w:ascii="Arial" w:hAnsi="Arial" w:cs="Arial"/>
+            <w:sz w:val="24"/>
+            <w:szCs w:val="24"/>
+          </w:rPr>
+          <w:t>https://en.wikipedia.org/wiki/Neuroscience</w:t>
+        </w:r>
+      </w:hyperlink>
     </w:p>
     <w:p>
       <w:pPr>
@@ -12339,6 +14099,94 @@
     <w:p>
       <w:pPr>
         <w:spacing w:after="0" w:line="360" w:lineRule="auto"/>
+        <w:jc w:val="both"/>
+        <w:rPr>
+          <w:rFonts w:ascii="Arial" w:hAnsi="Arial" w:cs="Arial"/>
+          <w:sz w:val="24"/>
+          <w:szCs w:val="24"/>
+        </w:rPr>
+      </w:pPr>
+    </w:p>
+    <w:p>
+      <w:pPr>
+        <w:spacing w:after="0" w:line="360" w:lineRule="auto"/>
+        <w:jc w:val="both"/>
+        <w:rPr>
+          <w:rFonts w:ascii="Arial" w:hAnsi="Arial" w:cs="Arial"/>
+          <w:sz w:val="24"/>
+          <w:szCs w:val="24"/>
+        </w:rPr>
+      </w:pPr>
+    </w:p>
+    <w:p>
+      <w:pPr>
+        <w:spacing w:after="0" w:line="360" w:lineRule="auto"/>
+        <w:jc w:val="both"/>
+        <w:rPr>
+          <w:rFonts w:ascii="Arial" w:hAnsi="Arial" w:cs="Arial"/>
+          <w:sz w:val="24"/>
+          <w:szCs w:val="24"/>
+        </w:rPr>
+      </w:pPr>
+    </w:p>
+    <w:p>
+      <w:pPr>
+        <w:spacing w:after="0" w:line="360" w:lineRule="auto"/>
+        <w:jc w:val="both"/>
+        <w:rPr>
+          <w:rFonts w:ascii="Arial" w:hAnsi="Arial" w:cs="Arial"/>
+          <w:sz w:val="24"/>
+          <w:szCs w:val="24"/>
+        </w:rPr>
+      </w:pPr>
+    </w:p>
+    <w:p>
+      <w:pPr>
+        <w:spacing w:after="0" w:line="360" w:lineRule="auto"/>
+        <w:jc w:val="both"/>
+        <w:rPr>
+          <w:rFonts w:ascii="Arial" w:hAnsi="Arial" w:cs="Arial"/>
+          <w:sz w:val="24"/>
+          <w:szCs w:val="24"/>
+        </w:rPr>
+      </w:pPr>
+    </w:p>
+    <w:p>
+      <w:pPr>
+        <w:spacing w:after="0" w:line="360" w:lineRule="auto"/>
+        <w:jc w:val="both"/>
+        <w:rPr>
+          <w:rFonts w:ascii="Arial" w:hAnsi="Arial" w:cs="Arial"/>
+          <w:sz w:val="24"/>
+          <w:szCs w:val="24"/>
+        </w:rPr>
+      </w:pPr>
+    </w:p>
+    <w:p>
+      <w:pPr>
+        <w:spacing w:after="0" w:line="360" w:lineRule="auto"/>
+        <w:jc w:val="both"/>
+        <w:rPr>
+          <w:rFonts w:ascii="Arial" w:hAnsi="Arial" w:cs="Arial"/>
+          <w:sz w:val="24"/>
+          <w:szCs w:val="24"/>
+        </w:rPr>
+      </w:pPr>
+    </w:p>
+    <w:p>
+      <w:pPr>
+        <w:spacing w:after="0" w:line="360" w:lineRule="auto"/>
+        <w:jc w:val="both"/>
+        <w:rPr>
+          <w:rFonts w:ascii="Arial" w:hAnsi="Arial" w:cs="Arial"/>
+          <w:sz w:val="24"/>
+          <w:szCs w:val="24"/>
+        </w:rPr>
+      </w:pPr>
+    </w:p>
+    <w:p>
+      <w:pPr>
+        <w:spacing w:after="0" w:line="360" w:lineRule="auto"/>
         <w:rPr>
           <w:rFonts w:ascii="Arial" w:hAnsi="Arial" w:cs="Arial"/>
           <w:sz w:val="24"/>
@@ -12384,7 +14232,6 @@
           <w:sz w:val="28"/>
           <w:szCs w:val="28"/>
         </w:rPr>
-        <w:lastRenderedPageBreak/>
         <w:t xml:space="preserve">ΚΕΦΑΛΑΙΟ </w:t>
       </w:r>
       <w:r>
@@ -12516,6 +14363,7 @@
         <w:jc w:val="both"/>
       </w:pPr>
       <w:r>
+        <w:lastRenderedPageBreak/>
         <w:t xml:space="preserve">Στην εποχή που ζούμε </w:t>
       </w:r>
       <w:r>
@@ -12612,10 +14460,7 @@
         <w:t>έσω της εμπειρίας</w:t>
       </w:r>
       <w:r>
-        <w:t xml:space="preserve"> τα υπολογιστικά συστήματα μαθαίνουν και αυτοβελτιώνονται οπότε</w:t>
-      </w:r>
-      <w:r>
-        <w:t xml:space="preserve"> </w:t>
+        <w:t xml:space="preserve"> τα υπολογιστικά συστήματα μαθαίνουν και αυτοβελτιώνονται οπότε </w:t>
       </w:r>
       <w:r>
         <w:t>δ</w:t>
@@ -12972,7 +14817,6 @@
           <w:bdr w:val="none" w:sz="0" w:space="0" w:color="auto" w:frame="1"/>
           <w:shd w:val="clear" w:color="auto" w:fill="FFFFFF"/>
         </w:rPr>
-        <w:lastRenderedPageBreak/>
         <w:t xml:space="preserve">αποτελεσματική </w:t>
       </w:r>
       <w:r>
@@ -13100,7 +14944,7 @@
           <w:bdr w:val="none" w:sz="0" w:space="0" w:color="auto" w:frame="1"/>
           <w:shd w:val="clear" w:color="auto" w:fill="FFFFFF"/>
         </w:rPr>
-        <w:t xml:space="preserve"> τα τελευταία χρόνια το πλήθος των δεδομένων έχει αυξηθεί εκθετικά. Αυτό το μεγάλο πλήθος των δεδομένων αποθηκεύεται και το μεγαλύτερο ποσοστό τους μένει ανεκμετάλλευτο ενώ θα μπορούσε να χρησιμοποιηθεί προς όφελος μας.</w:t>
+        <w:t xml:space="preserve"> τα τελευταία χρόνια το πλήθος των δεδομένων έχει αυξηθεί εκθετικά. Αυτό το μεγάλο πλήθος των δεδομένων αποθηκεύεται και το μεγαλύτερο </w:t>
       </w:r>
       <w:r>
         <w:rPr>
@@ -13111,7 +14955,8 @@
           <w:bdr w:val="none" w:sz="0" w:space="0" w:color="auto" w:frame="1"/>
           <w:shd w:val="clear" w:color="auto" w:fill="FFFFFF"/>
         </w:rPr>
-        <w:t xml:space="preserve"> </w:t>
+        <w:lastRenderedPageBreak/>
+        <w:t>ποσοστό τους μένει ανεκμετάλλευτο ενώ θα μπορούσε να χρησιμοποιηθεί προς όφελος μας.</w:t>
       </w:r>
       <w:r>
         <w:rPr>
@@ -13122,7 +14967,7 @@
           <w:bdr w:val="none" w:sz="0" w:space="0" w:color="auto" w:frame="1"/>
           <w:shd w:val="clear" w:color="auto" w:fill="FFFFFF"/>
         </w:rPr>
-        <w:t>Ε</w:t>
+        <w:t xml:space="preserve"> </w:t>
       </w:r>
       <w:r>
         <w:rPr>
@@ -13133,7 +14978,7 @@
           <w:bdr w:val="none" w:sz="0" w:space="0" w:color="auto" w:frame="1"/>
           <w:shd w:val="clear" w:color="auto" w:fill="FFFFFF"/>
         </w:rPr>
-        <w:t xml:space="preserve">ίναι αδύνατο </w:t>
+        <w:t xml:space="preserve">Είναι αδύνατο </w:t>
       </w:r>
       <w:r>
         <w:rPr>
@@ -13484,71 +15329,71 @@
         <w:t xml:space="preserve">. </w:t>
       </w:r>
       <w:r>
-        <w:t xml:space="preserve">Επίσης πρέπει να συλλεχθεί ίδιο πλήθος δεδομένων για κάθε κατηγορία. </w:t>
+        <w:t xml:space="preserve">Επίσης πρέπει να συλλεχθεί ίδιο πλήθος δεδομένων για κάθε κατηγορία. Για παράδειγμα, για να δημιουργηθεί ένα μοντέλο το οποίο αναγνωρίζει το γιασεμί και το νυχτολούλουδο πρέπει να εισάγουμε στο μοντέλο </w:t>
+      </w:r>
+      <w:r>
+        <w:rPr>
+          <w:color w:val="auto"/>
+        </w:rPr>
+        <w:t xml:space="preserve">ίδιο πλήθος φωτογραφιών και για </w:t>
+      </w:r>
+      <w:r>
+        <w:rPr>
+          <w:color w:val="auto"/>
+        </w:rPr>
+        <w:t>τα</w:t>
+      </w:r>
+      <w:r>
+        <w:rPr>
+          <w:color w:val="auto"/>
+        </w:rPr>
+        <w:t xml:space="preserve"> δύο </w:t>
+      </w:r>
+      <w:r>
+        <w:rPr>
+          <w:color w:val="auto"/>
+        </w:rPr>
+        <w:t>είδη λουλουδιών</w:t>
+      </w:r>
+      <w:r>
+        <w:rPr>
+          <w:color w:val="auto"/>
+        </w:rPr>
+        <w:t xml:space="preserve"> </w:t>
+      </w:r>
+      <w:r>
+        <w:t>ώστε να μην αναγνωρίζει την μία κατηγορία περισσότερο από την άλλη</w:t>
+      </w:r>
+      <w:r>
+        <w:t>.</w:t>
+      </w:r>
+      <w:r>
+        <w:t xml:space="preserve"> </w:t>
+      </w:r>
+      <w:r>
+        <w:t>Τέλος, τα δεδομένα χωρίζονται σε δυο κατηγορίες</w:t>
+      </w:r>
+      <w:r>
+        <w:t>,</w:t>
+      </w:r>
+      <w:r>
+        <w:t xml:space="preserve"> </w:t>
+      </w:r>
+      <w:r>
+        <w:t>δεδομένα για εκπαίδευση και δεδομένα για αξιολόγηση</w:t>
+      </w:r>
+      <w:r>
+        <w:t xml:space="preserve">. </w:t>
+      </w:r>
+      <w:r>
+        <w:t xml:space="preserve">Αν χρησιμοποιηθούν όλα τα δεδομένα </w:t>
+      </w:r>
+      <w:r>
+        <w:t xml:space="preserve">για την εκπαίδευση του μοντέλου τότε δεν θα είναι εφικτή η </w:t>
       </w:r>
       <w:r>
         <w:lastRenderedPageBreak/>
-        <w:t xml:space="preserve">Για παράδειγμα, για να δημιουργηθεί ένα μοντέλο το οποίο αναγνωρίζει το γιασεμί και το νυχτολούλουδο πρέπει να εισάγουμε στο μοντέλο </w:t>
-      </w:r>
-      <w:r>
-        <w:rPr>
-          <w:color w:val="auto"/>
-        </w:rPr>
-        <w:t xml:space="preserve">ίδιο πλήθος φωτογραφιών και για </w:t>
-      </w:r>
-      <w:r>
-        <w:rPr>
-          <w:color w:val="auto"/>
-        </w:rPr>
-        <w:t>τα</w:t>
-      </w:r>
-      <w:r>
-        <w:rPr>
-          <w:color w:val="auto"/>
-        </w:rPr>
-        <w:t xml:space="preserve"> δύο </w:t>
-      </w:r>
-      <w:r>
-        <w:rPr>
-          <w:color w:val="auto"/>
-        </w:rPr>
-        <w:t>είδη λουλουδιών</w:t>
-      </w:r>
-      <w:r>
-        <w:rPr>
-          <w:color w:val="auto"/>
-        </w:rPr>
-        <w:t xml:space="preserve"> </w:t>
-      </w:r>
-      <w:r>
-        <w:t>ώστε να μην αναγνωρίζει την μία κατηγορία περισσότερο από την άλλη</w:t>
-      </w:r>
-      <w:r>
-        <w:t>.</w:t>
-      </w:r>
-      <w:r>
-        <w:t xml:space="preserve"> </w:t>
-      </w:r>
-      <w:r>
-        <w:t>Τέλος, τα δεδομένα χωρίζονται σε δυο κατηγορίες</w:t>
-      </w:r>
-      <w:r>
-        <w:t>,</w:t>
-      </w:r>
-      <w:r>
-        <w:t xml:space="preserve"> </w:t>
-      </w:r>
-      <w:r>
-        <w:t>δεδομένα για εκπαίδευση και δεδομένα για αξιολόγηση</w:t>
-      </w:r>
-      <w:r>
-        <w:t xml:space="preserve">. </w:t>
-      </w:r>
-      <w:r>
-        <w:t xml:space="preserve">Αν χρησιμοποιηθούν όλα τα δεδομένα </w:t>
-      </w:r>
-      <w:r>
-        <w:t>για την εκπαίδευση του μοντέλου τότε δεν θα είναι εφικτή η αντικειμενική αξιολόγηση του μοντέλου, γι’ αυτό τα δεδομένα χωρίζονται στις παραπάνω κατηγορίες με την χρήση μίας αναλογίας (π.χ. 80/20).</w:t>
+        <w:t>αντικειμενική αξιολόγηση του μοντέλου, γι’ αυτό τα δεδομένα χωρίζονται στις παραπάνω κατηγορίες με την χρήση μίας αναλογίας (π.χ. 80/20).</w:t>
       </w:r>
       <w:r>
         <w:t xml:space="preserve"> </w:t>
@@ -14081,20 +15926,20 @@
         <w:t xml:space="preserve"> </w:t>
       </w:r>
       <w:r>
-        <w:t xml:space="preserve">Όσο </w:t>
+        <w:t>Όσο για την</w:t>
+      </w:r>
+      <w:r>
+        <w:t xml:space="preserve"> δεύτερη περίπτωση, </w:t>
+      </w:r>
+      <w:r>
+        <w:t>υπάρχουν μεταβλητές οι οποίες</w:t>
+      </w:r>
+      <w:r>
+        <w:t xml:space="preserve"> ελέγχουν την διαδικασία μάθησης του μοντέλου, για παράδειγμα σε έναν αλγόριθμο συσταδοποίησης επιλέγεται το πλήθος των συστάδων που θα χωριστούν τα δεδομένα. Γενικά αυτές οι παράμετροι επηρεάζουν την διαδικασία μάθησης και η ρύθμιση τους αποτελεί πειραματική διαδικασία καθώς κάθε σύνολο δεδομένων έχει </w:t>
       </w:r>
       <w:r>
         <w:lastRenderedPageBreak/>
-        <w:t>για την</w:t>
-      </w:r>
-      <w:r>
-        <w:t xml:space="preserve"> δεύτερη περίπτωση, </w:t>
-      </w:r>
-      <w:r>
-        <w:t>υπάρχουν μεταβλητές οι οποίες</w:t>
-      </w:r>
-      <w:r>
-        <w:t xml:space="preserve"> ελέγχουν την διαδικασία μάθησης του μοντέλου, για παράδειγμα σε έναν αλγόριθμο συσταδοποίησης επιλέγεται το πλήθος των συστάδων που θα χωριστούν τα δεδομένα. Γενικά αυτές οι παράμετροι επηρεάζουν την διαδικασία μάθησης και η ρύθμιση τους αποτελεί πειραματική διαδικασία καθώς κάθε σύνολο δεδομένων έχει διαφορετικές ανάγκες, οπότε η προσαρμογή είναι ένα πολύ βασικό χαρακτηριστικό για την δημιουργία</w:t>
+        <w:t>διαφορετικές ανάγκες, οπότε η προσαρμογή είναι ένα πολύ βασικό χαρακτηριστικό για την δημιουργία</w:t>
       </w:r>
       <w:r>
         <w:t xml:space="preserve"> ακριβών</w:t>
@@ -14215,7 +16060,7 @@
         <w:spacing w:line="360" w:lineRule="auto"/>
         <w:jc w:val="both"/>
       </w:pPr>
-      <w:hyperlink r:id="rId19" w:history="1">
+      <w:hyperlink r:id="rId28" w:history="1">
         <w:r>
           <w:rPr>
             <w:rStyle w:val="Hyperlink"/>
@@ -14529,7 +16374,7 @@
         <w:spacing w:line="360" w:lineRule="auto"/>
         <w:jc w:val="both"/>
       </w:pPr>
-      <w:hyperlink r:id="rId20" w:history="1">
+      <w:hyperlink r:id="rId29" w:history="1">
         <w:r>
           <w:rPr>
             <w:rStyle w:val="Hyperlink"/>
@@ -14814,14 +16659,7 @@
           <w:rPr>
             <w:rStyle w:val="Hyperlink"/>
           </w:rPr>
-          <w:t>-</w:t>
-        </w:r>
-        <w:r>
-          <w:rPr>
-            <w:rStyle w:val="Hyperlink"/>
-          </w:rPr>
-          <w:lastRenderedPageBreak/>
-          <w:t>%</w:t>
+          <w:t>-%</w:t>
         </w:r>
         <w:r>
           <w:rPr>
@@ -15236,7 +17074,7 @@
           <w:szCs w:val="24"/>
         </w:rPr>
       </w:pPr>
-      <w:hyperlink r:id="rId21" w:history="1">
+      <w:hyperlink r:id="rId30" w:history="1">
         <w:r>
           <w:rPr>
             <w:rStyle w:val="Hyperlink"/>
@@ -15994,7 +17832,6 @@
           <w:shd w:val="clear" w:color="auto" w:fill="FFFFFF"/>
           <w:lang w:val="en-US"/>
         </w:rPr>
-        <w:lastRenderedPageBreak/>
         <w:t xml:space="preserve">Smart weather forecasting has given us a much-needed insight into extreme climatic events and AI has aptly demonstrated its indispensability in </w:t>
       </w:r>
       <w:proofErr w:type="spellStart"/>
@@ -16083,6 +17920,7 @@
           <w:szCs w:val="18"/>
           <w:lang w:val="en-US"/>
         </w:rPr>
+        <w:lastRenderedPageBreak/>
         <w:t>Policy and regulatory frameworks for AI remain at an initial, formative stage. Key policy questions that have arisen relate to:</w:t>
       </w:r>
     </w:p>
@@ -16304,29 +18142,7 @@
           <w:szCs w:val="18"/>
           <w:lang w:val="en-US"/>
         </w:rPr>
-        <w:t>(</w:t>
-      </w:r>
-      <w:proofErr w:type="gramStart"/>
-      <w:r>
-        <w:rPr>
-          <w:rFonts w:ascii="Arial" w:eastAsia="Times New Roman" w:hAnsi="Arial" w:cs="Arial"/>
-          <w:color w:val="444444"/>
-          <w:sz w:val="18"/>
-          <w:szCs w:val="18"/>
-          <w:lang w:val="en-US"/>
-        </w:rPr>
-        <w:t>e.g.</w:t>
-      </w:r>
-      <w:proofErr w:type="gramEnd"/>
-      <w:r>
-        <w:rPr>
-          <w:rFonts w:ascii="Arial" w:eastAsia="Times New Roman" w:hAnsi="Arial" w:cs="Arial"/>
-          <w:color w:val="444444"/>
-          <w:sz w:val="18"/>
-          <w:szCs w:val="18"/>
-          <w:lang w:val="en-US"/>
-        </w:rPr>
-        <w:t xml:space="preserve"> convincing programmed videos of high-profile personalities saying or doing things the video creator has requested)</w:t>
+        <w:t>(e.g. convincing programmed videos of high-profile personalities saying or doing things the video creator has requested)</w:t>
       </w:r>
       <w:r>
         <w:rPr>
@@ -16596,29 +18412,7 @@
           <w:szCs w:val="18"/>
           <w:lang w:val="en-US"/>
         </w:rPr>
-        <w:t xml:space="preserve">Security breaches due to cyber-attacks can have horrific consequences. Techniques such as federated learning can reduce the risks by enabling AI models to be trained across devices that hold data locally, without exchanging </w:t>
-      </w:r>
-      <w:proofErr w:type="gramStart"/>
-      <w:r>
-        <w:rPr>
-          <w:rFonts w:ascii="Arial" w:eastAsia="Times New Roman" w:hAnsi="Arial" w:cs="Arial"/>
-          <w:color w:val="444444"/>
-          <w:sz w:val="18"/>
-          <w:szCs w:val="18"/>
-          <w:lang w:val="en-US"/>
-        </w:rPr>
-        <w:t>them,  while</w:t>
-      </w:r>
-      <w:proofErr w:type="gramEnd"/>
-      <w:r>
-        <w:rPr>
-          <w:rFonts w:ascii="Arial" w:eastAsia="Times New Roman" w:hAnsi="Arial" w:cs="Arial"/>
-          <w:color w:val="444444"/>
-          <w:sz w:val="18"/>
-          <w:szCs w:val="18"/>
-          <w:lang w:val="en-US"/>
-        </w:rPr>
-        <w:t xml:space="preserve"> privacy-preserving technologies help ensure personal data protection. </w:t>
+        <w:t>Security breaches due to cyber-attacks can have horrific consequences. Techniques such as federated learning can reduce the risks by enabling AI models to be trained across devices that hold data locally, without exchanging them,  while privacy-preserving technologies help ensure personal data protection. </w:t>
       </w:r>
     </w:p>
     <w:p>
@@ -16773,7 +18567,6 @@
           <w:shd w:val="clear" w:color="auto" w:fill="FFFFFF"/>
           <w:lang w:val="en-US"/>
         </w:rPr>
-        <w:lastRenderedPageBreak/>
         <w:t>The Alexa virtual assistant developed by Amazon is learning faster than any other assistant, and can also control several smart devices, using itself as a home automation system. Alexa will typically take a few weeks to learn its owner’s habits using their smart home devices. Using AI technology in the cloud, Alexa builds up a picture of its owners' routines, paying attention to the time of day, weather patterns and even the changing of the season.</w:t>
       </w:r>
     </w:p>
@@ -16801,6 +18594,7 @@
           <w:shd w:val="clear" w:color="auto" w:fill="FFFFFF"/>
           <w:lang w:val="en-US"/>
         </w:rPr>
+        <w:lastRenderedPageBreak/>
         <w:t>Powerful solutions and the capabilities of Artificial Intelligence are developing very rapidly, and AI systems have the ability to understand human emotions and respond to them.</w:t>
       </w:r>
     </w:p>
@@ -16884,7 +18678,7 @@
           <w:lang w:val="en-US"/>
         </w:rPr>
       </w:pPr>
-      <w:hyperlink r:id="rId22" w:history="1">
+      <w:hyperlink r:id="rId31" w:history="1">
         <w:r>
           <w:rPr>
             <w:rStyle w:val="Hyperlink"/>
@@ -17405,7 +19199,6 @@
           <w:shd w:val="clear" w:color="auto" w:fill="FFFFFF"/>
           <w:lang w:val="en-US"/>
         </w:rPr>
-        <w:lastRenderedPageBreak/>
         <w:t>The best examples of AI in daily life are travel navigation, smart home devices, smartphones, drones and smart cars. Tesla electric cars are a prime example of how Artificial Intelligence is impacting people’s daily lives, while companies like Amazon and Walmart are investing heavily in drone delivery programs.</w:t>
       </w:r>
     </w:p>
@@ -17433,6 +19226,7 @@
           <w:shd w:val="clear" w:color="auto" w:fill="FFFFFF"/>
           <w:lang w:val="en-US"/>
         </w:rPr>
+        <w:lastRenderedPageBreak/>
         <w:t xml:space="preserve">The finance industry is using AI to </w:t>
       </w:r>
       <w:proofErr w:type="spellStart"/>
@@ -17480,7 +19274,7 @@
           <w:lang w:val="en-US"/>
         </w:rPr>
       </w:pPr>
-      <w:hyperlink r:id="rId23" w:history="1">
+      <w:hyperlink r:id="rId32" w:history="1">
         <w:r>
           <w:rPr>
             <w:rStyle w:val="Hyperlink"/>
@@ -17500,7 +19294,7 @@
           <w:lang w:val="en-US"/>
         </w:rPr>
       </w:pPr>
-      <w:hyperlink r:id="rId24" w:history="1">
+      <w:hyperlink r:id="rId33" w:history="1">
         <w:r>
           <w:rPr>
             <w:rStyle w:val="Hyperlink"/>
@@ -17818,7 +19612,7 @@
           <w:lang w:val="en-US"/>
         </w:rPr>
       </w:pPr>
-      <w:hyperlink r:id="rId25" w:history="1">
+      <w:hyperlink r:id="rId34" w:history="1">
         <w:r>
           <w:rPr>
             <w:rStyle w:val="Hyperlink"/>
@@ -17837,7 +19631,7 @@
           <w:lang w:val="en-US"/>
         </w:rPr>
       </w:pPr>
-      <w:hyperlink r:id="rId26" w:history="1">
+      <w:hyperlink r:id="rId35" w:history="1">
         <w:r>
           <w:rPr>
             <w:rStyle w:val="Hyperlink"/>
@@ -17995,7 +19789,7 @@
           <w:lang w:val="en-US"/>
         </w:rPr>
       </w:pPr>
-      <w:hyperlink r:id="rId27" w:history="1">
+      <w:hyperlink r:id="rId36" w:history="1">
         <w:r>
           <w:rPr>
             <w:rStyle w:val="Hyperlink"/>
@@ -18022,7 +19816,7 @@
           <w:lang w:val="en-US"/>
         </w:rPr>
       </w:pPr>
-      <w:hyperlink r:id="rId28" w:history="1">
+      <w:hyperlink r:id="rId37" w:history="1">
         <w:r>
           <w:rPr>
             <w:rStyle w:val="Hyperlink"/>
@@ -18264,7 +20058,7 @@
           <w:lang w:val="en-US"/>
         </w:rPr>
       </w:pPr>
-      <w:hyperlink r:id="rId29" w:history="1">
+      <w:hyperlink r:id="rId38" w:history="1">
         <w:r>
           <w:rPr>
             <w:rStyle w:val="Hyperlink"/>
@@ -18283,7 +20077,7 @@
           <w:lang w:val="en-US"/>
         </w:rPr>
       </w:pPr>
-      <w:hyperlink r:id="rId30" w:history="1">
+      <w:hyperlink r:id="rId39" w:history="1">
         <w:r>
           <w:rPr>
             <w:rStyle w:val="Hyperlink"/>
@@ -18302,7 +20096,7 @@
           <w:lang w:val="en-US"/>
         </w:rPr>
       </w:pPr>
-      <w:hyperlink r:id="rId31" w:history="1">
+      <w:hyperlink r:id="rId40" w:history="1">
         <w:r>
           <w:rPr>
             <w:rStyle w:val="Hyperlink"/>
@@ -18321,7 +20115,7 @@
           <w:lang w:val="en-US"/>
         </w:rPr>
       </w:pPr>
-      <w:hyperlink r:id="rId32" w:history="1">
+      <w:hyperlink r:id="rId41" w:history="1">
         <w:r>
           <w:rPr>
             <w:rStyle w:val="Hyperlink"/>
@@ -18341,7 +20135,7 @@
           <w:lang w:val="en-US"/>
         </w:rPr>
       </w:pPr>
-      <w:hyperlink r:id="rId33" w:history="1">
+      <w:hyperlink r:id="rId42" w:history="1">
         <w:r>
           <w:rPr>
             <w:rStyle w:val="Hyperlink"/>
@@ -18361,7 +20155,7 @@
           <w:lang w:val="en-US"/>
         </w:rPr>
       </w:pPr>
-      <w:hyperlink r:id="rId34" w:history="1">
+      <w:hyperlink r:id="rId43" w:history="1">
         <w:r>
           <w:rPr>
             <w:rStyle w:val="Hyperlink"/>
@@ -18381,7 +20175,7 @@
           <w:lang w:val="en-US"/>
         </w:rPr>
       </w:pPr>
-      <w:hyperlink r:id="rId35" w:history="1">
+      <w:hyperlink r:id="rId44" w:history="1">
         <w:r>
           <w:rPr>
             <w:rStyle w:val="Hyperlink"/>
@@ -18568,7 +20362,7 @@
           <w:lang w:val="en-US"/>
         </w:rPr>
       </w:pPr>
-      <w:hyperlink r:id="rId36" w:history="1">
+      <w:hyperlink r:id="rId45" w:history="1">
         <w:r>
           <w:rPr>
             <w:rStyle w:val="Hyperlink"/>
@@ -18588,7 +20382,7 @@
           <w:lang w:val="en-US"/>
         </w:rPr>
       </w:pPr>
-      <w:hyperlink r:id="rId37" w:history="1">
+      <w:hyperlink r:id="rId46" w:history="1">
         <w:r>
           <w:rPr>
             <w:rStyle w:val="Hyperlink"/>
@@ -18607,7 +20401,7 @@
           <w:lang w:val="en-US"/>
         </w:rPr>
       </w:pPr>
-      <w:hyperlink r:id="rId38" w:history="1">
+      <w:hyperlink r:id="rId47" w:history="1">
         <w:r>
           <w:rPr>
             <w:rStyle w:val="Hyperlink"/>
@@ -18713,7 +20507,7 @@
           <w:lang w:val="en-US"/>
         </w:rPr>
       </w:pPr>
-      <w:hyperlink r:id="rId39" w:history="1">
+      <w:hyperlink r:id="rId48" w:history="1">
         <w:r>
           <w:rPr>
             <w:rStyle w:val="Hyperlink"/>
@@ -18896,7 +20690,7 @@
           <w:lang w:val="en-US"/>
         </w:rPr>
       </w:pPr>
-      <w:hyperlink r:id="rId40" w:history="1">
+      <w:hyperlink r:id="rId49" w:history="1">
         <w:r>
           <w:rPr>
             <w:rStyle w:val="Hyperlink"/>
@@ -18916,37 +20710,9 @@
         </w:rPr>
       </w:pPr>
     </w:p>
-    <w:p>
-      <w:pPr>
-        <w:pStyle w:val="Default"/>
-        <w:spacing w:line="360" w:lineRule="auto"/>
-        <w:jc w:val="both"/>
-        <w:rPr>
-          <w:lang w:val="en-US"/>
-        </w:rPr>
-      </w:pPr>
-    </w:p>
-    <w:p>
-      <w:pPr>
-        <w:pStyle w:val="Default"/>
-        <w:spacing w:line="360" w:lineRule="auto"/>
-        <w:jc w:val="both"/>
-        <w:rPr>
-          <w:rStyle w:val="Hyperlink"/>
-          <w:lang w:val="en-US"/>
-        </w:rPr>
-      </w:pPr>
-      <w:r>
-        <w:rPr>
-          <w:rStyle w:val="Hyperlink"/>
-          <w:lang w:val="en-US"/>
-        </w:rPr>
-        <w:t xml:space="preserve"> </w:t>
-      </w:r>
-    </w:p>
     <w:sectPr>
-      <w:headerReference w:type="default" r:id="rId41"/>
-      <w:footerReference w:type="default" r:id="rId42"/>
+      <w:headerReference w:type="default" r:id="rId50"/>
+      <w:footerReference w:type="default" r:id="rId51"/>
       <w:pgSz w:w="11906" w:h="16838"/>
       <w:pgMar w:top="1440" w:right="1440" w:bottom="1440" w:left="1440" w:header="709" w:footer="709" w:gutter="284"/>
       <w:pgNumType w:start="0"/>
@@ -21139,6 +22905,7 @@
   <w:style w:type="character" w:default="1" w:styleId="DefaultParagraphFont">
     <w:name w:val="Default Paragraph Font"/>
     <w:uiPriority w:val="1"/>
+    <w:semiHidden/>
     <w:unhideWhenUsed/>
   </w:style>
   <w:style w:type="table" w:default="1" w:styleId="TableNormal">
@@ -21303,7 +23070,6 @@
     <w:name w:val="Normal (Web)"/>
     <w:basedOn w:val="Normal"/>
     <w:uiPriority w:val="99"/>
-    <w:semiHidden/>
     <w:unhideWhenUsed/>
     <w:rsid w:val="003F4778"/>
     <w:pPr>

</xml_diff>

<commit_message>
started writing the Abstract
</commit_message>
<xml_diff>
--- a/Diploma_Thesis.docx
+++ b/Diploma_Thesis.docx
@@ -5886,77 +5886,6 @@
     <w:p>
       <w:pPr>
         <w:spacing w:after="0" w:line="240" w:lineRule="auto"/>
-        <w:jc w:val="center"/>
-        <w:rPr>
-          <w:rFonts w:ascii="Arial" w:hAnsi="Arial" w:cs="Arial"/>
-          <w:b/>
-          <w:bCs/>
-          <w:color w:val="000000"/>
-          <w:sz w:val="23"/>
-          <w:szCs w:val="23"/>
-        </w:rPr>
-      </w:pPr>
-    </w:p>
-    <w:p>
-      <w:pPr>
-        <w:spacing w:after="0" w:line="240" w:lineRule="auto"/>
-        <w:jc w:val="center"/>
-        <w:rPr>
-          <w:rFonts w:ascii="Arial" w:hAnsi="Arial" w:cs="Arial"/>
-          <w:b/>
-          <w:bCs/>
-          <w:color w:val="000000"/>
-          <w:sz w:val="23"/>
-          <w:szCs w:val="23"/>
-        </w:rPr>
-      </w:pPr>
-    </w:p>
-    <w:p>
-      <w:pPr>
-        <w:spacing w:after="0" w:line="240" w:lineRule="auto"/>
-        <w:jc w:val="center"/>
-        <w:rPr>
-          <w:rFonts w:ascii="Arial" w:hAnsi="Arial" w:cs="Arial"/>
-          <w:b/>
-          <w:bCs/>
-          <w:color w:val="000000"/>
-          <w:sz w:val="23"/>
-          <w:szCs w:val="23"/>
-        </w:rPr>
-      </w:pPr>
-    </w:p>
-    <w:p>
-      <w:pPr>
-        <w:spacing w:after="0" w:line="240" w:lineRule="auto"/>
-        <w:jc w:val="center"/>
-        <w:rPr>
-          <w:rFonts w:ascii="Arial" w:hAnsi="Arial" w:cs="Arial"/>
-          <w:b/>
-          <w:bCs/>
-          <w:color w:val="000000"/>
-          <w:sz w:val="23"/>
-          <w:szCs w:val="23"/>
-        </w:rPr>
-      </w:pPr>
-    </w:p>
-    <w:p>
-      <w:pPr>
-        <w:spacing w:after="0" w:line="240" w:lineRule="auto"/>
-        <w:jc w:val="center"/>
-        <w:rPr>
-          <w:rFonts w:ascii="Arial" w:hAnsi="Arial" w:cs="Arial"/>
-          <w:b/>
-          <w:bCs/>
-          <w:color w:val="000000"/>
-          <w:sz w:val="23"/>
-          <w:szCs w:val="23"/>
-        </w:rPr>
-      </w:pPr>
-    </w:p>
-    <w:p>
-      <w:pPr>
-        <w:spacing w:after="0" w:line="240" w:lineRule="auto"/>
-        <w:jc w:val="center"/>
         <w:rPr>
           <w:rFonts w:ascii="Arial" w:hAnsi="Arial" w:cs="Arial"/>
           <w:b/>
@@ -5993,46 +5922,20 @@
           <w:b/>
           <w:bCs/>
           <w:color w:val="000000"/>
-          <w:sz w:val="28"/>
-          <w:szCs w:val="28"/>
-        </w:rPr>
-      </w:pPr>
-      <w:r>
-        <w:rPr>
-          <w:rFonts w:ascii="Arial" w:hAnsi="Arial" w:cs="Arial"/>
-          <w:b/>
-          <w:bCs/>
-          <w:color w:val="000000"/>
-          <w:sz w:val="28"/>
-          <w:szCs w:val="28"/>
+          <w:sz w:val="36"/>
+          <w:szCs w:val="36"/>
+        </w:rPr>
+      </w:pPr>
+      <w:r>
+        <w:rPr>
+          <w:rFonts w:ascii="Arial" w:hAnsi="Arial" w:cs="Arial"/>
+          <w:b/>
+          <w:bCs/>
+          <w:color w:val="000000"/>
+          <w:sz w:val="36"/>
+          <w:szCs w:val="36"/>
         </w:rPr>
         <w:t>ΠΕΡΙΛΗΨΗ</w:t>
-      </w:r>
-    </w:p>
-    <w:p>
-      <w:pPr>
-        <w:autoSpaceDE w:val="0"/>
-        <w:autoSpaceDN w:val="0"/>
-        <w:adjustRightInd w:val="0"/>
-        <w:spacing w:after="0" w:line="360" w:lineRule="auto"/>
-        <w:jc w:val="center"/>
-        <w:rPr>
-          <w:rFonts w:ascii="Arial" w:hAnsi="Arial" w:cs="Arial"/>
-          <w:color w:val="000000"/>
-          <w:sz w:val="24"/>
-          <w:szCs w:val="24"/>
-        </w:rPr>
-      </w:pPr>
-      <w:r>
-        <w:rPr>
-          <w:rFonts w:ascii="Arial" w:hAnsi="Arial" w:cs="Arial"/>
-          <w:b/>
-          <w:bCs/>
-          <w:color w:val="000000"/>
-          <w:sz w:val="28"/>
-          <w:szCs w:val="28"/>
-        </w:rPr>
-        <w:t xml:space="preserve"> </w:t>
       </w:r>
     </w:p>
     <w:p>
@@ -6045,155 +5948,8 @@
           <w:color w:val="000000"/>
           <w:sz w:val="24"/>
           <w:szCs w:val="24"/>
-          <w:lang w:val="en-US"/>
-        </w:rPr>
-      </w:pPr>
-      <w:r>
-        <w:rPr>
-          <w:rFonts w:ascii="Arial" w:hAnsi="Arial" w:cs="Arial"/>
-          <w:color w:val="000000"/>
-          <w:sz w:val="24"/>
-          <w:szCs w:val="24"/>
-        </w:rPr>
-        <w:t xml:space="preserve">Η παρούσα </w:t>
-      </w:r>
-      <w:r>
-        <w:rPr>
-          <w:rFonts w:ascii="Arial" w:hAnsi="Arial" w:cs="Arial"/>
-          <w:color w:val="000000"/>
-          <w:sz w:val="24"/>
-          <w:szCs w:val="24"/>
-        </w:rPr>
-        <w:t>διπλωματική</w:t>
-      </w:r>
-      <w:r>
-        <w:rPr>
-          <w:rFonts w:ascii="Arial" w:hAnsi="Arial" w:cs="Arial"/>
-          <w:color w:val="000000"/>
-          <w:sz w:val="24"/>
-          <w:szCs w:val="24"/>
-        </w:rPr>
-        <w:t xml:space="preserve"> εργασία ασχολείται με την ανάπτυξη </w:t>
-      </w:r>
-      <w:r>
-        <w:rPr>
-          <w:rFonts w:ascii="Arial" w:hAnsi="Arial" w:cs="Arial"/>
-          <w:color w:val="000000"/>
-          <w:sz w:val="24"/>
-          <w:szCs w:val="24"/>
-        </w:rPr>
-        <w:t xml:space="preserve">εφαρμογής </w:t>
-      </w:r>
-      <w:r>
-        <w:rPr>
-          <w:rFonts w:ascii="Arial" w:hAnsi="Arial" w:cs="Arial"/>
-          <w:color w:val="000000"/>
-          <w:sz w:val="24"/>
-          <w:szCs w:val="24"/>
-        </w:rPr>
-        <w:t xml:space="preserve">με την οποία </w:t>
-      </w:r>
-      <w:r>
-        <w:rPr>
-          <w:rFonts w:ascii="Arial" w:hAnsi="Arial" w:cs="Arial"/>
-          <w:color w:val="000000"/>
-          <w:sz w:val="24"/>
-          <w:szCs w:val="24"/>
-        </w:rPr>
-        <w:t>αναλύεται και βελτιστοποιείται η ελεύθερη βολή με τη χρήση τεχνικών μηχανικής μάθησης και όρασης υπολογιστών</w:t>
-      </w:r>
-      <w:r>
-        <w:rPr>
-          <w:rFonts w:ascii="Arial" w:hAnsi="Arial" w:cs="Arial"/>
-          <w:color w:val="000000"/>
-          <w:sz w:val="24"/>
-          <w:szCs w:val="24"/>
-        </w:rPr>
-        <w:t xml:space="preserve">. </w:t>
-      </w:r>
-      <w:r>
-        <w:rPr>
-          <w:rFonts w:ascii="Arial" w:hAnsi="Arial" w:cs="Arial"/>
-          <w:color w:val="000000"/>
-          <w:sz w:val="24"/>
-          <w:szCs w:val="24"/>
-        </w:rPr>
-        <w:t>Ο κλάδος της τεχνητής νοημοσύνης και τα παρακλάδια του δεν παύουν να εξελίσσονται.</w:t>
-      </w:r>
-      <w:r>
-        <w:rPr>
-          <w:rFonts w:ascii="Arial" w:hAnsi="Arial" w:cs="Arial"/>
-          <w:color w:val="000000"/>
-          <w:sz w:val="24"/>
-          <w:szCs w:val="24"/>
-        </w:rPr>
-        <w:t xml:space="preserve"> Αυτή την ραγδαία εξέλιξη πρέπει να την εκμεταλλευτούμε και να ξεκινήσουμε να χρησιμοποιούμε την τεχνητή νοημοσύνη ολοένα και περισσότερο στην καθημερινότητα Σκοπός αυτής της  διπλωματικής είναι η ανάδειξη των δυνατοτήτων της τεχνητής νοημοσύνης ώστε να μπει στην </w:t>
-      </w:r>
-      <w:r>
-        <w:rPr>
-          <w:rFonts w:ascii="Arial" w:hAnsi="Arial" w:cs="Arial"/>
-          <w:color w:val="000000"/>
-          <w:sz w:val="24"/>
-          <w:szCs w:val="24"/>
-        </w:rPr>
-        <w:t>καθημερινότητα</w:t>
-      </w:r>
-      <w:r>
-        <w:rPr>
-          <w:rFonts w:ascii="Arial" w:hAnsi="Arial" w:cs="Arial"/>
-          <w:color w:val="000000"/>
-          <w:sz w:val="24"/>
-          <w:szCs w:val="24"/>
-        </w:rPr>
-        <w:t xml:space="preserve"> μας και να την </w:t>
-      </w:r>
-      <w:r>
-        <w:rPr>
-          <w:rFonts w:ascii="Arial" w:hAnsi="Arial" w:cs="Arial"/>
-          <w:color w:val="000000"/>
-          <w:sz w:val="24"/>
-          <w:szCs w:val="24"/>
-        </w:rPr>
-        <w:t>καλυτέρευση</w:t>
-      </w:r>
-      <w:r>
-        <w:rPr>
-          <w:rFonts w:ascii="Arial" w:hAnsi="Arial" w:cs="Arial"/>
-          <w:color w:val="000000"/>
-          <w:sz w:val="24"/>
-          <w:szCs w:val="24"/>
-        </w:rPr>
-        <w:t xml:space="preserve">. </w:t>
-      </w:r>
-      <w:r>
-        <w:rPr>
-          <w:rFonts w:ascii="Arial" w:hAnsi="Arial" w:cs="Arial"/>
-          <w:color w:val="000000"/>
-          <w:sz w:val="24"/>
-          <w:szCs w:val="24"/>
-          <w:lang w:val="en-US"/>
-        </w:rPr>
-        <w:t>(</w:t>
-      </w:r>
-      <w:r>
-        <w:rPr>
-          <w:rFonts w:ascii="Arial" w:hAnsi="Arial" w:cs="Arial"/>
-          <w:color w:val="000000"/>
-          <w:sz w:val="24"/>
-          <w:szCs w:val="24"/>
-        </w:rPr>
-        <w:t>ημιτελής</w:t>
-      </w:r>
-      <w:r>
-        <w:rPr>
-          <w:rFonts w:ascii="Arial" w:hAnsi="Arial" w:cs="Arial"/>
-          <w:color w:val="000000"/>
-          <w:sz w:val="24"/>
-          <w:szCs w:val="24"/>
-          <w:lang w:val="en-US"/>
-        </w:rPr>
-        <w:t>)</w:t>
-      </w:r>
+        </w:rPr>
+      </w:pPr>
     </w:p>
     <w:p>
       <w:pPr>
@@ -6205,7 +5961,6 @@
           <w:color w:val="000000"/>
           <w:sz w:val="24"/>
           <w:szCs w:val="24"/>
-          <w:lang w:val="en-US"/>
         </w:rPr>
       </w:pPr>
     </w:p>
@@ -6219,7 +5974,636 @@
           <w:color w:val="000000"/>
           <w:sz w:val="24"/>
           <w:szCs w:val="24"/>
-          <w:lang w:val="en-US"/>
+        </w:rPr>
+      </w:pPr>
+      <w:r>
+        <w:rPr>
+          <w:rFonts w:ascii="Arial" w:hAnsi="Arial" w:cs="Arial"/>
+          <w:color w:val="000000"/>
+          <w:sz w:val="24"/>
+          <w:szCs w:val="24"/>
+        </w:rPr>
+        <w:t xml:space="preserve">Στην τωρινή εποχή, ο όρος Τεχνητή Νοημοσύνη έχει γίνει γνωστός σε όλο τον κόσμο. Κατακλυζόμαστε από την αγορά με έξυπνα κινητά, έξυπνα τηλέφωνα, έξυπνες τηλεοράσεις κ.ο.κ. Δεν γίνεται </w:t>
+      </w:r>
+      <w:r>
+        <w:rPr>
+          <w:rFonts w:ascii="Arial" w:hAnsi="Arial" w:cs="Arial"/>
+          <w:color w:val="000000"/>
+          <w:sz w:val="24"/>
+          <w:szCs w:val="24"/>
+        </w:rPr>
+        <w:t xml:space="preserve">πλήρως </w:t>
+      </w:r>
+      <w:r>
+        <w:rPr>
+          <w:rFonts w:ascii="Arial" w:hAnsi="Arial" w:cs="Arial"/>
+          <w:color w:val="000000"/>
+          <w:sz w:val="24"/>
+          <w:szCs w:val="24"/>
+        </w:rPr>
+        <w:t>αντιληπτό</w:t>
+      </w:r>
+      <w:r>
+        <w:rPr>
+          <w:rFonts w:ascii="Arial" w:hAnsi="Arial" w:cs="Arial"/>
+          <w:color w:val="000000"/>
+          <w:sz w:val="24"/>
+          <w:szCs w:val="24"/>
+        </w:rPr>
+        <w:t xml:space="preserve"> όμως ότι ο τίτλος «έξυπνος» που έχει δοθεί πλέον στις συσκευές, οφείλεται στην ανάπτυξη της Τεχνητής Νοημοσύνης και την ενσωμάτωσή της στην καθημερινότητα του ανθρώπου.</w:t>
+      </w:r>
+      <w:r>
+        <w:rPr>
+          <w:rFonts w:ascii="Arial" w:hAnsi="Arial" w:cs="Arial"/>
+          <w:color w:val="000000"/>
+          <w:sz w:val="24"/>
+          <w:szCs w:val="24"/>
+        </w:rPr>
+        <w:t xml:space="preserve"> Πα</w:t>
+      </w:r>
+      <w:r>
+        <w:rPr>
+          <w:rFonts w:ascii="Arial" w:hAnsi="Arial" w:cs="Arial"/>
+          <w:color w:val="000000"/>
+          <w:sz w:val="24"/>
+          <w:szCs w:val="24"/>
+        </w:rPr>
+        <w:t xml:space="preserve">ρόλο που έχει γίνει μόδα η χρήση αυτού του όρου, η εικόνα που σχηματίζεται στο μυαλό των ανθρώπων είναι ενός ρομπότ, όμως η Τεχνητή Νοημοσύνη είναι κάτι παραπάνω από αυτό.  </w:t>
+      </w:r>
+    </w:p>
+    <w:p>
+      <w:pPr>
+        <w:spacing w:after="0" w:line="360" w:lineRule="auto"/>
+        <w:ind w:firstLine="227"/>
+        <w:jc w:val="both"/>
+        <w:rPr>
+          <w:rFonts w:ascii="Arial" w:hAnsi="Arial" w:cs="Arial"/>
+          <w:color w:val="000000"/>
+          <w:sz w:val="24"/>
+          <w:szCs w:val="24"/>
+          <w:lang w:val="en-US"/>
+        </w:rPr>
+      </w:pPr>
+      <w:r>
+        <w:rPr>
+          <w:rFonts w:ascii="Arial" w:hAnsi="Arial" w:cs="Arial"/>
+          <w:color w:val="000000"/>
+          <w:sz w:val="24"/>
+          <w:szCs w:val="24"/>
+        </w:rPr>
+        <w:t xml:space="preserve">Η παρούσα </w:t>
+      </w:r>
+      <w:r>
+        <w:rPr>
+          <w:rFonts w:ascii="Arial" w:hAnsi="Arial" w:cs="Arial"/>
+          <w:color w:val="000000"/>
+          <w:sz w:val="24"/>
+          <w:szCs w:val="24"/>
+        </w:rPr>
+        <w:t>διπλωματική</w:t>
+      </w:r>
+      <w:r>
+        <w:rPr>
+          <w:rFonts w:ascii="Arial" w:hAnsi="Arial" w:cs="Arial"/>
+          <w:color w:val="000000"/>
+          <w:sz w:val="24"/>
+          <w:szCs w:val="24"/>
+        </w:rPr>
+        <w:t xml:space="preserve"> εργασία ασχολείται με την ανάπτυξη </w:t>
+      </w:r>
+      <w:r>
+        <w:rPr>
+          <w:rFonts w:ascii="Arial" w:hAnsi="Arial" w:cs="Arial"/>
+          <w:color w:val="000000"/>
+          <w:sz w:val="24"/>
+          <w:szCs w:val="24"/>
+        </w:rPr>
+        <w:t xml:space="preserve">εφαρμογής </w:t>
+      </w:r>
+      <w:r>
+        <w:rPr>
+          <w:rFonts w:ascii="Arial" w:hAnsi="Arial" w:cs="Arial"/>
+          <w:color w:val="000000"/>
+          <w:sz w:val="24"/>
+          <w:szCs w:val="24"/>
+        </w:rPr>
+        <w:t xml:space="preserve">με την οποία </w:t>
+      </w:r>
+      <w:r>
+        <w:rPr>
+          <w:rFonts w:ascii="Arial" w:hAnsi="Arial" w:cs="Arial"/>
+          <w:color w:val="000000"/>
+          <w:sz w:val="24"/>
+          <w:szCs w:val="24"/>
+        </w:rPr>
+        <w:t>αναλύεται και βελτιστοποιείται η ελεύθερη βολή με τη χρήση τεχνικών μηχανικής μάθησης και όρασης υπολογιστών</w:t>
+      </w:r>
+      <w:r>
+        <w:rPr>
+          <w:rFonts w:ascii="Arial" w:hAnsi="Arial" w:cs="Arial"/>
+          <w:color w:val="000000"/>
+          <w:sz w:val="24"/>
+          <w:szCs w:val="24"/>
+        </w:rPr>
+        <w:t xml:space="preserve">. </w:t>
+      </w:r>
+      <w:r>
+        <w:rPr>
+          <w:rFonts w:ascii="Arial" w:hAnsi="Arial" w:cs="Arial"/>
+          <w:color w:val="000000"/>
+          <w:sz w:val="24"/>
+          <w:szCs w:val="24"/>
+        </w:rPr>
+        <w:t>Ο κλάδος της τεχνητής νοημοσύνης και τα παρακλάδια του δεν παύουν να εξελίσσονται.</w:t>
+      </w:r>
+      <w:r>
+        <w:rPr>
+          <w:rFonts w:ascii="Arial" w:hAnsi="Arial" w:cs="Arial"/>
+          <w:color w:val="000000"/>
+          <w:sz w:val="24"/>
+          <w:szCs w:val="24"/>
+        </w:rPr>
+        <w:t xml:space="preserve"> Αυτή την ραγδαία εξέλιξη πρέπει να την εκμεταλλευτούμε και να ξεκινήσουμε να χρησιμοποιούμε την τεχνητή νοημοσύνη ολοένα και περισσότερο στην καθημερινότητα Σκοπός αυτής της  διπλωματικής είναι η ανάδειξη των δυνατοτήτων της τεχνητής νοημοσύνης ώστε να μπει στην </w:t>
+      </w:r>
+      <w:r>
+        <w:rPr>
+          <w:rFonts w:ascii="Arial" w:hAnsi="Arial" w:cs="Arial"/>
+          <w:color w:val="000000"/>
+          <w:sz w:val="24"/>
+          <w:szCs w:val="24"/>
+        </w:rPr>
+        <w:t>καθημερινότητα</w:t>
+      </w:r>
+      <w:r>
+        <w:rPr>
+          <w:rFonts w:ascii="Arial" w:hAnsi="Arial" w:cs="Arial"/>
+          <w:color w:val="000000"/>
+          <w:sz w:val="24"/>
+          <w:szCs w:val="24"/>
+        </w:rPr>
+        <w:t xml:space="preserve"> μας και να την </w:t>
+      </w:r>
+      <w:r>
+        <w:rPr>
+          <w:rFonts w:ascii="Arial" w:hAnsi="Arial" w:cs="Arial"/>
+          <w:color w:val="000000"/>
+          <w:sz w:val="24"/>
+          <w:szCs w:val="24"/>
+        </w:rPr>
+        <w:t>καλυτέρευση</w:t>
+      </w:r>
+      <w:r>
+        <w:rPr>
+          <w:rFonts w:ascii="Arial" w:hAnsi="Arial" w:cs="Arial"/>
+          <w:color w:val="000000"/>
+          <w:sz w:val="24"/>
+          <w:szCs w:val="24"/>
+        </w:rPr>
+        <w:t xml:space="preserve">. </w:t>
+      </w:r>
+      <w:r>
+        <w:rPr>
+          <w:rFonts w:ascii="Arial" w:hAnsi="Arial" w:cs="Arial"/>
+          <w:color w:val="000000"/>
+          <w:sz w:val="24"/>
+          <w:szCs w:val="24"/>
+          <w:lang w:val="en-US"/>
+        </w:rPr>
+        <w:t>(</w:t>
+      </w:r>
+      <w:r>
+        <w:rPr>
+          <w:rFonts w:ascii="Arial" w:hAnsi="Arial" w:cs="Arial"/>
+          <w:color w:val="000000"/>
+          <w:sz w:val="24"/>
+          <w:szCs w:val="24"/>
+        </w:rPr>
+        <w:t>ημιτελής</w:t>
+      </w:r>
+      <w:r>
+        <w:rPr>
+          <w:rFonts w:ascii="Arial" w:hAnsi="Arial" w:cs="Arial"/>
+          <w:color w:val="000000"/>
+          <w:sz w:val="24"/>
+          <w:szCs w:val="24"/>
+          <w:lang w:val="en-US"/>
+        </w:rPr>
+        <w:t>)</w:t>
+      </w:r>
+    </w:p>
+    <w:p>
+      <w:pPr>
+        <w:spacing w:after="0" w:line="360" w:lineRule="auto"/>
+        <w:ind w:firstLine="227"/>
+        <w:jc w:val="both"/>
+        <w:rPr>
+          <w:rFonts w:ascii="Arial" w:hAnsi="Arial" w:cs="Arial"/>
+          <w:color w:val="000000"/>
+          <w:sz w:val="24"/>
+          <w:szCs w:val="24"/>
+          <w:lang w:val="en-US"/>
+        </w:rPr>
+      </w:pPr>
+    </w:p>
+    <w:p>
+      <w:pPr>
+        <w:spacing w:after="0" w:line="360" w:lineRule="auto"/>
+        <w:ind w:firstLine="227"/>
+        <w:jc w:val="both"/>
+        <w:rPr>
+          <w:rFonts w:ascii="Arial" w:hAnsi="Arial" w:cs="Arial"/>
+          <w:color w:val="000000"/>
+          <w:sz w:val="24"/>
+          <w:szCs w:val="24"/>
+        </w:rPr>
+      </w:pPr>
+      <w:r>
+        <w:rPr>
+          <w:rFonts w:ascii="Arial" w:hAnsi="Arial" w:cs="Arial"/>
+          <w:color w:val="000000"/>
+          <w:sz w:val="24"/>
+          <w:szCs w:val="24"/>
+        </w:rPr>
+        <w:t>Η Τεχνητή Νοημοσύνη είναι ένας κλάδος της πληροφορικής ο οποίος ασχολείται με τη σχεδίαση και την υλοποίηση υπολογιστικών συστημάτων που προσομοιώνουν στοιχεία της ανθρώπινης νοημοσύνης. Παρέχει μοναδικές τεχνικές επεξεργασίας δεδομένων για την εξαγωγή χρήσιμων συμπερασμάτων που έχουν ως στόχο την βελτίωση και την διευκόλυνση της ζωής μας. Σκοπός αυτής της διπλωματικής είναι η επίδειξη των δυνατοτήτων της Τεχνητής Νοημοσύνης με την δημιουργία μιας εφαρμογής όπου αναλύεται και βελτιστοποιείται η ελεύθερη βολή με χρήση τεχνικών μηχανικής μάθησης και όρασης υπολογιστών.</w:t>
+      </w:r>
+    </w:p>
+    <w:p>
+      <w:pPr>
+        <w:spacing w:after="0" w:line="360" w:lineRule="auto"/>
+        <w:ind w:firstLine="227"/>
+        <w:jc w:val="both"/>
+        <w:rPr>
+          <w:rFonts w:ascii="Arial" w:hAnsi="Arial" w:cs="Arial"/>
+          <w:color w:val="000000"/>
+          <w:sz w:val="24"/>
+          <w:szCs w:val="24"/>
+        </w:rPr>
+      </w:pPr>
+    </w:p>
+    <w:p>
+      <w:pPr>
+        <w:spacing w:after="0" w:line="360" w:lineRule="auto"/>
+        <w:ind w:firstLine="227"/>
+        <w:jc w:val="both"/>
+        <w:rPr>
+          <w:rFonts w:ascii="Arial" w:hAnsi="Arial" w:cs="Arial"/>
+          <w:b/>
+          <w:bCs/>
+          <w:color w:val="000000"/>
+          <w:sz w:val="24"/>
+          <w:szCs w:val="24"/>
+        </w:rPr>
+      </w:pPr>
+      <w:r>
+        <w:rPr>
+          <w:rFonts w:ascii="Arial" w:hAnsi="Arial" w:cs="Arial"/>
+          <w:b/>
+          <w:bCs/>
+          <w:color w:val="000000"/>
+          <w:sz w:val="24"/>
+          <w:szCs w:val="24"/>
+        </w:rPr>
+        <w:t>Λέξεις κλειδιά</w:t>
+      </w:r>
+      <w:r>
+        <w:rPr>
+          <w:rFonts w:ascii="Arial" w:hAnsi="Arial" w:cs="Arial"/>
+          <w:b/>
+          <w:bCs/>
+          <w:color w:val="000000"/>
+          <w:sz w:val="24"/>
+          <w:szCs w:val="24"/>
+        </w:rPr>
+        <w:t>:</w:t>
+      </w:r>
+      <w:r>
+        <w:rPr>
+          <w:rFonts w:ascii="Arial" w:hAnsi="Arial" w:cs="Arial"/>
+          <w:color w:val="000000"/>
+          <w:sz w:val="24"/>
+          <w:szCs w:val="24"/>
+        </w:rPr>
+        <w:t xml:space="preserve"> </w:t>
+      </w:r>
+      <w:r>
+        <w:rPr>
+          <w:rFonts w:ascii="Arial" w:hAnsi="Arial" w:cs="Arial"/>
+          <w:color w:val="000000"/>
+          <w:sz w:val="24"/>
+          <w:szCs w:val="24"/>
+        </w:rPr>
+        <w:t>Μηχανική Μάθηση (</w:t>
+      </w:r>
+      <w:r>
+        <w:rPr>
+          <w:rFonts w:ascii="Arial" w:hAnsi="Arial" w:cs="Arial"/>
+          <w:color w:val="000000"/>
+          <w:sz w:val="24"/>
+          <w:szCs w:val="24"/>
+          <w:lang w:val="en-US"/>
+        </w:rPr>
+        <w:t>ML</w:t>
+      </w:r>
+      <w:r>
+        <w:rPr>
+          <w:rFonts w:ascii="Arial" w:hAnsi="Arial" w:cs="Arial"/>
+          <w:color w:val="000000"/>
+          <w:sz w:val="24"/>
+          <w:szCs w:val="24"/>
+        </w:rPr>
+        <w:t xml:space="preserve">), </w:t>
+      </w:r>
+      <w:r>
+        <w:rPr>
+          <w:rFonts w:ascii="Arial" w:hAnsi="Arial" w:cs="Arial"/>
+          <w:color w:val="000000"/>
+          <w:sz w:val="24"/>
+          <w:szCs w:val="24"/>
+        </w:rPr>
+        <w:t>Όραση Υπολογιστών (</w:t>
+      </w:r>
+      <w:r>
+        <w:rPr>
+          <w:rFonts w:ascii="Arial" w:hAnsi="Arial" w:cs="Arial"/>
+          <w:color w:val="000000"/>
+          <w:sz w:val="24"/>
+          <w:szCs w:val="24"/>
+          <w:lang w:val="en-US"/>
+        </w:rPr>
+        <w:t>CV</w:t>
+      </w:r>
+      <w:r>
+        <w:rPr>
+          <w:rFonts w:ascii="Arial" w:hAnsi="Arial" w:cs="Arial"/>
+          <w:color w:val="000000"/>
+          <w:sz w:val="24"/>
+          <w:szCs w:val="24"/>
+        </w:rPr>
+        <w:t>)</w:t>
+      </w:r>
+      <w:r>
+        <w:rPr>
+          <w:rFonts w:ascii="Arial" w:hAnsi="Arial" w:cs="Arial"/>
+          <w:color w:val="000000"/>
+          <w:sz w:val="24"/>
+          <w:szCs w:val="24"/>
+        </w:rPr>
+        <w:t>,</w:t>
+      </w:r>
+      <w:r>
+        <w:rPr>
+          <w:rFonts w:ascii="Arial" w:hAnsi="Arial" w:cs="Arial"/>
+          <w:color w:val="000000"/>
+          <w:sz w:val="24"/>
+          <w:szCs w:val="24"/>
+        </w:rPr>
+        <w:t xml:space="preserve"> </w:t>
+      </w:r>
+      <w:r>
+        <w:rPr>
+          <w:rFonts w:ascii="Arial" w:hAnsi="Arial" w:cs="Arial"/>
+          <w:color w:val="000000"/>
+          <w:sz w:val="24"/>
+          <w:szCs w:val="24"/>
+        </w:rPr>
+        <w:t>Τεχνητή Νοημοσύνη (</w:t>
+      </w:r>
+      <w:r>
+        <w:rPr>
+          <w:rFonts w:ascii="Arial" w:hAnsi="Arial" w:cs="Arial"/>
+          <w:color w:val="000000"/>
+          <w:sz w:val="24"/>
+          <w:szCs w:val="24"/>
+          <w:lang w:val="en-US"/>
+        </w:rPr>
+        <w:t>AI</w:t>
+      </w:r>
+      <w:r>
+        <w:rPr>
+          <w:rFonts w:ascii="Arial" w:hAnsi="Arial" w:cs="Arial"/>
+          <w:color w:val="000000"/>
+          <w:sz w:val="24"/>
+          <w:szCs w:val="24"/>
+        </w:rPr>
+        <w:t>)</w:t>
+      </w:r>
+    </w:p>
+    <w:p>
+      <w:pPr>
+        <w:spacing w:after="0" w:line="360" w:lineRule="auto"/>
+        <w:ind w:firstLine="227"/>
+        <w:jc w:val="both"/>
+        <w:rPr>
+          <w:rFonts w:ascii="Arial" w:hAnsi="Arial" w:cs="Arial"/>
+          <w:color w:val="000000"/>
+          <w:sz w:val="24"/>
+          <w:szCs w:val="24"/>
+        </w:rPr>
+      </w:pPr>
+    </w:p>
+    <w:p>
+      <w:pPr>
+        <w:spacing w:after="0" w:line="360" w:lineRule="auto"/>
+        <w:ind w:firstLine="227"/>
+        <w:jc w:val="both"/>
+        <w:rPr>
+          <w:rFonts w:ascii="Arial" w:hAnsi="Arial" w:cs="Arial"/>
+          <w:color w:val="000000"/>
+          <w:sz w:val="24"/>
+          <w:szCs w:val="24"/>
+        </w:rPr>
+      </w:pPr>
+    </w:p>
+    <w:p>
+      <w:pPr>
+        <w:spacing w:after="0" w:line="360" w:lineRule="auto"/>
+        <w:ind w:firstLine="227"/>
+        <w:jc w:val="both"/>
+        <w:rPr>
+          <w:rFonts w:ascii="Arial" w:hAnsi="Arial" w:cs="Arial"/>
+          <w:color w:val="000000"/>
+          <w:sz w:val="24"/>
+          <w:szCs w:val="24"/>
+        </w:rPr>
+      </w:pPr>
+    </w:p>
+    <w:p>
+      <w:pPr>
+        <w:spacing w:after="0" w:line="360" w:lineRule="auto"/>
+        <w:ind w:firstLine="227"/>
+        <w:jc w:val="both"/>
+        <w:rPr>
+          <w:rFonts w:ascii="Arial" w:hAnsi="Arial" w:cs="Arial"/>
+          <w:color w:val="000000"/>
+          <w:sz w:val="24"/>
+          <w:szCs w:val="24"/>
+        </w:rPr>
+      </w:pPr>
+    </w:p>
+    <w:p>
+      <w:pPr>
+        <w:spacing w:after="0" w:line="360" w:lineRule="auto"/>
+        <w:ind w:firstLine="227"/>
+        <w:jc w:val="both"/>
+        <w:rPr>
+          <w:rFonts w:ascii="Arial" w:hAnsi="Arial" w:cs="Arial"/>
+          <w:color w:val="000000"/>
+          <w:sz w:val="24"/>
+          <w:szCs w:val="24"/>
+        </w:rPr>
+      </w:pPr>
+    </w:p>
+    <w:p>
+      <w:pPr>
+        <w:spacing w:after="0" w:line="360" w:lineRule="auto"/>
+        <w:ind w:firstLine="227"/>
+        <w:jc w:val="both"/>
+        <w:rPr>
+          <w:rFonts w:ascii="Arial" w:hAnsi="Arial" w:cs="Arial"/>
+          <w:color w:val="000000"/>
+          <w:sz w:val="24"/>
+          <w:szCs w:val="24"/>
+        </w:rPr>
+      </w:pPr>
+    </w:p>
+    <w:p>
+      <w:pPr>
+        <w:spacing w:after="0" w:line="360" w:lineRule="auto"/>
+        <w:ind w:firstLine="227"/>
+        <w:jc w:val="both"/>
+        <w:rPr>
+          <w:rFonts w:ascii="Arial" w:hAnsi="Arial" w:cs="Arial"/>
+          <w:color w:val="000000"/>
+          <w:sz w:val="24"/>
+          <w:szCs w:val="24"/>
+        </w:rPr>
+      </w:pPr>
+    </w:p>
+    <w:p>
+      <w:pPr>
+        <w:spacing w:after="0" w:line="360" w:lineRule="auto"/>
+        <w:ind w:firstLine="227"/>
+        <w:jc w:val="both"/>
+        <w:rPr>
+          <w:rFonts w:ascii="Arial" w:hAnsi="Arial" w:cs="Arial"/>
+          <w:color w:val="000000"/>
+          <w:sz w:val="24"/>
+          <w:szCs w:val="24"/>
+        </w:rPr>
+      </w:pPr>
+    </w:p>
+    <w:p>
+      <w:pPr>
+        <w:spacing w:after="0" w:line="360" w:lineRule="auto"/>
+        <w:jc w:val="both"/>
+        <w:rPr>
+          <w:rFonts w:ascii="Arial" w:hAnsi="Arial" w:cs="Arial"/>
+          <w:color w:val="000000"/>
+          <w:sz w:val="24"/>
+          <w:szCs w:val="24"/>
+        </w:rPr>
+      </w:pPr>
+    </w:p>
+    <w:p>
+      <w:pPr>
+        <w:spacing w:after="0" w:line="360" w:lineRule="auto"/>
+        <w:ind w:firstLine="227"/>
+        <w:jc w:val="both"/>
+        <w:rPr>
+          <w:rFonts w:ascii="Arial" w:hAnsi="Arial" w:cs="Arial"/>
+          <w:color w:val="000000"/>
+          <w:sz w:val="24"/>
+          <w:szCs w:val="24"/>
+        </w:rPr>
+      </w:pPr>
+    </w:p>
+    <w:p>
+      <w:pPr>
+        <w:spacing w:after="0" w:line="360" w:lineRule="auto"/>
+        <w:ind w:firstLine="227"/>
+        <w:jc w:val="both"/>
+        <w:rPr>
+          <w:rFonts w:ascii="Arial" w:hAnsi="Arial" w:cs="Arial"/>
+          <w:color w:val="000000"/>
+          <w:sz w:val="24"/>
+          <w:szCs w:val="24"/>
+        </w:rPr>
+      </w:pPr>
+    </w:p>
+    <w:p>
+      <w:pPr>
+        <w:spacing w:after="0" w:line="360" w:lineRule="auto"/>
+        <w:ind w:firstLine="227"/>
+        <w:jc w:val="both"/>
+        <w:rPr>
+          <w:rFonts w:ascii="Arial" w:hAnsi="Arial" w:cs="Arial"/>
+          <w:color w:val="000000"/>
+          <w:sz w:val="24"/>
+          <w:szCs w:val="24"/>
+        </w:rPr>
+      </w:pPr>
+    </w:p>
+    <w:p>
+      <w:pPr>
+        <w:spacing w:after="0" w:line="360" w:lineRule="auto"/>
+        <w:ind w:firstLine="227"/>
+        <w:jc w:val="both"/>
+        <w:rPr>
+          <w:rFonts w:ascii="Arial" w:hAnsi="Arial" w:cs="Arial"/>
+          <w:color w:val="000000"/>
+          <w:sz w:val="24"/>
+          <w:szCs w:val="24"/>
+        </w:rPr>
+      </w:pPr>
+    </w:p>
+    <w:p>
+      <w:pPr>
+        <w:spacing w:after="0" w:line="360" w:lineRule="auto"/>
+        <w:ind w:firstLine="227"/>
+        <w:jc w:val="both"/>
+        <w:rPr>
+          <w:rFonts w:ascii="Arial" w:hAnsi="Arial" w:cs="Arial"/>
+          <w:color w:val="000000"/>
+          <w:sz w:val="24"/>
+          <w:szCs w:val="24"/>
+        </w:rPr>
+      </w:pPr>
+    </w:p>
+    <w:p>
+      <w:pPr>
+        <w:spacing w:after="0" w:line="360" w:lineRule="auto"/>
+        <w:ind w:firstLine="227"/>
+        <w:jc w:val="both"/>
+        <w:rPr>
+          <w:rFonts w:ascii="Arial" w:hAnsi="Arial" w:cs="Arial"/>
+          <w:color w:val="000000"/>
+          <w:sz w:val="24"/>
+          <w:szCs w:val="24"/>
+        </w:rPr>
+      </w:pPr>
+    </w:p>
+    <w:p>
+      <w:pPr>
+        <w:spacing w:after="0" w:line="360" w:lineRule="auto"/>
+        <w:ind w:firstLine="227"/>
+        <w:jc w:val="both"/>
+        <w:rPr>
+          <w:rFonts w:ascii="Arial" w:hAnsi="Arial" w:cs="Arial"/>
+          <w:color w:val="000000"/>
+          <w:sz w:val="24"/>
+          <w:szCs w:val="24"/>
+        </w:rPr>
+      </w:pPr>
+    </w:p>
+    <w:p>
+      <w:pPr>
+        <w:spacing w:after="0" w:line="360" w:lineRule="auto"/>
+        <w:jc w:val="both"/>
+        <w:rPr>
+          <w:rFonts w:ascii="Arial" w:hAnsi="Arial" w:cs="Arial"/>
+          <w:color w:val="000000"/>
+          <w:sz w:val="24"/>
+          <w:szCs w:val="24"/>
         </w:rPr>
       </w:pPr>
     </w:p>
@@ -6232,35 +6616,21 @@
           <w:rFonts w:ascii="Arial" w:hAnsi="Arial" w:cs="Arial"/>
           <w:b/>
           <w:color w:val="000000"/>
-          <w:sz w:val="24"/>
-          <w:szCs w:val="24"/>
-          <w:lang w:val="en-US"/>
-        </w:rPr>
-      </w:pPr>
-      <w:r>
-        <w:rPr>
-          <w:rFonts w:ascii="Arial" w:hAnsi="Arial" w:cs="Arial"/>
-          <w:b/>
-          <w:color w:val="000000"/>
-          <w:sz w:val="24"/>
-          <w:szCs w:val="24"/>
+          <w:sz w:val="36"/>
+          <w:szCs w:val="36"/>
+        </w:rPr>
+      </w:pPr>
+      <w:r>
+        <w:rPr>
+          <w:rFonts w:ascii="Arial" w:hAnsi="Arial" w:cs="Arial"/>
+          <w:b/>
+          <w:color w:val="000000"/>
+          <w:sz w:val="36"/>
+          <w:szCs w:val="36"/>
           <w:lang w:val="en-US"/>
         </w:rPr>
         <w:t>ABSTRACT</w:t>
       </w:r>
-    </w:p>
-    <w:p>
-      <w:pPr>
-        <w:spacing w:after="0" w:line="360" w:lineRule="auto"/>
-        <w:jc w:val="both"/>
-        <w:rPr>
-          <w:rFonts w:ascii="Arial" w:hAnsi="Arial" w:cs="Arial"/>
-          <w:color w:val="000000"/>
-          <w:sz w:val="24"/>
-          <w:szCs w:val="24"/>
-          <w:lang w:val="en-US"/>
-        </w:rPr>
-      </w:pPr>
     </w:p>
     <w:p>
       <w:pPr>
@@ -6272,19 +6642,8 @@
           <w:color w:val="000000"/>
           <w:sz w:val="24"/>
           <w:szCs w:val="24"/>
-          <w:lang w:val="en-US"/>
-        </w:rPr>
-      </w:pPr>
-      <w:r>
-        <w:rPr>
-          <w:rFonts w:ascii="Arial" w:hAnsi="Arial" w:cs="Arial"/>
-          <w:color w:val="000000"/>
-          <w:sz w:val="24"/>
-          <w:szCs w:val="24"/>
-          <w:lang w:val="en-US"/>
-        </w:rPr>
-        <w:t>The present thesis concerns the development of thesis writing algorithms…….</w:t>
-      </w:r>
+        </w:rPr>
+      </w:pPr>
     </w:p>
     <w:p>
       <w:pPr>
@@ -6296,7 +6655,6 @@
           <w:color w:val="000000"/>
           <w:sz w:val="24"/>
           <w:szCs w:val="24"/>
-          <w:lang w:val="en-US"/>
         </w:rPr>
       </w:pPr>
     </w:p>
@@ -6313,6 +6671,40 @@
           <w:lang w:val="en-US"/>
         </w:rPr>
       </w:pPr>
+      <w:r>
+        <w:rPr>
+          <w:rFonts w:ascii="Arial" w:hAnsi="Arial" w:cs="Arial"/>
+          <w:color w:val="000000"/>
+          <w:sz w:val="24"/>
+          <w:szCs w:val="24"/>
+          <w:lang w:val="en-US"/>
+        </w:rPr>
+        <w:t>The present thesis concerns the development of thesis writing algorithms…</w:t>
+      </w:r>
+      <w:proofErr w:type="gramStart"/>
+      <w:r>
+        <w:rPr>
+          <w:rFonts w:ascii="Arial" w:hAnsi="Arial" w:cs="Arial"/>
+          <w:color w:val="000000"/>
+          <w:sz w:val="24"/>
+          <w:szCs w:val="24"/>
+          <w:lang w:val="en-US"/>
+        </w:rPr>
+        <w:t>….</w:t>
+      </w:r>
+      <w:proofErr w:type="spellStart"/>
+      <w:r>
+        <w:rPr>
+          <w:rFonts w:ascii="Arial" w:hAnsi="Arial" w:cs="Arial"/>
+          <w:color w:val="000000"/>
+          <w:sz w:val="24"/>
+          <w:szCs w:val="24"/>
+          <w:lang w:val="en-US"/>
+        </w:rPr>
+        <w:t>ddsdsdsdsd</w:t>
+      </w:r>
+      <w:proofErr w:type="spellEnd"/>
+      <w:proofErr w:type="gramEnd"/>
     </w:p>
     <w:p>
       <w:pPr>
@@ -6428,6 +6820,34 @@
     </w:p>
     <w:p>
       <w:pPr>
+        <w:spacing w:after="0" w:line="360" w:lineRule="auto"/>
+        <w:ind w:firstLine="227"/>
+        <w:jc w:val="both"/>
+        <w:rPr>
+          <w:rFonts w:ascii="Arial" w:hAnsi="Arial" w:cs="Arial"/>
+          <w:color w:val="000000"/>
+          <w:sz w:val="24"/>
+          <w:szCs w:val="24"/>
+          <w:lang w:val="en-US"/>
+        </w:rPr>
+      </w:pPr>
+    </w:p>
+    <w:p>
+      <w:pPr>
+        <w:spacing w:after="0" w:line="360" w:lineRule="auto"/>
+        <w:ind w:firstLine="227"/>
+        <w:jc w:val="both"/>
+        <w:rPr>
+          <w:rFonts w:ascii="Arial" w:hAnsi="Arial" w:cs="Arial"/>
+          <w:color w:val="000000"/>
+          <w:sz w:val="24"/>
+          <w:szCs w:val="24"/>
+          <w:lang w:val="en-US"/>
+        </w:rPr>
+      </w:pPr>
+    </w:p>
+    <w:p>
+      <w:pPr>
         <w:pStyle w:val="Default"/>
         <w:rPr>
           <w:lang w:val="en-US"/>
@@ -6476,46 +6896,42 @@
     </w:p>
     <w:p>
       <w:pPr>
-        <w:pStyle w:val="Default"/>
-        <w:rPr>
-          <w:lang w:val="en-US"/>
-        </w:rPr>
-      </w:pPr>
-    </w:p>
-    <w:p>
-      <w:pPr>
-        <w:pStyle w:val="Default"/>
-        <w:rPr>
-          <w:lang w:val="en-US"/>
-        </w:rPr>
-      </w:pPr>
-    </w:p>
-    <w:p>
-      <w:pPr>
-        <w:pStyle w:val="Default"/>
-      </w:pPr>
-      <w:r>
-        <w:t xml:space="preserve">ΕΠΙΣΤΗΜΟΝΙΚΗ ΠΕΡΙΟΧΗ: Αρχιτεκτονική Ηλεκτρονικών Υπολογιστών </w:t>
-      </w:r>
-    </w:p>
-    <w:p>
-      <w:pPr>
         <w:spacing w:after="0" w:line="360" w:lineRule="auto"/>
         <w:jc w:val="both"/>
         <w:rPr>
           <w:rFonts w:ascii="Arial" w:hAnsi="Arial" w:cs="Arial"/>
-          <w:color w:val="000000"/>
-          <w:sz w:val="24"/>
-          <w:szCs w:val="24"/>
-        </w:rPr>
-      </w:pPr>
-      <w:r>
-        <w:rPr>
-          <w:rFonts w:ascii="Arial" w:hAnsi="Arial" w:cs="Arial"/>
-          <w:sz w:val="24"/>
-          <w:szCs w:val="24"/>
-        </w:rPr>
-        <w:t xml:space="preserve">ΛΕΞΕΙΣ ΚΛΕΙΔΙΑ: </w:t>
+          <w:sz w:val="24"/>
+          <w:szCs w:val="24"/>
+        </w:rPr>
+      </w:pPr>
+      <w:r>
+        <w:rPr>
+          <w:rFonts w:ascii="Arial" w:hAnsi="Arial" w:cs="Arial"/>
+          <w:b/>
+          <w:bCs/>
+          <w:sz w:val="24"/>
+          <w:szCs w:val="24"/>
+          <w:lang w:val="en-US"/>
+        </w:rPr>
+        <w:t>Keywords</w:t>
+      </w:r>
+      <w:r>
+        <w:rPr>
+          <w:rFonts w:ascii="Arial" w:hAnsi="Arial" w:cs="Arial"/>
+          <w:b/>
+          <w:bCs/>
+          <w:sz w:val="24"/>
+          <w:szCs w:val="24"/>
+        </w:rPr>
+        <w:t>:</w:t>
+      </w:r>
+      <w:r>
+        <w:rPr>
+          <w:rFonts w:ascii="Arial" w:hAnsi="Arial" w:cs="Arial"/>
+          <w:sz w:val="24"/>
+          <w:szCs w:val="24"/>
+        </w:rPr>
+        <w:t xml:space="preserve"> </w:t>
       </w:r>
       <w:r>
         <w:rPr>
@@ -7668,7 +8084,6 @@
           <w:sz w:val="28"/>
           <w:szCs w:val="28"/>
         </w:rPr>
-        <w:lastRenderedPageBreak/>
         <w:t>ΚΑΤΑΛΟΓΟΣ ΣΧΗΜΑΤΩΝ</w:t>
       </w:r>
     </w:p>
@@ -8174,7 +8589,6 @@
           <w:sz w:val="28"/>
           <w:szCs w:val="28"/>
         </w:rPr>
-        <w:lastRenderedPageBreak/>
         <w:t>ΚΑΤΑΛΟΓΟΣ ΠΙΝΑΚΩΝ</w:t>
       </w:r>
     </w:p>
@@ -8554,7 +8968,6 @@
           <w:sz w:val="28"/>
           <w:szCs w:val="28"/>
         </w:rPr>
-        <w:lastRenderedPageBreak/>
         <w:t>ΣΥΝΤΟΜΟΓΡΑΦΙΕΣ</w:t>
       </w:r>
       <w:r>
@@ -8600,6 +9013,13 @@
       </w:r>
       <w:r>
         <w:rPr>
+          <w:b/>
+          <w:bCs/>
+        </w:rPr>
+        <w:tab/>
+      </w:r>
+      <w:r>
+        <w:rPr>
           <w:lang w:val="en-US"/>
         </w:rPr>
         <w:t>Art</w:t>
@@ -8630,6 +9050,9 @@
       <w:pPr>
         <w:pStyle w:val="Default"/>
         <w:spacing w:line="360" w:lineRule="auto"/>
+        <w:rPr>
+          <w:lang w:val="en-US"/>
+        </w:rPr>
       </w:pPr>
       <w:r>
         <w:rPr>
@@ -8648,6 +9071,13 @@
       </w:r>
       <w:r>
         <w:rPr>
+          <w:b/>
+          <w:bCs/>
+        </w:rPr>
+        <w:tab/>
+      </w:r>
+      <w:r>
+        <w:rPr>
           <w:lang w:val="en-US"/>
         </w:rPr>
         <w:t>Machine</w:t>
@@ -8661,264 +9091,282 @@
         </w:rPr>
         <w:t>Learning</w:t>
       </w:r>
-      <w:r>
-        <w:t xml:space="preserve"> </w:t>
-      </w:r>
-    </w:p>
-    <w:p>
-      <w:pPr>
-        <w:spacing w:after="0" w:line="360" w:lineRule="auto"/>
-        <w:rPr>
-          <w:rFonts w:ascii="Arial" w:hAnsi="Arial" w:cs="Arial"/>
-          <w:sz w:val="24"/>
-          <w:szCs w:val="24"/>
-        </w:rPr>
-      </w:pPr>
-    </w:p>
-    <w:p>
-      <w:pPr>
-        <w:spacing w:after="0" w:line="360" w:lineRule="auto"/>
-        <w:rPr>
-          <w:rFonts w:ascii="Arial" w:hAnsi="Arial" w:cs="Arial"/>
-          <w:sz w:val="24"/>
-          <w:szCs w:val="24"/>
-        </w:rPr>
-      </w:pPr>
-    </w:p>
-    <w:p>
-      <w:pPr>
-        <w:spacing w:after="0" w:line="360" w:lineRule="auto"/>
-        <w:rPr>
-          <w:rFonts w:ascii="Arial" w:hAnsi="Arial" w:cs="Arial"/>
-          <w:sz w:val="24"/>
-          <w:szCs w:val="24"/>
-        </w:rPr>
-      </w:pPr>
-    </w:p>
-    <w:p>
-      <w:pPr>
-        <w:spacing w:after="0" w:line="360" w:lineRule="auto"/>
-        <w:rPr>
-          <w:rFonts w:ascii="Arial" w:hAnsi="Arial" w:cs="Arial"/>
-          <w:sz w:val="24"/>
-          <w:szCs w:val="24"/>
-        </w:rPr>
-      </w:pPr>
-    </w:p>
-    <w:p>
-      <w:pPr>
-        <w:spacing w:after="0" w:line="360" w:lineRule="auto"/>
-        <w:rPr>
-          <w:rFonts w:ascii="Arial" w:hAnsi="Arial" w:cs="Arial"/>
-          <w:sz w:val="24"/>
-          <w:szCs w:val="24"/>
-        </w:rPr>
-      </w:pPr>
-    </w:p>
-    <w:p>
-      <w:pPr>
-        <w:spacing w:after="0" w:line="360" w:lineRule="auto"/>
-        <w:rPr>
-          <w:rFonts w:ascii="Arial" w:hAnsi="Arial" w:cs="Arial"/>
-          <w:sz w:val="24"/>
-          <w:szCs w:val="24"/>
-        </w:rPr>
-      </w:pPr>
-    </w:p>
-    <w:p>
-      <w:pPr>
-        <w:spacing w:after="0" w:line="360" w:lineRule="auto"/>
-        <w:rPr>
-          <w:rFonts w:ascii="Arial" w:hAnsi="Arial" w:cs="Arial"/>
-          <w:sz w:val="24"/>
-          <w:szCs w:val="24"/>
-        </w:rPr>
-      </w:pPr>
-    </w:p>
-    <w:p>
-      <w:pPr>
-        <w:spacing w:after="0" w:line="360" w:lineRule="auto"/>
-        <w:rPr>
-          <w:rFonts w:ascii="Arial" w:hAnsi="Arial" w:cs="Arial"/>
-          <w:sz w:val="24"/>
-          <w:szCs w:val="24"/>
-        </w:rPr>
-      </w:pPr>
-    </w:p>
-    <w:p>
-      <w:pPr>
-        <w:spacing w:after="0" w:line="360" w:lineRule="auto"/>
-        <w:rPr>
-          <w:rFonts w:ascii="Arial" w:hAnsi="Arial" w:cs="Arial"/>
-          <w:sz w:val="24"/>
-          <w:szCs w:val="24"/>
-        </w:rPr>
-      </w:pPr>
-    </w:p>
-    <w:p>
-      <w:pPr>
-        <w:spacing w:after="0" w:line="360" w:lineRule="auto"/>
-        <w:rPr>
-          <w:rFonts w:ascii="Arial" w:hAnsi="Arial" w:cs="Arial"/>
-          <w:sz w:val="24"/>
-          <w:szCs w:val="24"/>
-        </w:rPr>
-      </w:pPr>
-    </w:p>
-    <w:p>
-      <w:pPr>
-        <w:spacing w:after="0" w:line="360" w:lineRule="auto"/>
-        <w:rPr>
-          <w:rFonts w:ascii="Arial" w:hAnsi="Arial" w:cs="Arial"/>
-          <w:sz w:val="24"/>
-          <w:szCs w:val="24"/>
-        </w:rPr>
-      </w:pPr>
-    </w:p>
-    <w:p>
-      <w:pPr>
-        <w:spacing w:after="0" w:line="360" w:lineRule="auto"/>
-        <w:rPr>
-          <w:rFonts w:ascii="Arial" w:hAnsi="Arial" w:cs="Arial"/>
-          <w:sz w:val="24"/>
-          <w:szCs w:val="24"/>
-        </w:rPr>
-      </w:pPr>
-    </w:p>
-    <w:p>
-      <w:pPr>
-        <w:spacing w:after="0" w:line="360" w:lineRule="auto"/>
-        <w:rPr>
-          <w:rFonts w:ascii="Arial" w:hAnsi="Arial" w:cs="Arial"/>
-          <w:sz w:val="24"/>
-          <w:szCs w:val="24"/>
-        </w:rPr>
-      </w:pPr>
-    </w:p>
-    <w:p>
-      <w:pPr>
-        <w:spacing w:after="0" w:line="360" w:lineRule="auto"/>
-        <w:rPr>
-          <w:rFonts w:ascii="Arial" w:hAnsi="Arial" w:cs="Arial"/>
-          <w:sz w:val="24"/>
-          <w:szCs w:val="24"/>
-        </w:rPr>
-      </w:pPr>
-    </w:p>
-    <w:p>
-      <w:pPr>
-        <w:spacing w:after="0" w:line="360" w:lineRule="auto"/>
-        <w:rPr>
-          <w:rFonts w:ascii="Arial" w:hAnsi="Arial" w:cs="Arial"/>
-          <w:sz w:val="24"/>
-          <w:szCs w:val="24"/>
-        </w:rPr>
-      </w:pPr>
-    </w:p>
-    <w:p>
-      <w:pPr>
-        <w:spacing w:after="0" w:line="360" w:lineRule="auto"/>
-        <w:rPr>
-          <w:rFonts w:ascii="Arial" w:hAnsi="Arial" w:cs="Arial"/>
-          <w:sz w:val="24"/>
-          <w:szCs w:val="24"/>
-        </w:rPr>
-      </w:pPr>
-    </w:p>
-    <w:p>
-      <w:pPr>
-        <w:spacing w:after="0" w:line="360" w:lineRule="auto"/>
-        <w:rPr>
-          <w:rFonts w:ascii="Arial" w:hAnsi="Arial" w:cs="Arial"/>
-          <w:sz w:val="24"/>
-          <w:szCs w:val="24"/>
-        </w:rPr>
-      </w:pPr>
-    </w:p>
-    <w:p>
-      <w:pPr>
-        <w:spacing w:after="0" w:line="360" w:lineRule="auto"/>
-        <w:rPr>
-          <w:rFonts w:ascii="Arial" w:hAnsi="Arial" w:cs="Arial"/>
-          <w:sz w:val="24"/>
-          <w:szCs w:val="24"/>
-        </w:rPr>
-      </w:pPr>
-    </w:p>
-    <w:p>
-      <w:pPr>
-        <w:spacing w:after="0" w:line="360" w:lineRule="auto"/>
-        <w:rPr>
-          <w:rFonts w:ascii="Arial" w:hAnsi="Arial" w:cs="Arial"/>
-          <w:sz w:val="24"/>
-          <w:szCs w:val="24"/>
-        </w:rPr>
-      </w:pPr>
-    </w:p>
-    <w:p>
-      <w:pPr>
-        <w:spacing w:after="0" w:line="360" w:lineRule="auto"/>
-        <w:rPr>
-          <w:rFonts w:ascii="Arial" w:hAnsi="Arial" w:cs="Arial"/>
-          <w:sz w:val="24"/>
-          <w:szCs w:val="24"/>
-        </w:rPr>
-      </w:pPr>
-    </w:p>
-    <w:p>
-      <w:pPr>
-        <w:spacing w:after="0" w:line="360" w:lineRule="auto"/>
-        <w:rPr>
-          <w:rFonts w:ascii="Arial" w:hAnsi="Arial" w:cs="Arial"/>
-          <w:sz w:val="24"/>
-          <w:szCs w:val="24"/>
-        </w:rPr>
-      </w:pPr>
-    </w:p>
-    <w:p>
-      <w:pPr>
-        <w:spacing w:after="0" w:line="360" w:lineRule="auto"/>
-        <w:rPr>
-          <w:rFonts w:ascii="Arial" w:hAnsi="Arial" w:cs="Arial"/>
-          <w:sz w:val="24"/>
-          <w:szCs w:val="24"/>
-        </w:rPr>
-      </w:pPr>
-    </w:p>
-    <w:p>
-      <w:pPr>
-        <w:spacing w:after="0" w:line="360" w:lineRule="auto"/>
-        <w:rPr>
-          <w:rFonts w:ascii="Arial" w:hAnsi="Arial" w:cs="Arial"/>
-          <w:sz w:val="24"/>
-          <w:szCs w:val="24"/>
-        </w:rPr>
-      </w:pPr>
-    </w:p>
-    <w:p>
-      <w:pPr>
-        <w:spacing w:after="0" w:line="360" w:lineRule="auto"/>
-        <w:rPr>
-          <w:rFonts w:ascii="Arial" w:hAnsi="Arial" w:cs="Arial"/>
-          <w:sz w:val="24"/>
-          <w:szCs w:val="24"/>
-        </w:rPr>
-      </w:pPr>
-    </w:p>
-    <w:p>
-      <w:pPr>
-        <w:spacing w:after="0" w:line="360" w:lineRule="auto"/>
-        <w:rPr>
-          <w:rFonts w:ascii="Arial" w:hAnsi="Arial" w:cs="Arial"/>
-          <w:sz w:val="24"/>
-          <w:szCs w:val="24"/>
-        </w:rPr>
-      </w:pPr>
     </w:p>
     <w:p>
       <w:pPr>
         <w:pStyle w:val="Default"/>
         <w:spacing w:line="360" w:lineRule="auto"/>
+      </w:pPr>
+      <w:r>
+        <w:rPr>
+          <w:b/>
+          <w:bCs/>
+          <w:lang w:val="en-US"/>
+        </w:rPr>
+        <w:t>CV</w:t>
+      </w:r>
+      <w:r>
+        <w:rPr>
+          <w:lang w:val="en-US"/>
+        </w:rPr>
+        <w:tab/>
+        <w:t>Computer Vision</w:t>
+      </w:r>
+    </w:p>
+    <w:p>
+      <w:pPr>
+        <w:spacing w:after="0" w:line="360" w:lineRule="auto"/>
+        <w:rPr>
+          <w:rFonts w:ascii="Arial" w:hAnsi="Arial" w:cs="Arial"/>
+          <w:sz w:val="24"/>
+          <w:szCs w:val="24"/>
+        </w:rPr>
+      </w:pPr>
+    </w:p>
+    <w:p>
+      <w:pPr>
+        <w:spacing w:after="0" w:line="360" w:lineRule="auto"/>
+        <w:rPr>
+          <w:rFonts w:ascii="Arial" w:hAnsi="Arial" w:cs="Arial"/>
+          <w:sz w:val="24"/>
+          <w:szCs w:val="24"/>
+        </w:rPr>
+      </w:pPr>
+    </w:p>
+    <w:p>
+      <w:pPr>
+        <w:spacing w:after="0" w:line="360" w:lineRule="auto"/>
+        <w:rPr>
+          <w:rFonts w:ascii="Arial" w:hAnsi="Arial" w:cs="Arial"/>
+          <w:sz w:val="24"/>
+          <w:szCs w:val="24"/>
+        </w:rPr>
+      </w:pPr>
+    </w:p>
+    <w:p>
+      <w:pPr>
+        <w:spacing w:after="0" w:line="360" w:lineRule="auto"/>
+        <w:rPr>
+          <w:rFonts w:ascii="Arial" w:hAnsi="Arial" w:cs="Arial"/>
+          <w:sz w:val="24"/>
+          <w:szCs w:val="24"/>
+        </w:rPr>
+      </w:pPr>
+    </w:p>
+    <w:p>
+      <w:pPr>
+        <w:spacing w:after="0" w:line="360" w:lineRule="auto"/>
+        <w:rPr>
+          <w:rFonts w:ascii="Arial" w:hAnsi="Arial" w:cs="Arial"/>
+          <w:sz w:val="24"/>
+          <w:szCs w:val="24"/>
+        </w:rPr>
+      </w:pPr>
+    </w:p>
+    <w:p>
+      <w:pPr>
+        <w:spacing w:after="0" w:line="360" w:lineRule="auto"/>
+        <w:rPr>
+          <w:rFonts w:ascii="Arial" w:hAnsi="Arial" w:cs="Arial"/>
+          <w:sz w:val="24"/>
+          <w:szCs w:val="24"/>
+        </w:rPr>
+      </w:pPr>
+    </w:p>
+    <w:p>
+      <w:pPr>
+        <w:spacing w:after="0" w:line="360" w:lineRule="auto"/>
+        <w:rPr>
+          <w:rFonts w:ascii="Arial" w:hAnsi="Arial" w:cs="Arial"/>
+          <w:sz w:val="24"/>
+          <w:szCs w:val="24"/>
+        </w:rPr>
+      </w:pPr>
+    </w:p>
+    <w:p>
+      <w:pPr>
+        <w:spacing w:after="0" w:line="360" w:lineRule="auto"/>
+        <w:rPr>
+          <w:rFonts w:ascii="Arial" w:hAnsi="Arial" w:cs="Arial"/>
+          <w:sz w:val="24"/>
+          <w:szCs w:val="24"/>
+        </w:rPr>
+      </w:pPr>
+    </w:p>
+    <w:p>
+      <w:pPr>
+        <w:spacing w:after="0" w:line="360" w:lineRule="auto"/>
+        <w:rPr>
+          <w:rFonts w:ascii="Arial" w:hAnsi="Arial" w:cs="Arial"/>
+          <w:sz w:val="24"/>
+          <w:szCs w:val="24"/>
+        </w:rPr>
+      </w:pPr>
+    </w:p>
+    <w:p>
+      <w:pPr>
+        <w:spacing w:after="0" w:line="360" w:lineRule="auto"/>
+        <w:rPr>
+          <w:rFonts w:ascii="Arial" w:hAnsi="Arial" w:cs="Arial"/>
+          <w:sz w:val="24"/>
+          <w:szCs w:val="24"/>
+        </w:rPr>
+      </w:pPr>
+    </w:p>
+    <w:p>
+      <w:pPr>
+        <w:spacing w:after="0" w:line="360" w:lineRule="auto"/>
+        <w:rPr>
+          <w:rFonts w:ascii="Arial" w:hAnsi="Arial" w:cs="Arial"/>
+          <w:sz w:val="24"/>
+          <w:szCs w:val="24"/>
+        </w:rPr>
+      </w:pPr>
+    </w:p>
+    <w:p>
+      <w:pPr>
+        <w:spacing w:after="0" w:line="360" w:lineRule="auto"/>
+        <w:rPr>
+          <w:rFonts w:ascii="Arial" w:hAnsi="Arial" w:cs="Arial"/>
+          <w:sz w:val="24"/>
+          <w:szCs w:val="24"/>
+        </w:rPr>
+      </w:pPr>
+    </w:p>
+    <w:p>
+      <w:pPr>
+        <w:spacing w:after="0" w:line="360" w:lineRule="auto"/>
+        <w:rPr>
+          <w:rFonts w:ascii="Arial" w:hAnsi="Arial" w:cs="Arial"/>
+          <w:sz w:val="24"/>
+          <w:szCs w:val="24"/>
+        </w:rPr>
+      </w:pPr>
+    </w:p>
+    <w:p>
+      <w:pPr>
+        <w:spacing w:after="0" w:line="360" w:lineRule="auto"/>
+        <w:rPr>
+          <w:rFonts w:ascii="Arial" w:hAnsi="Arial" w:cs="Arial"/>
+          <w:sz w:val="24"/>
+          <w:szCs w:val="24"/>
+        </w:rPr>
+      </w:pPr>
+    </w:p>
+    <w:p>
+      <w:pPr>
+        <w:spacing w:after="0" w:line="360" w:lineRule="auto"/>
+        <w:rPr>
+          <w:rFonts w:ascii="Arial" w:hAnsi="Arial" w:cs="Arial"/>
+          <w:sz w:val="24"/>
+          <w:szCs w:val="24"/>
+        </w:rPr>
+      </w:pPr>
+    </w:p>
+    <w:p>
+      <w:pPr>
+        <w:spacing w:after="0" w:line="360" w:lineRule="auto"/>
+        <w:rPr>
+          <w:rFonts w:ascii="Arial" w:hAnsi="Arial" w:cs="Arial"/>
+          <w:sz w:val="24"/>
+          <w:szCs w:val="24"/>
+        </w:rPr>
+      </w:pPr>
+    </w:p>
+    <w:p>
+      <w:pPr>
+        <w:spacing w:after="0" w:line="360" w:lineRule="auto"/>
+        <w:rPr>
+          <w:rFonts w:ascii="Arial" w:hAnsi="Arial" w:cs="Arial"/>
+          <w:sz w:val="24"/>
+          <w:szCs w:val="24"/>
+        </w:rPr>
+      </w:pPr>
+    </w:p>
+    <w:p>
+      <w:pPr>
+        <w:spacing w:after="0" w:line="360" w:lineRule="auto"/>
+        <w:rPr>
+          <w:rFonts w:ascii="Arial" w:hAnsi="Arial" w:cs="Arial"/>
+          <w:sz w:val="24"/>
+          <w:szCs w:val="24"/>
+        </w:rPr>
+      </w:pPr>
+    </w:p>
+    <w:p>
+      <w:pPr>
+        <w:spacing w:after="0" w:line="360" w:lineRule="auto"/>
+        <w:rPr>
+          <w:rFonts w:ascii="Arial" w:hAnsi="Arial" w:cs="Arial"/>
+          <w:sz w:val="24"/>
+          <w:szCs w:val="24"/>
+        </w:rPr>
+      </w:pPr>
+    </w:p>
+    <w:p>
+      <w:pPr>
+        <w:spacing w:after="0" w:line="360" w:lineRule="auto"/>
+        <w:rPr>
+          <w:rFonts w:ascii="Arial" w:hAnsi="Arial" w:cs="Arial"/>
+          <w:sz w:val="24"/>
+          <w:szCs w:val="24"/>
+        </w:rPr>
+      </w:pPr>
+    </w:p>
+    <w:p>
+      <w:pPr>
+        <w:spacing w:after="0" w:line="360" w:lineRule="auto"/>
+        <w:rPr>
+          <w:rFonts w:ascii="Arial" w:hAnsi="Arial" w:cs="Arial"/>
+          <w:sz w:val="24"/>
+          <w:szCs w:val="24"/>
+        </w:rPr>
+      </w:pPr>
+    </w:p>
+    <w:p>
+      <w:pPr>
+        <w:spacing w:after="0" w:line="360" w:lineRule="auto"/>
+        <w:rPr>
+          <w:rFonts w:ascii="Arial" w:hAnsi="Arial" w:cs="Arial"/>
+          <w:sz w:val="24"/>
+          <w:szCs w:val="24"/>
+        </w:rPr>
+      </w:pPr>
+    </w:p>
+    <w:p>
+      <w:pPr>
+        <w:spacing w:after="0" w:line="360" w:lineRule="auto"/>
+        <w:rPr>
+          <w:rFonts w:ascii="Arial" w:hAnsi="Arial" w:cs="Arial"/>
+          <w:sz w:val="24"/>
+          <w:szCs w:val="24"/>
+        </w:rPr>
+      </w:pPr>
+    </w:p>
+    <w:p>
+      <w:pPr>
+        <w:spacing w:after="0" w:line="360" w:lineRule="auto"/>
+        <w:rPr>
+          <w:rFonts w:ascii="Arial" w:hAnsi="Arial" w:cs="Arial"/>
+          <w:sz w:val="24"/>
+          <w:szCs w:val="24"/>
+        </w:rPr>
+      </w:pPr>
+    </w:p>
+    <w:p>
+      <w:pPr>
+        <w:spacing w:after="0" w:line="360" w:lineRule="auto"/>
+        <w:rPr>
+          <w:rFonts w:ascii="Arial" w:hAnsi="Arial" w:cs="Arial"/>
+          <w:sz w:val="24"/>
+          <w:szCs w:val="24"/>
+        </w:rPr>
+      </w:pPr>
+    </w:p>
+    <w:p>
+      <w:pPr>
+        <w:pStyle w:val="Default"/>
+        <w:spacing w:line="360" w:lineRule="auto"/>
         <w:rPr>
           <w:b/>
           <w:bCs/>
@@ -8981,7 +9429,6 @@
           <w:sz w:val="28"/>
           <w:szCs w:val="28"/>
         </w:rPr>
-        <w:lastRenderedPageBreak/>
         <w:t>ΚΕΦΑΛΑΙΟ 1</w:t>
       </w:r>
     </w:p>
@@ -9711,7 +10158,16 @@
           <w:sz w:val="24"/>
           <w:szCs w:val="24"/>
         </w:rPr>
-        <w:t xml:space="preserve">ένα σύνολο τεχνολογιών και τεχνικών που συμπληρώνουν </w:t>
+        <w:t xml:space="preserve">ένα σύνολο τεχνολογιών και τεχνικών που </w:t>
+      </w:r>
+      <w:r>
+        <w:rPr>
+          <w:rFonts w:ascii="Arial" w:hAnsi="Arial" w:cs="Arial"/>
+          <w:sz w:val="24"/>
+          <w:szCs w:val="24"/>
+        </w:rPr>
+        <w:lastRenderedPageBreak/>
+        <w:t xml:space="preserve">συμπληρώνουν </w:t>
       </w:r>
       <w:r>
         <w:rPr>
@@ -9815,16 +10271,7 @@
           <w:sz w:val="24"/>
           <w:szCs w:val="24"/>
         </w:rPr>
-        <w:t xml:space="preserve"> η ικανότητα λογικής και </w:t>
-      </w:r>
-      <w:r>
-        <w:rPr>
-          <w:rFonts w:ascii="Arial" w:hAnsi="Arial" w:cs="Arial"/>
-          <w:sz w:val="24"/>
-          <w:szCs w:val="24"/>
-        </w:rPr>
-        <w:lastRenderedPageBreak/>
-        <w:t>δημιουργικής σκέψης</w:t>
+        <w:t xml:space="preserve"> η ικανότητα λογικής και δημιουργικής σκέψης</w:t>
       </w:r>
       <w:r>
         <w:rPr>
@@ -10727,7 +11174,16 @@
           <w:sz w:val="24"/>
           <w:szCs w:val="24"/>
         </w:rPr>
-        <w:t>, η αναγνώριση ανθρώπων και άλλων αντικειμένων μέσω φωτογραφιών κλπ. Η λίστα των δυνατοτήτων και των εφαρμογών της Τεχνητής Νοημοσύνης συνεχίζει να αυξάνεται και να εμπλουτίζεται όσο περνάει ο καιρός καθώς προκύπτουν νέες ανάγκες και ιδέες.</w:t>
+        <w:t xml:space="preserve">, η αναγνώριση ανθρώπων και άλλων αντικειμένων μέσω φωτογραφιών κλπ. Η λίστα </w:t>
+      </w:r>
+      <w:r>
+        <w:rPr>
+          <w:rFonts w:ascii="Arial" w:hAnsi="Arial" w:cs="Arial"/>
+          <w:sz w:val="24"/>
+          <w:szCs w:val="24"/>
+        </w:rPr>
+        <w:lastRenderedPageBreak/>
+        <w:t>των δυνατοτήτων και των εφαρμογών της Τεχνητής Νοημοσύνης συνεχίζει να αυξάνεται και να εμπλουτίζεται όσο περνάει ο καιρός καθώς προκύπτουν νέες ανάγκες και ιδέες.</w:t>
       </w:r>
       <w:r>
         <w:t xml:space="preserve"> </w:t>
@@ -10751,7 +11207,6 @@
           <w:szCs w:val="24"/>
           <w:lang w:val="el-GR"/>
         </w:rPr>
-        <w:lastRenderedPageBreak/>
         <w:t xml:space="preserve">1.3 Διαχωρισμός της </w:t>
       </w:r>
       <w:r>
@@ -11249,7 +11704,16 @@
           <w:sz w:val="24"/>
           <w:szCs w:val="24"/>
         </w:rPr>
-        <w:t xml:space="preserve">Παρατηρώντας την παραπάνω εικόνα αντιλαμβανόμαστε ότι η Τεχνητή Νοημοσύνη έχει </w:t>
+        <w:t xml:space="preserve">Παρατηρώντας την παραπάνω εικόνα αντιλαμβανόμαστε ότι η Τεχνητή Νοημοσύνη </w:t>
+      </w:r>
+      <w:r>
+        <w:rPr>
+          <w:rFonts w:ascii="Arial" w:hAnsi="Arial" w:cs="Arial"/>
+          <w:sz w:val="24"/>
+          <w:szCs w:val="24"/>
+        </w:rPr>
+        <w:lastRenderedPageBreak/>
+        <w:t xml:space="preserve">έχει </w:t>
       </w:r>
       <w:r>
         <w:rPr>
@@ -11321,16 +11785,7 @@
           <w:sz w:val="24"/>
           <w:szCs w:val="24"/>
         </w:rPr>
-        <w:t xml:space="preserve">σε μία δικιά της κατηγορία η οποία όμως ανήκει στην Τεχνητή Νοημοσύνη. Για παράδειγμα η Μηχανική Μάθηση είναι ένας τομέας της Τεχνητής Νοημοσύνης ο οποίος έχει </w:t>
-      </w:r>
-      <w:r>
-        <w:rPr>
-          <w:rFonts w:ascii="Arial" w:hAnsi="Arial" w:cs="Arial"/>
-          <w:sz w:val="24"/>
-          <w:szCs w:val="24"/>
-        </w:rPr>
-        <w:lastRenderedPageBreak/>
-        <w:t>συγκεκριμένες λειτουργίες, γι’ αυτό και έχει δικό της τομέα, όμως δεν παύει να εξυπηρετεί ορισμένους από τους σκοπούς που έχει η Τεχνητή Νοημοσύνη. Όλοι οι τομείς εξειδικεύονται σε διαφορετικές λειτουργίες και έχουν διαφορετικούς</w:t>
+        <w:t>σε μία δικιά της κατηγορία η οποία όμως ανήκει στην Τεχνητή Νοημοσύνη. Για παράδειγμα η Μηχανική Μάθηση είναι ένας τομέας της Τεχνητής Νοημοσύνης ο οποίος έχει συγκεκριμένες λειτουργίες, γι’ αυτό και έχει δικό της τομέα, όμως δεν παύει να εξυπηρετεί ορισμένους από τους σκοπούς που έχει η Τεχνητή Νοημοσύνη. Όλοι οι τομείς εξειδικεύονται σε διαφορετικές λειτουργίες και έχουν διαφορετικούς</w:t>
       </w:r>
       <w:r>
         <w:rPr>
@@ -11762,6 +12217,7 @@
           <w:sz w:val="24"/>
           <w:szCs w:val="24"/>
         </w:rPr>
+        <w:lastRenderedPageBreak/>
         <w:t>Γνωσιακή</w:t>
       </w:r>
       <w:r>
@@ -11849,7 +12305,6 @@
           <w:sz w:val="24"/>
           <w:szCs w:val="24"/>
         </w:rPr>
-        <w:lastRenderedPageBreak/>
         <w:t>Κάθε μία από αυτές</w:t>
       </w:r>
       <w:r>
@@ -12907,7 +13362,6 @@
           <w:rFonts w:ascii="Arial" w:hAnsi="Arial" w:cs="Arial"/>
           <w:sz w:val="24"/>
           <w:szCs w:val="24"/>
-          <w:lang w:val="en-US"/>
         </w:rPr>
       </w:pPr>
       <w:proofErr w:type="spellStart"/>
@@ -12926,9 +13380,17 @@
           <w:rFonts w:ascii="Arial" w:hAnsi="Arial" w:cs="Arial"/>
           <w:sz w:val="24"/>
           <w:szCs w:val="24"/>
-          <w:lang w:val="en-US"/>
-        </w:rPr>
-        <w:t xml:space="preserve"> perceptron</w:t>
+        </w:rPr>
+        <w:t xml:space="preserve"> </w:t>
+      </w:r>
+      <w:r>
+        <w:rPr>
+          <w:rFonts w:ascii="Arial" w:hAnsi="Arial" w:cs="Arial"/>
+          <w:sz w:val="24"/>
+          <w:szCs w:val="24"/>
+          <w:lang w:val="en-US"/>
+        </w:rPr>
+        <w:t>perceptron</w:t>
       </w:r>
     </w:p>
     <w:p>
@@ -12949,6 +13411,7 @@
           <w:sz w:val="24"/>
           <w:szCs w:val="24"/>
         </w:rPr>
+        <w:lastRenderedPageBreak/>
         <w:t>Αποτελειται</w:t>
       </w:r>
       <w:proofErr w:type="spellEnd"/>
@@ -13077,7 +13540,6 @@
           <w:u w:val="single"/>
           <w:lang w:val="el-GR"/>
         </w:rPr>
-        <w:lastRenderedPageBreak/>
         <w:t xml:space="preserve">Να </w:t>
       </w:r>
       <w:proofErr w:type="spellStart"/>
@@ -13930,8 +14392,21 @@
             <w:sz w:val="24"/>
             <w:szCs w:val="24"/>
           </w:rPr>
-          <w:t>https://toward</w:t>
-        </w:r>
+          <w:t>https://towardsdatascience.com/what-the-hell-is-perceptron-626217814f53</w:t>
+        </w:r>
+      </w:hyperlink>
+    </w:p>
+    <w:p>
+      <w:pPr>
+        <w:spacing w:after="0" w:line="360" w:lineRule="auto"/>
+        <w:jc w:val="both"/>
+        <w:rPr>
+          <w:rFonts w:ascii="Arial" w:hAnsi="Arial" w:cs="Arial"/>
+          <w:sz w:val="24"/>
+          <w:szCs w:val="24"/>
+        </w:rPr>
+      </w:pPr>
+      <w:hyperlink r:id="rId24" w:history="1">
         <w:r>
           <w:rPr>
             <w:rStyle w:val="Hyperlink"/>
@@ -13939,8 +14414,22 @@
             <w:sz w:val="24"/>
             <w:szCs w:val="24"/>
           </w:rPr>
-          <w:t>s</w:t>
-        </w:r>
+          <w:t>https://natureofcode.com/book/chapter-10-neural-networks/</w:t>
+        </w:r>
+      </w:hyperlink>
+    </w:p>
+    <w:p>
+      <w:pPr>
+        <w:spacing w:after="0" w:line="360" w:lineRule="auto"/>
+        <w:jc w:val="both"/>
+        <w:rPr>
+          <w:rStyle w:val="Hyperlink"/>
+          <w:rFonts w:ascii="Arial" w:hAnsi="Arial" w:cs="Arial"/>
+          <w:sz w:val="24"/>
+          <w:szCs w:val="24"/>
+        </w:rPr>
+      </w:pPr>
+      <w:hyperlink r:id="rId25" w:history="1">
         <w:r>
           <w:rPr>
             <w:rStyle w:val="Hyperlink"/>
@@ -13948,7 +14437,7 @@
             <w:sz w:val="24"/>
             <w:szCs w:val="24"/>
           </w:rPr>
-          <w:t>datascience.com/what-the-hell-is-perceptron-626217814f53</w:t>
+          <w:t>https://www.youtube.com/watch?v=bfmFfD2RIcg&amp;ab_channel=Simplilearn</w:t>
         </w:r>
       </w:hyperlink>
     </w:p>
@@ -13962,7 +14451,7 @@
           <w:szCs w:val="24"/>
         </w:rPr>
       </w:pPr>
-      <w:hyperlink r:id="rId24" w:history="1">
+      <w:hyperlink r:id="rId26" w:anchor="History" w:history="1">
         <w:r>
           <w:rPr>
             <w:rStyle w:val="Hyperlink"/>
@@ -13970,7 +14459,7 @@
             <w:sz w:val="24"/>
             <w:szCs w:val="24"/>
           </w:rPr>
-          <w:t>https://natureofcode.com/book/chapter-10-neural-networks/</w:t>
+          <w:t>https://en.wikipedia.org/wiki/Neural_network#History</w:t>
         </w:r>
       </w:hyperlink>
     </w:p>
@@ -13979,13 +14468,12 @@
         <w:spacing w:after="0" w:line="360" w:lineRule="auto"/>
         <w:jc w:val="both"/>
         <w:rPr>
-          <w:rStyle w:val="Hyperlink"/>
-          <w:rFonts w:ascii="Arial" w:hAnsi="Arial" w:cs="Arial"/>
-          <w:sz w:val="24"/>
-          <w:szCs w:val="24"/>
-        </w:rPr>
-      </w:pPr>
-      <w:hyperlink r:id="rId25" w:history="1">
+          <w:rFonts w:ascii="Arial" w:hAnsi="Arial" w:cs="Arial"/>
+          <w:sz w:val="24"/>
+          <w:szCs w:val="24"/>
+        </w:rPr>
+      </w:pPr>
+      <w:hyperlink r:id="rId27" w:history="1">
         <w:r>
           <w:rPr>
             <w:rStyle w:val="Hyperlink"/>
@@ -13993,50 +14481,6 @@
             <w:sz w:val="24"/>
             <w:szCs w:val="24"/>
           </w:rPr>
-          <w:t>https://www.youtube.com/watch?v=bfmFfD2RIcg&amp;ab_channel=Simplilearn</w:t>
-        </w:r>
-      </w:hyperlink>
-    </w:p>
-    <w:p>
-      <w:pPr>
-        <w:spacing w:after="0" w:line="360" w:lineRule="auto"/>
-        <w:jc w:val="both"/>
-        <w:rPr>
-          <w:rFonts w:ascii="Arial" w:hAnsi="Arial" w:cs="Arial"/>
-          <w:sz w:val="24"/>
-          <w:szCs w:val="24"/>
-        </w:rPr>
-      </w:pPr>
-      <w:hyperlink r:id="rId26" w:history="1">
-        <w:r>
-          <w:rPr>
-            <w:rStyle w:val="Hyperlink"/>
-            <w:rFonts w:ascii="Arial" w:hAnsi="Arial" w:cs="Arial"/>
-            <w:sz w:val="24"/>
-            <w:szCs w:val="24"/>
-          </w:rPr>
-          <w:t>https://en.wikipedia.org/wiki/Neural_network#History</w:t>
-        </w:r>
-      </w:hyperlink>
-    </w:p>
-    <w:p>
-      <w:pPr>
-        <w:spacing w:after="0" w:line="360" w:lineRule="auto"/>
-        <w:jc w:val="both"/>
-        <w:rPr>
-          <w:rFonts w:ascii="Arial" w:hAnsi="Arial" w:cs="Arial"/>
-          <w:sz w:val="24"/>
-          <w:szCs w:val="24"/>
-        </w:rPr>
-      </w:pPr>
-      <w:hyperlink r:id="rId27" w:history="1">
-        <w:r>
-          <w:rPr>
-            <w:rStyle w:val="Hyperlink"/>
-            <w:rFonts w:ascii="Arial" w:hAnsi="Arial" w:cs="Arial"/>
-            <w:sz w:val="24"/>
-            <w:szCs w:val="24"/>
-          </w:rPr>
           <w:t>https://en.wikipedia.org/wiki/Neuroscience</w:t>
         </w:r>
       </w:hyperlink>
@@ -14306,6 +14750,7 @@
           <w:szCs w:val="24"/>
           <w:lang w:val="el-GR"/>
         </w:rPr>
+        <w:lastRenderedPageBreak/>
         <w:t xml:space="preserve">2.1 Τι είναι η </w:t>
       </w:r>
       <w:r>
@@ -14363,7 +14808,6 @@
         <w:jc w:val="both"/>
       </w:pPr>
       <w:r>
-        <w:lastRenderedPageBreak/>
         <w:t xml:space="preserve">Στην εποχή που ζούμε </w:t>
       </w:r>
       <w:r>
@@ -14922,6 +15366,7 @@
           <w:bdr w:val="none" w:sz="0" w:space="0" w:color="auto" w:frame="1"/>
           <w:shd w:val="clear" w:color="auto" w:fill="FFFFFF"/>
         </w:rPr>
+        <w:lastRenderedPageBreak/>
         <w:t>Όπως είδαμε</w:t>
       </w:r>
       <w:r>
@@ -14944,7 +15389,7 @@
           <w:bdr w:val="none" w:sz="0" w:space="0" w:color="auto" w:frame="1"/>
           <w:shd w:val="clear" w:color="auto" w:fill="FFFFFF"/>
         </w:rPr>
-        <w:t xml:space="preserve"> τα τελευταία χρόνια το πλήθος των δεδομένων έχει αυξηθεί εκθετικά. Αυτό το μεγάλο πλήθος των δεδομένων αποθηκεύεται και το μεγαλύτερο </w:t>
+        <w:t xml:space="preserve"> τα τελευταία χρόνια το πλήθος των δεδομένων έχει αυξηθεί εκθετικά. Αυτό το μεγάλο πλήθος των δεδομένων αποθηκεύεται και το μεγαλύτερο ποσοστό τους μένει ανεκμετάλλευτο ενώ θα μπορούσε να χρησιμοποιηθεί προς όφελος μας.</w:t>
       </w:r>
       <w:r>
         <w:rPr>
@@ -14955,8 +15400,7 @@
           <w:bdr w:val="none" w:sz="0" w:space="0" w:color="auto" w:frame="1"/>
           <w:shd w:val="clear" w:color="auto" w:fill="FFFFFF"/>
         </w:rPr>
-        <w:lastRenderedPageBreak/>
-        <w:t>ποσοστό τους μένει ανεκμετάλλευτο ενώ θα μπορούσε να χρησιμοποιηθεί προς όφελος μας.</w:t>
+        <w:t xml:space="preserve"> </w:t>
       </w:r>
       <w:r>
         <w:rPr>
@@ -14967,7 +15411,7 @@
           <w:bdr w:val="none" w:sz="0" w:space="0" w:color="auto" w:frame="1"/>
           <w:shd w:val="clear" w:color="auto" w:fill="FFFFFF"/>
         </w:rPr>
-        <w:t xml:space="preserve"> </w:t>
+        <w:t xml:space="preserve">Είναι αδύνατο </w:t>
       </w:r>
       <w:r>
         <w:rPr>
@@ -14978,7 +15422,7 @@
           <w:bdr w:val="none" w:sz="0" w:space="0" w:color="auto" w:frame="1"/>
           <w:shd w:val="clear" w:color="auto" w:fill="FFFFFF"/>
         </w:rPr>
-        <w:t xml:space="preserve">Είναι αδύνατο </w:t>
+        <w:t>όλα αυτά τα δεδομένα</w:t>
       </w:r>
       <w:r>
         <w:rPr>
@@ -14989,7 +15433,7 @@
           <w:bdr w:val="none" w:sz="0" w:space="0" w:color="auto" w:frame="1"/>
           <w:shd w:val="clear" w:color="auto" w:fill="FFFFFF"/>
         </w:rPr>
-        <w:t>όλα αυτά τα δεδομένα</w:t>
+        <w:t xml:space="preserve"> να</w:t>
       </w:r>
       <w:r>
         <w:rPr>
@@ -15000,7 +15444,7 @@
           <w:bdr w:val="none" w:sz="0" w:space="0" w:color="auto" w:frame="1"/>
           <w:shd w:val="clear" w:color="auto" w:fill="FFFFFF"/>
         </w:rPr>
-        <w:t xml:space="preserve"> να</w:t>
+        <w:t xml:space="preserve"> μπορέσει να τα διαχειριστεί ο άνθρωπος, ειδικά με την ταχύτητα που παράγονται πλέον.</w:t>
       </w:r>
       <w:r>
         <w:rPr>
@@ -15011,7 +15455,7 @@
           <w:bdr w:val="none" w:sz="0" w:space="0" w:color="auto" w:frame="1"/>
           <w:shd w:val="clear" w:color="auto" w:fill="FFFFFF"/>
         </w:rPr>
-        <w:t xml:space="preserve"> μπορέσει να τα διαχειριστεί ο άνθρωπος, ειδικά με την ταχύτητα που παράγονται πλέον.</w:t>
+        <w:t xml:space="preserve"> </w:t>
       </w:r>
       <w:r>
         <w:rPr>
@@ -15022,7 +15466,7 @@
           <w:bdr w:val="none" w:sz="0" w:space="0" w:color="auto" w:frame="1"/>
           <w:shd w:val="clear" w:color="auto" w:fill="FFFFFF"/>
         </w:rPr>
-        <w:t xml:space="preserve"> </w:t>
+        <w:t>Έχοντας αυτ</w:t>
       </w:r>
       <w:r>
         <w:rPr>
@@ -15033,7 +15477,7 @@
           <w:bdr w:val="none" w:sz="0" w:space="0" w:color="auto" w:frame="1"/>
           <w:shd w:val="clear" w:color="auto" w:fill="FFFFFF"/>
         </w:rPr>
-        <w:t>Έχοντας αυτ</w:t>
+        <w:t>ό</w:t>
       </w:r>
       <w:r>
         <w:rPr>
@@ -15044,7 +15488,7 @@
           <w:bdr w:val="none" w:sz="0" w:space="0" w:color="auto" w:frame="1"/>
           <w:shd w:val="clear" w:color="auto" w:fill="FFFFFF"/>
         </w:rPr>
-        <w:t>ό</w:t>
+        <w:t xml:space="preserve"> τ</w:t>
       </w:r>
       <w:r>
         <w:rPr>
@@ -15055,7 +15499,7 @@
           <w:bdr w:val="none" w:sz="0" w:space="0" w:color="auto" w:frame="1"/>
           <w:shd w:val="clear" w:color="auto" w:fill="FFFFFF"/>
         </w:rPr>
-        <w:t xml:space="preserve"> τ</w:t>
+        <w:t>ο</w:t>
       </w:r>
       <w:r>
         <w:rPr>
@@ -15066,7 +15510,7 @@
           <w:bdr w:val="none" w:sz="0" w:space="0" w:color="auto" w:frame="1"/>
           <w:shd w:val="clear" w:color="auto" w:fill="FFFFFF"/>
         </w:rPr>
-        <w:t>ο</w:t>
+        <w:t xml:space="preserve"> </w:t>
       </w:r>
       <w:r>
         <w:rPr>
@@ -15077,7 +15521,7 @@
           <w:bdr w:val="none" w:sz="0" w:space="0" w:color="auto" w:frame="1"/>
           <w:shd w:val="clear" w:color="auto" w:fill="FFFFFF"/>
         </w:rPr>
-        <w:t xml:space="preserve"> </w:t>
+        <w:t>πρόβλημα</w:t>
       </w:r>
       <w:r>
         <w:rPr>
@@ -15088,7 +15532,7 @@
           <w:bdr w:val="none" w:sz="0" w:space="0" w:color="auto" w:frame="1"/>
           <w:shd w:val="clear" w:color="auto" w:fill="FFFFFF"/>
         </w:rPr>
-        <w:t>πρόβλημα</w:t>
+        <w:t>, έγινε αναζήτηση για έναν τρόπο που θα βοηθήσει τον άνθρωπο σε αυτό το έργο.</w:t>
       </w:r>
       <w:r>
         <w:rPr>
@@ -15099,7 +15543,7 @@
           <w:bdr w:val="none" w:sz="0" w:space="0" w:color="auto" w:frame="1"/>
           <w:shd w:val="clear" w:color="auto" w:fill="FFFFFF"/>
         </w:rPr>
-        <w:t>, έγινε αναζήτηση για έναν τρόπο που θα βοηθήσει τον άνθρωπο σε αυτό το έργο.</w:t>
+        <w:t xml:space="preserve"> </w:t>
       </w:r>
       <w:r>
         <w:rPr>
@@ -15110,7 +15554,7 @@
           <w:bdr w:val="none" w:sz="0" w:space="0" w:color="auto" w:frame="1"/>
           <w:shd w:val="clear" w:color="auto" w:fill="FFFFFF"/>
         </w:rPr>
-        <w:t xml:space="preserve"> </w:t>
+        <w:t>Η λύση βρέθηκε και ήταν τα έξυπνα υπολογιστικά συστήματα.</w:t>
       </w:r>
       <w:r>
         <w:rPr>
@@ -15121,31 +15565,20 @@
           <w:bdr w:val="none" w:sz="0" w:space="0" w:color="auto" w:frame="1"/>
           <w:shd w:val="clear" w:color="auto" w:fill="FFFFFF"/>
         </w:rPr>
-        <w:t>Η λύση βρέθηκε και ήταν τα έξυπνα υπολογιστικά συστήματα.</w:t>
-      </w:r>
-      <w:r>
-        <w:rPr>
-          <w:rStyle w:val="Strong"/>
-          <w:b w:val="0"/>
-          <w:bCs w:val="0"/>
+        <w:t xml:space="preserve"> </w:t>
+      </w:r>
+    </w:p>
+    <w:p>
+      <w:pPr>
+        <w:pStyle w:val="Default"/>
+        <w:spacing w:line="360" w:lineRule="auto"/>
+        <w:ind w:firstLine="227"/>
+        <w:jc w:val="both"/>
+        <w:rPr>
           <w:color w:val="auto"/>
           <w:bdr w:val="none" w:sz="0" w:space="0" w:color="auto" w:frame="1"/>
           <w:shd w:val="clear" w:color="auto" w:fill="FFFFFF"/>
         </w:rPr>
-        <w:t xml:space="preserve"> </w:t>
-      </w:r>
-    </w:p>
-    <w:p>
-      <w:pPr>
-        <w:pStyle w:val="Default"/>
-        <w:spacing w:line="360" w:lineRule="auto"/>
-        <w:ind w:firstLine="227"/>
-        <w:jc w:val="both"/>
-        <w:rPr>
-          <w:color w:val="auto"/>
-          <w:bdr w:val="none" w:sz="0" w:space="0" w:color="auto" w:frame="1"/>
-          <w:shd w:val="clear" w:color="auto" w:fill="FFFFFF"/>
-        </w:rPr>
       </w:pPr>
       <w:r>
         <w:t xml:space="preserve">Προκειμένου τα υπολογιστικά συστήματα να αποκαλούνται έξυπνα, χρειάζονται ένα μοντέλο. Ένα μοντέλο δημιουργείται μέσω της εκπαίδευσης, δηλαδή με βάση ορισμένα δεδομένα </w:t>
@@ -15386,14 +15819,14 @@
         <w:t xml:space="preserve">. </w:t>
       </w:r>
       <w:r>
-        <w:t xml:space="preserve">Αν χρησιμοποιηθούν όλα τα δεδομένα </w:t>
-      </w:r>
-      <w:r>
-        <w:t xml:space="preserve">για την εκπαίδευση του μοντέλου τότε δεν θα είναι εφικτή η </w:t>
+        <w:t xml:space="preserve">Αν χρησιμοποιηθούν όλα </w:t>
       </w:r>
       <w:r>
         <w:lastRenderedPageBreak/>
-        <w:t>αντικειμενική αξιολόγηση του μοντέλου, γι’ αυτό τα δεδομένα χωρίζονται στις παραπάνω κατηγορίες με την χρήση μίας αναλογίας (π.χ. 80/20).</w:t>
+        <w:t xml:space="preserve">τα δεδομένα </w:t>
+      </w:r>
+      <w:r>
+        <w:t>για την εκπαίδευση του μοντέλου τότε δεν θα είναι εφικτή η αντικειμενική αξιολόγηση του μοντέλου, γι’ αυτό τα δεδομένα χωρίζονται στις παραπάνω κατηγορίες με την χρήση μίας αναλογίας (π.χ. 80/20).</w:t>
       </w:r>
       <w:r>
         <w:t xml:space="preserve"> </w:t>
@@ -18142,7 +18575,29 @@
           <w:szCs w:val="18"/>
           <w:lang w:val="en-US"/>
         </w:rPr>
-        <w:t>(e.g. convincing programmed videos of high-profile personalities saying or doing things the video creator has requested)</w:t>
+        <w:t>(</w:t>
+      </w:r>
+      <w:proofErr w:type="gramStart"/>
+      <w:r>
+        <w:rPr>
+          <w:rFonts w:ascii="Arial" w:eastAsia="Times New Roman" w:hAnsi="Arial" w:cs="Arial"/>
+          <w:color w:val="444444"/>
+          <w:sz w:val="18"/>
+          <w:szCs w:val="18"/>
+          <w:lang w:val="en-US"/>
+        </w:rPr>
+        <w:t>e.g.</w:t>
+      </w:r>
+      <w:proofErr w:type="gramEnd"/>
+      <w:r>
+        <w:rPr>
+          <w:rFonts w:ascii="Arial" w:eastAsia="Times New Roman" w:hAnsi="Arial" w:cs="Arial"/>
+          <w:color w:val="444444"/>
+          <w:sz w:val="18"/>
+          <w:szCs w:val="18"/>
+          <w:lang w:val="en-US"/>
+        </w:rPr>
+        <w:t xml:space="preserve"> convincing programmed videos of high-profile personalities saying or doing things the video creator has requested)</w:t>
       </w:r>
       <w:r>
         <w:rPr>
@@ -18412,7 +18867,29 @@
           <w:szCs w:val="18"/>
           <w:lang w:val="en-US"/>
         </w:rPr>
-        <w:t>Security breaches due to cyber-attacks can have horrific consequences. Techniques such as federated learning can reduce the risks by enabling AI models to be trained across devices that hold data locally, without exchanging them,  while privacy-preserving technologies help ensure personal data protection. </w:t>
+        <w:t xml:space="preserve">Security breaches due to cyber-attacks can have horrific consequences. Techniques such as federated learning can reduce the risks by enabling AI models to be trained across devices that hold data locally, without exchanging </w:t>
+      </w:r>
+      <w:proofErr w:type="gramStart"/>
+      <w:r>
+        <w:rPr>
+          <w:rFonts w:ascii="Arial" w:eastAsia="Times New Roman" w:hAnsi="Arial" w:cs="Arial"/>
+          <w:color w:val="444444"/>
+          <w:sz w:val="18"/>
+          <w:szCs w:val="18"/>
+          <w:lang w:val="en-US"/>
+        </w:rPr>
+        <w:t>them,  while</w:t>
+      </w:r>
+      <w:proofErr w:type="gramEnd"/>
+      <w:r>
+        <w:rPr>
+          <w:rFonts w:ascii="Arial" w:eastAsia="Times New Roman" w:hAnsi="Arial" w:cs="Arial"/>
+          <w:color w:val="444444"/>
+          <w:sz w:val="18"/>
+          <w:szCs w:val="18"/>
+          <w:lang w:val="en-US"/>
+        </w:rPr>
+        <w:t xml:space="preserve"> privacy-preserving technologies help ensure personal data protection. </w:t>
       </w:r>
     </w:p>
     <w:p>
@@ -20772,7 +21249,13 @@
       <w:rPr>
         <w:noProof/>
       </w:rPr>
-      <w:t>16</w:t>
+      <w:t>1</w:t>
+    </w:r>
+    <w:r>
+      <w:rPr>
+        <w:noProof/>
+      </w:rPr>
+      <w:t>6</w:t>
     </w:r>
     <w:r>
       <w:rPr>
@@ -22905,7 +23388,6 @@
   <w:style w:type="character" w:default="1" w:styleId="DefaultParagraphFont">
     <w:name w:val="Default Paragraph Font"/>
     <w:uiPriority w:val="1"/>
-    <w:semiHidden/>
     <w:unhideWhenUsed/>
   </w:style>
   <w:style w:type="table" w:default="1" w:styleId="TableNormal">

</xml_diff>

<commit_message>
almost done with the abstract
</commit_message>
<xml_diff>
--- a/Diploma_Thesis.docx
+++ b/Diploma_Thesis.docx
@@ -1,6 +1,6 @@
 
 <file path=word/document.xml><?xml version="1.0" encoding="utf-8"?>
-<w:document xmlns:wpc="http://schemas.microsoft.com/office/word/2010/wordprocessingCanvas" xmlns:cx="http://schemas.microsoft.com/office/drawing/2014/chartex" xmlns:cx1="http://schemas.microsoft.com/office/drawing/2015/9/8/chartex" xmlns:cx2="http://schemas.microsoft.com/office/drawing/2015/10/21/chartex" xmlns:cx3="http://schemas.microsoft.com/office/drawing/2016/5/9/chartex" xmlns:cx4="http://schemas.microsoft.com/office/drawing/2016/5/10/chartex" xmlns:cx5="http://schemas.microsoft.com/office/drawing/2016/5/11/chartex" xmlns:cx6="http://schemas.microsoft.com/office/drawing/2016/5/12/chartex" xmlns:cx7="http://schemas.microsoft.com/office/drawing/2016/5/13/chartex" xmlns:cx8="http://schemas.microsoft.com/office/drawing/2016/5/14/chartex" xmlns:mc="http://schemas.openxmlformats.org/markup-compatibility/2006" xmlns:aink="http://schemas.microsoft.com/office/drawing/2016/ink" xmlns:am3d="http://schemas.microsoft.com/office/drawing/2017/model3d" xmlns:o="urn:schemas-microsoft-com:office:office" xmlns:r="http://schemas.openxmlformats.org/officeDocument/2006/relationships" xmlns:m="http://schemas.openxmlformats.org/officeDocument/2006/math" xmlns:v="urn:schemas-microsoft-com:vml" xmlns:wp14="http://schemas.microsoft.com/office/word/2010/wordprocessingDrawing" xmlns:wp="http://schemas.openxmlformats.org/drawingml/2006/wordprocessingDrawing" xmlns:w10="urn:schemas-microsoft-com:office:word" xmlns:w="http://schemas.openxmlformats.org/wordprocessingml/2006/main" xmlns:w14="http://schemas.microsoft.com/office/word/2010/wordml" xmlns:w15="http://schemas.microsoft.com/office/word/2012/wordml" xmlns:w16cex="http://schemas.microsoft.com/office/word/2018/wordml/cex" xmlns:w16cid="http://schemas.microsoft.com/office/word/2016/wordml/cid" xmlns:w16="http://schemas.microsoft.com/office/word/2018/wordml" xmlns:w16se="http://schemas.microsoft.com/office/word/2015/wordml/symex" xmlns:wpg="http://schemas.microsoft.com/office/word/2010/wordprocessingGroup" xmlns:wpi="http://schemas.microsoft.com/office/word/2010/wordprocessingInk" xmlns:wne="http://schemas.microsoft.com/office/word/2006/wordml" xmlns:wps="http://schemas.microsoft.com/office/word/2010/wordprocessingShape" mc:Ignorable="w14 w15 w16se w16cid w16 w16cex wp14">
+<w:document xmlns:wpc="http://schemas.microsoft.com/office/word/2010/wordprocessingCanvas" xmlns:cx="http://schemas.microsoft.com/office/drawing/2014/chartex" xmlns:cx1="http://schemas.microsoft.com/office/drawing/2015/9/8/chartex" xmlns:cx2="http://schemas.microsoft.com/office/drawing/2015/10/21/chartex" xmlns:cx3="http://schemas.microsoft.com/office/drawing/2016/5/9/chartex" xmlns:cx4="http://schemas.microsoft.com/office/drawing/2016/5/10/chartex" xmlns:cx5="http://schemas.microsoft.com/office/drawing/2016/5/11/chartex" xmlns:cx6="http://schemas.microsoft.com/office/drawing/2016/5/12/chartex" xmlns:cx7="http://schemas.microsoft.com/office/drawing/2016/5/13/chartex" xmlns:cx8="http://schemas.microsoft.com/office/drawing/2016/5/14/chartex" xmlns:mc="http://schemas.openxmlformats.org/markup-compatibility/2006" xmlns:aink="http://schemas.microsoft.com/office/drawing/2016/ink" xmlns:am3d="http://schemas.microsoft.com/office/drawing/2017/model3d" xmlns:o="urn:schemas-microsoft-com:office:office" xmlns:r="http://schemas.openxmlformats.org/officeDocument/2006/relationships" xmlns:m="http://schemas.openxmlformats.org/officeDocument/2006/math" xmlns:v="urn:schemas-microsoft-com:vml" xmlns:wp14="http://schemas.microsoft.com/office/word/2010/wordprocessingDrawing" xmlns:wp="http://schemas.openxmlformats.org/drawingml/2006/wordprocessingDrawing" xmlns:w10="urn:schemas-microsoft-com:office:word" xmlns:w="http://schemas.openxmlformats.org/wordprocessingml/2006/main" xmlns:w14="http://schemas.microsoft.com/office/word/2010/wordml" xmlns:w15="http://schemas.microsoft.com/office/word/2012/wordml" xmlns:w16cex="http://schemas.microsoft.com/office/word/2018/wordml/cex" xmlns:w16cid="http://schemas.microsoft.com/office/word/2016/wordml/cid" xmlns:w16="http://schemas.microsoft.com/office/word/2018/wordml" xmlns:w16sdtdh="http://schemas.microsoft.com/office/word/2020/wordml/sdtdatahash" xmlns:w16se="http://schemas.microsoft.com/office/word/2015/wordml/symex" xmlns:wpg="http://schemas.microsoft.com/office/word/2010/wordprocessingGroup" xmlns:wpi="http://schemas.microsoft.com/office/word/2010/wordprocessingInk" xmlns:wne="http://schemas.microsoft.com/office/word/2006/wordml" xmlns:wps="http://schemas.microsoft.com/office/word/2010/wordprocessingShape" mc:Ignorable="w14 w15 w16se w16cid w16 w16cex w16sdtdh wp14">
   <w:body>
     <w:p>
       <w:pPr>
@@ -5941,7 +5941,6 @@
     <w:p>
       <w:pPr>
         <w:spacing w:after="0" w:line="360" w:lineRule="auto"/>
-        <w:ind w:firstLine="227"/>
         <w:jc w:val="both"/>
         <w:rPr>
           <w:rFonts w:ascii="Arial" w:hAnsi="Arial" w:cs="Arial"/>
@@ -5963,6 +5962,24 @@
           <w:szCs w:val="24"/>
         </w:rPr>
       </w:pPr>
+      <w:r>
+        <w:rPr>
+          <w:rFonts w:ascii="Arial" w:hAnsi="Arial" w:cs="Arial"/>
+          <w:color w:val="000000"/>
+          <w:sz w:val="24"/>
+          <w:szCs w:val="24"/>
+        </w:rPr>
+        <w:t>Στην τωρινή εποχή, ο όρος Τεχνητή Νοημοσύνη έχει γίνει γνωστός σε όλο τον κόσμο. Κατακλυζόμαστε από την αγορά με έξυπνα κινητά, έξυπνα σπίτια, έξυπνες τηλεοράσεις κ.ο.κ. Δεν γίνεται πλήρως αντιληπτό όμως ότι ο τίτλος «έξυπνος» που έχει δοθεί πλέον στις συσκευές, οφείλεται κυρίως στην ανάπτυξη της Τεχνητής Νοημοσύνης και την ενσωμάτωσή της στην καθημερινότητα του ανθρώπου. Παρόλο που έχει γίνει μόδα η χρήση αυτού του όρου, η εικόνα που σχηματίζεται στο μυαλό των ανθρώπων είναι ενός ρομπότ, όμως η Τεχνητή Νοημοσύνη είναι κάτι παραπάνω από αυτό. Η εικόνα του ρομπότ που σχηματίζεται στους περισσότερους ανθρώπους δεν είναι λάθος, όμως αντιπροσωπεύει ένα πολύ μικρό ποσοστό του φάσματος εφαρμογής της.</w:t>
+      </w:r>
+      <w:r>
+        <w:rPr>
+          <w:rFonts w:ascii="Arial" w:hAnsi="Arial" w:cs="Arial"/>
+          <w:color w:val="000000"/>
+          <w:sz w:val="24"/>
+          <w:szCs w:val="24"/>
+        </w:rPr>
+        <w:t xml:space="preserve"> </w:t>
+      </w:r>
     </w:p>
     <w:p>
       <w:pPr>
@@ -5983,52 +6000,16 @@
           <w:sz w:val="24"/>
           <w:szCs w:val="24"/>
         </w:rPr>
-        <w:t xml:space="preserve">Στην τωρινή εποχή, ο όρος Τεχνητή Νοημοσύνη έχει γίνει γνωστός σε όλο τον κόσμο. Κατακλυζόμαστε από την αγορά με έξυπνα κινητά, έξυπνα τηλέφωνα, έξυπνες τηλεοράσεις κ.ο.κ. Δεν γίνεται </w:t>
-      </w:r>
-      <w:r>
-        <w:rPr>
-          <w:rFonts w:ascii="Arial" w:hAnsi="Arial" w:cs="Arial"/>
-          <w:color w:val="000000"/>
-          <w:sz w:val="24"/>
-          <w:szCs w:val="24"/>
-        </w:rPr>
-        <w:t xml:space="preserve">πλήρως </w:t>
-      </w:r>
-      <w:r>
-        <w:rPr>
-          <w:rFonts w:ascii="Arial" w:hAnsi="Arial" w:cs="Arial"/>
-          <w:color w:val="000000"/>
-          <w:sz w:val="24"/>
-          <w:szCs w:val="24"/>
-        </w:rPr>
-        <w:t>αντιληπτό</w:t>
-      </w:r>
-      <w:r>
-        <w:rPr>
-          <w:rFonts w:ascii="Arial" w:hAnsi="Arial" w:cs="Arial"/>
-          <w:color w:val="000000"/>
-          <w:sz w:val="24"/>
-          <w:szCs w:val="24"/>
-        </w:rPr>
-        <w:t xml:space="preserve"> όμως ότι ο τίτλος «έξυπνος» που έχει δοθεί πλέον στις συσκευές, οφείλεται στην ανάπτυξη της Τεχνητής Νοημοσύνης και την ενσωμάτωσή της στην καθημερινότητα του ανθρώπου.</w:t>
-      </w:r>
-      <w:r>
-        <w:rPr>
-          <w:rFonts w:ascii="Arial" w:hAnsi="Arial" w:cs="Arial"/>
-          <w:color w:val="000000"/>
-          <w:sz w:val="24"/>
-          <w:szCs w:val="24"/>
-        </w:rPr>
-        <w:t xml:space="preserve"> Πα</w:t>
-      </w:r>
-      <w:r>
-        <w:rPr>
-          <w:rFonts w:ascii="Arial" w:hAnsi="Arial" w:cs="Arial"/>
-          <w:color w:val="000000"/>
-          <w:sz w:val="24"/>
-          <w:szCs w:val="24"/>
-        </w:rPr>
-        <w:t xml:space="preserve">ρόλο που έχει γίνει μόδα η χρήση αυτού του όρου, η εικόνα που σχηματίζεται στο μυαλό των ανθρώπων είναι ενός ρομπότ, όμως η Τεχνητή Νοημοσύνη είναι κάτι παραπάνω από αυτό.  </w:t>
+        <w:t xml:space="preserve">Οι δυνατότητες της Τεχνητής Νοημοσύνης και οι τομείς που μπορεί να χρησιμοποιηθεί </w:t>
+      </w:r>
+      <w:r>
+        <w:rPr>
+          <w:rFonts w:ascii="Arial" w:hAnsi="Arial" w:cs="Arial"/>
+          <w:color w:val="000000"/>
+          <w:sz w:val="24"/>
+          <w:szCs w:val="24"/>
+        </w:rPr>
+        <w:t>αυξάνονται συνεχώς. Βρισκόμαστε στην εποχή όπου οι επιστήμονες συνειδητοποιούν τις προοπτικές και την διευκόλυνση που μπορούν να μας παρέχουν οι έξυπνες συσκευές, γι’ αυτό και έχει ξεκινήσει η παραγωγή ευφυών υπολογιστικών συστημάτων και η δημιουργία λογισμικών που μαθαίνουν από τα δεδομένα που παράγονται από τους ανθρώπους καθημερινά.</w:t>
       </w:r>
     </w:p>
     <w:p>
@@ -6041,62 +6022,25 @@
           <w:color w:val="000000"/>
           <w:sz w:val="24"/>
           <w:szCs w:val="24"/>
-          <w:lang w:val="en-US"/>
-        </w:rPr>
-      </w:pPr>
-      <w:r>
-        <w:rPr>
-          <w:rFonts w:ascii="Arial" w:hAnsi="Arial" w:cs="Arial"/>
-          <w:color w:val="000000"/>
-          <w:sz w:val="24"/>
-          <w:szCs w:val="24"/>
-        </w:rPr>
-        <w:t xml:space="preserve">Η παρούσα </w:t>
-      </w:r>
-      <w:r>
-        <w:rPr>
-          <w:rFonts w:ascii="Arial" w:hAnsi="Arial" w:cs="Arial"/>
-          <w:color w:val="000000"/>
-          <w:sz w:val="24"/>
-          <w:szCs w:val="24"/>
-        </w:rPr>
-        <w:t>διπλωματική</w:t>
-      </w:r>
-      <w:r>
-        <w:rPr>
-          <w:rFonts w:ascii="Arial" w:hAnsi="Arial" w:cs="Arial"/>
-          <w:color w:val="000000"/>
-          <w:sz w:val="24"/>
-          <w:szCs w:val="24"/>
-        </w:rPr>
-        <w:t xml:space="preserve"> εργασία ασχολείται με την ανάπτυξη </w:t>
-      </w:r>
-      <w:r>
-        <w:rPr>
-          <w:rFonts w:ascii="Arial" w:hAnsi="Arial" w:cs="Arial"/>
-          <w:color w:val="000000"/>
-          <w:sz w:val="24"/>
-          <w:szCs w:val="24"/>
-        </w:rPr>
-        <w:t xml:space="preserve">εφαρμογής </w:t>
-      </w:r>
-      <w:r>
-        <w:rPr>
-          <w:rFonts w:ascii="Arial" w:hAnsi="Arial" w:cs="Arial"/>
-          <w:color w:val="000000"/>
-          <w:sz w:val="24"/>
-          <w:szCs w:val="24"/>
-        </w:rPr>
-        <w:t xml:space="preserve">με την οποία </w:t>
-      </w:r>
-      <w:r>
-        <w:rPr>
-          <w:rFonts w:ascii="Arial" w:hAnsi="Arial" w:cs="Arial"/>
-          <w:color w:val="000000"/>
-          <w:sz w:val="24"/>
-          <w:szCs w:val="24"/>
-        </w:rPr>
-        <w:t>αναλύεται και βελτιστοποιείται η ελεύθερη βολή με τη χρήση τεχνικών μηχανικής μάθησης και όρασης υπολογιστών</w:t>
+        </w:rPr>
+      </w:pPr>
+      <w:r>
+        <w:rPr>
+          <w:rFonts w:ascii="Arial" w:hAnsi="Arial" w:cs="Arial"/>
+          <w:color w:val="000000"/>
+          <w:sz w:val="24"/>
+          <w:szCs w:val="24"/>
+        </w:rPr>
+        <w:t>Είναι καιρός να συνειδητοποιήσει</w:t>
+      </w:r>
+      <w:r>
+        <w:rPr>
+          <w:rFonts w:ascii="Arial" w:hAnsi="Arial" w:cs="Arial"/>
+          <w:color w:val="000000"/>
+          <w:sz w:val="24"/>
+          <w:szCs w:val="24"/>
+        </w:rPr>
+        <w:t xml:space="preserve"> ο κόσμος την μοναδικότητα και τα οφέλη που μπορεί να παρέχει στην καθημερινότητα του</w:t>
       </w:r>
       <w:r>
         <w:rPr>
@@ -6114,81 +6058,25 @@
           <w:sz w:val="24"/>
           <w:szCs w:val="24"/>
         </w:rPr>
-        <w:t>Ο κλάδος της τεχνητής νοημοσύνης και τα παρακλάδια του δεν παύουν να εξελίσσονται.</w:t>
-      </w:r>
-      <w:r>
-        <w:rPr>
-          <w:rFonts w:ascii="Arial" w:hAnsi="Arial" w:cs="Arial"/>
-          <w:color w:val="000000"/>
-          <w:sz w:val="24"/>
-          <w:szCs w:val="24"/>
-        </w:rPr>
-        <w:t xml:space="preserve"> Αυτή την ραγδαία εξέλιξη πρέπει να την εκμεταλλευτούμε και να ξεκινήσουμε να χρησιμοποιούμε την τεχνητή νοημοσύνη ολοένα και περισσότερο στην καθημερινότητα Σκοπός αυτής της  διπλωματικής είναι η ανάδειξη των δυνατοτήτων της τεχνητής νοημοσύνης ώστε να μπει στην </w:t>
-      </w:r>
-      <w:r>
-        <w:rPr>
-          <w:rFonts w:ascii="Arial" w:hAnsi="Arial" w:cs="Arial"/>
-          <w:color w:val="000000"/>
-          <w:sz w:val="24"/>
-          <w:szCs w:val="24"/>
-        </w:rPr>
-        <w:t>καθημερινότητα</w:t>
-      </w:r>
-      <w:r>
-        <w:rPr>
-          <w:rFonts w:ascii="Arial" w:hAnsi="Arial" w:cs="Arial"/>
-          <w:color w:val="000000"/>
-          <w:sz w:val="24"/>
-          <w:szCs w:val="24"/>
-        </w:rPr>
-        <w:t xml:space="preserve"> μας και να την </w:t>
-      </w:r>
-      <w:r>
-        <w:rPr>
-          <w:rFonts w:ascii="Arial" w:hAnsi="Arial" w:cs="Arial"/>
-          <w:color w:val="000000"/>
-          <w:sz w:val="24"/>
-          <w:szCs w:val="24"/>
-        </w:rPr>
-        <w:t>καλυτέρευση</w:t>
-      </w:r>
-      <w:r>
-        <w:rPr>
-          <w:rFonts w:ascii="Arial" w:hAnsi="Arial" w:cs="Arial"/>
-          <w:color w:val="000000"/>
-          <w:sz w:val="24"/>
-          <w:szCs w:val="24"/>
-        </w:rPr>
-        <w:t xml:space="preserve">. </w:t>
-      </w:r>
-      <w:r>
-        <w:rPr>
-          <w:rFonts w:ascii="Arial" w:hAnsi="Arial" w:cs="Arial"/>
-          <w:color w:val="000000"/>
-          <w:sz w:val="24"/>
-          <w:szCs w:val="24"/>
-          <w:lang w:val="en-US"/>
-        </w:rPr>
-        <w:t>(</w:t>
-      </w:r>
-      <w:r>
-        <w:rPr>
-          <w:rFonts w:ascii="Arial" w:hAnsi="Arial" w:cs="Arial"/>
-          <w:color w:val="000000"/>
-          <w:sz w:val="24"/>
-          <w:szCs w:val="24"/>
-        </w:rPr>
-        <w:t>ημιτελής</w:t>
-      </w:r>
-      <w:r>
-        <w:rPr>
-          <w:rFonts w:ascii="Arial" w:hAnsi="Arial" w:cs="Arial"/>
-          <w:color w:val="000000"/>
-          <w:sz w:val="24"/>
-          <w:szCs w:val="24"/>
-          <w:lang w:val="en-US"/>
-        </w:rPr>
-        <w:t>)</w:t>
+        <w:t>Για να αποτυπωθούν πιο σωστά οι δυνατότητες και οι προοπτικές της Τεχνητής Νοημοσύνης</w:t>
+      </w:r>
+      <w:r>
+        <w:rPr>
+          <w:rFonts w:ascii="Arial" w:hAnsi="Arial" w:cs="Arial"/>
+          <w:color w:val="000000"/>
+          <w:sz w:val="24"/>
+          <w:szCs w:val="24"/>
+        </w:rPr>
+        <w:t xml:space="preserve">, </w:t>
+      </w:r>
+      <w:r>
+        <w:rPr>
+          <w:rFonts w:ascii="Arial" w:hAnsi="Arial" w:cs="Arial"/>
+          <w:color w:val="000000"/>
+          <w:sz w:val="24"/>
+          <w:szCs w:val="24"/>
+        </w:rPr>
+        <w:t>δημιουργείται παρακάτω ένα μοντέλο το οποίο είναι εκπαιδευμένο με βάση ένα σύνολο από βίντεο ελεύθερων βολών ενός ανθρώπου Α και ένας άνθρωπος Β τροφοδοτεί το βίντεο του στο μοντέλο για να δει κατά πόσο είναι σωστή η τεχνική της ελεύθερης βολής του σύμφωνα με τεχνική του Α.</w:t>
       </w:r>
     </w:p>
     <w:p>
@@ -6201,7 +6089,6 @@
           <w:color w:val="000000"/>
           <w:sz w:val="24"/>
           <w:szCs w:val="24"/>
-          <w:lang w:val="en-US"/>
         </w:rPr>
       </w:pPr>
     </w:p>
@@ -6212,41 +6099,6 @@
         <w:jc w:val="both"/>
         <w:rPr>
           <w:rFonts w:ascii="Arial" w:hAnsi="Arial" w:cs="Arial"/>
-          <w:color w:val="000000"/>
-          <w:sz w:val="24"/>
-          <w:szCs w:val="24"/>
-        </w:rPr>
-      </w:pPr>
-      <w:r>
-        <w:rPr>
-          <w:rFonts w:ascii="Arial" w:hAnsi="Arial" w:cs="Arial"/>
-          <w:color w:val="000000"/>
-          <w:sz w:val="24"/>
-          <w:szCs w:val="24"/>
-        </w:rPr>
-        <w:t>Η Τεχνητή Νοημοσύνη είναι ένας κλάδος της πληροφορικής ο οποίος ασχολείται με τη σχεδίαση και την υλοποίηση υπολογιστικών συστημάτων που προσομοιώνουν στοιχεία της ανθρώπινης νοημοσύνης. Παρέχει μοναδικές τεχνικές επεξεργασίας δεδομένων για την εξαγωγή χρήσιμων συμπερασμάτων που έχουν ως στόχο την βελτίωση και την διευκόλυνση της ζωής μας. Σκοπός αυτής της διπλωματικής είναι η επίδειξη των δυνατοτήτων της Τεχνητής Νοημοσύνης με την δημιουργία μιας εφαρμογής όπου αναλύεται και βελτιστοποιείται η ελεύθερη βολή με χρήση τεχνικών μηχανικής μάθησης και όρασης υπολογιστών.</w:t>
-      </w:r>
-    </w:p>
-    <w:p>
-      <w:pPr>
-        <w:spacing w:after="0" w:line="360" w:lineRule="auto"/>
-        <w:ind w:firstLine="227"/>
-        <w:jc w:val="both"/>
-        <w:rPr>
-          <w:rFonts w:ascii="Arial" w:hAnsi="Arial" w:cs="Arial"/>
-          <w:color w:val="000000"/>
-          <w:sz w:val="24"/>
-          <w:szCs w:val="24"/>
-        </w:rPr>
-      </w:pPr>
-    </w:p>
-    <w:p>
-      <w:pPr>
-        <w:spacing w:after="0" w:line="360" w:lineRule="auto"/>
-        <w:ind w:firstLine="227"/>
-        <w:jc w:val="both"/>
-        <w:rPr>
-          <w:rFonts w:ascii="Arial" w:hAnsi="Arial" w:cs="Arial"/>
           <w:b/>
           <w:bCs/>
           <w:color w:val="000000"/>
@@ -6386,6 +6238,15 @@
           <w:szCs w:val="24"/>
         </w:rPr>
         <w:t>)</w:t>
+      </w:r>
+      <w:r>
+        <w:rPr>
+          <w:rFonts w:ascii="Arial" w:hAnsi="Arial" w:cs="Arial"/>
+          <w:color w:val="000000"/>
+          <w:sz w:val="24"/>
+          <w:szCs w:val="24"/>
+        </w:rPr>
+        <w:t xml:space="preserve">, δεδομένα, βελτιστοποίηση αθλητικής απόδοσης, προοπτικές, </w:t>
       </w:r>
     </w:p>
     <w:p>
@@ -6679,18 +6540,7 @@
           <w:szCs w:val="24"/>
           <w:lang w:val="en-US"/>
         </w:rPr>
-        <w:t>The present thesis concerns the development of thesis writing algorithms…</w:t>
-      </w:r>
-      <w:proofErr w:type="gramStart"/>
-      <w:r>
-        <w:rPr>
-          <w:rFonts w:ascii="Arial" w:hAnsi="Arial" w:cs="Arial"/>
-          <w:color w:val="000000"/>
-          <w:sz w:val="24"/>
-          <w:szCs w:val="24"/>
-          <w:lang w:val="en-US"/>
-        </w:rPr>
-        <w:t>….</w:t>
+        <w:t>The present thesis concerns the development of thesis writing algorithms…….</w:t>
       </w:r>
       <w:proofErr w:type="spellStart"/>
       <w:r>
@@ -6704,7 +6554,6 @@
         <w:t>ddsdsdsdsd</w:t>
       </w:r>
       <w:proofErr w:type="spellEnd"/>
-      <w:proofErr w:type="gramEnd"/>
     </w:p>
     <w:p>
       <w:pPr>
@@ -8117,6 +7966,7 @@
           <w:b/>
           <w:bCs/>
         </w:rPr>
+        <w:lastRenderedPageBreak/>
         <w:t xml:space="preserve">Σχήμα 1.1: </w:t>
       </w:r>
       <w:r>
@@ -8645,6 +8495,7 @@
           <w:b/>
           <w:bCs/>
         </w:rPr>
+        <w:lastRenderedPageBreak/>
         <w:t xml:space="preserve">Πίνακας 3.1: </w:t>
       </w:r>
       <w:r>
@@ -9060,12 +8911,14 @@
           <w:bCs/>
           <w:lang w:val="en-US"/>
         </w:rPr>
+        <w:lastRenderedPageBreak/>
         <w:t>ML</w:t>
       </w:r>
       <w:r>
         <w:rPr>
           <w:b/>
           <w:bCs/>
+          <w:lang w:val="en-US"/>
         </w:rPr>
         <w:t xml:space="preserve"> </w:t>
       </w:r>
@@ -9073,6 +8926,7 @@
         <w:rPr>
           <w:b/>
           <w:bCs/>
+          <w:lang w:val="en-US"/>
         </w:rPr>
         <w:tab/>
       </w:r>
@@ -9083,6 +8937,9 @@
         <w:t>Machine</w:t>
       </w:r>
       <w:r>
+        <w:rPr>
+          <w:lang w:val="en-US"/>
+        </w:rPr>
         <w:t xml:space="preserve"> </w:t>
       </w:r>
       <w:r>
@@ -9096,6 +8953,9 @@
       <w:pPr>
         <w:pStyle w:val="Default"/>
         <w:spacing w:line="360" w:lineRule="auto"/>
+        <w:rPr>
+          <w:lang w:val="en-US"/>
+        </w:rPr>
       </w:pPr>
       <w:r>
         <w:rPr>
@@ -9120,6 +8980,7 @@
           <w:rFonts w:ascii="Arial" w:hAnsi="Arial" w:cs="Arial"/>
           <w:sz w:val="24"/>
           <w:szCs w:val="24"/>
+          <w:lang w:val="en-US"/>
         </w:rPr>
       </w:pPr>
     </w:p>
@@ -9130,6 +8991,7 @@
           <w:rFonts w:ascii="Arial" w:hAnsi="Arial" w:cs="Arial"/>
           <w:sz w:val="24"/>
           <w:szCs w:val="24"/>
+          <w:lang w:val="en-US"/>
         </w:rPr>
       </w:pPr>
     </w:p>
@@ -9140,6 +9002,7 @@
           <w:rFonts w:ascii="Arial" w:hAnsi="Arial" w:cs="Arial"/>
           <w:sz w:val="24"/>
           <w:szCs w:val="24"/>
+          <w:lang w:val="en-US"/>
         </w:rPr>
       </w:pPr>
     </w:p>
@@ -9150,6 +9013,7 @@
           <w:rFonts w:ascii="Arial" w:hAnsi="Arial" w:cs="Arial"/>
           <w:sz w:val="24"/>
           <w:szCs w:val="24"/>
+          <w:lang w:val="en-US"/>
         </w:rPr>
       </w:pPr>
     </w:p>
@@ -9160,6 +9024,7 @@
           <w:rFonts w:ascii="Arial" w:hAnsi="Arial" w:cs="Arial"/>
           <w:sz w:val="24"/>
           <w:szCs w:val="24"/>
+          <w:lang w:val="en-US"/>
         </w:rPr>
       </w:pPr>
     </w:p>
@@ -9170,6 +9035,7 @@
           <w:rFonts w:ascii="Arial" w:hAnsi="Arial" w:cs="Arial"/>
           <w:sz w:val="24"/>
           <w:szCs w:val="24"/>
+          <w:lang w:val="en-US"/>
         </w:rPr>
       </w:pPr>
     </w:p>
@@ -9180,6 +9046,7 @@
           <w:rFonts w:ascii="Arial" w:hAnsi="Arial" w:cs="Arial"/>
           <w:sz w:val="24"/>
           <w:szCs w:val="24"/>
+          <w:lang w:val="en-US"/>
         </w:rPr>
       </w:pPr>
     </w:p>
@@ -9190,6 +9057,7 @@
           <w:rFonts w:ascii="Arial" w:hAnsi="Arial" w:cs="Arial"/>
           <w:sz w:val="24"/>
           <w:szCs w:val="24"/>
+          <w:lang w:val="en-US"/>
         </w:rPr>
       </w:pPr>
     </w:p>
@@ -9200,6 +9068,7 @@
           <w:rFonts w:ascii="Arial" w:hAnsi="Arial" w:cs="Arial"/>
           <w:sz w:val="24"/>
           <w:szCs w:val="24"/>
+          <w:lang w:val="en-US"/>
         </w:rPr>
       </w:pPr>
     </w:p>
@@ -9210,6 +9079,7 @@
           <w:rFonts w:ascii="Arial" w:hAnsi="Arial" w:cs="Arial"/>
           <w:sz w:val="24"/>
           <w:szCs w:val="24"/>
+          <w:lang w:val="en-US"/>
         </w:rPr>
       </w:pPr>
     </w:p>
@@ -9220,6 +9090,7 @@
           <w:rFonts w:ascii="Arial" w:hAnsi="Arial" w:cs="Arial"/>
           <w:sz w:val="24"/>
           <w:szCs w:val="24"/>
+          <w:lang w:val="en-US"/>
         </w:rPr>
       </w:pPr>
     </w:p>
@@ -9230,6 +9101,7 @@
           <w:rFonts w:ascii="Arial" w:hAnsi="Arial" w:cs="Arial"/>
           <w:sz w:val="24"/>
           <w:szCs w:val="24"/>
+          <w:lang w:val="en-US"/>
         </w:rPr>
       </w:pPr>
     </w:p>
@@ -9240,6 +9112,7 @@
           <w:rFonts w:ascii="Arial" w:hAnsi="Arial" w:cs="Arial"/>
           <w:sz w:val="24"/>
           <w:szCs w:val="24"/>
+          <w:lang w:val="en-US"/>
         </w:rPr>
       </w:pPr>
     </w:p>
@@ -9250,6 +9123,7 @@
           <w:rFonts w:ascii="Arial" w:hAnsi="Arial" w:cs="Arial"/>
           <w:sz w:val="24"/>
           <w:szCs w:val="24"/>
+          <w:lang w:val="en-US"/>
         </w:rPr>
       </w:pPr>
     </w:p>
@@ -9260,6 +9134,7 @@
           <w:rFonts w:ascii="Arial" w:hAnsi="Arial" w:cs="Arial"/>
           <w:sz w:val="24"/>
           <w:szCs w:val="24"/>
+          <w:lang w:val="en-US"/>
         </w:rPr>
       </w:pPr>
     </w:p>
@@ -9270,6 +9145,7 @@
           <w:rFonts w:ascii="Arial" w:hAnsi="Arial" w:cs="Arial"/>
           <w:sz w:val="24"/>
           <w:szCs w:val="24"/>
+          <w:lang w:val="en-US"/>
         </w:rPr>
       </w:pPr>
     </w:p>
@@ -9280,6 +9156,7 @@
           <w:rFonts w:ascii="Arial" w:hAnsi="Arial" w:cs="Arial"/>
           <w:sz w:val="24"/>
           <w:szCs w:val="24"/>
+          <w:lang w:val="en-US"/>
         </w:rPr>
       </w:pPr>
     </w:p>
@@ -9290,6 +9167,7 @@
           <w:rFonts w:ascii="Arial" w:hAnsi="Arial" w:cs="Arial"/>
           <w:sz w:val="24"/>
           <w:szCs w:val="24"/>
+          <w:lang w:val="en-US"/>
         </w:rPr>
       </w:pPr>
     </w:p>
@@ -9300,6 +9178,7 @@
           <w:rFonts w:ascii="Arial" w:hAnsi="Arial" w:cs="Arial"/>
           <w:sz w:val="24"/>
           <w:szCs w:val="24"/>
+          <w:lang w:val="en-US"/>
         </w:rPr>
       </w:pPr>
     </w:p>
@@ -9310,6 +9189,7 @@
           <w:rFonts w:ascii="Arial" w:hAnsi="Arial" w:cs="Arial"/>
           <w:sz w:val="24"/>
           <w:szCs w:val="24"/>
+          <w:lang w:val="en-US"/>
         </w:rPr>
       </w:pPr>
     </w:p>
@@ -9320,6 +9200,7 @@
           <w:rFonts w:ascii="Arial" w:hAnsi="Arial" w:cs="Arial"/>
           <w:sz w:val="24"/>
           <w:szCs w:val="24"/>
+          <w:lang w:val="en-US"/>
         </w:rPr>
       </w:pPr>
     </w:p>
@@ -9330,6 +9211,7 @@
           <w:rFonts w:ascii="Arial" w:hAnsi="Arial" w:cs="Arial"/>
           <w:sz w:val="24"/>
           <w:szCs w:val="24"/>
+          <w:lang w:val="en-US"/>
         </w:rPr>
       </w:pPr>
     </w:p>
@@ -9340,6 +9222,7 @@
           <w:rFonts w:ascii="Arial" w:hAnsi="Arial" w:cs="Arial"/>
           <w:sz w:val="24"/>
           <w:szCs w:val="24"/>
+          <w:lang w:val="en-US"/>
         </w:rPr>
       </w:pPr>
     </w:p>
@@ -9350,6 +9233,7 @@
           <w:rFonts w:ascii="Arial" w:hAnsi="Arial" w:cs="Arial"/>
           <w:sz w:val="24"/>
           <w:szCs w:val="24"/>
+          <w:lang w:val="en-US"/>
         </w:rPr>
       </w:pPr>
     </w:p>
@@ -9360,6 +9244,7 @@
           <w:rFonts w:ascii="Arial" w:hAnsi="Arial" w:cs="Arial"/>
           <w:sz w:val="24"/>
           <w:szCs w:val="24"/>
+          <w:lang w:val="en-US"/>
         </w:rPr>
       </w:pPr>
     </w:p>
@@ -9372,6 +9257,7 @@
           <w:bCs/>
           <w:sz w:val="28"/>
           <w:szCs w:val="28"/>
+          <w:lang w:val="en-US"/>
         </w:rPr>
       </w:pPr>
     </w:p>
@@ -9384,6 +9270,7 @@
           <w:bCs/>
           <w:sz w:val="28"/>
           <w:szCs w:val="28"/>
+          <w:lang w:val="en-US"/>
         </w:rPr>
       </w:pPr>
     </w:p>
@@ -9396,6 +9283,7 @@
           <w:bCs/>
           <w:sz w:val="28"/>
           <w:szCs w:val="28"/>
+          <w:lang w:val="en-US"/>
         </w:rPr>
       </w:pPr>
     </w:p>
@@ -9408,6 +9296,7 @@
           <w:bCs/>
           <w:sz w:val="28"/>
           <w:szCs w:val="28"/>
+          <w:lang w:val="en-US"/>
         </w:rPr>
       </w:pPr>
     </w:p>
@@ -9466,6 +9355,7 @@
           <w:sz w:val="28"/>
           <w:szCs w:val="28"/>
         </w:rPr>
+        <w:lastRenderedPageBreak/>
         <w:t>ΕΙΣΑΓΩΓΗ</w:t>
       </w:r>
       <w:bookmarkEnd w:id="0"/>
@@ -10158,7 +10048,183 @@
           <w:sz w:val="24"/>
           <w:szCs w:val="24"/>
         </w:rPr>
-        <w:t xml:space="preserve">ένα σύνολο τεχνολογιών και τεχνικών που </w:t>
+        <w:t xml:space="preserve">ένα σύνολο τεχνολογιών και τεχνικών που συμπληρώνουν </w:t>
+      </w:r>
+      <w:r>
+        <w:rPr>
+          <w:rFonts w:ascii="Arial" w:hAnsi="Arial" w:cs="Arial"/>
+          <w:sz w:val="24"/>
+          <w:szCs w:val="24"/>
+        </w:rPr>
+        <w:t>τις νοητικές λειτουργίες</w:t>
+      </w:r>
+      <w:r>
+        <w:rPr>
+          <w:rFonts w:ascii="Arial" w:hAnsi="Arial" w:cs="Arial"/>
+          <w:sz w:val="24"/>
+          <w:szCs w:val="24"/>
+        </w:rPr>
+        <w:t xml:space="preserve"> των ανθρώπων</w:t>
+      </w:r>
+      <w:r>
+        <w:rPr>
+          <w:rFonts w:ascii="Arial" w:hAnsi="Arial" w:cs="Arial"/>
+          <w:sz w:val="24"/>
+          <w:szCs w:val="24"/>
+        </w:rPr>
+        <w:t xml:space="preserve">. </w:t>
+      </w:r>
+      <w:r>
+        <w:rPr>
+          <w:rFonts w:ascii="Arial" w:hAnsi="Arial" w:cs="Arial"/>
+          <w:sz w:val="24"/>
+          <w:szCs w:val="24"/>
+        </w:rPr>
+        <w:t>Μερικές από τις βασικές και σημαντικές</w:t>
+      </w:r>
+      <w:r>
+        <w:rPr>
+          <w:rFonts w:ascii="Arial" w:hAnsi="Arial" w:cs="Arial"/>
+          <w:sz w:val="24"/>
+          <w:szCs w:val="24"/>
+        </w:rPr>
+        <w:t xml:space="preserve"> </w:t>
+      </w:r>
+      <w:r>
+        <w:rPr>
+          <w:rFonts w:ascii="Arial" w:hAnsi="Arial" w:cs="Arial"/>
+          <w:sz w:val="24"/>
+          <w:szCs w:val="24"/>
+        </w:rPr>
+        <w:t>νοητικές λειτουργίες του ανθρώπου είναι</w:t>
+      </w:r>
+      <w:r>
+        <w:rPr>
+          <w:rFonts w:ascii="Arial" w:hAnsi="Arial" w:cs="Arial"/>
+          <w:sz w:val="24"/>
+          <w:szCs w:val="24"/>
+        </w:rPr>
+        <w:t xml:space="preserve"> </w:t>
+      </w:r>
+      <w:r>
+        <w:rPr>
+          <w:rFonts w:ascii="Arial" w:hAnsi="Arial" w:cs="Arial"/>
+          <w:sz w:val="24"/>
+          <w:szCs w:val="24"/>
+        </w:rPr>
+        <w:t xml:space="preserve">η δυνατότητα αναλυτικής σκέψης, </w:t>
+      </w:r>
+      <w:r>
+        <w:rPr>
+          <w:rFonts w:ascii="Arial" w:hAnsi="Arial" w:cs="Arial"/>
+          <w:sz w:val="24"/>
+          <w:szCs w:val="24"/>
+        </w:rPr>
+        <w:t>η</w:t>
+      </w:r>
+      <w:r>
+        <w:rPr>
+          <w:rFonts w:ascii="Arial" w:hAnsi="Arial" w:cs="Arial"/>
+          <w:sz w:val="24"/>
+          <w:szCs w:val="24"/>
+        </w:rPr>
+        <w:t xml:space="preserve"> επίλυση προβλημάτων, η</w:t>
+      </w:r>
+      <w:r>
+        <w:rPr>
+          <w:rFonts w:ascii="Arial" w:hAnsi="Arial" w:cs="Arial"/>
+          <w:sz w:val="24"/>
+          <w:szCs w:val="24"/>
+        </w:rPr>
+        <w:t xml:space="preserve"> αυτοδιόρθωση</w:t>
+      </w:r>
+      <w:r>
+        <w:rPr>
+          <w:rFonts w:ascii="Arial" w:hAnsi="Arial" w:cs="Arial"/>
+          <w:sz w:val="24"/>
+          <w:szCs w:val="24"/>
+        </w:rPr>
+        <w:t>,</w:t>
+      </w:r>
+      <w:r>
+        <w:rPr>
+          <w:rFonts w:ascii="Arial" w:hAnsi="Arial" w:cs="Arial"/>
+          <w:sz w:val="24"/>
+          <w:szCs w:val="24"/>
+        </w:rPr>
+        <w:t xml:space="preserve"> η ικανότητα λογικής και δημιουργικής σκέψης</w:t>
+      </w:r>
+      <w:r>
+        <w:rPr>
+          <w:rFonts w:ascii="Arial" w:hAnsi="Arial" w:cs="Arial"/>
+          <w:sz w:val="24"/>
+          <w:szCs w:val="24"/>
+        </w:rPr>
+        <w:t xml:space="preserve"> </w:t>
+      </w:r>
+      <w:r>
+        <w:rPr>
+          <w:rFonts w:ascii="Arial" w:hAnsi="Arial" w:cs="Arial"/>
+          <w:sz w:val="24"/>
+          <w:szCs w:val="24"/>
+        </w:rPr>
+        <w:t xml:space="preserve">και η </w:t>
+      </w:r>
+      <w:r>
+        <w:rPr>
+          <w:rFonts w:ascii="Arial" w:hAnsi="Arial" w:cs="Arial"/>
+          <w:sz w:val="24"/>
+          <w:szCs w:val="24"/>
+        </w:rPr>
+        <w:t>αντίληψη</w:t>
+      </w:r>
+      <w:r>
+        <w:rPr>
+          <w:rFonts w:ascii="Arial" w:hAnsi="Arial" w:cs="Arial"/>
+          <w:sz w:val="24"/>
+          <w:szCs w:val="24"/>
+        </w:rPr>
+        <w:t>.</w:t>
+      </w:r>
+      <w:r>
+        <w:rPr>
+          <w:rFonts w:ascii="Arial" w:hAnsi="Arial" w:cs="Arial"/>
+          <w:sz w:val="24"/>
+          <w:szCs w:val="24"/>
+        </w:rPr>
+        <w:t xml:space="preserve"> Γενικά η </w:t>
+      </w:r>
+      <w:r>
+        <w:rPr>
+          <w:rFonts w:ascii="Arial" w:hAnsi="Arial" w:cs="Arial"/>
+          <w:sz w:val="24"/>
+          <w:szCs w:val="24"/>
+        </w:rPr>
+        <w:t>υλοποίηση</w:t>
+      </w:r>
+      <w:r>
+        <w:rPr>
+          <w:rFonts w:ascii="Arial" w:hAnsi="Arial" w:cs="Arial"/>
+          <w:sz w:val="24"/>
+          <w:szCs w:val="24"/>
+        </w:rPr>
+        <w:t xml:space="preserve"> της αντίληψης παίζει ένα μεγάλο ρόλο </w:t>
+      </w:r>
+      <w:r>
+        <w:rPr>
+          <w:rFonts w:ascii="Arial" w:hAnsi="Arial" w:cs="Arial"/>
+          <w:sz w:val="24"/>
+          <w:szCs w:val="24"/>
+        </w:rPr>
+        <w:t xml:space="preserve">για την ανάπτυξη ενός προηγμένου ευφυούς συστήματος και </w:t>
+      </w:r>
+      <w:r>
+        <w:rPr>
+          <w:rFonts w:ascii="Arial" w:hAnsi="Arial" w:cs="Arial"/>
+          <w:sz w:val="24"/>
+          <w:szCs w:val="24"/>
+        </w:rPr>
+        <w:t xml:space="preserve">για την εφαρμογή μερικών δυνατοτήτων της Τεχνητής Νοημοσύνης όπως η όραση </w:t>
       </w:r>
       <w:r>
         <w:rPr>
@@ -10167,183 +10233,7 @@
           <w:szCs w:val="24"/>
         </w:rPr>
         <w:lastRenderedPageBreak/>
-        <w:t xml:space="preserve">συμπληρώνουν </w:t>
-      </w:r>
-      <w:r>
-        <w:rPr>
-          <w:rFonts w:ascii="Arial" w:hAnsi="Arial" w:cs="Arial"/>
-          <w:sz w:val="24"/>
-          <w:szCs w:val="24"/>
-        </w:rPr>
-        <w:t>τις νοητικές λειτουργίες</w:t>
-      </w:r>
-      <w:r>
-        <w:rPr>
-          <w:rFonts w:ascii="Arial" w:hAnsi="Arial" w:cs="Arial"/>
-          <w:sz w:val="24"/>
-          <w:szCs w:val="24"/>
-        </w:rPr>
-        <w:t xml:space="preserve"> των ανθρώπων</w:t>
-      </w:r>
-      <w:r>
-        <w:rPr>
-          <w:rFonts w:ascii="Arial" w:hAnsi="Arial" w:cs="Arial"/>
-          <w:sz w:val="24"/>
-          <w:szCs w:val="24"/>
-        </w:rPr>
-        <w:t xml:space="preserve">. </w:t>
-      </w:r>
-      <w:r>
-        <w:rPr>
-          <w:rFonts w:ascii="Arial" w:hAnsi="Arial" w:cs="Arial"/>
-          <w:sz w:val="24"/>
-          <w:szCs w:val="24"/>
-        </w:rPr>
-        <w:t>Μερικές από τις βασικές και σημαντικές</w:t>
-      </w:r>
-      <w:r>
-        <w:rPr>
-          <w:rFonts w:ascii="Arial" w:hAnsi="Arial" w:cs="Arial"/>
-          <w:sz w:val="24"/>
-          <w:szCs w:val="24"/>
-        </w:rPr>
-        <w:t xml:space="preserve"> </w:t>
-      </w:r>
-      <w:r>
-        <w:rPr>
-          <w:rFonts w:ascii="Arial" w:hAnsi="Arial" w:cs="Arial"/>
-          <w:sz w:val="24"/>
-          <w:szCs w:val="24"/>
-        </w:rPr>
-        <w:t>νοητικές λειτουργίες του ανθρώπου είναι</w:t>
-      </w:r>
-      <w:r>
-        <w:rPr>
-          <w:rFonts w:ascii="Arial" w:hAnsi="Arial" w:cs="Arial"/>
-          <w:sz w:val="24"/>
-          <w:szCs w:val="24"/>
-        </w:rPr>
-        <w:t xml:space="preserve"> </w:t>
-      </w:r>
-      <w:r>
-        <w:rPr>
-          <w:rFonts w:ascii="Arial" w:hAnsi="Arial" w:cs="Arial"/>
-          <w:sz w:val="24"/>
-          <w:szCs w:val="24"/>
-        </w:rPr>
-        <w:t xml:space="preserve">η δυνατότητα αναλυτικής σκέψης, </w:t>
-      </w:r>
-      <w:r>
-        <w:rPr>
-          <w:rFonts w:ascii="Arial" w:hAnsi="Arial" w:cs="Arial"/>
-          <w:sz w:val="24"/>
-          <w:szCs w:val="24"/>
-        </w:rPr>
-        <w:t>η</w:t>
-      </w:r>
-      <w:r>
-        <w:rPr>
-          <w:rFonts w:ascii="Arial" w:hAnsi="Arial" w:cs="Arial"/>
-          <w:sz w:val="24"/>
-          <w:szCs w:val="24"/>
-        </w:rPr>
-        <w:t xml:space="preserve"> επίλυση προβλημάτων, η</w:t>
-      </w:r>
-      <w:r>
-        <w:rPr>
-          <w:rFonts w:ascii="Arial" w:hAnsi="Arial" w:cs="Arial"/>
-          <w:sz w:val="24"/>
-          <w:szCs w:val="24"/>
-        </w:rPr>
-        <w:t xml:space="preserve"> αυτοδιόρθωση</w:t>
-      </w:r>
-      <w:r>
-        <w:rPr>
-          <w:rFonts w:ascii="Arial" w:hAnsi="Arial" w:cs="Arial"/>
-          <w:sz w:val="24"/>
-          <w:szCs w:val="24"/>
-        </w:rPr>
-        <w:t>,</w:t>
-      </w:r>
-      <w:r>
-        <w:rPr>
-          <w:rFonts w:ascii="Arial" w:hAnsi="Arial" w:cs="Arial"/>
-          <w:sz w:val="24"/>
-          <w:szCs w:val="24"/>
-        </w:rPr>
-        <w:t xml:space="preserve"> η ικανότητα λογικής και δημιουργικής σκέψης</w:t>
-      </w:r>
-      <w:r>
-        <w:rPr>
-          <w:rFonts w:ascii="Arial" w:hAnsi="Arial" w:cs="Arial"/>
-          <w:sz w:val="24"/>
-          <w:szCs w:val="24"/>
-        </w:rPr>
-        <w:t xml:space="preserve"> </w:t>
-      </w:r>
-      <w:r>
-        <w:rPr>
-          <w:rFonts w:ascii="Arial" w:hAnsi="Arial" w:cs="Arial"/>
-          <w:sz w:val="24"/>
-          <w:szCs w:val="24"/>
-        </w:rPr>
-        <w:t xml:space="preserve">και η </w:t>
-      </w:r>
-      <w:r>
-        <w:rPr>
-          <w:rFonts w:ascii="Arial" w:hAnsi="Arial" w:cs="Arial"/>
-          <w:sz w:val="24"/>
-          <w:szCs w:val="24"/>
-        </w:rPr>
-        <w:t>αντίληψη</w:t>
-      </w:r>
-      <w:r>
-        <w:rPr>
-          <w:rFonts w:ascii="Arial" w:hAnsi="Arial" w:cs="Arial"/>
-          <w:sz w:val="24"/>
-          <w:szCs w:val="24"/>
-        </w:rPr>
-        <w:t>.</w:t>
-      </w:r>
-      <w:r>
-        <w:rPr>
-          <w:rFonts w:ascii="Arial" w:hAnsi="Arial" w:cs="Arial"/>
-          <w:sz w:val="24"/>
-          <w:szCs w:val="24"/>
-        </w:rPr>
-        <w:t xml:space="preserve"> Γενικά η </w:t>
-      </w:r>
-      <w:r>
-        <w:rPr>
-          <w:rFonts w:ascii="Arial" w:hAnsi="Arial" w:cs="Arial"/>
-          <w:sz w:val="24"/>
-          <w:szCs w:val="24"/>
-        </w:rPr>
-        <w:t>υλοποίηση</w:t>
-      </w:r>
-      <w:r>
-        <w:rPr>
-          <w:rFonts w:ascii="Arial" w:hAnsi="Arial" w:cs="Arial"/>
-          <w:sz w:val="24"/>
-          <w:szCs w:val="24"/>
-        </w:rPr>
-        <w:t xml:space="preserve"> της αντίληψης παίζει ένα μεγάλο ρόλο </w:t>
-      </w:r>
-      <w:r>
-        <w:rPr>
-          <w:rFonts w:ascii="Arial" w:hAnsi="Arial" w:cs="Arial"/>
-          <w:sz w:val="24"/>
-          <w:szCs w:val="24"/>
-        </w:rPr>
-        <w:t xml:space="preserve">για την ανάπτυξη ενός προηγμένου ευφυούς συστήματος και </w:t>
-      </w:r>
-      <w:r>
-        <w:rPr>
-          <w:rFonts w:ascii="Arial" w:hAnsi="Arial" w:cs="Arial"/>
-          <w:sz w:val="24"/>
-          <w:szCs w:val="24"/>
-        </w:rPr>
-        <w:t>για την εφαρμογή μερικών δυνατοτήτων της Τεχνητής Νοημοσύνης όπως η όραση υπολογιστών</w:t>
+        <w:t>υπολογιστών</w:t>
       </w:r>
       <w:r>
         <w:rPr>
@@ -11174,16 +11064,7 @@
           <w:sz w:val="24"/>
           <w:szCs w:val="24"/>
         </w:rPr>
-        <w:t xml:space="preserve">, η αναγνώριση ανθρώπων και άλλων αντικειμένων μέσω φωτογραφιών κλπ. Η λίστα </w:t>
-      </w:r>
-      <w:r>
-        <w:rPr>
-          <w:rFonts w:ascii="Arial" w:hAnsi="Arial" w:cs="Arial"/>
-          <w:sz w:val="24"/>
-          <w:szCs w:val="24"/>
-        </w:rPr>
-        <w:lastRenderedPageBreak/>
-        <w:t>των δυνατοτήτων και των εφαρμογών της Τεχνητής Νοημοσύνης συνεχίζει να αυξάνεται και να εμπλουτίζεται όσο περνάει ο καιρός καθώς προκύπτουν νέες ανάγκες και ιδέες.</w:t>
+        <w:t>, η αναγνώριση ανθρώπων και άλλων αντικειμένων μέσω φωτογραφιών κλπ. Η λίστα των δυνατοτήτων και των εφαρμογών της Τεχνητής Νοημοσύνης συνεχίζει να αυξάνεται και να εμπλουτίζεται όσο περνάει ο καιρός καθώς προκύπτουν νέες ανάγκες και ιδέες.</w:t>
       </w:r>
       <w:r>
         <w:t xml:space="preserve"> </w:t>
@@ -11282,6 +11163,7 @@
           <w:sz w:val="24"/>
           <w:szCs w:val="24"/>
         </w:rPr>
+        <w:lastRenderedPageBreak/>
         <w:t>Στο προηγούμενο</w:t>
       </w:r>
       <w:r>
@@ -11704,7 +11586,79 @@
           <w:sz w:val="24"/>
           <w:szCs w:val="24"/>
         </w:rPr>
-        <w:t xml:space="preserve">Παρατηρώντας την παραπάνω εικόνα αντιλαμβανόμαστε ότι η Τεχνητή Νοημοσύνη </w:t>
+        <w:t xml:space="preserve">Παρατηρώντας την παραπάνω εικόνα αντιλαμβανόμαστε ότι η Τεχνητή Νοημοσύνη έχει </w:t>
+      </w:r>
+      <w:r>
+        <w:rPr>
+          <w:rFonts w:ascii="Arial" w:hAnsi="Arial" w:cs="Arial"/>
+          <w:sz w:val="24"/>
+          <w:szCs w:val="24"/>
+        </w:rPr>
+        <w:t>μερικές</w:t>
+      </w:r>
+      <w:r>
+        <w:rPr>
+          <w:rFonts w:ascii="Arial" w:hAnsi="Arial" w:cs="Arial"/>
+          <w:sz w:val="24"/>
+          <w:szCs w:val="24"/>
+        </w:rPr>
+        <w:t xml:space="preserve"> </w:t>
+      </w:r>
+      <w:r>
+        <w:rPr>
+          <w:rFonts w:ascii="Arial" w:hAnsi="Arial" w:cs="Arial"/>
+          <w:sz w:val="24"/>
+          <w:szCs w:val="24"/>
+        </w:rPr>
+        <w:t>υποκατηγορίες</w:t>
+      </w:r>
+      <w:r>
+        <w:rPr>
+          <w:rFonts w:ascii="Arial" w:hAnsi="Arial" w:cs="Arial"/>
+          <w:sz w:val="24"/>
+          <w:szCs w:val="24"/>
+        </w:rPr>
+        <w:t>,</w:t>
+      </w:r>
+      <w:r>
+        <w:rPr>
+          <w:rFonts w:ascii="Arial" w:hAnsi="Arial" w:cs="Arial"/>
+          <w:sz w:val="24"/>
+          <w:szCs w:val="24"/>
+        </w:rPr>
+        <w:t xml:space="preserve"> όμως κάθε μία </w:t>
+      </w:r>
+      <w:r>
+        <w:rPr>
+          <w:rFonts w:ascii="Arial" w:hAnsi="Arial" w:cs="Arial"/>
+          <w:sz w:val="24"/>
+          <w:szCs w:val="24"/>
+        </w:rPr>
+        <w:t xml:space="preserve">υποκατηγορία </w:t>
+      </w:r>
+      <w:r>
+        <w:rPr>
+          <w:rFonts w:ascii="Arial" w:hAnsi="Arial" w:cs="Arial"/>
+          <w:sz w:val="24"/>
+          <w:szCs w:val="24"/>
+        </w:rPr>
+        <w:t>κατατάσσεται</w:t>
+      </w:r>
+      <w:r>
+        <w:rPr>
+          <w:rFonts w:ascii="Arial" w:hAnsi="Arial" w:cs="Arial"/>
+          <w:sz w:val="24"/>
+          <w:szCs w:val="24"/>
+        </w:rPr>
+        <w:t xml:space="preserve"> </w:t>
+      </w:r>
+      <w:r>
+        <w:rPr>
+          <w:rFonts w:ascii="Arial" w:hAnsi="Arial" w:cs="Arial"/>
+          <w:sz w:val="24"/>
+          <w:szCs w:val="24"/>
+        </w:rPr>
+        <w:t xml:space="preserve">σε μία δικιά της κατηγορία η οποία όμως ανήκει στην Τεχνητή Νοημοσύνη. Για παράδειγμα η Μηχανική Μάθηση είναι ένας τομέας της Τεχνητής Νοημοσύνης ο οποίος έχει συγκεκριμένες λειτουργίες, γι’ αυτό και έχει δικό της τομέα, όμως δεν παύει να εξυπηρετεί ορισμένους από τους σκοπούς που έχει η Τεχνητή Νοημοσύνη. Όλοι οι </w:t>
       </w:r>
       <w:r>
         <w:rPr>
@@ -11713,79 +11667,7 @@
           <w:szCs w:val="24"/>
         </w:rPr>
         <w:lastRenderedPageBreak/>
-        <w:t xml:space="preserve">έχει </w:t>
-      </w:r>
-      <w:r>
-        <w:rPr>
-          <w:rFonts w:ascii="Arial" w:hAnsi="Arial" w:cs="Arial"/>
-          <w:sz w:val="24"/>
-          <w:szCs w:val="24"/>
-        </w:rPr>
-        <w:t>μερικές</w:t>
-      </w:r>
-      <w:r>
-        <w:rPr>
-          <w:rFonts w:ascii="Arial" w:hAnsi="Arial" w:cs="Arial"/>
-          <w:sz w:val="24"/>
-          <w:szCs w:val="24"/>
-        </w:rPr>
-        <w:t xml:space="preserve"> </w:t>
-      </w:r>
-      <w:r>
-        <w:rPr>
-          <w:rFonts w:ascii="Arial" w:hAnsi="Arial" w:cs="Arial"/>
-          <w:sz w:val="24"/>
-          <w:szCs w:val="24"/>
-        </w:rPr>
-        <w:t>υποκατηγορίες</w:t>
-      </w:r>
-      <w:r>
-        <w:rPr>
-          <w:rFonts w:ascii="Arial" w:hAnsi="Arial" w:cs="Arial"/>
-          <w:sz w:val="24"/>
-          <w:szCs w:val="24"/>
-        </w:rPr>
-        <w:t>,</w:t>
-      </w:r>
-      <w:r>
-        <w:rPr>
-          <w:rFonts w:ascii="Arial" w:hAnsi="Arial" w:cs="Arial"/>
-          <w:sz w:val="24"/>
-          <w:szCs w:val="24"/>
-        </w:rPr>
-        <w:t xml:space="preserve"> όμως κάθε μία </w:t>
-      </w:r>
-      <w:r>
-        <w:rPr>
-          <w:rFonts w:ascii="Arial" w:hAnsi="Arial" w:cs="Arial"/>
-          <w:sz w:val="24"/>
-          <w:szCs w:val="24"/>
-        </w:rPr>
-        <w:t xml:space="preserve">υποκατηγορία </w:t>
-      </w:r>
-      <w:r>
-        <w:rPr>
-          <w:rFonts w:ascii="Arial" w:hAnsi="Arial" w:cs="Arial"/>
-          <w:sz w:val="24"/>
-          <w:szCs w:val="24"/>
-        </w:rPr>
-        <w:t>κατατάσσεται</w:t>
-      </w:r>
-      <w:r>
-        <w:rPr>
-          <w:rFonts w:ascii="Arial" w:hAnsi="Arial" w:cs="Arial"/>
-          <w:sz w:val="24"/>
-          <w:szCs w:val="24"/>
-        </w:rPr>
-        <w:t xml:space="preserve"> </w:t>
-      </w:r>
-      <w:r>
-        <w:rPr>
-          <w:rFonts w:ascii="Arial" w:hAnsi="Arial" w:cs="Arial"/>
-          <w:sz w:val="24"/>
-          <w:szCs w:val="24"/>
-        </w:rPr>
-        <w:t>σε μία δικιά της κατηγορία η οποία όμως ανήκει στην Τεχνητή Νοημοσύνη. Για παράδειγμα η Μηχανική Μάθηση είναι ένας τομέας της Τεχνητής Νοημοσύνης ο οποίος έχει συγκεκριμένες λειτουργίες, γι’ αυτό και έχει δικό της τομέα, όμως δεν παύει να εξυπηρετεί ορισμένους από τους σκοπούς που έχει η Τεχνητή Νοημοσύνη. Όλοι οι τομείς εξειδικεύονται σε διαφορετικές λειτουργίες και έχουν διαφορετικούς</w:t>
+        <w:t>τομείς εξειδικεύονται σε διαφορετικές λειτουργίες και έχουν διαφορετικούς</w:t>
       </w:r>
       <w:r>
         <w:rPr>
@@ -12217,7 +12099,6 @@
           <w:sz w:val="24"/>
           <w:szCs w:val="24"/>
         </w:rPr>
-        <w:lastRenderedPageBreak/>
         <w:t>Γνωσιακή</w:t>
       </w:r>
       <w:r>
@@ -12361,7 +12242,16 @@
           <w:sz w:val="24"/>
           <w:szCs w:val="24"/>
         </w:rPr>
-        <w:t>τεχνικές και λειτουργίες. Αξίζει να παρουσιαστούν και να σχολιαστούν όλες οι υποκατηγορίες για να κατανοηθούν καλύτερα οι δυνατότητες της Τεχνητής Νοημοσύνης</w:t>
+        <w:t xml:space="preserve">τεχνικές και λειτουργίες. Αξίζει να </w:t>
+      </w:r>
+      <w:r>
+        <w:rPr>
+          <w:rFonts w:ascii="Arial" w:hAnsi="Arial" w:cs="Arial"/>
+          <w:sz w:val="24"/>
+          <w:szCs w:val="24"/>
+        </w:rPr>
+        <w:lastRenderedPageBreak/>
+        <w:t>παρουσιαστούν και να σχολιαστούν όλες οι υποκατηγορίες για να κατανοηθούν καλύτερα οι δυνατότητες της Τεχνητής Νοημοσύνης</w:t>
       </w:r>
       <w:r>
         <w:rPr>
@@ -13411,7 +13301,6 @@
           <w:sz w:val="24"/>
           <w:szCs w:val="24"/>
         </w:rPr>
-        <w:lastRenderedPageBreak/>
         <w:t>Αποτελειται</w:t>
       </w:r>
       <w:proofErr w:type="spellEnd"/>
@@ -13631,6 +13520,7 @@
           <w:sz w:val="28"/>
           <w:szCs w:val="28"/>
         </w:rPr>
+        <w:lastRenderedPageBreak/>
         <w:t xml:space="preserve">Binary classifiers decide </w:t>
       </w:r>
       <w:proofErr w:type="spellStart"/>
@@ -14750,7 +14640,6 @@
           <w:szCs w:val="24"/>
           <w:lang w:val="el-GR"/>
         </w:rPr>
-        <w:lastRenderedPageBreak/>
         <w:t xml:space="preserve">2.1 Τι είναι η </w:t>
       </w:r>
       <w:r>
@@ -14826,7 +14715,11 @@
         <w:t xml:space="preserve"> και συνεχίζει να αυξάνεται καθημερινά. Η π</w:t>
       </w:r>
       <w:r>
-        <w:t>ρόκληση για τους ερευνητές ήταν να βγάλουν νόημα</w:t>
+        <w:t xml:space="preserve">ρόκληση για τους </w:t>
+      </w:r>
+      <w:r>
+        <w:lastRenderedPageBreak/>
+        <w:t>ερευνητές ήταν να βγάλουν νόημα</w:t>
       </w:r>
       <w:r>
         <w:t xml:space="preserve"> και συμπεράσματα</w:t>
@@ -15366,7 +15259,6 @@
           <w:bdr w:val="none" w:sz="0" w:space="0" w:color="auto" w:frame="1"/>
           <w:shd w:val="clear" w:color="auto" w:fill="FFFFFF"/>
         </w:rPr>
-        <w:lastRenderedPageBreak/>
         <w:t>Όπως είδαμε</w:t>
       </w:r>
       <w:r>
@@ -15444,7 +15336,7 @@
           <w:bdr w:val="none" w:sz="0" w:space="0" w:color="auto" w:frame="1"/>
           <w:shd w:val="clear" w:color="auto" w:fill="FFFFFF"/>
         </w:rPr>
-        <w:t xml:space="preserve"> μπορέσει να τα διαχειριστεί ο άνθρωπος, ειδικά με την ταχύτητα που παράγονται πλέον.</w:t>
+        <w:t xml:space="preserve"> μπορέσει να τα διαχειριστεί ο </w:t>
       </w:r>
       <w:r>
         <w:rPr>
@@ -15455,7 +15347,8 @@
           <w:bdr w:val="none" w:sz="0" w:space="0" w:color="auto" w:frame="1"/>
           <w:shd w:val="clear" w:color="auto" w:fill="FFFFFF"/>
         </w:rPr>
-        <w:t xml:space="preserve"> </w:t>
+        <w:lastRenderedPageBreak/>
+        <w:t>άνθρωπος, ειδικά με την ταχύτητα που παράγονται πλέον.</w:t>
       </w:r>
       <w:r>
         <w:rPr>
@@ -15466,7 +15359,7 @@
           <w:bdr w:val="none" w:sz="0" w:space="0" w:color="auto" w:frame="1"/>
           <w:shd w:val="clear" w:color="auto" w:fill="FFFFFF"/>
         </w:rPr>
-        <w:t>Έχοντας αυτ</w:t>
+        <w:t xml:space="preserve"> </w:t>
       </w:r>
       <w:r>
         <w:rPr>
@@ -15477,7 +15370,7 @@
           <w:bdr w:val="none" w:sz="0" w:space="0" w:color="auto" w:frame="1"/>
           <w:shd w:val="clear" w:color="auto" w:fill="FFFFFF"/>
         </w:rPr>
-        <w:t>ό</w:t>
+        <w:t>Έχοντας αυτ</w:t>
       </w:r>
       <w:r>
         <w:rPr>
@@ -15488,7 +15381,7 @@
           <w:bdr w:val="none" w:sz="0" w:space="0" w:color="auto" w:frame="1"/>
           <w:shd w:val="clear" w:color="auto" w:fill="FFFFFF"/>
         </w:rPr>
-        <w:t xml:space="preserve"> τ</w:t>
+        <w:t>ό</w:t>
       </w:r>
       <w:r>
         <w:rPr>
@@ -15499,7 +15392,7 @@
           <w:bdr w:val="none" w:sz="0" w:space="0" w:color="auto" w:frame="1"/>
           <w:shd w:val="clear" w:color="auto" w:fill="FFFFFF"/>
         </w:rPr>
-        <w:t>ο</w:t>
+        <w:t xml:space="preserve"> τ</w:t>
       </w:r>
       <w:r>
         <w:rPr>
@@ -15510,7 +15403,7 @@
           <w:bdr w:val="none" w:sz="0" w:space="0" w:color="auto" w:frame="1"/>
           <w:shd w:val="clear" w:color="auto" w:fill="FFFFFF"/>
         </w:rPr>
-        <w:t xml:space="preserve"> </w:t>
+        <w:t>ο</w:t>
       </w:r>
       <w:r>
         <w:rPr>
@@ -15521,7 +15414,7 @@
           <w:bdr w:val="none" w:sz="0" w:space="0" w:color="auto" w:frame="1"/>
           <w:shd w:val="clear" w:color="auto" w:fill="FFFFFF"/>
         </w:rPr>
-        <w:t>πρόβλημα</w:t>
+        <w:t xml:space="preserve"> </w:t>
       </w:r>
       <w:r>
         <w:rPr>
@@ -15532,7 +15425,7 @@
           <w:bdr w:val="none" w:sz="0" w:space="0" w:color="auto" w:frame="1"/>
           <w:shd w:val="clear" w:color="auto" w:fill="FFFFFF"/>
         </w:rPr>
-        <w:t>, έγινε αναζήτηση για έναν τρόπο που θα βοηθήσει τον άνθρωπο σε αυτό το έργο.</w:t>
+        <w:t>πρόβλημα</w:t>
       </w:r>
       <w:r>
         <w:rPr>
@@ -15543,7 +15436,7 @@
           <w:bdr w:val="none" w:sz="0" w:space="0" w:color="auto" w:frame="1"/>
           <w:shd w:val="clear" w:color="auto" w:fill="FFFFFF"/>
         </w:rPr>
-        <w:t xml:space="preserve"> </w:t>
+        <w:t>, έγινε αναζήτηση για έναν τρόπο που θα βοηθήσει τον άνθρωπο σε αυτό το έργο.</w:t>
       </w:r>
       <w:r>
         <w:rPr>
@@ -15554,7 +15447,7 @@
           <w:bdr w:val="none" w:sz="0" w:space="0" w:color="auto" w:frame="1"/>
           <w:shd w:val="clear" w:color="auto" w:fill="FFFFFF"/>
         </w:rPr>
-        <w:t>Η λύση βρέθηκε και ήταν τα έξυπνα υπολογιστικά συστήματα.</w:t>
+        <w:t xml:space="preserve"> </w:t>
       </w:r>
       <w:r>
         <w:rPr>
@@ -15565,6 +15458,17 @@
           <w:bdr w:val="none" w:sz="0" w:space="0" w:color="auto" w:frame="1"/>
           <w:shd w:val="clear" w:color="auto" w:fill="FFFFFF"/>
         </w:rPr>
+        <w:t>Η λύση βρέθηκε και ήταν τα έξυπνα υπολογιστικά συστήματα.</w:t>
+      </w:r>
+      <w:r>
+        <w:rPr>
+          <w:rStyle w:val="Strong"/>
+          <w:b w:val="0"/>
+          <w:bCs w:val="0"/>
+          <w:color w:val="auto"/>
+          <w:bdr w:val="none" w:sz="0" w:space="0" w:color="auto" w:frame="1"/>
+          <w:shd w:val="clear" w:color="auto" w:fill="FFFFFF"/>
+        </w:rPr>
         <w:t xml:space="preserve"> </w:t>
       </w:r>
     </w:p>
@@ -15819,11 +15723,7 @@
         <w:t xml:space="preserve">. </w:t>
       </w:r>
       <w:r>
-        <w:t xml:space="preserve">Αν χρησιμοποιηθούν όλα </w:t>
-      </w:r>
-      <w:r>
-        <w:lastRenderedPageBreak/>
-        <w:t xml:space="preserve">τα δεδομένα </w:t>
+        <w:t xml:space="preserve">Αν χρησιμοποιηθούν όλα τα δεδομένα </w:t>
       </w:r>
       <w:r>
         <w:t>για την εκπαίδευση του μοντέλου τότε δεν θα είναι εφικτή η αντικειμενική αξιολόγηση του μοντέλου, γι’ αυτό τα δεδομένα χωρίζονται στις παραπάνω κατηγορίες με την χρήση μίας αναλογίας (π.χ. 80/20).</w:t>
@@ -15840,6 +15740,7 @@
         <w:jc w:val="both"/>
       </w:pPr>
       <w:r>
+        <w:lastRenderedPageBreak/>
         <w:t>Αφού συλλεχθούν</w:t>
       </w:r>
       <w:r>
@@ -16368,11 +16269,7 @@
         <w:t>υπάρχουν μεταβλητές οι οποίες</w:t>
       </w:r>
       <w:r>
-        <w:t xml:space="preserve"> ελέγχουν την διαδικασία μάθησης του μοντέλου, για παράδειγμα σε έναν αλγόριθμο συσταδοποίησης επιλέγεται το πλήθος των συστάδων που θα χωριστούν τα δεδομένα. Γενικά αυτές οι παράμετροι επηρεάζουν την διαδικασία μάθησης και η ρύθμιση τους αποτελεί πειραματική διαδικασία καθώς κάθε σύνολο δεδομένων έχει </w:t>
-      </w:r>
-      <w:r>
-        <w:lastRenderedPageBreak/>
-        <w:t>διαφορετικές ανάγκες, οπότε η προσαρμογή είναι ένα πολύ βασικό χαρακτηριστικό για την δημιουργία</w:t>
+        <w:t xml:space="preserve"> ελέγχουν την διαδικασία μάθησης του μοντέλου, για παράδειγμα σε έναν αλγόριθμο συσταδοποίησης επιλέγεται το πλήθος των συστάδων που θα χωριστούν τα δεδομένα. Γενικά αυτές οι παράμετροι επηρεάζουν την διαδικασία μάθησης και η ρύθμιση τους αποτελεί πειραματική διαδικασία καθώς κάθε σύνολο δεδομένων έχει διαφορετικές ανάγκες, οπότε η προσαρμογή είναι ένα πολύ βασικό χαρακτηριστικό για την δημιουργία</w:t>
       </w:r>
       <w:r>
         <w:t xml:space="preserve"> ακριβών</w:t>
@@ -16395,6 +16292,7 @@
         <w:jc w:val="both"/>
       </w:pPr>
       <w:r>
+        <w:lastRenderedPageBreak/>
         <w:t>Τέλος</w:t>
       </w:r>
       <w:r>
@@ -18353,7 +18251,6 @@
           <w:szCs w:val="18"/>
           <w:lang w:val="en-US"/>
         </w:rPr>
-        <w:lastRenderedPageBreak/>
         <w:t>Policy and regulatory frameworks for AI remain at an initial, formative stage. Key policy questions that have arisen relate to:</w:t>
       </w:r>
     </w:p>
@@ -18382,6 +18279,7 @@
           <w:szCs w:val="18"/>
           <w:lang w:val="en-US"/>
         </w:rPr>
+        <w:lastRenderedPageBreak/>
         <w:t>Use, accuracy and methods used by AI tools, including in relation to humans, including the development of bias in machine learning models and the data used to train them;</w:t>
       </w:r>
     </w:p>
@@ -18575,29 +18473,7 @@
           <w:szCs w:val="18"/>
           <w:lang w:val="en-US"/>
         </w:rPr>
-        <w:t>(</w:t>
-      </w:r>
-      <w:proofErr w:type="gramStart"/>
-      <w:r>
-        <w:rPr>
-          <w:rFonts w:ascii="Arial" w:eastAsia="Times New Roman" w:hAnsi="Arial" w:cs="Arial"/>
-          <w:color w:val="444444"/>
-          <w:sz w:val="18"/>
-          <w:szCs w:val="18"/>
-          <w:lang w:val="en-US"/>
-        </w:rPr>
-        <w:t>e.g.</w:t>
-      </w:r>
-      <w:proofErr w:type="gramEnd"/>
-      <w:r>
-        <w:rPr>
-          <w:rFonts w:ascii="Arial" w:eastAsia="Times New Roman" w:hAnsi="Arial" w:cs="Arial"/>
-          <w:color w:val="444444"/>
-          <w:sz w:val="18"/>
-          <w:szCs w:val="18"/>
-          <w:lang w:val="en-US"/>
-        </w:rPr>
-        <w:t xml:space="preserve"> convincing programmed videos of high-profile personalities saying or doing things the video creator has requested)</w:t>
+        <w:t>(e.g. convincing programmed videos of high-profile personalities saying or doing things the video creator has requested)</w:t>
       </w:r>
       <w:r>
         <w:rPr>
@@ -18867,29 +18743,7 @@
           <w:szCs w:val="18"/>
           <w:lang w:val="en-US"/>
         </w:rPr>
-        <w:t xml:space="preserve">Security breaches due to cyber-attacks can have horrific consequences. Techniques such as federated learning can reduce the risks by enabling AI models to be trained across devices that hold data locally, without exchanging </w:t>
-      </w:r>
-      <w:proofErr w:type="gramStart"/>
-      <w:r>
-        <w:rPr>
-          <w:rFonts w:ascii="Arial" w:eastAsia="Times New Roman" w:hAnsi="Arial" w:cs="Arial"/>
-          <w:color w:val="444444"/>
-          <w:sz w:val="18"/>
-          <w:szCs w:val="18"/>
-          <w:lang w:val="en-US"/>
-        </w:rPr>
-        <w:t>them,  while</w:t>
-      </w:r>
-      <w:proofErr w:type="gramEnd"/>
-      <w:r>
-        <w:rPr>
-          <w:rFonts w:ascii="Arial" w:eastAsia="Times New Roman" w:hAnsi="Arial" w:cs="Arial"/>
-          <w:color w:val="444444"/>
-          <w:sz w:val="18"/>
-          <w:szCs w:val="18"/>
-          <w:lang w:val="en-US"/>
-        </w:rPr>
-        <w:t xml:space="preserve"> privacy-preserving technologies help ensure personal data protection. </w:t>
+        <w:t>Security breaches due to cyber-attacks can have horrific consequences. Techniques such as federated learning can reduce the risks by enabling AI models to be trained across devices that hold data locally, without exchanging them,  while privacy-preserving technologies help ensure personal data protection. </w:t>
       </w:r>
     </w:p>
     <w:p>
@@ -19071,7 +18925,6 @@
           <w:shd w:val="clear" w:color="auto" w:fill="FFFFFF"/>
           <w:lang w:val="en-US"/>
         </w:rPr>
-        <w:lastRenderedPageBreak/>
         <w:t>Powerful solutions and the capabilities of Artificial Intelligence are developing very rapidly, and AI systems have the ability to understand human emotions and respond to them.</w:t>
       </w:r>
     </w:p>
@@ -19099,6 +18952,7 @@
           <w:shd w:val="clear" w:color="auto" w:fill="FFFFFF"/>
           <w:lang w:val="en-US"/>
         </w:rPr>
+        <w:lastRenderedPageBreak/>
         <w:t xml:space="preserve">Hanson </w:t>
       </w:r>
       <w:proofErr w:type="spellStart"/>
@@ -19703,7 +19557,6 @@
           <w:shd w:val="clear" w:color="auto" w:fill="FFFFFF"/>
           <w:lang w:val="en-US"/>
         </w:rPr>
-        <w:lastRenderedPageBreak/>
         <w:t xml:space="preserve">The finance industry is using AI to </w:t>
       </w:r>
       <w:proofErr w:type="spellStart"/>
@@ -19728,7 +19581,19 @@
           <w:shd w:val="clear" w:color="auto" w:fill="FFFFFF"/>
           <w:lang w:val="en-US"/>
         </w:rPr>
-        <w:t xml:space="preserve"> data to find the best avenues for investing money. Banking and the finance industry rely heavily on Artificial Intelligence, taking full advantage of this technology in customer service, fraud protection and more. A simple example is the automated email that a person receives from the bank whenever an out of the ordinary transaction is made.</w:t>
+        <w:t xml:space="preserve"> data to find the best avenues for investing money. Banking and the finance industry rely heavily on Artificial Intelligence, taking full advantage of this technology in customer service, fraud protection and more. A simple example is the automated email that a </w:t>
+      </w:r>
+      <w:r>
+        <w:rPr>
+          <w:rFonts w:ascii="Georgia" w:hAnsi="Georgia"/>
+          <w:color w:val="252525"/>
+          <w:sz w:val="26"/>
+          <w:szCs w:val="26"/>
+          <w:shd w:val="clear" w:color="auto" w:fill="FFFFFF"/>
+          <w:lang w:val="en-US"/>
+        </w:rPr>
+        <w:lastRenderedPageBreak/>
+        <w:t>person receives from the bank whenever an out of the ordinary transaction is made.</w:t>
       </w:r>
     </w:p>
     <w:p>
@@ -21202,7 +21067,7 @@
 </file>
 
 <file path=word/endnotes.xml><?xml version="1.0" encoding="utf-8"?>
-<w:endnotes xmlns:wpc="http://schemas.microsoft.com/office/word/2010/wordprocessingCanvas" xmlns:cx="http://schemas.microsoft.com/office/drawing/2014/chartex" xmlns:cx1="http://schemas.microsoft.com/office/drawing/2015/9/8/chartex" xmlns:cx2="http://schemas.microsoft.com/office/drawing/2015/10/21/chartex" xmlns:cx3="http://schemas.microsoft.com/office/drawing/2016/5/9/chartex" xmlns:cx4="http://schemas.microsoft.com/office/drawing/2016/5/10/chartex" xmlns:cx5="http://schemas.microsoft.com/office/drawing/2016/5/11/chartex" xmlns:cx6="http://schemas.microsoft.com/office/drawing/2016/5/12/chartex" xmlns:cx7="http://schemas.microsoft.com/office/drawing/2016/5/13/chartex" xmlns:cx8="http://schemas.microsoft.com/office/drawing/2016/5/14/chartex" xmlns:mc="http://schemas.openxmlformats.org/markup-compatibility/2006" xmlns:aink="http://schemas.microsoft.com/office/drawing/2016/ink" xmlns:am3d="http://schemas.microsoft.com/office/drawing/2017/model3d" xmlns:o="urn:schemas-microsoft-com:office:office" xmlns:r="http://schemas.openxmlformats.org/officeDocument/2006/relationships" xmlns:m="http://schemas.openxmlformats.org/officeDocument/2006/math" xmlns:v="urn:schemas-microsoft-com:vml" xmlns:wp14="http://schemas.microsoft.com/office/word/2010/wordprocessingDrawing" xmlns:wp="http://schemas.openxmlformats.org/drawingml/2006/wordprocessingDrawing" xmlns:w10="urn:schemas-microsoft-com:office:word" xmlns:w="http://schemas.openxmlformats.org/wordprocessingml/2006/main" xmlns:w14="http://schemas.microsoft.com/office/word/2010/wordml" xmlns:w15="http://schemas.microsoft.com/office/word/2012/wordml" xmlns:w16cex="http://schemas.microsoft.com/office/word/2018/wordml/cex" xmlns:w16cid="http://schemas.microsoft.com/office/word/2016/wordml/cid" xmlns:w16="http://schemas.microsoft.com/office/word/2018/wordml" xmlns:w16se="http://schemas.microsoft.com/office/word/2015/wordml/symex" xmlns:wpg="http://schemas.microsoft.com/office/word/2010/wordprocessingGroup" xmlns:wpi="http://schemas.microsoft.com/office/word/2010/wordprocessingInk" xmlns:wne="http://schemas.microsoft.com/office/word/2006/wordml" xmlns:wps="http://schemas.microsoft.com/office/word/2010/wordprocessingShape" mc:Ignorable="w14 w15 w16se w16cid w16 w16cex wp14">
+<w:endnotes xmlns:wpc="http://schemas.microsoft.com/office/word/2010/wordprocessingCanvas" xmlns:cx="http://schemas.microsoft.com/office/drawing/2014/chartex" xmlns:cx1="http://schemas.microsoft.com/office/drawing/2015/9/8/chartex" xmlns:cx2="http://schemas.microsoft.com/office/drawing/2015/10/21/chartex" xmlns:cx3="http://schemas.microsoft.com/office/drawing/2016/5/9/chartex" xmlns:cx4="http://schemas.microsoft.com/office/drawing/2016/5/10/chartex" xmlns:cx5="http://schemas.microsoft.com/office/drawing/2016/5/11/chartex" xmlns:cx6="http://schemas.microsoft.com/office/drawing/2016/5/12/chartex" xmlns:cx7="http://schemas.microsoft.com/office/drawing/2016/5/13/chartex" xmlns:cx8="http://schemas.microsoft.com/office/drawing/2016/5/14/chartex" xmlns:mc="http://schemas.openxmlformats.org/markup-compatibility/2006" xmlns:aink="http://schemas.microsoft.com/office/drawing/2016/ink" xmlns:am3d="http://schemas.microsoft.com/office/drawing/2017/model3d" xmlns:o="urn:schemas-microsoft-com:office:office" xmlns:r="http://schemas.openxmlformats.org/officeDocument/2006/relationships" xmlns:m="http://schemas.openxmlformats.org/officeDocument/2006/math" xmlns:v="urn:schemas-microsoft-com:vml" xmlns:wp14="http://schemas.microsoft.com/office/word/2010/wordprocessingDrawing" xmlns:wp="http://schemas.openxmlformats.org/drawingml/2006/wordprocessingDrawing" xmlns:w10="urn:schemas-microsoft-com:office:word" xmlns:w="http://schemas.openxmlformats.org/wordprocessingml/2006/main" xmlns:w14="http://schemas.microsoft.com/office/word/2010/wordml" xmlns:w15="http://schemas.microsoft.com/office/word/2012/wordml" xmlns:w16cex="http://schemas.microsoft.com/office/word/2018/wordml/cex" xmlns:w16cid="http://schemas.microsoft.com/office/word/2016/wordml/cid" xmlns:w16="http://schemas.microsoft.com/office/word/2018/wordml" xmlns:w16sdtdh="http://schemas.microsoft.com/office/word/2020/wordml/sdtdatahash" xmlns:w16se="http://schemas.microsoft.com/office/word/2015/wordml/symex" xmlns:wpg="http://schemas.microsoft.com/office/word/2010/wordprocessingGroup" xmlns:wpi="http://schemas.microsoft.com/office/word/2010/wordprocessingInk" xmlns:wne="http://schemas.microsoft.com/office/word/2006/wordml" xmlns:wps="http://schemas.microsoft.com/office/word/2010/wordprocessingShape" mc:Ignorable="w14 w15 w16se w16cid w16 w16cex w16sdtdh wp14">
   <w:endnote w:type="separator" w:id="-1">
     <w:p>
       <w:pPr>
@@ -21227,7 +21092,7 @@
 </file>
 
 <file path=word/footer1.xml><?xml version="1.0" encoding="utf-8"?>
-<w:ftr xmlns:wpc="http://schemas.microsoft.com/office/word/2010/wordprocessingCanvas" xmlns:cx="http://schemas.microsoft.com/office/drawing/2014/chartex" xmlns:cx1="http://schemas.microsoft.com/office/drawing/2015/9/8/chartex" xmlns:cx2="http://schemas.microsoft.com/office/drawing/2015/10/21/chartex" xmlns:cx3="http://schemas.microsoft.com/office/drawing/2016/5/9/chartex" xmlns:cx4="http://schemas.microsoft.com/office/drawing/2016/5/10/chartex" xmlns:cx5="http://schemas.microsoft.com/office/drawing/2016/5/11/chartex" xmlns:cx6="http://schemas.microsoft.com/office/drawing/2016/5/12/chartex" xmlns:cx7="http://schemas.microsoft.com/office/drawing/2016/5/13/chartex" xmlns:cx8="http://schemas.microsoft.com/office/drawing/2016/5/14/chartex" xmlns:mc="http://schemas.openxmlformats.org/markup-compatibility/2006" xmlns:aink="http://schemas.microsoft.com/office/drawing/2016/ink" xmlns:am3d="http://schemas.microsoft.com/office/drawing/2017/model3d" xmlns:o="urn:schemas-microsoft-com:office:office" xmlns:r="http://schemas.openxmlformats.org/officeDocument/2006/relationships" xmlns:m="http://schemas.openxmlformats.org/officeDocument/2006/math" xmlns:v="urn:schemas-microsoft-com:vml" xmlns:wp14="http://schemas.microsoft.com/office/word/2010/wordprocessingDrawing" xmlns:wp="http://schemas.openxmlformats.org/drawingml/2006/wordprocessingDrawing" xmlns:w10="urn:schemas-microsoft-com:office:word" xmlns:w="http://schemas.openxmlformats.org/wordprocessingml/2006/main" xmlns:w14="http://schemas.microsoft.com/office/word/2010/wordml" xmlns:w15="http://schemas.microsoft.com/office/word/2012/wordml" xmlns:w16cex="http://schemas.microsoft.com/office/word/2018/wordml/cex" xmlns:w16cid="http://schemas.microsoft.com/office/word/2016/wordml/cid" xmlns:w16="http://schemas.microsoft.com/office/word/2018/wordml" xmlns:w16se="http://schemas.microsoft.com/office/word/2015/wordml/symex" xmlns:wpg="http://schemas.microsoft.com/office/word/2010/wordprocessingGroup" xmlns:wpi="http://schemas.microsoft.com/office/word/2010/wordprocessingInk" xmlns:wne="http://schemas.microsoft.com/office/word/2006/wordml" xmlns:wps="http://schemas.microsoft.com/office/word/2010/wordprocessingShape" mc:Ignorable="w14 w15 w16se w16cid w16 w16cex wp14">
+<w:ftr xmlns:wpc="http://schemas.microsoft.com/office/word/2010/wordprocessingCanvas" xmlns:cx="http://schemas.microsoft.com/office/drawing/2014/chartex" xmlns:cx1="http://schemas.microsoft.com/office/drawing/2015/9/8/chartex" xmlns:cx2="http://schemas.microsoft.com/office/drawing/2015/10/21/chartex" xmlns:cx3="http://schemas.microsoft.com/office/drawing/2016/5/9/chartex" xmlns:cx4="http://schemas.microsoft.com/office/drawing/2016/5/10/chartex" xmlns:cx5="http://schemas.microsoft.com/office/drawing/2016/5/11/chartex" xmlns:cx6="http://schemas.microsoft.com/office/drawing/2016/5/12/chartex" xmlns:cx7="http://schemas.microsoft.com/office/drawing/2016/5/13/chartex" xmlns:cx8="http://schemas.microsoft.com/office/drawing/2016/5/14/chartex" xmlns:mc="http://schemas.openxmlformats.org/markup-compatibility/2006" xmlns:aink="http://schemas.microsoft.com/office/drawing/2016/ink" xmlns:am3d="http://schemas.microsoft.com/office/drawing/2017/model3d" xmlns:o="urn:schemas-microsoft-com:office:office" xmlns:r="http://schemas.openxmlformats.org/officeDocument/2006/relationships" xmlns:m="http://schemas.openxmlformats.org/officeDocument/2006/math" xmlns:v="urn:schemas-microsoft-com:vml" xmlns:wp14="http://schemas.microsoft.com/office/word/2010/wordprocessingDrawing" xmlns:wp="http://schemas.openxmlformats.org/drawingml/2006/wordprocessingDrawing" xmlns:w10="urn:schemas-microsoft-com:office:word" xmlns:w="http://schemas.openxmlformats.org/wordprocessingml/2006/main" xmlns:w14="http://schemas.microsoft.com/office/word/2010/wordml" xmlns:w15="http://schemas.microsoft.com/office/word/2012/wordml" xmlns:w16cex="http://schemas.microsoft.com/office/word/2018/wordml/cex" xmlns:w16cid="http://schemas.microsoft.com/office/word/2016/wordml/cid" xmlns:w16="http://schemas.microsoft.com/office/word/2018/wordml" xmlns:w16sdtdh="http://schemas.microsoft.com/office/word/2020/wordml/sdtdatahash" xmlns:w16se="http://schemas.microsoft.com/office/word/2015/wordml/symex" xmlns:wpg="http://schemas.microsoft.com/office/word/2010/wordprocessingGroup" xmlns:wpi="http://schemas.microsoft.com/office/word/2010/wordprocessingInk" xmlns:wne="http://schemas.microsoft.com/office/word/2006/wordml" xmlns:wps="http://schemas.microsoft.com/office/word/2010/wordprocessingShape" mc:Ignorable="w14 w15 w16se w16cid w16 w16cex w16sdtdh wp14">
   <w:p>
     <w:pPr>
       <w:pStyle w:val="Footer"/>
@@ -21249,13 +21114,7 @@
       <w:rPr>
         <w:noProof/>
       </w:rPr>
-      <w:t>1</w:t>
-    </w:r>
-    <w:r>
-      <w:rPr>
-        <w:noProof/>
-      </w:rPr>
-      <w:t>6</w:t>
+      <w:t>16</w:t>
     </w:r>
     <w:r>
       <w:rPr>
@@ -21273,7 +21132,7 @@
 </file>
 
 <file path=word/footnotes.xml><?xml version="1.0" encoding="utf-8"?>
-<w:footnotes xmlns:wpc="http://schemas.microsoft.com/office/word/2010/wordprocessingCanvas" xmlns:cx="http://schemas.microsoft.com/office/drawing/2014/chartex" xmlns:cx1="http://schemas.microsoft.com/office/drawing/2015/9/8/chartex" xmlns:cx2="http://schemas.microsoft.com/office/drawing/2015/10/21/chartex" xmlns:cx3="http://schemas.microsoft.com/office/drawing/2016/5/9/chartex" xmlns:cx4="http://schemas.microsoft.com/office/drawing/2016/5/10/chartex" xmlns:cx5="http://schemas.microsoft.com/office/drawing/2016/5/11/chartex" xmlns:cx6="http://schemas.microsoft.com/office/drawing/2016/5/12/chartex" xmlns:cx7="http://schemas.microsoft.com/office/drawing/2016/5/13/chartex" xmlns:cx8="http://schemas.microsoft.com/office/drawing/2016/5/14/chartex" xmlns:mc="http://schemas.openxmlformats.org/markup-compatibility/2006" xmlns:aink="http://schemas.microsoft.com/office/drawing/2016/ink" xmlns:am3d="http://schemas.microsoft.com/office/drawing/2017/model3d" xmlns:o="urn:schemas-microsoft-com:office:office" xmlns:r="http://schemas.openxmlformats.org/officeDocument/2006/relationships" xmlns:m="http://schemas.openxmlformats.org/officeDocument/2006/math" xmlns:v="urn:schemas-microsoft-com:vml" xmlns:wp14="http://schemas.microsoft.com/office/word/2010/wordprocessingDrawing" xmlns:wp="http://schemas.openxmlformats.org/drawingml/2006/wordprocessingDrawing" xmlns:w10="urn:schemas-microsoft-com:office:word" xmlns:w="http://schemas.openxmlformats.org/wordprocessingml/2006/main" xmlns:w14="http://schemas.microsoft.com/office/word/2010/wordml" xmlns:w15="http://schemas.microsoft.com/office/word/2012/wordml" xmlns:w16cex="http://schemas.microsoft.com/office/word/2018/wordml/cex" xmlns:w16cid="http://schemas.microsoft.com/office/word/2016/wordml/cid" xmlns:w16="http://schemas.microsoft.com/office/word/2018/wordml" xmlns:w16se="http://schemas.microsoft.com/office/word/2015/wordml/symex" xmlns:wpg="http://schemas.microsoft.com/office/word/2010/wordprocessingGroup" xmlns:wpi="http://schemas.microsoft.com/office/word/2010/wordprocessingInk" xmlns:wne="http://schemas.microsoft.com/office/word/2006/wordml" xmlns:wps="http://schemas.microsoft.com/office/word/2010/wordprocessingShape" mc:Ignorable="w14 w15 w16se w16cid w16 w16cex wp14">
+<w:footnotes xmlns:wpc="http://schemas.microsoft.com/office/word/2010/wordprocessingCanvas" xmlns:cx="http://schemas.microsoft.com/office/drawing/2014/chartex" xmlns:cx1="http://schemas.microsoft.com/office/drawing/2015/9/8/chartex" xmlns:cx2="http://schemas.microsoft.com/office/drawing/2015/10/21/chartex" xmlns:cx3="http://schemas.microsoft.com/office/drawing/2016/5/9/chartex" xmlns:cx4="http://schemas.microsoft.com/office/drawing/2016/5/10/chartex" xmlns:cx5="http://schemas.microsoft.com/office/drawing/2016/5/11/chartex" xmlns:cx6="http://schemas.microsoft.com/office/drawing/2016/5/12/chartex" xmlns:cx7="http://schemas.microsoft.com/office/drawing/2016/5/13/chartex" xmlns:cx8="http://schemas.microsoft.com/office/drawing/2016/5/14/chartex" xmlns:mc="http://schemas.openxmlformats.org/markup-compatibility/2006" xmlns:aink="http://schemas.microsoft.com/office/drawing/2016/ink" xmlns:am3d="http://schemas.microsoft.com/office/drawing/2017/model3d" xmlns:o="urn:schemas-microsoft-com:office:office" xmlns:r="http://schemas.openxmlformats.org/officeDocument/2006/relationships" xmlns:m="http://schemas.openxmlformats.org/officeDocument/2006/math" xmlns:v="urn:schemas-microsoft-com:vml" xmlns:wp14="http://schemas.microsoft.com/office/word/2010/wordprocessingDrawing" xmlns:wp="http://schemas.openxmlformats.org/drawingml/2006/wordprocessingDrawing" xmlns:w10="urn:schemas-microsoft-com:office:word" xmlns:w="http://schemas.openxmlformats.org/wordprocessingml/2006/main" xmlns:w14="http://schemas.microsoft.com/office/word/2010/wordml" xmlns:w15="http://schemas.microsoft.com/office/word/2012/wordml" xmlns:w16cex="http://schemas.microsoft.com/office/word/2018/wordml/cex" xmlns:w16cid="http://schemas.microsoft.com/office/word/2016/wordml/cid" xmlns:w16="http://schemas.microsoft.com/office/word/2018/wordml" xmlns:w16sdtdh="http://schemas.microsoft.com/office/word/2020/wordml/sdtdatahash" xmlns:w16se="http://schemas.microsoft.com/office/word/2015/wordml/symex" xmlns:wpg="http://schemas.microsoft.com/office/word/2010/wordprocessingGroup" xmlns:wpi="http://schemas.microsoft.com/office/word/2010/wordprocessingInk" xmlns:wne="http://schemas.microsoft.com/office/word/2006/wordml" xmlns:wps="http://schemas.microsoft.com/office/word/2010/wordprocessingShape" mc:Ignorable="w14 w15 w16se w16cid w16 w16cex w16sdtdh wp14">
   <w:footnote w:type="separator" w:id="-1">
     <w:p>
       <w:pPr>
@@ -21298,7 +21157,7 @@
 </file>
 
 <file path=word/header1.xml><?xml version="1.0" encoding="utf-8"?>
-<w:hdr xmlns:wpc="http://schemas.microsoft.com/office/word/2010/wordprocessingCanvas" xmlns:cx="http://schemas.microsoft.com/office/drawing/2014/chartex" xmlns:cx1="http://schemas.microsoft.com/office/drawing/2015/9/8/chartex" xmlns:cx2="http://schemas.microsoft.com/office/drawing/2015/10/21/chartex" xmlns:cx3="http://schemas.microsoft.com/office/drawing/2016/5/9/chartex" xmlns:cx4="http://schemas.microsoft.com/office/drawing/2016/5/10/chartex" xmlns:cx5="http://schemas.microsoft.com/office/drawing/2016/5/11/chartex" xmlns:cx6="http://schemas.microsoft.com/office/drawing/2016/5/12/chartex" xmlns:cx7="http://schemas.microsoft.com/office/drawing/2016/5/13/chartex" xmlns:cx8="http://schemas.microsoft.com/office/drawing/2016/5/14/chartex" xmlns:mc="http://schemas.openxmlformats.org/markup-compatibility/2006" xmlns:aink="http://schemas.microsoft.com/office/drawing/2016/ink" xmlns:am3d="http://schemas.microsoft.com/office/drawing/2017/model3d" xmlns:o="urn:schemas-microsoft-com:office:office" xmlns:r="http://schemas.openxmlformats.org/officeDocument/2006/relationships" xmlns:m="http://schemas.openxmlformats.org/officeDocument/2006/math" xmlns:v="urn:schemas-microsoft-com:vml" xmlns:wp14="http://schemas.microsoft.com/office/word/2010/wordprocessingDrawing" xmlns:wp="http://schemas.openxmlformats.org/drawingml/2006/wordprocessingDrawing" xmlns:w10="urn:schemas-microsoft-com:office:word" xmlns:w="http://schemas.openxmlformats.org/wordprocessingml/2006/main" xmlns:w14="http://schemas.microsoft.com/office/word/2010/wordml" xmlns:w15="http://schemas.microsoft.com/office/word/2012/wordml" xmlns:w16cex="http://schemas.microsoft.com/office/word/2018/wordml/cex" xmlns:w16cid="http://schemas.microsoft.com/office/word/2016/wordml/cid" xmlns:w16="http://schemas.microsoft.com/office/word/2018/wordml" xmlns:w16se="http://schemas.microsoft.com/office/word/2015/wordml/symex" xmlns:wpg="http://schemas.microsoft.com/office/word/2010/wordprocessingGroup" xmlns:wpi="http://schemas.microsoft.com/office/word/2010/wordprocessingInk" xmlns:wne="http://schemas.microsoft.com/office/word/2006/wordml" xmlns:wps="http://schemas.microsoft.com/office/word/2010/wordprocessingShape" mc:Ignorable="w14 w15 w16se w16cid w16 w16cex wp14">
+<w:hdr xmlns:wpc="http://schemas.microsoft.com/office/word/2010/wordprocessingCanvas" xmlns:cx="http://schemas.microsoft.com/office/drawing/2014/chartex" xmlns:cx1="http://schemas.microsoft.com/office/drawing/2015/9/8/chartex" xmlns:cx2="http://schemas.microsoft.com/office/drawing/2015/10/21/chartex" xmlns:cx3="http://schemas.microsoft.com/office/drawing/2016/5/9/chartex" xmlns:cx4="http://schemas.microsoft.com/office/drawing/2016/5/10/chartex" xmlns:cx5="http://schemas.microsoft.com/office/drawing/2016/5/11/chartex" xmlns:cx6="http://schemas.microsoft.com/office/drawing/2016/5/12/chartex" xmlns:cx7="http://schemas.microsoft.com/office/drawing/2016/5/13/chartex" xmlns:cx8="http://schemas.microsoft.com/office/drawing/2016/5/14/chartex" xmlns:mc="http://schemas.openxmlformats.org/markup-compatibility/2006" xmlns:aink="http://schemas.microsoft.com/office/drawing/2016/ink" xmlns:am3d="http://schemas.microsoft.com/office/drawing/2017/model3d" xmlns:o="urn:schemas-microsoft-com:office:office" xmlns:r="http://schemas.openxmlformats.org/officeDocument/2006/relationships" xmlns:m="http://schemas.openxmlformats.org/officeDocument/2006/math" xmlns:v="urn:schemas-microsoft-com:vml" xmlns:wp14="http://schemas.microsoft.com/office/word/2010/wordprocessingDrawing" xmlns:wp="http://schemas.openxmlformats.org/drawingml/2006/wordprocessingDrawing" xmlns:w10="urn:schemas-microsoft-com:office:word" xmlns:w="http://schemas.openxmlformats.org/wordprocessingml/2006/main" xmlns:w14="http://schemas.microsoft.com/office/word/2010/wordml" xmlns:w15="http://schemas.microsoft.com/office/word/2012/wordml" xmlns:w16cex="http://schemas.microsoft.com/office/word/2018/wordml/cex" xmlns:w16cid="http://schemas.microsoft.com/office/word/2016/wordml/cid" xmlns:w16="http://schemas.microsoft.com/office/word/2018/wordml" xmlns:w16sdtdh="http://schemas.microsoft.com/office/word/2020/wordml/sdtdatahash" xmlns:w16se="http://schemas.microsoft.com/office/word/2015/wordml/symex" xmlns:wpg="http://schemas.microsoft.com/office/word/2010/wordprocessingGroup" xmlns:wpi="http://schemas.microsoft.com/office/word/2010/wordprocessingInk" xmlns:wne="http://schemas.microsoft.com/office/word/2006/wordml" xmlns:wps="http://schemas.microsoft.com/office/word/2010/wordprocessingShape" mc:Ignorable="w14 w15 w16se w16cid w16 w16cex w16sdtdh wp14">
   <w:p>
     <w:pPr>
       <w:pStyle w:val="Header"/>
@@ -21311,7 +21170,7 @@
 </file>
 
 <file path=word/numbering.xml><?xml version="1.0" encoding="utf-8"?>
-<w:numbering xmlns:wpc="http://schemas.microsoft.com/office/word/2010/wordprocessingCanvas" xmlns:cx="http://schemas.microsoft.com/office/drawing/2014/chartex" xmlns:cx1="http://schemas.microsoft.com/office/drawing/2015/9/8/chartex" xmlns:cx2="http://schemas.microsoft.com/office/drawing/2015/10/21/chartex" xmlns:cx3="http://schemas.microsoft.com/office/drawing/2016/5/9/chartex" xmlns:cx4="http://schemas.microsoft.com/office/drawing/2016/5/10/chartex" xmlns:cx5="http://schemas.microsoft.com/office/drawing/2016/5/11/chartex" xmlns:cx6="http://schemas.microsoft.com/office/drawing/2016/5/12/chartex" xmlns:cx7="http://schemas.microsoft.com/office/drawing/2016/5/13/chartex" xmlns:cx8="http://schemas.microsoft.com/office/drawing/2016/5/14/chartex" xmlns:mc="http://schemas.openxmlformats.org/markup-compatibility/2006" xmlns:aink="http://schemas.microsoft.com/office/drawing/2016/ink" xmlns:am3d="http://schemas.microsoft.com/office/drawing/2017/model3d" xmlns:o="urn:schemas-microsoft-com:office:office" xmlns:r="http://schemas.openxmlformats.org/officeDocument/2006/relationships" xmlns:m="http://schemas.openxmlformats.org/officeDocument/2006/math" xmlns:v="urn:schemas-microsoft-com:vml" xmlns:wp14="http://schemas.microsoft.com/office/word/2010/wordprocessingDrawing" xmlns:wp="http://schemas.openxmlformats.org/drawingml/2006/wordprocessingDrawing" xmlns:w10="urn:schemas-microsoft-com:office:word" xmlns:w="http://schemas.openxmlformats.org/wordprocessingml/2006/main" xmlns:w14="http://schemas.microsoft.com/office/word/2010/wordml" xmlns:w15="http://schemas.microsoft.com/office/word/2012/wordml" xmlns:w16cex="http://schemas.microsoft.com/office/word/2018/wordml/cex" xmlns:w16cid="http://schemas.microsoft.com/office/word/2016/wordml/cid" xmlns:w16="http://schemas.microsoft.com/office/word/2018/wordml" xmlns:w16se="http://schemas.microsoft.com/office/word/2015/wordml/symex" xmlns:wpg="http://schemas.microsoft.com/office/word/2010/wordprocessingGroup" xmlns:wpi="http://schemas.microsoft.com/office/word/2010/wordprocessingInk" xmlns:wne="http://schemas.microsoft.com/office/word/2006/wordml" xmlns:wps="http://schemas.microsoft.com/office/word/2010/wordprocessingShape" mc:Ignorable="w14 w15 w16se w16cid w16 w16cex wp14">
+<w:numbering xmlns:wpc="http://schemas.microsoft.com/office/word/2010/wordprocessingCanvas" xmlns:cx="http://schemas.microsoft.com/office/drawing/2014/chartex" xmlns:cx1="http://schemas.microsoft.com/office/drawing/2015/9/8/chartex" xmlns:cx2="http://schemas.microsoft.com/office/drawing/2015/10/21/chartex" xmlns:cx3="http://schemas.microsoft.com/office/drawing/2016/5/9/chartex" xmlns:cx4="http://schemas.microsoft.com/office/drawing/2016/5/10/chartex" xmlns:cx5="http://schemas.microsoft.com/office/drawing/2016/5/11/chartex" xmlns:cx6="http://schemas.microsoft.com/office/drawing/2016/5/12/chartex" xmlns:cx7="http://schemas.microsoft.com/office/drawing/2016/5/13/chartex" xmlns:cx8="http://schemas.microsoft.com/office/drawing/2016/5/14/chartex" xmlns:mc="http://schemas.openxmlformats.org/markup-compatibility/2006" xmlns:aink="http://schemas.microsoft.com/office/drawing/2016/ink" xmlns:am3d="http://schemas.microsoft.com/office/drawing/2017/model3d" xmlns:o="urn:schemas-microsoft-com:office:office" xmlns:r="http://schemas.openxmlformats.org/officeDocument/2006/relationships" xmlns:m="http://schemas.openxmlformats.org/officeDocument/2006/math" xmlns:v="urn:schemas-microsoft-com:vml" xmlns:wp14="http://schemas.microsoft.com/office/word/2010/wordprocessingDrawing" xmlns:wp="http://schemas.openxmlformats.org/drawingml/2006/wordprocessingDrawing" xmlns:w10="urn:schemas-microsoft-com:office:word" xmlns:w="http://schemas.openxmlformats.org/wordprocessingml/2006/main" xmlns:w14="http://schemas.microsoft.com/office/word/2010/wordml" xmlns:w15="http://schemas.microsoft.com/office/word/2012/wordml" xmlns:w16cex="http://schemas.microsoft.com/office/word/2018/wordml/cex" xmlns:w16cid="http://schemas.microsoft.com/office/word/2016/wordml/cid" xmlns:w16="http://schemas.microsoft.com/office/word/2018/wordml" xmlns:w16sdtdh="http://schemas.microsoft.com/office/word/2020/wordml/sdtdatahash" xmlns:w16se="http://schemas.microsoft.com/office/word/2015/wordml/symex" xmlns:wpg="http://schemas.microsoft.com/office/word/2010/wordprocessingGroup" xmlns:wpi="http://schemas.microsoft.com/office/word/2010/wordprocessingInk" xmlns:wne="http://schemas.microsoft.com/office/word/2006/wordml" xmlns:wps="http://schemas.microsoft.com/office/word/2010/wordprocessingShape" mc:Ignorable="w14 w15 w16se w16cid w16 w16cex w16sdtdh wp14">
   <w:abstractNum w:abstractNumId="0" w15:restartNumberingAfterBreak="0">
     <w:nsid w:val="06384EFF"/>
     <w:multiLevelType w:val="multilevel"/>
@@ -22942,7 +22801,7 @@
 </file>
 
 <file path=word/styles.xml><?xml version="1.0" encoding="utf-8"?>
-<w:styles xmlns:mc="http://schemas.openxmlformats.org/markup-compatibility/2006" xmlns:r="http://schemas.openxmlformats.org/officeDocument/2006/relationships" xmlns:w="http://schemas.openxmlformats.org/wordprocessingml/2006/main" xmlns:w14="http://schemas.microsoft.com/office/word/2010/wordml" xmlns:w15="http://schemas.microsoft.com/office/word/2012/wordml" xmlns:w16cex="http://schemas.microsoft.com/office/word/2018/wordml/cex" xmlns:w16cid="http://schemas.microsoft.com/office/word/2016/wordml/cid" xmlns:w16="http://schemas.microsoft.com/office/word/2018/wordml" xmlns:w16se="http://schemas.microsoft.com/office/word/2015/wordml/symex" mc:Ignorable="w14 w15 w16se w16cid w16 w16cex">
+<w:styles xmlns:mc="http://schemas.openxmlformats.org/markup-compatibility/2006" xmlns:r="http://schemas.openxmlformats.org/officeDocument/2006/relationships" xmlns:w="http://schemas.openxmlformats.org/wordprocessingml/2006/main" xmlns:w14="http://schemas.microsoft.com/office/word/2010/wordml" xmlns:w15="http://schemas.microsoft.com/office/word/2012/wordml" xmlns:w16cex="http://schemas.microsoft.com/office/word/2018/wordml/cex" xmlns:w16cid="http://schemas.microsoft.com/office/word/2016/wordml/cid" xmlns:w16="http://schemas.microsoft.com/office/word/2018/wordml" xmlns:w16sdtdh="http://schemas.microsoft.com/office/word/2020/wordml/sdtdatahash" xmlns:w16se="http://schemas.microsoft.com/office/word/2015/wordml/symex" mc:Ignorable="w14 w15 w16se w16cid w16 w16cex w16sdtdh">
   <w:docDefaults>
     <w:rPrDefault>
       <w:rPr>
@@ -23388,6 +23247,7 @@
   <w:style w:type="character" w:default="1" w:styleId="DefaultParagraphFont">
     <w:name w:val="Default Paragraph Font"/>
     <w:uiPriority w:val="1"/>
+    <w:semiHidden/>
     <w:unhideWhenUsed/>
   </w:style>
   <w:style w:type="table" w:default="1" w:styleId="TableNormal">

</xml_diff>

<commit_message>
found some sources for thesis 3.2 subchapter, completed Day 2 of the course
</commit_message>
<xml_diff>
--- a/Diploma_Thesis.docx
+++ b/Diploma_Thesis.docx
@@ -6569,7 +6569,18 @@
           <w:szCs w:val="24"/>
           <w:lang w:val="en-US"/>
         </w:rPr>
-        <w:t>The present thesis concerns the development of thesis writing algorithms…….</w:t>
+        <w:t>The present thesis concerns the development of thesis writing algorithms…</w:t>
+      </w:r>
+      <w:proofErr w:type="gramStart"/>
+      <w:r>
+        <w:rPr>
+          <w:rFonts w:ascii="Arial" w:hAnsi="Arial" w:cs="Arial"/>
+          <w:color w:val="000000"/>
+          <w:sz w:val="24"/>
+          <w:szCs w:val="24"/>
+          <w:lang w:val="en-US"/>
+        </w:rPr>
+        <w:t>….</w:t>
       </w:r>
       <w:proofErr w:type="spellStart"/>
       <w:r>
@@ -6583,6 +6594,7 @@
         <w:t>ddsdsdsdsd</w:t>
       </w:r>
       <w:proofErr w:type="spellEnd"/>
+      <w:proofErr w:type="gramEnd"/>
       <w:r>
         <w:rPr>
           <w:rFonts w:ascii="Arial" w:hAnsi="Arial" w:cs="Arial"/>
@@ -25137,7 +25149,7 @@
       <w:pPr>
         <w:pStyle w:val="Default"/>
         <w:spacing w:line="360" w:lineRule="auto"/>
-        <w:ind w:firstLine="720"/>
+        <w:ind w:firstLine="227"/>
         <w:jc w:val="both"/>
       </w:pPr>
       <w:r>
@@ -25187,14 +25199,14 @@
         <w:t>]</w:t>
       </w:r>
       <w:r>
-        <w:t xml:space="preserve">. </w:t>
+        <w:t>.</w:t>
       </w:r>
     </w:p>
     <w:p>
       <w:pPr>
         <w:pStyle w:val="Default"/>
         <w:spacing w:line="360" w:lineRule="auto"/>
-        <w:ind w:firstLine="720"/>
+        <w:ind w:firstLine="227"/>
         <w:jc w:val="both"/>
       </w:pPr>
       <w:r>
@@ -25365,16 +25377,13 @@
       </w:r>
       <w:r>
         <w:t>.</w:t>
-      </w:r>
-      <w:r>
-        <w:t xml:space="preserve"> </w:t>
       </w:r>
     </w:p>
     <w:p>
       <w:pPr>
         <w:pStyle w:val="Default"/>
         <w:spacing w:line="360" w:lineRule="auto"/>
-        <w:ind w:firstLine="720"/>
+        <w:ind w:firstLine="227"/>
         <w:jc w:val="both"/>
       </w:pPr>
       <w:r>
@@ -25565,14 +25574,14 @@
         <w:t>]</w:t>
       </w:r>
       <w:r>
-        <w:t xml:space="preserve">. </w:t>
+        <w:t>.</w:t>
       </w:r>
     </w:p>
     <w:p>
       <w:pPr>
         <w:pStyle w:val="Default"/>
         <w:spacing w:line="360" w:lineRule="auto"/>
-        <w:ind w:firstLine="720"/>
+        <w:ind w:firstLine="227"/>
         <w:jc w:val="both"/>
       </w:pPr>
       <w:r>
@@ -25642,7 +25651,7 @@
       <w:pPr>
         <w:pStyle w:val="Default"/>
         <w:spacing w:line="360" w:lineRule="auto"/>
-        <w:ind w:firstLine="720"/>
+        <w:ind w:firstLine="227"/>
         <w:jc w:val="both"/>
       </w:pPr>
       <w:r>
@@ -25825,7 +25834,7 @@
       <w:pPr>
         <w:pStyle w:val="Default"/>
         <w:spacing w:line="360" w:lineRule="auto"/>
-        <w:ind w:firstLine="720"/>
+        <w:ind w:firstLine="227"/>
         <w:jc w:val="both"/>
       </w:pPr>
       <w:r>
@@ -26056,7 +26065,7 @@
       <w:pPr>
         <w:pStyle w:val="Default"/>
         <w:spacing w:line="360" w:lineRule="auto"/>
-        <w:ind w:firstLine="720"/>
+        <w:ind w:firstLine="227"/>
         <w:jc w:val="both"/>
       </w:pPr>
       <w:r>
@@ -26116,7 +26125,7 @@
       <w:pPr>
         <w:pStyle w:val="Default"/>
         <w:spacing w:line="360" w:lineRule="auto"/>
-        <w:ind w:firstLine="720"/>
+        <w:ind w:firstLine="227"/>
         <w:jc w:val="both"/>
         <w:rPr>
           <w:rStyle w:val="Hyperlink"/>
@@ -26124,50 +26133,24 @@
           <w:u w:val="none"/>
         </w:rPr>
       </w:pPr>
+      <w:r>
+        <w:t>Εν κατακλείδι, π</w:t>
+      </w:r>
+      <w:r>
+        <w:t>αρατηρώντας την διαδικασία εκμάθησης και παραγωγής ενός μοντέλου Μηχανικής Μάθησης, γίνεται αντιληπτό ότι πρέπει να δοθεί ιδιαίτερη προσοχή</w:t>
+      </w:r>
+      <w:r>
+        <w:t xml:space="preserve"> στην ποιότητα των δεδομένων. Αν δεν έχουμε τα επιθυμητά δεδομένα τότε είναι δύσκολο να παραχθεί ένα αξιόπιστο μοντέλο</w:t>
+      </w:r>
+      <w:r>
+        <w:t xml:space="preserve">. </w:t>
+      </w:r>
     </w:p>
     <w:p>
       <w:pPr>
         <w:pStyle w:val="Default"/>
         <w:spacing w:line="360" w:lineRule="auto"/>
         <w:jc w:val="both"/>
-        <w:rPr>
-          <w:rStyle w:val="Hyperlink"/>
-          <w:color w:val="auto"/>
-          <w:u w:val="none"/>
-        </w:rPr>
-      </w:pPr>
-    </w:p>
-    <w:p>
-      <w:pPr>
-        <w:pStyle w:val="Default"/>
-        <w:spacing w:line="360" w:lineRule="auto"/>
-        <w:jc w:val="both"/>
-        <w:rPr>
-          <w:rStyle w:val="Hyperlink"/>
-          <w:color w:val="auto"/>
-          <w:u w:val="none"/>
-        </w:rPr>
-      </w:pPr>
-    </w:p>
-    <w:p>
-      <w:pPr>
-        <w:pStyle w:val="Default"/>
-        <w:spacing w:line="360" w:lineRule="auto"/>
-        <w:jc w:val="both"/>
-      </w:pPr>
-    </w:p>
-    <w:p>
-      <w:pPr>
-        <w:pStyle w:val="Default"/>
-        <w:spacing w:line="360" w:lineRule="auto"/>
-        <w:jc w:val="both"/>
-      </w:pPr>
-    </w:p>
-    <w:p>
-      <w:pPr>
-        <w:pStyle w:val="Default"/>
-        <w:spacing w:line="360" w:lineRule="auto"/>
-        <w:jc w:val="both"/>
       </w:pPr>
     </w:p>
     <w:p>
@@ -26188,6 +26171,7 @@
           <w:szCs w:val="24"/>
           <w:lang w:val="el-GR"/>
         </w:rPr>
+        <w:lastRenderedPageBreak/>
         <w:t>3</w:t>
       </w:r>
       <w:r>
@@ -26257,722 +26241,167 @@
     <w:p>
       <w:pPr>
         <w:spacing w:after="0" w:line="360" w:lineRule="auto"/>
-        <w:ind w:firstLine="227"/>
-        <w:rPr>
-          <w:rFonts w:ascii="Arial" w:hAnsi="Arial" w:cs="Arial"/>
-          <w:sz w:val="24"/>
-          <w:szCs w:val="24"/>
-        </w:rPr>
-      </w:pPr>
-    </w:p>
-    <w:p>
-      <w:pPr>
-        <w:pStyle w:val="Default"/>
-        <w:spacing w:line="360" w:lineRule="auto"/>
-        <w:jc w:val="both"/>
+        <w:rPr>
+          <w:rFonts w:ascii="Arial" w:hAnsi="Arial" w:cs="Arial"/>
+          <w:sz w:val="24"/>
+          <w:szCs w:val="24"/>
+        </w:rPr>
+      </w:pPr>
+    </w:p>
+    <w:p>
+      <w:pPr>
+        <w:spacing w:after="0" w:line="360" w:lineRule="auto"/>
+        <w:rPr>
+          <w:rFonts w:ascii="Arial" w:hAnsi="Arial" w:cs="Arial"/>
+          <w:sz w:val="24"/>
+          <w:szCs w:val="24"/>
+        </w:rPr>
       </w:pPr>
       <w:hyperlink r:id="rId14" w:history="1">
         <w:r>
           <w:rPr>
             <w:rStyle w:val="Hyperlink"/>
-            <w:lang w:val="en-US"/>
+            <w:rFonts w:ascii="Arial" w:hAnsi="Arial" w:cs="Arial"/>
+            <w:sz w:val="24"/>
+            <w:szCs w:val="24"/>
           </w:rPr>
-          <w:t>https</w:t>
+          <w:t>https://www.analyticssteps.com/blogs/what-a</w:t>
         </w:r>
         <w:r>
           <w:rPr>
             <w:rStyle w:val="Hyperlink"/>
+            <w:rFonts w:ascii="Arial" w:hAnsi="Arial" w:cs="Arial"/>
+            <w:sz w:val="24"/>
+            <w:szCs w:val="24"/>
           </w:rPr>
-          <w:t>://</w:t>
+          <w:t>r</w:t>
         </w:r>
         <w:r>
           <w:rPr>
             <w:rStyle w:val="Hyperlink"/>
-            <w:lang w:val="en-US"/>
+            <w:rFonts w:ascii="Arial" w:hAnsi="Arial" w:cs="Arial"/>
+            <w:sz w:val="24"/>
+            <w:szCs w:val="24"/>
           </w:rPr>
-          <w:t>www</w:t>
+          <w:t>e-different-types-learning-machine-learning</w:t>
         </w:r>
+      </w:hyperlink>
+    </w:p>
+    <w:p>
+      <w:pPr>
+        <w:spacing w:after="0" w:line="360" w:lineRule="auto"/>
+        <w:rPr>
+          <w:rFonts w:ascii="Arial" w:hAnsi="Arial" w:cs="Arial"/>
+          <w:sz w:val="24"/>
+          <w:szCs w:val="24"/>
+        </w:rPr>
+      </w:pPr>
+      <w:hyperlink r:id="rId15" w:history="1">
         <w:r>
           <w:rPr>
             <w:rStyle w:val="Hyperlink"/>
+            <w:rFonts w:ascii="Arial" w:hAnsi="Arial" w:cs="Arial"/>
+            <w:sz w:val="24"/>
+            <w:szCs w:val="24"/>
           </w:rPr>
-          <w:t>.</w:t>
+          <w:t>https://www.tutorialspoint.com/machine_learning_with_python/machine_learning_with_python_types_of_learning.htm</w:t>
         </w:r>
+      </w:hyperlink>
+    </w:p>
+    <w:p>
+      <w:pPr>
+        <w:spacing w:after="0" w:line="360" w:lineRule="auto"/>
+        <w:rPr>
+          <w:rFonts w:ascii="Arial" w:hAnsi="Arial" w:cs="Arial"/>
+          <w:sz w:val="24"/>
+          <w:szCs w:val="24"/>
+        </w:rPr>
+      </w:pPr>
+      <w:hyperlink r:id="rId16" w:history="1">
         <w:r>
           <w:rPr>
             <w:rStyle w:val="Hyperlink"/>
-            <w:lang w:val="en-US"/>
+            <w:rFonts w:ascii="Arial" w:hAnsi="Arial" w:cs="Arial"/>
+            <w:sz w:val="24"/>
+            <w:szCs w:val="24"/>
           </w:rPr>
-          <w:t>csc</w:t>
+          <w:t>https://towardsdatascience.com/what-are-the-types-of-machine-learning-e2b9e5d1756f</w:t>
         </w:r>
+      </w:hyperlink>
+    </w:p>
+    <w:p>
+      <w:pPr>
+        <w:spacing w:after="0" w:line="360" w:lineRule="auto"/>
+        <w:rPr>
+          <w:rFonts w:ascii="Arial" w:hAnsi="Arial" w:cs="Arial"/>
+          <w:sz w:val="24"/>
+          <w:szCs w:val="24"/>
+        </w:rPr>
+      </w:pPr>
+      <w:hyperlink r:id="rId17" w:history="1">
         <w:r>
           <w:rPr>
             <w:rStyle w:val="Hyperlink"/>
+            <w:rFonts w:ascii="Arial" w:hAnsi="Arial" w:cs="Arial"/>
+            <w:sz w:val="24"/>
+            <w:szCs w:val="24"/>
           </w:rPr>
-          <w:t>.</w:t>
+          <w:t>https://www.geeksforgeeks.org/ml-types-learning-supervised-learning/?ref=lbp</w:t>
         </w:r>
+      </w:hyperlink>
+    </w:p>
+    <w:p>
+      <w:pPr>
+        <w:spacing w:after="0" w:line="360" w:lineRule="auto"/>
+        <w:rPr>
+          <w:rFonts w:ascii="Arial" w:hAnsi="Arial" w:cs="Arial"/>
+          <w:sz w:val="24"/>
+          <w:szCs w:val="24"/>
+        </w:rPr>
+      </w:pPr>
+      <w:hyperlink r:id="rId18" w:history="1">
         <w:r>
           <w:rPr>
             <w:rStyle w:val="Hyperlink"/>
-            <w:lang w:val="en-US"/>
+            <w:rFonts w:ascii="Arial" w:hAnsi="Arial" w:cs="Arial"/>
+            <w:sz w:val="24"/>
+            <w:szCs w:val="24"/>
           </w:rPr>
-          <w:t>com</w:t>
+          <w:t>https://www.geeksforgeeks.org/ml-types-learning-part-2/?ref=lbp</w:t>
         </w:r>
+      </w:hyperlink>
+    </w:p>
+    <w:p>
+      <w:pPr>
+        <w:spacing w:after="0" w:line="360" w:lineRule="auto"/>
+        <w:rPr>
+          <w:rFonts w:ascii="Arial" w:hAnsi="Arial" w:cs="Arial"/>
+          <w:sz w:val="24"/>
+          <w:szCs w:val="24"/>
+        </w:rPr>
+      </w:pPr>
+      <w:hyperlink r:id="rId19" w:history="1">
         <w:r>
           <w:rPr>
             <w:rStyle w:val="Hyperlink"/>
+            <w:rFonts w:ascii="Arial" w:hAnsi="Arial" w:cs="Arial"/>
+            <w:sz w:val="24"/>
+            <w:szCs w:val="24"/>
           </w:rPr>
-          <w:t>.</w:t>
-        </w:r>
-        <w:r>
-          <w:rPr>
-            <w:rStyle w:val="Hyperlink"/>
-            <w:lang w:val="en-US"/>
-          </w:rPr>
-          <w:t>gr</w:t>
-        </w:r>
-        <w:r>
-          <w:rPr>
-            <w:rStyle w:val="Hyperlink"/>
-          </w:rPr>
-          <w:t>/</w:t>
-        </w:r>
-        <w:r>
-          <w:rPr>
-            <w:rStyle w:val="Hyperlink"/>
-            <w:lang w:val="en-US"/>
-          </w:rPr>
-          <w:t>machine</w:t>
-        </w:r>
-        <w:r>
-          <w:rPr>
-            <w:rStyle w:val="Hyperlink"/>
-          </w:rPr>
-          <w:t>-</w:t>
-        </w:r>
-        <w:r>
-          <w:rPr>
-            <w:rStyle w:val="Hyperlink"/>
-            <w:lang w:val="en-US"/>
-          </w:rPr>
-          <w:t>learning</w:t>
-        </w:r>
-        <w:r>
-          <w:rPr>
-            <w:rStyle w:val="Hyperlink"/>
-          </w:rPr>
-          <w:t>-%</w:t>
-        </w:r>
-        <w:r>
-          <w:rPr>
-            <w:rStyle w:val="Hyperlink"/>
-            <w:lang w:val="en-US"/>
-          </w:rPr>
-          <w:t>CE</w:t>
-        </w:r>
-        <w:r>
-          <w:rPr>
-            <w:rStyle w:val="Hyperlink"/>
-          </w:rPr>
-          <w:t>%</w:t>
-        </w:r>
-        <w:r>
-          <w:rPr>
-            <w:rStyle w:val="Hyperlink"/>
-            <w:lang w:val="en-US"/>
-          </w:rPr>
-          <w:t>BC</w:t>
-        </w:r>
-        <w:r>
-          <w:rPr>
-            <w:rStyle w:val="Hyperlink"/>
-          </w:rPr>
-          <w:t>%</w:t>
-        </w:r>
-        <w:r>
-          <w:rPr>
-            <w:rStyle w:val="Hyperlink"/>
-            <w:lang w:val="en-US"/>
-          </w:rPr>
-          <w:t>CE</w:t>
-        </w:r>
-        <w:r>
-          <w:rPr>
-            <w:rStyle w:val="Hyperlink"/>
-          </w:rPr>
-          <w:t>%</w:t>
-        </w:r>
-        <w:r>
-          <w:rPr>
-            <w:rStyle w:val="Hyperlink"/>
-            <w:lang w:val="en-US"/>
-          </w:rPr>
-          <w:t>B</w:t>
-        </w:r>
-        <w:r>
-          <w:rPr>
-            <w:rStyle w:val="Hyperlink"/>
-          </w:rPr>
-          <w:t>7%</w:t>
-        </w:r>
-        <w:r>
-          <w:rPr>
-            <w:rStyle w:val="Hyperlink"/>
-            <w:lang w:val="en-US"/>
-          </w:rPr>
-          <w:t>CF</w:t>
-        </w:r>
-        <w:r>
-          <w:rPr>
-            <w:rStyle w:val="Hyperlink"/>
-          </w:rPr>
-          <w:t>%87%</w:t>
-        </w:r>
-        <w:r>
-          <w:rPr>
-            <w:rStyle w:val="Hyperlink"/>
-            <w:lang w:val="en-US"/>
-          </w:rPr>
-          <w:t>CE</w:t>
-        </w:r>
-        <w:r>
-          <w:rPr>
-            <w:rStyle w:val="Hyperlink"/>
-          </w:rPr>
-          <w:t>%</w:t>
-        </w:r>
-        <w:r>
-          <w:rPr>
-            <w:rStyle w:val="Hyperlink"/>
-            <w:lang w:val="en-US"/>
-          </w:rPr>
-          <w:t>B</w:t>
-        </w:r>
-        <w:r>
-          <w:rPr>
-            <w:rStyle w:val="Hyperlink"/>
-          </w:rPr>
-          <w:t>1%</w:t>
-        </w:r>
-        <w:r>
-          <w:rPr>
-            <w:rStyle w:val="Hyperlink"/>
-            <w:lang w:val="en-US"/>
-          </w:rPr>
-          <w:t>CE</w:t>
-        </w:r>
-        <w:r>
-          <w:rPr>
-            <w:rStyle w:val="Hyperlink"/>
-          </w:rPr>
-          <w:t>%</w:t>
-        </w:r>
-        <w:r>
-          <w:rPr>
-            <w:rStyle w:val="Hyperlink"/>
-            <w:lang w:val="en-US"/>
-          </w:rPr>
-          <w:t>BD</w:t>
-        </w:r>
-        <w:r>
-          <w:rPr>
-            <w:rStyle w:val="Hyperlink"/>
-          </w:rPr>
-          <w:t>%</w:t>
-        </w:r>
-        <w:r>
-          <w:rPr>
-            <w:rStyle w:val="Hyperlink"/>
-            <w:lang w:val="en-US"/>
-          </w:rPr>
-          <w:t>CE</w:t>
-        </w:r>
-        <w:r>
-          <w:rPr>
-            <w:rStyle w:val="Hyperlink"/>
-          </w:rPr>
-          <w:t>%</w:t>
-        </w:r>
-        <w:r>
-          <w:rPr>
-            <w:rStyle w:val="Hyperlink"/>
-            <w:lang w:val="en-US"/>
-          </w:rPr>
-          <w:t>B</w:t>
-        </w:r>
-        <w:r>
-          <w:rPr>
-            <w:rStyle w:val="Hyperlink"/>
-          </w:rPr>
-          <w:t>9%</w:t>
-        </w:r>
-        <w:r>
-          <w:rPr>
-            <w:rStyle w:val="Hyperlink"/>
-            <w:lang w:val="en-US"/>
-          </w:rPr>
-          <w:t>CE</w:t>
-        </w:r>
-        <w:r>
-          <w:rPr>
-            <w:rStyle w:val="Hyperlink"/>
-          </w:rPr>
-          <w:t>%</w:t>
-        </w:r>
-        <w:r>
-          <w:rPr>
-            <w:rStyle w:val="Hyperlink"/>
-            <w:lang w:val="en-US"/>
-          </w:rPr>
-          <w:t>BA</w:t>
-        </w:r>
-        <w:r>
-          <w:rPr>
-            <w:rStyle w:val="Hyperlink"/>
-          </w:rPr>
-          <w:t>%</w:t>
-        </w:r>
-        <w:r>
-          <w:rPr>
-            <w:rStyle w:val="Hyperlink"/>
-            <w:lang w:val="en-US"/>
-          </w:rPr>
-          <w:t>CE</w:t>
-        </w:r>
-        <w:r>
-          <w:rPr>
-            <w:rStyle w:val="Hyperlink"/>
-          </w:rPr>
-          <w:t>%</w:t>
-        </w:r>
-        <w:r>
-          <w:rPr>
-            <w:rStyle w:val="Hyperlink"/>
-            <w:lang w:val="en-US"/>
-          </w:rPr>
-          <w:t>AE</w:t>
-        </w:r>
-        <w:r>
-          <w:rPr>
-            <w:rStyle w:val="Hyperlink"/>
-          </w:rPr>
-          <w:t>-%</w:t>
-        </w:r>
-        <w:r>
-          <w:rPr>
-            <w:rStyle w:val="Hyperlink"/>
-            <w:lang w:val="en-US"/>
-          </w:rPr>
-          <w:t>CE</w:t>
-        </w:r>
-        <w:r>
-          <w:rPr>
-            <w:rStyle w:val="Hyperlink"/>
-          </w:rPr>
-          <w:t>%</w:t>
-        </w:r>
-        <w:r>
-          <w:rPr>
-            <w:rStyle w:val="Hyperlink"/>
-            <w:lang w:val="en-US"/>
-          </w:rPr>
-          <w:t>BC</w:t>
-        </w:r>
-        <w:r>
-          <w:rPr>
-            <w:rStyle w:val="Hyperlink"/>
-          </w:rPr>
-          <w:t>%</w:t>
-        </w:r>
-        <w:r>
-          <w:rPr>
-            <w:rStyle w:val="Hyperlink"/>
-            <w:lang w:val="en-US"/>
-          </w:rPr>
-          <w:t>CE</w:t>
-        </w:r>
-        <w:r>
-          <w:rPr>
-            <w:rStyle w:val="Hyperlink"/>
-          </w:rPr>
-          <w:t>%</w:t>
-        </w:r>
-        <w:r>
-          <w:rPr>
-            <w:rStyle w:val="Hyperlink"/>
-            <w:lang w:val="en-US"/>
-          </w:rPr>
-          <w:t>AC</w:t>
-        </w:r>
-        <w:r>
-          <w:rPr>
-            <w:rStyle w:val="Hyperlink"/>
-          </w:rPr>
-          <w:t>%</w:t>
-        </w:r>
-        <w:r>
-          <w:rPr>
-            <w:rStyle w:val="Hyperlink"/>
-            <w:lang w:val="en-US"/>
-          </w:rPr>
-          <w:t>CE</w:t>
-        </w:r>
-        <w:r>
-          <w:rPr>
-            <w:rStyle w:val="Hyperlink"/>
-          </w:rPr>
-          <w:t>%</w:t>
-        </w:r>
-        <w:r>
-          <w:rPr>
-            <w:rStyle w:val="Hyperlink"/>
-            <w:lang w:val="en-US"/>
-          </w:rPr>
-          <w:t>B</w:t>
-        </w:r>
-        <w:r>
-          <w:rPr>
-            <w:rStyle w:val="Hyperlink"/>
-          </w:rPr>
-          <w:t>8%</w:t>
-        </w:r>
-        <w:r>
-          <w:rPr>
-            <w:rStyle w:val="Hyperlink"/>
-            <w:lang w:val="en-US"/>
-          </w:rPr>
-          <w:t>CE</w:t>
-        </w:r>
-        <w:r>
-          <w:rPr>
-            <w:rStyle w:val="Hyperlink"/>
-          </w:rPr>
-          <w:t>%</w:t>
-        </w:r>
-        <w:r>
-          <w:rPr>
-            <w:rStyle w:val="Hyperlink"/>
-            <w:lang w:val="en-US"/>
-          </w:rPr>
-          <w:t>B</w:t>
-        </w:r>
-        <w:r>
-          <w:rPr>
-            <w:rStyle w:val="Hyperlink"/>
-          </w:rPr>
-          <w:t>7%</w:t>
-        </w:r>
-        <w:r>
-          <w:rPr>
-            <w:rStyle w:val="Hyperlink"/>
-            <w:lang w:val="en-US"/>
-          </w:rPr>
-          <w:t>CF</w:t>
-        </w:r>
-        <w:r>
-          <w:rPr>
-            <w:rStyle w:val="Hyperlink"/>
-          </w:rPr>
-          <w:t>%83%</w:t>
-        </w:r>
-        <w:r>
-          <w:rPr>
-            <w:rStyle w:val="Hyperlink"/>
-            <w:lang w:val="en-US"/>
-          </w:rPr>
-          <w:t>CE</w:t>
-        </w:r>
-        <w:r>
-          <w:rPr>
-            <w:rStyle w:val="Hyperlink"/>
-          </w:rPr>
-          <w:t>%</w:t>
-        </w:r>
-        <w:r>
-          <w:rPr>
-            <w:rStyle w:val="Hyperlink"/>
-            <w:lang w:val="en-US"/>
-          </w:rPr>
-          <w:t>B</w:t>
-        </w:r>
-        <w:r>
-          <w:rPr>
-            <w:rStyle w:val="Hyperlink"/>
-          </w:rPr>
-          <w:t>7-%</w:t>
-        </w:r>
-        <w:r>
-          <w:rPr>
-            <w:rStyle w:val="Hyperlink"/>
-            <w:lang w:val="en-US"/>
-          </w:rPr>
-          <w:t>CF</w:t>
-        </w:r>
-        <w:r>
-          <w:rPr>
-            <w:rStyle w:val="Hyperlink"/>
-          </w:rPr>
-          <w:t>%84%</w:t>
-        </w:r>
-        <w:r>
-          <w:rPr>
-            <w:rStyle w:val="Hyperlink"/>
-            <w:lang w:val="en-US"/>
-          </w:rPr>
-          <w:t>CE</w:t>
-        </w:r>
-        <w:r>
-          <w:rPr>
-            <w:rStyle w:val="Hyperlink"/>
-          </w:rPr>
-          <w:t>%</w:t>
-        </w:r>
-        <w:r>
-          <w:rPr>
-            <w:rStyle w:val="Hyperlink"/>
-            <w:lang w:val="en-US"/>
-          </w:rPr>
-          <w:t>B</w:t>
-        </w:r>
-        <w:r>
-          <w:rPr>
-            <w:rStyle w:val="Hyperlink"/>
-          </w:rPr>
-          <w:t>9-%</w:t>
-        </w:r>
-        <w:r>
-          <w:rPr>
-            <w:rStyle w:val="Hyperlink"/>
-            <w:lang w:val="en-US"/>
-          </w:rPr>
-          <w:t>CE</w:t>
-        </w:r>
-        <w:r>
-          <w:rPr>
-            <w:rStyle w:val="Hyperlink"/>
-          </w:rPr>
-          <w:t>%</w:t>
-        </w:r>
-        <w:r>
-          <w:rPr>
-            <w:rStyle w:val="Hyperlink"/>
-            <w:lang w:val="en-US"/>
-          </w:rPr>
-          <w:t>B</w:t>
-        </w:r>
-        <w:r>
-          <w:rPr>
-            <w:rStyle w:val="Hyperlink"/>
-          </w:rPr>
-          <w:t>5%</w:t>
-        </w:r>
-        <w:r>
-          <w:rPr>
-            <w:rStyle w:val="Hyperlink"/>
-            <w:lang w:val="en-US"/>
-          </w:rPr>
-          <w:t>CE</w:t>
-        </w:r>
-        <w:r>
-          <w:rPr>
-            <w:rStyle w:val="Hyperlink"/>
-          </w:rPr>
-          <w:t>%</w:t>
-        </w:r>
-        <w:r>
-          <w:rPr>
-            <w:rStyle w:val="Hyperlink"/>
-            <w:lang w:val="en-US"/>
-          </w:rPr>
-          <w:t>AF</w:t>
-        </w:r>
-        <w:r>
-          <w:rPr>
-            <w:rStyle w:val="Hyperlink"/>
-          </w:rPr>
-          <w:t>%</w:t>
-        </w:r>
-        <w:r>
-          <w:rPr>
-            <w:rStyle w:val="Hyperlink"/>
-            <w:lang w:val="en-US"/>
-          </w:rPr>
-          <w:t>CE</w:t>
-        </w:r>
-        <w:r>
-          <w:rPr>
-            <w:rStyle w:val="Hyperlink"/>
-          </w:rPr>
-          <w:t>%</w:t>
-        </w:r>
-        <w:r>
-          <w:rPr>
-            <w:rStyle w:val="Hyperlink"/>
-            <w:lang w:val="en-US"/>
-          </w:rPr>
-          <w:t>BD</w:t>
-        </w:r>
-        <w:r>
-          <w:rPr>
-            <w:rStyle w:val="Hyperlink"/>
-          </w:rPr>
-          <w:t>%</w:t>
-        </w:r>
-        <w:r>
-          <w:rPr>
-            <w:rStyle w:val="Hyperlink"/>
-            <w:lang w:val="en-US"/>
-          </w:rPr>
-          <w:t>CE</w:t>
-        </w:r>
-        <w:r>
-          <w:rPr>
-            <w:rStyle w:val="Hyperlink"/>
-          </w:rPr>
-          <w:t>%</w:t>
-        </w:r>
-        <w:r>
-          <w:rPr>
-            <w:rStyle w:val="Hyperlink"/>
-            <w:lang w:val="en-US"/>
-          </w:rPr>
-          <w:t>B</w:t>
-        </w:r>
-        <w:r>
-          <w:rPr>
-            <w:rStyle w:val="Hyperlink"/>
-          </w:rPr>
-          <w:t>1%</w:t>
-        </w:r>
-        <w:r>
-          <w:rPr>
-            <w:rStyle w:val="Hyperlink"/>
-            <w:lang w:val="en-US"/>
-          </w:rPr>
-          <w:t>CE</w:t>
-        </w:r>
-        <w:r>
-          <w:rPr>
-            <w:rStyle w:val="Hyperlink"/>
-          </w:rPr>
-          <w:t>%</w:t>
-        </w:r>
-        <w:r>
-          <w:rPr>
-            <w:rStyle w:val="Hyperlink"/>
-            <w:lang w:val="en-US"/>
-          </w:rPr>
-          <w:t>B</w:t>
-        </w:r>
-        <w:r>
-          <w:rPr>
-            <w:rStyle w:val="Hyperlink"/>
-          </w:rPr>
-          <w:t>9/</w:t>
+          <w:t>https://www.javatpoint.com/types-of-machine-learning</w:t>
         </w:r>
       </w:hyperlink>
     </w:p>
     <w:p>
       <w:pPr>
         <w:spacing w:after="0" w:line="360" w:lineRule="auto"/>
-        <w:ind w:firstLine="227"/>
-        <w:rPr>
-          <w:rFonts w:ascii="Arial" w:hAnsi="Arial" w:cs="Arial"/>
-          <w:sz w:val="24"/>
-          <w:szCs w:val="24"/>
-        </w:rPr>
-      </w:pPr>
-    </w:p>
-    <w:p>
-      <w:pPr>
-        <w:spacing w:after="0" w:line="360" w:lineRule="auto"/>
-        <w:ind w:firstLine="227"/>
-        <w:rPr>
-          <w:rFonts w:ascii="Arial" w:hAnsi="Arial" w:cs="Arial"/>
-          <w:sz w:val="24"/>
-          <w:szCs w:val="24"/>
-        </w:rPr>
-      </w:pPr>
-    </w:p>
-    <w:p>
-      <w:pPr>
-        <w:spacing w:after="0" w:line="360" w:lineRule="auto"/>
-        <w:ind w:firstLine="227"/>
-        <w:rPr>
-          <w:rFonts w:ascii="Arial" w:hAnsi="Arial" w:cs="Arial"/>
-          <w:sz w:val="32"/>
-          <w:szCs w:val="32"/>
-        </w:rPr>
-      </w:pPr>
-      <w:r>
-        <w:rPr>
-          <w:rStyle w:val="Strong"/>
-          <w:sz w:val="28"/>
-          <w:szCs w:val="28"/>
-          <w:u w:val="single"/>
-          <w:bdr w:val="none" w:sz="0" w:space="0" w:color="auto" w:frame="1"/>
-          <w:shd w:val="clear" w:color="auto" w:fill="FFFFFF"/>
-        </w:rPr>
-        <w:t>&lt;</w:t>
-      </w:r>
-      <w:r>
-        <w:rPr>
-          <w:rStyle w:val="Strong"/>
-          <w:sz w:val="28"/>
-          <w:szCs w:val="28"/>
-          <w:u w:val="single"/>
-          <w:bdr w:val="none" w:sz="0" w:space="0" w:color="auto" w:frame="1"/>
-          <w:shd w:val="clear" w:color="auto" w:fill="FFFFFF"/>
-        </w:rPr>
-        <w:t xml:space="preserve">παρουσίαση των διαφόρων τεχνικών που χρησιμοποιούνται στην </w:t>
-      </w:r>
-      <w:r>
-        <w:rPr>
-          <w:rStyle w:val="Strong"/>
-          <w:sz w:val="28"/>
-          <w:szCs w:val="28"/>
-          <w:u w:val="single"/>
-          <w:bdr w:val="none" w:sz="0" w:space="0" w:color="auto" w:frame="1"/>
-          <w:shd w:val="clear" w:color="auto" w:fill="FFFFFF"/>
-          <w:lang w:val="en-US"/>
-        </w:rPr>
-        <w:t>ML</w:t>
-      </w:r>
-      <w:r>
-        <w:rPr>
-          <w:rStyle w:val="Strong"/>
-          <w:sz w:val="28"/>
-          <w:szCs w:val="28"/>
-          <w:u w:val="single"/>
-          <w:bdr w:val="none" w:sz="0" w:space="0" w:color="auto" w:frame="1"/>
-          <w:shd w:val="clear" w:color="auto" w:fill="FFFFFF"/>
-        </w:rPr>
-        <w:t>&gt;</w:t>
-      </w:r>
-    </w:p>
-    <w:p>
-      <w:pPr>
-        <w:spacing w:after="0" w:line="360" w:lineRule="auto"/>
-        <w:ind w:firstLine="227"/>
-        <w:rPr>
-          <w:rFonts w:ascii="Arial" w:hAnsi="Arial" w:cs="Arial"/>
-          <w:sz w:val="24"/>
-          <w:szCs w:val="24"/>
-        </w:rPr>
-      </w:pPr>
-    </w:p>
-    <w:p>
-      <w:pPr>
-        <w:spacing w:after="0" w:line="360" w:lineRule="auto"/>
-        <w:ind w:firstLine="227"/>
-        <w:rPr>
-          <w:rStyle w:val="Hyperlink"/>
-          <w:rFonts w:ascii="Arial" w:hAnsi="Arial" w:cs="Arial"/>
-          <w:sz w:val="24"/>
-          <w:szCs w:val="24"/>
-        </w:rPr>
-      </w:pPr>
-      <w:hyperlink r:id="rId15" w:history="1">
+        <w:rPr>
+          <w:rFonts w:ascii="Arial" w:hAnsi="Arial" w:cs="Arial"/>
+          <w:sz w:val="24"/>
+          <w:szCs w:val="24"/>
+        </w:rPr>
+      </w:pPr>
+      <w:hyperlink r:id="rId20" w:history="1">
         <w:r>
           <w:rPr>
             <w:rStyle w:val="Hyperlink"/>
@@ -26987,14 +26416,13 @@
     <w:p>
       <w:pPr>
         <w:spacing w:after="0" w:line="360" w:lineRule="auto"/>
-        <w:jc w:val="both"/>
-        <w:rPr>
-          <w:rFonts w:ascii="Arial" w:hAnsi="Arial" w:cs="Arial"/>
-          <w:sz w:val="24"/>
-          <w:szCs w:val="24"/>
-        </w:rPr>
-      </w:pPr>
-      <w:hyperlink r:id="rId16" w:history="1">
+        <w:rPr>
+          <w:rFonts w:ascii="Arial" w:hAnsi="Arial" w:cs="Arial"/>
+          <w:sz w:val="24"/>
+          <w:szCs w:val="24"/>
+        </w:rPr>
+      </w:pPr>
+      <w:hyperlink r:id="rId21" w:history="1">
         <w:r>
           <w:rPr>
             <w:rStyle w:val="Hyperlink"/>
@@ -27014,25 +26442,6 @@
           </w:rPr>
           <w:t>://</w:t>
         </w:r>
-        <w:r>
-          <w:rPr>
-            <w:rStyle w:val="Hyperlink"/>
-            <w:rFonts w:ascii="Arial" w:hAnsi="Arial" w:cs="Arial"/>
-            <w:sz w:val="24"/>
-            <w:szCs w:val="24"/>
-            <w:lang w:val="en-US"/>
-          </w:rPr>
-          <w:t>www</w:t>
-        </w:r>
-        <w:r>
-          <w:rPr>
-            <w:rStyle w:val="Hyperlink"/>
-            <w:rFonts w:ascii="Arial" w:hAnsi="Arial" w:cs="Arial"/>
-            <w:sz w:val="24"/>
-            <w:szCs w:val="24"/>
-          </w:rPr>
-          <w:t>.</w:t>
-        </w:r>
         <w:proofErr w:type="spellStart"/>
         <w:r>
           <w:rPr>
@@ -27042,7 +26451,7 @@
             <w:szCs w:val="24"/>
             <w:lang w:val="en-US"/>
           </w:rPr>
-          <w:t>analyticssteps</w:t>
+          <w:t>machinelearningmastery</w:t>
         </w:r>
         <w:proofErr w:type="spellEnd"/>
         <w:r>
@@ -27081,26 +26490,7 @@
             <w:szCs w:val="24"/>
             <w:lang w:val="en-US"/>
           </w:rPr>
-          <w:t>blogs</w:t>
-        </w:r>
-        <w:r>
-          <w:rPr>
-            <w:rStyle w:val="Hyperlink"/>
-            <w:rFonts w:ascii="Arial" w:hAnsi="Arial" w:cs="Arial"/>
-            <w:sz w:val="24"/>
-            <w:szCs w:val="24"/>
-          </w:rPr>
-          <w:t>/6-</w:t>
-        </w:r>
-        <w:r>
-          <w:rPr>
-            <w:rStyle w:val="Hyperlink"/>
-            <w:rFonts w:ascii="Arial" w:hAnsi="Arial" w:cs="Arial"/>
-            <w:sz w:val="24"/>
-            <w:szCs w:val="24"/>
-            <w:lang w:val="en-US"/>
-          </w:rPr>
-          <w:t>major</w:t>
+          <w:t>types</w:t>
         </w:r>
         <w:r>
           <w:rPr>
@@ -27119,7 +26509,7 @@
             <w:szCs w:val="24"/>
             <w:lang w:val="en-US"/>
           </w:rPr>
-          <w:t>branches</w:t>
+          <w:t>of</w:t>
         </w:r>
         <w:r>
           <w:rPr>
@@ -27138,7 +26528,7 @@
             <w:szCs w:val="24"/>
             <w:lang w:val="en-US"/>
           </w:rPr>
-          <w:t>artificial</w:t>
+          <w:t>learning</w:t>
         </w:r>
         <w:r>
           <w:rPr>
@@ -27157,7 +26547,7 @@
             <w:szCs w:val="24"/>
             <w:lang w:val="en-US"/>
           </w:rPr>
-          <w:t>intelligence</w:t>
+          <w:t>in</w:t>
         </w:r>
         <w:r>
           <w:rPr>
@@ -27176,84 +26566,77 @@
             <w:szCs w:val="24"/>
             <w:lang w:val="en-US"/>
           </w:rPr>
-          <w:t>ai</w:t>
+          <w:t>machine</w:t>
+        </w:r>
+        <w:r>
+          <w:rPr>
+            <w:rStyle w:val="Hyperlink"/>
+            <w:rFonts w:ascii="Arial" w:hAnsi="Arial" w:cs="Arial"/>
+            <w:sz w:val="24"/>
+            <w:szCs w:val="24"/>
+          </w:rPr>
+          <w:t>-</w:t>
+        </w:r>
+        <w:r>
+          <w:rPr>
+            <w:rStyle w:val="Hyperlink"/>
+            <w:rFonts w:ascii="Arial" w:hAnsi="Arial" w:cs="Arial"/>
+            <w:sz w:val="24"/>
+            <w:szCs w:val="24"/>
+            <w:lang w:val="en-US"/>
+          </w:rPr>
+          <w:t>learning</w:t>
+        </w:r>
+        <w:r>
+          <w:rPr>
+            <w:rStyle w:val="Hyperlink"/>
+            <w:rFonts w:ascii="Arial" w:hAnsi="Arial" w:cs="Arial"/>
+            <w:sz w:val="24"/>
+            <w:szCs w:val="24"/>
+          </w:rPr>
+          <w:t>/</w:t>
         </w:r>
       </w:hyperlink>
-    </w:p>
-    <w:p>
-      <w:pPr>
-        <w:spacing w:after="0" w:line="360" w:lineRule="auto"/>
-        <w:ind w:firstLine="227"/>
-        <w:rPr>
-          <w:rFonts w:ascii="Arial" w:hAnsi="Arial" w:cs="Arial"/>
-          <w:sz w:val="24"/>
-          <w:szCs w:val="24"/>
-        </w:rPr>
-      </w:pPr>
-    </w:p>
-    <w:p>
-      <w:pPr>
-        <w:spacing w:after="0" w:line="360" w:lineRule="auto"/>
-        <w:rPr>
-          <w:rFonts w:ascii="Arial" w:hAnsi="Arial" w:cs="Arial"/>
-          <w:sz w:val="24"/>
-          <w:szCs w:val="24"/>
-        </w:rPr>
-      </w:pPr>
-    </w:p>
-    <w:p>
-      <w:pPr>
-        <w:spacing w:after="0" w:line="360" w:lineRule="auto"/>
-        <w:rPr>
-          <w:rFonts w:ascii="Arial" w:hAnsi="Arial" w:cs="Arial"/>
-          <w:sz w:val="32"/>
-          <w:szCs w:val="32"/>
-        </w:rPr>
-      </w:pPr>
-      <w:r>
-        <w:rPr>
-          <w:rStyle w:val="Strong"/>
-          <w:sz w:val="28"/>
-          <w:szCs w:val="28"/>
-          <w:u w:val="single"/>
-          <w:bdr w:val="none" w:sz="0" w:space="0" w:color="auto" w:frame="1"/>
-          <w:shd w:val="clear" w:color="auto" w:fill="FFFFFF"/>
-        </w:rPr>
-        <w:t>&lt;/</w:t>
-      </w:r>
-      <w:r>
-        <w:rPr>
-          <w:rStyle w:val="Strong"/>
-          <w:sz w:val="28"/>
-          <w:szCs w:val="28"/>
-          <w:u w:val="single"/>
-          <w:bdr w:val="none" w:sz="0" w:space="0" w:color="auto" w:frame="1"/>
-          <w:shd w:val="clear" w:color="auto" w:fill="FFFFFF"/>
-        </w:rPr>
-        <w:t xml:space="preserve">παρουσίαση των διαφόρων τεχνικών που χρησιμοποιούνται στην </w:t>
-      </w:r>
-      <w:r>
-        <w:rPr>
-          <w:rStyle w:val="Strong"/>
-          <w:sz w:val="28"/>
-          <w:szCs w:val="28"/>
-          <w:u w:val="single"/>
-          <w:bdr w:val="none" w:sz="0" w:space="0" w:color="auto" w:frame="1"/>
-          <w:shd w:val="clear" w:color="auto" w:fill="FFFFFF"/>
-          <w:lang w:val="en-US"/>
-        </w:rPr>
-        <w:t>ML</w:t>
-      </w:r>
-      <w:r>
-        <w:rPr>
-          <w:rStyle w:val="Strong"/>
-          <w:sz w:val="28"/>
-          <w:szCs w:val="28"/>
-          <w:u w:val="single"/>
-          <w:bdr w:val="none" w:sz="0" w:space="0" w:color="auto" w:frame="1"/>
-          <w:shd w:val="clear" w:color="auto" w:fill="FFFFFF"/>
-        </w:rPr>
-        <w:t>&gt;</w:t>
+      <w:r>
+        <w:rPr>
+          <w:rFonts w:ascii="Arial" w:hAnsi="Arial" w:cs="Arial"/>
+          <w:sz w:val="24"/>
+          <w:szCs w:val="24"/>
+        </w:rPr>
+        <w:t xml:space="preserve"> </w:t>
+      </w:r>
+      <w:r>
+        <w:rPr>
+          <w:rFonts w:ascii="Arial" w:hAnsi="Arial" w:cs="Arial"/>
+          <w:sz w:val="24"/>
+          <w:szCs w:val="24"/>
+        </w:rPr>
+        <w:t xml:space="preserve">Απλά διάβασε το και συμπλήρωσε στο </w:t>
+      </w:r>
+      <w:r>
+        <w:rPr>
+          <w:rFonts w:ascii="Arial" w:hAnsi="Arial" w:cs="Arial"/>
+          <w:sz w:val="24"/>
+          <w:szCs w:val="24"/>
+          <w:lang w:val="en-US"/>
+        </w:rPr>
+        <w:t>word</w:t>
+      </w:r>
+      <w:r>
+        <w:rPr>
+          <w:rFonts w:ascii="Arial" w:hAnsi="Arial" w:cs="Arial"/>
+          <w:sz w:val="24"/>
+          <w:szCs w:val="24"/>
+        </w:rPr>
+        <w:t xml:space="preserve"> </w:t>
+      </w:r>
+      <w:r>
+        <w:rPr>
+          <w:rFonts w:ascii="Arial" w:hAnsi="Arial" w:cs="Arial"/>
+          <w:sz w:val="24"/>
+          <w:szCs w:val="24"/>
+        </w:rPr>
+        <w:t>αν υπάρχουν ελλείψεις.</w:t>
       </w:r>
     </w:p>
     <w:p>
@@ -27435,7 +26818,6 @@
           <w:szCs w:val="24"/>
           <w:lang w:val="el-GR"/>
         </w:rPr>
-        <w:lastRenderedPageBreak/>
         <w:t>4</w:t>
       </w:r>
       <w:r>
@@ -27911,7 +27293,7 @@
         </w:rPr>
         <w:t>On average, only </w:t>
       </w:r>
-      <w:hyperlink r:id="rId17" w:tgtFrame="_blank" w:tooltip="https://bi-survey.com/used-information" w:history="1">
+      <w:hyperlink r:id="rId22" w:tgtFrame="_blank" w:tooltip="https://bi-survey.com/used-information" w:history="1">
         <w:r>
           <w:rPr>
             <w:rStyle w:val="Hyperlink"/>
@@ -28031,7 +27413,6 @@
           <w:shd w:val="clear" w:color="auto" w:fill="FFFFFF"/>
           <w:lang w:val="en-US"/>
         </w:rPr>
-        <w:lastRenderedPageBreak/>
         <w:t>In the future, these robots could help humans at work and in daily living, performing tasks that are dangerous for humans and assisting in medicine, caregiving, security, building and industry.</w:t>
       </w:r>
     </w:p>
@@ -28056,6 +27437,7 @@
           <w:shd w:val="clear" w:color="auto" w:fill="FFFFFF"/>
           <w:lang w:val="en-US"/>
         </w:rPr>
+        <w:lastRenderedPageBreak/>
         <w:t>AI has many advantages: reduction in human error, risk-taking in place of humans, 24/7 availability, help in repetitive jobs, digital assistance and faster decision-taking.</w:t>
       </w:r>
     </w:p>
@@ -28444,9 +27826,15 @@
           <w:szCs w:val="18"/>
           <w:lang w:val="en-US"/>
         </w:rPr>
-        <w:t xml:space="preserve"> that have been used to train AI. Researchers are also working to improve the accuracy of software tools and algorithms, amid concerns they magnify racial and socioeconomic biases. For example, while the COVID-19 pandemic has, in </w:t>
-      </w:r>
-      <w:r>
+        <w:t> that have been used to train AI. Researchers are also working to improve the accuracy of software tools and algorithms, amid concerns they magnify racial and socioeconomic biases. For example, while the COVID-19 pandemic has, in many countries, disproportionately affected minorities, AI-based prediction models may not always include other relevant health disparities and thus may not always correctly assess risks for each person or group.</w:t>
+      </w:r>
+    </w:p>
+    <w:p>
+      <w:pPr>
+        <w:shd w:val="clear" w:color="auto" w:fill="FFFFFF"/>
+        <w:spacing w:after="0" w:line="240" w:lineRule="auto"/>
+        <w:jc w:val="both"/>
+        <w:textAlignment w:val="baseline"/>
         <w:rPr>
           <w:rFonts w:ascii="Arial" w:eastAsia="Times New Roman" w:hAnsi="Arial" w:cs="Arial"/>
           <w:color w:val="444444"/>
@@ -28454,16 +27842,21 @@
           <w:szCs w:val="18"/>
           <w:lang w:val="en-US"/>
         </w:rPr>
-        <w:lastRenderedPageBreak/>
-        <w:t>many countries, disproportionately affected minorities, AI-based prediction models may not always include other relevant health disparities and thus may not always correctly assess risks for each person or group.</w:t>
-      </w:r>
-    </w:p>
-    <w:p>
-      <w:pPr>
-        <w:shd w:val="clear" w:color="auto" w:fill="FFFFFF"/>
-        <w:spacing w:after="0" w:line="240" w:lineRule="auto"/>
-        <w:jc w:val="both"/>
-        <w:textAlignment w:val="baseline"/>
+      </w:pPr>
+      <w:r>
+        <w:rPr>
+          <w:rFonts w:ascii="Arial" w:eastAsia="Times New Roman" w:hAnsi="Arial" w:cs="Arial"/>
+          <w:b/>
+          <w:bCs/>
+          <w:color w:val="444444"/>
+          <w:sz w:val="18"/>
+          <w:szCs w:val="18"/>
+          <w:bdr w:val="none" w:sz="0" w:space="0" w:color="auto" w:frame="1"/>
+          <w:lang w:val="en-US"/>
+        </w:rPr>
+        <w:t>Data ownership </w:t>
+      </w:r>
+      <w:r>
         <w:rPr>
           <w:rFonts w:ascii="Arial" w:eastAsia="Times New Roman" w:hAnsi="Arial" w:cs="Arial"/>
           <w:color w:val="444444"/>
@@ -28471,7 +27864,8 @@
           <w:szCs w:val="18"/>
           <w:lang w:val="en-US"/>
         </w:rPr>
-      </w:pPr>
+        <w:t>has emerged as a major issue. Data must be continually aggregated to help keep every model valid, accurate and effective in predicting outcomes. There is an increasing proliferation of </w:t>
+      </w:r>
       <w:r>
         <w:rPr>
           <w:rFonts w:ascii="Arial" w:eastAsia="Times New Roman" w:hAnsi="Arial" w:cs="Arial"/>
@@ -28483,7 +27877,7 @@
           <w:bdr w:val="none" w:sz="0" w:space="0" w:color="auto" w:frame="1"/>
           <w:lang w:val="en-US"/>
         </w:rPr>
-        <w:t>Data ownership </w:t>
+        <w:t>deep fakes </w:t>
       </w:r>
       <w:r>
         <w:rPr>
@@ -28493,7 +27887,29 @@
           <w:szCs w:val="18"/>
           <w:lang w:val="en-US"/>
         </w:rPr>
-        <w:t>has emerged as a major issue. Data must be continually aggregated to help keep every model valid, accurate and effective in predicting outcomes. There is an increasing proliferation of </w:t>
+        <w:t>(</w:t>
+      </w:r>
+      <w:proofErr w:type="gramStart"/>
+      <w:r>
+        <w:rPr>
+          <w:rFonts w:ascii="Arial" w:eastAsia="Times New Roman" w:hAnsi="Arial" w:cs="Arial"/>
+          <w:color w:val="444444"/>
+          <w:sz w:val="18"/>
+          <w:szCs w:val="18"/>
+          <w:lang w:val="en-US"/>
+        </w:rPr>
+        <w:t>e.g.</w:t>
+      </w:r>
+      <w:proofErr w:type="gramEnd"/>
+      <w:r>
+        <w:rPr>
+          <w:rFonts w:ascii="Arial" w:eastAsia="Times New Roman" w:hAnsi="Arial" w:cs="Arial"/>
+          <w:color w:val="444444"/>
+          <w:sz w:val="18"/>
+          <w:szCs w:val="18"/>
+          <w:lang w:val="en-US"/>
+        </w:rPr>
+        <w:t xml:space="preserve"> convincing programmed videos of high-profile personalities saying or doing things the video creator has requested)</w:t>
       </w:r>
       <w:r>
         <w:rPr>
@@ -28506,7 +27922,7 @@
           <w:bdr w:val="none" w:sz="0" w:space="0" w:color="auto" w:frame="1"/>
           <w:lang w:val="en-US"/>
         </w:rPr>
-        <w:t>deep fakes </w:t>
+        <w:t> </w:t>
       </w:r>
       <w:r>
         <w:rPr>
@@ -28516,7 +27932,7 @@
           <w:szCs w:val="18"/>
           <w:lang w:val="en-US"/>
         </w:rPr>
-        <w:t>(e.g. convincing programmed videos of high-profile personalities saying or doing things the video creator has requested)</w:t>
+        <w:t>and</w:t>
       </w:r>
       <w:r>
         <w:rPr>
@@ -28539,7 +27955,7 @@
           <w:szCs w:val="18"/>
           <w:lang w:val="en-US"/>
         </w:rPr>
-        <w:t>and</w:t>
+        <w:t>other </w:t>
       </w:r>
       <w:r>
         <w:rPr>
@@ -28552,7 +27968,7 @@
           <w:bdr w:val="none" w:sz="0" w:space="0" w:color="auto" w:frame="1"/>
           <w:lang w:val="en-US"/>
         </w:rPr>
-        <w:t> </w:t>
+        <w:t>AI-generated materials</w:t>
       </w:r>
       <w:r>
         <w:rPr>
@@ -28562,20 +27978,7 @@
           <w:szCs w:val="18"/>
           <w:lang w:val="en-US"/>
         </w:rPr>
-        <w:t>other </w:t>
-      </w:r>
-      <w:r>
-        <w:rPr>
-          <w:rFonts w:ascii="Arial" w:eastAsia="Times New Roman" w:hAnsi="Arial" w:cs="Arial"/>
-          <w:b/>
-          <w:bCs/>
-          <w:color w:val="444444"/>
-          <w:sz w:val="18"/>
-          <w:szCs w:val="18"/>
-          <w:bdr w:val="none" w:sz="0" w:space="0" w:color="auto" w:frame="1"/>
-          <w:lang w:val="en-US"/>
-        </w:rPr>
-        <w:t>AI-generated materials</w:t>
+        <w:t xml:space="preserve">. Indeed, deep fake technologies have been used to generate </w:t>
       </w:r>
       <w:r>
         <w:rPr>
@@ -28585,7 +27988,8 @@
           <w:szCs w:val="18"/>
           <w:lang w:val="en-US"/>
         </w:rPr>
-        <w:t>. Indeed, deep fake technologies have been used to generate misleading videos in the mainstream media, as well as to animate photos of long-dead celebrities. Aside from crucial ethical questions about use and accuracy, who owns the copyright to these “new" works?</w:t>
+        <w:lastRenderedPageBreak/>
+        <w:t>misleading videos in the mainstream media, as well as to animate photos of long-dead celebrities. Aside from crucial ethical questions about use and accuracy, who owns the copyright to these “new" works?</w:t>
       </w:r>
     </w:p>
     <w:p>
@@ -28786,7 +28190,29 @@
           <w:szCs w:val="18"/>
           <w:lang w:val="en-US"/>
         </w:rPr>
-        <w:t>Security breaches due to cyber-attacks can have horrific consequences. Techniques such as federated learning can reduce the risks by enabling AI models to be trained across devices that hold data locally, without exchanging them,  while privacy-preserving technologies help ensure personal data protection. </w:t>
+        <w:t xml:space="preserve">Security breaches due to cyber-attacks can have horrific consequences. Techniques such as federated learning can reduce the risks by enabling AI models to be trained across devices that hold data locally, without exchanging </w:t>
+      </w:r>
+      <w:proofErr w:type="gramStart"/>
+      <w:r>
+        <w:rPr>
+          <w:rFonts w:ascii="Arial" w:eastAsia="Times New Roman" w:hAnsi="Arial" w:cs="Arial"/>
+          <w:color w:val="444444"/>
+          <w:sz w:val="18"/>
+          <w:szCs w:val="18"/>
+          <w:lang w:val="en-US"/>
+        </w:rPr>
+        <w:t>them,  while</w:t>
+      </w:r>
+      <w:proofErr w:type="gramEnd"/>
+      <w:r>
+        <w:rPr>
+          <w:rFonts w:ascii="Arial" w:eastAsia="Times New Roman" w:hAnsi="Arial" w:cs="Arial"/>
+          <w:color w:val="444444"/>
+          <w:sz w:val="18"/>
+          <w:szCs w:val="18"/>
+          <w:lang w:val="en-US"/>
+        </w:rPr>
+        <w:t xml:space="preserve"> privacy-preserving technologies help ensure personal data protection. </w:t>
       </w:r>
     </w:p>
     <w:p>
@@ -29039,7 +28465,6 @@
           <w:shd w:val="clear" w:color="auto" w:fill="FFFFFF"/>
           <w:lang w:val="en-US"/>
         </w:rPr>
-        <w:lastRenderedPageBreak/>
         <w:t>Developments in AI are closely tied to data policies, including data protection and privacy legislation.</w:t>
       </w:r>
     </w:p>
@@ -29052,7 +28477,7 @@
           <w:lang w:val="en-US"/>
         </w:rPr>
       </w:pPr>
-      <w:hyperlink r:id="rId18" w:history="1">
+      <w:hyperlink r:id="rId23" w:history="1">
         <w:r>
           <w:rPr>
             <w:rStyle w:val="Hyperlink"/>
@@ -29086,6 +28511,7 @@
           <w:shd w:val="clear" w:color="auto" w:fill="FFFFFF"/>
           <w:lang w:val="en-US"/>
         </w:rPr>
+        <w:lastRenderedPageBreak/>
         <w:t>In </w:t>
       </w:r>
       <w:r>
@@ -29663,19 +29089,7 @@
           <w:shd w:val="clear" w:color="auto" w:fill="FFFFFF"/>
           <w:lang w:val="en-US"/>
         </w:rPr>
-        <w:t xml:space="preserve"> data to find the best avenues for investing money. Banking and the finance industry rely heavily on Artificial Intelligence, taking full advantage of this technology in customer service, fraud protection and more. A simple example is the automated email that a </w:t>
-      </w:r>
-      <w:r>
-        <w:rPr>
-          <w:rFonts w:ascii="Georgia" w:hAnsi="Georgia"/>
-          <w:color w:val="252525"/>
-          <w:sz w:val="26"/>
-          <w:szCs w:val="26"/>
-          <w:shd w:val="clear" w:color="auto" w:fill="FFFFFF"/>
-          <w:lang w:val="en-US"/>
-        </w:rPr>
-        <w:lastRenderedPageBreak/>
-        <w:t>person receives from the bank whenever an out of the ordinary transaction is made.</w:t>
+        <w:t xml:space="preserve"> data to find the best avenues for investing money. Banking and the finance industry rely heavily on Artificial Intelligence, taking full advantage of this technology in customer service, fraud protection and more. A simple example is the automated email that a person receives from the bank whenever an out of the ordinary transaction is made.</w:t>
       </w:r>
     </w:p>
     <w:p>
@@ -29698,7 +29112,7 @@
           <w:lang w:val="en-US"/>
         </w:rPr>
       </w:pPr>
-      <w:hyperlink r:id="rId19" w:history="1">
+      <w:hyperlink r:id="rId24" w:history="1">
         <w:r>
           <w:rPr>
             <w:rStyle w:val="Hyperlink"/>
@@ -29719,7 +29133,7 @@
           <w:lang w:val="en-US"/>
         </w:rPr>
       </w:pPr>
-      <w:hyperlink r:id="rId20" w:history="1">
+      <w:hyperlink r:id="rId25" w:history="1">
         <w:r>
           <w:rPr>
             <w:rStyle w:val="Hyperlink"/>
@@ -29899,7 +29313,7 @@
           <w:lang w:val="en-US"/>
         </w:rPr>
       </w:pPr>
-      <w:hyperlink r:id="rId21" w:history="1">
+      <w:hyperlink r:id="rId26" w:history="1">
         <w:r>
           <w:rPr>
             <w:rStyle w:val="Hyperlink"/>
@@ -30238,7 +29652,7 @@
           <w:lang w:val="en-US"/>
         </w:rPr>
       </w:pPr>
-      <w:hyperlink r:id="rId22" w:history="1">
+      <w:hyperlink r:id="rId27" w:history="1">
         <w:r>
           <w:rPr>
             <w:rStyle w:val="Hyperlink"/>
@@ -30257,7 +29671,7 @@
           <w:lang w:val="en-US"/>
         </w:rPr>
       </w:pPr>
-      <w:hyperlink r:id="rId23" w:history="1">
+      <w:hyperlink r:id="rId28" w:history="1">
         <w:r>
           <w:rPr>
             <w:rStyle w:val="Hyperlink"/>
@@ -30415,7 +29829,7 @@
           <w:lang w:val="en-US"/>
         </w:rPr>
       </w:pPr>
-      <w:hyperlink r:id="rId24" w:history="1">
+      <w:hyperlink r:id="rId29" w:history="1">
         <w:r>
           <w:rPr>
             <w:rStyle w:val="Hyperlink"/>
@@ -30442,7 +29856,7 @@
           <w:lang w:val="en-US"/>
         </w:rPr>
       </w:pPr>
-      <w:hyperlink r:id="rId25" w:history="1">
+      <w:hyperlink r:id="rId30" w:history="1">
         <w:r>
           <w:rPr>
             <w:rStyle w:val="Hyperlink"/>
@@ -30684,7 +30098,7 @@
           <w:lang w:val="en-US"/>
         </w:rPr>
       </w:pPr>
-      <w:hyperlink r:id="rId26" w:history="1">
+      <w:hyperlink r:id="rId31" w:history="1">
         <w:r>
           <w:rPr>
             <w:rStyle w:val="Hyperlink"/>
@@ -30703,7 +30117,7 @@
           <w:lang w:val="en-US"/>
         </w:rPr>
       </w:pPr>
-      <w:hyperlink r:id="rId27" w:history="1">
+      <w:hyperlink r:id="rId32" w:history="1">
         <w:r>
           <w:rPr>
             <w:rStyle w:val="Hyperlink"/>
@@ -30722,7 +30136,7 @@
           <w:lang w:val="en-US"/>
         </w:rPr>
       </w:pPr>
-      <w:hyperlink r:id="rId28" w:history="1">
+      <w:hyperlink r:id="rId33" w:history="1">
         <w:r>
           <w:rPr>
             <w:rStyle w:val="Hyperlink"/>
@@ -30741,7 +30155,7 @@
           <w:lang w:val="en-US"/>
         </w:rPr>
       </w:pPr>
-      <w:hyperlink r:id="rId29" w:history="1">
+      <w:hyperlink r:id="rId34" w:history="1">
         <w:r>
           <w:rPr>
             <w:rStyle w:val="Hyperlink"/>
@@ -30761,7 +30175,7 @@
           <w:lang w:val="en-US"/>
         </w:rPr>
       </w:pPr>
-      <w:hyperlink r:id="rId30" w:history="1">
+      <w:hyperlink r:id="rId35" w:history="1">
         <w:r>
           <w:rPr>
             <w:rStyle w:val="Hyperlink"/>
@@ -30781,7 +30195,7 @@
           <w:lang w:val="en-US"/>
         </w:rPr>
       </w:pPr>
-      <w:hyperlink r:id="rId31" w:history="1">
+      <w:hyperlink r:id="rId36" w:history="1">
         <w:r>
           <w:rPr>
             <w:rStyle w:val="Hyperlink"/>
@@ -30801,7 +30215,7 @@
           <w:lang w:val="en-US"/>
         </w:rPr>
       </w:pPr>
-      <w:hyperlink r:id="rId32" w:history="1">
+      <w:hyperlink r:id="rId37" w:history="1">
         <w:r>
           <w:rPr>
             <w:rStyle w:val="Hyperlink"/>
@@ -30988,7 +30402,7 @@
           <w:lang w:val="en-US"/>
         </w:rPr>
       </w:pPr>
-      <w:hyperlink r:id="rId33" w:history="1">
+      <w:hyperlink r:id="rId38" w:history="1">
         <w:r>
           <w:rPr>
             <w:rStyle w:val="Hyperlink"/>
@@ -31009,7 +30423,7 @@
           <w:lang w:val="en-US"/>
         </w:rPr>
       </w:pPr>
-      <w:hyperlink r:id="rId34" w:history="1">
+      <w:hyperlink r:id="rId39" w:history="1">
         <w:r>
           <w:rPr>
             <w:rStyle w:val="Hyperlink"/>
@@ -31032,7 +30446,7 @@
           <w:lang w:val="en-US"/>
         </w:rPr>
       </w:pPr>
-      <w:hyperlink r:id="rId35" w:history="1">
+      <w:hyperlink r:id="rId40" w:history="1">
         <w:r>
           <w:rPr>
             <w:rStyle w:val="Hyperlink"/>
@@ -31216,7 +30630,7 @@
           <w:lang w:val="en-US"/>
         </w:rPr>
       </w:pPr>
-      <w:hyperlink r:id="rId36" w:history="1">
+      <w:hyperlink r:id="rId41" w:history="1">
         <w:r>
           <w:rPr>
             <w:rStyle w:val="Hyperlink"/>
@@ -31235,7 +30649,7 @@
           <w:lang w:val="en-US"/>
         </w:rPr>
       </w:pPr>
-      <w:hyperlink r:id="rId37" w:history="1">
+      <w:hyperlink r:id="rId42" w:history="1">
         <w:r>
           <w:rPr>
             <w:rStyle w:val="Hyperlink"/>
@@ -31281,7 +30695,7 @@
           <w:lang w:val="en-US"/>
         </w:rPr>
       </w:pPr>
-      <w:hyperlink r:id="rId38" w:history="1">
+      <w:hyperlink r:id="rId43" w:history="1">
         <w:r>
           <w:rPr>
             <w:rStyle w:val="Hyperlink"/>
@@ -31300,7 +30714,7 @@
           <w:lang w:val="en-US"/>
         </w:rPr>
       </w:pPr>
-      <w:hyperlink r:id="rId39" w:history="1">
+      <w:hyperlink r:id="rId44" w:history="1">
         <w:r>
           <w:rPr>
             <w:rStyle w:val="Hyperlink"/>
@@ -31319,7 +30733,7 @@
           <w:lang w:val="en-US"/>
         </w:rPr>
       </w:pPr>
-      <w:hyperlink r:id="rId40" w:history="1">
+      <w:hyperlink r:id="rId45" w:history="1">
         <w:r>
           <w:rPr>
             <w:rStyle w:val="Hyperlink"/>
@@ -31338,7 +30752,7 @@
           <w:lang w:val="en-US"/>
         </w:rPr>
       </w:pPr>
-      <w:hyperlink r:id="rId41" w:history="1">
+      <w:hyperlink r:id="rId46" w:history="1">
         <w:r>
           <w:rPr>
             <w:rStyle w:val="Hyperlink"/>
@@ -31357,7 +30771,7 @@
           <w:lang w:val="en-US"/>
         </w:rPr>
       </w:pPr>
-      <w:hyperlink r:id="rId42" w:history="1">
+      <w:hyperlink r:id="rId47" w:history="1">
         <w:r>
           <w:rPr>
             <w:rStyle w:val="Hyperlink"/>
@@ -31415,7 +30829,7 @@
           <w:lang w:val="en-US"/>
         </w:rPr>
       </w:pPr>
-      <w:hyperlink r:id="rId43" w:history="1">
+      <w:hyperlink r:id="rId48" w:history="1">
         <w:r>
           <w:rPr>
             <w:rStyle w:val="Hyperlink"/>
@@ -31439,7 +30853,7 @@
           <w:lang w:val="en-US"/>
         </w:rPr>
       </w:pPr>
-      <w:hyperlink r:id="rId44" w:anchor="History" w:history="1">
+      <w:hyperlink r:id="rId49" w:anchor="History" w:history="1">
         <w:r>
           <w:rPr>
             <w:rStyle w:val="Hyperlink"/>
@@ -31464,7 +30878,7 @@
           <w:lang w:val="en-US"/>
         </w:rPr>
       </w:pPr>
-      <w:hyperlink r:id="rId45" w:history="1">
+      <w:hyperlink r:id="rId50" w:history="1">
         <w:r>
           <w:rPr>
             <w:rStyle w:val="Hyperlink"/>
@@ -31490,7 +30904,7 @@
           <w:lang w:val="en-US"/>
         </w:rPr>
       </w:pPr>
-      <w:hyperlink r:id="rId46" w:history="1">
+      <w:hyperlink r:id="rId51" w:history="1">
         <w:r>
           <w:rPr>
             <w:rStyle w:val="Hyperlink"/>
@@ -31514,7 +30928,7 @@
           <w:lang w:val="en-US"/>
         </w:rPr>
       </w:pPr>
-      <w:hyperlink r:id="rId47" w:history="1">
+      <w:hyperlink r:id="rId52" w:history="1">
         <w:r>
           <w:rPr>
             <w:rStyle w:val="Hyperlink"/>
@@ -31540,7 +30954,7 @@
           <w:lang w:val="en-US"/>
         </w:rPr>
       </w:pPr>
-      <w:hyperlink r:id="rId48" w:history="1">
+      <w:hyperlink r:id="rId53" w:history="1">
         <w:r>
           <w:rPr>
             <w:rStyle w:val="Hyperlink"/>
@@ -31565,7 +30979,7 @@
           <w:lang w:val="en-US"/>
         </w:rPr>
       </w:pPr>
-      <w:hyperlink r:id="rId49" w:history="1">
+      <w:hyperlink r:id="rId54" w:history="1">
         <w:r>
           <w:rPr>
             <w:rStyle w:val="Hyperlink"/>
@@ -31587,7 +31001,7 @@
           <w:lang w:val="en-US"/>
         </w:rPr>
       </w:pPr>
-      <w:hyperlink r:id="rId50" w:history="1">
+      <w:hyperlink r:id="rId55" w:history="1">
         <w:r>
           <w:rPr>
             <w:rStyle w:val="Hyperlink"/>
@@ -31653,7 +31067,7 @@
           <w:lang w:val="en-US"/>
         </w:rPr>
       </w:pPr>
-      <w:hyperlink r:id="rId51" w:history="1">
+      <w:hyperlink r:id="rId56" w:history="1">
         <w:r>
           <w:rPr>
             <w:rStyle w:val="Hyperlink"/>
@@ -31677,7 +31091,7 @@
           <w:lang w:val="en-US"/>
         </w:rPr>
       </w:pPr>
-      <w:hyperlink r:id="rId52" w:anchor="2_Deep_learning" w:history="1">
+      <w:hyperlink r:id="rId57" w:anchor="2_Deep_learning" w:history="1">
         <w:r>
           <w:rPr>
             <w:rStyle w:val="Hyperlink"/>
@@ -31882,7 +31296,7 @@
           <w:lang w:val="en-US"/>
         </w:rPr>
       </w:pPr>
-      <w:hyperlink r:id="rId53" w:history="1">
+      <w:hyperlink r:id="rId58" w:history="1">
         <w:r>
           <w:rPr>
             <w:rStyle w:val="Hyperlink"/>
@@ -31907,7 +31321,7 @@
           <w:lang w:val="en-US"/>
         </w:rPr>
       </w:pPr>
-      <w:hyperlink r:id="rId54" w:history="1">
+      <w:hyperlink r:id="rId59" w:history="1">
         <w:r>
           <w:rPr>
             <w:rStyle w:val="Hyperlink"/>
@@ -31931,7 +31345,7 @@
           <w:lang w:val="en-US"/>
         </w:rPr>
       </w:pPr>
-      <w:hyperlink r:id="rId55" w:anchor="What_is_the_difference_between_Deep_Learning_and_Machine_Learning" w:history="1">
+      <w:hyperlink r:id="rId60" w:anchor="What_is_the_difference_between_Deep_Learning_and_Machine_Learning" w:history="1">
         <w:r>
           <w:rPr>
             <w:rStyle w:val="Hyperlink"/>
@@ -31953,7 +31367,7 @@
           <w:lang w:val="en-US"/>
         </w:rPr>
       </w:pPr>
-      <w:hyperlink r:id="rId56" w:history="1">
+      <w:hyperlink r:id="rId61" w:history="1">
         <w:r>
           <w:rPr>
             <w:rStyle w:val="Hyperlink"/>
@@ -32121,7 +31535,7 @@
           <w:lang w:val="en-US"/>
         </w:rPr>
       </w:pPr>
-      <w:hyperlink r:id="rId57" w:history="1">
+      <w:hyperlink r:id="rId62" w:history="1">
         <w:r>
           <w:rPr>
             <w:rStyle w:val="Hyperlink"/>
@@ -32145,7 +31559,7 @@
           <w:lang w:val="en-US"/>
         </w:rPr>
       </w:pPr>
-      <w:hyperlink r:id="rId58" w:history="1">
+      <w:hyperlink r:id="rId63" w:history="1">
         <w:r>
           <w:rPr>
             <w:rStyle w:val="Hyperlink"/>
@@ -32211,7 +31625,7 @@
           <w:lang w:val="en-US"/>
         </w:rPr>
       </w:pPr>
-      <w:hyperlink r:id="rId59" w:history="1">
+      <w:hyperlink r:id="rId64" w:history="1">
         <w:r>
           <w:rPr>
             <w:rStyle w:val="Hyperlink"/>
@@ -32235,7 +31649,7 @@
           <w:lang w:val="en-US"/>
         </w:rPr>
       </w:pPr>
-      <w:hyperlink r:id="rId60" w:history="1">
+      <w:hyperlink r:id="rId65" w:history="1">
         <w:r>
           <w:rPr>
             <w:rStyle w:val="Hyperlink"/>
@@ -32259,7 +31673,7 @@
           <w:lang w:val="en-US"/>
         </w:rPr>
       </w:pPr>
-      <w:hyperlink r:id="rId61" w:history="1">
+      <w:hyperlink r:id="rId66" w:history="1">
         <w:r>
           <w:rPr>
             <w:rStyle w:val="Hyperlink"/>
@@ -32283,7 +31697,7 @@
           <w:lang w:val="en-US"/>
         </w:rPr>
       </w:pPr>
-      <w:hyperlink r:id="rId62" w:history="1">
+      <w:hyperlink r:id="rId67" w:history="1">
         <w:r>
           <w:rPr>
             <w:rStyle w:val="Hyperlink"/>
@@ -32307,7 +31721,7 @@
           <w:lang w:val="en-US"/>
         </w:rPr>
       </w:pPr>
-      <w:hyperlink r:id="rId63" w:history="1">
+      <w:hyperlink r:id="rId68" w:history="1">
         <w:r>
           <w:rPr>
             <w:rStyle w:val="Hyperlink"/>
@@ -32341,6 +31755,7 @@
     <w:p>
       <w:pPr>
         <w:spacing w:after="0" w:line="360" w:lineRule="auto"/>
+        <w:ind w:firstLine="720"/>
         <w:jc w:val="both"/>
         <w:rPr>
           <w:rFonts w:ascii="Arial" w:hAnsi="Arial" w:cs="Arial"/>
@@ -32371,7 +31786,7 @@
           <w:lang w:val="en-US"/>
         </w:rPr>
       </w:pPr>
-      <w:hyperlink r:id="rId64" w:history="1">
+      <w:hyperlink r:id="rId69" w:history="1">
         <w:r>
           <w:rPr>
             <w:rStyle w:val="Hyperlink"/>
@@ -32395,7 +31810,7 @@
           <w:lang w:val="en-US"/>
         </w:rPr>
       </w:pPr>
-      <w:hyperlink r:id="rId65" w:anchor="5_Natural_Language_Processing" w:history="1">
+      <w:hyperlink r:id="rId70" w:anchor="5_Natural_Language_Processing" w:history="1">
         <w:r>
           <w:rPr>
             <w:rStyle w:val="Hyperlink"/>
@@ -32419,7 +31834,7 @@
           <w:lang w:val="en-US"/>
         </w:rPr>
       </w:pPr>
-      <w:hyperlink r:id="rId66" w:history="1">
+      <w:hyperlink r:id="rId71" w:history="1">
         <w:r>
           <w:rPr>
             <w:rStyle w:val="Hyperlink"/>
@@ -32443,7 +31858,7 @@
           <w:lang w:val="en-US"/>
         </w:rPr>
       </w:pPr>
-      <w:hyperlink r:id="rId67" w:history="1">
+      <w:hyperlink r:id="rId72" w:history="1">
         <w:r>
           <w:rPr>
             <w:rStyle w:val="Hyperlink"/>
@@ -32467,7 +31882,7 @@
           <w:lang w:val="en-US"/>
         </w:rPr>
       </w:pPr>
-      <w:hyperlink r:id="rId68" w:history="1">
+      <w:hyperlink r:id="rId73" w:history="1">
         <w:r>
           <w:rPr>
             <w:rStyle w:val="Hyperlink"/>
@@ -32676,7 +32091,7 @@
           <w:color w:val="333333"/>
         </w:rPr>
       </w:pPr>
-      <w:hyperlink r:id="rId69" w:history="1">
+      <w:hyperlink r:id="rId74" w:history="1">
         <w:r>
           <w:rPr>
             <w:rStyle w:val="Hyperlink"/>
@@ -32695,7 +32110,7 @@
           <w:color w:val="333333"/>
         </w:rPr>
       </w:pPr>
-      <w:hyperlink r:id="rId70" w:history="1">
+      <w:hyperlink r:id="rId75" w:history="1">
         <w:r>
           <w:rPr>
             <w:rStyle w:val="Hyperlink"/>
@@ -32714,7 +32129,7 @@
           <w:color w:val="333333"/>
         </w:rPr>
       </w:pPr>
-      <w:hyperlink r:id="rId71" w:history="1">
+      <w:hyperlink r:id="rId76" w:history="1">
         <w:r>
           <w:rPr>
             <w:rStyle w:val="Hyperlink"/>
@@ -32733,7 +32148,7 @@
           <w:color w:val="333333"/>
         </w:rPr>
       </w:pPr>
-      <w:hyperlink r:id="rId72" w:anchor="gref" w:history="1">
+      <w:hyperlink r:id="rId77" w:anchor="gref" w:history="1">
         <w:r>
           <w:rPr>
             <w:rStyle w:val="Hyperlink"/>
@@ -32906,7 +32321,7 @@
           <w:lang w:val="en-US"/>
         </w:rPr>
       </w:pPr>
-      <w:hyperlink r:id="rId73" w:history="1">
+      <w:hyperlink r:id="rId78" w:history="1">
         <w:r>
           <w:rPr>
             <w:rStyle w:val="Hyperlink"/>
@@ -33130,8 +32545,8 @@
       </w:pPr>
     </w:p>
     <w:sectPr>
-      <w:headerReference w:type="default" r:id="rId74"/>
-      <w:footerReference w:type="default" r:id="rId75"/>
+      <w:headerReference w:type="default" r:id="rId79"/>
+      <w:footerReference w:type="default" r:id="rId80"/>
       <w:pgSz w:w="11906" w:h="16838"/>
       <w:pgMar w:top="1440" w:right="1440" w:bottom="1440" w:left="1440" w:header="709" w:footer="709" w:gutter="284"/>
       <w:pgNumType w:start="0"/>
@@ -33191,7 +32606,13 @@
       <w:rPr>
         <w:noProof/>
       </w:rPr>
-      <w:t>16</w:t>
+      <w:t>1</w:t>
+    </w:r>
+    <w:r>
+      <w:rPr>
+        <w:noProof/>
+      </w:rPr>
+      <w:t>6</w:t>
     </w:r>
     <w:r>
       <w:rPr>

</xml_diff>

<commit_message>
organized the document and the sources
</commit_message>
<xml_diff>
--- a/Diploma_Thesis.docx
+++ b/Diploma_Thesis.docx
@@ -22797,7 +22797,6 @@
           <w:rFonts w:ascii="Arial" w:hAnsi="Arial" w:cs="Arial"/>
           <w:sz w:val="24"/>
           <w:szCs w:val="24"/>
-          <w:lang w:val="en-US"/>
         </w:rPr>
       </w:pPr>
     </w:p>
@@ -22808,7 +22807,6 @@
           <w:rFonts w:ascii="Arial" w:hAnsi="Arial" w:cs="Arial"/>
           <w:sz w:val="24"/>
           <w:szCs w:val="24"/>
-          <w:lang w:val="en-US"/>
         </w:rPr>
       </w:pPr>
     </w:p>
@@ -22819,7 +22817,6 @@
           <w:rFonts w:ascii="Arial" w:hAnsi="Arial" w:cs="Arial"/>
           <w:sz w:val="24"/>
           <w:szCs w:val="24"/>
-          <w:lang w:val="en-US"/>
         </w:rPr>
       </w:pPr>
     </w:p>
@@ -22830,7 +22827,6 @@
           <w:rFonts w:ascii="Arial" w:hAnsi="Arial" w:cs="Arial"/>
           <w:sz w:val="24"/>
           <w:szCs w:val="24"/>
-          <w:lang w:val="en-US"/>
         </w:rPr>
       </w:pPr>
     </w:p>
@@ -22841,7 +22837,6 @@
           <w:rFonts w:ascii="Arial" w:hAnsi="Arial" w:cs="Arial"/>
           <w:sz w:val="24"/>
           <w:szCs w:val="24"/>
-          <w:lang w:val="en-US"/>
         </w:rPr>
       </w:pPr>
     </w:p>
@@ -22852,7 +22847,6 @@
           <w:rFonts w:ascii="Arial" w:hAnsi="Arial" w:cs="Arial"/>
           <w:sz w:val="24"/>
           <w:szCs w:val="24"/>
-          <w:lang w:val="en-US"/>
         </w:rPr>
       </w:pPr>
     </w:p>
@@ -22863,7 +22857,6 @@
           <w:rFonts w:ascii="Arial" w:hAnsi="Arial" w:cs="Arial"/>
           <w:sz w:val="24"/>
           <w:szCs w:val="24"/>
-          <w:lang w:val="en-US"/>
         </w:rPr>
       </w:pPr>
     </w:p>
@@ -22874,7 +22867,6 @@
           <w:rFonts w:ascii="Arial" w:hAnsi="Arial" w:cs="Arial"/>
           <w:sz w:val="24"/>
           <w:szCs w:val="24"/>
-          <w:lang w:val="en-US"/>
         </w:rPr>
       </w:pPr>
     </w:p>
@@ -24309,7 +24301,6 @@
                 <w:rFonts w:ascii="Arial" w:hAnsi="Arial" w:cs="Arial"/>
                 <w:sz w:val="24"/>
                 <w:szCs w:val="24"/>
-                <w:lang w:val="en-US"/>
               </w:rPr>
             </w:pPr>
             <w:r>
@@ -24462,7 +24453,6 @@
                                     </w:rPr>
                                     <w:t xml:space="preserve"> [</w:t>
                                   </w:r>
-                                  <w:proofErr w:type="spellStart"/>
                                   <w:r>
                                     <w:rPr>
                                       <w:rFonts w:ascii="Arial" w:hAnsi="Arial" w:cs="Arial"/>
@@ -24473,7 +24463,6 @@
                                     </w:rPr>
                                     <w:t>worldbank</w:t>
                                   </w:r>
-                                  <w:proofErr w:type="spellEnd"/>
                                   <w:r>
                                     <w:rPr>
                                       <w:rFonts w:ascii="Arial" w:hAnsi="Arial" w:cs="Arial"/>
@@ -24611,7 +24600,6 @@
                               </w:rPr>
                               <w:t xml:space="preserve"> [</w:t>
                             </w:r>
-                            <w:proofErr w:type="spellStart"/>
                             <w:r>
                               <w:rPr>
                                 <w:rFonts w:ascii="Arial" w:hAnsi="Arial" w:cs="Arial"/>
@@ -24622,7 +24610,6 @@
                               </w:rPr>
                               <w:t>worldbank</w:t>
                             </w:r>
-                            <w:proofErr w:type="spellEnd"/>
                             <w:r>
                               <w:rPr>
                                 <w:rFonts w:ascii="Arial" w:hAnsi="Arial" w:cs="Arial"/>
@@ -26164,14 +26151,24 @@
         </w:rPr>
       </w:pPr>
       <w:bookmarkStart w:id="12" w:name="_Toc94364127"/>
-      <w:r>
+    </w:p>
+    <w:p>
+      <w:pPr>
+        <w:pStyle w:val="Heading2"/>
         <w:rPr>
           <w:rFonts w:ascii="Arial" w:hAnsi="Arial" w:cs="Arial"/>
           <w:sz w:val="24"/>
           <w:szCs w:val="24"/>
           <w:lang w:val="el-GR"/>
         </w:rPr>
-        <w:lastRenderedPageBreak/>
+      </w:pPr>
+      <w:r>
+        <w:rPr>
+          <w:rFonts w:ascii="Arial" w:hAnsi="Arial" w:cs="Arial"/>
+          <w:sz w:val="24"/>
+          <w:szCs w:val="24"/>
+          <w:lang w:val="el-GR"/>
+        </w:rPr>
         <w:t>3</w:t>
       </w:r>
       <w:r>
@@ -26236,6 +26233,14 @@
           <w:szCs w:val="24"/>
         </w:rPr>
         <w:t xml:space="preserve"> εργασιών.</w:t>
+      </w:r>
+      <w:r>
+        <w:rPr>
+          <w:rFonts w:ascii="Arial" w:hAnsi="Arial" w:cs="Arial"/>
+          <w:sz w:val="24"/>
+          <w:szCs w:val="24"/>
+        </w:rPr>
+        <w:t xml:space="preserve"> </w:t>
       </w:r>
     </w:p>
     <w:p>
@@ -26265,25 +26270,7 @@
             <w:sz w:val="24"/>
             <w:szCs w:val="24"/>
           </w:rPr>
-          <w:t>https://www.analyticssteps.com/blogs/what-a</w:t>
-        </w:r>
-        <w:r>
-          <w:rPr>
-            <w:rStyle w:val="Hyperlink"/>
-            <w:rFonts w:ascii="Arial" w:hAnsi="Arial" w:cs="Arial"/>
-            <w:sz w:val="24"/>
-            <w:szCs w:val="24"/>
-          </w:rPr>
-          <w:t>r</w:t>
-        </w:r>
-        <w:r>
-          <w:rPr>
-            <w:rStyle w:val="Hyperlink"/>
-            <w:rFonts w:ascii="Arial" w:hAnsi="Arial" w:cs="Arial"/>
-            <w:sz w:val="24"/>
-            <w:szCs w:val="24"/>
-          </w:rPr>
-          <w:t>e-different-types-learning-machine-learning</w:t>
+          <w:t>https://www.analyticssteps.com/blogs/what-are-different-types-learning-machine-learning</w:t>
         </w:r>
       </w:hyperlink>
     </w:p>
@@ -31739,6 +31726,9 @@
         <w:pStyle w:val="Default"/>
         <w:spacing w:line="360" w:lineRule="auto"/>
         <w:jc w:val="both"/>
+        <w:rPr>
+          <w:lang w:val="en-US"/>
+        </w:rPr>
       </w:pPr>
     </w:p>
     <w:p>
@@ -31749,6 +31739,7 @@
           <w:rFonts w:ascii="Arial" w:eastAsia="Times New Roman" w:hAnsi="Arial" w:cs="Arial"/>
           <w:sz w:val="24"/>
           <w:szCs w:val="24"/>
+          <w:lang w:val="en-US"/>
         </w:rPr>
       </w:pPr>
     </w:p>
@@ -32430,27 +32421,7 @@
             <w:szCs w:val="24"/>
             <w:lang w:val="en-US"/>
           </w:rPr>
-          <w:t>cros</w:t>
-        </w:r>
-        <w:r>
-          <w:rPr>
-            <w:rStyle w:val="Hyperlink"/>
-            <w:rFonts w:ascii="Arial" w:hAnsi="Arial" w:cs="Arial"/>
-            <w:sz w:val="24"/>
-            <w:szCs w:val="24"/>
-            <w:lang w:val="en-US"/>
-          </w:rPr>
-          <w:t>s</w:t>
-        </w:r>
-        <w:r>
-          <w:rPr>
-            <w:rStyle w:val="Hyperlink"/>
-            <w:rFonts w:ascii="Arial" w:hAnsi="Arial" w:cs="Arial"/>
-            <w:sz w:val="24"/>
-            <w:szCs w:val="24"/>
-            <w:lang w:val="en-US"/>
-          </w:rPr>
-          <w:t>ing</w:t>
+          <w:t>crossing</w:t>
         </w:r>
         <w:r>
           <w:rPr>
@@ -32606,13 +32577,7 @@
       <w:rPr>
         <w:noProof/>
       </w:rPr>
-      <w:t>1</w:t>
-    </w:r>
-    <w:r>
-      <w:rPr>
-        <w:noProof/>
-      </w:rPr>
-      <w:t>6</w:t>
+      <w:t>16</w:t>
     </w:r>
     <w:r>
       <w:rPr>

</xml_diff>

<commit_message>
almosttt done with NLP!
</commit_message>
<xml_diff>
--- a/Diploma_Thesis.docx
+++ b/Diploma_Thesis.docx
@@ -9585,6 +9585,7 @@
           <w:sz w:val="28"/>
           <w:szCs w:val="28"/>
         </w:rPr>
+        <w:lastRenderedPageBreak/>
         <w:t>ΚΑΤΑΛΟΓΟΣ ΣΧΗΜΑΤΩΝ</w:t>
       </w:r>
     </w:p>
@@ -10090,6 +10091,7 @@
           <w:sz w:val="28"/>
           <w:szCs w:val="28"/>
         </w:rPr>
+        <w:lastRenderedPageBreak/>
         <w:t>ΚΑΤΑΛΟΓΟΣ ΠΙΝΑΚΩΝ</w:t>
       </w:r>
     </w:p>
@@ -10483,6 +10485,7 @@
           <w:sz w:val="28"/>
           <w:szCs w:val="28"/>
         </w:rPr>
+        <w:lastRenderedPageBreak/>
         <w:t>ΣΥΝΤΟΜΟΓΡΑΦΙΕΣ</w:t>
       </w:r>
       <w:r>
@@ -11280,6 +11283,7 @@
           <w:sz w:val="28"/>
           <w:szCs w:val="28"/>
         </w:rPr>
+        <w:lastRenderedPageBreak/>
         <w:t>ΚΕΦΑΛΑΙΟ</w:t>
       </w:r>
       <w:r>
@@ -11520,7 +11524,11 @@
         <w:t>η ελεύθερη βολή θα εκτελείται από τον</w:t>
       </w:r>
       <w:r>
-        <w:t xml:space="preserve"> συγγραφέα αυτής της διπλωματικής. Αφού εκπαιδευθεί το μοντέλο, θα χρησιμοποιείται στο λογισμικό το οποίο θα δέχεται βίντεο άλλων ανθρώπων που θα ρίχνουν και αυτοί ελεύθερη βολή ώστε να βγάλει ο αλγόριθμος ένα ποσοστό ομοιότητας. Αυτό το ποσοστό ομοιότητας σημαίνει κατά πόσο είναι «σωστή» η στάση σώματος του ανθρώπου που ρίχνει στο βίντεο την βολή σύμφωνα πάντα με την στάση σώματος του συγγραφέα της διπλωματικής. Πρόκειται για μία εφαρμογή βελτιστοποίησης αθλητικής απόδοσης όπου με την χρήση πραγματικών αθλητών θα μπορούσε να χρησιμοποιηθεί για να βελτιώσει τις επιδόσεις των αθλητών.</w:t>
+        <w:t xml:space="preserve"> συγγραφέα αυτής της διπλωματικής. Αφού εκπαιδευθεί το μοντέλο, θα χρησιμοποιείται στο λογισμικό το οποίο θα δέχεται βίντεο άλλων </w:t>
+      </w:r>
+      <w:r>
+        <w:lastRenderedPageBreak/>
+        <w:t>ανθρώπων που θα ρίχνουν και αυτοί ελεύθερη βολή ώστε να βγάλει ο αλγόριθμος ένα ποσοστό ομοιότητας. Αυτό το ποσοστό ομοιότητας σημαίνει κατά πόσο είναι «σωστή» η στάση σώματος του ανθρώπου που ρίχνει στο βίντεο την βολή σύμφωνα πάντα με την στάση σώματος του συγγραφέα της διπλωματικής. Πρόκειται για μία εφαρμογή βελτιστοποίησης αθλητικής απόδοσης όπου με την χρήση πραγματικών αθλητών θα μπορούσε να χρησιμοποιηθεί για να βελτιώσει τις επιδόσεις των αθλητών.</w:t>
       </w:r>
       <w:r>
         <w:t xml:space="preserve"> Έπειτα θα παρουσιαστούν τα αποτελέσματα, οι παρατηρήσεις και πως η Τεχνητή Νοημοσύνη θα διαμορφώσει το μέλλον της ανθρωπότητας.</w:t>
@@ -11821,6 +11829,7 @@
           <w:sz w:val="28"/>
           <w:szCs w:val="28"/>
         </w:rPr>
+        <w:lastRenderedPageBreak/>
         <w:t xml:space="preserve">ΚΕΦΑΛΑΙΟ </w:t>
       </w:r>
       <w:r>
@@ -13074,7 +13083,16 @@
           <w:sz w:val="24"/>
           <w:szCs w:val="24"/>
         </w:rPr>
-        <w:t>Με βάση τα παραπάνω, ένα ευφυές σύστημα χρειάζεται οπτικά και ακουστικά αισθητήρια μέσα</w:t>
+        <w:t xml:space="preserve">Με βάση τα παραπάνω, ένα </w:t>
+      </w:r>
+      <w:r>
+        <w:rPr>
+          <w:rFonts w:ascii="Arial" w:hAnsi="Arial" w:cs="Arial"/>
+          <w:sz w:val="24"/>
+          <w:szCs w:val="24"/>
+        </w:rPr>
+        <w:lastRenderedPageBreak/>
+        <w:t>ευφυές σύστημα χρειάζεται οπτικά και ακουστικά αισθητήρια μέσα</w:t>
       </w:r>
       <w:r>
         <w:rPr>
@@ -14353,7 +14371,16 @@
           <w:sz w:val="24"/>
           <w:szCs w:val="24"/>
         </w:rPr>
-        <w:t xml:space="preserve"> όπως «Όλες αυτές οι εφαρμογές ανήκουν στην Τεχνητή Νοημοσύνη</w:t>
+        <w:t xml:space="preserve"> </w:t>
+      </w:r>
+      <w:r>
+        <w:rPr>
+          <w:rFonts w:ascii="Arial" w:hAnsi="Arial" w:cs="Arial"/>
+          <w:sz w:val="24"/>
+          <w:szCs w:val="24"/>
+        </w:rPr>
+        <w:lastRenderedPageBreak/>
+        <w:t>όπως «Όλες αυτές οι εφαρμογές ανήκουν στην Τεχνητή Νοημοσύνη</w:t>
       </w:r>
       <w:r>
         <w:rPr>
@@ -14559,7 +14586,6 @@
         <w:rPr>
           <w:noProof/>
         </w:rPr>
-        <w:lastRenderedPageBreak/>
         <w:drawing>
           <wp:anchor distT="0" distB="0" distL="114300" distR="114300" simplePos="0" relativeHeight="251682816" behindDoc="1" locked="0" layoutInCell="1" allowOverlap="1" wp14:anchorId="642C729A" wp14:editId="18357229">
             <wp:simplePos x="0" y="0"/>
@@ -14868,7 +14894,16 @@
           <w:sz w:val="24"/>
           <w:szCs w:val="24"/>
         </w:rPr>
-        <w:t xml:space="preserve"> και συγκεκριμένα με την Επεξεργασία Φυσικής Γλώσσας. Με βάση αυτό το παράδειγμα καταλαβαίνουμε ότι η Τεχνητή Νοημοσύνη βρίσκεται στο κέντρο γιατί παρέχει τον σκοπό ενώ οι υποκατηγορίες είναι τα μέσα με τα οποία θα επιτευχθεί αυτός ο σκοπός.</w:t>
+        <w:t xml:space="preserve"> και συγκεκριμένα με την Επεξεργασία Φυσικής Γλώσσας. Με βάση αυτό το παράδειγμα καταλαβαίνουμε ότι </w:t>
+      </w:r>
+      <w:r>
+        <w:rPr>
+          <w:rFonts w:ascii="Arial" w:hAnsi="Arial" w:cs="Arial"/>
+          <w:sz w:val="24"/>
+          <w:szCs w:val="24"/>
+        </w:rPr>
+        <w:lastRenderedPageBreak/>
+        <w:t>η Τεχνητή Νοημοσύνη βρίσκεται στο κέντρο γιατί παρέχει τον σκοπό ενώ οι υποκατηγορίες είναι τα μέσα με τα οποία θα επιτευχθεί αυτός ο σκοπός.</w:t>
       </w:r>
       <w:r>
         <w:rPr>
@@ -14984,7 +15019,6 @@
           <w:sz w:val="24"/>
           <w:szCs w:val="24"/>
         </w:rPr>
-        <w:lastRenderedPageBreak/>
         <w:t>Ουσιαστικά η Τεχνητή Νοημοσύνη αποτελείται από αυτές τις έξι βασικές υποκατηγορίες οι οποίες είναι οι εξής</w:t>
       </w:r>
       <w:r>
@@ -16087,6 +16121,7 @@
           <w:sz w:val="24"/>
           <w:szCs w:val="24"/>
         </w:rPr>
+        <w:lastRenderedPageBreak/>
         <w:t xml:space="preserve">τρόπο λειτουργίας του </w:t>
       </w:r>
       <w:r>
@@ -17428,6 +17463,7 @@
               <w:rPr>
                 <w:noProof/>
               </w:rPr>
+              <w:lastRenderedPageBreak/>
               <w:drawing>
                 <wp:inline distT="0" distB="0" distL="0" distR="0" wp14:anchorId="52A8B1EC" wp14:editId="2CBE8C5E">
                   <wp:extent cx="5551170" cy="2546985"/>
@@ -18010,6 +18046,7 @@
               <w:rPr>
                 <w:noProof/>
               </w:rPr>
+              <w:lastRenderedPageBreak/>
               <w:drawing>
                 <wp:anchor distT="0" distB="0" distL="114300" distR="114300" simplePos="0" relativeHeight="251686912" behindDoc="0" locked="0" layoutInCell="1" allowOverlap="1" wp14:anchorId="1F1605DA" wp14:editId="775CF0B8">
                   <wp:simplePos x="0" y="0"/>
@@ -18612,6 +18649,7 @@
           <w:sz w:val="24"/>
           <w:szCs w:val="24"/>
         </w:rPr>
+        <w:lastRenderedPageBreak/>
         <w:t xml:space="preserve">Μόλις παρουσιάστηκε το απλούστερο Νευρωνικό Δίκτυο το οποίο αποκαλείται και </w:t>
       </w:r>
       <w:r>
@@ -20304,7 +20342,16 @@
           <w:sz w:val="24"/>
           <w:szCs w:val="24"/>
         </w:rPr>
-        <w:t>τότε μεταδίδεται προς τα πίσω ώστε το μοντέλο να μάθει από τα λάθη του και να γίνει βελτιστοποίηση των παραμέτρων</w:t>
+        <w:t xml:space="preserve">τότε </w:t>
+      </w:r>
+      <w:r>
+        <w:rPr>
+          <w:rFonts w:ascii="Arial" w:hAnsi="Arial" w:cs="Arial"/>
+          <w:sz w:val="24"/>
+          <w:szCs w:val="24"/>
+        </w:rPr>
+        <w:lastRenderedPageBreak/>
+        <w:t>μεταδίδεται προς τα πίσω ώστε το μοντέλο να μάθει από τα λάθη του και να γίνει βελτιστοποίηση των παραμέτρων</w:t>
       </w:r>
       <w:r>
         <w:rPr>
@@ -20799,6 +20846,7 @@
           <w:rFonts w:ascii="Arial" w:hAnsi="Arial" w:cs="Arial"/>
           <w:color w:val="auto"/>
         </w:rPr>
+        <w:lastRenderedPageBreak/>
         <w:t xml:space="preserve">2.2.2 Βαθιά Μάθηση – </w:t>
       </w:r>
       <w:r>
@@ -22517,7 +22565,16 @@
           <w:sz w:val="24"/>
           <w:szCs w:val="24"/>
         </w:rPr>
-        <w:t xml:space="preserve"> για την εκμάθηση ενός μοντέλου Μηχανικής Μάθησης</w:t>
+        <w:t xml:space="preserve"> για </w:t>
+      </w:r>
+      <w:r>
+        <w:rPr>
+          <w:rFonts w:ascii="Arial" w:eastAsia="Times New Roman" w:hAnsi="Arial" w:cs="Arial"/>
+          <w:sz w:val="24"/>
+          <w:szCs w:val="24"/>
+        </w:rPr>
+        <w:lastRenderedPageBreak/>
+        <w:t>την εκμάθηση ενός μοντέλου Μηχανικής Μάθησης</w:t>
       </w:r>
       <w:r>
         <w:rPr>
@@ -23867,7 +23924,16 @@
           <w:sz w:val="24"/>
           <w:szCs w:val="24"/>
         </w:rPr>
-        <w:t xml:space="preserve">να μεγάλο πλήθος δεδομένων για να γίνει σωστή εκπαίδευση καθώς και </w:t>
+        <w:t xml:space="preserve">να </w:t>
+      </w:r>
+      <w:r>
+        <w:rPr>
+          <w:rFonts w:ascii="Arial" w:eastAsia="Times New Roman" w:hAnsi="Arial" w:cs="Arial"/>
+          <w:sz w:val="24"/>
+          <w:szCs w:val="24"/>
+        </w:rPr>
+        <w:lastRenderedPageBreak/>
+        <w:t xml:space="preserve">μεγάλο πλήθος δεδομένων για να γίνει σωστή εκπαίδευση καθώς και </w:t>
       </w:r>
       <w:r>
         <w:rPr>
@@ -25120,7 +25186,16 @@
           <w:sz w:val="24"/>
           <w:szCs w:val="24"/>
         </w:rPr>
-        <w:t>και γενικά όλες τις λειτουργίες που αφορούν την όραση [</w:t>
+        <w:t xml:space="preserve">και γενικά </w:t>
+      </w:r>
+      <w:r>
+        <w:rPr>
+          <w:rFonts w:ascii="Arial" w:hAnsi="Arial" w:cs="Arial"/>
+          <w:sz w:val="24"/>
+          <w:szCs w:val="24"/>
+        </w:rPr>
+        <w:lastRenderedPageBreak/>
+        <w:t>όλες τις λειτουργίες που αφορούν την όραση [</w:t>
       </w:r>
       <w:r>
         <w:rPr>
@@ -25853,7 +25928,16 @@
           <w:sz w:val="24"/>
           <w:szCs w:val="24"/>
         </w:rPr>
-        <w:t>ibm.com/articles/cc-machine-learning</w:t>
+        <w:t>ibm.com/articles/cc-</w:t>
+      </w:r>
+      <w:r>
+        <w:rPr>
+          <w:rFonts w:ascii="Arial" w:hAnsi="Arial" w:cs="Arial"/>
+          <w:sz w:val="24"/>
+          <w:szCs w:val="24"/>
+        </w:rPr>
+        <w:lastRenderedPageBreak/>
+        <w:t>machine-learning</w:t>
       </w:r>
       <w:r>
         <w:rPr>
@@ -27691,6 +27775,7 @@
               <w:rPr>
                 <w:noProof/>
               </w:rPr>
+              <w:lastRenderedPageBreak/>
               <w:drawing>
                 <wp:inline distT="0" distB="0" distL="0" distR="0" wp14:anchorId="7CA43BC5" wp14:editId="703BF903">
                   <wp:extent cx="4013200" cy="2691205"/>
@@ -29231,7 +29316,16 @@
           <w:sz w:val="24"/>
           <w:szCs w:val="24"/>
         </w:rPr>
-        <w:t xml:space="preserve"> χρησιμοποιεί Ανατροφοδοτούμενα Νευρωνικά Δίκτυα για να μπορεί να κατανοεί διάφορες γλώσσες</w:t>
+        <w:t xml:space="preserve"> χρησιμοποιεί Ανατροφοδοτούμενα Νευρωνικά Δίκτυα για να μπορεί να </w:t>
+      </w:r>
+      <w:r>
+        <w:rPr>
+          <w:rFonts w:ascii="Arial" w:eastAsia="Times New Roman" w:hAnsi="Arial" w:cs="Arial"/>
+          <w:sz w:val="24"/>
+          <w:szCs w:val="24"/>
+        </w:rPr>
+        <w:lastRenderedPageBreak/>
+        <w:t>κατανοεί διάφορες γλώσσες</w:t>
       </w:r>
       <w:r>
         <w:rPr>
@@ -30132,7 +30226,585 @@
           <w:sz w:val="24"/>
           <w:szCs w:val="24"/>
         </w:rPr>
-        <w:t xml:space="preserve"> </w:t>
+        <w:t xml:space="preserve"> [</w:t>
+      </w:r>
+      <w:r>
+        <w:rPr>
+          <w:rStyle w:val="Hyperlink"/>
+          <w:rFonts w:ascii="Arial" w:hAnsi="Arial" w:cs="Arial"/>
+          <w:color w:val="auto"/>
+          <w:sz w:val="24"/>
+          <w:szCs w:val="24"/>
+          <w:u w:val="none"/>
+          <w:lang w:val="en-US"/>
+        </w:rPr>
+        <w:t>Elizabeth</w:t>
+      </w:r>
+      <w:r>
+        <w:rPr>
+          <w:rStyle w:val="Hyperlink"/>
+          <w:rFonts w:ascii="Arial" w:hAnsi="Arial" w:cs="Arial"/>
+          <w:color w:val="auto"/>
+          <w:sz w:val="24"/>
+          <w:szCs w:val="24"/>
+          <w:u w:val="none"/>
+        </w:rPr>
+        <w:t xml:space="preserve"> </w:t>
+      </w:r>
+      <w:r>
+        <w:rPr>
+          <w:rStyle w:val="Hyperlink"/>
+          <w:rFonts w:ascii="Arial" w:hAnsi="Arial" w:cs="Arial"/>
+          <w:color w:val="auto"/>
+          <w:sz w:val="24"/>
+          <w:szCs w:val="24"/>
+          <w:u w:val="none"/>
+          <w:lang w:val="en-US"/>
+        </w:rPr>
+        <w:t>D</w:t>
+      </w:r>
+      <w:r>
+        <w:rPr>
+          <w:rStyle w:val="Hyperlink"/>
+          <w:rFonts w:ascii="Arial" w:hAnsi="Arial" w:cs="Arial"/>
+          <w:color w:val="auto"/>
+          <w:sz w:val="24"/>
+          <w:szCs w:val="24"/>
+          <w:u w:val="none"/>
+        </w:rPr>
+        <w:t xml:space="preserve">. </w:t>
+      </w:r>
+      <w:r>
+        <w:rPr>
+          <w:rStyle w:val="Hyperlink"/>
+          <w:rFonts w:ascii="Arial" w:hAnsi="Arial" w:cs="Arial"/>
+          <w:color w:val="auto"/>
+          <w:sz w:val="24"/>
+          <w:szCs w:val="24"/>
+          <w:u w:val="none"/>
+          <w:lang w:val="en-US"/>
+        </w:rPr>
+        <w:t>Liddy</w:t>
+      </w:r>
+      <w:r>
+        <w:rPr>
+          <w:rStyle w:val="Hyperlink"/>
+          <w:rFonts w:ascii="Arial" w:hAnsi="Arial" w:cs="Arial"/>
+          <w:color w:val="auto"/>
+          <w:sz w:val="24"/>
+          <w:szCs w:val="24"/>
+          <w:u w:val="none"/>
+        </w:rPr>
+        <w:t xml:space="preserve">, </w:t>
+      </w:r>
+      <w:r>
+        <w:rPr>
+          <w:rStyle w:val="Hyperlink"/>
+          <w:rFonts w:ascii="Arial" w:hAnsi="Arial" w:cs="Arial"/>
+          <w:color w:val="auto"/>
+          <w:sz w:val="24"/>
+          <w:szCs w:val="24"/>
+          <w:u w:val="none"/>
+        </w:rPr>
+        <w:t xml:space="preserve">JF Allen </w:t>
+      </w:r>
+      <w:r>
+        <w:rPr>
+          <w:rStyle w:val="Hyperlink"/>
+          <w:rFonts w:ascii="Arial" w:hAnsi="Arial" w:cs="Arial"/>
+          <w:color w:val="auto"/>
+          <w:sz w:val="24"/>
+          <w:szCs w:val="24"/>
+          <w:u w:val="none"/>
+        </w:rPr>
+        <w:t>–</w:t>
+      </w:r>
+      <w:r>
+        <w:rPr>
+          <w:rStyle w:val="Hyperlink"/>
+          <w:rFonts w:ascii="Arial" w:hAnsi="Arial" w:cs="Arial"/>
+          <w:color w:val="auto"/>
+          <w:sz w:val="24"/>
+          <w:szCs w:val="24"/>
+          <w:u w:val="none"/>
+        </w:rPr>
+        <w:t xml:space="preserve"> Encyclopedia</w:t>
+      </w:r>
+      <w:r>
+        <w:rPr>
+          <w:rStyle w:val="Hyperlink"/>
+          <w:rFonts w:ascii="Arial" w:hAnsi="Arial" w:cs="Arial"/>
+          <w:color w:val="auto"/>
+          <w:sz w:val="24"/>
+          <w:szCs w:val="24"/>
+          <w:u w:val="none"/>
+        </w:rPr>
+        <w:t xml:space="preserve">, </w:t>
+      </w:r>
+      <w:r>
+        <w:rPr>
+          <w:rStyle w:val="Hyperlink"/>
+          <w:rFonts w:ascii="Arial" w:hAnsi="Arial" w:cs="Arial"/>
+          <w:color w:val="auto"/>
+          <w:sz w:val="24"/>
+          <w:szCs w:val="24"/>
+          <w:u w:val="none"/>
+        </w:rPr>
+        <w:t>PM Nadkarni, L</w:t>
+      </w:r>
+      <w:r>
+        <w:rPr>
+          <w:rFonts w:ascii="Arial" w:hAnsi="Arial" w:cs="Arial"/>
+          <w:sz w:val="24"/>
+          <w:szCs w:val="24"/>
+        </w:rPr>
+        <w:t>]</w:t>
+      </w:r>
+      <w:r>
+        <w:rPr>
+          <w:rFonts w:ascii="Arial" w:hAnsi="Arial" w:cs="Arial"/>
+          <w:sz w:val="24"/>
+          <w:szCs w:val="24"/>
+        </w:rPr>
+        <w:t>.</w:t>
+      </w:r>
+      <w:r>
+        <w:rPr>
+          <w:rFonts w:ascii="Arial" w:hAnsi="Arial" w:cs="Arial"/>
+          <w:sz w:val="24"/>
+          <w:szCs w:val="24"/>
+        </w:rPr>
+        <w:t xml:space="preserve"> Η επικοινωνία με τους υπολογιστές είτε μπορεί να γίνεται με την χρήση της φωνής, όπως είδαμε και με την υπαγόρευση κειμένου, μέσω γραπτού κειμένου ή μέσω εισαγωγής δεδομένων με την χρήση ενός πληκτρολογίου</w:t>
+      </w:r>
+      <w:r>
+        <w:rPr>
+          <w:rFonts w:ascii="Arial" w:hAnsi="Arial" w:cs="Arial"/>
+          <w:sz w:val="24"/>
+          <w:szCs w:val="24"/>
+        </w:rPr>
+        <w:t xml:space="preserve"> [</w:t>
+      </w:r>
+      <w:r>
+        <w:rPr>
+          <w:rStyle w:val="Hyperlink"/>
+          <w:rFonts w:ascii="Arial" w:hAnsi="Arial" w:cs="Arial"/>
+          <w:color w:val="auto"/>
+          <w:sz w:val="24"/>
+          <w:szCs w:val="24"/>
+          <w:u w:val="none"/>
+        </w:rPr>
+        <w:t xml:space="preserve">JF Allen </w:t>
+      </w:r>
+      <w:r>
+        <w:rPr>
+          <w:rStyle w:val="Hyperlink"/>
+          <w:rFonts w:ascii="Arial" w:hAnsi="Arial" w:cs="Arial"/>
+          <w:color w:val="auto"/>
+          <w:sz w:val="24"/>
+          <w:szCs w:val="24"/>
+          <w:u w:val="none"/>
+        </w:rPr>
+        <w:t>–</w:t>
+      </w:r>
+      <w:r>
+        <w:rPr>
+          <w:rStyle w:val="Hyperlink"/>
+          <w:rFonts w:ascii="Arial" w:hAnsi="Arial" w:cs="Arial"/>
+          <w:color w:val="auto"/>
+          <w:sz w:val="24"/>
+          <w:szCs w:val="24"/>
+          <w:u w:val="none"/>
+        </w:rPr>
+        <w:t xml:space="preserve"> Encyclopedia</w:t>
+      </w:r>
+      <w:r>
+        <w:rPr>
+          <w:rFonts w:ascii="Arial" w:hAnsi="Arial" w:cs="Arial"/>
+          <w:sz w:val="24"/>
+          <w:szCs w:val="24"/>
+        </w:rPr>
+        <w:t xml:space="preserve">, </w:t>
+      </w:r>
+      <w:r>
+        <w:rPr>
+          <w:rFonts w:ascii="Arial" w:hAnsi="Arial" w:cs="Arial"/>
+          <w:sz w:val="24"/>
+          <w:szCs w:val="24"/>
+          <w:lang w:val="en-US"/>
+        </w:rPr>
+        <w:t>javatpoint</w:t>
+      </w:r>
+      <w:r>
+        <w:rPr>
+          <w:rFonts w:ascii="Arial" w:hAnsi="Arial" w:cs="Arial"/>
+          <w:sz w:val="24"/>
+          <w:szCs w:val="24"/>
+        </w:rPr>
+        <w:t>]</w:t>
+      </w:r>
+      <w:r>
+        <w:rPr>
+          <w:rFonts w:ascii="Arial" w:hAnsi="Arial" w:cs="Arial"/>
+          <w:sz w:val="24"/>
+          <w:szCs w:val="24"/>
+        </w:rPr>
+        <w:t>. Με</w:t>
+      </w:r>
+      <w:r>
+        <w:rPr>
+          <w:rFonts w:ascii="Arial" w:hAnsi="Arial" w:cs="Arial"/>
+          <w:sz w:val="24"/>
+          <w:szCs w:val="24"/>
+        </w:rPr>
+        <w:t xml:space="preserve"> </w:t>
+      </w:r>
+      <w:r>
+        <w:rPr>
+          <w:rFonts w:ascii="Arial" w:hAnsi="Arial" w:cs="Arial"/>
+          <w:sz w:val="24"/>
+          <w:szCs w:val="24"/>
+        </w:rPr>
+        <w:t>την</w:t>
+      </w:r>
+      <w:r>
+        <w:rPr>
+          <w:rFonts w:ascii="Arial" w:hAnsi="Arial" w:cs="Arial"/>
+          <w:sz w:val="24"/>
+          <w:szCs w:val="24"/>
+        </w:rPr>
+        <w:t xml:space="preserve"> </w:t>
+      </w:r>
+      <w:r>
+        <w:rPr>
+          <w:rFonts w:ascii="Arial" w:hAnsi="Arial" w:cs="Arial"/>
+          <w:sz w:val="24"/>
+          <w:szCs w:val="24"/>
+        </w:rPr>
+        <w:t>χρήση</w:t>
+      </w:r>
+      <w:r>
+        <w:rPr>
+          <w:rFonts w:ascii="Arial" w:hAnsi="Arial" w:cs="Arial"/>
+          <w:sz w:val="24"/>
+          <w:szCs w:val="24"/>
+        </w:rPr>
+        <w:t xml:space="preserve"> </w:t>
+      </w:r>
+      <w:r>
+        <w:rPr>
+          <w:rFonts w:ascii="Arial" w:hAnsi="Arial" w:cs="Arial"/>
+          <w:sz w:val="24"/>
+          <w:szCs w:val="24"/>
+        </w:rPr>
+        <w:t>του</w:t>
+      </w:r>
+      <w:r>
+        <w:rPr>
+          <w:rFonts w:ascii="Arial" w:hAnsi="Arial" w:cs="Arial"/>
+          <w:sz w:val="24"/>
+          <w:szCs w:val="24"/>
+        </w:rPr>
+        <w:t xml:space="preserve"> </w:t>
+      </w:r>
+      <w:r>
+        <w:rPr>
+          <w:rFonts w:ascii="Arial" w:hAnsi="Arial" w:cs="Arial"/>
+          <w:sz w:val="24"/>
+          <w:szCs w:val="24"/>
+          <w:lang w:val="en-US"/>
+        </w:rPr>
+        <w:t>NLP</w:t>
+      </w:r>
+      <w:r>
+        <w:rPr>
+          <w:rFonts w:ascii="Arial" w:hAnsi="Arial" w:cs="Arial"/>
+          <w:sz w:val="24"/>
+          <w:szCs w:val="24"/>
+        </w:rPr>
+        <w:t xml:space="preserve">, </w:t>
+      </w:r>
+      <w:r>
+        <w:rPr>
+          <w:rFonts w:ascii="Arial" w:hAnsi="Arial" w:cs="Arial"/>
+          <w:sz w:val="24"/>
+          <w:szCs w:val="24"/>
+        </w:rPr>
+        <w:t>τα</w:t>
+      </w:r>
+      <w:r>
+        <w:rPr>
+          <w:rFonts w:ascii="Arial" w:hAnsi="Arial" w:cs="Arial"/>
+          <w:sz w:val="24"/>
+          <w:szCs w:val="24"/>
+        </w:rPr>
+        <w:t xml:space="preserve"> </w:t>
+      </w:r>
+      <w:r>
+        <w:rPr>
+          <w:rFonts w:ascii="Arial" w:hAnsi="Arial" w:cs="Arial"/>
+          <w:sz w:val="24"/>
+          <w:szCs w:val="24"/>
+        </w:rPr>
+        <w:t>υπολογιστικά</w:t>
+      </w:r>
+      <w:r>
+        <w:rPr>
+          <w:rFonts w:ascii="Arial" w:hAnsi="Arial" w:cs="Arial"/>
+          <w:sz w:val="24"/>
+          <w:szCs w:val="24"/>
+        </w:rPr>
+        <w:t xml:space="preserve"> </w:t>
+      </w:r>
+      <w:r>
+        <w:rPr>
+          <w:rFonts w:ascii="Arial" w:hAnsi="Arial" w:cs="Arial"/>
+          <w:sz w:val="24"/>
+          <w:szCs w:val="24"/>
+        </w:rPr>
+        <w:t>συστήματα</w:t>
+      </w:r>
+      <w:r>
+        <w:rPr>
+          <w:rFonts w:ascii="Arial" w:hAnsi="Arial" w:cs="Arial"/>
+          <w:sz w:val="24"/>
+          <w:szCs w:val="24"/>
+        </w:rPr>
+        <w:t xml:space="preserve"> </w:t>
+      </w:r>
+      <w:r>
+        <w:rPr>
+          <w:rFonts w:ascii="Arial" w:hAnsi="Arial" w:cs="Arial"/>
+          <w:sz w:val="24"/>
+          <w:szCs w:val="24"/>
+        </w:rPr>
+        <w:t>μπορούν να καταλαβαίνουν την γλώσσα που μιλάμε</w:t>
+      </w:r>
+      <w:r>
+        <w:rPr>
+          <w:rFonts w:ascii="Arial" w:hAnsi="Arial" w:cs="Arial"/>
+          <w:sz w:val="24"/>
+          <w:szCs w:val="24"/>
+        </w:rPr>
+        <w:t xml:space="preserve"> και να πραγματοποιούν διάφορες λειτουργίες όπως μετάφραση γλωσσών</w:t>
+      </w:r>
+      <w:r>
+        <w:rPr>
+          <w:rFonts w:ascii="Arial" w:hAnsi="Arial" w:cs="Arial"/>
+          <w:sz w:val="24"/>
+          <w:szCs w:val="24"/>
+        </w:rPr>
+        <w:t xml:space="preserve"> [</w:t>
+      </w:r>
+      <w:r>
+        <w:rPr>
+          <w:rStyle w:val="Hyperlink"/>
+          <w:rFonts w:ascii="Arial" w:hAnsi="Arial" w:cs="Arial"/>
+          <w:color w:val="auto"/>
+          <w:sz w:val="24"/>
+          <w:szCs w:val="24"/>
+          <w:u w:val="none"/>
+          <w:lang w:val="en-US"/>
+        </w:rPr>
+        <w:t>Elizabeth</w:t>
+      </w:r>
+      <w:r>
+        <w:rPr>
+          <w:rStyle w:val="Hyperlink"/>
+          <w:rFonts w:ascii="Arial" w:hAnsi="Arial" w:cs="Arial"/>
+          <w:color w:val="auto"/>
+          <w:sz w:val="24"/>
+          <w:szCs w:val="24"/>
+          <w:u w:val="none"/>
+        </w:rPr>
+        <w:t xml:space="preserve"> </w:t>
+      </w:r>
+      <w:r>
+        <w:rPr>
+          <w:rStyle w:val="Hyperlink"/>
+          <w:rFonts w:ascii="Arial" w:hAnsi="Arial" w:cs="Arial"/>
+          <w:color w:val="auto"/>
+          <w:sz w:val="24"/>
+          <w:szCs w:val="24"/>
+          <w:u w:val="none"/>
+          <w:lang w:val="en-US"/>
+        </w:rPr>
+        <w:t>D</w:t>
+      </w:r>
+      <w:r>
+        <w:rPr>
+          <w:rStyle w:val="Hyperlink"/>
+          <w:rFonts w:ascii="Arial" w:hAnsi="Arial" w:cs="Arial"/>
+          <w:color w:val="auto"/>
+          <w:sz w:val="24"/>
+          <w:szCs w:val="24"/>
+          <w:u w:val="none"/>
+        </w:rPr>
+        <w:t xml:space="preserve">. </w:t>
+      </w:r>
+      <w:r>
+        <w:rPr>
+          <w:rStyle w:val="Hyperlink"/>
+          <w:rFonts w:ascii="Arial" w:hAnsi="Arial" w:cs="Arial"/>
+          <w:color w:val="auto"/>
+          <w:sz w:val="24"/>
+          <w:szCs w:val="24"/>
+          <w:u w:val="none"/>
+          <w:lang w:val="en-US"/>
+        </w:rPr>
+        <w:t>Liddy</w:t>
+      </w:r>
+      <w:r>
+        <w:rPr>
+          <w:rStyle w:val="Hyperlink"/>
+          <w:rFonts w:ascii="Arial" w:hAnsi="Arial" w:cs="Arial"/>
+          <w:color w:val="auto"/>
+          <w:sz w:val="24"/>
+          <w:szCs w:val="24"/>
+          <w:u w:val="none"/>
+        </w:rPr>
+        <w:t xml:space="preserve">, </w:t>
+      </w:r>
+      <w:r>
+        <w:rPr>
+          <w:rStyle w:val="Hyperlink"/>
+          <w:rFonts w:ascii="Arial" w:hAnsi="Arial" w:cs="Arial"/>
+          <w:color w:val="auto"/>
+          <w:sz w:val="24"/>
+          <w:szCs w:val="24"/>
+          <w:u w:val="none"/>
+        </w:rPr>
+        <w:t xml:space="preserve">JF Allen </w:t>
+      </w:r>
+      <w:r>
+        <w:rPr>
+          <w:rStyle w:val="Hyperlink"/>
+          <w:rFonts w:ascii="Arial" w:hAnsi="Arial" w:cs="Arial"/>
+          <w:color w:val="auto"/>
+          <w:sz w:val="24"/>
+          <w:szCs w:val="24"/>
+          <w:u w:val="none"/>
+        </w:rPr>
+        <w:t>–</w:t>
+      </w:r>
+      <w:r>
+        <w:rPr>
+          <w:rStyle w:val="Hyperlink"/>
+          <w:rFonts w:ascii="Arial" w:hAnsi="Arial" w:cs="Arial"/>
+          <w:color w:val="auto"/>
+          <w:sz w:val="24"/>
+          <w:szCs w:val="24"/>
+          <w:u w:val="none"/>
+        </w:rPr>
+        <w:t xml:space="preserve"> Encyclopedia</w:t>
+      </w:r>
+      <w:r>
+        <w:rPr>
+          <w:rStyle w:val="Hyperlink"/>
+          <w:rFonts w:ascii="Arial" w:hAnsi="Arial" w:cs="Arial"/>
+          <w:color w:val="auto"/>
+          <w:sz w:val="24"/>
+          <w:szCs w:val="24"/>
+          <w:u w:val="none"/>
+        </w:rPr>
+        <w:t>,</w:t>
+      </w:r>
+      <w:r>
+        <w:rPr>
+          <w:rFonts w:ascii="Arial" w:hAnsi="Arial" w:cs="Arial"/>
+          <w:sz w:val="24"/>
+          <w:szCs w:val="24"/>
+        </w:rPr>
+        <w:t xml:space="preserve"> </w:t>
+      </w:r>
+      <w:r>
+        <w:rPr>
+          <w:rFonts w:ascii="Arial" w:hAnsi="Arial" w:cs="Arial"/>
+          <w:sz w:val="24"/>
+          <w:szCs w:val="24"/>
+          <w:lang w:val="en-US"/>
+        </w:rPr>
+        <w:t>intellipaat</w:t>
+      </w:r>
+      <w:r>
+        <w:rPr>
+          <w:rFonts w:ascii="Arial" w:hAnsi="Arial" w:cs="Arial"/>
+          <w:sz w:val="24"/>
+          <w:szCs w:val="24"/>
+        </w:rPr>
+        <w:t>, softwaretestinghelp]</w:t>
+      </w:r>
+      <w:r>
+        <w:rPr>
+          <w:rFonts w:ascii="Arial" w:hAnsi="Arial" w:cs="Arial"/>
+          <w:sz w:val="24"/>
+          <w:szCs w:val="24"/>
+        </w:rPr>
+        <w:t>.</w:t>
+      </w:r>
+      <w:r>
+        <w:rPr>
+          <w:rFonts w:ascii="Arial" w:hAnsi="Arial" w:cs="Arial"/>
+          <w:sz w:val="24"/>
+          <w:szCs w:val="24"/>
+        </w:rPr>
+        <w:t xml:space="preserve"> </w:t>
+      </w:r>
+      <w:r>
+        <w:rPr>
+          <w:rFonts w:ascii="Arial" w:hAnsi="Arial" w:cs="Arial"/>
+          <w:sz w:val="24"/>
+          <w:szCs w:val="24"/>
+        </w:rPr>
+        <w:t xml:space="preserve">Απώτερος σκοπός του </w:t>
+      </w:r>
+      <w:r>
+        <w:rPr>
+          <w:rFonts w:ascii="Arial" w:hAnsi="Arial" w:cs="Arial"/>
+          <w:sz w:val="24"/>
+          <w:szCs w:val="24"/>
+          <w:lang w:val="en-US"/>
+        </w:rPr>
+        <w:t>NLP</w:t>
+      </w:r>
+      <w:r>
+        <w:rPr>
+          <w:rFonts w:ascii="Arial" w:hAnsi="Arial" w:cs="Arial"/>
+          <w:sz w:val="24"/>
+          <w:szCs w:val="24"/>
+        </w:rPr>
+        <w:t xml:space="preserve"> είναι η επίτευξη</w:t>
+      </w:r>
+      <w:r>
+        <w:rPr>
+          <w:rFonts w:ascii="Arial" w:hAnsi="Arial" w:cs="Arial"/>
+          <w:sz w:val="24"/>
+          <w:szCs w:val="24"/>
+        </w:rPr>
+        <w:t xml:space="preserve"> επεξεργασίας γλωσσών από τους υπολογιστές, παρόμοια με αυτή των ανθρώπων. Έτσι θα μπορέσει να υπάρξει επικοινωνία </w:t>
+      </w:r>
+      <w:r>
+        <w:rPr>
+          <w:rFonts w:ascii="Arial" w:hAnsi="Arial" w:cs="Arial"/>
+          <w:sz w:val="24"/>
+          <w:szCs w:val="24"/>
+        </w:rPr>
+        <w:t>μεταξύ ανθρώπων και υπολογιστών</w:t>
+      </w:r>
+      <w:r>
+        <w:rPr>
+          <w:rFonts w:ascii="Arial" w:hAnsi="Arial" w:cs="Arial"/>
+          <w:sz w:val="24"/>
+          <w:szCs w:val="24"/>
+        </w:rPr>
+        <w:t xml:space="preserve"> </w:t>
+      </w:r>
+      <w:r>
+        <w:rPr>
+          <w:rFonts w:ascii="Arial" w:hAnsi="Arial" w:cs="Arial"/>
+          <w:sz w:val="24"/>
+          <w:szCs w:val="24"/>
+        </w:rPr>
+        <w:t xml:space="preserve">με την χρήση </w:t>
       </w:r>
       <w:r>
         <w:rPr>
@@ -30141,609 +30813,7 @@
           <w:szCs w:val="24"/>
         </w:rPr>
         <w:lastRenderedPageBreak/>
-        <w:t>[</w:t>
-      </w:r>
-      <w:r>
-        <w:rPr>
-          <w:rStyle w:val="Hyperlink"/>
-          <w:rFonts w:ascii="Arial" w:hAnsi="Arial" w:cs="Arial"/>
-          <w:color w:val="auto"/>
-          <w:sz w:val="24"/>
-          <w:szCs w:val="24"/>
-          <w:u w:val="none"/>
-          <w:lang w:val="en-US"/>
-        </w:rPr>
-        <w:t>Elizabeth</w:t>
-      </w:r>
-      <w:r>
-        <w:rPr>
-          <w:rStyle w:val="Hyperlink"/>
-          <w:rFonts w:ascii="Arial" w:hAnsi="Arial" w:cs="Arial"/>
-          <w:color w:val="auto"/>
-          <w:sz w:val="24"/>
-          <w:szCs w:val="24"/>
-          <w:u w:val="none"/>
-        </w:rPr>
-        <w:t xml:space="preserve"> </w:t>
-      </w:r>
-      <w:r>
-        <w:rPr>
-          <w:rStyle w:val="Hyperlink"/>
-          <w:rFonts w:ascii="Arial" w:hAnsi="Arial" w:cs="Arial"/>
-          <w:color w:val="auto"/>
-          <w:sz w:val="24"/>
-          <w:szCs w:val="24"/>
-          <w:u w:val="none"/>
-          <w:lang w:val="en-US"/>
-        </w:rPr>
-        <w:t>D</w:t>
-      </w:r>
-      <w:r>
-        <w:rPr>
-          <w:rStyle w:val="Hyperlink"/>
-          <w:rFonts w:ascii="Arial" w:hAnsi="Arial" w:cs="Arial"/>
-          <w:color w:val="auto"/>
-          <w:sz w:val="24"/>
-          <w:szCs w:val="24"/>
-          <w:u w:val="none"/>
-        </w:rPr>
-        <w:t xml:space="preserve">. </w:t>
-      </w:r>
-      <w:r>
-        <w:rPr>
-          <w:rStyle w:val="Hyperlink"/>
-          <w:rFonts w:ascii="Arial" w:hAnsi="Arial" w:cs="Arial"/>
-          <w:color w:val="auto"/>
-          <w:sz w:val="24"/>
-          <w:szCs w:val="24"/>
-          <w:u w:val="none"/>
-          <w:lang w:val="en-US"/>
-        </w:rPr>
-        <w:t>Liddy</w:t>
-      </w:r>
-      <w:r>
-        <w:rPr>
-          <w:rStyle w:val="Hyperlink"/>
-          <w:rFonts w:ascii="Arial" w:hAnsi="Arial" w:cs="Arial"/>
-          <w:color w:val="auto"/>
-          <w:sz w:val="24"/>
-          <w:szCs w:val="24"/>
-          <w:u w:val="none"/>
-        </w:rPr>
-        <w:t xml:space="preserve">, </w:t>
-      </w:r>
-      <w:r>
-        <w:rPr>
-          <w:rStyle w:val="Hyperlink"/>
-          <w:rFonts w:ascii="Arial" w:hAnsi="Arial" w:cs="Arial"/>
-          <w:color w:val="auto"/>
-          <w:sz w:val="24"/>
-          <w:szCs w:val="24"/>
-          <w:u w:val="none"/>
-        </w:rPr>
-        <w:t xml:space="preserve">JF Allen </w:t>
-      </w:r>
-      <w:r>
-        <w:rPr>
-          <w:rStyle w:val="Hyperlink"/>
-          <w:rFonts w:ascii="Arial" w:hAnsi="Arial" w:cs="Arial"/>
-          <w:color w:val="auto"/>
-          <w:sz w:val="24"/>
-          <w:szCs w:val="24"/>
-          <w:u w:val="none"/>
-        </w:rPr>
-        <w:t>–</w:t>
-      </w:r>
-      <w:r>
-        <w:rPr>
-          <w:rStyle w:val="Hyperlink"/>
-          <w:rFonts w:ascii="Arial" w:hAnsi="Arial" w:cs="Arial"/>
-          <w:color w:val="auto"/>
-          <w:sz w:val="24"/>
-          <w:szCs w:val="24"/>
-          <w:u w:val="none"/>
-        </w:rPr>
-        <w:t xml:space="preserve"> Encyclopedia</w:t>
-      </w:r>
-      <w:r>
-        <w:rPr>
-          <w:rStyle w:val="Hyperlink"/>
-          <w:rFonts w:ascii="Arial" w:hAnsi="Arial" w:cs="Arial"/>
-          <w:color w:val="auto"/>
-          <w:sz w:val="24"/>
-          <w:szCs w:val="24"/>
-          <w:u w:val="none"/>
-        </w:rPr>
-        <w:t xml:space="preserve">, </w:t>
-      </w:r>
-      <w:r>
-        <w:rPr>
-          <w:rStyle w:val="Hyperlink"/>
-          <w:rFonts w:ascii="Arial" w:hAnsi="Arial" w:cs="Arial"/>
-          <w:color w:val="auto"/>
-          <w:sz w:val="24"/>
-          <w:szCs w:val="24"/>
-          <w:u w:val="none"/>
-        </w:rPr>
-        <w:t>PM Nadkarni, L</w:t>
-      </w:r>
-      <w:r>
-        <w:rPr>
-          <w:rFonts w:ascii="Arial" w:hAnsi="Arial" w:cs="Arial"/>
-          <w:sz w:val="24"/>
-          <w:szCs w:val="24"/>
-        </w:rPr>
-        <w:t>]</w:t>
-      </w:r>
-      <w:r>
-        <w:rPr>
-          <w:rFonts w:ascii="Arial" w:hAnsi="Arial" w:cs="Arial"/>
-          <w:sz w:val="24"/>
-          <w:szCs w:val="24"/>
-        </w:rPr>
-        <w:t>.</w:t>
-      </w:r>
-      <w:r>
-        <w:rPr>
-          <w:rFonts w:ascii="Arial" w:hAnsi="Arial" w:cs="Arial"/>
-          <w:sz w:val="24"/>
-          <w:szCs w:val="24"/>
-        </w:rPr>
-        <w:t xml:space="preserve"> </w:t>
-      </w:r>
-      <w:r>
-        <w:rPr>
-          <w:rFonts w:ascii="Arial" w:hAnsi="Arial" w:cs="Arial"/>
-          <w:sz w:val="24"/>
-          <w:szCs w:val="24"/>
-        </w:rPr>
-        <w:t>Η επικοινωνία με τους υπολογιστές είτε μπορεί να γίνεται με την χρήση της φωνής, όπως είδαμε και με την υπαγόρευση κειμένου, μέσω γραπτού κειμένου ή μέσω εισαγωγής δεδομένων με την χρήση ενός πληκτρολογίου</w:t>
-      </w:r>
-      <w:r>
-        <w:rPr>
-          <w:rFonts w:ascii="Arial" w:hAnsi="Arial" w:cs="Arial"/>
-          <w:sz w:val="24"/>
-          <w:szCs w:val="24"/>
-        </w:rPr>
-        <w:t xml:space="preserve"> [</w:t>
-      </w:r>
-      <w:r>
-        <w:rPr>
-          <w:rStyle w:val="Hyperlink"/>
-          <w:rFonts w:ascii="Arial" w:hAnsi="Arial" w:cs="Arial"/>
-          <w:color w:val="auto"/>
-          <w:sz w:val="24"/>
-          <w:szCs w:val="24"/>
-          <w:u w:val="none"/>
-        </w:rPr>
-        <w:t xml:space="preserve">JF Allen </w:t>
-      </w:r>
-      <w:r>
-        <w:rPr>
-          <w:rStyle w:val="Hyperlink"/>
-          <w:rFonts w:ascii="Arial" w:hAnsi="Arial" w:cs="Arial"/>
-          <w:color w:val="auto"/>
-          <w:sz w:val="24"/>
-          <w:szCs w:val="24"/>
-          <w:u w:val="none"/>
-        </w:rPr>
-        <w:t>–</w:t>
-      </w:r>
-      <w:r>
-        <w:rPr>
-          <w:rStyle w:val="Hyperlink"/>
-          <w:rFonts w:ascii="Arial" w:hAnsi="Arial" w:cs="Arial"/>
-          <w:color w:val="auto"/>
-          <w:sz w:val="24"/>
-          <w:szCs w:val="24"/>
-          <w:u w:val="none"/>
-        </w:rPr>
-        <w:t xml:space="preserve"> Encyclopedia</w:t>
-      </w:r>
-      <w:r>
-        <w:rPr>
-          <w:rFonts w:ascii="Arial" w:hAnsi="Arial" w:cs="Arial"/>
-          <w:sz w:val="24"/>
-          <w:szCs w:val="24"/>
-        </w:rPr>
-        <w:t xml:space="preserve">, </w:t>
-      </w:r>
-      <w:r>
-        <w:rPr>
-          <w:rFonts w:ascii="Arial" w:hAnsi="Arial" w:cs="Arial"/>
-          <w:sz w:val="24"/>
-          <w:szCs w:val="24"/>
-          <w:lang w:val="en-US"/>
-        </w:rPr>
-        <w:t>javatpoint</w:t>
-      </w:r>
-      <w:r>
-        <w:rPr>
-          <w:rFonts w:ascii="Arial" w:hAnsi="Arial" w:cs="Arial"/>
-          <w:sz w:val="24"/>
-          <w:szCs w:val="24"/>
-        </w:rPr>
-        <w:t>]</w:t>
-      </w:r>
-      <w:r>
-        <w:rPr>
-          <w:rFonts w:ascii="Arial" w:hAnsi="Arial" w:cs="Arial"/>
-          <w:sz w:val="24"/>
-          <w:szCs w:val="24"/>
-        </w:rPr>
-        <w:t xml:space="preserve">. </w:t>
-      </w:r>
-      <w:r>
-        <w:rPr>
-          <w:rFonts w:ascii="Arial" w:hAnsi="Arial" w:cs="Arial"/>
-          <w:sz w:val="24"/>
-          <w:szCs w:val="24"/>
-        </w:rPr>
-        <w:t>Μ</w:t>
-      </w:r>
-      <w:r>
-        <w:rPr>
-          <w:rFonts w:ascii="Arial" w:hAnsi="Arial" w:cs="Arial"/>
-          <w:sz w:val="24"/>
-          <w:szCs w:val="24"/>
-        </w:rPr>
-        <w:t>ε</w:t>
-      </w:r>
-      <w:r>
-        <w:rPr>
-          <w:rFonts w:ascii="Arial" w:hAnsi="Arial" w:cs="Arial"/>
-          <w:sz w:val="24"/>
-          <w:szCs w:val="24"/>
-        </w:rPr>
-        <w:t xml:space="preserve"> </w:t>
-      </w:r>
-      <w:r>
-        <w:rPr>
-          <w:rFonts w:ascii="Arial" w:hAnsi="Arial" w:cs="Arial"/>
-          <w:sz w:val="24"/>
-          <w:szCs w:val="24"/>
-        </w:rPr>
-        <w:t>την</w:t>
-      </w:r>
-      <w:r>
-        <w:rPr>
-          <w:rFonts w:ascii="Arial" w:hAnsi="Arial" w:cs="Arial"/>
-          <w:sz w:val="24"/>
-          <w:szCs w:val="24"/>
-        </w:rPr>
-        <w:t xml:space="preserve"> </w:t>
-      </w:r>
-      <w:r>
-        <w:rPr>
-          <w:rFonts w:ascii="Arial" w:hAnsi="Arial" w:cs="Arial"/>
-          <w:sz w:val="24"/>
-          <w:szCs w:val="24"/>
-        </w:rPr>
-        <w:t>χρήση</w:t>
-      </w:r>
-      <w:r>
-        <w:rPr>
-          <w:rFonts w:ascii="Arial" w:hAnsi="Arial" w:cs="Arial"/>
-          <w:sz w:val="24"/>
-          <w:szCs w:val="24"/>
-        </w:rPr>
-        <w:t xml:space="preserve"> </w:t>
-      </w:r>
-      <w:r>
-        <w:rPr>
-          <w:rFonts w:ascii="Arial" w:hAnsi="Arial" w:cs="Arial"/>
-          <w:sz w:val="24"/>
-          <w:szCs w:val="24"/>
-        </w:rPr>
-        <w:t>του</w:t>
-      </w:r>
-      <w:r>
-        <w:rPr>
-          <w:rFonts w:ascii="Arial" w:hAnsi="Arial" w:cs="Arial"/>
-          <w:sz w:val="24"/>
-          <w:szCs w:val="24"/>
-        </w:rPr>
-        <w:t xml:space="preserve"> </w:t>
-      </w:r>
-      <w:r>
-        <w:rPr>
-          <w:rFonts w:ascii="Arial" w:hAnsi="Arial" w:cs="Arial"/>
-          <w:sz w:val="24"/>
-          <w:szCs w:val="24"/>
-          <w:lang w:val="en-US"/>
-        </w:rPr>
-        <w:t>NLP</w:t>
-      </w:r>
-      <w:r>
-        <w:rPr>
-          <w:rFonts w:ascii="Arial" w:hAnsi="Arial" w:cs="Arial"/>
-          <w:sz w:val="24"/>
-          <w:szCs w:val="24"/>
-        </w:rPr>
-        <w:t xml:space="preserve">, </w:t>
-      </w:r>
-      <w:r>
-        <w:rPr>
-          <w:rFonts w:ascii="Arial" w:hAnsi="Arial" w:cs="Arial"/>
-          <w:sz w:val="24"/>
-          <w:szCs w:val="24"/>
-        </w:rPr>
-        <w:t>τα</w:t>
-      </w:r>
-      <w:r>
-        <w:rPr>
-          <w:rFonts w:ascii="Arial" w:hAnsi="Arial" w:cs="Arial"/>
-          <w:sz w:val="24"/>
-          <w:szCs w:val="24"/>
-        </w:rPr>
-        <w:t xml:space="preserve"> </w:t>
-      </w:r>
-      <w:r>
-        <w:rPr>
-          <w:rFonts w:ascii="Arial" w:hAnsi="Arial" w:cs="Arial"/>
-          <w:sz w:val="24"/>
-          <w:szCs w:val="24"/>
-        </w:rPr>
-        <w:t>υπολογιστικά</w:t>
-      </w:r>
-      <w:r>
-        <w:rPr>
-          <w:rFonts w:ascii="Arial" w:hAnsi="Arial" w:cs="Arial"/>
-          <w:sz w:val="24"/>
-          <w:szCs w:val="24"/>
-        </w:rPr>
-        <w:t xml:space="preserve"> </w:t>
-      </w:r>
-      <w:r>
-        <w:rPr>
-          <w:rFonts w:ascii="Arial" w:hAnsi="Arial" w:cs="Arial"/>
-          <w:sz w:val="24"/>
-          <w:szCs w:val="24"/>
-        </w:rPr>
-        <w:t>συστήματα</w:t>
-      </w:r>
-      <w:r>
-        <w:rPr>
-          <w:rFonts w:ascii="Arial" w:hAnsi="Arial" w:cs="Arial"/>
-          <w:sz w:val="24"/>
-          <w:szCs w:val="24"/>
-        </w:rPr>
-        <w:t xml:space="preserve"> </w:t>
-      </w:r>
-      <w:r>
-        <w:rPr>
-          <w:rFonts w:ascii="Arial" w:hAnsi="Arial" w:cs="Arial"/>
-          <w:sz w:val="24"/>
-          <w:szCs w:val="24"/>
-        </w:rPr>
-        <w:t>μπορούν να καταλαβαίνουν την γλώσσα που μιλάμε</w:t>
-      </w:r>
-      <w:r>
-        <w:rPr>
-          <w:rFonts w:ascii="Arial" w:hAnsi="Arial" w:cs="Arial"/>
-          <w:sz w:val="24"/>
-          <w:szCs w:val="24"/>
-        </w:rPr>
-        <w:t xml:space="preserve"> και να πραγματοποιούν διάφορες λειτουργίες όπως μετάφραση γλωσσών</w:t>
-      </w:r>
-      <w:r>
-        <w:rPr>
-          <w:rFonts w:ascii="Arial" w:hAnsi="Arial" w:cs="Arial"/>
-          <w:sz w:val="24"/>
-          <w:szCs w:val="24"/>
-        </w:rPr>
-        <w:t xml:space="preserve"> [</w:t>
-      </w:r>
-      <w:r>
-        <w:rPr>
-          <w:rStyle w:val="Hyperlink"/>
-          <w:rFonts w:ascii="Arial" w:hAnsi="Arial" w:cs="Arial"/>
-          <w:color w:val="auto"/>
-          <w:sz w:val="24"/>
-          <w:szCs w:val="24"/>
-          <w:u w:val="none"/>
-          <w:lang w:val="en-US"/>
-        </w:rPr>
-        <w:t>Elizabeth</w:t>
-      </w:r>
-      <w:r>
-        <w:rPr>
-          <w:rStyle w:val="Hyperlink"/>
-          <w:rFonts w:ascii="Arial" w:hAnsi="Arial" w:cs="Arial"/>
-          <w:color w:val="auto"/>
-          <w:sz w:val="24"/>
-          <w:szCs w:val="24"/>
-          <w:u w:val="none"/>
-        </w:rPr>
-        <w:t xml:space="preserve"> </w:t>
-      </w:r>
-      <w:r>
-        <w:rPr>
-          <w:rStyle w:val="Hyperlink"/>
-          <w:rFonts w:ascii="Arial" w:hAnsi="Arial" w:cs="Arial"/>
-          <w:color w:val="auto"/>
-          <w:sz w:val="24"/>
-          <w:szCs w:val="24"/>
-          <w:u w:val="none"/>
-          <w:lang w:val="en-US"/>
-        </w:rPr>
-        <w:t>D</w:t>
-      </w:r>
-      <w:r>
-        <w:rPr>
-          <w:rStyle w:val="Hyperlink"/>
-          <w:rFonts w:ascii="Arial" w:hAnsi="Arial" w:cs="Arial"/>
-          <w:color w:val="auto"/>
-          <w:sz w:val="24"/>
-          <w:szCs w:val="24"/>
-          <w:u w:val="none"/>
-        </w:rPr>
-        <w:t xml:space="preserve">. </w:t>
-      </w:r>
-      <w:r>
-        <w:rPr>
-          <w:rStyle w:val="Hyperlink"/>
-          <w:rFonts w:ascii="Arial" w:hAnsi="Arial" w:cs="Arial"/>
-          <w:color w:val="auto"/>
-          <w:sz w:val="24"/>
-          <w:szCs w:val="24"/>
-          <w:u w:val="none"/>
-          <w:lang w:val="en-US"/>
-        </w:rPr>
-        <w:t>Liddy</w:t>
-      </w:r>
-      <w:r>
-        <w:rPr>
-          <w:rStyle w:val="Hyperlink"/>
-          <w:rFonts w:ascii="Arial" w:hAnsi="Arial" w:cs="Arial"/>
-          <w:color w:val="auto"/>
-          <w:sz w:val="24"/>
-          <w:szCs w:val="24"/>
-          <w:u w:val="none"/>
-        </w:rPr>
-        <w:t xml:space="preserve">, </w:t>
-      </w:r>
-      <w:r>
-        <w:rPr>
-          <w:rStyle w:val="Hyperlink"/>
-          <w:rFonts w:ascii="Arial" w:hAnsi="Arial" w:cs="Arial"/>
-          <w:color w:val="auto"/>
-          <w:sz w:val="24"/>
-          <w:szCs w:val="24"/>
-          <w:u w:val="none"/>
-        </w:rPr>
-        <w:t xml:space="preserve">JF Allen </w:t>
-      </w:r>
-      <w:r>
-        <w:rPr>
-          <w:rStyle w:val="Hyperlink"/>
-          <w:rFonts w:ascii="Arial" w:hAnsi="Arial" w:cs="Arial"/>
-          <w:color w:val="auto"/>
-          <w:sz w:val="24"/>
-          <w:szCs w:val="24"/>
-          <w:u w:val="none"/>
-        </w:rPr>
-        <w:t>–</w:t>
-      </w:r>
-      <w:r>
-        <w:rPr>
-          <w:rStyle w:val="Hyperlink"/>
-          <w:rFonts w:ascii="Arial" w:hAnsi="Arial" w:cs="Arial"/>
-          <w:color w:val="auto"/>
-          <w:sz w:val="24"/>
-          <w:szCs w:val="24"/>
-          <w:u w:val="none"/>
-        </w:rPr>
-        <w:t xml:space="preserve"> Encyclopedia</w:t>
-      </w:r>
-      <w:r>
-        <w:rPr>
-          <w:rStyle w:val="Hyperlink"/>
-          <w:rFonts w:ascii="Arial" w:hAnsi="Arial" w:cs="Arial"/>
-          <w:color w:val="auto"/>
-          <w:sz w:val="24"/>
-          <w:szCs w:val="24"/>
-          <w:u w:val="none"/>
-        </w:rPr>
-        <w:t>,</w:t>
-      </w:r>
-      <w:r>
-        <w:rPr>
-          <w:rFonts w:ascii="Arial" w:hAnsi="Arial" w:cs="Arial"/>
-          <w:sz w:val="24"/>
-          <w:szCs w:val="24"/>
-        </w:rPr>
-        <w:t xml:space="preserve"> </w:t>
-      </w:r>
-      <w:r>
-        <w:rPr>
-          <w:rFonts w:ascii="Arial" w:hAnsi="Arial" w:cs="Arial"/>
-          <w:sz w:val="24"/>
-          <w:szCs w:val="24"/>
-          <w:lang w:val="en-US"/>
-        </w:rPr>
-        <w:t>intellipaat</w:t>
-      </w:r>
-      <w:r>
-        <w:rPr>
-          <w:rFonts w:ascii="Arial" w:hAnsi="Arial" w:cs="Arial"/>
-          <w:sz w:val="24"/>
-          <w:szCs w:val="24"/>
-        </w:rPr>
-        <w:t>, softwaretestinghelp]</w:t>
-      </w:r>
-      <w:r>
-        <w:rPr>
-          <w:rFonts w:ascii="Arial" w:hAnsi="Arial" w:cs="Arial"/>
-          <w:sz w:val="24"/>
-          <w:szCs w:val="24"/>
-        </w:rPr>
-        <w:t>.</w:t>
-      </w:r>
-      <w:r>
-        <w:rPr>
-          <w:rFonts w:ascii="Arial" w:hAnsi="Arial" w:cs="Arial"/>
-          <w:sz w:val="24"/>
-          <w:szCs w:val="24"/>
-        </w:rPr>
-        <w:t xml:space="preserve"> </w:t>
-      </w:r>
-      <w:r>
-        <w:rPr>
-          <w:rFonts w:ascii="Arial" w:hAnsi="Arial" w:cs="Arial"/>
-          <w:sz w:val="24"/>
-          <w:szCs w:val="24"/>
-        </w:rPr>
-        <w:t xml:space="preserve">Απώτερος σκοπός του </w:t>
-      </w:r>
-      <w:r>
-        <w:rPr>
-          <w:rFonts w:ascii="Arial" w:hAnsi="Arial" w:cs="Arial"/>
-          <w:sz w:val="24"/>
-          <w:szCs w:val="24"/>
-          <w:lang w:val="en-US"/>
-        </w:rPr>
-        <w:t>NLP</w:t>
-      </w:r>
-      <w:r>
-        <w:rPr>
-          <w:rFonts w:ascii="Arial" w:hAnsi="Arial" w:cs="Arial"/>
-          <w:sz w:val="24"/>
-          <w:szCs w:val="24"/>
-        </w:rPr>
-        <w:t xml:space="preserve"> είναι η επίτευξη</w:t>
-      </w:r>
-      <w:r>
-        <w:rPr>
-          <w:rFonts w:ascii="Arial" w:hAnsi="Arial" w:cs="Arial"/>
-          <w:sz w:val="24"/>
-          <w:szCs w:val="24"/>
-        </w:rPr>
-        <w:t xml:space="preserve"> επεξεργασίας γλωσσών από τους υπολογιστές, παρόμοια με αυτή των ανθρώπων. Έτσι θα μπορέσει να υπάρξει επικοινωνία </w:t>
-      </w:r>
-      <w:r>
-        <w:rPr>
-          <w:rFonts w:ascii="Arial" w:hAnsi="Arial" w:cs="Arial"/>
-          <w:sz w:val="24"/>
-          <w:szCs w:val="24"/>
-        </w:rPr>
-        <w:t>μεταξύ ανθρώπων και υπολογιστών</w:t>
-      </w:r>
-      <w:r>
-        <w:rPr>
-          <w:rFonts w:ascii="Arial" w:hAnsi="Arial" w:cs="Arial"/>
-          <w:sz w:val="24"/>
-          <w:szCs w:val="24"/>
-        </w:rPr>
-        <w:t xml:space="preserve"> </w:t>
-      </w:r>
-      <w:r>
-        <w:rPr>
-          <w:rFonts w:ascii="Arial" w:hAnsi="Arial" w:cs="Arial"/>
-          <w:sz w:val="24"/>
-          <w:szCs w:val="24"/>
-        </w:rPr>
-        <w:t xml:space="preserve">με την χρήση κάποιου </w:t>
+        <w:t xml:space="preserve">κάποιου </w:t>
       </w:r>
       <w:r>
         <w:rPr>
@@ -31332,15 +31402,7 @@
           <w:sz w:val="24"/>
           <w:szCs w:val="24"/>
         </w:rPr>
-        <w:t xml:space="preserve"> την </w:t>
-      </w:r>
-      <w:r>
-        <w:rPr>
-          <w:rFonts w:ascii="Arial" w:hAnsi="Arial" w:cs="Arial"/>
-          <w:sz w:val="24"/>
-          <w:szCs w:val="24"/>
-        </w:rPr>
-        <w:t>φωνή</w:t>
+        <w:t xml:space="preserve"> την φωνή</w:t>
       </w:r>
       <w:r>
         <w:rPr>
@@ -31599,15 +31661,7 @@
           <w:sz w:val="24"/>
           <w:szCs w:val="24"/>
         </w:rPr>
-        <w:t xml:space="preserve">, </w:t>
-      </w:r>
-      <w:r>
-        <w:rPr>
-          <w:rFonts w:ascii="Arial" w:hAnsi="Arial" w:cs="Arial"/>
-          <w:sz w:val="24"/>
-          <w:szCs w:val="24"/>
-        </w:rPr>
-        <w:t xml:space="preserve">ένα σύστημα </w:t>
+        <w:t xml:space="preserve">, ένα σύστημα </w:t>
       </w:r>
       <w:r>
         <w:rPr>
@@ -31723,6 +31777,7 @@
           <w:color w:val="auto"/>
           <w:sz w:val="24"/>
           <w:szCs w:val="24"/>
+          <w:highlight w:val="yellow"/>
           <w:u w:val="none"/>
         </w:rPr>
         <w:t>σδσδσδσδ</w:t>
@@ -31745,7 +31800,6 @@
           <w:sz w:val="24"/>
           <w:szCs w:val="24"/>
         </w:rPr>
-        <w:lastRenderedPageBreak/>
         <w:t xml:space="preserve">Στις περισσότερες γλώσσες που χρησιμοποιούν οι άνθρωποι, η σύνταξη των προτάσεων </w:t>
       </w:r>
       <w:r>
@@ -31909,15 +31963,7 @@
           <w:sz w:val="24"/>
           <w:szCs w:val="24"/>
         </w:rPr>
-        <w:t xml:space="preserve">. Το </w:t>
-      </w:r>
-      <w:r>
-        <w:rPr>
-          <w:rFonts w:ascii="Arial" w:hAnsi="Arial" w:cs="Arial"/>
-          <w:sz w:val="24"/>
-          <w:szCs w:val="24"/>
-        </w:rPr>
-        <w:t>επίπεδο της συντακτικής ανάλυσης</w:t>
+        <w:t>. Το επίπεδο της συντακτικής ανάλυσης</w:t>
       </w:r>
       <w:r>
         <w:rPr>
@@ -32075,7 +32121,16 @@
           <w:sz w:val="24"/>
           <w:szCs w:val="24"/>
         </w:rPr>
-        <w:t>Στο συγκεκριμένο επίπεδο καθορίζονται οι πιθανές έννοιες των λέξεων σε μία πρόταση</w:t>
+        <w:t xml:space="preserve">Στο συγκεκριμένο επίπεδο καθορίζονται οι πιθανές </w:t>
+      </w:r>
+      <w:r>
+        <w:rPr>
+          <w:rFonts w:ascii="Arial" w:hAnsi="Arial" w:cs="Arial"/>
+          <w:sz w:val="24"/>
+          <w:szCs w:val="24"/>
+        </w:rPr>
+        <w:lastRenderedPageBreak/>
+        <w:t>έννοιες των λέξεων σε μία πρόταση</w:t>
       </w:r>
       <w:r>
         <w:rPr>
@@ -32298,15 +32353,7 @@
           <w:sz w:val="24"/>
           <w:szCs w:val="24"/>
         </w:rPr>
-        <w:t xml:space="preserve"> </w:t>
-      </w:r>
-      <w:r>
-        <w:rPr>
-          <w:rFonts w:ascii="Arial" w:hAnsi="Arial" w:cs="Arial"/>
-          <w:sz w:val="24"/>
-          <w:szCs w:val="24"/>
-        </w:rPr>
-        <w:t>[</w:t>
+        <w:t xml:space="preserve"> [</w:t>
       </w:r>
       <w:r>
         <w:rPr>
@@ -32474,15 +32521,7 @@
           <w:sz w:val="24"/>
           <w:szCs w:val="24"/>
         </w:rPr>
-        <w:t xml:space="preserve"> </w:t>
-      </w:r>
-      <w:r>
-        <w:rPr>
-          <w:rFonts w:ascii="Arial" w:hAnsi="Arial" w:cs="Arial"/>
-          <w:sz w:val="24"/>
-          <w:szCs w:val="24"/>
-        </w:rPr>
-        <w:t>different-levels-of-nlp</w:t>
+        <w:t xml:space="preserve"> different-levels-of-nlp</w:t>
       </w:r>
       <w:r>
         <w:rPr>
@@ -32512,6 +32551,409 @@
           <w:szCs w:val="24"/>
         </w:rPr>
       </w:pPr>
+      <w:r>
+        <w:rPr>
+          <w:rFonts w:ascii="Arial" w:hAnsi="Arial" w:cs="Arial"/>
+          <w:sz w:val="24"/>
+          <w:szCs w:val="24"/>
+        </w:rPr>
+        <w:t>Γνωρίζοντας αυτά,</w:t>
+      </w:r>
+      <w:r>
+        <w:rPr>
+          <w:rFonts w:ascii="Arial" w:hAnsi="Arial" w:cs="Arial"/>
+          <w:sz w:val="24"/>
+          <w:szCs w:val="24"/>
+        </w:rPr>
+        <w:t xml:space="preserve"> </w:t>
+      </w:r>
+      <w:r>
+        <w:rPr>
+          <w:rFonts w:ascii="Arial" w:hAnsi="Arial" w:cs="Arial"/>
+          <w:sz w:val="24"/>
+          <w:szCs w:val="24"/>
+        </w:rPr>
+        <w:t>γίνεται</w:t>
+      </w:r>
+      <w:r>
+        <w:rPr>
+          <w:rFonts w:ascii="Arial" w:hAnsi="Arial" w:cs="Arial"/>
+          <w:sz w:val="24"/>
+          <w:szCs w:val="24"/>
+        </w:rPr>
+        <w:t xml:space="preserve"> </w:t>
+      </w:r>
+      <w:r>
+        <w:rPr>
+          <w:rFonts w:ascii="Arial" w:hAnsi="Arial" w:cs="Arial"/>
+          <w:sz w:val="24"/>
+          <w:szCs w:val="24"/>
+        </w:rPr>
+        <w:t>αντιληπτό</w:t>
+      </w:r>
+      <w:r>
+        <w:rPr>
+          <w:rFonts w:ascii="Arial" w:hAnsi="Arial" w:cs="Arial"/>
+          <w:sz w:val="24"/>
+          <w:szCs w:val="24"/>
+        </w:rPr>
+        <w:t xml:space="preserve"> </w:t>
+      </w:r>
+      <w:r>
+        <w:rPr>
+          <w:rFonts w:ascii="Arial" w:hAnsi="Arial" w:cs="Arial"/>
+          <w:sz w:val="24"/>
+          <w:szCs w:val="24"/>
+        </w:rPr>
+        <w:t>το</w:t>
+      </w:r>
+      <w:r>
+        <w:rPr>
+          <w:rFonts w:ascii="Arial" w:hAnsi="Arial" w:cs="Arial"/>
+          <w:sz w:val="24"/>
+          <w:szCs w:val="24"/>
+        </w:rPr>
+        <w:t xml:space="preserve"> </w:t>
+      </w:r>
+      <w:r>
+        <w:rPr>
+          <w:rFonts w:ascii="Arial" w:hAnsi="Arial" w:cs="Arial"/>
+          <w:sz w:val="24"/>
+          <w:szCs w:val="24"/>
+        </w:rPr>
+        <w:t>εύρος</w:t>
+      </w:r>
+      <w:r>
+        <w:rPr>
+          <w:rFonts w:ascii="Arial" w:hAnsi="Arial" w:cs="Arial"/>
+          <w:sz w:val="24"/>
+          <w:szCs w:val="24"/>
+        </w:rPr>
+        <w:t xml:space="preserve"> </w:t>
+      </w:r>
+      <w:r>
+        <w:rPr>
+          <w:rFonts w:ascii="Arial" w:hAnsi="Arial" w:cs="Arial"/>
+          <w:sz w:val="24"/>
+          <w:szCs w:val="24"/>
+        </w:rPr>
+        <w:t>χρήσης</w:t>
+      </w:r>
+      <w:r>
+        <w:rPr>
+          <w:rFonts w:ascii="Arial" w:hAnsi="Arial" w:cs="Arial"/>
+          <w:sz w:val="24"/>
+          <w:szCs w:val="24"/>
+        </w:rPr>
+        <w:t xml:space="preserve"> </w:t>
+      </w:r>
+      <w:r>
+        <w:rPr>
+          <w:rFonts w:ascii="Arial" w:hAnsi="Arial" w:cs="Arial"/>
+          <w:sz w:val="24"/>
+          <w:szCs w:val="24"/>
+        </w:rPr>
+        <w:t>αυτής</w:t>
+      </w:r>
+      <w:r>
+        <w:rPr>
+          <w:rFonts w:ascii="Arial" w:hAnsi="Arial" w:cs="Arial"/>
+          <w:sz w:val="24"/>
+          <w:szCs w:val="24"/>
+        </w:rPr>
+        <w:t xml:space="preserve"> </w:t>
+      </w:r>
+      <w:r>
+        <w:rPr>
+          <w:rFonts w:ascii="Arial" w:hAnsi="Arial" w:cs="Arial"/>
+          <w:sz w:val="24"/>
+          <w:szCs w:val="24"/>
+        </w:rPr>
+        <w:t>της</w:t>
+      </w:r>
+      <w:r>
+        <w:rPr>
+          <w:rFonts w:ascii="Arial" w:hAnsi="Arial" w:cs="Arial"/>
+          <w:sz w:val="24"/>
+          <w:szCs w:val="24"/>
+        </w:rPr>
+        <w:t xml:space="preserve"> </w:t>
+      </w:r>
+      <w:r>
+        <w:rPr>
+          <w:rFonts w:ascii="Arial" w:hAnsi="Arial" w:cs="Arial"/>
+          <w:sz w:val="24"/>
+          <w:szCs w:val="24"/>
+        </w:rPr>
+        <w:t>υποκατηγορίας</w:t>
+      </w:r>
+      <w:r>
+        <w:rPr>
+          <w:rFonts w:ascii="Arial" w:hAnsi="Arial" w:cs="Arial"/>
+          <w:sz w:val="24"/>
+          <w:szCs w:val="24"/>
+        </w:rPr>
+        <w:t>.</w:t>
+      </w:r>
+      <w:r>
+        <w:rPr>
+          <w:rFonts w:ascii="Arial" w:hAnsi="Arial" w:cs="Arial"/>
+          <w:sz w:val="24"/>
+          <w:szCs w:val="24"/>
+        </w:rPr>
+        <w:t xml:space="preserve"> </w:t>
+      </w:r>
+      <w:r>
+        <w:rPr>
+          <w:rFonts w:ascii="Arial" w:hAnsi="Arial" w:cs="Arial"/>
+          <w:sz w:val="24"/>
+          <w:szCs w:val="24"/>
+        </w:rPr>
+        <w:t xml:space="preserve">Έχουν φτιαχτεί πολλές εφαρμογές οι οποίες </w:t>
+      </w:r>
+      <w:r>
+        <w:rPr>
+          <w:rFonts w:ascii="Arial" w:hAnsi="Arial" w:cs="Arial"/>
+          <w:sz w:val="24"/>
+          <w:szCs w:val="24"/>
+        </w:rPr>
+        <w:t>αξιοποιούν</w:t>
+      </w:r>
+      <w:r>
+        <w:rPr>
+          <w:rFonts w:ascii="Arial" w:hAnsi="Arial" w:cs="Arial"/>
+          <w:sz w:val="24"/>
+          <w:szCs w:val="24"/>
+        </w:rPr>
+        <w:t xml:space="preserve"> το </w:t>
+      </w:r>
+      <w:r>
+        <w:rPr>
+          <w:rFonts w:ascii="Arial" w:hAnsi="Arial" w:cs="Arial"/>
+          <w:sz w:val="24"/>
+          <w:szCs w:val="24"/>
+          <w:lang w:val="en-US"/>
+        </w:rPr>
+        <w:t>NLP</w:t>
+      </w:r>
+      <w:r>
+        <w:rPr>
+          <w:rFonts w:ascii="Arial" w:hAnsi="Arial" w:cs="Arial"/>
+          <w:sz w:val="24"/>
+          <w:szCs w:val="24"/>
+        </w:rPr>
+        <w:t xml:space="preserve"> και χρησιμοποιούνται αρκετά σήμερα, μερικές από αυτές είναι οι εξής</w:t>
+      </w:r>
+      <w:r>
+        <w:rPr>
+          <w:rFonts w:ascii="Arial" w:hAnsi="Arial" w:cs="Arial"/>
+          <w:sz w:val="24"/>
+          <w:szCs w:val="24"/>
+        </w:rPr>
+        <w:t>:</w:t>
+      </w:r>
+    </w:p>
+    <w:p>
+      <w:pPr>
+        <w:pStyle w:val="ListParagraph"/>
+        <w:numPr>
+          <w:ilvl w:val="0"/>
+          <w:numId w:val="13"/>
+        </w:numPr>
+        <w:spacing w:after="0" w:line="360" w:lineRule="auto"/>
+        <w:jc w:val="both"/>
+        <w:rPr>
+          <w:rFonts w:ascii="Arial" w:hAnsi="Arial" w:cs="Arial"/>
+          <w:sz w:val="24"/>
+          <w:szCs w:val="24"/>
+          <w:lang w:val="en-US"/>
+        </w:rPr>
+      </w:pPr>
+      <w:r>
+        <w:rPr>
+          <w:rFonts w:ascii="Arial" w:hAnsi="Arial" w:cs="Arial"/>
+          <w:sz w:val="24"/>
+          <w:szCs w:val="24"/>
+        </w:rPr>
+        <w:t>Εξαγωγή Πληροφοριών (</w:t>
+      </w:r>
+      <w:r>
+        <w:rPr>
+          <w:rFonts w:ascii="Arial" w:hAnsi="Arial" w:cs="Arial"/>
+          <w:sz w:val="24"/>
+          <w:szCs w:val="24"/>
+          <w:lang w:val="en-US"/>
+        </w:rPr>
+        <w:t>Information Extraction</w:t>
+      </w:r>
+      <w:r>
+        <w:rPr>
+          <w:rFonts w:ascii="Arial" w:hAnsi="Arial" w:cs="Arial"/>
+          <w:sz w:val="24"/>
+          <w:szCs w:val="24"/>
+        </w:rPr>
+        <w:t>)</w:t>
+      </w:r>
+    </w:p>
+    <w:p>
+      <w:pPr>
+        <w:pStyle w:val="ListParagraph"/>
+        <w:numPr>
+          <w:ilvl w:val="0"/>
+          <w:numId w:val="13"/>
+        </w:numPr>
+        <w:spacing w:after="0" w:line="360" w:lineRule="auto"/>
+        <w:jc w:val="both"/>
+        <w:rPr>
+          <w:rFonts w:ascii="Arial" w:hAnsi="Arial" w:cs="Arial"/>
+          <w:sz w:val="24"/>
+          <w:szCs w:val="24"/>
+          <w:lang w:val="en-US"/>
+        </w:rPr>
+      </w:pPr>
+      <w:r>
+        <w:rPr>
+          <w:rFonts w:ascii="Arial" w:hAnsi="Arial" w:cs="Arial"/>
+          <w:sz w:val="24"/>
+          <w:szCs w:val="24"/>
+        </w:rPr>
+        <w:t>Ανάκτηση Πληροφορίας (</w:t>
+      </w:r>
+      <w:r>
+        <w:rPr>
+          <w:rFonts w:ascii="Arial" w:hAnsi="Arial" w:cs="Arial"/>
+          <w:sz w:val="24"/>
+          <w:szCs w:val="24"/>
+          <w:lang w:val="en-US"/>
+        </w:rPr>
+        <w:t>Information Retrieval</w:t>
+      </w:r>
+      <w:r>
+        <w:rPr>
+          <w:rFonts w:ascii="Arial" w:hAnsi="Arial" w:cs="Arial"/>
+          <w:sz w:val="24"/>
+          <w:szCs w:val="24"/>
+        </w:rPr>
+        <w:t>)</w:t>
+      </w:r>
+    </w:p>
+    <w:p>
+      <w:pPr>
+        <w:pStyle w:val="ListParagraph"/>
+        <w:numPr>
+          <w:ilvl w:val="0"/>
+          <w:numId w:val="13"/>
+        </w:numPr>
+        <w:spacing w:after="0" w:line="360" w:lineRule="auto"/>
+        <w:jc w:val="both"/>
+        <w:rPr>
+          <w:rFonts w:ascii="Arial" w:hAnsi="Arial" w:cs="Arial"/>
+          <w:sz w:val="24"/>
+          <w:szCs w:val="24"/>
+          <w:lang w:val="en-US"/>
+        </w:rPr>
+      </w:pPr>
+      <w:r>
+        <w:rPr>
+          <w:rFonts w:ascii="Arial" w:hAnsi="Arial" w:cs="Arial"/>
+          <w:sz w:val="24"/>
+          <w:szCs w:val="24"/>
+        </w:rPr>
+        <w:t>Συστήματα Διαλόγου (</w:t>
+      </w:r>
+      <w:r>
+        <w:rPr>
+          <w:rFonts w:ascii="Arial" w:hAnsi="Arial" w:cs="Arial"/>
+          <w:sz w:val="24"/>
+          <w:szCs w:val="24"/>
+          <w:lang w:val="en-US"/>
+        </w:rPr>
+        <w:t>Dialog Systems</w:t>
+      </w:r>
+      <w:r>
+        <w:rPr>
+          <w:rFonts w:ascii="Arial" w:hAnsi="Arial" w:cs="Arial"/>
+          <w:sz w:val="24"/>
+          <w:szCs w:val="24"/>
+        </w:rPr>
+        <w:t>)</w:t>
+      </w:r>
+    </w:p>
+    <w:p>
+      <w:pPr>
+        <w:pStyle w:val="ListParagraph"/>
+        <w:numPr>
+          <w:ilvl w:val="0"/>
+          <w:numId w:val="13"/>
+        </w:numPr>
+        <w:spacing w:after="0" w:line="360" w:lineRule="auto"/>
+        <w:jc w:val="both"/>
+        <w:rPr>
+          <w:rFonts w:ascii="Arial" w:hAnsi="Arial" w:cs="Arial"/>
+          <w:sz w:val="24"/>
+          <w:szCs w:val="24"/>
+          <w:lang w:val="en-US"/>
+        </w:rPr>
+      </w:pPr>
+      <w:r>
+        <w:rPr>
+          <w:rFonts w:ascii="Arial" w:hAnsi="Arial" w:cs="Arial"/>
+          <w:sz w:val="24"/>
+          <w:szCs w:val="24"/>
+        </w:rPr>
+        <w:t>Σύνοψη (</w:t>
+      </w:r>
+      <w:r>
+        <w:rPr>
+          <w:rFonts w:ascii="Arial" w:hAnsi="Arial" w:cs="Arial"/>
+          <w:sz w:val="24"/>
+          <w:szCs w:val="24"/>
+          <w:lang w:val="en-US"/>
+        </w:rPr>
+        <w:t>Summarization</w:t>
+      </w:r>
+      <w:r>
+        <w:rPr>
+          <w:rFonts w:ascii="Arial" w:hAnsi="Arial" w:cs="Arial"/>
+          <w:sz w:val="24"/>
+          <w:szCs w:val="24"/>
+        </w:rPr>
+        <w:t>)</w:t>
+      </w:r>
+    </w:p>
+    <w:p>
+      <w:pPr>
+        <w:pStyle w:val="ListParagraph"/>
+        <w:numPr>
+          <w:ilvl w:val="0"/>
+          <w:numId w:val="13"/>
+        </w:numPr>
+        <w:spacing w:after="0" w:line="360" w:lineRule="auto"/>
+        <w:jc w:val="both"/>
+        <w:rPr>
+          <w:rFonts w:ascii="Arial" w:hAnsi="Arial" w:cs="Arial"/>
+          <w:sz w:val="24"/>
+          <w:szCs w:val="24"/>
+          <w:lang w:val="en-US"/>
+        </w:rPr>
+      </w:pPr>
+      <w:r>
+        <w:rPr>
+          <w:rFonts w:ascii="Arial" w:hAnsi="Arial" w:cs="Arial"/>
+          <w:sz w:val="24"/>
+          <w:szCs w:val="24"/>
+        </w:rPr>
+        <w:t>Αυτόματη Μετάφραση</w:t>
+      </w:r>
+      <w:r>
+        <w:rPr>
+          <w:rFonts w:ascii="Arial" w:hAnsi="Arial" w:cs="Arial"/>
+          <w:sz w:val="24"/>
+          <w:szCs w:val="24"/>
+          <w:lang w:val="en-US"/>
+        </w:rPr>
+        <w:t>(Machine Translation)</w:t>
+      </w:r>
     </w:p>
     <w:p>
       <w:pPr>
@@ -32520,207 +32962,316 @@
         <w:jc w:val="both"/>
         <w:rPr>
           <w:rFonts w:ascii="Arial" w:hAnsi="Arial" w:cs="Arial"/>
-          <w:b/>
-          <w:bCs/>
-          <w:sz w:val="24"/>
-          <w:szCs w:val="24"/>
-          <w:lang w:val="en-US"/>
-        </w:rPr>
-      </w:pPr>
-      <w:r>
-        <w:rPr>
-          <w:rFonts w:ascii="Arial" w:hAnsi="Arial" w:cs="Arial"/>
-          <w:b/>
-          <w:bCs/>
-          <w:sz w:val="24"/>
-          <w:szCs w:val="24"/>
-          <w:lang w:val="en-US"/>
-        </w:rPr>
-        <w:t>APPLICATIONS</w:t>
-      </w:r>
-      <w:r>
-        <w:rPr>
-          <w:rFonts w:ascii="Arial" w:hAnsi="Arial" w:cs="Arial"/>
-          <w:b/>
-          <w:bCs/>
-          <w:sz w:val="24"/>
-          <w:szCs w:val="24"/>
-          <w:lang w:val="en-US"/>
-        </w:rPr>
-        <w:t xml:space="preserve"> </w:t>
-      </w:r>
-      <w:r>
-        <w:rPr>
-          <w:rFonts w:ascii="Arial" w:hAnsi="Arial" w:cs="Arial"/>
-          <w:b/>
-          <w:bCs/>
-          <w:sz w:val="24"/>
-          <w:szCs w:val="24"/>
-          <w:lang w:val="en-US"/>
-        </w:rPr>
-        <w:t>OF</w:t>
-      </w:r>
-      <w:r>
-        <w:rPr>
-          <w:rFonts w:ascii="Arial" w:hAnsi="Arial" w:cs="Arial"/>
-          <w:b/>
-          <w:bCs/>
-          <w:sz w:val="24"/>
-          <w:szCs w:val="24"/>
-          <w:lang w:val="en-US"/>
-        </w:rPr>
-        <w:t xml:space="preserve"> </w:t>
-      </w:r>
-      <w:r>
-        <w:rPr>
-          <w:rFonts w:ascii="Arial" w:hAnsi="Arial" w:cs="Arial"/>
-          <w:b/>
-          <w:bCs/>
+          <w:sz w:val="24"/>
+          <w:szCs w:val="24"/>
+        </w:rPr>
+      </w:pPr>
+      <w:r>
+        <w:rPr>
+          <w:rFonts w:ascii="Arial" w:hAnsi="Arial" w:cs="Arial"/>
+          <w:sz w:val="24"/>
+          <w:szCs w:val="24"/>
+        </w:rPr>
+        <w:t>Μια</w:t>
+      </w:r>
+      <w:r>
+        <w:rPr>
+          <w:rFonts w:ascii="Arial" w:hAnsi="Arial" w:cs="Arial"/>
+          <w:sz w:val="24"/>
+          <w:szCs w:val="24"/>
+        </w:rPr>
+        <w:t xml:space="preserve"> </w:t>
+      </w:r>
+      <w:r>
+        <w:rPr>
+          <w:rFonts w:ascii="Arial" w:hAnsi="Arial" w:cs="Arial"/>
+          <w:sz w:val="24"/>
+          <w:szCs w:val="24"/>
+        </w:rPr>
+        <w:t>μηχανή</w:t>
+      </w:r>
+      <w:r>
+        <w:rPr>
+          <w:rFonts w:ascii="Arial" w:hAnsi="Arial" w:cs="Arial"/>
+          <w:sz w:val="24"/>
+          <w:szCs w:val="24"/>
+        </w:rPr>
+        <w:t xml:space="preserve"> </w:t>
+      </w:r>
+      <w:r>
+        <w:rPr>
+          <w:rFonts w:ascii="Arial" w:hAnsi="Arial" w:cs="Arial"/>
+          <w:sz w:val="24"/>
+          <w:szCs w:val="24"/>
+        </w:rPr>
+        <w:t xml:space="preserve">που καταλαβαίνει τις ανθρώπινες γλώσσες </w:t>
+      </w:r>
+      <w:r>
+        <w:rPr>
+          <w:rFonts w:ascii="Arial" w:hAnsi="Arial" w:cs="Arial"/>
+          <w:sz w:val="24"/>
+          <w:szCs w:val="24"/>
+        </w:rPr>
+        <w:t xml:space="preserve">σημαίνει ότι </w:t>
+      </w:r>
+      <w:r>
+        <w:rPr>
+          <w:rFonts w:ascii="Arial" w:hAnsi="Arial" w:cs="Arial"/>
+          <w:sz w:val="24"/>
+          <w:szCs w:val="24"/>
+        </w:rPr>
+        <w:t xml:space="preserve">μπορεί </w:t>
+      </w:r>
+      <w:r>
+        <w:rPr>
+          <w:rFonts w:ascii="Arial" w:hAnsi="Arial" w:cs="Arial"/>
+          <w:sz w:val="24"/>
+          <w:szCs w:val="24"/>
+        </w:rPr>
+        <w:t xml:space="preserve">και </w:t>
+      </w:r>
+      <w:r>
+        <w:rPr>
+          <w:rFonts w:ascii="Arial" w:hAnsi="Arial" w:cs="Arial"/>
+          <w:sz w:val="24"/>
+          <w:szCs w:val="24"/>
+        </w:rPr>
+        <w:t xml:space="preserve">να </w:t>
+      </w:r>
+      <w:r>
+        <w:rPr>
+          <w:rFonts w:ascii="Arial" w:hAnsi="Arial" w:cs="Arial"/>
+          <w:sz w:val="24"/>
+          <w:szCs w:val="24"/>
+        </w:rPr>
+        <w:t>αλληλοεπιδράσει</w:t>
+      </w:r>
+      <w:r>
+        <w:rPr>
+          <w:rFonts w:ascii="Arial" w:hAnsi="Arial" w:cs="Arial"/>
+          <w:sz w:val="24"/>
+          <w:szCs w:val="24"/>
+        </w:rPr>
+        <w:t xml:space="preserve"> με ανθρώπους</w:t>
+      </w:r>
+      <w:r>
+        <w:rPr>
+          <w:rFonts w:ascii="Arial" w:hAnsi="Arial" w:cs="Arial"/>
+          <w:sz w:val="24"/>
+          <w:szCs w:val="24"/>
+        </w:rPr>
+        <w:t xml:space="preserve">, χαρακτηριστικό παράδειγμα είναι η </w:t>
+      </w:r>
+      <w:r>
+        <w:rPr>
+          <w:rFonts w:ascii="Arial" w:hAnsi="Arial" w:cs="Arial"/>
+          <w:sz w:val="24"/>
+          <w:szCs w:val="24"/>
+          <w:lang w:val="en-US"/>
+        </w:rPr>
+        <w:t>Siri</w:t>
+      </w:r>
+      <w:r>
+        <w:rPr>
+          <w:rFonts w:ascii="Arial" w:hAnsi="Arial" w:cs="Arial"/>
+          <w:sz w:val="24"/>
+          <w:szCs w:val="24"/>
+        </w:rPr>
+        <w:t>.</w:t>
+      </w:r>
+      <w:r>
+        <w:rPr>
+          <w:rFonts w:ascii="Arial" w:hAnsi="Arial" w:cs="Arial"/>
+          <w:sz w:val="24"/>
+          <w:szCs w:val="24"/>
+        </w:rPr>
+        <w:t xml:space="preserve"> Η</w:t>
+      </w:r>
+      <w:r>
+        <w:rPr>
+          <w:rFonts w:ascii="Arial" w:hAnsi="Arial" w:cs="Arial"/>
+          <w:sz w:val="24"/>
+          <w:szCs w:val="24"/>
+        </w:rPr>
+        <w:t xml:space="preserve"> </w:t>
+      </w:r>
+      <w:r>
+        <w:rPr>
+          <w:rFonts w:ascii="Arial" w:hAnsi="Arial" w:cs="Arial"/>
+          <w:sz w:val="24"/>
+          <w:szCs w:val="24"/>
+          <w:lang w:val="en-US"/>
+        </w:rPr>
+        <w:t>Siri</w:t>
+      </w:r>
+      <w:r>
+        <w:rPr>
+          <w:rFonts w:ascii="Arial" w:hAnsi="Arial" w:cs="Arial"/>
+          <w:sz w:val="24"/>
+          <w:szCs w:val="24"/>
+        </w:rPr>
+        <w:t xml:space="preserve"> </w:t>
+      </w:r>
+      <w:r>
+        <w:rPr>
+          <w:rFonts w:ascii="Arial" w:hAnsi="Arial" w:cs="Arial"/>
+          <w:sz w:val="24"/>
+          <w:szCs w:val="24"/>
+        </w:rPr>
+        <w:t>είναι</w:t>
+      </w:r>
+      <w:r>
+        <w:rPr>
+          <w:rFonts w:ascii="Arial" w:hAnsi="Arial" w:cs="Arial"/>
+          <w:sz w:val="24"/>
+          <w:szCs w:val="24"/>
+        </w:rPr>
+        <w:t xml:space="preserve"> </w:t>
+      </w:r>
+      <w:r>
+        <w:rPr>
+          <w:rFonts w:ascii="Arial" w:hAnsi="Arial" w:cs="Arial"/>
+          <w:sz w:val="24"/>
+          <w:szCs w:val="24"/>
+        </w:rPr>
+        <w:t>ένα</w:t>
+      </w:r>
+      <w:r>
+        <w:rPr>
+          <w:rFonts w:ascii="Arial" w:hAnsi="Arial" w:cs="Arial"/>
+          <w:sz w:val="24"/>
+          <w:szCs w:val="24"/>
+        </w:rPr>
+        <w:t xml:space="preserve"> </w:t>
+      </w:r>
+      <w:r>
+        <w:rPr>
+          <w:rFonts w:ascii="Arial" w:hAnsi="Arial" w:cs="Arial"/>
+          <w:sz w:val="24"/>
+          <w:szCs w:val="24"/>
+        </w:rPr>
+        <w:t>λογισμικό</w:t>
+      </w:r>
+      <w:r>
+        <w:rPr>
+          <w:rFonts w:ascii="Arial" w:hAnsi="Arial" w:cs="Arial"/>
+          <w:sz w:val="24"/>
+          <w:szCs w:val="24"/>
+        </w:rPr>
+        <w:t xml:space="preserve"> </w:t>
+      </w:r>
+      <w:r>
+        <w:rPr>
+          <w:rFonts w:ascii="Arial" w:hAnsi="Arial" w:cs="Arial"/>
+          <w:sz w:val="24"/>
+          <w:szCs w:val="24"/>
+        </w:rPr>
+        <w:t>το</w:t>
+      </w:r>
+      <w:r>
+        <w:rPr>
+          <w:rFonts w:ascii="Arial" w:hAnsi="Arial" w:cs="Arial"/>
+          <w:sz w:val="24"/>
+          <w:szCs w:val="24"/>
+        </w:rPr>
+        <w:t xml:space="preserve"> </w:t>
+      </w:r>
+      <w:r>
+        <w:rPr>
+          <w:rFonts w:ascii="Arial" w:hAnsi="Arial" w:cs="Arial"/>
+          <w:sz w:val="24"/>
+          <w:szCs w:val="24"/>
+        </w:rPr>
+        <w:t>οποίο</w:t>
+      </w:r>
+      <w:r>
+        <w:rPr>
+          <w:rFonts w:ascii="Arial" w:hAnsi="Arial" w:cs="Arial"/>
+          <w:sz w:val="24"/>
+          <w:szCs w:val="24"/>
+        </w:rPr>
+        <w:t xml:space="preserve"> </w:t>
+      </w:r>
+      <w:r>
+        <w:rPr>
+          <w:rFonts w:ascii="Arial" w:hAnsi="Arial" w:cs="Arial"/>
+          <w:sz w:val="24"/>
+          <w:szCs w:val="24"/>
+        </w:rPr>
+        <w:t>χρησιμοποιεί</w:t>
+      </w:r>
+      <w:r>
+        <w:rPr>
+          <w:rFonts w:ascii="Arial" w:hAnsi="Arial" w:cs="Arial"/>
+          <w:sz w:val="24"/>
+          <w:szCs w:val="24"/>
+        </w:rPr>
+        <w:t xml:space="preserve"> </w:t>
+      </w:r>
+      <w:r>
+        <w:rPr>
+          <w:rFonts w:ascii="Arial" w:hAnsi="Arial" w:cs="Arial"/>
           <w:sz w:val="24"/>
           <w:szCs w:val="24"/>
           <w:lang w:val="en-US"/>
         </w:rPr>
         <w:t>NLP</w:t>
       </w:r>
-    </w:p>
-    <w:p>
-      <w:pPr>
-        <w:spacing w:after="0" w:line="360" w:lineRule="auto"/>
-        <w:ind w:firstLine="227"/>
-        <w:jc w:val="both"/>
-        <w:rPr>
-          <w:rFonts w:ascii="Arial" w:hAnsi="Arial" w:cs="Arial"/>
-          <w:sz w:val="24"/>
-          <w:szCs w:val="24"/>
-          <w:lang w:val="en-US"/>
-        </w:rPr>
-      </w:pPr>
-      <w:r>
-        <w:rPr>
-          <w:rFonts w:ascii="Arial" w:hAnsi="Arial" w:cs="Arial"/>
-          <w:sz w:val="24"/>
-          <w:szCs w:val="24"/>
-          <w:lang w:val="en-US"/>
-        </w:rPr>
-        <w:t>Therefore, you have Information Retrieval (IR) systems that utilize NLP, as well as Machine Translation (MT), Question-Answering, etc.</w:t>
-      </w:r>
-    </w:p>
-    <w:p>
-      <w:pPr>
-        <w:spacing w:after="0" w:line="360" w:lineRule="auto"/>
-        <w:ind w:firstLine="227"/>
-        <w:jc w:val="both"/>
-        <w:rPr>
-          <w:rFonts w:ascii="Arial" w:hAnsi="Arial" w:cs="Arial"/>
-          <w:sz w:val="24"/>
-          <w:szCs w:val="24"/>
-        </w:rPr>
-      </w:pPr>
-      <w:r>
-        <w:rPr>
-          <w:rFonts w:ascii="Arial" w:hAnsi="Arial" w:cs="Arial"/>
-          <w:sz w:val="24"/>
-          <w:szCs w:val="24"/>
-        </w:rPr>
-        <w:lastRenderedPageBreak/>
-        <w:t>Μια</w:t>
-      </w:r>
-      <w:r>
-        <w:rPr>
-          <w:rFonts w:ascii="Arial" w:hAnsi="Arial" w:cs="Arial"/>
-          <w:sz w:val="24"/>
-          <w:szCs w:val="24"/>
-        </w:rPr>
-        <w:t xml:space="preserve"> </w:t>
-      </w:r>
-      <w:r>
-        <w:rPr>
-          <w:rFonts w:ascii="Arial" w:hAnsi="Arial" w:cs="Arial"/>
-          <w:sz w:val="24"/>
-          <w:szCs w:val="24"/>
-        </w:rPr>
-        <w:t>μηχανή</w:t>
-      </w:r>
-      <w:r>
-        <w:rPr>
-          <w:rFonts w:ascii="Arial" w:hAnsi="Arial" w:cs="Arial"/>
-          <w:sz w:val="24"/>
-          <w:szCs w:val="24"/>
-        </w:rPr>
-        <w:t xml:space="preserve"> </w:t>
-      </w:r>
-      <w:r>
-        <w:rPr>
-          <w:rFonts w:ascii="Arial" w:hAnsi="Arial" w:cs="Arial"/>
-          <w:sz w:val="24"/>
-          <w:szCs w:val="24"/>
-        </w:rPr>
-        <w:t xml:space="preserve">που καταλαβαίνει τις ανθρώπινες γλώσσες </w:t>
-      </w:r>
-      <w:r>
-        <w:rPr>
-          <w:rFonts w:ascii="Arial" w:hAnsi="Arial" w:cs="Arial"/>
-          <w:sz w:val="24"/>
-          <w:szCs w:val="24"/>
-        </w:rPr>
-        <w:t xml:space="preserve">σημαίνει ότι </w:t>
-      </w:r>
-      <w:r>
-        <w:rPr>
-          <w:rFonts w:ascii="Arial" w:hAnsi="Arial" w:cs="Arial"/>
-          <w:sz w:val="24"/>
-          <w:szCs w:val="24"/>
-        </w:rPr>
-        <w:t xml:space="preserve">μπορεί </w:t>
-      </w:r>
-      <w:r>
-        <w:rPr>
-          <w:rFonts w:ascii="Arial" w:hAnsi="Arial" w:cs="Arial"/>
-          <w:sz w:val="24"/>
-          <w:szCs w:val="24"/>
-        </w:rPr>
-        <w:t xml:space="preserve">και </w:t>
-      </w:r>
-      <w:r>
-        <w:rPr>
-          <w:rFonts w:ascii="Arial" w:hAnsi="Arial" w:cs="Arial"/>
-          <w:sz w:val="24"/>
-          <w:szCs w:val="24"/>
-        </w:rPr>
-        <w:t>να αλληλεπιδράσ</w:t>
-      </w:r>
-      <w:r>
-        <w:rPr>
-          <w:rFonts w:ascii="Arial" w:hAnsi="Arial" w:cs="Arial"/>
-          <w:sz w:val="24"/>
-          <w:szCs w:val="24"/>
-        </w:rPr>
-        <w:t>ει</w:t>
-      </w:r>
-      <w:r>
-        <w:rPr>
-          <w:rFonts w:ascii="Arial" w:hAnsi="Arial" w:cs="Arial"/>
-          <w:sz w:val="24"/>
-          <w:szCs w:val="24"/>
-        </w:rPr>
-        <w:t xml:space="preserve"> με ανθρώπους</w:t>
-      </w:r>
-      <w:r>
-        <w:rPr>
-          <w:rFonts w:ascii="Arial" w:hAnsi="Arial" w:cs="Arial"/>
-          <w:sz w:val="24"/>
-          <w:szCs w:val="24"/>
-        </w:rPr>
-        <w:t xml:space="preserve">, χαρακτηριστικό παράδειγμα είναι η </w:t>
-      </w:r>
-      <w:r>
-        <w:rPr>
-          <w:rFonts w:ascii="Arial" w:hAnsi="Arial" w:cs="Arial"/>
-          <w:sz w:val="24"/>
-          <w:szCs w:val="24"/>
-          <w:lang w:val="en-US"/>
-        </w:rPr>
-        <w:t>Siri</w:t>
+      <w:r>
+        <w:rPr>
+          <w:rFonts w:ascii="Arial" w:hAnsi="Arial" w:cs="Arial"/>
+          <w:sz w:val="24"/>
+          <w:szCs w:val="24"/>
+        </w:rPr>
+        <w:t xml:space="preserve"> και οι χρήστες μπορούν να την καλέσουν και να της υπαγορεύσουν κάποια εντολή ή κάποια απορία και εκείνη να τους υποδείξει την απάντηση</w:t>
+      </w:r>
+      <w:r>
+        <w:rPr>
+          <w:rFonts w:ascii="Arial" w:hAnsi="Arial" w:cs="Arial"/>
+          <w:sz w:val="24"/>
+          <w:szCs w:val="24"/>
+        </w:rPr>
+        <w:t xml:space="preserve">, </w:t>
+      </w:r>
+      <w:r>
+        <w:rPr>
+          <w:rFonts w:ascii="Arial" w:hAnsi="Arial" w:cs="Arial"/>
+          <w:sz w:val="24"/>
+          <w:szCs w:val="24"/>
+        </w:rPr>
+        <w:t xml:space="preserve">γι’ αυτό και </w:t>
+      </w:r>
+      <w:r>
+        <w:rPr>
+          <w:rFonts w:ascii="Arial" w:hAnsi="Arial" w:cs="Arial"/>
+          <w:sz w:val="24"/>
+          <w:szCs w:val="24"/>
+        </w:rPr>
+        <w:t>χαρακτηρίζεται</w:t>
+      </w:r>
+      <w:r>
+        <w:rPr>
+          <w:rFonts w:ascii="Arial" w:hAnsi="Arial" w:cs="Arial"/>
+          <w:sz w:val="24"/>
+          <w:szCs w:val="24"/>
+        </w:rPr>
+        <w:t xml:space="preserve"> προσωπικ</w:t>
+      </w:r>
+      <w:r>
+        <w:rPr>
+          <w:rFonts w:ascii="Arial" w:hAnsi="Arial" w:cs="Arial"/>
+          <w:sz w:val="24"/>
+          <w:szCs w:val="24"/>
+        </w:rPr>
+        <w:t>ός</w:t>
+      </w:r>
+      <w:r>
+        <w:rPr>
+          <w:rFonts w:ascii="Arial" w:hAnsi="Arial" w:cs="Arial"/>
+          <w:sz w:val="24"/>
+          <w:szCs w:val="24"/>
+        </w:rPr>
+        <w:t xml:space="preserve"> βοηθός</w:t>
       </w:r>
       <w:r>
         <w:rPr>
@@ -32736,353 +33287,7 @@
           <w:sz w:val="24"/>
           <w:szCs w:val="24"/>
         </w:rPr>
-        <w:t xml:space="preserve"> Η</w:t>
-      </w:r>
-      <w:r>
-        <w:rPr>
-          <w:rFonts w:ascii="Arial" w:hAnsi="Arial" w:cs="Arial"/>
-          <w:sz w:val="24"/>
-          <w:szCs w:val="24"/>
-        </w:rPr>
-        <w:t xml:space="preserve"> </w:t>
-      </w:r>
-      <w:r>
-        <w:rPr>
-          <w:rFonts w:ascii="Arial" w:hAnsi="Arial" w:cs="Arial"/>
-          <w:sz w:val="24"/>
-          <w:szCs w:val="24"/>
-          <w:lang w:val="en-US"/>
-        </w:rPr>
-        <w:t>Siri</w:t>
-      </w:r>
-      <w:r>
-        <w:rPr>
-          <w:rFonts w:ascii="Arial" w:hAnsi="Arial" w:cs="Arial"/>
-          <w:sz w:val="24"/>
-          <w:szCs w:val="24"/>
-        </w:rPr>
-        <w:t xml:space="preserve"> </w:t>
-      </w:r>
-      <w:r>
-        <w:rPr>
-          <w:rFonts w:ascii="Arial" w:hAnsi="Arial" w:cs="Arial"/>
-          <w:sz w:val="24"/>
-          <w:szCs w:val="24"/>
-        </w:rPr>
-        <w:t>είναι</w:t>
-      </w:r>
-      <w:r>
-        <w:rPr>
-          <w:rFonts w:ascii="Arial" w:hAnsi="Arial" w:cs="Arial"/>
-          <w:sz w:val="24"/>
-          <w:szCs w:val="24"/>
-        </w:rPr>
-        <w:t xml:space="preserve"> </w:t>
-      </w:r>
-      <w:r>
-        <w:rPr>
-          <w:rFonts w:ascii="Arial" w:hAnsi="Arial" w:cs="Arial"/>
-          <w:sz w:val="24"/>
-          <w:szCs w:val="24"/>
-        </w:rPr>
-        <w:t>ένα</w:t>
-      </w:r>
-      <w:r>
-        <w:rPr>
-          <w:rFonts w:ascii="Arial" w:hAnsi="Arial" w:cs="Arial"/>
-          <w:sz w:val="24"/>
-          <w:szCs w:val="24"/>
-        </w:rPr>
-        <w:t xml:space="preserve"> </w:t>
-      </w:r>
-      <w:r>
-        <w:rPr>
-          <w:rFonts w:ascii="Arial" w:hAnsi="Arial" w:cs="Arial"/>
-          <w:sz w:val="24"/>
-          <w:szCs w:val="24"/>
-        </w:rPr>
-        <w:t>λογισμικό</w:t>
-      </w:r>
-      <w:r>
-        <w:rPr>
-          <w:rFonts w:ascii="Arial" w:hAnsi="Arial" w:cs="Arial"/>
-          <w:sz w:val="24"/>
-          <w:szCs w:val="24"/>
-        </w:rPr>
-        <w:t xml:space="preserve"> </w:t>
-      </w:r>
-      <w:r>
-        <w:rPr>
-          <w:rFonts w:ascii="Arial" w:hAnsi="Arial" w:cs="Arial"/>
-          <w:sz w:val="24"/>
-          <w:szCs w:val="24"/>
-        </w:rPr>
-        <w:t>το</w:t>
-      </w:r>
-      <w:r>
-        <w:rPr>
-          <w:rFonts w:ascii="Arial" w:hAnsi="Arial" w:cs="Arial"/>
-          <w:sz w:val="24"/>
-          <w:szCs w:val="24"/>
-        </w:rPr>
-        <w:t xml:space="preserve"> </w:t>
-      </w:r>
-      <w:r>
-        <w:rPr>
-          <w:rFonts w:ascii="Arial" w:hAnsi="Arial" w:cs="Arial"/>
-          <w:sz w:val="24"/>
-          <w:szCs w:val="24"/>
-        </w:rPr>
-        <w:t>οποίο</w:t>
-      </w:r>
-      <w:r>
-        <w:rPr>
-          <w:rFonts w:ascii="Arial" w:hAnsi="Arial" w:cs="Arial"/>
-          <w:sz w:val="24"/>
-          <w:szCs w:val="24"/>
-        </w:rPr>
-        <w:t xml:space="preserve"> </w:t>
-      </w:r>
-      <w:r>
-        <w:rPr>
-          <w:rFonts w:ascii="Arial" w:hAnsi="Arial" w:cs="Arial"/>
-          <w:sz w:val="24"/>
-          <w:szCs w:val="24"/>
-        </w:rPr>
-        <w:t>χρησιμοποιεί</w:t>
-      </w:r>
-      <w:r>
-        <w:rPr>
-          <w:rFonts w:ascii="Arial" w:hAnsi="Arial" w:cs="Arial"/>
-          <w:sz w:val="24"/>
-          <w:szCs w:val="24"/>
-        </w:rPr>
-        <w:t xml:space="preserve"> </w:t>
-      </w:r>
-      <w:r>
-        <w:rPr>
-          <w:rFonts w:ascii="Arial" w:hAnsi="Arial" w:cs="Arial"/>
-          <w:sz w:val="24"/>
-          <w:szCs w:val="24"/>
-          <w:lang w:val="en-US"/>
-        </w:rPr>
-        <w:t>NLP</w:t>
-      </w:r>
-      <w:r>
-        <w:rPr>
-          <w:rFonts w:ascii="Arial" w:hAnsi="Arial" w:cs="Arial"/>
-          <w:sz w:val="24"/>
-          <w:szCs w:val="24"/>
-        </w:rPr>
-        <w:t xml:space="preserve"> και οι χρήστες μπορούν να την καλέσουν και να της υπαγορεύσουν κάποια εντολή ή κάποια απορία και εκείνη να τους υποδείξει την απάντηση</w:t>
-      </w:r>
-      <w:r>
-        <w:rPr>
-          <w:rFonts w:ascii="Arial" w:hAnsi="Arial" w:cs="Arial"/>
-          <w:sz w:val="24"/>
-          <w:szCs w:val="24"/>
-        </w:rPr>
-        <w:t xml:space="preserve">, </w:t>
-      </w:r>
-      <w:r>
-        <w:rPr>
-          <w:rFonts w:ascii="Arial" w:hAnsi="Arial" w:cs="Arial"/>
-          <w:sz w:val="24"/>
-          <w:szCs w:val="24"/>
-        </w:rPr>
-        <w:t xml:space="preserve">γι’ αυτό και </w:t>
-      </w:r>
-      <w:r>
-        <w:rPr>
-          <w:rFonts w:ascii="Arial" w:hAnsi="Arial" w:cs="Arial"/>
-          <w:sz w:val="24"/>
-          <w:szCs w:val="24"/>
-        </w:rPr>
-        <w:t>χαρακτηρίζεται</w:t>
-      </w:r>
-      <w:r>
-        <w:rPr>
-          <w:rFonts w:ascii="Arial" w:hAnsi="Arial" w:cs="Arial"/>
-          <w:sz w:val="24"/>
-          <w:szCs w:val="24"/>
-        </w:rPr>
-        <w:t xml:space="preserve"> προσωπικ</w:t>
-      </w:r>
-      <w:r>
-        <w:rPr>
-          <w:rFonts w:ascii="Arial" w:hAnsi="Arial" w:cs="Arial"/>
-          <w:sz w:val="24"/>
-          <w:szCs w:val="24"/>
-        </w:rPr>
-        <w:t>ός</w:t>
-      </w:r>
-      <w:r>
-        <w:rPr>
-          <w:rFonts w:ascii="Arial" w:hAnsi="Arial" w:cs="Arial"/>
-          <w:sz w:val="24"/>
-          <w:szCs w:val="24"/>
-        </w:rPr>
-        <w:t xml:space="preserve"> βοηθός</w:t>
-      </w:r>
-      <w:r>
-        <w:rPr>
-          <w:rFonts w:ascii="Arial" w:hAnsi="Arial" w:cs="Arial"/>
-          <w:sz w:val="24"/>
-          <w:szCs w:val="24"/>
-        </w:rPr>
-        <w:t>.</w:t>
-      </w:r>
-      <w:r>
-        <w:rPr>
-          <w:rFonts w:ascii="Arial" w:hAnsi="Arial" w:cs="Arial"/>
-          <w:sz w:val="24"/>
-          <w:szCs w:val="24"/>
-        </w:rPr>
-        <w:t xml:space="preserve"> </w:t>
-      </w:r>
-      <w:r>
-        <w:rPr>
-          <w:rFonts w:ascii="Arial" w:hAnsi="Arial" w:cs="Arial"/>
-          <w:sz w:val="24"/>
-          <w:szCs w:val="24"/>
-        </w:rPr>
-        <w:t>Γνωρίζοντας αυτά,</w:t>
-      </w:r>
-      <w:r>
-        <w:rPr>
-          <w:rFonts w:ascii="Arial" w:hAnsi="Arial" w:cs="Arial"/>
-          <w:sz w:val="24"/>
-          <w:szCs w:val="24"/>
-        </w:rPr>
-        <w:t xml:space="preserve"> </w:t>
-      </w:r>
-      <w:r>
-        <w:rPr>
-          <w:rFonts w:ascii="Arial" w:hAnsi="Arial" w:cs="Arial"/>
-          <w:sz w:val="24"/>
-          <w:szCs w:val="24"/>
-        </w:rPr>
-        <w:t>γίνεται</w:t>
-      </w:r>
-      <w:r>
-        <w:rPr>
-          <w:rFonts w:ascii="Arial" w:hAnsi="Arial" w:cs="Arial"/>
-          <w:sz w:val="24"/>
-          <w:szCs w:val="24"/>
-        </w:rPr>
-        <w:t xml:space="preserve"> </w:t>
-      </w:r>
-      <w:r>
-        <w:rPr>
-          <w:rFonts w:ascii="Arial" w:hAnsi="Arial" w:cs="Arial"/>
-          <w:sz w:val="24"/>
-          <w:szCs w:val="24"/>
-        </w:rPr>
-        <w:t>αντιληπτό</w:t>
-      </w:r>
-      <w:r>
-        <w:rPr>
-          <w:rFonts w:ascii="Arial" w:hAnsi="Arial" w:cs="Arial"/>
-          <w:sz w:val="24"/>
-          <w:szCs w:val="24"/>
-        </w:rPr>
-        <w:t xml:space="preserve"> </w:t>
-      </w:r>
-      <w:r>
-        <w:rPr>
-          <w:rFonts w:ascii="Arial" w:hAnsi="Arial" w:cs="Arial"/>
-          <w:sz w:val="24"/>
-          <w:szCs w:val="24"/>
-        </w:rPr>
-        <w:t>το</w:t>
-      </w:r>
-      <w:r>
-        <w:rPr>
-          <w:rFonts w:ascii="Arial" w:hAnsi="Arial" w:cs="Arial"/>
-          <w:sz w:val="24"/>
-          <w:szCs w:val="24"/>
-        </w:rPr>
-        <w:t xml:space="preserve"> </w:t>
-      </w:r>
-      <w:r>
-        <w:rPr>
-          <w:rFonts w:ascii="Arial" w:hAnsi="Arial" w:cs="Arial"/>
-          <w:sz w:val="24"/>
-          <w:szCs w:val="24"/>
-        </w:rPr>
-        <w:t>εύρος</w:t>
-      </w:r>
-      <w:r>
-        <w:rPr>
-          <w:rFonts w:ascii="Arial" w:hAnsi="Arial" w:cs="Arial"/>
-          <w:sz w:val="24"/>
-          <w:szCs w:val="24"/>
-        </w:rPr>
-        <w:t xml:space="preserve"> </w:t>
-      </w:r>
-      <w:r>
-        <w:rPr>
-          <w:rFonts w:ascii="Arial" w:hAnsi="Arial" w:cs="Arial"/>
-          <w:sz w:val="24"/>
-          <w:szCs w:val="24"/>
-        </w:rPr>
-        <w:t>χρήσης</w:t>
-      </w:r>
-      <w:r>
-        <w:rPr>
-          <w:rFonts w:ascii="Arial" w:hAnsi="Arial" w:cs="Arial"/>
-          <w:sz w:val="24"/>
-          <w:szCs w:val="24"/>
-        </w:rPr>
-        <w:t xml:space="preserve"> </w:t>
-      </w:r>
-      <w:r>
-        <w:rPr>
-          <w:rFonts w:ascii="Arial" w:hAnsi="Arial" w:cs="Arial"/>
-          <w:sz w:val="24"/>
-          <w:szCs w:val="24"/>
-        </w:rPr>
-        <w:t>αυτής</w:t>
-      </w:r>
-      <w:r>
-        <w:rPr>
-          <w:rFonts w:ascii="Arial" w:hAnsi="Arial" w:cs="Arial"/>
-          <w:sz w:val="24"/>
-          <w:szCs w:val="24"/>
-        </w:rPr>
-        <w:t xml:space="preserve"> </w:t>
-      </w:r>
-      <w:r>
-        <w:rPr>
-          <w:rFonts w:ascii="Arial" w:hAnsi="Arial" w:cs="Arial"/>
-          <w:sz w:val="24"/>
-          <w:szCs w:val="24"/>
-        </w:rPr>
-        <w:t>της</w:t>
-      </w:r>
-      <w:r>
-        <w:rPr>
-          <w:rFonts w:ascii="Arial" w:hAnsi="Arial" w:cs="Arial"/>
-          <w:sz w:val="24"/>
-          <w:szCs w:val="24"/>
-        </w:rPr>
-        <w:t xml:space="preserve"> </w:t>
-      </w:r>
-      <w:r>
-        <w:rPr>
-          <w:rFonts w:ascii="Arial" w:hAnsi="Arial" w:cs="Arial"/>
-          <w:sz w:val="24"/>
-          <w:szCs w:val="24"/>
-        </w:rPr>
-        <w:t>υποκατηγορίας</w:t>
-      </w:r>
-      <w:r>
-        <w:rPr>
-          <w:rFonts w:ascii="Arial" w:hAnsi="Arial" w:cs="Arial"/>
-          <w:sz w:val="24"/>
-          <w:szCs w:val="24"/>
-        </w:rPr>
-        <w:t>.</w:t>
+        <w:t xml:space="preserve"> </w:t>
       </w:r>
     </w:p>
     <w:p>
@@ -33403,7 +33608,6 @@
         <w:rPr>
           <w:rFonts w:ascii="Arial" w:hAnsi="Arial" w:cs="Arial"/>
           <w:color w:val="auto"/>
-          <w:lang w:val="en-US"/>
         </w:rPr>
       </w:pPr>
       <w:bookmarkStart w:id="9" w:name="_Toc95493258"/>
@@ -33411,7 +33615,6 @@
         <w:rPr>
           <w:rFonts w:ascii="Arial" w:hAnsi="Arial" w:cs="Arial"/>
           <w:color w:val="auto"/>
-          <w:lang w:val="en-US"/>
         </w:rPr>
         <w:t>2.2.</w:t>
       </w:r>
@@ -33419,7 +33622,6 @@
         <w:rPr>
           <w:rFonts w:ascii="Arial" w:hAnsi="Arial" w:cs="Arial"/>
           <w:color w:val="auto"/>
-          <w:lang w:val="en-US"/>
         </w:rPr>
         <w:t>4</w:t>
       </w:r>
@@ -33427,7 +33629,6 @@
         <w:rPr>
           <w:rFonts w:ascii="Arial" w:hAnsi="Arial" w:cs="Arial"/>
           <w:color w:val="auto"/>
-          <w:lang w:val="en-US"/>
         </w:rPr>
         <w:t xml:space="preserve"> </w:t>
       </w:r>
@@ -33442,7 +33643,6 @@
         <w:rPr>
           <w:rFonts w:ascii="Arial" w:hAnsi="Arial" w:cs="Arial"/>
           <w:color w:val="auto"/>
-          <w:lang w:val="en-US"/>
         </w:rPr>
         <w:t xml:space="preserve"> </w:t>
       </w:r>
@@ -33457,7 +33657,6 @@
         <w:rPr>
           <w:rFonts w:ascii="Arial" w:hAnsi="Arial" w:cs="Arial"/>
           <w:color w:val="auto"/>
-          <w:lang w:val="en-US"/>
         </w:rPr>
         <w:t xml:space="preserve"> – </w:t>
       </w:r>
@@ -33473,7 +33672,6 @@
         <w:rPr>
           <w:rFonts w:ascii="Arial" w:hAnsi="Arial" w:cs="Arial"/>
           <w:color w:val="auto"/>
-          <w:lang w:val="en-US"/>
         </w:rPr>
         <w:t xml:space="preserve"> </w:t>
       </w:r>
@@ -33490,7 +33688,6 @@
         <w:rPr>
           <w:rFonts w:ascii="Arial" w:hAnsi="Arial" w:cs="Arial"/>
           <w:color w:val="auto"/>
-          <w:lang w:val="en-US"/>
         </w:rPr>
         <w:t xml:space="preserve"> </w:t>
       </w:r>
@@ -33504,7 +33701,6 @@
           <w:rFonts w:ascii="Arial" w:hAnsi="Arial" w:cs="Arial"/>
           <w:sz w:val="24"/>
           <w:szCs w:val="24"/>
-          <w:lang w:val="en-US"/>
         </w:rPr>
       </w:pPr>
     </w:p>
@@ -34330,7 +34526,16 @@
           <w:sz w:val="24"/>
           <w:szCs w:val="24"/>
         </w:rPr>
-        <w:t xml:space="preserve"> η Γνωστική Υπολογιστική βοηθάει τους γιατρούς και τους νοσοκόμους με την διάγνωση των ασθενών και με βάση την διάγνωση που θα γίνει</w:t>
+        <w:t xml:space="preserve"> η Γνωστική Υπολογιστική </w:t>
+      </w:r>
+      <w:r>
+        <w:rPr>
+          <w:rFonts w:ascii="Arial" w:hAnsi="Arial" w:cs="Arial"/>
+          <w:sz w:val="24"/>
+          <w:szCs w:val="24"/>
+        </w:rPr>
+        <w:lastRenderedPageBreak/>
+        <w:t>βοηθάει τους γιατρούς και τους νοσοκόμους με την διάγνωση των ασθενών και με βάση την διάγνωση που θα γίνει</w:t>
       </w:r>
       <w:r>
         <w:rPr>
@@ -35866,7 +36071,16 @@
           <w:sz w:val="24"/>
           <w:szCs w:val="24"/>
         </w:rPr>
-        <w:t xml:space="preserve">με τους οποίους έχει προγραμματιστεί, λαμβάνει τις κατάλληλες αποφάσεις, για παράδειγμα αν έχουμε σε έναν χώρο κάμερες θέλουμε σε περίπτωση που υπάρξει άνθρωπος σε έναν χώρο μετά από κάποια συγκεκριμένη ώρα τότε να ειδοποιείται η αστυνομία και ο ιδιοκτήτης του καταστήματος γιατί υπάρχει μεγάλη πιθανότητα να είναι κλέφτης. </w:t>
+        <w:t xml:space="preserve">με τους οποίους έχει προγραμματιστεί, λαμβάνει τις κατάλληλες </w:t>
+      </w:r>
+      <w:r>
+        <w:rPr>
+          <w:rFonts w:ascii="Arial" w:hAnsi="Arial" w:cs="Arial"/>
+          <w:sz w:val="24"/>
+          <w:szCs w:val="24"/>
+        </w:rPr>
+        <w:lastRenderedPageBreak/>
+        <w:t xml:space="preserve">αποφάσεις, για παράδειγμα αν έχουμε σε έναν χώρο κάμερες θέλουμε σε περίπτωση που υπάρξει άνθρωπος σε έναν χώρο μετά από κάποια συγκεκριμένη ώρα τότε να ειδοποιείται η αστυνομία και ο ιδιοκτήτης του καταστήματος γιατί υπάρχει μεγάλη πιθανότητα να είναι κλέφτης. </w:t>
       </w:r>
       <w:r>
         <w:rPr>
@@ -36953,7 +37167,11 @@
         <w:t xml:space="preserve"> και συνεχίζει να αυξάνεται καθημερινά. Η π</w:t>
       </w:r>
       <w:r>
-        <w:t>ρόκληση για τους ερευνητές ήταν να βγάλουν νόημα</w:t>
+        <w:t xml:space="preserve">ρόκληση για τους </w:t>
+      </w:r>
+      <w:r>
+        <w:lastRenderedPageBreak/>
+        <w:t>ερευνητές ήταν να βγάλουν νόημα</w:t>
       </w:r>
       <w:r>
         <w:t xml:space="preserve"> και συμπεράσματα</w:t>
@@ -37701,6 +37919,7 @@
           <w:bdr w:val="none" w:sz="0" w:space="0" w:color="auto" w:frame="1"/>
           <w:shd w:val="clear" w:color="auto" w:fill="FFFFFF"/>
         </w:rPr>
+        <w:lastRenderedPageBreak/>
         <w:t>Τα τελευταία χρόνια, με βάση έρευνες, ο όγκος των δεδομένων έχει αυξηθεί εκθετικά. Το 2020 εκτιμάται ότι κάθε άνθρωπος παρήγαγε 1.7 ΜΒ (MegaBytes) σε ένα δευτερόλεπτο και εκτιμάται ότι το πλήθος των δεδομένων που παράγονται στο διαδίκτυο ημερησίως αγγίζει τα 2.5 Quintillion Bytes [understanding-generation-data, techjury, the-tech-trend]! Από αυτά γίνεται κατανοητό ότι έχει αυξηθεί δραματικά το πλήθος των χρηστών που χρησιμοποιούν το διαδίκτυο, καθώς και οι υπηρεσίες και οι εφαρμογές που βρίσκονται σε αυτό. Για την ακρίβεια, 4.71 δισεκατομμύρια είναι το πλήθος των χρηστών που είναι συνδεδεμένοι καθημερινά στο διαδίκτυο. Επίσης έχει αυξηθεί ο χρόνος που καταναλώνουν οι χρήστες στο διαδίκτυο, όπου πλέον ο μέσος χρήστης καταναλώνει 7 ώρες την ημέρα πλοηγώντας στο διαδίκτυο και συγκεκριμένα οι περισσότεροι από τους χρήστες χρησιμοποιούν το κινητό τηλέφωνο τους [understanding-generation-data, techjury, the-tech-trend]. Φαίνεται ότι οι άνθρωποι την τωρινή εποχή αναζητούν συνέχεια και θέλουν να μάθουν πράγματα, θέλουν πληροφορία. Αυτό φαίνεται από το πλήθος των αναζητήσεων που γίνονται καθημερινά όπου σύμφωνα με την Google παράγονται 3.5 δισεκατομμύρια αναζητήσεις την ημέρα [understanding-generation-data, seedscientific]. Επιπρόσθετα, την ίδια χρονολογία εκτιμάται ότι το μέγεθος της κίνησης του διαδικτύου ήταν μεγαλύτερη από 3 Zettabytes δηλαδή 3 τρισεκατομμύρια GB (GigaBytes) και μέχρι το 2022 η κίνηση του διαδικτύου προβλέπεται ότι θα έχει αυξηθεί κατά 50% συγκριτικά με την κίνηση του διαδικτύου το 2020 [worldbank]. Στην επομένη εικόνα φαίνεται η άνοδος της παγκόσμιας κίνησης του διαδικτύου τα τελευταία 30 χρόνια.</w:t>
       </w:r>
     </w:p>
@@ -37739,6 +37958,7 @@
               <w:rPr>
                 <w:noProof/>
               </w:rPr>
+              <w:lastRenderedPageBreak/>
               <mc:AlternateContent>
                 <mc:Choice Requires="wps">
                   <w:drawing>
@@ -39120,6 +39340,7 @@
         </w:rPr>
       </w:pPr>
       <w:r>
+        <w:lastRenderedPageBreak/>
         <w:t xml:space="preserve">Προκειμένου τα υπολογιστικά συστήματα να αποκαλούνται έξυπνα, χρειάζονται ένα μοντέλο. Ένα μοντέλο δημιουργείται μέσω της εκπαίδευσης, δηλαδή με βάση ορισμένα δεδομένα </w:t>
       </w:r>
       <w:r>
@@ -39450,7 +39671,11 @@
         <w:t xml:space="preserve">το επόμενο βήμα είναι η επιλογή του αλγορίθμου. </w:t>
       </w:r>
       <w:r>
-        <w:t>Ανάλογα με τον τύπο των δεδομένων που έχουμε επιλ</w:t>
+        <w:t xml:space="preserve">Ανάλογα με τον τύπο των δεδομένων που έχουμε </w:t>
+      </w:r>
+      <w:r>
+        <w:lastRenderedPageBreak/>
+        <w:t>επιλ</w:t>
       </w:r>
       <w:r>
         <w:t>έ</w:t>
@@ -40076,6 +40301,7 @@
         <w:jc w:val="both"/>
       </w:pPr>
       <w:r>
+        <w:lastRenderedPageBreak/>
         <w:t>Τέλος</w:t>
       </w:r>
       <w:r>
@@ -43196,7 +43422,6 @@
           <w:szCs w:val="24"/>
           <w:lang w:val="en-US"/>
         </w:rPr>
-        <w:lastRenderedPageBreak/>
         <w:t xml:space="preserve">Introduction to Backpropagation Neural Network Computation -&gt; </w:t>
       </w:r>
       <w:hyperlink r:id="rId61" w:history="1">
@@ -50221,6 +50446,7 @@
   <w:style w:type="character" w:default="1" w:styleId="DefaultParagraphFont">
     <w:name w:val="Default Paragraph Font"/>
     <w:uiPriority w:val="1"/>
+    <w:semiHidden/>
     <w:unhideWhenUsed/>
   </w:style>
   <w:style w:type="table" w:default="1" w:styleId="TableNormal">

</xml_diff>

<commit_message>
sources for Cognitive Computing
</commit_message>
<xml_diff>
--- a/Diploma_Thesis.docx
+++ b/Diploma_Thesis.docx
@@ -405,7 +405,6 @@
         </w:rPr>
         <w:t xml:space="preserve">Ιωάννης </w:t>
       </w:r>
-      <w:proofErr w:type="spellStart"/>
       <w:r>
         <w:rPr>
           <w:rFonts w:ascii="Arial" w:hAnsi="Arial" w:cs="Arial"/>
@@ -417,7 +416,6 @@
         </w:rPr>
         <w:t>Καμπεράκης</w:t>
       </w:r>
-      <w:proofErr w:type="spellEnd"/>
     </w:p>
     <w:p>
       <w:pPr>
@@ -518,9 +516,8 @@
           <w:sz w:val="24"/>
           <w:szCs w:val="24"/>
         </w:rPr>
-        <w:t xml:space="preserve">Εισηγητής: </w:t>
-      </w:r>
-      <w:proofErr w:type="spellStart"/>
+        <w:t xml:space="preserve">Εισηγητής: Δρ </w:t>
+      </w:r>
       <w:r>
         <w:rPr>
           <w:rFonts w:ascii="Arial" w:hAnsi="Arial" w:cs="Arial"/>
@@ -530,44 +527,8 @@
           <w:sz w:val="24"/>
           <w:szCs w:val="24"/>
         </w:rPr>
-        <w:t>Δρ</w:t>
-      </w:r>
-      <w:proofErr w:type="spellEnd"/>
-      <w:r>
-        <w:rPr>
-          <w:rFonts w:ascii="Arial" w:hAnsi="Arial" w:cs="Arial"/>
-          <w:b/>
-          <w:bCs/>
-          <w:color w:val="000000"/>
-          <w:sz w:val="24"/>
-          <w:szCs w:val="24"/>
-        </w:rPr>
-        <w:t xml:space="preserve"> </w:t>
-      </w:r>
-      <w:r>
-        <w:rPr>
-          <w:rFonts w:ascii="Arial" w:hAnsi="Arial" w:cs="Arial"/>
-          <w:b/>
-          <w:bCs/>
-          <w:color w:val="000000"/>
-          <w:sz w:val="24"/>
-          <w:szCs w:val="24"/>
-        </w:rPr>
-        <w:t xml:space="preserve">Παναγιώτης </w:t>
-      </w:r>
-      <w:proofErr w:type="spellStart"/>
-      <w:r>
-        <w:rPr>
-          <w:rFonts w:ascii="Arial" w:hAnsi="Arial" w:cs="Arial"/>
-          <w:b/>
-          <w:bCs/>
-          <w:color w:val="000000"/>
-          <w:sz w:val="24"/>
-          <w:szCs w:val="24"/>
-        </w:rPr>
-        <w:t>Καρκαζής</w:t>
-      </w:r>
-      <w:proofErr w:type="spellEnd"/>
+        <w:t>Παναγιώτης Καρκαζής</w:t>
+      </w:r>
       <w:r>
         <w:rPr>
           <w:rFonts w:ascii="Arial" w:hAnsi="Arial" w:cs="Arial"/>
@@ -1523,7 +1484,6 @@
         </w:rPr>
         <w:t xml:space="preserve">Ιωάννης </w:t>
       </w:r>
-      <w:proofErr w:type="spellStart"/>
       <w:r>
         <w:rPr>
           <w:rFonts w:ascii="Arial" w:hAnsi="Arial" w:cs="Arial"/>
@@ -1535,7 +1495,6 @@
         </w:rPr>
         <w:t>Καμπεράκης</w:t>
       </w:r>
-      <w:proofErr w:type="spellEnd"/>
     </w:p>
     <w:p>
       <w:pPr>
@@ -1708,7 +1667,6 @@
           <w:szCs w:val="24"/>
         </w:rPr>
       </w:pPr>
-      <w:proofErr w:type="spellStart"/>
       <w:r>
         <w:rPr>
           <w:rFonts w:ascii="Arial" w:hAnsi="Arial" w:cs="Arial"/>
@@ -1718,9 +1676,8 @@
           <w:sz w:val="24"/>
           <w:szCs w:val="24"/>
         </w:rPr>
-        <w:t>Δρ</w:t>
-      </w:r>
-      <w:proofErr w:type="spellEnd"/>
+        <w:t xml:space="preserve">Δρ </w:t>
+      </w:r>
       <w:r>
         <w:rPr>
           <w:rFonts w:ascii="Arial" w:hAnsi="Arial" w:cs="Arial"/>
@@ -1730,32 +1687,8 @@
           <w:sz w:val="24"/>
           <w:szCs w:val="24"/>
         </w:rPr>
-        <w:t xml:space="preserve"> </w:t>
-      </w:r>
-      <w:r>
-        <w:rPr>
-          <w:rFonts w:ascii="Arial" w:hAnsi="Arial" w:cs="Arial"/>
-          <w:b/>
-          <w:bCs/>
-          <w:color w:val="000000"/>
-          <w:sz w:val="24"/>
-          <w:szCs w:val="24"/>
-        </w:rPr>
-        <w:t xml:space="preserve">Παναγιώτης </w:t>
-      </w:r>
-      <w:proofErr w:type="spellStart"/>
-      <w:r>
-        <w:rPr>
-          <w:rFonts w:ascii="Arial" w:hAnsi="Arial" w:cs="Arial"/>
-          <w:b/>
-          <w:bCs/>
-          <w:color w:val="000000"/>
-          <w:sz w:val="24"/>
-          <w:szCs w:val="24"/>
-        </w:rPr>
-        <w:t>Καρκαζής</w:t>
-      </w:r>
-      <w:proofErr w:type="spellEnd"/>
+        <w:t>Παναγιώτης Καρκαζής</w:t>
+      </w:r>
       <w:r>
         <w:rPr>
           <w:rFonts w:ascii="Arial" w:hAnsi="Arial" w:cs="Arial"/>
@@ -3354,27 +3287,7 @@
           <w:sz w:val="24"/>
           <w:szCs w:val="24"/>
         </w:rPr>
-        <w:t xml:space="preserve">Ιωάννης </w:t>
-      </w:r>
-      <w:proofErr w:type="spellStart"/>
-      <w:r>
-        <w:rPr>
-          <w:rFonts w:ascii="Arial" w:hAnsi="Arial" w:cs="Arial"/>
-          <w:color w:val="000000"/>
-          <w:sz w:val="24"/>
-          <w:szCs w:val="24"/>
-        </w:rPr>
-        <w:t>Καμπεράκης</w:t>
-      </w:r>
-      <w:proofErr w:type="spellEnd"/>
-      <w:r>
-        <w:rPr>
-          <w:rFonts w:ascii="Arial" w:hAnsi="Arial" w:cs="Arial"/>
-          <w:color w:val="000000"/>
-          <w:sz w:val="24"/>
-          <w:szCs w:val="24"/>
-        </w:rPr>
-        <w:t xml:space="preserve"> </w:t>
+        <w:t xml:space="preserve">Ιωάννης Καμπεράκης </w:t>
       </w:r>
       <w:r>
         <w:rPr>
@@ -5034,19 +4947,8 @@
           <w:sz w:val="24"/>
           <w:szCs w:val="24"/>
         </w:rPr>
-        <w:t xml:space="preserve">Θέλω να ευχαριστήσω θερμά τον επιβλέποντα καθηγητή μου κ. Παναγιώτη </w:t>
-      </w:r>
-      <w:proofErr w:type="spellStart"/>
-      <w:r>
-        <w:rPr>
-          <w:rFonts w:ascii="Arial" w:hAnsi="Arial" w:cs="Arial"/>
-          <w:color w:val="000000"/>
-          <w:sz w:val="24"/>
-          <w:szCs w:val="24"/>
-        </w:rPr>
-        <w:t>Καρκαζή</w:t>
-      </w:r>
-      <w:proofErr w:type="spellEnd"/>
+        <w:t>Θέλω να ευχαριστήσω θερμά τον επιβλέποντα καθηγητή μου κ. Παναγιώτη Καρκαζή</w:t>
+      </w:r>
       <w:r>
         <w:rPr>
           <w:rFonts w:ascii="Arial" w:hAnsi="Arial" w:cs="Arial"/>
@@ -11323,7 +11225,6 @@
           <w:rFonts w:ascii="Arial" w:hAnsi="Arial" w:cs="Arial"/>
           <w:sz w:val="24"/>
           <w:szCs w:val="24"/>
-          <w:lang w:val="en-US"/>
         </w:rPr>
       </w:pPr>
       <w:r>
@@ -11342,7 +11243,6 @@
           <w:rFonts w:ascii="Arial" w:hAnsi="Arial" w:cs="Arial"/>
           <w:sz w:val="24"/>
           <w:szCs w:val="24"/>
-          <w:lang w:val="en-US"/>
         </w:rPr>
         <w:tab/>
       </w:r>
@@ -11353,7 +11253,24 @@
           <w:szCs w:val="24"/>
           <w:lang w:val="en-US"/>
         </w:rPr>
-        <w:t>Machine Translation</w:t>
+        <w:t>Machine</w:t>
+      </w:r>
+      <w:r>
+        <w:rPr>
+          <w:rFonts w:ascii="Arial" w:hAnsi="Arial" w:cs="Arial"/>
+          <w:sz w:val="24"/>
+          <w:szCs w:val="24"/>
+        </w:rPr>
+        <w:t xml:space="preserve"> </w:t>
+      </w:r>
+      <w:r>
+        <w:rPr>
+          <w:rFonts w:ascii="Arial" w:hAnsi="Arial" w:cs="Arial"/>
+          <w:sz w:val="24"/>
+          <w:szCs w:val="24"/>
+          <w:lang w:val="en-US"/>
+        </w:rPr>
+        <w:t>Translation</w:t>
       </w:r>
     </w:p>
     <w:p>
@@ -11363,7 +11280,6 @@
           <w:rFonts w:ascii="Arial" w:hAnsi="Arial" w:cs="Arial"/>
           <w:sz w:val="24"/>
           <w:szCs w:val="24"/>
-          <w:lang w:val="en-US"/>
         </w:rPr>
       </w:pPr>
     </w:p>
@@ -11374,7 +11290,6 @@
           <w:rFonts w:ascii="Arial" w:hAnsi="Arial" w:cs="Arial"/>
           <w:sz w:val="24"/>
           <w:szCs w:val="24"/>
-          <w:lang w:val="en-US"/>
         </w:rPr>
       </w:pPr>
     </w:p>
@@ -11385,7 +11300,6 @@
           <w:rFonts w:ascii="Arial" w:hAnsi="Arial" w:cs="Arial"/>
           <w:sz w:val="24"/>
           <w:szCs w:val="24"/>
-          <w:lang w:val="en-US"/>
         </w:rPr>
       </w:pPr>
     </w:p>
@@ -11396,7 +11310,6 @@
           <w:rFonts w:ascii="Arial" w:hAnsi="Arial" w:cs="Arial"/>
           <w:sz w:val="24"/>
           <w:szCs w:val="24"/>
-          <w:lang w:val="en-US"/>
         </w:rPr>
       </w:pPr>
     </w:p>
@@ -11407,7 +11320,6 @@
           <w:rFonts w:ascii="Arial" w:hAnsi="Arial" w:cs="Arial"/>
           <w:sz w:val="24"/>
           <w:szCs w:val="24"/>
-          <w:lang w:val="en-US"/>
         </w:rPr>
       </w:pPr>
     </w:p>
@@ -11418,7 +11330,6 @@
           <w:rFonts w:ascii="Arial" w:hAnsi="Arial" w:cs="Arial"/>
           <w:sz w:val="24"/>
           <w:szCs w:val="24"/>
-          <w:lang w:val="en-US"/>
         </w:rPr>
       </w:pPr>
     </w:p>
@@ -11429,7 +11340,6 @@
           <w:rFonts w:ascii="Arial" w:hAnsi="Arial" w:cs="Arial"/>
           <w:sz w:val="24"/>
           <w:szCs w:val="24"/>
-          <w:lang w:val="en-US"/>
         </w:rPr>
       </w:pPr>
     </w:p>
@@ -11440,7 +11350,6 @@
           <w:rFonts w:ascii="Arial" w:hAnsi="Arial" w:cs="Arial"/>
           <w:sz w:val="24"/>
           <w:szCs w:val="24"/>
-          <w:lang w:val="en-US"/>
         </w:rPr>
       </w:pPr>
     </w:p>
@@ -11451,7 +11360,6 @@
           <w:rFonts w:ascii="Arial" w:hAnsi="Arial" w:cs="Arial"/>
           <w:sz w:val="24"/>
           <w:szCs w:val="24"/>
-          <w:lang w:val="en-US"/>
         </w:rPr>
       </w:pPr>
     </w:p>
@@ -11462,7 +11370,6 @@
           <w:rFonts w:ascii="Arial" w:hAnsi="Arial" w:cs="Arial"/>
           <w:sz w:val="24"/>
           <w:szCs w:val="24"/>
-          <w:lang w:val="en-US"/>
         </w:rPr>
       </w:pPr>
     </w:p>
@@ -11473,7 +11380,6 @@
           <w:rFonts w:ascii="Arial" w:hAnsi="Arial" w:cs="Arial"/>
           <w:sz w:val="24"/>
           <w:szCs w:val="24"/>
-          <w:lang w:val="en-US"/>
         </w:rPr>
       </w:pPr>
     </w:p>
@@ -11486,7 +11392,6 @@
           <w:bCs/>
           <w:sz w:val="28"/>
           <w:szCs w:val="28"/>
-          <w:lang w:val="en-US"/>
         </w:rPr>
       </w:pPr>
       <w:r>
@@ -11505,7 +11410,6 @@
           <w:bCs/>
           <w:sz w:val="28"/>
           <w:szCs w:val="28"/>
-          <w:lang w:val="en-US"/>
         </w:rPr>
         <w:t xml:space="preserve"> 1</w:t>
       </w:r>
@@ -11517,7 +11421,6 @@
         <w:rPr>
           <w:b/>
           <w:bCs/>
-          <w:lang w:val="en-US"/>
         </w:rPr>
       </w:pPr>
     </w:p>
@@ -11737,7 +11640,11 @@
         <w:t>η ελεύθερη βολή θα εκτελείται από τον</w:t>
       </w:r>
       <w:r>
-        <w:t xml:space="preserve"> συγγραφέα αυτής της διπλωματικής. Αφού εκπαιδευθεί το μοντέλο, θα χρησιμοποιείται στο λογισμικό το οποίο θα δέχεται βίντεο άλλων ανθρώπων που θα ρίχνουν και αυτοί ελεύθερη βολή ώστε να βγάλει ο αλγόριθμος ένα ποσοστό ομοιότητας. Αυτό το ποσοστό ομοιότητας σημαίνει κατά πόσο είναι «σωστή» η στάση σώματος του ανθρώπου που ρίχνει στο βίντεο την βολή σύμφωνα πάντα με την στάση σώματος του συγγραφέα της διπλωματικής. Πρόκειται για μία εφαρμογή βελτιστοποίησης αθλητικής απόδοσης όπου με την χρήση πραγματικών αθλητών θα μπορούσε να χρησιμοποιηθεί για να βελτιώσει τις επιδόσεις των αθλητών.</w:t>
+        <w:t xml:space="preserve"> συγγραφέα αυτής της διπλωματικής. Αφού εκπαιδευθεί το μοντέλο, θα χρησιμοποιείται στο λογισμικό το οποίο θα δέχεται βίντεο άλλων </w:t>
+      </w:r>
+      <w:r>
+        <w:lastRenderedPageBreak/>
+        <w:t>ανθρώπων που θα ρίχνουν και αυτοί ελεύθερη βολή ώστε να βγάλει ο αλγόριθμος ένα ποσοστό ομοιότητας. Αυτό το ποσοστό ομοιότητας σημαίνει κατά πόσο είναι «σωστή» η στάση σώματος του ανθρώπου που ρίχνει στο βίντεο την βολή σύμφωνα πάντα με την στάση σώματος του συγγραφέα της διπλωματικής. Πρόκειται για μία εφαρμογή βελτιστοποίησης αθλητικής απόδοσης όπου με την χρήση πραγματικών αθλητών θα μπορούσε να χρησιμοποιηθεί για να βελτιώσει τις επιδόσεις των αθλητών.</w:t>
       </w:r>
       <w:r>
         <w:t xml:space="preserve"> Έπειτα θα παρουσιαστούν τα αποτελέσματα, οι παρατηρήσεις και πως η Τεχνητή Νοημοσύνη θα διαμορφώσει το μέλλον της ανθρωπότητας.</w:t>
@@ -12038,6 +11945,7 @@
           <w:sz w:val="28"/>
           <w:szCs w:val="28"/>
         </w:rPr>
+        <w:lastRenderedPageBreak/>
         <w:t xml:space="preserve">ΚΕΦΑΛΑΙΟ </w:t>
       </w:r>
       <w:r>
@@ -13129,7 +13037,55 @@
           <w:sz w:val="24"/>
           <w:szCs w:val="24"/>
         </w:rPr>
-        <w:t xml:space="preserve"> </w:t>
+        <w:t xml:space="preserve"> αυτοδιόρθωση</w:t>
+      </w:r>
+      <w:r>
+        <w:rPr>
+          <w:rFonts w:ascii="Arial" w:hAnsi="Arial" w:cs="Arial"/>
+          <w:sz w:val="24"/>
+          <w:szCs w:val="24"/>
+        </w:rPr>
+        <w:t>,</w:t>
+      </w:r>
+      <w:r>
+        <w:rPr>
+          <w:rFonts w:ascii="Arial" w:hAnsi="Arial" w:cs="Arial"/>
+          <w:sz w:val="24"/>
+          <w:szCs w:val="24"/>
+        </w:rPr>
+        <w:t xml:space="preserve"> η ικανότητα λογικής και δημιουργικής σκέψης</w:t>
+      </w:r>
+      <w:r>
+        <w:rPr>
+          <w:rFonts w:ascii="Arial" w:hAnsi="Arial" w:cs="Arial"/>
+          <w:sz w:val="24"/>
+          <w:szCs w:val="24"/>
+        </w:rPr>
+        <w:t xml:space="preserve"> </w:t>
+      </w:r>
+      <w:r>
+        <w:rPr>
+          <w:rFonts w:ascii="Arial" w:hAnsi="Arial" w:cs="Arial"/>
+          <w:sz w:val="24"/>
+          <w:szCs w:val="24"/>
+        </w:rPr>
+        <w:t xml:space="preserve">και η </w:t>
+      </w:r>
+      <w:r>
+        <w:rPr>
+          <w:rFonts w:ascii="Arial" w:hAnsi="Arial" w:cs="Arial"/>
+          <w:sz w:val="24"/>
+          <w:szCs w:val="24"/>
+        </w:rPr>
+        <w:t>αντίληψη</w:t>
+      </w:r>
+      <w:r>
+        <w:rPr>
+          <w:rFonts w:ascii="Arial" w:hAnsi="Arial" w:cs="Arial"/>
+          <w:sz w:val="24"/>
+          <w:szCs w:val="24"/>
+        </w:rPr>
+        <w:t xml:space="preserve"> [</w:t>
       </w:r>
       <w:proofErr w:type="spellStart"/>
       <w:r>
@@ -13138,7 +13094,7 @@
           <w:sz w:val="24"/>
           <w:szCs w:val="24"/>
         </w:rPr>
-        <w:t>αυτοδιόρθωση</w:t>
+        <w:t>wsimag</w:t>
       </w:r>
       <w:proofErr w:type="spellEnd"/>
       <w:r>
@@ -13147,6 +13103,168 @@
           <w:sz w:val="24"/>
           <w:szCs w:val="24"/>
         </w:rPr>
+        <w:t xml:space="preserve">, </w:t>
+      </w:r>
+      <w:proofErr w:type="spellStart"/>
+      <w:r>
+        <w:rPr>
+          <w:rFonts w:ascii="Arial" w:hAnsi="Arial" w:cs="Arial"/>
+          <w:sz w:val="24"/>
+          <w:szCs w:val="24"/>
+        </w:rPr>
+        <w:t>PwCUS</w:t>
+      </w:r>
+      <w:proofErr w:type="spellEnd"/>
+      <w:r>
+        <w:rPr>
+          <w:rFonts w:ascii="Arial" w:hAnsi="Arial" w:cs="Arial"/>
+          <w:sz w:val="24"/>
+          <w:szCs w:val="24"/>
+        </w:rPr>
+        <w:t>, tutorialspoint.com/artificial_intelligence/artificial_intelligent_systems</w:t>
+      </w:r>
+      <w:r>
+        <w:rPr>
+          <w:rFonts w:ascii="Arial" w:hAnsi="Arial" w:cs="Arial"/>
+          <w:sz w:val="24"/>
+          <w:szCs w:val="24"/>
+        </w:rPr>
+        <w:t>]</w:t>
+      </w:r>
+      <w:r>
+        <w:rPr>
+          <w:rFonts w:ascii="Arial" w:hAnsi="Arial" w:cs="Arial"/>
+          <w:sz w:val="24"/>
+          <w:szCs w:val="24"/>
+        </w:rPr>
+        <w:t>.</w:t>
+      </w:r>
+      <w:r>
+        <w:rPr>
+          <w:rFonts w:ascii="Arial" w:hAnsi="Arial" w:cs="Arial"/>
+          <w:sz w:val="24"/>
+          <w:szCs w:val="24"/>
+        </w:rPr>
+        <w:t xml:space="preserve"> Γενικά η </w:t>
+      </w:r>
+      <w:r>
+        <w:rPr>
+          <w:rFonts w:ascii="Arial" w:hAnsi="Arial" w:cs="Arial"/>
+          <w:sz w:val="24"/>
+          <w:szCs w:val="24"/>
+        </w:rPr>
+        <w:t>υλοποίηση</w:t>
+      </w:r>
+      <w:r>
+        <w:rPr>
+          <w:rFonts w:ascii="Arial" w:hAnsi="Arial" w:cs="Arial"/>
+          <w:sz w:val="24"/>
+          <w:szCs w:val="24"/>
+        </w:rPr>
+        <w:t xml:space="preserve"> της αντίληψης παίζει ένα μεγάλο ρόλο </w:t>
+      </w:r>
+      <w:r>
+        <w:rPr>
+          <w:rFonts w:ascii="Arial" w:hAnsi="Arial" w:cs="Arial"/>
+          <w:sz w:val="24"/>
+          <w:szCs w:val="24"/>
+        </w:rPr>
+        <w:t>για την ανάπτυξη ενός προηγμένου ευφυούς συστήματος</w:t>
+      </w:r>
+      <w:r>
+        <w:rPr>
+          <w:rFonts w:ascii="Arial" w:hAnsi="Arial" w:cs="Arial"/>
+          <w:sz w:val="24"/>
+          <w:szCs w:val="24"/>
+        </w:rPr>
+        <w:t xml:space="preserve"> </w:t>
+      </w:r>
+      <w:r>
+        <w:rPr>
+          <w:rFonts w:ascii="Arial" w:hAnsi="Arial" w:cs="Arial"/>
+          <w:sz w:val="24"/>
+          <w:szCs w:val="24"/>
+        </w:rPr>
+        <w:t xml:space="preserve">και </w:t>
+      </w:r>
+      <w:r>
+        <w:rPr>
+          <w:rFonts w:ascii="Arial" w:hAnsi="Arial" w:cs="Arial"/>
+          <w:sz w:val="24"/>
+          <w:szCs w:val="24"/>
+        </w:rPr>
+        <w:t>για την εφαρμογή μερικών δυνατοτήτων της Τεχνητής Νοημοσύνης όπως η όραση υπολογιστών</w:t>
+      </w:r>
+      <w:r>
+        <w:rPr>
+          <w:rFonts w:ascii="Arial" w:hAnsi="Arial" w:cs="Arial"/>
+          <w:sz w:val="24"/>
+          <w:szCs w:val="24"/>
+        </w:rPr>
+        <w:t xml:space="preserve"> και η ομιλία</w:t>
+      </w:r>
+      <w:r>
+        <w:rPr>
+          <w:rFonts w:ascii="Arial" w:hAnsi="Arial" w:cs="Arial"/>
+          <w:sz w:val="24"/>
+          <w:szCs w:val="24"/>
+        </w:rPr>
+        <w:t xml:space="preserve">. </w:t>
+      </w:r>
+      <w:r>
+        <w:rPr>
+          <w:rFonts w:ascii="Arial" w:hAnsi="Arial" w:cs="Arial"/>
+          <w:sz w:val="24"/>
+          <w:szCs w:val="24"/>
+        </w:rPr>
+        <w:t>Ο άνθρωπος αντιλαμβάνεται</w:t>
+      </w:r>
+      <w:r>
+        <w:rPr>
+          <w:rFonts w:ascii="Arial" w:hAnsi="Arial" w:cs="Arial"/>
+          <w:sz w:val="24"/>
+          <w:szCs w:val="24"/>
+        </w:rPr>
+        <w:t xml:space="preserve"> και </w:t>
+      </w:r>
+      <w:r>
+        <w:rPr>
+          <w:rFonts w:ascii="Arial" w:hAnsi="Arial" w:cs="Arial"/>
+          <w:sz w:val="24"/>
+          <w:szCs w:val="24"/>
+        </w:rPr>
+        <w:t>ερμηνεύει μέσω τ</w:t>
+      </w:r>
+      <w:r>
+        <w:rPr>
+          <w:rFonts w:ascii="Arial" w:hAnsi="Arial" w:cs="Arial"/>
+          <w:sz w:val="24"/>
+          <w:szCs w:val="24"/>
+        </w:rPr>
+        <w:t>ω</w:t>
+      </w:r>
+      <w:r>
+        <w:rPr>
+          <w:rFonts w:ascii="Arial" w:hAnsi="Arial" w:cs="Arial"/>
+          <w:sz w:val="24"/>
+          <w:szCs w:val="24"/>
+        </w:rPr>
+        <w:t>ν αισθήσεων του τα διάφορα ερεθίσματα που δέχεται από το περιβάλλον</w:t>
+      </w:r>
+      <w:r>
+        <w:rPr>
+          <w:rFonts w:ascii="Arial" w:hAnsi="Arial" w:cs="Arial"/>
+          <w:sz w:val="24"/>
+          <w:szCs w:val="24"/>
+        </w:rPr>
+        <w:t>. Αυτό πυροδοτεί την διαδικασία της σκέψης</w:t>
+      </w:r>
+      <w:r>
+        <w:rPr>
+          <w:rFonts w:ascii="Arial" w:hAnsi="Arial" w:cs="Arial"/>
+          <w:sz w:val="24"/>
+          <w:szCs w:val="24"/>
+        </w:rPr>
         <w:t>,</w:t>
       </w:r>
       <w:r>
@@ -13155,226 +13273,6 @@
           <w:sz w:val="24"/>
           <w:szCs w:val="24"/>
         </w:rPr>
-        <w:t xml:space="preserve"> η ικανότητα λογικής και δημιουργικής σκέψης</w:t>
-      </w:r>
-      <w:r>
-        <w:rPr>
-          <w:rFonts w:ascii="Arial" w:hAnsi="Arial" w:cs="Arial"/>
-          <w:sz w:val="24"/>
-          <w:szCs w:val="24"/>
-        </w:rPr>
-        <w:t xml:space="preserve"> </w:t>
-      </w:r>
-      <w:r>
-        <w:rPr>
-          <w:rFonts w:ascii="Arial" w:hAnsi="Arial" w:cs="Arial"/>
-          <w:sz w:val="24"/>
-          <w:szCs w:val="24"/>
-        </w:rPr>
-        <w:t xml:space="preserve">και η </w:t>
-      </w:r>
-      <w:r>
-        <w:rPr>
-          <w:rFonts w:ascii="Arial" w:hAnsi="Arial" w:cs="Arial"/>
-          <w:sz w:val="24"/>
-          <w:szCs w:val="24"/>
-        </w:rPr>
-        <w:t>αντίληψη</w:t>
-      </w:r>
-      <w:r>
-        <w:rPr>
-          <w:rFonts w:ascii="Arial" w:hAnsi="Arial" w:cs="Arial"/>
-          <w:sz w:val="24"/>
-          <w:szCs w:val="24"/>
-        </w:rPr>
-        <w:t xml:space="preserve"> [</w:t>
-      </w:r>
-      <w:proofErr w:type="spellStart"/>
-      <w:r>
-        <w:rPr>
-          <w:rFonts w:ascii="Arial" w:hAnsi="Arial" w:cs="Arial"/>
-          <w:sz w:val="24"/>
-          <w:szCs w:val="24"/>
-        </w:rPr>
-        <w:t>wsimag</w:t>
-      </w:r>
-      <w:proofErr w:type="spellEnd"/>
-      <w:r>
-        <w:rPr>
-          <w:rFonts w:ascii="Arial" w:hAnsi="Arial" w:cs="Arial"/>
-          <w:sz w:val="24"/>
-          <w:szCs w:val="24"/>
-        </w:rPr>
-        <w:t xml:space="preserve">, </w:t>
-      </w:r>
-      <w:proofErr w:type="spellStart"/>
-      <w:r>
-        <w:rPr>
-          <w:rFonts w:ascii="Arial" w:hAnsi="Arial" w:cs="Arial"/>
-          <w:sz w:val="24"/>
-          <w:szCs w:val="24"/>
-        </w:rPr>
-        <w:t>PwCUS</w:t>
-      </w:r>
-      <w:proofErr w:type="spellEnd"/>
-      <w:r>
-        <w:rPr>
-          <w:rFonts w:ascii="Arial" w:hAnsi="Arial" w:cs="Arial"/>
-          <w:sz w:val="24"/>
-          <w:szCs w:val="24"/>
-        </w:rPr>
-        <w:t>, tutorialspoint.com/artificial_intelligence/artificial_intelligent_systems</w:t>
-      </w:r>
-      <w:r>
-        <w:rPr>
-          <w:rFonts w:ascii="Arial" w:hAnsi="Arial" w:cs="Arial"/>
-          <w:sz w:val="24"/>
-          <w:szCs w:val="24"/>
-        </w:rPr>
-        <w:t>]</w:t>
-      </w:r>
-      <w:r>
-        <w:rPr>
-          <w:rFonts w:ascii="Arial" w:hAnsi="Arial" w:cs="Arial"/>
-          <w:sz w:val="24"/>
-          <w:szCs w:val="24"/>
-        </w:rPr>
-        <w:t>.</w:t>
-      </w:r>
-      <w:r>
-        <w:rPr>
-          <w:rFonts w:ascii="Arial" w:hAnsi="Arial" w:cs="Arial"/>
-          <w:sz w:val="24"/>
-          <w:szCs w:val="24"/>
-        </w:rPr>
-        <w:t xml:space="preserve"> Γενικά η </w:t>
-      </w:r>
-      <w:r>
-        <w:rPr>
-          <w:rFonts w:ascii="Arial" w:hAnsi="Arial" w:cs="Arial"/>
-          <w:sz w:val="24"/>
-          <w:szCs w:val="24"/>
-        </w:rPr>
-        <w:t>υλοποίηση</w:t>
-      </w:r>
-      <w:r>
-        <w:rPr>
-          <w:rFonts w:ascii="Arial" w:hAnsi="Arial" w:cs="Arial"/>
-          <w:sz w:val="24"/>
-          <w:szCs w:val="24"/>
-        </w:rPr>
-        <w:t xml:space="preserve"> της αντίληψης παίζει ένα μεγάλο ρόλο </w:t>
-      </w:r>
-      <w:r>
-        <w:rPr>
-          <w:rFonts w:ascii="Arial" w:hAnsi="Arial" w:cs="Arial"/>
-          <w:sz w:val="24"/>
-          <w:szCs w:val="24"/>
-        </w:rPr>
-        <w:t>για την ανάπτυξη ενός προηγμένου ευφυούς συστήματος</w:t>
-      </w:r>
-      <w:r>
-        <w:rPr>
-          <w:rFonts w:ascii="Arial" w:hAnsi="Arial" w:cs="Arial"/>
-          <w:sz w:val="24"/>
-          <w:szCs w:val="24"/>
-        </w:rPr>
-        <w:t xml:space="preserve"> </w:t>
-      </w:r>
-      <w:r>
-        <w:rPr>
-          <w:rFonts w:ascii="Arial" w:hAnsi="Arial" w:cs="Arial"/>
-          <w:sz w:val="24"/>
-          <w:szCs w:val="24"/>
-        </w:rPr>
-        <w:t xml:space="preserve">και </w:t>
-      </w:r>
-      <w:r>
-        <w:rPr>
-          <w:rFonts w:ascii="Arial" w:hAnsi="Arial" w:cs="Arial"/>
-          <w:sz w:val="24"/>
-          <w:szCs w:val="24"/>
-        </w:rPr>
-        <w:t>για την εφαρμογή μερικών δυνατοτήτων της Τεχνητής Νοημοσύνης όπως η όραση υπολογιστών</w:t>
-      </w:r>
-      <w:r>
-        <w:rPr>
-          <w:rFonts w:ascii="Arial" w:hAnsi="Arial" w:cs="Arial"/>
-          <w:sz w:val="24"/>
-          <w:szCs w:val="24"/>
-        </w:rPr>
-        <w:t xml:space="preserve"> και η ομιλία</w:t>
-      </w:r>
-      <w:r>
-        <w:rPr>
-          <w:rFonts w:ascii="Arial" w:hAnsi="Arial" w:cs="Arial"/>
-          <w:sz w:val="24"/>
-          <w:szCs w:val="24"/>
-        </w:rPr>
-        <w:t xml:space="preserve">. </w:t>
-      </w:r>
-      <w:r>
-        <w:rPr>
-          <w:rFonts w:ascii="Arial" w:hAnsi="Arial" w:cs="Arial"/>
-          <w:sz w:val="24"/>
-          <w:szCs w:val="24"/>
-        </w:rPr>
-        <w:t>Ο άνθρωπος αντιλαμβάνεται</w:t>
-      </w:r>
-      <w:r>
-        <w:rPr>
-          <w:rFonts w:ascii="Arial" w:hAnsi="Arial" w:cs="Arial"/>
-          <w:sz w:val="24"/>
-          <w:szCs w:val="24"/>
-        </w:rPr>
-        <w:t xml:space="preserve"> και </w:t>
-      </w:r>
-      <w:r>
-        <w:rPr>
-          <w:rFonts w:ascii="Arial" w:hAnsi="Arial" w:cs="Arial"/>
-          <w:sz w:val="24"/>
-          <w:szCs w:val="24"/>
-        </w:rPr>
-        <w:t>ερμηνεύει μέσω τ</w:t>
-      </w:r>
-      <w:r>
-        <w:rPr>
-          <w:rFonts w:ascii="Arial" w:hAnsi="Arial" w:cs="Arial"/>
-          <w:sz w:val="24"/>
-          <w:szCs w:val="24"/>
-        </w:rPr>
-        <w:t>ω</w:t>
-      </w:r>
-      <w:r>
-        <w:rPr>
-          <w:rFonts w:ascii="Arial" w:hAnsi="Arial" w:cs="Arial"/>
-          <w:sz w:val="24"/>
-          <w:szCs w:val="24"/>
-        </w:rPr>
-        <w:t>ν αισθήσεων του τα διάφορα ερεθίσματα που δέχεται από το περιβάλλον</w:t>
-      </w:r>
-      <w:r>
-        <w:rPr>
-          <w:rFonts w:ascii="Arial" w:hAnsi="Arial" w:cs="Arial"/>
-          <w:sz w:val="24"/>
-          <w:szCs w:val="24"/>
-        </w:rPr>
-        <w:t>. Αυτό πυροδοτεί την διαδικασία της σκέψης</w:t>
-      </w:r>
-      <w:r>
-        <w:rPr>
-          <w:rFonts w:ascii="Arial" w:hAnsi="Arial" w:cs="Arial"/>
-          <w:sz w:val="24"/>
-          <w:szCs w:val="24"/>
-        </w:rPr>
-        <w:t>,</w:t>
-      </w:r>
-      <w:r>
-        <w:rPr>
-          <w:rFonts w:ascii="Arial" w:hAnsi="Arial" w:cs="Arial"/>
-          <w:sz w:val="24"/>
-          <w:szCs w:val="24"/>
-        </w:rPr>
         <w:t xml:space="preserve"> φτάνοντας κάποια στιγμή στην λήψη απόφασης </w:t>
       </w:r>
       <w:r>
@@ -13391,7 +13289,16 @@
           <w:sz w:val="24"/>
           <w:szCs w:val="24"/>
         </w:rPr>
-        <w:t>Με βάση τα παραπάνω, ένα ευφυές σύστημα χρειάζεται οπτικά και ακουστικά αισθητήρια μέσα</w:t>
+        <w:t xml:space="preserve">Με βάση τα παραπάνω, ένα </w:t>
+      </w:r>
+      <w:r>
+        <w:rPr>
+          <w:rFonts w:ascii="Arial" w:hAnsi="Arial" w:cs="Arial"/>
+          <w:sz w:val="24"/>
+          <w:szCs w:val="24"/>
+        </w:rPr>
+        <w:lastRenderedPageBreak/>
+        <w:t>ευφυές σύστημα χρειάζεται οπτικά και ακουστικά αισθητήρια μέσα</w:t>
       </w:r>
       <w:r>
         <w:rPr>
@@ -14688,7 +14595,16 @@
           <w:sz w:val="24"/>
           <w:szCs w:val="24"/>
         </w:rPr>
-        <w:t xml:space="preserve"> όπως «Όλες αυτές οι εφαρμογές ανήκουν στην Τεχνητή Νοημοσύνη</w:t>
+        <w:t xml:space="preserve"> </w:t>
+      </w:r>
+      <w:r>
+        <w:rPr>
+          <w:rFonts w:ascii="Arial" w:hAnsi="Arial" w:cs="Arial"/>
+          <w:sz w:val="24"/>
+          <w:szCs w:val="24"/>
+        </w:rPr>
+        <w:lastRenderedPageBreak/>
+        <w:t>όπως «Όλες αυτές οι εφαρμογές ανήκουν στην Τεχνητή Νοημοσύνη</w:t>
       </w:r>
       <w:r>
         <w:rPr>
@@ -14894,7 +14810,6 @@
         <w:rPr>
           <w:noProof/>
         </w:rPr>
-        <w:lastRenderedPageBreak/>
         <w:drawing>
           <wp:anchor distT="0" distB="0" distL="114300" distR="114300" simplePos="0" relativeHeight="251682816" behindDoc="1" locked="0" layoutInCell="1" allowOverlap="1" wp14:anchorId="642C729A" wp14:editId="18357229">
             <wp:simplePos x="0" y="0"/>
@@ -15205,7 +15120,16 @@
           <w:sz w:val="24"/>
           <w:szCs w:val="24"/>
         </w:rPr>
-        <w:t xml:space="preserve"> και συγκεκριμένα με την Επεξεργασία Φυσικής Γλώσσας. Με βάση αυτό το παράδειγμα καταλαβαίνουμε ότι η Τεχνητή Νοημοσύνη βρίσκεται στο κέντρο γιατί παρέχει τον σκοπό ενώ οι υποκατηγορίες είναι τα μέσα με τα οποία θα επιτευχθεί αυτός ο σκοπός.</w:t>
+        <w:t xml:space="preserve"> και συγκεκριμένα με την Επεξεργασία Φυσικής Γλώσσας. Με βάση αυτό το παράδειγμα καταλαβαίνουμε ότι </w:t>
+      </w:r>
+      <w:r>
+        <w:rPr>
+          <w:rFonts w:ascii="Arial" w:hAnsi="Arial" w:cs="Arial"/>
+          <w:sz w:val="24"/>
+          <w:szCs w:val="24"/>
+        </w:rPr>
+        <w:lastRenderedPageBreak/>
+        <w:t>η Τεχνητή Νοημοσύνη βρίσκεται στο κέντρο γιατί παρέχει τον σκοπό ενώ οι υποκατηγορίες είναι τα μέσα με τα οποία θα επιτευχθεί αυτός ο σκοπός.</w:t>
       </w:r>
       <w:r>
         <w:rPr>
@@ -15321,7 +15245,6 @@
           <w:sz w:val="24"/>
           <w:szCs w:val="24"/>
         </w:rPr>
-        <w:lastRenderedPageBreak/>
         <w:t>Ουσιαστικά η Τεχνητή Νοημοσύνη αποτελείται από αυτές τις έξι βασικές υποκατηγορίες οι οποίες είναι οι εξής</w:t>
       </w:r>
       <w:r>
@@ -16426,6 +16349,7 @@
           <w:sz w:val="24"/>
           <w:szCs w:val="24"/>
         </w:rPr>
+        <w:lastRenderedPageBreak/>
         <w:t xml:space="preserve">τρόπο λειτουργίας του </w:t>
       </w:r>
       <w:r>
@@ -16613,25 +16537,7 @@
           <w:sz w:val="24"/>
           <w:szCs w:val="24"/>
         </w:rPr>
-        <w:t xml:space="preserve"> χρησιμοποιεί την </w:t>
-      </w:r>
-      <w:proofErr w:type="spellStart"/>
-      <w:r>
-        <w:rPr>
-          <w:rFonts w:ascii="Arial" w:hAnsi="Arial" w:cs="Arial"/>
-          <w:sz w:val="24"/>
-          <w:szCs w:val="24"/>
-        </w:rPr>
-        <w:t>νευροεπιστήμη</w:t>
-      </w:r>
-      <w:proofErr w:type="spellEnd"/>
-      <w:r>
-        <w:rPr>
-          <w:rFonts w:ascii="Arial" w:hAnsi="Arial" w:cs="Arial"/>
-          <w:sz w:val="24"/>
-          <w:szCs w:val="24"/>
-        </w:rPr>
-        <w:t>, ένας κλάδος της βιολογίας όπου ασχολείται με την επιστημονική μελέτη του νευρικού συστήματος</w:t>
+        <w:t xml:space="preserve"> χρησιμοποιεί την νευροεπιστήμη, ένας κλάδος της βιολογίας όπου ασχολείται με την επιστημονική μελέτη του νευρικού συστήματος</w:t>
       </w:r>
       <w:r>
         <w:rPr>
@@ -17877,6 +17783,7 @@
               <w:rPr>
                 <w:noProof/>
               </w:rPr>
+              <w:lastRenderedPageBreak/>
               <w:drawing>
                 <wp:inline distT="0" distB="0" distL="0" distR="0" wp14:anchorId="52A8B1EC" wp14:editId="2CBE8C5E">
                   <wp:extent cx="5551170" cy="2546985"/>
@@ -18507,6 +18414,7 @@
               <w:rPr>
                 <w:noProof/>
               </w:rPr>
+              <w:lastRenderedPageBreak/>
               <w:drawing>
                 <wp:anchor distT="0" distB="0" distL="114300" distR="114300" simplePos="0" relativeHeight="251686912" behindDoc="0" locked="0" layoutInCell="1" allowOverlap="1" wp14:anchorId="1F1605DA" wp14:editId="775CF0B8">
                   <wp:simplePos x="0" y="0"/>
@@ -19147,6 +19055,7 @@
           <w:sz w:val="24"/>
           <w:szCs w:val="24"/>
         </w:rPr>
+        <w:lastRenderedPageBreak/>
         <w:t xml:space="preserve">Μόλις παρουσιάστηκε το απλούστερο Νευρωνικό Δίκτυο το οποίο αποκαλείται και </w:t>
       </w:r>
       <w:r>
@@ -20861,7 +20770,16 @@
           <w:sz w:val="24"/>
           <w:szCs w:val="24"/>
         </w:rPr>
-        <w:t>τότε μεταδίδεται προς τα πίσω ώστε το μοντέλο να μάθει από τα λάθη του και να γίνει βελτιστοποίηση των παραμέτρων</w:t>
+        <w:t xml:space="preserve">τότε </w:t>
+      </w:r>
+      <w:r>
+        <w:rPr>
+          <w:rFonts w:ascii="Arial" w:hAnsi="Arial" w:cs="Arial"/>
+          <w:sz w:val="24"/>
+          <w:szCs w:val="24"/>
+        </w:rPr>
+        <w:lastRenderedPageBreak/>
+        <w:t>μεταδίδεται προς τα πίσω ώστε το μοντέλο να μάθει από τα λάθη του και να γίνει βελτιστοποίηση των παραμέτρων</w:t>
       </w:r>
       <w:r>
         <w:rPr>
@@ -21275,23 +21193,13 @@
         </w:rPr>
         <w:t xml:space="preserve">ένα κατάλληλα εκπαιδευμένο </w:t>
       </w:r>
-      <w:proofErr w:type="spellStart"/>
-      <w:r>
-        <w:rPr>
-          <w:rFonts w:ascii="Arial" w:hAnsi="Arial" w:cs="Arial"/>
-          <w:sz w:val="24"/>
-          <w:szCs w:val="24"/>
-        </w:rPr>
-        <w:t>νευρωνικό</w:t>
-      </w:r>
-      <w:proofErr w:type="spellEnd"/>
-      <w:r>
-        <w:rPr>
-          <w:rFonts w:ascii="Arial" w:hAnsi="Arial" w:cs="Arial"/>
-          <w:sz w:val="24"/>
-          <w:szCs w:val="24"/>
-        </w:rPr>
-        <w:t xml:space="preserve"> δίκτυο</w:t>
+      <w:r>
+        <w:rPr>
+          <w:rFonts w:ascii="Arial" w:hAnsi="Arial" w:cs="Arial"/>
+          <w:sz w:val="24"/>
+          <w:szCs w:val="24"/>
+        </w:rPr>
+        <w:t>νευρωνικό δίκτυο</w:t>
       </w:r>
       <w:r>
         <w:rPr>
@@ -21386,6 +21294,7 @@
           <w:rFonts w:ascii="Arial" w:hAnsi="Arial" w:cs="Arial"/>
           <w:color w:val="auto"/>
         </w:rPr>
+        <w:lastRenderedPageBreak/>
         <w:t xml:space="preserve">2.2.2 Βαθιά Μάθηση – </w:t>
       </w:r>
       <w:r>
@@ -23334,7 +23243,16 @@
           <w:sz w:val="24"/>
           <w:szCs w:val="24"/>
         </w:rPr>
-        <w:t xml:space="preserve"> για την εκμάθηση ενός μοντέλου Μηχανικής Μάθησης</w:t>
+        <w:t xml:space="preserve"> για </w:t>
+      </w:r>
+      <w:r>
+        <w:rPr>
+          <w:rFonts w:ascii="Arial" w:eastAsia="Times New Roman" w:hAnsi="Arial" w:cs="Arial"/>
+          <w:sz w:val="24"/>
+          <w:szCs w:val="24"/>
+        </w:rPr>
+        <w:lastRenderedPageBreak/>
+        <w:t>την εκμάθηση ενός μοντέλου Μηχανικής Μάθησης</w:t>
       </w:r>
       <w:r>
         <w:rPr>
@@ -24758,15 +24676,152 @@
         </w:rPr>
         <w:t xml:space="preserve">, δηλαδή ένα δίκτυο διασυνδεδεμένων </w:t>
       </w:r>
+      <w:r>
+        <w:rPr>
+          <w:rFonts w:ascii="Arial" w:eastAsia="Times New Roman" w:hAnsi="Arial" w:cs="Arial"/>
+          <w:sz w:val="24"/>
+          <w:szCs w:val="24"/>
+          <w:lang w:val="en-US"/>
+        </w:rPr>
+        <w:t>perceptrons</w:t>
+      </w:r>
+      <w:r>
+        <w:rPr>
+          <w:rFonts w:ascii="Arial" w:eastAsia="Times New Roman" w:hAnsi="Arial" w:cs="Arial"/>
+          <w:sz w:val="24"/>
+          <w:szCs w:val="24"/>
+        </w:rPr>
+        <w:t xml:space="preserve"> </w:t>
+      </w:r>
+      <w:r>
+        <w:rPr>
+          <w:rFonts w:ascii="Arial" w:eastAsia="Times New Roman" w:hAnsi="Arial" w:cs="Arial"/>
+          <w:sz w:val="24"/>
+          <w:szCs w:val="24"/>
+        </w:rPr>
+        <w:t xml:space="preserve">χωρισμένων σε </w:t>
+      </w:r>
+      <w:r>
+        <w:rPr>
+          <w:rFonts w:ascii="Arial" w:eastAsia="Times New Roman" w:hAnsi="Arial" w:cs="Arial"/>
+          <w:sz w:val="24"/>
+          <w:szCs w:val="24"/>
+        </w:rPr>
+        <w:t>πολλαπλά</w:t>
+      </w:r>
+      <w:r>
+        <w:rPr>
+          <w:rFonts w:ascii="Arial" w:eastAsia="Times New Roman" w:hAnsi="Arial" w:cs="Arial"/>
+          <w:sz w:val="24"/>
+          <w:szCs w:val="24"/>
+        </w:rPr>
+        <w:t xml:space="preserve"> </w:t>
+      </w:r>
+      <w:r>
+        <w:rPr>
+          <w:rFonts w:ascii="Arial" w:eastAsia="Times New Roman" w:hAnsi="Arial" w:cs="Arial"/>
+          <w:sz w:val="24"/>
+          <w:szCs w:val="24"/>
+        </w:rPr>
+        <w:t xml:space="preserve">κρυφά </w:t>
+      </w:r>
+      <w:r>
+        <w:rPr>
+          <w:rFonts w:ascii="Arial" w:eastAsia="Times New Roman" w:hAnsi="Arial" w:cs="Arial"/>
+          <w:sz w:val="24"/>
+          <w:szCs w:val="24"/>
+        </w:rPr>
+        <w:t>επίπεδ</w:t>
+      </w:r>
+      <w:r>
+        <w:rPr>
+          <w:rFonts w:ascii="Arial" w:eastAsia="Times New Roman" w:hAnsi="Arial" w:cs="Arial"/>
+          <w:sz w:val="24"/>
+          <w:szCs w:val="24"/>
+        </w:rPr>
+        <w:t>α</w:t>
+      </w:r>
+      <w:r>
+        <w:rPr>
+          <w:rFonts w:ascii="Arial" w:eastAsia="Times New Roman" w:hAnsi="Arial" w:cs="Arial"/>
+          <w:sz w:val="24"/>
+          <w:szCs w:val="24"/>
+        </w:rPr>
+        <w:t xml:space="preserve">. </w:t>
+      </w:r>
+      <w:r>
+        <w:rPr>
+          <w:rFonts w:ascii="Arial" w:eastAsia="Times New Roman" w:hAnsi="Arial" w:cs="Arial"/>
+          <w:sz w:val="24"/>
+          <w:szCs w:val="24"/>
+        </w:rPr>
+        <w:t xml:space="preserve">Μόλις τα δεδομένα τροφοδοτηθούν στο δίκτυο, οι </w:t>
+      </w:r>
+      <w:r>
+        <w:rPr>
+          <w:rFonts w:ascii="Arial" w:eastAsia="Times New Roman" w:hAnsi="Arial" w:cs="Arial"/>
+          <w:sz w:val="24"/>
+          <w:szCs w:val="24"/>
+          <w:lang w:val="en-US"/>
+        </w:rPr>
+        <w:t>perceptrons</w:t>
+      </w:r>
+      <w:r>
+        <w:rPr>
+          <w:rFonts w:ascii="Arial" w:eastAsia="Times New Roman" w:hAnsi="Arial" w:cs="Arial"/>
+          <w:sz w:val="24"/>
+          <w:szCs w:val="24"/>
+        </w:rPr>
+        <w:t xml:space="preserve"> </w:t>
+      </w:r>
+      <w:r>
+        <w:rPr>
+          <w:rFonts w:ascii="Arial" w:eastAsia="Times New Roman" w:hAnsi="Arial" w:cs="Arial"/>
+          <w:sz w:val="24"/>
+          <w:szCs w:val="24"/>
+        </w:rPr>
+        <w:t xml:space="preserve">αναλύουν και </w:t>
+      </w:r>
+      <w:r>
+        <w:rPr>
+          <w:rFonts w:ascii="Arial" w:eastAsia="Times New Roman" w:hAnsi="Arial" w:cs="Arial"/>
+          <w:sz w:val="24"/>
+          <w:szCs w:val="24"/>
+        </w:rPr>
+        <w:t>πραγματοποιούν</w:t>
+      </w:r>
+      <w:r>
+        <w:rPr>
+          <w:rFonts w:ascii="Arial" w:eastAsia="Times New Roman" w:hAnsi="Arial" w:cs="Arial"/>
+          <w:sz w:val="24"/>
+          <w:szCs w:val="24"/>
+        </w:rPr>
+        <w:t xml:space="preserve"> μαθηματικές πράξεις στα δεδομένα έως ότου </w:t>
+      </w:r>
+      <w:r>
+        <w:rPr>
+          <w:rFonts w:ascii="Arial" w:eastAsia="Times New Roman" w:hAnsi="Arial" w:cs="Arial"/>
+          <w:sz w:val="24"/>
+          <w:szCs w:val="24"/>
+        </w:rPr>
+        <w:t>έχουμε ανεκτό ποσοστό ακρίβειας</w:t>
+      </w:r>
+      <w:r>
+        <w:rPr>
+          <w:rFonts w:ascii="Arial" w:eastAsia="Times New Roman" w:hAnsi="Arial" w:cs="Arial"/>
+          <w:sz w:val="24"/>
+          <w:szCs w:val="24"/>
+        </w:rPr>
+        <w:t xml:space="preserve"> [</w:t>
+      </w:r>
       <w:proofErr w:type="spellStart"/>
       <w:r>
         <w:rPr>
           <w:rFonts w:ascii="Arial" w:eastAsia="Times New Roman" w:hAnsi="Arial" w:cs="Arial"/>
           <w:sz w:val="24"/>
           <w:szCs w:val="24"/>
-          <w:lang w:val="en-US"/>
-        </w:rPr>
-        <w:t>perceptrons</w:t>
+        </w:rPr>
+        <w:t>intellipaat</w:t>
       </w:r>
       <w:proofErr w:type="spellEnd"/>
       <w:r>
@@ -24775,55 +24830,7 @@
           <w:sz w:val="24"/>
           <w:szCs w:val="24"/>
         </w:rPr>
-        <w:t xml:space="preserve"> </w:t>
-      </w:r>
-      <w:r>
-        <w:rPr>
-          <w:rFonts w:ascii="Arial" w:eastAsia="Times New Roman" w:hAnsi="Arial" w:cs="Arial"/>
-          <w:sz w:val="24"/>
-          <w:szCs w:val="24"/>
-        </w:rPr>
-        <w:t xml:space="preserve">χωρισμένων σε </w:t>
-      </w:r>
-      <w:r>
-        <w:rPr>
-          <w:rFonts w:ascii="Arial" w:eastAsia="Times New Roman" w:hAnsi="Arial" w:cs="Arial"/>
-          <w:sz w:val="24"/>
-          <w:szCs w:val="24"/>
-        </w:rPr>
-        <w:t>πολλαπλά</w:t>
-      </w:r>
-      <w:r>
-        <w:rPr>
-          <w:rFonts w:ascii="Arial" w:eastAsia="Times New Roman" w:hAnsi="Arial" w:cs="Arial"/>
-          <w:sz w:val="24"/>
-          <w:szCs w:val="24"/>
-        </w:rPr>
-        <w:t xml:space="preserve"> </w:t>
-      </w:r>
-      <w:r>
-        <w:rPr>
-          <w:rFonts w:ascii="Arial" w:eastAsia="Times New Roman" w:hAnsi="Arial" w:cs="Arial"/>
-          <w:sz w:val="24"/>
-          <w:szCs w:val="24"/>
-        </w:rPr>
-        <w:t xml:space="preserve">κρυφά </w:t>
-      </w:r>
-      <w:r>
-        <w:rPr>
-          <w:rFonts w:ascii="Arial" w:eastAsia="Times New Roman" w:hAnsi="Arial" w:cs="Arial"/>
-          <w:sz w:val="24"/>
-          <w:szCs w:val="24"/>
-        </w:rPr>
-        <w:t>επίπεδ</w:t>
-      </w:r>
-      <w:r>
-        <w:rPr>
-          <w:rFonts w:ascii="Arial" w:eastAsia="Times New Roman" w:hAnsi="Arial" w:cs="Arial"/>
-          <w:sz w:val="24"/>
-          <w:szCs w:val="24"/>
-        </w:rPr>
-        <w:t>α</w:t>
+        <w:t>]</w:t>
       </w:r>
       <w:r>
         <w:rPr>
@@ -24839,99 +24846,6 @@
           <w:sz w:val="24"/>
           <w:szCs w:val="24"/>
         </w:rPr>
-        <w:t xml:space="preserve">Μόλις τα δεδομένα τροφοδοτηθούν στο δίκτυο, οι </w:t>
-      </w:r>
-      <w:proofErr w:type="spellStart"/>
-      <w:r>
-        <w:rPr>
-          <w:rFonts w:ascii="Arial" w:eastAsia="Times New Roman" w:hAnsi="Arial" w:cs="Arial"/>
-          <w:sz w:val="24"/>
-          <w:szCs w:val="24"/>
-          <w:lang w:val="en-US"/>
-        </w:rPr>
-        <w:t>perceptrons</w:t>
-      </w:r>
-      <w:proofErr w:type="spellEnd"/>
-      <w:r>
-        <w:rPr>
-          <w:rFonts w:ascii="Arial" w:eastAsia="Times New Roman" w:hAnsi="Arial" w:cs="Arial"/>
-          <w:sz w:val="24"/>
-          <w:szCs w:val="24"/>
-        </w:rPr>
-        <w:t xml:space="preserve"> </w:t>
-      </w:r>
-      <w:r>
-        <w:rPr>
-          <w:rFonts w:ascii="Arial" w:eastAsia="Times New Roman" w:hAnsi="Arial" w:cs="Arial"/>
-          <w:sz w:val="24"/>
-          <w:szCs w:val="24"/>
-        </w:rPr>
-        <w:t xml:space="preserve">αναλύουν και </w:t>
-      </w:r>
-      <w:r>
-        <w:rPr>
-          <w:rFonts w:ascii="Arial" w:eastAsia="Times New Roman" w:hAnsi="Arial" w:cs="Arial"/>
-          <w:sz w:val="24"/>
-          <w:szCs w:val="24"/>
-        </w:rPr>
-        <w:t>πραγματοποιούν</w:t>
-      </w:r>
-      <w:r>
-        <w:rPr>
-          <w:rFonts w:ascii="Arial" w:eastAsia="Times New Roman" w:hAnsi="Arial" w:cs="Arial"/>
-          <w:sz w:val="24"/>
-          <w:szCs w:val="24"/>
-        </w:rPr>
-        <w:t xml:space="preserve"> μαθηματικές πράξεις στα δεδομένα έως ότου </w:t>
-      </w:r>
-      <w:r>
-        <w:rPr>
-          <w:rFonts w:ascii="Arial" w:eastAsia="Times New Roman" w:hAnsi="Arial" w:cs="Arial"/>
-          <w:sz w:val="24"/>
-          <w:szCs w:val="24"/>
-        </w:rPr>
-        <w:t>έχουμε ανεκτό ποσοστό ακρίβειας</w:t>
-      </w:r>
-      <w:r>
-        <w:rPr>
-          <w:rFonts w:ascii="Arial" w:eastAsia="Times New Roman" w:hAnsi="Arial" w:cs="Arial"/>
-          <w:sz w:val="24"/>
-          <w:szCs w:val="24"/>
-        </w:rPr>
-        <w:t xml:space="preserve"> [</w:t>
-      </w:r>
-      <w:proofErr w:type="spellStart"/>
-      <w:r>
-        <w:rPr>
-          <w:rFonts w:ascii="Arial" w:eastAsia="Times New Roman" w:hAnsi="Arial" w:cs="Arial"/>
-          <w:sz w:val="24"/>
-          <w:szCs w:val="24"/>
-        </w:rPr>
-        <w:t>intellipaat</w:t>
-      </w:r>
-      <w:proofErr w:type="spellEnd"/>
-      <w:r>
-        <w:rPr>
-          <w:rFonts w:ascii="Arial" w:eastAsia="Times New Roman" w:hAnsi="Arial" w:cs="Arial"/>
-          <w:sz w:val="24"/>
-          <w:szCs w:val="24"/>
-        </w:rPr>
-        <w:t>]</w:t>
-      </w:r>
-      <w:r>
-        <w:rPr>
-          <w:rFonts w:ascii="Arial" w:eastAsia="Times New Roman" w:hAnsi="Arial" w:cs="Arial"/>
-          <w:sz w:val="24"/>
-          <w:szCs w:val="24"/>
-        </w:rPr>
-        <w:t xml:space="preserve">. </w:t>
-      </w:r>
-      <w:r>
-        <w:rPr>
-          <w:rFonts w:ascii="Arial" w:eastAsia="Times New Roman" w:hAnsi="Arial" w:cs="Arial"/>
-          <w:sz w:val="24"/>
-          <w:szCs w:val="24"/>
-        </w:rPr>
         <w:t>Χρειάζεται έ</w:t>
       </w:r>
       <w:r>
@@ -24940,7 +24854,16 @@
           <w:sz w:val="24"/>
           <w:szCs w:val="24"/>
         </w:rPr>
-        <w:t xml:space="preserve">να μεγάλο πλήθος δεδομένων για να γίνει σωστή εκπαίδευση καθώς και </w:t>
+        <w:t xml:space="preserve">να </w:t>
+      </w:r>
+      <w:r>
+        <w:rPr>
+          <w:rFonts w:ascii="Arial" w:eastAsia="Times New Roman" w:hAnsi="Arial" w:cs="Arial"/>
+          <w:sz w:val="24"/>
+          <w:szCs w:val="24"/>
+        </w:rPr>
+        <w:lastRenderedPageBreak/>
+        <w:t xml:space="preserve">μεγάλο πλήθος δεδομένων για να γίνει σωστή εκπαίδευση καθώς και </w:t>
       </w:r>
       <w:r>
         <w:rPr>
@@ -25108,7 +25031,6 @@
                 <w:lang w:val="en-US"/>
               </w:rPr>
             </w:pPr>
-            <w:proofErr w:type="spellStart"/>
             <w:r>
               <w:rPr>
                 <w:rFonts w:ascii="Arial" w:hAnsi="Arial" w:cs="Arial"/>
@@ -25118,7 +25040,6 @@
               </w:rPr>
               <w:t>Αναπαράστη</w:t>
             </w:r>
-            <w:proofErr w:type="spellEnd"/>
             <w:r>
               <w:rPr>
                 <w:rFonts w:ascii="Arial" w:hAnsi="Arial" w:cs="Arial"/>
@@ -25858,7 +25779,6 @@
         </w:rPr>
         <w:t xml:space="preserve">οι συνδέσεις μεταξύ των </w:t>
       </w:r>
-      <w:proofErr w:type="spellStart"/>
       <w:r>
         <w:rPr>
           <w:rFonts w:ascii="Arial" w:hAnsi="Arial" w:cs="Arial"/>
@@ -25868,7 +25788,6 @@
         </w:rPr>
         <w:t>perceptrons</w:t>
       </w:r>
-      <w:proofErr w:type="spellEnd"/>
       <w:r>
         <w:rPr>
           <w:rFonts w:ascii="Arial" w:hAnsi="Arial" w:cs="Arial"/>
@@ -26209,7 +26128,16 @@
           <w:sz w:val="24"/>
           <w:szCs w:val="24"/>
         </w:rPr>
-        <w:t>και γενικά όλες τις λειτουργίες που αφορούν την όραση [</w:t>
+        <w:t xml:space="preserve">και γενικά </w:t>
+      </w:r>
+      <w:r>
+        <w:rPr>
+          <w:rFonts w:ascii="Arial" w:hAnsi="Arial" w:cs="Arial"/>
+          <w:sz w:val="24"/>
+          <w:szCs w:val="24"/>
+        </w:rPr>
+        <w:lastRenderedPageBreak/>
+        <w:t>όλες τις λειτουργίες που αφορούν την όραση [</w:t>
       </w:r>
       <w:r>
         <w:rPr>
@@ -26369,7 +26297,25 @@
           <w:sz w:val="24"/>
           <w:szCs w:val="24"/>
         </w:rPr>
-        <w:t xml:space="preserve"> λόγω των συνελικτικών επιπέδων</w:t>
+        <w:t xml:space="preserve"> λόγω των </w:t>
+      </w:r>
+      <w:proofErr w:type="spellStart"/>
+      <w:r>
+        <w:rPr>
+          <w:rFonts w:ascii="Arial" w:hAnsi="Arial" w:cs="Arial"/>
+          <w:sz w:val="24"/>
+          <w:szCs w:val="24"/>
+        </w:rPr>
+        <w:t>συνελικτικών</w:t>
+      </w:r>
+      <w:proofErr w:type="spellEnd"/>
+      <w:r>
+        <w:rPr>
+          <w:rFonts w:ascii="Arial" w:hAnsi="Arial" w:cs="Arial"/>
+          <w:sz w:val="24"/>
+          <w:szCs w:val="24"/>
+        </w:rPr>
+        <w:t xml:space="preserve"> επιπέδων</w:t>
       </w:r>
       <w:r>
         <w:rPr>
@@ -27009,7 +26955,16 @@
           <w:sz w:val="24"/>
           <w:szCs w:val="24"/>
         </w:rPr>
-        <w:t>cc-machine-learning</w:t>
+        <w:t>cc-</w:t>
+      </w:r>
+      <w:r>
+        <w:rPr>
+          <w:rFonts w:ascii="Arial" w:hAnsi="Arial" w:cs="Arial"/>
+          <w:sz w:val="24"/>
+          <w:szCs w:val="24"/>
+        </w:rPr>
+        <w:lastRenderedPageBreak/>
+        <w:t>machine-learning</w:t>
       </w:r>
       <w:proofErr w:type="spellEnd"/>
       <w:r>
@@ -28984,6 +28939,7 @@
               <w:rPr>
                 <w:noProof/>
               </w:rPr>
+              <w:lastRenderedPageBreak/>
               <w:drawing>
                 <wp:inline distT="0" distB="0" distL="0" distR="0" wp14:anchorId="7CA43BC5" wp14:editId="703BF903">
                   <wp:extent cx="4013200" cy="2691205"/>
@@ -30546,7 +30502,16 @@
           <w:sz w:val="24"/>
           <w:szCs w:val="24"/>
         </w:rPr>
-        <w:t xml:space="preserve"> χρησιμοποιεί Ανατροφοδοτούμενα Νευρωνικά Δίκτυα για να μπορεί να κατανοεί διάφορες γλώσσες</w:t>
+        <w:t xml:space="preserve"> χρησιμοποιεί Ανατροφοδοτούμενα Νευρωνικά Δίκτυα για να μπορεί να </w:t>
+      </w:r>
+      <w:r>
+        <w:rPr>
+          <w:rFonts w:ascii="Arial" w:eastAsia="Times New Roman" w:hAnsi="Arial" w:cs="Arial"/>
+          <w:sz w:val="24"/>
+          <w:szCs w:val="24"/>
+        </w:rPr>
+        <w:lastRenderedPageBreak/>
+        <w:t>κατανοεί διάφορες γλώσσες</w:t>
       </w:r>
       <w:r>
         <w:rPr>
@@ -30880,7 +30845,29 @@
           <w:sz w:val="24"/>
           <w:szCs w:val="24"/>
         </w:rPr>
-        <w:t>, https://ieeexplore.ieee.org/abstract/document/7778967</w:t>
+        <w:t xml:space="preserve">, </w:t>
+      </w:r>
+      <w:r>
+        <w:rPr>
+          <w:rStyle w:val="Strong"/>
+          <w:rFonts w:ascii="Arial" w:hAnsi="Arial" w:cs="Arial"/>
+          <w:color w:val="222222"/>
+          <w:spacing w:val="4"/>
+          <w:sz w:val="24"/>
+          <w:szCs w:val="24"/>
+        </w:rPr>
+        <w:t xml:space="preserve"> </w:t>
+      </w:r>
+      <w:r>
+        <w:rPr>
+          <w:rStyle w:val="Strong"/>
+          <w:rFonts w:ascii="Arial" w:hAnsi="Arial" w:cs="Arial"/>
+          <w:color w:val="222222"/>
+          <w:spacing w:val="4"/>
+          <w:sz w:val="24"/>
+          <w:szCs w:val="24"/>
+        </w:rPr>
+        <w:tab/>
       </w:r>
       <w:r>
         <w:rPr>
@@ -31491,16 +31478,7 @@
           <w:sz w:val="24"/>
           <w:szCs w:val="24"/>
         </w:rPr>
-        <w:t xml:space="preserve"> </w:t>
-      </w:r>
-      <w:r>
-        <w:rPr>
-          <w:rFonts w:ascii="Arial" w:hAnsi="Arial" w:cs="Arial"/>
-          <w:sz w:val="24"/>
-          <w:szCs w:val="24"/>
-        </w:rPr>
-        <w:lastRenderedPageBreak/>
-        <w:t>[</w:t>
+        <w:t xml:space="preserve"> [</w:t>
       </w:r>
       <w:r>
         <w:rPr>
@@ -32401,6 +32379,7 @@
           <w:sz w:val="24"/>
           <w:szCs w:val="24"/>
         </w:rPr>
+        <w:lastRenderedPageBreak/>
         <w:t xml:space="preserve">Προκειμένου ο άνθρωπος να κατανοήσει ή να </w:t>
       </w:r>
       <w:proofErr w:type="spellStart"/>
@@ -33308,19 +33287,7 @@
           <w:szCs w:val="24"/>
           <w:u w:val="none"/>
         </w:rPr>
-        <w:t xml:space="preserve">Στην συνέχεια περιγράφεται η λεκτική ανάλυση. Στην λεκτική ανάλυση, το κείμενο διαιρείται σε παραγράφους, προτάσεις και λέξεις, εντοπίζεται και αναλύεται δηλαδή </w:t>
-      </w:r>
-      <w:r>
-        <w:rPr>
-          <w:rStyle w:val="Hyperlink"/>
-          <w:rFonts w:ascii="Arial" w:hAnsi="Arial" w:cs="Arial"/>
-          <w:color w:val="auto"/>
-          <w:sz w:val="24"/>
-          <w:szCs w:val="24"/>
-          <w:u w:val="none"/>
-        </w:rPr>
-        <w:lastRenderedPageBreak/>
-        <w:t xml:space="preserve">η δομή του λόγου. </w:t>
+        <w:t xml:space="preserve">Στην συνέχεια περιγράφεται η λεκτική ανάλυση. Στην λεκτική ανάλυση, το κείμενο διαιρείται σε παραγράφους, προτάσεις και λέξεις, εντοπίζεται και αναλύεται δηλαδή η δομή του λόγου. </w:t>
       </w:r>
       <w:r>
         <w:rPr>
@@ -33782,6 +33749,7 @@
           <w:sz w:val="24"/>
           <w:szCs w:val="24"/>
         </w:rPr>
+        <w:lastRenderedPageBreak/>
         <w:t xml:space="preserve">Μία λέξη μπορεί να έχει διαφορετική σημασία ανάλογα με τον τρόπο που θα διατυπωθεί μέσα σε μία πρόταση. </w:t>
       </w:r>
       <w:r>
@@ -34379,7 +34347,6 @@
           <w:sz w:val="24"/>
           <w:szCs w:val="24"/>
         </w:rPr>
-        <w:lastRenderedPageBreak/>
         <w:t>Γνωρίζοντας αυτά,</w:t>
       </w:r>
       <w:r>
@@ -35082,15 +35049,7 @@
           <w:sz w:val="24"/>
           <w:szCs w:val="24"/>
         </w:rPr>
-        <w:t xml:space="preserve"> [</w:t>
-      </w:r>
-      <w:r>
-        <w:rPr>
-          <w:rFonts w:ascii="Arial" w:hAnsi="Arial" w:cs="Arial"/>
-          <w:sz w:val="24"/>
-          <w:szCs w:val="24"/>
-        </w:rPr>
-        <w:t>apple.com/</w:t>
+        <w:t xml:space="preserve"> [apple.com/</w:t>
       </w:r>
       <w:proofErr w:type="spellStart"/>
       <w:r>
@@ -35108,23 +35067,7 @@
           <w:sz w:val="24"/>
           <w:szCs w:val="24"/>
         </w:rPr>
-        <w:t xml:space="preserve">, </w:t>
-      </w:r>
-      <w:r>
-        <w:rPr>
-          <w:rFonts w:ascii="Arial" w:hAnsi="Arial" w:cs="Arial"/>
-          <w:sz w:val="24"/>
-          <w:szCs w:val="24"/>
-        </w:rPr>
-        <w:t>HT204389</w:t>
-      </w:r>
-      <w:r>
-        <w:rPr>
-          <w:rFonts w:ascii="Arial" w:hAnsi="Arial" w:cs="Arial"/>
-          <w:sz w:val="24"/>
-          <w:szCs w:val="24"/>
-        </w:rPr>
-        <w:t>]</w:t>
+        <w:t>, HT204389]</w:t>
       </w:r>
       <w:r>
         <w:rPr>
@@ -35156,6 +35099,7 @@
           <w:sz w:val="24"/>
           <w:szCs w:val="24"/>
         </w:rPr>
+        <w:lastRenderedPageBreak/>
         <w:t>αρκετών μεθόδων γλωσσικής ανάλυσης.</w:t>
       </w:r>
       <w:r>
@@ -35209,7 +35153,6 @@
           <w:bCs/>
           <w:sz w:val="24"/>
           <w:szCs w:val="24"/>
-          <w:lang w:val="en-US"/>
         </w:rPr>
       </w:pPr>
     </w:p>
@@ -36265,7 +36208,25 @@
             <w:sz w:val="24"/>
             <w:szCs w:val="24"/>
           </w:rPr>
-          <w:t>https://ieeexplore.ieee.org/abstract/document/8012289</w:t>
+          <w:t>https://ieeexplore.ieee.org/abstract/document/80</w:t>
+        </w:r>
+        <w:r>
+          <w:rPr>
+            <w:rStyle w:val="Hyperlink"/>
+            <w:rFonts w:ascii="Arial" w:hAnsi="Arial" w:cs="Arial"/>
+            <w:sz w:val="24"/>
+            <w:szCs w:val="24"/>
+          </w:rPr>
+          <w:t>1</w:t>
+        </w:r>
+        <w:r>
+          <w:rPr>
+            <w:rStyle w:val="Hyperlink"/>
+            <w:rFonts w:ascii="Arial" w:hAnsi="Arial" w:cs="Arial"/>
+            <w:sz w:val="24"/>
+            <w:szCs w:val="24"/>
+          </w:rPr>
+          <w:t>2289</w:t>
         </w:r>
       </w:hyperlink>
     </w:p>
@@ -36288,7 +36249,25 @@
             <w:sz w:val="24"/>
             <w:szCs w:val="24"/>
           </w:rPr>
-          <w:t>https://books.google.gr/books?hl=el&amp;lr=&amp;id=PBKhCgAAQBAJ&amp;oi=fnd&amp;pg=PP1&amp;dq=COGNITIVE+computing&amp;ots=UTDHe-mFtH&amp;sig=byoR7-yXz-GQkn31aN0Hziy4mHs&amp;redir_esc=y#v=onepage&amp;q=COGNITIVE%20computing&amp;f=false</w:t>
+          <w:t>https://books.google.gr/books?hl=el&amp;lr=&amp;id=PBKhC</w:t>
+        </w:r>
+        <w:r>
+          <w:rPr>
+            <w:rStyle w:val="Hyperlink"/>
+            <w:rFonts w:ascii="Arial" w:hAnsi="Arial" w:cs="Arial"/>
+            <w:sz w:val="24"/>
+            <w:szCs w:val="24"/>
+          </w:rPr>
+          <w:t>g</w:t>
+        </w:r>
+        <w:r>
+          <w:rPr>
+            <w:rStyle w:val="Hyperlink"/>
+            <w:rFonts w:ascii="Arial" w:hAnsi="Arial" w:cs="Arial"/>
+            <w:sz w:val="24"/>
+            <w:szCs w:val="24"/>
+          </w:rPr>
+          <w:t>AAQBAJ&amp;oi=fnd&amp;pg=PP1&amp;dq=COGNITIVE+computing&amp;ots=UTDHe-mFtH&amp;sig=byoR7-yXz-GQkn31aN0Hziy4mHs&amp;redir_esc=y#v=onepage&amp;q=COGNITIVE%20computing&amp;f=false</w:t>
         </w:r>
       </w:hyperlink>
     </w:p>
@@ -36313,7 +36292,27 @@
             <w:szCs w:val="24"/>
             <w:lang w:val="en-US"/>
           </w:rPr>
-          <w:t>https://ieeexplore.ieee.org/abstract/document/7336083</w:t>
+          <w:t>https://ieeexplore.ieee.org/abstract/document/73360</w:t>
+        </w:r>
+        <w:r>
+          <w:rPr>
+            <w:rStyle w:val="Hyperlink"/>
+            <w:rFonts w:ascii="Arial" w:hAnsi="Arial" w:cs="Arial"/>
+            <w:sz w:val="24"/>
+            <w:szCs w:val="24"/>
+            <w:lang w:val="en-US"/>
+          </w:rPr>
+          <w:t>8</w:t>
+        </w:r>
+        <w:r>
+          <w:rPr>
+            <w:rStyle w:val="Hyperlink"/>
+            <w:rFonts w:ascii="Arial" w:hAnsi="Arial" w:cs="Arial"/>
+            <w:sz w:val="24"/>
+            <w:szCs w:val="24"/>
+            <w:lang w:val="en-US"/>
+          </w:rPr>
+          <w:t>3</w:t>
         </w:r>
       </w:hyperlink>
       <w:r>
@@ -36365,6 +36364,27 @@
           <w:lang w:val="en-US"/>
         </w:rPr>
       </w:pPr>
+      <w:hyperlink r:id="rId23" w:history="1">
+        <w:r>
+          <w:rPr>
+            <w:rStyle w:val="Hyperlink"/>
+            <w:rFonts w:ascii="Arial" w:hAnsi="Arial" w:cs="Arial"/>
+            <w:sz w:val="24"/>
+            <w:szCs w:val="24"/>
+            <w:lang w:val="en-US"/>
+          </w:rPr>
+          <w:t>https://www.sciencedirect.com/science/article/pii/S1386505619301911</w:t>
+        </w:r>
+      </w:hyperlink>
+      <w:r>
+        <w:rPr>
+          <w:rFonts w:ascii="Arial" w:hAnsi="Arial" w:cs="Arial"/>
+          <w:sz w:val="24"/>
+          <w:szCs w:val="24"/>
+          <w:lang w:val="en-US"/>
+        </w:rPr>
+        <w:t xml:space="preserve"> </w:t>
+      </w:r>
     </w:p>
     <w:p>
       <w:pPr>
@@ -36378,6 +36398,27 @@
           <w:lang w:val="en-US"/>
         </w:rPr>
       </w:pPr>
+      <w:hyperlink r:id="rId24" w:history="1">
+        <w:r>
+          <w:rPr>
+            <w:rStyle w:val="Hyperlink"/>
+            <w:rFonts w:ascii="Arial" w:hAnsi="Arial" w:cs="Arial"/>
+            <w:sz w:val="24"/>
+            <w:szCs w:val="24"/>
+            <w:lang w:val="en-US"/>
+          </w:rPr>
+          <w:t>https://ieeexplore.ieee.org/abstract/document/8259243</w:t>
+        </w:r>
+      </w:hyperlink>
+      <w:r>
+        <w:rPr>
+          <w:rFonts w:ascii="Arial" w:hAnsi="Arial" w:cs="Arial"/>
+          <w:sz w:val="24"/>
+          <w:szCs w:val="24"/>
+          <w:lang w:val="en-US"/>
+        </w:rPr>
+        <w:t xml:space="preserve"> </w:t>
+      </w:r>
     </w:p>
     <w:p>
       <w:pPr>
@@ -36386,24 +36427,11 @@
         <w:jc w:val="both"/>
         <w:rPr>
           <w:rFonts w:ascii="Arial" w:hAnsi="Arial" w:cs="Arial"/>
-          <w:b/>
-          <w:bCs/>
-          <w:sz w:val="24"/>
-          <w:szCs w:val="24"/>
-          <w:lang w:val="en-US"/>
-        </w:rPr>
-      </w:pPr>
-      <w:r>
-        <w:rPr>
-          <w:rFonts w:ascii="Arial" w:hAnsi="Arial" w:cs="Arial"/>
-          <w:b/>
-          <w:bCs/>
-          <w:sz w:val="24"/>
-          <w:szCs w:val="24"/>
-          <w:lang w:val="en-US"/>
-        </w:rPr>
-        <w:t>Search = what is cognitive computing?</w:t>
-      </w:r>
+          <w:sz w:val="24"/>
+          <w:szCs w:val="24"/>
+          <w:lang w:val="en-US"/>
+        </w:rPr>
+      </w:pPr>
     </w:p>
     <w:p>
       <w:pPr>
@@ -36412,24 +36440,11 @@
         <w:jc w:val="both"/>
         <w:rPr>
           <w:rFonts w:ascii="Arial" w:hAnsi="Arial" w:cs="Arial"/>
-          <w:b/>
-          <w:bCs/>
-          <w:sz w:val="24"/>
-          <w:szCs w:val="24"/>
-          <w:lang w:val="en-US"/>
-        </w:rPr>
-      </w:pPr>
-      <w:r>
-        <w:rPr>
-          <w:rFonts w:ascii="Arial" w:hAnsi="Arial" w:cs="Arial"/>
-          <w:b/>
-          <w:bCs/>
-          <w:sz w:val="24"/>
-          <w:szCs w:val="24"/>
-          <w:lang w:val="en-US"/>
-        </w:rPr>
-        <w:t>Search = techniques to use cognitive computing</w:t>
-      </w:r>
+          <w:sz w:val="24"/>
+          <w:szCs w:val="24"/>
+          <w:lang w:val="en-US"/>
+        </w:rPr>
+      </w:pPr>
     </w:p>
     <w:p>
       <w:pPr>
@@ -36438,21 +36453,23 @@
         <w:jc w:val="both"/>
         <w:rPr>
           <w:rFonts w:ascii="Arial" w:hAnsi="Arial" w:cs="Arial"/>
-          <w:sz w:val="24"/>
-          <w:szCs w:val="24"/>
-          <w:lang w:val="en-US"/>
-        </w:rPr>
-      </w:pPr>
-      <w:r>
-        <w:rPr>
-          <w:rFonts w:ascii="Arial" w:hAnsi="Arial" w:cs="Arial"/>
           <w:b/>
           <w:bCs/>
           <w:sz w:val="24"/>
           <w:szCs w:val="24"/>
           <w:lang w:val="en-US"/>
         </w:rPr>
-        <w:t>Search = applications of cognitive computing</w:t>
+      </w:pPr>
+      <w:r>
+        <w:rPr>
+          <w:rFonts w:ascii="Arial" w:hAnsi="Arial" w:cs="Arial"/>
+          <w:b/>
+          <w:bCs/>
+          <w:sz w:val="24"/>
+          <w:szCs w:val="24"/>
+          <w:lang w:val="en-US"/>
+        </w:rPr>
+        <w:t>Search = what is cognitive computing?</w:t>
       </w:r>
     </w:p>
     <w:p>
@@ -36462,69 +36479,24 @@
         <w:jc w:val="both"/>
         <w:rPr>
           <w:rFonts w:ascii="Arial" w:hAnsi="Arial" w:cs="Arial"/>
-          <w:sz w:val="24"/>
-          <w:szCs w:val="24"/>
-          <w:lang w:val="en-US"/>
-        </w:rPr>
-      </w:pPr>
-    </w:p>
-    <w:p>
-      <w:pPr>
-        <w:pStyle w:val="Heading3"/>
-        <w:rPr>
-          <w:rFonts w:ascii="Arial" w:hAnsi="Arial" w:cs="Arial"/>
-          <w:color w:val="auto"/>
-          <w:lang w:val="en-US"/>
-        </w:rPr>
-      </w:pPr>
-      <w:bookmarkStart w:id="10" w:name="_Toc95493259"/>
-      <w:r>
-        <w:rPr>
-          <w:rFonts w:ascii="Arial" w:hAnsi="Arial" w:cs="Arial"/>
-          <w:color w:val="auto"/>
-          <w:lang w:val="en-US"/>
-        </w:rPr>
-        <w:t xml:space="preserve">2.2.5 </w:t>
-      </w:r>
-      <w:r>
-        <w:rPr>
-          <w:rFonts w:ascii="Arial" w:hAnsi="Arial" w:cs="Arial"/>
-          <w:color w:val="auto"/>
-        </w:rPr>
-        <w:t>Όραση</w:t>
-      </w:r>
-      <w:r>
-        <w:rPr>
-          <w:rFonts w:ascii="Arial" w:hAnsi="Arial" w:cs="Arial"/>
-          <w:color w:val="auto"/>
-          <w:lang w:val="en-US"/>
-        </w:rPr>
-        <w:t xml:space="preserve"> </w:t>
-      </w:r>
-      <w:r>
-        <w:rPr>
-          <w:rFonts w:ascii="Arial" w:hAnsi="Arial" w:cs="Arial"/>
-          <w:color w:val="auto"/>
-        </w:rPr>
-        <w:t>Υπολογιστών</w:t>
-      </w:r>
-      <w:r>
-        <w:rPr>
-          <w:rFonts w:ascii="Arial" w:hAnsi="Arial" w:cs="Arial"/>
-          <w:color w:val="auto"/>
-          <w:lang w:val="en-US"/>
-        </w:rPr>
-        <w:t xml:space="preserve"> – Computer </w:t>
-      </w:r>
-      <w:r>
-        <w:rPr>
-          <w:rFonts w:ascii="Arial" w:hAnsi="Arial" w:cs="Arial"/>
-          <w:color w:val="auto"/>
-          <w:lang w:val="en-US"/>
-        </w:rPr>
-        <w:t>Vision</w:t>
-      </w:r>
-      <w:bookmarkEnd w:id="10"/>
+          <w:b/>
+          <w:bCs/>
+          <w:sz w:val="24"/>
+          <w:szCs w:val="24"/>
+          <w:lang w:val="en-US"/>
+        </w:rPr>
+      </w:pPr>
+      <w:r>
+        <w:rPr>
+          <w:rFonts w:ascii="Arial" w:hAnsi="Arial" w:cs="Arial"/>
+          <w:b/>
+          <w:bCs/>
+          <w:sz w:val="24"/>
+          <w:szCs w:val="24"/>
+          <w:lang w:val="en-US"/>
+        </w:rPr>
+        <w:t>Search = techniques to use cognitive computing</w:t>
+      </w:r>
     </w:p>
     <w:p>
       <w:pPr>
@@ -36538,6 +36510,17 @@
           <w:lang w:val="en-US"/>
         </w:rPr>
       </w:pPr>
+      <w:r>
+        <w:rPr>
+          <w:rFonts w:ascii="Arial" w:hAnsi="Arial" w:cs="Arial"/>
+          <w:b/>
+          <w:bCs/>
+          <w:sz w:val="24"/>
+          <w:szCs w:val="24"/>
+          <w:lang w:val="en-US"/>
+        </w:rPr>
+        <w:t>Search = applications of cognitive computing</w:t>
+      </w:r>
     </w:p>
     <w:p>
       <w:pPr>
@@ -36548,6 +36531,90 @@
           <w:rFonts w:ascii="Arial" w:hAnsi="Arial" w:cs="Arial"/>
           <w:sz w:val="24"/>
           <w:szCs w:val="24"/>
+          <w:lang w:val="en-US"/>
+        </w:rPr>
+      </w:pPr>
+    </w:p>
+    <w:p>
+      <w:pPr>
+        <w:pStyle w:val="Heading3"/>
+        <w:rPr>
+          <w:rFonts w:ascii="Arial" w:hAnsi="Arial" w:cs="Arial"/>
+          <w:color w:val="auto"/>
+          <w:lang w:val="en-US"/>
+        </w:rPr>
+      </w:pPr>
+      <w:bookmarkStart w:id="10" w:name="_Toc95493259"/>
+      <w:r>
+        <w:rPr>
+          <w:rFonts w:ascii="Arial" w:hAnsi="Arial" w:cs="Arial"/>
+          <w:color w:val="auto"/>
+          <w:lang w:val="en-US"/>
+        </w:rPr>
+        <w:t xml:space="preserve">2.2.5 </w:t>
+      </w:r>
+      <w:r>
+        <w:rPr>
+          <w:rFonts w:ascii="Arial" w:hAnsi="Arial" w:cs="Arial"/>
+          <w:color w:val="auto"/>
+        </w:rPr>
+        <w:t>Όραση</w:t>
+      </w:r>
+      <w:r>
+        <w:rPr>
+          <w:rFonts w:ascii="Arial" w:hAnsi="Arial" w:cs="Arial"/>
+          <w:color w:val="auto"/>
+          <w:lang w:val="en-US"/>
+        </w:rPr>
+        <w:t xml:space="preserve"> </w:t>
+      </w:r>
+      <w:r>
+        <w:rPr>
+          <w:rFonts w:ascii="Arial" w:hAnsi="Arial" w:cs="Arial"/>
+          <w:color w:val="auto"/>
+        </w:rPr>
+        <w:t>Υπολογιστών</w:t>
+      </w:r>
+      <w:r>
+        <w:rPr>
+          <w:rFonts w:ascii="Arial" w:hAnsi="Arial" w:cs="Arial"/>
+          <w:color w:val="auto"/>
+          <w:lang w:val="en-US"/>
+        </w:rPr>
+        <w:t xml:space="preserve"> – Computer </w:t>
+      </w:r>
+      <w:r>
+        <w:rPr>
+          <w:rFonts w:ascii="Arial" w:hAnsi="Arial" w:cs="Arial"/>
+          <w:color w:val="auto"/>
+          <w:lang w:val="en-US"/>
+        </w:rPr>
+        <w:t>Vision</w:t>
+      </w:r>
+      <w:bookmarkEnd w:id="10"/>
+    </w:p>
+    <w:p>
+      <w:pPr>
+        <w:spacing w:after="0" w:line="360" w:lineRule="auto"/>
+        <w:ind w:firstLine="227"/>
+        <w:jc w:val="both"/>
+        <w:rPr>
+          <w:rFonts w:ascii="Arial" w:hAnsi="Arial" w:cs="Arial"/>
+          <w:sz w:val="24"/>
+          <w:szCs w:val="24"/>
+          <w:lang w:val="en-US"/>
+        </w:rPr>
+      </w:pPr>
+    </w:p>
+    <w:p>
+      <w:pPr>
+        <w:spacing w:after="0" w:line="360" w:lineRule="auto"/>
+        <w:ind w:firstLine="227"/>
+        <w:jc w:val="both"/>
+        <w:rPr>
+          <w:rFonts w:ascii="Arial" w:hAnsi="Arial" w:cs="Arial"/>
+          <w:sz w:val="24"/>
+          <w:szCs w:val="24"/>
         </w:rPr>
       </w:pPr>
       <w:r>
@@ -37801,7 +37868,16 @@
           <w:sz w:val="24"/>
           <w:szCs w:val="24"/>
         </w:rPr>
-        <w:t>ως είσοδο, ο αλγόριθμος Όρασης Υπολογιστών καταφέρνει να εξάγει από αυτά πληροφορία</w:t>
+        <w:t xml:space="preserve">ως είσοδο, ο αλγόριθμος Όρασης Υπολογιστών καταφέρνει να εξάγει από αυτά </w:t>
+      </w:r>
+      <w:r>
+        <w:rPr>
+          <w:rFonts w:ascii="Arial" w:hAnsi="Arial" w:cs="Arial"/>
+          <w:sz w:val="24"/>
+          <w:szCs w:val="24"/>
+        </w:rPr>
+        <w:lastRenderedPageBreak/>
+        <w:t>πληροφορία</w:t>
       </w:r>
       <w:r>
         <w:rPr>
@@ -38910,29 +38986,17 @@
         <w:t xml:space="preserve">Η Μηχανική Μάθηση είναι </w:t>
       </w:r>
       <w:r>
-        <w:t xml:space="preserve">ένα </w:t>
-      </w:r>
-      <w:proofErr w:type="spellStart"/>
-      <w:r>
-        <w:t>υποπεδίο</w:t>
-      </w:r>
-      <w:proofErr w:type="spellEnd"/>
-      <w:r>
-        <w:t xml:space="preserve"> της επιστήμης των υπολογιστών με την χρήση του οποίου τα συστήματα υπολογιστών προσδίδουν νόημα στα δεδομένα.</w:t>
-      </w:r>
-      <w:r>
-        <w:t xml:space="preserve"> </w:t>
-      </w:r>
-      <w:r>
-        <w:t xml:space="preserve">Ουσιαστικά πρόκειται για ένα </w:t>
-      </w:r>
-      <w:proofErr w:type="spellStart"/>
-      <w:r>
-        <w:t>υποεπίπεδο</w:t>
-      </w:r>
-      <w:proofErr w:type="spellEnd"/>
-      <w:r>
-        <w:t xml:space="preserve"> της Τεχνητής Νοημοσύνης</w:t>
+        <w:t xml:space="preserve">ένα υποπεδίο της επιστήμης των υπολογιστών </w:t>
+      </w:r>
+      <w:r>
+        <w:lastRenderedPageBreak/>
+        <w:t>με την χρήση του οποίου τα συστήματα υπολογιστών προσδίδουν νόημα στα δεδομένα.</w:t>
+      </w:r>
+      <w:r>
+        <w:t xml:space="preserve"> </w:t>
+      </w:r>
+      <w:r>
+        <w:t>Ουσιαστικά πρόκειται για ένα υποεπίπεδο της Τεχνητής Νοημοσύνης</w:t>
       </w:r>
       <w:r>
         <w:t xml:space="preserve"> που </w:t>
@@ -38952,14 +39016,12 @@
       <w:r>
         <w:t xml:space="preserve"> [</w:t>
       </w:r>
-      <w:proofErr w:type="spellStart"/>
       <w:r>
         <w:rPr>
           <w:lang w:val="en-US"/>
         </w:rPr>
         <w:t>tutorialspoint</w:t>
       </w:r>
-      <w:proofErr w:type="spellEnd"/>
       <w:r>
         <w:t>.</w:t>
       </w:r>
@@ -39027,29 +39089,13 @@
         <w:t>έσω της εμπειρίας</w:t>
       </w:r>
       <w:r>
-        <w:t xml:space="preserve"> τα υπολογιστικά συστήματα μαθαίνουν και </w:t>
-      </w:r>
-      <w:proofErr w:type="spellStart"/>
-      <w:r>
-        <w:t>αυτοβελτιώνονται</w:t>
-      </w:r>
-      <w:proofErr w:type="spellEnd"/>
-      <w:r>
-        <w:t xml:space="preserve"> οπότε </w:t>
+        <w:t xml:space="preserve"> τα υπολογιστικά συστήματα μαθαίνουν και αυτοβελτιώνονται οπότε </w:t>
       </w:r>
       <w:r>
         <w:t>δ</w:t>
       </w:r>
       <w:r>
-        <w:t xml:space="preserve">εν </w:t>
-      </w:r>
-      <w:proofErr w:type="spellStart"/>
-      <w:r>
-        <w:t>επαναπρογραμματίζονται</w:t>
-      </w:r>
-      <w:proofErr w:type="spellEnd"/>
-      <w:r>
-        <w:t xml:space="preserve"> </w:t>
+        <w:t xml:space="preserve">εν επαναπρογραμματίζονται </w:t>
       </w:r>
       <w:r>
         <w:t>εκ νέου</w:t>
@@ -39789,7 +39835,19 @@
           <w:bdr w:val="none" w:sz="0" w:space="0" w:color="auto" w:frame="1"/>
           <w:shd w:val="clear" w:color="auto" w:fill="FFFFFF"/>
         </w:rPr>
-        <w:t>]! Από αυτά γίνεται κατανοητό ότι έχει αυξηθεί δραματικά το πλήθος των χρηστών που χρησιμοποιούν το διαδίκτυο, καθώς και οι υπηρεσίες και οι εφαρμογές που βρίσκονται σε αυτό. Για την ακρίβεια, 4.71 δισεκατομμύρια είναι το πλήθος των χρηστών που είναι συνδεδεμένοι καθημερινά στο διαδίκτυο. Επίσης έχει αυξηθεί ο χρόνος που καταναλώνουν οι χρήστες στο διαδίκτυο, όπου πλέον ο μέσος χρήστης καταναλώνει 7 ώρες την ημέρα πλοηγώντας στο διαδίκτυο και συγκεκριμένα οι περισσότεροι από τους χρήστες χρησιμοποιούν το κινητό τηλέφωνο τους [</w:t>
+        <w:t xml:space="preserve">]! Από αυτά γίνεται κατανοητό ότι έχει αυξηθεί δραματικά το πλήθος των χρηστών που χρησιμοποιούν το διαδίκτυο, καθώς και οι </w:t>
+      </w:r>
+      <w:r>
+        <w:rPr>
+          <w:rStyle w:val="Strong"/>
+          <w:b w:val="0"/>
+          <w:bCs w:val="0"/>
+          <w:color w:val="auto"/>
+          <w:bdr w:val="none" w:sz="0" w:space="0" w:color="auto" w:frame="1"/>
+          <w:shd w:val="clear" w:color="auto" w:fill="FFFFFF"/>
+        </w:rPr>
+        <w:lastRenderedPageBreak/>
+        <w:t>υπηρεσίες και οι εφαρμογές που βρίσκονται σε αυτό. Για την ακρίβεια, 4.71 δισεκατομμύρια είναι το πλήθος των χρηστών που είναι συνδεδεμένοι καθημερινά στο διαδίκτυο. Επίσης έχει αυξηθεί ο χρόνος που καταναλώνουν οι χρήστες στο διαδίκτυο, όπου πλέον ο μέσος χρήστης καταναλώνει 7 ώρες την ημέρα πλοηγώντας στο διαδίκτυο και συγκεκριμένα οι περισσότεροι από τους χρήστες χρησιμοποιούν το κινητό τηλέφωνο τους [</w:t>
       </w:r>
       <w:proofErr w:type="spellStart"/>
       <w:r>
@@ -40424,7 +40482,7 @@
                           </pic:cNvPicPr>
                         </pic:nvPicPr>
                         <pic:blipFill>
-                          <a:blip r:embed="rId23" cstate="print">
+                          <a:blip r:embed="rId25" cstate="print">
                             <a:extLst>
                               <a:ext uri="{28A0092B-C50C-407E-A947-70E740481C1C}">
                                 <a14:useLocalDpi xmlns:a14="http://schemas.microsoft.com/office/drawing/2010/main" val="0"/>
@@ -40629,7 +40687,7 @@
           <w:shd w:val="clear" w:color="auto" w:fill="FFFFFF"/>
         </w:rPr>
       </w:pPr>
-      <w:hyperlink r:id="rId24" w:history="1">
+      <w:hyperlink r:id="rId26" w:history="1">
         <w:r>
           <w:rPr>
             <w:rStyle w:val="Hyperlink"/>
@@ -41051,7 +41109,7 @@
           <w:shd w:val="clear" w:color="auto" w:fill="FFFFFF"/>
         </w:rPr>
       </w:pPr>
-      <w:hyperlink r:id="rId25" w:history="1">
+      <w:hyperlink r:id="rId27" w:history="1">
         <w:r>
           <w:rPr>
             <w:rStyle w:val="Hyperlink"/>
@@ -41638,6 +41696,7 @@
         <w:jc w:val="both"/>
       </w:pPr>
       <w:r>
+        <w:lastRenderedPageBreak/>
         <w:t>Έπειτα</w:t>
       </w:r>
       <w:r>
@@ -41895,7 +41954,6 @@
       <w:r>
         <w:t xml:space="preserve">υπάρχουν αλγόριθμοι που παράγουν καλύτερα μοντέλα όταν έχουμε ως δεδομένα εικόνες </w:t>
       </w:r>
-      <w:proofErr w:type="spellStart"/>
       <w:r>
         <w:t>κ.</w:t>
       </w:r>
@@ -41905,7 +41963,6 @@
       <w:r>
         <w:t>.κ.</w:t>
       </w:r>
-      <w:proofErr w:type="spellEnd"/>
       <w:r>
         <w:t xml:space="preserve"> Επ</w:t>
       </w:r>
@@ -42195,6 +42252,7 @@
         <w:t xml:space="preserve">ων </w:t>
       </w:r>
       <w:r>
+        <w:lastRenderedPageBreak/>
         <w:t xml:space="preserve">για </w:t>
       </w:r>
       <w:r>
@@ -42420,15 +42478,7 @@
         <w:t>υπάρχουν μεταβλητές οι οποίες</w:t>
       </w:r>
       <w:r>
-        <w:t xml:space="preserve"> ελέγχουν την διαδικασία μάθησης του μοντέλου, για παράδειγμα σε έναν αλγόριθμο </w:t>
-      </w:r>
-      <w:proofErr w:type="spellStart"/>
-      <w:r>
-        <w:t>συσταδοποίησης</w:t>
-      </w:r>
-      <w:proofErr w:type="spellEnd"/>
-      <w:r>
-        <w:t xml:space="preserve"> επιλέγεται το πλήθος των συστάδων που θα χωριστούν τα δεδομένα. Γενικά αυτές οι παράμετροι επηρεάζουν την διαδικασία μάθησης και η ρύθμιση τους αποτελεί πειραματική διαδικασία καθώς κάθε σύνολο δεδομένων έχει διαφορετικές ανάγκες, οπότε η προσαρμογή είναι ένα πολύ βασικό χαρακτηριστικό για την δημιουργία</w:t>
+        <w:t xml:space="preserve"> ελέγχουν την διαδικασία μάθησης του μοντέλου, για παράδειγμα σε έναν αλγόριθμο συσταδοποίησης επιλέγεται το πλήθος των συστάδων που θα χωριστούν τα δεδομένα. Γενικά αυτές οι παράμετροι επηρεάζουν την διαδικασία μάθησης και η ρύθμιση τους αποτελεί πειραματική διαδικασία καθώς κάθε σύνολο δεδομένων έχει διαφορετικές ανάγκες, οπότε η προσαρμογή είναι ένα πολύ βασικό χαρακτηριστικό για την δημιουργία</w:t>
       </w:r>
       <w:r>
         <w:t xml:space="preserve"> ακριβών</w:t>
@@ -42739,6 +42789,7 @@
           <w:szCs w:val="24"/>
           <w:lang w:val="en-US"/>
         </w:rPr>
+        <w:lastRenderedPageBreak/>
         <w:t>Google scholar</w:t>
       </w:r>
     </w:p>
@@ -42752,7 +42803,7 @@
           <w:lang w:val="en-US"/>
         </w:rPr>
       </w:pPr>
-      <w:hyperlink r:id="rId26" w:history="1">
+      <w:hyperlink r:id="rId28" w:history="1">
         <w:r>
           <w:rPr>
             <w:rStyle w:val="Hyperlink"/>
@@ -42775,7 +42826,7 @@
           <w:lang w:val="en-US"/>
         </w:rPr>
       </w:pPr>
-      <w:hyperlink r:id="rId27" w:history="1">
+      <w:hyperlink r:id="rId29" w:history="1">
         <w:r>
           <w:rPr>
             <w:rStyle w:val="Hyperlink"/>
@@ -42798,7 +42849,7 @@
           <w:lang w:val="en-US"/>
         </w:rPr>
       </w:pPr>
-      <w:hyperlink r:id="rId28" w:history="1">
+      <w:hyperlink r:id="rId30" w:history="1">
         <w:r>
           <w:rPr>
             <w:rStyle w:val="Hyperlink"/>
@@ -42821,7 +42872,7 @@
           <w:lang w:val="en-US"/>
         </w:rPr>
       </w:pPr>
-      <w:hyperlink r:id="rId29" w:history="1">
+      <w:hyperlink r:id="rId31" w:history="1">
         <w:r>
           <w:rPr>
             <w:rStyle w:val="Hyperlink"/>
@@ -42844,7 +42895,7 @@
           <w:lang w:val="en-US"/>
         </w:rPr>
       </w:pPr>
-      <w:hyperlink r:id="rId30" w:history="1">
+      <w:hyperlink r:id="rId32" w:history="1">
         <w:r>
           <w:rPr>
             <w:rStyle w:val="Hyperlink"/>
@@ -42867,7 +42918,7 @@
           <w:lang w:val="en-US"/>
         </w:rPr>
       </w:pPr>
-      <w:hyperlink r:id="rId31" w:history="1">
+      <w:hyperlink r:id="rId33" w:history="1">
         <w:r>
           <w:rPr>
             <w:rStyle w:val="Hyperlink"/>
@@ -42889,7 +42940,7 @@
           <w:szCs w:val="24"/>
         </w:rPr>
       </w:pPr>
-      <w:hyperlink r:id="rId32" w:history="1">
+      <w:hyperlink r:id="rId34" w:history="1">
         <w:r>
           <w:rPr>
             <w:rStyle w:val="Hyperlink"/>
@@ -43818,7 +43869,7 @@
         <w:spacing w:line="360" w:lineRule="auto"/>
         <w:jc w:val="both"/>
       </w:pPr>
-      <w:hyperlink r:id="rId33" w:history="1">
+      <w:hyperlink r:id="rId35" w:history="1">
         <w:r>
           <w:rPr>
             <w:rStyle w:val="Hyperlink"/>
@@ -43873,6 +43924,7 @@
           </w:rPr>
           <w:t>/</w:t>
         </w:r>
+        <w:proofErr w:type="spellStart"/>
         <w:r>
           <w:rPr>
             <w:rStyle w:val="Hyperlink"/>
@@ -43880,6 +43932,7 @@
           </w:rPr>
           <w:t>en</w:t>
         </w:r>
+        <w:proofErr w:type="spellEnd"/>
         <w:r>
           <w:rPr>
             <w:rStyle w:val="Hyperlink"/>
@@ -43997,7 +44050,7 @@
           <w:rFonts w:ascii="Arial" w:hAnsi="Arial" w:cs="Arial"/>
         </w:rPr>
       </w:pPr>
-      <w:hyperlink r:id="rId34" w:history="1">
+      <w:hyperlink r:id="rId36" w:history="1">
         <w:r>
           <w:rPr>
             <w:rStyle w:val="Hyperlink"/>
@@ -44286,7 +44339,7 @@
           <w:rStyle w:val="Hyperlink"/>
         </w:rPr>
       </w:pPr>
-      <w:hyperlink r:id="rId35" w:history="1">
+      <w:hyperlink r:id="rId37" w:history="1">
         <w:r>
           <w:rPr>
             <w:rStyle w:val="Hyperlink"/>
@@ -44455,7 +44508,7 @@
         <w:spacing w:line="360" w:lineRule="auto"/>
         <w:jc w:val="both"/>
       </w:pPr>
-      <w:hyperlink r:id="rId36" w:history="1">
+      <w:hyperlink r:id="rId38" w:history="1">
         <w:r>
           <w:rPr>
             <w:rStyle w:val="Hyperlink"/>
@@ -44706,7 +44759,7 @@
           <w:lang w:val="en-US"/>
         </w:rPr>
       </w:pPr>
-      <w:hyperlink r:id="rId37" w:history="1">
+      <w:hyperlink r:id="rId39" w:history="1">
         <w:r>
           <w:rPr>
             <w:rStyle w:val="Hyperlink"/>
@@ -44728,7 +44781,7 @@
           <w:lang w:val="en-US"/>
         </w:rPr>
       </w:pPr>
-      <w:hyperlink r:id="rId38" w:history="1">
+      <w:hyperlink r:id="rId40" w:history="1">
         <w:r>
           <w:rPr>
             <w:rStyle w:val="Hyperlink"/>
@@ -44752,7 +44805,7 @@
           <w:lang w:val="en-US"/>
         </w:rPr>
       </w:pPr>
-      <w:hyperlink r:id="rId39" w:history="1">
+      <w:hyperlink r:id="rId41" w:history="1">
         <w:r>
           <w:rPr>
             <w:rStyle w:val="Hyperlink"/>
@@ -44994,7 +45047,7 @@
           <w:lang w:val="en-US"/>
         </w:rPr>
       </w:pPr>
-      <w:hyperlink r:id="rId40" w:history="1">
+      <w:hyperlink r:id="rId42" w:history="1">
         <w:r>
           <w:rPr>
             <w:rStyle w:val="Hyperlink"/>
@@ -45013,7 +45066,7 @@
           <w:lang w:val="en-US"/>
         </w:rPr>
       </w:pPr>
-      <w:hyperlink r:id="rId41" w:history="1">
+      <w:hyperlink r:id="rId43" w:history="1">
         <w:r>
           <w:rPr>
             <w:rStyle w:val="Hyperlink"/>
@@ -45033,7 +45086,7 @@
           <w:lang w:val="en-US"/>
         </w:rPr>
       </w:pPr>
-      <w:hyperlink r:id="rId42" w:history="1">
+      <w:hyperlink r:id="rId44" w:history="1">
         <w:r>
           <w:rPr>
             <w:rStyle w:val="Hyperlink"/>
@@ -45053,7 +45106,7 @@
           <w:lang w:val="en-US"/>
         </w:rPr>
       </w:pPr>
-      <w:hyperlink r:id="rId43" w:history="1">
+      <w:hyperlink r:id="rId45" w:history="1">
         <w:r>
           <w:rPr>
             <w:rStyle w:val="Hyperlink"/>
@@ -45289,7 +45342,7 @@
           <w:lang w:val="en-US"/>
         </w:rPr>
       </w:pPr>
-      <w:hyperlink r:id="rId44" w:history="1">
+      <w:hyperlink r:id="rId46" w:history="1">
         <w:r>
           <w:rPr>
             <w:rStyle w:val="Hyperlink"/>
@@ -45313,7 +45366,7 @@
           <w:lang w:val="en-US"/>
         </w:rPr>
       </w:pPr>
-      <w:hyperlink r:id="rId45" w:anchor="History" w:history="1">
+      <w:hyperlink r:id="rId47" w:anchor="History" w:history="1">
         <w:r>
           <w:rPr>
             <w:rStyle w:val="Hyperlink"/>
@@ -45338,7 +45391,7 @@
           <w:lang w:val="en-US"/>
         </w:rPr>
       </w:pPr>
-      <w:hyperlink r:id="rId46" w:history="1">
+      <w:hyperlink r:id="rId48" w:history="1">
         <w:r>
           <w:rPr>
             <w:rStyle w:val="Hyperlink"/>
@@ -45364,7 +45417,7 @@
           <w:lang w:val="en-US"/>
         </w:rPr>
       </w:pPr>
-      <w:hyperlink r:id="rId47" w:history="1">
+      <w:hyperlink r:id="rId49" w:history="1">
         <w:r>
           <w:rPr>
             <w:rStyle w:val="Hyperlink"/>
@@ -45388,7 +45441,7 @@
           <w:lang w:val="en-US"/>
         </w:rPr>
       </w:pPr>
-      <w:hyperlink r:id="rId48" w:history="1">
+      <w:hyperlink r:id="rId50" w:history="1">
         <w:r>
           <w:rPr>
             <w:rStyle w:val="Hyperlink"/>
@@ -45414,7 +45467,7 @@
           <w:lang w:val="en-US"/>
         </w:rPr>
       </w:pPr>
-      <w:hyperlink r:id="rId49" w:history="1">
+      <w:hyperlink r:id="rId51" w:history="1">
         <w:r>
           <w:rPr>
             <w:rStyle w:val="Hyperlink"/>
@@ -45439,7 +45492,7 @@
           <w:lang w:val="en-US"/>
         </w:rPr>
       </w:pPr>
-      <w:hyperlink r:id="rId50" w:history="1">
+      <w:hyperlink r:id="rId52" w:history="1">
         <w:r>
           <w:rPr>
             <w:rStyle w:val="Hyperlink"/>
@@ -45462,7 +45515,7 @@
           <w:lang w:val="en-US"/>
         </w:rPr>
       </w:pPr>
-      <w:hyperlink r:id="rId51" w:history="1">
+      <w:hyperlink r:id="rId53" w:history="1">
         <w:r>
           <w:rPr>
             <w:rStyle w:val="Hyperlink"/>
@@ -45487,7 +45540,7 @@
         </w:rPr>
         <w:t xml:space="preserve">Chapter 02: Fundamentals of Neural Networks: </w:t>
       </w:r>
-      <w:hyperlink r:id="rId52" w:history="1">
+      <w:hyperlink r:id="rId54" w:history="1">
         <w:r>
           <w:rPr>
             <w:rStyle w:val="Hyperlink"/>
@@ -45506,7 +45559,7 @@
           <w:lang w:val="en-US"/>
         </w:rPr>
       </w:pPr>
-      <w:hyperlink r:id="rId53" w:history="1">
+      <w:hyperlink r:id="rId55" w:history="1">
         <w:r>
           <w:rPr>
             <w:rStyle w:val="Hyperlink"/>
@@ -45526,7 +45579,7 @@
           <w:lang w:val="en-US"/>
         </w:rPr>
       </w:pPr>
-      <w:hyperlink r:id="rId54" w:anchor="v=onepage&amp;q=neural%20network&amp;f=false" w:history="1">
+      <w:hyperlink r:id="rId56" w:anchor="v=onepage&amp;q=neural%20network&amp;f=false" w:history="1">
         <w:r>
           <w:rPr>
             <w:rStyle w:val="Hyperlink"/>
@@ -45547,7 +45600,7 @@
           <w:lang w:val="en-US"/>
         </w:rPr>
       </w:pPr>
-      <w:hyperlink r:id="rId55" w:history="1">
+      <w:hyperlink r:id="rId57" w:history="1">
         <w:r>
           <w:rPr>
             <w:rStyle w:val="Hyperlink"/>
@@ -45583,7 +45636,7 @@
           <w:lang w:val="en-US"/>
         </w:rPr>
       </w:pPr>
-      <w:hyperlink r:id="rId56" w:history="1">
+      <w:hyperlink r:id="rId58" w:history="1">
         <w:r>
           <w:rPr>
             <w:rStyle w:val="Hyperlink"/>
@@ -45610,7 +45663,7 @@
           <w:lang w:val="en-US"/>
         </w:rPr>
       </w:pPr>
-      <w:hyperlink r:id="rId57" w:history="1">
+      <w:hyperlink r:id="rId59" w:history="1">
         <w:r>
           <w:rPr>
             <w:rStyle w:val="Hyperlink"/>
@@ -45634,7 +45687,7 @@
           <w:lang w:val="en-US"/>
         </w:rPr>
       </w:pPr>
-      <w:hyperlink r:id="rId58" w:history="1">
+      <w:hyperlink r:id="rId60" w:history="1">
         <w:r>
           <w:rPr>
             <w:rStyle w:val="Hyperlink"/>
@@ -45667,7 +45720,7 @@
         </w:rPr>
         <w:t xml:space="preserve">Introduction to Backpropagation Neural Network Computation -&gt; </w:t>
       </w:r>
-      <w:hyperlink r:id="rId59" w:history="1">
+      <w:hyperlink r:id="rId61" w:history="1">
         <w:r>
           <w:rPr>
             <w:rStyle w:val="Hyperlink"/>
@@ -45699,7 +45752,7 @@
           <w:lang w:val="en-US"/>
         </w:rPr>
       </w:pPr>
-      <w:hyperlink r:id="rId60" w:history="1">
+      <w:hyperlink r:id="rId62" w:history="1">
         <w:r>
           <w:rPr>
             <w:rStyle w:val="Hyperlink"/>
@@ -45732,7 +45785,7 @@
           <w:lang w:val="en-US"/>
         </w:rPr>
       </w:pPr>
-      <w:hyperlink r:id="rId61" w:history="1">
+      <w:hyperlink r:id="rId63" w:history="1">
         <w:r>
           <w:rPr>
             <w:rStyle w:val="Hyperlink"/>
@@ -45797,7 +45850,7 @@
           <w:lang w:val="en-US"/>
         </w:rPr>
       </w:pPr>
-      <w:hyperlink r:id="rId62" w:history="1">
+      <w:hyperlink r:id="rId64" w:history="1">
         <w:r>
           <w:rPr>
             <w:rStyle w:val="Hyperlink"/>
@@ -45821,7 +45874,7 @@
           <w:lang w:val="en-US"/>
         </w:rPr>
       </w:pPr>
-      <w:hyperlink r:id="rId63" w:anchor="2_Deep_learning" w:history="1">
+      <w:hyperlink r:id="rId65" w:anchor="2_Deep_learning" w:history="1">
         <w:r>
           <w:rPr>
             <w:rStyle w:val="Hyperlink"/>
@@ -46026,7 +46079,7 @@
           <w:lang w:val="en-US"/>
         </w:rPr>
       </w:pPr>
-      <w:hyperlink r:id="rId64" w:history="1">
+      <w:hyperlink r:id="rId66" w:history="1">
         <w:r>
           <w:rPr>
             <w:rStyle w:val="Hyperlink"/>
@@ -46051,7 +46104,7 @@
           <w:lang w:val="en-US"/>
         </w:rPr>
       </w:pPr>
-      <w:hyperlink r:id="rId65" w:history="1">
+      <w:hyperlink r:id="rId67" w:history="1">
         <w:r>
           <w:rPr>
             <w:rStyle w:val="Hyperlink"/>
@@ -46075,7 +46128,7 @@
           <w:lang w:val="en-US"/>
         </w:rPr>
       </w:pPr>
-      <w:hyperlink r:id="rId66" w:anchor="What_is_the_difference_between_Deep_Learning_and_Machine_Learning" w:history="1">
+      <w:hyperlink r:id="rId68" w:anchor="What_is_the_difference_between_Deep_Learning_and_Machine_Learning" w:history="1">
         <w:r>
           <w:rPr>
             <w:rStyle w:val="Hyperlink"/>
@@ -46097,7 +46150,7 @@
           <w:lang w:val="en-US"/>
         </w:rPr>
       </w:pPr>
-      <w:hyperlink r:id="rId67" w:history="1">
+      <w:hyperlink r:id="rId69" w:history="1">
         <w:r>
           <w:rPr>
             <w:rStyle w:val="Hyperlink"/>
@@ -46265,7 +46318,7 @@
           <w:lang w:val="en-US"/>
         </w:rPr>
       </w:pPr>
-      <w:hyperlink r:id="rId68" w:history="1">
+      <w:hyperlink r:id="rId70" w:history="1">
         <w:r>
           <w:rPr>
             <w:rStyle w:val="Hyperlink"/>
@@ -46290,7 +46343,7 @@
           <w:lang w:val="en-US"/>
         </w:rPr>
       </w:pPr>
-      <w:hyperlink r:id="rId69" w:history="1">
+      <w:hyperlink r:id="rId71" w:history="1">
         <w:r>
           <w:rPr>
             <w:rStyle w:val="Hyperlink"/>
@@ -46384,7 +46437,7 @@
           <w:lang w:val="en-US"/>
         </w:rPr>
       </w:pPr>
-      <w:hyperlink r:id="rId70" w:anchor="v=onepage&amp;q=deep%20learning%20fundamentals&amp;f=false" w:history="1">
+      <w:hyperlink r:id="rId72" w:anchor="v=onepage&amp;q=deep%20learning%20fundamentals&amp;f=false" w:history="1">
         <w:r>
           <w:rPr>
             <w:rStyle w:val="Hyperlink"/>
@@ -46406,7 +46459,7 @@
           <w:lang w:val="en-US"/>
         </w:rPr>
       </w:pPr>
-      <w:hyperlink r:id="rId71" w:history="1">
+      <w:hyperlink r:id="rId73" w:history="1">
         <w:r>
           <w:rPr>
             <w:rStyle w:val="Hyperlink"/>
@@ -46439,7 +46492,7 @@
           <w:lang w:val="en-US"/>
         </w:rPr>
       </w:pPr>
-      <w:hyperlink r:id="rId72" w:history="1">
+      <w:hyperlink r:id="rId74" w:history="1">
         <w:r>
           <w:rPr>
             <w:rStyle w:val="Hyperlink"/>
@@ -46484,7 +46537,7 @@
           <w:lang w:val="en-US"/>
         </w:rPr>
       </w:pPr>
-      <w:hyperlink r:id="rId73" w:history="1">
+      <w:hyperlink r:id="rId75" w:history="1">
         <w:r>
           <w:rPr>
             <w:rStyle w:val="Hyperlink"/>
@@ -46506,7 +46559,7 @@
           <w:lang w:val="en-US"/>
         </w:rPr>
       </w:pPr>
-      <w:hyperlink r:id="rId74" w:history="1">
+      <w:hyperlink r:id="rId76" w:history="1">
         <w:r>
           <w:rPr>
             <w:rStyle w:val="Hyperlink"/>
@@ -46640,7 +46693,7 @@
           <w:lang w:val="en-US"/>
         </w:rPr>
       </w:pPr>
-      <w:hyperlink r:id="rId75" w:history="1">
+      <w:hyperlink r:id="rId77" w:history="1">
         <w:r>
           <w:rPr>
             <w:rStyle w:val="Hyperlink"/>
@@ -46732,7 +46785,7 @@
           <w:lang w:val="en-US"/>
         </w:rPr>
       </w:pPr>
-      <w:hyperlink r:id="rId76" w:history="1">
+      <w:hyperlink r:id="rId78" w:history="1">
         <w:r>
           <w:rPr>
             <w:rStyle w:val="Hyperlink"/>
@@ -46754,7 +46807,7 @@
           <w:lang w:val="en-US"/>
         </w:rPr>
       </w:pPr>
-      <w:hyperlink r:id="rId77" w:history="1">
+      <w:hyperlink r:id="rId79" w:history="1">
         <w:r>
           <w:rPr>
             <w:rStyle w:val="Hyperlink"/>
@@ -46779,7 +46832,7 @@
           <w:lang w:val="en-US"/>
         </w:rPr>
       </w:pPr>
-      <w:hyperlink r:id="rId78" w:history="1">
+      <w:hyperlink r:id="rId80" w:history="1">
         <w:r>
           <w:rPr>
             <w:rStyle w:val="Hyperlink"/>
@@ -46800,7 +46853,7 @@
         </w:rPr>
         <w:t xml:space="preserve"> </w:t>
       </w:r>
-      <w:hyperlink r:id="rId79" w:history="1">
+      <w:hyperlink r:id="rId81" w:history="1">
         <w:r>
           <w:rPr>
             <w:rStyle w:val="Hyperlink"/>
@@ -47126,7 +47179,7 @@
           <w:lang w:val="en-US"/>
         </w:rPr>
       </w:pPr>
-      <w:hyperlink r:id="rId80" w:history="1">
+      <w:hyperlink r:id="rId82" w:history="1">
         <w:r>
           <w:rPr>
             <w:rStyle w:val="Hyperlink"/>
@@ -47207,7 +47260,7 @@
           <w:lang w:val="en-US"/>
         </w:rPr>
       </w:pPr>
-      <w:hyperlink r:id="rId81" w:history="1">
+      <w:hyperlink r:id="rId83" w:history="1">
         <w:r>
           <w:rPr>
             <w:rStyle w:val="Hyperlink"/>
@@ -47231,7 +47284,7 @@
           <w:lang w:val="en-US"/>
         </w:rPr>
       </w:pPr>
-      <w:hyperlink r:id="rId82" w:history="1">
+      <w:hyperlink r:id="rId84" w:history="1">
         <w:r>
           <w:rPr>
             <w:rStyle w:val="Hyperlink"/>
@@ -47264,7 +47317,7 @@
           <w:lang w:val="en-US"/>
         </w:rPr>
       </w:pPr>
-      <w:hyperlink r:id="rId83" w:history="1">
+      <w:hyperlink r:id="rId85" w:history="1">
         <w:r>
           <w:rPr>
             <w:rStyle w:val="Hyperlink"/>
@@ -47297,7 +47350,7 @@
           <w:lang w:val="en-US"/>
         </w:rPr>
       </w:pPr>
-      <w:hyperlink r:id="rId84" w:history="1">
+      <w:hyperlink r:id="rId86" w:history="1">
         <w:r>
           <w:rPr>
             <w:rStyle w:val="Hyperlink"/>
@@ -47488,7 +47541,7 @@
           <w:lang w:val="en-US"/>
         </w:rPr>
       </w:pPr>
-      <w:hyperlink r:id="rId85" w:history="1">
+      <w:hyperlink r:id="rId87" w:history="1">
         <w:r>
           <w:rPr>
             <w:rStyle w:val="Hyperlink"/>
@@ -47521,7 +47574,7 @@
           <w:lang w:val="en-US"/>
         </w:rPr>
       </w:pPr>
-      <w:hyperlink r:id="rId86" w:history="1">
+      <w:hyperlink r:id="rId88" w:history="1">
         <w:r>
           <w:rPr>
             <w:rStyle w:val="Hyperlink"/>
@@ -47554,7 +47607,7 @@
           <w:lang w:val="en-US"/>
         </w:rPr>
       </w:pPr>
-      <w:hyperlink r:id="rId87" w:history="1">
+      <w:hyperlink r:id="rId89" w:history="1">
         <w:r>
           <w:rPr>
             <w:rStyle w:val="Hyperlink"/>
@@ -47633,7 +47686,7 @@
           <w:lang w:val="en-US"/>
         </w:rPr>
       </w:pPr>
-      <w:hyperlink r:id="rId88" w:history="1">
+      <w:hyperlink r:id="rId90" w:history="1">
         <w:r>
           <w:rPr>
             <w:rStyle w:val="Hyperlink"/>
@@ -47657,7 +47710,7 @@
           <w:lang w:val="en-US"/>
         </w:rPr>
       </w:pPr>
-      <w:hyperlink r:id="rId89" w:history="1">
+      <w:hyperlink r:id="rId91" w:history="1">
         <w:r>
           <w:rPr>
             <w:rStyle w:val="Hyperlink"/>
@@ -47681,7 +47734,7 @@
           <w:lang w:val="en-US"/>
         </w:rPr>
       </w:pPr>
-      <w:hyperlink r:id="rId90" w:history="1">
+      <w:hyperlink r:id="rId92" w:history="1">
         <w:r>
           <w:rPr>
             <w:rStyle w:val="Hyperlink"/>
@@ -47705,7 +47758,7 @@
           <w:lang w:val="en-US"/>
         </w:rPr>
       </w:pPr>
-      <w:hyperlink r:id="rId91" w:history="1">
+      <w:hyperlink r:id="rId93" w:history="1">
         <w:r>
           <w:rPr>
             <w:rStyle w:val="Hyperlink"/>
@@ -47729,7 +47782,7 @@
           <w:lang w:val="en-US"/>
         </w:rPr>
       </w:pPr>
-      <w:hyperlink r:id="rId92" w:history="1">
+      <w:hyperlink r:id="rId94" w:history="1">
         <w:r>
           <w:rPr>
             <w:rStyle w:val="Hyperlink"/>
@@ -47798,7 +47851,7 @@
           <w:lang w:val="en-US"/>
         </w:rPr>
       </w:pPr>
-      <w:hyperlink r:id="rId93" w:history="1">
+      <w:hyperlink r:id="rId95" w:history="1">
         <w:r>
           <w:rPr>
             <w:rStyle w:val="Hyperlink"/>
@@ -47822,7 +47875,7 @@
           <w:lang w:val="en-US"/>
         </w:rPr>
       </w:pPr>
-      <w:hyperlink r:id="rId94" w:anchor="5_Natural_Language_Processing" w:history="1">
+      <w:hyperlink r:id="rId96" w:anchor="5_Natural_Language_Processing" w:history="1">
         <w:r>
           <w:rPr>
             <w:rStyle w:val="Hyperlink"/>
@@ -47846,7 +47899,7 @@
           <w:lang w:val="en-US"/>
         </w:rPr>
       </w:pPr>
-      <w:hyperlink r:id="rId95" w:history="1">
+      <w:hyperlink r:id="rId97" w:history="1">
         <w:r>
           <w:rPr>
             <w:rStyle w:val="Hyperlink"/>
@@ -47870,7 +47923,7 @@
           <w:lang w:val="en-US"/>
         </w:rPr>
       </w:pPr>
-      <w:hyperlink r:id="rId96" w:history="1">
+      <w:hyperlink r:id="rId98" w:history="1">
         <w:r>
           <w:rPr>
             <w:rStyle w:val="Hyperlink"/>
@@ -47894,7 +47947,7 @@
           <w:lang w:val="en-US"/>
         </w:rPr>
       </w:pPr>
-      <w:hyperlink r:id="rId97" w:history="1">
+      <w:hyperlink r:id="rId99" w:history="1">
         <w:r>
           <w:rPr>
             <w:rStyle w:val="Hyperlink"/>
@@ -48120,7 +48173,7 @@
           <w:lang w:val="en-US"/>
         </w:rPr>
       </w:pPr>
-      <w:hyperlink r:id="rId98" w:history="1">
+      <w:hyperlink r:id="rId100" w:history="1">
         <w:r>
           <w:rPr>
             <w:rStyle w:val="Hyperlink"/>
@@ -48140,7 +48193,7 @@
           <w:lang w:val="en-US"/>
         </w:rPr>
       </w:pPr>
-      <w:hyperlink r:id="rId99" w:history="1">
+      <w:hyperlink r:id="rId101" w:history="1">
         <w:r>
           <w:rPr>
             <w:rStyle w:val="Hyperlink"/>
@@ -48159,7 +48212,7 @@
           <w:lang w:val="en-US"/>
         </w:rPr>
       </w:pPr>
-      <w:hyperlink r:id="rId100" w:history="1">
+      <w:hyperlink r:id="rId102" w:history="1">
         <w:r>
           <w:rPr>
             <w:rStyle w:val="Hyperlink"/>
@@ -48178,7 +48231,7 @@
           <w:lang w:val="en-US"/>
         </w:rPr>
       </w:pPr>
-      <w:hyperlink r:id="rId101" w:history="1">
+      <w:hyperlink r:id="rId103" w:history="1">
         <w:r>
           <w:rPr>
             <w:rStyle w:val="Hyperlink"/>
@@ -48198,7 +48251,7 @@
           <w:lang w:val="en-US"/>
         </w:rPr>
       </w:pPr>
-      <w:hyperlink r:id="rId102" w:history="1">
+      <w:hyperlink r:id="rId104" w:history="1">
         <w:r>
           <w:rPr>
             <w:rStyle w:val="Hyperlink"/>
@@ -48218,7 +48271,7 @@
           <w:lang w:val="en-US"/>
         </w:rPr>
       </w:pPr>
-      <w:hyperlink r:id="rId103" w:history="1">
+      <w:hyperlink r:id="rId105" w:history="1">
         <w:r>
           <w:rPr>
             <w:rStyle w:val="Hyperlink"/>
@@ -48238,7 +48291,7 @@
           <w:lang w:val="en-US"/>
         </w:rPr>
       </w:pPr>
-      <w:hyperlink r:id="rId104" w:history="1">
+      <w:hyperlink r:id="rId106" w:history="1">
         <w:r>
           <w:rPr>
             <w:rStyle w:val="Hyperlink"/>
@@ -48257,7 +48310,7 @@
           <w:lang w:val="en-US"/>
         </w:rPr>
       </w:pPr>
-      <w:hyperlink r:id="rId105" w:history="1">
+      <w:hyperlink r:id="rId107" w:history="1">
         <w:r>
           <w:rPr>
             <w:rStyle w:val="Hyperlink"/>
@@ -48413,7 +48466,7 @@
           <w:lang w:val="en-US"/>
         </w:rPr>
       </w:pPr>
-      <w:hyperlink r:id="rId106" w:history="1">
+      <w:hyperlink r:id="rId108" w:history="1">
         <w:r>
           <w:rPr>
             <w:rStyle w:val="Hyperlink"/>
@@ -48597,7 +48650,7 @@
           <w:lang w:val="en-US"/>
         </w:rPr>
       </w:pPr>
-      <w:hyperlink r:id="rId107" w:history="1">
+      <w:hyperlink r:id="rId109" w:history="1">
         <w:r>
           <w:rPr>
             <w:rStyle w:val="Hyperlink"/>
@@ -48616,7 +48669,7 @@
           <w:lang w:val="en-US"/>
         </w:rPr>
       </w:pPr>
-      <w:hyperlink r:id="rId108" w:history="1">
+      <w:hyperlink r:id="rId110" w:history="1">
         <w:r>
           <w:rPr>
             <w:rStyle w:val="Hyperlink"/>
@@ -48693,7 +48746,7 @@
           <w:color w:val="333333"/>
         </w:rPr>
       </w:pPr>
-      <w:hyperlink r:id="rId109" w:history="1">
+      <w:hyperlink r:id="rId111" w:history="1">
         <w:r>
           <w:rPr>
             <w:rStyle w:val="Hyperlink"/>
@@ -48712,7 +48765,7 @@
           <w:color w:val="333333"/>
         </w:rPr>
       </w:pPr>
-      <w:hyperlink r:id="rId110" w:history="1">
+      <w:hyperlink r:id="rId112" w:history="1">
         <w:r>
           <w:rPr>
             <w:rStyle w:val="Hyperlink"/>
@@ -48731,7 +48784,7 @@
           <w:color w:val="333333"/>
         </w:rPr>
       </w:pPr>
-      <w:hyperlink r:id="rId111" w:history="1">
+      <w:hyperlink r:id="rId113" w:history="1">
         <w:r>
           <w:rPr>
             <w:rStyle w:val="Hyperlink"/>
@@ -48750,7 +48803,7 @@
           <w:color w:val="333333"/>
         </w:rPr>
       </w:pPr>
-      <w:hyperlink r:id="rId112" w:anchor="gref" w:history="1">
+      <w:hyperlink r:id="rId114" w:anchor="gref" w:history="1">
         <w:r>
           <w:rPr>
             <w:rStyle w:val="Hyperlink"/>
@@ -48924,7 +48977,7 @@
           <w:lang w:val="en-US"/>
         </w:rPr>
       </w:pPr>
-      <w:hyperlink r:id="rId113" w:history="1">
+      <w:hyperlink r:id="rId115" w:history="1">
         <w:r>
           <w:rPr>
             <w:rStyle w:val="Hyperlink"/>
@@ -49138,8 +49191,8 @@
       </w:pPr>
     </w:p>
     <w:sectPr>
-      <w:headerReference w:type="default" r:id="rId114"/>
-      <w:footerReference w:type="default" r:id="rId115"/>
+      <w:headerReference w:type="default" r:id="rId116"/>
+      <w:footerReference w:type="default" r:id="rId117"/>
       <w:pgSz w:w="11906" w:h="16838"/>
       <w:pgMar w:top="1440" w:right="1440" w:bottom="1440" w:left="1440" w:header="709" w:footer="709" w:gutter="284"/>
       <w:pgNumType w:start="0"/>
@@ -53031,6 +53084,7 @@
   <w:style w:type="character" w:default="1" w:styleId="DefaultParagraphFont">
     <w:name w:val="Default Paragraph Font"/>
     <w:uiPriority w:val="1"/>
+    <w:semiHidden/>
     <w:unhideWhenUsed/>
   </w:style>
   <w:style w:type="table" w:default="1" w:styleId="TableNormal">

</xml_diff>

<commit_message>
to write ML L, done sources
</commit_message>
<xml_diff>
--- a/Diploma_Thesis.docx
+++ b/Diploma_Thesis.docx
@@ -1802,6 +1802,470 @@
         </w:rPr>
       </w:pPr>
     </w:p>
+    <w:tbl>
+      <w:tblPr>
+        <w:tblStyle w:val="TableGrid"/>
+        <w:tblW w:w="9072" w:type="dxa"/>
+        <w:jc w:val="center"/>
+        <w:tblLook w:val="04A0" w:firstRow="1" w:lastRow="0" w:firstColumn="1" w:lastColumn="0" w:noHBand="0" w:noVBand="1"/>
+      </w:tblPr>
+      <w:tblGrid>
+        <w:gridCol w:w="527"/>
+        <w:gridCol w:w="4037"/>
+        <w:gridCol w:w="2263"/>
+        <w:gridCol w:w="2245"/>
+      </w:tblGrid>
+      <w:tr>
+        <w:trPr>
+          <w:trHeight w:val="317"/>
+          <w:jc w:val="center"/>
+        </w:trPr>
+        <w:tc>
+          <w:tcPr>
+            <w:tcW w:w="527" w:type="dxa"/>
+          </w:tcPr>
+          <w:p>
+            <w:pPr>
+              <w:autoSpaceDE w:val="0"/>
+              <w:autoSpaceDN w:val="0"/>
+              <w:adjustRightInd w:val="0"/>
+              <w:spacing w:after="0" w:line="240" w:lineRule="auto"/>
+              <w:jc w:val="center"/>
+              <w:rPr>
+                <w:rFonts w:ascii="Arial" w:hAnsi="Arial" w:cs="Arial"/>
+                <w:b/>
+                <w:bCs/>
+                <w:color w:val="000000"/>
+                <w:sz w:val="18"/>
+                <w:szCs w:val="18"/>
+              </w:rPr>
+            </w:pPr>
+            <w:r>
+              <w:rPr>
+                <w:rFonts w:ascii="Arial" w:hAnsi="Arial" w:cs="Arial"/>
+                <w:b/>
+                <w:bCs/>
+                <w:color w:val="000000"/>
+                <w:sz w:val="18"/>
+                <w:szCs w:val="18"/>
+              </w:rPr>
+              <w:t>Α/α</w:t>
+            </w:r>
+          </w:p>
+        </w:tc>
+        <w:tc>
+          <w:tcPr>
+            <w:tcW w:w="4037" w:type="dxa"/>
+          </w:tcPr>
+          <w:p>
+            <w:pPr>
+              <w:autoSpaceDE w:val="0"/>
+              <w:autoSpaceDN w:val="0"/>
+              <w:adjustRightInd w:val="0"/>
+              <w:spacing w:after="0" w:line="240" w:lineRule="auto"/>
+              <w:jc w:val="center"/>
+              <w:rPr>
+                <w:rFonts w:ascii="Arial" w:hAnsi="Arial" w:cs="Arial"/>
+                <w:b/>
+                <w:bCs/>
+                <w:color w:val="000000"/>
+                <w:sz w:val="18"/>
+                <w:szCs w:val="18"/>
+              </w:rPr>
+            </w:pPr>
+            <w:r>
+              <w:rPr>
+                <w:rFonts w:ascii="Arial" w:hAnsi="Arial" w:cs="Arial"/>
+                <w:b/>
+                <w:bCs/>
+                <w:color w:val="000000"/>
+                <w:sz w:val="18"/>
+                <w:szCs w:val="18"/>
+              </w:rPr>
+              <w:t>ΟΝΟΜ/ΝΥΜΟ</w:t>
+            </w:r>
+          </w:p>
+        </w:tc>
+        <w:tc>
+          <w:tcPr>
+            <w:tcW w:w="2263" w:type="dxa"/>
+          </w:tcPr>
+          <w:p>
+            <w:pPr>
+              <w:autoSpaceDE w:val="0"/>
+              <w:autoSpaceDN w:val="0"/>
+              <w:adjustRightInd w:val="0"/>
+              <w:spacing w:after="0" w:line="240" w:lineRule="auto"/>
+              <w:jc w:val="center"/>
+              <w:rPr>
+                <w:rFonts w:ascii="Arial" w:hAnsi="Arial" w:cs="Arial"/>
+                <w:b/>
+                <w:bCs/>
+                <w:color w:val="000000"/>
+                <w:sz w:val="18"/>
+                <w:szCs w:val="18"/>
+              </w:rPr>
+            </w:pPr>
+            <w:r>
+              <w:rPr>
+                <w:rFonts w:ascii="Arial" w:hAnsi="Arial" w:cs="Arial"/>
+                <w:b/>
+                <w:bCs/>
+                <w:color w:val="000000"/>
+                <w:sz w:val="18"/>
+                <w:szCs w:val="18"/>
+              </w:rPr>
+              <w:t>ΒΑΘΜΙΔΑ/ΙΔΙΟΤΗΤΑ</w:t>
+            </w:r>
+          </w:p>
+        </w:tc>
+        <w:tc>
+          <w:tcPr>
+            <w:tcW w:w="2245" w:type="dxa"/>
+          </w:tcPr>
+          <w:p>
+            <w:pPr>
+              <w:autoSpaceDE w:val="0"/>
+              <w:autoSpaceDN w:val="0"/>
+              <w:adjustRightInd w:val="0"/>
+              <w:spacing w:after="0" w:line="240" w:lineRule="auto"/>
+              <w:jc w:val="center"/>
+              <w:rPr>
+                <w:rFonts w:ascii="Arial" w:hAnsi="Arial" w:cs="Arial"/>
+                <w:b/>
+                <w:bCs/>
+                <w:color w:val="000000"/>
+                <w:sz w:val="18"/>
+                <w:szCs w:val="18"/>
+              </w:rPr>
+            </w:pPr>
+            <w:r>
+              <w:rPr>
+                <w:rFonts w:ascii="Arial" w:hAnsi="Arial" w:cs="Arial"/>
+                <w:b/>
+                <w:bCs/>
+                <w:color w:val="000000"/>
+                <w:sz w:val="18"/>
+                <w:szCs w:val="18"/>
+              </w:rPr>
+              <w:t>ΥΠΟΓΡΑΦΗ</w:t>
+            </w:r>
+          </w:p>
+        </w:tc>
+      </w:tr>
+      <w:tr>
+        <w:trPr>
+          <w:trHeight w:val="300"/>
+          <w:jc w:val="center"/>
+        </w:trPr>
+        <w:tc>
+          <w:tcPr>
+            <w:tcW w:w="527" w:type="dxa"/>
+          </w:tcPr>
+          <w:p>
+            <w:pPr>
+              <w:autoSpaceDE w:val="0"/>
+              <w:autoSpaceDN w:val="0"/>
+              <w:adjustRightInd w:val="0"/>
+              <w:spacing w:after="0" w:line="240" w:lineRule="auto"/>
+              <w:jc w:val="center"/>
+              <w:rPr>
+                <w:rFonts w:ascii="Arial" w:hAnsi="Arial" w:cs="Arial"/>
+                <w:color w:val="000000"/>
+                <w:sz w:val="18"/>
+                <w:szCs w:val="18"/>
+              </w:rPr>
+            </w:pPr>
+            <w:r>
+              <w:rPr>
+                <w:rFonts w:ascii="Arial" w:hAnsi="Arial" w:cs="Arial"/>
+                <w:color w:val="000000"/>
+                <w:sz w:val="18"/>
+                <w:szCs w:val="18"/>
+              </w:rPr>
+              <w:t>1</w:t>
+            </w:r>
+          </w:p>
+        </w:tc>
+        <w:tc>
+          <w:tcPr>
+            <w:tcW w:w="4037" w:type="dxa"/>
+          </w:tcPr>
+          <w:p>
+            <w:pPr>
+              <w:autoSpaceDE w:val="0"/>
+              <w:autoSpaceDN w:val="0"/>
+              <w:adjustRightInd w:val="0"/>
+              <w:spacing w:after="0" w:line="240" w:lineRule="auto"/>
+              <w:jc w:val="center"/>
+              <w:rPr>
+                <w:rFonts w:ascii="Arial" w:hAnsi="Arial" w:cs="Arial"/>
+                <w:color w:val="000000"/>
+                <w:sz w:val="18"/>
+                <w:szCs w:val="18"/>
+              </w:rPr>
+            </w:pPr>
+            <w:r>
+              <w:rPr>
+                <w:rFonts w:ascii="Arial" w:hAnsi="Arial" w:cs="Arial"/>
+                <w:color w:val="000000"/>
+                <w:sz w:val="18"/>
+                <w:szCs w:val="18"/>
+              </w:rPr>
+              <w:t>?</w:t>
+            </w:r>
+          </w:p>
+        </w:tc>
+        <w:tc>
+          <w:tcPr>
+            <w:tcW w:w="2263" w:type="dxa"/>
+          </w:tcPr>
+          <w:p>
+            <w:pPr>
+              <w:autoSpaceDE w:val="0"/>
+              <w:autoSpaceDN w:val="0"/>
+              <w:adjustRightInd w:val="0"/>
+              <w:spacing w:after="0" w:line="240" w:lineRule="auto"/>
+              <w:jc w:val="center"/>
+              <w:rPr>
+                <w:rFonts w:ascii="Arial" w:hAnsi="Arial" w:cs="Arial"/>
+                <w:color w:val="000000"/>
+                <w:sz w:val="18"/>
+                <w:szCs w:val="18"/>
+              </w:rPr>
+            </w:pPr>
+          </w:p>
+        </w:tc>
+        <w:tc>
+          <w:tcPr>
+            <w:tcW w:w="2245" w:type="dxa"/>
+          </w:tcPr>
+          <w:p>
+            <w:pPr>
+              <w:autoSpaceDE w:val="0"/>
+              <w:autoSpaceDN w:val="0"/>
+              <w:adjustRightInd w:val="0"/>
+              <w:spacing w:after="0" w:line="240" w:lineRule="auto"/>
+              <w:jc w:val="center"/>
+              <w:rPr>
+                <w:rFonts w:ascii="Arial" w:hAnsi="Arial" w:cs="Arial"/>
+                <w:color w:val="000000"/>
+                <w:sz w:val="18"/>
+                <w:szCs w:val="18"/>
+              </w:rPr>
+            </w:pPr>
+          </w:p>
+        </w:tc>
+      </w:tr>
+      <w:tr>
+        <w:trPr>
+          <w:trHeight w:val="317"/>
+          <w:jc w:val="center"/>
+        </w:trPr>
+        <w:tc>
+          <w:tcPr>
+            <w:tcW w:w="527" w:type="dxa"/>
+          </w:tcPr>
+          <w:p>
+            <w:pPr>
+              <w:autoSpaceDE w:val="0"/>
+              <w:autoSpaceDN w:val="0"/>
+              <w:adjustRightInd w:val="0"/>
+              <w:spacing w:after="0" w:line="240" w:lineRule="auto"/>
+              <w:jc w:val="center"/>
+              <w:rPr>
+                <w:rFonts w:ascii="Arial" w:hAnsi="Arial" w:cs="Arial"/>
+                <w:color w:val="000000"/>
+                <w:sz w:val="18"/>
+                <w:szCs w:val="18"/>
+              </w:rPr>
+            </w:pPr>
+            <w:r>
+              <w:rPr>
+                <w:rFonts w:ascii="Arial" w:hAnsi="Arial" w:cs="Arial"/>
+                <w:color w:val="000000"/>
+                <w:sz w:val="18"/>
+                <w:szCs w:val="18"/>
+              </w:rPr>
+              <w:t>2</w:t>
+            </w:r>
+          </w:p>
+        </w:tc>
+        <w:tc>
+          <w:tcPr>
+            <w:tcW w:w="4037" w:type="dxa"/>
+          </w:tcPr>
+          <w:p>
+            <w:pPr>
+              <w:autoSpaceDE w:val="0"/>
+              <w:autoSpaceDN w:val="0"/>
+              <w:adjustRightInd w:val="0"/>
+              <w:spacing w:after="0" w:line="240" w:lineRule="auto"/>
+              <w:jc w:val="center"/>
+              <w:rPr>
+                <w:rFonts w:ascii="Arial" w:hAnsi="Arial" w:cs="Arial"/>
+                <w:color w:val="000000"/>
+                <w:sz w:val="18"/>
+                <w:szCs w:val="18"/>
+              </w:rPr>
+            </w:pPr>
+            <w:r>
+              <w:rPr>
+                <w:rFonts w:ascii="Arial" w:hAnsi="Arial" w:cs="Arial"/>
+                <w:color w:val="000000"/>
+                <w:sz w:val="18"/>
+                <w:szCs w:val="18"/>
+              </w:rPr>
+              <w:t>?</w:t>
+            </w:r>
+          </w:p>
+        </w:tc>
+        <w:tc>
+          <w:tcPr>
+            <w:tcW w:w="2263" w:type="dxa"/>
+          </w:tcPr>
+          <w:p>
+            <w:pPr>
+              <w:autoSpaceDE w:val="0"/>
+              <w:autoSpaceDN w:val="0"/>
+              <w:adjustRightInd w:val="0"/>
+              <w:spacing w:after="0" w:line="240" w:lineRule="auto"/>
+              <w:jc w:val="center"/>
+              <w:rPr>
+                <w:rFonts w:ascii="Arial" w:hAnsi="Arial" w:cs="Arial"/>
+                <w:color w:val="000000"/>
+                <w:sz w:val="18"/>
+                <w:szCs w:val="18"/>
+              </w:rPr>
+            </w:pPr>
+          </w:p>
+        </w:tc>
+        <w:tc>
+          <w:tcPr>
+            <w:tcW w:w="2245" w:type="dxa"/>
+          </w:tcPr>
+          <w:p>
+            <w:pPr>
+              <w:autoSpaceDE w:val="0"/>
+              <w:autoSpaceDN w:val="0"/>
+              <w:adjustRightInd w:val="0"/>
+              <w:spacing w:after="0" w:line="240" w:lineRule="auto"/>
+              <w:jc w:val="center"/>
+              <w:rPr>
+                <w:rFonts w:ascii="Arial" w:hAnsi="Arial" w:cs="Arial"/>
+                <w:color w:val="000000"/>
+                <w:sz w:val="18"/>
+                <w:szCs w:val="18"/>
+              </w:rPr>
+            </w:pPr>
+          </w:p>
+        </w:tc>
+      </w:tr>
+      <w:tr>
+        <w:trPr>
+          <w:trHeight w:val="300"/>
+          <w:jc w:val="center"/>
+        </w:trPr>
+        <w:tc>
+          <w:tcPr>
+            <w:tcW w:w="527" w:type="dxa"/>
+          </w:tcPr>
+          <w:p>
+            <w:pPr>
+              <w:autoSpaceDE w:val="0"/>
+              <w:autoSpaceDN w:val="0"/>
+              <w:adjustRightInd w:val="0"/>
+              <w:spacing w:after="0" w:line="240" w:lineRule="auto"/>
+              <w:jc w:val="center"/>
+              <w:rPr>
+                <w:rFonts w:ascii="Arial" w:hAnsi="Arial" w:cs="Arial"/>
+                <w:color w:val="000000"/>
+                <w:sz w:val="18"/>
+                <w:szCs w:val="18"/>
+              </w:rPr>
+            </w:pPr>
+            <w:r>
+              <w:rPr>
+                <w:rFonts w:ascii="Arial" w:hAnsi="Arial" w:cs="Arial"/>
+                <w:color w:val="000000"/>
+                <w:sz w:val="18"/>
+                <w:szCs w:val="18"/>
+              </w:rPr>
+              <w:t>3</w:t>
+            </w:r>
+          </w:p>
+        </w:tc>
+        <w:tc>
+          <w:tcPr>
+            <w:tcW w:w="4037" w:type="dxa"/>
+          </w:tcPr>
+          <w:p>
+            <w:pPr>
+              <w:autoSpaceDE w:val="0"/>
+              <w:autoSpaceDN w:val="0"/>
+              <w:adjustRightInd w:val="0"/>
+              <w:spacing w:after="0" w:line="240" w:lineRule="auto"/>
+              <w:jc w:val="center"/>
+              <w:rPr>
+                <w:rFonts w:ascii="Arial" w:hAnsi="Arial" w:cs="Arial"/>
+                <w:color w:val="000000"/>
+                <w:sz w:val="18"/>
+                <w:szCs w:val="18"/>
+              </w:rPr>
+            </w:pPr>
+            <w:r>
+              <w:rPr>
+                <w:rFonts w:ascii="Arial" w:hAnsi="Arial" w:cs="Arial"/>
+                <w:color w:val="000000"/>
+                <w:sz w:val="18"/>
+                <w:szCs w:val="18"/>
+              </w:rPr>
+              <w:t>?</w:t>
+            </w:r>
+          </w:p>
+        </w:tc>
+        <w:tc>
+          <w:tcPr>
+            <w:tcW w:w="2263" w:type="dxa"/>
+          </w:tcPr>
+          <w:p>
+            <w:pPr>
+              <w:autoSpaceDE w:val="0"/>
+              <w:autoSpaceDN w:val="0"/>
+              <w:adjustRightInd w:val="0"/>
+              <w:spacing w:after="0" w:line="240" w:lineRule="auto"/>
+              <w:jc w:val="center"/>
+              <w:rPr>
+                <w:rFonts w:ascii="Arial" w:hAnsi="Arial" w:cs="Arial"/>
+                <w:color w:val="000000"/>
+                <w:sz w:val="18"/>
+                <w:szCs w:val="18"/>
+              </w:rPr>
+            </w:pPr>
+          </w:p>
+        </w:tc>
+        <w:tc>
+          <w:tcPr>
+            <w:tcW w:w="2245" w:type="dxa"/>
+          </w:tcPr>
+          <w:p>
+            <w:pPr>
+              <w:autoSpaceDE w:val="0"/>
+              <w:autoSpaceDN w:val="0"/>
+              <w:adjustRightInd w:val="0"/>
+              <w:spacing w:after="0" w:line="240" w:lineRule="auto"/>
+              <w:jc w:val="center"/>
+              <w:rPr>
+                <w:rFonts w:ascii="Arial" w:hAnsi="Arial" w:cs="Arial"/>
+                <w:color w:val="000000"/>
+                <w:sz w:val="18"/>
+                <w:szCs w:val="18"/>
+              </w:rPr>
+            </w:pPr>
+          </w:p>
+        </w:tc>
+      </w:tr>
+    </w:tbl>
     <w:p>
       <w:pPr>
         <w:autoSpaceDE w:val="0"/>
@@ -1818,17 +2282,6 @@
           <w:szCs w:val="24"/>
         </w:rPr>
       </w:pPr>
-      <w:r>
-        <w:rPr>
-          <w:rFonts w:ascii="Arial" w:hAnsi="Arial" w:cs="Arial"/>
-          <w:b/>
-          <w:bCs/>
-          <w:color w:val="000000"/>
-          <w:sz w:val="24"/>
-          <w:szCs w:val="24"/>
-        </w:rPr>
-        <w:t>???</w:t>
-      </w:r>
     </w:p>
     <w:p>
       <w:pPr>
@@ -1839,8 +2292,6 @@
         <w:ind w:left="720" w:firstLine="720"/>
         <w:rPr>
           <w:rFonts w:ascii="Arial" w:hAnsi="Arial" w:cs="Arial"/>
-          <w:b/>
-          <w:bCs/>
           <w:color w:val="000000"/>
           <w:sz w:val="24"/>
           <w:szCs w:val="24"/>
@@ -1856,38 +2307,6 @@
         <w:ind w:left="720" w:firstLine="720"/>
         <w:rPr>
           <w:rFonts w:ascii="Arial" w:hAnsi="Arial" w:cs="Arial"/>
-          <w:b/>
-          <w:bCs/>
-          <w:color w:val="000000"/>
-          <w:sz w:val="24"/>
-          <w:szCs w:val="24"/>
-        </w:rPr>
-      </w:pPr>
-    </w:p>
-    <w:p>
-      <w:pPr>
-        <w:autoSpaceDE w:val="0"/>
-        <w:autoSpaceDN w:val="0"/>
-        <w:adjustRightInd w:val="0"/>
-        <w:spacing w:after="0" w:line="240" w:lineRule="auto"/>
-        <w:ind w:left="720" w:firstLine="720"/>
-        <w:rPr>
-          <w:rFonts w:ascii="Arial" w:hAnsi="Arial" w:cs="Arial"/>
-          <w:color w:val="000000"/>
-          <w:sz w:val="24"/>
-          <w:szCs w:val="24"/>
-        </w:rPr>
-      </w:pPr>
-    </w:p>
-    <w:p>
-      <w:pPr>
-        <w:autoSpaceDE w:val="0"/>
-        <w:autoSpaceDN w:val="0"/>
-        <w:adjustRightInd w:val="0"/>
-        <w:spacing w:after="0" w:line="240" w:lineRule="auto"/>
-        <w:ind w:left="720" w:firstLine="720"/>
-        <w:rPr>
-          <w:rFonts w:ascii="Arial" w:hAnsi="Arial" w:cs="Arial"/>
           <w:color w:val="000000"/>
           <w:sz w:val="24"/>
           <w:szCs w:val="24"/>
@@ -3090,7 +3509,6 @@
         <w:autoSpaceDN w:val="0"/>
         <w:adjustRightInd w:val="0"/>
         <w:spacing w:after="0" w:line="240" w:lineRule="auto"/>
-        <w:jc w:val="center"/>
         <w:rPr>
           <w:rFonts w:ascii="Arial" w:hAnsi="Arial" w:cs="Arial"/>
           <w:b/>
@@ -3128,12 +3546,42 @@
         <w:rPr>
           <w:rFonts w:ascii="Arial" w:hAnsi="Arial" w:cs="Arial"/>
           <w:b/>
-          <w:bCs/>
           <w:color w:val="000000"/>
-          <w:sz w:val="23"/>
-          <w:szCs w:val="23"/>
-        </w:rPr>
-      </w:pPr>
+          <w:sz w:val="28"/>
+          <w:szCs w:val="28"/>
+        </w:rPr>
+      </w:pPr>
+      <w:r>
+        <w:rPr>
+          <w:rFonts w:ascii="Arial" w:hAnsi="Arial" w:cs="Arial"/>
+          <w:b/>
+          <w:color w:val="000000"/>
+          <w:sz w:val="28"/>
+          <w:szCs w:val="28"/>
+        </w:rPr>
+        <w:lastRenderedPageBreak/>
+        <w:t xml:space="preserve">ΔΗΛΩΣΗ ΣΥΓΓΡΑΦΕΑ </w:t>
+      </w:r>
+      <w:r>
+        <w:rPr>
+          <w:rFonts w:ascii="Arial" w:hAnsi="Arial" w:cs="Arial"/>
+          <w:b/>
+          <w:color w:val="000000"/>
+          <w:sz w:val="28"/>
+          <w:szCs w:val="28"/>
+        </w:rPr>
+        <w:t xml:space="preserve">ΠΤΥΧΙΑΚΗΣ/ΔΙΠΛΩΜΑΤΙΚΗΣ </w:t>
+      </w:r>
+      <w:r>
+        <w:rPr>
+          <w:rFonts w:ascii="Arial" w:hAnsi="Arial" w:cs="Arial"/>
+          <w:b/>
+          <w:color w:val="000000"/>
+          <w:sz w:val="28"/>
+          <w:szCs w:val="28"/>
+        </w:rPr>
+        <w:t>ΕΡΓΑΣΙΑΣ</w:t>
+      </w:r>
     </w:p>
     <w:p>
       <w:pPr>
@@ -3145,10 +3593,9 @@
         <w:rPr>
           <w:rFonts w:ascii="Arial" w:hAnsi="Arial" w:cs="Arial"/>
           <w:b/>
-          <w:bCs/>
           <w:color w:val="000000"/>
-          <w:sz w:val="23"/>
-          <w:szCs w:val="23"/>
+          <w:sz w:val="28"/>
+          <w:szCs w:val="28"/>
         </w:rPr>
       </w:pPr>
     </w:p>
@@ -3162,10 +3609,9 @@
         <w:rPr>
           <w:rFonts w:ascii="Arial" w:hAnsi="Arial" w:cs="Arial"/>
           <w:b/>
-          <w:bCs/>
           <w:color w:val="000000"/>
-          <w:sz w:val="23"/>
-          <w:szCs w:val="23"/>
+          <w:sz w:val="28"/>
+          <w:szCs w:val="28"/>
         </w:rPr>
       </w:pPr>
     </w:p>
@@ -3175,55 +3621,193 @@
         <w:autoSpaceDN w:val="0"/>
         <w:adjustRightInd w:val="0"/>
         <w:spacing w:after="0" w:line="240" w:lineRule="auto"/>
-        <w:jc w:val="center"/>
-        <w:rPr>
-          <w:rFonts w:ascii="Arial" w:hAnsi="Arial" w:cs="Arial"/>
-          <w:b/>
+        <w:jc w:val="both"/>
+        <w:rPr>
+          <w:rFonts w:ascii="Arial" w:hAnsi="Arial" w:cs="Arial"/>
           <w:color w:val="000000"/>
-          <w:sz w:val="28"/>
-          <w:szCs w:val="28"/>
-        </w:rPr>
-      </w:pPr>
-      <w:r>
-        <w:rPr>
-          <w:rFonts w:ascii="Arial" w:hAnsi="Arial" w:cs="Arial"/>
-          <w:b/>
+          <w:sz w:val="24"/>
+          <w:szCs w:val="24"/>
+        </w:rPr>
+      </w:pPr>
+      <w:r>
+        <w:rPr>
+          <w:rFonts w:ascii="Arial" w:hAnsi="Arial" w:cs="Arial"/>
           <w:color w:val="000000"/>
-          <w:sz w:val="28"/>
-          <w:szCs w:val="28"/>
-        </w:rPr>
-        <w:lastRenderedPageBreak/>
-        <w:t xml:space="preserve">ΔΗΛΩΣΗ ΣΥΓΓΡΑΦΕΑ </w:t>
-      </w:r>
-      <w:r>
-        <w:rPr>
-          <w:rFonts w:ascii="Arial" w:hAnsi="Arial" w:cs="Arial"/>
-          <w:b/>
+          <w:sz w:val="24"/>
+          <w:szCs w:val="24"/>
+        </w:rPr>
+        <w:t xml:space="preserve">Ο/η κάτωθι υπογεγραμμένος/η </w:t>
+      </w:r>
+      <w:r>
+        <w:rPr>
+          <w:rFonts w:ascii="Arial" w:hAnsi="Arial" w:cs="Arial"/>
           <w:color w:val="000000"/>
-          <w:sz w:val="28"/>
-          <w:szCs w:val="28"/>
-        </w:rPr>
-        <w:t>ΠΡΟ</w:t>
-      </w:r>
-      <w:r>
-        <w:rPr>
-          <w:rFonts w:ascii="Arial" w:hAnsi="Arial" w:cs="Arial"/>
-          <w:b/>
+          <w:sz w:val="24"/>
+          <w:szCs w:val="24"/>
+        </w:rPr>
+        <w:t xml:space="preserve">Ιωάννης Καμπεράκης </w:t>
+      </w:r>
+      <w:r>
+        <w:rPr>
+          <w:rFonts w:ascii="Arial" w:hAnsi="Arial" w:cs="Arial"/>
           <w:color w:val="000000"/>
-          <w:sz w:val="28"/>
-          <w:szCs w:val="28"/>
-        </w:rPr>
-        <w:t>ΠΤΥΧΙΑΚΗΣ</w:t>
-      </w:r>
-      <w:r>
-        <w:rPr>
-          <w:rFonts w:ascii="Arial" w:hAnsi="Arial" w:cs="Arial"/>
-          <w:b/>
+          <w:sz w:val="24"/>
+          <w:szCs w:val="24"/>
+        </w:rPr>
+        <w:t>του</w:t>
+      </w:r>
+      <w:r>
+        <w:rPr>
+          <w:rFonts w:ascii="Arial" w:hAnsi="Arial" w:cs="Arial"/>
           <w:color w:val="000000"/>
-          <w:sz w:val="28"/>
-          <w:szCs w:val="28"/>
-        </w:rPr>
-        <w:t xml:space="preserve"> ΕΡΓΑΣΙΑΣ</w:t>
+          <w:sz w:val="24"/>
+          <w:szCs w:val="24"/>
+        </w:rPr>
+        <w:t xml:space="preserve"> </w:t>
+      </w:r>
+      <w:r>
+        <w:rPr>
+          <w:rFonts w:ascii="Arial" w:hAnsi="Arial" w:cs="Arial"/>
+          <w:color w:val="000000"/>
+          <w:sz w:val="24"/>
+          <w:szCs w:val="24"/>
+        </w:rPr>
+        <w:t>Φιλίππου</w:t>
+      </w:r>
+      <w:r>
+        <w:rPr>
+          <w:rFonts w:ascii="Arial" w:hAnsi="Arial" w:cs="Arial"/>
+          <w:color w:val="000000"/>
+          <w:sz w:val="24"/>
+          <w:szCs w:val="24"/>
+        </w:rPr>
+        <w:t>, με αριθμό μητρώου</w:t>
+      </w:r>
+      <w:r>
+        <w:rPr>
+          <w:rFonts w:ascii="Arial" w:hAnsi="Arial" w:cs="Arial"/>
+          <w:color w:val="000000"/>
+          <w:sz w:val="24"/>
+          <w:szCs w:val="24"/>
+        </w:rPr>
+        <w:t xml:space="preserve"> </w:t>
+      </w:r>
+      <w:r>
+        <w:rPr>
+          <w:rFonts w:ascii="Arial" w:hAnsi="Arial" w:cs="Arial"/>
+          <w:color w:val="000000"/>
+          <w:sz w:val="24"/>
+          <w:szCs w:val="24"/>
+        </w:rPr>
+        <w:t>71347254</w:t>
+      </w:r>
+      <w:r>
+        <w:rPr>
+          <w:rFonts w:ascii="Arial" w:hAnsi="Arial" w:cs="Arial"/>
+          <w:color w:val="000000"/>
+          <w:sz w:val="24"/>
+          <w:szCs w:val="24"/>
+        </w:rPr>
+        <w:t>,</w:t>
+      </w:r>
+      <w:r>
+        <w:rPr>
+          <w:rFonts w:ascii="Arial" w:hAnsi="Arial" w:cs="Arial"/>
+          <w:color w:val="000000"/>
+          <w:sz w:val="24"/>
+          <w:szCs w:val="24"/>
+        </w:rPr>
+        <w:t xml:space="preserve"> φοιτητής/</w:t>
+      </w:r>
+      <w:r>
+        <w:rPr>
+          <w:rFonts w:ascii="Arial" w:hAnsi="Arial" w:cs="Arial"/>
+          <w:color w:val="000000"/>
+          <w:sz w:val="24"/>
+          <w:szCs w:val="24"/>
+        </w:rPr>
+        <w:t>τρία</w:t>
+      </w:r>
+      <w:r>
+        <w:rPr>
+          <w:rFonts w:ascii="Arial" w:hAnsi="Arial" w:cs="Arial"/>
+          <w:color w:val="000000"/>
+          <w:sz w:val="24"/>
+          <w:szCs w:val="24"/>
+        </w:rPr>
+        <w:t xml:space="preserve"> του Προγράμματος </w:t>
+      </w:r>
+      <w:r>
+        <w:rPr>
+          <w:rFonts w:ascii="Arial" w:hAnsi="Arial" w:cs="Arial"/>
+          <w:color w:val="000000"/>
+          <w:sz w:val="24"/>
+          <w:szCs w:val="24"/>
+        </w:rPr>
+        <w:t>Προ</w:t>
+      </w:r>
+      <w:r>
+        <w:rPr>
+          <w:rFonts w:ascii="Arial" w:hAnsi="Arial" w:cs="Arial"/>
+          <w:color w:val="000000"/>
+          <w:sz w:val="24"/>
+          <w:szCs w:val="24"/>
+        </w:rPr>
+        <w:t>πτυχιακών Σπουδών</w:t>
+      </w:r>
+      <w:r>
+        <w:rPr>
+          <w:rFonts w:ascii="Arial" w:hAnsi="Arial" w:cs="Arial"/>
+          <w:color w:val="000000"/>
+          <w:sz w:val="24"/>
+          <w:szCs w:val="24"/>
+        </w:rPr>
+        <w:t xml:space="preserve"> </w:t>
+      </w:r>
+      <w:r>
+        <w:rPr>
+          <w:rFonts w:ascii="Arial" w:hAnsi="Arial" w:cs="Arial"/>
+          <w:color w:val="000000"/>
+          <w:sz w:val="24"/>
+          <w:szCs w:val="24"/>
+        </w:rPr>
+        <w:t xml:space="preserve">του Τμήματος </w:t>
+      </w:r>
+      <w:r>
+        <w:rPr>
+          <w:rFonts w:ascii="Arial" w:hAnsi="Arial" w:cs="Arial"/>
+          <w:color w:val="000000"/>
+          <w:sz w:val="24"/>
+          <w:szCs w:val="24"/>
+        </w:rPr>
+        <w:t xml:space="preserve">Μηχανικών Πληροφορικής και Υπολογιστών </w:t>
+      </w:r>
+      <w:r>
+        <w:rPr>
+          <w:rFonts w:ascii="Arial" w:hAnsi="Arial" w:cs="Arial"/>
+          <w:color w:val="000000"/>
+          <w:sz w:val="24"/>
+          <w:szCs w:val="24"/>
+        </w:rPr>
+        <w:t>της Σχολής</w:t>
+      </w:r>
+      <w:r>
+        <w:rPr>
+          <w:rFonts w:ascii="Arial" w:hAnsi="Arial" w:cs="Arial"/>
+          <w:color w:val="000000"/>
+          <w:sz w:val="24"/>
+          <w:szCs w:val="24"/>
+        </w:rPr>
+        <w:t xml:space="preserve"> Μηχανικών </w:t>
+      </w:r>
+      <w:r>
+        <w:rPr>
+          <w:rFonts w:ascii="Arial" w:hAnsi="Arial" w:cs="Arial"/>
+          <w:color w:val="000000"/>
+          <w:sz w:val="24"/>
+          <w:szCs w:val="24"/>
+        </w:rPr>
+        <w:t xml:space="preserve">του Πανεπιστημίου Δυτικής Αττικής, δηλώνω ότι: </w:t>
       </w:r>
     </w:p>
     <w:p>
@@ -3232,13 +3816,12 @@
         <w:autoSpaceDN w:val="0"/>
         <w:adjustRightInd w:val="0"/>
         <w:spacing w:after="0" w:line="240" w:lineRule="auto"/>
-        <w:jc w:val="center"/>
-        <w:rPr>
-          <w:rFonts w:ascii="Arial" w:hAnsi="Arial" w:cs="Arial"/>
-          <w:b/>
+        <w:jc w:val="both"/>
+        <w:rPr>
+          <w:rFonts w:ascii="Arial" w:hAnsi="Arial" w:cs="Arial"/>
           <w:color w:val="000000"/>
-          <w:sz w:val="28"/>
-          <w:szCs w:val="28"/>
+          <w:sz w:val="24"/>
+          <w:szCs w:val="24"/>
         </w:rPr>
       </w:pPr>
     </w:p>
@@ -3248,15 +3831,23 @@
         <w:autoSpaceDN w:val="0"/>
         <w:adjustRightInd w:val="0"/>
         <w:spacing w:after="0" w:line="240" w:lineRule="auto"/>
-        <w:jc w:val="center"/>
-        <w:rPr>
-          <w:rFonts w:ascii="Arial" w:hAnsi="Arial" w:cs="Arial"/>
-          <w:b/>
+        <w:jc w:val="both"/>
+        <w:rPr>
+          <w:rFonts w:ascii="Arial" w:hAnsi="Arial" w:cs="Arial"/>
           <w:color w:val="000000"/>
-          <w:sz w:val="28"/>
-          <w:szCs w:val="28"/>
-        </w:rPr>
-      </w:pPr>
+          <w:sz w:val="24"/>
+          <w:szCs w:val="24"/>
+        </w:rPr>
+      </w:pPr>
+      <w:r>
+        <w:rPr>
+          <w:rFonts w:ascii="Arial" w:hAnsi="Arial" w:cs="Arial"/>
+          <w:color w:val="000000"/>
+          <w:sz w:val="24"/>
+          <w:szCs w:val="24"/>
+        </w:rPr>
+        <w:t>«Είμαι συγγραφέας αυτής της πτυχιακής εργασίας και ότι κάθε βοήθεια την οποία είχα για την προετοιμασία της, είναι πλήρως αναγνωρισμένη και αναφέρεται στην εργασία. Επίσης, οι όποιες πηγές από τις οποίες έκανα χρήση δεδομένων, ιδεών ή λέξεων, είτε ακριβώς είτε παραφρασμένες,  αναφέρονται στο σύνολό τους, με πλήρη αναφορά στους συγγραφείς, τον εκδοτικό οίκο ή το περιοδικό, συμπεριλαμβανομένων και των πηγών που ενδεχομένως χρησιμοποιήθηκαν από το διαδίκτυο. Επίσης, βεβαιώνω ότι αυτή η εργασία έχει συγγραφεί από μένα αποκλειστικά και αποτελεί προϊόν πνευματικής ιδιοκτησίας τόσο δικής μου, όσο και του Ιδρύματος. Παράβαση της ανωτέρω ακαδημαϊκής μου ευθύνης αποτελεί ουσιώδη λόγο για την ανάκληση του πτυχίου μου».</w:t>
+      </w:r>
     </w:p>
     <w:p>
       <w:pPr>
@@ -3264,6 +3855,7 @@
         <w:autoSpaceDN w:val="0"/>
         <w:adjustRightInd w:val="0"/>
         <w:spacing w:after="0" w:line="240" w:lineRule="auto"/>
+        <w:jc w:val="both"/>
         <w:rPr>
           <w:rFonts w:ascii="Arial" w:hAnsi="Arial" w:cs="Arial"/>
           <w:color w:val="000000"/>
@@ -3277,8 +3869,9 @@
           <w:color w:val="000000"/>
           <w:sz w:val="24"/>
           <w:szCs w:val="24"/>
-        </w:rPr>
-        <w:t xml:space="preserve">Ο/η κάτωθι υπογεγραμμένος/η </w:t>
+          <w:highlight w:val="yellow"/>
+        </w:rPr>
+        <w:t xml:space="preserve">Επιθυμώ την απαγόρευση πρόσβασης στο πλήρες κείμενο της εργασίας μου μέχρι </w:t>
       </w:r>
       <w:r>
         <w:rPr>
@@ -3286,8 +3879,9 @@
           <w:color w:val="000000"/>
           <w:sz w:val="24"/>
           <w:szCs w:val="24"/>
-        </w:rPr>
-        <w:t xml:space="preserve">Ιωάννης Καμπεράκης </w:t>
+          <w:highlight w:val="yellow"/>
+        </w:rPr>
+        <w:t>την απόκτηση του πτυχίου μου</w:t>
       </w:r>
       <w:r>
         <w:rPr>
@@ -3295,8 +3889,9 @@
           <w:color w:val="000000"/>
           <w:sz w:val="24"/>
           <w:szCs w:val="24"/>
-        </w:rPr>
-        <w:t>του</w:t>
+          <w:highlight w:val="yellow"/>
+        </w:rPr>
+        <w:t xml:space="preserve"> και έπειτα από αίτηση μου στη Βιβλιοθήκη και έγκριση του επιβλέποντα καθηγητή.</w:t>
       </w:r>
       <w:r>
         <w:rPr>
@@ -3306,232 +3901,6 @@
           <w:szCs w:val="24"/>
         </w:rPr>
         <w:t xml:space="preserve"> </w:t>
-      </w:r>
-      <w:r>
-        <w:rPr>
-          <w:rFonts w:ascii="Arial" w:hAnsi="Arial" w:cs="Arial"/>
-          <w:color w:val="000000"/>
-          <w:sz w:val="24"/>
-          <w:szCs w:val="24"/>
-        </w:rPr>
-        <w:t>Φιλίππου</w:t>
-      </w:r>
-      <w:r>
-        <w:rPr>
-          <w:rFonts w:ascii="Arial" w:hAnsi="Arial" w:cs="Arial"/>
-          <w:color w:val="000000"/>
-          <w:sz w:val="24"/>
-          <w:szCs w:val="24"/>
-        </w:rPr>
-        <w:t>, με αριθμό μητρώου</w:t>
-      </w:r>
-      <w:r>
-        <w:rPr>
-          <w:rFonts w:ascii="Arial" w:hAnsi="Arial" w:cs="Arial"/>
-          <w:color w:val="000000"/>
-          <w:sz w:val="24"/>
-          <w:szCs w:val="24"/>
-        </w:rPr>
-        <w:t xml:space="preserve"> </w:t>
-      </w:r>
-      <w:r>
-        <w:rPr>
-          <w:rFonts w:ascii="Arial" w:hAnsi="Arial" w:cs="Arial"/>
-          <w:color w:val="000000"/>
-          <w:sz w:val="24"/>
-          <w:szCs w:val="24"/>
-        </w:rPr>
-        <w:t>71347254</w:t>
-      </w:r>
-      <w:r>
-        <w:rPr>
-          <w:rFonts w:ascii="Arial" w:hAnsi="Arial" w:cs="Arial"/>
-          <w:color w:val="000000"/>
-          <w:sz w:val="24"/>
-          <w:szCs w:val="24"/>
-        </w:rPr>
-        <w:t>,</w:t>
-      </w:r>
-      <w:r>
-        <w:rPr>
-          <w:rFonts w:ascii="Arial" w:hAnsi="Arial" w:cs="Arial"/>
-          <w:color w:val="000000"/>
-          <w:sz w:val="24"/>
-          <w:szCs w:val="24"/>
-        </w:rPr>
-        <w:t xml:space="preserve"> φοιτητής/</w:t>
-      </w:r>
-      <w:r>
-        <w:rPr>
-          <w:rFonts w:ascii="Arial" w:hAnsi="Arial" w:cs="Arial"/>
-          <w:color w:val="000000"/>
-          <w:sz w:val="24"/>
-          <w:szCs w:val="24"/>
-        </w:rPr>
-        <w:t>τρία</w:t>
-      </w:r>
-      <w:r>
-        <w:rPr>
-          <w:rFonts w:ascii="Arial" w:hAnsi="Arial" w:cs="Arial"/>
-          <w:color w:val="000000"/>
-          <w:sz w:val="24"/>
-          <w:szCs w:val="24"/>
-        </w:rPr>
-        <w:t xml:space="preserve"> του Προγράμματος </w:t>
-      </w:r>
-      <w:r>
-        <w:rPr>
-          <w:rFonts w:ascii="Arial" w:hAnsi="Arial" w:cs="Arial"/>
-          <w:color w:val="000000"/>
-          <w:sz w:val="24"/>
-          <w:szCs w:val="24"/>
-        </w:rPr>
-        <w:t>Προ</w:t>
-      </w:r>
-      <w:r>
-        <w:rPr>
-          <w:rFonts w:ascii="Arial" w:hAnsi="Arial" w:cs="Arial"/>
-          <w:color w:val="000000"/>
-          <w:sz w:val="24"/>
-          <w:szCs w:val="24"/>
-        </w:rPr>
-        <w:t>πτυχιακών Σπουδών</w:t>
-      </w:r>
-      <w:r>
-        <w:rPr>
-          <w:rFonts w:ascii="Arial" w:hAnsi="Arial" w:cs="Arial"/>
-          <w:color w:val="000000"/>
-          <w:sz w:val="24"/>
-          <w:szCs w:val="24"/>
-        </w:rPr>
-        <w:t xml:space="preserve"> </w:t>
-      </w:r>
-      <w:r>
-        <w:rPr>
-          <w:rFonts w:ascii="Arial" w:hAnsi="Arial" w:cs="Arial"/>
-          <w:color w:val="000000"/>
-          <w:sz w:val="24"/>
-          <w:szCs w:val="24"/>
-        </w:rPr>
-        <w:t xml:space="preserve">του Τμήματος </w:t>
-      </w:r>
-      <w:r>
-        <w:rPr>
-          <w:rFonts w:ascii="Arial" w:hAnsi="Arial" w:cs="Arial"/>
-          <w:color w:val="000000"/>
-          <w:sz w:val="24"/>
-          <w:szCs w:val="24"/>
-        </w:rPr>
-        <w:t xml:space="preserve">Μηχανικών Πληροφορικής και Υπολογιστών </w:t>
-      </w:r>
-      <w:r>
-        <w:rPr>
-          <w:rFonts w:ascii="Arial" w:hAnsi="Arial" w:cs="Arial"/>
-          <w:color w:val="000000"/>
-          <w:sz w:val="24"/>
-          <w:szCs w:val="24"/>
-        </w:rPr>
-        <w:t>της Σχολής</w:t>
-      </w:r>
-      <w:r>
-        <w:rPr>
-          <w:rFonts w:ascii="Arial" w:hAnsi="Arial" w:cs="Arial"/>
-          <w:color w:val="000000"/>
-          <w:sz w:val="24"/>
-          <w:szCs w:val="24"/>
-        </w:rPr>
-        <w:t xml:space="preserve"> Μηχανικών </w:t>
-      </w:r>
-      <w:r>
-        <w:rPr>
-          <w:rFonts w:ascii="Arial" w:hAnsi="Arial" w:cs="Arial"/>
-          <w:color w:val="000000"/>
-          <w:sz w:val="24"/>
-          <w:szCs w:val="24"/>
-        </w:rPr>
-        <w:t xml:space="preserve">του Πανεπιστημίου Δυτικής Αττικής, δηλώνω ότι: </w:t>
-      </w:r>
-    </w:p>
-    <w:p>
-      <w:pPr>
-        <w:autoSpaceDE w:val="0"/>
-        <w:autoSpaceDN w:val="0"/>
-        <w:adjustRightInd w:val="0"/>
-        <w:spacing w:after="0" w:line="240" w:lineRule="auto"/>
-        <w:rPr>
-          <w:rFonts w:ascii="Arial" w:hAnsi="Arial" w:cs="Arial"/>
-          <w:color w:val="000000"/>
-          <w:sz w:val="24"/>
-          <w:szCs w:val="24"/>
-        </w:rPr>
-      </w:pPr>
-      <w:r>
-        <w:rPr>
-          <w:rFonts w:ascii="Arial" w:hAnsi="Arial" w:cs="Arial"/>
-          <w:color w:val="000000"/>
-          <w:sz w:val="24"/>
-          <w:szCs w:val="24"/>
-        </w:rPr>
-        <w:t xml:space="preserve">«Είμαι συγγραφέας αυτής της </w:t>
-      </w:r>
-      <w:r>
-        <w:rPr>
-          <w:rFonts w:ascii="Arial" w:hAnsi="Arial" w:cs="Arial"/>
-          <w:color w:val="000000"/>
-          <w:sz w:val="24"/>
-          <w:szCs w:val="24"/>
-        </w:rPr>
-        <w:t>προ</w:t>
-      </w:r>
-      <w:r>
-        <w:rPr>
-          <w:rFonts w:ascii="Arial" w:hAnsi="Arial" w:cs="Arial"/>
-          <w:color w:val="000000"/>
-          <w:sz w:val="24"/>
-          <w:szCs w:val="24"/>
-        </w:rPr>
-        <w:t>πτυχιακής εργασίας και ότι κάθε βοήθεια την οποία είχα για την προετοιμασία της, είναι πλήρως αναγνωρισμένη και αναφέρεται στην εργασία. Επίσης, οι όποιες πηγές από τις οποίες έκανα χρήση δεδομένων, ιδεών ή λέξεων, είτε ακριβώς είτε παραφρασμένες,  αναφέρονται στο σύνολό τους, με πλήρη αναφορά στους συγγραφείς, τον εκδοτικό οίκο ή το περιοδικό, συμπεριλαμβανομένων και των πηγών που ενδεχομένως χρησιμοποιήθηκαν από το διαδίκτυο. Επίσης, βεβαιώνω ότι αυτή η εργασία έχει συγγραφεί από μένα αποκλειστικά και αποτελεί προϊόν πνευματικής ιδιοκτησίας τόσο δικής μου, όσο και του Ιδρύματος. Παράβαση της ανωτέρω ακαδημαϊκής μου ευθύνης αποτελεί ουσιώδη λόγο για την ανάκληση του πτυχίου μου».</w:t>
-      </w:r>
-    </w:p>
-    <w:p>
-      <w:pPr>
-        <w:autoSpaceDE w:val="0"/>
-        <w:autoSpaceDN w:val="0"/>
-        <w:adjustRightInd w:val="0"/>
-        <w:spacing w:after="0" w:line="240" w:lineRule="auto"/>
-        <w:rPr>
-          <w:rFonts w:ascii="Arial" w:hAnsi="Arial" w:cs="Arial"/>
-          <w:color w:val="000000"/>
-          <w:sz w:val="24"/>
-          <w:szCs w:val="24"/>
-        </w:rPr>
-      </w:pPr>
-      <w:r>
-        <w:rPr>
-          <w:rFonts w:ascii="Arial" w:hAnsi="Arial" w:cs="Arial"/>
-          <w:color w:val="000000"/>
-          <w:sz w:val="24"/>
-          <w:szCs w:val="24"/>
-        </w:rPr>
-        <w:t xml:space="preserve">Επιθυμώ την απαγόρευση πρόσβασης στο πλήρες κείμενο της εργασίας μου μέχρι </w:t>
-      </w:r>
-      <w:r>
-        <w:rPr>
-          <w:rFonts w:ascii="Arial" w:hAnsi="Arial" w:cs="Arial"/>
-          <w:color w:val="000000"/>
-          <w:sz w:val="24"/>
-          <w:szCs w:val="24"/>
-        </w:rPr>
-        <w:t>την απόκτηση του πτυχίου μου</w:t>
-      </w:r>
-      <w:r>
-        <w:rPr>
-          <w:rFonts w:ascii="Arial" w:hAnsi="Arial" w:cs="Arial"/>
-          <w:color w:val="000000"/>
-          <w:sz w:val="24"/>
-          <w:szCs w:val="24"/>
-        </w:rPr>
-        <w:t xml:space="preserve"> και έπειτα από αίτηση μου στη Βιβλιοθήκη και έγκριση του επιβλέποντα καθηγητή. </w:t>
       </w:r>
     </w:p>
     <w:p>
@@ -17303,7 +17672,200 @@
           <w:sz w:val="24"/>
           <w:szCs w:val="24"/>
         </w:rPr>
-        <w:t xml:space="preserve">, τους </w:t>
+        <w:t xml:space="preserve">, τους δενδρίτες και τον </w:t>
+      </w:r>
+      <w:r>
+        <w:rPr>
+          <w:rFonts w:ascii="Arial" w:hAnsi="Arial" w:cs="Arial"/>
+          <w:sz w:val="24"/>
+          <w:szCs w:val="24"/>
+        </w:rPr>
+        <w:t>άξονα (</w:t>
+      </w:r>
+      <w:r>
+        <w:rPr>
+          <w:rFonts w:ascii="Arial" w:hAnsi="Arial" w:cs="Arial"/>
+          <w:sz w:val="24"/>
+          <w:szCs w:val="24"/>
+          <w:lang w:val="en-US"/>
+        </w:rPr>
+        <w:t>axon</w:t>
+      </w:r>
+      <w:r>
+        <w:rPr>
+          <w:rFonts w:ascii="Arial" w:hAnsi="Arial" w:cs="Arial"/>
+          <w:sz w:val="24"/>
+          <w:szCs w:val="24"/>
+        </w:rPr>
+        <w:t>)</w:t>
+      </w:r>
+      <w:r>
+        <w:rPr>
+          <w:rFonts w:ascii="Arial" w:hAnsi="Arial" w:cs="Arial"/>
+          <w:sz w:val="24"/>
+          <w:szCs w:val="24"/>
+        </w:rPr>
+        <w:t xml:space="preserve">. </w:t>
+      </w:r>
+      <w:r>
+        <w:rPr>
+          <w:rFonts w:ascii="Arial" w:hAnsi="Arial" w:cs="Arial"/>
+          <w:sz w:val="24"/>
+          <w:szCs w:val="24"/>
+        </w:rPr>
+        <w:t>Το σώμα είναι το κύριο μέρος του νευρώνα στον οποίο βρίσκεται και ο πυρήνας του.</w:t>
+      </w:r>
+      <w:r>
+        <w:rPr>
+          <w:rFonts w:ascii="Arial" w:hAnsi="Arial" w:cs="Arial"/>
+          <w:sz w:val="24"/>
+          <w:szCs w:val="24"/>
+        </w:rPr>
+        <w:t xml:space="preserve"> </w:t>
+      </w:r>
+      <w:r>
+        <w:rPr>
+          <w:rFonts w:ascii="Arial" w:hAnsi="Arial" w:cs="Arial"/>
+          <w:sz w:val="24"/>
+          <w:szCs w:val="24"/>
+        </w:rPr>
+        <w:t xml:space="preserve">Ο άξονας </w:t>
+      </w:r>
+      <w:r>
+        <w:rPr>
+          <w:rFonts w:ascii="Arial" w:hAnsi="Arial" w:cs="Arial"/>
+          <w:sz w:val="24"/>
+          <w:szCs w:val="24"/>
+        </w:rPr>
+        <w:t xml:space="preserve">έχει σχήμα κυλίνδρου το οποίο </w:t>
+      </w:r>
+      <w:r>
+        <w:rPr>
+          <w:rFonts w:ascii="Arial" w:hAnsi="Arial" w:cs="Arial"/>
+          <w:sz w:val="24"/>
+          <w:szCs w:val="24"/>
+        </w:rPr>
+        <w:t>επεκτείνεται από το σώμα του νευρώνα και οι δενδρίτες</w:t>
+      </w:r>
+      <w:r>
+        <w:rPr>
+          <w:rFonts w:ascii="Arial" w:hAnsi="Arial" w:cs="Arial"/>
+          <w:sz w:val="24"/>
+          <w:szCs w:val="24"/>
+        </w:rPr>
+        <w:t>, οι οποίοι</w:t>
+      </w:r>
+      <w:r>
+        <w:rPr>
+          <w:rFonts w:ascii="Arial" w:hAnsi="Arial" w:cs="Arial"/>
+          <w:sz w:val="24"/>
+          <w:szCs w:val="24"/>
+        </w:rPr>
+        <w:t xml:space="preserve"> έχουν </w:t>
+      </w:r>
+      <w:r>
+        <w:rPr>
+          <w:rFonts w:ascii="Arial" w:hAnsi="Arial" w:cs="Arial"/>
+          <w:sz w:val="24"/>
+          <w:szCs w:val="24"/>
+        </w:rPr>
+        <w:t>δεντρική μορφή, είναι υπεύθυνοι για την λήψη των σημάτων από τους άλλους νευρών</w:t>
+      </w:r>
+      <w:r>
+        <w:rPr>
+          <w:rFonts w:ascii="Arial" w:hAnsi="Arial" w:cs="Arial"/>
+          <w:sz w:val="24"/>
+          <w:szCs w:val="24"/>
+        </w:rPr>
+        <w:t>ε</w:t>
+      </w:r>
+      <w:r>
+        <w:rPr>
+          <w:rFonts w:ascii="Arial" w:hAnsi="Arial" w:cs="Arial"/>
+          <w:sz w:val="24"/>
+          <w:szCs w:val="24"/>
+        </w:rPr>
+        <w:t>ς</w:t>
+      </w:r>
+      <w:r>
+        <w:rPr>
+          <w:rFonts w:ascii="Arial" w:hAnsi="Arial" w:cs="Arial"/>
+          <w:sz w:val="24"/>
+          <w:szCs w:val="24"/>
+        </w:rPr>
+        <w:t xml:space="preserve"> μέσω της σύνδεσης </w:t>
+      </w:r>
+      <w:r>
+        <w:rPr>
+          <w:rFonts w:ascii="Arial" w:hAnsi="Arial" w:cs="Arial"/>
+          <w:sz w:val="24"/>
+          <w:szCs w:val="24"/>
+        </w:rPr>
+        <w:t>που έχουν</w:t>
+      </w:r>
+      <w:r>
+        <w:rPr>
+          <w:rFonts w:ascii="Arial" w:hAnsi="Arial" w:cs="Arial"/>
+          <w:sz w:val="24"/>
+          <w:szCs w:val="24"/>
+        </w:rPr>
+        <w:t xml:space="preserve"> με ένα τερματικό κουμπί</w:t>
+      </w:r>
+      <w:r>
+        <w:rPr>
+          <w:rFonts w:ascii="Arial" w:hAnsi="Arial" w:cs="Arial"/>
+          <w:sz w:val="24"/>
+          <w:szCs w:val="24"/>
+        </w:rPr>
+        <w:t xml:space="preserve"> το οποίο είναι το τερματικό σημείο ενός άξονα</w:t>
+      </w:r>
+      <w:r>
+        <w:rPr>
+          <w:rFonts w:ascii="Arial" w:hAnsi="Arial" w:cs="Arial"/>
+          <w:sz w:val="24"/>
+          <w:szCs w:val="24"/>
+        </w:rPr>
+        <w:t>.</w:t>
+      </w:r>
+      <w:r>
+        <w:rPr>
+          <w:rFonts w:ascii="Arial" w:hAnsi="Arial" w:cs="Arial"/>
+          <w:sz w:val="24"/>
+          <w:szCs w:val="24"/>
+        </w:rPr>
+        <w:t xml:space="preserve"> Ο άξονας χωρίζεται σε αρκετά κλαδιά</w:t>
+      </w:r>
+      <w:r>
+        <w:rPr>
+          <w:rFonts w:ascii="Arial" w:hAnsi="Arial" w:cs="Arial"/>
+          <w:sz w:val="24"/>
+          <w:szCs w:val="24"/>
+        </w:rPr>
+        <w:t xml:space="preserve"> όπου το καθένα</w:t>
+      </w:r>
+      <w:r>
+        <w:rPr>
+          <w:rFonts w:ascii="Arial" w:hAnsi="Arial" w:cs="Arial"/>
+          <w:sz w:val="24"/>
+          <w:szCs w:val="24"/>
+        </w:rPr>
+        <w:t xml:space="preserve"> καταλήγ</w:t>
+      </w:r>
+      <w:r>
+        <w:rPr>
+          <w:rFonts w:ascii="Arial" w:hAnsi="Arial" w:cs="Arial"/>
+          <w:sz w:val="24"/>
+          <w:szCs w:val="24"/>
+        </w:rPr>
+        <w:t xml:space="preserve">ει </w:t>
+      </w:r>
+      <w:r>
+        <w:rPr>
+          <w:rFonts w:ascii="Arial" w:hAnsi="Arial" w:cs="Arial"/>
+          <w:sz w:val="24"/>
+          <w:szCs w:val="24"/>
+        </w:rPr>
+        <w:t>σε ένα τερματικό κουμπί που ουσιαστικά είναι το σημείο όπου πραγματοποιείται η σύναψη [</w:t>
       </w:r>
       <w:proofErr w:type="spellStart"/>
       <w:r>
@@ -17311,8 +17873,9 @@
           <w:rFonts w:ascii="Arial" w:hAnsi="Arial" w:cs="Arial"/>
           <w:sz w:val="24"/>
           <w:szCs w:val="24"/>
-        </w:rPr>
-        <w:t>δενδρίτες</w:t>
+          <w:lang w:val="en-US"/>
+        </w:rPr>
+        <w:t>cognifit</w:t>
       </w:r>
       <w:proofErr w:type="spellEnd"/>
       <w:r>
@@ -17321,32 +17884,7 @@
           <w:sz w:val="24"/>
           <w:szCs w:val="24"/>
         </w:rPr>
-        <w:t xml:space="preserve"> και τον </w:t>
-      </w:r>
-      <w:r>
-        <w:rPr>
-          <w:rFonts w:ascii="Arial" w:hAnsi="Arial" w:cs="Arial"/>
-          <w:sz w:val="24"/>
-          <w:szCs w:val="24"/>
-        </w:rPr>
-        <w:t>άξονα (</w:t>
-      </w:r>
-      <w:r>
-        <w:rPr>
-          <w:rFonts w:ascii="Arial" w:hAnsi="Arial" w:cs="Arial"/>
-          <w:sz w:val="24"/>
-          <w:szCs w:val="24"/>
-          <w:lang w:val="en-US"/>
-        </w:rPr>
-        <w:t>axon</w:t>
-      </w:r>
-      <w:r>
-        <w:rPr>
-          <w:rFonts w:ascii="Arial" w:hAnsi="Arial" w:cs="Arial"/>
-          <w:sz w:val="24"/>
-          <w:szCs w:val="24"/>
-        </w:rPr>
-        <w:t>)</w:t>
+        <w:t>]</w:t>
       </w:r>
       <w:r>
         <w:rPr>
@@ -17362,39 +17900,31 @@
           <w:sz w:val="24"/>
           <w:szCs w:val="24"/>
         </w:rPr>
-        <w:t>Το σώμα είναι το κύριο μέρος του νευρώνα στον οποίο βρίσκεται και ο πυρήνας του.</w:t>
-      </w:r>
-      <w:r>
-        <w:rPr>
-          <w:rFonts w:ascii="Arial" w:hAnsi="Arial" w:cs="Arial"/>
-          <w:sz w:val="24"/>
-          <w:szCs w:val="24"/>
-        </w:rPr>
-        <w:t xml:space="preserve"> </w:t>
-      </w:r>
-      <w:r>
-        <w:rPr>
-          <w:rFonts w:ascii="Arial" w:hAnsi="Arial" w:cs="Arial"/>
-          <w:sz w:val="24"/>
-          <w:szCs w:val="24"/>
-        </w:rPr>
-        <w:t xml:space="preserve">Ο άξονας </w:t>
-      </w:r>
-      <w:r>
-        <w:rPr>
-          <w:rFonts w:ascii="Arial" w:hAnsi="Arial" w:cs="Arial"/>
-          <w:sz w:val="24"/>
-          <w:szCs w:val="24"/>
-        </w:rPr>
-        <w:t xml:space="preserve">έχει σχήμα κυλίνδρου το οποίο </w:t>
-      </w:r>
-      <w:r>
-        <w:rPr>
-          <w:rFonts w:ascii="Arial" w:hAnsi="Arial" w:cs="Arial"/>
-          <w:sz w:val="24"/>
-          <w:szCs w:val="24"/>
-        </w:rPr>
-        <w:t xml:space="preserve">επεκτείνεται από το σώμα του νευρώνα και οι </w:t>
+        <w:t xml:space="preserve"> </w:t>
+      </w:r>
+      <w:r>
+        <w:rPr>
+          <w:rFonts w:ascii="Arial" w:hAnsi="Arial" w:cs="Arial"/>
+          <w:sz w:val="24"/>
+          <w:szCs w:val="24"/>
+        </w:rPr>
+        <w:t>Τ</w:t>
+      </w:r>
+      <w:r>
+        <w:rPr>
+          <w:rFonts w:ascii="Arial" w:hAnsi="Arial" w:cs="Arial"/>
+          <w:sz w:val="24"/>
+          <w:szCs w:val="24"/>
+        </w:rPr>
+        <w:t xml:space="preserve">ο μικρό κενό που μεσολαβεί μεταξύ </w:t>
+      </w:r>
+      <w:r>
+        <w:rPr>
+          <w:rFonts w:ascii="Arial" w:hAnsi="Arial" w:cs="Arial"/>
+          <w:sz w:val="24"/>
+          <w:szCs w:val="24"/>
+        </w:rPr>
+        <w:t xml:space="preserve">του τερματικού κουμπιού και του </w:t>
       </w:r>
       <w:proofErr w:type="spellStart"/>
       <w:r>
@@ -17403,7 +17933,7 @@
           <w:sz w:val="24"/>
           <w:szCs w:val="24"/>
         </w:rPr>
-        <w:t>δενδρίτες</w:t>
+        <w:t>δενδρίτη</w:t>
       </w:r>
       <w:proofErr w:type="spellEnd"/>
       <w:r>
@@ -17412,195 +17942,6 @@
           <w:sz w:val="24"/>
           <w:szCs w:val="24"/>
         </w:rPr>
-        <w:t>, οι οποίοι</w:t>
-      </w:r>
-      <w:r>
-        <w:rPr>
-          <w:rFonts w:ascii="Arial" w:hAnsi="Arial" w:cs="Arial"/>
-          <w:sz w:val="24"/>
-          <w:szCs w:val="24"/>
-        </w:rPr>
-        <w:t xml:space="preserve"> έχουν </w:t>
-      </w:r>
-      <w:r>
-        <w:rPr>
-          <w:rFonts w:ascii="Arial" w:hAnsi="Arial" w:cs="Arial"/>
-          <w:sz w:val="24"/>
-          <w:szCs w:val="24"/>
-        </w:rPr>
-        <w:t>δεντρική μορφή, είναι υπεύθυνοι για την λήψη των σημάτων από τους άλλους νευρών</w:t>
-      </w:r>
-      <w:r>
-        <w:rPr>
-          <w:rFonts w:ascii="Arial" w:hAnsi="Arial" w:cs="Arial"/>
-          <w:sz w:val="24"/>
-          <w:szCs w:val="24"/>
-        </w:rPr>
-        <w:t>ε</w:t>
-      </w:r>
-      <w:r>
-        <w:rPr>
-          <w:rFonts w:ascii="Arial" w:hAnsi="Arial" w:cs="Arial"/>
-          <w:sz w:val="24"/>
-          <w:szCs w:val="24"/>
-        </w:rPr>
-        <w:t>ς</w:t>
-      </w:r>
-      <w:r>
-        <w:rPr>
-          <w:rFonts w:ascii="Arial" w:hAnsi="Arial" w:cs="Arial"/>
-          <w:sz w:val="24"/>
-          <w:szCs w:val="24"/>
-        </w:rPr>
-        <w:t xml:space="preserve"> μέσω της σύνδεσης </w:t>
-      </w:r>
-      <w:r>
-        <w:rPr>
-          <w:rFonts w:ascii="Arial" w:hAnsi="Arial" w:cs="Arial"/>
-          <w:sz w:val="24"/>
-          <w:szCs w:val="24"/>
-        </w:rPr>
-        <w:t>που έχουν</w:t>
-      </w:r>
-      <w:r>
-        <w:rPr>
-          <w:rFonts w:ascii="Arial" w:hAnsi="Arial" w:cs="Arial"/>
-          <w:sz w:val="24"/>
-          <w:szCs w:val="24"/>
-        </w:rPr>
-        <w:t xml:space="preserve"> με ένα τερματικό κουμπί</w:t>
-      </w:r>
-      <w:r>
-        <w:rPr>
-          <w:rFonts w:ascii="Arial" w:hAnsi="Arial" w:cs="Arial"/>
-          <w:sz w:val="24"/>
-          <w:szCs w:val="24"/>
-        </w:rPr>
-        <w:t xml:space="preserve"> το οποίο είναι το τερματικό σημείο ενός άξονα</w:t>
-      </w:r>
-      <w:r>
-        <w:rPr>
-          <w:rFonts w:ascii="Arial" w:hAnsi="Arial" w:cs="Arial"/>
-          <w:sz w:val="24"/>
-          <w:szCs w:val="24"/>
-        </w:rPr>
-        <w:t>.</w:t>
-      </w:r>
-      <w:r>
-        <w:rPr>
-          <w:rFonts w:ascii="Arial" w:hAnsi="Arial" w:cs="Arial"/>
-          <w:sz w:val="24"/>
-          <w:szCs w:val="24"/>
-        </w:rPr>
-        <w:t xml:space="preserve"> Ο άξονας χωρίζεται σε αρκετά κλαδιά</w:t>
-      </w:r>
-      <w:r>
-        <w:rPr>
-          <w:rFonts w:ascii="Arial" w:hAnsi="Arial" w:cs="Arial"/>
-          <w:sz w:val="24"/>
-          <w:szCs w:val="24"/>
-        </w:rPr>
-        <w:t xml:space="preserve"> όπου το καθένα</w:t>
-      </w:r>
-      <w:r>
-        <w:rPr>
-          <w:rFonts w:ascii="Arial" w:hAnsi="Arial" w:cs="Arial"/>
-          <w:sz w:val="24"/>
-          <w:szCs w:val="24"/>
-        </w:rPr>
-        <w:t xml:space="preserve"> καταλήγ</w:t>
-      </w:r>
-      <w:r>
-        <w:rPr>
-          <w:rFonts w:ascii="Arial" w:hAnsi="Arial" w:cs="Arial"/>
-          <w:sz w:val="24"/>
-          <w:szCs w:val="24"/>
-        </w:rPr>
-        <w:t xml:space="preserve">ει </w:t>
-      </w:r>
-      <w:r>
-        <w:rPr>
-          <w:rFonts w:ascii="Arial" w:hAnsi="Arial" w:cs="Arial"/>
-          <w:sz w:val="24"/>
-          <w:szCs w:val="24"/>
-        </w:rPr>
-        <w:t>σε ένα τερματικό κουμπί που ουσιαστικά είναι το σημείο όπου πραγματοποιείται η σύναψη [</w:t>
-      </w:r>
-      <w:proofErr w:type="spellStart"/>
-      <w:r>
-        <w:rPr>
-          <w:rFonts w:ascii="Arial" w:hAnsi="Arial" w:cs="Arial"/>
-          <w:sz w:val="24"/>
-          <w:szCs w:val="24"/>
-          <w:lang w:val="en-US"/>
-        </w:rPr>
-        <w:t>cognifit</w:t>
-      </w:r>
-      <w:proofErr w:type="spellEnd"/>
-      <w:r>
-        <w:rPr>
-          <w:rFonts w:ascii="Arial" w:hAnsi="Arial" w:cs="Arial"/>
-          <w:sz w:val="24"/>
-          <w:szCs w:val="24"/>
-        </w:rPr>
-        <w:t>]</w:t>
-      </w:r>
-      <w:r>
-        <w:rPr>
-          <w:rFonts w:ascii="Arial" w:hAnsi="Arial" w:cs="Arial"/>
-          <w:sz w:val="24"/>
-          <w:szCs w:val="24"/>
-        </w:rPr>
-        <w:t xml:space="preserve">. </w:t>
-      </w:r>
-      <w:r>
-        <w:rPr>
-          <w:rFonts w:ascii="Arial" w:hAnsi="Arial" w:cs="Arial"/>
-          <w:sz w:val="24"/>
-          <w:szCs w:val="24"/>
-        </w:rPr>
-        <w:t xml:space="preserve"> </w:t>
-      </w:r>
-      <w:r>
-        <w:rPr>
-          <w:rFonts w:ascii="Arial" w:hAnsi="Arial" w:cs="Arial"/>
-          <w:sz w:val="24"/>
-          <w:szCs w:val="24"/>
-        </w:rPr>
-        <w:t>Τ</w:t>
-      </w:r>
-      <w:r>
-        <w:rPr>
-          <w:rFonts w:ascii="Arial" w:hAnsi="Arial" w:cs="Arial"/>
-          <w:sz w:val="24"/>
-          <w:szCs w:val="24"/>
-        </w:rPr>
-        <w:t xml:space="preserve">ο μικρό κενό που μεσολαβεί μεταξύ </w:t>
-      </w:r>
-      <w:r>
-        <w:rPr>
-          <w:rFonts w:ascii="Arial" w:hAnsi="Arial" w:cs="Arial"/>
-          <w:sz w:val="24"/>
-          <w:szCs w:val="24"/>
-        </w:rPr>
-        <w:t xml:space="preserve">του τερματικού κουμπιού και του </w:t>
-      </w:r>
-      <w:proofErr w:type="spellStart"/>
-      <w:r>
-        <w:rPr>
-          <w:rFonts w:ascii="Arial" w:hAnsi="Arial" w:cs="Arial"/>
-          <w:sz w:val="24"/>
-          <w:szCs w:val="24"/>
-        </w:rPr>
-        <w:t>δενδρίτη</w:t>
-      </w:r>
-      <w:proofErr w:type="spellEnd"/>
-      <w:r>
-        <w:rPr>
-          <w:rFonts w:ascii="Arial" w:hAnsi="Arial" w:cs="Arial"/>
-          <w:sz w:val="24"/>
-          <w:szCs w:val="24"/>
-        </w:rPr>
         <w:t xml:space="preserve"> ονομάζεται σύναψη και είναι το μέσο με το οποίο</w:t>
       </w:r>
       <w:r>
@@ -17697,25 +18038,7 @@
           <w:sz w:val="24"/>
           <w:szCs w:val="24"/>
         </w:rPr>
-        <w:t xml:space="preserve"> Ένας νευρώνας μπορεί να έχει πολλές </w:t>
-      </w:r>
-      <w:proofErr w:type="spellStart"/>
-      <w:r>
-        <w:rPr>
-          <w:rFonts w:ascii="Arial" w:hAnsi="Arial" w:cs="Arial"/>
-          <w:sz w:val="24"/>
-          <w:szCs w:val="24"/>
-        </w:rPr>
-        <w:t>συναπτικές</w:t>
-      </w:r>
-      <w:proofErr w:type="spellEnd"/>
-      <w:r>
-        <w:rPr>
-          <w:rFonts w:ascii="Arial" w:hAnsi="Arial" w:cs="Arial"/>
-          <w:sz w:val="24"/>
-          <w:szCs w:val="24"/>
-        </w:rPr>
-        <w:t xml:space="preserve"> συνδέσεις</w:t>
+        <w:t xml:space="preserve"> Ένας νευρώνας μπορεί να έχει πολλές συναπτικές συνδέσεις</w:t>
       </w:r>
       <w:r>
         <w:rPr>
@@ -20193,7 +20516,6 @@
         </w:rPr>
         <w:t xml:space="preserve"> είναι το </w:t>
       </w:r>
-      <w:proofErr w:type="spellStart"/>
       <w:r>
         <w:rPr>
           <w:rFonts w:ascii="Arial" w:hAnsi="Arial" w:cs="Arial"/>
@@ -20203,7 +20525,6 @@
         </w:rPr>
         <w:t>Kohonen</w:t>
       </w:r>
-      <w:proofErr w:type="spellEnd"/>
       <w:r>
         <w:rPr>
           <w:rFonts w:ascii="Arial" w:hAnsi="Arial" w:cs="Arial"/>
@@ -20236,23 +20557,13 @@
         </w:rPr>
         <w:t xml:space="preserve"> </w:t>
       </w:r>
-      <w:proofErr w:type="spellStart"/>
-      <w:r>
-        <w:rPr>
-          <w:rFonts w:ascii="Arial" w:hAnsi="Arial" w:cs="Arial"/>
-          <w:sz w:val="24"/>
-          <w:szCs w:val="24"/>
-        </w:rPr>
-        <w:t>Οπισθοδιάδοσης</w:t>
-      </w:r>
-      <w:proofErr w:type="spellEnd"/>
-      <w:r>
-        <w:rPr>
-          <w:rFonts w:ascii="Arial" w:hAnsi="Arial" w:cs="Arial"/>
-          <w:sz w:val="24"/>
-          <w:szCs w:val="24"/>
-        </w:rPr>
-        <w:t xml:space="preserve"> (</w:t>
+      <w:r>
+        <w:rPr>
+          <w:rFonts w:ascii="Arial" w:hAnsi="Arial" w:cs="Arial"/>
+          <w:sz w:val="24"/>
+          <w:szCs w:val="24"/>
+        </w:rPr>
+        <w:t>Οπισθοδιάδοσης (</w:t>
       </w:r>
       <w:r>
         <w:rPr>
@@ -20385,7 +20696,6 @@
         </w:rPr>
         <w:t xml:space="preserve"> </w:t>
       </w:r>
-      <w:proofErr w:type="spellStart"/>
       <w:r>
         <w:rPr>
           <w:rFonts w:ascii="Arial" w:hAnsi="Arial" w:cs="Arial"/>
@@ -20395,7 +20705,6 @@
         </w:rPr>
         <w:t>Kohonen</w:t>
       </w:r>
-      <w:proofErr w:type="spellEnd"/>
       <w:r>
         <w:rPr>
           <w:rFonts w:ascii="Arial" w:hAnsi="Arial" w:cs="Arial"/>
@@ -20564,7 +20873,6 @@
         </w:rPr>
         <w:t xml:space="preserve"> </w:t>
       </w:r>
-      <w:proofErr w:type="spellStart"/>
       <w:r>
         <w:rPr>
           <w:rFonts w:ascii="Arial" w:hAnsi="Arial" w:cs="Arial"/>
@@ -20574,7 +20882,6 @@
         </w:rPr>
         <w:t>Kohonen</w:t>
       </w:r>
-      <w:proofErr w:type="spellEnd"/>
       <w:r>
         <w:rPr>
           <w:rFonts w:ascii="Arial" w:hAnsi="Arial" w:cs="Arial"/>
@@ -20832,7 +21139,6 @@
         </w:rPr>
         <w:t xml:space="preserve"> </w:t>
       </w:r>
-      <w:proofErr w:type="spellStart"/>
       <w:r>
         <w:rPr>
           <w:rFonts w:ascii="Arial" w:hAnsi="Arial" w:cs="Arial"/>
@@ -20841,7 +21147,6 @@
         </w:rPr>
         <w:t>Οπισθοδιάδοσης</w:t>
       </w:r>
-      <w:proofErr w:type="spellEnd"/>
       <w:r>
         <w:rPr>
           <w:rFonts w:ascii="Arial" w:hAnsi="Arial" w:cs="Arial"/>
@@ -25485,7 +25790,6 @@
           <w:lang w:val="en-US"/>
         </w:rPr>
       </w:pPr>
-      <w:proofErr w:type="spellStart"/>
       <w:r>
         <w:rPr>
           <w:rFonts w:ascii="Arial" w:hAnsi="Arial" w:cs="Arial"/>
@@ -25502,7 +25806,6 @@
         </w:rPr>
         <w:t>ό</w:t>
       </w:r>
-      <w:proofErr w:type="spellEnd"/>
       <w:r>
         <w:rPr>
           <w:rFonts w:ascii="Arial" w:hAnsi="Arial" w:cs="Arial"/>
@@ -26047,25 +26350,7 @@
           <w:sz w:val="24"/>
           <w:szCs w:val="24"/>
         </w:rPr>
-        <w:t xml:space="preserve">ο </w:t>
-      </w:r>
-      <w:proofErr w:type="spellStart"/>
-      <w:r>
-        <w:rPr>
-          <w:rFonts w:ascii="Arial" w:eastAsia="Times New Roman" w:hAnsi="Arial" w:cs="Arial"/>
-          <w:sz w:val="24"/>
-          <w:szCs w:val="24"/>
-        </w:rPr>
-        <w:t>Συνελικτικό</w:t>
-      </w:r>
-      <w:proofErr w:type="spellEnd"/>
-      <w:r>
-        <w:rPr>
-          <w:rFonts w:ascii="Arial" w:eastAsia="Times New Roman" w:hAnsi="Arial" w:cs="Arial"/>
-          <w:sz w:val="24"/>
-          <w:szCs w:val="24"/>
-        </w:rPr>
-        <w:t xml:space="preserve"> Νευρωνικό Δίκτυο </w:t>
+        <w:t xml:space="preserve">ο Συνελικτικό Νευρωνικό Δίκτυο </w:t>
       </w:r>
       <w:r>
         <w:rPr>
@@ -26188,23 +26473,13 @@
         </w:rPr>
         <w:t xml:space="preserve"> </w:t>
       </w:r>
-      <w:proofErr w:type="spellStart"/>
-      <w:r>
-        <w:rPr>
-          <w:rFonts w:ascii="Arial" w:hAnsi="Arial" w:cs="Arial"/>
-          <w:sz w:val="24"/>
-          <w:szCs w:val="24"/>
-        </w:rPr>
-        <w:t>Συνελικτικών</w:t>
-      </w:r>
-      <w:proofErr w:type="spellEnd"/>
-      <w:r>
-        <w:rPr>
-          <w:rFonts w:ascii="Arial" w:hAnsi="Arial" w:cs="Arial"/>
-          <w:sz w:val="24"/>
-          <w:szCs w:val="24"/>
-        </w:rPr>
-        <w:t xml:space="preserve"> Νευρωνικών Δικτύων</w:t>
+      <w:r>
+        <w:rPr>
+          <w:rFonts w:ascii="Arial" w:hAnsi="Arial" w:cs="Arial"/>
+          <w:sz w:val="24"/>
+          <w:szCs w:val="24"/>
+        </w:rPr>
+        <w:t>Συνελικτικών Νευρωνικών Δικτύων</w:t>
       </w:r>
       <w:r>
         <w:rPr>
@@ -26351,7 +26626,6 @@
         </w:rPr>
         <w:t xml:space="preserve"> </w:t>
       </w:r>
-      <w:proofErr w:type="spellStart"/>
       <w:r>
         <w:rPr>
           <w:rFonts w:ascii="Arial" w:hAnsi="Arial" w:cs="Arial"/>
@@ -26360,7 +26634,6 @@
         </w:rPr>
         <w:t>Συνελικτικά</w:t>
       </w:r>
-      <w:proofErr w:type="spellEnd"/>
       <w:r>
         <w:rPr>
           <w:rFonts w:ascii="Arial" w:hAnsi="Arial" w:cs="Arial"/>
@@ -26479,25 +26752,7 @@
           <w:sz w:val="24"/>
           <w:szCs w:val="24"/>
         </w:rPr>
-        <w:t xml:space="preserve"> λόγω των </w:t>
-      </w:r>
-      <w:proofErr w:type="spellStart"/>
-      <w:r>
-        <w:rPr>
-          <w:rFonts w:ascii="Arial" w:hAnsi="Arial" w:cs="Arial"/>
-          <w:sz w:val="24"/>
-          <w:szCs w:val="24"/>
-        </w:rPr>
-        <w:t>συνελικτικών</w:t>
-      </w:r>
-      <w:proofErr w:type="spellEnd"/>
-      <w:r>
-        <w:rPr>
-          <w:rFonts w:ascii="Arial" w:hAnsi="Arial" w:cs="Arial"/>
-          <w:sz w:val="24"/>
-          <w:szCs w:val="24"/>
-        </w:rPr>
-        <w:t xml:space="preserve"> επιπέδων</w:t>
+        <w:t xml:space="preserve"> λόγω των συνελικτικών επιπέδων</w:t>
       </w:r>
       <w:r>
         <w:rPr>
@@ -27211,25 +27466,7 @@
           <w:sz w:val="24"/>
           <w:szCs w:val="24"/>
         </w:rPr>
-        <w:t xml:space="preserve">παραπάνω εργαλεία και τεχνικές, τα </w:t>
-      </w:r>
-      <w:proofErr w:type="spellStart"/>
-      <w:r>
-        <w:rPr>
-          <w:rFonts w:ascii="Arial" w:hAnsi="Arial" w:cs="Arial"/>
-          <w:sz w:val="24"/>
-          <w:szCs w:val="24"/>
-        </w:rPr>
-        <w:t>Συνελικτικά</w:t>
-      </w:r>
-      <w:proofErr w:type="spellEnd"/>
-      <w:r>
-        <w:rPr>
-          <w:rFonts w:ascii="Arial" w:hAnsi="Arial" w:cs="Arial"/>
-          <w:sz w:val="24"/>
-          <w:szCs w:val="24"/>
-        </w:rPr>
-        <w:t xml:space="preserve"> Νευρωνικά Δίκτυα </w:t>
+        <w:t xml:space="preserve">παραπάνω εργαλεία και τεχνικές, τα Συνελικτικά Νευρωνικά Δίκτυα </w:t>
       </w:r>
       <w:r>
         <w:rPr>
@@ -28071,25 +28308,7 @@
           <w:sz w:val="24"/>
           <w:szCs w:val="24"/>
         </w:rPr>
-        <w:t xml:space="preserve">εισόδους δεδομένα </w:t>
-      </w:r>
-      <w:proofErr w:type="spellStart"/>
-      <w:r>
-        <w:rPr>
-          <w:rFonts w:ascii="Arial" w:eastAsia="Times New Roman" w:hAnsi="Arial" w:cs="Arial"/>
-          <w:sz w:val="24"/>
-          <w:szCs w:val="24"/>
-        </w:rPr>
-        <w:t>χρονοσειρών</w:t>
-      </w:r>
-      <w:proofErr w:type="spellEnd"/>
-      <w:r>
-        <w:rPr>
-          <w:rFonts w:ascii="Arial" w:eastAsia="Times New Roman" w:hAnsi="Arial" w:cs="Arial"/>
-          <w:sz w:val="24"/>
-          <w:szCs w:val="24"/>
-        </w:rPr>
-        <w:t xml:space="preserve"> και διαδοχικά δεδομένα</w:t>
+        <w:t>εισόδους δεδομένα χρονοσειρών και διαδοχικά δεδομένα</w:t>
       </w:r>
       <w:r>
         <w:rPr>
@@ -36194,33 +36413,15 @@
           <w:sz w:val="24"/>
           <w:szCs w:val="24"/>
         </w:rPr>
-        <w:t xml:space="preserve"> </w:t>
-      </w:r>
-      <w:proofErr w:type="spellStart"/>
-      <w:r>
-        <w:rPr>
-          <w:rFonts w:ascii="Arial" w:hAnsi="Arial" w:cs="Arial"/>
-          <w:sz w:val="24"/>
-          <w:szCs w:val="24"/>
-        </w:rPr>
-        <w:t>νευροεπιστήμη</w:t>
-      </w:r>
-      <w:r>
-        <w:rPr>
-          <w:rFonts w:ascii="Arial" w:hAnsi="Arial" w:cs="Arial"/>
-          <w:sz w:val="24"/>
-          <w:szCs w:val="24"/>
-        </w:rPr>
-        <w:t>ς</w:t>
-      </w:r>
-      <w:proofErr w:type="spellEnd"/>
-      <w:r>
-        <w:rPr>
-          <w:rFonts w:ascii="Arial" w:hAnsi="Arial" w:cs="Arial"/>
-          <w:sz w:val="24"/>
-          <w:szCs w:val="24"/>
-        </w:rPr>
-        <w:t>, της φυσικής,</w:t>
+        <w:t xml:space="preserve"> νευροεπιστήμη</w:t>
+      </w:r>
+      <w:r>
+        <w:rPr>
+          <w:rFonts w:ascii="Arial" w:hAnsi="Arial" w:cs="Arial"/>
+          <w:sz w:val="24"/>
+          <w:szCs w:val="24"/>
+        </w:rPr>
+        <w:t>ς, της φυσικής,</w:t>
       </w:r>
       <w:r>
         <w:rPr>
@@ -46181,16 +46382,7 @@
           <w:szCs w:val="24"/>
           <w:lang w:val="en-US"/>
         </w:rPr>
-        <w:t>2015_Book_MachineLearningInRadiationOnco</w:t>
-      </w:r>
-      <w:r>
-        <w:rPr>
-          <w:rFonts w:ascii="Arial" w:hAnsi="Arial" w:cs="Arial"/>
-          <w:sz w:val="24"/>
-          <w:szCs w:val="24"/>
-          <w:lang w:val="en-US"/>
-        </w:rPr>
-        <w:t>.</w:t>
+        <w:t>2015_Book_MachineLearningInRadiationOnco.</w:t>
       </w:r>
       <w:r>
         <w:rPr>
@@ -46331,16 +46523,7 @@
           <w:szCs w:val="24"/>
           <w:lang w:val="en-US"/>
         </w:rPr>
-        <w:t xml:space="preserve"> (</w:t>
-      </w:r>
-      <w:r>
-        <w:rPr>
-          <w:rFonts w:ascii="Arial" w:hAnsi="Arial" w:cs="Arial"/>
-          <w:sz w:val="24"/>
-          <w:szCs w:val="24"/>
-          <w:lang w:val="en-US"/>
-        </w:rPr>
-        <w:t>Alzubi_2018_J._Phys.__Conf._Ser._1142_012012</w:t>
+        <w:t xml:space="preserve"> (Alzubi_2018_J._Phys.__Conf._Ser._1142_012012</w:t>
       </w:r>
       <w:r>
         <w:rPr>
@@ -47469,7 +47652,6 @@
           </w:rPr>
           <w:t>/</w:t>
         </w:r>
-        <w:proofErr w:type="spellStart"/>
         <w:r>
           <w:rPr>
             <w:rStyle w:val="Hyperlink"/>
@@ -47477,7 +47659,6 @@
           </w:rPr>
           <w:t>en</w:t>
         </w:r>
-        <w:proofErr w:type="spellEnd"/>
         <w:r>
           <w:rPr>
             <w:rStyle w:val="Hyperlink"/>
@@ -53228,31 +53409,7 @@
           <w:szCs w:val="24"/>
           <w:lang w:val="en-US"/>
         </w:rPr>
-        <w:t xml:space="preserve">Computer Vision </w:t>
-      </w:r>
-      <w:proofErr w:type="gramStart"/>
-      <w:r>
-        <w:rPr>
-          <w:rFonts w:ascii="Arial" w:hAnsi="Arial" w:cs="Arial"/>
-          <w:b/>
-          <w:bCs/>
-          <w:sz w:val="24"/>
-          <w:szCs w:val="24"/>
-          <w:lang w:val="en-US"/>
-        </w:rPr>
-        <w:t>In</w:t>
-      </w:r>
-      <w:proofErr w:type="gramEnd"/>
-      <w:r>
-        <w:rPr>
-          <w:rFonts w:ascii="Arial" w:hAnsi="Arial" w:cs="Arial"/>
-          <w:b/>
-          <w:bCs/>
-          <w:sz w:val="24"/>
-          <w:szCs w:val="24"/>
-          <w:lang w:val="en-US"/>
-        </w:rPr>
-        <w:t xml:space="preserve"> Cell Biology.pdf</w:t>
+        <w:t>Computer Vision In Cell Biology.pdf</w:t>
       </w:r>
       <w:r>
         <w:rPr>
@@ -54509,13 +54666,7 @@
       <w:rPr>
         <w:noProof/>
       </w:rPr>
-      <w:t>1</w:t>
-    </w:r>
-    <w:r>
-      <w:rPr>
-        <w:noProof/>
-      </w:rPr>
-      <w:t>6</w:t>
+      <w:t>16</w:t>
     </w:r>
     <w:r>
       <w:rPr>

</xml_diff>

<commit_message>
reviewed photos, inserted teachers,
</commit_message>
<xml_diff>
--- a/Diploma_Thesis.docx
+++ b/Diploma_Thesis.docx
@@ -538,7 +538,29 @@
           <w:sz w:val="24"/>
           <w:szCs w:val="24"/>
         </w:rPr>
-        <w:t>, Καθηγητής</w:t>
+        <w:t>,</w:t>
+      </w:r>
+      <w:r>
+        <w:rPr>
+          <w:rFonts w:ascii="Arial" w:hAnsi="Arial" w:cs="Arial"/>
+          <w:b/>
+          <w:bCs/>
+          <w:color w:val="000000"/>
+          <w:sz w:val="24"/>
+          <w:szCs w:val="24"/>
+        </w:rPr>
+        <w:t xml:space="preserve"> Επ.</w:t>
+      </w:r>
+      <w:r>
+        <w:rPr>
+          <w:rFonts w:ascii="Arial" w:hAnsi="Arial" w:cs="Arial"/>
+          <w:b/>
+          <w:bCs/>
+          <w:color w:val="000000"/>
+          <w:sz w:val="24"/>
+          <w:szCs w:val="24"/>
+        </w:rPr>
+        <w:t xml:space="preserve"> Καθηγητής</w:t>
       </w:r>
     </w:p>
     <w:p>
@@ -1568,6 +1590,7 @@
           <w:color w:val="000000"/>
           <w:sz w:val="24"/>
           <w:szCs w:val="24"/>
+          <w:highlight w:val="red"/>
         </w:rPr>
       </w:pPr>
       <w:r>
@@ -1578,6 +1601,7 @@
           <w:color w:val="000000"/>
           <w:sz w:val="24"/>
           <w:szCs w:val="24"/>
+          <w:highlight w:val="red"/>
         </w:rPr>
         <w:t xml:space="preserve">Εισηγητής: </w:t>
       </w:r>
@@ -1590,11 +1614,138 @@
         <w:spacing w:after="0" w:line="240" w:lineRule="auto"/>
         <w:rPr>
           <w:rFonts w:ascii="Arial" w:hAnsi="Arial" w:cs="Arial"/>
+          <w:b/>
+          <w:bCs/>
           <w:color w:val="000000"/>
           <w:sz w:val="24"/>
           <w:szCs w:val="24"/>
-        </w:rPr>
-      </w:pPr>
+          <w:highlight w:val="red"/>
+        </w:rPr>
+      </w:pPr>
+    </w:p>
+    <w:p>
+      <w:pPr>
+        <w:autoSpaceDE w:val="0"/>
+        <w:autoSpaceDN w:val="0"/>
+        <w:adjustRightInd w:val="0"/>
+        <w:spacing w:after="0" w:line="240" w:lineRule="auto"/>
+        <w:ind w:left="1440" w:firstLine="720"/>
+        <w:rPr>
+          <w:rFonts w:ascii="Arial" w:hAnsi="Arial" w:cs="Arial"/>
+          <w:b/>
+          <w:bCs/>
+          <w:color w:val="000000"/>
+          <w:sz w:val="24"/>
+          <w:szCs w:val="24"/>
+        </w:rPr>
+      </w:pPr>
+      <w:r>
+        <w:rPr>
+          <w:rFonts w:ascii="Arial" w:hAnsi="Arial" w:cs="Arial"/>
+          <w:b/>
+          <w:bCs/>
+          <w:color w:val="000000"/>
+          <w:sz w:val="24"/>
+          <w:szCs w:val="24"/>
+          <w:highlight w:val="red"/>
+        </w:rPr>
+        <w:t xml:space="preserve">Δρ </w:t>
+      </w:r>
+      <w:r>
+        <w:rPr>
+          <w:rFonts w:ascii="Arial" w:hAnsi="Arial" w:cs="Arial"/>
+          <w:b/>
+          <w:bCs/>
+          <w:color w:val="000000"/>
+          <w:sz w:val="24"/>
+          <w:szCs w:val="24"/>
+          <w:highlight w:val="red"/>
+        </w:rPr>
+        <w:t>Παναγιώτης</w:t>
+      </w:r>
+      <w:r>
+        <w:rPr>
+          <w:rFonts w:ascii="Arial" w:hAnsi="Arial" w:cs="Arial"/>
+          <w:b/>
+          <w:bCs/>
+          <w:color w:val="000000"/>
+          <w:sz w:val="24"/>
+          <w:szCs w:val="24"/>
+          <w:highlight w:val="red"/>
+        </w:rPr>
+        <w:t xml:space="preserve"> </w:t>
+      </w:r>
+      <w:r>
+        <w:rPr>
+          <w:rFonts w:ascii="Arial" w:hAnsi="Arial" w:cs="Arial"/>
+          <w:b/>
+          <w:bCs/>
+          <w:color w:val="000000"/>
+          <w:sz w:val="24"/>
+          <w:szCs w:val="24"/>
+          <w:highlight w:val="red"/>
+        </w:rPr>
+        <w:t>Καρκαζής</w:t>
+      </w:r>
+      <w:r>
+        <w:rPr>
+          <w:rFonts w:ascii="Arial" w:hAnsi="Arial" w:cs="Arial"/>
+          <w:b/>
+          <w:bCs/>
+          <w:color w:val="000000"/>
+          <w:sz w:val="24"/>
+          <w:szCs w:val="24"/>
+          <w:highlight w:val="red"/>
+        </w:rPr>
+        <w:t xml:space="preserve">, </w:t>
+      </w:r>
+      <w:r>
+        <w:rPr>
+          <w:rFonts w:ascii="Arial" w:hAnsi="Arial" w:cs="Arial"/>
+          <w:b/>
+          <w:bCs/>
+          <w:color w:val="000000"/>
+          <w:sz w:val="24"/>
+          <w:szCs w:val="24"/>
+          <w:highlight w:val="red"/>
+        </w:rPr>
+        <w:t>Επ.</w:t>
+      </w:r>
+      <w:r>
+        <w:rPr>
+          <w:rFonts w:ascii="Arial" w:hAnsi="Arial" w:cs="Arial"/>
+          <w:b/>
+          <w:bCs/>
+          <w:color w:val="000000"/>
+          <w:sz w:val="24"/>
+          <w:szCs w:val="24"/>
+          <w:highlight w:val="red"/>
+        </w:rPr>
+        <w:t xml:space="preserve"> </w:t>
+      </w:r>
+      <w:r>
+        <w:rPr>
+          <w:rFonts w:ascii="Arial" w:hAnsi="Arial" w:cs="Arial"/>
+          <w:b/>
+          <w:bCs/>
+          <w:color w:val="000000"/>
+          <w:sz w:val="24"/>
+          <w:szCs w:val="24"/>
+          <w:highlight w:val="red"/>
+        </w:rPr>
+        <w:t>Καθηγητής</w:t>
+      </w:r>
+      <w:r>
+        <w:rPr>
+          <w:rFonts w:ascii="Arial" w:hAnsi="Arial" w:cs="Arial"/>
+          <w:b/>
+          <w:bCs/>
+          <w:color w:val="000000"/>
+          <w:sz w:val="24"/>
+          <w:szCs w:val="24"/>
+        </w:rPr>
+        <w:t xml:space="preserve"> </w:t>
+      </w:r>
     </w:p>
     <w:p>
       <w:pPr>
@@ -1605,46 +1756,11 @@
         <w:ind w:left="720" w:firstLine="720"/>
         <w:rPr>
           <w:rFonts w:ascii="Arial" w:hAnsi="Arial" w:cs="Arial"/>
-          <w:b/>
-          <w:bCs/>
           <w:color w:val="000000"/>
           <w:sz w:val="24"/>
           <w:szCs w:val="24"/>
         </w:rPr>
       </w:pPr>
-      <w:r>
-        <w:rPr>
-          <w:rFonts w:ascii="Arial" w:hAnsi="Arial" w:cs="Arial"/>
-          <w:b/>
-          <w:bCs/>
-          <w:color w:val="000000"/>
-          <w:sz w:val="24"/>
-          <w:szCs w:val="24"/>
-        </w:rPr>
-        <w:t xml:space="preserve">Δρ </w:t>
-      </w:r>
-      <w:r>
-        <w:rPr>
-          <w:rFonts w:ascii="Arial" w:hAnsi="Arial" w:cs="Arial"/>
-          <w:b/>
-          <w:bCs/>
-          <w:color w:val="000000"/>
-          <w:sz w:val="24"/>
-          <w:szCs w:val="24"/>
-        </w:rPr>
-        <w:t>Παναγιώτης Καρκαζής</w:t>
-      </w:r>
-      <w:r>
-        <w:rPr>
-          <w:rFonts w:ascii="Arial" w:hAnsi="Arial" w:cs="Arial"/>
-          <w:b/>
-          <w:bCs/>
-          <w:color w:val="000000"/>
-          <w:sz w:val="24"/>
-          <w:szCs w:val="24"/>
-        </w:rPr>
-        <w:t xml:space="preserve">, Καθηγητής </w:t>
-      </w:r>
     </w:p>
     <w:p>
       <w:pPr>
@@ -1697,14 +1813,26 @@
         <w:autoSpaceDN w:val="0"/>
         <w:adjustRightInd w:val="0"/>
         <w:spacing w:after="0" w:line="240" w:lineRule="auto"/>
-        <w:ind w:left="720" w:firstLine="720"/>
-        <w:rPr>
-          <w:rFonts w:ascii="Arial" w:hAnsi="Arial" w:cs="Arial"/>
+        <w:rPr>
+          <w:rFonts w:ascii="Arial" w:hAnsi="Arial" w:cs="Arial"/>
+          <w:b/>
+          <w:bCs/>
           <w:color w:val="000000"/>
           <w:sz w:val="24"/>
           <w:szCs w:val="24"/>
         </w:rPr>
       </w:pPr>
+      <w:r>
+        <w:rPr>
+          <w:rFonts w:ascii="Arial" w:hAnsi="Arial" w:cs="Arial"/>
+          <w:b/>
+          <w:bCs/>
+          <w:color w:val="000000"/>
+          <w:sz w:val="24"/>
+          <w:szCs w:val="24"/>
+        </w:rPr>
+        <w:t xml:space="preserve">Εξεταστική Επιτροπή: </w:t>
+      </w:r>
     </w:p>
     <w:p>
       <w:pPr>
@@ -1714,33 +1842,6 @@
         <w:spacing w:after="0" w:line="240" w:lineRule="auto"/>
         <w:rPr>
           <w:rFonts w:ascii="Arial" w:hAnsi="Arial" w:cs="Arial"/>
-          <w:b/>
-          <w:bCs/>
-          <w:color w:val="000000"/>
-          <w:sz w:val="24"/>
-          <w:szCs w:val="24"/>
-        </w:rPr>
-      </w:pPr>
-      <w:r>
-        <w:rPr>
-          <w:rFonts w:ascii="Arial" w:hAnsi="Arial" w:cs="Arial"/>
-          <w:b/>
-          <w:bCs/>
-          <w:color w:val="000000"/>
-          <w:sz w:val="24"/>
-          <w:szCs w:val="24"/>
-        </w:rPr>
-        <w:t xml:space="preserve">Εξεταστική Επιτροπή: </w:t>
-      </w:r>
-    </w:p>
-    <w:p>
-      <w:pPr>
-        <w:autoSpaceDE w:val="0"/>
-        <w:autoSpaceDN w:val="0"/>
-        <w:adjustRightInd w:val="0"/>
-        <w:spacing w:after="0" w:line="240" w:lineRule="auto"/>
-        <w:rPr>
-          <w:rFonts w:ascii="Arial" w:hAnsi="Arial" w:cs="Arial"/>
           <w:color w:val="000000"/>
           <w:sz w:val="24"/>
           <w:szCs w:val="24"/>
@@ -1750,24 +1851,25 @@
     <w:tbl>
       <w:tblPr>
         <w:tblStyle w:val="TableGrid"/>
-        <w:tblW w:w="9072" w:type="dxa"/>
+        <w:tblW w:w="10038" w:type="dxa"/>
         <w:jc w:val="center"/>
         <w:tblLook w:val="04A0" w:firstRow="1" w:lastRow="0" w:firstColumn="1" w:lastColumn="0" w:noHBand="0" w:noVBand="1"/>
       </w:tblPr>
       <w:tblGrid>
-        <w:gridCol w:w="527"/>
-        <w:gridCol w:w="4037"/>
-        <w:gridCol w:w="2263"/>
-        <w:gridCol w:w="2245"/>
+        <w:gridCol w:w="539"/>
+        <w:gridCol w:w="2524"/>
+        <w:gridCol w:w="4525"/>
+        <w:gridCol w:w="2450"/>
       </w:tblGrid>
       <w:tr>
         <w:trPr>
-          <w:trHeight w:val="317"/>
+          <w:trHeight w:val="371"/>
           <w:jc w:val="center"/>
         </w:trPr>
         <w:tc>
           <w:tcPr>
-            <w:tcW w:w="527" w:type="dxa"/>
+            <w:tcW w:w="421" w:type="dxa"/>
+            <w:vAlign w:val="center"/>
           </w:tcPr>
           <w:p>
             <w:pPr>
@@ -1781,8 +1883,8 @@
                 <w:b/>
                 <w:bCs/>
                 <w:color w:val="000000"/>
-                <w:sz w:val="18"/>
-                <w:szCs w:val="18"/>
+                <w:sz w:val="20"/>
+                <w:szCs w:val="20"/>
               </w:rPr>
             </w:pPr>
             <w:r>
@@ -1791,8 +1893,8 @@
                 <w:b/>
                 <w:bCs/>
                 <w:color w:val="000000"/>
-                <w:sz w:val="18"/>
-                <w:szCs w:val="18"/>
+                <w:sz w:val="20"/>
+                <w:szCs w:val="20"/>
               </w:rPr>
               <w:t>Α/α</w:t>
             </w:r>
@@ -1800,7 +1902,8 @@
         </w:tc>
         <w:tc>
           <w:tcPr>
-            <w:tcW w:w="4037" w:type="dxa"/>
+            <w:tcW w:w="2551" w:type="dxa"/>
+            <w:vAlign w:val="center"/>
           </w:tcPr>
           <w:p>
             <w:pPr>
@@ -1814,8 +1917,8 @@
                 <w:b/>
                 <w:bCs/>
                 <w:color w:val="000000"/>
-                <w:sz w:val="18"/>
-                <w:szCs w:val="18"/>
+                <w:sz w:val="20"/>
+                <w:szCs w:val="20"/>
               </w:rPr>
             </w:pPr>
             <w:r>
@@ -1824,8 +1927,8 @@
                 <w:b/>
                 <w:bCs/>
                 <w:color w:val="000000"/>
-                <w:sz w:val="18"/>
-                <w:szCs w:val="18"/>
+                <w:sz w:val="20"/>
+                <w:szCs w:val="20"/>
               </w:rPr>
               <w:t>ΟΝΟΜ/ΝΥΜΟ</w:t>
             </w:r>
@@ -1833,7 +1936,8 @@
         </w:tc>
         <w:tc>
           <w:tcPr>
-            <w:tcW w:w="2263" w:type="dxa"/>
+            <w:tcW w:w="4587" w:type="dxa"/>
+            <w:vAlign w:val="center"/>
           </w:tcPr>
           <w:p>
             <w:pPr>
@@ -1847,8 +1951,8 @@
                 <w:b/>
                 <w:bCs/>
                 <w:color w:val="000000"/>
-                <w:sz w:val="18"/>
-                <w:szCs w:val="18"/>
+                <w:sz w:val="20"/>
+                <w:szCs w:val="20"/>
               </w:rPr>
             </w:pPr>
             <w:r>
@@ -1857,8 +1961,8 @@
                 <w:b/>
                 <w:bCs/>
                 <w:color w:val="000000"/>
-                <w:sz w:val="18"/>
-                <w:szCs w:val="18"/>
+                <w:sz w:val="20"/>
+                <w:szCs w:val="20"/>
               </w:rPr>
               <w:t>ΒΑΘΜΙΔΑ/ΙΔΙΟΤΗΤΑ</w:t>
             </w:r>
@@ -1866,7 +1970,8 @@
         </w:tc>
         <w:tc>
           <w:tcPr>
-            <w:tcW w:w="2245" w:type="dxa"/>
+            <w:tcW w:w="2479" w:type="dxa"/>
+            <w:vAlign w:val="center"/>
           </w:tcPr>
           <w:p>
             <w:pPr>
@@ -1880,8 +1985,8 @@
                 <w:b/>
                 <w:bCs/>
                 <w:color w:val="000000"/>
-                <w:sz w:val="18"/>
-                <w:szCs w:val="18"/>
+                <w:sz w:val="20"/>
+                <w:szCs w:val="20"/>
               </w:rPr>
             </w:pPr>
             <w:r>
@@ -1890,8 +1995,8 @@
                 <w:b/>
                 <w:bCs/>
                 <w:color w:val="000000"/>
-                <w:sz w:val="18"/>
-                <w:szCs w:val="18"/>
+                <w:sz w:val="20"/>
+                <w:szCs w:val="20"/>
               </w:rPr>
               <w:t>ΥΠΟΓΡΑΦΗ</w:t>
             </w:r>
@@ -1900,12 +2005,13 @@
       </w:tr>
       <w:tr>
         <w:trPr>
-          <w:trHeight w:val="300"/>
+          <w:trHeight w:val="621"/>
           <w:jc w:val="center"/>
         </w:trPr>
         <w:tc>
           <w:tcPr>
-            <w:tcW w:w="527" w:type="dxa"/>
+            <w:tcW w:w="421" w:type="dxa"/>
+            <w:vAlign w:val="center"/>
           </w:tcPr>
           <w:p>
             <w:pPr>
@@ -1917,16 +2023,16 @@
               <w:rPr>
                 <w:rFonts w:ascii="Arial" w:hAnsi="Arial" w:cs="Arial"/>
                 <w:color w:val="000000"/>
-                <w:sz w:val="18"/>
-                <w:szCs w:val="18"/>
+                <w:sz w:val="20"/>
+                <w:szCs w:val="20"/>
               </w:rPr>
             </w:pPr>
             <w:r>
               <w:rPr>
                 <w:rFonts w:ascii="Arial" w:hAnsi="Arial" w:cs="Arial"/>
                 <w:color w:val="000000"/>
-                <w:sz w:val="18"/>
-                <w:szCs w:val="18"/>
+                <w:sz w:val="20"/>
+                <w:szCs w:val="20"/>
               </w:rPr>
               <w:t>1</w:t>
             </w:r>
@@ -1934,7 +2040,8 @@
         </w:tc>
         <w:tc>
           <w:tcPr>
-            <w:tcW w:w="4037" w:type="dxa"/>
+            <w:tcW w:w="2551" w:type="dxa"/>
+            <w:vAlign w:val="center"/>
           </w:tcPr>
           <w:p>
             <w:pPr>
@@ -1946,24 +2053,25 @@
               <w:rPr>
                 <w:rFonts w:ascii="Arial" w:hAnsi="Arial" w:cs="Arial"/>
                 <w:color w:val="000000"/>
-                <w:sz w:val="18"/>
-                <w:szCs w:val="18"/>
+                <w:sz w:val="20"/>
+                <w:szCs w:val="20"/>
               </w:rPr>
             </w:pPr>
             <w:r>
               <w:rPr>
                 <w:rFonts w:ascii="Arial" w:hAnsi="Arial" w:cs="Arial"/>
                 <w:color w:val="000000"/>
-                <w:sz w:val="18"/>
-                <w:szCs w:val="18"/>
+                <w:sz w:val="20"/>
+                <w:szCs w:val="20"/>
               </w:rPr>
-              <w:t>?</w:t>
+              <w:t>Καρκαζής Παναγιώτης</w:t>
             </w:r>
           </w:p>
         </w:tc>
         <w:tc>
           <w:tcPr>
-            <w:tcW w:w="2263" w:type="dxa"/>
+            <w:tcW w:w="4587" w:type="dxa"/>
+            <w:vAlign w:val="center"/>
           </w:tcPr>
           <w:p>
             <w:pPr>
@@ -1975,15 +2083,25 @@
               <w:rPr>
                 <w:rFonts w:ascii="Arial" w:hAnsi="Arial" w:cs="Arial"/>
                 <w:color w:val="000000"/>
-                <w:sz w:val="18"/>
-                <w:szCs w:val="18"/>
+                <w:sz w:val="20"/>
+                <w:szCs w:val="20"/>
               </w:rPr>
             </w:pPr>
+            <w:r>
+              <w:rPr>
+                <w:rFonts w:ascii="Arial" w:hAnsi="Arial" w:cs="Arial"/>
+                <w:color w:val="000000"/>
+                <w:sz w:val="20"/>
+                <w:szCs w:val="20"/>
+              </w:rPr>
+              <w:t>Επ. Καθ. Τμ. Μηχ. Πληροφορικής και Υπολογιστών</w:t>
+            </w:r>
           </w:p>
         </w:tc>
         <w:tc>
           <w:tcPr>
-            <w:tcW w:w="2245" w:type="dxa"/>
+            <w:tcW w:w="2479" w:type="dxa"/>
+            <w:vAlign w:val="center"/>
           </w:tcPr>
           <w:p>
             <w:pPr>
@@ -1995,8 +2113,8 @@
               <w:rPr>
                 <w:rFonts w:ascii="Arial" w:hAnsi="Arial" w:cs="Arial"/>
                 <w:color w:val="000000"/>
-                <w:sz w:val="18"/>
-                <w:szCs w:val="18"/>
+                <w:sz w:val="20"/>
+                <w:szCs w:val="20"/>
               </w:rPr>
             </w:pPr>
           </w:p>
@@ -2004,12 +2122,13 @@
       </w:tr>
       <w:tr>
         <w:trPr>
-          <w:trHeight w:val="317"/>
+          <w:trHeight w:val="621"/>
           <w:jc w:val="center"/>
         </w:trPr>
         <w:tc>
           <w:tcPr>
-            <w:tcW w:w="527" w:type="dxa"/>
+            <w:tcW w:w="421" w:type="dxa"/>
+            <w:vAlign w:val="center"/>
           </w:tcPr>
           <w:p>
             <w:pPr>
@@ -2021,16 +2140,16 @@
               <w:rPr>
                 <w:rFonts w:ascii="Arial" w:hAnsi="Arial" w:cs="Arial"/>
                 <w:color w:val="000000"/>
-                <w:sz w:val="18"/>
-                <w:szCs w:val="18"/>
+                <w:sz w:val="20"/>
+                <w:szCs w:val="20"/>
               </w:rPr>
             </w:pPr>
             <w:r>
               <w:rPr>
                 <w:rFonts w:ascii="Arial" w:hAnsi="Arial" w:cs="Arial"/>
                 <w:color w:val="000000"/>
-                <w:sz w:val="18"/>
-                <w:szCs w:val="18"/>
+                <w:sz w:val="20"/>
+                <w:szCs w:val="20"/>
               </w:rPr>
               <w:t>2</w:t>
             </w:r>
@@ -2038,7 +2157,8 @@
         </w:tc>
         <w:tc>
           <w:tcPr>
-            <w:tcW w:w="4037" w:type="dxa"/>
+            <w:tcW w:w="2551" w:type="dxa"/>
+            <w:vAlign w:val="center"/>
           </w:tcPr>
           <w:p>
             <w:pPr>
@@ -2050,24 +2170,25 @@
               <w:rPr>
                 <w:rFonts w:ascii="Arial" w:hAnsi="Arial" w:cs="Arial"/>
                 <w:color w:val="000000"/>
-                <w:sz w:val="18"/>
-                <w:szCs w:val="18"/>
+                <w:sz w:val="20"/>
+                <w:szCs w:val="20"/>
               </w:rPr>
             </w:pPr>
             <w:r>
               <w:rPr>
                 <w:rFonts w:ascii="Arial" w:hAnsi="Arial" w:cs="Arial"/>
                 <w:color w:val="000000"/>
-                <w:sz w:val="18"/>
-                <w:szCs w:val="18"/>
+                <w:sz w:val="20"/>
+                <w:szCs w:val="20"/>
               </w:rPr>
-              <w:t>?</w:t>
+              <w:t>Νικόλαος Μυριδάκης</w:t>
             </w:r>
           </w:p>
         </w:tc>
         <w:tc>
           <w:tcPr>
-            <w:tcW w:w="2263" w:type="dxa"/>
+            <w:tcW w:w="4587" w:type="dxa"/>
+            <w:vAlign w:val="center"/>
           </w:tcPr>
           <w:p>
             <w:pPr>
@@ -2079,15 +2200,25 @@
               <w:rPr>
                 <w:rFonts w:ascii="Arial" w:hAnsi="Arial" w:cs="Arial"/>
                 <w:color w:val="000000"/>
-                <w:sz w:val="18"/>
-                <w:szCs w:val="18"/>
+                <w:sz w:val="20"/>
+                <w:szCs w:val="20"/>
               </w:rPr>
             </w:pPr>
+            <w:r>
+              <w:rPr>
+                <w:rFonts w:ascii="Arial" w:hAnsi="Arial" w:cs="Arial"/>
+                <w:color w:val="000000"/>
+                <w:sz w:val="20"/>
+                <w:szCs w:val="20"/>
+              </w:rPr>
+              <w:t>Επ. Καθ. Τμ. Μηχ. Πληροφορικής και Υπολογιστών</w:t>
+            </w:r>
           </w:p>
         </w:tc>
         <w:tc>
           <w:tcPr>
-            <w:tcW w:w="2245" w:type="dxa"/>
+            <w:tcW w:w="2479" w:type="dxa"/>
+            <w:vAlign w:val="center"/>
           </w:tcPr>
           <w:p>
             <w:pPr>
@@ -2099,8 +2230,8 @@
               <w:rPr>
                 <w:rFonts w:ascii="Arial" w:hAnsi="Arial" w:cs="Arial"/>
                 <w:color w:val="000000"/>
-                <w:sz w:val="18"/>
-                <w:szCs w:val="18"/>
+                <w:sz w:val="20"/>
+                <w:szCs w:val="20"/>
               </w:rPr>
             </w:pPr>
           </w:p>
@@ -2108,12 +2239,13 @@
       </w:tr>
       <w:tr>
         <w:trPr>
-          <w:trHeight w:val="300"/>
+          <w:trHeight w:val="621"/>
           <w:jc w:val="center"/>
         </w:trPr>
         <w:tc>
           <w:tcPr>
-            <w:tcW w:w="527" w:type="dxa"/>
+            <w:tcW w:w="421" w:type="dxa"/>
+            <w:vAlign w:val="center"/>
           </w:tcPr>
           <w:p>
             <w:pPr>
@@ -2125,16 +2257,16 @@
               <w:rPr>
                 <w:rFonts w:ascii="Arial" w:hAnsi="Arial" w:cs="Arial"/>
                 <w:color w:val="000000"/>
-                <w:sz w:val="18"/>
-                <w:szCs w:val="18"/>
+                <w:sz w:val="20"/>
+                <w:szCs w:val="20"/>
               </w:rPr>
             </w:pPr>
             <w:r>
               <w:rPr>
                 <w:rFonts w:ascii="Arial" w:hAnsi="Arial" w:cs="Arial"/>
                 <w:color w:val="000000"/>
-                <w:sz w:val="18"/>
-                <w:szCs w:val="18"/>
+                <w:sz w:val="20"/>
+                <w:szCs w:val="20"/>
               </w:rPr>
               <w:t>3</w:t>
             </w:r>
@@ -2142,7 +2274,8 @@
         </w:tc>
         <w:tc>
           <w:tcPr>
-            <w:tcW w:w="4037" w:type="dxa"/>
+            <w:tcW w:w="2551" w:type="dxa"/>
+            <w:vAlign w:val="center"/>
           </w:tcPr>
           <w:p>
             <w:pPr>
@@ -2154,24 +2287,25 @@
               <w:rPr>
                 <w:rFonts w:ascii="Arial" w:hAnsi="Arial" w:cs="Arial"/>
                 <w:color w:val="000000"/>
-                <w:sz w:val="18"/>
-                <w:szCs w:val="18"/>
+                <w:sz w:val="20"/>
+                <w:szCs w:val="20"/>
               </w:rPr>
             </w:pPr>
             <w:r>
               <w:rPr>
                 <w:rFonts w:ascii="Arial" w:hAnsi="Arial" w:cs="Arial"/>
                 <w:color w:val="000000"/>
-                <w:sz w:val="18"/>
-                <w:szCs w:val="18"/>
+                <w:sz w:val="20"/>
+                <w:szCs w:val="20"/>
               </w:rPr>
-              <w:t>?</w:t>
+              <w:t>Μάμαλης Βασίλειος</w:t>
             </w:r>
           </w:p>
         </w:tc>
         <w:tc>
           <w:tcPr>
-            <w:tcW w:w="2263" w:type="dxa"/>
+            <w:tcW w:w="4587" w:type="dxa"/>
+            <w:vAlign w:val="center"/>
           </w:tcPr>
           <w:p>
             <w:pPr>
@@ -2183,15 +2317,25 @@
               <w:rPr>
                 <w:rFonts w:ascii="Arial" w:hAnsi="Arial" w:cs="Arial"/>
                 <w:color w:val="000000"/>
-                <w:sz w:val="18"/>
-                <w:szCs w:val="18"/>
+                <w:sz w:val="20"/>
+                <w:szCs w:val="20"/>
               </w:rPr>
             </w:pPr>
+            <w:r>
+              <w:rPr>
+                <w:rFonts w:ascii="Arial" w:hAnsi="Arial" w:cs="Arial"/>
+                <w:color w:val="000000"/>
+                <w:sz w:val="20"/>
+                <w:szCs w:val="20"/>
+              </w:rPr>
+              <w:t>Καθ. Τμ. Μηχ. Πληροφορικής και Υπολογιστών</w:t>
+            </w:r>
           </w:p>
         </w:tc>
         <w:tc>
           <w:tcPr>
-            <w:tcW w:w="2245" w:type="dxa"/>
+            <w:tcW w:w="2479" w:type="dxa"/>
+            <w:vAlign w:val="center"/>
           </w:tcPr>
           <w:p>
             <w:pPr>
@@ -2203,8 +2347,8 @@
               <w:rPr>
                 <w:rFonts w:ascii="Arial" w:hAnsi="Arial" w:cs="Arial"/>
                 <w:color w:val="000000"/>
-                <w:sz w:val="18"/>
-                <w:szCs w:val="18"/>
+                <w:sz w:val="20"/>
+                <w:szCs w:val="20"/>
               </w:rPr>
             </w:pPr>
           </w:p>
@@ -2225,6 +2369,7 @@
           <w:color w:val="000000"/>
           <w:sz w:val="24"/>
           <w:szCs w:val="24"/>
+          <w:lang w:val="en-US"/>
         </w:rPr>
       </w:pPr>
     </w:p>
@@ -2294,7 +2439,19 @@
           <w:sz w:val="24"/>
           <w:szCs w:val="24"/>
         </w:rPr>
-        <w:t>0?</w:t>
+        <w:t>0</w:t>
+      </w:r>
+      <w:r>
+        <w:rPr>
+          <w:rFonts w:ascii="Arial" w:hAnsi="Arial" w:cs="Arial"/>
+          <w:b/>
+          <w:bCs/>
+          <w:color w:val="000000"/>
+          <w:sz w:val="24"/>
+          <w:szCs w:val="24"/>
+          <w:lang w:val="en-US"/>
+        </w:rPr>
+        <w:t>7-11</w:t>
       </w:r>
       <w:r>
         <w:rPr>
@@ -3412,7 +3569,6 @@
         <w:autoSpaceDN w:val="0"/>
         <w:adjustRightInd w:val="0"/>
         <w:spacing w:after="0" w:line="240" w:lineRule="auto"/>
-        <w:jc w:val="center"/>
         <w:rPr>
           <w:rFonts w:ascii="Arial" w:hAnsi="Arial" w:cs="Arial"/>
           <w:b/>
@@ -3429,7 +3585,6 @@
         <w:autoSpaceDN w:val="0"/>
         <w:adjustRightInd w:val="0"/>
         <w:spacing w:after="0" w:line="240" w:lineRule="auto"/>
-        <w:jc w:val="center"/>
         <w:rPr>
           <w:rFonts w:ascii="Arial" w:hAnsi="Arial" w:cs="Arial"/>
           <w:b/>
@@ -3446,7 +3601,6 @@
         <w:autoSpaceDN w:val="0"/>
         <w:adjustRightInd w:val="0"/>
         <w:spacing w:after="0" w:line="240" w:lineRule="auto"/>
-        <w:jc w:val="center"/>
         <w:rPr>
           <w:rFonts w:ascii="Arial" w:hAnsi="Arial" w:cs="Arial"/>
           <w:b/>
@@ -3484,28 +3638,42 @@
         <w:rPr>
           <w:rFonts w:ascii="Arial" w:hAnsi="Arial" w:cs="Arial"/>
           <w:b/>
-          <w:bCs/>
           <w:color w:val="000000"/>
-          <w:sz w:val="23"/>
-          <w:szCs w:val="23"/>
-        </w:rPr>
-      </w:pPr>
-    </w:p>
-    <w:p>
-      <w:pPr>
-        <w:autoSpaceDE w:val="0"/>
-        <w:autoSpaceDN w:val="0"/>
-        <w:adjustRightInd w:val="0"/>
-        <w:spacing w:after="0" w:line="240" w:lineRule="auto"/>
+          <w:sz w:val="28"/>
+          <w:szCs w:val="28"/>
+        </w:rPr>
+      </w:pPr>
+      <w:r>
         <w:rPr>
           <w:rFonts w:ascii="Arial" w:hAnsi="Arial" w:cs="Arial"/>
           <w:b/>
-          <w:bCs/>
           <w:color w:val="000000"/>
-          <w:sz w:val="23"/>
-          <w:szCs w:val="23"/>
-        </w:rPr>
-      </w:pPr>
+          <w:sz w:val="28"/>
+          <w:szCs w:val="28"/>
+        </w:rPr>
+        <w:lastRenderedPageBreak/>
+        <w:t xml:space="preserve">ΔΗΛΩΣΗ ΣΥΓΓΡΑΦΕΑ </w:t>
+      </w:r>
+      <w:r>
+        <w:rPr>
+          <w:rFonts w:ascii="Arial" w:hAnsi="Arial" w:cs="Arial"/>
+          <w:b/>
+          <w:color w:val="000000"/>
+          <w:sz w:val="28"/>
+          <w:szCs w:val="28"/>
+        </w:rPr>
+        <w:t xml:space="preserve">ΔΙΠΛΩΜΑΤΙΚΗΣ </w:t>
+      </w:r>
+      <w:r>
+        <w:rPr>
+          <w:rFonts w:ascii="Arial" w:hAnsi="Arial" w:cs="Arial"/>
+          <w:b/>
+          <w:color w:val="000000"/>
+          <w:sz w:val="28"/>
+          <w:szCs w:val="28"/>
+        </w:rPr>
+        <w:t>ΕΡΓΑΣΙΑΣ</w:t>
+      </w:r>
     </w:p>
     <w:p>
       <w:pPr>
@@ -3517,10 +3685,9 @@
         <w:rPr>
           <w:rFonts w:ascii="Arial" w:hAnsi="Arial" w:cs="Arial"/>
           <w:b/>
-          <w:bCs/>
           <w:color w:val="000000"/>
-          <w:sz w:val="23"/>
-          <w:szCs w:val="23"/>
+          <w:sz w:val="28"/>
+          <w:szCs w:val="28"/>
         </w:rPr>
       </w:pPr>
     </w:p>
@@ -3539,69 +3706,6 @@
           <w:szCs w:val="28"/>
         </w:rPr>
       </w:pPr>
-      <w:r>
-        <w:rPr>
-          <w:rFonts w:ascii="Arial" w:hAnsi="Arial" w:cs="Arial"/>
-          <w:b/>
-          <w:color w:val="000000"/>
-          <w:sz w:val="28"/>
-          <w:szCs w:val="28"/>
-        </w:rPr>
-        <w:lastRenderedPageBreak/>
-        <w:t xml:space="preserve">ΔΗΛΩΣΗ ΣΥΓΓΡΑΦΕΑ </w:t>
-      </w:r>
-      <w:r>
-        <w:rPr>
-          <w:rFonts w:ascii="Arial" w:hAnsi="Arial" w:cs="Arial"/>
-          <w:b/>
-          <w:color w:val="000000"/>
-          <w:sz w:val="28"/>
-          <w:szCs w:val="28"/>
-        </w:rPr>
-        <w:t xml:space="preserve">ΔΙΠΛΩΜΑΤΙΚΗΣ </w:t>
-      </w:r>
-      <w:r>
-        <w:rPr>
-          <w:rFonts w:ascii="Arial" w:hAnsi="Arial" w:cs="Arial"/>
-          <w:b/>
-          <w:color w:val="000000"/>
-          <w:sz w:val="28"/>
-          <w:szCs w:val="28"/>
-        </w:rPr>
-        <w:t>ΕΡΓΑΣΙΑΣ</w:t>
-      </w:r>
-    </w:p>
-    <w:p>
-      <w:pPr>
-        <w:autoSpaceDE w:val="0"/>
-        <w:autoSpaceDN w:val="0"/>
-        <w:adjustRightInd w:val="0"/>
-        <w:spacing w:after="0" w:line="240" w:lineRule="auto"/>
-        <w:jc w:val="center"/>
-        <w:rPr>
-          <w:rFonts w:ascii="Arial" w:hAnsi="Arial" w:cs="Arial"/>
-          <w:b/>
-          <w:color w:val="000000"/>
-          <w:sz w:val="28"/>
-          <w:szCs w:val="28"/>
-        </w:rPr>
-      </w:pPr>
-    </w:p>
-    <w:p>
-      <w:pPr>
-        <w:autoSpaceDE w:val="0"/>
-        <w:autoSpaceDN w:val="0"/>
-        <w:adjustRightInd w:val="0"/>
-        <w:spacing w:after="0" w:line="240" w:lineRule="auto"/>
-        <w:jc w:val="center"/>
-        <w:rPr>
-          <w:rFonts w:ascii="Arial" w:hAnsi="Arial" w:cs="Arial"/>
-          <w:b/>
-          <w:color w:val="000000"/>
-          <w:sz w:val="28"/>
-          <w:szCs w:val="28"/>
-        </w:rPr>
-      </w:pPr>
     </w:p>
     <w:p>
       <w:pPr>
@@ -3624,7 +3728,7 @@
           <w:sz w:val="24"/>
           <w:szCs w:val="24"/>
         </w:rPr>
-        <w:t xml:space="preserve">Ο/η κάτωθι υπογεγραμμένος/η </w:t>
+        <w:t xml:space="preserve">Ο κάτωθι υπογεγραμμένος </w:t>
       </w:r>
       <w:r>
         <w:rPr>
@@ -3903,7 +4007,7 @@
         <w:autoSpaceDN w:val="0"/>
         <w:adjustRightInd w:val="0"/>
         <w:spacing w:after="0" w:line="240" w:lineRule="auto"/>
-        <w:ind w:left="3600" w:firstLine="720"/>
+        <w:ind w:left="4320" w:firstLine="720"/>
         <w:rPr>
           <w:rFonts w:ascii="Arial" w:hAnsi="Arial" w:cs="Arial"/>
           <w:color w:val="000000"/>
@@ -3918,7 +4022,7 @@
           <w:sz w:val="24"/>
           <w:szCs w:val="24"/>
         </w:rPr>
-        <w:t>Ο/Η Δηλών/ούσα</w:t>
+        <w:t>Ο Δηλών</w:t>
       </w:r>
     </w:p>
     <w:p>
@@ -3963,13 +4067,13 @@
           <w:noProof/>
         </w:rPr>
         <w:drawing>
-          <wp:anchor distT="0" distB="0" distL="114300" distR="114300" simplePos="0" relativeHeight="251680768" behindDoc="0" locked="0" layoutInCell="1" allowOverlap="1" wp14:anchorId="47618956" wp14:editId="7CF1A2DD">
+          <wp:anchor distT="0" distB="0" distL="114300" distR="114300" simplePos="0" relativeHeight="251680768" behindDoc="0" locked="0" layoutInCell="1" allowOverlap="1" wp14:anchorId="47618956" wp14:editId="7773B101">
             <wp:simplePos x="0" y="0"/>
             <wp:positionH relativeFrom="column">
-              <wp:posOffset>2945130</wp:posOffset>
+              <wp:posOffset>3163521</wp:posOffset>
             </wp:positionH>
             <wp:positionV relativeFrom="paragraph">
-              <wp:posOffset>80573</wp:posOffset>
+              <wp:posOffset>80010</wp:posOffset>
             </wp:positionV>
             <wp:extent cx="771525" cy="619125"/>
             <wp:effectExtent l="0" t="0" r="9525" b="9525"/>
@@ -6563,7 +6667,7 @@
           <w:szCs w:val="28"/>
         </w:rPr>
       </w:pPr>
-      <w:bookmarkStart w:id="0" w:name="_Toc97015745"/>
+      <w:bookmarkStart w:id="0" w:name="_Toc97214807"/>
       <w:r>
         <w:rPr>
           <w:rFonts w:ascii="Arial" w:hAnsi="Arial" w:cs="Arial"/>
@@ -7355,7 +7459,7 @@
           <w:lang w:val="en-US"/>
         </w:rPr>
       </w:pPr>
-      <w:bookmarkStart w:id="1" w:name="_Toc97015746"/>
+      <w:bookmarkStart w:id="1" w:name="_Toc97214808"/>
       <w:r>
         <w:rPr>
           <w:rFonts w:ascii="Arial" w:hAnsi="Arial" w:cs="Arial"/>
@@ -8107,7 +8211,7 @@
             <w:rPr>
               <w:rFonts w:asciiTheme="minorHAnsi" w:eastAsiaTheme="minorEastAsia" w:hAnsiTheme="minorHAnsi" w:cstheme="minorBidi"/>
               <w:noProof/>
-              <w:lang w:val="en-US"/>
+              <w:lang w:eastAsia="el-GR"/>
             </w:rPr>
           </w:pPr>
           <w:r>
@@ -8119,7 +8223,7 @@
           <w:r>
             <w:fldChar w:fldCharType="separate"/>
           </w:r>
-          <w:hyperlink w:anchor="_Toc97015745" w:history="1">
+          <w:hyperlink w:anchor="_Toc97214807" w:history="1">
             <w:r>
               <w:rPr>
                 <w:rStyle w:val="Hyperlink"/>
@@ -8149,7 +8253,7 @@
                 <w:noProof/>
                 <w:webHidden/>
               </w:rPr>
-              <w:instrText xml:space="preserve"> PAGEREF _Toc97015745 \h </w:instrText>
+              <w:instrText xml:space="preserve"> PAGEREF _Toc97214807 \h </w:instrText>
             </w:r>
             <w:r>
               <w:rPr>
@@ -8189,10 +8293,10 @@
             <w:rPr>
               <w:rFonts w:asciiTheme="minorHAnsi" w:eastAsiaTheme="minorEastAsia" w:hAnsiTheme="minorHAnsi" w:cstheme="minorBidi"/>
               <w:noProof/>
-              <w:lang w:val="en-US"/>
+              <w:lang w:eastAsia="el-GR"/>
             </w:rPr>
           </w:pPr>
-          <w:hyperlink w:anchor="_Toc97015746" w:history="1">
+          <w:hyperlink w:anchor="_Toc97214808" w:history="1">
             <w:r>
               <w:rPr>
                 <w:rStyle w:val="Hyperlink"/>
@@ -8223,7 +8327,7 @@
                 <w:noProof/>
                 <w:webHidden/>
               </w:rPr>
-              <w:instrText xml:space="preserve"> PAGEREF _Toc97015746 \h </w:instrText>
+              <w:instrText xml:space="preserve"> PAGEREF _Toc97214808 \h </w:instrText>
             </w:r>
             <w:r>
               <w:rPr>
@@ -8263,10 +8367,10 @@
             <w:rPr>
               <w:rFonts w:asciiTheme="minorHAnsi" w:eastAsiaTheme="minorEastAsia" w:hAnsiTheme="minorHAnsi" w:cstheme="minorBidi"/>
               <w:noProof/>
-              <w:lang w:val="en-US"/>
+              <w:lang w:eastAsia="el-GR"/>
             </w:rPr>
           </w:pPr>
-          <w:hyperlink w:anchor="_Toc97015747" w:history="1">
+          <w:hyperlink w:anchor="_Toc97214809" w:history="1">
             <w:r>
               <w:rPr>
                 <w:rStyle w:val="Hyperlink"/>
@@ -8296,7 +8400,7 @@
                 <w:noProof/>
                 <w:webHidden/>
               </w:rPr>
-              <w:instrText xml:space="preserve"> PAGEREF _Toc97015747 \h </w:instrText>
+              <w:instrText xml:space="preserve"> PAGEREF _Toc97214809 \h </w:instrText>
             </w:r>
             <w:r>
               <w:rPr>
@@ -8336,10 +8440,10 @@
             <w:rPr>
               <w:rFonts w:asciiTheme="minorHAnsi" w:eastAsiaTheme="minorEastAsia" w:hAnsiTheme="minorHAnsi" w:cstheme="minorBidi"/>
               <w:noProof/>
-              <w:lang w:val="en-US"/>
+              <w:lang w:eastAsia="el-GR"/>
             </w:rPr>
           </w:pPr>
-          <w:hyperlink w:anchor="_Toc97015748" w:history="1">
+          <w:hyperlink w:anchor="_Toc97214810" w:history="1">
             <w:r>
               <w:rPr>
                 <w:rStyle w:val="Hyperlink"/>
@@ -8369,7 +8473,7 @@
                 <w:noProof/>
                 <w:webHidden/>
               </w:rPr>
-              <w:instrText xml:space="preserve"> PAGEREF _Toc97015748 \h </w:instrText>
+              <w:instrText xml:space="preserve"> PAGEREF _Toc97214810 \h </w:instrText>
             </w:r>
             <w:r>
               <w:rPr>
@@ -8389,7 +8493,7 @@
                 <w:noProof/>
                 <w:webHidden/>
               </w:rPr>
-              <w:t>16</w:t>
+              <w:t>14</w:t>
             </w:r>
             <w:r>
               <w:rPr>
@@ -8407,10 +8511,10 @@
               <w:rFonts w:asciiTheme="minorHAnsi" w:eastAsiaTheme="minorEastAsia" w:hAnsiTheme="minorHAnsi" w:cstheme="minorBidi"/>
               <w:sz w:val="22"/>
               <w:szCs w:val="22"/>
-              <w:lang w:val="en-US"/>
+              <w:lang w:eastAsia="el-GR"/>
             </w:rPr>
           </w:pPr>
-          <w:hyperlink w:anchor="_Toc97015749" w:history="1">
+          <w:hyperlink w:anchor="_Toc97214811" w:history="1">
             <w:r>
               <w:rPr>
                 <w:rStyle w:val="Hyperlink"/>
@@ -8434,7 +8538,7 @@
               <w:rPr>
                 <w:webHidden/>
               </w:rPr>
-              <w:instrText xml:space="preserve"> PAGEREF _Toc97015749 \h </w:instrText>
+              <w:instrText xml:space="preserve"> PAGEREF _Toc97214811 \h </w:instrText>
             </w:r>
             <w:r>
               <w:rPr>
@@ -8451,7 +8555,7 @@
               <w:rPr>
                 <w:webHidden/>
               </w:rPr>
-              <w:t>16</w:t>
+              <w:t>15</w:t>
             </w:r>
             <w:r>
               <w:rPr>
@@ -8468,10 +8572,10 @@
               <w:rFonts w:asciiTheme="minorHAnsi" w:eastAsiaTheme="minorEastAsia" w:hAnsiTheme="minorHAnsi" w:cstheme="minorBidi"/>
               <w:sz w:val="22"/>
               <w:szCs w:val="22"/>
-              <w:lang w:val="en-US"/>
+              <w:lang w:eastAsia="el-GR"/>
             </w:rPr>
           </w:pPr>
-          <w:hyperlink w:anchor="_Toc97015750" w:history="1">
+          <w:hyperlink w:anchor="_Toc97214812" w:history="1">
             <w:r>
               <w:rPr>
                 <w:rStyle w:val="Hyperlink"/>
@@ -8495,7 +8599,7 @@
               <w:rPr>
                 <w:webHidden/>
               </w:rPr>
-              <w:instrText xml:space="preserve"> PAGEREF _Toc97015750 \h </w:instrText>
+              <w:instrText xml:space="preserve"> PAGEREF _Toc97214812 \h </w:instrText>
             </w:r>
             <w:r>
               <w:rPr>
@@ -8512,7 +8616,7 @@
               <w:rPr>
                 <w:webHidden/>
               </w:rPr>
-              <w:t>17</w:t>
+              <w:t>15</w:t>
             </w:r>
             <w:r>
               <w:rPr>
@@ -8531,60 +8635,17 @@
             <w:rPr>
               <w:rFonts w:asciiTheme="minorHAnsi" w:eastAsiaTheme="minorEastAsia" w:hAnsiTheme="minorHAnsi" w:cstheme="minorBidi"/>
               <w:noProof/>
-              <w:lang w:val="en-US"/>
+              <w:lang w:eastAsia="el-GR"/>
             </w:rPr>
           </w:pPr>
-          <w:hyperlink w:anchor="_Toc97015751" w:history="1">
+          <w:hyperlink w:anchor="_Toc97214813" w:history="1">
             <w:r>
               <w:rPr>
                 <w:rStyle w:val="Hyperlink"/>
                 <w:rFonts w:ascii="Arial" w:hAnsi="Arial" w:cs="Arial"/>
                 <w:noProof/>
               </w:rPr>
-              <w:t xml:space="preserve">2.2.1 Νευρωνικά Δίκτυα – </w:t>
-            </w:r>
-            <w:r>
-              <w:rPr>
-                <w:rStyle w:val="Hyperlink"/>
-                <w:rFonts w:ascii="Arial" w:hAnsi="Arial" w:cs="Arial"/>
-                <w:noProof/>
-                <w:lang w:val="en-US"/>
-              </w:rPr>
-              <w:t>Artificial</w:t>
-            </w:r>
-            <w:r>
-              <w:rPr>
-                <w:rStyle w:val="Hyperlink"/>
-                <w:rFonts w:ascii="Arial" w:hAnsi="Arial" w:cs="Arial"/>
-                <w:noProof/>
-              </w:rPr>
-              <w:t xml:space="preserve"> </w:t>
-            </w:r>
-            <w:r>
-              <w:rPr>
-                <w:rStyle w:val="Hyperlink"/>
-                <w:rFonts w:ascii="Arial" w:hAnsi="Arial" w:cs="Arial"/>
-                <w:noProof/>
-                <w:lang w:val="en-US"/>
-              </w:rPr>
-              <w:t>Neural</w:t>
-            </w:r>
-            <w:r>
-              <w:rPr>
-                <w:rStyle w:val="Hyperlink"/>
-                <w:rFonts w:ascii="Arial" w:hAnsi="Arial" w:cs="Arial"/>
-                <w:noProof/>
-              </w:rPr>
-              <w:t xml:space="preserve"> </w:t>
-            </w:r>
-            <w:r>
-              <w:rPr>
-                <w:rStyle w:val="Hyperlink"/>
-                <w:rFonts w:ascii="Arial" w:hAnsi="Arial" w:cs="Arial"/>
-                <w:noProof/>
-                <w:lang w:val="en-US"/>
-              </w:rPr>
-              <w:t>Networks</w:t>
+              <w:t>2.2.1 Νευρωνικά Δίκτυα</w:t>
             </w:r>
             <w:r>
               <w:rPr>
@@ -8605,7 +8666,7 @@
                 <w:noProof/>
                 <w:webHidden/>
               </w:rPr>
-              <w:instrText xml:space="preserve"> PAGEREF _Toc97015751 \h </w:instrText>
+              <w:instrText xml:space="preserve"> PAGEREF _Toc97214813 \h </w:instrText>
             </w:r>
             <w:r>
               <w:rPr>
@@ -8625,7 +8686,7 @@
                 <w:noProof/>
                 <w:webHidden/>
               </w:rPr>
-              <w:t>19</w:t>
+              <w:t>15</w:t>
             </w:r>
             <w:r>
               <w:rPr>
@@ -8645,43 +8706,17 @@
             <w:rPr>
               <w:rFonts w:asciiTheme="minorHAnsi" w:eastAsiaTheme="minorEastAsia" w:hAnsiTheme="minorHAnsi" w:cstheme="minorBidi"/>
               <w:noProof/>
-              <w:lang w:val="en-US"/>
+              <w:lang w:eastAsia="el-GR"/>
             </w:rPr>
           </w:pPr>
-          <w:hyperlink w:anchor="_Toc97015752" w:history="1">
+          <w:hyperlink w:anchor="_Toc97214814" w:history="1">
             <w:r>
               <w:rPr>
                 <w:rStyle w:val="Hyperlink"/>
                 <w:rFonts w:ascii="Arial" w:hAnsi="Arial" w:cs="Arial"/>
                 <w:noProof/>
               </w:rPr>
-              <w:t xml:space="preserve">2.2.2 Βαθιά Μάθηση – </w:t>
-            </w:r>
-            <w:r>
-              <w:rPr>
-                <w:rStyle w:val="Hyperlink"/>
-                <w:rFonts w:ascii="Arial" w:hAnsi="Arial" w:cs="Arial"/>
-                <w:noProof/>
-                <w:lang w:val="en-US"/>
-              </w:rPr>
-              <w:t>Deep</w:t>
-            </w:r>
-            <w:r>
-              <w:rPr>
-                <w:rStyle w:val="Hyperlink"/>
-                <w:rFonts w:ascii="Arial" w:hAnsi="Arial" w:cs="Arial"/>
-                <w:noProof/>
-              </w:rPr>
-              <w:t xml:space="preserve"> </w:t>
-            </w:r>
-            <w:r>
-              <w:rPr>
-                <w:rStyle w:val="Hyperlink"/>
-                <w:rFonts w:ascii="Arial" w:hAnsi="Arial" w:cs="Arial"/>
-                <w:noProof/>
-                <w:lang w:val="en-US"/>
-              </w:rPr>
-              <w:t>Learning</w:t>
+              <w:t>2.2.2 Βαθιά Μάθηση</w:t>
             </w:r>
             <w:r>
               <w:rPr>
@@ -8702,7 +8737,7 @@
                 <w:noProof/>
                 <w:webHidden/>
               </w:rPr>
-              <w:instrText xml:space="preserve"> PAGEREF _Toc97015752 \h </w:instrText>
+              <w:instrText xml:space="preserve"> PAGEREF _Toc97214814 \h </w:instrText>
             </w:r>
             <w:r>
               <w:rPr>
@@ -8722,7 +8757,7 @@
                 <w:noProof/>
                 <w:webHidden/>
               </w:rPr>
-              <w:t>25</w:t>
+              <w:t>15</w:t>
             </w:r>
             <w:r>
               <w:rPr>
@@ -8742,17 +8777,17 @@
             <w:rPr>
               <w:rFonts w:asciiTheme="minorHAnsi" w:eastAsiaTheme="minorEastAsia" w:hAnsiTheme="minorHAnsi" w:cstheme="minorBidi"/>
               <w:noProof/>
-              <w:lang w:val="en-US"/>
+              <w:lang w:eastAsia="el-GR"/>
             </w:rPr>
           </w:pPr>
-          <w:hyperlink w:anchor="_Toc97015753" w:history="1">
+          <w:hyperlink w:anchor="_Toc97214815" w:history="1">
             <w:r>
               <w:rPr>
                 <w:rStyle w:val="Hyperlink"/>
                 <w:rFonts w:ascii="Arial" w:hAnsi="Arial" w:cs="Arial"/>
                 <w:noProof/>
               </w:rPr>
-              <w:t>2.2.3 Επεξεργασία Φυσικής Γλώσσας - NLP</w:t>
+              <w:t>2.2.3 Επεξεργασία Φυσικής Γλώσσας</w:t>
             </w:r>
             <w:r>
               <w:rPr>
@@ -8773,7 +8808,7 @@
                 <w:noProof/>
                 <w:webHidden/>
               </w:rPr>
-              <w:instrText xml:space="preserve"> PAGEREF _Toc97015753 \h </w:instrText>
+              <w:instrText xml:space="preserve"> PAGEREF _Toc97214815 \h </w:instrText>
             </w:r>
             <w:r>
               <w:rPr>
@@ -8793,7 +8828,7 @@
                 <w:noProof/>
                 <w:webHidden/>
               </w:rPr>
-              <w:t>31</w:t>
+              <w:t>15</w:t>
             </w:r>
             <w:r>
               <w:rPr>
@@ -8813,43 +8848,17 @@
             <w:rPr>
               <w:rFonts w:asciiTheme="minorHAnsi" w:eastAsiaTheme="minorEastAsia" w:hAnsiTheme="minorHAnsi" w:cstheme="minorBidi"/>
               <w:noProof/>
-              <w:lang w:val="en-US"/>
+              <w:lang w:eastAsia="el-GR"/>
             </w:rPr>
           </w:pPr>
-          <w:hyperlink w:anchor="_Toc97015754" w:history="1">
+          <w:hyperlink w:anchor="_Toc97214816" w:history="1">
             <w:r>
               <w:rPr>
                 <w:rStyle w:val="Hyperlink"/>
                 <w:rFonts w:ascii="Arial" w:hAnsi="Arial" w:cs="Arial"/>
                 <w:noProof/>
               </w:rPr>
-              <w:t xml:space="preserve">2.2.4 Γνωστική Υπολογιστική – </w:t>
-            </w:r>
-            <w:r>
-              <w:rPr>
-                <w:rStyle w:val="Hyperlink"/>
-                <w:rFonts w:ascii="Arial" w:hAnsi="Arial" w:cs="Arial"/>
-                <w:noProof/>
-                <w:lang w:val="en-US"/>
-              </w:rPr>
-              <w:t>Cognitive</w:t>
-            </w:r>
-            <w:r>
-              <w:rPr>
-                <w:rStyle w:val="Hyperlink"/>
-                <w:rFonts w:ascii="Arial" w:hAnsi="Arial" w:cs="Arial"/>
-                <w:noProof/>
-              </w:rPr>
-              <w:t xml:space="preserve"> </w:t>
-            </w:r>
-            <w:r>
-              <w:rPr>
-                <w:rStyle w:val="Hyperlink"/>
-                <w:rFonts w:ascii="Arial" w:hAnsi="Arial" w:cs="Arial"/>
-                <w:noProof/>
-                <w:lang w:val="en-US"/>
-              </w:rPr>
-              <w:t>Computing</w:t>
+              <w:t>2.2.4 Γνωστική Υπολογιστική</w:t>
             </w:r>
             <w:r>
               <w:rPr>
@@ -8870,7 +8879,7 @@
                 <w:noProof/>
                 <w:webHidden/>
               </w:rPr>
-              <w:instrText xml:space="preserve"> PAGEREF _Toc97015754 \h </w:instrText>
+              <w:instrText xml:space="preserve"> PAGEREF _Toc97214816 \h </w:instrText>
             </w:r>
             <w:r>
               <w:rPr>
@@ -8890,7 +8899,7 @@
                 <w:noProof/>
                 <w:webHidden/>
               </w:rPr>
-              <w:t>34</w:t>
+              <w:t>15</w:t>
             </w:r>
             <w:r>
               <w:rPr>
@@ -8910,43 +8919,17 @@
             <w:rPr>
               <w:rFonts w:asciiTheme="minorHAnsi" w:eastAsiaTheme="minorEastAsia" w:hAnsiTheme="minorHAnsi" w:cstheme="minorBidi"/>
               <w:noProof/>
-              <w:lang w:val="en-US"/>
+              <w:lang w:eastAsia="el-GR"/>
             </w:rPr>
           </w:pPr>
-          <w:hyperlink w:anchor="_Toc97015755" w:history="1">
+          <w:hyperlink w:anchor="_Toc97214817" w:history="1">
             <w:r>
               <w:rPr>
                 <w:rStyle w:val="Hyperlink"/>
                 <w:rFonts w:ascii="Arial" w:hAnsi="Arial" w:cs="Arial"/>
                 <w:noProof/>
               </w:rPr>
-              <w:t xml:space="preserve">2.2.5 Όραση Υπολογιστών – </w:t>
-            </w:r>
-            <w:r>
-              <w:rPr>
-                <w:rStyle w:val="Hyperlink"/>
-                <w:rFonts w:ascii="Arial" w:hAnsi="Arial" w:cs="Arial"/>
-                <w:noProof/>
-                <w:lang w:val="en-US"/>
-              </w:rPr>
-              <w:t>Computer</w:t>
-            </w:r>
-            <w:r>
-              <w:rPr>
-                <w:rStyle w:val="Hyperlink"/>
-                <w:rFonts w:ascii="Arial" w:hAnsi="Arial" w:cs="Arial"/>
-                <w:noProof/>
-              </w:rPr>
-              <w:t xml:space="preserve"> </w:t>
-            </w:r>
-            <w:r>
-              <w:rPr>
-                <w:rStyle w:val="Hyperlink"/>
-                <w:rFonts w:ascii="Arial" w:hAnsi="Arial" w:cs="Arial"/>
-                <w:noProof/>
-                <w:lang w:val="en-US"/>
-              </w:rPr>
-              <w:t>Vision</w:t>
+              <w:t>2.2.5 Όραση Υπολογιστών</w:t>
             </w:r>
             <w:r>
               <w:rPr>
@@ -8967,7 +8950,7 @@
                 <w:noProof/>
                 <w:webHidden/>
               </w:rPr>
-              <w:instrText xml:space="preserve"> PAGEREF _Toc97015755 \h </w:instrText>
+              <w:instrText xml:space="preserve"> PAGEREF _Toc97214817 \h </w:instrText>
             </w:r>
             <w:r>
               <w:rPr>
@@ -8987,7 +8970,7 @@
                 <w:noProof/>
                 <w:webHidden/>
               </w:rPr>
-              <w:t>36</w:t>
+              <w:t>15</w:t>
             </w:r>
             <w:r>
               <w:rPr>
@@ -9007,10 +8990,10 @@
             <w:rPr>
               <w:rFonts w:asciiTheme="minorHAnsi" w:eastAsiaTheme="minorEastAsia" w:hAnsiTheme="minorHAnsi" w:cstheme="minorBidi"/>
               <w:noProof/>
-              <w:lang w:val="en-US"/>
+              <w:lang w:eastAsia="el-GR"/>
             </w:rPr>
           </w:pPr>
-          <w:hyperlink w:anchor="_Toc97015756" w:history="1">
+          <w:hyperlink w:anchor="_Toc97214818" w:history="1">
             <w:r>
               <w:rPr>
                 <w:rStyle w:val="Hyperlink"/>
@@ -9040,7 +9023,7 @@
                 <w:noProof/>
                 <w:webHidden/>
               </w:rPr>
-              <w:instrText xml:space="preserve"> PAGEREF _Toc97015756 \h </w:instrText>
+              <w:instrText xml:space="preserve"> PAGEREF _Toc97214818 \h </w:instrText>
             </w:r>
             <w:r>
               <w:rPr>
@@ -9060,7 +9043,7 @@
                 <w:noProof/>
                 <w:webHidden/>
               </w:rPr>
-              <w:t>38</w:t>
+              <w:t>15</w:t>
             </w:r>
             <w:r>
               <w:rPr>
@@ -9078,10 +9061,10 @@
               <w:rFonts w:asciiTheme="minorHAnsi" w:eastAsiaTheme="minorEastAsia" w:hAnsiTheme="minorHAnsi" w:cstheme="minorBidi"/>
               <w:sz w:val="22"/>
               <w:szCs w:val="22"/>
-              <w:lang w:val="en-US"/>
+              <w:lang w:eastAsia="el-GR"/>
             </w:rPr>
           </w:pPr>
-          <w:hyperlink w:anchor="_Toc97015757" w:history="1">
+          <w:hyperlink w:anchor="_Toc97214819" w:history="1">
             <w:r>
               <w:rPr>
                 <w:rStyle w:val="Hyperlink"/>
@@ -9105,7 +9088,7 @@
               <w:rPr>
                 <w:webHidden/>
               </w:rPr>
-              <w:instrText xml:space="preserve"> PAGEREF _Toc97015757 \h </w:instrText>
+              <w:instrText xml:space="preserve"> PAGEREF _Toc97214819 \h </w:instrText>
             </w:r>
             <w:r>
               <w:rPr>
@@ -9122,7 +9105,7 @@
               <w:rPr>
                 <w:webHidden/>
               </w:rPr>
-              <w:t>38</w:t>
+              <w:t>15</w:t>
             </w:r>
             <w:r>
               <w:rPr>
@@ -9139,10 +9122,10 @@
               <w:rFonts w:asciiTheme="minorHAnsi" w:eastAsiaTheme="minorEastAsia" w:hAnsiTheme="minorHAnsi" w:cstheme="minorBidi"/>
               <w:sz w:val="22"/>
               <w:szCs w:val="22"/>
-              <w:lang w:val="en-US"/>
+              <w:lang w:eastAsia="el-GR"/>
             </w:rPr>
           </w:pPr>
-          <w:hyperlink w:anchor="_Toc97015758" w:history="1">
+          <w:hyperlink w:anchor="_Toc97214820" w:history="1">
             <w:r>
               <w:rPr>
                 <w:rStyle w:val="Hyperlink"/>
@@ -9166,7 +9149,7 @@
               <w:rPr>
                 <w:webHidden/>
               </w:rPr>
-              <w:instrText xml:space="preserve"> PAGEREF _Toc97015758 \h </w:instrText>
+              <w:instrText xml:space="preserve"> PAGEREF _Toc97214820 \h </w:instrText>
             </w:r>
             <w:r>
               <w:rPr>
@@ -9183,7 +9166,7 @@
               <w:rPr>
                 <w:webHidden/>
               </w:rPr>
-              <w:t>43</w:t>
+              <w:t>15</w:t>
             </w:r>
             <w:r>
               <w:rPr>
@@ -9202,10 +9185,10 @@
             <w:rPr>
               <w:rFonts w:asciiTheme="minorHAnsi" w:eastAsiaTheme="minorEastAsia" w:hAnsiTheme="minorHAnsi" w:cstheme="minorBidi"/>
               <w:noProof/>
-              <w:lang w:val="en-US"/>
+              <w:lang w:eastAsia="el-GR"/>
             </w:rPr>
           </w:pPr>
-          <w:hyperlink w:anchor="_Toc97015759" w:history="1">
+          <w:hyperlink w:anchor="_Toc97214821" w:history="1">
             <w:r>
               <w:rPr>
                 <w:rStyle w:val="Hyperlink"/>
@@ -9214,7 +9197,7 @@
                 <w:bCs/>
                 <w:noProof/>
               </w:rPr>
-              <w:t>ΥΛΟΠΟΙΗΣΗ ΛΟΓΙΣΜΙΚΟΥ</w:t>
+              <w:t>ΥΛΟΠΟΙΗΣΗ ΕΦΑΡΜΟΓΉΣ</w:t>
             </w:r>
             <w:r>
               <w:rPr>
@@ -9235,7 +9218,7 @@
                 <w:noProof/>
                 <w:webHidden/>
               </w:rPr>
-              <w:instrText xml:space="preserve"> PAGEREF _Toc97015759 \h </w:instrText>
+              <w:instrText xml:space="preserve"> PAGEREF _Toc97214821 \h </w:instrText>
             </w:r>
             <w:r>
               <w:rPr>
@@ -9255,7 +9238,7 @@
                 <w:noProof/>
                 <w:webHidden/>
               </w:rPr>
-              <w:t>49</w:t>
+              <w:t>15</w:t>
             </w:r>
             <w:r>
               <w:rPr>
@@ -9273,10 +9256,10 @@
               <w:rFonts w:asciiTheme="minorHAnsi" w:eastAsiaTheme="minorEastAsia" w:hAnsiTheme="minorHAnsi" w:cstheme="minorBidi"/>
               <w:sz w:val="22"/>
               <w:szCs w:val="22"/>
-              <w:lang w:val="en-US"/>
+              <w:lang w:eastAsia="el-GR"/>
             </w:rPr>
           </w:pPr>
-          <w:hyperlink w:anchor="_Toc97015760" w:history="1">
+          <w:hyperlink w:anchor="_Toc97214822" w:history="1">
             <w:r>
               <w:rPr>
                 <w:rStyle w:val="Hyperlink"/>
@@ -9300,7 +9283,7 @@
               <w:rPr>
                 <w:webHidden/>
               </w:rPr>
-              <w:instrText xml:space="preserve"> PAGEREF _Toc97015760 \h </w:instrText>
+              <w:instrText xml:space="preserve"> PAGEREF _Toc97214822 \h </w:instrText>
             </w:r>
             <w:r>
               <w:rPr>
@@ -9317,7 +9300,129 @@
               <w:rPr>
                 <w:webHidden/>
               </w:rPr>
-              <w:t>49</w:t>
+              <w:t>15</w:t>
+            </w:r>
+            <w:r>
+              <w:rPr>
+                <w:webHidden/>
+              </w:rPr>
+              <w:fldChar w:fldCharType="end"/>
+            </w:r>
+          </w:hyperlink>
+        </w:p>
+        <w:p>
+          <w:pPr>
+            <w:pStyle w:val="TOC2"/>
+            <w:rPr>
+              <w:rFonts w:asciiTheme="minorHAnsi" w:eastAsiaTheme="minorEastAsia" w:hAnsiTheme="minorHAnsi" w:cstheme="minorBidi"/>
+              <w:sz w:val="22"/>
+              <w:szCs w:val="22"/>
+              <w:lang w:eastAsia="el-GR"/>
+            </w:rPr>
+          </w:pPr>
+          <w:hyperlink w:anchor="_Toc97214823" w:history="1">
+            <w:r>
+              <w:rPr>
+                <w:rStyle w:val="Hyperlink"/>
+                <w:rFonts w:ascii="Arial" w:hAnsi="Arial" w:cs="Arial"/>
+              </w:rPr>
+              <w:t>4.2 Τεχνολογίες και εξαρτήματα που χρησιμοποιήθηκαν</w:t>
+            </w:r>
+            <w:r>
+              <w:rPr>
+                <w:webHidden/>
+              </w:rPr>
+              <w:tab/>
+            </w:r>
+            <w:r>
+              <w:rPr>
+                <w:webHidden/>
+              </w:rPr>
+              <w:fldChar w:fldCharType="begin"/>
+            </w:r>
+            <w:r>
+              <w:rPr>
+                <w:webHidden/>
+              </w:rPr>
+              <w:instrText xml:space="preserve"> PAGEREF _Toc97214823 \h </w:instrText>
+            </w:r>
+            <w:r>
+              <w:rPr>
+                <w:webHidden/>
+              </w:rPr>
+            </w:r>
+            <w:r>
+              <w:rPr>
+                <w:webHidden/>
+              </w:rPr>
+              <w:fldChar w:fldCharType="separate"/>
+            </w:r>
+            <w:r>
+              <w:rPr>
+                <w:webHidden/>
+              </w:rPr>
+              <w:t>15</w:t>
+            </w:r>
+            <w:r>
+              <w:rPr>
+                <w:webHidden/>
+              </w:rPr>
+              <w:fldChar w:fldCharType="end"/>
+            </w:r>
+          </w:hyperlink>
+        </w:p>
+        <w:p>
+          <w:pPr>
+            <w:pStyle w:val="TOC2"/>
+            <w:rPr>
+              <w:rFonts w:asciiTheme="minorHAnsi" w:eastAsiaTheme="minorEastAsia" w:hAnsiTheme="minorHAnsi" w:cstheme="minorBidi"/>
+              <w:sz w:val="22"/>
+              <w:szCs w:val="22"/>
+              <w:lang w:eastAsia="el-GR"/>
+            </w:rPr>
+          </w:pPr>
+          <w:hyperlink w:anchor="_Toc97214824" w:history="1">
+            <w:r>
+              <w:rPr>
+                <w:rStyle w:val="Hyperlink"/>
+                <w:rFonts w:ascii="Arial" w:hAnsi="Arial" w:cs="Arial"/>
+              </w:rPr>
+              <w:t>4.3 Τεχνολογίες και εξαρτήματα που χρησιμοποιήθηκαν</w:t>
+            </w:r>
+            <w:r>
+              <w:rPr>
+                <w:webHidden/>
+              </w:rPr>
+              <w:tab/>
+            </w:r>
+            <w:r>
+              <w:rPr>
+                <w:webHidden/>
+              </w:rPr>
+              <w:fldChar w:fldCharType="begin"/>
+            </w:r>
+            <w:r>
+              <w:rPr>
+                <w:webHidden/>
+              </w:rPr>
+              <w:instrText xml:space="preserve"> PAGEREF _Toc97214824 \h </w:instrText>
+            </w:r>
+            <w:r>
+              <w:rPr>
+                <w:webHidden/>
+              </w:rPr>
+            </w:r>
+            <w:r>
+              <w:rPr>
+                <w:webHidden/>
+              </w:rPr>
+              <w:fldChar w:fldCharType="separate"/>
+            </w:r>
+            <w:r>
+              <w:rPr>
+                <w:webHidden/>
+              </w:rPr>
+              <w:t>15</w:t>
             </w:r>
             <w:r>
               <w:rPr>
@@ -9336,10 +9441,10 @@
             <w:rPr>
               <w:rFonts w:asciiTheme="minorHAnsi" w:eastAsiaTheme="minorEastAsia" w:hAnsiTheme="minorHAnsi" w:cstheme="minorBidi"/>
               <w:noProof/>
-              <w:lang w:val="en-US"/>
+              <w:lang w:eastAsia="el-GR"/>
             </w:rPr>
           </w:pPr>
-          <w:hyperlink w:anchor="_Toc97015761" w:history="1">
+          <w:hyperlink w:anchor="_Toc97214825" w:history="1">
             <w:r>
               <w:rPr>
                 <w:rStyle w:val="Hyperlink"/>
@@ -9376,7 +9481,7 @@
                 <w:noProof/>
                 <w:webHidden/>
               </w:rPr>
-              <w:instrText xml:space="preserve"> PAGEREF _Toc97015761 \h </w:instrText>
+              <w:instrText xml:space="preserve"> PAGEREF _Toc97214825 \h </w:instrText>
             </w:r>
             <w:r>
               <w:rPr>
@@ -9396,7 +9501,7 @@
                 <w:noProof/>
                 <w:webHidden/>
               </w:rPr>
-              <w:t>50</w:t>
+              <w:t>15</w:t>
             </w:r>
             <w:r>
               <w:rPr>
@@ -9414,16 +9519,16 @@
               <w:rFonts w:asciiTheme="minorHAnsi" w:eastAsiaTheme="minorEastAsia" w:hAnsiTheme="minorHAnsi" w:cstheme="minorBidi"/>
               <w:sz w:val="22"/>
               <w:szCs w:val="22"/>
-              <w:lang w:val="en-US"/>
+              <w:lang w:eastAsia="el-GR"/>
             </w:rPr>
           </w:pPr>
-          <w:hyperlink w:anchor="_Toc97015762" w:history="1">
+          <w:hyperlink w:anchor="_Toc97214826" w:history="1">
             <w:r>
               <w:rPr>
                 <w:rStyle w:val="Hyperlink"/>
                 <w:rFonts w:ascii="Arial" w:hAnsi="Arial" w:cs="Arial"/>
               </w:rPr>
-              <w:t>4.2 Παρουσίαση του λογισμικού και των αποτελεσμάτων του</w:t>
+              <w:t>4.2 Παρουσίαση της εφαρμογής και των αποτελεσμάτων του</w:t>
             </w:r>
             <w:r>
               <w:rPr>
@@ -9441,7 +9546,7 @@
               <w:rPr>
                 <w:webHidden/>
               </w:rPr>
-              <w:instrText xml:space="preserve"> PAGEREF _Toc97015762 \h </w:instrText>
+              <w:instrText xml:space="preserve"> PAGEREF _Toc97214826 \h </w:instrText>
             </w:r>
             <w:r>
               <w:rPr>
@@ -9458,7 +9563,7 @@
               <w:rPr>
                 <w:webHidden/>
               </w:rPr>
-              <w:t>50</w:t>
+              <w:t>15</w:t>
             </w:r>
             <w:r>
               <w:rPr>
@@ -9475,10 +9580,10 @@
               <w:rFonts w:asciiTheme="minorHAnsi" w:eastAsiaTheme="minorEastAsia" w:hAnsiTheme="minorHAnsi" w:cstheme="minorBidi"/>
               <w:sz w:val="22"/>
               <w:szCs w:val="22"/>
-              <w:lang w:val="en-US"/>
+              <w:lang w:eastAsia="el-GR"/>
             </w:rPr>
           </w:pPr>
-          <w:hyperlink w:anchor="_Toc97015763" w:history="1">
+          <w:hyperlink w:anchor="_Toc97214827" w:history="1">
             <w:r>
               <w:rPr>
                 <w:rStyle w:val="Hyperlink"/>
@@ -9502,7 +9607,7 @@
               <w:rPr>
                 <w:webHidden/>
               </w:rPr>
-              <w:instrText xml:space="preserve"> PAGEREF _Toc97015763 \h </w:instrText>
+              <w:instrText xml:space="preserve"> PAGEREF _Toc97214827 \h </w:instrText>
             </w:r>
             <w:r>
               <w:rPr>
@@ -9519,7 +9624,7 @@
               <w:rPr>
                 <w:webHidden/>
               </w:rPr>
-              <w:t>50</w:t>
+              <w:t>15</w:t>
             </w:r>
             <w:r>
               <w:rPr>
@@ -9538,10 +9643,10 @@
             <w:rPr>
               <w:rFonts w:asciiTheme="minorHAnsi" w:eastAsiaTheme="minorEastAsia" w:hAnsiTheme="minorHAnsi" w:cstheme="minorBidi"/>
               <w:noProof/>
-              <w:lang w:val="en-US"/>
+              <w:lang w:eastAsia="el-GR"/>
             </w:rPr>
           </w:pPr>
-          <w:hyperlink w:anchor="_Toc97015764" w:history="1">
+          <w:hyperlink w:anchor="_Toc97214828" w:history="1">
             <w:r>
               <w:rPr>
                 <w:rStyle w:val="Hyperlink"/>
@@ -9571,7 +9676,7 @@
                 <w:noProof/>
                 <w:webHidden/>
               </w:rPr>
-              <w:instrText xml:space="preserve"> PAGEREF _Toc97015764 \h </w:instrText>
+              <w:instrText xml:space="preserve"> PAGEREF _Toc97214828 \h </w:instrText>
             </w:r>
             <w:r>
               <w:rPr>
@@ -9591,7 +9696,7 @@
                 <w:noProof/>
                 <w:webHidden/>
               </w:rPr>
-              <w:t>51</w:t>
+              <w:t>15</w:t>
             </w:r>
             <w:r>
               <w:rPr>
@@ -9609,10 +9714,10 @@
               <w:rFonts w:asciiTheme="minorHAnsi" w:eastAsiaTheme="minorEastAsia" w:hAnsiTheme="minorHAnsi" w:cstheme="minorBidi"/>
               <w:sz w:val="22"/>
               <w:szCs w:val="22"/>
-              <w:lang w:val="en-US"/>
+              <w:lang w:eastAsia="el-GR"/>
             </w:rPr>
           </w:pPr>
-          <w:hyperlink w:anchor="_Toc97015765" w:history="1">
+          <w:hyperlink w:anchor="_Toc97214829" w:history="1">
             <w:r>
               <w:rPr>
                 <w:rStyle w:val="Hyperlink"/>
@@ -9636,7 +9741,7 @@
               <w:rPr>
                 <w:webHidden/>
               </w:rPr>
-              <w:instrText xml:space="preserve"> PAGEREF _Toc97015765 \h </w:instrText>
+              <w:instrText xml:space="preserve"> PAGEREF _Toc97214829 \h </w:instrText>
             </w:r>
             <w:r>
               <w:rPr>
@@ -9653,7 +9758,7 @@
               <w:rPr>
                 <w:webHidden/>
               </w:rPr>
-              <w:t>51</w:t>
+              <w:t>15</w:t>
             </w:r>
             <w:r>
               <w:rPr>
@@ -9670,10 +9775,10 @@
               <w:rFonts w:asciiTheme="minorHAnsi" w:eastAsiaTheme="minorEastAsia" w:hAnsiTheme="minorHAnsi" w:cstheme="minorBidi"/>
               <w:sz w:val="22"/>
               <w:szCs w:val="22"/>
-              <w:lang w:val="en-US"/>
+              <w:lang w:eastAsia="el-GR"/>
             </w:rPr>
           </w:pPr>
-          <w:hyperlink w:anchor="_Toc97015766" w:history="1">
+          <w:hyperlink w:anchor="_Toc97214830" w:history="1">
             <w:r>
               <w:rPr>
                 <w:rStyle w:val="Hyperlink"/>
@@ -9697,7 +9802,7 @@
               <w:rPr>
                 <w:webHidden/>
               </w:rPr>
-              <w:instrText xml:space="preserve"> PAGEREF _Toc97015766 \h </w:instrText>
+              <w:instrText xml:space="preserve"> PAGEREF _Toc97214830 \h </w:instrText>
             </w:r>
             <w:r>
               <w:rPr>
@@ -9714,7 +9819,7 @@
               <w:rPr>
                 <w:webHidden/>
               </w:rPr>
-              <w:t>51</w:t>
+              <w:t>15</w:t>
             </w:r>
             <w:r>
               <w:rPr>
@@ -9733,10 +9838,10 @@
             <w:rPr>
               <w:rFonts w:asciiTheme="minorHAnsi" w:eastAsiaTheme="minorEastAsia" w:hAnsiTheme="minorHAnsi" w:cstheme="minorBidi"/>
               <w:noProof/>
-              <w:lang w:val="en-US"/>
+              <w:lang w:eastAsia="el-GR"/>
             </w:rPr>
           </w:pPr>
-          <w:hyperlink w:anchor="_Toc97015767" w:history="1">
+          <w:hyperlink w:anchor="_Toc97214831" w:history="1">
             <w:r>
               <w:rPr>
                 <w:rStyle w:val="Hyperlink"/>
@@ -9745,7 +9850,7 @@
                 <w:bCs/>
                 <w:noProof/>
               </w:rPr>
-              <w:t>Βιβλιογραφία</w:t>
+              <w:t>ΒΙΒΛΙΟΓΡΑΦΙΑ</w:t>
             </w:r>
             <w:r>
               <w:rPr>
@@ -9766,7 +9871,7 @@
                 <w:noProof/>
                 <w:webHidden/>
               </w:rPr>
-              <w:instrText xml:space="preserve"> PAGEREF _Toc97015767 \h </w:instrText>
+              <w:instrText xml:space="preserve"> PAGEREF _Toc97214831 \h </w:instrText>
             </w:r>
             <w:r>
               <w:rPr>
@@ -9786,7 +9891,7 @@
                 <w:noProof/>
                 <w:webHidden/>
               </w:rPr>
-              <w:t>51</w:t>
+              <w:t>15</w:t>
             </w:r>
             <w:r>
               <w:rPr>
@@ -9864,47 +9969,6 @@
     <w:p>
       <w:pPr>
         <w:spacing w:after="0" w:line="360" w:lineRule="auto"/>
-        <w:ind w:firstLine="227"/>
-        <w:jc w:val="both"/>
-        <w:rPr>
-          <w:rFonts w:ascii="Arial" w:hAnsi="Arial" w:cs="Arial"/>
-          <w:color w:val="000000"/>
-          <w:sz w:val="24"/>
-          <w:szCs w:val="24"/>
-        </w:rPr>
-      </w:pPr>
-    </w:p>
-    <w:p>
-      <w:pPr>
-        <w:spacing w:after="0" w:line="360" w:lineRule="auto"/>
-        <w:ind w:firstLine="227"/>
-        <w:jc w:val="both"/>
-        <w:rPr>
-          <w:rFonts w:ascii="Arial" w:hAnsi="Arial" w:cs="Arial"/>
-          <w:color w:val="000000"/>
-          <w:sz w:val="24"/>
-          <w:szCs w:val="24"/>
-        </w:rPr>
-      </w:pPr>
-    </w:p>
-    <w:p>
-      <w:pPr>
-        <w:spacing w:after="0" w:line="360" w:lineRule="auto"/>
-        <w:ind w:firstLine="227"/>
-        <w:jc w:val="both"/>
-        <w:rPr>
-          <w:rFonts w:ascii="Arial" w:hAnsi="Arial" w:cs="Arial"/>
-          <w:color w:val="000000"/>
-          <w:sz w:val="24"/>
-          <w:szCs w:val="24"/>
-        </w:rPr>
-      </w:pPr>
-    </w:p>
-    <w:p>
-      <w:pPr>
-        <w:spacing w:after="0" w:line="360" w:lineRule="auto"/>
-        <w:ind w:firstLine="227"/>
-        <w:jc w:val="both"/>
         <w:rPr>
           <w:rFonts w:ascii="Arial" w:hAnsi="Arial" w:cs="Arial"/>
           <w:color w:val="000000"/>
@@ -9943,6 +10007,7 @@
           <w:sz w:val="28"/>
           <w:szCs w:val="28"/>
         </w:rPr>
+        <w:lastRenderedPageBreak/>
         <w:t>ΚΑΤΑΛΟΓΟΣ ΣΧΗΜΑΤΩΝ</w:t>
       </w:r>
     </w:p>
@@ -10448,6 +10513,7 @@
           <w:sz w:val="28"/>
           <w:szCs w:val="28"/>
         </w:rPr>
+        <w:lastRenderedPageBreak/>
         <w:t>ΚΑΤΑΛΟΓΟΣ ΠΙΝΑΚΩΝ</w:t>
       </w:r>
     </w:p>
@@ -10841,6 +10907,7 @@
           <w:sz w:val="28"/>
           <w:szCs w:val="28"/>
         </w:rPr>
+        <w:lastRenderedPageBreak/>
         <w:t>ΣΥΝΤΟΜΟΓΡΑΦΙΕΣ</w:t>
       </w:r>
       <w:r>
@@ -11903,7 +11970,7 @@
           <w:szCs w:val="28"/>
         </w:rPr>
       </w:pPr>
-      <w:bookmarkStart w:id="2" w:name="_Toc97015747"/>
+      <w:bookmarkStart w:id="2" w:name="_Toc97214809"/>
       <w:r>
         <w:rPr>
           <w:rFonts w:ascii="Arial" w:hAnsi="Arial" w:cs="Arial"/>
@@ -12107,11 +12174,7 @@
         <w:t>η ελεύθερη βολή θα εκτελείται από τον</w:t>
       </w:r>
       <w:r>
-        <w:t xml:space="preserve"> συγγραφέα αυτής της διπλωματικής. Αφού εκπαιδευθεί το μοντέλο, θα χρησιμοποιείται στο λογισμικό το οποίο θα δέχεται βίντεο άλλων </w:t>
-      </w:r>
-      <w:r>
-        <w:lastRenderedPageBreak/>
-        <w:t>ανθρώπων που θα ρίχνουν και αυτοί ελεύθερη βολή ώστε να βγάλει ο αλγόριθμος ένα ποσοστό ομοιότητας. Αυτό το ποσοστό ομοιότητας σημαίνει κατά πόσο είναι «σωστή» η στάση σώματος του ανθρώπου που ρίχνει στο βίντεο την βολή σύμφωνα πάντα με την στάση σώματος του συγγραφέα της διπλωματικής. Πρόκειται για μία εφαρμογή βελτιστοποίησης αθλητικής απόδοσης όπου με την χρήση πραγματικών αθλητών θα μπορούσε να χρησιμοποιηθεί για να βελτιώσει τις επιδόσεις των αθλητών.</w:t>
+        <w:t xml:space="preserve"> συγγραφέα αυτής της διπλωματικής. Αφού εκπαιδευθεί το μοντέλο, θα χρησιμοποιείται στο λογισμικό το οποίο θα δέχεται βίντεο άλλων ανθρώπων που θα ρίχνουν και αυτοί ελεύθερη βολή ώστε να βγάλει ο αλγόριθμος ένα ποσοστό ομοιότητας. Αυτό το ποσοστό ομοιότητας σημαίνει κατά πόσο είναι «σωστή» η στάση σώματος του ανθρώπου που ρίχνει στο βίντεο την βολή σύμφωνα πάντα με την στάση σώματος του συγγραφέα της διπλωματικής. Πρόκειται για μία εφαρμογή βελτιστοποίησης αθλητικής απόδοσης όπου με την χρήση πραγματικών αθλητών θα μπορούσε να χρησιμοποιηθεί για να βελτιώσει τις επιδόσεις των αθλητών.</w:t>
       </w:r>
       <w:r>
         <w:t xml:space="preserve"> Έπειτα θα παρουσιαστούν τα αποτελέσματα, οι παρατηρήσεις και πως η Τεχνητή Νοημοσύνη θα διαμορφώσει το μέλλον της ανθρωπότητας.</w:t>
@@ -12412,7 +12475,6 @@
           <w:sz w:val="28"/>
           <w:szCs w:val="28"/>
         </w:rPr>
-        <w:lastRenderedPageBreak/>
         <w:t xml:space="preserve">ΚΕΦΑΛΑΙΟ </w:t>
       </w:r>
       <w:r>
@@ -12443,7 +12505,7 @@
           <w:szCs w:val="28"/>
         </w:rPr>
       </w:pPr>
-      <w:bookmarkStart w:id="3" w:name="_Toc97015748"/>
+      <w:bookmarkStart w:id="3" w:name="_Toc97214810"/>
       <w:r>
         <w:rPr>
           <w:rFonts w:ascii="Arial" w:hAnsi="Arial" w:cs="Arial"/>
@@ -12475,7 +12537,7 @@
           <w:lang w:val="el-GR"/>
         </w:rPr>
       </w:pPr>
-      <w:bookmarkStart w:id="4" w:name="_Toc97015749"/>
+      <w:bookmarkStart w:id="4" w:name="_Toc97214811"/>
       <w:r>
         <w:rPr>
           <w:rFonts w:ascii="Arial" w:hAnsi="Arial" w:cs="Arial"/>
@@ -13666,16 +13728,7 @@
           <w:sz w:val="24"/>
           <w:szCs w:val="24"/>
         </w:rPr>
-        <w:t xml:space="preserve">Με βάση τα παραπάνω, ένα </w:t>
-      </w:r>
-      <w:r>
-        <w:rPr>
-          <w:rFonts w:ascii="Arial" w:hAnsi="Arial" w:cs="Arial"/>
-          <w:sz w:val="24"/>
-          <w:szCs w:val="24"/>
-        </w:rPr>
-        <w:lastRenderedPageBreak/>
-        <w:t>ευφυές σύστημα χρειάζεται οπτικά και ακουστικά αισθητήρια μέσα</w:t>
+        <w:t>Με βάση τα παραπάνω, ένα ευφυές σύστημα χρειάζεται οπτικά και ακουστικά αισθητήρια μέσα</w:t>
       </w:r>
       <w:r>
         <w:rPr>
@@ -14724,7 +14777,7 @@
           <w:lang w:val="el-GR"/>
         </w:rPr>
       </w:pPr>
-      <w:bookmarkStart w:id="5" w:name="_Toc97015750"/>
+      <w:bookmarkStart w:id="5" w:name="_Toc97214812"/>
       <w:r>
         <w:rPr>
           <w:rFonts w:ascii="Arial" w:hAnsi="Arial" w:cs="Arial"/>
@@ -14954,16 +15007,7 @@
           <w:sz w:val="24"/>
           <w:szCs w:val="24"/>
         </w:rPr>
-        <w:t xml:space="preserve"> </w:t>
-      </w:r>
-      <w:r>
-        <w:rPr>
-          <w:rFonts w:ascii="Arial" w:hAnsi="Arial" w:cs="Arial"/>
-          <w:sz w:val="24"/>
-          <w:szCs w:val="24"/>
-        </w:rPr>
-        <w:lastRenderedPageBreak/>
-        <w:t>όπως «Όλες αυτές οι εφαρμογές ανήκουν στην Τεχνητή Νοημοσύνη</w:t>
+        <w:t xml:space="preserve"> όπως «Όλες αυτές οι εφαρμογές ανήκουν στην Τεχνητή Νοημοσύνη</w:t>
       </w:r>
       <w:r>
         <w:rPr>
@@ -15522,16 +15566,7 @@
           <w:sz w:val="24"/>
           <w:szCs w:val="24"/>
         </w:rPr>
-        <w:t xml:space="preserve">Όπως είδαμε </w:t>
-      </w:r>
-      <w:r>
-        <w:rPr>
-          <w:rFonts w:ascii="Arial" w:hAnsi="Arial" w:cs="Arial"/>
-          <w:sz w:val="24"/>
-          <w:szCs w:val="24"/>
-        </w:rPr>
-        <w:lastRenderedPageBreak/>
-        <w:t xml:space="preserve">η Τεχνητή Νοημοσύνη είναι ένας τομέας ο οποίος έχει ως στόχο την παραγωγή έξυπνων συστημάτων. </w:t>
+        <w:t xml:space="preserve">Όπως είδαμε η Τεχνητή Νοημοσύνη είναι ένας τομέας ο οποίος έχει ως στόχο την παραγωγή έξυπνων συστημάτων. </w:t>
       </w:r>
       <w:r>
         <w:rPr>
@@ -16195,13 +16230,12 @@
           <w:color w:val="auto"/>
         </w:rPr>
       </w:pPr>
-      <w:bookmarkStart w:id="6" w:name="_Toc97015751"/>
+      <w:bookmarkStart w:id="6" w:name="_Toc97214813"/>
       <w:r>
         <w:rPr>
           <w:rFonts w:ascii="Arial" w:hAnsi="Arial" w:cs="Arial"/>
           <w:color w:val="auto"/>
         </w:rPr>
-        <w:lastRenderedPageBreak/>
         <w:t xml:space="preserve">2.2.1 </w:t>
       </w:r>
       <w:r>
@@ -16224,51 +16258,6 @@
           <w:color w:val="auto"/>
         </w:rPr>
         <w:t>Δίκτυα</w:t>
-      </w:r>
-      <w:r>
-        <w:rPr>
-          <w:rFonts w:ascii="Arial" w:hAnsi="Arial" w:cs="Arial"/>
-          <w:color w:val="auto"/>
-        </w:rPr>
-        <w:t xml:space="preserve"> – </w:t>
-      </w:r>
-      <w:r>
-        <w:rPr>
-          <w:rFonts w:ascii="Arial" w:hAnsi="Arial" w:cs="Arial"/>
-          <w:color w:val="auto"/>
-          <w:lang w:val="en-US"/>
-        </w:rPr>
-        <w:t>Artificial</w:t>
-      </w:r>
-      <w:r>
-        <w:rPr>
-          <w:rFonts w:ascii="Arial" w:hAnsi="Arial" w:cs="Arial"/>
-          <w:color w:val="auto"/>
-        </w:rPr>
-        <w:t xml:space="preserve"> </w:t>
-      </w:r>
-      <w:r>
-        <w:rPr>
-          <w:rFonts w:ascii="Arial" w:hAnsi="Arial" w:cs="Arial"/>
-          <w:color w:val="auto"/>
-          <w:lang w:val="en-US"/>
-        </w:rPr>
-        <w:t>Neural</w:t>
-      </w:r>
-      <w:r>
-        <w:rPr>
-          <w:rFonts w:ascii="Arial" w:hAnsi="Arial" w:cs="Arial"/>
-          <w:color w:val="auto"/>
-        </w:rPr>
-        <w:t xml:space="preserve"> </w:t>
-      </w:r>
-      <w:r>
-        <w:rPr>
-          <w:rFonts w:ascii="Arial" w:hAnsi="Arial" w:cs="Arial"/>
-          <w:color w:val="auto"/>
-          <w:lang w:val="en-US"/>
-        </w:rPr>
-        <w:t>Networks</w:t>
       </w:r>
       <w:bookmarkEnd w:id="6"/>
     </w:p>
@@ -18027,16 +18016,7 @@
           <w:sz w:val="24"/>
           <w:szCs w:val="24"/>
         </w:rPr>
-        <w:t xml:space="preserve"> </w:t>
-      </w:r>
-      <w:r>
-        <w:rPr>
-          <w:rFonts w:ascii="Arial" w:hAnsi="Arial" w:cs="Arial"/>
-          <w:sz w:val="24"/>
-          <w:szCs w:val="24"/>
-        </w:rPr>
-        <w:lastRenderedPageBreak/>
-        <w:t>δηλαδή</w:t>
+        <w:t xml:space="preserve"> δηλαδή</w:t>
       </w:r>
       <w:r>
         <w:rPr>
@@ -18193,7 +18173,7 @@
                 <w:noProof/>
               </w:rPr>
               <w:drawing>
-                <wp:inline distT="0" distB="0" distL="0" distR="0" wp14:anchorId="52A8B1EC" wp14:editId="2CBE8C5E">
+                <wp:inline distT="0" distB="0" distL="0" distR="0" wp14:anchorId="52A8B1EC" wp14:editId="40FD4CC1">
                   <wp:extent cx="5551170" cy="2546985"/>
                   <wp:effectExtent l="0" t="0" r="0" b="5715"/>
                   <wp:docPr id="2" name="Picture 2"/>
@@ -18208,7 +18188,19 @@
                           <pic:cNvPicPr/>
                         </pic:nvPicPr>
                         <pic:blipFill>
-                          <a:blip r:embed="rId12"/>
+                          <a:blip r:embed="rId12">
+                            <a:extLst>
+                              <a:ext uri="{BEBA8EAE-BF5A-486C-A8C5-ECC9F3942E4B}">
+                                <a14:imgProps xmlns:a14="http://schemas.microsoft.com/office/drawing/2010/main">
+                                  <a14:imgLayer r:embed="rId13">
+                                    <a14:imgEffect>
+                                      <a14:sharpenSoften amount="70000"/>
+                                    </a14:imgEffect>
+                                  </a14:imgLayer>
+                                </a14:imgProps>
+                              </a:ext>
+                            </a:extLst>
+                          </a:blip>
                           <a:stretch>
                             <a:fillRect/>
                           </a:stretch>
@@ -18251,6 +18243,36 @@
               </w:rPr>
               <w:t>Αναπαράσταση ενός βιολογικού νευρώνα</w:t>
             </w:r>
+            <w:r>
+              <w:rPr>
+                <w:rFonts w:ascii="Arial" w:hAnsi="Arial" w:cs="Arial"/>
+                <w:i/>
+                <w:iCs/>
+                <w:sz w:val="24"/>
+                <w:szCs w:val="24"/>
+              </w:rPr>
+              <w:t xml:space="preserve"> [</w:t>
+            </w:r>
+            <w:r>
+              <w:rPr>
+                <w:rFonts w:ascii="Arial" w:hAnsi="Arial" w:cs="Arial"/>
+                <w:i/>
+                <w:iCs/>
+                <w:sz w:val="24"/>
+                <w:szCs w:val="24"/>
+              </w:rPr>
+              <w:t>Fundamentals of Neural Networks</w:t>
+            </w:r>
+            <w:r>
+              <w:rPr>
+                <w:rFonts w:ascii="Arial" w:hAnsi="Arial" w:cs="Arial"/>
+                <w:i/>
+                <w:iCs/>
+                <w:sz w:val="24"/>
+                <w:szCs w:val="24"/>
+              </w:rPr>
+              <w:t>]</w:t>
+            </w:r>
           </w:p>
         </w:tc>
       </w:tr>
@@ -18774,7 +18796,6 @@
               <w:rPr>
                 <w:noProof/>
               </w:rPr>
-              <w:lastRenderedPageBreak/>
               <w:drawing>
                 <wp:anchor distT="0" distB="0" distL="114300" distR="114300" simplePos="0" relativeHeight="251686912" behindDoc="0" locked="0" layoutInCell="1" allowOverlap="1" wp14:anchorId="1F1605DA" wp14:editId="775CF0B8">
                   <wp:simplePos x="0" y="0"/>
@@ -18799,7 +18820,7 @@
                           <pic:cNvPicPr/>
                         </pic:nvPicPr>
                         <pic:blipFill>
-                          <a:blip r:embed="rId13"/>
+                          <a:blip r:embed="rId14"/>
                           <a:stretch>
                             <a:fillRect/>
                           </a:stretch>
@@ -19409,7 +19430,6 @@
           <w:sz w:val="24"/>
           <w:szCs w:val="24"/>
         </w:rPr>
-        <w:lastRenderedPageBreak/>
         <w:t xml:space="preserve">Μόλις παρουσιάστηκε το απλούστερο Νευρωνικό Δίκτυο το οποίο αποκαλείται και </w:t>
       </w:r>
       <w:r>
@@ -21102,16 +21122,7 @@
           <w:sz w:val="24"/>
           <w:szCs w:val="24"/>
         </w:rPr>
-        <w:t xml:space="preserve">τότε </w:t>
-      </w:r>
-      <w:r>
-        <w:rPr>
-          <w:rFonts w:ascii="Arial" w:hAnsi="Arial" w:cs="Arial"/>
-          <w:sz w:val="24"/>
-          <w:szCs w:val="24"/>
-        </w:rPr>
-        <w:lastRenderedPageBreak/>
-        <w:t>μεταδίδεται προς τα πίσω ώστε το μοντέλο να μάθει από τα λάθη του και να γίνει βελτιστοποίηση των παραμέτρων</w:t>
+        <w:t>τότε μεταδίδεται προς τα πίσω ώστε το μοντέλο να μάθει από τα λάθη του και να γίνει βελτιστοποίηση των παραμέτρων</w:t>
       </w:r>
       <w:r>
         <w:rPr>
@@ -21600,37 +21611,13 @@
           <w:color w:val="auto"/>
         </w:rPr>
       </w:pPr>
-      <w:bookmarkStart w:id="7" w:name="_Toc97015752"/>
+      <w:bookmarkStart w:id="7" w:name="_Toc97214814"/>
       <w:r>
         <w:rPr>
           <w:rFonts w:ascii="Arial" w:hAnsi="Arial" w:cs="Arial"/>
           <w:color w:val="auto"/>
         </w:rPr>
-        <w:lastRenderedPageBreak/>
-        <w:t xml:space="preserve">2.2.2 Βαθιά Μάθηση – </w:t>
-      </w:r>
-      <w:r>
-        <w:rPr>
-          <w:rFonts w:ascii="Arial" w:hAnsi="Arial" w:cs="Arial"/>
-          <w:color w:val="auto"/>
-          <w:lang w:val="en-US"/>
-        </w:rPr>
-        <w:t>Deep</w:t>
-      </w:r>
-      <w:r>
-        <w:rPr>
-          <w:rFonts w:ascii="Arial" w:hAnsi="Arial" w:cs="Arial"/>
-          <w:color w:val="auto"/>
-        </w:rPr>
-        <w:t xml:space="preserve"> </w:t>
-      </w:r>
-      <w:r>
-        <w:rPr>
-          <w:rFonts w:ascii="Arial" w:hAnsi="Arial" w:cs="Arial"/>
-          <w:color w:val="auto"/>
-          <w:lang w:val="en-US"/>
-        </w:rPr>
-        <w:t>Learning</w:t>
+        <w:t>2.2.2 Βαθιά Μάθηση</w:t>
       </w:r>
       <w:bookmarkEnd w:id="7"/>
     </w:p>
@@ -23345,16 +23332,7 @@
           <w:sz w:val="24"/>
           <w:szCs w:val="24"/>
         </w:rPr>
-        <w:t xml:space="preserve"> για </w:t>
-      </w:r>
-      <w:r>
-        <w:rPr>
-          <w:rFonts w:ascii="Arial" w:eastAsia="Times New Roman" w:hAnsi="Arial" w:cs="Arial"/>
-          <w:sz w:val="24"/>
-          <w:szCs w:val="24"/>
-        </w:rPr>
-        <w:lastRenderedPageBreak/>
-        <w:t>την εκμάθηση ενός μοντέλου Μηχανικής Μάθησης</w:t>
+        <w:t xml:space="preserve"> για την εκμάθηση ενός μοντέλου Μηχανικής Μάθησης</w:t>
       </w:r>
       <w:r>
         <w:rPr>
@@ -24720,16 +24698,7 @@
           <w:sz w:val="24"/>
           <w:szCs w:val="24"/>
         </w:rPr>
-        <w:t xml:space="preserve">να </w:t>
-      </w:r>
-      <w:r>
-        <w:rPr>
-          <w:rFonts w:ascii="Arial" w:eastAsia="Times New Roman" w:hAnsi="Arial" w:cs="Arial"/>
-          <w:sz w:val="24"/>
-          <w:szCs w:val="24"/>
-        </w:rPr>
-        <w:lastRenderedPageBreak/>
-        <w:t xml:space="preserve">μεγάλο πλήθος δεδομένων για να γίνει σωστή εκπαίδευση καθώς και </w:t>
+        <w:t xml:space="preserve">να μεγάλο πλήθος δεδομένων για να γίνει σωστή εκπαίδευση καθώς και </w:t>
       </w:r>
       <w:r>
         <w:rPr>
@@ -24824,10 +24793,10 @@
                 <w:noProof/>
               </w:rPr>
               <w:drawing>
-                <wp:inline distT="0" distB="0" distL="0" distR="0" wp14:anchorId="0E2601A4" wp14:editId="715DA6E3">
-                  <wp:extent cx="4371975" cy="2521478"/>
+                <wp:inline distT="0" distB="0" distL="0" distR="0" wp14:anchorId="082A316B" wp14:editId="57F1A5A6">
+                  <wp:extent cx="5124450" cy="2553074"/>
                   <wp:effectExtent l="0" t="0" r="0" b="0"/>
-                  <wp:docPr id="9" name="Picture 9"/>
+                  <wp:docPr id="3" name="Picture 3"/>
                   <wp:cNvGraphicFramePr>
                     <a:graphicFrameLocks xmlns:a="http://schemas.openxmlformats.org/drawingml/2006/main" noChangeAspect="1"/>
                   </wp:cNvGraphicFramePr>
@@ -24841,8 +24810,17 @@
                           </pic:cNvPicPr>
                         </pic:nvPicPr>
                         <pic:blipFill>
-                          <a:blip r:embed="rId14">
+                          <a:blip r:embed="rId15">
                             <a:extLst>
+                              <a:ext uri="{BEBA8EAE-BF5A-486C-A8C5-ECC9F3942E4B}">
+                                <a14:imgProps xmlns:a14="http://schemas.microsoft.com/office/drawing/2010/main">
+                                  <a14:imgLayer r:embed="rId16">
+                                    <a14:imgEffect>
+                                      <a14:sharpenSoften amount="30000"/>
+                                    </a14:imgEffect>
+                                  </a14:imgLayer>
+                                </a14:imgProps>
+                              </a:ext>
                               <a:ext uri="{28A0092B-C50C-407E-A947-70E740481C1C}">
                                 <a14:useLocalDpi xmlns:a14="http://schemas.microsoft.com/office/drawing/2010/main" val="0"/>
                               </a:ext>
@@ -24856,7 +24834,7 @@
                         <pic:spPr bwMode="auto">
                           <a:xfrm>
                             <a:off x="0" y="0"/>
-                            <a:ext cx="4390101" cy="2531932"/>
+                            <a:ext cx="5156274" cy="2568929"/>
                           </a:xfrm>
                           <a:prstGeom prst="rect">
                             <a:avLst/>
@@ -25982,16 +25960,7 @@
           <w:sz w:val="24"/>
           <w:szCs w:val="24"/>
         </w:rPr>
-        <w:t xml:space="preserve">και γενικά </w:t>
-      </w:r>
-      <w:r>
-        <w:rPr>
-          <w:rFonts w:ascii="Arial" w:hAnsi="Arial" w:cs="Arial"/>
-          <w:sz w:val="24"/>
-          <w:szCs w:val="24"/>
-        </w:rPr>
-        <w:lastRenderedPageBreak/>
-        <w:t>όλες τις λειτουργίες που αφορούν την όραση [</w:t>
+        <w:t>και γενικά όλες τις λειτουργίες που αφορούν την όραση [</w:t>
       </w:r>
       <w:r>
         <w:rPr>
@@ -26414,21 +26383,24 @@
     <w:tbl>
       <w:tblPr>
         <w:tblStyle w:val="TableGrid"/>
-        <w:tblW w:w="0" w:type="auto"/>
+        <w:tblW w:w="9933" w:type="dxa"/>
+        <w:tblInd w:w="-582" w:type="dxa"/>
         <w:tblLook w:val="04A0" w:firstRow="1" w:lastRow="0" w:firstColumn="1" w:lastColumn="0" w:noHBand="0" w:noVBand="1"/>
       </w:tblPr>
       <w:tblGrid>
-        <w:gridCol w:w="8732"/>
+        <w:gridCol w:w="9933"/>
       </w:tblGrid>
       <w:tr>
+        <w:trPr>
+          <w:trHeight w:val="4268"/>
+        </w:trPr>
         <w:tc>
           <w:tcPr>
-            <w:tcW w:w="8732" w:type="dxa"/>
+            <w:tcW w:w="9933" w:type="dxa"/>
           </w:tcPr>
           <w:p>
             <w:pPr>
               <w:spacing w:after="0" w:line="360" w:lineRule="auto"/>
-              <w:jc w:val="center"/>
               <w:rPr>
                 <w:rFonts w:ascii="Arial" w:hAnsi="Arial" w:cs="Arial"/>
                 <w:sz w:val="24"/>
@@ -26440,10 +26412,18 @@
                 <w:noProof/>
               </w:rPr>
               <w:drawing>
-                <wp:inline distT="0" distB="0" distL="0" distR="0" wp14:anchorId="3A57B545" wp14:editId="7FE4F68E">
-                  <wp:extent cx="2597150" cy="2882900"/>
+                <wp:anchor distT="0" distB="0" distL="114300" distR="114300" simplePos="0" relativeHeight="251689984" behindDoc="0" locked="0" layoutInCell="1" allowOverlap="1" wp14:anchorId="11326D66" wp14:editId="4DD67371">
+                  <wp:simplePos x="0" y="0"/>
+                  <wp:positionH relativeFrom="column">
+                    <wp:posOffset>-3175</wp:posOffset>
+                  </wp:positionH>
+                  <wp:positionV relativeFrom="paragraph">
+                    <wp:posOffset>67945</wp:posOffset>
+                  </wp:positionV>
+                  <wp:extent cx="6153150" cy="1834515"/>
                   <wp:effectExtent l="0" t="0" r="0" b="0"/>
-                  <wp:docPr id="8" name="Picture 8"/>
+                  <wp:wrapSquare wrapText="bothSides"/>
+                  <wp:docPr id="5" name="Picture 5"/>
                   <wp:cNvGraphicFramePr>
                     <a:graphicFrameLocks xmlns:a="http://schemas.openxmlformats.org/drawingml/2006/main" noChangeAspect="1"/>
                   </wp:cNvGraphicFramePr>
@@ -26451,13 +26431,13 @@
                     <a:graphicData uri="http://schemas.openxmlformats.org/drawingml/2006/picture">
                       <pic:pic xmlns:pic="http://schemas.openxmlformats.org/drawingml/2006/picture">
                         <pic:nvPicPr>
-                          <pic:cNvPr id="0" name="Picture 1"/>
+                          <pic:cNvPr id="0" name="Picture 3"/>
                           <pic:cNvPicPr>
                             <a:picLocks noChangeAspect="1" noChangeArrowheads="1"/>
                           </pic:cNvPicPr>
                         </pic:nvPicPr>
                         <pic:blipFill>
-                          <a:blip r:embed="rId15">
+                          <a:blip r:embed="rId17">
                             <a:extLst>
                               <a:ext uri="{28A0092B-C50C-407E-A947-70E740481C1C}">
                                 <a14:useLocalDpi xmlns:a14="http://schemas.microsoft.com/office/drawing/2010/main" val="0"/>
@@ -26472,7 +26452,7 @@
                         <pic:spPr bwMode="auto">
                           <a:xfrm>
                             <a:off x="0" y="0"/>
-                            <a:ext cx="2597150" cy="2882900"/>
+                            <a:ext cx="6153150" cy="1834515"/>
                           </a:xfrm>
                           <a:prstGeom prst="rect">
                             <a:avLst/>
@@ -26485,14 +26465,20 @@
                       </pic:pic>
                     </a:graphicData>
                   </a:graphic>
-                </wp:inline>
+                  <wp14:sizeRelH relativeFrom="margin">
+                    <wp14:pctWidth>0</wp14:pctWidth>
+                  </wp14:sizeRelH>
+                  <wp14:sizeRelV relativeFrom="margin">
+                    <wp14:pctHeight>0</wp14:pctHeight>
+                  </wp14:sizeRelV>
+                </wp:anchor>
               </w:drawing>
             </w:r>
           </w:p>
           <w:p>
             <w:pPr>
               <w:spacing w:after="0" w:line="360" w:lineRule="auto"/>
-              <w:jc w:val="both"/>
+              <w:jc w:val="center"/>
               <w:rPr>
                 <w:rFonts w:ascii="Arial" w:hAnsi="Arial" w:cs="Arial"/>
                 <w:sz w:val="24"/>
@@ -26562,7 +26548,7 @@
                 <w:sz w:val="24"/>
                 <w:szCs w:val="24"/>
               </w:rPr>
-              <w:t>document/8308186</w:t>
+              <w:t>deep-learning-2e7f21cadc4e</w:t>
             </w:r>
             <w:r>
               <w:rPr>
@@ -26724,16 +26710,7 @@
           <w:sz w:val="24"/>
           <w:szCs w:val="24"/>
         </w:rPr>
-        <w:t>ibm.com/articles/cc-</w:t>
-      </w:r>
-      <w:r>
-        <w:rPr>
-          <w:rFonts w:ascii="Arial" w:hAnsi="Arial" w:cs="Arial"/>
-          <w:sz w:val="24"/>
-          <w:szCs w:val="24"/>
-        </w:rPr>
-        <w:lastRenderedPageBreak/>
-        <w:t>machine-learning</w:t>
+        <w:t>ibm.com/articles/cc-machine-learning</w:t>
       </w:r>
       <w:r>
         <w:rPr>
@@ -28611,9 +28588,8 @@
               <w:rPr>
                 <w:noProof/>
               </w:rPr>
-              <w:lastRenderedPageBreak/>
               <w:drawing>
-                <wp:inline distT="0" distB="0" distL="0" distR="0" wp14:anchorId="7CA43BC5" wp14:editId="703BF903">
+                <wp:inline distT="0" distB="0" distL="0" distR="0" wp14:anchorId="7CA43BC5" wp14:editId="33B6CA69">
                   <wp:extent cx="4013200" cy="2691205"/>
                   <wp:effectExtent l="0" t="0" r="6350" b="0"/>
                   <wp:docPr id="10" name="Picture 10"/>
@@ -28630,8 +28606,26 @@
                           </pic:cNvPicPr>
                         </pic:nvPicPr>
                         <pic:blipFill>
-                          <a:blip r:embed="rId16">
+                          <a:blip r:embed="rId18">
                             <a:extLst>
+                              <a:ext uri="{BEBA8EAE-BF5A-486C-A8C5-ECC9F3942E4B}">
+                                <a14:imgProps xmlns:a14="http://schemas.microsoft.com/office/drawing/2010/main">
+                                  <a14:imgLayer r:embed="rId19">
+                                    <a14:imgEffect>
+                                      <a14:sharpenSoften amount="45000"/>
+                                    </a14:imgEffect>
+                                    <a14:imgEffect>
+                                      <a14:colorTemperature colorTemp="11500"/>
+                                    </a14:imgEffect>
+                                    <a14:imgEffect>
+                                      <a14:saturation sat="0"/>
+                                    </a14:imgEffect>
+                                    <a14:imgEffect>
+                                      <a14:brightnessContrast bright="13000" contrast="7000"/>
+                                    </a14:imgEffect>
+                                  </a14:imgLayer>
+                                </a14:imgProps>
+                              </a:ext>
                               <a:ext uri="{28A0092B-C50C-407E-A947-70E740481C1C}">
                                 <a14:useLocalDpi xmlns:a14="http://schemas.microsoft.com/office/drawing/2010/main" val="0"/>
                               </a:ext>
@@ -28654,6 +28648,16 @@
                           <a:ln>
                             <a:noFill/>
                           </a:ln>
+                          <a:effectLst>
+                            <a:glow>
+                              <a:schemeClr val="accent1">
+                                <a:alpha val="40000"/>
+                              </a:schemeClr>
+                            </a:glow>
+                            <a:outerShdw blurRad="50800" dist="50800" dir="5400000" sx="1000" sy="1000" algn="ctr" rotWithShape="0">
+                              <a:srgbClr val="000000"/>
+                            </a:outerShdw>
+                          </a:effectLst>
                         </pic:spPr>
                       </pic:pic>
                     </a:graphicData>
@@ -30152,16 +30156,7 @@
           <w:sz w:val="24"/>
           <w:szCs w:val="24"/>
         </w:rPr>
-        <w:t xml:space="preserve"> χρησιμοποιεί Ανατροφοδοτούμενα Νευρωνικά Δίκτυα για να μπορεί να </w:t>
-      </w:r>
-      <w:r>
-        <w:rPr>
-          <w:rFonts w:ascii="Arial" w:eastAsia="Times New Roman" w:hAnsi="Arial" w:cs="Arial"/>
-          <w:sz w:val="24"/>
-          <w:szCs w:val="24"/>
-        </w:rPr>
-        <w:lastRenderedPageBreak/>
-        <w:t>κατανοεί διάφορες γλώσσες</w:t>
+        <w:t xml:space="preserve"> χρησιμοποιεί Ανατροφοδοτούμενα Νευρωνικά Δίκτυα για να μπορεί να κατανοεί διάφορες γλώσσες</w:t>
       </w:r>
       <w:r>
         <w:rPr>
@@ -30541,13 +30536,13 @@
           <w:color w:val="auto"/>
         </w:rPr>
       </w:pPr>
-      <w:bookmarkStart w:id="8" w:name="_Toc97015753"/>
+      <w:bookmarkStart w:id="8" w:name="_Toc97214815"/>
       <w:r>
         <w:rPr>
           <w:rFonts w:ascii="Arial" w:hAnsi="Arial" w:cs="Arial"/>
           <w:color w:val="auto"/>
         </w:rPr>
-        <w:t>2.2.3 Επεξεργασία Φυσικής Γλώσσας - NLP</w:t>
+        <w:t>2.2.3 Επεξεργασία Φυσικής Γλώσσας</w:t>
       </w:r>
       <w:bookmarkEnd w:id="8"/>
     </w:p>
@@ -31832,16 +31827,7 @@
           <w:sz w:val="24"/>
           <w:szCs w:val="24"/>
         </w:rPr>
-        <w:t xml:space="preserve">γίνει η </w:t>
-      </w:r>
-      <w:r>
-        <w:rPr>
-          <w:rFonts w:ascii="Arial" w:hAnsi="Arial" w:cs="Arial"/>
-          <w:sz w:val="24"/>
-          <w:szCs w:val="24"/>
-        </w:rPr>
-        <w:lastRenderedPageBreak/>
-        <w:t xml:space="preserve">κατάλληλη </w:t>
+        <w:t xml:space="preserve">γίνει η κατάλληλη </w:t>
       </w:r>
       <w:r>
         <w:rPr>
@@ -32870,7 +32856,7 @@
                 <wp:cNvGraphicFramePr/>
                 <a:graphic xmlns:a="http://schemas.openxmlformats.org/drawingml/2006/main">
                   <a:graphicData uri="http://schemas.microsoft.com/office/word/2010/wordprocessingInk">
-                    <w14:contentPart bwMode="auto" r:id="rId17">
+                    <w14:contentPart bwMode="auto" r:id="rId20">
                       <w14:nvContentPartPr>
                         <w14:cNvContentPartPr/>
                       </w14:nvContentPartPr>
@@ -32906,7 +32892,7 @@
                 <o:lock v:ext="edit" aspectratio="t"/>
               </v:shapetype>
               <v:shape id="Ink 17" o:spid="_x0000_s1026" type="#_x0000_t75" style="position:absolute;margin-left:-164.35pt;margin-top:9.6pt;width:1.45pt;height:1.45pt;z-index:251688960;visibility:visible;mso-wrap-style:square;mso-wrap-distance-left:9pt;mso-wrap-distance-top:0;mso-wrap-distance-right:9pt;mso-wrap-distance-bottom:0;mso-position-horizontal:absolute;mso-position-horizontal-relative:text;mso-position-vertical:absolute;mso-position-vertical-relative:text" o:gfxdata="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">
-                <v:imagedata r:id="rId18" o:title=""/>
+                <v:imagedata r:id="rId21" o:title=""/>
               </v:shape>
             </w:pict>
           </mc:Fallback>
@@ -32937,7 +32923,7 @@
                 <wp:cNvGraphicFramePr/>
                 <a:graphic xmlns:a="http://schemas.openxmlformats.org/drawingml/2006/main">
                   <a:graphicData uri="http://schemas.microsoft.com/office/word/2010/wordprocessingInk">
-                    <w14:contentPart bwMode="auto" r:id="rId19">
+                    <w14:contentPart bwMode="auto" r:id="rId22">
                       <w14:nvContentPartPr>
                         <w14:cNvContentPartPr/>
                       </w14:nvContentPartPr>
@@ -32954,7 +32940,7 @@
           <mc:Fallback>
             <w:pict>
               <v:shape w14:anchorId="25B75773" id="Ink 16" o:spid="_x0000_s1026" type="#_x0000_t75" style="position:absolute;margin-left:-137.25pt;margin-top:-14.55pt;width:1.45pt;height:1.7pt;z-index:251687936;visibility:visible;mso-wrap-style:square;mso-wrap-distance-left:9pt;mso-wrap-distance-top:0;mso-wrap-distance-right:9pt;mso-wrap-distance-bottom:0;mso-position-horizontal:absolute;mso-position-horizontal-relative:text;mso-position-vertical:absolute;mso-position-vertical-relative:text" o:gfxdata="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">
-                <v:imagedata r:id="rId18" o:title=""/>
+                <v:imagedata r:id="rId21" o:title=""/>
               </v:shape>
             </w:pict>
           </mc:Fallback>
@@ -33148,16 +33134,7 @@
           <w:sz w:val="24"/>
           <w:szCs w:val="24"/>
         </w:rPr>
-        <w:t xml:space="preserve">να καταλαβαίνει κάθε φορά την σωστή σημασία που έχει μία λέξη στην πρόταση, χρησιμοποιείται η </w:t>
-      </w:r>
-      <w:r>
-        <w:rPr>
-          <w:rFonts w:ascii="Arial" w:hAnsi="Arial" w:cs="Arial"/>
-          <w:sz w:val="24"/>
-          <w:szCs w:val="24"/>
-        </w:rPr>
-        <w:lastRenderedPageBreak/>
-        <w:t xml:space="preserve">σημασιολογική ανάλυση. </w:t>
+        <w:t xml:space="preserve">να καταλαβαίνει κάθε φορά την σωστή σημασία που έχει μία λέξη στην πρόταση, χρησιμοποιείται η σημασιολογική ανάλυση. </w:t>
       </w:r>
       <w:r>
         <w:rPr>
@@ -34345,7 +34322,7 @@
           <w:color w:val="auto"/>
         </w:rPr>
       </w:pPr>
-      <w:bookmarkStart w:id="9" w:name="_Toc97015754"/>
+      <w:bookmarkStart w:id="9" w:name="_Toc97214816"/>
       <w:r>
         <w:rPr>
           <w:rFonts w:ascii="Arial" w:hAnsi="Arial" w:cs="Arial"/>
@@ -34387,36 +34364,6 @@
           <w:color w:val="auto"/>
         </w:rPr>
         <w:t>Υπολογιστική</w:t>
-      </w:r>
-      <w:r>
-        <w:rPr>
-          <w:rFonts w:ascii="Arial" w:hAnsi="Arial" w:cs="Arial"/>
-          <w:color w:val="auto"/>
-        </w:rPr>
-        <w:t xml:space="preserve"> – </w:t>
-      </w:r>
-      <w:r>
-        <w:rPr>
-          <w:rFonts w:ascii="Arial" w:hAnsi="Arial" w:cs="Arial"/>
-          <w:color w:val="auto"/>
-          <w:lang w:val="en-US"/>
-        </w:rPr>
-        <w:t>Cognitive</w:t>
-      </w:r>
-      <w:r>
-        <w:rPr>
-          <w:rFonts w:ascii="Arial" w:hAnsi="Arial" w:cs="Arial"/>
-          <w:color w:val="auto"/>
-        </w:rPr>
-        <w:t xml:space="preserve"> </w:t>
-      </w:r>
-      <w:r>
-        <w:rPr>
-          <w:rFonts w:ascii="Arial" w:hAnsi="Arial" w:cs="Arial"/>
-          <w:color w:val="auto"/>
-          <w:lang w:val="en-US"/>
-        </w:rPr>
-        <w:t>Computing</w:t>
       </w:r>
       <w:bookmarkEnd w:id="9"/>
       <w:r>
@@ -36287,16 +36234,7 @@
           <w:sz w:val="24"/>
           <w:szCs w:val="24"/>
         </w:rPr>
-        <w:t xml:space="preserve"> όπως είναι η λογική, το συναίσθημα, η γλώσσα επικοινωνίας, η προσοχή </w:t>
-      </w:r>
-      <w:r>
-        <w:rPr>
-          <w:rFonts w:ascii="Arial" w:hAnsi="Arial" w:cs="Arial"/>
-          <w:sz w:val="24"/>
-          <w:szCs w:val="24"/>
-        </w:rPr>
-        <w:lastRenderedPageBreak/>
-        <w:t>και η αντίληψη</w:t>
+        <w:t xml:space="preserve"> όπως είναι η λογική, το συναίσθημα, η γλώσσα επικοινωνίας, η προσοχή και η αντίληψη</w:t>
       </w:r>
       <w:r>
         <w:rPr>
@@ -37757,16 +37695,7 @@
           <w:sz w:val="24"/>
           <w:szCs w:val="24"/>
         </w:rPr>
-        <w:t xml:space="preserve"> πανεπιστήμια και τα βιντεοπαιχνίδια. Έχει αναπτυχθεί </w:t>
-      </w:r>
-      <w:r>
-        <w:rPr>
-          <w:rFonts w:ascii="Arial" w:hAnsi="Arial" w:cs="Arial"/>
-          <w:sz w:val="24"/>
-          <w:szCs w:val="24"/>
-        </w:rPr>
-        <w:lastRenderedPageBreak/>
-        <w:t xml:space="preserve">ένας ευφυής ακαδημαϊκός σύμβουλος  ο οποίος απαντάει ερωτήσεις σχετικές με το πανεπιστήμιο. </w:t>
+        <w:t xml:space="preserve"> πανεπιστήμια και τα βιντεοπαιχνίδια. Έχει αναπτυχθεί ένας ευφυής ακαδημαϊκός σύμβουλος  ο οποίος απαντάει ερωτήσεις σχετικές με το πανεπιστήμιο. </w:t>
       </w:r>
       <w:r>
         <w:rPr>
@@ -38852,7 +38781,7 @@
           <w:color w:val="auto"/>
         </w:rPr>
       </w:pPr>
-      <w:bookmarkStart w:id="10" w:name="_Toc97015755"/>
+      <w:bookmarkStart w:id="10" w:name="_Toc97214817"/>
       <w:r>
         <w:rPr>
           <w:rFonts w:ascii="Arial" w:hAnsi="Arial" w:cs="Arial"/>
@@ -38880,36 +38809,6 @@
           <w:color w:val="auto"/>
         </w:rPr>
         <w:t>Υπολογιστών</w:t>
-      </w:r>
-      <w:r>
-        <w:rPr>
-          <w:rFonts w:ascii="Arial" w:hAnsi="Arial" w:cs="Arial"/>
-          <w:color w:val="auto"/>
-        </w:rPr>
-        <w:t xml:space="preserve"> – </w:t>
-      </w:r>
-      <w:r>
-        <w:rPr>
-          <w:rFonts w:ascii="Arial" w:hAnsi="Arial" w:cs="Arial"/>
-          <w:color w:val="auto"/>
-          <w:lang w:val="en-US"/>
-        </w:rPr>
-        <w:t>Computer</w:t>
-      </w:r>
-      <w:r>
-        <w:rPr>
-          <w:rFonts w:ascii="Arial" w:hAnsi="Arial" w:cs="Arial"/>
-          <w:color w:val="auto"/>
-        </w:rPr>
-        <w:t xml:space="preserve"> </w:t>
-      </w:r>
-      <w:r>
-        <w:rPr>
-          <w:rFonts w:ascii="Arial" w:hAnsi="Arial" w:cs="Arial"/>
-          <w:color w:val="auto"/>
-          <w:lang w:val="en-US"/>
-        </w:rPr>
-        <w:t>Vision</w:t>
       </w:r>
       <w:bookmarkEnd w:id="10"/>
     </w:p>
@@ -39434,7 +39333,6 @@
           <w:sz w:val="24"/>
           <w:szCs w:val="24"/>
         </w:rPr>
-        <w:lastRenderedPageBreak/>
         <w:t>τεχνικές</w:t>
       </w:r>
       <w:r>
@@ -40930,16 +40828,7 @@
           <w:sz w:val="24"/>
           <w:szCs w:val="24"/>
         </w:rPr>
-        <w:t xml:space="preserve"> </w:t>
-      </w:r>
-      <w:r>
-        <w:rPr>
-          <w:rFonts w:ascii="Arial" w:hAnsi="Arial" w:cs="Arial"/>
-          <w:sz w:val="24"/>
-          <w:szCs w:val="24"/>
-        </w:rPr>
-        <w:lastRenderedPageBreak/>
-        <w:t>τεχνικών.</w:t>
+        <w:t xml:space="preserve"> τεχνικών.</w:t>
       </w:r>
       <w:r>
         <w:rPr>
@@ -41776,7 +41665,6 @@
           <w:sz w:val="28"/>
           <w:szCs w:val="28"/>
         </w:rPr>
-        <w:lastRenderedPageBreak/>
         <w:t xml:space="preserve">ΚΕΦΑΛΑΙΟ </w:t>
       </w:r>
       <w:r>
@@ -41811,7 +41699,7 @@
           <w:szCs w:val="28"/>
         </w:rPr>
       </w:pPr>
-      <w:bookmarkStart w:id="11" w:name="_Toc97015756"/>
+      <w:bookmarkStart w:id="11" w:name="_Toc97214818"/>
       <w:r>
         <w:rPr>
           <w:rFonts w:ascii="Arial" w:hAnsi="Arial" w:cs="Arial"/>
@@ -41843,7 +41731,7 @@
           <w:lang w:val="el-GR"/>
         </w:rPr>
       </w:pPr>
-      <w:bookmarkStart w:id="12" w:name="_Toc97015757"/>
+      <w:bookmarkStart w:id="12" w:name="_Toc97214819"/>
       <w:r>
         <w:rPr>
           <w:rFonts w:ascii="Arial" w:hAnsi="Arial" w:cs="Arial"/>
@@ -42474,19 +42362,7 @@
           <w:bdr w:val="none" w:sz="0" w:space="0" w:color="auto" w:frame="1"/>
           <w:shd w:val="clear" w:color="auto" w:fill="FFFFFF"/>
         </w:rPr>
-        <w:t xml:space="preserve"> αλγόριθμος αναλύει τα </w:t>
-      </w:r>
-      <w:r>
-        <w:rPr>
-          <w:rStyle w:val="Strong"/>
-          <w:b w:val="0"/>
-          <w:bCs w:val="0"/>
-          <w:color w:val="auto"/>
-          <w:bdr w:val="none" w:sz="0" w:space="0" w:color="auto" w:frame="1"/>
-          <w:shd w:val="clear" w:color="auto" w:fill="FFFFFF"/>
-        </w:rPr>
-        <w:lastRenderedPageBreak/>
-        <w:t>δεδομένα</w:t>
+        <w:t xml:space="preserve"> αλγόριθμος αναλύει τα δεδομένα</w:t>
       </w:r>
       <w:r>
         <w:rPr>
@@ -42937,7 +42813,6 @@
                 <w:sz w:val="24"/>
                 <w:szCs w:val="24"/>
               </w:rPr>
-              <w:lastRenderedPageBreak/>
               <w:drawing>
                 <wp:anchor distT="0" distB="0" distL="114300" distR="114300" simplePos="0" relativeHeight="251676672" behindDoc="0" locked="0" layoutInCell="1" allowOverlap="1" wp14:anchorId="3AE45EEC" wp14:editId="26D4C989">
                   <wp:simplePos x="0" y="0"/>
@@ -42964,7 +42839,7 @@
                           </pic:cNvPicPr>
                         </pic:nvPicPr>
                         <pic:blipFill>
-                          <a:blip r:embed="rId20" cstate="print">
+                          <a:blip r:embed="rId23" cstate="print">
                             <a:extLst>
                               <a:ext uri="{28A0092B-C50C-407E-A947-70E740481C1C}">
                                 <a14:useLocalDpi xmlns:a14="http://schemas.microsoft.com/office/drawing/2010/main" val="0"/>
@@ -43430,7 +43305,6 @@
         </w:rPr>
       </w:pPr>
       <w:r>
-        <w:lastRenderedPageBreak/>
         <w:t>Ε</w:t>
       </w:r>
       <w:r>
@@ -43980,7 +43854,6 @@
         <w:jc w:val="both"/>
       </w:pPr>
       <w:r>
-        <w:lastRenderedPageBreak/>
         <w:t>Κατά την εκπαίδευση του μοντέλου αφού τα δεδομένα έχουν επεξεργασ</w:t>
       </w:r>
       <w:r>
@@ -44493,11 +44366,7 @@
         <w:t>Εν κατακλείδι, π</w:t>
       </w:r>
       <w:r>
-        <w:t xml:space="preserve">αρατηρώντας την διαδικασία εκμάθησης και παραγωγής ενός μοντέλου Μηχανικής Μάθησης, γίνεται αντιληπτό ότι πρέπει να δοθεί ιδιαίτερη </w:t>
-      </w:r>
-      <w:r>
-        <w:lastRenderedPageBreak/>
-        <w:t>προσοχή</w:t>
+        <w:t>αρατηρώντας την διαδικασία εκμάθησης και παραγωγής ενός μοντέλου Μηχανικής Μάθησης, γίνεται αντιληπτό ότι πρέπει να δοθεί ιδιαίτερη προσοχή</w:t>
       </w:r>
       <w:r>
         <w:t xml:space="preserve"> στην ποιότητα των δεδομένων. Αν δεν έχουμε τα επιθυμητά δεδομένα τότε είναι δύσκολο να παραχθεί ένα αξιόπιστο μοντέλο</w:t>
@@ -44525,7 +44394,7 @@
           <w:lang w:val="el-GR"/>
         </w:rPr>
       </w:pPr>
-      <w:bookmarkStart w:id="13" w:name="_Toc97015758"/>
+      <w:bookmarkStart w:id="13" w:name="_Toc97214820"/>
       <w:r>
         <w:rPr>
           <w:rFonts w:ascii="Arial" w:hAnsi="Arial" w:cs="Arial"/>
@@ -51375,7 +51244,7 @@
           <w:szCs w:val="28"/>
         </w:rPr>
       </w:pPr>
-      <w:bookmarkStart w:id="14" w:name="_Toc97015759"/>
+      <w:bookmarkStart w:id="14" w:name="_Toc97214821"/>
       <w:r>
         <w:rPr>
           <w:rFonts w:ascii="Arial" w:hAnsi="Arial" w:cs="Arial"/>
@@ -51398,7 +51267,6 @@
         </w:rPr>
         <w:t xml:space="preserve"> </w:t>
       </w:r>
-      <w:bookmarkEnd w:id="14"/>
       <w:r>
         <w:rPr>
           <w:rFonts w:ascii="Arial" w:hAnsi="Arial" w:cs="Arial"/>
@@ -51410,6 +51278,7 @@
         </w:rPr>
         <w:t>ΕΦΑΡΜΟΓΉΣ</w:t>
       </w:r>
+      <w:bookmarkEnd w:id="14"/>
     </w:p>
     <w:p>
       <w:pPr>
@@ -51429,6 +51298,7 @@
           <w:lang w:val="el-GR"/>
         </w:rPr>
       </w:pPr>
+      <w:bookmarkStart w:id="15" w:name="_Toc97214822"/>
       <w:r>
         <w:rPr>
           <w:rFonts w:ascii="Arial" w:hAnsi="Arial" w:cs="Arial"/>
@@ -51472,7 +51342,17 @@
           <w:szCs w:val="24"/>
           <w:lang w:val="el-GR"/>
         </w:rPr>
-        <w:t xml:space="preserve">που χρησιμοποιήθηκαν </w:t>
+        <w:t>που χρησιμοποιήθηκαν</w:t>
+      </w:r>
+      <w:bookmarkEnd w:id="15"/>
+      <w:r>
+        <w:rPr>
+          <w:rFonts w:ascii="Arial" w:hAnsi="Arial" w:cs="Arial"/>
+          <w:sz w:val="24"/>
+          <w:szCs w:val="24"/>
+          <w:lang w:val="el-GR"/>
+        </w:rPr>
+        <w:t xml:space="preserve"> </w:t>
       </w:r>
     </w:p>
     <w:p>
@@ -51791,7 +51671,6 @@
           <w:sz w:val="21"/>
           <w:szCs w:val="21"/>
           <w:shd w:val="clear" w:color="auto" w:fill="FFFFFF"/>
-          <w:lang w:val="en-US"/>
         </w:rPr>
       </w:pPr>
       <w:r>
@@ -51886,7 +51765,6 @@
         <w:jc w:val="both"/>
       </w:pPr>
       <w:r>
-        <w:lastRenderedPageBreak/>
         <w:t xml:space="preserve">Φροντισα να ηταν μερα όταν θα λαμβανα τα δεδομενα ώστε ο αλγοριθμος ορασης υπλογιστων </w:t>
       </w:r>
       <w:r>
@@ -52138,7 +52016,7 @@
         </w:rPr>
         <w:t xml:space="preserve"> (</w:t>
       </w:r>
-      <w:hyperlink r:id="rId21" w:history="1">
+      <w:hyperlink r:id="rId24" w:history="1">
         <w:r>
           <w:rPr>
             <w:rStyle w:val="Hyperlink"/>
@@ -52542,21 +52420,12 @@
         <w:pStyle w:val="Default"/>
         <w:spacing w:line="360" w:lineRule="auto"/>
         <w:jc w:val="both"/>
-        <w:rPr>
-          <w:lang w:val="en-US"/>
-        </w:rPr>
-      </w:pPr>
-      <w:r>
-        <w:rPr>
-          <w:lang w:val="en-US"/>
-        </w:rPr>
-        <w:t>P</w:t>
-      </w:r>
-      <w:r>
-        <w:rPr>
-          <w:lang w:val="en-US"/>
-        </w:rPr>
-        <w:t>andas</w:t>
+      </w:pPr>
+      <w:r>
+        <w:rPr>
+          <w:lang w:val="en-US"/>
+        </w:rPr>
+        <w:t>Pandas</w:t>
       </w:r>
     </w:p>
     <w:p>
@@ -52644,11 +52513,7 @@
         <w:t xml:space="preserve"> </w:t>
       </w:r>
       <w:r>
-        <w:t xml:space="preserve">θα </w:t>
-      </w:r>
-      <w:r>
-        <w:lastRenderedPageBreak/>
-        <w:t xml:space="preserve">εκπαιδευσουμε το μοντελο και θα παραξουμε προβλεψεις, επειτα αυτές οι προβλεψεις θα συγκριθουν με το </w:t>
+        <w:t xml:space="preserve">θα εκπαιδευσουμε το μοντελο και θα παραξουμε προβλεψεις, επειτα αυτές οι προβλεψεις θα συγκριθουν με το </w:t>
       </w:r>
       <w:r>
         <w:rPr>
@@ -52779,24 +52644,12 @@
         <w:ind w:firstLine="227"/>
         <w:jc w:val="both"/>
       </w:pPr>
-      <w:hyperlink r:id="rId22" w:history="1">
+      <w:hyperlink r:id="rId25" w:history="1">
         <w:r>
           <w:rPr>
             <w:rStyle w:val="Hyperlink"/>
           </w:rPr>
-          <w:t>https://machinelearningmastery.com/create-algorithm-test-harne</w:t>
-        </w:r>
-        <w:r>
-          <w:rPr>
-            <w:rStyle w:val="Hyperlink"/>
-          </w:rPr>
-          <w:t>s</w:t>
-        </w:r>
-        <w:r>
-          <w:rPr>
-            <w:rStyle w:val="Hyperlink"/>
-          </w:rPr>
-          <w:t>s-scratch-python/</w:t>
+          <w:t>https://machinelearningmastery.com/create-algorithm-test-harness-scratch-python/</w:t>
         </w:r>
       </w:hyperlink>
       <w:r>
@@ -52813,6 +52666,7 @@
           <w:lang w:val="el-GR"/>
         </w:rPr>
       </w:pPr>
+      <w:bookmarkStart w:id="16" w:name="_Toc97214823"/>
       <w:r>
         <w:rPr>
           <w:rFonts w:ascii="Arial" w:hAnsi="Arial" w:cs="Arial"/>
@@ -52856,7 +52710,17 @@
           <w:szCs w:val="24"/>
           <w:lang w:val="el-GR"/>
         </w:rPr>
-        <w:t xml:space="preserve">που χρησιμοποιήθηκαν </w:t>
+        <w:t>που χρησιμοποιήθηκαν</w:t>
+      </w:r>
+      <w:bookmarkEnd w:id="16"/>
+      <w:r>
+        <w:rPr>
+          <w:rFonts w:ascii="Arial" w:hAnsi="Arial" w:cs="Arial"/>
+          <w:sz w:val="24"/>
+          <w:szCs w:val="24"/>
+          <w:lang w:val="el-GR"/>
+        </w:rPr>
+        <w:t xml:space="preserve"> </w:t>
       </w:r>
     </w:p>
     <w:p>
@@ -52885,7 +52749,7 @@
           <w:lang w:val="el-GR"/>
         </w:rPr>
       </w:pPr>
-      <w:bookmarkStart w:id="15" w:name="_Toc97015760"/>
+      <w:bookmarkStart w:id="17" w:name="_Toc97214824"/>
       <w:r>
         <w:rPr>
           <w:rFonts w:ascii="Arial" w:hAnsi="Arial" w:cs="Arial"/>
@@ -52949,7 +52813,7 @@
         </w:rPr>
         <w:t>που χρησιμοποιήθηκαν</w:t>
       </w:r>
-      <w:bookmarkEnd w:id="15"/>
+      <w:bookmarkEnd w:id="17"/>
       <w:r>
         <w:rPr>
           <w:rFonts w:ascii="Arial" w:hAnsi="Arial" w:cs="Arial"/>
@@ -53134,7 +52998,7 @@
           <w:color w:val="auto"/>
         </w:rPr>
       </w:pPr>
-      <w:bookmarkStart w:id="16" w:name="_Toc97015761"/>
+      <w:bookmarkStart w:id="18" w:name="_Toc97214825"/>
       <w:r>
         <w:rPr>
           <w:rFonts w:ascii="Arial" w:hAnsi="Arial" w:cs="Arial"/>
@@ -53178,7 +53042,7 @@
         </w:rPr>
         <w:t>MediaPipe</w:t>
       </w:r>
-      <w:bookmarkEnd w:id="16"/>
+      <w:bookmarkEnd w:id="18"/>
     </w:p>
     <w:p>
       <w:pPr>
@@ -53201,7 +53065,7 @@
           <w:szCs w:val="24"/>
         </w:rPr>
       </w:pPr>
-      <w:hyperlink r:id="rId23" w:history="1">
+      <w:hyperlink r:id="rId26" w:history="1">
         <w:r>
           <w:rPr>
             <w:rStyle w:val="Hyperlink"/>
@@ -53230,7 +53094,7 @@
           <w:szCs w:val="24"/>
         </w:rPr>
       </w:pPr>
-      <w:hyperlink r:id="rId24" w:history="1">
+      <w:hyperlink r:id="rId27" w:history="1">
         <w:r>
           <w:rPr>
             <w:rStyle w:val="Hyperlink"/>
@@ -53259,7 +53123,7 @@
           <w:szCs w:val="24"/>
         </w:rPr>
       </w:pPr>
-      <w:hyperlink r:id="rId25" w:history="1">
+      <w:hyperlink r:id="rId28" w:history="1">
         <w:r>
           <w:rPr>
             <w:rStyle w:val="Hyperlink"/>
@@ -53288,7 +53152,7 @@
           <w:szCs w:val="24"/>
         </w:rPr>
       </w:pPr>
-      <w:hyperlink r:id="rId26" w:history="1">
+      <w:hyperlink r:id="rId29" w:history="1">
         <w:r>
           <w:rPr>
             <w:rStyle w:val="Hyperlink"/>
@@ -53328,7 +53192,7 @@
           <w:lang w:val="en-US"/>
         </w:rPr>
       </w:pPr>
-      <w:hyperlink r:id="rId27" w:history="1">
+      <w:hyperlink r:id="rId30" w:history="1">
         <w:r>
           <w:rPr>
             <w:rStyle w:val="Hyperlink"/>
@@ -53337,8 +53201,39 @@
             <w:szCs w:val="24"/>
             <w:lang w:val="en-US"/>
           </w:rPr>
-          <w:t>https://openclassrooms.com/en/courses/638</w:t>
+          <w:t>https://openclassrooms.com/en/courses/6389626-train-a-supervised-machine-learning-model/6398756-build-a-model-with-python</w:t>
         </w:r>
+      </w:hyperlink>
+      <w:r>
+        <w:rPr>
+          <w:rFonts w:ascii="Arial" w:hAnsi="Arial" w:cs="Arial"/>
+          <w:sz w:val="24"/>
+          <w:szCs w:val="24"/>
+          <w:lang w:val="en-US"/>
+        </w:rPr>
+        <w:t xml:space="preserve"> </w:t>
+      </w:r>
+      <w:r>
+        <w:rPr>
+          <w:rFonts w:ascii="Arial" w:hAnsi="Arial" w:cs="Arial"/>
+          <w:sz w:val="24"/>
+          <w:szCs w:val="24"/>
+          <w:lang w:val="en-US"/>
+        </w:rPr>
+        <w:t>(IMPORTANT)</w:t>
+      </w:r>
+    </w:p>
+    <w:p>
+      <w:pPr>
+        <w:spacing w:after="0" w:line="360" w:lineRule="auto"/>
+        <w:rPr>
+          <w:rFonts w:ascii="Arial" w:hAnsi="Arial" w:cs="Arial"/>
+          <w:sz w:val="24"/>
+          <w:szCs w:val="24"/>
+          <w:lang w:val="en-US"/>
+        </w:rPr>
+      </w:pPr>
+      <w:hyperlink r:id="rId31" w:history="1">
         <w:r>
           <w:rPr>
             <w:rStyle w:val="Hyperlink"/>
@@ -53347,8 +53242,39 @@
             <w:szCs w:val="24"/>
             <w:lang w:val="en-US"/>
           </w:rPr>
-          <w:t>9</w:t>
+          <w:t>https://www.youtube.com/watch?v=7eh4d6sabA0</w:t>
         </w:r>
+      </w:hyperlink>
+      <w:r>
+        <w:rPr>
+          <w:rFonts w:ascii="Arial" w:hAnsi="Arial" w:cs="Arial"/>
+          <w:sz w:val="24"/>
+          <w:szCs w:val="24"/>
+          <w:lang w:val="en-US"/>
+        </w:rPr>
+        <w:t xml:space="preserve"> </w:t>
+      </w:r>
+      <w:r>
+        <w:rPr>
+          <w:rFonts w:ascii="Arial" w:hAnsi="Arial" w:cs="Arial"/>
+          <w:sz w:val="24"/>
+          <w:szCs w:val="24"/>
+          <w:lang w:val="en-US"/>
+        </w:rPr>
+        <w:t>(IMPORTANT)</w:t>
+      </w:r>
+    </w:p>
+    <w:p>
+      <w:pPr>
+        <w:spacing w:after="0" w:line="360" w:lineRule="auto"/>
+        <w:rPr>
+          <w:rFonts w:ascii="Arial" w:hAnsi="Arial" w:cs="Arial"/>
+          <w:sz w:val="24"/>
+          <w:szCs w:val="24"/>
+          <w:lang w:val="en-US"/>
+        </w:rPr>
+      </w:pPr>
+      <w:hyperlink r:id="rId32" w:history="1">
         <w:r>
           <w:rPr>
             <w:rStyle w:val="Hyperlink"/>
@@ -53357,7 +53283,7 @@
             <w:szCs w:val="24"/>
             <w:lang w:val="en-US"/>
           </w:rPr>
-          <w:t>626-train-a-supervised-machine-learning-model/6398756-build-a-model-with-python</w:t>
+          <w:t>https://machinelearningmastery.com/machine-learning-in-python-step-by-step/</w:t>
         </w:r>
       </w:hyperlink>
       <w:r>
@@ -53367,128 +53293,6 @@
           <w:szCs w:val="24"/>
           <w:lang w:val="en-US"/>
         </w:rPr>
-        <w:t xml:space="preserve"> </w:t>
-      </w:r>
-      <w:r>
-        <w:rPr>
-          <w:rFonts w:ascii="Arial" w:hAnsi="Arial" w:cs="Arial"/>
-          <w:sz w:val="24"/>
-          <w:szCs w:val="24"/>
-          <w:lang w:val="en-US"/>
-        </w:rPr>
-        <w:t>(IMPORTANT)</w:t>
-      </w:r>
-    </w:p>
-    <w:p>
-      <w:pPr>
-        <w:spacing w:after="0" w:line="360" w:lineRule="auto"/>
-        <w:rPr>
-          <w:rFonts w:ascii="Arial" w:hAnsi="Arial" w:cs="Arial"/>
-          <w:sz w:val="24"/>
-          <w:szCs w:val="24"/>
-          <w:lang w:val="en-US"/>
-        </w:rPr>
-      </w:pPr>
-      <w:hyperlink r:id="rId28" w:history="1">
-        <w:r>
-          <w:rPr>
-            <w:rStyle w:val="Hyperlink"/>
-            <w:rFonts w:ascii="Arial" w:hAnsi="Arial" w:cs="Arial"/>
-            <w:sz w:val="24"/>
-            <w:szCs w:val="24"/>
-            <w:lang w:val="en-US"/>
-          </w:rPr>
-          <w:t>https://www.youtube.com/watch?v=7eh4d6sab</w:t>
-        </w:r>
-        <w:r>
-          <w:rPr>
-            <w:rStyle w:val="Hyperlink"/>
-            <w:rFonts w:ascii="Arial" w:hAnsi="Arial" w:cs="Arial"/>
-            <w:sz w:val="24"/>
-            <w:szCs w:val="24"/>
-            <w:lang w:val="en-US"/>
-          </w:rPr>
-          <w:t>A</w:t>
-        </w:r>
-        <w:r>
-          <w:rPr>
-            <w:rStyle w:val="Hyperlink"/>
-            <w:rFonts w:ascii="Arial" w:hAnsi="Arial" w:cs="Arial"/>
-            <w:sz w:val="24"/>
-            <w:szCs w:val="24"/>
-            <w:lang w:val="en-US"/>
-          </w:rPr>
-          <w:t>0</w:t>
-        </w:r>
-      </w:hyperlink>
-      <w:r>
-        <w:rPr>
-          <w:rFonts w:ascii="Arial" w:hAnsi="Arial" w:cs="Arial"/>
-          <w:sz w:val="24"/>
-          <w:szCs w:val="24"/>
-          <w:lang w:val="en-US"/>
-        </w:rPr>
-        <w:t xml:space="preserve"> </w:t>
-      </w:r>
-      <w:r>
-        <w:rPr>
-          <w:rFonts w:ascii="Arial" w:hAnsi="Arial" w:cs="Arial"/>
-          <w:sz w:val="24"/>
-          <w:szCs w:val="24"/>
-          <w:lang w:val="en-US"/>
-        </w:rPr>
-        <w:t>(IMPORTANT)</w:t>
-      </w:r>
-    </w:p>
-    <w:p>
-      <w:pPr>
-        <w:spacing w:after="0" w:line="360" w:lineRule="auto"/>
-        <w:rPr>
-          <w:rFonts w:ascii="Arial" w:hAnsi="Arial" w:cs="Arial"/>
-          <w:sz w:val="24"/>
-          <w:szCs w:val="24"/>
-          <w:lang w:val="en-US"/>
-        </w:rPr>
-      </w:pPr>
-      <w:hyperlink r:id="rId29" w:history="1">
-        <w:r>
-          <w:rPr>
-            <w:rStyle w:val="Hyperlink"/>
-            <w:rFonts w:ascii="Arial" w:hAnsi="Arial" w:cs="Arial"/>
-            <w:sz w:val="24"/>
-            <w:szCs w:val="24"/>
-            <w:lang w:val="en-US"/>
-          </w:rPr>
-          <w:t>https://machinelearningmastery.com/mach</w:t>
-        </w:r>
-        <w:r>
-          <w:rPr>
-            <w:rStyle w:val="Hyperlink"/>
-            <w:rFonts w:ascii="Arial" w:hAnsi="Arial" w:cs="Arial"/>
-            <w:sz w:val="24"/>
-            <w:szCs w:val="24"/>
-            <w:lang w:val="en-US"/>
-          </w:rPr>
-          <w:t>i</w:t>
-        </w:r>
-        <w:r>
-          <w:rPr>
-            <w:rStyle w:val="Hyperlink"/>
-            <w:rFonts w:ascii="Arial" w:hAnsi="Arial" w:cs="Arial"/>
-            <w:sz w:val="24"/>
-            <w:szCs w:val="24"/>
-            <w:lang w:val="en-US"/>
-          </w:rPr>
-          <w:t>ne-learning-in-python-step-by-step/</w:t>
-        </w:r>
-      </w:hyperlink>
-      <w:r>
-        <w:rPr>
-          <w:rFonts w:ascii="Arial" w:hAnsi="Arial" w:cs="Arial"/>
-          <w:sz w:val="24"/>
-          <w:szCs w:val="24"/>
-          <w:lang w:val="en-US"/>
-        </w:rPr>
         <w:t xml:space="preserve"> (IMPORTANT)</w:t>
       </w:r>
     </w:p>
@@ -53533,7 +53337,7 @@
           <w:lang w:val="en-US"/>
         </w:rPr>
       </w:pPr>
-      <w:hyperlink r:id="rId30" w:history="1">
+      <w:hyperlink r:id="rId33" w:history="1">
         <w:r>
           <w:rPr>
             <w:rStyle w:val="Hyperlink"/>
@@ -53566,7 +53370,7 @@
           <w:lang w:val="en-US"/>
         </w:rPr>
       </w:pPr>
-      <w:hyperlink r:id="rId31" w:history="1">
+      <w:hyperlink r:id="rId34" w:history="1">
         <w:r>
           <w:rPr>
             <w:rStyle w:val="Hyperlink"/>
@@ -53598,7 +53402,7 @@
           <w:lang w:val="en-US"/>
         </w:rPr>
       </w:pPr>
-      <w:hyperlink r:id="rId32" w:history="1">
+      <w:hyperlink r:id="rId35" w:history="1">
         <w:r>
           <w:rPr>
             <w:rStyle w:val="Hyperlink"/>
@@ -53630,7 +53434,7 @@
           <w:lang w:val="en-US"/>
         </w:rPr>
       </w:pPr>
-      <w:hyperlink r:id="rId33" w:history="1">
+      <w:hyperlink r:id="rId36" w:history="1">
         <w:r>
           <w:rPr>
             <w:rStyle w:val="Hyperlink"/>
@@ -53662,7 +53466,7 @@
           <w:lang w:val="en-US"/>
         </w:rPr>
       </w:pPr>
-      <w:hyperlink r:id="rId34" w:history="1">
+      <w:hyperlink r:id="rId37" w:history="1">
         <w:r>
           <w:rPr>
             <w:rStyle w:val="Hyperlink"/>
@@ -53705,7 +53509,7 @@
           <w:lang w:val="el-GR"/>
         </w:rPr>
       </w:pPr>
-      <w:bookmarkStart w:id="17" w:name="_Toc97015762"/>
+      <w:bookmarkStart w:id="19" w:name="_Toc97214826"/>
       <w:r>
         <w:rPr>
           <w:rFonts w:ascii="Arial" w:hAnsi="Arial" w:cs="Arial"/>
@@ -53778,7 +53582,7 @@
         </w:rPr>
         <w:t xml:space="preserve"> του</w:t>
       </w:r>
-      <w:bookmarkEnd w:id="17"/>
+      <w:bookmarkEnd w:id="19"/>
     </w:p>
     <w:p>
       <w:pPr>
@@ -53830,7 +53634,7 @@
           <w:lang w:val="el-GR"/>
         </w:rPr>
       </w:pPr>
-      <w:bookmarkStart w:id="18" w:name="_Toc97015763"/>
+      <w:bookmarkStart w:id="20" w:name="_Toc97214827"/>
       <w:r>
         <w:rPr>
           <w:rFonts w:ascii="Arial" w:hAnsi="Arial" w:cs="Arial"/>
@@ -53849,7 +53653,7 @@
         </w:rPr>
         <w:t>Παρατηρήσεις</w:t>
       </w:r>
-      <w:bookmarkEnd w:id="18"/>
+      <w:bookmarkEnd w:id="20"/>
     </w:p>
     <w:p>
       <w:pPr>
@@ -53934,7 +53738,7 @@
           <w:szCs w:val="28"/>
         </w:rPr>
       </w:pPr>
-      <w:bookmarkStart w:id="19" w:name="_Toc97015764"/>
+      <w:bookmarkStart w:id="21" w:name="_Toc97214828"/>
       <w:r>
         <w:rPr>
           <w:rFonts w:ascii="Arial" w:hAnsi="Arial" w:cs="Arial"/>
@@ -53946,7 +53750,7 @@
         </w:rPr>
         <w:t>ΣΥΜΠΕΡΑΣΜΑΤΑ</w:t>
       </w:r>
-      <w:bookmarkEnd w:id="19"/>
+      <w:bookmarkEnd w:id="21"/>
     </w:p>
     <w:p>
       <w:pPr>
@@ -53966,7 +53770,7 @@
           <w:lang w:val="el-GR"/>
         </w:rPr>
       </w:pPr>
-      <w:bookmarkStart w:id="20" w:name="_Toc97015765"/>
+      <w:bookmarkStart w:id="22" w:name="_Toc97214829"/>
       <w:r>
         <w:rPr>
           <w:rFonts w:ascii="Arial" w:hAnsi="Arial" w:cs="Arial"/>
@@ -53985,7 +53789,7 @@
         </w:rPr>
         <w:t>.1 Δεν το έχω σκεφτεί ακόμα</w:t>
       </w:r>
-      <w:bookmarkEnd w:id="20"/>
+      <w:bookmarkEnd w:id="22"/>
     </w:p>
     <w:p>
       <w:pPr>
@@ -54117,7 +53921,6 @@
           <w:color w:val="333333"/>
           <w:lang w:val="el-GR"/>
         </w:rPr>
-        <w:lastRenderedPageBreak/>
         <w:t xml:space="preserve">Και τελος τις παρατηρησεις για την εφαρμογη </w:t>
       </w:r>
     </w:p>
@@ -54151,7 +53954,7 @@
           <w:lang w:val="el-GR"/>
         </w:rPr>
       </w:pPr>
-      <w:bookmarkStart w:id="21" w:name="_Toc97015766"/>
+      <w:bookmarkStart w:id="23" w:name="_Toc97214830"/>
       <w:r>
         <w:rPr>
           <w:rFonts w:ascii="Arial" w:hAnsi="Arial" w:cs="Arial"/>
@@ -54179,7 +53982,7 @@
         </w:rPr>
         <w:t>Προοπτικές Τεχνητής Νοημοσύνης και το μέλλον της</w:t>
       </w:r>
-      <w:bookmarkEnd w:id="21"/>
+      <w:bookmarkEnd w:id="23"/>
     </w:p>
     <w:p>
       <w:pPr>
@@ -54187,7 +53990,7 @@
         <w:spacing w:line="360" w:lineRule="auto"/>
         <w:jc w:val="both"/>
       </w:pPr>
-      <w:hyperlink r:id="rId35" w:history="1">
+      <w:hyperlink r:id="rId38" w:history="1">
         <w:r>
           <w:rPr>
             <w:rStyle w:val="Hyperlink"/>
@@ -54360,7 +54163,7 @@
           <w:rFonts w:ascii="Arial" w:hAnsi="Arial" w:cs="Arial"/>
         </w:rPr>
       </w:pPr>
-      <w:hyperlink r:id="rId36" w:history="1">
+      <w:hyperlink r:id="rId39" w:history="1">
         <w:r>
           <w:rPr>
             <w:rStyle w:val="Hyperlink"/>
@@ -54627,7 +54430,7 @@
           <w:rStyle w:val="Hyperlink"/>
         </w:rPr>
       </w:pPr>
-      <w:hyperlink r:id="rId37" w:history="1">
+      <w:hyperlink r:id="rId40" w:history="1">
         <w:r>
           <w:rPr>
             <w:rStyle w:val="Hyperlink"/>
@@ -54792,7 +54595,7 @@
         <w:spacing w:line="360" w:lineRule="auto"/>
         <w:jc w:val="both"/>
       </w:pPr>
-      <w:hyperlink r:id="rId38" w:history="1">
+      <w:hyperlink r:id="rId41" w:history="1">
         <w:r>
           <w:rPr>
             <w:rStyle w:val="Hyperlink"/>
@@ -54931,7 +54734,7 @@
           <w:szCs w:val="28"/>
         </w:rPr>
       </w:pPr>
-      <w:bookmarkStart w:id="22" w:name="_Toc97015767"/>
+      <w:bookmarkStart w:id="24" w:name="_Toc97214831"/>
       <w:r>
         <w:rPr>
           <w:rFonts w:ascii="Arial" w:hAnsi="Arial" w:cs="Arial"/>
@@ -54941,9 +54744,20 @@
           <w:sz w:val="28"/>
           <w:szCs w:val="28"/>
         </w:rPr>
-        <w:t>Βιβλιογραφία</w:t>
-      </w:r>
-      <w:bookmarkEnd w:id="22"/>
+        <w:t>Β</w:t>
+      </w:r>
+      <w:r>
+        <w:rPr>
+          <w:rFonts w:ascii="Arial" w:hAnsi="Arial" w:cs="Arial"/>
+          <w:b/>
+          <w:bCs/>
+          <w:color w:val="auto"/>
+          <w:sz w:val="28"/>
+          <w:szCs w:val="28"/>
+        </w:rPr>
+        <w:t>ΙΒΛΙΟΓΡΑΦΙΑ</w:t>
+      </w:r>
+      <w:bookmarkEnd w:id="24"/>
     </w:p>
     <w:p>
       <w:pPr>
@@ -55046,7 +54860,7 @@
           <w:lang w:val="en-US"/>
         </w:rPr>
       </w:pPr>
-      <w:hyperlink r:id="rId39" w:history="1">
+      <w:hyperlink r:id="rId42" w:history="1">
         <w:r>
           <w:rPr>
             <w:rStyle w:val="Hyperlink"/>
@@ -55068,7 +54882,7 @@
           <w:lang w:val="en-US"/>
         </w:rPr>
       </w:pPr>
-      <w:hyperlink r:id="rId40" w:history="1">
+      <w:hyperlink r:id="rId43" w:history="1">
         <w:r>
           <w:rPr>
             <w:rStyle w:val="Hyperlink"/>
@@ -55092,7 +54906,7 @@
           <w:lang w:val="en-US"/>
         </w:rPr>
       </w:pPr>
-      <w:hyperlink r:id="rId41" w:history="1">
+      <w:hyperlink r:id="rId44" w:history="1">
         <w:r>
           <w:rPr>
             <w:rStyle w:val="Hyperlink"/>
@@ -55334,7 +55148,7 @@
           <w:lang w:val="en-US"/>
         </w:rPr>
       </w:pPr>
-      <w:hyperlink r:id="rId42" w:history="1">
+      <w:hyperlink r:id="rId45" w:history="1">
         <w:r>
           <w:rPr>
             <w:rStyle w:val="Hyperlink"/>
@@ -55353,7 +55167,7 @@
           <w:lang w:val="en-US"/>
         </w:rPr>
       </w:pPr>
-      <w:hyperlink r:id="rId43" w:history="1">
+      <w:hyperlink r:id="rId46" w:history="1">
         <w:r>
           <w:rPr>
             <w:rStyle w:val="Hyperlink"/>
@@ -55373,7 +55187,7 @@
           <w:lang w:val="en-US"/>
         </w:rPr>
       </w:pPr>
-      <w:hyperlink r:id="rId44" w:history="1">
+      <w:hyperlink r:id="rId47" w:history="1">
         <w:r>
           <w:rPr>
             <w:rStyle w:val="Hyperlink"/>
@@ -55393,7 +55207,7 @@
           <w:lang w:val="en-US"/>
         </w:rPr>
       </w:pPr>
-      <w:hyperlink r:id="rId45" w:history="1">
+      <w:hyperlink r:id="rId48" w:history="1">
         <w:r>
           <w:rPr>
             <w:rStyle w:val="Hyperlink"/>
@@ -55629,7 +55443,7 @@
           <w:lang w:val="en-US"/>
         </w:rPr>
       </w:pPr>
-      <w:hyperlink r:id="rId46" w:history="1">
+      <w:hyperlink r:id="rId49" w:history="1">
         <w:r>
           <w:rPr>
             <w:rStyle w:val="Hyperlink"/>
@@ -55653,7 +55467,7 @@
           <w:lang w:val="en-US"/>
         </w:rPr>
       </w:pPr>
-      <w:hyperlink r:id="rId47" w:anchor="History" w:history="1">
+      <w:hyperlink r:id="rId50" w:anchor="History" w:history="1">
         <w:r>
           <w:rPr>
             <w:rStyle w:val="Hyperlink"/>
@@ -55678,7 +55492,7 @@
           <w:lang w:val="en-US"/>
         </w:rPr>
       </w:pPr>
-      <w:hyperlink r:id="rId48" w:history="1">
+      <w:hyperlink r:id="rId51" w:history="1">
         <w:r>
           <w:rPr>
             <w:rStyle w:val="Hyperlink"/>
@@ -55704,7 +55518,7 @@
           <w:lang w:val="en-US"/>
         </w:rPr>
       </w:pPr>
-      <w:hyperlink r:id="rId49" w:history="1">
+      <w:hyperlink r:id="rId52" w:history="1">
         <w:r>
           <w:rPr>
             <w:rStyle w:val="Hyperlink"/>
@@ -55728,7 +55542,7 @@
           <w:lang w:val="en-US"/>
         </w:rPr>
       </w:pPr>
-      <w:hyperlink r:id="rId50" w:history="1">
+      <w:hyperlink r:id="rId53" w:history="1">
         <w:r>
           <w:rPr>
             <w:rStyle w:val="Hyperlink"/>
@@ -55754,7 +55568,7 @@
           <w:lang w:val="en-US"/>
         </w:rPr>
       </w:pPr>
-      <w:hyperlink r:id="rId51" w:history="1">
+      <w:hyperlink r:id="rId54" w:history="1">
         <w:r>
           <w:rPr>
             <w:rStyle w:val="Hyperlink"/>
@@ -55779,7 +55593,7 @@
           <w:lang w:val="en-US"/>
         </w:rPr>
       </w:pPr>
-      <w:hyperlink r:id="rId52" w:history="1">
+      <w:hyperlink r:id="rId55" w:history="1">
         <w:r>
           <w:rPr>
             <w:rStyle w:val="Hyperlink"/>
@@ -55802,7 +55616,7 @@
           <w:lang w:val="en-US"/>
         </w:rPr>
       </w:pPr>
-      <w:hyperlink r:id="rId53" w:history="1">
+      <w:hyperlink r:id="rId56" w:history="1">
         <w:r>
           <w:rPr>
             <w:rStyle w:val="Hyperlink"/>
@@ -55827,7 +55641,7 @@
         </w:rPr>
         <w:t xml:space="preserve">Chapter 02: Fundamentals of Neural Networks: </w:t>
       </w:r>
-      <w:hyperlink r:id="rId54" w:history="1">
+      <w:hyperlink r:id="rId57" w:history="1">
         <w:r>
           <w:rPr>
             <w:rStyle w:val="Hyperlink"/>
@@ -55846,7 +55660,7 @@
           <w:lang w:val="en-US"/>
         </w:rPr>
       </w:pPr>
-      <w:hyperlink r:id="rId55" w:history="1">
+      <w:hyperlink r:id="rId58" w:history="1">
         <w:r>
           <w:rPr>
             <w:rStyle w:val="Hyperlink"/>
@@ -55866,7 +55680,7 @@
           <w:lang w:val="en-US"/>
         </w:rPr>
       </w:pPr>
-      <w:hyperlink r:id="rId56" w:anchor="v=onepage&amp;q=neural%20network&amp;f=false" w:history="1">
+      <w:hyperlink r:id="rId59" w:anchor="v=onepage&amp;q=neural%20network&amp;f=false" w:history="1">
         <w:r>
           <w:rPr>
             <w:rStyle w:val="Hyperlink"/>
@@ -55887,7 +55701,7 @@
           <w:lang w:val="en-US"/>
         </w:rPr>
       </w:pPr>
-      <w:hyperlink r:id="rId57" w:history="1">
+      <w:hyperlink r:id="rId60" w:history="1">
         <w:r>
           <w:rPr>
             <w:rStyle w:val="Hyperlink"/>
@@ -55923,7 +55737,7 @@
           <w:lang w:val="en-US"/>
         </w:rPr>
       </w:pPr>
-      <w:hyperlink r:id="rId58" w:history="1">
+      <w:hyperlink r:id="rId61" w:history="1">
         <w:r>
           <w:rPr>
             <w:rStyle w:val="Hyperlink"/>
@@ -55950,7 +55764,7 @@
           <w:lang w:val="en-US"/>
         </w:rPr>
       </w:pPr>
-      <w:hyperlink r:id="rId59" w:history="1">
+      <w:hyperlink r:id="rId62" w:history="1">
         <w:r>
           <w:rPr>
             <w:rStyle w:val="Hyperlink"/>
@@ -55974,7 +55788,7 @@
           <w:lang w:val="en-US"/>
         </w:rPr>
       </w:pPr>
-      <w:hyperlink r:id="rId60" w:history="1">
+      <w:hyperlink r:id="rId63" w:history="1">
         <w:r>
           <w:rPr>
             <w:rStyle w:val="Hyperlink"/>
@@ -56007,7 +55821,7 @@
         </w:rPr>
         <w:t xml:space="preserve">Introduction to Backpropagation Neural Network Computation -&gt; </w:t>
       </w:r>
-      <w:hyperlink r:id="rId61" w:history="1">
+      <w:hyperlink r:id="rId64" w:history="1">
         <w:r>
           <w:rPr>
             <w:rStyle w:val="Hyperlink"/>
@@ -56039,7 +55853,7 @@
           <w:lang w:val="en-US"/>
         </w:rPr>
       </w:pPr>
-      <w:hyperlink r:id="rId62" w:history="1">
+      <w:hyperlink r:id="rId65" w:history="1">
         <w:r>
           <w:rPr>
             <w:rStyle w:val="Hyperlink"/>
@@ -56072,7 +55886,7 @@
           <w:lang w:val="en-US"/>
         </w:rPr>
       </w:pPr>
-      <w:hyperlink r:id="rId63" w:history="1">
+      <w:hyperlink r:id="rId66" w:history="1">
         <w:r>
           <w:rPr>
             <w:rStyle w:val="Hyperlink"/>
@@ -56137,7 +55951,7 @@
           <w:lang w:val="en-US"/>
         </w:rPr>
       </w:pPr>
-      <w:hyperlink r:id="rId64" w:history="1">
+      <w:hyperlink r:id="rId67" w:history="1">
         <w:r>
           <w:rPr>
             <w:rStyle w:val="Hyperlink"/>
@@ -56161,7 +55975,7 @@
           <w:lang w:val="en-US"/>
         </w:rPr>
       </w:pPr>
-      <w:hyperlink r:id="rId65" w:anchor="2_Deep_learning" w:history="1">
+      <w:hyperlink r:id="rId68" w:anchor="2_Deep_learning" w:history="1">
         <w:r>
           <w:rPr>
             <w:rStyle w:val="Hyperlink"/>
@@ -56366,7 +56180,7 @@
           <w:lang w:val="en-US"/>
         </w:rPr>
       </w:pPr>
-      <w:hyperlink r:id="rId66" w:history="1">
+      <w:hyperlink r:id="rId69" w:history="1">
         <w:r>
           <w:rPr>
             <w:rStyle w:val="Hyperlink"/>
@@ -56391,7 +56205,7 @@
           <w:lang w:val="en-US"/>
         </w:rPr>
       </w:pPr>
-      <w:hyperlink r:id="rId67" w:history="1">
+      <w:hyperlink r:id="rId70" w:history="1">
         <w:r>
           <w:rPr>
             <w:rStyle w:val="Hyperlink"/>
@@ -56415,7 +56229,7 @@
           <w:lang w:val="en-US"/>
         </w:rPr>
       </w:pPr>
-      <w:hyperlink r:id="rId68" w:anchor="What_is_the_difference_between_Deep_Learning_and_Machine_Learning" w:history="1">
+      <w:hyperlink r:id="rId71" w:anchor="What_is_the_difference_between_Deep_Learning_and_Machine_Learning" w:history="1">
         <w:r>
           <w:rPr>
             <w:rStyle w:val="Hyperlink"/>
@@ -56437,7 +56251,7 @@
           <w:lang w:val="en-US"/>
         </w:rPr>
       </w:pPr>
-      <w:hyperlink r:id="rId69" w:history="1">
+      <w:hyperlink r:id="rId72" w:history="1">
         <w:r>
           <w:rPr>
             <w:rStyle w:val="Hyperlink"/>
@@ -56605,7 +56419,7 @@
           <w:lang w:val="en-US"/>
         </w:rPr>
       </w:pPr>
-      <w:hyperlink r:id="rId70" w:history="1">
+      <w:hyperlink r:id="rId73" w:history="1">
         <w:r>
           <w:rPr>
             <w:rStyle w:val="Hyperlink"/>
@@ -56630,7 +56444,7 @@
           <w:lang w:val="en-US"/>
         </w:rPr>
       </w:pPr>
-      <w:hyperlink r:id="rId71" w:history="1">
+      <w:hyperlink r:id="rId74" w:history="1">
         <w:r>
           <w:rPr>
             <w:rStyle w:val="Hyperlink"/>
@@ -56684,7 +56498,7 @@
           <w:lang w:val="en-US"/>
         </w:rPr>
       </w:pPr>
-      <w:hyperlink r:id="rId72" w:anchor="v=onepage&amp;q=deep%20learning%20fundamentals&amp;f=false" w:history="1">
+      <w:hyperlink r:id="rId75" w:anchor="v=onepage&amp;q=deep%20learning%20fundamentals&amp;f=false" w:history="1">
         <w:r>
           <w:rPr>
             <w:rStyle w:val="Hyperlink"/>
@@ -56706,7 +56520,7 @@
           <w:lang w:val="en-US"/>
         </w:rPr>
       </w:pPr>
-      <w:hyperlink r:id="rId73" w:history="1">
+      <w:hyperlink r:id="rId76" w:history="1">
         <w:r>
           <w:rPr>
             <w:rStyle w:val="Hyperlink"/>
@@ -56739,7 +56553,7 @@
           <w:lang w:val="en-US"/>
         </w:rPr>
       </w:pPr>
-      <w:hyperlink r:id="rId74" w:history="1">
+      <w:hyperlink r:id="rId77" w:history="1">
         <w:r>
           <w:rPr>
             <w:rStyle w:val="Hyperlink"/>
@@ -56750,7 +56564,7 @@
           </w:rPr>
           <w:t>https://www.</w:t>
         </w:r>
-        <w:bookmarkStart w:id="23" w:name="_Hlk95470947"/>
+        <w:bookmarkStart w:id="25" w:name="_Hlk95470947"/>
         <w:r>
           <w:rPr>
             <w:rStyle w:val="Hyperlink"/>
@@ -56761,7 +56575,7 @@
           </w:rPr>
           <w:t>healthyliving.gr/2013/01/08</w:t>
         </w:r>
-        <w:bookmarkEnd w:id="23"/>
+        <w:bookmarkEnd w:id="25"/>
         <w:r>
           <w:rPr>
             <w:rStyle w:val="Hyperlink"/>
@@ -56784,7 +56598,7 @@
           <w:lang w:val="en-US"/>
         </w:rPr>
       </w:pPr>
-      <w:hyperlink r:id="rId75" w:history="1">
+      <w:hyperlink r:id="rId78" w:history="1">
         <w:r>
           <w:rPr>
             <w:rStyle w:val="Hyperlink"/>
@@ -56806,7 +56620,7 @@
           <w:lang w:val="en-US"/>
         </w:rPr>
       </w:pPr>
-      <w:hyperlink r:id="rId76" w:history="1">
+      <w:hyperlink r:id="rId79" w:history="1">
         <w:r>
           <w:rPr>
             <w:rStyle w:val="Hyperlink"/>
@@ -56940,7 +56754,7 @@
           <w:lang w:val="en-US"/>
         </w:rPr>
       </w:pPr>
-      <w:hyperlink r:id="rId77" w:history="1">
+      <w:hyperlink r:id="rId80" w:history="1">
         <w:r>
           <w:rPr>
             <w:rStyle w:val="Hyperlink"/>
@@ -57032,7 +56846,7 @@
           <w:lang w:val="en-US"/>
         </w:rPr>
       </w:pPr>
-      <w:hyperlink r:id="rId78" w:history="1">
+      <w:hyperlink r:id="rId81" w:history="1">
         <w:r>
           <w:rPr>
             <w:rStyle w:val="Hyperlink"/>
@@ -57054,7 +56868,7 @@
           <w:lang w:val="en-US"/>
         </w:rPr>
       </w:pPr>
-      <w:hyperlink r:id="rId79" w:history="1">
+      <w:hyperlink r:id="rId82" w:history="1">
         <w:r>
           <w:rPr>
             <w:rStyle w:val="Hyperlink"/>
@@ -57079,7 +56893,7 @@
           <w:lang w:val="en-US"/>
         </w:rPr>
       </w:pPr>
-      <w:hyperlink r:id="rId80" w:history="1">
+      <w:hyperlink r:id="rId83" w:history="1">
         <w:r>
           <w:rPr>
             <w:rStyle w:val="Hyperlink"/>
@@ -57100,7 +56914,7 @@
         </w:rPr>
         <w:t xml:space="preserve"> </w:t>
       </w:r>
-      <w:hyperlink r:id="rId81" w:history="1">
+      <w:hyperlink r:id="rId84" w:history="1">
         <w:r>
           <w:rPr>
             <w:rStyle w:val="Hyperlink"/>
@@ -57426,7 +57240,7 @@
           <w:lang w:val="en-US"/>
         </w:rPr>
       </w:pPr>
-      <w:hyperlink r:id="rId82" w:history="1">
+      <w:hyperlink r:id="rId85" w:history="1">
         <w:r>
           <w:rPr>
             <w:rStyle w:val="Hyperlink"/>
@@ -57473,6 +57287,21 @@
           <w:lang w:val="en-US"/>
         </w:rPr>
       </w:pPr>
+      <w:hyperlink r:id="rId86" w:history="1">
+        <w:r>
+          <w:rPr>
+            <w:rStyle w:val="Hyperlink"/>
+            <w:lang w:val="en-US"/>
+          </w:rPr>
+          <w:t>https://ai.plainenglish.io/introduction-to-deep-learning-2e7f21cadc4e</w:t>
+        </w:r>
+      </w:hyperlink>
+      <w:r>
+        <w:rPr>
+          <w:lang w:val="en-US"/>
+        </w:rPr>
+        <w:t xml:space="preserve"> </w:t>
+      </w:r>
     </w:p>
     <w:p>
       <w:pPr>
@@ -57517,7 +57346,7 @@
           <w:lang w:val="en-US"/>
         </w:rPr>
       </w:pPr>
-      <w:hyperlink r:id="rId83" w:history="1">
+      <w:hyperlink r:id="rId87" w:history="1">
         <w:r>
           <w:rPr>
             <w:rStyle w:val="Hyperlink"/>
@@ -57541,7 +57370,7 @@
           <w:lang w:val="en-US"/>
         </w:rPr>
       </w:pPr>
-      <w:hyperlink r:id="rId84" w:history="1">
+      <w:hyperlink r:id="rId88" w:history="1">
         <w:r>
           <w:rPr>
             <w:rStyle w:val="Hyperlink"/>
@@ -57574,7 +57403,7 @@
           <w:lang w:val="en-US"/>
         </w:rPr>
       </w:pPr>
-      <w:hyperlink r:id="rId85" w:history="1">
+      <w:hyperlink r:id="rId89" w:history="1">
         <w:r>
           <w:rPr>
             <w:rStyle w:val="Hyperlink"/>
@@ -57607,7 +57436,7 @@
           <w:lang w:val="en-US"/>
         </w:rPr>
       </w:pPr>
-      <w:hyperlink r:id="rId86" w:history="1">
+      <w:hyperlink r:id="rId90" w:history="1">
         <w:r>
           <w:rPr>
             <w:rStyle w:val="Hyperlink"/>
@@ -57798,7 +57627,7 @@
           <w:lang w:val="en-US"/>
         </w:rPr>
       </w:pPr>
-      <w:hyperlink r:id="rId87" w:history="1">
+      <w:hyperlink r:id="rId91" w:history="1">
         <w:r>
           <w:rPr>
             <w:rStyle w:val="Hyperlink"/>
@@ -57831,7 +57660,7 @@
           <w:lang w:val="en-US"/>
         </w:rPr>
       </w:pPr>
-      <w:hyperlink r:id="rId88" w:history="1">
+      <w:hyperlink r:id="rId92" w:history="1">
         <w:r>
           <w:rPr>
             <w:rStyle w:val="Hyperlink"/>
@@ -57864,7 +57693,7 @@
           <w:lang w:val="en-US"/>
         </w:rPr>
       </w:pPr>
-      <w:hyperlink r:id="rId89" w:history="1">
+      <w:hyperlink r:id="rId93" w:history="1">
         <w:r>
           <w:rPr>
             <w:rStyle w:val="Hyperlink"/>
@@ -57943,7 +57772,7 @@
           <w:lang w:val="en-US"/>
         </w:rPr>
       </w:pPr>
-      <w:hyperlink r:id="rId90" w:history="1">
+      <w:hyperlink r:id="rId94" w:history="1">
         <w:r>
           <w:rPr>
             <w:rStyle w:val="Hyperlink"/>
@@ -57967,7 +57796,7 @@
           <w:lang w:val="en-US"/>
         </w:rPr>
       </w:pPr>
-      <w:hyperlink r:id="rId91" w:history="1">
+      <w:hyperlink r:id="rId95" w:history="1">
         <w:r>
           <w:rPr>
             <w:rStyle w:val="Hyperlink"/>
@@ -57991,7 +57820,7 @@
           <w:lang w:val="en-US"/>
         </w:rPr>
       </w:pPr>
-      <w:hyperlink r:id="rId92" w:history="1">
+      <w:hyperlink r:id="rId96" w:history="1">
         <w:r>
           <w:rPr>
             <w:rStyle w:val="Hyperlink"/>
@@ -58015,7 +57844,7 @@
           <w:lang w:val="en-US"/>
         </w:rPr>
       </w:pPr>
-      <w:hyperlink r:id="rId93" w:history="1">
+      <w:hyperlink r:id="rId97" w:history="1">
         <w:r>
           <w:rPr>
             <w:rStyle w:val="Hyperlink"/>
@@ -58039,7 +57868,7 @@
           <w:lang w:val="en-US"/>
         </w:rPr>
       </w:pPr>
-      <w:hyperlink r:id="rId94" w:history="1">
+      <w:hyperlink r:id="rId98" w:history="1">
         <w:r>
           <w:rPr>
             <w:rStyle w:val="Hyperlink"/>
@@ -58063,7 +57892,7 @@
           <w:lang w:val="en-US"/>
         </w:rPr>
       </w:pPr>
-      <w:hyperlink r:id="rId95" w:history="1">
+      <w:hyperlink r:id="rId99" w:history="1">
         <w:r>
           <w:rPr>
             <w:rStyle w:val="Hyperlink"/>
@@ -58087,7 +57916,7 @@
           <w:lang w:val="en-US"/>
         </w:rPr>
       </w:pPr>
-      <w:hyperlink r:id="rId96" w:anchor="v=onepage&amp;q=COGNITIVE%20computing&amp;f=false" w:history="1">
+      <w:hyperlink r:id="rId100" w:anchor="v=onepage&amp;q=COGNITIVE%20computing&amp;f=false" w:history="1">
         <w:r>
           <w:rPr>
             <w:rStyle w:val="Hyperlink"/>
@@ -58111,7 +57940,7 @@
           <w:lang w:val="en-US"/>
         </w:rPr>
       </w:pPr>
-      <w:hyperlink r:id="rId97" w:history="1">
+      <w:hyperlink r:id="rId101" w:history="1">
         <w:r>
           <w:rPr>
             <w:rStyle w:val="Hyperlink"/>
@@ -58324,7 +58153,7 @@
           <w:lang w:val="en-US"/>
         </w:rPr>
       </w:pPr>
-      <w:hyperlink r:id="rId98" w:history="1">
+      <w:hyperlink r:id="rId102" w:history="1">
         <w:r>
           <w:rPr>
             <w:rStyle w:val="Hyperlink"/>
@@ -58357,7 +58186,7 @@
           <w:lang w:val="en-US"/>
         </w:rPr>
       </w:pPr>
-      <w:hyperlink r:id="rId99" w:history="1">
+      <w:hyperlink r:id="rId103" w:history="1">
         <w:r>
           <w:rPr>
             <w:rStyle w:val="Hyperlink"/>
@@ -58431,7 +58260,7 @@
           <w:lang w:val="en-US"/>
         </w:rPr>
       </w:pPr>
-      <w:hyperlink r:id="rId100" w:history="1">
+      <w:hyperlink r:id="rId104" w:history="1">
         <w:r>
           <w:rPr>
             <w:rStyle w:val="Hyperlink"/>
@@ -58455,7 +58284,7 @@
           <w:lang w:val="en-US"/>
         </w:rPr>
       </w:pPr>
-      <w:hyperlink r:id="rId101" w:anchor="5_Natural_Language_Processing" w:history="1">
+      <w:hyperlink r:id="rId105" w:anchor="5_Natural_Language_Processing" w:history="1">
         <w:r>
           <w:rPr>
             <w:rStyle w:val="Hyperlink"/>
@@ -58479,7 +58308,7 @@
           <w:lang w:val="en-US"/>
         </w:rPr>
       </w:pPr>
-      <w:hyperlink r:id="rId102" w:history="1">
+      <w:hyperlink r:id="rId106" w:history="1">
         <w:r>
           <w:rPr>
             <w:rStyle w:val="Hyperlink"/>
@@ -58503,7 +58332,7 @@
           <w:lang w:val="en-US"/>
         </w:rPr>
       </w:pPr>
-      <w:hyperlink r:id="rId103" w:history="1">
+      <w:hyperlink r:id="rId107" w:history="1">
         <w:r>
           <w:rPr>
             <w:rStyle w:val="Hyperlink"/>
@@ -58527,7 +58356,7 @@
           <w:lang w:val="en-US"/>
         </w:rPr>
       </w:pPr>
-      <w:hyperlink r:id="rId104" w:history="1">
+      <w:hyperlink r:id="rId108" w:history="1">
         <w:r>
           <w:rPr>
             <w:rStyle w:val="Hyperlink"/>
@@ -58700,7 +58529,7 @@
           <w:lang w:val="en-US"/>
         </w:rPr>
       </w:pPr>
-      <w:hyperlink r:id="rId105" w:history="1">
+      <w:hyperlink r:id="rId109" w:history="1">
         <w:r>
           <w:rPr>
             <w:rStyle w:val="Hyperlink"/>
@@ -58752,7 +58581,7 @@
           <w:lang w:val="en-US"/>
         </w:rPr>
       </w:pPr>
-      <w:hyperlink r:id="rId106" w:history="1">
+      <w:hyperlink r:id="rId110" w:history="1">
         <w:r>
           <w:rPr>
             <w:rStyle w:val="Hyperlink"/>
@@ -58803,7 +58632,7 @@
           <w:lang w:val="en-US"/>
         </w:rPr>
       </w:pPr>
-      <w:hyperlink r:id="rId107" w:history="1">
+      <w:hyperlink r:id="rId111" w:history="1">
         <w:r>
           <w:rPr>
             <w:rStyle w:val="Hyperlink"/>
@@ -58908,7 +58737,7 @@
           <w:lang w:val="en-US"/>
         </w:rPr>
       </w:pPr>
-      <w:hyperlink r:id="rId108" w:history="1">
+      <w:hyperlink r:id="rId112" w:history="1">
         <w:r>
           <w:rPr>
             <w:rStyle w:val="Hyperlink"/>
@@ -58928,7 +58757,7 @@
           <w:lang w:val="en-US"/>
         </w:rPr>
       </w:pPr>
-      <w:hyperlink r:id="rId109" w:history="1">
+      <w:hyperlink r:id="rId113" w:history="1">
         <w:r>
           <w:rPr>
             <w:rStyle w:val="Hyperlink"/>
@@ -58947,7 +58776,7 @@
           <w:lang w:val="en-US"/>
         </w:rPr>
       </w:pPr>
-      <w:hyperlink r:id="rId110" w:history="1">
+      <w:hyperlink r:id="rId114" w:history="1">
         <w:r>
           <w:rPr>
             <w:rStyle w:val="Hyperlink"/>
@@ -58966,7 +58795,7 @@
           <w:lang w:val="en-US"/>
         </w:rPr>
       </w:pPr>
-      <w:hyperlink r:id="rId111" w:history="1">
+      <w:hyperlink r:id="rId115" w:history="1">
         <w:r>
           <w:rPr>
             <w:rStyle w:val="Hyperlink"/>
@@ -58986,7 +58815,7 @@
           <w:lang w:val="en-US"/>
         </w:rPr>
       </w:pPr>
-      <w:hyperlink r:id="rId112" w:history="1">
+      <w:hyperlink r:id="rId116" w:history="1">
         <w:r>
           <w:rPr>
             <w:rStyle w:val="Hyperlink"/>
@@ -59006,7 +58835,7 @@
           <w:lang w:val="en-US"/>
         </w:rPr>
       </w:pPr>
-      <w:hyperlink r:id="rId113" w:history="1">
+      <w:hyperlink r:id="rId117" w:history="1">
         <w:r>
           <w:rPr>
             <w:rStyle w:val="Hyperlink"/>
@@ -59026,7 +58855,7 @@
           <w:lang w:val="en-US"/>
         </w:rPr>
       </w:pPr>
-      <w:hyperlink r:id="rId114" w:history="1">
+      <w:hyperlink r:id="rId118" w:history="1">
         <w:r>
           <w:rPr>
             <w:rStyle w:val="Hyperlink"/>
@@ -59045,7 +58874,7 @@
           <w:lang w:val="en-US"/>
         </w:rPr>
       </w:pPr>
-      <w:hyperlink r:id="rId115" w:history="1">
+      <w:hyperlink r:id="rId119" w:history="1">
         <w:r>
           <w:rPr>
             <w:rStyle w:val="Hyperlink"/>
@@ -59201,7 +59030,7 @@
           <w:lang w:val="en-US"/>
         </w:rPr>
       </w:pPr>
-      <w:hyperlink r:id="rId116" w:history="1">
+      <w:hyperlink r:id="rId120" w:history="1">
         <w:r>
           <w:rPr>
             <w:rStyle w:val="Hyperlink"/>
@@ -59385,7 +59214,7 @@
           <w:lang w:val="en-US"/>
         </w:rPr>
       </w:pPr>
-      <w:hyperlink r:id="rId117" w:history="1">
+      <w:hyperlink r:id="rId121" w:history="1">
         <w:r>
           <w:rPr>
             <w:rStyle w:val="Hyperlink"/>
@@ -59404,7 +59233,7 @@
           <w:lang w:val="en-US"/>
         </w:rPr>
       </w:pPr>
-      <w:hyperlink r:id="rId118" w:history="1">
+      <w:hyperlink r:id="rId122" w:history="1">
         <w:r>
           <w:rPr>
             <w:rStyle w:val="Hyperlink"/>
@@ -59459,7 +59288,7 @@
           <w:color w:val="333333"/>
         </w:rPr>
       </w:pPr>
-      <w:hyperlink r:id="rId119" w:history="1">
+      <w:hyperlink r:id="rId123" w:history="1">
         <w:r>
           <w:rPr>
             <w:rStyle w:val="Hyperlink"/>
@@ -59478,7 +59307,7 @@
           <w:color w:val="333333"/>
         </w:rPr>
       </w:pPr>
-      <w:hyperlink r:id="rId120" w:history="1">
+      <w:hyperlink r:id="rId124" w:history="1">
         <w:r>
           <w:rPr>
             <w:rStyle w:val="Hyperlink"/>
@@ -59497,7 +59326,7 @@
           <w:color w:val="333333"/>
         </w:rPr>
       </w:pPr>
-      <w:hyperlink r:id="rId121" w:history="1">
+      <w:hyperlink r:id="rId125" w:history="1">
         <w:r>
           <w:rPr>
             <w:rStyle w:val="Hyperlink"/>
@@ -59516,7 +59345,7 @@
           <w:color w:val="333333"/>
         </w:rPr>
       </w:pPr>
-      <w:hyperlink r:id="rId122" w:anchor="gref" w:history="1">
+      <w:hyperlink r:id="rId126" w:anchor="gref" w:history="1">
         <w:r>
           <w:rPr>
             <w:rStyle w:val="Hyperlink"/>
@@ -59690,7 +59519,7 @@
           <w:lang w:val="en-US"/>
         </w:rPr>
       </w:pPr>
-      <w:hyperlink r:id="rId123" w:history="1">
+      <w:hyperlink r:id="rId127" w:history="1">
         <w:r>
           <w:rPr>
             <w:rStyle w:val="Hyperlink"/>
@@ -59843,7 +59672,7 @@
           <w:lang w:val="en-US"/>
         </w:rPr>
       </w:pPr>
-      <w:hyperlink r:id="rId124" w:history="1">
+      <w:hyperlink r:id="rId128" w:history="1">
         <w:r>
           <w:rPr>
             <w:rStyle w:val="Hyperlink"/>
@@ -60045,7 +59874,7 @@
           <w:lang w:val="en-US"/>
         </w:rPr>
       </w:pPr>
-      <w:hyperlink r:id="rId125" w:history="1">
+      <w:hyperlink r:id="rId129" w:history="1">
         <w:r>
           <w:rPr>
             <w:rStyle w:val="Hyperlink"/>
@@ -60079,7 +59908,7 @@
           <w:lang w:val="en-US"/>
         </w:rPr>
       </w:pPr>
-      <w:hyperlink r:id="rId126" w:history="1">
+      <w:hyperlink r:id="rId130" w:history="1">
         <w:r>
           <w:rPr>
             <w:rStyle w:val="Hyperlink"/>
@@ -60123,7 +59952,7 @@
           <w:lang w:val="en-US"/>
         </w:rPr>
       </w:pPr>
-      <w:hyperlink r:id="rId127" w:history="1">
+      <w:hyperlink r:id="rId131" w:history="1">
         <w:r>
           <w:rPr>
             <w:rStyle w:val="Hyperlink"/>
@@ -60182,7 +60011,7 @@
           <w:lang w:val="en-US"/>
         </w:rPr>
       </w:pPr>
-      <w:hyperlink r:id="rId128" w:anchor="v=onepage&amp;q=bayes&amp;f=false" w:history="1">
+      <w:hyperlink r:id="rId132" w:anchor="v=onepage&amp;q=bayes&amp;f=false" w:history="1">
         <w:r>
           <w:rPr>
             <w:rStyle w:val="Hyperlink"/>
@@ -60969,7 +60798,7 @@
           <w:szCs w:val="24"/>
         </w:rPr>
       </w:pPr>
-      <w:hyperlink r:id="rId129" w:anchor="v=onepage&amp;q=reinforcement%20learning&amp;f=false" w:history="1">
+      <w:hyperlink r:id="rId133" w:anchor="v=onepage&amp;q=reinforcement%20learning&amp;f=false" w:history="1">
         <w:r>
           <w:rPr>
             <w:rStyle w:val="Hyperlink"/>
@@ -61814,8 +61643,8 @@
       </w:r>
     </w:p>
     <w:sectPr>
-      <w:headerReference w:type="default" r:id="rId130"/>
-      <w:footerReference w:type="default" r:id="rId131"/>
+      <w:headerReference w:type="default" r:id="rId134"/>
+      <w:footerReference w:type="default" r:id="rId135"/>
       <w:pgSz w:w="11906" w:h="16838"/>
       <w:pgMar w:top="1440" w:right="1440" w:bottom="1440" w:left="1440" w:header="709" w:footer="709" w:gutter="284"/>
       <w:pgNumType w:start="0"/>
@@ -65707,7 +65536,6 @@
   <w:style w:type="character" w:default="1" w:styleId="DefaultParagraphFont">
     <w:name w:val="Default Paragraph Font"/>
     <w:uiPriority w:val="1"/>
-    <w:semiHidden/>
     <w:unhideWhenUsed/>
   </w:style>
   <w:style w:type="table" w:default="1" w:styleId="TableNormal">

</xml_diff>